<commit_message>
Instalação PostgreSQL - Programas, conectando pgAdmin4 e acessando psql
</commit_message>
<xml_diff>
--- a/Readme.docx
+++ b/Readme.docx
@@ -49,7 +49,7 @@
         <w:pStyle w:val="Date"/>
       </w:pPr>
       <w:r>
-        <w:t xml:space="preserve">2022-08-12</w:t>
+        <w:t xml:space="preserve">2022-08-15</w:t>
       </w:r>
     </w:p>
     <w:sdt>
@@ -173,7 +173,7 @@
       </w:r>
     </w:p>
     <w:bookmarkEnd w:id="21"/>
-    <w:bookmarkStart w:id="22" w:name="observações"/>
+    <w:bookmarkStart w:id="29" w:name="Xde8b7d6895f7bc9bd00b6399240744b24f7369f"/>
     <w:p>
       <w:pPr>
         <w:pStyle w:val="Heading1"/>
@@ -188,6 +188,990 @@
         <w:tab/>
       </w:r>
       <w:r>
+        <w:t xml:space="preserve">Módulo 30 - Instalação do</w:t>
+      </w:r>
+      <w:r>
+        <w:t xml:space="preserve"> </w:t>
+      </w:r>
+      <w:r>
+        <w:rPr>
+          <w:bCs/>
+          <w:b/>
+        </w:rPr>
+        <w:t xml:space="preserve">PostgreSQL</w:t>
+      </w:r>
+      <w:r>
+        <w:t xml:space="preserve">, conectando servidor ao</w:t>
+      </w:r>
+      <w:r>
+        <w:t xml:space="preserve"> </w:t>
+      </w:r>
+      <w:r>
+        <w:rPr>
+          <w:bCs/>
+          <w:b/>
+        </w:rPr>
+        <w:t xml:space="preserve">pgAdmin 4</w:t>
+      </w:r>
+      <w:r>
+        <w:t xml:space="preserve"> </w:t>
+      </w:r>
+      <w:r>
+        <w:t xml:space="preserve">e acessando</w:t>
+      </w:r>
+      <w:r>
+        <w:t xml:space="preserve"> </w:t>
+      </w:r>
+      <w:r>
+        <w:rPr>
+          <w:bCs/>
+          <w:b/>
+        </w:rPr>
+        <w:t xml:space="preserve">psql</w:t>
+      </w:r>
+    </w:p>
+    <w:bookmarkStart w:id="25" w:name="instação-do-postgresql"/>
+    <w:p>
+      <w:pPr>
+        <w:pStyle w:val="Heading2"/>
+      </w:pPr>
+      <w:r>
+        <w:rPr>
+          <w:rStyle w:val="SectionNumber"/>
+        </w:rPr>
+        <w:t xml:space="preserve">3.1</w:t>
+      </w:r>
+      <w:r>
+        <w:tab/>
+      </w:r>
+      <w:r>
+        <w:t xml:space="preserve">Instação do</w:t>
+      </w:r>
+      <w:r>
+        <w:t xml:space="preserve"> </w:t>
+      </w:r>
+      <w:r>
+        <w:rPr>
+          <w:bCs/>
+          <w:b/>
+        </w:rPr>
+        <w:t xml:space="preserve">PostgreSQL</w:t>
+      </w:r>
+    </w:p>
+    <w:bookmarkStart w:id="24" w:name="principais-programas"/>
+    <w:p>
+      <w:pPr>
+        <w:pStyle w:val="Heading3"/>
+      </w:pPr>
+      <w:r>
+        <w:rPr>
+          <w:rStyle w:val="SectionNumber"/>
+        </w:rPr>
+        <w:t xml:space="preserve">3.1.1</w:t>
+      </w:r>
+      <w:r>
+        <w:tab/>
+      </w:r>
+      <w:r>
+        <w:t xml:space="preserve">Principais programas</w:t>
+      </w:r>
+    </w:p>
+    <w:p>
+      <w:pPr>
+        <w:numPr>
+          <w:ilvl w:val="0"/>
+          <w:numId w:val="1001"/>
+        </w:numPr>
+      </w:pPr>
+      <w:r>
+        <w:rPr>
+          <w:bCs/>
+          <w:b/>
+        </w:rPr>
+        <w:t xml:space="preserve">PostgreSQL</w:t>
+      </w:r>
+      <w:r>
+        <w:br/>
+      </w:r>
+      <w:r>
+        <w:t xml:space="preserve">É um sistema gerenciador de banco de dados objeto relacional (SGBD), desenvolvido como projeto de código aberto, que pode ser baixado pelo site:</w:t>
+      </w:r>
+      <w:r>
+        <w:br/>
+      </w:r>
+      <w:hyperlink r:id="rId22">
+        <w:r>
+          <w:rPr>
+            <w:rStyle w:val="Hyperlink"/>
+          </w:rPr>
+          <w:t xml:space="preserve">https://www.postgresql.org/download/</w:t>
+        </w:r>
+      </w:hyperlink>
+      <w:r>
+        <w:br/>
+      </w:r>
+    </w:p>
+    <w:p>
+      <w:pPr>
+        <w:numPr>
+          <w:ilvl w:val="0"/>
+          <w:numId w:val="1001"/>
+        </w:numPr>
+      </w:pPr>
+      <w:r>
+        <w:rPr>
+          <w:bCs/>
+          <w:b/>
+        </w:rPr>
+        <w:t xml:space="preserve">pgAdmin 4</w:t>
+      </w:r>
+      <w:r>
+        <w:br/>
+      </w:r>
+      <w:r>
+        <w:t xml:space="preserve">É uma interface web com o banco de dados. Pode ser baixado pelo site:</w:t>
+      </w:r>
+      <w:r>
+        <w:br/>
+      </w:r>
+      <w:hyperlink r:id="rId23">
+        <w:r>
+          <w:rPr>
+            <w:rStyle w:val="Hyperlink"/>
+          </w:rPr>
+          <w:t xml:space="preserve">https://www.pgadmin.org/download/</w:t>
+        </w:r>
+      </w:hyperlink>
+      <w:r>
+        <w:br/>
+      </w:r>
+    </w:p>
+    <w:p>
+      <w:pPr>
+        <w:numPr>
+          <w:ilvl w:val="0"/>
+          <w:numId w:val="1001"/>
+        </w:numPr>
+      </w:pPr>
+      <w:r>
+        <w:rPr>
+          <w:bCs/>
+          <w:b/>
+        </w:rPr>
+        <w:t xml:space="preserve">psql</w:t>
+      </w:r>
+      <w:r>
+        <w:br/>
+      </w:r>
+      <w:r>
+        <w:t xml:space="preserve">O psql é um front-end baseado em terminal para o PostgreSQL.</w:t>
+      </w:r>
+      <w:r>
+        <w:br/>
+      </w:r>
+    </w:p>
+    <w:p>
+      <w:pPr>
+        <w:numPr>
+          <w:ilvl w:val="0"/>
+          <w:numId w:val="1001"/>
+        </w:numPr>
+      </w:pPr>
+      <w:r>
+        <w:rPr>
+          <w:bCs/>
+          <w:b/>
+        </w:rPr>
+        <w:t xml:space="preserve">Sublime Text</w:t>
+      </w:r>
+      <w:r>
+        <w:br/>
+      </w:r>
+    </w:p>
+    <w:p>
+      <w:pPr>
+        <w:numPr>
+          <w:ilvl w:val="1"/>
+          <w:numId w:val="1002"/>
+        </w:numPr>
+        <w:pStyle w:val="Compact"/>
+      </w:pPr>
+      <w:r>
+        <w:t xml:space="preserve">Sublime Text é um editor de código-fonte multi-plataforma.</w:t>
+      </w:r>
+      <w:r>
+        <w:br/>
+      </w:r>
+    </w:p>
+    <w:p>
+      <w:pPr>
+        <w:numPr>
+          <w:ilvl w:val="1"/>
+          <w:numId w:val="1002"/>
+        </w:numPr>
+        <w:pStyle w:val="Compact"/>
+      </w:pPr>
+      <w:r>
+        <w:t xml:space="preserve">Ele suporta nativamente muitas linguagens de programação e linguagens de marcação.</w:t>
+      </w:r>
+      <w:r>
+        <w:br/>
+      </w:r>
+    </w:p>
+    <w:p>
+      <w:pPr>
+        <w:numPr>
+          <w:ilvl w:val="1"/>
+          <w:numId w:val="1002"/>
+        </w:numPr>
+        <w:pStyle w:val="Compact"/>
+      </w:pPr>
+      <w:r>
+        <w:t xml:space="preserve">Serve para escrever os script’s</w:t>
+      </w:r>
+      <w:r>
+        <w:t xml:space="preserve"> </w:t>
+      </w:r>
+      <w:r>
+        <w:t xml:space="preserve">“</w:t>
+      </w:r>
+      <w:r>
+        <w:t xml:space="preserve">.sql</w:t>
+      </w:r>
+      <w:r>
+        <w:t xml:space="preserve">”</w:t>
+      </w:r>
+      <w:r>
+        <w:t xml:space="preserve">, antes de lançar no banco de dados.</w:t>
+      </w:r>
+      <w:r>
+        <w:br/>
+      </w:r>
+    </w:p>
+    <w:bookmarkEnd w:id="24"/>
+    <w:bookmarkEnd w:id="25"/>
+    <w:bookmarkStart w:id="26" w:name="conectando-pgadmin-4-ao-servidor"/>
+    <w:p>
+      <w:pPr>
+        <w:pStyle w:val="Heading2"/>
+      </w:pPr>
+      <w:r>
+        <w:rPr>
+          <w:rStyle w:val="SectionNumber"/>
+        </w:rPr>
+        <w:t xml:space="preserve">3.2</w:t>
+      </w:r>
+      <w:r>
+        <w:tab/>
+      </w:r>
+      <w:r>
+        <w:t xml:space="preserve">Conectando</w:t>
+      </w:r>
+      <w:r>
+        <w:t xml:space="preserve"> </w:t>
+      </w:r>
+      <w:r>
+        <w:rPr>
+          <w:bCs/>
+          <w:b/>
+        </w:rPr>
+        <w:t xml:space="preserve">pgAdmin 4</w:t>
+      </w:r>
+      <w:r>
+        <w:t xml:space="preserve"> </w:t>
+      </w:r>
+      <w:r>
+        <w:t xml:space="preserve">ao Servidor</w:t>
+      </w:r>
+    </w:p>
+    <w:p>
+      <w:pPr>
+        <w:numPr>
+          <w:ilvl w:val="0"/>
+          <w:numId w:val="1003"/>
+        </w:numPr>
+      </w:pPr>
+      <w:r>
+        <w:t xml:space="preserve">Primeiro apois afazer as instalações, ao abrir o</w:t>
+      </w:r>
+      <w:r>
+        <w:t xml:space="preserve"> </w:t>
+      </w:r>
+      <w:r>
+        <w:rPr>
+          <w:bCs/>
+          <w:b/>
+        </w:rPr>
+        <w:t xml:space="preserve">pgAdmin 4</w:t>
+      </w:r>
+      <w:r>
+        <w:t xml:space="preserve">, o programa vai pedir para registrar uma senha para proteção do sistema.</w:t>
+      </w:r>
+      <w:r>
+        <w:br/>
+      </w:r>
+    </w:p>
+    <w:p>
+      <w:pPr>
+        <w:numPr>
+          <w:ilvl w:val="0"/>
+          <w:numId w:val="1003"/>
+        </w:numPr>
+      </w:pPr>
+      <w:r>
+        <w:t xml:space="preserve">Antes de adicionar o novo servidor no</w:t>
+      </w:r>
+      <w:r>
+        <w:t xml:space="preserve"> </w:t>
+      </w:r>
+      <w:r>
+        <w:rPr>
+          <w:bCs/>
+          <w:b/>
+        </w:rPr>
+        <w:t xml:space="preserve">pgAdmin 4</w:t>
+      </w:r>
+      <w:r>
+        <w:t xml:space="preserve">, é necessário mudar a senha do PostgreSQL, acessando ele pelo terminal, pelo</w:t>
+      </w:r>
+      <w:r>
+        <w:t xml:space="preserve"> </w:t>
+      </w:r>
+      <w:r>
+        <w:rPr>
+          <w:bCs/>
+          <w:b/>
+        </w:rPr>
+        <w:t xml:space="preserve">psql</w:t>
+      </w:r>
+      <w:r>
+        <w:t xml:space="preserve">.</w:t>
+      </w:r>
+      <w:r>
+        <w:br/>
+      </w:r>
+    </w:p>
+    <w:p>
+      <w:pPr>
+        <w:numPr>
+          <w:ilvl w:val="1"/>
+          <w:numId w:val="1004"/>
+        </w:numPr>
+        <w:pStyle w:val="Compact"/>
+      </w:pPr>
+      <w:r>
+        <w:t xml:space="preserve">Assim se torna necessário abrir o terminal e acessar o psql:</w:t>
+      </w:r>
+      <w:r>
+        <w:br/>
+      </w:r>
+      <w:r>
+        <w:t xml:space="preserve">sudo -u postgres psql</w:t>
+      </w:r>
+      <w:r>
+        <w:br/>
+      </w:r>
+      <w:r>
+        <w:rPr>
+          <w:iCs/>
+          <w:i/>
+        </w:rPr>
+        <w:t xml:space="preserve">senha_sudo</w:t>
+      </w:r>
+      <w:r>
+        <w:br/>
+      </w:r>
+    </w:p>
+    <w:p>
+      <w:pPr>
+        <w:numPr>
+          <w:ilvl w:val="1"/>
+          <w:numId w:val="1004"/>
+        </w:numPr>
+        <w:pStyle w:val="Compact"/>
+      </w:pPr>
+      <w:r>
+        <w:t xml:space="preserve">Para mudar a senha do usuario postgres, basta digitar o comando:</w:t>
+      </w:r>
+      <w:r>
+        <w:br/>
+      </w:r>
+      <w:r>
+        <w:rPr>
+          <w:bCs/>
+          <w:b/>
+        </w:rPr>
+        <w:t xml:space="preserve">ALTER USER</w:t>
+      </w:r>
+      <w:r>
+        <w:t xml:space="preserve"> </w:t>
+      </w:r>
+      <w:r>
+        <w:t xml:space="preserve">postgres</w:t>
+      </w:r>
+      <w:r>
+        <w:t xml:space="preserve"> </w:t>
+      </w:r>
+      <w:r>
+        <w:rPr>
+          <w:bCs/>
+          <w:b/>
+        </w:rPr>
+        <w:t xml:space="preserve">PASSWORD</w:t>
+      </w:r>
+      <w:r>
+        <w:t xml:space="preserve"> </w:t>
+      </w:r>
+      <w:r>
+        <w:t xml:space="preserve">‘</w:t>
+      </w:r>
+      <w:r>
+        <w:rPr>
+          <w:iCs/>
+          <w:i/>
+        </w:rPr>
+        <w:t xml:space="preserve">novo_password</w:t>
+      </w:r>
+      <w:r>
+        <w:t xml:space="preserve">’</w:t>
+      </w:r>
+      <w:r>
+        <w:br/>
+      </w:r>
+    </w:p>
+    <w:p>
+      <w:pPr>
+        <w:numPr>
+          <w:ilvl w:val="0"/>
+          <w:numId w:val="1003"/>
+        </w:numPr>
+      </w:pPr>
+      <w:r>
+        <w:t xml:space="preserve">Após a mudança da senha, podemos registrar o novo servidor no</w:t>
+      </w:r>
+      <w:r>
+        <w:t xml:space="preserve"> </w:t>
+      </w:r>
+      <w:r>
+        <w:rPr>
+          <w:bCs/>
+          <w:b/>
+        </w:rPr>
+        <w:t xml:space="preserve">pgAdmin 4</w:t>
+      </w:r>
+      <w:r>
+        <w:t xml:space="preserve">.</w:t>
+      </w:r>
+      <w:r>
+        <w:br/>
+      </w:r>
+    </w:p>
+    <w:p>
+      <w:pPr>
+        <w:numPr>
+          <w:ilvl w:val="1"/>
+          <w:numId w:val="1005"/>
+        </w:numPr>
+        <w:pStyle w:val="Compact"/>
+      </w:pPr>
+      <w:r>
+        <w:t xml:space="preserve">Clickar com o botão esquerdo em</w:t>
+      </w:r>
+      <w:r>
+        <w:t xml:space="preserve"> </w:t>
+      </w:r>
+      <w:r>
+        <w:t xml:space="preserve">“</w:t>
+      </w:r>
+      <w:r>
+        <w:t xml:space="preserve">servers</w:t>
+      </w:r>
+      <w:r>
+        <w:t xml:space="preserve">”</w:t>
+      </w:r>
+      <w:r>
+        <w:t xml:space="preserve"> </w:t>
+      </w:r>
+      <w:r>
+        <w:t xml:space="preserve">&gt;</w:t>
+      </w:r>
+      <w:r>
+        <w:t xml:space="preserve"> </w:t>
+      </w:r>
+      <w:r>
+        <w:t xml:space="preserve">“</w:t>
+      </w:r>
+      <w:r>
+        <w:t xml:space="preserve">Register</w:t>
+      </w:r>
+      <w:r>
+        <w:t xml:space="preserve">”</w:t>
+      </w:r>
+      <w:r>
+        <w:t xml:space="preserve"> </w:t>
+      </w:r>
+      <w:r>
+        <w:t xml:space="preserve">&gt;</w:t>
+      </w:r>
+      <w:r>
+        <w:t xml:space="preserve"> </w:t>
+      </w:r>
+      <w:r>
+        <w:t xml:space="preserve">“</w:t>
+      </w:r>
+      <w:r>
+        <w:t xml:space="preserve">server</w:t>
+      </w:r>
+      <w:r>
+        <w:t xml:space="preserve">”</w:t>
+      </w:r>
+      <w:r>
+        <w:t xml:space="preserve">.</w:t>
+      </w:r>
+      <w:r>
+        <w:br/>
+      </w:r>
+    </w:p>
+    <w:p>
+      <w:pPr>
+        <w:numPr>
+          <w:ilvl w:val="1"/>
+          <w:numId w:val="1005"/>
+        </w:numPr>
+        <w:pStyle w:val="Compact"/>
+      </w:pPr>
+      <w:r>
+        <w:t xml:space="preserve">Na aba</w:t>
+      </w:r>
+      <w:r>
+        <w:t xml:space="preserve"> </w:t>
+      </w:r>
+      <w:r>
+        <w:t xml:space="preserve">“</w:t>
+      </w:r>
+      <w:r>
+        <w:t xml:space="preserve">General</w:t>
+      </w:r>
+      <w:r>
+        <w:t xml:space="preserve">”</w:t>
+      </w:r>
+      <w:r>
+        <w:t xml:space="preserve">, basta adicionar um nome para o server.</w:t>
+      </w:r>
+      <w:r>
+        <w:br/>
+      </w:r>
+      <w:r>
+        <w:t xml:space="preserve">“</w:t>
+      </w:r>
+      <w:r>
+        <w:rPr>
+          <w:iCs/>
+          <w:i/>
+        </w:rPr>
+        <w:t xml:space="preserve">localhost</w:t>
+      </w:r>
+      <w:r>
+        <w:t xml:space="preserve">”</w:t>
+      </w:r>
+      <w:r>
+        <w:t xml:space="preserve"> </w:t>
+      </w:r>
+      <w:r>
+        <w:t xml:space="preserve">[nome mais comum]</w:t>
+      </w:r>
+      <w:r>
+        <w:br/>
+      </w:r>
+    </w:p>
+    <w:p>
+      <w:pPr>
+        <w:numPr>
+          <w:ilvl w:val="1"/>
+          <w:numId w:val="1005"/>
+        </w:numPr>
+        <w:pStyle w:val="Compact"/>
+      </w:pPr>
+      <w:r>
+        <w:t xml:space="preserve">Na aba</w:t>
+      </w:r>
+      <w:r>
+        <w:t xml:space="preserve"> </w:t>
+      </w:r>
+      <w:r>
+        <w:t xml:space="preserve">“</w:t>
+      </w:r>
+      <w:r>
+        <w:t xml:space="preserve">Connection</w:t>
+      </w:r>
+      <w:r>
+        <w:t xml:space="preserve">”</w:t>
+      </w:r>
+      <w:r>
+        <w:t xml:space="preserve"> </w:t>
+      </w:r>
+      <w:r>
+        <w:t xml:space="preserve">é necessário preencher:</w:t>
+      </w:r>
+      <w:r>
+        <w:br/>
+      </w:r>
+    </w:p>
+    <w:p>
+      <w:pPr>
+        <w:numPr>
+          <w:ilvl w:val="2"/>
+          <w:numId w:val="1006"/>
+        </w:numPr>
+        <w:pStyle w:val="Compact"/>
+      </w:pPr>
+      <w:r>
+        <w:t xml:space="preserve">Hostname:</w:t>
+      </w:r>
+      <w:r>
+        <w:t xml:space="preserve"> </w:t>
+      </w:r>
+      <w:r>
+        <w:t xml:space="preserve">“</w:t>
+      </w:r>
+      <w:r>
+        <w:t xml:space="preserve">localhost</w:t>
+      </w:r>
+      <w:r>
+        <w:t xml:space="preserve">”</w:t>
+      </w:r>
+      <w:r>
+        <w:br/>
+      </w:r>
+    </w:p>
+    <w:p>
+      <w:pPr>
+        <w:numPr>
+          <w:ilvl w:val="2"/>
+          <w:numId w:val="1006"/>
+        </w:numPr>
+        <w:pStyle w:val="Compact"/>
+      </w:pPr>
+      <w:r>
+        <w:t xml:space="preserve">Port: 5432</w:t>
+      </w:r>
+      <w:r>
+        <w:br/>
+      </w:r>
+    </w:p>
+    <w:p>
+      <w:pPr>
+        <w:numPr>
+          <w:ilvl w:val="2"/>
+          <w:numId w:val="1006"/>
+        </w:numPr>
+        <w:pStyle w:val="Compact"/>
+      </w:pPr>
+      <w:r>
+        <w:t xml:space="preserve">Maintenance database: postgres</w:t>
+      </w:r>
+      <w:r>
+        <w:br/>
+      </w:r>
+    </w:p>
+    <w:p>
+      <w:pPr>
+        <w:numPr>
+          <w:ilvl w:val="2"/>
+          <w:numId w:val="1006"/>
+        </w:numPr>
+        <w:pStyle w:val="Compact"/>
+      </w:pPr>
+      <w:r>
+        <w:t xml:space="preserve">Username: postgres</w:t>
+      </w:r>
+      <w:r>
+        <w:br/>
+      </w:r>
+    </w:p>
+    <w:p>
+      <w:pPr>
+        <w:numPr>
+          <w:ilvl w:val="2"/>
+          <w:numId w:val="1006"/>
+        </w:numPr>
+        <w:pStyle w:val="Compact"/>
+      </w:pPr>
+      <w:r>
+        <w:t xml:space="preserve">Password: [repetir a senha cadastrada anteriormente no psql]</w:t>
+      </w:r>
+      <w:r>
+        <w:br/>
+      </w:r>
+    </w:p>
+    <w:p>
+      <w:pPr>
+        <w:numPr>
+          <w:ilvl w:val="1"/>
+          <w:numId w:val="1005"/>
+        </w:numPr>
+        <w:pStyle w:val="Compact"/>
+      </w:pPr>
+      <w:r>
+        <w:t xml:space="preserve">Ao clicar em</w:t>
+      </w:r>
+      <w:r>
+        <w:t xml:space="preserve"> </w:t>
+      </w:r>
+      <w:r>
+        <w:t xml:space="preserve">“</w:t>
+      </w:r>
+      <w:r>
+        <w:t xml:space="preserve">Salvar</w:t>
+      </w:r>
+      <w:r>
+        <w:t xml:space="preserve">”</w:t>
+      </w:r>
+      <w:r>
+        <w:t xml:space="preserve"> </w:t>
+      </w:r>
+      <w:r>
+        <w:t xml:space="preserve">o novo servidor estará conectado.</w:t>
+      </w:r>
+      <w:r>
+        <w:br/>
+      </w:r>
+    </w:p>
+    <w:bookmarkEnd w:id="26"/>
+    <w:bookmarkStart w:id="27" w:name="X5f7edf2350da975840b4be51d81564903aae19d"/>
+    <w:p>
+      <w:pPr>
+        <w:pStyle w:val="Heading2"/>
+      </w:pPr>
+      <w:r>
+        <w:rPr>
+          <w:rStyle w:val="SectionNumber"/>
+        </w:rPr>
+        <w:t xml:space="preserve">3.3</w:t>
+      </w:r>
+      <w:r>
+        <w:tab/>
+      </w:r>
+      <w:r>
+        <w:t xml:space="preserve">Acessando</w:t>
+      </w:r>
+      <w:r>
+        <w:t xml:space="preserve"> </w:t>
+      </w:r>
+      <w:r>
+        <w:rPr>
+          <w:bCs/>
+          <w:b/>
+        </w:rPr>
+        <w:t xml:space="preserve">PostgreSQL</w:t>
+      </w:r>
+      <w:r>
+        <w:t xml:space="preserve"> </w:t>
+      </w:r>
+      <w:r>
+        <w:t xml:space="preserve">pelo terminal - psql</w:t>
+      </w:r>
+    </w:p>
+    <w:p>
+      <w:pPr>
+        <w:numPr>
+          <w:ilvl w:val="0"/>
+          <w:numId w:val="1007"/>
+        </w:numPr>
+        <w:pStyle w:val="Compact"/>
+      </w:pPr>
+      <w:r>
+        <w:t xml:space="preserve">Para acessar o</w:t>
+      </w:r>
+      <w:r>
+        <w:t xml:space="preserve"> </w:t>
+      </w:r>
+      <w:r>
+        <w:rPr>
+          <w:bCs/>
+          <w:b/>
+        </w:rPr>
+        <w:t xml:space="preserve">PostgreSQL</w:t>
+      </w:r>
+      <w:r>
+        <w:t xml:space="preserve"> </w:t>
+      </w:r>
+      <w:r>
+        <w:t xml:space="preserve">pelo terminal do</w:t>
+      </w:r>
+      <w:r>
+        <w:t xml:space="preserve"> </w:t>
+      </w:r>
+      <w:r>
+        <w:rPr>
+          <w:bCs/>
+          <w:b/>
+        </w:rPr>
+        <w:t xml:space="preserve">UBUNTU</w:t>
+      </w:r>
+      <w:r>
+        <w:t xml:space="preserve"> </w:t>
+      </w:r>
+      <w:r>
+        <w:t xml:space="preserve">o comando é:</w:t>
+      </w:r>
+      <w:r>
+        <w:br/>
+      </w:r>
+      <w:r>
+        <w:t xml:space="preserve">sudo -u postgres psql</w:t>
+      </w:r>
+      <w:r>
+        <w:br/>
+      </w:r>
+      <w:r>
+        <w:rPr>
+          <w:iCs/>
+          <w:i/>
+        </w:rPr>
+        <w:t xml:space="preserve">senha_sudo</w:t>
+      </w:r>
+      <w:r>
+        <w:br/>
+      </w:r>
+    </w:p>
+    <w:bookmarkEnd w:id="27"/>
+    <w:bookmarkStart w:id="28" w:name="alterando-senha-do-usuario-postgres"/>
+    <w:p>
+      <w:pPr>
+        <w:pStyle w:val="Heading2"/>
+      </w:pPr>
+      <w:r>
+        <w:rPr>
+          <w:rStyle w:val="SectionNumber"/>
+        </w:rPr>
+        <w:t xml:space="preserve">3.4</w:t>
+      </w:r>
+      <w:r>
+        <w:tab/>
+      </w:r>
+      <w:r>
+        <w:t xml:space="preserve">Alterando senha do usuario postgres</w:t>
+      </w:r>
+    </w:p>
+    <w:p>
+      <w:pPr>
+        <w:numPr>
+          <w:ilvl w:val="0"/>
+          <w:numId w:val="1008"/>
+        </w:numPr>
+      </w:pPr>
+      <w:r>
+        <w:t xml:space="preserve">O comando para alterar usuário e senha no Postgres pelo terminal é:</w:t>
+      </w:r>
+      <w:r>
+        <w:br/>
+      </w:r>
+      <w:r>
+        <w:rPr>
+          <w:bCs/>
+          <w:b/>
+        </w:rPr>
+        <w:t xml:space="preserve">ALTER USER</w:t>
+      </w:r>
+      <w:r>
+        <w:t xml:space="preserve"> </w:t>
+      </w:r>
+      <w:r>
+        <w:t xml:space="preserve">postgres</w:t>
+      </w:r>
+      <w:r>
+        <w:t xml:space="preserve"> </w:t>
+      </w:r>
+      <w:r>
+        <w:rPr>
+          <w:bCs/>
+          <w:b/>
+        </w:rPr>
+        <w:t xml:space="preserve">PASSWORD</w:t>
+      </w:r>
+      <w:r>
+        <w:t xml:space="preserve"> </w:t>
+      </w:r>
+      <w:r>
+        <w:t xml:space="preserve">‘</w:t>
+      </w:r>
+      <w:r>
+        <w:rPr>
+          <w:iCs/>
+          <w:i/>
+        </w:rPr>
+        <w:t xml:space="preserve">novo_password</w:t>
+      </w:r>
+      <w:r>
+        <w:t xml:space="preserve">’</w:t>
+      </w:r>
+      <w:r>
+        <w:br/>
+      </w:r>
+    </w:p>
+    <w:p>
+      <w:pPr>
+        <w:numPr>
+          <w:ilvl w:val="0"/>
+          <w:numId w:val="1008"/>
+        </w:numPr>
+      </w:pPr>
+      <w:r>
+        <w:t xml:space="preserve">Este comando é útil para conectar o servidor a insterface</w:t>
+      </w:r>
+      <w:r>
+        <w:t xml:space="preserve"> </w:t>
+      </w:r>
+      <w:r>
+        <w:rPr>
+          <w:iCs/>
+          <w:i/>
+        </w:rPr>
+        <w:t xml:space="preserve">pgAdmin4</w:t>
+      </w:r>
+      <w:r>
+        <w:t xml:space="preserve">, pois necessita criar uma senhar para o usuário</w:t>
+      </w:r>
+      <w:r>
+        <w:t xml:space="preserve"> </w:t>
+      </w:r>
+      <w:r>
+        <w:rPr>
+          <w:iCs/>
+          <w:i/>
+        </w:rPr>
+        <w:t xml:space="preserve">postgres</w:t>
+      </w:r>
+      <w:r>
+        <w:t xml:space="preserve">.</w:t>
+      </w:r>
+      <w:r>
+        <w:br/>
+      </w:r>
+    </w:p>
+    <w:p>
+      <w:r>
+        <w:br w:type="page"/>
+      </w:r>
+    </w:p>
+    <w:bookmarkEnd w:id="28"/>
+    <w:bookmarkEnd w:id="29"/>
+    <w:bookmarkStart w:id="30" w:name="observações"/>
+    <w:p>
+      <w:pPr>
+        <w:pStyle w:val="Heading1"/>
+      </w:pPr>
+      <w:r>
+        <w:rPr>
+          <w:rStyle w:val="SectionNumber"/>
+        </w:rPr>
+        <w:t xml:space="preserve">4</w:t>
+      </w:r>
+      <w:r>
+        <w:tab/>
+      </w:r>
+      <w:r>
         <w:t xml:space="preserve">Observações</w:t>
       </w:r>
     </w:p>
@@ -196,8 +1180,8 @@
         <w:br w:type="page"/>
       </w:r>
     </w:p>
-    <w:bookmarkEnd w:id="22"/>
-    <w:bookmarkStart w:id="24" w:name="andamento-dos-estudos"/>
+    <w:bookmarkEnd w:id="30"/>
+    <w:bookmarkStart w:id="32" w:name="andamento-dos-estudos"/>
     <w:p>
       <w:pPr>
         <w:pStyle w:val="Heading1"/>
@@ -206,7 +1190,7 @@
         <w:rPr>
           <w:rStyle w:val="SectionNumber"/>
         </w:rPr>
-        <w:t xml:space="preserve">4</w:t>
+        <w:t xml:space="preserve">5</w:t>
       </w:r>
       <w:r>
         <w:tab/>
@@ -215,7 +1199,7 @@
         <w:t xml:space="preserve">Andamento dos Estudos</w:t>
       </w:r>
     </w:p>
-    <w:bookmarkStart w:id="23" w:name="assunto-em-andamento"/>
+    <w:bookmarkStart w:id="31" w:name="assunto-em-andamento"/>
     <w:p>
       <w:pPr>
         <w:pStyle w:val="Heading2"/>
@@ -224,7 +1208,7 @@
         <w:rPr>
           <w:rStyle w:val="SectionNumber"/>
         </w:rPr>
-        <w:t xml:space="preserve">4.1</w:t>
+        <w:t xml:space="preserve">5.1</w:t>
       </w:r>
       <w:r>
         <w:tab/>
@@ -244,8 +1228,8 @@
         <w:br/>
       </w:r>
     </w:p>
-    <w:bookmarkEnd w:id="23"/>
-    <w:bookmarkEnd w:id="24"/>
+    <w:bookmarkEnd w:id="31"/>
+    <w:bookmarkEnd w:id="32"/>
     <w:sectPr/>
   </w:body>
 </w:document>
@@ -352,8 +1336,108 @@
       </w:pPr>
     </w:lvl>
   </w:abstractNum>
+  <w:abstractNum w:abstractNumId="991">
+    <w:nsid w:val="A991"/>
+    <w:multiLevelType w:val="multilevel"/>
+    <w:lvl w:ilvl="0">
+      <w:numFmt w:val="bullet"/>
+      <w:lvlText w:val="•"/>
+      <w:lvlJc w:val="left"/>
+      <w:pPr>
+        <w:ind w:left="720" w:hanging="480"/>
+      </w:pPr>
+    </w:lvl>
+    <w:lvl w:ilvl="1">
+      <w:numFmt w:val="bullet"/>
+      <w:lvlText w:val="–"/>
+      <w:lvlJc w:val="left"/>
+      <w:pPr>
+        <w:ind w:left="1440" w:hanging="480"/>
+      </w:pPr>
+    </w:lvl>
+    <w:lvl w:ilvl="2">
+      <w:numFmt w:val="bullet"/>
+      <w:lvlText w:val="•"/>
+      <w:lvlJc w:val="left"/>
+      <w:pPr>
+        <w:ind w:left="2160" w:hanging="480"/>
+      </w:pPr>
+    </w:lvl>
+    <w:lvl w:ilvl="3">
+      <w:numFmt w:val="bullet"/>
+      <w:lvlText w:val="–"/>
+      <w:lvlJc w:val="left"/>
+      <w:pPr>
+        <w:ind w:left="2880" w:hanging="480"/>
+      </w:pPr>
+    </w:lvl>
+    <w:lvl w:ilvl="4">
+      <w:numFmt w:val="bullet"/>
+      <w:lvlText w:val="•"/>
+      <w:lvlJc w:val="left"/>
+      <w:pPr>
+        <w:ind w:left="3600" w:hanging="480"/>
+      </w:pPr>
+    </w:lvl>
+    <w:lvl w:ilvl="5">
+      <w:numFmt w:val="bullet"/>
+      <w:lvlText w:val="–"/>
+      <w:lvlJc w:val="left"/>
+      <w:pPr>
+        <w:ind w:left="4320" w:hanging="480"/>
+      </w:pPr>
+    </w:lvl>
+    <w:lvl w:ilvl="6">
+      <w:numFmt w:val="bullet"/>
+      <w:lvlText w:val="•"/>
+      <w:lvlJc w:val="left"/>
+      <w:pPr>
+        <w:ind w:left="5040" w:hanging="480"/>
+      </w:pPr>
+    </w:lvl>
+    <w:lvl w:ilvl="7">
+      <w:numFmt w:val="bullet"/>
+      <w:lvlText w:val="–"/>
+      <w:lvlJc w:val="left"/>
+      <w:pPr>
+        <w:ind w:left="5760" w:hanging="480"/>
+      </w:pPr>
+    </w:lvl>
+    <w:lvl w:ilvl="8">
+      <w:numFmt w:val="bullet"/>
+      <w:lvlText w:val="•"/>
+      <w:lvlJc w:val="left"/>
+      <w:pPr>
+        <w:ind w:left="6480" w:hanging="480"/>
+      </w:pPr>
+    </w:lvl>
+  </w:abstractNum>
   <w:num w:numId="1000">
     <w:abstractNumId w:val="990"/>
+  </w:num>
+  <w:num w:numId="1001">
+    <w:abstractNumId w:val="991"/>
+  </w:num>
+  <w:num w:numId="1002">
+    <w:abstractNumId w:val="991"/>
+  </w:num>
+  <w:num w:numId="1003">
+    <w:abstractNumId w:val="991"/>
+  </w:num>
+  <w:num w:numId="1004">
+    <w:abstractNumId w:val="991"/>
+  </w:num>
+  <w:num w:numId="1005">
+    <w:abstractNumId w:val="991"/>
+  </w:num>
+  <w:num w:numId="1006">
+    <w:abstractNumId w:val="991"/>
+  </w:num>
+  <w:num w:numId="1007">
+    <w:abstractNumId w:val="991"/>
+  </w:num>
+  <w:num w:numId="1008">
+    <w:abstractNumId w:val="991"/>
   </w:num>
 </w:numbering>
 </file>

</xml_diff>

<commit_message>
datestyle - Função datestyle e mudança da configuração de data (datestyle)
</commit_message>
<xml_diff>
--- a/Readme.docx
+++ b/Readme.docx
@@ -49,7 +49,7 @@
         <w:pStyle w:val="Date"/>
       </w:pPr>
       <w:r>
-        <w:t xml:space="preserve">2022-08-16</w:t>
+        <w:t xml:space="preserve">2022-08-17</w:t>
       </w:r>
     </w:p>
     <w:sdt>
@@ -2037,7 +2037,7 @@
     </w:p>
     <w:bookmarkEnd w:id="33"/>
     <w:bookmarkEnd w:id="34"/>
-    <w:bookmarkStart w:id="37" w:name="aula-119---datastyle"/>
+    <w:bookmarkStart w:id="38" w:name="aula-120---datestyle"/>
     <w:p>
       <w:pPr>
         <w:pStyle w:val="Heading1"/>
@@ -2052,7 +2052,7 @@
         <w:tab/>
       </w:r>
       <w:r>
-        <w:t xml:space="preserve">Aula 119 - Datastyle</w:t>
+        <w:t xml:space="preserve">Aula 120 - datestyle</w:t>
       </w:r>
     </w:p>
     <w:bookmarkStart w:id="35" w:name="padrão-de-data-de-sistema"/>
@@ -2091,23 +2091,33 @@
         <w:t xml:space="preserve">‘</w:t>
       </w:r>
       <w:r>
-        <w:t xml:space="preserve">AAAA/MM/DD</w:t>
+        <w:t xml:space="preserve">DD/MM/YYYY</w:t>
       </w:r>
       <w:r>
         <w:t xml:space="preserve">’</w:t>
       </w:r>
       <w:r>
-        <w:br/>
-      </w:r>
-      <w:r>
-        <w:t xml:space="preserve">Padrão inglês.</w:t>
+        <w:t xml:space="preserve">,</w:t>
+      </w:r>
+      <w:r>
+        <w:t xml:space="preserve"> </w:t>
+      </w:r>
+      <w:r>
+        <w:rPr>
+          <w:bCs/>
+          <w:b/>
+        </w:rPr>
+        <w:t xml:space="preserve">DMY</w:t>
+      </w:r>
+      <w:r>
+        <w:t xml:space="preserve">.</w:t>
       </w:r>
       <w:r>
         <w:br/>
       </w:r>
     </w:p>
     <w:bookmarkEnd w:id="35"/>
-    <w:bookmarkStart w:id="36" w:name="configurando-um-outro-padrão-de-data"/>
+    <w:bookmarkStart w:id="36" w:name="função-datestyle"/>
     <w:p>
       <w:pPr>
         <w:pStyle w:val="Heading2"/>
@@ -2122,17 +2132,850 @@
         <w:tab/>
       </w:r>
       <w:r>
+        <w:t xml:space="preserve">Função datestyle</w:t>
+      </w:r>
+    </w:p>
+    <w:p>
+      <w:pPr>
+        <w:numPr>
+          <w:ilvl w:val="0"/>
+          <w:numId w:val="1019"/>
+        </w:numPr>
+      </w:pPr>
+      <w:r>
+        <w:t xml:space="preserve">É uma função que mostrar o padrão de data (</w:t>
+      </w:r>
+      <w:r>
+        <w:rPr>
+          <w:bCs/>
+          <w:b/>
+        </w:rPr>
+        <w:t xml:space="preserve">DATE</w:t>
+      </w:r>
+      <w:r>
+        <w:t xml:space="preserve">) em que o sistema esta configurado.</w:t>
+      </w:r>
+      <w:r>
+        <w:br/>
+      </w:r>
+    </w:p>
+    <w:p>
+      <w:pPr>
+        <w:numPr>
+          <w:ilvl w:val="0"/>
+          <w:numId w:val="1019"/>
+        </w:numPr>
+      </w:pPr>
+      <w:r>
+        <w:t xml:space="preserve">Sintaxe:</w:t>
+      </w:r>
+      <w:r>
+        <w:br/>
+      </w:r>
+      <w:r>
+        <w:rPr>
+          <w:bCs/>
+          <w:b/>
+        </w:rPr>
+        <w:t xml:space="preserve">SHOW</w:t>
+      </w:r>
+      <w:r>
+        <w:t xml:space="preserve"> </w:t>
+      </w:r>
+      <w:r>
+        <w:rPr>
+          <w:iCs/>
+          <w:i/>
+        </w:rPr>
+        <w:t xml:space="preserve">DATESTYLE</w:t>
+      </w:r>
+      <w:r>
+        <w:t xml:space="preserve">;</w:t>
+      </w:r>
+      <w:r>
+        <w:br/>
+      </w:r>
+    </w:p>
+    <w:bookmarkEnd w:id="36"/>
+    <w:bookmarkStart w:id="37" w:name="configurando-um-outro-padrão-de-data"/>
+    <w:p>
+      <w:pPr>
+        <w:pStyle w:val="Heading2"/>
+      </w:pPr>
+      <w:r>
+        <w:rPr>
+          <w:rStyle w:val="SectionNumber"/>
+        </w:rPr>
+        <w:t xml:space="preserve">5.3</w:t>
+      </w:r>
+      <w:r>
+        <w:tab/>
+      </w:r>
+      <w:r>
         <w:t xml:space="preserve">Configurando um outro padrão de data</w:t>
       </w:r>
     </w:p>
     <w:p>
+      <w:pPr>
+        <w:numPr>
+          <w:ilvl w:val="0"/>
+          <w:numId w:val="1020"/>
+        </w:numPr>
+        <w:pStyle w:val="Compact"/>
+      </w:pPr>
+      <w:r>
+        <w:t xml:space="preserve">No ubuntu:</w:t>
+      </w:r>
+      <w:r>
+        <w:br/>
+      </w:r>
+    </w:p>
+    <w:p>
+      <w:pPr>
+        <w:numPr>
+          <w:ilvl w:val="1"/>
+          <w:numId w:val="1021"/>
+        </w:numPr>
+        <w:pStyle w:val="Compact"/>
+      </w:pPr>
+      <w:r>
+        <w:t xml:space="preserve">Na pasta:</w:t>
+      </w:r>
+      <w:r>
+        <w:br/>
+      </w:r>
+      <w:r>
+        <w:t xml:space="preserve">/etc/postgresql/14/main/</w:t>
+      </w:r>
+      <w:r>
+        <w:br/>
+      </w:r>
+    </w:p>
+    <w:p>
+      <w:pPr>
+        <w:numPr>
+          <w:ilvl w:val="1"/>
+          <w:numId w:val="1021"/>
+        </w:numPr>
+        <w:pStyle w:val="Compact"/>
+      </w:pPr>
+      <w:r>
+        <w:t xml:space="preserve">No arquivo</w:t>
+      </w:r>
+      <w:r>
+        <w:t xml:space="preserve"> </w:t>
+      </w:r>
+      <w:r>
+        <w:t xml:space="preserve">“</w:t>
+      </w:r>
+      <w:r>
+        <w:t xml:space="preserve">/postgresql.conf</w:t>
+      </w:r>
+      <w:r>
+        <w:t xml:space="preserve">”</w:t>
+      </w:r>
+      <w:r>
+        <w:t xml:space="preserve">, onde ficam guardadas as configurações do PostgreSQL.</w:t>
+      </w:r>
+      <w:r>
+        <w:br/>
+      </w:r>
+    </w:p>
+    <w:p>
+      <w:pPr>
+        <w:numPr>
+          <w:ilvl w:val="1"/>
+          <w:numId w:val="1021"/>
+        </w:numPr>
+        <w:pStyle w:val="Compact"/>
+      </w:pPr>
+      <w:r>
+        <w:t xml:space="preserve">Basta abrir com editor de texto (Sublime text, Notepad++, … ) e procurar por</w:t>
+      </w:r>
+      <w:r>
+        <w:t xml:space="preserve"> </w:t>
+      </w:r>
+      <w:r>
+        <w:t xml:space="preserve">“</w:t>
+      </w:r>
+      <w:r>
+        <w:t xml:space="preserve">datestyle</w:t>
+      </w:r>
+      <w:r>
+        <w:t xml:space="preserve">”</w:t>
+      </w:r>
+      <w:r>
+        <w:t xml:space="preserve">.</w:t>
+      </w:r>
+      <w:r>
+        <w:br/>
+      </w:r>
+    </w:p>
+    <w:p>
+      <w:pPr>
+        <w:numPr>
+          <w:ilvl w:val="1"/>
+          <w:numId w:val="1021"/>
+        </w:numPr>
+        <w:pStyle w:val="Compact"/>
+      </w:pPr>
+      <w:r>
+        <w:t xml:space="preserve">Para alterar o padrão basta mudar a arrumação das letras e salvar o arquivo.</w:t>
+      </w:r>
+      <w:r>
+        <w:br/>
+      </w:r>
+    </w:p>
+    <w:p>
+      <w:pPr>
+        <w:numPr>
+          <w:ilvl w:val="1"/>
+          <w:numId w:val="1021"/>
+        </w:numPr>
+        <w:pStyle w:val="Compact"/>
+      </w:pPr>
+      <w:r>
+        <w:t xml:space="preserve">Dado que</w:t>
+      </w:r>
+      <w:r>
+        <w:t xml:space="preserve"> </w:t>
+      </w:r>
+      <w:r>
+        <w:rPr>
+          <w:bCs/>
+          <w:b/>
+        </w:rPr>
+        <w:t xml:space="preserve">dmy</w:t>
+      </w:r>
+      <w:r>
+        <w:t xml:space="preserve"> </w:t>
+      </w:r>
+      <w:r>
+        <w:t xml:space="preserve">é:</w:t>
+      </w:r>
+    </w:p>
+    <w:p>
+      <w:pPr>
+        <w:numPr>
+          <w:ilvl w:val="2"/>
+          <w:numId w:val="1022"/>
+        </w:numPr>
+        <w:pStyle w:val="Compact"/>
+      </w:pPr>
+      <w:r>
+        <w:rPr>
+          <w:bCs/>
+          <w:b/>
+        </w:rPr>
+        <w:t xml:space="preserve">d</w:t>
+      </w:r>
+      <w:r>
+        <w:t xml:space="preserve"> </w:t>
+      </w:r>
+      <w:r>
+        <w:t xml:space="preserve">é day</w:t>
+      </w:r>
+      <w:r>
+        <w:br/>
+      </w:r>
+    </w:p>
+    <w:p>
+      <w:pPr>
+        <w:numPr>
+          <w:ilvl w:val="2"/>
+          <w:numId w:val="1022"/>
+        </w:numPr>
+        <w:pStyle w:val="Compact"/>
+      </w:pPr>
+      <w:r>
+        <w:rPr>
+          <w:bCs/>
+          <w:b/>
+        </w:rPr>
+        <w:t xml:space="preserve">m</w:t>
+      </w:r>
+      <w:r>
+        <w:t xml:space="preserve"> </w:t>
+      </w:r>
+      <w:r>
+        <w:t xml:space="preserve">é month</w:t>
+      </w:r>
+      <w:r>
+        <w:br/>
+      </w:r>
+    </w:p>
+    <w:p>
+      <w:pPr>
+        <w:numPr>
+          <w:ilvl w:val="2"/>
+          <w:numId w:val="1022"/>
+        </w:numPr>
+        <w:pStyle w:val="Compact"/>
+      </w:pPr>
+      <w:r>
+        <w:rPr>
+          <w:bCs/>
+          <w:b/>
+        </w:rPr>
+        <w:t xml:space="preserve">y</w:t>
+      </w:r>
+      <w:r>
+        <w:t xml:space="preserve"> </w:t>
+      </w:r>
+      <w:r>
+        <w:t xml:space="preserve">é year</w:t>
+      </w:r>
+      <w:r>
+        <w:br/>
+      </w:r>
+    </w:p>
+    <w:p>
+      <w:pPr>
+        <w:numPr>
+          <w:ilvl w:val="1"/>
+          <w:numId w:val="1021"/>
+        </w:numPr>
+        <w:pStyle w:val="Compact"/>
+      </w:pPr>
+      <w:r>
+        <w:t xml:space="preserve">Lembrar de salvar comentado em baixo a configuração original antes salvar uma alteração.</w:t>
+      </w:r>
+      <w:r>
+        <w:br/>
+      </w:r>
+    </w:p>
+    <w:p>
+      <w:pPr>
+        <w:numPr>
+          <w:ilvl w:val="1"/>
+          <w:numId w:val="1021"/>
+        </w:numPr>
+        <w:pStyle w:val="Compact"/>
+      </w:pPr>
+      <w:r>
+        <w:t xml:space="preserve">Reiniciar o servidor (computador), para implementar as mudanças.</w:t>
+      </w:r>
+      <w:r>
+        <w:br/>
+      </w:r>
+    </w:p>
+    <w:p>
+      <w:pPr>
+        <w:numPr>
+          <w:ilvl w:val="0"/>
+          <w:numId w:val="1020"/>
+        </w:numPr>
+        <w:pStyle w:val="Compact"/>
+      </w:pPr>
+      <w:r>
+        <w:t xml:space="preserve">No windows:</w:t>
+      </w:r>
+      <w:r>
+        <w:br/>
+      </w:r>
+    </w:p>
+    <w:p>
+      <w:pPr>
+        <w:numPr>
+          <w:ilvl w:val="1"/>
+          <w:numId w:val="1023"/>
+        </w:numPr>
+        <w:pStyle w:val="Compact"/>
+      </w:pPr>
+      <w:r>
+        <w:t xml:space="preserve">Na pasta:</w:t>
+      </w:r>
+      <w:r>
+        <w:br/>
+      </w:r>
+      <w:r>
+        <w:t xml:space="preserve">C:/Arquivos de Programas/PostgreSQL/14[</w:t>
+      </w:r>
+      <w:r>
+        <w:rPr>
+          <w:iCs/>
+          <w:i/>
+        </w:rPr>
+        <w:t xml:space="preserve">Numero da versão do PostgreSQL</w:t>
+      </w:r>
+      <w:r>
+        <w:t xml:space="preserve">]/data/</w:t>
+      </w:r>
+      <w:r>
+        <w:br/>
+      </w:r>
+    </w:p>
+    <w:p>
+      <w:pPr>
+        <w:numPr>
+          <w:ilvl w:val="1"/>
+          <w:numId w:val="1023"/>
+        </w:numPr>
+        <w:pStyle w:val="Compact"/>
+      </w:pPr>
+      <w:r>
+        <w:t xml:space="preserve">No arquivo</w:t>
+      </w:r>
+      <w:r>
+        <w:t xml:space="preserve"> </w:t>
+      </w:r>
+      <w:r>
+        <w:t xml:space="preserve">“</w:t>
+      </w:r>
+      <w:r>
+        <w:t xml:space="preserve">/postgresql.conf</w:t>
+      </w:r>
+      <w:r>
+        <w:t xml:space="preserve">”</w:t>
+      </w:r>
+      <w:r>
+        <w:t xml:space="preserve">, onde ficam guardadas as configurações do PostgreSQL.</w:t>
+      </w:r>
+      <w:r>
+        <w:br/>
+      </w:r>
+    </w:p>
+    <w:p>
+      <w:pPr>
+        <w:numPr>
+          <w:ilvl w:val="1"/>
+          <w:numId w:val="1023"/>
+        </w:numPr>
+        <w:pStyle w:val="Compact"/>
+      </w:pPr>
+      <w:r>
+        <w:t xml:space="preserve">Basta abrir com editor de texto (Sublime text, Notepad++, … ) e procurar por</w:t>
+      </w:r>
+      <w:r>
+        <w:t xml:space="preserve"> </w:t>
+      </w:r>
+      <w:r>
+        <w:t xml:space="preserve">“</w:t>
+      </w:r>
+      <w:r>
+        <w:t xml:space="preserve">datestyle</w:t>
+      </w:r>
+      <w:r>
+        <w:t xml:space="preserve">”</w:t>
+      </w:r>
+      <w:r>
+        <w:t xml:space="preserve">.</w:t>
+      </w:r>
+      <w:r>
+        <w:br/>
+      </w:r>
+    </w:p>
+    <w:p>
+      <w:pPr>
+        <w:numPr>
+          <w:ilvl w:val="1"/>
+          <w:numId w:val="1023"/>
+        </w:numPr>
+        <w:pStyle w:val="Compact"/>
+      </w:pPr>
+      <w:r>
+        <w:t xml:space="preserve">Para alterar o padrão basta mudar a arrumação das letras e salvar o arquivo.</w:t>
+      </w:r>
+      <w:r>
+        <w:br/>
+      </w:r>
+    </w:p>
+    <w:p>
+      <w:pPr>
+        <w:numPr>
+          <w:ilvl w:val="1"/>
+          <w:numId w:val="1023"/>
+        </w:numPr>
+        <w:pStyle w:val="Compact"/>
+      </w:pPr>
+      <w:r>
+        <w:t xml:space="preserve">Dado que</w:t>
+      </w:r>
+      <w:r>
+        <w:t xml:space="preserve"> </w:t>
+      </w:r>
+      <w:r>
+        <w:rPr>
+          <w:bCs/>
+          <w:b/>
+        </w:rPr>
+        <w:t xml:space="preserve">dmy</w:t>
+      </w:r>
+      <w:r>
+        <w:t xml:space="preserve"> </w:t>
+      </w:r>
+      <w:r>
+        <w:t xml:space="preserve">é:</w:t>
+      </w:r>
+    </w:p>
+    <w:p>
+      <w:pPr>
+        <w:numPr>
+          <w:ilvl w:val="2"/>
+          <w:numId w:val="1024"/>
+        </w:numPr>
+        <w:pStyle w:val="Compact"/>
+      </w:pPr>
+      <w:r>
+        <w:rPr>
+          <w:bCs/>
+          <w:b/>
+        </w:rPr>
+        <w:t xml:space="preserve">d</w:t>
+      </w:r>
+      <w:r>
+        <w:t xml:space="preserve"> </w:t>
+      </w:r>
+      <w:r>
+        <w:t xml:space="preserve">é day</w:t>
+      </w:r>
+      <w:r>
+        <w:br/>
+      </w:r>
+    </w:p>
+    <w:p>
+      <w:pPr>
+        <w:numPr>
+          <w:ilvl w:val="2"/>
+          <w:numId w:val="1024"/>
+        </w:numPr>
+        <w:pStyle w:val="Compact"/>
+      </w:pPr>
+      <w:r>
+        <w:rPr>
+          <w:bCs/>
+          <w:b/>
+        </w:rPr>
+        <w:t xml:space="preserve">m</w:t>
+      </w:r>
+      <w:r>
+        <w:t xml:space="preserve"> </w:t>
+      </w:r>
+      <w:r>
+        <w:t xml:space="preserve">é month</w:t>
+      </w:r>
+      <w:r>
+        <w:br/>
+      </w:r>
+    </w:p>
+    <w:p>
+      <w:pPr>
+        <w:numPr>
+          <w:ilvl w:val="2"/>
+          <w:numId w:val="1024"/>
+        </w:numPr>
+        <w:pStyle w:val="Compact"/>
+      </w:pPr>
+      <w:r>
+        <w:rPr>
+          <w:bCs/>
+          <w:b/>
+        </w:rPr>
+        <w:t xml:space="preserve">y</w:t>
+      </w:r>
+      <w:r>
+        <w:t xml:space="preserve"> </w:t>
+      </w:r>
+      <w:r>
+        <w:t xml:space="preserve">é year</w:t>
+      </w:r>
+      <w:r>
+        <w:br/>
+      </w:r>
+    </w:p>
+    <w:p>
+      <w:pPr>
+        <w:numPr>
+          <w:ilvl w:val="1"/>
+          <w:numId w:val="1023"/>
+        </w:numPr>
+        <w:pStyle w:val="Compact"/>
+      </w:pPr>
+      <w:r>
+        <w:t xml:space="preserve">Lembrar de salvar comentado em baixo a configuração original antes salvar uma alteração.</w:t>
+      </w:r>
+      <w:r>
+        <w:br/>
+      </w:r>
+    </w:p>
+    <w:p>
+      <w:pPr>
+        <w:numPr>
+          <w:ilvl w:val="1"/>
+          <w:numId w:val="1023"/>
+        </w:numPr>
+        <w:pStyle w:val="Compact"/>
+      </w:pPr>
+      <w:r>
+        <w:t xml:space="preserve">Reiniciar o servidor, para implementar as mudanças.</w:t>
+      </w:r>
+      <w:r>
+        <w:br/>
+      </w:r>
+    </w:p>
+    <w:p>
+      <w:pPr>
+        <w:numPr>
+          <w:ilvl w:val="2"/>
+          <w:numId w:val="1025"/>
+        </w:numPr>
+        <w:pStyle w:val="Compact"/>
+      </w:pPr>
+      <w:r>
+        <w:t xml:space="preserve">Para reiniciar o servidor, no</w:t>
+      </w:r>
+      <w:r>
+        <w:t xml:space="preserve"> </w:t>
+      </w:r>
+      <w:r>
+        <w:t xml:space="preserve">“</w:t>
+      </w:r>
+      <w:r>
+        <w:t xml:space="preserve">executar</w:t>
+      </w:r>
+      <w:r>
+        <w:t xml:space="preserve">”</w:t>
+      </w:r>
+      <w:r>
+        <w:t xml:space="preserve">, digitar</w:t>
+      </w:r>
+      <w:r>
+        <w:t xml:space="preserve"> </w:t>
+      </w:r>
+      <w:r>
+        <w:t xml:space="preserve">“</w:t>
+      </w:r>
+      <w:r>
+        <w:t xml:space="preserve">serviços</w:t>
+      </w:r>
+      <w:r>
+        <w:t xml:space="preserve">”</w:t>
+      </w:r>
+      <w:r>
+        <w:t xml:space="preserve"> </w:t>
+      </w:r>
+      <w:r>
+        <w:t xml:space="preserve">e clickar na opção de programa</w:t>
+      </w:r>
+      <w:r>
+        <w:t xml:space="preserve"> </w:t>
+      </w:r>
+      <w:r>
+        <w:t xml:space="preserve">“</w:t>
+      </w:r>
+      <w:r>
+        <w:t xml:space="preserve">SERVIÇOS</w:t>
+      </w:r>
+      <w:r>
+        <w:t xml:space="preserve">”</w:t>
+      </w:r>
+      <w:r>
+        <w:t xml:space="preserve">.</w:t>
+      </w:r>
+      <w:r>
+        <w:br/>
+      </w:r>
+    </w:p>
+    <w:p>
+      <w:pPr>
+        <w:numPr>
+          <w:ilvl w:val="2"/>
+          <w:numId w:val="1025"/>
+        </w:numPr>
+        <w:pStyle w:val="Compact"/>
+      </w:pPr>
+      <w:r>
+        <w:t xml:space="preserve">Dentro de</w:t>
+      </w:r>
+      <w:r>
+        <w:t xml:space="preserve"> </w:t>
+      </w:r>
+      <w:r>
+        <w:t xml:space="preserve">“</w:t>
+      </w:r>
+      <w:r>
+        <w:t xml:space="preserve">SERVIÇOS</w:t>
+      </w:r>
+      <w:r>
+        <w:t xml:space="preserve">”</w:t>
+      </w:r>
+      <w:r>
+        <w:t xml:space="preserve">, o programa vai mostrar todos os serviços do</w:t>
+      </w:r>
+      <w:r>
+        <w:t xml:space="preserve"> </w:t>
+      </w:r>
+      <w:r>
+        <w:rPr>
+          <w:bCs/>
+          <w:b/>
+        </w:rPr>
+        <w:t xml:space="preserve">WINDOWS</w:t>
+      </w:r>
+      <w:r>
+        <w:t xml:space="preserve">, procurar pelo</w:t>
+      </w:r>
+      <w:r>
+        <w:t xml:space="preserve"> </w:t>
+      </w:r>
+      <w:r>
+        <w:t xml:space="preserve">“</w:t>
+      </w:r>
+      <w:r>
+        <w:t xml:space="preserve">PostgreSQL</w:t>
+      </w:r>
+      <w:r>
+        <w:t xml:space="preserve">”</w:t>
+      </w:r>
+      <w:r>
+        <w:t xml:space="preserve">.</w:t>
+      </w:r>
+      <w:r>
+        <w:br/>
+      </w:r>
+    </w:p>
+    <w:p>
+      <w:pPr>
+        <w:numPr>
+          <w:ilvl w:val="2"/>
+          <w:numId w:val="1025"/>
+        </w:numPr>
+        <w:pStyle w:val="Compact"/>
+      </w:pPr>
+      <w:r>
+        <w:t xml:space="preserve">Selecionar o</w:t>
+      </w:r>
+      <w:r>
+        <w:t xml:space="preserve"> </w:t>
+      </w:r>
+      <w:r>
+        <w:t xml:space="preserve">“</w:t>
+      </w:r>
+      <w:r>
+        <w:t xml:space="preserve">PostgreSQL</w:t>
+      </w:r>
+      <w:r>
+        <w:t xml:space="preserve">”</w:t>
+      </w:r>
+      <w:r>
+        <w:t xml:space="preserve"> </w:t>
+      </w:r>
+      <w:r>
+        <w:t xml:space="preserve">e clickar em</w:t>
+      </w:r>
+      <w:r>
+        <w:t xml:space="preserve"> </w:t>
+      </w:r>
+      <w:r>
+        <w:t xml:space="preserve">“</w:t>
+      </w:r>
+      <w:r>
+        <w:t xml:space="preserve">reiniciar o serviço</w:t>
+      </w:r>
+      <w:r>
+        <w:t xml:space="preserve">”</w:t>
+      </w:r>
+      <w:r>
+        <w:t xml:space="preserve">.</w:t>
+      </w:r>
+      <w:r>
+        <w:br/>
+      </w:r>
+    </w:p>
+    <w:p>
+      <w:pPr>
+        <w:numPr>
+          <w:ilvl w:val="2"/>
+          <w:numId w:val="1025"/>
+        </w:numPr>
+        <w:pStyle w:val="Compact"/>
+      </w:pPr>
+      <w:r>
+        <w:t xml:space="preserve">Voltar no</w:t>
+      </w:r>
+      <w:r>
+        <w:t xml:space="preserve"> </w:t>
+      </w:r>
+      <w:r>
+        <w:rPr>
+          <w:bCs/>
+          <w:b/>
+        </w:rPr>
+        <w:t xml:space="preserve">pgAdmin 4</w:t>
+      </w:r>
+      <w:r>
+        <w:t xml:space="preserve"> </w:t>
+      </w:r>
+      <w:r>
+        <w:t xml:space="preserve">dar</w:t>
+      </w:r>
+      <w:r>
+        <w:t xml:space="preserve"> </w:t>
+      </w:r>
+      <w:r>
+        <w:t xml:space="preserve">“</w:t>
+      </w:r>
+      <w:r>
+        <w:t xml:space="preserve">refresh</w:t>
+      </w:r>
+      <w:r>
+        <w:t xml:space="preserve">”</w:t>
+      </w:r>
+      <w:r>
+        <w:t xml:space="preserve"> </w:t>
+      </w:r>
+      <w:r>
+        <w:t xml:space="preserve">na tabela, ou servers.</w:t>
+      </w:r>
+      <w:r>
+        <w:br/>
+      </w:r>
+    </w:p>
+    <w:p>
+      <w:pPr>
+        <w:numPr>
+          <w:ilvl w:val="2"/>
+          <w:numId w:val="1025"/>
+        </w:numPr>
+        <w:pStyle w:val="Compact"/>
+      </w:pPr>
+      <w:r>
+        <w:t xml:space="preserve">Caso a conexão não esteja estabelecida, basta clickar em</w:t>
+      </w:r>
+      <w:r>
+        <w:t xml:space="preserve"> </w:t>
+      </w:r>
+      <w:r>
+        <w:t xml:space="preserve">“</w:t>
+      </w:r>
+      <w:r>
+        <w:rPr>
+          <w:bCs/>
+          <w:b/>
+        </w:rPr>
+        <w:t xml:space="preserve">Query Tool</w:t>
+      </w:r>
+      <w:r>
+        <w:t xml:space="preserve">”</w:t>
+      </w:r>
+      <w:r>
+        <w:t xml:space="preserve"> </w:t>
+      </w:r>
+      <w:r>
+        <w:t xml:space="preserve">para restabeler nova conexão.</w:t>
+      </w:r>
+      <w:r>
+        <w:br/>
+      </w:r>
+    </w:p>
+    <w:p>
       <w:r>
         <w:br w:type="page"/>
       </w:r>
     </w:p>
-    <w:bookmarkEnd w:id="36"/>
     <w:bookmarkEnd w:id="37"/>
-    <w:bookmarkStart w:id="38" w:name="observações"/>
+    <w:bookmarkEnd w:id="38"/>
+    <w:bookmarkStart w:id="39" w:name="aula-121--"/>
     <w:p>
       <w:pPr>
         <w:pStyle w:val="Heading1"/>
@@ -2147,6 +2990,30 @@
         <w:tab/>
       </w:r>
       <w:r>
+        <w:t xml:space="preserve">Aula 121 -</w:t>
+      </w:r>
+    </w:p>
+    <w:p>
+      <w:r>
+        <w:br w:type="page"/>
+      </w:r>
+    </w:p>
+    <w:bookmarkEnd w:id="39"/>
+    <w:bookmarkStart w:id="40" w:name="observações"/>
+    <w:p>
+      <w:pPr>
+        <w:pStyle w:val="Heading1"/>
+      </w:pPr>
+      <w:r>
+        <w:rPr>
+          <w:rStyle w:val="SectionNumber"/>
+        </w:rPr>
+        <w:t xml:space="preserve">7</w:t>
+      </w:r>
+      <w:r>
+        <w:tab/>
+      </w:r>
+      <w:r>
         <w:t xml:space="preserve">Observações</w:t>
       </w:r>
     </w:p>
@@ -2155,8 +3022,8 @@
         <w:br w:type="page"/>
       </w:r>
     </w:p>
-    <w:bookmarkEnd w:id="38"/>
-    <w:bookmarkStart w:id="40" w:name="andamento-dos-estudos"/>
+    <w:bookmarkEnd w:id="40"/>
+    <w:bookmarkStart w:id="42" w:name="andamento-dos-estudos"/>
     <w:p>
       <w:pPr>
         <w:pStyle w:val="Heading1"/>
@@ -2165,7 +3032,7 @@
         <w:rPr>
           <w:rStyle w:val="SectionNumber"/>
         </w:rPr>
-        <w:t xml:space="preserve">7</w:t>
+        <w:t xml:space="preserve">8</w:t>
       </w:r>
       <w:r>
         <w:tab/>
@@ -2174,7 +3041,7 @@
         <w:t xml:space="preserve">Andamento dos Estudos</w:t>
       </w:r>
     </w:p>
-    <w:bookmarkStart w:id="39" w:name="assunto-em-andamento"/>
+    <w:bookmarkStart w:id="41" w:name="assunto-em-andamento"/>
     <w:p>
       <w:pPr>
         <w:pStyle w:val="Heading2"/>
@@ -2183,7 +3050,7 @@
         <w:rPr>
           <w:rStyle w:val="SectionNumber"/>
         </w:rPr>
-        <w:t xml:space="preserve">7.1</w:t>
+        <w:t xml:space="preserve">8.1</w:t>
       </w:r>
       <w:r>
         <w:tab/>
@@ -2197,14 +3064,14 @@
         <w:pStyle w:val="FirstParagraph"/>
       </w:pPr>
       <w:r>
-        <w:t xml:space="preserve">Atualmente estou estudando Módulo 30 - AULA 119.</w:t>
-      </w:r>
-      <w:r>
-        <w:br/>
-      </w:r>
-    </w:p>
-    <w:bookmarkEnd w:id="39"/>
-    <w:bookmarkEnd w:id="40"/>
+        <w:t xml:space="preserve">Atualmente estou estudando Módulo 30 - AULA 121.</w:t>
+      </w:r>
+      <w:r>
+        <w:br/>
+      </w:r>
+    </w:p>
+    <w:bookmarkEnd w:id="41"/>
+    <w:bookmarkEnd w:id="42"/>
     <w:sectPr/>
   </w:body>
 </w:document>
@@ -2442,6 +3309,27 @@
     <w:abstractNumId w:val="991"/>
   </w:num>
   <w:num w:numId="1018">
+    <w:abstractNumId w:val="991"/>
+  </w:num>
+  <w:num w:numId="1019">
+    <w:abstractNumId w:val="991"/>
+  </w:num>
+  <w:num w:numId="1020">
+    <w:abstractNumId w:val="991"/>
+  </w:num>
+  <w:num w:numId="1021">
+    <w:abstractNumId w:val="991"/>
+  </w:num>
+  <w:num w:numId="1022">
+    <w:abstractNumId w:val="991"/>
+  </w:num>
+  <w:num w:numId="1023">
+    <w:abstractNumId w:val="991"/>
+  </w:num>
+  <w:num w:numId="1024">
+    <w:abstractNumId w:val="991"/>
+  </w:num>
+  <w:num w:numId="1025">
     <w:abstractNumId w:val="991"/>
   </w:num>
 </w:numbering>

</xml_diff>

<commit_message>
Abrir arquivos .sql no pgAdmin4 e exportação de consultas no formato .csv
</commit_message>
<xml_diff>
--- a/Readme.docx
+++ b/Readme.docx
@@ -2975,7 +2975,7 @@
     </w:p>
     <w:bookmarkEnd w:id="37"/>
     <w:bookmarkEnd w:id="38"/>
-    <w:bookmarkStart w:id="39" w:name="aula-121--"/>
+    <w:bookmarkStart w:id="39" w:name="Xff726342c1c96acebb1968f9a4eb676ddba3c14"/>
     <w:p>
       <w:pPr>
         <w:pStyle w:val="Heading1"/>
@@ -2990,7 +2990,200 @@
         <w:tab/>
       </w:r>
       <w:r>
-        <w:t xml:space="preserve">Aula 121 -</w:t>
+        <w:t xml:space="preserve">Aula 121 - Abrir arquivo</w:t>
+      </w:r>
+      <w:r>
+        <w:t xml:space="preserve"> </w:t>
+      </w:r>
+      <w:r>
+        <w:t xml:space="preserve">“</w:t>
+      </w:r>
+      <w:r>
+        <w:t xml:space="preserve">.sql</w:t>
+      </w:r>
+      <w:r>
+        <w:t xml:space="preserve">”</w:t>
+      </w:r>
+      <w:r>
+        <w:t xml:space="preserve"> </w:t>
+      </w:r>
+      <w:r>
+        <w:t xml:space="preserve">no</w:t>
+      </w:r>
+      <w:r>
+        <w:t xml:space="preserve"> </w:t>
+      </w:r>
+      <w:r>
+        <w:rPr>
+          <w:bCs/>
+          <w:b/>
+        </w:rPr>
+        <w:t xml:space="preserve">pgAdmin4</w:t>
+      </w:r>
+    </w:p>
+    <w:p>
+      <w:pPr>
+        <w:numPr>
+          <w:ilvl w:val="0"/>
+          <w:numId w:val="1026"/>
+        </w:numPr>
+        <w:pStyle w:val="Compact"/>
+      </w:pPr>
+      <w:r>
+        <w:t xml:space="preserve">Ao iniciar o programa</w:t>
+      </w:r>
+      <w:r>
+        <w:t xml:space="preserve"> </w:t>
+      </w:r>
+      <w:r>
+        <w:rPr>
+          <w:bCs/>
+          <w:b/>
+        </w:rPr>
+        <w:t xml:space="preserve">pgAdmin4</w:t>
+      </w:r>
+      <w:r>
+        <w:t xml:space="preserve">, abrir a aba</w:t>
+      </w:r>
+      <w:r>
+        <w:t xml:space="preserve"> </w:t>
+      </w:r>
+      <w:r>
+        <w:rPr>
+          <w:bCs/>
+          <w:b/>
+        </w:rPr>
+        <w:t xml:space="preserve">Query Tools</w:t>
+      </w:r>
+      <w:r>
+        <w:t xml:space="preserve"> </w:t>
+      </w:r>
+      <w:r>
+        <w:t xml:space="preserve">de programação</w:t>
+      </w:r>
+      <w:r>
+        <w:t xml:space="preserve"> </w:t>
+      </w:r>
+      <w:r>
+        <w:rPr>
+          <w:bCs/>
+          <w:b/>
+        </w:rPr>
+        <w:t xml:space="preserve">SQL</w:t>
+      </w:r>
+      <w:r>
+        <w:t xml:space="preserve">.</w:t>
+      </w:r>
+      <w:r>
+        <w:br/>
+      </w:r>
+    </w:p>
+    <w:p>
+      <w:pPr>
+        <w:numPr>
+          <w:ilvl w:val="0"/>
+          <w:numId w:val="1026"/>
+        </w:numPr>
+        <w:pStyle w:val="Compact"/>
+      </w:pPr>
+      <w:r>
+        <w:t xml:space="preserve">Com a aba</w:t>
+      </w:r>
+      <w:r>
+        <w:t xml:space="preserve"> </w:t>
+      </w:r>
+      <w:r>
+        <w:t xml:space="preserve">“</w:t>
+      </w:r>
+      <w:r>
+        <w:rPr>
+          <w:bCs/>
+          <w:b/>
+        </w:rPr>
+        <w:t xml:space="preserve">Query Tools</w:t>
+      </w:r>
+      <w:r>
+        <w:t xml:space="preserve">”</w:t>
+      </w:r>
+      <w:r>
+        <w:t xml:space="preserve"> </w:t>
+      </w:r>
+      <w:r>
+        <w:t xml:space="preserve">aberta, clickar na opção</w:t>
+      </w:r>
+      <w:r>
+        <w:t xml:space="preserve"> </w:t>
+      </w:r>
+      <w:r>
+        <w:t xml:space="preserve">“</w:t>
+      </w:r>
+      <w:r>
+        <w:rPr>
+          <w:bCs/>
+          <w:b/>
+        </w:rPr>
+        <w:t xml:space="preserve">Open File</w:t>
+      </w:r>
+      <w:r>
+        <w:t xml:space="preserve">”</w:t>
+      </w:r>
+      <w:r>
+        <w:t xml:space="preserve">, navegar pelas pastas e selecionar o arquivo com extensão</w:t>
+      </w:r>
+      <w:r>
+        <w:t xml:space="preserve"> </w:t>
+      </w:r>
+      <w:r>
+        <w:t xml:space="preserve">“</w:t>
+      </w:r>
+      <w:r>
+        <w:t xml:space="preserve">.sql</w:t>
+      </w:r>
+      <w:r>
+        <w:t xml:space="preserve">”</w:t>
+      </w:r>
+      <w:r>
+        <w:t xml:space="preserve"> </w:t>
+      </w:r>
+      <w:r>
+        <w:t xml:space="preserve">para abrir.</w:t>
+      </w:r>
+      <w:r>
+        <w:br/>
+      </w:r>
+    </w:p>
+    <w:p>
+      <w:pPr>
+        <w:numPr>
+          <w:ilvl w:val="0"/>
+          <w:numId w:val="1026"/>
+        </w:numPr>
+        <w:pStyle w:val="Compact"/>
+      </w:pPr>
+      <w:r>
+        <w:t xml:space="preserve">O arquivo será aberto na aba</w:t>
+      </w:r>
+      <w:r>
+        <w:t xml:space="preserve"> </w:t>
+      </w:r>
+      <w:r>
+        <w:t xml:space="preserve">“</w:t>
+      </w:r>
+      <w:r>
+        <w:rPr>
+          <w:bCs/>
+          <w:b/>
+        </w:rPr>
+        <w:t xml:space="preserve">Query Tools</w:t>
+      </w:r>
+      <w:r>
+        <w:t xml:space="preserve">”</w:t>
+      </w:r>
+      <w:r>
+        <w:t xml:space="preserve">.</w:t>
+      </w:r>
+      <w:r>
+        <w:br/>
       </w:r>
     </w:p>
     <w:p>
@@ -2999,7 +3192,7 @@
       </w:r>
     </w:p>
     <w:bookmarkEnd w:id="39"/>
-    <w:bookmarkStart w:id="40" w:name="observações"/>
+    <w:bookmarkStart w:id="40" w:name="aula-122--"/>
     <w:p>
       <w:pPr>
         <w:pStyle w:val="Heading1"/>
@@ -3014,6 +3207,30 @@
         <w:tab/>
       </w:r>
       <w:r>
+        <w:t xml:space="preserve">Aula 122 -</w:t>
+      </w:r>
+    </w:p>
+    <w:p>
+      <w:r>
+        <w:br w:type="page"/>
+      </w:r>
+    </w:p>
+    <w:bookmarkEnd w:id="40"/>
+    <w:bookmarkStart w:id="41" w:name="observações"/>
+    <w:p>
+      <w:pPr>
+        <w:pStyle w:val="Heading1"/>
+      </w:pPr>
+      <w:r>
+        <w:rPr>
+          <w:rStyle w:val="SectionNumber"/>
+        </w:rPr>
+        <w:t xml:space="preserve">8</w:t>
+      </w:r>
+      <w:r>
+        <w:tab/>
+      </w:r>
+      <w:r>
         <w:t xml:space="preserve">Observações</w:t>
       </w:r>
     </w:p>
@@ -3022,8 +3239,8 @@
         <w:br w:type="page"/>
       </w:r>
     </w:p>
-    <w:bookmarkEnd w:id="40"/>
-    <w:bookmarkStart w:id="42" w:name="andamento-dos-estudos"/>
+    <w:bookmarkEnd w:id="41"/>
+    <w:bookmarkStart w:id="43" w:name="andamento-dos-estudos"/>
     <w:p>
       <w:pPr>
         <w:pStyle w:val="Heading1"/>
@@ -3032,7 +3249,7 @@
         <w:rPr>
           <w:rStyle w:val="SectionNumber"/>
         </w:rPr>
-        <w:t xml:space="preserve">8</w:t>
+        <w:t xml:space="preserve">9</w:t>
       </w:r>
       <w:r>
         <w:tab/>
@@ -3041,7 +3258,7 @@
         <w:t xml:space="preserve">Andamento dos Estudos</w:t>
       </w:r>
     </w:p>
-    <w:bookmarkStart w:id="41" w:name="assunto-em-andamento"/>
+    <w:bookmarkStart w:id="42" w:name="assunto-em-andamento"/>
     <w:p>
       <w:pPr>
         <w:pStyle w:val="Heading2"/>
@@ -3050,7 +3267,7 @@
         <w:rPr>
           <w:rStyle w:val="SectionNumber"/>
         </w:rPr>
-        <w:t xml:space="preserve">8.1</w:t>
+        <w:t xml:space="preserve">9.1</w:t>
       </w:r>
       <w:r>
         <w:tab/>
@@ -3070,8 +3287,8 @@
         <w:br/>
       </w:r>
     </w:p>
-    <w:bookmarkEnd w:id="41"/>
     <w:bookmarkEnd w:id="42"/>
+    <w:bookmarkEnd w:id="43"/>
     <w:sectPr/>
   </w:body>
 </w:document>
@@ -3330,6 +3547,9 @@
     <w:abstractNumId w:val="991"/>
   </w:num>
   <w:num w:numId="1025">
+    <w:abstractNumId w:val="991"/>
+  </w:num>
+  <w:num w:numId="1026">
     <w:abstractNumId w:val="991"/>
   </w:num>
 </w:numbering>

</xml_diff>

<commit_message>
Funções de agregação, alias e GROUP BY
</commit_message>
<xml_diff>
--- a/Readme.docx
+++ b/Readme.docx
@@ -49,7 +49,7 @@
         <w:pStyle w:val="Date"/>
       </w:pPr>
       <w:r>
-        <w:t xml:space="preserve">2022-08-17</w:t>
+        <w:t xml:space="preserve">2022-08-19</w:t>
       </w:r>
     </w:p>
     <w:sdt>
@@ -3192,7 +3192,7 @@
       </w:r>
     </w:p>
     <w:bookmarkEnd w:id="39"/>
-    <w:bookmarkStart w:id="40" w:name="aula-122--"/>
+    <w:bookmarkStart w:id="47" w:name="X1597bab7489d6b022288774141879caaaef1e67"/>
     <w:p>
       <w:pPr>
         <w:pStyle w:val="Heading1"/>
@@ -3207,7 +3207,1302 @@
         <w:tab/>
       </w:r>
       <w:r>
-        <w:t xml:space="preserve">Aula 122 -</w:t>
+        <w:t xml:space="preserve">Aula 122 - Introdução a funções de agregação</w:t>
+      </w:r>
+    </w:p>
+    <w:bookmarkStart w:id="40" w:name="teoria"/>
+    <w:p>
+      <w:pPr>
+        <w:pStyle w:val="Heading2"/>
+      </w:pPr>
+      <w:r>
+        <w:rPr>
+          <w:rStyle w:val="SectionNumber"/>
+        </w:rPr>
+        <w:t xml:space="preserve">7.1</w:t>
+      </w:r>
+      <w:r>
+        <w:tab/>
+      </w:r>
+      <w:r>
+        <w:t xml:space="preserve">Teoria</w:t>
+      </w:r>
+    </w:p>
+    <w:p>
+      <w:pPr>
+        <w:numPr>
+          <w:ilvl w:val="0"/>
+          <w:numId w:val="1027"/>
+        </w:numPr>
+        <w:pStyle w:val="Compact"/>
+      </w:pPr>
+      <w:r>
+        <w:t xml:space="preserve">O que são funções de agregação?</w:t>
+      </w:r>
+      <w:r>
+        <w:br/>
+      </w:r>
+    </w:p>
+    <w:p>
+      <w:pPr>
+        <w:numPr>
+          <w:ilvl w:val="1"/>
+          <w:numId w:val="1028"/>
+        </w:numPr>
+        <w:pStyle w:val="Compact"/>
+      </w:pPr>
+      <w:r>
+        <w:t xml:space="preserve">Funções de agregação são funções SQL que permitem executar uma operação aritmética nos valores de uma coluna em todos os registros de uma tabela.</w:t>
+      </w:r>
+      <w:r>
+        <w:br/>
+      </w:r>
+    </w:p>
+    <w:p>
+      <w:pPr>
+        <w:numPr>
+          <w:ilvl w:val="1"/>
+          <w:numId w:val="1028"/>
+        </w:numPr>
+        <w:pStyle w:val="Compact"/>
+      </w:pPr>
+      <w:r>
+        <w:t xml:space="preserve">Uma função de agregação executa um cálculo em um conjunto de valores e retorna um único valor.</w:t>
+      </w:r>
+      <w:r>
+        <w:br/>
+      </w:r>
+    </w:p>
+    <w:p>
+      <w:pPr>
+        <w:numPr>
+          <w:ilvl w:val="1"/>
+          <w:numId w:val="1028"/>
+        </w:numPr>
+        <w:pStyle w:val="Compact"/>
+      </w:pPr>
+      <w:r>
+        <w:t xml:space="preserve">As funções de agregação frequentemente são usadas com a cláusula</w:t>
+      </w:r>
+      <w:r>
+        <w:t xml:space="preserve"> </w:t>
+      </w:r>
+      <w:r>
+        <w:rPr>
+          <w:bCs/>
+          <w:b/>
+        </w:rPr>
+        <w:t xml:space="preserve">GROUP BY</w:t>
+      </w:r>
+      <w:r>
+        <w:t xml:space="preserve"> </w:t>
+      </w:r>
+      <w:r>
+        <w:t xml:space="preserve">da instrução</w:t>
+      </w:r>
+      <w:r>
+        <w:t xml:space="preserve"> </w:t>
+      </w:r>
+      <w:r>
+        <w:rPr>
+          <w:bCs/>
+          <w:b/>
+        </w:rPr>
+        <w:t xml:space="preserve">SELECT</w:t>
+      </w:r>
+      <w:r>
+        <w:t xml:space="preserve">.</w:t>
+      </w:r>
+      <w:r>
+        <w:br/>
+      </w:r>
+    </w:p>
+    <w:p>
+      <w:pPr>
+        <w:numPr>
+          <w:ilvl w:val="1"/>
+          <w:numId w:val="1028"/>
+        </w:numPr>
+        <w:pStyle w:val="Compact"/>
+      </w:pPr>
+      <w:r>
+        <w:t xml:space="preserve">As funções de agregação agregam, somam e resumem registros, o que é apreciado em</w:t>
+      </w:r>
+      <w:r>
+        <w:t xml:space="preserve"> </w:t>
+      </w:r>
+      <w:r>
+        <w:rPr>
+          <w:iCs/>
+          <w:i/>
+        </w:rPr>
+        <w:t xml:space="preserve">data science</w:t>
+      </w:r>
+      <w:r>
+        <w:t xml:space="preserve">.</w:t>
+      </w:r>
+      <w:r>
+        <w:br/>
+      </w:r>
+    </w:p>
+    <w:bookmarkEnd w:id="40"/>
+    <w:bookmarkStart w:id="41" w:name="funções-de-agregação"/>
+    <w:p>
+      <w:pPr>
+        <w:pStyle w:val="Heading2"/>
+      </w:pPr>
+      <w:r>
+        <w:rPr>
+          <w:rStyle w:val="SectionNumber"/>
+        </w:rPr>
+        <w:t xml:space="preserve">7.2</w:t>
+      </w:r>
+      <w:r>
+        <w:tab/>
+      </w:r>
+      <w:r>
+        <w:t xml:space="preserve">Funções de agregação</w:t>
+      </w:r>
+    </w:p>
+    <w:p>
+      <w:pPr>
+        <w:numPr>
+          <w:ilvl w:val="0"/>
+          <w:numId w:val="1029"/>
+        </w:numPr>
+        <w:pStyle w:val="Compact"/>
+      </w:pPr>
+      <w:r>
+        <w:rPr>
+          <w:bCs/>
+          <w:b/>
+        </w:rPr>
+        <w:t xml:space="preserve">AVG</w:t>
+      </w:r>
+      <w:r>
+        <w:t xml:space="preserve">()</w:t>
+      </w:r>
+      <w:r>
+        <w:br/>
+      </w:r>
+    </w:p>
+    <w:p>
+      <w:pPr>
+        <w:numPr>
+          <w:ilvl w:val="1"/>
+          <w:numId w:val="1030"/>
+        </w:numPr>
+        <w:pStyle w:val="Compact"/>
+      </w:pPr>
+      <w:r>
+        <w:t xml:space="preserve">Calcula a média aritmética sobre o conjunto de linhas fornecido.</w:t>
+      </w:r>
+      <w:r>
+        <w:br/>
+      </w:r>
+    </w:p>
+    <w:p>
+      <w:pPr>
+        <w:numPr>
+          <w:ilvl w:val="1"/>
+          <w:numId w:val="1030"/>
+        </w:numPr>
+        <w:pStyle w:val="Compact"/>
+      </w:pPr>
+      <w:r>
+        <w:t xml:space="preserve">Retorna a média aritmética dos valores dos registros.</w:t>
+      </w:r>
+      <w:r>
+        <w:br/>
+      </w:r>
+    </w:p>
+    <w:p>
+      <w:pPr>
+        <w:numPr>
+          <w:ilvl w:val="1"/>
+          <w:numId w:val="1030"/>
+        </w:numPr>
+        <w:pStyle w:val="Compact"/>
+      </w:pPr>
+      <w:r>
+        <w:t xml:space="preserve">Sintaxe:</w:t>
+      </w:r>
+      <w:r>
+        <w:br/>
+      </w:r>
+      <w:r>
+        <w:rPr>
+          <w:bCs/>
+          <w:b/>
+        </w:rPr>
+        <w:t xml:space="preserve">SELECT</w:t>
+      </w:r>
+      <w:r>
+        <w:br/>
+      </w:r>
+      <w:r>
+        <w:rPr>
+          <w:iCs/>
+          <w:i/>
+        </w:rPr>
+        <w:t xml:space="preserve">setor</w:t>
+      </w:r>
+      <w:r>
+        <w:t xml:space="preserve">,</w:t>
+      </w:r>
+      <w:r>
+        <w:br/>
+      </w:r>
+      <w:r>
+        <w:rPr>
+          <w:bCs/>
+          <w:b/>
+        </w:rPr>
+        <w:t xml:space="preserve">AVG</w:t>
+      </w:r>
+      <w:r>
+        <w:t xml:space="preserve">(</w:t>
+      </w:r>
+      <w:r>
+        <w:rPr>
+          <w:iCs/>
+          <w:i/>
+        </w:rPr>
+        <w:t xml:space="preserve">salario</w:t>
+      </w:r>
+      <w:r>
+        <w:t xml:space="preserve">)</w:t>
+      </w:r>
+      <w:r>
+        <w:t xml:space="preserve"> </w:t>
+      </w:r>
+      <w:r>
+        <w:rPr>
+          <w:bCs/>
+          <w:b/>
+        </w:rPr>
+        <w:t xml:space="preserve">AS</w:t>
+      </w:r>
+      <w:r>
+        <w:t xml:space="preserve"> </w:t>
+      </w:r>
+      <w:r>
+        <w:t xml:space="preserve">“</w:t>
+      </w:r>
+      <w:r>
+        <w:t xml:space="preserve">MEDIA DE SALARIO</w:t>
+      </w:r>
+      <w:r>
+        <w:t xml:space="preserve">”</w:t>
+      </w:r>
+      <w:r>
+        <w:br/>
+      </w:r>
+      <w:r>
+        <w:rPr>
+          <w:bCs/>
+          <w:b/>
+        </w:rPr>
+        <w:t xml:space="preserve">FROM</w:t>
+      </w:r>
+      <w:r>
+        <w:t xml:space="preserve"> </w:t>
+      </w:r>
+      <w:r>
+        <w:rPr>
+          <w:iCs/>
+          <w:i/>
+        </w:rPr>
+        <w:t xml:space="preserve">tabela</w:t>
+      </w:r>
+      <w:r>
+        <w:br/>
+      </w:r>
+      <w:r>
+        <w:rPr>
+          <w:bCs/>
+          <w:b/>
+        </w:rPr>
+        <w:t xml:space="preserve">GROUP BY</w:t>
+      </w:r>
+      <w:r>
+        <w:t xml:space="preserve"> </w:t>
+      </w:r>
+      <w:r>
+        <w:rPr>
+          <w:iCs/>
+          <w:i/>
+        </w:rPr>
+        <w:t xml:space="preserve">setor</w:t>
+      </w:r>
+      <w:r>
+        <w:t xml:space="preserve">;</w:t>
+      </w:r>
+      <w:r>
+        <w:br/>
+      </w:r>
+    </w:p>
+    <w:p>
+      <w:pPr>
+        <w:numPr>
+          <w:ilvl w:val="0"/>
+          <w:numId w:val="1029"/>
+        </w:numPr>
+        <w:pStyle w:val="Compact"/>
+      </w:pPr>
+      <w:r>
+        <w:rPr>
+          <w:bCs/>
+          <w:b/>
+        </w:rPr>
+        <w:t xml:space="preserve">COUNT</w:t>
+      </w:r>
+      <w:r>
+        <w:t xml:space="preserve">()</w:t>
+      </w:r>
+      <w:r>
+        <w:br/>
+      </w:r>
+    </w:p>
+    <w:p>
+      <w:pPr>
+        <w:numPr>
+          <w:ilvl w:val="1"/>
+          <w:numId w:val="1031"/>
+        </w:numPr>
+        <w:pStyle w:val="Compact"/>
+      </w:pPr>
+      <w:r>
+        <w:t xml:space="preserve">Essa função retorna o número de itens encontrados em um grupo.</w:t>
+      </w:r>
+      <w:r>
+        <w:br/>
+      </w:r>
+    </w:p>
+    <w:p>
+      <w:pPr>
+        <w:numPr>
+          <w:ilvl w:val="1"/>
+          <w:numId w:val="1031"/>
+        </w:numPr>
+        <w:pStyle w:val="Compact"/>
+      </w:pPr>
+      <w:r>
+        <w:t xml:space="preserve">Com exceção da função</w:t>
+      </w:r>
+      <w:r>
+        <w:t xml:space="preserve"> </w:t>
+      </w:r>
+      <w:r>
+        <w:rPr>
+          <w:bCs/>
+          <w:b/>
+        </w:rPr>
+        <w:t xml:space="preserve">COUNT</w:t>
+      </w:r>
+      <w:r>
+        <w:t xml:space="preserve">(*), as funções de agregação ignoram valores nulos.</w:t>
+      </w:r>
+      <w:r>
+        <w:br/>
+      </w:r>
+    </w:p>
+    <w:p>
+      <w:pPr>
+        <w:numPr>
+          <w:ilvl w:val="1"/>
+          <w:numId w:val="1031"/>
+        </w:numPr>
+        <w:pStyle w:val="Compact"/>
+      </w:pPr>
+      <w:r>
+        <w:t xml:space="preserve">Sintaxe:</w:t>
+      </w:r>
+      <w:r>
+        <w:br/>
+      </w:r>
+      <w:r>
+        <w:rPr>
+          <w:bCs/>
+          <w:b/>
+        </w:rPr>
+        <w:t xml:space="preserve">SELECT</w:t>
+      </w:r>
+      <w:r>
+        <w:br/>
+      </w:r>
+      <w:r>
+        <w:rPr>
+          <w:iCs/>
+          <w:i/>
+        </w:rPr>
+        <w:t xml:space="preserve">setor</w:t>
+      </w:r>
+      <w:r>
+        <w:t xml:space="preserve">,</w:t>
+      </w:r>
+      <w:r>
+        <w:br/>
+      </w:r>
+      <w:r>
+        <w:rPr>
+          <w:bCs/>
+          <w:b/>
+        </w:rPr>
+        <w:t xml:space="preserve">COUNT</w:t>
+      </w:r>
+      <w:r>
+        <w:t xml:space="preserve">(</w:t>
+      </w:r>
+      <w:r>
+        <w:rPr>
+          <w:iCs/>
+          <w:i/>
+        </w:rPr>
+        <w:t xml:space="preserve">nome</w:t>
+      </w:r>
+      <w:r>
+        <w:t xml:space="preserve">)</w:t>
+      </w:r>
+      <w:r>
+        <w:t xml:space="preserve"> </w:t>
+      </w:r>
+      <w:r>
+        <w:rPr>
+          <w:bCs/>
+          <w:b/>
+        </w:rPr>
+        <w:t xml:space="preserve">AS</w:t>
+      </w:r>
+      <w:r>
+        <w:t xml:space="preserve"> </w:t>
+      </w:r>
+      <w:r>
+        <w:t xml:space="preserve">“</w:t>
+      </w:r>
+      <w:r>
+        <w:t xml:space="preserve">NUMERO FUNCIONARIOS</w:t>
+      </w:r>
+      <w:r>
+        <w:t xml:space="preserve">”</w:t>
+      </w:r>
+      <w:r>
+        <w:br/>
+      </w:r>
+      <w:r>
+        <w:rPr>
+          <w:bCs/>
+          <w:b/>
+        </w:rPr>
+        <w:t xml:space="preserve">FROM</w:t>
+      </w:r>
+      <w:r>
+        <w:t xml:space="preserve"> </w:t>
+      </w:r>
+      <w:r>
+        <w:rPr>
+          <w:iCs/>
+          <w:i/>
+        </w:rPr>
+        <w:t xml:space="preserve">tabela</w:t>
+      </w:r>
+      <w:r>
+        <w:br/>
+      </w:r>
+      <w:r>
+        <w:rPr>
+          <w:bCs/>
+          <w:b/>
+        </w:rPr>
+        <w:t xml:space="preserve">GROUP BY</w:t>
+      </w:r>
+      <w:r>
+        <w:t xml:space="preserve"> </w:t>
+      </w:r>
+      <w:r>
+        <w:rPr>
+          <w:iCs/>
+          <w:i/>
+        </w:rPr>
+        <w:t xml:space="preserve">setor</w:t>
+      </w:r>
+      <w:r>
+        <w:t xml:space="preserve">;</w:t>
+      </w:r>
+      <w:r>
+        <w:br/>
+      </w:r>
+      <w:r>
+        <w:t xml:space="preserve">ou</w:t>
+      </w:r>
+      <w:r>
+        <w:br/>
+      </w:r>
+      <w:r>
+        <w:rPr>
+          <w:bCs/>
+          <w:b/>
+        </w:rPr>
+        <w:t xml:space="preserve">SELECT</w:t>
+      </w:r>
+      <w:r>
+        <w:br/>
+      </w:r>
+      <w:r>
+        <w:rPr>
+          <w:bCs/>
+          <w:b/>
+        </w:rPr>
+        <w:t xml:space="preserve">COUNT</w:t>
+      </w:r>
+      <w:r>
+        <w:t xml:space="preserve">(*)</w:t>
+      </w:r>
+      <w:r>
+        <w:t xml:space="preserve"> </w:t>
+      </w:r>
+      <w:r>
+        <w:rPr>
+          <w:bCs/>
+          <w:b/>
+        </w:rPr>
+        <w:t xml:space="preserve">AS</w:t>
+      </w:r>
+      <w:r>
+        <w:t xml:space="preserve"> </w:t>
+      </w:r>
+      <w:r>
+        <w:t xml:space="preserve">“</w:t>
+      </w:r>
+      <w:r>
+        <w:t xml:space="preserve">NUMERO DE REGISTROS</w:t>
+      </w:r>
+      <w:r>
+        <w:t xml:space="preserve">”</w:t>
+      </w:r>
+      <w:r>
+        <w:br/>
+      </w:r>
+      <w:r>
+        <w:rPr>
+          <w:bCs/>
+          <w:b/>
+        </w:rPr>
+        <w:t xml:space="preserve">FROM</w:t>
+      </w:r>
+      <w:r>
+        <w:t xml:space="preserve"> </w:t>
+      </w:r>
+      <w:r>
+        <w:rPr>
+          <w:iCs/>
+          <w:i/>
+        </w:rPr>
+        <w:t xml:space="preserve">tabela</w:t>
+      </w:r>
+      <w:r>
+        <w:t xml:space="preserve">;</w:t>
+      </w:r>
+      <w:r>
+        <w:br/>
+      </w:r>
+    </w:p>
+    <w:p>
+      <w:pPr>
+        <w:numPr>
+          <w:ilvl w:val="0"/>
+          <w:numId w:val="1029"/>
+        </w:numPr>
+        <w:pStyle w:val="Compact"/>
+      </w:pPr>
+      <w:r>
+        <w:rPr>
+          <w:bCs/>
+          <w:b/>
+        </w:rPr>
+        <w:t xml:space="preserve">MIN</w:t>
+      </w:r>
+      <w:r>
+        <w:t xml:space="preserve">()</w:t>
+      </w:r>
+      <w:r>
+        <w:br/>
+      </w:r>
+    </w:p>
+    <w:p>
+      <w:pPr>
+        <w:numPr>
+          <w:ilvl w:val="1"/>
+          <w:numId w:val="1032"/>
+        </w:numPr>
+        <w:pStyle w:val="Compact"/>
+      </w:pPr>
+      <w:r>
+        <w:t xml:space="preserve">Retorna o valor Mínimo de um conjunto de valores.</w:t>
+      </w:r>
+      <w:r>
+        <w:br/>
+      </w:r>
+    </w:p>
+    <w:p>
+      <w:pPr>
+        <w:numPr>
+          <w:ilvl w:val="1"/>
+          <w:numId w:val="1032"/>
+        </w:numPr>
+        <w:pStyle w:val="Compact"/>
+      </w:pPr>
+      <w:r>
+        <w:t xml:space="preserve">Sintaxe:</w:t>
+      </w:r>
+      <w:r>
+        <w:br/>
+      </w:r>
+      <w:r>
+        <w:rPr>
+          <w:bCs/>
+          <w:b/>
+        </w:rPr>
+        <w:t xml:space="preserve">SELECT</w:t>
+      </w:r>
+      <w:r>
+        <w:br/>
+      </w:r>
+      <w:r>
+        <w:rPr>
+          <w:iCs/>
+          <w:i/>
+        </w:rPr>
+        <w:t xml:space="preserve">setor</w:t>
+      </w:r>
+      <w:r>
+        <w:t xml:space="preserve">,</w:t>
+      </w:r>
+      <w:r>
+        <w:br/>
+      </w:r>
+      <w:r>
+        <w:rPr>
+          <w:bCs/>
+          <w:b/>
+        </w:rPr>
+        <w:t xml:space="preserve">MIN</w:t>
+      </w:r>
+      <w:r>
+        <w:t xml:space="preserve">(</w:t>
+      </w:r>
+      <w:r>
+        <w:rPr>
+          <w:iCs/>
+          <w:i/>
+        </w:rPr>
+        <w:t xml:space="preserve">salario</w:t>
+      </w:r>
+      <w:r>
+        <w:t xml:space="preserve">)</w:t>
+      </w:r>
+      <w:r>
+        <w:t xml:space="preserve"> </w:t>
+      </w:r>
+      <w:r>
+        <w:rPr>
+          <w:bCs/>
+          <w:b/>
+        </w:rPr>
+        <w:t xml:space="preserve">AS</w:t>
+      </w:r>
+      <w:r>
+        <w:t xml:space="preserve"> </w:t>
+      </w:r>
+      <w:r>
+        <w:t xml:space="preserve">“</w:t>
+      </w:r>
+      <w:r>
+        <w:t xml:space="preserve">MENOR SALARIO DO SETOR</w:t>
+      </w:r>
+      <w:r>
+        <w:t xml:space="preserve">”</w:t>
+      </w:r>
+      <w:r>
+        <w:br/>
+      </w:r>
+      <w:r>
+        <w:rPr>
+          <w:bCs/>
+          <w:b/>
+        </w:rPr>
+        <w:t xml:space="preserve">FROM</w:t>
+      </w:r>
+      <w:r>
+        <w:t xml:space="preserve"> </w:t>
+      </w:r>
+      <w:r>
+        <w:rPr>
+          <w:iCs/>
+          <w:i/>
+        </w:rPr>
+        <w:t xml:space="preserve">tabela</w:t>
+      </w:r>
+      <w:r>
+        <w:br/>
+      </w:r>
+      <w:r>
+        <w:rPr>
+          <w:bCs/>
+          <w:b/>
+        </w:rPr>
+        <w:t xml:space="preserve">GROUP BY</w:t>
+      </w:r>
+      <w:r>
+        <w:t xml:space="preserve"> </w:t>
+      </w:r>
+      <w:r>
+        <w:rPr>
+          <w:iCs/>
+          <w:i/>
+        </w:rPr>
+        <w:t xml:space="preserve">setor</w:t>
+      </w:r>
+      <w:r>
+        <w:t xml:space="preserve">;</w:t>
+      </w:r>
+      <w:r>
+        <w:br/>
+      </w:r>
+    </w:p>
+    <w:p>
+      <w:pPr>
+        <w:numPr>
+          <w:ilvl w:val="0"/>
+          <w:numId w:val="1029"/>
+        </w:numPr>
+        <w:pStyle w:val="Compact"/>
+      </w:pPr>
+      <w:r>
+        <w:rPr>
+          <w:bCs/>
+          <w:b/>
+        </w:rPr>
+        <w:t xml:space="preserve">MAX</w:t>
+      </w:r>
+      <w:r>
+        <w:t xml:space="preserve">()</w:t>
+      </w:r>
+      <w:r>
+        <w:br/>
+      </w:r>
+    </w:p>
+    <w:p>
+      <w:pPr>
+        <w:numPr>
+          <w:ilvl w:val="1"/>
+          <w:numId w:val="1033"/>
+        </w:numPr>
+        <w:pStyle w:val="Compact"/>
+      </w:pPr>
+      <w:r>
+        <w:t xml:space="preserve">Retorna o Valor máximo de um conjunto de valores.</w:t>
+      </w:r>
+      <w:r>
+        <w:br/>
+      </w:r>
+    </w:p>
+    <w:p>
+      <w:pPr>
+        <w:numPr>
+          <w:ilvl w:val="1"/>
+          <w:numId w:val="1033"/>
+        </w:numPr>
+        <w:pStyle w:val="Compact"/>
+      </w:pPr>
+      <w:r>
+        <w:t xml:space="preserve">Sintaxe:</w:t>
+      </w:r>
+      <w:r>
+        <w:br/>
+      </w:r>
+      <w:r>
+        <w:rPr>
+          <w:bCs/>
+          <w:b/>
+        </w:rPr>
+        <w:t xml:space="preserve">SELECT</w:t>
+      </w:r>
+      <w:r>
+        <w:br/>
+      </w:r>
+      <w:r>
+        <w:rPr>
+          <w:iCs/>
+          <w:i/>
+        </w:rPr>
+        <w:t xml:space="preserve">setor</w:t>
+      </w:r>
+      <w:r>
+        <w:t xml:space="preserve">,</w:t>
+      </w:r>
+      <w:r>
+        <w:br/>
+      </w:r>
+      <w:r>
+        <w:rPr>
+          <w:bCs/>
+          <w:b/>
+        </w:rPr>
+        <w:t xml:space="preserve">MAX</w:t>
+      </w:r>
+      <w:r>
+        <w:t xml:space="preserve">(</w:t>
+      </w:r>
+      <w:r>
+        <w:rPr>
+          <w:iCs/>
+          <w:i/>
+        </w:rPr>
+        <w:t xml:space="preserve">salario</w:t>
+      </w:r>
+      <w:r>
+        <w:t xml:space="preserve">)</w:t>
+      </w:r>
+      <w:r>
+        <w:t xml:space="preserve"> </w:t>
+      </w:r>
+      <w:r>
+        <w:rPr>
+          <w:bCs/>
+          <w:b/>
+        </w:rPr>
+        <w:t xml:space="preserve">AS</w:t>
+      </w:r>
+      <w:r>
+        <w:t xml:space="preserve"> </w:t>
+      </w:r>
+      <w:r>
+        <w:t xml:space="preserve">“</w:t>
+      </w:r>
+      <w:r>
+        <w:t xml:space="preserve">MAIOR SALARIO DO SETOR</w:t>
+      </w:r>
+      <w:r>
+        <w:t xml:space="preserve">”</w:t>
+      </w:r>
+      <w:r>
+        <w:br/>
+      </w:r>
+      <w:r>
+        <w:rPr>
+          <w:bCs/>
+          <w:b/>
+        </w:rPr>
+        <w:t xml:space="preserve">FROM</w:t>
+      </w:r>
+      <w:r>
+        <w:t xml:space="preserve"> </w:t>
+      </w:r>
+      <w:r>
+        <w:rPr>
+          <w:iCs/>
+          <w:i/>
+        </w:rPr>
+        <w:t xml:space="preserve">tabela</w:t>
+      </w:r>
+      <w:r>
+        <w:br/>
+      </w:r>
+      <w:r>
+        <w:rPr>
+          <w:bCs/>
+          <w:b/>
+        </w:rPr>
+        <w:t xml:space="preserve">GROUP BY</w:t>
+      </w:r>
+      <w:r>
+        <w:t xml:space="preserve"> </w:t>
+      </w:r>
+      <w:r>
+        <w:rPr>
+          <w:iCs/>
+          <w:i/>
+        </w:rPr>
+        <w:t xml:space="preserve">setor</w:t>
+      </w:r>
+      <w:r>
+        <w:t xml:space="preserve">;</w:t>
+      </w:r>
+      <w:r>
+        <w:br/>
+      </w:r>
+    </w:p>
+    <w:p>
+      <w:pPr>
+        <w:numPr>
+          <w:ilvl w:val="0"/>
+          <w:numId w:val="1029"/>
+        </w:numPr>
+        <w:pStyle w:val="Compact"/>
+      </w:pPr>
+      <w:r>
+        <w:rPr>
+          <w:bCs/>
+          <w:b/>
+        </w:rPr>
+        <w:t xml:space="preserve">SUM</w:t>
+      </w:r>
+      <w:r>
+        <w:t xml:space="preserve">()</w:t>
+      </w:r>
+      <w:r>
+        <w:br/>
+      </w:r>
+    </w:p>
+    <w:p>
+      <w:pPr>
+        <w:numPr>
+          <w:ilvl w:val="1"/>
+          <w:numId w:val="1034"/>
+        </w:numPr>
+        <w:pStyle w:val="Compact"/>
+      </w:pPr>
+      <w:r>
+        <w:t xml:space="preserve">Total (Soma) de um conjunto de valores.</w:t>
+      </w:r>
+      <w:r>
+        <w:br/>
+      </w:r>
+    </w:p>
+    <w:p>
+      <w:pPr>
+        <w:numPr>
+          <w:ilvl w:val="1"/>
+          <w:numId w:val="1034"/>
+        </w:numPr>
+        <w:pStyle w:val="Compact"/>
+      </w:pPr>
+      <w:r>
+        <w:t xml:space="preserve">Sintaxe:</w:t>
+      </w:r>
+      <w:r>
+        <w:br/>
+      </w:r>
+      <w:r>
+        <w:rPr>
+          <w:bCs/>
+          <w:b/>
+        </w:rPr>
+        <w:t xml:space="preserve">SELECT</w:t>
+      </w:r>
+      <w:r>
+        <w:br/>
+      </w:r>
+      <w:r>
+        <w:rPr>
+          <w:iCs/>
+          <w:i/>
+        </w:rPr>
+        <w:t xml:space="preserve">setor</w:t>
+      </w:r>
+      <w:r>
+        <w:t xml:space="preserve">,</w:t>
+      </w:r>
+      <w:r>
+        <w:br/>
+      </w:r>
+      <w:r>
+        <w:rPr>
+          <w:bCs/>
+          <w:b/>
+        </w:rPr>
+        <w:t xml:space="preserve">SUM</w:t>
+      </w:r>
+      <w:r>
+        <w:t xml:space="preserve">(</w:t>
+      </w:r>
+      <w:r>
+        <w:rPr>
+          <w:iCs/>
+          <w:i/>
+        </w:rPr>
+        <w:t xml:space="preserve">salario</w:t>
+      </w:r>
+      <w:r>
+        <w:t xml:space="preserve">)</w:t>
+      </w:r>
+      <w:r>
+        <w:t xml:space="preserve"> </w:t>
+      </w:r>
+      <w:r>
+        <w:rPr>
+          <w:bCs/>
+          <w:b/>
+        </w:rPr>
+        <w:t xml:space="preserve">AS</w:t>
+      </w:r>
+      <w:r>
+        <w:t xml:space="preserve"> </w:t>
+      </w:r>
+      <w:r>
+        <w:t xml:space="preserve">“</w:t>
+      </w:r>
+      <w:r>
+        <w:t xml:space="preserve">TOTAL DE SALARIOS DO SETOR</w:t>
+      </w:r>
+      <w:r>
+        <w:t xml:space="preserve">”</w:t>
+      </w:r>
+      <w:r>
+        <w:br/>
+      </w:r>
+      <w:r>
+        <w:rPr>
+          <w:bCs/>
+          <w:b/>
+        </w:rPr>
+        <w:t xml:space="preserve">FROM</w:t>
+      </w:r>
+      <w:r>
+        <w:t xml:space="preserve"> </w:t>
+      </w:r>
+      <w:r>
+        <w:rPr>
+          <w:iCs/>
+          <w:i/>
+        </w:rPr>
+        <w:t xml:space="preserve">tabela</w:t>
+      </w:r>
+      <w:r>
+        <w:br/>
+      </w:r>
+      <w:r>
+        <w:rPr>
+          <w:bCs/>
+          <w:b/>
+        </w:rPr>
+        <w:t xml:space="preserve">GROUP BY</w:t>
+      </w:r>
+      <w:r>
+        <w:t xml:space="preserve"> </w:t>
+      </w:r>
+      <w:r>
+        <w:rPr>
+          <w:iCs/>
+          <w:i/>
+        </w:rPr>
+        <w:t xml:space="preserve">setor</w:t>
+      </w:r>
+      <w:r>
+        <w:t xml:space="preserve">;</w:t>
+      </w:r>
+      <w:r>
+        <w:br/>
+      </w:r>
+    </w:p>
+    <w:bookmarkEnd w:id="41"/>
+    <w:bookmarkStart w:id="42" w:name="alias"/>
+    <w:p>
+      <w:pPr>
+        <w:pStyle w:val="Heading2"/>
+      </w:pPr>
+      <w:r>
+        <w:rPr>
+          <w:rStyle w:val="SectionNumber"/>
+        </w:rPr>
+        <w:t xml:space="preserve">7.3</w:t>
+      </w:r>
+      <w:r>
+        <w:tab/>
+      </w:r>
+      <w:r>
+        <w:rPr>
+          <w:iCs/>
+          <w:i/>
+        </w:rPr>
+        <w:t xml:space="preserve">Alias</w:t>
+      </w:r>
+    </w:p>
+    <w:p>
+      <w:pPr>
+        <w:numPr>
+          <w:ilvl w:val="0"/>
+          <w:numId w:val="1035"/>
+        </w:numPr>
+        <w:pStyle w:val="Compact"/>
+      </w:pPr>
+      <w:r>
+        <w:t xml:space="preserve">Um</w:t>
+      </w:r>
+      <w:r>
+        <w:t xml:space="preserve"> </w:t>
+      </w:r>
+      <w:r>
+        <w:rPr>
+          <w:iCs/>
+          <w:i/>
+        </w:rPr>
+        <w:t xml:space="preserve">alias</w:t>
+      </w:r>
+      <w:r>
+        <w:t xml:space="preserve"> </w:t>
+      </w:r>
+      <w:r>
+        <w:t xml:space="preserve">de coluna permite atribuir um nome temporário a uma coluna ou expressão na lista de projeção de uma instrução</w:t>
+      </w:r>
+      <w:r>
+        <w:t xml:space="preserve"> </w:t>
+      </w:r>
+      <w:r>
+        <w:rPr>
+          <w:bCs/>
+          <w:b/>
+        </w:rPr>
+        <w:t xml:space="preserve">SELECT</w:t>
+      </w:r>
+      <w:r>
+        <w:t xml:space="preserve">.</w:t>
+      </w:r>
+      <w:r>
+        <w:br/>
+      </w:r>
+    </w:p>
+    <w:p>
+      <w:pPr>
+        <w:numPr>
+          <w:ilvl w:val="0"/>
+          <w:numId w:val="1035"/>
+        </w:numPr>
+        <w:pStyle w:val="Compact"/>
+      </w:pPr>
+      <w:r>
+        <w:t xml:space="preserve">O</w:t>
+      </w:r>
+      <w:r>
+        <w:t xml:space="preserve"> </w:t>
+      </w:r>
+      <w:r>
+        <w:rPr>
+          <w:iCs/>
+          <w:i/>
+        </w:rPr>
+        <w:t xml:space="preserve">alias</w:t>
+      </w:r>
+      <w:r>
+        <w:t xml:space="preserve"> </w:t>
+      </w:r>
+      <w:r>
+        <w:t xml:space="preserve">da coluna existe temporariamente durante a execução da consulta.</w:t>
+      </w:r>
+      <w:r>
+        <w:br/>
+      </w:r>
+    </w:p>
+    <w:p>
+      <w:pPr>
+        <w:numPr>
+          <w:ilvl w:val="0"/>
+          <w:numId w:val="1035"/>
+        </w:numPr>
+        <w:pStyle w:val="Compact"/>
+      </w:pPr>
+      <w:r>
+        <w:t xml:space="preserve">É principalmente importante colocar</w:t>
+      </w:r>
+      <w:r>
+        <w:t xml:space="preserve"> </w:t>
+      </w:r>
+      <w:r>
+        <w:rPr>
+          <w:iCs/>
+          <w:i/>
+        </w:rPr>
+        <w:t xml:space="preserve">alias</w:t>
+      </w:r>
+      <w:r>
+        <w:t xml:space="preserve"> </w:t>
+      </w:r>
+      <w:r>
+        <w:t xml:space="preserve">em colunas que levam formulas, para facilitar o entendimento de quem vai ler a consulta.</w:t>
+      </w:r>
+      <w:r>
+        <w:br/>
+      </w:r>
+    </w:p>
+    <w:p>
+      <w:pPr>
+        <w:numPr>
+          <w:ilvl w:val="0"/>
+          <w:numId w:val="1035"/>
+        </w:numPr>
+        <w:pStyle w:val="Compact"/>
+      </w:pPr>
+      <w:r>
+        <w:t xml:space="preserve">Sintaxe:</w:t>
+      </w:r>
+      <w:r>
+        <w:br/>
+      </w:r>
+      <w:r>
+        <w:rPr>
+          <w:bCs/>
+          <w:b/>
+        </w:rPr>
+        <w:t xml:space="preserve">SELECT</w:t>
+      </w:r>
+      <w:r>
+        <w:br/>
+      </w:r>
+      <w:r>
+        <w:rPr>
+          <w:bCs/>
+          <w:b/>
+        </w:rPr>
+        <w:t xml:space="preserve">AVG</w:t>
+      </w:r>
+      <w:r>
+        <w:t xml:space="preserve">(</w:t>
+      </w:r>
+      <w:r>
+        <w:rPr>
+          <w:iCs/>
+          <w:i/>
+        </w:rPr>
+        <w:t xml:space="preserve">coluna1</w:t>
+      </w:r>
+      <w:r>
+        <w:t xml:space="preserve">)</w:t>
+      </w:r>
+      <w:r>
+        <w:t xml:space="preserve"> </w:t>
+      </w:r>
+      <w:r>
+        <w:rPr>
+          <w:bCs/>
+          <w:b/>
+        </w:rPr>
+        <w:t xml:space="preserve">AS</w:t>
+      </w:r>
+      <w:r>
+        <w:t xml:space="preserve"> </w:t>
+      </w:r>
+      <w:r>
+        <w:t xml:space="preserve">“</w:t>
+      </w:r>
+      <w:r>
+        <w:rPr>
+          <w:iCs/>
+          <w:i/>
+        </w:rPr>
+        <w:t xml:space="preserve">ALIAS</w:t>
+      </w:r>
+      <w:r>
+        <w:t xml:space="preserve">”</w:t>
+      </w:r>
+      <w:r>
+        <w:br/>
+      </w:r>
+      <w:r>
+        <w:t xml:space="preserve">…</w:t>
+      </w:r>
+      <w:r>
+        <w:br/>
       </w:r>
     </w:p>
     <w:p>
@@ -3215,8 +4510,485 @@
         <w:br w:type="page"/>
       </w:r>
     </w:p>
-    <w:bookmarkEnd w:id="40"/>
-    <w:bookmarkStart w:id="41" w:name="observações"/>
+    <w:bookmarkEnd w:id="42"/>
+    <w:bookmarkStart w:id="46" w:name="group-by"/>
+    <w:p>
+      <w:pPr>
+        <w:pStyle w:val="Heading2"/>
+      </w:pPr>
+      <w:r>
+        <w:rPr>
+          <w:rStyle w:val="SectionNumber"/>
+        </w:rPr>
+        <w:t xml:space="preserve">7.4</w:t>
+      </w:r>
+      <w:r>
+        <w:tab/>
+      </w:r>
+      <w:r>
+        <w:rPr>
+          <w:bCs/>
+          <w:b/>
+        </w:rPr>
+        <w:t xml:space="preserve">GROUP BY</w:t>
+      </w:r>
+    </w:p>
+    <w:p>
+      <w:pPr>
+        <w:numPr>
+          <w:ilvl w:val="0"/>
+          <w:numId w:val="1036"/>
+        </w:numPr>
+      </w:pPr>
+      <w:r>
+        <w:t xml:space="preserve">A cláusula</w:t>
+      </w:r>
+      <w:r>
+        <w:t xml:space="preserve"> </w:t>
+      </w:r>
+      <w:r>
+        <w:rPr>
+          <w:bCs/>
+          <w:b/>
+        </w:rPr>
+        <w:t xml:space="preserve">GROUP BY</w:t>
+      </w:r>
+      <w:r>
+        <w:t xml:space="preserve"> </w:t>
+      </w:r>
+      <w:r>
+        <w:t xml:space="preserve">divide as linhas retornadas da instrução</w:t>
+      </w:r>
+      <w:r>
+        <w:t xml:space="preserve"> </w:t>
+      </w:r>
+      <w:r>
+        <w:rPr>
+          <w:bCs/>
+          <w:b/>
+        </w:rPr>
+        <w:t xml:space="preserve">SELECT</w:t>
+      </w:r>
+      <w:r>
+        <w:t xml:space="preserve"> </w:t>
+      </w:r>
+      <w:r>
+        <w:t xml:space="preserve">em grupos.</w:t>
+      </w:r>
+      <w:r>
+        <w:br/>
+      </w:r>
+    </w:p>
+    <w:p>
+      <w:pPr>
+        <w:numPr>
+          <w:ilvl w:val="0"/>
+          <w:numId w:val="1036"/>
+        </w:numPr>
+      </w:pPr>
+      <w:r>
+        <w:t xml:space="preserve">Para cada grupo, você pode aplicar uma função agregada, por exemplo,</w:t>
+      </w:r>
+      <w:r>
+        <w:t xml:space="preserve"> </w:t>
+      </w:r>
+      <w:r>
+        <w:rPr>
+          <w:bCs/>
+          <w:b/>
+        </w:rPr>
+        <w:t xml:space="preserve">SUM</w:t>
+      </w:r>
+      <w:r>
+        <w:t xml:space="preserve">() para calcular a soma dos itens ou</w:t>
+      </w:r>
+      <w:r>
+        <w:t xml:space="preserve"> </w:t>
+      </w:r>
+      <w:r>
+        <w:rPr>
+          <w:bCs/>
+          <w:b/>
+        </w:rPr>
+        <w:t xml:space="preserve">COUNT</w:t>
+      </w:r>
+      <w:r>
+        <w:t xml:space="preserve">() para obter o número de itens nos grupos.</w:t>
+      </w:r>
+      <w:r>
+        <w:br/>
+      </w:r>
+    </w:p>
+    <w:p>
+      <w:pPr>
+        <w:numPr>
+          <w:ilvl w:val="0"/>
+          <w:numId w:val="1036"/>
+        </w:numPr>
+      </w:pPr>
+      <w:r>
+        <w:t xml:space="preserve">A cláusula de instrução divide as linhas pelos valores das colunas especificadas na cláusula</w:t>
+      </w:r>
+      <w:r>
+        <w:t xml:space="preserve"> </w:t>
+      </w:r>
+      <w:r>
+        <w:rPr>
+          <w:bCs/>
+          <w:b/>
+        </w:rPr>
+        <w:t xml:space="preserve">GROUP BY</w:t>
+      </w:r>
+      <w:r>
+        <w:t xml:space="preserve"> </w:t>
+      </w:r>
+      <w:r>
+        <w:t xml:space="preserve">e calcula um valor para cada grupo.</w:t>
+      </w:r>
+      <w:r>
+        <w:br/>
+      </w:r>
+    </w:p>
+    <w:p>
+      <w:pPr>
+        <w:numPr>
+          <w:ilvl w:val="0"/>
+          <w:numId w:val="1036"/>
+        </w:numPr>
+      </w:pPr>
+      <w:r>
+        <w:t xml:space="preserve">O</w:t>
+      </w:r>
+      <w:r>
+        <w:t xml:space="preserve"> </w:t>
+      </w:r>
+      <w:r>
+        <w:rPr>
+          <w:bCs/>
+          <w:b/>
+        </w:rPr>
+        <w:t xml:space="preserve">PostgreSQL</w:t>
+      </w:r>
+      <w:r>
+        <w:t xml:space="preserve"> </w:t>
+      </w:r>
+      <w:r>
+        <w:t xml:space="preserve">avalia a cláusula</w:t>
+      </w:r>
+      <w:r>
+        <w:t xml:space="preserve"> </w:t>
+      </w:r>
+      <w:r>
+        <w:rPr>
+          <w:bCs/>
+          <w:b/>
+        </w:rPr>
+        <w:t xml:space="preserve">GROUP BY</w:t>
+      </w:r>
+      <w:r>
+        <w:t xml:space="preserve"> </w:t>
+      </w:r>
+      <w:r>
+        <w:t xml:space="preserve">após as cláusulas</w:t>
+      </w:r>
+      <w:r>
+        <w:t xml:space="preserve"> </w:t>
+      </w:r>
+      <w:r>
+        <w:rPr>
+          <w:bCs/>
+          <w:b/>
+        </w:rPr>
+        <w:t xml:space="preserve">FROM</w:t>
+      </w:r>
+      <w:r>
+        <w:t xml:space="preserve"> </w:t>
+      </w:r>
+      <w:r>
+        <w:t xml:space="preserve">e</w:t>
+      </w:r>
+      <w:r>
+        <w:t xml:space="preserve"> </w:t>
+      </w:r>
+      <w:r>
+        <w:rPr>
+          <w:bCs/>
+          <w:b/>
+        </w:rPr>
+        <w:t xml:space="preserve">WHERE</w:t>
+      </w:r>
+      <w:r>
+        <w:t xml:space="preserve"> </w:t>
+      </w:r>
+      <w:r>
+        <w:t xml:space="preserve">e antes das cláusulas</w:t>
+      </w:r>
+      <w:r>
+        <w:t xml:space="preserve"> </w:t>
+      </w:r>
+      <w:r>
+        <w:rPr>
+          <w:bCs/>
+          <w:b/>
+        </w:rPr>
+        <w:t xml:space="preserve">HAVING SELECT</w:t>
+      </w:r>
+      <w:r>
+        <w:t xml:space="preserve">,</w:t>
+      </w:r>
+      <w:r>
+        <w:t xml:space="preserve"> </w:t>
+      </w:r>
+      <w:r>
+        <w:rPr>
+          <w:bCs/>
+          <w:b/>
+        </w:rPr>
+        <w:t xml:space="preserve">DISTINCT</w:t>
+      </w:r>
+      <w:r>
+        <w:t xml:space="preserve">,</w:t>
+      </w:r>
+      <w:r>
+        <w:t xml:space="preserve"> </w:t>
+      </w:r>
+      <w:r>
+        <w:rPr>
+          <w:bCs/>
+          <w:b/>
+        </w:rPr>
+        <w:t xml:space="preserve">ORDER BY</w:t>
+      </w:r>
+      <w:r>
+        <w:t xml:space="preserve"> </w:t>
+      </w:r>
+      <w:r>
+        <w:t xml:space="preserve">e</w:t>
+      </w:r>
+      <w:r>
+        <w:t xml:space="preserve"> </w:t>
+      </w:r>
+      <w:r>
+        <w:rPr>
+          <w:bCs/>
+          <w:b/>
+        </w:rPr>
+        <w:t xml:space="preserve">LIMIT</w:t>
+      </w:r>
+      <w:r>
+        <w:t xml:space="preserve">.</w:t>
+      </w:r>
+    </w:p>
+    <w:p>
+      <w:pPr>
+        <w:pStyle w:val="FirstParagraph"/>
+      </w:pPr>
+      <w:r>
+        <w:drawing>
+          <wp:inline>
+            <wp:extent cx="1111034" cy="3599999"/>
+            <wp:effectExtent b="0" l="0" r="0" t="0"/>
+            <wp:docPr descr="" title="" id="44" name="Picture"/>
+            <a:graphic>
+              <a:graphicData uri="http://schemas.openxmlformats.org/drawingml/2006/picture">
+                <pic:pic>
+                  <pic:nvPicPr>
+                    <pic:cNvPr descr="./Imagens/PostgreSQL-GROUP-BY-1.png" id="45" name="Picture"/>
+                    <pic:cNvPicPr>
+                      <a:picLocks noChangeArrowheads="1" noChangeAspect="1"/>
+                    </pic:cNvPicPr>
+                  </pic:nvPicPr>
+                  <pic:blipFill>
+                    <a:blip r:embed="rId43"/>
+                    <a:stretch>
+                      <a:fillRect/>
+                    </a:stretch>
+                  </pic:blipFill>
+                  <pic:spPr bwMode="auto">
+                    <a:xfrm>
+                      <a:off x="0" y="0"/>
+                      <a:ext cx="1111034" cy="3599999"/>
+                    </a:xfrm>
+                    <a:prstGeom prst="rect">
+                      <a:avLst/>
+                    </a:prstGeom>
+                    <a:noFill/>
+                    <a:ln w="9525">
+                      <a:noFill/>
+                      <a:headEnd/>
+                      <a:tailEnd/>
+                    </a:ln>
+                  </pic:spPr>
+                </pic:pic>
+              </a:graphicData>
+            </a:graphic>
+          </wp:inline>
+        </w:drawing>
+      </w:r>
+      <w:r>
+        <w:br/>
+      </w:r>
+    </w:p>
+    <w:p>
+      <w:pPr>
+        <w:numPr>
+          <w:ilvl w:val="0"/>
+          <w:numId w:val="1037"/>
+        </w:numPr>
+        <w:pStyle w:val="Compact"/>
+      </w:pPr>
+      <w:r>
+        <w:t xml:space="preserve">Sintaxe:</w:t>
+      </w:r>
+      <w:r>
+        <w:br/>
+      </w:r>
+      <w:r>
+        <w:rPr>
+          <w:bCs/>
+          <w:b/>
+        </w:rPr>
+        <w:t xml:space="preserve">SELECT</w:t>
+      </w:r>
+      <w:r>
+        <w:t xml:space="preserve"> </w:t>
+      </w:r>
+      <w:r>
+        <w:rPr>
+          <w:iCs/>
+          <w:i/>
+        </w:rPr>
+        <w:t xml:space="preserve">Country</w:t>
+      </w:r>
+      <w:r>
+        <w:t xml:space="preserve">,</w:t>
+      </w:r>
+      <w:r>
+        <w:t xml:space="preserve"> </w:t>
+      </w:r>
+      <w:r>
+        <w:rPr>
+          <w:iCs/>
+          <w:i/>
+        </w:rPr>
+        <w:t xml:space="preserve">Region</w:t>
+      </w:r>
+      <w:r>
+        <w:t xml:space="preserve">,</w:t>
+      </w:r>
+      <w:r>
+        <w:t xml:space="preserve"> </w:t>
+      </w:r>
+      <w:r>
+        <w:rPr>
+          <w:bCs/>
+          <w:b/>
+        </w:rPr>
+        <w:t xml:space="preserve">SUM</w:t>
+      </w:r>
+      <w:r>
+        <w:t xml:space="preserve">(</w:t>
+      </w:r>
+      <w:r>
+        <w:rPr>
+          <w:iCs/>
+          <w:i/>
+        </w:rPr>
+        <w:t xml:space="preserve">sales</w:t>
+      </w:r>
+      <w:r>
+        <w:t xml:space="preserve">)</w:t>
+      </w:r>
+      <w:r>
+        <w:t xml:space="preserve"> </w:t>
+      </w:r>
+      <w:r>
+        <w:rPr>
+          <w:bCs/>
+          <w:b/>
+        </w:rPr>
+        <w:t xml:space="preserve">AS</w:t>
+      </w:r>
+      <w:r>
+        <w:t xml:space="preserve"> </w:t>
+      </w:r>
+      <w:r>
+        <w:t xml:space="preserve">“</w:t>
+      </w:r>
+      <w:r>
+        <w:t xml:space="preserve">Total Sales</w:t>
+      </w:r>
+      <w:r>
+        <w:t xml:space="preserve">”</w:t>
+      </w:r>
+      <w:r>
+        <w:br/>
+      </w:r>
+      <w:r>
+        <w:rPr>
+          <w:bCs/>
+          <w:b/>
+        </w:rPr>
+        <w:t xml:space="preserve">FROM</w:t>
+      </w:r>
+      <w:r>
+        <w:t xml:space="preserve"> </w:t>
+      </w:r>
+      <w:r>
+        <w:rPr>
+          <w:iCs/>
+          <w:i/>
+        </w:rPr>
+        <w:t xml:space="preserve">Sales</w:t>
+      </w:r>
+      <w:r>
+        <w:br/>
+      </w:r>
+      <w:r>
+        <w:rPr>
+          <w:bCs/>
+          <w:b/>
+        </w:rPr>
+        <w:t xml:space="preserve">GROUP BY</w:t>
+      </w:r>
+      <w:r>
+        <w:t xml:space="preserve"> </w:t>
+      </w:r>
+      <w:r>
+        <w:rPr>
+          <w:iCs/>
+          <w:i/>
+        </w:rPr>
+        <w:t xml:space="preserve">Country</w:t>
+      </w:r>
+      <w:r>
+        <w:t xml:space="preserve">,</w:t>
+      </w:r>
+      <w:r>
+        <w:t xml:space="preserve"> </w:t>
+      </w:r>
+      <w:r>
+        <w:rPr>
+          <w:iCs/>
+          <w:i/>
+        </w:rPr>
+        <w:t xml:space="preserve">Region</w:t>
+      </w:r>
+      <w:r>
+        <w:t xml:space="preserve">;</w:t>
+      </w:r>
+      <w:r>
+        <w:br/>
+      </w:r>
+    </w:p>
+    <w:p>
+      <w:r>
+        <w:br w:type="page"/>
+      </w:r>
+    </w:p>
+    <w:bookmarkEnd w:id="46"/>
+    <w:bookmarkEnd w:id="47"/>
+    <w:bookmarkStart w:id="52" w:name="aula-123---estatisticas-básicas"/>
     <w:p>
       <w:pPr>
         <w:pStyle w:val="Heading1"/>
@@ -3231,16 +5003,585 @@
         <w:tab/>
       </w:r>
       <w:r>
+        <w:t xml:space="preserve">Aula 123 - Estatisticas básicas</w:t>
+      </w:r>
+    </w:p>
+    <w:bookmarkStart w:id="48" w:name="limite-de-linhas-mostradas-numa-consulta"/>
+    <w:p>
+      <w:pPr>
+        <w:pStyle w:val="Heading2"/>
+      </w:pPr>
+      <w:r>
+        <w:rPr>
+          <w:rStyle w:val="SectionNumber"/>
+        </w:rPr>
+        <w:t xml:space="preserve">8.1</w:t>
+      </w:r>
+      <w:r>
+        <w:tab/>
+      </w:r>
+      <w:r>
+        <w:t xml:space="preserve">Limite de linhas mostradas numa consulta</w:t>
+      </w:r>
+    </w:p>
+    <w:p>
+      <w:pPr>
+        <w:numPr>
+          <w:ilvl w:val="0"/>
+          <w:numId w:val="1038"/>
+        </w:numPr>
+      </w:pPr>
+      <w:r>
+        <w:t xml:space="preserve">O comando</w:t>
+      </w:r>
+      <w:r>
+        <w:t xml:space="preserve"> </w:t>
+      </w:r>
+      <w:r>
+        <w:rPr>
+          <w:bCs/>
+          <w:b/>
+        </w:rPr>
+        <w:t xml:space="preserve">LIMIT</w:t>
+      </w:r>
+      <w:r>
+        <w:t xml:space="preserve"> </w:t>
+      </w:r>
+      <w:r>
+        <w:t xml:space="preserve">determina a quantidade máxima de linhas/registros que serão mostrados de uma determinada consulta.</w:t>
+      </w:r>
+      <w:r>
+        <w:br/>
+      </w:r>
+    </w:p>
+    <w:p>
+      <w:pPr>
+        <w:numPr>
+          <w:ilvl w:val="0"/>
+          <w:numId w:val="1038"/>
+        </w:numPr>
+      </w:pPr>
+      <w:r>
+        <w:t xml:space="preserve">O comando vem acompanhado do número de linhas da visualização da consulta.</w:t>
+      </w:r>
+      <w:r>
+        <w:br/>
+      </w:r>
+    </w:p>
+    <w:p>
+      <w:pPr>
+        <w:numPr>
+          <w:ilvl w:val="0"/>
+          <w:numId w:val="1038"/>
+        </w:numPr>
+      </w:pPr>
+      <w:r>
+        <w:t xml:space="preserve">Sintaxe:</w:t>
+      </w:r>
+      <w:r>
+        <w:br/>
+      </w:r>
+      <w:r>
+        <w:rPr>
+          <w:bCs/>
+          <w:b/>
+        </w:rPr>
+        <w:t xml:space="preserve">SELECT</w:t>
+      </w:r>
+      <w:r>
+        <w:t xml:space="preserve"> </w:t>
+      </w:r>
+      <w:r>
+        <w:t xml:space="preserve">*</w:t>
+      </w:r>
+      <w:r>
+        <w:t xml:space="preserve"> </w:t>
+      </w:r>
+      <w:r>
+        <w:rPr>
+          <w:bCs/>
+          <w:b/>
+        </w:rPr>
+        <w:t xml:space="preserve">FROM</w:t>
+      </w:r>
+      <w:r>
+        <w:t xml:space="preserve"> </w:t>
+      </w:r>
+      <w:r>
+        <w:rPr>
+          <w:iCs/>
+          <w:i/>
+        </w:rPr>
+        <w:t xml:space="preserve">tabela</w:t>
+      </w:r>
+      <w:r>
+        <w:br/>
+      </w:r>
+      <w:r>
+        <w:rPr>
+          <w:bCs/>
+          <w:b/>
+        </w:rPr>
+        <w:t xml:space="preserve">LIMIT</w:t>
+      </w:r>
+      <w:r>
+        <w:t xml:space="preserve"> </w:t>
+      </w:r>
+      <w:r>
+        <w:t xml:space="preserve">10;</w:t>
+      </w:r>
+      <w:r>
+        <w:br/>
+      </w:r>
+    </w:p>
+    <w:bookmarkEnd w:id="48"/>
+    <w:bookmarkStart w:id="49" w:name="order-by"/>
+    <w:p>
+      <w:pPr>
+        <w:pStyle w:val="Heading2"/>
+      </w:pPr>
+      <w:r>
+        <w:rPr>
+          <w:rStyle w:val="SectionNumber"/>
+        </w:rPr>
+        <w:t xml:space="preserve">8.2</w:t>
+      </w:r>
+      <w:r>
+        <w:tab/>
+      </w:r>
+      <w:r>
+        <w:rPr>
+          <w:bCs/>
+          <w:b/>
+        </w:rPr>
+        <w:t xml:space="preserve">ORDER BY</w:t>
+      </w:r>
+    </w:p>
+    <w:bookmarkEnd w:id="49"/>
+    <w:bookmarkStart w:id="50" w:name="média"/>
+    <w:p>
+      <w:pPr>
+        <w:pStyle w:val="Heading2"/>
+      </w:pPr>
+      <w:r>
+        <w:rPr>
+          <w:rStyle w:val="SectionNumber"/>
+        </w:rPr>
+        <w:t xml:space="preserve">8.3</w:t>
+      </w:r>
+      <w:r>
+        <w:tab/>
+      </w:r>
+      <w:r>
+        <w:t xml:space="preserve">Média</w:t>
+      </w:r>
+    </w:p>
+    <w:bookmarkEnd w:id="50"/>
+    <w:bookmarkStart w:id="51" w:name="soma-total"/>
+    <w:p>
+      <w:pPr>
+        <w:pStyle w:val="Heading2"/>
+      </w:pPr>
+      <w:r>
+        <w:rPr>
+          <w:rStyle w:val="SectionNumber"/>
+        </w:rPr>
+        <w:t xml:space="preserve">8.4</w:t>
+      </w:r>
+      <w:r>
+        <w:tab/>
+      </w:r>
+      <w:r>
+        <w:t xml:space="preserve">Soma total</w:t>
+      </w:r>
+    </w:p>
+    <w:p>
+      <w:r>
+        <w:br w:type="page"/>
+      </w:r>
+    </w:p>
+    <w:bookmarkEnd w:id="51"/>
+    <w:bookmarkEnd w:id="52"/>
+    <w:bookmarkStart w:id="55" w:name="observações"/>
+    <w:p>
+      <w:pPr>
+        <w:pStyle w:val="Heading1"/>
+      </w:pPr>
+      <w:r>
+        <w:rPr>
+          <w:rStyle w:val="SectionNumber"/>
+        </w:rPr>
+        <w:t xml:space="preserve">9</w:t>
+      </w:r>
+      <w:r>
+        <w:tab/>
+      </w:r>
+      <w:r>
         <w:t xml:space="preserve">Observações</w:t>
       </w:r>
     </w:p>
+    <w:bookmarkStart w:id="53" w:name="exportação-de-dados"/>
+    <w:p>
+      <w:pPr>
+        <w:pStyle w:val="Heading2"/>
+      </w:pPr>
+      <w:r>
+        <w:rPr>
+          <w:rStyle w:val="SectionNumber"/>
+        </w:rPr>
+        <w:t xml:space="preserve">9.1</w:t>
+      </w:r>
+      <w:r>
+        <w:tab/>
+      </w:r>
+      <w:r>
+        <w:t xml:space="preserve">Exportação de dados</w:t>
+      </w:r>
+    </w:p>
+    <w:p>
+      <w:pPr>
+        <w:numPr>
+          <w:ilvl w:val="0"/>
+          <w:numId w:val="1039"/>
+        </w:numPr>
+        <w:pStyle w:val="Compact"/>
+      </w:pPr>
+      <w:r>
+        <w:t xml:space="preserve">Uma das maneiras mais facil de exportar dados é atraves da extensão</w:t>
+      </w:r>
+      <w:r>
+        <w:t xml:space="preserve"> </w:t>
+      </w:r>
+      <w:r>
+        <w:t xml:space="preserve">“</w:t>
+      </w:r>
+      <w:r>
+        <w:t xml:space="preserve">.csv</w:t>
+      </w:r>
+      <w:r>
+        <w:t xml:space="preserve">”</w:t>
+      </w:r>
+      <w:r>
+        <w:t xml:space="preserve">.</w:t>
+      </w:r>
+      <w:r>
+        <w:br/>
+      </w:r>
+    </w:p>
+    <w:p>
+      <w:pPr>
+        <w:numPr>
+          <w:ilvl w:val="0"/>
+          <w:numId w:val="1039"/>
+        </w:numPr>
+        <w:pStyle w:val="Compact"/>
+      </w:pPr>
+      <w:r>
+        <w:t xml:space="preserve">O</w:t>
+      </w:r>
+      <w:r>
+        <w:t xml:space="preserve"> </w:t>
+      </w:r>
+      <w:r>
+        <w:rPr>
+          <w:bCs/>
+          <w:b/>
+        </w:rPr>
+        <w:t xml:space="preserve">PostgreSQL</w:t>
+      </w:r>
+      <w:r>
+        <w:t xml:space="preserve"> </w:t>
+      </w:r>
+      <w:r>
+        <w:t xml:space="preserve">ofecere opções para facilmente exportar dados em</w:t>
+      </w:r>
+      <w:r>
+        <w:t xml:space="preserve"> </w:t>
+      </w:r>
+      <w:r>
+        <w:t xml:space="preserve">“</w:t>
+      </w:r>
+      <w:r>
+        <w:t xml:space="preserve">.csv</w:t>
+      </w:r>
+      <w:r>
+        <w:t xml:space="preserve">”</w:t>
+      </w:r>
+      <w:r>
+        <w:t xml:space="preserve">.</w:t>
+      </w:r>
+      <w:r>
+        <w:br/>
+      </w:r>
+    </w:p>
+    <w:p>
+      <w:pPr>
+        <w:numPr>
+          <w:ilvl w:val="0"/>
+          <w:numId w:val="1039"/>
+        </w:numPr>
+        <w:pStyle w:val="Compact"/>
+      </w:pPr>
+      <w:r>
+        <w:t xml:space="preserve">Passo a passo:</w:t>
+      </w:r>
+      <w:r>
+        <w:br/>
+      </w:r>
+    </w:p>
+    <w:p>
+      <w:pPr>
+        <w:numPr>
+          <w:ilvl w:val="1"/>
+          <w:numId w:val="1040"/>
+        </w:numPr>
+        <w:pStyle w:val="Compact"/>
+      </w:pPr>
+      <w:r>
+        <w:t xml:space="preserve">Basta fazer a consulta que deseja exportar, pela aba</w:t>
+      </w:r>
+      <w:r>
+        <w:t xml:space="preserve"> </w:t>
+      </w:r>
+      <w:r>
+        <w:t xml:space="preserve">“</w:t>
+      </w:r>
+      <w:r>
+        <w:rPr>
+          <w:bCs/>
+          <w:b/>
+        </w:rPr>
+        <w:t xml:space="preserve">Query Tools</w:t>
+      </w:r>
+      <w:r>
+        <w:t xml:space="preserve">”</w:t>
+      </w:r>
+      <w:r>
+        <w:t xml:space="preserve">.</w:t>
+      </w:r>
+      <w:r>
+        <w:br/>
+      </w:r>
+    </w:p>
+    <w:p>
+      <w:pPr>
+        <w:numPr>
+          <w:ilvl w:val="1"/>
+          <w:numId w:val="1040"/>
+        </w:numPr>
+        <w:pStyle w:val="Compact"/>
+      </w:pPr>
+      <w:r>
+        <w:t xml:space="preserve">Lembrando de colocar</w:t>
+      </w:r>
+      <w:r>
+        <w:t xml:space="preserve"> </w:t>
+      </w:r>
+      <w:r>
+        <w:rPr>
+          <w:iCs/>
+          <w:i/>
+        </w:rPr>
+        <w:t xml:space="preserve">alias</w:t>
+      </w:r>
+      <w:r>
+        <w:t xml:space="preserve"> </w:t>
+      </w:r>
+      <w:r>
+        <w:t xml:space="preserve">nas colunas/campos que levam funções, para melhor entendimento de quem for fazer a leitura do arquivo exportado.</w:t>
+      </w:r>
+      <w:r>
+        <w:br/>
+      </w:r>
+    </w:p>
+    <w:p>
+      <w:pPr>
+        <w:numPr>
+          <w:ilvl w:val="1"/>
+          <w:numId w:val="1040"/>
+        </w:numPr>
+        <w:pStyle w:val="Compact"/>
+      </w:pPr>
+      <w:r>
+        <w:t xml:space="preserve">Na janela em que aparece o resultado da consulta, tem a aba</w:t>
+      </w:r>
+      <w:r>
+        <w:t xml:space="preserve"> </w:t>
+      </w:r>
+      <w:r>
+        <w:t xml:space="preserve">“</w:t>
+      </w:r>
+      <w:r>
+        <w:t xml:space="preserve">Data Output</w:t>
+      </w:r>
+      <w:r>
+        <w:t xml:space="preserve">”</w:t>
+      </w:r>
+      <w:r>
+        <w:t xml:space="preserve"> </w:t>
+      </w:r>
+      <w:r>
+        <w:t xml:space="preserve">(na qual, por default, já é a aba em que aparecem os resultados das consultas), tem o ícone</w:t>
+      </w:r>
+      <w:r>
+        <w:t xml:space="preserve"> </w:t>
+      </w:r>
+      <w:r>
+        <w:t xml:space="preserve">“</w:t>
+      </w:r>
+      <w:r>
+        <w:rPr>
+          <w:iCs/>
+          <w:i/>
+        </w:rPr>
+        <w:t xml:space="preserve">Save results to file</w:t>
+      </w:r>
+      <w:r>
+        <w:t xml:space="preserve">”</w:t>
+      </w:r>
+      <w:r>
+        <w:t xml:space="preserve">.</w:t>
+      </w:r>
+      <w:r>
+        <w:br/>
+      </w:r>
+    </w:p>
+    <w:p>
+      <w:pPr>
+        <w:numPr>
+          <w:ilvl w:val="1"/>
+          <w:numId w:val="1040"/>
+        </w:numPr>
+        <w:pStyle w:val="Compact"/>
+      </w:pPr>
+      <w:r>
+        <w:t xml:space="preserve">Ao clickar no ícone</w:t>
+      </w:r>
+      <w:r>
+        <w:t xml:space="preserve"> </w:t>
+      </w:r>
+      <w:r>
+        <w:t xml:space="preserve">“</w:t>
+      </w:r>
+      <w:r>
+        <w:rPr>
+          <w:iCs/>
+          <w:i/>
+        </w:rPr>
+        <w:t xml:space="preserve">Save results to file</w:t>
+      </w:r>
+      <w:r>
+        <w:t xml:space="preserve">”</w:t>
+      </w:r>
+      <w:r>
+        <w:t xml:space="preserve">, é oferecido a opção de salvar a consulta como</w:t>
+      </w:r>
+      <w:r>
+        <w:t xml:space="preserve"> </w:t>
+      </w:r>
+      <w:r>
+        <w:t xml:space="preserve">“</w:t>
+      </w:r>
+      <w:r>
+        <w:t xml:space="preserve">.csv</w:t>
+      </w:r>
+      <w:r>
+        <w:t xml:space="preserve">”</w:t>
+      </w:r>
+      <w:r>
+        <w:t xml:space="preserve">.</w:t>
+      </w:r>
+      <w:r>
+        <w:br/>
+      </w:r>
+    </w:p>
+    <w:bookmarkEnd w:id="53"/>
+    <w:bookmarkStart w:id="54" w:name="Xa8bf588064960458c5d85f6667a5ef7152c8394"/>
+    <w:p>
+      <w:pPr>
+        <w:pStyle w:val="Heading2"/>
+      </w:pPr>
+      <w:r>
+        <w:rPr>
+          <w:rStyle w:val="SectionNumber"/>
+        </w:rPr>
+        <w:t xml:space="preserve">9.2</w:t>
+      </w:r>
+      <w:r>
+        <w:tab/>
+      </w:r>
+      <w:r>
+        <w:t xml:space="preserve">Breve explicação de Business Intelligence e Data Science</w:t>
+      </w:r>
+    </w:p>
+    <w:p>
+      <w:pPr>
+        <w:numPr>
+          <w:ilvl w:val="0"/>
+          <w:numId w:val="1041"/>
+        </w:numPr>
+        <w:pStyle w:val="Compact"/>
+      </w:pPr>
+      <w:r>
+        <w:t xml:space="preserve">Business Intelligence (BI):</w:t>
+      </w:r>
+      <w:r>
+        <w:br/>
+      </w:r>
+    </w:p>
+    <w:p>
+      <w:pPr>
+        <w:numPr>
+          <w:ilvl w:val="1"/>
+          <w:numId w:val="1042"/>
+        </w:numPr>
+        <w:pStyle w:val="Compact"/>
+      </w:pPr>
+      <w:r>
+        <w:t xml:space="preserve">Esta preocupado com entender o que aconteceu no passado.</w:t>
+      </w:r>
+      <w:r>
+        <w:br/>
+      </w:r>
+    </w:p>
+    <w:p>
+      <w:pPr>
+        <w:numPr>
+          <w:ilvl w:val="0"/>
+          <w:numId w:val="1041"/>
+        </w:numPr>
+        <w:pStyle w:val="Compact"/>
+      </w:pPr>
+      <w:r>
+        <w:t xml:space="preserve">Data Science:</w:t>
+      </w:r>
+      <w:r>
+        <w:br/>
+      </w:r>
+    </w:p>
+    <w:p>
+      <w:pPr>
+        <w:numPr>
+          <w:ilvl w:val="1"/>
+          <w:numId w:val="1043"/>
+        </w:numPr>
+        <w:pStyle w:val="Compact"/>
+      </w:pPr>
+      <w:r>
+        <w:t xml:space="preserve">Através dos dados, tentar prever tendências futuras.</w:t>
+      </w:r>
+      <w:r>
+        <w:br/>
+      </w:r>
+    </w:p>
     <w:p>
       <w:r>
         <w:br w:type="page"/>
       </w:r>
     </w:p>
-    <w:bookmarkEnd w:id="41"/>
-    <w:bookmarkStart w:id="43" w:name="andamento-dos-estudos"/>
+    <w:bookmarkEnd w:id="54"/>
+    <w:bookmarkEnd w:id="55"/>
+    <w:bookmarkStart w:id="57" w:name="andamento-dos-estudos"/>
     <w:p>
       <w:pPr>
         <w:pStyle w:val="Heading1"/>
@@ -3249,7 +5590,7 @@
         <w:rPr>
           <w:rStyle w:val="SectionNumber"/>
         </w:rPr>
-        <w:t xml:space="preserve">9</w:t>
+        <w:t xml:space="preserve">10</w:t>
       </w:r>
       <w:r>
         <w:tab/>
@@ -3258,7 +5599,7 @@
         <w:t xml:space="preserve">Andamento dos Estudos</w:t>
       </w:r>
     </w:p>
-    <w:bookmarkStart w:id="42" w:name="assunto-em-andamento"/>
+    <w:bookmarkStart w:id="56" w:name="assunto-em-andamento"/>
     <w:p>
       <w:pPr>
         <w:pStyle w:val="Heading2"/>
@@ -3267,7 +5608,7 @@
         <w:rPr>
           <w:rStyle w:val="SectionNumber"/>
         </w:rPr>
-        <w:t xml:space="preserve">9.1</w:t>
+        <w:t xml:space="preserve">10.1</w:t>
       </w:r>
       <w:r>
         <w:tab/>
@@ -3281,14 +5622,14 @@
         <w:pStyle w:val="FirstParagraph"/>
       </w:pPr>
       <w:r>
-        <w:t xml:space="preserve">Atualmente estou estudando Módulo 30 - AULA 121.</w:t>
-      </w:r>
-      <w:r>
-        <w:br/>
-      </w:r>
-    </w:p>
-    <w:bookmarkEnd w:id="42"/>
-    <w:bookmarkEnd w:id="43"/>
+        <w:t xml:space="preserve">Atualmente estou estudando Módulo 30 - AULA 123.</w:t>
+      </w:r>
+      <w:r>
+        <w:br/>
+      </w:r>
+    </w:p>
+    <w:bookmarkEnd w:id="56"/>
+    <w:bookmarkEnd w:id="57"/>
     <w:sectPr/>
   </w:body>
 </w:document>
@@ -3550,6 +5891,57 @@
     <w:abstractNumId w:val="991"/>
   </w:num>
   <w:num w:numId="1026">
+    <w:abstractNumId w:val="991"/>
+  </w:num>
+  <w:num w:numId="1027">
+    <w:abstractNumId w:val="991"/>
+  </w:num>
+  <w:num w:numId="1028">
+    <w:abstractNumId w:val="991"/>
+  </w:num>
+  <w:num w:numId="1029">
+    <w:abstractNumId w:val="991"/>
+  </w:num>
+  <w:num w:numId="1030">
+    <w:abstractNumId w:val="991"/>
+  </w:num>
+  <w:num w:numId="1031">
+    <w:abstractNumId w:val="991"/>
+  </w:num>
+  <w:num w:numId="1032">
+    <w:abstractNumId w:val="991"/>
+  </w:num>
+  <w:num w:numId="1033">
+    <w:abstractNumId w:val="991"/>
+  </w:num>
+  <w:num w:numId="1034">
+    <w:abstractNumId w:val="991"/>
+  </w:num>
+  <w:num w:numId="1035">
+    <w:abstractNumId w:val="991"/>
+  </w:num>
+  <w:num w:numId="1036">
+    <w:abstractNumId w:val="991"/>
+  </w:num>
+  <w:num w:numId="1037">
+    <w:abstractNumId w:val="991"/>
+  </w:num>
+  <w:num w:numId="1038">
+    <w:abstractNumId w:val="991"/>
+  </w:num>
+  <w:num w:numId="1039">
+    <w:abstractNumId w:val="991"/>
+  </w:num>
+  <w:num w:numId="1040">
+    <w:abstractNumId w:val="991"/>
+  </w:num>
+  <w:num w:numId="1041">
+    <w:abstractNumId w:val="991"/>
+  </w:num>
+  <w:num w:numId="1042">
+    <w:abstractNumId w:val="991"/>
+  </w:num>
+  <w:num w:numId="1043">
     <w:abstractNumId w:val="991"/>
   </w:num>
 </w:numbering>

</xml_diff>

<commit_message>
ORDER BY, funções média AVG e somatório total SUM
</commit_message>
<xml_diff>
--- a/Readme.docx
+++ b/Readme.docx
@@ -49,7 +49,7 @@
         <w:pStyle w:val="Date"/>
       </w:pPr>
       <w:r>
-        <w:t xml:space="preserve">2022-08-21</w:t>
+        <w:t xml:space="preserve">2022-08-22</w:t>
       </w:r>
     </w:p>
     <w:sdt>
@@ -5157,8 +5157,382 @@
         <w:t xml:space="preserve">ORDER BY</w:t>
       </w:r>
     </w:p>
+    <w:p>
+      <w:pPr>
+        <w:numPr>
+          <w:ilvl w:val="0"/>
+          <w:numId w:val="1039"/>
+        </w:numPr>
+      </w:pPr>
+      <w:r>
+        <w:t xml:space="preserve">A palavra-chave</w:t>
+      </w:r>
+      <w:r>
+        <w:t xml:space="preserve"> </w:t>
+      </w:r>
+      <w:r>
+        <w:rPr>
+          <w:bCs/>
+          <w:b/>
+        </w:rPr>
+        <w:t xml:space="preserve">ORDER BY</w:t>
+      </w:r>
+      <w:r>
+        <w:t xml:space="preserve"> </w:t>
+      </w:r>
+      <w:r>
+        <w:t xml:space="preserve">é usada para classificar o conjunto de resultados em ordem crescente ou decrescente.</w:t>
+      </w:r>
+      <w:r>
+        <w:br/>
+      </w:r>
+    </w:p>
+    <w:p>
+      <w:pPr>
+        <w:numPr>
+          <w:ilvl w:val="0"/>
+          <w:numId w:val="1039"/>
+        </w:numPr>
+      </w:pPr>
+      <w:r>
+        <w:t xml:space="preserve">A ordem na qual as linhas são retornadas em um conjunto de resultados não é garantida, a menos que uma cláusula</w:t>
+      </w:r>
+      <w:r>
+        <w:t xml:space="preserve"> </w:t>
+      </w:r>
+      <w:r>
+        <w:rPr>
+          <w:bCs/>
+          <w:b/>
+        </w:rPr>
+        <w:t xml:space="preserve">ORDER BY</w:t>
+      </w:r>
+      <w:r>
+        <w:t xml:space="preserve"> </w:t>
+      </w:r>
+      <w:r>
+        <w:t xml:space="preserve">seja especificada.</w:t>
+      </w:r>
+      <w:r>
+        <w:br/>
+      </w:r>
+    </w:p>
+    <w:p>
+      <w:pPr>
+        <w:numPr>
+          <w:ilvl w:val="0"/>
+          <w:numId w:val="1039"/>
+        </w:numPr>
+      </w:pPr>
+      <w:r>
+        <w:rPr>
+          <w:bCs/>
+          <w:b/>
+        </w:rPr>
+        <w:t xml:space="preserve">ORDER BY</w:t>
+      </w:r>
+      <w:r>
+        <w:t xml:space="preserve"> </w:t>
+      </w:r>
+      <w:r>
+        <w:t xml:space="preserve">organiza os resultados de acordo com uma ou mais colunas da tabela, podendo definir a ordem do resultados como crescente ou decrescente.</w:t>
+      </w:r>
+      <w:r>
+        <w:br/>
+      </w:r>
+    </w:p>
+    <w:p>
+      <w:pPr>
+        <w:numPr>
+          <w:ilvl w:val="1"/>
+          <w:numId w:val="1040"/>
+        </w:numPr>
+        <w:pStyle w:val="Compact"/>
+      </w:pPr>
+      <w:r>
+        <w:rPr>
+          <w:bCs/>
+          <w:b/>
+        </w:rPr>
+        <w:t xml:space="preserve">ASC</w:t>
+      </w:r>
+      <w:r>
+        <w:br/>
+      </w:r>
+      <w:r>
+        <w:t xml:space="preserve">Classifica os registros em ordem crescente.</w:t>
+      </w:r>
+      <w:r>
+        <w:br/>
+      </w:r>
+    </w:p>
+    <w:p>
+      <w:pPr>
+        <w:numPr>
+          <w:ilvl w:val="1"/>
+          <w:numId w:val="1040"/>
+        </w:numPr>
+        <w:pStyle w:val="Compact"/>
+      </w:pPr>
+      <w:r>
+        <w:rPr>
+          <w:bCs/>
+          <w:b/>
+        </w:rPr>
+        <w:t xml:space="preserve">DESC</w:t>
+      </w:r>
+      <w:r>
+        <w:br/>
+      </w:r>
+      <w:r>
+        <w:t xml:space="preserve">Classifica os registros em ordem decrescente.</w:t>
+      </w:r>
+      <w:r>
+        <w:br/>
+      </w:r>
+    </w:p>
+    <w:p>
+      <w:pPr>
+        <w:numPr>
+          <w:ilvl w:val="0"/>
+          <w:numId w:val="1039"/>
+        </w:numPr>
+      </w:pPr>
+      <w:r>
+        <w:t xml:space="preserve">A palavra-chave</w:t>
+      </w:r>
+      <w:r>
+        <w:t xml:space="preserve"> </w:t>
+      </w:r>
+      <w:r>
+        <w:rPr>
+          <w:bCs/>
+          <w:b/>
+        </w:rPr>
+        <w:t xml:space="preserve">ORDER BY</w:t>
+      </w:r>
+      <w:r>
+        <w:t xml:space="preserve"> </w:t>
+      </w:r>
+      <w:r>
+        <w:t xml:space="preserve">classifica os registros em ordem crescente por padrão. Para classificar os registros em ordem decrescente, use a palavra-chave</w:t>
+      </w:r>
+      <w:r>
+        <w:t xml:space="preserve"> </w:t>
+      </w:r>
+      <w:r>
+        <w:rPr>
+          <w:bCs/>
+          <w:b/>
+        </w:rPr>
+        <w:t xml:space="preserve">DESC</w:t>
+      </w:r>
+      <w:r>
+        <w:t xml:space="preserve">.</w:t>
+      </w:r>
+      <w:r>
+        <w:br/>
+      </w:r>
+    </w:p>
+    <w:p>
+      <w:pPr>
+        <w:numPr>
+          <w:ilvl w:val="0"/>
+          <w:numId w:val="1039"/>
+        </w:numPr>
+      </w:pPr>
+      <w:r>
+        <w:t xml:space="preserve">Várias colunas de classificação podem ser especificadas. Os nomes de coluna devem ser exclusivos. A sequência das colunas de classificação na cláusula</w:t>
+      </w:r>
+      <w:r>
+        <w:t xml:space="preserve"> </w:t>
+      </w:r>
+      <w:r>
+        <w:rPr>
+          <w:bCs/>
+          <w:b/>
+        </w:rPr>
+        <w:t xml:space="preserve">ORDER BY</w:t>
+      </w:r>
+      <w:r>
+        <w:t xml:space="preserve"> </w:t>
+      </w:r>
+      <w:r>
+        <w:t xml:space="preserve">define a organização do conjunto de resultados classificado. Ou seja, o conjunto de resultados é classificado pela primeira coluna e então essa lista ordenada é classificada pela segunda coluna e assim por diante.</w:t>
+      </w:r>
+      <w:r>
+        <w:br/>
+      </w:r>
+    </w:p>
+    <w:p>
+      <w:pPr>
+        <w:numPr>
+          <w:ilvl w:val="0"/>
+          <w:numId w:val="1039"/>
+        </w:numPr>
+      </w:pPr>
+      <w:r>
+        <w:t xml:space="preserve">É possivel ao invés de especificar o nome do campo/coluna no</w:t>
+      </w:r>
+      <w:r>
+        <w:t xml:space="preserve"> </w:t>
+      </w:r>
+      <w:r>
+        <w:rPr>
+          <w:bCs/>
+          <w:b/>
+        </w:rPr>
+        <w:t xml:space="preserve">ORDER BY</w:t>
+      </w:r>
+      <w:r>
+        <w:t xml:space="preserve">, substituir pela posição em que a coluna aparece na clausula</w:t>
+      </w:r>
+      <w:r>
+        <w:t xml:space="preserve"> </w:t>
+      </w:r>
+      <w:r>
+        <w:rPr>
+          <w:bCs/>
+          <w:b/>
+        </w:rPr>
+        <w:t xml:space="preserve">SELECT</w:t>
+      </w:r>
+      <w:r>
+        <w:t xml:space="preserve">. Porem não é entendida por outros bancos de dados e usuários com tanta facilidade quanto com a especificação do nome de coluna real. Além disso, as alterações na lista de seleção, como a alteração da ordem das colunas ou a adição de novas colunas, exigirão a modificação da cláusula</w:t>
+      </w:r>
+      <w:r>
+        <w:t xml:space="preserve"> </w:t>
+      </w:r>
+      <w:r>
+        <w:rPr>
+          <w:bCs/>
+          <w:b/>
+        </w:rPr>
+        <w:t xml:space="preserve">ORDER BY</w:t>
+      </w:r>
+      <w:r>
+        <w:t xml:space="preserve"> </w:t>
+      </w:r>
+      <w:r>
+        <w:t xml:space="preserve">para evitar resultados inesperados.</w:t>
+      </w:r>
+      <w:r>
+        <w:br/>
+      </w:r>
+    </w:p>
+    <w:p>
+      <w:pPr>
+        <w:numPr>
+          <w:ilvl w:val="0"/>
+          <w:numId w:val="1039"/>
+        </w:numPr>
+      </w:pPr>
+      <w:r>
+        <w:t xml:space="preserve">Sintaxe com exemplo:</w:t>
+      </w:r>
+      <w:r>
+        <w:br/>
+      </w:r>
+      <w:r>
+        <w:rPr>
+          <w:bCs/>
+          <w:b/>
+        </w:rPr>
+        <w:t xml:space="preserve">SELECT</w:t>
+      </w:r>
+      <w:r>
+        <w:t xml:space="preserve"> </w:t>
+      </w:r>
+      <w:r>
+        <w:t xml:space="preserve">*</w:t>
+      </w:r>
+      <w:r>
+        <w:t xml:space="preserve"> </w:t>
+      </w:r>
+      <w:r>
+        <w:rPr>
+          <w:bCs/>
+          <w:b/>
+        </w:rPr>
+        <w:t xml:space="preserve">FROM</w:t>
+      </w:r>
+      <w:r>
+        <w:t xml:space="preserve"> </w:t>
+      </w:r>
+      <w:r>
+        <w:rPr>
+          <w:iCs/>
+          <w:i/>
+        </w:rPr>
+        <w:t xml:space="preserve">Customers</w:t>
+      </w:r>
+      <w:r>
+        <w:br/>
+      </w:r>
+      <w:r>
+        <w:rPr>
+          <w:bCs/>
+          <w:b/>
+        </w:rPr>
+        <w:t xml:space="preserve">ORDER BY</w:t>
+      </w:r>
+      <w:r>
+        <w:t xml:space="preserve"> </w:t>
+      </w:r>
+      <w:r>
+        <w:rPr>
+          <w:iCs/>
+          <w:i/>
+        </w:rPr>
+        <w:t xml:space="preserve">Country</w:t>
+      </w:r>
+      <w:r>
+        <w:t xml:space="preserve"> </w:t>
+      </w:r>
+      <w:r>
+        <w:rPr>
+          <w:bCs/>
+          <w:b/>
+        </w:rPr>
+        <w:t xml:space="preserve">ASC</w:t>
+      </w:r>
+      <w:r>
+        <w:t xml:space="preserve">,</w:t>
+      </w:r>
+      <w:r>
+        <w:t xml:space="preserve"> </w:t>
+      </w:r>
+      <w:r>
+        <w:rPr>
+          <w:iCs/>
+          <w:i/>
+        </w:rPr>
+        <w:t xml:space="preserve">CustomerName</w:t>
+      </w:r>
+      <w:r>
+        <w:t xml:space="preserve"> </w:t>
+      </w:r>
+      <w:r>
+        <w:rPr>
+          <w:bCs/>
+          <w:b/>
+        </w:rPr>
+        <w:t xml:space="preserve">DESC</w:t>
+      </w:r>
+      <w:r>
+        <w:t xml:space="preserve">;</w:t>
+      </w:r>
+      <w:r>
+        <w:br/>
+      </w:r>
+    </w:p>
+    <w:p>
+      <w:r>
+        <w:br w:type="page"/>
+      </w:r>
+    </w:p>
     <w:bookmarkEnd w:id="49"/>
-    <w:bookmarkStart w:id="50" w:name="média"/>
+    <w:bookmarkStart w:id="50" w:name="média---avg"/>
     <w:p>
       <w:pPr>
         <w:pStyle w:val="Heading2"/>
@@ -5173,11 +5547,154 @@
         <w:tab/>
       </w:r>
       <w:r>
-        <w:t xml:space="preserve">Média</w:t>
+        <w:t xml:space="preserve">Média -</w:t>
+      </w:r>
+      <w:r>
+        <w:t xml:space="preserve"> </w:t>
+      </w:r>
+      <w:r>
+        <w:rPr>
+          <w:bCs/>
+          <w:b/>
+        </w:rPr>
+        <w:t xml:space="preserve">AVG</w:t>
+      </w:r>
+    </w:p>
+    <w:p>
+      <w:pPr>
+        <w:numPr>
+          <w:ilvl w:val="0"/>
+          <w:numId w:val="1041"/>
+        </w:numPr>
+      </w:pPr>
+      <w:r>
+        <w:t xml:space="preserve">A função</w:t>
+      </w:r>
+      <w:r>
+        <w:t xml:space="preserve"> </w:t>
+      </w:r>
+      <w:r>
+        <w:rPr>
+          <w:bCs/>
+          <w:b/>
+        </w:rPr>
+        <w:t xml:space="preserve">AVG</w:t>
+      </w:r>
+      <w:r>
+        <w:t xml:space="preserve">() retorna a média dos valores em um grupo.</w:t>
+      </w:r>
+      <w:r>
+        <w:br/>
+      </w:r>
+    </w:p>
+    <w:p>
+      <w:pPr>
+        <w:numPr>
+          <w:ilvl w:val="0"/>
+          <w:numId w:val="1041"/>
+        </w:numPr>
+      </w:pPr>
+      <w:r>
+        <w:t xml:space="preserve">Ignora valores nulos.</w:t>
+      </w:r>
+      <w:r>
+        <w:br/>
+      </w:r>
+    </w:p>
+    <w:p>
+      <w:pPr>
+        <w:numPr>
+          <w:ilvl w:val="0"/>
+          <w:numId w:val="1041"/>
+        </w:numPr>
+      </w:pPr>
+      <w:r>
+        <w:t xml:space="preserve">Sintaxe:</w:t>
+      </w:r>
+      <w:r>
+        <w:br/>
+      </w:r>
+      <w:r>
+        <w:rPr>
+          <w:bCs/>
+          <w:b/>
+        </w:rPr>
+        <w:t xml:space="preserve">SELECT</w:t>
+      </w:r>
+      <w:r>
+        <w:br/>
+      </w:r>
+      <w:r>
+        <w:rPr>
+          <w:bCs/>
+          <w:b/>
+        </w:rPr>
+        <w:t xml:space="preserve">AVG</w:t>
+      </w:r>
+      <w:r>
+        <w:t xml:space="preserve">(</w:t>
+      </w:r>
+      <w:r>
+        <w:rPr>
+          <w:iCs/>
+          <w:i/>
+        </w:rPr>
+        <w:t xml:space="preserve">preco</w:t>
+      </w:r>
+      <w:r>
+        <w:t xml:space="preserve">)</w:t>
+      </w:r>
+      <w:r>
+        <w:t xml:space="preserve"> </w:t>
+      </w:r>
+      <w:r>
+        <w:rPr>
+          <w:bCs/>
+          <w:b/>
+        </w:rPr>
+        <w:t xml:space="preserve">AS</w:t>
+      </w:r>
+      <w:r>
+        <w:t xml:space="preserve"> </w:t>
+      </w:r>
+      <w:r>
+        <w:t xml:space="preserve">“</w:t>
+      </w:r>
+      <w:r>
+        <w:t xml:space="preserve">PRECO_MEDIO</w:t>
+      </w:r>
+      <w:r>
+        <w:t xml:space="preserve">”</w:t>
+      </w:r>
+      <w:r>
+        <w:br/>
+      </w:r>
+      <w:r>
+        <w:rPr>
+          <w:bCs/>
+          <w:b/>
+        </w:rPr>
+        <w:t xml:space="preserve">FROM</w:t>
+      </w:r>
+      <w:r>
+        <w:t xml:space="preserve"> </w:t>
+      </w:r>
+      <w:r>
+        <w:rPr>
+          <w:iCs/>
+          <w:i/>
+        </w:rPr>
+        <w:t xml:space="preserve">produto</w:t>
+      </w:r>
+      <w:r>
+        <w:t xml:space="preserve">;</w:t>
+      </w:r>
+      <w:r>
+        <w:br/>
       </w:r>
     </w:p>
     <w:bookmarkEnd w:id="50"/>
-    <w:bookmarkStart w:id="51" w:name="soma-total"/>
+    <w:bookmarkStart w:id="51" w:name="soma-total---sum"/>
     <w:p>
       <w:pPr>
         <w:pStyle w:val="Heading2"/>
@@ -5192,7 +5709,220 @@
         <w:tab/>
       </w:r>
       <w:r>
-        <w:t xml:space="preserve">Soma total</w:t>
+        <w:t xml:space="preserve">Soma total -</w:t>
+      </w:r>
+      <w:r>
+        <w:t xml:space="preserve"> </w:t>
+      </w:r>
+      <w:r>
+        <w:rPr>
+          <w:bCs/>
+          <w:b/>
+        </w:rPr>
+        <w:t xml:space="preserve">SUM</w:t>
+      </w:r>
+    </w:p>
+    <w:p>
+      <w:pPr>
+        <w:numPr>
+          <w:ilvl w:val="0"/>
+          <w:numId w:val="1042"/>
+        </w:numPr>
+      </w:pPr>
+      <w:r>
+        <w:t xml:space="preserve">A função</w:t>
+      </w:r>
+      <w:r>
+        <w:t xml:space="preserve"> </w:t>
+      </w:r>
+      <w:r>
+        <w:rPr>
+          <w:bCs/>
+          <w:b/>
+        </w:rPr>
+        <w:t xml:space="preserve">SUM</w:t>
+      </w:r>
+      <w:r>
+        <w:t xml:space="preserve">() retorna a soma de todos os valores ou somente os valores</w:t>
+      </w:r>
+      <w:r>
+        <w:t xml:space="preserve"> </w:t>
+      </w:r>
+      <w:r>
+        <w:rPr>
+          <w:bCs/>
+          <w:b/>
+        </w:rPr>
+        <w:t xml:space="preserve">DISTINCT</w:t>
+      </w:r>
+      <w:r>
+        <w:t xml:space="preserve"> </w:t>
+      </w:r>
+      <w:r>
+        <w:t xml:space="preserve">na expressão.</w:t>
+      </w:r>
+      <w:r>
+        <w:br/>
+      </w:r>
+    </w:p>
+    <w:p>
+      <w:pPr>
+        <w:numPr>
+          <w:ilvl w:val="0"/>
+          <w:numId w:val="1042"/>
+        </w:numPr>
+      </w:pPr>
+      <w:r>
+        <w:rPr>
+          <w:bCs/>
+          <w:b/>
+        </w:rPr>
+        <w:t xml:space="preserve">SUM</w:t>
+      </w:r>
+      <w:r>
+        <w:t xml:space="preserve">() pode ser usado exclusivamente com colunas numéricas.</w:t>
+      </w:r>
+      <w:r>
+        <w:br/>
+      </w:r>
+    </w:p>
+    <w:p>
+      <w:pPr>
+        <w:numPr>
+          <w:ilvl w:val="0"/>
+          <w:numId w:val="1042"/>
+        </w:numPr>
+      </w:pPr>
+      <w:r>
+        <w:t xml:space="preserve">Valores nulos são ignorados.</w:t>
+      </w:r>
+      <w:r>
+        <w:br/>
+      </w:r>
+    </w:p>
+    <w:p>
+      <w:pPr>
+        <w:numPr>
+          <w:ilvl w:val="0"/>
+          <w:numId w:val="1042"/>
+        </w:numPr>
+      </w:pPr>
+      <w:r>
+        <w:t xml:space="preserve">Sintaxe:</w:t>
+      </w:r>
+      <w:r>
+        <w:br/>
+      </w:r>
+      <w:r>
+        <w:rPr>
+          <w:bCs/>
+          <w:b/>
+        </w:rPr>
+        <w:t xml:space="preserve">SELECT</w:t>
+      </w:r>
+      <w:r>
+        <w:br/>
+      </w:r>
+      <w:r>
+        <w:rPr>
+          <w:iCs/>
+          <w:i/>
+        </w:rPr>
+        <w:t xml:space="preserve">nome</w:t>
+      </w:r>
+      <w:r>
+        <w:t xml:space="preserve">,</w:t>
+      </w:r>
+      <w:r>
+        <w:br/>
+      </w:r>
+      <w:r>
+        <w:rPr>
+          <w:bCs/>
+          <w:b/>
+        </w:rPr>
+        <w:t xml:space="preserve">SUM</w:t>
+      </w:r>
+      <w:r>
+        <w:t xml:space="preserve">(</w:t>
+      </w:r>
+      <w:r>
+        <w:rPr>
+          <w:iCs/>
+          <w:i/>
+        </w:rPr>
+        <w:t xml:space="preserve">valor</w:t>
+      </w:r>
+      <w:r>
+        <w:t xml:space="preserve">)</w:t>
+      </w:r>
+      <w:r>
+        <w:t xml:space="preserve"> </w:t>
+      </w:r>
+      <w:r>
+        <w:rPr>
+          <w:bCs/>
+          <w:b/>
+        </w:rPr>
+        <w:t xml:space="preserve">AS</w:t>
+      </w:r>
+      <w:r>
+        <w:t xml:space="preserve"> </w:t>
+      </w:r>
+      <w:r>
+        <w:t xml:space="preserve">“</w:t>
+      </w:r>
+      <w:r>
+        <w:t xml:space="preserve">TOTAL_RECEBIDO</w:t>
+      </w:r>
+      <w:r>
+        <w:t xml:space="preserve">”</w:t>
+      </w:r>
+      <w:r>
+        <w:br/>
+      </w:r>
+      <w:r>
+        <w:rPr>
+          <w:bCs/>
+          <w:b/>
+        </w:rPr>
+        <w:t xml:space="preserve">FROM</w:t>
+      </w:r>
+      <w:r>
+        <w:t xml:space="preserve"> </w:t>
+      </w:r>
+      <w:r>
+        <w:rPr>
+          <w:iCs/>
+          <w:i/>
+        </w:rPr>
+        <w:t xml:space="preserve">produto</w:t>
+      </w:r>
+      <w:r>
+        <w:br/>
+      </w:r>
+      <w:r>
+        <w:rPr>
+          <w:bCs/>
+          <w:b/>
+        </w:rPr>
+        <w:t xml:space="preserve">GROUP BY</w:t>
+      </w:r>
+      <w:r>
+        <w:t xml:space="preserve"> </w:t>
+      </w:r>
+      <w:r>
+        <w:rPr>
+          <w:iCs/>
+          <w:i/>
+        </w:rPr>
+        <w:t xml:space="preserve">id</w:t>
+      </w:r>
+      <w:r>
+        <w:t xml:space="preserve">;</w:t>
+      </w:r>
+      <w:r>
+        <w:br/>
       </w:r>
     </w:p>
     <w:p>
@@ -5242,7 +5972,7 @@
       <w:pPr>
         <w:numPr>
           <w:ilvl w:val="0"/>
-          <w:numId w:val="1039"/>
+          <w:numId w:val="1043"/>
         </w:numPr>
         <w:pStyle w:val="Compact"/>
       </w:pPr>
@@ -5272,7 +6002,7 @@
       <w:pPr>
         <w:numPr>
           <w:ilvl w:val="0"/>
-          <w:numId w:val="1039"/>
+          <w:numId w:val="1043"/>
         </w:numPr>
         <w:pStyle w:val="Compact"/>
       </w:pPr>
@@ -5318,7 +6048,7 @@
       <w:pPr>
         <w:numPr>
           <w:ilvl w:val="0"/>
-          <w:numId w:val="1039"/>
+          <w:numId w:val="1043"/>
         </w:numPr>
         <w:pStyle w:val="Compact"/>
       </w:pPr>
@@ -5333,7 +6063,7 @@
       <w:pPr>
         <w:numPr>
           <w:ilvl w:val="1"/>
-          <w:numId w:val="1040"/>
+          <w:numId w:val="1044"/>
         </w:numPr>
         <w:pStyle w:val="Compact"/>
       </w:pPr>
@@ -5367,7 +6097,7 @@
       <w:pPr>
         <w:numPr>
           <w:ilvl w:val="1"/>
-          <w:numId w:val="1040"/>
+          <w:numId w:val="1044"/>
         </w:numPr>
         <w:pStyle w:val="Compact"/>
       </w:pPr>
@@ -5398,7 +6128,7 @@
       <w:pPr>
         <w:numPr>
           <w:ilvl w:val="1"/>
-          <w:numId w:val="1040"/>
+          <w:numId w:val="1044"/>
         </w:numPr>
         <w:pStyle w:val="Compact"/>
       </w:pPr>
@@ -5450,7 +6180,7 @@
       <w:pPr>
         <w:numPr>
           <w:ilvl w:val="1"/>
-          <w:numId w:val="1040"/>
+          <w:numId w:val="1044"/>
         </w:numPr>
         <w:pStyle w:val="Compact"/>
       </w:pPr>
@@ -5518,7 +6248,7 @@
       <w:pPr>
         <w:numPr>
           <w:ilvl w:val="0"/>
-          <w:numId w:val="1041"/>
+          <w:numId w:val="1045"/>
         </w:numPr>
         <w:pStyle w:val="Compact"/>
       </w:pPr>
@@ -5533,7 +6263,7 @@
       <w:pPr>
         <w:numPr>
           <w:ilvl w:val="1"/>
-          <w:numId w:val="1042"/>
+          <w:numId w:val="1046"/>
         </w:numPr>
         <w:pStyle w:val="Compact"/>
       </w:pPr>
@@ -5548,7 +6278,7 @@
       <w:pPr>
         <w:numPr>
           <w:ilvl w:val="0"/>
-          <w:numId w:val="1041"/>
+          <w:numId w:val="1045"/>
         </w:numPr>
         <w:pStyle w:val="Compact"/>
       </w:pPr>
@@ -5563,7 +6293,7 @@
       <w:pPr>
         <w:numPr>
           <w:ilvl w:val="1"/>
-          <w:numId w:val="1043"/>
+          <w:numId w:val="1047"/>
         </w:numPr>
         <w:pStyle w:val="Compact"/>
       </w:pPr>
@@ -5942,6 +6672,18 @@
     <w:abstractNumId w:val="991"/>
   </w:num>
   <w:num w:numId="1043">
+    <w:abstractNumId w:val="991"/>
+  </w:num>
+  <w:num w:numId="1044">
+    <w:abstractNumId w:val="991"/>
+  </w:num>
+  <w:num w:numId="1045">
+    <w:abstractNumId w:val="991"/>
+  </w:num>
+  <w:num w:numId="1046">
+    <w:abstractNumId w:val="991"/>
+  </w:num>
+  <w:num w:numId="1047">
     <w:abstractNumId w:val="991"/>
   </w:num>
 </w:numbering>

</xml_diff>

<commit_message>
Estatistica basica médias - esqueleto do capitulo
</commit_message>
<xml_diff>
--- a/Readme.docx
+++ b/Readme.docx
@@ -49,7 +49,7 @@
         <w:pStyle w:val="Date"/>
       </w:pPr>
       <w:r>
-        <w:t xml:space="preserve">2022-08-22</w:t>
+        <w:t xml:space="preserve">2022-08-23</w:t>
       </w:r>
     </w:p>
     <w:sdt>
@@ -4988,7 +4988,7 @@
     </w:p>
     <w:bookmarkEnd w:id="46"/>
     <w:bookmarkEnd w:id="47"/>
-    <w:bookmarkStart w:id="52" w:name="aula-123---estatisticas-básicas"/>
+    <w:bookmarkStart w:id="52" w:name="X4e1095b6e6fb2f650f414756ae200db7ca17adf"/>
     <w:p>
       <w:pPr>
         <w:pStyle w:val="Heading1"/>
@@ -5003,10 +5003,10 @@
         <w:tab/>
       </w:r>
       <w:r>
-        <w:t xml:space="preserve">Aula 123 - Estatisticas básicas</w:t>
-      </w:r>
-    </w:p>
-    <w:bookmarkStart w:id="48" w:name="limite-de-linhas-mostradas-numa-consulta"/>
+        <w:t xml:space="preserve">Aula 123 - Estatística básica média e soma</w:t>
+      </w:r>
+    </w:p>
+    <w:bookmarkStart w:id="48" w:name="Xb044cde61278a3f01d49f860d4adfa5282a2d57"/>
     <w:p>
       <w:pPr>
         <w:pStyle w:val="Heading2"/>
@@ -5021,7 +5021,7 @@
         <w:tab/>
       </w:r>
       <w:r>
-        <w:t xml:space="preserve">Limite de linhas mostradas numa consulta</w:t>
+        <w:t xml:space="preserve">Limite de linhas mostradas numa consulta - LIMIT</w:t>
       </w:r>
     </w:p>
     <w:p>
@@ -5932,7 +5932,7 @@
     </w:p>
     <w:bookmarkEnd w:id="51"/>
     <w:bookmarkEnd w:id="52"/>
-    <w:bookmarkStart w:id="55" w:name="observações"/>
+    <w:bookmarkStart w:id="61" w:name="aula-124---estatística-básica-médias"/>
     <w:p>
       <w:pPr>
         <w:pStyle w:val="Heading1"/>
@@ -5947,10 +5947,186 @@
         <w:tab/>
       </w:r>
       <w:r>
+        <w:t xml:space="preserve">Aula 124 - Estatística básica médias</w:t>
+      </w:r>
+    </w:p>
+    <w:bookmarkStart w:id="53" w:name="X3a816ff2034f8f283c2cfa98ad9ad20e2ee38d3"/>
+    <w:p>
+      <w:pPr>
+        <w:pStyle w:val="Heading2"/>
+      </w:pPr>
+      <w:r>
+        <w:rPr>
+          <w:rStyle w:val="SectionNumber"/>
+        </w:rPr>
+        <w:t xml:space="preserve">9.1</w:t>
+      </w:r>
+      <w:r>
+        <w:tab/>
+      </w:r>
+      <w:r>
+        <w:t xml:space="preserve">Preparação dos dados para aplicação de estatística básica</w:t>
+      </w:r>
+    </w:p>
+    <w:bookmarkEnd w:id="53"/>
+    <w:bookmarkStart w:id="54" w:name="média"/>
+    <w:p>
+      <w:pPr>
+        <w:pStyle w:val="Heading2"/>
+      </w:pPr>
+      <w:r>
+        <w:rPr>
+          <w:rStyle w:val="SectionNumber"/>
+        </w:rPr>
+        <w:t xml:space="preserve">9.2</w:t>
+      </w:r>
+      <w:r>
+        <w:tab/>
+      </w:r>
+      <w:r>
+        <w:t xml:space="preserve">Média</w:t>
+      </w:r>
+    </w:p>
+    <w:bookmarkEnd w:id="54"/>
+    <w:bookmarkStart w:id="55" w:name="mediana"/>
+    <w:p>
+      <w:pPr>
+        <w:pStyle w:val="Heading2"/>
+      </w:pPr>
+      <w:r>
+        <w:rPr>
+          <w:rStyle w:val="SectionNumber"/>
+        </w:rPr>
+        <w:t xml:space="preserve">9.3</w:t>
+      </w:r>
+      <w:r>
+        <w:tab/>
+      </w:r>
+      <w:r>
+        <w:t xml:space="preserve">Mediana</w:t>
+      </w:r>
+    </w:p>
+    <w:bookmarkEnd w:id="55"/>
+    <w:bookmarkStart w:id="56" w:name="moda"/>
+    <w:p>
+      <w:pPr>
+        <w:pStyle w:val="Heading2"/>
+      </w:pPr>
+      <w:r>
+        <w:rPr>
+          <w:rStyle w:val="SectionNumber"/>
+        </w:rPr>
+        <w:t xml:space="preserve">9.4</w:t>
+      </w:r>
+      <w:r>
+        <w:tab/>
+      </w:r>
+      <w:r>
+        <w:t xml:space="preserve">Moda</w:t>
+      </w:r>
+    </w:p>
+    <w:bookmarkEnd w:id="56"/>
+    <w:bookmarkStart w:id="57" w:name="amplitude"/>
+    <w:p>
+      <w:pPr>
+        <w:pStyle w:val="Heading2"/>
+      </w:pPr>
+      <w:r>
+        <w:rPr>
+          <w:rStyle w:val="SectionNumber"/>
+        </w:rPr>
+        <w:t xml:space="preserve">9.5</w:t>
+      </w:r>
+      <w:r>
+        <w:tab/>
+      </w:r>
+      <w:r>
+        <w:t xml:space="preserve">Amplitude</w:t>
+      </w:r>
+    </w:p>
+    <w:bookmarkEnd w:id="57"/>
+    <w:bookmarkStart w:id="58" w:name="variancia"/>
+    <w:p>
+      <w:pPr>
+        <w:pStyle w:val="Heading2"/>
+      </w:pPr>
+      <w:r>
+        <w:rPr>
+          <w:rStyle w:val="SectionNumber"/>
+        </w:rPr>
+        <w:t xml:space="preserve">9.6</w:t>
+      </w:r>
+      <w:r>
+        <w:tab/>
+      </w:r>
+      <w:r>
+        <w:t xml:space="preserve">Variancia</w:t>
+      </w:r>
+    </w:p>
+    <w:bookmarkEnd w:id="58"/>
+    <w:bookmarkStart w:id="59" w:name="desvio-padrão"/>
+    <w:p>
+      <w:pPr>
+        <w:pStyle w:val="Heading2"/>
+      </w:pPr>
+      <w:r>
+        <w:rPr>
+          <w:rStyle w:val="SectionNumber"/>
+        </w:rPr>
+        <w:t xml:space="preserve">9.7</w:t>
+      </w:r>
+      <w:r>
+        <w:tab/>
+      </w:r>
+      <w:r>
+        <w:t xml:space="preserve">Desvio padrão</w:t>
+      </w:r>
+    </w:p>
+    <w:bookmarkEnd w:id="59"/>
+    <w:bookmarkStart w:id="60" w:name="coeficiente-de-variancia"/>
+    <w:p>
+      <w:pPr>
+        <w:pStyle w:val="Heading2"/>
+      </w:pPr>
+      <w:r>
+        <w:rPr>
+          <w:rStyle w:val="SectionNumber"/>
+        </w:rPr>
+        <w:t xml:space="preserve">9.8</w:t>
+      </w:r>
+      <w:r>
+        <w:tab/>
+      </w:r>
+      <w:r>
+        <w:t xml:space="preserve">Coeficiente de variancia</w:t>
+      </w:r>
+    </w:p>
+    <w:p>
+      <w:r>
+        <w:br w:type="page"/>
+      </w:r>
+    </w:p>
+    <w:bookmarkEnd w:id="60"/>
+    <w:bookmarkEnd w:id="61"/>
+    <w:bookmarkStart w:id="64" w:name="observações"/>
+    <w:p>
+      <w:pPr>
+        <w:pStyle w:val="Heading1"/>
+      </w:pPr>
+      <w:r>
+        <w:rPr>
+          <w:rStyle w:val="SectionNumber"/>
+        </w:rPr>
+        <w:t xml:space="preserve">10</w:t>
+      </w:r>
+      <w:r>
+        <w:tab/>
+      </w:r>
+      <w:r>
         <w:t xml:space="preserve">Observações</w:t>
       </w:r>
     </w:p>
-    <w:bookmarkStart w:id="53" w:name="exportação-de-dados"/>
+    <w:bookmarkStart w:id="62" w:name="exportação-de-dados"/>
     <w:p>
       <w:pPr>
         <w:pStyle w:val="Heading2"/>
@@ -5959,7 +6135,7 @@
         <w:rPr>
           <w:rStyle w:val="SectionNumber"/>
         </w:rPr>
-        <w:t xml:space="preserve">9.1</w:t>
+        <w:t xml:space="preserve">10.1</w:t>
       </w:r>
       <w:r>
         <w:tab/>
@@ -6225,8 +6401,8 @@
         <w:br/>
       </w:r>
     </w:p>
-    <w:bookmarkEnd w:id="53"/>
-    <w:bookmarkStart w:id="54" w:name="Xa8bf588064960458c5d85f6667a5ef7152c8394"/>
+    <w:bookmarkEnd w:id="62"/>
+    <w:bookmarkStart w:id="63" w:name="Xa8bf588064960458c5d85f6667a5ef7152c8394"/>
     <w:p>
       <w:pPr>
         <w:pStyle w:val="Heading2"/>
@@ -6235,7 +6411,7 @@
         <w:rPr>
           <w:rStyle w:val="SectionNumber"/>
         </w:rPr>
-        <w:t xml:space="preserve">9.2</w:t>
+        <w:t xml:space="preserve">10.2</w:t>
       </w:r>
       <w:r>
         <w:tab/>
@@ -6309,9 +6485,9 @@
         <w:br w:type="page"/>
       </w:r>
     </w:p>
-    <w:bookmarkEnd w:id="54"/>
-    <w:bookmarkEnd w:id="55"/>
-    <w:bookmarkStart w:id="57" w:name="andamento-dos-estudos"/>
+    <w:bookmarkEnd w:id="63"/>
+    <w:bookmarkEnd w:id="64"/>
+    <w:bookmarkStart w:id="66" w:name="andamento-dos-estudos"/>
     <w:p>
       <w:pPr>
         <w:pStyle w:val="Heading1"/>
@@ -6320,7 +6496,7 @@
         <w:rPr>
           <w:rStyle w:val="SectionNumber"/>
         </w:rPr>
-        <w:t xml:space="preserve">10</w:t>
+        <w:t xml:space="preserve">11</w:t>
       </w:r>
       <w:r>
         <w:tab/>
@@ -6329,7 +6505,7 @@
         <w:t xml:space="preserve">Andamento dos Estudos</w:t>
       </w:r>
     </w:p>
-    <w:bookmarkStart w:id="56" w:name="assunto-em-andamento"/>
+    <w:bookmarkStart w:id="65" w:name="assunto-em-andamento"/>
     <w:p>
       <w:pPr>
         <w:pStyle w:val="Heading2"/>
@@ -6338,7 +6514,7 @@
         <w:rPr>
           <w:rStyle w:val="SectionNumber"/>
         </w:rPr>
-        <w:t xml:space="preserve">10.1</w:t>
+        <w:t xml:space="preserve">11.1</w:t>
       </w:r>
       <w:r>
         <w:tab/>
@@ -6352,14 +6528,14 @@
         <w:pStyle w:val="FirstParagraph"/>
       </w:pPr>
       <w:r>
-        <w:t xml:space="preserve">Atualmente estou estudando Módulo 30 - AULA 123.</w:t>
-      </w:r>
-      <w:r>
-        <w:br/>
-      </w:r>
-    </w:p>
-    <w:bookmarkEnd w:id="56"/>
-    <w:bookmarkEnd w:id="57"/>
+        <w:t xml:space="preserve">Atualmente estou estudando Módulo 30 - AULA 124.</w:t>
+      </w:r>
+      <w:r>
+        <w:br/>
+      </w:r>
+    </w:p>
+    <w:bookmarkEnd w:id="65"/>
+    <w:bookmarkEnd w:id="66"/>
     <w:sectPr/>
   </w:body>
 </w:document>

</xml_diff>

<commit_message>
Estatística básica - Teoria
</commit_message>
<xml_diff>
--- a/Readme.docx
+++ b/Readme.docx
@@ -49,7 +49,7 @@
         <w:pStyle w:val="Date"/>
       </w:pPr>
       <w:r>
-        <w:t xml:space="preserve">2022-08-24</w:t>
+        <w:t xml:space="preserve">2022-08-25</w:t>
       </w:r>
     </w:p>
     <w:sdt>
@@ -5932,7 +5932,7 @@
     </w:p>
     <w:bookmarkEnd w:id="51"/>
     <w:bookmarkEnd w:id="52"/>
-    <w:bookmarkStart w:id="66" w:name="aula-124---estatística-básica-médias"/>
+    <w:bookmarkStart w:id="69" w:name="aula-124---estatística-básica-médias"/>
     <w:p>
       <w:pPr>
         <w:pStyle w:val="Heading1"/>
@@ -5950,7 +5950,7 @@
         <w:t xml:space="preserve">Aula 124 - Estatística básica médias</w:t>
       </w:r>
     </w:p>
-    <w:bookmarkStart w:id="58" w:name="X3a816ff2034f8f283c2cfa98ad9ad20e2ee38d3"/>
+    <w:bookmarkStart w:id="61" w:name="X3a816ff2034f8f283c2cfa98ad9ad20e2ee38d3"/>
     <w:p>
       <w:pPr>
         <w:pStyle w:val="Heading2"/>
@@ -5968,7 +5968,7 @@
         <w:t xml:space="preserve">Preparação dos dados para aplicação de estatística básica</w:t>
       </w:r>
     </w:p>
-    <w:bookmarkStart w:id="56" w:name="teoria-1"/>
+    <w:bookmarkStart w:id="59" w:name="teoria-1"/>
     <w:p>
       <w:pPr>
         <w:pStyle w:val="Heading3"/>
@@ -6100,115 +6100,7 @@
         <w:pStyle w:val="Compact"/>
       </w:pPr>
       <w:r>
-        <w:t xml:space="preserve">População e Amostras</w:t>
-      </w:r>
-      <w:r>
-        <w:br/>
-      </w:r>
-    </w:p>
-    <w:p>
-      <w:pPr>
-        <w:numPr>
-          <w:ilvl w:val="1"/>
-          <w:numId w:val="1045"/>
-        </w:numPr>
-        <w:pStyle w:val="Compact"/>
-      </w:pPr>
-      <w:r>
-        <w:t xml:space="preserve">População</w:t>
-      </w:r>
-      <w:r>
-        <w:br/>
-      </w:r>
-      <w:r>
-        <w:t xml:space="preserve">É o conjunto de todos os itens, objetos ou pessoas sob consideração, os quais possuem pelo</w:t>
-      </w:r>
-      <w:r>
-        <w:t xml:space="preserve"> </w:t>
-      </w:r>
-      <w:r>
-        <w:t xml:space="preserve">menos uma característica (Variável) em comum. Os elementos pertencentes à uma População são</w:t>
-      </w:r>
-      <w:r>
-        <w:t xml:space="preserve"> </w:t>
-      </w:r>
-      <w:r>
-        <w:t xml:space="preserve">denominados</w:t>
-      </w:r>
-      <w:r>
-        <w:t xml:space="preserve"> </w:t>
-      </w:r>
-      <w:r>
-        <w:t xml:space="preserve">“</w:t>
-      </w:r>
-      <w:r>
-        <w:t xml:space="preserve">Unidades Amostrais</w:t>
-      </w:r>
-      <w:r>
-        <w:t xml:space="preserve">”</w:t>
-      </w:r>
-      <w:r>
-        <w:t xml:space="preserve">.</w:t>
-      </w:r>
-      <w:r>
-        <w:br/>
-      </w:r>
-    </w:p>
-    <w:p>
-      <w:pPr>
-        <w:numPr>
-          <w:ilvl w:val="1"/>
-          <w:numId w:val="1045"/>
-        </w:numPr>
-        <w:pStyle w:val="Compact"/>
-      </w:pPr>
-      <w:r>
-        <w:t xml:space="preserve">Amostras</w:t>
-      </w:r>
-      <w:r>
-        <w:br/>
-      </w:r>
-      <w:r>
-        <w:t xml:space="preserve">É qualquer subconjunto (não vazio) da População. É extraída conforme regras pré-estabelecidas,</w:t>
-      </w:r>
-      <w:r>
-        <w:t xml:space="preserve"> </w:t>
-      </w:r>
-      <w:r>
-        <w:t xml:space="preserve">com a finalidade de obter</w:t>
-      </w:r>
-      <w:r>
-        <w:t xml:space="preserve"> </w:t>
-      </w:r>
-      <w:r>
-        <w:t xml:space="preserve">“</w:t>
-      </w:r>
-      <w:r>
-        <w:t xml:space="preserve">Estimativa</w:t>
-      </w:r>
-      <w:r>
-        <w:t xml:space="preserve">”</w:t>
-      </w:r>
-      <w:r>
-        <w:t xml:space="preserve"> </w:t>
-      </w:r>
-      <w:r>
-        <w:t xml:space="preserve">de alguma Característica da População.</w:t>
-      </w:r>
-      <w:r>
-        <w:br/>
-      </w:r>
-    </w:p>
-    <w:p>
-      <w:pPr>
-        <w:numPr>
-          <w:ilvl w:val="0"/>
-          <w:numId w:val="1043"/>
-        </w:numPr>
-        <w:pStyle w:val="Compact"/>
-      </w:pPr>
-      <w:r>
-        <w:t xml:space="preserve">Tipos de variáveis</w:t>
+        <w:t xml:space="preserve">O fluxograma da estatística descritiva pode ser espresso da seguinte forma:</w:t>
       </w:r>
       <w:r>
         <w:br/>
@@ -6216,20 +6108,337 @@
       <w:r>
         <w:drawing>
           <wp:inline>
-            <wp:extent cx="3473366" cy="1799999"/>
+            <wp:extent cx="5334000" cy="1009589"/>
             <wp:effectExtent b="0" l="0" r="0" t="0"/>
             <wp:docPr descr="" title="" id="54" name="Picture"/>
             <a:graphic>
               <a:graphicData uri="http://schemas.openxmlformats.org/drawingml/2006/picture">
                 <pic:pic>
                   <pic:nvPicPr>
-                    <pic:cNvPr descr="./Imagens/tipos_de_variaveis_estatistica.png" id="55" name="Picture"/>
+                    <pic:cNvPr descr="./Imagens/fluxograma_estatistica_descritiva.png" id="55" name="Picture"/>
                     <pic:cNvPicPr>
                       <a:picLocks noChangeArrowheads="1" noChangeAspect="1"/>
                     </pic:cNvPicPr>
                   </pic:nvPicPr>
                   <pic:blipFill>
                     <a:blip r:embed="rId53"/>
+                    <a:stretch>
+                      <a:fillRect/>
+                    </a:stretch>
+                  </pic:blipFill>
+                  <pic:spPr bwMode="auto">
+                    <a:xfrm>
+                      <a:off x="0" y="0"/>
+                      <a:ext cx="5334000" cy="1009589"/>
+                    </a:xfrm>
+                    <a:prstGeom prst="rect">
+                      <a:avLst/>
+                    </a:prstGeom>
+                    <a:noFill/>
+                    <a:ln w="9525">
+                      <a:noFill/>
+                      <a:headEnd/>
+                      <a:tailEnd/>
+                    </a:ln>
+                  </pic:spPr>
+                </pic:pic>
+              </a:graphicData>
+            </a:graphic>
+          </wp:inline>
+        </w:drawing>
+      </w:r>
+      <w:r>
+        <w:br/>
+      </w:r>
+    </w:p>
+    <w:p>
+      <w:pPr>
+        <w:numPr>
+          <w:ilvl w:val="0"/>
+          <w:numId w:val="1043"/>
+        </w:numPr>
+        <w:pStyle w:val="Compact"/>
+      </w:pPr>
+      <w:r>
+        <w:t xml:space="preserve">A representação tabular (Tabelas de Distribuição de Frequências) deve conter:</w:t>
+      </w:r>
+      <w:r>
+        <w:br/>
+      </w:r>
+    </w:p>
+    <w:p>
+      <w:pPr>
+        <w:numPr>
+          <w:ilvl w:val="1"/>
+          <w:numId w:val="1045"/>
+        </w:numPr>
+        <w:pStyle w:val="Compact"/>
+      </w:pPr>
+      <w:r>
+        <w:t xml:space="preserve">Cabeçalho</w:t>
+      </w:r>
+      <w:r>
+        <w:br/>
+      </w:r>
+      <w:r>
+        <w:t xml:space="preserve">Deve conter o suficiente para que as seguintes perguntas sejam respondidas</w:t>
+      </w:r>
+      <w:r>
+        <w:t xml:space="preserve"> </w:t>
+      </w:r>
+      <w:r>
+        <w:t xml:space="preserve">“</w:t>
+      </w:r>
+      <w:r>
+        <w:rPr>
+          <w:bCs/>
+          <w:b/>
+        </w:rPr>
+        <w:t xml:space="preserve">o que?</w:t>
+      </w:r>
+      <w:r>
+        <w:t xml:space="preserve">”</w:t>
+      </w:r>
+      <w:r>
+        <w:t xml:space="preserve"> </w:t>
+      </w:r>
+      <w:r>
+        <w:t xml:space="preserve">(Relativo ao fato),</w:t>
+      </w:r>
+      <w:r>
+        <w:t xml:space="preserve"> </w:t>
+      </w:r>
+      <w:r>
+        <w:t xml:space="preserve">“</w:t>
+      </w:r>
+      <w:r>
+        <w:rPr>
+          <w:bCs/>
+          <w:b/>
+        </w:rPr>
+        <w:t xml:space="preserve">onde?</w:t>
+      </w:r>
+      <w:r>
+        <w:t xml:space="preserve">”</w:t>
+      </w:r>
+      <w:r>
+        <w:t xml:space="preserve"> </w:t>
+      </w:r>
+      <w:r>
+        <w:t xml:space="preserve">(Relativo ao lugar) e</w:t>
+      </w:r>
+      <w:r>
+        <w:t xml:space="preserve"> </w:t>
+      </w:r>
+      <w:r>
+        <w:t xml:space="preserve">“</w:t>
+      </w:r>
+      <w:r>
+        <w:rPr>
+          <w:bCs/>
+          <w:b/>
+        </w:rPr>
+        <w:t xml:space="preserve">quando?</w:t>
+      </w:r>
+      <w:r>
+        <w:t xml:space="preserve">”</w:t>
+      </w:r>
+      <w:r>
+        <w:t xml:space="preserve"> </w:t>
+      </w:r>
+      <w:r>
+        <w:t xml:space="preserve">(Correspondente à época).</w:t>
+      </w:r>
+      <w:r>
+        <w:br/>
+      </w:r>
+    </w:p>
+    <w:p>
+      <w:pPr>
+        <w:numPr>
+          <w:ilvl w:val="1"/>
+          <w:numId w:val="1045"/>
+        </w:numPr>
+        <w:pStyle w:val="Compact"/>
+      </w:pPr>
+      <w:r>
+        <w:t xml:space="preserve">Corpo</w:t>
+      </w:r>
+      <w:r>
+        <w:br/>
+      </w:r>
+      <w:r>
+        <w:t xml:space="preserve">É o lugar da Tabela onde os dados serão registrados. Apresenta colunas e sub colunas.</w:t>
+      </w:r>
+      <w:r>
+        <w:br/>
+      </w:r>
+    </w:p>
+    <w:p>
+      <w:pPr>
+        <w:numPr>
+          <w:ilvl w:val="1"/>
+          <w:numId w:val="1045"/>
+        </w:numPr>
+        <w:pStyle w:val="Compact"/>
+      </w:pPr>
+      <w:r>
+        <w:t xml:space="preserve">Rodapé</w:t>
+      </w:r>
+      <w:r>
+        <w:br/>
+      </w:r>
+      <w:r>
+        <w:t xml:space="preserve">Local destinado à outras informações pertinentes, por exemplo a Fonte dos Dados.</w:t>
+      </w:r>
+      <w:r>
+        <w:br/>
+      </w:r>
+    </w:p>
+    <w:p>
+      <w:pPr>
+        <w:numPr>
+          <w:ilvl w:val="0"/>
+          <w:numId w:val="1043"/>
+        </w:numPr>
+        <w:pStyle w:val="Compact"/>
+      </w:pPr>
+      <w:r>
+        <w:t xml:space="preserve">População e Amostras</w:t>
+      </w:r>
+      <w:r>
+        <w:br/>
+      </w:r>
+    </w:p>
+    <w:p>
+      <w:pPr>
+        <w:numPr>
+          <w:ilvl w:val="1"/>
+          <w:numId w:val="1046"/>
+        </w:numPr>
+        <w:pStyle w:val="Compact"/>
+      </w:pPr>
+      <w:r>
+        <w:t xml:space="preserve">População</w:t>
+      </w:r>
+      <w:r>
+        <w:br/>
+      </w:r>
+      <w:r>
+        <w:t xml:space="preserve">É o conjunto de todos os itens, objetos ou pessoas sob consideração, os quais possuem pelo</w:t>
+      </w:r>
+      <w:r>
+        <w:t xml:space="preserve"> </w:t>
+      </w:r>
+      <w:r>
+        <w:t xml:space="preserve">menos uma característica (Variável) em comum. Os elementos pertencentes à uma População são</w:t>
+      </w:r>
+      <w:r>
+        <w:t xml:space="preserve"> </w:t>
+      </w:r>
+      <w:r>
+        <w:t xml:space="preserve">denominados</w:t>
+      </w:r>
+      <w:r>
+        <w:t xml:space="preserve"> </w:t>
+      </w:r>
+      <w:r>
+        <w:t xml:space="preserve">“</w:t>
+      </w:r>
+      <w:r>
+        <w:t xml:space="preserve">Unidades Amostrais</w:t>
+      </w:r>
+      <w:r>
+        <w:t xml:space="preserve">”</w:t>
+      </w:r>
+      <w:r>
+        <w:t xml:space="preserve">.</w:t>
+      </w:r>
+      <w:r>
+        <w:br/>
+      </w:r>
+    </w:p>
+    <w:p>
+      <w:pPr>
+        <w:numPr>
+          <w:ilvl w:val="1"/>
+          <w:numId w:val="1046"/>
+        </w:numPr>
+        <w:pStyle w:val="Compact"/>
+      </w:pPr>
+      <w:r>
+        <w:t xml:space="preserve">Amostras</w:t>
+      </w:r>
+      <w:r>
+        <w:br/>
+      </w:r>
+      <w:r>
+        <w:t xml:space="preserve">É qualquer subconjunto (não vazio) da População. É extraída conforme regras pré-estabelecidas,</w:t>
+      </w:r>
+      <w:r>
+        <w:t xml:space="preserve"> </w:t>
+      </w:r>
+      <w:r>
+        <w:t xml:space="preserve">com a finalidade de obter</w:t>
+      </w:r>
+      <w:r>
+        <w:t xml:space="preserve"> </w:t>
+      </w:r>
+      <w:r>
+        <w:t xml:space="preserve">“</w:t>
+      </w:r>
+      <w:r>
+        <w:t xml:space="preserve">estimativa</w:t>
+      </w:r>
+      <w:r>
+        <w:t xml:space="preserve">”</w:t>
+      </w:r>
+      <w:r>
+        <w:t xml:space="preserve"> </w:t>
+      </w:r>
+      <w:r>
+        <w:t xml:space="preserve">de alguma Característica da População.</w:t>
+      </w:r>
+      <w:r>
+        <w:br/>
+      </w:r>
+    </w:p>
+    <w:p>
+      <w:r>
+        <w:br w:type="page"/>
+      </w:r>
+    </w:p>
+    <w:p>
+      <w:pPr>
+        <w:numPr>
+          <w:ilvl w:val="0"/>
+          <w:numId w:val="1047"/>
+        </w:numPr>
+        <w:pStyle w:val="Compact"/>
+      </w:pPr>
+      <w:r>
+        <w:t xml:space="preserve">Tipos de variáveis</w:t>
+      </w:r>
+      <w:r>
+        <w:br/>
+      </w:r>
+      <w:r>
+        <w:drawing>
+          <wp:inline>
+            <wp:extent cx="3473366" cy="1799999"/>
+            <wp:effectExtent b="0" l="0" r="0" t="0"/>
+            <wp:docPr descr="" title="" id="57" name="Picture"/>
+            <a:graphic>
+              <a:graphicData uri="http://schemas.openxmlformats.org/drawingml/2006/picture">
+                <pic:pic>
+                  <pic:nvPicPr>
+                    <pic:cNvPr descr="./Imagens/tipos_de_variaveis_estatistica.png" id="58" name="Picture"/>
+                    <pic:cNvPicPr>
+                      <a:picLocks noChangeArrowheads="1" noChangeAspect="1"/>
+                    </pic:cNvPicPr>
+                  </pic:nvPicPr>
+                  <pic:blipFill>
+                    <a:blip r:embed="rId56"/>
                     <a:stretch>
                       <a:fillRect/>
                     </a:stretch>
@@ -6263,7 +6472,7 @@
       <w:pPr>
         <w:numPr>
           <w:ilvl w:val="1"/>
-          <w:numId w:val="1046"/>
+          <w:numId w:val="1048"/>
         </w:numPr>
         <w:pStyle w:val="Compact"/>
       </w:pPr>
@@ -6288,7 +6497,7 @@
       <w:pPr>
         <w:numPr>
           <w:ilvl w:val="1"/>
-          <w:numId w:val="1046"/>
+          <w:numId w:val="1048"/>
         </w:numPr>
         <w:pStyle w:val="Compact"/>
       </w:pPr>
@@ -6313,7 +6522,7 @@
       <w:pPr>
         <w:numPr>
           <w:ilvl w:val="1"/>
-          <w:numId w:val="1046"/>
+          <w:numId w:val="1048"/>
         </w:numPr>
         <w:pStyle w:val="Compact"/>
       </w:pPr>
@@ -6338,7 +6547,7 @@
       <w:pPr>
         <w:numPr>
           <w:ilvl w:val="1"/>
-          <w:numId w:val="1046"/>
+          <w:numId w:val="1048"/>
         </w:numPr>
         <w:pStyle w:val="Compact"/>
       </w:pPr>
@@ -6364,8 +6573,8 @@
         <w:br w:type="page"/>
       </w:r>
     </w:p>
-    <w:bookmarkEnd w:id="56"/>
-    <w:bookmarkStart w:id="57" w:name="Xc05b1785dbeeaf54f26f831ceced7c6ef1710a3"/>
+    <w:bookmarkEnd w:id="59"/>
+    <w:bookmarkStart w:id="60" w:name="Xc05b1785dbeeaf54f26f831ceced7c6ef1710a3"/>
     <w:p>
       <w:pPr>
         <w:pStyle w:val="Heading3"/>
@@ -6387,7 +6596,7 @@
       <w:pPr>
         <w:numPr>
           <w:ilvl w:val="0"/>
-          <w:numId w:val="1047"/>
+          <w:numId w:val="1049"/>
         </w:numPr>
       </w:pPr>
       <w:r>
@@ -6407,7 +6616,7 @@
       <w:pPr>
         <w:numPr>
           <w:ilvl w:val="0"/>
-          <w:numId w:val="1047"/>
+          <w:numId w:val="1049"/>
         </w:numPr>
       </w:pPr>
       <w:r>
@@ -6422,9 +6631,9 @@
         <w:br w:type="page"/>
       </w:r>
     </w:p>
-    <w:bookmarkEnd w:id="57"/>
-    <w:bookmarkEnd w:id="58"/>
-    <w:bookmarkStart w:id="59" w:name="média"/>
+    <w:bookmarkEnd w:id="60"/>
+    <w:bookmarkEnd w:id="61"/>
+    <w:bookmarkStart w:id="62" w:name="média"/>
     <w:p>
       <w:pPr>
         <w:pStyle w:val="Heading2"/>
@@ -6442,8 +6651,8 @@
         <w:t xml:space="preserve">Média</w:t>
       </w:r>
     </w:p>
-    <w:bookmarkEnd w:id="59"/>
-    <w:bookmarkStart w:id="60" w:name="mediana"/>
+    <w:bookmarkEnd w:id="62"/>
+    <w:bookmarkStart w:id="63" w:name="mediana"/>
     <w:p>
       <w:pPr>
         <w:pStyle w:val="Heading2"/>
@@ -6461,8 +6670,8 @@
         <w:t xml:space="preserve">Mediana</w:t>
       </w:r>
     </w:p>
-    <w:bookmarkEnd w:id="60"/>
-    <w:bookmarkStart w:id="61" w:name="moda"/>
+    <w:bookmarkEnd w:id="63"/>
+    <w:bookmarkStart w:id="64" w:name="moda"/>
     <w:p>
       <w:pPr>
         <w:pStyle w:val="Heading2"/>
@@ -6480,8 +6689,8 @@
         <w:t xml:space="preserve">Moda</w:t>
       </w:r>
     </w:p>
-    <w:bookmarkEnd w:id="61"/>
-    <w:bookmarkStart w:id="62" w:name="amplitude"/>
+    <w:bookmarkEnd w:id="64"/>
+    <w:bookmarkStart w:id="65" w:name="amplitude"/>
     <w:p>
       <w:pPr>
         <w:pStyle w:val="Heading2"/>
@@ -6499,8 +6708,8 @@
         <w:t xml:space="preserve">Amplitude</w:t>
       </w:r>
     </w:p>
-    <w:bookmarkEnd w:id="62"/>
-    <w:bookmarkStart w:id="63" w:name="variancia"/>
+    <w:bookmarkEnd w:id="65"/>
+    <w:bookmarkStart w:id="66" w:name="variancia"/>
     <w:p>
       <w:pPr>
         <w:pStyle w:val="Heading2"/>
@@ -6518,8 +6727,8 @@
         <w:t xml:space="preserve">Variancia</w:t>
       </w:r>
     </w:p>
-    <w:bookmarkEnd w:id="63"/>
-    <w:bookmarkStart w:id="64" w:name="desvio-padrão"/>
+    <w:bookmarkEnd w:id="66"/>
+    <w:bookmarkStart w:id="67" w:name="desvio-padrão"/>
     <w:p>
       <w:pPr>
         <w:pStyle w:val="Heading2"/>
@@ -6537,8 +6746,8 @@
         <w:t xml:space="preserve">Desvio padrão</w:t>
       </w:r>
     </w:p>
-    <w:bookmarkEnd w:id="64"/>
-    <w:bookmarkStart w:id="65" w:name="coeficiente-de-variancia"/>
+    <w:bookmarkEnd w:id="67"/>
+    <w:bookmarkStart w:id="68" w:name="coeficiente-de-variancia"/>
     <w:p>
       <w:pPr>
         <w:pStyle w:val="Heading2"/>
@@ -6561,9 +6770,9 @@
         <w:br w:type="page"/>
       </w:r>
     </w:p>
-    <w:bookmarkEnd w:id="65"/>
-    <w:bookmarkEnd w:id="66"/>
-    <w:bookmarkStart w:id="69" w:name="observações"/>
+    <w:bookmarkEnd w:id="68"/>
+    <w:bookmarkEnd w:id="69"/>
+    <w:bookmarkStart w:id="72" w:name="observações"/>
     <w:p>
       <w:pPr>
         <w:pStyle w:val="Heading1"/>
@@ -6581,7 +6790,7 @@
         <w:t xml:space="preserve">Observações</w:t>
       </w:r>
     </w:p>
-    <w:bookmarkStart w:id="67" w:name="exportação-de-dados"/>
+    <w:bookmarkStart w:id="70" w:name="exportação-de-dados"/>
     <w:p>
       <w:pPr>
         <w:pStyle w:val="Heading2"/>
@@ -6603,7 +6812,7 @@
       <w:pPr>
         <w:numPr>
           <w:ilvl w:val="0"/>
-          <w:numId w:val="1048"/>
+          <w:numId w:val="1050"/>
         </w:numPr>
         <w:pStyle w:val="Compact"/>
       </w:pPr>
@@ -6633,7 +6842,7 @@
       <w:pPr>
         <w:numPr>
           <w:ilvl w:val="0"/>
-          <w:numId w:val="1048"/>
+          <w:numId w:val="1050"/>
         </w:numPr>
         <w:pStyle w:val="Compact"/>
       </w:pPr>
@@ -6679,7 +6888,7 @@
       <w:pPr>
         <w:numPr>
           <w:ilvl w:val="0"/>
-          <w:numId w:val="1048"/>
+          <w:numId w:val="1050"/>
         </w:numPr>
         <w:pStyle w:val="Compact"/>
       </w:pPr>
@@ -6694,7 +6903,7 @@
       <w:pPr>
         <w:numPr>
           <w:ilvl w:val="1"/>
-          <w:numId w:val="1049"/>
+          <w:numId w:val="1051"/>
         </w:numPr>
         <w:pStyle w:val="Compact"/>
       </w:pPr>
@@ -6728,7 +6937,7 @@
       <w:pPr>
         <w:numPr>
           <w:ilvl w:val="1"/>
-          <w:numId w:val="1049"/>
+          <w:numId w:val="1051"/>
         </w:numPr>
         <w:pStyle w:val="Compact"/>
       </w:pPr>
@@ -6759,7 +6968,7 @@
       <w:pPr>
         <w:numPr>
           <w:ilvl w:val="1"/>
-          <w:numId w:val="1049"/>
+          <w:numId w:val="1051"/>
         </w:numPr>
         <w:pStyle w:val="Compact"/>
       </w:pPr>
@@ -6811,7 +7020,7 @@
       <w:pPr>
         <w:numPr>
           <w:ilvl w:val="1"/>
-          <w:numId w:val="1049"/>
+          <w:numId w:val="1051"/>
         </w:numPr>
         <w:pStyle w:val="Compact"/>
       </w:pPr>
@@ -6856,8 +7065,8 @@
         <w:br/>
       </w:r>
     </w:p>
-    <w:bookmarkEnd w:id="67"/>
-    <w:bookmarkStart w:id="68" w:name="Xa8bf588064960458c5d85f6667a5ef7152c8394"/>
+    <w:bookmarkEnd w:id="70"/>
+    <w:bookmarkStart w:id="71" w:name="Xa8bf588064960458c5d85f6667a5ef7152c8394"/>
     <w:p>
       <w:pPr>
         <w:pStyle w:val="Heading2"/>
@@ -6879,7 +7088,7 @@
       <w:pPr>
         <w:numPr>
           <w:ilvl w:val="0"/>
-          <w:numId w:val="1050"/>
+          <w:numId w:val="1052"/>
         </w:numPr>
         <w:pStyle w:val="Compact"/>
       </w:pPr>
@@ -6894,7 +7103,7 @@
       <w:pPr>
         <w:numPr>
           <w:ilvl w:val="1"/>
-          <w:numId w:val="1051"/>
+          <w:numId w:val="1053"/>
         </w:numPr>
         <w:pStyle w:val="Compact"/>
       </w:pPr>
@@ -6909,7 +7118,7 @@
       <w:pPr>
         <w:numPr>
           <w:ilvl w:val="0"/>
-          <w:numId w:val="1050"/>
+          <w:numId w:val="1052"/>
         </w:numPr>
         <w:pStyle w:val="Compact"/>
       </w:pPr>
@@ -6924,7 +7133,7 @@
       <w:pPr>
         <w:numPr>
           <w:ilvl w:val="1"/>
-          <w:numId w:val="1052"/>
+          <w:numId w:val="1054"/>
         </w:numPr>
         <w:pStyle w:val="Compact"/>
       </w:pPr>
@@ -6940,9 +7149,9 @@
         <w:br w:type="page"/>
       </w:r>
     </w:p>
-    <w:bookmarkEnd w:id="68"/>
-    <w:bookmarkEnd w:id="69"/>
-    <w:bookmarkStart w:id="71" w:name="andamento-dos-estudos"/>
+    <w:bookmarkEnd w:id="71"/>
+    <w:bookmarkEnd w:id="72"/>
+    <w:bookmarkStart w:id="74" w:name="andamento-dos-estudos"/>
     <w:p>
       <w:pPr>
         <w:pStyle w:val="Heading1"/>
@@ -6960,7 +7169,7 @@
         <w:t xml:space="preserve">Andamento dos Estudos</w:t>
       </w:r>
     </w:p>
-    <w:bookmarkStart w:id="70" w:name="assunto-em-andamento"/>
+    <w:bookmarkStart w:id="73" w:name="assunto-em-andamento"/>
     <w:p>
       <w:pPr>
         <w:pStyle w:val="Heading2"/>
@@ -6989,8 +7198,8 @@
         <w:br/>
       </w:r>
     </w:p>
-    <w:bookmarkEnd w:id="70"/>
-    <w:bookmarkEnd w:id="71"/>
+    <w:bookmarkEnd w:id="73"/>
+    <w:bookmarkEnd w:id="74"/>
     <w:sectPr/>
   </w:body>
 </w:document>
@@ -7330,6 +7539,12 @@
     <w:abstractNumId w:val="991"/>
   </w:num>
   <w:num w:numId="1052">
+    <w:abstractNumId w:val="991"/>
+  </w:num>
+  <w:num w:numId="1053">
+    <w:abstractNumId w:val="991"/>
+  </w:num>
+  <w:num w:numId="1054">
     <w:abstractNumId w:val="991"/>
   </w:num>
 </w:numbering>

</xml_diff>

<commit_message>
estatistica basica - preparação de dados atualização 26/08/22
</commit_message>
<xml_diff>
--- a/Readme.docx
+++ b/Readme.docx
@@ -49,7 +49,7 @@
         <w:pStyle w:val="Date"/>
       </w:pPr>
       <w:r>
-        <w:t xml:space="preserve">2022-08-25</w:t>
+        <w:t xml:space="preserve">2022-08-26</w:t>
       </w:r>
     </w:p>
     <w:sdt>
@@ -6627,6 +6627,36 @@
       </w:r>
     </w:p>
     <w:p>
+      <w:pPr>
+        <w:numPr>
+          <w:ilvl w:val="1"/>
+          <w:numId w:val="1050"/>
+        </w:numPr>
+        <w:pStyle w:val="Compact"/>
+      </w:pPr>
+      <w:r>
+        <w:t xml:space="preserve">A distribuição tabular é denominada:</w:t>
+      </w:r>
+      <w:r>
+        <w:t xml:space="preserve"> </w:t>
+      </w:r>
+      <w:r>
+        <w:t xml:space="preserve">“</w:t>
+      </w:r>
+      <w:r>
+        <w:t xml:space="preserve">Tabela de Distribuição de Frequências</w:t>
+      </w:r>
+      <w:r>
+        <w:t xml:space="preserve">”</w:t>
+      </w:r>
+      <w:r>
+        <w:t xml:space="preserve">.</w:t>
+      </w:r>
+      <w:r>
+        <w:br/>
+      </w:r>
+    </w:p>
+    <w:p>
       <w:r>
         <w:br w:type="page"/>
       </w:r>
@@ -6812,7 +6842,7 @@
       <w:pPr>
         <w:numPr>
           <w:ilvl w:val="0"/>
-          <w:numId w:val="1050"/>
+          <w:numId w:val="1051"/>
         </w:numPr>
         <w:pStyle w:val="Compact"/>
       </w:pPr>
@@ -6842,7 +6872,7 @@
       <w:pPr>
         <w:numPr>
           <w:ilvl w:val="0"/>
-          <w:numId w:val="1050"/>
+          <w:numId w:val="1051"/>
         </w:numPr>
         <w:pStyle w:val="Compact"/>
       </w:pPr>
@@ -6888,7 +6918,7 @@
       <w:pPr>
         <w:numPr>
           <w:ilvl w:val="0"/>
-          <w:numId w:val="1050"/>
+          <w:numId w:val="1051"/>
         </w:numPr>
         <w:pStyle w:val="Compact"/>
       </w:pPr>
@@ -6903,7 +6933,7 @@
       <w:pPr>
         <w:numPr>
           <w:ilvl w:val="1"/>
-          <w:numId w:val="1051"/>
+          <w:numId w:val="1052"/>
         </w:numPr>
         <w:pStyle w:val="Compact"/>
       </w:pPr>
@@ -6937,7 +6967,7 @@
       <w:pPr>
         <w:numPr>
           <w:ilvl w:val="1"/>
-          <w:numId w:val="1051"/>
+          <w:numId w:val="1052"/>
         </w:numPr>
         <w:pStyle w:val="Compact"/>
       </w:pPr>
@@ -6968,7 +6998,7 @@
       <w:pPr>
         <w:numPr>
           <w:ilvl w:val="1"/>
-          <w:numId w:val="1051"/>
+          <w:numId w:val="1052"/>
         </w:numPr>
         <w:pStyle w:val="Compact"/>
       </w:pPr>
@@ -7020,7 +7050,7 @@
       <w:pPr>
         <w:numPr>
           <w:ilvl w:val="1"/>
-          <w:numId w:val="1051"/>
+          <w:numId w:val="1052"/>
         </w:numPr>
         <w:pStyle w:val="Compact"/>
       </w:pPr>
@@ -7088,42 +7118,12 @@
       <w:pPr>
         <w:numPr>
           <w:ilvl w:val="0"/>
-          <w:numId w:val="1052"/>
+          <w:numId w:val="1053"/>
         </w:numPr>
         <w:pStyle w:val="Compact"/>
       </w:pPr>
       <w:r>
         <w:t xml:space="preserve">Business Intelligence (BI):</w:t>
-      </w:r>
-      <w:r>
-        <w:br/>
-      </w:r>
-    </w:p>
-    <w:p>
-      <w:pPr>
-        <w:numPr>
-          <w:ilvl w:val="1"/>
-          <w:numId w:val="1053"/>
-        </w:numPr>
-        <w:pStyle w:val="Compact"/>
-      </w:pPr>
-      <w:r>
-        <w:t xml:space="preserve">Esta preocupado com entender o que aconteceu no passado.</w:t>
-      </w:r>
-      <w:r>
-        <w:br/>
-      </w:r>
-    </w:p>
-    <w:p>
-      <w:pPr>
-        <w:numPr>
-          <w:ilvl w:val="0"/>
-          <w:numId w:val="1052"/>
-        </w:numPr>
-        <w:pStyle w:val="Compact"/>
-      </w:pPr>
-      <w:r>
-        <w:t xml:space="preserve">Data Science:</w:t>
       </w:r>
       <w:r>
         <w:br/>
@@ -7134,6 +7134,36 @@
         <w:numPr>
           <w:ilvl w:val="1"/>
           <w:numId w:val="1054"/>
+        </w:numPr>
+        <w:pStyle w:val="Compact"/>
+      </w:pPr>
+      <w:r>
+        <w:t xml:space="preserve">Esta preocupado com entender o que aconteceu no passado.</w:t>
+      </w:r>
+      <w:r>
+        <w:br/>
+      </w:r>
+    </w:p>
+    <w:p>
+      <w:pPr>
+        <w:numPr>
+          <w:ilvl w:val="0"/>
+          <w:numId w:val="1053"/>
+        </w:numPr>
+        <w:pStyle w:val="Compact"/>
+      </w:pPr>
+      <w:r>
+        <w:t xml:space="preserve">Data Science:</w:t>
+      </w:r>
+      <w:r>
+        <w:br/>
+      </w:r>
+    </w:p>
+    <w:p>
+      <w:pPr>
+        <w:numPr>
+          <w:ilvl w:val="1"/>
+          <w:numId w:val="1055"/>
         </w:numPr>
         <w:pStyle w:val="Compact"/>
       </w:pPr>
@@ -7545,6 +7575,9 @@
     <w:abstractNumId w:val="991"/>
   </w:num>
   <w:num w:numId="1054">
+    <w:abstractNumId w:val="991"/>
+  </w:num>
+  <w:num w:numId="1055">
     <w:abstractNumId w:val="991"/>
   </w:num>
 </w:numbering>

</xml_diff>

<commit_message>
Preparação de dados - distribuição tabular variavel quantitativa discreta
</commit_message>
<xml_diff>
--- a/Readme.docx
+++ b/Readme.docx
@@ -49,7 +49,7 @@
         <w:pStyle w:val="Date"/>
       </w:pPr>
       <w:r>
-        <w:t xml:space="preserve">2022-08-26</w:t>
+        <w:t xml:space="preserve">2022-08-27</w:t>
       </w:r>
     </w:p>
     <w:sdt>
@@ -5932,7 +5932,7 @@
     </w:p>
     <w:bookmarkEnd w:id="51"/>
     <w:bookmarkEnd w:id="52"/>
-    <w:bookmarkStart w:id="69" w:name="aula-124---estatística-básica-médias"/>
+    <w:bookmarkStart w:id="75" w:name="aula-124---estatística-básica-médias"/>
     <w:p>
       <w:pPr>
         <w:pStyle w:val="Heading1"/>
@@ -5950,7 +5950,7 @@
         <w:t xml:space="preserve">Aula 124 - Estatística básica médias</w:t>
       </w:r>
     </w:p>
-    <w:bookmarkStart w:id="61" w:name="X3a816ff2034f8f283c2cfa98ad9ad20e2ee38d3"/>
+    <w:bookmarkStart w:id="67" w:name="X3a816ff2034f8f283c2cfa98ad9ad20e2ee38d3"/>
     <w:p>
       <w:pPr>
         <w:pStyle w:val="Heading2"/>
@@ -6574,7 +6574,7 @@
       </w:r>
     </w:p>
     <w:bookmarkEnd w:id="59"/>
-    <w:bookmarkStart w:id="60" w:name="Xc05b1785dbeeaf54f26f831ceced7c6ef1710a3"/>
+    <w:bookmarkStart w:id="66" w:name="Xc05b1785dbeeaf54f26f831ceced7c6ef1710a3"/>
     <w:p>
       <w:pPr>
         <w:pStyle w:val="Heading3"/>
@@ -6657,13 +6657,408 @@
       </w:r>
     </w:p>
     <w:p>
+      <w:pPr>
+        <w:numPr>
+          <w:ilvl w:val="1"/>
+          <w:numId w:val="1050"/>
+        </w:numPr>
+        <w:pStyle w:val="Compact"/>
+      </w:pPr>
+      <w:r>
+        <w:t xml:space="preserve">Podemos separar em 3 modelos de distribuição tabular:</w:t>
+      </w:r>
+      <w:r>
+        <w:br/>
+      </w:r>
+    </w:p>
+    <w:p>
+      <w:pPr>
+        <w:numPr>
+          <w:ilvl w:val="2"/>
+          <w:numId w:val="1051"/>
+        </w:numPr>
+        <w:pStyle w:val="Compact"/>
+      </w:pPr>
+      <w:r>
+        <w:t xml:space="preserve">Variável Quantitativa Discreta.</w:t>
+      </w:r>
+      <w:r>
+        <w:br/>
+      </w:r>
+    </w:p>
+    <w:p>
+      <w:pPr>
+        <w:numPr>
+          <w:ilvl w:val="2"/>
+          <w:numId w:val="1051"/>
+        </w:numPr>
+        <w:pStyle w:val="Compact"/>
+      </w:pPr>
+      <w:r>
+        <w:t xml:space="preserve">Variável Quantitativa Contínua.</w:t>
+      </w:r>
+      <w:r>
+        <w:br/>
+      </w:r>
+    </w:p>
+    <w:p>
+      <w:pPr>
+        <w:numPr>
+          <w:ilvl w:val="2"/>
+          <w:numId w:val="1051"/>
+        </w:numPr>
+        <w:pStyle w:val="Compact"/>
+      </w:pPr>
+      <w:r>
+        <w:t xml:space="preserve">Variáveis Qualitativas.</w:t>
+      </w:r>
+      <w:r>
+        <w:br/>
+      </w:r>
+    </w:p>
+    <w:p>
       <w:r>
         <w:br w:type="page"/>
       </w:r>
     </w:p>
-    <w:bookmarkEnd w:id="60"/>
-    <w:bookmarkEnd w:id="61"/>
-    <w:bookmarkStart w:id="62" w:name="média"/>
+    <w:bookmarkStart w:id="63" w:name="variável-quantitativa-discreta"/>
+    <w:p>
+      <w:pPr>
+        <w:pStyle w:val="Heading4"/>
+      </w:pPr>
+      <w:r>
+        <w:rPr>
+          <w:rStyle w:val="SectionNumber"/>
+        </w:rPr>
+        <w:t xml:space="preserve">9.1.2.1</w:t>
+      </w:r>
+      <w:r>
+        <w:tab/>
+      </w:r>
+      <w:r>
+        <w:t xml:space="preserve">Variável Quantitativa Discreta</w:t>
+      </w:r>
+    </w:p>
+    <w:p>
+      <w:pPr>
+        <w:numPr>
+          <w:ilvl w:val="0"/>
+          <w:numId w:val="1052"/>
+        </w:numPr>
+        <w:pStyle w:val="Compact"/>
+      </w:pPr>
+      <w:r>
+        <w:t xml:space="preserve">Passos da preparação dos dados:</w:t>
+      </w:r>
+      <w:r>
+        <w:br/>
+      </w:r>
+    </w:p>
+    <w:p>
+      <w:pPr>
+        <w:numPr>
+          <w:ilvl w:val="1"/>
+          <w:numId w:val="1053"/>
+        </w:numPr>
+        <w:pStyle w:val="Compact"/>
+      </w:pPr>
+      <w:r>
+        <w:t xml:space="preserve">1º Passo -</w:t>
+      </w:r>
+      <w:r>
+        <w:t xml:space="preserve"> </w:t>
+      </w:r>
+      <w:r>
+        <w:rPr>
+          <w:bCs/>
+          <w:b/>
+        </w:rPr>
+        <w:t xml:space="preserve">DADOS BRUTOS</w:t>
+      </w:r>
+      <w:r>
+        <w:t xml:space="preserve">: Obter os dados da maneira que foram coletados.</w:t>
+      </w:r>
+      <w:r>
+        <w:br/>
+      </w:r>
+    </w:p>
+    <w:p>
+      <w:pPr>
+        <w:numPr>
+          <w:ilvl w:val="1"/>
+          <w:numId w:val="1053"/>
+        </w:numPr>
+        <w:pStyle w:val="Compact"/>
+      </w:pPr>
+      <w:r>
+        <w:t xml:space="preserve">2º Passo -</w:t>
+      </w:r>
+      <w:r>
+        <w:t xml:space="preserve"> </w:t>
+      </w:r>
+      <w:r>
+        <w:rPr>
+          <w:bCs/>
+          <w:b/>
+        </w:rPr>
+        <w:t xml:space="preserve">ROL</w:t>
+      </w:r>
+      <w:r>
+        <w:t xml:space="preserve">: Organizar os DADOS BRUTOS em uma determinada ordem (crescente ou decrescente).</w:t>
+      </w:r>
+      <w:r>
+        <w:br/>
+      </w:r>
+    </w:p>
+    <w:p>
+      <w:pPr>
+        <w:numPr>
+          <w:ilvl w:val="1"/>
+          <w:numId w:val="1053"/>
+        </w:numPr>
+        <w:pStyle w:val="Compact"/>
+      </w:pPr>
+      <w:r>
+        <w:t xml:space="preserve">3º Passo -</w:t>
+      </w:r>
+      <w:r>
+        <w:t xml:space="preserve"> </w:t>
+      </w:r>
+      <w:r>
+        <w:rPr>
+          <w:bCs/>
+          <w:b/>
+        </w:rPr>
+        <w:t xml:space="preserve">CONSTRUÇÃO TABELA</w:t>
+      </w:r>
+      <w:r>
+        <w:t xml:space="preserve">: Na primeira coluna são colocados os valores da variável, e nas demais as respectivas frequências.</w:t>
+      </w:r>
+      <w:r>
+        <w:br/>
+      </w:r>
+    </w:p>
+    <w:p>
+      <w:pPr>
+        <w:numPr>
+          <w:ilvl w:val="1"/>
+          <w:numId w:val="1053"/>
+        </w:numPr>
+        <w:pStyle w:val="Compact"/>
+      </w:pPr>
+      <w:r>
+        <w:t xml:space="preserve">Frequência absoluta simples (Nº de vezes que cada valor da variável se repete).</w:t>
+      </w:r>
+      <w:r>
+        <w:br/>
+      </w:r>
+    </w:p>
+    <w:p>
+      <w:pPr>
+        <w:numPr>
+          <w:ilvl w:val="0"/>
+          <w:numId w:val="1052"/>
+        </w:numPr>
+        <w:pStyle w:val="Compact"/>
+      </w:pPr>
+      <w:r>
+        <w:t xml:space="preserve">Principais campos da</w:t>
+      </w:r>
+      <w:r>
+        <w:t xml:space="preserve"> </w:t>
+      </w:r>
+      <w:r>
+        <w:rPr>
+          <w:bCs/>
+          <w:b/>
+        </w:rPr>
+        <w:t xml:space="preserve">distribuição tabular de variaveis quantitativas discreta</w:t>
+      </w:r>
+      <w:r>
+        <w:t xml:space="preserve">:</w:t>
+      </w:r>
+      <w:r>
+        <w:br/>
+      </w:r>
+    </w:p>
+    <w:p>
+      <w:pPr>
+        <w:pStyle w:val="SourceCode"/>
+      </w:pPr>
+      <w:r>
+        <w:rPr>
+          <w:rStyle w:val="VerbatimChar"/>
+        </w:rPr>
+        <w:t xml:space="preserve">##   Simbolo                                                           Descricao</w:t>
+      </w:r>
+      <w:r>
+        <w:br/>
+      </w:r>
+      <w:r>
+        <w:rPr>
+          <w:rStyle w:val="VerbatimChar"/>
+        </w:rPr>
+        <w:t xml:space="preserve">## 1       n                                Número total de elementos da amostra</w:t>
+      </w:r>
+      <w:r>
+        <w:br/>
+      </w:r>
+      <w:r>
+        <w:rPr>
+          <w:rStyle w:val="VerbatimChar"/>
+        </w:rPr>
+        <w:t xml:space="preserve">## 2      xi                   Número de valores distintos que a variavel assume</w:t>
+      </w:r>
+      <w:r>
+        <w:br/>
+      </w:r>
+      <w:r>
+        <w:rPr>
+          <w:rStyle w:val="VerbatimChar"/>
+        </w:rPr>
+        <w:t xml:space="preserve">## 3      fi Frequência Relativa Simples ou Proporção do i-ésimo valor observado</w:t>
+      </w:r>
+      <w:r>
+        <w:br/>
+      </w:r>
+      <w:r>
+        <w:rPr>
+          <w:rStyle w:val="VerbatimChar"/>
+        </w:rPr>
+        <w:t xml:space="preserve">## 4     fi%             Frequência Relativa Simples Percentual. fi% = fi . 100%</w:t>
+      </w:r>
+      <w:r>
+        <w:br/>
+      </w:r>
+      <w:r>
+        <w:rPr>
+          <w:rStyle w:val="VerbatimChar"/>
+        </w:rPr>
+        <w:t xml:space="preserve">## 5      Fi  Frequência Absoluta Simples: frequência do i-ésimo valor observado</w:t>
+      </w:r>
+      <w:r>
+        <w:br/>
+      </w:r>
+      <w:r>
+        <w:rPr>
+          <w:rStyle w:val="VerbatimChar"/>
+        </w:rPr>
+        <w:t xml:space="preserve">## 6      Fa   Frequência Absoluta Acumulada do i-ésimo valor observado distinto</w:t>
+      </w:r>
+    </w:p>
+    <w:p>
+      <w:pPr>
+        <w:pStyle w:val="FirstParagraph"/>
+      </w:pPr>
+      <w:r>
+        <w:drawing>
+          <wp:inline>
+            <wp:extent cx="2834730" cy="1799999"/>
+            <wp:effectExtent b="0" l="0" r="0" t="0"/>
+            <wp:docPr descr="" title="" id="61" name="Picture"/>
+            <a:graphic>
+              <a:graphicData uri="http://schemas.openxmlformats.org/drawingml/2006/picture">
+                <pic:pic>
+                  <pic:nvPicPr>
+                    <pic:cNvPr descr="./Imagens/Distribuicao_tabular_quantitativo_discreta.png" id="62" name="Picture"/>
+                    <pic:cNvPicPr>
+                      <a:picLocks noChangeArrowheads="1" noChangeAspect="1"/>
+                    </pic:cNvPicPr>
+                  </pic:nvPicPr>
+                  <pic:blipFill>
+                    <a:blip r:embed="rId60"/>
+                    <a:stretch>
+                      <a:fillRect/>
+                    </a:stretch>
+                  </pic:blipFill>
+                  <pic:spPr bwMode="auto">
+                    <a:xfrm>
+                      <a:off x="0" y="0"/>
+                      <a:ext cx="2834730" cy="1799999"/>
+                    </a:xfrm>
+                    <a:prstGeom prst="rect">
+                      <a:avLst/>
+                    </a:prstGeom>
+                    <a:noFill/>
+                    <a:ln w="9525">
+                      <a:noFill/>
+                      <a:headEnd/>
+                      <a:tailEnd/>
+                    </a:ln>
+                  </pic:spPr>
+                </pic:pic>
+              </a:graphicData>
+            </a:graphic>
+          </wp:inline>
+        </w:drawing>
+      </w:r>
+      <w:r>
+        <w:br/>
+      </w:r>
+      <w:r>
+        <w:t xml:space="preserve">Obs.: As setas simbolizam ordem crescente ou decrescente.</w:t>
+      </w:r>
+      <w:r>
+        <w:br/>
+      </w:r>
+    </w:p>
+    <w:p>
+      <w:r>
+        <w:br w:type="page"/>
+      </w:r>
+    </w:p>
+    <w:bookmarkEnd w:id="63"/>
+    <w:bookmarkStart w:id="64" w:name="variável-quantitativa-contínua"/>
+    <w:p>
+      <w:pPr>
+        <w:pStyle w:val="Heading4"/>
+      </w:pPr>
+      <w:r>
+        <w:rPr>
+          <w:rStyle w:val="SectionNumber"/>
+        </w:rPr>
+        <w:t xml:space="preserve">9.1.2.2</w:t>
+      </w:r>
+      <w:r>
+        <w:tab/>
+      </w:r>
+      <w:r>
+        <w:t xml:space="preserve">Variável Quantitativa Contínua</w:t>
+      </w:r>
+    </w:p>
+    <w:p>
+      <w:r>
+        <w:br w:type="page"/>
+      </w:r>
+    </w:p>
+    <w:bookmarkEnd w:id="64"/>
+    <w:bookmarkStart w:id="65" w:name="variáveis-qualitativas"/>
+    <w:p>
+      <w:pPr>
+        <w:pStyle w:val="Heading4"/>
+      </w:pPr>
+      <w:r>
+        <w:rPr>
+          <w:rStyle w:val="SectionNumber"/>
+        </w:rPr>
+        <w:t xml:space="preserve">9.1.2.3</w:t>
+      </w:r>
+      <w:r>
+        <w:tab/>
+      </w:r>
+      <w:r>
+        <w:t xml:space="preserve">Variáveis Qualitativas</w:t>
+      </w:r>
+    </w:p>
+    <w:p>
+      <w:r>
+        <w:br w:type="page"/>
+      </w:r>
+    </w:p>
+    <w:bookmarkEnd w:id="65"/>
+    <w:bookmarkEnd w:id="66"/>
+    <w:bookmarkEnd w:id="67"/>
+    <w:bookmarkStart w:id="68" w:name="média"/>
     <w:p>
       <w:pPr>
         <w:pStyle w:val="Heading2"/>
@@ -6681,8 +7076,8 @@
         <w:t xml:space="preserve">Média</w:t>
       </w:r>
     </w:p>
-    <w:bookmarkEnd w:id="62"/>
-    <w:bookmarkStart w:id="63" w:name="mediana"/>
+    <w:bookmarkEnd w:id="68"/>
+    <w:bookmarkStart w:id="69" w:name="mediana"/>
     <w:p>
       <w:pPr>
         <w:pStyle w:val="Heading2"/>
@@ -6700,8 +7095,8 @@
         <w:t xml:space="preserve">Mediana</w:t>
       </w:r>
     </w:p>
-    <w:bookmarkEnd w:id="63"/>
-    <w:bookmarkStart w:id="64" w:name="moda"/>
+    <w:bookmarkEnd w:id="69"/>
+    <w:bookmarkStart w:id="70" w:name="moda"/>
     <w:p>
       <w:pPr>
         <w:pStyle w:val="Heading2"/>
@@ -6719,8 +7114,8 @@
         <w:t xml:space="preserve">Moda</w:t>
       </w:r>
     </w:p>
-    <w:bookmarkEnd w:id="64"/>
-    <w:bookmarkStart w:id="65" w:name="amplitude"/>
+    <w:bookmarkEnd w:id="70"/>
+    <w:bookmarkStart w:id="71" w:name="amplitude"/>
     <w:p>
       <w:pPr>
         <w:pStyle w:val="Heading2"/>
@@ -6738,8 +7133,8 @@
         <w:t xml:space="preserve">Amplitude</w:t>
       </w:r>
     </w:p>
-    <w:bookmarkEnd w:id="65"/>
-    <w:bookmarkStart w:id="66" w:name="variancia"/>
+    <w:bookmarkEnd w:id="71"/>
+    <w:bookmarkStart w:id="72" w:name="variancia"/>
     <w:p>
       <w:pPr>
         <w:pStyle w:val="Heading2"/>
@@ -6757,8 +7152,8 @@
         <w:t xml:space="preserve">Variancia</w:t>
       </w:r>
     </w:p>
-    <w:bookmarkEnd w:id="66"/>
-    <w:bookmarkStart w:id="67" w:name="desvio-padrão"/>
+    <w:bookmarkEnd w:id="72"/>
+    <w:bookmarkStart w:id="73" w:name="desvio-padrão"/>
     <w:p>
       <w:pPr>
         <w:pStyle w:val="Heading2"/>
@@ -6776,8 +7171,8 @@
         <w:t xml:space="preserve">Desvio padrão</w:t>
       </w:r>
     </w:p>
-    <w:bookmarkEnd w:id="67"/>
-    <w:bookmarkStart w:id="68" w:name="coeficiente-de-variancia"/>
+    <w:bookmarkEnd w:id="73"/>
+    <w:bookmarkStart w:id="74" w:name="coeficiente-de-variancia"/>
     <w:p>
       <w:pPr>
         <w:pStyle w:val="Heading2"/>
@@ -6800,9 +7195,9 @@
         <w:br w:type="page"/>
       </w:r>
     </w:p>
-    <w:bookmarkEnd w:id="68"/>
-    <w:bookmarkEnd w:id="69"/>
-    <w:bookmarkStart w:id="72" w:name="observações"/>
+    <w:bookmarkEnd w:id="74"/>
+    <w:bookmarkEnd w:id="75"/>
+    <w:bookmarkStart w:id="78" w:name="observações"/>
     <w:p>
       <w:pPr>
         <w:pStyle w:val="Heading1"/>
@@ -6820,7 +7215,7 @@
         <w:t xml:space="preserve">Observações</w:t>
       </w:r>
     </w:p>
-    <w:bookmarkStart w:id="70" w:name="exportação-de-dados"/>
+    <w:bookmarkStart w:id="76" w:name="exportação-de-dados"/>
     <w:p>
       <w:pPr>
         <w:pStyle w:val="Heading2"/>
@@ -6842,7 +7237,7 @@
       <w:pPr>
         <w:numPr>
           <w:ilvl w:val="0"/>
-          <w:numId w:val="1051"/>
+          <w:numId w:val="1054"/>
         </w:numPr>
         <w:pStyle w:val="Compact"/>
       </w:pPr>
@@ -6872,7 +7267,7 @@
       <w:pPr>
         <w:numPr>
           <w:ilvl w:val="0"/>
-          <w:numId w:val="1051"/>
+          <w:numId w:val="1054"/>
         </w:numPr>
         <w:pStyle w:val="Compact"/>
       </w:pPr>
@@ -6918,7 +7313,7 @@
       <w:pPr>
         <w:numPr>
           <w:ilvl w:val="0"/>
-          <w:numId w:val="1051"/>
+          <w:numId w:val="1054"/>
         </w:numPr>
         <w:pStyle w:val="Compact"/>
       </w:pPr>
@@ -6933,7 +7328,7 @@
       <w:pPr>
         <w:numPr>
           <w:ilvl w:val="1"/>
-          <w:numId w:val="1052"/>
+          <w:numId w:val="1055"/>
         </w:numPr>
         <w:pStyle w:val="Compact"/>
       </w:pPr>
@@ -6967,7 +7362,7 @@
       <w:pPr>
         <w:numPr>
           <w:ilvl w:val="1"/>
-          <w:numId w:val="1052"/>
+          <w:numId w:val="1055"/>
         </w:numPr>
         <w:pStyle w:val="Compact"/>
       </w:pPr>
@@ -6998,7 +7393,7 @@
       <w:pPr>
         <w:numPr>
           <w:ilvl w:val="1"/>
-          <w:numId w:val="1052"/>
+          <w:numId w:val="1055"/>
         </w:numPr>
         <w:pStyle w:val="Compact"/>
       </w:pPr>
@@ -7050,7 +7445,7 @@
       <w:pPr>
         <w:numPr>
           <w:ilvl w:val="1"/>
-          <w:numId w:val="1052"/>
+          <w:numId w:val="1055"/>
         </w:numPr>
         <w:pStyle w:val="Compact"/>
       </w:pPr>
@@ -7095,8 +7490,8 @@
         <w:br/>
       </w:r>
     </w:p>
-    <w:bookmarkEnd w:id="70"/>
-    <w:bookmarkStart w:id="71" w:name="Xa8bf588064960458c5d85f6667a5ef7152c8394"/>
+    <w:bookmarkEnd w:id="76"/>
+    <w:bookmarkStart w:id="77" w:name="Xa8bf588064960458c5d85f6667a5ef7152c8394"/>
     <w:p>
       <w:pPr>
         <w:pStyle w:val="Heading2"/>
@@ -7118,7 +7513,7 @@
       <w:pPr>
         <w:numPr>
           <w:ilvl w:val="0"/>
-          <w:numId w:val="1053"/>
+          <w:numId w:val="1056"/>
         </w:numPr>
         <w:pStyle w:val="Compact"/>
       </w:pPr>
@@ -7133,7 +7528,7 @@
       <w:pPr>
         <w:numPr>
           <w:ilvl w:val="1"/>
-          <w:numId w:val="1054"/>
+          <w:numId w:val="1057"/>
         </w:numPr>
         <w:pStyle w:val="Compact"/>
       </w:pPr>
@@ -7148,7 +7543,7 @@
       <w:pPr>
         <w:numPr>
           <w:ilvl w:val="0"/>
-          <w:numId w:val="1053"/>
+          <w:numId w:val="1056"/>
         </w:numPr>
         <w:pStyle w:val="Compact"/>
       </w:pPr>
@@ -7163,7 +7558,7 @@
       <w:pPr>
         <w:numPr>
           <w:ilvl w:val="1"/>
-          <w:numId w:val="1055"/>
+          <w:numId w:val="1058"/>
         </w:numPr>
         <w:pStyle w:val="Compact"/>
       </w:pPr>
@@ -7179,9 +7574,9 @@
         <w:br w:type="page"/>
       </w:r>
     </w:p>
-    <w:bookmarkEnd w:id="71"/>
-    <w:bookmarkEnd w:id="72"/>
-    <w:bookmarkStart w:id="74" w:name="andamento-dos-estudos"/>
+    <w:bookmarkEnd w:id="77"/>
+    <w:bookmarkEnd w:id="78"/>
+    <w:bookmarkStart w:id="80" w:name="andamento-dos-estudos"/>
     <w:p>
       <w:pPr>
         <w:pStyle w:val="Heading1"/>
@@ -7199,7 +7594,7 @@
         <w:t xml:space="preserve">Andamento dos Estudos</w:t>
       </w:r>
     </w:p>
-    <w:bookmarkStart w:id="73" w:name="assunto-em-andamento"/>
+    <w:bookmarkStart w:id="79" w:name="assunto-em-andamento"/>
     <w:p>
       <w:pPr>
         <w:pStyle w:val="Heading2"/>
@@ -7228,8 +7623,8 @@
         <w:br/>
       </w:r>
     </w:p>
-    <w:bookmarkEnd w:id="73"/>
-    <w:bookmarkEnd w:id="74"/>
+    <w:bookmarkEnd w:id="79"/>
+    <w:bookmarkEnd w:id="80"/>
     <w:sectPr/>
   </w:body>
 </w:document>
@@ -7578,6 +7973,15 @@
     <w:abstractNumId w:val="991"/>
   </w:num>
   <w:num w:numId="1055">
+    <w:abstractNumId w:val="991"/>
+  </w:num>
+  <w:num w:numId="1056">
+    <w:abstractNumId w:val="991"/>
+  </w:num>
+  <w:num w:numId="1057">
+    <w:abstractNumId w:val="991"/>
+  </w:num>
+  <w:num w:numId="1058">
     <w:abstractNumId w:val="991"/>
   </w:num>
 </w:numbering>

</xml_diff>

<commit_message>
Preparação dos dados - variaveis quantitativa discreta e continua
</commit_message>
<xml_diff>
--- a/Readme.docx
+++ b/Readme.docx
@@ -49,7 +49,7 @@
         <w:pStyle w:val="Date"/>
       </w:pPr>
       <w:r>
-        <w:t xml:space="preserve">2022-08-27</w:t>
+        <w:t xml:space="preserve">2022-08-31</w:t>
       </w:r>
     </w:p>
     <w:sdt>
@@ -5932,7 +5932,7 @@
     </w:p>
     <w:bookmarkEnd w:id="51"/>
     <w:bookmarkEnd w:id="52"/>
-    <w:bookmarkStart w:id="75" w:name="aula-124---estatística-básica-médias"/>
+    <w:bookmarkStart w:id="84" w:name="aula-124---estatística-básica-médias"/>
     <w:p>
       <w:pPr>
         <w:pStyle w:val="Heading1"/>
@@ -5950,7 +5950,7 @@
         <w:t xml:space="preserve">Aula 124 - Estatística básica médias</w:t>
       </w:r>
     </w:p>
-    <w:bookmarkStart w:id="67" w:name="X3a816ff2034f8f283c2cfa98ad9ad20e2ee38d3"/>
+    <w:bookmarkStart w:id="76" w:name="X3a816ff2034f8f283c2cfa98ad9ad20e2ee38d3"/>
     <w:p>
       <w:pPr>
         <w:pStyle w:val="Heading2"/>
@@ -6574,7 +6574,7 @@
       </w:r>
     </w:p>
     <w:bookmarkEnd w:id="59"/>
-    <w:bookmarkStart w:id="66" w:name="Xc05b1785dbeeaf54f26f831ceced7c6ef1710a3"/>
+    <w:bookmarkStart w:id="75" w:name="Xc05b1785dbeeaf54f26f831ceced7c6ef1710a3"/>
     <w:p>
       <w:pPr>
         <w:pStyle w:val="Heading3"/>
@@ -7008,7 +7008,7 @@
       </w:r>
     </w:p>
     <w:bookmarkEnd w:id="63"/>
-    <w:bookmarkStart w:id="64" w:name="variável-quantitativa-contínua"/>
+    <w:bookmarkStart w:id="73" w:name="variável-quantitativa-contínua"/>
     <w:p>
       <w:pPr>
         <w:pStyle w:val="Heading4"/>
@@ -7027,12 +7027,1542 @@
       </w:r>
     </w:p>
     <w:p>
+      <w:pPr>
+        <w:numPr>
+          <w:ilvl w:val="0"/>
+          <w:numId w:val="1054"/>
+        </w:numPr>
+        <w:pStyle w:val="Compact"/>
+      </w:pPr>
+      <w:r>
+        <w:t xml:space="preserve">Teoria:</w:t>
+      </w:r>
+      <w:r>
+        <w:br/>
+      </w:r>
+    </w:p>
+    <w:p>
+      <w:pPr>
+        <w:numPr>
+          <w:ilvl w:val="1"/>
+          <w:numId w:val="1055"/>
+        </w:numPr>
+        <w:pStyle w:val="Compact"/>
+      </w:pPr>
+      <w:r>
+        <w:t xml:space="preserve">A construção da representação tabular é realizada de maneira análoga ao caso das variáveis discretas.</w:t>
+      </w:r>
+      <w:r>
+        <w:br/>
+      </w:r>
+    </w:p>
+    <w:p>
+      <w:pPr>
+        <w:numPr>
+          <w:ilvl w:val="1"/>
+          <w:numId w:val="1055"/>
+        </w:numPr>
+        <w:pStyle w:val="Compact"/>
+      </w:pPr>
+      <w:r>
+        <w:t xml:space="preserve">As frequências são agrupadas em classes, denominadas de</w:t>
+      </w:r>
+      <w:r>
+        <w:t xml:space="preserve"> </w:t>
+      </w:r>
+      <w:r>
+        <w:t xml:space="preserve">“</w:t>
+      </w:r>
+      <w:r>
+        <w:t xml:space="preserve">Classes de Frequência</w:t>
+      </w:r>
+      <w:r>
+        <w:t xml:space="preserve">”</w:t>
+      </w:r>
+      <w:r>
+        <w:t xml:space="preserve">.</w:t>
+      </w:r>
+      <w:r>
+        <w:br/>
+      </w:r>
+    </w:p>
+    <w:p>
+      <w:pPr>
+        <w:numPr>
+          <w:ilvl w:val="1"/>
+          <w:numId w:val="1055"/>
+        </w:numPr>
+        <w:pStyle w:val="Compact"/>
+      </w:pPr>
+      <w:r>
+        <w:t xml:space="preserve">Denominada</w:t>
+      </w:r>
+      <w:r>
+        <w:t xml:space="preserve"> </w:t>
+      </w:r>
+      <w:r>
+        <w:t xml:space="preserve">“</w:t>
+      </w:r>
+      <w:r>
+        <w:t xml:space="preserve">Distribuição de Frequências em Classes</w:t>
+      </w:r>
+      <w:r>
+        <w:t xml:space="preserve">”</w:t>
+      </w:r>
+      <w:r>
+        <w:t xml:space="preserve"> </w:t>
+      </w:r>
+      <w:r>
+        <w:t xml:space="preserve">ou</w:t>
+      </w:r>
+      <w:r>
+        <w:t xml:space="preserve"> </w:t>
+      </w:r>
+      <w:r>
+        <w:t xml:space="preserve">“</w:t>
+      </w:r>
+      <w:r>
+        <w:t xml:space="preserve">Distribuição em Frequências Agrupadas</w:t>
+      </w:r>
+      <w:r>
+        <w:t xml:space="preserve">”</w:t>
+      </w:r>
+      <w:r>
+        <w:t xml:space="preserve">.</w:t>
+      </w:r>
+      <w:r>
+        <w:br/>
+      </w:r>
+      <w:r>
+        <w:drawing>
+          <wp:inline>
+            <wp:extent cx="5334000" cy="2114486"/>
+            <wp:effectExtent b="0" l="0" r="0" t="0"/>
+            <wp:docPr descr="" title="" id="65" name="Picture"/>
+            <a:graphic>
+              <a:graphicData uri="http://schemas.openxmlformats.org/drawingml/2006/picture">
+                <pic:pic>
+                  <pic:nvPicPr>
+                    <pic:cNvPr descr="./Imagens/Distr_de_freq_em_classes.png" id="66" name="Picture"/>
+                    <pic:cNvPicPr>
+                      <a:picLocks noChangeArrowheads="1" noChangeAspect="1"/>
+                    </pic:cNvPicPr>
+                  </pic:nvPicPr>
+                  <pic:blipFill>
+                    <a:blip r:embed="rId64"/>
+                    <a:stretch>
+                      <a:fillRect/>
+                    </a:stretch>
+                  </pic:blipFill>
+                  <pic:spPr bwMode="auto">
+                    <a:xfrm>
+                      <a:off x="0" y="0"/>
+                      <a:ext cx="5334000" cy="2114486"/>
+                    </a:xfrm>
+                    <a:prstGeom prst="rect">
+                      <a:avLst/>
+                    </a:prstGeom>
+                    <a:noFill/>
+                    <a:ln w="9525">
+                      <a:noFill/>
+                      <a:headEnd/>
+                      <a:tailEnd/>
+                    </a:ln>
+                  </pic:spPr>
+                </pic:pic>
+              </a:graphicData>
+            </a:graphic>
+          </wp:inline>
+        </w:drawing>
+      </w:r>
+      <w:r>
+        <w:br/>
+      </w:r>
+    </w:p>
+    <w:p>
+      <w:pPr>
+        <w:numPr>
+          <w:ilvl w:val="0"/>
+          <w:numId w:val="1054"/>
+        </w:numPr>
+        <w:pStyle w:val="Compact"/>
+      </w:pPr>
+      <w:r>
+        <w:t xml:space="preserve">Convencionar o tipo de intervalo para as classes de frequência:</w:t>
+      </w:r>
+      <w:r>
+        <w:br/>
+      </w:r>
+      <w:r>
+        <w:drawing>
+          <wp:inline>
+            <wp:extent cx="3111585" cy="1799999"/>
+            <wp:effectExtent b="0" l="0" r="0" t="0"/>
+            <wp:docPr descr="" title="" id="68" name="Picture"/>
+            <a:graphic>
+              <a:graphicData uri="http://schemas.openxmlformats.org/drawingml/2006/picture">
+                <pic:pic>
+                  <pic:nvPicPr>
+                    <pic:cNvPr descr="./Imagens/Intervalo_classes-dist_freq_quant_continua.png" id="69" name="Picture"/>
+                    <pic:cNvPicPr>
+                      <a:picLocks noChangeArrowheads="1" noChangeAspect="1"/>
+                    </pic:cNvPicPr>
+                  </pic:nvPicPr>
+                  <pic:blipFill>
+                    <a:blip r:embed="rId67"/>
+                    <a:stretch>
+                      <a:fillRect/>
+                    </a:stretch>
+                  </pic:blipFill>
+                  <pic:spPr bwMode="auto">
+                    <a:xfrm>
+                      <a:off x="0" y="0"/>
+                      <a:ext cx="3111585" cy="1799999"/>
+                    </a:xfrm>
+                    <a:prstGeom prst="rect">
+                      <a:avLst/>
+                    </a:prstGeom>
+                    <a:noFill/>
+                    <a:ln w="9525">
+                      <a:noFill/>
+                      <a:headEnd/>
+                      <a:tailEnd/>
+                    </a:ln>
+                  </pic:spPr>
+                </pic:pic>
+              </a:graphicData>
+            </a:graphic>
+          </wp:inline>
+        </w:drawing>
+      </w:r>
+      <w:r>
+        <w:br/>
+      </w:r>
+      <w:r>
+        <w:drawing>
+          <wp:inline>
+            <wp:extent cx="2392405" cy="1799999"/>
+            <wp:effectExtent b="0" l="0" r="0" t="0"/>
+            <wp:docPr descr="" title="" id="71" name="Picture"/>
+            <a:graphic>
+              <a:graphicData uri="http://schemas.openxmlformats.org/drawingml/2006/picture">
+                <pic:pic>
+                  <pic:nvPicPr>
+                    <pic:cNvPr descr="./Imagens/Distribuicao_freq_quant_conti-premissas.png" id="72" name="Picture"/>
+                    <pic:cNvPicPr>
+                      <a:picLocks noChangeArrowheads="1" noChangeAspect="1"/>
+                    </pic:cNvPicPr>
+                  </pic:nvPicPr>
+                  <pic:blipFill>
+                    <a:blip r:embed="rId70"/>
+                    <a:stretch>
+                      <a:fillRect/>
+                    </a:stretch>
+                  </pic:blipFill>
+                  <pic:spPr bwMode="auto">
+                    <a:xfrm>
+                      <a:off x="0" y="0"/>
+                      <a:ext cx="2392405" cy="1799999"/>
+                    </a:xfrm>
+                    <a:prstGeom prst="rect">
+                      <a:avLst/>
+                    </a:prstGeom>
+                    <a:noFill/>
+                    <a:ln w="9525">
+                      <a:noFill/>
+                      <a:headEnd/>
+                      <a:tailEnd/>
+                    </a:ln>
+                  </pic:spPr>
+                </pic:pic>
+              </a:graphicData>
+            </a:graphic>
+          </wp:inline>
+        </w:drawing>
+      </w:r>
+      <w:r>
+        <w:br/>
+      </w:r>
+    </w:p>
+    <w:p>
+      <w:pPr>
+        <w:pStyle w:val="FirstParagraph"/>
+      </w:pPr>
+      <w:r>
+        <w:t xml:space="preserve">Passos para contruir a</w:t>
+      </w:r>
+      <w:r>
+        <w:t xml:space="preserve"> </w:t>
+      </w:r>
+      <w:r>
+        <w:rPr>
+          <w:bCs/>
+          <w:b/>
+        </w:rPr>
+        <w:t xml:space="preserve">Tabela Distribuição de Frequências Contínua</w:t>
+      </w:r>
+      <w:r>
+        <w:t xml:space="preserve">:</w:t>
+      </w:r>
+      <w:r>
+        <w:br/>
+      </w:r>
+    </w:p>
+    <w:p>
+      <w:pPr>
+        <w:numPr>
+          <w:ilvl w:val="0"/>
+          <w:numId w:val="1056"/>
+        </w:numPr>
+        <w:pStyle w:val="Compact"/>
+      </w:pPr>
+      <w:r>
+        <w:t xml:space="preserve">Como estabelecer o</w:t>
+      </w:r>
+      <w:r>
+        <w:t xml:space="preserve"> </w:t>
+      </w:r>
+      <w:r>
+        <w:rPr>
+          <w:bCs/>
+          <w:b/>
+        </w:rPr>
+        <w:t xml:space="preserve">número de classes</w:t>
+      </w:r>
+      <w:r>
+        <w:t xml:space="preserve"> </w:t>
+      </w:r>
+      <w:r>
+        <w:t xml:space="preserve">(</w:t>
+      </w:r>
+      <m:oMath>
+        <m:r>
+          <m:t>k</m:t>
+        </m:r>
+      </m:oMath>
+      <w:r>
+        <w:t xml:space="preserve">):</w:t>
+      </w:r>
+      <w:r>
+        <w:br/>
+      </w:r>
+    </w:p>
+    <w:p>
+      <w:pPr>
+        <w:numPr>
+          <w:ilvl w:val="0"/>
+          <w:numId w:val="1057"/>
+        </w:numPr>
+        <w:pStyle w:val="Compact"/>
+      </w:pPr>
+      <w:r>
+        <w:t xml:space="preserve">Normalmente varia de 5 a 20 classes.</w:t>
+      </w:r>
+      <w:r>
+        <w:br/>
+      </w:r>
+    </w:p>
+    <w:p>
+      <w:pPr>
+        <w:numPr>
+          <w:ilvl w:val="0"/>
+          <w:numId w:val="1057"/>
+        </w:numPr>
+        <w:pStyle w:val="Compact"/>
+      </w:pPr>
+      <w:r>
+        <w:t xml:space="preserve">Critério fórmula de Sturges:</w:t>
+      </w:r>
+      <w:r>
+        <w:br/>
+      </w:r>
+    </w:p>
+    <w:p>
+      <w:pPr>
+        <w:pStyle w:val="Compact"/>
+      </w:pPr>
+      <m:oMathPara>
+        <m:oMathParaPr>
+          <m:jc m:val="center"/>
+        </m:oMathParaPr>
+        <m:oMath>
+          <m:r>
+            <m:t>k</m:t>
+          </m:r>
+          <m:r>
+            <m:rPr>
+              <m:sty m:val="p"/>
+            </m:rPr>
+            <m:t>≅</m:t>
+          </m:r>
+          <m:r>
+            <m:t>1</m:t>
+          </m:r>
+          <m:r>
+            <m:rPr>
+              <m:sty m:val="p"/>
+            </m:rPr>
+            <m:t>+</m:t>
+          </m:r>
+          <m:r>
+            <m:t>3</m:t>
+          </m:r>
+          <m:r>
+            <m:rPr>
+              <m:sty m:val="p"/>
+            </m:rPr>
+            <m:t>,</m:t>
+          </m:r>
+          <m:r>
+            <m:t>3</m:t>
+          </m:r>
+          <m:r>
+            <m:rPr>
+              <m:sty m:val="p"/>
+            </m:rPr>
+            <m:t>⋅</m:t>
+          </m:r>
+          <m:r>
+            <m:rPr>
+              <m:sty m:val="p"/>
+            </m:rPr>
+            <m:t>log</m:t>
+          </m:r>
+          <m:d>
+            <m:dPr>
+              <m:begChr m:val="("/>
+              <m:endChr m:val=")"/>
+              <m:sepChr m:val=""/>
+              <m:grow/>
+            </m:dPr>
+            <m:e>
+              <m:r>
+                <m:t>n</m:t>
+              </m:r>
+            </m:e>
+          </m:d>
+        </m:oMath>
+      </m:oMathPara>
+    </w:p>
+    <w:p>
+      <w:pPr>
+        <w:numPr>
+          <w:ilvl w:val="0"/>
+          <w:numId w:val="1057"/>
+        </w:numPr>
+        <w:pStyle w:val="Compact"/>
+      </w:pPr>
+      <w:r>
+        <w:t xml:space="preserve">Critério da Raiz quadrada:</w:t>
+      </w:r>
+      <w:r>
+        <w:br/>
+      </w:r>
+    </w:p>
+    <w:p>
+      <w:pPr>
+        <w:pStyle w:val="Compact"/>
+      </w:pPr>
+      <m:oMathPara>
+        <m:oMathParaPr>
+          <m:jc m:val="center"/>
+        </m:oMathParaPr>
+        <m:oMath>
+          <m:r>
+            <m:t>k</m:t>
+          </m:r>
+          <m:r>
+            <m:rPr>
+              <m:sty m:val="p"/>
+            </m:rPr>
+            <m:t>≅</m:t>
+          </m:r>
+          <m:rad>
+            <m:radPr>
+              <m:degHide m:val="1"/>
+            </m:radPr>
+            <m:deg/>
+            <m:e>
+              <m:r>
+                <m:t>n</m:t>
+              </m:r>
+            </m:e>
+          </m:rad>
+        </m:oMath>
+      </m:oMathPara>
+    </w:p>
+    <w:p>
+      <w:pPr>
+        <w:numPr>
+          <w:ilvl w:val="0"/>
+          <w:numId w:val="1000"/>
+        </w:numPr>
+        <w:pStyle w:val="Compact"/>
+      </w:pPr>
+      <w:r>
+        <w:t xml:space="preserve">Onde</w:t>
+      </w:r>
+      <w:r>
+        <w:t xml:space="preserve"> </w:t>
+      </w:r>
+      <m:oMath>
+        <m:r>
+          <m:t>n</m:t>
+        </m:r>
+      </m:oMath>
+      <w:r>
+        <w:t xml:space="preserve"> </w:t>
+      </w:r>
+      <w:r>
+        <w:t xml:space="preserve">é o número de elementos amostrais.</w:t>
+      </w:r>
+      <w:r>
+        <w:br/>
+      </w:r>
+    </w:p>
+    <w:p>
+      <w:pPr>
+        <w:numPr>
+          <w:ilvl w:val="0"/>
+          <w:numId w:val="1058"/>
+        </w:numPr>
+        <w:pStyle w:val="Compact"/>
+      </w:pPr>
+      <w:r>
+        <w:t xml:space="preserve">Como calcular a</w:t>
+      </w:r>
+      <w:r>
+        <w:t xml:space="preserve"> </w:t>
+      </w:r>
+      <w:r>
+        <w:rPr>
+          <w:bCs/>
+          <w:b/>
+        </w:rPr>
+        <w:t xml:space="preserve">Amplitude Total</w:t>
+      </w:r>
+      <w:r>
+        <w:t xml:space="preserve"> </w:t>
+      </w:r>
+      <w:r>
+        <w:t xml:space="preserve">(</w:t>
+      </w:r>
+      <m:oMath>
+        <m:r>
+          <m:t>A</m:t>
+        </m:r>
+        <m:sSub>
+          <m:e>
+            <m:r>
+              <m:t>T</m:t>
+            </m:r>
+          </m:e>
+          <m:sub>
+            <m:r>
+              <m:t>x</m:t>
+            </m:r>
+          </m:sub>
+        </m:sSub>
+      </m:oMath>
+      <w:r>
+        <w:t xml:space="preserve">):</w:t>
+      </w:r>
+      <w:r>
+        <w:br/>
+      </w:r>
+    </w:p>
+    <w:p>
+      <w:pPr>
+        <w:numPr>
+          <w:ilvl w:val="0"/>
+          <w:numId w:val="1059"/>
+        </w:numPr>
+        <w:pStyle w:val="Compact"/>
+      </w:pPr>
+      <w:r>
+        <w:t xml:space="preserve">Diferença entre o maior e o menor valor observado.</w:t>
+      </w:r>
+      <w:r>
+        <w:br/>
+      </w:r>
+    </w:p>
+    <w:p>
+      <w:pPr>
+        <w:numPr>
+          <w:ilvl w:val="0"/>
+          <w:numId w:val="1059"/>
+        </w:numPr>
+        <w:pStyle w:val="Compact"/>
+      </w:pPr>
+      <w:r>
+        <w:t xml:space="preserve">Intervalo de variação dos valores observados.</w:t>
+      </w:r>
+      <w:r>
+        <w:br/>
+      </w:r>
+    </w:p>
+    <w:p>
+      <w:pPr>
+        <w:numPr>
+          <w:ilvl w:val="0"/>
+          <w:numId w:val="1059"/>
+        </w:numPr>
+        <w:pStyle w:val="Compact"/>
+      </w:pPr>
+      <w:r>
+        <w:t xml:space="preserve">Aproximar valor calculado para múltiplo do nº classes (</w:t>
+      </w:r>
+      <m:oMath>
+        <m:r>
+          <m:t>k</m:t>
+        </m:r>
+      </m:oMath>
+      <w:r>
+        <w:t xml:space="preserve">).</w:t>
+      </w:r>
+      <w:r>
+        <w:br/>
+      </w:r>
+    </w:p>
+    <w:p>
+      <w:pPr>
+        <w:numPr>
+          <w:ilvl w:val="0"/>
+          <w:numId w:val="1059"/>
+        </w:numPr>
+        <w:pStyle w:val="Compact"/>
+      </w:pPr>
+      <w:r>
+        <w:t xml:space="preserve">Garantir inclusão dos valores mínimo e máximo.</w:t>
+      </w:r>
+      <w:r>
+        <w:br/>
+      </w:r>
+    </w:p>
+    <w:p>
+      <w:pPr>
+        <w:numPr>
+          <w:ilvl w:val="0"/>
+          <w:numId w:val="1059"/>
+        </w:numPr>
+        <w:pStyle w:val="Compact"/>
+      </w:pPr>
+      <w:r>
+        <w:t xml:space="preserve">Cálculo:</w:t>
+      </w:r>
+      <w:r>
+        <w:br/>
+      </w:r>
+    </w:p>
+    <w:p>
+      <w:pPr>
+        <w:pStyle w:val="Compact"/>
+      </w:pPr>
+      <m:oMathPara>
+        <m:oMathParaPr>
+          <m:jc m:val="center"/>
+        </m:oMathParaPr>
+        <m:oMath>
+          <m:r>
+            <m:t>A</m:t>
+          </m:r>
+          <m:sSub>
+            <m:e>
+              <m:r>
+                <m:t>T</m:t>
+              </m:r>
+            </m:e>
+            <m:sub>
+              <m:r>
+                <m:t>x</m:t>
+              </m:r>
+            </m:sub>
+          </m:sSub>
+          <m:r>
+            <m:rPr>
+              <m:sty m:val="p"/>
+            </m:rPr>
+            <m:t>=</m:t>
+          </m:r>
+          <m:r>
+            <m:t>M</m:t>
+          </m:r>
+          <m:r>
+            <m:t>á</m:t>
+          </m:r>
+          <m:r>
+            <m:t>x</m:t>
+          </m:r>
+          <m:d>
+            <m:dPr>
+              <m:begChr m:val="("/>
+              <m:endChr m:val=")"/>
+              <m:sepChr m:val=""/>
+              <m:grow/>
+            </m:dPr>
+            <m:e>
+              <m:sSub>
+                <m:e>
+                  <m:r>
+                    <m:t>X</m:t>
+                  </m:r>
+                </m:e>
+                <m:sub>
+                  <m:r>
+                    <m:t>i</m:t>
+                  </m:r>
+                </m:sub>
+              </m:sSub>
+            </m:e>
+          </m:d>
+          <m:r>
+            <m:rPr>
+              <m:sty m:val="p"/>
+            </m:rPr>
+            <m:t>−</m:t>
+          </m:r>
+          <m:r>
+            <m:t>M</m:t>
+          </m:r>
+          <m:r>
+            <m:t>í</m:t>
+          </m:r>
+          <m:r>
+            <m:t>n</m:t>
+          </m:r>
+          <m:d>
+            <m:dPr>
+              <m:begChr m:val="("/>
+              <m:endChr m:val=")"/>
+              <m:sepChr m:val=""/>
+              <m:grow/>
+            </m:dPr>
+            <m:e>
+              <m:sSub>
+                <m:e>
+                  <m:r>
+                    <m:t>X</m:t>
+                  </m:r>
+                </m:e>
+                <m:sub>
+                  <m:r>
+                    <m:t>i</m:t>
+                  </m:r>
+                </m:sub>
+              </m:sSub>
+            </m:e>
+          </m:d>
+        </m:oMath>
+      </m:oMathPara>
+    </w:p>
+    <w:p>
+      <w:pPr>
+        <w:numPr>
+          <w:ilvl w:val="0"/>
+          <w:numId w:val="1000"/>
+        </w:numPr>
+        <w:pStyle w:val="Compact"/>
+      </w:pPr>
+      <w:r>
+        <w:t xml:space="preserve">Onde,</w:t>
+      </w:r>
+      <w:r>
+        <w:br/>
+      </w:r>
+      <m:oMath>
+        <m:r>
+          <m:t>A</m:t>
+        </m:r>
+        <m:sSub>
+          <m:e>
+            <m:r>
+              <m:t>T</m:t>
+            </m:r>
+          </m:e>
+          <m:sub>
+            <m:r>
+              <m:t>x</m:t>
+            </m:r>
+          </m:sub>
+        </m:sSub>
+      </m:oMath>
+      <w:r>
+        <w:t xml:space="preserve"> </w:t>
+      </w:r>
+      <w:r>
+        <w:t xml:space="preserve">é a Amplitude Total.</w:t>
+      </w:r>
+      <w:r>
+        <w:br/>
+      </w:r>
+      <m:oMath>
+        <m:r>
+          <m:t>M</m:t>
+        </m:r>
+        <m:r>
+          <m:t>á</m:t>
+        </m:r>
+        <m:r>
+          <m:t>x</m:t>
+        </m:r>
+        <m:d>
+          <m:dPr>
+            <m:begChr m:val="("/>
+            <m:endChr m:val=")"/>
+            <m:sepChr m:val=""/>
+            <m:grow/>
+          </m:dPr>
+          <m:e>
+            <m:sSub>
+              <m:e>
+                <m:r>
+                  <m:t>X</m:t>
+                </m:r>
+              </m:e>
+              <m:sub>
+                <m:r>
+                  <m:t>i</m:t>
+                </m:r>
+              </m:sub>
+            </m:sSub>
+          </m:e>
+        </m:d>
+      </m:oMath>
+      <w:r>
+        <w:t xml:space="preserve"> </w:t>
+      </w:r>
+      <w:r>
+        <w:t xml:space="preserve">é o</w:t>
+      </w:r>
+      <w:r>
+        <w:t xml:space="preserve"> </w:t>
+      </w:r>
+      <w:r>
+        <w:rPr>
+          <w:iCs/>
+          <w:i/>
+        </w:rPr>
+        <w:t xml:space="preserve">valor máximo das amostras</w:t>
+      </w:r>
+      <w:r>
+        <w:t xml:space="preserve">.</w:t>
+      </w:r>
+      <w:r>
+        <w:br/>
+      </w:r>
+      <m:oMath>
+        <m:r>
+          <m:t>M</m:t>
+        </m:r>
+        <m:r>
+          <m:t>i</m:t>
+        </m:r>
+        <m:r>
+          <m:t>n</m:t>
+        </m:r>
+        <m:d>
+          <m:dPr>
+            <m:begChr m:val="("/>
+            <m:endChr m:val=")"/>
+            <m:sepChr m:val=""/>
+            <m:grow/>
+          </m:dPr>
+          <m:e>
+            <m:sSub>
+              <m:e>
+                <m:r>
+                  <m:t>X</m:t>
+                </m:r>
+              </m:e>
+              <m:sub>
+                <m:r>
+                  <m:t>i</m:t>
+                </m:r>
+              </m:sub>
+            </m:sSub>
+          </m:e>
+        </m:d>
+      </m:oMath>
+      <w:r>
+        <w:t xml:space="preserve"> </w:t>
+      </w:r>
+      <w:r>
+        <w:t xml:space="preserve">é o</w:t>
+      </w:r>
+      <w:r>
+        <w:t xml:space="preserve"> </w:t>
+      </w:r>
+      <w:r>
+        <w:rPr>
+          <w:iCs/>
+          <w:i/>
+        </w:rPr>
+        <w:t xml:space="preserve">valor mínimo das amostras</w:t>
+      </w:r>
+      <w:r>
+        <w:t xml:space="preserve">.</w:t>
+      </w:r>
+      <w:r>
+        <w:br/>
+      </w:r>
+    </w:p>
+    <w:p>
+      <w:pPr>
+        <w:numPr>
+          <w:ilvl w:val="0"/>
+          <w:numId w:val="1059"/>
+        </w:numPr>
+        <w:pStyle w:val="Compact"/>
+      </w:pPr>
+      <w:r>
+        <w:t xml:space="preserve">Exemplo:</w:t>
+      </w:r>
+      <w:r>
+        <w:br/>
+      </w:r>
+      <w:r>
+        <w:t xml:space="preserve">Se</w:t>
+      </w:r>
+      <w:r>
+        <w:t xml:space="preserve"> </w:t>
+      </w:r>
+      <m:oMath>
+        <m:r>
+          <m:t>k</m:t>
+        </m:r>
+        <m:r>
+          <m:rPr>
+            <m:sty m:val="p"/>
+          </m:rPr>
+          <m:t>=</m:t>
+        </m:r>
+        <m:r>
+          <m:t>5</m:t>
+        </m:r>
+      </m:oMath>
+      <w:r>
+        <w:t xml:space="preserve">,</w:t>
+      </w:r>
+      <w:r>
+        <w:br/>
+      </w:r>
+      <m:oMath>
+        <m:r>
+          <m:t>A</m:t>
+        </m:r>
+        <m:sSub>
+          <m:e>
+            <m:r>
+              <m:t>T</m:t>
+            </m:r>
+          </m:e>
+          <m:sub>
+            <m:r>
+              <m:t>x</m:t>
+            </m:r>
+          </m:sub>
+        </m:sSub>
+        <m:r>
+          <m:rPr>
+            <m:sty m:val="p"/>
+          </m:rPr>
+          <m:t>=</m:t>
+        </m:r>
+        <m:r>
+          <m:t>28</m:t>
+        </m:r>
+      </m:oMath>
+      <w:r>
+        <w:br/>
+      </w:r>
+      <w:r>
+        <w:t xml:space="preserve">Logo, arredondando</w:t>
+      </w:r>
+      <w:r>
+        <w:t xml:space="preserve"> </w:t>
+      </w:r>
+      <m:oMath>
+        <m:r>
+          <m:t>A</m:t>
+        </m:r>
+        <m:sSub>
+          <m:e>
+            <m:r>
+              <m:t>T</m:t>
+            </m:r>
+          </m:e>
+          <m:sub>
+            <m:r>
+              <m:t>x</m:t>
+            </m:r>
+          </m:sub>
+        </m:sSub>
+        <m:r>
+          <m:rPr>
+            <m:sty m:val="p"/>
+          </m:rPr>
+          <m:t>=</m:t>
+        </m:r>
+        <m:r>
+          <m:t>30</m:t>
+        </m:r>
+      </m:oMath>
+      <w:r>
+        <w:t xml:space="preserve">, para aproximar o valor</w:t>
+      </w:r>
+      <w:r>
+        <w:t xml:space="preserve"> </w:t>
+      </w:r>
+      <m:oMath>
+        <m:r>
+          <m:t>A</m:t>
+        </m:r>
+        <m:sSub>
+          <m:e>
+            <m:r>
+              <m:t>T</m:t>
+            </m:r>
+          </m:e>
+          <m:sub>
+            <m:r>
+              <m:t>x</m:t>
+            </m:r>
+          </m:sub>
+        </m:sSub>
+      </m:oMath>
+      <w:r>
+        <w:t xml:space="preserve"> </w:t>
+      </w:r>
+      <w:r>
+        <w:t xml:space="preserve">de um múltiplo de</w:t>
+      </w:r>
+      <w:r>
+        <w:t xml:space="preserve"> </w:t>
+      </w:r>
+      <m:oMath>
+        <m:r>
+          <m:t>k</m:t>
+        </m:r>
+      </m:oMath>
+      <w:r>
+        <w:t xml:space="preserve">.</w:t>
+      </w:r>
+      <w:r>
+        <w:br/>
+      </w:r>
+    </w:p>
+    <w:p>
+      <w:pPr>
+        <w:numPr>
+          <w:ilvl w:val="0"/>
+          <w:numId w:val="1060"/>
+        </w:numPr>
+        <w:pStyle w:val="Compact"/>
+      </w:pPr>
+      <w:r>
+        <w:t xml:space="preserve">Como cálcular a</w:t>
+      </w:r>
+      <w:r>
+        <w:t xml:space="preserve"> </w:t>
+      </w:r>
+      <w:r>
+        <w:rPr>
+          <w:bCs/>
+          <w:b/>
+        </w:rPr>
+        <w:t xml:space="preserve">Amplitude das classes da frequência</w:t>
+      </w:r>
+      <w:r>
+        <w:t xml:space="preserve"> </w:t>
+      </w:r>
+      <w:r>
+        <w:t xml:space="preserve">(</w:t>
+      </w:r>
+      <m:oMath>
+        <m:r>
+          <m:t>h</m:t>
+        </m:r>
+      </m:oMath>
+      <w:r>
+        <w:t xml:space="preserve">):</w:t>
+      </w:r>
+      <w:r>
+        <w:br/>
+      </w:r>
+    </w:p>
+    <w:p>
+      <w:pPr>
+        <w:numPr>
+          <w:ilvl w:val="0"/>
+          <w:numId w:val="1061"/>
+        </w:numPr>
+        <w:pStyle w:val="Compact"/>
+      </w:pPr>
+      <w:r>
+        <w:t xml:space="preserve">As classes terão amplitudes iguais.</w:t>
+      </w:r>
+      <w:r>
+        <w:br/>
+      </w:r>
+    </w:p>
+    <w:p>
+      <w:pPr>
+        <w:numPr>
+          <w:ilvl w:val="0"/>
+          <w:numId w:val="1061"/>
+        </w:numPr>
+        <w:pStyle w:val="Compact"/>
+      </w:pPr>
+      <w:r>
+        <w:t xml:space="preserve">Cálculo:</w:t>
+      </w:r>
+      <w:r>
+        <w:br/>
+      </w:r>
+    </w:p>
+    <w:p>
+      <w:pPr>
+        <w:pStyle w:val="Compact"/>
+      </w:pPr>
+      <m:oMathPara>
+        <m:oMathParaPr>
+          <m:jc m:val="center"/>
+        </m:oMathParaPr>
+        <m:oMath>
+          <m:r>
+            <m:t>h</m:t>
+          </m:r>
+          <m:r>
+            <m:rPr>
+              <m:sty m:val="p"/>
+            </m:rPr>
+            <m:t>=</m:t>
+          </m:r>
+          <m:sSub>
+            <m:e>
+              <m:r>
+                <m:t>h</m:t>
+              </m:r>
+            </m:e>
+            <m:sub>
+              <m:r>
+                <m:t>i</m:t>
+              </m:r>
+            </m:sub>
+          </m:sSub>
+          <m:r>
+            <m:rPr>
+              <m:sty m:val="p"/>
+            </m:rPr>
+            <m:t>=</m:t>
+          </m:r>
+          <m:f>
+            <m:fPr>
+              <m:type m:val="bar"/>
+            </m:fPr>
+            <m:num>
+              <m:r>
+                <m:t>A</m:t>
+              </m:r>
+              <m:sSub>
+                <m:e>
+                  <m:r>
+                    <m:t>T</m:t>
+                  </m:r>
+                </m:e>
+                <m:sub>
+                  <m:r>
+                    <m:t>x</m:t>
+                  </m:r>
+                </m:sub>
+              </m:sSub>
+            </m:num>
+            <m:den>
+              <m:r>
+                <m:t>k</m:t>
+              </m:r>
+            </m:den>
+          </m:f>
+        </m:oMath>
+      </m:oMathPara>
+    </w:p>
+    <w:p>
+      <w:pPr>
+        <w:numPr>
+          <w:ilvl w:val="0"/>
+          <w:numId w:val="1000"/>
+        </w:numPr>
+        <w:pStyle w:val="Compact"/>
+      </w:pPr>
+      <w:r>
+        <w:br/>
+      </w:r>
+      <w:r>
+        <w:t xml:space="preserve">Onde,</w:t>
+      </w:r>
+      <w:r>
+        <w:t xml:space="preserve"> </w:t>
+      </w:r>
+      <m:oMath>
+        <m:r>
+          <m:t>k</m:t>
+        </m:r>
+      </m:oMath>
+      <w:r>
+        <w:t xml:space="preserve"> </w:t>
+      </w:r>
+      <w:r>
+        <w:t xml:space="preserve">é o</w:t>
+      </w:r>
+      <w:r>
+        <w:t xml:space="preserve"> </w:t>
+      </w:r>
+      <w:r>
+        <w:rPr>
+          <w:bCs/>
+          <w:b/>
+        </w:rPr>
+        <w:t xml:space="preserve">número de classes</w:t>
+      </w:r>
+      <w:r>
+        <w:t xml:space="preserve"> </w:t>
+      </w:r>
+      <w:r>
+        <w:t xml:space="preserve">e</w:t>
+      </w:r>
+      <w:r>
+        <w:t xml:space="preserve"> </w:t>
+      </w:r>
+      <m:oMath>
+        <m:r>
+          <m:t>A</m:t>
+        </m:r>
+        <m:sSub>
+          <m:e>
+            <m:r>
+              <m:t>T</m:t>
+            </m:r>
+          </m:e>
+          <m:sub>
+            <m:r>
+              <m:t>x</m:t>
+            </m:r>
+          </m:sub>
+        </m:sSub>
+      </m:oMath>
+      <w:r>
+        <w:t xml:space="preserve"> </w:t>
+      </w:r>
+      <w:r>
+        <w:t xml:space="preserve">é a</w:t>
+      </w:r>
+      <w:r>
+        <w:t xml:space="preserve"> </w:t>
+      </w:r>
+      <w:r>
+        <w:rPr>
+          <w:bCs/>
+          <w:b/>
+        </w:rPr>
+        <w:t xml:space="preserve">Amplitude Total</w:t>
+      </w:r>
+      <w:r>
+        <w:t xml:space="preserve">.</w:t>
+      </w:r>
+      <w:r>
+        <w:br/>
+      </w:r>
+    </w:p>
+    <w:p>
+      <w:pPr>
+        <w:numPr>
+          <w:ilvl w:val="0"/>
+          <w:numId w:val="1062"/>
+        </w:numPr>
+      </w:pPr>
+      <w:r>
+        <w:t xml:space="preserve">Como determinar o ponto médio das classes, representatividade da classe (</w:t>
+      </w:r>
+      <m:oMath>
+        <m:sSub>
+          <m:e>
+            <m:r>
+              <m:t>p</m:t>
+            </m:r>
+          </m:e>
+          <m:sub>
+            <m:r>
+              <m:t>i</m:t>
+            </m:r>
+          </m:sub>
+        </m:sSub>
+      </m:oMath>
+      <w:r>
+        <w:t xml:space="preserve">):</w:t>
+      </w:r>
+      <w:r>
+        <w:br/>
+      </w:r>
+    </w:p>
+    <w:p>
+      <w:pPr>
+        <w:pStyle w:val="BodyText"/>
+      </w:pPr>
+      <m:oMathPara>
+        <m:oMathParaPr>
+          <m:jc m:val="center"/>
+        </m:oMathParaPr>
+        <m:oMath>
+          <m:sSub>
+            <m:e>
+              <m:r>
+                <m:t>p</m:t>
+              </m:r>
+            </m:e>
+            <m:sub>
+              <m:r>
+                <m:t>i</m:t>
+              </m:r>
+            </m:sub>
+          </m:sSub>
+          <m:r>
+            <m:rPr>
+              <m:sty m:val="p"/>
+            </m:rPr>
+            <m:t>=</m:t>
+          </m:r>
+          <m:f>
+            <m:fPr>
+              <m:type m:val="bar"/>
+            </m:fPr>
+            <m:num>
+              <m:d>
+                <m:dPr>
+                  <m:begChr m:val="("/>
+                  <m:endChr m:val=")"/>
+                  <m:sepChr m:val=""/>
+                  <m:grow/>
+                </m:dPr>
+                <m:e>
+                  <m:r>
+                    <m:t>L</m:t>
+                  </m:r>
+                  <m:sSub>
+                    <m:e>
+                      <m:r>
+                        <m:t>S</m:t>
+                      </m:r>
+                    </m:e>
+                    <m:sub>
+                      <m:r>
+                        <m:t>i</m:t>
+                      </m:r>
+                    </m:sub>
+                  </m:sSub>
+                  <m:r>
+                    <m:rPr>
+                      <m:sty m:val="p"/>
+                    </m:rPr>
+                    <m:t>−</m:t>
+                  </m:r>
+                  <m:r>
+                    <m:t>L</m:t>
+                  </m:r>
+                  <m:sSub>
+                    <m:e>
+                      <m:r>
+                        <m:t>I</m:t>
+                      </m:r>
+                    </m:e>
+                    <m:sub>
+                      <m:r>
+                        <m:t>i</m:t>
+                      </m:r>
+                    </m:sub>
+                  </m:sSub>
+                </m:e>
+              </m:d>
+            </m:num>
+            <m:den>
+              <m:r>
+                <m:t>2</m:t>
+              </m:r>
+            </m:den>
+          </m:f>
+        </m:oMath>
+      </m:oMathPara>
+    </w:p>
+    <w:p>
+      <w:pPr>
+        <w:numPr>
+          <w:ilvl w:val="0"/>
+          <w:numId w:val="1000"/>
+        </w:numPr>
+      </w:pPr>
+      <w:r>
+        <w:t xml:space="preserve">Onde,</w:t>
+      </w:r>
+      <w:r>
+        <w:br/>
+      </w:r>
+      <m:oMath>
+        <m:r>
+          <m:t>L</m:t>
+        </m:r>
+        <m:sSub>
+          <m:e>
+            <m:r>
+              <m:t>S</m:t>
+            </m:r>
+          </m:e>
+          <m:sub>
+            <m:r>
+              <m:t>i</m:t>
+            </m:r>
+          </m:sub>
+        </m:sSub>
+      </m:oMath>
+      <w:r>
+        <w:t xml:space="preserve"> </w:t>
+      </w:r>
+      <w:r>
+        <w:t xml:space="preserve">é o limite superior da classe.</w:t>
+      </w:r>
+      <w:r>
+        <w:br/>
+      </w:r>
+      <m:oMath>
+        <m:r>
+          <m:t>L</m:t>
+        </m:r>
+        <m:sSub>
+          <m:e>
+            <m:r>
+              <m:t>I</m:t>
+            </m:r>
+          </m:e>
+          <m:sub>
+            <m:r>
+              <m:t>i</m:t>
+            </m:r>
+          </m:sub>
+        </m:sSub>
+      </m:oMath>
+      <w:r>
+        <w:t xml:space="preserve"> </w:t>
+      </w:r>
+      <w:r>
+        <w:t xml:space="preserve">é o limite inferior da classe.</w:t>
+      </w:r>
+      <w:r>
+        <w:br/>
+      </w:r>
+    </w:p>
+    <w:p>
+      <w:pPr>
+        <w:numPr>
+          <w:ilvl w:val="0"/>
+          <w:numId w:val="1062"/>
+        </w:numPr>
+      </w:pPr>
+      <w:r>
+        <w:t xml:space="preserve">Passos da preparação dos dados:</w:t>
+      </w:r>
+      <w:r>
+        <w:br/>
+      </w:r>
+    </w:p>
+    <w:p>
+      <w:pPr>
+        <w:numPr>
+          <w:ilvl w:val="0"/>
+          <w:numId w:val="1063"/>
+        </w:numPr>
+        <w:pStyle w:val="Compact"/>
+      </w:pPr>
+      <w:r>
+        <w:t xml:space="preserve">1º Passo -</w:t>
+      </w:r>
+      <w:r>
+        <w:t xml:space="preserve"> </w:t>
+      </w:r>
+      <w:r>
+        <w:rPr>
+          <w:bCs/>
+          <w:b/>
+        </w:rPr>
+        <w:t xml:space="preserve">DADOS BRUTOS</w:t>
+      </w:r>
+      <w:r>
+        <w:t xml:space="preserve">: Obter os dados da maneira que foram coletados.</w:t>
+      </w:r>
+      <w:r>
+        <w:br/>
+      </w:r>
+    </w:p>
+    <w:p>
+      <w:pPr>
+        <w:numPr>
+          <w:ilvl w:val="0"/>
+          <w:numId w:val="1063"/>
+        </w:numPr>
+        <w:pStyle w:val="Compact"/>
+      </w:pPr>
+      <w:r>
+        <w:t xml:space="preserve">2º Passo -</w:t>
+      </w:r>
+      <w:r>
+        <w:t xml:space="preserve"> </w:t>
+      </w:r>
+      <w:r>
+        <w:rPr>
+          <w:bCs/>
+          <w:b/>
+        </w:rPr>
+        <w:t xml:space="preserve">ROL</w:t>
+      </w:r>
+      <w:r>
+        <w:t xml:space="preserve">: Organizar os DADOS BRUTOS em uma determinada ordem (crescente ou decrescente).</w:t>
+      </w:r>
+      <w:r>
+        <w:br/>
+      </w:r>
+    </w:p>
+    <w:p>
+      <w:pPr>
+        <w:numPr>
+          <w:ilvl w:val="0"/>
+          <w:numId w:val="1063"/>
+        </w:numPr>
+        <w:pStyle w:val="Compact"/>
+      </w:pPr>
+      <w:r>
+        <w:t xml:space="preserve">3º Passo -</w:t>
+      </w:r>
+      <w:r>
+        <w:t xml:space="preserve"> </w:t>
+      </w:r>
+      <w:r>
+        <w:rPr>
+          <w:bCs/>
+          <w:b/>
+        </w:rPr>
+        <w:t xml:space="preserve">CONSTRUÇÃO TABELA</w:t>
+      </w:r>
+      <w:r>
+        <w:t xml:space="preserve">: Na primeira coluna são colocados as classes, e nas demais as respectivas frequências.</w:t>
+      </w:r>
+      <w:r>
+        <w:br/>
+      </w:r>
+    </w:p>
+    <w:p>
       <w:r>
         <w:br w:type="page"/>
       </w:r>
     </w:p>
-    <w:bookmarkEnd w:id="64"/>
-    <w:bookmarkStart w:id="65" w:name="variáveis-qualitativas"/>
+    <w:bookmarkEnd w:id="73"/>
+    <w:bookmarkStart w:id="74" w:name="variáveis-qualitativas"/>
     <w:p>
       <w:pPr>
         <w:pStyle w:val="Heading4"/>
@@ -7048,146 +8578,6 @@
       </w:r>
       <w:r>
         <w:t xml:space="preserve">Variáveis Qualitativas</w:t>
-      </w:r>
-    </w:p>
-    <w:p>
-      <w:r>
-        <w:br w:type="page"/>
-      </w:r>
-    </w:p>
-    <w:bookmarkEnd w:id="65"/>
-    <w:bookmarkEnd w:id="66"/>
-    <w:bookmarkEnd w:id="67"/>
-    <w:bookmarkStart w:id="68" w:name="média"/>
-    <w:p>
-      <w:pPr>
-        <w:pStyle w:val="Heading2"/>
-      </w:pPr>
-      <w:r>
-        <w:rPr>
-          <w:rStyle w:val="SectionNumber"/>
-        </w:rPr>
-        <w:t xml:space="preserve">9.2</w:t>
-      </w:r>
-      <w:r>
-        <w:tab/>
-      </w:r>
-      <w:r>
-        <w:t xml:space="preserve">Média</w:t>
-      </w:r>
-    </w:p>
-    <w:bookmarkEnd w:id="68"/>
-    <w:bookmarkStart w:id="69" w:name="mediana"/>
-    <w:p>
-      <w:pPr>
-        <w:pStyle w:val="Heading2"/>
-      </w:pPr>
-      <w:r>
-        <w:rPr>
-          <w:rStyle w:val="SectionNumber"/>
-        </w:rPr>
-        <w:t xml:space="preserve">9.3</w:t>
-      </w:r>
-      <w:r>
-        <w:tab/>
-      </w:r>
-      <w:r>
-        <w:t xml:space="preserve">Mediana</w:t>
-      </w:r>
-    </w:p>
-    <w:bookmarkEnd w:id="69"/>
-    <w:bookmarkStart w:id="70" w:name="moda"/>
-    <w:p>
-      <w:pPr>
-        <w:pStyle w:val="Heading2"/>
-      </w:pPr>
-      <w:r>
-        <w:rPr>
-          <w:rStyle w:val="SectionNumber"/>
-        </w:rPr>
-        <w:t xml:space="preserve">9.4</w:t>
-      </w:r>
-      <w:r>
-        <w:tab/>
-      </w:r>
-      <w:r>
-        <w:t xml:space="preserve">Moda</w:t>
-      </w:r>
-    </w:p>
-    <w:bookmarkEnd w:id="70"/>
-    <w:bookmarkStart w:id="71" w:name="amplitude"/>
-    <w:p>
-      <w:pPr>
-        <w:pStyle w:val="Heading2"/>
-      </w:pPr>
-      <w:r>
-        <w:rPr>
-          <w:rStyle w:val="SectionNumber"/>
-        </w:rPr>
-        <w:t xml:space="preserve">9.5</w:t>
-      </w:r>
-      <w:r>
-        <w:tab/>
-      </w:r>
-      <w:r>
-        <w:t xml:space="preserve">Amplitude</w:t>
-      </w:r>
-    </w:p>
-    <w:bookmarkEnd w:id="71"/>
-    <w:bookmarkStart w:id="72" w:name="variancia"/>
-    <w:p>
-      <w:pPr>
-        <w:pStyle w:val="Heading2"/>
-      </w:pPr>
-      <w:r>
-        <w:rPr>
-          <w:rStyle w:val="SectionNumber"/>
-        </w:rPr>
-        <w:t xml:space="preserve">9.6</w:t>
-      </w:r>
-      <w:r>
-        <w:tab/>
-      </w:r>
-      <w:r>
-        <w:t xml:space="preserve">Variancia</w:t>
-      </w:r>
-    </w:p>
-    <w:bookmarkEnd w:id="72"/>
-    <w:bookmarkStart w:id="73" w:name="desvio-padrão"/>
-    <w:p>
-      <w:pPr>
-        <w:pStyle w:val="Heading2"/>
-      </w:pPr>
-      <w:r>
-        <w:rPr>
-          <w:rStyle w:val="SectionNumber"/>
-        </w:rPr>
-        <w:t xml:space="preserve">9.7</w:t>
-      </w:r>
-      <w:r>
-        <w:tab/>
-      </w:r>
-      <w:r>
-        <w:t xml:space="preserve">Desvio padrão</w:t>
-      </w:r>
-    </w:p>
-    <w:bookmarkEnd w:id="73"/>
-    <w:bookmarkStart w:id="74" w:name="coeficiente-de-variancia"/>
-    <w:p>
-      <w:pPr>
-        <w:pStyle w:val="Heading2"/>
-      </w:pPr>
-      <w:r>
-        <w:rPr>
-          <w:rStyle w:val="SectionNumber"/>
-        </w:rPr>
-        <w:t xml:space="preserve">9.8</w:t>
-      </w:r>
-      <w:r>
-        <w:tab/>
-      </w:r>
-      <w:r>
-        <w:t xml:space="preserve">Coeficiente de variancia</w:t>
       </w:r>
     </w:p>
     <w:p>
@@ -7197,7 +8587,147 @@
     </w:p>
     <w:bookmarkEnd w:id="74"/>
     <w:bookmarkEnd w:id="75"/>
-    <w:bookmarkStart w:id="78" w:name="observações"/>
+    <w:bookmarkEnd w:id="76"/>
+    <w:bookmarkStart w:id="77" w:name="média"/>
+    <w:p>
+      <w:pPr>
+        <w:pStyle w:val="Heading2"/>
+      </w:pPr>
+      <w:r>
+        <w:rPr>
+          <w:rStyle w:val="SectionNumber"/>
+        </w:rPr>
+        <w:t xml:space="preserve">9.2</w:t>
+      </w:r>
+      <w:r>
+        <w:tab/>
+      </w:r>
+      <w:r>
+        <w:t xml:space="preserve">Média</w:t>
+      </w:r>
+    </w:p>
+    <w:bookmarkEnd w:id="77"/>
+    <w:bookmarkStart w:id="78" w:name="mediana"/>
+    <w:p>
+      <w:pPr>
+        <w:pStyle w:val="Heading2"/>
+      </w:pPr>
+      <w:r>
+        <w:rPr>
+          <w:rStyle w:val="SectionNumber"/>
+        </w:rPr>
+        <w:t xml:space="preserve">9.3</w:t>
+      </w:r>
+      <w:r>
+        <w:tab/>
+      </w:r>
+      <w:r>
+        <w:t xml:space="preserve">Mediana</w:t>
+      </w:r>
+    </w:p>
+    <w:bookmarkEnd w:id="78"/>
+    <w:bookmarkStart w:id="79" w:name="moda"/>
+    <w:p>
+      <w:pPr>
+        <w:pStyle w:val="Heading2"/>
+      </w:pPr>
+      <w:r>
+        <w:rPr>
+          <w:rStyle w:val="SectionNumber"/>
+        </w:rPr>
+        <w:t xml:space="preserve">9.4</w:t>
+      </w:r>
+      <w:r>
+        <w:tab/>
+      </w:r>
+      <w:r>
+        <w:t xml:space="preserve">Moda</w:t>
+      </w:r>
+    </w:p>
+    <w:bookmarkEnd w:id="79"/>
+    <w:bookmarkStart w:id="80" w:name="amplitude"/>
+    <w:p>
+      <w:pPr>
+        <w:pStyle w:val="Heading2"/>
+      </w:pPr>
+      <w:r>
+        <w:rPr>
+          <w:rStyle w:val="SectionNumber"/>
+        </w:rPr>
+        <w:t xml:space="preserve">9.5</w:t>
+      </w:r>
+      <w:r>
+        <w:tab/>
+      </w:r>
+      <w:r>
+        <w:t xml:space="preserve">Amplitude</w:t>
+      </w:r>
+    </w:p>
+    <w:bookmarkEnd w:id="80"/>
+    <w:bookmarkStart w:id="81" w:name="variancia"/>
+    <w:p>
+      <w:pPr>
+        <w:pStyle w:val="Heading2"/>
+      </w:pPr>
+      <w:r>
+        <w:rPr>
+          <w:rStyle w:val="SectionNumber"/>
+        </w:rPr>
+        <w:t xml:space="preserve">9.6</w:t>
+      </w:r>
+      <w:r>
+        <w:tab/>
+      </w:r>
+      <w:r>
+        <w:t xml:space="preserve">Variancia</w:t>
+      </w:r>
+    </w:p>
+    <w:bookmarkEnd w:id="81"/>
+    <w:bookmarkStart w:id="82" w:name="desvio-padrão"/>
+    <w:p>
+      <w:pPr>
+        <w:pStyle w:val="Heading2"/>
+      </w:pPr>
+      <w:r>
+        <w:rPr>
+          <w:rStyle w:val="SectionNumber"/>
+        </w:rPr>
+        <w:t xml:space="preserve">9.7</w:t>
+      </w:r>
+      <w:r>
+        <w:tab/>
+      </w:r>
+      <w:r>
+        <w:t xml:space="preserve">Desvio padrão</w:t>
+      </w:r>
+    </w:p>
+    <w:bookmarkEnd w:id="82"/>
+    <w:bookmarkStart w:id="83" w:name="coeficiente-de-variancia"/>
+    <w:p>
+      <w:pPr>
+        <w:pStyle w:val="Heading2"/>
+      </w:pPr>
+      <w:r>
+        <w:rPr>
+          <w:rStyle w:val="SectionNumber"/>
+        </w:rPr>
+        <w:t xml:space="preserve">9.8</w:t>
+      </w:r>
+      <w:r>
+        <w:tab/>
+      </w:r>
+      <w:r>
+        <w:t xml:space="preserve">Coeficiente de variancia</w:t>
+      </w:r>
+    </w:p>
+    <w:p>
+      <w:r>
+        <w:br w:type="page"/>
+      </w:r>
+    </w:p>
+    <w:bookmarkEnd w:id="83"/>
+    <w:bookmarkEnd w:id="84"/>
+    <w:bookmarkStart w:id="87" w:name="observações"/>
     <w:p>
       <w:pPr>
         <w:pStyle w:val="Heading1"/>
@@ -7215,7 +8745,7 @@
         <w:t xml:space="preserve">Observações</w:t>
       </w:r>
     </w:p>
-    <w:bookmarkStart w:id="76" w:name="exportação-de-dados"/>
+    <w:bookmarkStart w:id="85" w:name="exportação-de-dados"/>
     <w:p>
       <w:pPr>
         <w:pStyle w:val="Heading2"/>
@@ -7237,7 +8767,7 @@
       <w:pPr>
         <w:numPr>
           <w:ilvl w:val="0"/>
-          <w:numId w:val="1054"/>
+          <w:numId w:val="1064"/>
         </w:numPr>
         <w:pStyle w:val="Compact"/>
       </w:pPr>
@@ -7267,7 +8797,7 @@
       <w:pPr>
         <w:numPr>
           <w:ilvl w:val="0"/>
-          <w:numId w:val="1054"/>
+          <w:numId w:val="1064"/>
         </w:numPr>
         <w:pStyle w:val="Compact"/>
       </w:pPr>
@@ -7313,7 +8843,7 @@
       <w:pPr>
         <w:numPr>
           <w:ilvl w:val="0"/>
-          <w:numId w:val="1054"/>
+          <w:numId w:val="1064"/>
         </w:numPr>
         <w:pStyle w:val="Compact"/>
       </w:pPr>
@@ -7328,7 +8858,7 @@
       <w:pPr>
         <w:numPr>
           <w:ilvl w:val="1"/>
-          <w:numId w:val="1055"/>
+          <w:numId w:val="1065"/>
         </w:numPr>
         <w:pStyle w:val="Compact"/>
       </w:pPr>
@@ -7362,7 +8892,7 @@
       <w:pPr>
         <w:numPr>
           <w:ilvl w:val="1"/>
-          <w:numId w:val="1055"/>
+          <w:numId w:val="1065"/>
         </w:numPr>
         <w:pStyle w:val="Compact"/>
       </w:pPr>
@@ -7393,7 +8923,7 @@
       <w:pPr>
         <w:numPr>
           <w:ilvl w:val="1"/>
-          <w:numId w:val="1055"/>
+          <w:numId w:val="1065"/>
         </w:numPr>
         <w:pStyle w:val="Compact"/>
       </w:pPr>
@@ -7445,7 +8975,7 @@
       <w:pPr>
         <w:numPr>
           <w:ilvl w:val="1"/>
-          <w:numId w:val="1055"/>
+          <w:numId w:val="1065"/>
         </w:numPr>
         <w:pStyle w:val="Compact"/>
       </w:pPr>
@@ -7490,8 +9020,8 @@
         <w:br/>
       </w:r>
     </w:p>
-    <w:bookmarkEnd w:id="76"/>
-    <w:bookmarkStart w:id="77" w:name="Xa8bf588064960458c5d85f6667a5ef7152c8394"/>
+    <w:bookmarkEnd w:id="85"/>
+    <w:bookmarkStart w:id="86" w:name="Xa8bf588064960458c5d85f6667a5ef7152c8394"/>
     <w:p>
       <w:pPr>
         <w:pStyle w:val="Heading2"/>
@@ -7513,7 +9043,7 @@
       <w:pPr>
         <w:numPr>
           <w:ilvl w:val="0"/>
-          <w:numId w:val="1056"/>
+          <w:numId w:val="1066"/>
         </w:numPr>
         <w:pStyle w:val="Compact"/>
       </w:pPr>
@@ -7528,7 +9058,7 @@
       <w:pPr>
         <w:numPr>
           <w:ilvl w:val="1"/>
-          <w:numId w:val="1057"/>
+          <w:numId w:val="1067"/>
         </w:numPr>
         <w:pStyle w:val="Compact"/>
       </w:pPr>
@@ -7543,7 +9073,7 @@
       <w:pPr>
         <w:numPr>
           <w:ilvl w:val="0"/>
-          <w:numId w:val="1056"/>
+          <w:numId w:val="1066"/>
         </w:numPr>
         <w:pStyle w:val="Compact"/>
       </w:pPr>
@@ -7558,7 +9088,7 @@
       <w:pPr>
         <w:numPr>
           <w:ilvl w:val="1"/>
-          <w:numId w:val="1058"/>
+          <w:numId w:val="1068"/>
         </w:numPr>
         <w:pStyle w:val="Compact"/>
       </w:pPr>
@@ -7574,9 +9104,9 @@
         <w:br w:type="page"/>
       </w:r>
     </w:p>
-    <w:bookmarkEnd w:id="77"/>
-    <w:bookmarkEnd w:id="78"/>
-    <w:bookmarkStart w:id="80" w:name="andamento-dos-estudos"/>
+    <w:bookmarkEnd w:id="86"/>
+    <w:bookmarkEnd w:id="87"/>
+    <w:bookmarkStart w:id="89" w:name="andamento-dos-estudos"/>
     <w:p>
       <w:pPr>
         <w:pStyle w:val="Heading1"/>
@@ -7594,7 +9124,7 @@
         <w:t xml:space="preserve">Andamento dos Estudos</w:t>
       </w:r>
     </w:p>
-    <w:bookmarkStart w:id="79" w:name="assunto-em-andamento"/>
+    <w:bookmarkStart w:id="88" w:name="assunto-em-andamento"/>
     <w:p>
       <w:pPr>
         <w:pStyle w:val="Heading2"/>
@@ -7623,8 +9153,8 @@
         <w:br/>
       </w:r>
     </w:p>
-    <w:bookmarkEnd w:id="79"/>
-    <w:bookmarkEnd w:id="80"/>
+    <w:bookmarkEnd w:id="88"/>
+    <w:bookmarkEnd w:id="89"/>
     <w:sectPr/>
   </w:body>
 </w:document>
@@ -7801,6 +9331,346 @@
     <w:lvl w:ilvl="8">
       <w:numFmt w:val="bullet"/>
       <w:lvlText w:val="•"/>
+      <w:lvlJc w:val="left"/>
+      <w:pPr>
+        <w:ind w:left="6480" w:hanging="480"/>
+      </w:pPr>
+    </w:lvl>
+  </w:abstractNum>
+  <w:abstractNum w:abstractNumId="99411">
+    <w:nsid w:val="A99411"/>
+    <w:multiLevelType w:val="multilevel"/>
+    <w:lvl w:ilvl="0">
+      <w:start w:val="1"/>
+      <w:numFmt w:val="decimal"/>
+      <w:lvlText w:val="%1."/>
+      <w:lvlJc w:val="left"/>
+      <w:pPr>
+        <w:ind w:left="720" w:hanging="480"/>
+      </w:pPr>
+    </w:lvl>
+    <w:lvl w:ilvl="1">
+      <w:start w:val="1"/>
+      <w:numFmt w:val="decimal"/>
+      <w:lvlText w:val="%2."/>
+      <w:lvlJc w:val="left"/>
+      <w:pPr>
+        <w:ind w:left="1440" w:hanging="480"/>
+      </w:pPr>
+    </w:lvl>
+    <w:lvl w:ilvl="2">
+      <w:start w:val="1"/>
+      <w:numFmt w:val="decimal"/>
+      <w:lvlText w:val="%3."/>
+      <w:lvlJc w:val="left"/>
+      <w:pPr>
+        <w:ind w:left="2160" w:hanging="480"/>
+      </w:pPr>
+    </w:lvl>
+    <w:lvl w:ilvl="3">
+      <w:start w:val="1"/>
+      <w:numFmt w:val="decimal"/>
+      <w:lvlText w:val="%4."/>
+      <w:lvlJc w:val="left"/>
+      <w:pPr>
+        <w:ind w:left="2880" w:hanging="480"/>
+      </w:pPr>
+    </w:lvl>
+    <w:lvl w:ilvl="4">
+      <w:start w:val="1"/>
+      <w:numFmt w:val="decimal"/>
+      <w:lvlText w:val="%5."/>
+      <w:lvlJc w:val="left"/>
+      <w:pPr>
+        <w:ind w:left="3600" w:hanging="480"/>
+      </w:pPr>
+    </w:lvl>
+    <w:lvl w:ilvl="5">
+      <w:start w:val="1"/>
+      <w:numFmt w:val="decimal"/>
+      <w:lvlText w:val="%6."/>
+      <w:lvlJc w:val="left"/>
+      <w:pPr>
+        <w:ind w:left="4320" w:hanging="480"/>
+      </w:pPr>
+    </w:lvl>
+    <w:lvl w:ilvl="6">
+      <w:start w:val="1"/>
+      <w:numFmt w:val="decimal"/>
+      <w:lvlText w:val="%7."/>
+      <w:lvlJc w:val="left"/>
+      <w:pPr>
+        <w:ind w:left="5040" w:hanging="480"/>
+      </w:pPr>
+    </w:lvl>
+    <w:lvl w:ilvl="7">
+      <w:start w:val="1"/>
+      <w:numFmt w:val="decimal"/>
+      <w:lvlText w:val="%8."/>
+      <w:lvlJc w:val="left"/>
+      <w:pPr>
+        <w:ind w:left="5760" w:hanging="480"/>
+      </w:pPr>
+    </w:lvl>
+    <w:lvl w:ilvl="8">
+      <w:start w:val="1"/>
+      <w:numFmt w:val="decimal"/>
+      <w:lvlText w:val="%9."/>
+      <w:lvlJc w:val="left"/>
+      <w:pPr>
+        <w:ind w:left="6480" w:hanging="480"/>
+      </w:pPr>
+    </w:lvl>
+  </w:abstractNum>
+  <w:abstractNum w:abstractNumId="99412">
+    <w:nsid w:val="A99412"/>
+    <w:multiLevelType w:val="multilevel"/>
+    <w:lvl w:ilvl="0">
+      <w:start w:val="2"/>
+      <w:numFmt w:val="decimal"/>
+      <w:lvlText w:val="%1."/>
+      <w:lvlJc w:val="left"/>
+      <w:pPr>
+        <w:ind w:left="720" w:hanging="480"/>
+      </w:pPr>
+    </w:lvl>
+    <w:lvl w:ilvl="1">
+      <w:start w:val="2"/>
+      <w:numFmt w:val="decimal"/>
+      <w:lvlText w:val="%2."/>
+      <w:lvlJc w:val="left"/>
+      <w:pPr>
+        <w:ind w:left="1440" w:hanging="480"/>
+      </w:pPr>
+    </w:lvl>
+    <w:lvl w:ilvl="2">
+      <w:start w:val="2"/>
+      <w:numFmt w:val="decimal"/>
+      <w:lvlText w:val="%3."/>
+      <w:lvlJc w:val="left"/>
+      <w:pPr>
+        <w:ind w:left="2160" w:hanging="480"/>
+      </w:pPr>
+    </w:lvl>
+    <w:lvl w:ilvl="3">
+      <w:start w:val="2"/>
+      <w:numFmt w:val="decimal"/>
+      <w:lvlText w:val="%4."/>
+      <w:lvlJc w:val="left"/>
+      <w:pPr>
+        <w:ind w:left="2880" w:hanging="480"/>
+      </w:pPr>
+    </w:lvl>
+    <w:lvl w:ilvl="4">
+      <w:start w:val="2"/>
+      <w:numFmt w:val="decimal"/>
+      <w:lvlText w:val="%5."/>
+      <w:lvlJc w:val="left"/>
+      <w:pPr>
+        <w:ind w:left="3600" w:hanging="480"/>
+      </w:pPr>
+    </w:lvl>
+    <w:lvl w:ilvl="5">
+      <w:start w:val="2"/>
+      <w:numFmt w:val="decimal"/>
+      <w:lvlText w:val="%6."/>
+      <w:lvlJc w:val="left"/>
+      <w:pPr>
+        <w:ind w:left="4320" w:hanging="480"/>
+      </w:pPr>
+    </w:lvl>
+    <w:lvl w:ilvl="6">
+      <w:start w:val="2"/>
+      <w:numFmt w:val="decimal"/>
+      <w:lvlText w:val="%7."/>
+      <w:lvlJc w:val="left"/>
+      <w:pPr>
+        <w:ind w:left="5040" w:hanging="480"/>
+      </w:pPr>
+    </w:lvl>
+    <w:lvl w:ilvl="7">
+      <w:start w:val="2"/>
+      <w:numFmt w:val="decimal"/>
+      <w:lvlText w:val="%8."/>
+      <w:lvlJc w:val="left"/>
+      <w:pPr>
+        <w:ind w:left="5760" w:hanging="480"/>
+      </w:pPr>
+    </w:lvl>
+    <w:lvl w:ilvl="8">
+      <w:start w:val="2"/>
+      <w:numFmt w:val="decimal"/>
+      <w:lvlText w:val="%9."/>
+      <w:lvlJc w:val="left"/>
+      <w:pPr>
+        <w:ind w:left="6480" w:hanging="480"/>
+      </w:pPr>
+    </w:lvl>
+  </w:abstractNum>
+  <w:abstractNum w:abstractNumId="99413">
+    <w:nsid w:val="A99413"/>
+    <w:multiLevelType w:val="multilevel"/>
+    <w:lvl w:ilvl="0">
+      <w:start w:val="3"/>
+      <w:numFmt w:val="decimal"/>
+      <w:lvlText w:val="%1."/>
+      <w:lvlJc w:val="left"/>
+      <w:pPr>
+        <w:ind w:left="720" w:hanging="480"/>
+      </w:pPr>
+    </w:lvl>
+    <w:lvl w:ilvl="1">
+      <w:start w:val="3"/>
+      <w:numFmt w:val="decimal"/>
+      <w:lvlText w:val="%2."/>
+      <w:lvlJc w:val="left"/>
+      <w:pPr>
+        <w:ind w:left="1440" w:hanging="480"/>
+      </w:pPr>
+    </w:lvl>
+    <w:lvl w:ilvl="2">
+      <w:start w:val="3"/>
+      <w:numFmt w:val="decimal"/>
+      <w:lvlText w:val="%3."/>
+      <w:lvlJc w:val="left"/>
+      <w:pPr>
+        <w:ind w:left="2160" w:hanging="480"/>
+      </w:pPr>
+    </w:lvl>
+    <w:lvl w:ilvl="3">
+      <w:start w:val="3"/>
+      <w:numFmt w:val="decimal"/>
+      <w:lvlText w:val="%4."/>
+      <w:lvlJc w:val="left"/>
+      <w:pPr>
+        <w:ind w:left="2880" w:hanging="480"/>
+      </w:pPr>
+    </w:lvl>
+    <w:lvl w:ilvl="4">
+      <w:start w:val="3"/>
+      <w:numFmt w:val="decimal"/>
+      <w:lvlText w:val="%5."/>
+      <w:lvlJc w:val="left"/>
+      <w:pPr>
+        <w:ind w:left="3600" w:hanging="480"/>
+      </w:pPr>
+    </w:lvl>
+    <w:lvl w:ilvl="5">
+      <w:start w:val="3"/>
+      <w:numFmt w:val="decimal"/>
+      <w:lvlText w:val="%6."/>
+      <w:lvlJc w:val="left"/>
+      <w:pPr>
+        <w:ind w:left="4320" w:hanging="480"/>
+      </w:pPr>
+    </w:lvl>
+    <w:lvl w:ilvl="6">
+      <w:start w:val="3"/>
+      <w:numFmt w:val="decimal"/>
+      <w:lvlText w:val="%7."/>
+      <w:lvlJc w:val="left"/>
+      <w:pPr>
+        <w:ind w:left="5040" w:hanging="480"/>
+      </w:pPr>
+    </w:lvl>
+    <w:lvl w:ilvl="7">
+      <w:start w:val="3"/>
+      <w:numFmt w:val="decimal"/>
+      <w:lvlText w:val="%8."/>
+      <w:lvlJc w:val="left"/>
+      <w:pPr>
+        <w:ind w:left="5760" w:hanging="480"/>
+      </w:pPr>
+    </w:lvl>
+    <w:lvl w:ilvl="8">
+      <w:start w:val="3"/>
+      <w:numFmt w:val="decimal"/>
+      <w:lvlText w:val="%9."/>
+      <w:lvlJc w:val="left"/>
+      <w:pPr>
+        <w:ind w:left="6480" w:hanging="480"/>
+      </w:pPr>
+    </w:lvl>
+  </w:abstractNum>
+  <w:abstractNum w:abstractNumId="99414">
+    <w:nsid w:val="A99414"/>
+    <w:multiLevelType w:val="multilevel"/>
+    <w:lvl w:ilvl="0">
+      <w:start w:val="4"/>
+      <w:numFmt w:val="decimal"/>
+      <w:lvlText w:val="%1."/>
+      <w:lvlJc w:val="left"/>
+      <w:pPr>
+        <w:ind w:left="720" w:hanging="480"/>
+      </w:pPr>
+    </w:lvl>
+    <w:lvl w:ilvl="1">
+      <w:start w:val="4"/>
+      <w:numFmt w:val="decimal"/>
+      <w:lvlText w:val="%2."/>
+      <w:lvlJc w:val="left"/>
+      <w:pPr>
+        <w:ind w:left="1440" w:hanging="480"/>
+      </w:pPr>
+    </w:lvl>
+    <w:lvl w:ilvl="2">
+      <w:start w:val="4"/>
+      <w:numFmt w:val="decimal"/>
+      <w:lvlText w:val="%3."/>
+      <w:lvlJc w:val="left"/>
+      <w:pPr>
+        <w:ind w:left="2160" w:hanging="480"/>
+      </w:pPr>
+    </w:lvl>
+    <w:lvl w:ilvl="3">
+      <w:start w:val="4"/>
+      <w:numFmt w:val="decimal"/>
+      <w:lvlText w:val="%4."/>
+      <w:lvlJc w:val="left"/>
+      <w:pPr>
+        <w:ind w:left="2880" w:hanging="480"/>
+      </w:pPr>
+    </w:lvl>
+    <w:lvl w:ilvl="4">
+      <w:start w:val="4"/>
+      <w:numFmt w:val="decimal"/>
+      <w:lvlText w:val="%5."/>
+      <w:lvlJc w:val="left"/>
+      <w:pPr>
+        <w:ind w:left="3600" w:hanging="480"/>
+      </w:pPr>
+    </w:lvl>
+    <w:lvl w:ilvl="5">
+      <w:start w:val="4"/>
+      <w:numFmt w:val="decimal"/>
+      <w:lvlText w:val="%6."/>
+      <w:lvlJc w:val="left"/>
+      <w:pPr>
+        <w:ind w:left="4320" w:hanging="480"/>
+      </w:pPr>
+    </w:lvl>
+    <w:lvl w:ilvl="6">
+      <w:start w:val="4"/>
+      <w:numFmt w:val="decimal"/>
+      <w:lvlText w:val="%7."/>
+      <w:lvlJc w:val="left"/>
+      <w:pPr>
+        <w:ind w:left="5040" w:hanging="480"/>
+      </w:pPr>
+    </w:lvl>
+    <w:lvl w:ilvl="7">
+      <w:start w:val="4"/>
+      <w:numFmt w:val="decimal"/>
+      <w:lvlText w:val="%8."/>
+      <w:lvlJc w:val="left"/>
+      <w:pPr>
+        <w:ind w:left="5760" w:hanging="480"/>
+      </w:pPr>
+    </w:lvl>
+    <w:lvl w:ilvl="8">
+      <w:start w:val="4"/>
+      <w:numFmt w:val="decimal"/>
+      <w:lvlText w:val="%9."/>
       <w:lvlJc w:val="left"/>
       <w:pPr>
         <w:ind w:left="6480" w:hanging="480"/>
@@ -7976,12 +9846,150 @@
     <w:abstractNumId w:val="991"/>
   </w:num>
   <w:num w:numId="1056">
-    <w:abstractNumId w:val="991"/>
+    <w:abstractNumId w:val="99411"/>
+    <w:lvlOverride w:ilvl="0">
+      <w:startOverride w:val="1"/>
+    </w:lvlOverride>
+    <w:lvlOverride w:ilvl="1">
+      <w:startOverride w:val="1"/>
+    </w:lvlOverride>
+    <w:lvlOverride w:ilvl="2">
+      <w:startOverride w:val="1"/>
+    </w:lvlOverride>
+    <w:lvlOverride w:ilvl="3">
+      <w:startOverride w:val="1"/>
+    </w:lvlOverride>
+    <w:lvlOverride w:ilvl="4">
+      <w:startOverride w:val="1"/>
+    </w:lvlOverride>
+    <w:lvlOverride w:ilvl="5">
+      <w:startOverride w:val="1"/>
+    </w:lvlOverride>
+    <w:lvlOverride w:ilvl="6">
+      <w:startOverride w:val="1"/>
+    </w:lvlOverride>
+    <w:lvlOverride w:ilvl="7">
+      <w:startOverride w:val="1"/>
+    </w:lvlOverride>
+    <w:lvlOverride w:ilvl="8">
+      <w:startOverride w:val="1"/>
+    </w:lvlOverride>
   </w:num>
   <w:num w:numId="1057">
     <w:abstractNumId w:val="991"/>
   </w:num>
   <w:num w:numId="1058">
+    <w:abstractNumId w:val="99412"/>
+    <w:lvlOverride w:ilvl="0">
+      <w:startOverride w:val="2"/>
+    </w:lvlOverride>
+    <w:lvlOverride w:ilvl="1">
+      <w:startOverride w:val="2"/>
+    </w:lvlOverride>
+    <w:lvlOverride w:ilvl="2">
+      <w:startOverride w:val="2"/>
+    </w:lvlOverride>
+    <w:lvlOverride w:ilvl="3">
+      <w:startOverride w:val="2"/>
+    </w:lvlOverride>
+    <w:lvlOverride w:ilvl="4">
+      <w:startOverride w:val="2"/>
+    </w:lvlOverride>
+    <w:lvlOverride w:ilvl="5">
+      <w:startOverride w:val="2"/>
+    </w:lvlOverride>
+    <w:lvlOverride w:ilvl="6">
+      <w:startOverride w:val="2"/>
+    </w:lvlOverride>
+    <w:lvlOverride w:ilvl="7">
+      <w:startOverride w:val="2"/>
+    </w:lvlOverride>
+    <w:lvlOverride w:ilvl="8">
+      <w:startOverride w:val="2"/>
+    </w:lvlOverride>
+  </w:num>
+  <w:num w:numId="1059">
+    <w:abstractNumId w:val="991"/>
+  </w:num>
+  <w:num w:numId="1060">
+    <w:abstractNumId w:val="99413"/>
+    <w:lvlOverride w:ilvl="0">
+      <w:startOverride w:val="3"/>
+    </w:lvlOverride>
+    <w:lvlOverride w:ilvl="1">
+      <w:startOverride w:val="3"/>
+    </w:lvlOverride>
+    <w:lvlOverride w:ilvl="2">
+      <w:startOverride w:val="3"/>
+    </w:lvlOverride>
+    <w:lvlOverride w:ilvl="3">
+      <w:startOverride w:val="3"/>
+    </w:lvlOverride>
+    <w:lvlOverride w:ilvl="4">
+      <w:startOverride w:val="3"/>
+    </w:lvlOverride>
+    <w:lvlOverride w:ilvl="5">
+      <w:startOverride w:val="3"/>
+    </w:lvlOverride>
+    <w:lvlOverride w:ilvl="6">
+      <w:startOverride w:val="3"/>
+    </w:lvlOverride>
+    <w:lvlOverride w:ilvl="7">
+      <w:startOverride w:val="3"/>
+    </w:lvlOverride>
+    <w:lvlOverride w:ilvl="8">
+      <w:startOverride w:val="3"/>
+    </w:lvlOverride>
+  </w:num>
+  <w:num w:numId="1061">
+    <w:abstractNumId w:val="991"/>
+  </w:num>
+  <w:num w:numId="1062">
+    <w:abstractNumId w:val="99414"/>
+    <w:lvlOverride w:ilvl="0">
+      <w:startOverride w:val="4"/>
+    </w:lvlOverride>
+    <w:lvlOverride w:ilvl="1">
+      <w:startOverride w:val="4"/>
+    </w:lvlOverride>
+    <w:lvlOverride w:ilvl="2">
+      <w:startOverride w:val="4"/>
+    </w:lvlOverride>
+    <w:lvlOverride w:ilvl="3">
+      <w:startOverride w:val="4"/>
+    </w:lvlOverride>
+    <w:lvlOverride w:ilvl="4">
+      <w:startOverride w:val="4"/>
+    </w:lvlOverride>
+    <w:lvlOverride w:ilvl="5">
+      <w:startOverride w:val="4"/>
+    </w:lvlOverride>
+    <w:lvlOverride w:ilvl="6">
+      <w:startOverride w:val="4"/>
+    </w:lvlOverride>
+    <w:lvlOverride w:ilvl="7">
+      <w:startOverride w:val="4"/>
+    </w:lvlOverride>
+    <w:lvlOverride w:ilvl="8">
+      <w:startOverride w:val="4"/>
+    </w:lvlOverride>
+  </w:num>
+  <w:num w:numId="1063">
+    <w:abstractNumId w:val="991"/>
+  </w:num>
+  <w:num w:numId="1064">
+    <w:abstractNumId w:val="991"/>
+  </w:num>
+  <w:num w:numId="1065">
+    <w:abstractNumId w:val="991"/>
+  </w:num>
+  <w:num w:numId="1066">
+    <w:abstractNumId w:val="991"/>
+  </w:num>
+  <w:num w:numId="1067">
+    <w:abstractNumId w:val="991"/>
+  </w:num>
+  <w:num w:numId="1068">
     <w:abstractNumId w:val="991"/>
   </w:num>
 </w:numbering>

</xml_diff>

<commit_message>
Preparação dos dados para aplicação de estatística básica - Variável quantitativa contínua
</commit_message>
<xml_diff>
--- a/Readme.docx
+++ b/Readme.docx
@@ -49,7 +49,7 @@
         <w:pStyle w:val="Date"/>
       </w:pPr>
       <w:r>
-        <w:t xml:space="preserve">2022-08-31</w:t>
+        <w:t xml:space="preserve">2022-09-05</w:t>
       </w:r>
     </w:p>
     <w:sdt>
@@ -5932,7 +5932,7 @@
     </w:p>
     <w:bookmarkEnd w:id="51"/>
     <w:bookmarkEnd w:id="52"/>
-    <w:bookmarkStart w:id="84" w:name="aula-124---estatística-básica-médias"/>
+    <w:bookmarkStart w:id="87" w:name="aula-124---estatística-básica-médias"/>
     <w:p>
       <w:pPr>
         <w:pStyle w:val="Heading1"/>
@@ -5950,7 +5950,7 @@
         <w:t xml:space="preserve">Aula 124 - Estatística básica médias</w:t>
       </w:r>
     </w:p>
-    <w:bookmarkStart w:id="76" w:name="X3a816ff2034f8f283c2cfa98ad9ad20e2ee38d3"/>
+    <w:bookmarkStart w:id="79" w:name="X3a816ff2034f8f283c2cfa98ad9ad20e2ee38d3"/>
     <w:p>
       <w:pPr>
         <w:pStyle w:val="Heading2"/>
@@ -6574,7 +6574,7 @@
       </w:r>
     </w:p>
     <w:bookmarkEnd w:id="59"/>
-    <w:bookmarkStart w:id="75" w:name="Xc05b1785dbeeaf54f26f831ceced7c6ef1710a3"/>
+    <w:bookmarkStart w:id="78" w:name="Xc05b1785dbeeaf54f26f831ceced7c6ef1710a3"/>
     <w:p>
       <w:pPr>
         <w:pStyle w:val="Heading3"/>
@@ -7008,7 +7008,7 @@
       </w:r>
     </w:p>
     <w:bookmarkEnd w:id="63"/>
-    <w:bookmarkStart w:id="73" w:name="variável-quantitativa-contínua"/>
+    <w:bookmarkStart w:id="76" w:name="variável-quantitativa-contínua"/>
     <w:p>
       <w:pPr>
         <w:pStyle w:val="Heading4"/>
@@ -8557,12 +8557,268 @@
       </w:r>
     </w:p>
     <w:p>
+      <w:pPr>
+        <w:numPr>
+          <w:ilvl w:val="0"/>
+          <w:numId w:val="1063"/>
+        </w:numPr>
+        <w:pStyle w:val="Compact"/>
+      </w:pPr>
+      <w:r>
+        <w:t xml:space="preserve">Exemplo:</w:t>
+      </w:r>
+      <w:r>
+        <w:br/>
+      </w:r>
+      <w:r>
+        <w:drawing>
+          <wp:inline>
+            <wp:extent cx="5334000" cy="1749671"/>
+            <wp:effectExtent b="0" l="0" r="0" t="0"/>
+            <wp:docPr descr="" title="" id="74" name="Picture"/>
+            <a:graphic>
+              <a:graphicData uri="http://schemas.openxmlformats.org/drawingml/2006/picture">
+                <pic:pic>
+                  <pic:nvPicPr>
+                    <pic:cNvPr descr="./Imagens/tabela_de_dist_freq_quant_conti.png" id="75" name="Picture"/>
+                    <pic:cNvPicPr>
+                      <a:picLocks noChangeArrowheads="1" noChangeAspect="1"/>
+                    </pic:cNvPicPr>
+                  </pic:nvPicPr>
+                  <pic:blipFill>
+                    <a:blip r:embed="rId73"/>
+                    <a:stretch>
+                      <a:fillRect/>
+                    </a:stretch>
+                  </pic:blipFill>
+                  <pic:spPr bwMode="auto">
+                    <a:xfrm>
+                      <a:off x="0" y="0"/>
+                      <a:ext cx="5334000" cy="1749671"/>
+                    </a:xfrm>
+                    <a:prstGeom prst="rect">
+                      <a:avLst/>
+                    </a:prstGeom>
+                    <a:noFill/>
+                    <a:ln w="9525">
+                      <a:noFill/>
+                      <a:headEnd/>
+                      <a:tailEnd/>
+                    </a:ln>
+                  </pic:spPr>
+                </pic:pic>
+              </a:graphicData>
+            </a:graphic>
+          </wp:inline>
+        </w:drawing>
+      </w:r>
+      <w:r>
+        <w:br/>
+      </w:r>
+      <m:oMath>
+        <m:sSub>
+          <m:e>
+            <m:r>
+              <m:t>X</m:t>
+            </m:r>
+          </m:e>
+          <m:sub>
+            <m:r>
+              <m:t>i</m:t>
+            </m:r>
+          </m:sub>
+        </m:sSub>
+      </m:oMath>
+      <w:r>
+        <w:t xml:space="preserve"> </w:t>
+      </w:r>
+      <w:r>
+        <w:t xml:space="preserve">são as classes.</w:t>
+      </w:r>
+      <w:r>
+        <w:br/>
+      </w:r>
+      <m:oMath>
+        <m:sSub>
+          <m:e>
+            <m:r>
+              <m:t>F</m:t>
+            </m:r>
+          </m:e>
+          <m:sub>
+            <m:r>
+              <m:t>i</m:t>
+            </m:r>
+          </m:sub>
+        </m:sSub>
+      </m:oMath>
+      <w:r>
+        <w:t xml:space="preserve"> </w:t>
+      </w:r>
+      <w:r>
+        <w:t xml:space="preserve">é a Frequência Absoluta Simples.</w:t>
+      </w:r>
+      <w:r>
+        <w:br/>
+      </w:r>
+      <m:oMath>
+        <m:sSub>
+          <m:e>
+            <m:r>
+              <m:t>f</m:t>
+            </m:r>
+          </m:e>
+          <m:sub>
+            <m:r>
+              <m:t>i</m:t>
+            </m:r>
+          </m:sub>
+        </m:sSub>
+      </m:oMath>
+      <w:r>
+        <w:t xml:space="preserve"> </w:t>
+      </w:r>
+      <w:r>
+        <w:t xml:space="preserve">é a Frequência Relativa Simples.</w:t>
+      </w:r>
+      <w:r>
+        <w:br/>
+      </w:r>
+      <m:oMath>
+        <m:sSub>
+          <m:e>
+            <m:r>
+              <m:t>f</m:t>
+            </m:r>
+          </m:e>
+          <m:sub>
+            <m:r>
+              <m:t>i</m:t>
+            </m:r>
+          </m:sub>
+        </m:sSub>
+        <m:r>
+          <m:rPr>
+            <m:sty m:val="p"/>
+          </m:rPr>
+          <m:t>%</m:t>
+        </m:r>
+      </m:oMath>
+      <w:r>
+        <w:t xml:space="preserve"> </w:t>
+      </w:r>
+      <w:r>
+        <w:t xml:space="preserve">é a Fequência Relativa Simples Percentual.</w:t>
+      </w:r>
+      <w:r>
+        <w:br/>
+      </w:r>
+      <m:oMath>
+        <m:sSub>
+          <m:e>
+            <m:r>
+              <m:t>F</m:t>
+            </m:r>
+          </m:e>
+          <m:sub>
+            <m:r>
+              <m:t>a</m:t>
+            </m:r>
+          </m:sub>
+        </m:sSub>
+      </m:oMath>
+      <w:r>
+        <w:t xml:space="preserve"> </w:t>
+      </w:r>
+      <w:r>
+        <w:t xml:space="preserve">é a Frequência Absoluta Acumulada.</w:t>
+      </w:r>
+      <w:r>
+        <w:br/>
+      </w:r>
+      <m:oMath>
+        <m:sSub>
+          <m:e>
+            <m:r>
+              <m:t>f</m:t>
+            </m:r>
+          </m:e>
+          <m:sub>
+            <m:r>
+              <m:t>a</m:t>
+            </m:r>
+          </m:sub>
+        </m:sSub>
+      </m:oMath>
+      <w:r>
+        <w:t xml:space="preserve"> </w:t>
+      </w:r>
+      <w:r>
+        <w:t xml:space="preserve">é a Fequência Absoluta Acumulada Simples.</w:t>
+      </w:r>
+      <w:r>
+        <w:br/>
+      </w:r>
+      <m:oMath>
+        <m:sSub>
+          <m:e>
+            <m:r>
+              <m:t>f</m:t>
+            </m:r>
+          </m:e>
+          <m:sub>
+            <m:r>
+              <m:t>a</m:t>
+            </m:r>
+          </m:sub>
+        </m:sSub>
+        <m:r>
+          <m:rPr>
+            <m:sty m:val="p"/>
+          </m:rPr>
+          <m:t>%</m:t>
+        </m:r>
+      </m:oMath>
+      <w:r>
+        <w:t xml:space="preserve"> </w:t>
+      </w:r>
+      <w:r>
+        <w:t xml:space="preserve">é a Fequência Absoluta Acumulada Simples Percentual.</w:t>
+      </w:r>
+      <w:r>
+        <w:br/>
+      </w:r>
+      <m:oMath>
+        <m:sSub>
+          <m:e>
+            <m:r>
+              <m:t>p</m:t>
+            </m:r>
+          </m:e>
+          <m:sub>
+            <m:r>
+              <m:t>i</m:t>
+            </m:r>
+          </m:sub>
+        </m:sSub>
+      </m:oMath>
+      <w:r>
+        <w:t xml:space="preserve"> </w:t>
+      </w:r>
+      <w:r>
+        <w:t xml:space="preserve">é a Representatividade da classe (ponto médio das classes).</w:t>
+      </w:r>
+      <w:r>
+        <w:br/>
+      </w:r>
+    </w:p>
+    <w:p>
       <w:r>
         <w:br w:type="page"/>
       </w:r>
     </w:p>
-    <w:bookmarkEnd w:id="73"/>
-    <w:bookmarkStart w:id="74" w:name="variáveis-qualitativas"/>
+    <w:bookmarkEnd w:id="76"/>
+    <w:bookmarkStart w:id="77" w:name="variáveis-qualitativas"/>
     <w:p>
       <w:pPr>
         <w:pStyle w:val="Heading4"/>
@@ -8585,10 +8841,10 @@
         <w:br w:type="page"/>
       </w:r>
     </w:p>
-    <w:bookmarkEnd w:id="74"/>
-    <w:bookmarkEnd w:id="75"/>
-    <w:bookmarkEnd w:id="76"/>
-    <w:bookmarkStart w:id="77" w:name="média"/>
+    <w:bookmarkEnd w:id="77"/>
+    <w:bookmarkEnd w:id="78"/>
+    <w:bookmarkEnd w:id="79"/>
+    <w:bookmarkStart w:id="80" w:name="média"/>
     <w:p>
       <w:pPr>
         <w:pStyle w:val="Heading2"/>
@@ -8606,8 +8862,8 @@
         <w:t xml:space="preserve">Média</w:t>
       </w:r>
     </w:p>
-    <w:bookmarkEnd w:id="77"/>
-    <w:bookmarkStart w:id="78" w:name="mediana"/>
+    <w:bookmarkEnd w:id="80"/>
+    <w:bookmarkStart w:id="81" w:name="mediana"/>
     <w:p>
       <w:pPr>
         <w:pStyle w:val="Heading2"/>
@@ -8625,8 +8881,8 @@
         <w:t xml:space="preserve">Mediana</w:t>
       </w:r>
     </w:p>
-    <w:bookmarkEnd w:id="78"/>
-    <w:bookmarkStart w:id="79" w:name="moda"/>
+    <w:bookmarkEnd w:id="81"/>
+    <w:bookmarkStart w:id="82" w:name="moda"/>
     <w:p>
       <w:pPr>
         <w:pStyle w:val="Heading2"/>
@@ -8644,8 +8900,8 @@
         <w:t xml:space="preserve">Moda</w:t>
       </w:r>
     </w:p>
-    <w:bookmarkEnd w:id="79"/>
-    <w:bookmarkStart w:id="80" w:name="amplitude"/>
+    <w:bookmarkEnd w:id="82"/>
+    <w:bookmarkStart w:id="83" w:name="amplitude"/>
     <w:p>
       <w:pPr>
         <w:pStyle w:val="Heading2"/>
@@ -8663,8 +8919,8 @@
         <w:t xml:space="preserve">Amplitude</w:t>
       </w:r>
     </w:p>
-    <w:bookmarkEnd w:id="80"/>
-    <w:bookmarkStart w:id="81" w:name="variancia"/>
+    <w:bookmarkEnd w:id="83"/>
+    <w:bookmarkStart w:id="84" w:name="variancia"/>
     <w:p>
       <w:pPr>
         <w:pStyle w:val="Heading2"/>
@@ -8682,8 +8938,8 @@
         <w:t xml:space="preserve">Variancia</w:t>
       </w:r>
     </w:p>
-    <w:bookmarkEnd w:id="81"/>
-    <w:bookmarkStart w:id="82" w:name="desvio-padrão"/>
+    <w:bookmarkEnd w:id="84"/>
+    <w:bookmarkStart w:id="85" w:name="desvio-padrão"/>
     <w:p>
       <w:pPr>
         <w:pStyle w:val="Heading2"/>
@@ -8701,8 +8957,8 @@
         <w:t xml:space="preserve">Desvio padrão</w:t>
       </w:r>
     </w:p>
-    <w:bookmarkEnd w:id="82"/>
-    <w:bookmarkStart w:id="83" w:name="coeficiente-de-variancia"/>
+    <w:bookmarkEnd w:id="85"/>
+    <w:bookmarkStart w:id="86" w:name="coeficiente-de-variancia"/>
     <w:p>
       <w:pPr>
         <w:pStyle w:val="Heading2"/>
@@ -8725,9 +8981,9 @@
         <w:br w:type="page"/>
       </w:r>
     </w:p>
-    <w:bookmarkEnd w:id="83"/>
-    <w:bookmarkEnd w:id="84"/>
-    <w:bookmarkStart w:id="87" w:name="observações"/>
+    <w:bookmarkEnd w:id="86"/>
+    <w:bookmarkEnd w:id="87"/>
+    <w:bookmarkStart w:id="90" w:name="observações"/>
     <w:p>
       <w:pPr>
         <w:pStyle w:val="Heading1"/>
@@ -8745,7 +9001,7 @@
         <w:t xml:space="preserve">Observações</w:t>
       </w:r>
     </w:p>
-    <w:bookmarkStart w:id="85" w:name="exportação-de-dados"/>
+    <w:bookmarkStart w:id="88" w:name="exportação-de-dados"/>
     <w:p>
       <w:pPr>
         <w:pStyle w:val="Heading2"/>
@@ -9020,8 +9276,8 @@
         <w:br/>
       </w:r>
     </w:p>
-    <w:bookmarkEnd w:id="85"/>
-    <w:bookmarkStart w:id="86" w:name="Xa8bf588064960458c5d85f6667a5ef7152c8394"/>
+    <w:bookmarkEnd w:id="88"/>
+    <w:bookmarkStart w:id="89" w:name="Xa8bf588064960458c5d85f6667a5ef7152c8394"/>
     <w:p>
       <w:pPr>
         <w:pStyle w:val="Heading2"/>
@@ -9104,9 +9360,9 @@
         <w:br w:type="page"/>
       </w:r>
     </w:p>
-    <w:bookmarkEnd w:id="86"/>
-    <w:bookmarkEnd w:id="87"/>
-    <w:bookmarkStart w:id="89" w:name="andamento-dos-estudos"/>
+    <w:bookmarkEnd w:id="89"/>
+    <w:bookmarkEnd w:id="90"/>
+    <w:bookmarkStart w:id="92" w:name="andamento-dos-estudos"/>
     <w:p>
       <w:pPr>
         <w:pStyle w:val="Heading1"/>
@@ -9124,7 +9380,7 @@
         <w:t xml:space="preserve">Andamento dos Estudos</w:t>
       </w:r>
     </w:p>
-    <w:bookmarkStart w:id="88" w:name="assunto-em-andamento"/>
+    <w:bookmarkStart w:id="91" w:name="assunto-em-andamento"/>
     <w:p>
       <w:pPr>
         <w:pStyle w:val="Heading2"/>
@@ -9153,8 +9409,8 @@
         <w:br/>
       </w:r>
     </w:p>
-    <w:bookmarkEnd w:id="88"/>
-    <w:bookmarkEnd w:id="89"/>
+    <w:bookmarkEnd w:id="91"/>
+    <w:bookmarkEnd w:id="92"/>
     <w:sectPr/>
   </w:body>
 </w:document>

</xml_diff>

<commit_message>
Estatística básica - Preparação de dados
</commit_message>
<xml_diff>
--- a/Readme.docx
+++ b/Readme.docx
@@ -49,7 +49,7 @@
         <w:pStyle w:val="Date"/>
       </w:pPr>
       <w:r>
-        <w:t xml:space="preserve">2022-09-05</w:t>
+        <w:t xml:space="preserve">2022-09-06</w:t>
       </w:r>
     </w:p>
     <w:sdt>
@@ -6883,67 +6883,250 @@
     </w:p>
     <w:p>
       <w:pPr>
-        <w:pStyle w:val="SourceCode"/>
-      </w:pPr>
-      <w:r>
-        <w:rPr>
-          <w:rStyle w:val="VerbatimChar"/>
-        </w:rPr>
-        <w:t xml:space="preserve">##   Simbolo                                                           Descricao</w:t>
-      </w:r>
-      <w:r>
-        <w:br/>
-      </w:r>
-      <w:r>
-        <w:rPr>
-          <w:rStyle w:val="VerbatimChar"/>
-        </w:rPr>
-        <w:t xml:space="preserve">## 1       n                                Número total de elementos da amostra</w:t>
-      </w:r>
-      <w:r>
-        <w:br/>
-      </w:r>
-      <w:r>
-        <w:rPr>
-          <w:rStyle w:val="VerbatimChar"/>
-        </w:rPr>
-        <w:t xml:space="preserve">## 2      xi                   Número de valores distintos que a variavel assume</w:t>
-      </w:r>
-      <w:r>
-        <w:br/>
-      </w:r>
-      <w:r>
-        <w:rPr>
-          <w:rStyle w:val="VerbatimChar"/>
-        </w:rPr>
-        <w:t xml:space="preserve">## 3      fi Frequência Relativa Simples ou Proporção do i-ésimo valor observado</w:t>
-      </w:r>
-      <w:r>
-        <w:br/>
-      </w:r>
-      <w:r>
-        <w:rPr>
-          <w:rStyle w:val="VerbatimChar"/>
-        </w:rPr>
-        <w:t xml:space="preserve">## 4     fi%             Frequência Relativa Simples Percentual. fi% = fi . 100%</w:t>
-      </w:r>
-      <w:r>
-        <w:br/>
-      </w:r>
-      <w:r>
-        <w:rPr>
-          <w:rStyle w:val="VerbatimChar"/>
-        </w:rPr>
-        <w:t xml:space="preserve">## 5      Fi  Frequência Absoluta Simples: frequência do i-ésimo valor observado</w:t>
-      </w:r>
-      <w:r>
-        <w:br/>
-      </w:r>
-      <w:r>
-        <w:rPr>
-          <w:rStyle w:val="VerbatimChar"/>
-        </w:rPr>
-        <w:t xml:space="preserve">## 6      Fa   Frequência Absoluta Acumulada do i-ésimo valor observado distinto</w:t>
+        <w:numPr>
+          <w:ilvl w:val="1"/>
+          <w:numId w:val="1054"/>
+        </w:numPr>
+        <w:pStyle w:val="Compact"/>
+      </w:pPr>
+      <m:oMath>
+        <m:r>
+          <m:t>n</m:t>
+        </m:r>
+      </m:oMath>
+      <w:r>
+        <w:t xml:space="preserve"> </w:t>
+      </w:r>
+      <w:r>
+        <w:t xml:space="preserve">é o número total de elementos da amostra.</w:t>
+      </w:r>
+      <w:r>
+        <w:br/>
+      </w:r>
+    </w:p>
+    <w:p>
+      <w:pPr>
+        <w:numPr>
+          <w:ilvl w:val="1"/>
+          <w:numId w:val="1054"/>
+        </w:numPr>
+        <w:pStyle w:val="Compact"/>
+      </w:pPr>
+      <m:oMath>
+        <m:sSub>
+          <m:e>
+            <m:r>
+              <m:t>x</m:t>
+            </m:r>
+          </m:e>
+          <m:sub>
+            <m:r>
+              <m:t>i</m:t>
+            </m:r>
+          </m:sub>
+        </m:sSub>
+      </m:oMath>
+      <w:r>
+        <w:t xml:space="preserve"> </w:t>
+      </w:r>
+      <w:r>
+        <w:t xml:space="preserve">é o número de valores distintos que a variavel assume.</w:t>
+      </w:r>
+      <w:r>
+        <w:br/>
+      </w:r>
+    </w:p>
+    <w:p>
+      <w:pPr>
+        <w:numPr>
+          <w:ilvl w:val="1"/>
+          <w:numId w:val="1054"/>
+        </w:numPr>
+        <w:pStyle w:val="Compact"/>
+      </w:pPr>
+      <m:oMath>
+        <m:sSub>
+          <m:e>
+            <m:r>
+              <m:t>F</m:t>
+            </m:r>
+          </m:e>
+          <m:sub>
+            <m:r>
+              <m:t>i</m:t>
+            </m:r>
+          </m:sub>
+        </m:sSub>
+      </m:oMath>
+      <w:r>
+        <w:t xml:space="preserve"> </w:t>
+      </w:r>
+      <w:r>
+        <w:t xml:space="preserve">é a Frequência Absoluta Simples.</w:t>
+      </w:r>
+      <w:r>
+        <w:br/>
+      </w:r>
+    </w:p>
+    <w:p>
+      <w:pPr>
+        <w:numPr>
+          <w:ilvl w:val="1"/>
+          <w:numId w:val="1054"/>
+        </w:numPr>
+        <w:pStyle w:val="Compact"/>
+      </w:pPr>
+      <m:oMath>
+        <m:sSub>
+          <m:e>
+            <m:r>
+              <m:t>f</m:t>
+            </m:r>
+          </m:e>
+          <m:sub>
+            <m:r>
+              <m:t>i</m:t>
+            </m:r>
+          </m:sub>
+        </m:sSub>
+      </m:oMath>
+      <w:r>
+        <w:t xml:space="preserve"> </w:t>
+      </w:r>
+      <w:r>
+        <w:t xml:space="preserve">é a Frequência Relativa Simples.</w:t>
+      </w:r>
+      <w:r>
+        <w:br/>
+      </w:r>
+    </w:p>
+    <w:p>
+      <w:pPr>
+        <w:numPr>
+          <w:ilvl w:val="1"/>
+          <w:numId w:val="1054"/>
+        </w:numPr>
+        <w:pStyle w:val="Compact"/>
+      </w:pPr>
+      <m:oMath>
+        <m:sSub>
+          <m:e>
+            <m:r>
+              <m:t>f</m:t>
+            </m:r>
+          </m:e>
+          <m:sub>
+            <m:r>
+              <m:t>i</m:t>
+            </m:r>
+          </m:sub>
+        </m:sSub>
+        <m:r>
+          <m:rPr>
+            <m:sty m:val="p"/>
+          </m:rPr>
+          <m:t>%</m:t>
+        </m:r>
+      </m:oMath>
+      <w:r>
+        <w:t xml:space="preserve"> </w:t>
+      </w:r>
+      <w:r>
+        <w:t xml:space="preserve">é a Frequência Relativa Simples Percentual.</w:t>
+      </w:r>
+      <w:r>
+        <w:t xml:space="preserve"> </w:t>
+      </w:r>
+      <m:oMath>
+        <m:sSub>
+          <m:e>
+            <m:r>
+              <m:t>f</m:t>
+            </m:r>
+          </m:e>
+          <m:sub>
+            <m:r>
+              <m:t>i</m:t>
+            </m:r>
+          </m:sub>
+        </m:sSub>
+        <m:r>
+          <m:rPr>
+            <m:sty m:val="p"/>
+          </m:rPr>
+          <m:t>%</m:t>
+        </m:r>
+        <m:r>
+          <m:rPr>
+            <m:sty m:val="p"/>
+          </m:rPr>
+          <m:t>=</m:t>
+        </m:r>
+        <m:sSub>
+          <m:e>
+            <m:r>
+              <m:t>f</m:t>
+            </m:r>
+          </m:e>
+          <m:sub>
+            <m:r>
+              <m:t>i</m:t>
+            </m:r>
+          </m:sub>
+        </m:sSub>
+        <m:r>
+          <m:rPr>
+            <m:sty m:val="p"/>
+          </m:rPr>
+          <m:t>⋅</m:t>
+        </m:r>
+        <m:r>
+          <m:t>100</m:t>
+        </m:r>
+        <m:r>
+          <m:rPr>
+            <m:sty m:val="p"/>
+          </m:rPr>
+          <m:t>%</m:t>
+        </m:r>
+      </m:oMath>
+      <w:r>
+        <w:t xml:space="preserve">.</w:t>
+      </w:r>
+      <w:r>
+        <w:br/>
+      </w:r>
+    </w:p>
+    <w:p>
+      <w:pPr>
+        <w:numPr>
+          <w:ilvl w:val="1"/>
+          <w:numId w:val="1054"/>
+        </w:numPr>
+        <w:pStyle w:val="Compact"/>
+      </w:pPr>
+      <m:oMath>
+        <m:sSub>
+          <m:e>
+            <m:r>
+              <m:t>F</m:t>
+            </m:r>
+          </m:e>
+          <m:sub>
+            <m:r>
+              <m:t>a</m:t>
+            </m:r>
+          </m:sub>
+        </m:sSub>
+      </m:oMath>
+      <w:r>
+        <w:t xml:space="preserve"> </w:t>
+      </w:r>
+      <w:r>
+        <w:t xml:space="preserve">é a Frequência Absoluta Acumulada.</w:t>
+      </w:r>
+      <w:r>
+        <w:br/>
       </w:r>
     </w:p>
     <w:p>
@@ -7030,7 +7213,7 @@
       <w:pPr>
         <w:numPr>
           <w:ilvl w:val="0"/>
-          <w:numId w:val="1054"/>
+          <w:numId w:val="1055"/>
         </w:numPr>
         <w:pStyle w:val="Compact"/>
       </w:pPr>
@@ -7045,7 +7228,7 @@
       <w:pPr>
         <w:numPr>
           <w:ilvl w:val="1"/>
-          <w:numId w:val="1055"/>
+          <w:numId w:val="1056"/>
         </w:numPr>
         <w:pStyle w:val="Compact"/>
       </w:pPr>
@@ -7060,7 +7243,7 @@
       <w:pPr>
         <w:numPr>
           <w:ilvl w:val="1"/>
-          <w:numId w:val="1055"/>
+          <w:numId w:val="1056"/>
         </w:numPr>
         <w:pStyle w:val="Compact"/>
       </w:pPr>
@@ -7090,7 +7273,7 @@
       <w:pPr>
         <w:numPr>
           <w:ilvl w:val="1"/>
-          <w:numId w:val="1055"/>
+          <w:numId w:val="1056"/>
         </w:numPr>
         <w:pStyle w:val="Compact"/>
       </w:pPr>
@@ -7183,7 +7366,7 @@
       <w:pPr>
         <w:numPr>
           <w:ilvl w:val="0"/>
-          <w:numId w:val="1054"/>
+          <w:numId w:val="1055"/>
         </w:numPr>
         <w:pStyle w:val="Compact"/>
       </w:pPr>
@@ -7312,7 +7495,7 @@
       <w:pPr>
         <w:numPr>
           <w:ilvl w:val="0"/>
-          <w:numId w:val="1056"/>
+          <w:numId w:val="1057"/>
         </w:numPr>
         <w:pStyle w:val="Compact"/>
       </w:pPr>
@@ -7351,7 +7534,7 @@
       <w:pPr>
         <w:numPr>
           <w:ilvl w:val="0"/>
-          <w:numId w:val="1057"/>
+          <w:numId w:val="1058"/>
         </w:numPr>
         <w:pStyle w:val="Compact"/>
       </w:pPr>
@@ -7366,7 +7549,7 @@
       <w:pPr>
         <w:numPr>
           <w:ilvl w:val="0"/>
-          <w:numId w:val="1057"/>
+          <w:numId w:val="1058"/>
         </w:numPr>
         <w:pStyle w:val="Compact"/>
       </w:pPr>
@@ -7448,7 +7631,7 @@
       <w:pPr>
         <w:numPr>
           <w:ilvl w:val="0"/>
-          <w:numId w:val="1057"/>
+          <w:numId w:val="1058"/>
         </w:numPr>
         <w:pStyle w:val="Compact"/>
       </w:pPr>
@@ -7524,7 +7707,7 @@
       <w:pPr>
         <w:numPr>
           <w:ilvl w:val="0"/>
-          <w:numId w:val="1058"/>
+          <w:numId w:val="1059"/>
         </w:numPr>
         <w:pStyle w:val="Compact"/>
       </w:pPr>
@@ -7575,7 +7758,7 @@
       <w:pPr>
         <w:numPr>
           <w:ilvl w:val="0"/>
-          <w:numId w:val="1059"/>
+          <w:numId w:val="1060"/>
         </w:numPr>
         <w:pStyle w:val="Compact"/>
       </w:pPr>
@@ -7590,7 +7773,7 @@
       <w:pPr>
         <w:numPr>
           <w:ilvl w:val="0"/>
-          <w:numId w:val="1059"/>
+          <w:numId w:val="1060"/>
         </w:numPr>
         <w:pStyle w:val="Compact"/>
       </w:pPr>
@@ -7605,7 +7788,7 @@
       <w:pPr>
         <w:numPr>
           <w:ilvl w:val="0"/>
-          <w:numId w:val="1059"/>
+          <w:numId w:val="1060"/>
         </w:numPr>
         <w:pStyle w:val="Compact"/>
       </w:pPr>
@@ -7628,7 +7811,7 @@
       <w:pPr>
         <w:numPr>
           <w:ilvl w:val="0"/>
-          <w:numId w:val="1059"/>
+          <w:numId w:val="1060"/>
         </w:numPr>
         <w:pStyle w:val="Compact"/>
       </w:pPr>
@@ -7643,7 +7826,7 @@
       <w:pPr>
         <w:numPr>
           <w:ilvl w:val="0"/>
-          <w:numId w:val="1059"/>
+          <w:numId w:val="1060"/>
         </w:numPr>
         <w:pStyle w:val="Compact"/>
       </w:pPr>
@@ -7910,7 +8093,7 @@
       <w:pPr>
         <w:numPr>
           <w:ilvl w:val="0"/>
-          <w:numId w:val="1059"/>
+          <w:numId w:val="1060"/>
         </w:numPr>
         <w:pStyle w:val="Compact"/>
       </w:pPr>
@@ -8055,7 +8238,7 @@
       <w:pPr>
         <w:numPr>
           <w:ilvl w:val="0"/>
-          <w:numId w:val="1060"/>
+          <w:numId w:val="1061"/>
         </w:numPr>
         <w:pStyle w:val="Compact"/>
       </w:pPr>
@@ -8094,7 +8277,7 @@
       <w:pPr>
         <w:numPr>
           <w:ilvl w:val="0"/>
-          <w:numId w:val="1061"/>
+          <w:numId w:val="1062"/>
         </w:numPr>
         <w:pStyle w:val="Compact"/>
       </w:pPr>
@@ -8109,7 +8292,7 @@
       <w:pPr>
         <w:numPr>
           <w:ilvl w:val="0"/>
-          <w:numId w:val="1061"/>
+          <w:numId w:val="1062"/>
         </w:numPr>
         <w:pStyle w:val="Compact"/>
       </w:pPr>
@@ -8277,7 +8460,7 @@
       <w:pPr>
         <w:numPr>
           <w:ilvl w:val="0"/>
-          <w:numId w:val="1062"/>
+          <w:numId w:val="1063"/>
         </w:numPr>
       </w:pPr>
       <w:r>
@@ -8462,7 +8645,7 @@
       <w:pPr>
         <w:numPr>
           <w:ilvl w:val="0"/>
-          <w:numId w:val="1062"/>
+          <w:numId w:val="1063"/>
         </w:numPr>
       </w:pPr>
       <w:r>
@@ -8476,7 +8659,7 @@
       <w:pPr>
         <w:numPr>
           <w:ilvl w:val="0"/>
-          <w:numId w:val="1063"/>
+          <w:numId w:val="1064"/>
         </w:numPr>
         <w:pStyle w:val="Compact"/>
       </w:pPr>
@@ -8504,7 +8687,7 @@
       <w:pPr>
         <w:numPr>
           <w:ilvl w:val="0"/>
-          <w:numId w:val="1063"/>
+          <w:numId w:val="1064"/>
         </w:numPr>
         <w:pStyle w:val="Compact"/>
       </w:pPr>
@@ -8532,7 +8715,7 @@
       <w:pPr>
         <w:numPr>
           <w:ilvl w:val="0"/>
-          <w:numId w:val="1063"/>
+          <w:numId w:val="1064"/>
         </w:numPr>
         <w:pStyle w:val="Compact"/>
       </w:pPr>
@@ -8560,7 +8743,7 @@
       <w:pPr>
         <w:numPr>
           <w:ilvl w:val="0"/>
-          <w:numId w:val="1063"/>
+          <w:numId w:val="1064"/>
         </w:numPr>
         <w:pStyle w:val="Compact"/>
       </w:pPr>
@@ -8837,6 +9020,287 @@
       </w:r>
     </w:p>
     <w:p>
+      <w:pPr>
+        <w:numPr>
+          <w:ilvl w:val="0"/>
+          <w:numId w:val="1065"/>
+        </w:numPr>
+        <w:pStyle w:val="Compact"/>
+      </w:pPr>
+      <w:r>
+        <w:t xml:space="preserve">Passos da preparação dos dados:</w:t>
+      </w:r>
+      <w:r>
+        <w:br/>
+      </w:r>
+    </w:p>
+    <w:p>
+      <w:pPr>
+        <w:numPr>
+          <w:ilvl w:val="1"/>
+          <w:numId w:val="1066"/>
+        </w:numPr>
+        <w:pStyle w:val="Compact"/>
+      </w:pPr>
+      <w:r>
+        <w:t xml:space="preserve">Análogo ao procedimento para dados discretos.</w:t>
+      </w:r>
+      <w:r>
+        <w:br/>
+      </w:r>
+    </w:p>
+    <w:p>
+      <w:pPr>
+        <w:numPr>
+          <w:ilvl w:val="1"/>
+          <w:numId w:val="1066"/>
+        </w:numPr>
+        <w:pStyle w:val="Compact"/>
+      </w:pPr>
+      <w:r>
+        <w:t xml:space="preserve">1º Passo -</w:t>
+      </w:r>
+      <w:r>
+        <w:t xml:space="preserve"> </w:t>
+      </w:r>
+      <w:r>
+        <w:rPr>
+          <w:bCs/>
+          <w:b/>
+        </w:rPr>
+        <w:t xml:space="preserve">DADOS BRUTOS</w:t>
+      </w:r>
+      <w:r>
+        <w:t xml:space="preserve">: Obter os dados da maneira que foram coletados.</w:t>
+      </w:r>
+      <w:r>
+        <w:br/>
+      </w:r>
+    </w:p>
+    <w:p>
+      <w:pPr>
+        <w:numPr>
+          <w:ilvl w:val="1"/>
+          <w:numId w:val="1066"/>
+        </w:numPr>
+        <w:pStyle w:val="Compact"/>
+      </w:pPr>
+      <w:r>
+        <w:t xml:space="preserve">2º Passo -</w:t>
+      </w:r>
+      <w:r>
+        <w:t xml:space="preserve"> </w:t>
+      </w:r>
+      <w:r>
+        <w:rPr>
+          <w:bCs/>
+          <w:b/>
+        </w:rPr>
+        <w:t xml:space="preserve">ROL</w:t>
+      </w:r>
+      <w:r>
+        <w:t xml:space="preserve">: Nesse caso é feita organização dos DADOS BRUTOS em ordem (Crescente ou Decrescente) de importância.</w:t>
+      </w:r>
+      <w:r>
+        <w:br/>
+      </w:r>
+    </w:p>
+    <w:p>
+      <w:pPr>
+        <w:numPr>
+          <w:ilvl w:val="1"/>
+          <w:numId w:val="1066"/>
+        </w:numPr>
+        <w:pStyle w:val="Compact"/>
+      </w:pPr>
+      <w:r>
+        <w:t xml:space="preserve">3º Passo -</w:t>
+      </w:r>
+      <w:r>
+        <w:t xml:space="preserve"> </w:t>
+      </w:r>
+      <w:r>
+        <w:rPr>
+          <w:bCs/>
+          <w:b/>
+        </w:rPr>
+        <w:t xml:space="preserve">CONSTRUÇÃO TABELA</w:t>
+      </w:r>
+      <w:r>
+        <w:t xml:space="preserve"> </w:t>
+      </w:r>
+      <w:r>
+        <w:t xml:space="preserve">(Com duas ou mais colunas).</w:t>
+      </w:r>
+      <w:r>
+        <w:br/>
+      </w:r>
+    </w:p>
+    <w:p>
+      <w:pPr>
+        <w:numPr>
+          <w:ilvl w:val="0"/>
+          <w:numId w:val="1065"/>
+        </w:numPr>
+        <w:pStyle w:val="Compact"/>
+      </w:pPr>
+      <w:r>
+        <w:t xml:space="preserve">Distribuição de Frequencia:</w:t>
+      </w:r>
+      <w:r>
+        <w:br/>
+      </w:r>
+    </w:p>
+    <w:p>
+      <w:pPr>
+        <w:numPr>
+          <w:ilvl w:val="1"/>
+          <w:numId w:val="1067"/>
+        </w:numPr>
+        <w:pStyle w:val="Compact"/>
+      </w:pPr>
+      <m:oMath>
+        <m:sSub>
+          <m:e>
+            <m:r>
+              <m:t>x</m:t>
+            </m:r>
+          </m:e>
+          <m:sub>
+            <m:r>
+              <m:t>i</m:t>
+            </m:r>
+          </m:sub>
+        </m:sSub>
+      </m:oMath>
+      <w:r>
+        <w:t xml:space="preserve"> </w:t>
+      </w:r>
+      <w:r>
+        <w:t xml:space="preserve">é o número de valores distintos que a variavel assume.</w:t>
+      </w:r>
+      <w:r>
+        <w:br/>
+      </w:r>
+    </w:p>
+    <w:p>
+      <w:pPr>
+        <w:numPr>
+          <w:ilvl w:val="1"/>
+          <w:numId w:val="1067"/>
+        </w:numPr>
+        <w:pStyle w:val="Compact"/>
+      </w:pPr>
+      <m:oMath>
+        <m:sSub>
+          <m:e>
+            <m:r>
+              <m:t>F</m:t>
+            </m:r>
+          </m:e>
+          <m:sub>
+            <m:r>
+              <m:t>i</m:t>
+            </m:r>
+          </m:sub>
+        </m:sSub>
+      </m:oMath>
+      <w:r>
+        <w:t xml:space="preserve"> </w:t>
+      </w:r>
+      <w:r>
+        <w:t xml:space="preserve">é a Frequência Absoluta Simples.</w:t>
+      </w:r>
+      <w:r>
+        <w:br/>
+      </w:r>
+    </w:p>
+    <w:p>
+      <w:pPr>
+        <w:numPr>
+          <w:ilvl w:val="1"/>
+          <w:numId w:val="1067"/>
+        </w:numPr>
+        <w:pStyle w:val="Compact"/>
+      </w:pPr>
+      <m:oMath>
+        <m:sSub>
+          <m:e>
+            <m:r>
+              <m:t>f</m:t>
+            </m:r>
+          </m:e>
+          <m:sub>
+            <m:r>
+              <m:t>i</m:t>
+            </m:r>
+          </m:sub>
+        </m:sSub>
+      </m:oMath>
+      <w:r>
+        <w:t xml:space="preserve"> </w:t>
+      </w:r>
+      <w:r>
+        <w:t xml:space="preserve">é a Frequência Relativa Simples.</w:t>
+      </w:r>
+      <w:r>
+        <w:br/>
+      </w:r>
+    </w:p>
+    <w:p>
+      <w:pPr>
+        <w:numPr>
+          <w:ilvl w:val="1"/>
+          <w:numId w:val="1067"/>
+        </w:numPr>
+        <w:pStyle w:val="Compact"/>
+      </w:pPr>
+      <m:oMath>
+        <m:sSub>
+          <m:e>
+            <m:r>
+              <m:t>f</m:t>
+            </m:r>
+          </m:e>
+          <m:sub>
+            <m:r>
+              <m:t>i</m:t>
+            </m:r>
+          </m:sub>
+        </m:sSub>
+        <m:r>
+          <m:rPr>
+            <m:sty m:val="p"/>
+          </m:rPr>
+          <m:t>%</m:t>
+        </m:r>
+      </m:oMath>
+      <w:r>
+        <w:t xml:space="preserve"> </w:t>
+      </w:r>
+      <w:r>
+        <w:t xml:space="preserve">é a Fequência Relativa Simples Percentual.</w:t>
+      </w:r>
+      <w:r>
+        <w:br/>
+      </w:r>
+    </w:p>
+    <w:p>
+      <w:pPr>
+        <w:numPr>
+          <w:ilvl w:val="1"/>
+          <w:numId w:val="1067"/>
+        </w:numPr>
+        <w:pStyle w:val="Compact"/>
+      </w:pPr>
+      <w:r>
+        <w:t xml:space="preserve">Inserir comentário sobre os dados.</w:t>
+      </w:r>
+      <w:r>
+        <w:br/>
+      </w:r>
+    </w:p>
+    <w:p>
       <w:r>
         <w:br w:type="page"/>
       </w:r>
@@ -9023,7 +9487,7 @@
       <w:pPr>
         <w:numPr>
           <w:ilvl w:val="0"/>
-          <w:numId w:val="1064"/>
+          <w:numId w:val="1068"/>
         </w:numPr>
         <w:pStyle w:val="Compact"/>
       </w:pPr>
@@ -9053,7 +9517,7 @@
       <w:pPr>
         <w:numPr>
           <w:ilvl w:val="0"/>
-          <w:numId w:val="1064"/>
+          <w:numId w:val="1068"/>
         </w:numPr>
         <w:pStyle w:val="Compact"/>
       </w:pPr>
@@ -9099,7 +9563,7 @@
       <w:pPr>
         <w:numPr>
           <w:ilvl w:val="0"/>
-          <w:numId w:val="1064"/>
+          <w:numId w:val="1068"/>
         </w:numPr>
         <w:pStyle w:val="Compact"/>
       </w:pPr>
@@ -9114,7 +9578,7 @@
       <w:pPr>
         <w:numPr>
           <w:ilvl w:val="1"/>
-          <w:numId w:val="1065"/>
+          <w:numId w:val="1069"/>
         </w:numPr>
         <w:pStyle w:val="Compact"/>
       </w:pPr>
@@ -9148,7 +9612,7 @@
       <w:pPr>
         <w:numPr>
           <w:ilvl w:val="1"/>
-          <w:numId w:val="1065"/>
+          <w:numId w:val="1069"/>
         </w:numPr>
         <w:pStyle w:val="Compact"/>
       </w:pPr>
@@ -9179,7 +9643,7 @@
       <w:pPr>
         <w:numPr>
           <w:ilvl w:val="1"/>
-          <w:numId w:val="1065"/>
+          <w:numId w:val="1069"/>
         </w:numPr>
         <w:pStyle w:val="Compact"/>
       </w:pPr>
@@ -9231,7 +9695,7 @@
       <w:pPr>
         <w:numPr>
           <w:ilvl w:val="1"/>
-          <w:numId w:val="1065"/>
+          <w:numId w:val="1069"/>
         </w:numPr>
         <w:pStyle w:val="Compact"/>
       </w:pPr>
@@ -9299,7 +9763,7 @@
       <w:pPr>
         <w:numPr>
           <w:ilvl w:val="0"/>
-          <w:numId w:val="1066"/>
+          <w:numId w:val="1070"/>
         </w:numPr>
         <w:pStyle w:val="Compact"/>
       </w:pPr>
@@ -9314,7 +9778,7 @@
       <w:pPr>
         <w:numPr>
           <w:ilvl w:val="1"/>
-          <w:numId w:val="1067"/>
+          <w:numId w:val="1071"/>
         </w:numPr>
         <w:pStyle w:val="Compact"/>
       </w:pPr>
@@ -9329,7 +9793,7 @@
       <w:pPr>
         <w:numPr>
           <w:ilvl w:val="0"/>
-          <w:numId w:val="1066"/>
+          <w:numId w:val="1070"/>
         </w:numPr>
         <w:pStyle w:val="Compact"/>
       </w:pPr>
@@ -9344,7 +9808,7 @@
       <w:pPr>
         <w:numPr>
           <w:ilvl w:val="1"/>
-          <w:numId w:val="1068"/>
+          <w:numId w:val="1072"/>
         </w:numPr>
         <w:pStyle w:val="Compact"/>
       </w:pPr>
@@ -10102,6 +10566,9 @@
     <w:abstractNumId w:val="991"/>
   </w:num>
   <w:num w:numId="1056">
+    <w:abstractNumId w:val="991"/>
+  </w:num>
+  <w:num w:numId="1057">
     <w:abstractNumId w:val="99411"/>
     <w:lvlOverride w:ilvl="0">
       <w:startOverride w:val="1"/>
@@ -10131,10 +10598,10 @@
       <w:startOverride w:val="1"/>
     </w:lvlOverride>
   </w:num>
-  <w:num w:numId="1057">
+  <w:num w:numId="1058">
     <w:abstractNumId w:val="991"/>
   </w:num>
-  <w:num w:numId="1058">
+  <w:num w:numId="1059">
     <w:abstractNumId w:val="99412"/>
     <w:lvlOverride w:ilvl="0">
       <w:startOverride w:val="2"/>
@@ -10164,10 +10631,10 @@
       <w:startOverride w:val="2"/>
     </w:lvlOverride>
   </w:num>
-  <w:num w:numId="1059">
+  <w:num w:numId="1060">
     <w:abstractNumId w:val="991"/>
   </w:num>
-  <w:num w:numId="1060">
+  <w:num w:numId="1061">
     <w:abstractNumId w:val="99413"/>
     <w:lvlOverride w:ilvl="0">
       <w:startOverride w:val="3"/>
@@ -10197,10 +10664,10 @@
       <w:startOverride w:val="3"/>
     </w:lvlOverride>
   </w:num>
-  <w:num w:numId="1061">
+  <w:num w:numId="1062">
     <w:abstractNumId w:val="991"/>
   </w:num>
-  <w:num w:numId="1062">
+  <w:num w:numId="1063">
     <w:abstractNumId w:val="99414"/>
     <w:lvlOverride w:ilvl="0">
       <w:startOverride w:val="4"/>
@@ -10230,9 +10697,6 @@
       <w:startOverride w:val="4"/>
     </w:lvlOverride>
   </w:num>
-  <w:num w:numId="1063">
-    <w:abstractNumId w:val="991"/>
-  </w:num>
   <w:num w:numId="1064">
     <w:abstractNumId w:val="991"/>
   </w:num>
@@ -10246,6 +10710,18 @@
     <w:abstractNumId w:val="991"/>
   </w:num>
   <w:num w:numId="1068">
+    <w:abstractNumId w:val="991"/>
+  </w:num>
+  <w:num w:numId="1069">
+    <w:abstractNumId w:val="991"/>
+  </w:num>
+  <w:num w:numId="1070">
+    <w:abstractNumId w:val="991"/>
+  </w:num>
+  <w:num w:numId="1071">
+    <w:abstractNumId w:val="991"/>
+  </w:num>
+  <w:num w:numId="1072">
     <w:abstractNumId w:val="991"/>
   </w:num>
 </w:numbering>

</xml_diff>

<commit_message>
Estatística Básica - média aritmética
</commit_message>
<xml_diff>
--- a/Readme.docx
+++ b/Readme.docx
@@ -49,7 +49,7 @@
         <w:pStyle w:val="Date"/>
       </w:pPr>
       <w:r>
-        <w:t xml:space="preserve">2022-09-06</w:t>
+        <w:t xml:space="preserve">2022-09-07</w:t>
       </w:r>
     </w:p>
     <w:sdt>
@@ -9308,7 +9308,7 @@
     <w:bookmarkEnd w:id="77"/>
     <w:bookmarkEnd w:id="78"/>
     <w:bookmarkEnd w:id="79"/>
-    <w:bookmarkStart w:id="80" w:name="média"/>
+    <w:bookmarkStart w:id="80" w:name="média-aritmética"/>
     <w:p>
       <w:pPr>
         <w:pStyle w:val="Heading2"/>
@@ -9323,8 +9323,421 @@
         <w:tab/>
       </w:r>
       <w:r>
-        <w:t xml:space="preserve">Média</w:t>
-      </w:r>
+        <w:t xml:space="preserve">Média aritmética</w:t>
+      </w:r>
+    </w:p>
+    <w:p>
+      <w:pPr>
+        <w:numPr>
+          <w:ilvl w:val="0"/>
+          <w:numId w:val="1068"/>
+        </w:numPr>
+        <w:pStyle w:val="Compact"/>
+      </w:pPr>
+      <w:r>
+        <w:rPr>
+          <w:bCs/>
+          <w:b/>
+        </w:rPr>
+        <w:t xml:space="preserve">Média Aritmética Simples</w:t>
+      </w:r>
+      <w:r>
+        <w:t xml:space="preserve"> </w:t>
+      </w:r>
+      <w:r>
+        <w:t xml:space="preserve">(</w:t>
+      </w:r>
+      <m:oMath>
+        <m:bar>
+          <m:barPr>
+            <m:pos m:val="top"/>
+          </m:barPr>
+          <m:e>
+            <m:r>
+              <m:t>x</m:t>
+            </m:r>
+          </m:e>
+        </m:bar>
+      </m:oMath>
+      <w:r>
+        <w:t xml:space="preserve">): Valor médio dos dados da distribuição.</w:t>
+      </w:r>
+      <w:r>
+        <w:br/>
+      </w:r>
+    </w:p>
+    <w:p>
+      <w:pPr>
+        <w:numPr>
+          <w:ilvl w:val="0"/>
+          <w:numId w:val="1068"/>
+        </w:numPr>
+        <w:pStyle w:val="Compact"/>
+      </w:pPr>
+      <w:r>
+        <w:t xml:space="preserve">Dados Não-Agrupados (não tabelados):</w:t>
+      </w:r>
+      <w:r>
+        <w:br/>
+      </w:r>
+    </w:p>
+    <w:p>
+      <w:pPr>
+        <w:numPr>
+          <w:ilvl w:val="1"/>
+          <w:numId w:val="1069"/>
+        </w:numPr>
+        <w:pStyle w:val="Compact"/>
+      </w:pPr>
+      <w:r>
+        <w:t xml:space="preserve">É a soma de todos os elementos, dividido pelo número total de elementos.</w:t>
+      </w:r>
+      <w:r>
+        <w:br/>
+      </w:r>
+    </w:p>
+    <w:p>
+      <w:pPr>
+        <w:numPr>
+          <w:ilvl w:val="1"/>
+          <w:numId w:val="1069"/>
+        </w:numPr>
+        <w:pStyle w:val="Compact"/>
+      </w:pPr>
+      <w:r>
+        <w:t xml:space="preserve">Cálculo:</w:t>
+      </w:r>
+      <w:r>
+        <w:br/>
+      </w:r>
+    </w:p>
+    <w:p>
+      <w:pPr>
+        <w:pStyle w:val="Compact"/>
+      </w:pPr>
+      <m:oMathPara>
+        <m:oMathParaPr>
+          <m:jc m:val="center"/>
+        </m:oMathParaPr>
+        <m:oMath>
+          <m:bar>
+            <m:barPr>
+              <m:pos m:val="top"/>
+            </m:barPr>
+            <m:e>
+              <m:r>
+                <m:t>x</m:t>
+              </m:r>
+            </m:e>
+          </m:bar>
+          <m:r>
+            <m:rPr>
+              <m:sty m:val="p"/>
+            </m:rPr>
+            <m:t>=</m:t>
+          </m:r>
+          <m:f>
+            <m:fPr>
+              <m:type m:val="bar"/>
+            </m:fPr>
+            <m:num>
+              <m:r>
+                <m:t>S</m:t>
+              </m:r>
+              <m:r>
+                <m:t>o</m:t>
+              </m:r>
+              <m:r>
+                <m:t>m</m:t>
+              </m:r>
+              <m:r>
+                <m:t>a</m:t>
+              </m:r>
+            </m:num>
+            <m:den>
+              <m:sSub>
+                <m:e>
+                  <m:r>
+                    <m:t>n</m:t>
+                  </m:r>
+                </m:e>
+                <m:sub>
+                  <m:r>
+                    <m:t>T</m:t>
+                  </m:r>
+                  <m:r>
+                    <m:t>o</m:t>
+                  </m:r>
+                  <m:r>
+                    <m:t>t</m:t>
+                  </m:r>
+                  <m:r>
+                    <m:t>a</m:t>
+                  </m:r>
+                  <m:r>
+                    <m:t>l</m:t>
+                  </m:r>
+                </m:sub>
+              </m:sSub>
+            </m:den>
+          </m:f>
+        </m:oMath>
+      </m:oMathPara>
+    </w:p>
+    <w:p>
+      <w:pPr>
+        <w:numPr>
+          <w:ilvl w:val="0"/>
+          <w:numId w:val="1068"/>
+        </w:numPr>
+        <w:pStyle w:val="Compact"/>
+      </w:pPr>
+      <w:r>
+        <w:t xml:space="preserve">Dados Agrupados (tabelados):</w:t>
+      </w:r>
+      <w:r>
+        <w:br/>
+      </w:r>
+    </w:p>
+    <w:p>
+      <w:pPr>
+        <w:numPr>
+          <w:ilvl w:val="1"/>
+          <w:numId w:val="1070"/>
+        </w:numPr>
+        <w:pStyle w:val="Compact"/>
+      </w:pPr>
+      <w:r>
+        <w:t xml:space="preserve">É o</w:t>
+      </w:r>
+      <w:r>
+        <w:t xml:space="preserve"> </w:t>
+      </w:r>
+      <w:r>
+        <w:rPr>
+          <w:iCs/>
+          <w:i/>
+        </w:rPr>
+        <w:t xml:space="preserve">Ponto Médio das Classes</w:t>
+      </w:r>
+      <w:r>
+        <w:t xml:space="preserve"> </w:t>
+      </w:r>
+      <w:r>
+        <w:t xml:space="preserve">(</w:t>
+      </w:r>
+      <m:oMath>
+        <m:sSub>
+          <m:e>
+            <m:r>
+              <m:t>p</m:t>
+            </m:r>
+          </m:e>
+          <m:sub>
+            <m:r>
+              <m:t>i</m:t>
+            </m:r>
+          </m:sub>
+        </m:sSub>
+      </m:oMath>
+      <w:r>
+        <w:t xml:space="preserve">), multiplicado por suas respectivas</w:t>
+      </w:r>
+      <w:r>
+        <w:t xml:space="preserve"> </w:t>
+      </w:r>
+      <w:r>
+        <w:rPr>
+          <w:iCs/>
+          <w:i/>
+        </w:rPr>
+        <w:t xml:space="preserve">Frequência Absoluta Simples</w:t>
+      </w:r>
+      <w:r>
+        <w:t xml:space="preserve"> </w:t>
+      </w:r>
+      <w:r>
+        <w:t xml:space="preserve">(</w:t>
+      </w:r>
+      <m:oMath>
+        <m:sSub>
+          <m:e>
+            <m:r>
+              <m:t>F</m:t>
+            </m:r>
+          </m:e>
+          <m:sub>
+            <m:r>
+              <m:t>i</m:t>
+            </m:r>
+          </m:sub>
+        </m:sSub>
+      </m:oMath>
+      <w:r>
+        <w:t xml:space="preserve">), somadas. Dividido pelo</w:t>
+      </w:r>
+      <w:r>
+        <w:t xml:space="preserve"> </w:t>
+      </w:r>
+      <w:r>
+        <w:rPr>
+          <w:iCs/>
+          <w:i/>
+        </w:rPr>
+        <w:t xml:space="preserve">Número Total de Elementos da Amostra</w:t>
+      </w:r>
+      <w:r>
+        <w:t xml:space="preserve"> </w:t>
+      </w:r>
+      <w:r>
+        <w:t xml:space="preserve">(</w:t>
+      </w:r>
+      <m:oMath>
+        <m:r>
+          <m:t>n</m:t>
+        </m:r>
+      </m:oMath>
+      <w:r>
+        <w:t xml:space="preserve">).</w:t>
+      </w:r>
+      <w:r>
+        <w:br/>
+      </w:r>
+    </w:p>
+    <w:p>
+      <w:pPr>
+        <w:numPr>
+          <w:ilvl w:val="1"/>
+          <w:numId w:val="1070"/>
+        </w:numPr>
+        <w:pStyle w:val="Compact"/>
+      </w:pPr>
+      <w:r>
+        <w:t xml:space="preserve">Cálculo:</w:t>
+      </w:r>
+      <w:r>
+        <w:br/>
+      </w:r>
+    </w:p>
+    <w:p>
+      <w:pPr>
+        <w:pStyle w:val="Compact"/>
+      </w:pPr>
+      <m:oMathPara>
+        <m:oMathParaPr>
+          <m:jc m:val="center"/>
+        </m:oMathParaPr>
+        <m:oMath>
+          <m:bar>
+            <m:barPr>
+              <m:pos m:val="top"/>
+            </m:barPr>
+            <m:e>
+              <m:r>
+                <m:t>x</m:t>
+              </m:r>
+            </m:e>
+          </m:bar>
+          <m:r>
+            <m:rPr>
+              <m:sty m:val="p"/>
+            </m:rPr>
+            <m:t>=</m:t>
+          </m:r>
+          <m:f>
+            <m:fPr>
+              <m:type m:val="bar"/>
+            </m:fPr>
+            <m:num>
+              <m:nary>
+                <m:naryPr>
+                  <m:chr m:val="∑"/>
+                  <m:limLoc m:val="undOvr"/>
+                  <m:subHide m:val="0"/>
+                  <m:supHide m:val="0"/>
+                </m:naryPr>
+                <m:sub>
+                  <m:r>
+                    <m:t>i</m:t>
+                  </m:r>
+                  <m:r>
+                    <m:rPr>
+                      <m:sty m:val="p"/>
+                    </m:rPr>
+                    <m:t>=</m:t>
+                  </m:r>
+                  <m:r>
+                    <m:t>1</m:t>
+                  </m:r>
+                </m:sub>
+                <m:sup>
+                  <m:r>
+                    <m:t>n</m:t>
+                  </m:r>
+                </m:sup>
+                <m:e>
+                  <m:sSub>
+                    <m:e>
+                      <m:r>
+                        <m:t>p</m:t>
+                      </m:r>
+                    </m:e>
+                    <m:sub>
+                      <m:r>
+                        <m:t>i</m:t>
+                      </m:r>
+                    </m:sub>
+                  </m:sSub>
+                </m:e>
+              </m:nary>
+              <m:r>
+                <m:rPr>
+                  <m:sty m:val="p"/>
+                </m:rPr>
+                <m:t>⋅</m:t>
+              </m:r>
+              <m:sSub>
+                <m:e>
+                  <m:r>
+                    <m:t>F</m:t>
+                  </m:r>
+                </m:e>
+                <m:sub>
+                  <m:r>
+                    <m:t>i</m:t>
+                  </m:r>
+                </m:sub>
+              </m:sSub>
+            </m:num>
+            <m:den>
+              <m:sSub>
+                <m:e>
+                  <m:r>
+                    <m:t>n</m:t>
+                  </m:r>
+                </m:e>
+                <m:sub>
+                  <m:r>
+                    <m:t>T</m:t>
+                  </m:r>
+                  <m:r>
+                    <m:t>o</m:t>
+                  </m:r>
+                  <m:r>
+                    <m:t>t</m:t>
+                  </m:r>
+                  <m:r>
+                    <m:t>a</m:t>
+                  </m:r>
+                  <m:r>
+                    <m:t>l</m:t>
+                  </m:r>
+                </m:sub>
+              </m:sSub>
+            </m:den>
+          </m:f>
+        </m:oMath>
+      </m:oMathPara>
     </w:p>
     <w:bookmarkEnd w:id="80"/>
     <w:bookmarkStart w:id="81" w:name="mediana"/>
@@ -9487,7 +9900,7 @@
       <w:pPr>
         <w:numPr>
           <w:ilvl w:val="0"/>
-          <w:numId w:val="1068"/>
+          <w:numId w:val="1071"/>
         </w:numPr>
         <w:pStyle w:val="Compact"/>
       </w:pPr>
@@ -9517,7 +9930,7 @@
       <w:pPr>
         <w:numPr>
           <w:ilvl w:val="0"/>
-          <w:numId w:val="1068"/>
+          <w:numId w:val="1071"/>
         </w:numPr>
         <w:pStyle w:val="Compact"/>
       </w:pPr>
@@ -9563,7 +9976,7 @@
       <w:pPr>
         <w:numPr>
           <w:ilvl w:val="0"/>
-          <w:numId w:val="1068"/>
+          <w:numId w:val="1071"/>
         </w:numPr>
         <w:pStyle w:val="Compact"/>
       </w:pPr>
@@ -9578,7 +9991,7 @@
       <w:pPr>
         <w:numPr>
           <w:ilvl w:val="1"/>
-          <w:numId w:val="1069"/>
+          <w:numId w:val="1072"/>
         </w:numPr>
         <w:pStyle w:val="Compact"/>
       </w:pPr>
@@ -9612,7 +10025,7 @@
       <w:pPr>
         <w:numPr>
           <w:ilvl w:val="1"/>
-          <w:numId w:val="1069"/>
+          <w:numId w:val="1072"/>
         </w:numPr>
         <w:pStyle w:val="Compact"/>
       </w:pPr>
@@ -9643,7 +10056,7 @@
       <w:pPr>
         <w:numPr>
           <w:ilvl w:val="1"/>
-          <w:numId w:val="1069"/>
+          <w:numId w:val="1072"/>
         </w:numPr>
         <w:pStyle w:val="Compact"/>
       </w:pPr>
@@ -9695,7 +10108,7 @@
       <w:pPr>
         <w:numPr>
           <w:ilvl w:val="1"/>
-          <w:numId w:val="1069"/>
+          <w:numId w:val="1072"/>
         </w:numPr>
         <w:pStyle w:val="Compact"/>
       </w:pPr>
@@ -9763,7 +10176,7 @@
       <w:pPr>
         <w:numPr>
           <w:ilvl w:val="0"/>
-          <w:numId w:val="1070"/>
+          <w:numId w:val="1073"/>
         </w:numPr>
         <w:pStyle w:val="Compact"/>
       </w:pPr>
@@ -9778,7 +10191,7 @@
       <w:pPr>
         <w:numPr>
           <w:ilvl w:val="1"/>
-          <w:numId w:val="1071"/>
+          <w:numId w:val="1074"/>
         </w:numPr>
         <w:pStyle w:val="Compact"/>
       </w:pPr>
@@ -9793,7 +10206,7 @@
       <w:pPr>
         <w:numPr>
           <w:ilvl w:val="0"/>
-          <w:numId w:val="1070"/>
+          <w:numId w:val="1073"/>
         </w:numPr>
         <w:pStyle w:val="Compact"/>
       </w:pPr>
@@ -9808,7 +10221,7 @@
       <w:pPr>
         <w:numPr>
           <w:ilvl w:val="1"/>
-          <w:numId w:val="1072"/>
+          <w:numId w:val="1075"/>
         </w:numPr>
         <w:pStyle w:val="Compact"/>
       </w:pPr>
@@ -10722,6 +11135,15 @@
     <w:abstractNumId w:val="991"/>
   </w:num>
   <w:num w:numId="1072">
+    <w:abstractNumId w:val="991"/>
+  </w:num>
+  <w:num w:numId="1073">
+    <w:abstractNumId w:val="991"/>
+  </w:num>
+  <w:num w:numId="1074">
+    <w:abstractNumId w:val="991"/>
+  </w:num>
+  <w:num w:numId="1075">
     <w:abstractNumId w:val="991"/>
   </w:num>
 </w:numbering>

</xml_diff>

<commit_message>
Estatística básica médias - Moda
</commit_message>
<xml_diff>
--- a/Readme.docx
+++ b/Readme.docx
@@ -49,7 +49,7 @@
         <w:pStyle w:val="Date"/>
       </w:pPr>
       <w:r>
-        <w:t xml:space="preserve">2022-09-07</w:t>
+        <w:t xml:space="preserve">2022-09-11</w:t>
       </w:r>
     </w:p>
     <w:sdt>
@@ -9339,7 +9339,7 @@
           <w:bCs/>
           <w:b/>
         </w:rPr>
-        <w:t xml:space="preserve">Média Aritmética Simples</w:t>
+        <w:t xml:space="preserve">Média Aritmética</w:t>
       </w:r>
       <w:r>
         <w:t xml:space="preserve"> </w:t>
@@ -9375,7 +9375,14 @@
         <w:pStyle w:val="Compact"/>
       </w:pPr>
       <w:r>
-        <w:t xml:space="preserve">Dados Não-Agrupados (não tabelados):</w:t>
+        <w:rPr>
+          <w:bCs/>
+          <w:b/>
+        </w:rPr>
+        <w:t xml:space="preserve">Média Aritmética Simples</w:t>
+      </w:r>
+      <w:r>
+        <w:t xml:space="preserve">, dados Não-Agrupados (não tabelados):</w:t>
       </w:r>
       <w:r>
         <w:br/>
@@ -9493,17 +9500,24 @@
         <w:pStyle w:val="Compact"/>
       </w:pPr>
       <w:r>
-        <w:t xml:space="preserve">Dados Agrupados (tabelados):</w:t>
-      </w:r>
-      <w:r>
-        <w:br/>
-      </w:r>
-    </w:p>
-    <w:p>
-      <w:pPr>
-        <w:numPr>
-          <w:ilvl w:val="1"/>
-          <w:numId w:val="1070"/>
+        <w:rPr>
+          <w:bCs/>
+          <w:b/>
+        </w:rPr>
+        <w:t xml:space="preserve">Média Aritmética Ponderada</w:t>
+      </w:r>
+      <w:r>
+        <w:t xml:space="preserve">, dados Agrupados (tabelados):</w:t>
+      </w:r>
+      <w:r>
+        <w:br/>
+      </w:r>
+    </w:p>
+    <w:p>
+      <w:pPr>
+        <w:numPr>
+          <w:ilvl w:val="0"/>
+          <w:numId w:val="1068"/>
         </w:numPr>
         <w:pStyle w:val="Compact"/>
       </w:pPr>
@@ -9607,8 +9621,8 @@
     <w:p>
       <w:pPr>
         <w:numPr>
-          <w:ilvl w:val="1"/>
-          <w:numId w:val="1070"/>
+          <w:ilvl w:val="0"/>
+          <w:numId w:val="1068"/>
         </w:numPr>
         <w:pStyle w:val="Compact"/>
       </w:pPr>
@@ -9739,6 +9753,238 @@
         </m:oMath>
       </m:oMathPara>
     </w:p>
+    <w:p>
+      <w:pPr>
+        <w:numPr>
+          <w:ilvl w:val="0"/>
+          <w:numId w:val="1000"/>
+        </w:numPr>
+        <w:pStyle w:val="Compact"/>
+      </w:pPr>
+      <w:r>
+        <w:t xml:space="preserve">ou,</w:t>
+      </w:r>
+      <w:r>
+        <w:br/>
+      </w:r>
+    </w:p>
+    <w:p>
+      <w:pPr>
+        <w:pStyle w:val="Compact"/>
+      </w:pPr>
+      <m:oMathPara>
+        <m:oMathParaPr>
+          <m:jc m:val="center"/>
+        </m:oMathParaPr>
+        <m:oMath>
+          <m:bar>
+            <m:barPr>
+              <m:pos m:val="top"/>
+            </m:barPr>
+            <m:e>
+              <m:r>
+                <m:t>x</m:t>
+              </m:r>
+            </m:e>
+          </m:bar>
+          <m:r>
+            <m:rPr>
+              <m:sty m:val="p"/>
+            </m:rPr>
+            <m:t>=</m:t>
+          </m:r>
+          <m:f>
+            <m:fPr>
+              <m:type m:val="bar"/>
+            </m:fPr>
+            <m:num>
+              <m:d>
+                <m:dPr>
+                  <m:begChr m:val="("/>
+                  <m:endChr m:val=")"/>
+                  <m:sepChr m:val=""/>
+                  <m:grow/>
+                </m:dPr>
+                <m:e>
+                  <m:sSub>
+                    <m:e>
+                      <m:r>
+                        <m:t>p</m:t>
+                      </m:r>
+                    </m:e>
+                    <m:sub>
+                      <m:r>
+                        <m:t>1</m:t>
+                      </m:r>
+                    </m:sub>
+                  </m:sSub>
+                  <m:r>
+                    <m:rPr>
+                      <m:sty m:val="p"/>
+                    </m:rPr>
+                    <m:t>⋅</m:t>
+                  </m:r>
+                  <m:sSub>
+                    <m:e>
+                      <m:r>
+                        <m:t>F</m:t>
+                      </m:r>
+                    </m:e>
+                    <m:sub>
+                      <m:r>
+                        <m:t>1</m:t>
+                      </m:r>
+                    </m:sub>
+                  </m:sSub>
+                </m:e>
+              </m:d>
+              <m:r>
+                <m:rPr>
+                  <m:sty m:val="p"/>
+                </m:rPr>
+                <m:t>+</m:t>
+              </m:r>
+              <m:d>
+                <m:dPr>
+                  <m:begChr m:val="("/>
+                  <m:endChr m:val=")"/>
+                  <m:sepChr m:val=""/>
+                  <m:grow/>
+                </m:dPr>
+                <m:e>
+                  <m:sSub>
+                    <m:e>
+                      <m:r>
+                        <m:t>p</m:t>
+                      </m:r>
+                    </m:e>
+                    <m:sub>
+                      <m:r>
+                        <m:t>2</m:t>
+                      </m:r>
+                    </m:sub>
+                  </m:sSub>
+                  <m:r>
+                    <m:rPr>
+                      <m:sty m:val="p"/>
+                    </m:rPr>
+                    <m:t>⋅</m:t>
+                  </m:r>
+                  <m:sSub>
+                    <m:e>
+                      <m:r>
+                        <m:t>F</m:t>
+                      </m:r>
+                    </m:e>
+                    <m:sub>
+                      <m:r>
+                        <m:t>2</m:t>
+                      </m:r>
+                    </m:sub>
+                  </m:sSub>
+                </m:e>
+              </m:d>
+              <m:r>
+                <m:rPr>
+                  <m:sty m:val="p"/>
+                </m:rPr>
+                <m:t>+</m:t>
+              </m:r>
+              <m:d>
+                <m:dPr>
+                  <m:begChr m:val="("/>
+                  <m:endChr m:val=")"/>
+                  <m:sepChr m:val=""/>
+                  <m:grow/>
+                </m:dPr>
+                <m:e>
+                  <m:sSub>
+                    <m:e>
+                      <m:r>
+                        <m:t>p</m:t>
+                      </m:r>
+                    </m:e>
+                    <m:sub>
+                      <m:r>
+                        <m:t>3</m:t>
+                      </m:r>
+                    </m:sub>
+                  </m:sSub>
+                  <m:r>
+                    <m:rPr>
+                      <m:sty m:val="p"/>
+                    </m:rPr>
+                    <m:t>⋅</m:t>
+                  </m:r>
+                  <m:sSub>
+                    <m:e>
+                      <m:r>
+                        <m:t>F</m:t>
+                      </m:r>
+                    </m:e>
+                    <m:sub>
+                      <m:r>
+                        <m:t>3</m:t>
+                      </m:r>
+                    </m:sub>
+                  </m:sSub>
+                </m:e>
+              </m:d>
+              <m:r>
+                <m:rPr>
+                  <m:sty m:val="p"/>
+                </m:rPr>
+                <m:t>+</m:t>
+              </m:r>
+              <m:r>
+                <m:rPr>
+                  <m:sty m:val="p"/>
+                </m:rPr>
+                <m:t>.</m:t>
+              </m:r>
+              <m:r>
+                <m:rPr>
+                  <m:sty m:val="p"/>
+                </m:rPr>
+                <m:t>.</m:t>
+              </m:r>
+              <m:r>
+                <m:rPr>
+                  <m:sty m:val="p"/>
+                </m:rPr>
+                <m:t>.</m:t>
+              </m:r>
+            </m:num>
+            <m:den>
+              <m:sSub>
+                <m:e>
+                  <m:r>
+                    <m:t>n</m:t>
+                  </m:r>
+                </m:e>
+                <m:sub>
+                  <m:r>
+                    <m:t>T</m:t>
+                  </m:r>
+                  <m:r>
+                    <m:t>o</m:t>
+                  </m:r>
+                  <m:r>
+                    <m:t>t</m:t>
+                  </m:r>
+                  <m:r>
+                    <m:t>a</m:t>
+                  </m:r>
+                  <m:r>
+                    <m:t>l</m:t>
+                  </m:r>
+                </m:sub>
+              </m:sSub>
+            </m:den>
+          </m:f>
+        </m:oMath>
+      </m:oMathPara>
+    </w:p>
     <w:bookmarkEnd w:id="80"/>
     <w:bookmarkStart w:id="81" w:name="mediana"/>
     <w:p>
@@ -9758,6 +10004,11 @@
         <w:t xml:space="preserve">Mediana</w:t>
       </w:r>
     </w:p>
+    <w:p>
+      <w:r>
+        <w:br w:type="page"/>
+      </w:r>
+    </w:p>
     <w:bookmarkEnd w:id="81"/>
     <w:bookmarkStart w:id="82" w:name="moda"/>
     <w:p>
@@ -9776,6 +10027,1395 @@
       <w:r>
         <w:t xml:space="preserve">Moda</w:t>
       </w:r>
+    </w:p>
+    <w:p>
+      <w:pPr>
+        <w:numPr>
+          <w:ilvl w:val="0"/>
+          <w:numId w:val="1070"/>
+        </w:numPr>
+      </w:pPr>
+      <w:r>
+        <w:t xml:space="preserve">Moda ou</w:t>
+      </w:r>
+      <w:r>
+        <w:t xml:space="preserve"> </w:t>
+      </w:r>
+      <m:oMath>
+        <m:r>
+          <m:t>M</m:t>
+        </m:r>
+        <m:r>
+          <m:t>o</m:t>
+        </m:r>
+        <m:d>
+          <m:dPr>
+            <m:begChr m:val="("/>
+            <m:endChr m:val=")"/>
+            <m:sepChr m:val=""/>
+            <m:grow/>
+          </m:dPr>
+          <m:e>
+            <m:r>
+              <m:t>x</m:t>
+            </m:r>
+          </m:e>
+        </m:d>
+      </m:oMath>
+      <w:r>
+        <w:t xml:space="preserve">: Valor com maior frequência de ocorrência em uma distribuição.</w:t>
+      </w:r>
+      <w:r>
+        <w:br/>
+      </w:r>
+    </w:p>
+    <w:p>
+      <w:pPr>
+        <w:numPr>
+          <w:ilvl w:val="0"/>
+          <w:numId w:val="1070"/>
+        </w:numPr>
+      </w:pPr>
+      <w:r>
+        <w:t xml:space="preserve">Podem haver mais de um valor distinto com maior frequência, podendo assim ter mais de um valor na moda.</w:t>
+      </w:r>
+      <w:r>
+        <w:br/>
+      </w:r>
+    </w:p>
+    <w:p>
+      <w:pPr>
+        <w:numPr>
+          <w:ilvl w:val="0"/>
+          <w:numId w:val="1070"/>
+        </w:numPr>
+      </w:pPr>
+      <w:r>
+        <w:t xml:space="preserve">Moda com frequência Continua:</w:t>
+      </w:r>
+      <w:r>
+        <w:br/>
+      </w:r>
+    </w:p>
+    <w:p>
+      <w:pPr>
+        <w:numPr>
+          <w:ilvl w:val="1"/>
+          <w:numId w:val="1071"/>
+        </w:numPr>
+        <w:pStyle w:val="Compact"/>
+      </w:pPr>
+      <w:r>
+        <w:rPr>
+          <w:bCs/>
+          <w:b/>
+        </w:rPr>
+        <w:t xml:space="preserve">Moda Bruta</w:t>
+      </w:r>
+      <w:r>
+        <w:t xml:space="preserve">:</w:t>
+      </w:r>
+      <w:r>
+        <w:br/>
+      </w:r>
+    </w:p>
+    <w:p>
+      <w:pPr>
+        <w:numPr>
+          <w:ilvl w:val="1"/>
+          <w:numId w:val="1072"/>
+        </w:numPr>
+        <w:pStyle w:val="Compact"/>
+      </w:pPr>
+      <w:r>
+        <w:t xml:space="preserve">Achar a classe com maior frequência, esse será o</w:t>
+      </w:r>
+      <w:r>
+        <w:t xml:space="preserve"> </w:t>
+      </w:r>
+      <w:r>
+        <w:rPr>
+          <w:iCs/>
+          <w:i/>
+        </w:rPr>
+        <w:t xml:space="preserve">Intervalo Modal</w:t>
+      </w:r>
+      <w:r>
+        <w:t xml:space="preserve">.</w:t>
+      </w:r>
+      <w:r>
+        <w:br/>
+      </w:r>
+    </w:p>
+    <w:p>
+      <w:pPr>
+        <w:numPr>
+          <w:ilvl w:val="1"/>
+          <w:numId w:val="1072"/>
+        </w:numPr>
+        <w:pStyle w:val="Compact"/>
+      </w:pPr>
+      <w:r>
+        <w:t xml:space="preserve">Cálcular o</w:t>
+      </w:r>
+      <w:r>
+        <w:t xml:space="preserve"> </w:t>
+      </w:r>
+      <w:r>
+        <w:rPr>
+          <w:iCs/>
+          <w:i/>
+        </w:rPr>
+        <w:t xml:space="preserve">Ponto Médio</w:t>
+      </w:r>
+      <w:r>
+        <w:t xml:space="preserve"> </w:t>
+      </w:r>
+      <w:r>
+        <w:t xml:space="preserve">(Representatividade da classe) do</w:t>
+      </w:r>
+      <w:r>
+        <w:t xml:space="preserve"> </w:t>
+      </w:r>
+      <w:r>
+        <w:rPr>
+          <w:iCs/>
+          <w:i/>
+        </w:rPr>
+        <w:t xml:space="preserve">Intervalo Modal</w:t>
+      </w:r>
+      <w:r>
+        <w:t xml:space="preserve">:</w:t>
+      </w:r>
+      <w:r>
+        <w:br/>
+      </w:r>
+    </w:p>
+    <w:p>
+      <w:pPr>
+        <w:pStyle w:val="Compact"/>
+      </w:pPr>
+      <m:oMathPara>
+        <m:oMathParaPr>
+          <m:jc m:val="center"/>
+        </m:oMathParaPr>
+        <m:oMath>
+          <m:r>
+            <m:t>P</m:t>
+          </m:r>
+          <m:r>
+            <m:t>M</m:t>
+          </m:r>
+          <m:r>
+            <m:rPr>
+              <m:sty m:val="p"/>
+            </m:rPr>
+            <m:t>=</m:t>
+          </m:r>
+          <m:f>
+            <m:fPr>
+              <m:type m:val="bar"/>
+            </m:fPr>
+            <m:num>
+              <m:r>
+                <m:t>L</m:t>
+              </m:r>
+              <m:r>
+                <m:t>S</m:t>
+              </m:r>
+              <m:r>
+                <m:rPr>
+                  <m:sty m:val="p"/>
+                </m:rPr>
+                <m:t>+</m:t>
+              </m:r>
+              <m:r>
+                <m:t>L</m:t>
+              </m:r>
+              <m:r>
+                <m:t>I</m:t>
+              </m:r>
+            </m:num>
+            <m:den>
+              <m:r>
+                <m:t>2</m:t>
+              </m:r>
+            </m:den>
+          </m:f>
+        </m:oMath>
+      </m:oMathPara>
+    </w:p>
+    <w:p>
+      <w:pPr>
+        <w:numPr>
+          <w:ilvl w:val="1"/>
+          <w:numId w:val="1000"/>
+        </w:numPr>
+        <w:pStyle w:val="Compact"/>
+      </w:pPr>
+      <w:r>
+        <w:t xml:space="preserve">LS = Limite superior da classe.</w:t>
+      </w:r>
+      <w:r>
+        <w:br/>
+      </w:r>
+      <w:r>
+        <w:t xml:space="preserve">LI = Limite inferior da classe.</w:t>
+      </w:r>
+      <w:r>
+        <w:br/>
+      </w:r>
+    </w:p>
+    <w:p>
+      <w:pPr>
+        <w:numPr>
+          <w:ilvl w:val="1"/>
+          <w:numId w:val="1072"/>
+        </w:numPr>
+        <w:pStyle w:val="Compact"/>
+      </w:pPr>
+      <w:r>
+        <w:t xml:space="preserve">O</w:t>
+      </w:r>
+      <w:r>
+        <w:t xml:space="preserve"> </w:t>
+      </w:r>
+      <w:r>
+        <w:rPr>
+          <w:iCs/>
+          <w:i/>
+        </w:rPr>
+        <w:t xml:space="preserve">Ponto Médio</w:t>
+      </w:r>
+      <w:r>
+        <w:t xml:space="preserve"> </w:t>
+      </w:r>
+      <w:r>
+        <w:t xml:space="preserve">do</w:t>
+      </w:r>
+      <w:r>
+        <w:t xml:space="preserve"> </w:t>
+      </w:r>
+      <w:r>
+        <w:rPr>
+          <w:iCs/>
+          <w:i/>
+        </w:rPr>
+        <w:t xml:space="preserve">Intervalo Modal</w:t>
+      </w:r>
+      <w:r>
+        <w:t xml:space="preserve"> </w:t>
+      </w:r>
+      <w:r>
+        <w:t xml:space="preserve">será a</w:t>
+      </w:r>
+      <w:r>
+        <w:t xml:space="preserve"> </w:t>
+      </w:r>
+      <w:r>
+        <w:rPr>
+          <w:bCs/>
+          <w:b/>
+        </w:rPr>
+        <w:t xml:space="preserve">Moda Bruta</w:t>
+      </w:r>
+      <w:r>
+        <w:t xml:space="preserve">.</w:t>
+      </w:r>
+      <w:r>
+        <w:br/>
+      </w:r>
+    </w:p>
+    <w:p>
+      <w:pPr>
+        <w:numPr>
+          <w:ilvl w:val="1"/>
+          <w:numId w:val="1073"/>
+        </w:numPr>
+        <w:pStyle w:val="Compact"/>
+      </w:pPr>
+      <w:r>
+        <w:rPr>
+          <w:bCs/>
+          <w:b/>
+        </w:rPr>
+        <w:t xml:space="preserve">Moda King</w:t>
+      </w:r>
+      <w:r>
+        <w:t xml:space="preserve"> </w:t>
+      </w:r>
+      <w:r>
+        <w:t xml:space="preserve">ou</w:t>
+      </w:r>
+      <w:r>
+        <w:t xml:space="preserve"> </w:t>
+      </w:r>
+      <w:r>
+        <w:rPr>
+          <w:bCs/>
+          <w:b/>
+        </w:rPr>
+        <w:t xml:space="preserve">Moda do Rei</w:t>
+      </w:r>
+      <w:r>
+        <w:t xml:space="preserve">:</w:t>
+      </w:r>
+      <w:r>
+        <w:br/>
+      </w:r>
+    </w:p>
+    <w:p>
+      <w:pPr>
+        <w:numPr>
+          <w:ilvl w:val="1"/>
+          <w:numId w:val="1074"/>
+        </w:numPr>
+        <w:pStyle w:val="Compact"/>
+      </w:pPr>
+      <w:r>
+        <w:t xml:space="preserve">Determinar o intervalo (classe) com maior frequência, esse será o</w:t>
+      </w:r>
+      <w:r>
+        <w:t xml:space="preserve"> </w:t>
+      </w:r>
+      <w:r>
+        <w:rPr>
+          <w:iCs/>
+          <w:i/>
+        </w:rPr>
+        <w:t xml:space="preserve">Intervalo Modal</w:t>
+      </w:r>
+      <w:r>
+        <w:t xml:space="preserve">.</w:t>
+      </w:r>
+      <w:r>
+        <w:br/>
+      </w:r>
+    </w:p>
+    <w:p>
+      <w:pPr>
+        <w:numPr>
+          <w:ilvl w:val="1"/>
+          <w:numId w:val="1074"/>
+        </w:numPr>
+        <w:pStyle w:val="Compact"/>
+      </w:pPr>
+      <w:r>
+        <w:t xml:space="preserve">Cálculo da Moda de King (</w:t>
+      </w:r>
+      <m:oMath>
+        <m:sSub>
+          <m:e>
+            <m:r>
+              <m:t>M</m:t>
+            </m:r>
+          </m:e>
+          <m:sub>
+            <m:r>
+              <m:t>K</m:t>
+            </m:r>
+            <m:r>
+              <m:t>i</m:t>
+            </m:r>
+            <m:r>
+              <m:t>n</m:t>
+            </m:r>
+            <m:r>
+              <m:t>g</m:t>
+            </m:r>
+          </m:sub>
+        </m:sSub>
+      </m:oMath>
+      <w:r>
+        <w:t xml:space="preserve">):</w:t>
+      </w:r>
+      <w:r>
+        <w:br/>
+      </w:r>
+    </w:p>
+    <w:p>
+      <w:pPr>
+        <w:pStyle w:val="Compact"/>
+      </w:pPr>
+      <m:oMathPara>
+        <m:oMathParaPr>
+          <m:jc m:val="center"/>
+        </m:oMathParaPr>
+        <m:oMath>
+          <m:sSub>
+            <m:e>
+              <m:r>
+                <m:t>M</m:t>
+              </m:r>
+            </m:e>
+            <m:sub>
+              <m:r>
+                <m:t>K</m:t>
+              </m:r>
+              <m:r>
+                <m:t>i</m:t>
+              </m:r>
+              <m:r>
+                <m:t>n</m:t>
+              </m:r>
+              <m:r>
+                <m:t>g</m:t>
+              </m:r>
+            </m:sub>
+          </m:sSub>
+          <m:r>
+            <m:rPr>
+              <m:sty m:val="p"/>
+            </m:rPr>
+            <m:t>=</m:t>
+          </m:r>
+          <m:r>
+            <m:t>L</m:t>
+          </m:r>
+          <m:r>
+            <m:t>I</m:t>
+          </m:r>
+          <m:r>
+            <m:rPr>
+              <m:sty m:val="p"/>
+            </m:rPr>
+            <m:t>+</m:t>
+          </m:r>
+          <m:d>
+            <m:dPr>
+              <m:begChr m:val="("/>
+              <m:endChr m:val=")"/>
+              <m:sepChr m:val=""/>
+              <m:grow/>
+            </m:dPr>
+            <m:e>
+              <m:f>
+                <m:fPr>
+                  <m:type m:val="bar"/>
+                </m:fPr>
+                <m:num>
+                  <m:sSub>
+                    <m:e>
+                      <m:r>
+                        <m:t>F</m:t>
+                      </m:r>
+                    </m:e>
+                    <m:sub>
+                      <m:r>
+                        <m:t>p</m:t>
+                      </m:r>
+                      <m:r>
+                        <m:t>o</m:t>
+                      </m:r>
+                      <m:r>
+                        <m:t>s</m:t>
+                      </m:r>
+                      <m:r>
+                        <m:t>t</m:t>
+                      </m:r>
+                    </m:sub>
+                  </m:sSub>
+                </m:num>
+                <m:den>
+                  <m:sSub>
+                    <m:e>
+                      <m:r>
+                        <m:t>F</m:t>
+                      </m:r>
+                    </m:e>
+                    <m:sub>
+                      <m:r>
+                        <m:t>p</m:t>
+                      </m:r>
+                      <m:r>
+                        <m:t>o</m:t>
+                      </m:r>
+                      <m:r>
+                        <m:t>s</m:t>
+                      </m:r>
+                      <m:r>
+                        <m:t>t</m:t>
+                      </m:r>
+                    </m:sub>
+                  </m:sSub>
+                  <m:r>
+                    <m:rPr>
+                      <m:sty m:val="p"/>
+                    </m:rPr>
+                    <m:t>+</m:t>
+                  </m:r>
+                  <m:sSub>
+                    <m:e>
+                      <m:r>
+                        <m:t>F</m:t>
+                      </m:r>
+                    </m:e>
+                    <m:sub>
+                      <m:r>
+                        <m:t>a</m:t>
+                      </m:r>
+                      <m:r>
+                        <m:t>n</m:t>
+                      </m:r>
+                      <m:r>
+                        <m:t>t</m:t>
+                      </m:r>
+                    </m:sub>
+                  </m:sSub>
+                </m:den>
+              </m:f>
+              <m:r>
+                <m:rPr>
+                  <m:sty m:val="p"/>
+                </m:rPr>
+                <m:t>⋅</m:t>
+              </m:r>
+              <m:r>
+                <m:t>h</m:t>
+              </m:r>
+            </m:e>
+          </m:d>
+        </m:oMath>
+      </m:oMathPara>
+    </w:p>
+    <w:p>
+      <w:pPr>
+        <w:numPr>
+          <w:ilvl w:val="1"/>
+          <w:numId w:val="1000"/>
+        </w:numPr>
+        <w:pStyle w:val="Compact"/>
+      </w:pPr>
+      <m:oMath>
+        <m:r>
+          <m:t>L</m:t>
+        </m:r>
+        <m:r>
+          <m:t>I</m:t>
+        </m:r>
+      </m:oMath>
+      <w:r>
+        <w:t xml:space="preserve"> </w:t>
+      </w:r>
+      <w:r>
+        <w:t xml:space="preserve">é o limite inferior da classe do</w:t>
+      </w:r>
+      <w:r>
+        <w:t xml:space="preserve"> </w:t>
+      </w:r>
+      <w:r>
+        <w:rPr>
+          <w:iCs/>
+          <w:i/>
+        </w:rPr>
+        <w:t xml:space="preserve">Intervalo Modal</w:t>
+      </w:r>
+      <w:r>
+        <w:t xml:space="preserve">.</w:t>
+      </w:r>
+      <w:r>
+        <w:br/>
+      </w:r>
+      <m:oMath>
+        <m:sSub>
+          <m:e>
+            <m:r>
+              <m:t>F</m:t>
+            </m:r>
+          </m:e>
+          <m:sub>
+            <m:r>
+              <m:t>p</m:t>
+            </m:r>
+            <m:r>
+              <m:t>o</m:t>
+            </m:r>
+            <m:r>
+              <m:t>s</m:t>
+            </m:r>
+            <m:r>
+              <m:t>t</m:t>
+            </m:r>
+          </m:sub>
+        </m:sSub>
+      </m:oMath>
+      <w:r>
+        <w:t xml:space="preserve"> </w:t>
+      </w:r>
+      <w:r>
+        <w:t xml:space="preserve">é a frequência da classe posterior ao</w:t>
+      </w:r>
+      <w:r>
+        <w:t xml:space="preserve"> </w:t>
+      </w:r>
+      <w:r>
+        <w:rPr>
+          <w:iCs/>
+          <w:i/>
+        </w:rPr>
+        <w:t xml:space="preserve">Intervalo Modal</w:t>
+      </w:r>
+      <w:r>
+        <w:t xml:space="preserve">.</w:t>
+      </w:r>
+      <w:r>
+        <w:br/>
+      </w:r>
+      <m:oMath>
+        <m:sSub>
+          <m:e>
+            <m:r>
+              <m:t>F</m:t>
+            </m:r>
+          </m:e>
+          <m:sub>
+            <m:r>
+              <m:t>a</m:t>
+            </m:r>
+            <m:r>
+              <m:t>n</m:t>
+            </m:r>
+            <m:r>
+              <m:t>t</m:t>
+            </m:r>
+          </m:sub>
+        </m:sSub>
+      </m:oMath>
+      <w:r>
+        <w:t xml:space="preserve"> </w:t>
+      </w:r>
+      <w:r>
+        <w:t xml:space="preserve">é a frequência da classe anterior ao</w:t>
+      </w:r>
+      <w:r>
+        <w:t xml:space="preserve"> </w:t>
+      </w:r>
+      <w:r>
+        <w:rPr>
+          <w:iCs/>
+          <w:i/>
+        </w:rPr>
+        <w:t xml:space="preserve">Intervalo Modal</w:t>
+      </w:r>
+      <w:r>
+        <w:t xml:space="preserve">.</w:t>
+      </w:r>
+      <w:r>
+        <w:br/>
+      </w:r>
+      <m:oMath>
+        <m:r>
+          <m:t>h</m:t>
+        </m:r>
+      </m:oMath>
+      <w:r>
+        <w:t xml:space="preserve"> </w:t>
+      </w:r>
+      <w:r>
+        <w:t xml:space="preserve">é a amplitude do intervalo da classe.</w:t>
+      </w:r>
+      <w:r>
+        <w:br/>
+      </w:r>
+    </w:p>
+    <w:p>
+      <w:pPr>
+        <w:pStyle w:val="Compact"/>
+      </w:pPr>
+      <m:oMathPara>
+        <m:oMathParaPr>
+          <m:jc m:val="center"/>
+        </m:oMathParaPr>
+        <m:oMath>
+          <m:r>
+            <m:t>h</m:t>
+          </m:r>
+          <m:r>
+            <m:rPr>
+              <m:sty m:val="p"/>
+            </m:rPr>
+            <m:t>=</m:t>
+          </m:r>
+          <m:r>
+            <m:t>L</m:t>
+          </m:r>
+          <m:r>
+            <m:t>S</m:t>
+          </m:r>
+          <m:r>
+            <m:rPr>
+              <m:sty m:val="p"/>
+            </m:rPr>
+            <m:t>−</m:t>
+          </m:r>
+          <m:r>
+            <m:t>L</m:t>
+          </m:r>
+          <m:r>
+            <m:t>I</m:t>
+          </m:r>
+        </m:oMath>
+      </m:oMathPara>
+    </w:p>
+    <w:p>
+      <w:pPr>
+        <w:numPr>
+          <w:ilvl w:val="1"/>
+          <w:numId w:val="1075"/>
+        </w:numPr>
+        <w:pStyle w:val="Compact"/>
+      </w:pPr>
+      <w:r>
+        <w:rPr>
+          <w:bCs/>
+          <w:b/>
+        </w:rPr>
+        <w:t xml:space="preserve">Moda de Czuber</w:t>
+      </w:r>
+      <w:r>
+        <w:t xml:space="preserve">:</w:t>
+      </w:r>
+      <w:r>
+        <w:br/>
+      </w:r>
+    </w:p>
+    <w:p>
+      <w:pPr>
+        <w:numPr>
+          <w:ilvl w:val="1"/>
+          <w:numId w:val="1076"/>
+        </w:numPr>
+        <w:pStyle w:val="Compact"/>
+      </w:pPr>
+      <w:r>
+        <w:t xml:space="preserve">Determinar o intervalo (classe) com maior frequência, esse será o</w:t>
+      </w:r>
+      <w:r>
+        <w:t xml:space="preserve"> </w:t>
+      </w:r>
+      <w:r>
+        <w:rPr>
+          <w:iCs/>
+          <w:i/>
+        </w:rPr>
+        <w:t xml:space="preserve">Intervalo Modal</w:t>
+      </w:r>
+      <w:r>
+        <w:t xml:space="preserve">.</w:t>
+      </w:r>
+      <w:r>
+        <w:br/>
+      </w:r>
+    </w:p>
+    <w:p>
+      <w:pPr>
+        <w:numPr>
+          <w:ilvl w:val="1"/>
+          <w:numId w:val="1076"/>
+        </w:numPr>
+        <w:pStyle w:val="Compact"/>
+      </w:pPr>
+      <w:r>
+        <w:t xml:space="preserve">Cálculo da</w:t>
+      </w:r>
+      <w:r>
+        <w:t xml:space="preserve"> </w:t>
+      </w:r>
+      <w:r>
+        <w:rPr>
+          <w:bCs/>
+          <w:b/>
+        </w:rPr>
+        <w:t xml:space="preserve">Moda de Czuber</w:t>
+      </w:r>
+      <w:r>
+        <w:t xml:space="preserve"> </w:t>
+      </w:r>
+      <w:r>
+        <w:t xml:space="preserve">(</w:t>
+      </w:r>
+      <m:oMath>
+        <m:sSub>
+          <m:e>
+            <m:r>
+              <m:t>M</m:t>
+            </m:r>
+          </m:e>
+          <m:sub>
+            <m:r>
+              <m:t>C</m:t>
+            </m:r>
+            <m:r>
+              <m:t>z</m:t>
+            </m:r>
+            <m:r>
+              <m:t>u</m:t>
+            </m:r>
+            <m:r>
+              <m:t>b</m:t>
+            </m:r>
+            <m:r>
+              <m:t>e</m:t>
+            </m:r>
+            <m:r>
+              <m:t>r</m:t>
+            </m:r>
+          </m:sub>
+        </m:sSub>
+      </m:oMath>
+      <w:r>
+        <w:t xml:space="preserve">):</w:t>
+      </w:r>
+      <w:r>
+        <w:br/>
+      </w:r>
+    </w:p>
+    <w:p>
+      <w:pPr>
+        <w:pStyle w:val="Compact"/>
+      </w:pPr>
+      <m:oMathPara>
+        <m:oMathParaPr>
+          <m:jc m:val="center"/>
+        </m:oMathParaPr>
+        <m:oMath>
+          <m:sSub>
+            <m:e>
+              <m:r>
+                <m:t>M</m:t>
+              </m:r>
+            </m:e>
+            <m:sub>
+              <m:r>
+                <m:t>C</m:t>
+              </m:r>
+              <m:r>
+                <m:t>z</m:t>
+              </m:r>
+              <m:r>
+                <m:t>u</m:t>
+              </m:r>
+              <m:r>
+                <m:t>b</m:t>
+              </m:r>
+              <m:r>
+                <m:t>e</m:t>
+              </m:r>
+              <m:r>
+                <m:t>r</m:t>
+              </m:r>
+            </m:sub>
+          </m:sSub>
+          <m:r>
+            <m:rPr>
+              <m:sty m:val="p"/>
+            </m:rPr>
+            <m:t>=</m:t>
+          </m:r>
+          <m:r>
+            <m:t>L</m:t>
+          </m:r>
+          <m:r>
+            <m:t>I</m:t>
+          </m:r>
+          <m:r>
+            <m:rPr>
+              <m:sty m:val="p"/>
+            </m:rPr>
+            <m:t>+</m:t>
+          </m:r>
+          <m:d>
+            <m:dPr>
+              <m:begChr m:val="("/>
+              <m:endChr m:val=")"/>
+              <m:sepChr m:val=""/>
+              <m:grow/>
+            </m:dPr>
+            <m:e>
+              <m:f>
+                <m:fPr>
+                  <m:type m:val="bar"/>
+                </m:fPr>
+                <m:num>
+                  <m:sSub>
+                    <m:e>
+                      <m:r>
+                        <m:t>Δ</m:t>
+                      </m:r>
+                    </m:e>
+                    <m:sub>
+                      <m:r>
+                        <m:t>a</m:t>
+                      </m:r>
+                      <m:r>
+                        <m:t>n</m:t>
+                      </m:r>
+                      <m:r>
+                        <m:t>t</m:t>
+                      </m:r>
+                    </m:sub>
+                  </m:sSub>
+                </m:num>
+                <m:den>
+                  <m:sSub>
+                    <m:e>
+                      <m:r>
+                        <m:t>Δ</m:t>
+                      </m:r>
+                    </m:e>
+                    <m:sub>
+                      <m:r>
+                        <m:t>a</m:t>
+                      </m:r>
+                      <m:r>
+                        <m:t>n</m:t>
+                      </m:r>
+                      <m:r>
+                        <m:t>t</m:t>
+                      </m:r>
+                    </m:sub>
+                  </m:sSub>
+                  <m:r>
+                    <m:rPr>
+                      <m:sty m:val="p"/>
+                    </m:rPr>
+                    <m:t>+</m:t>
+                  </m:r>
+                  <m:sSub>
+                    <m:e>
+                      <m:r>
+                        <m:t>Δ</m:t>
+                      </m:r>
+                    </m:e>
+                    <m:sub>
+                      <m:r>
+                        <m:t>p</m:t>
+                      </m:r>
+                      <m:r>
+                        <m:t>o</m:t>
+                      </m:r>
+                      <m:r>
+                        <m:t>s</m:t>
+                      </m:r>
+                      <m:r>
+                        <m:t>t</m:t>
+                      </m:r>
+                    </m:sub>
+                  </m:sSub>
+                </m:den>
+              </m:f>
+              <m:r>
+                <m:rPr>
+                  <m:sty m:val="p"/>
+                </m:rPr>
+                <m:t>⋅</m:t>
+              </m:r>
+              <m:r>
+                <m:t>h</m:t>
+              </m:r>
+            </m:e>
+          </m:d>
+        </m:oMath>
+      </m:oMathPara>
+    </w:p>
+    <w:p>
+      <w:pPr>
+        <w:numPr>
+          <w:ilvl w:val="1"/>
+          <w:numId w:val="1000"/>
+        </w:numPr>
+        <w:pStyle w:val="Compact"/>
+      </w:pPr>
+      <m:oMath>
+        <m:r>
+          <m:t>L</m:t>
+        </m:r>
+        <m:r>
+          <m:t>I</m:t>
+        </m:r>
+      </m:oMath>
+      <w:r>
+        <w:t xml:space="preserve"> </w:t>
+      </w:r>
+      <w:r>
+        <w:t xml:space="preserve">é o limite inferior da classe do</w:t>
+      </w:r>
+      <w:r>
+        <w:t xml:space="preserve"> </w:t>
+      </w:r>
+      <w:r>
+        <w:rPr>
+          <w:iCs/>
+          <w:i/>
+        </w:rPr>
+        <w:t xml:space="preserve">Intervalo Modal</w:t>
+      </w:r>
+      <w:r>
+        <w:t xml:space="preserve">.</w:t>
+      </w:r>
+      <w:r>
+        <w:br/>
+      </w:r>
+      <m:oMath>
+        <m:sSub>
+          <m:e>
+            <m:r>
+              <m:t>Δ</m:t>
+            </m:r>
+          </m:e>
+          <m:sub>
+            <m:r>
+              <m:t>a</m:t>
+            </m:r>
+            <m:r>
+              <m:t>n</m:t>
+            </m:r>
+            <m:r>
+              <m:t>t</m:t>
+            </m:r>
+          </m:sub>
+        </m:sSub>
+      </m:oMath>
+      <w:r>
+        <w:t xml:space="preserve"> </w:t>
+      </w:r>
+      <w:r>
+        <w:t xml:space="preserve">é a variação (diferença) da frequência da classe anterior (ao</w:t>
+      </w:r>
+      <w:r>
+        <w:t xml:space="preserve"> </w:t>
+      </w:r>
+      <w:r>
+        <w:rPr>
+          <w:iCs/>
+          <w:i/>
+        </w:rPr>
+        <w:t xml:space="preserve">Intervalo Modal</w:t>
+      </w:r>
+      <w:r>
+        <w:t xml:space="preserve">) com o</w:t>
+      </w:r>
+      <w:r>
+        <w:t xml:space="preserve"> </w:t>
+      </w:r>
+      <w:r>
+        <w:rPr>
+          <w:iCs/>
+          <w:i/>
+        </w:rPr>
+        <w:t xml:space="preserve">Intervalo Modal</w:t>
+      </w:r>
+      <w:r>
+        <w:t xml:space="preserve"> </w:t>
+      </w:r>
+      <w:r>
+        <w:t xml:space="preserve">(classe com maior frequência).</w:t>
+      </w:r>
+      <w:r>
+        <w:br/>
+      </w:r>
+    </w:p>
+    <w:p>
+      <w:pPr>
+        <w:pStyle w:val="Compact"/>
+      </w:pPr>
+      <m:oMathPara>
+        <m:oMathParaPr>
+          <m:jc m:val="center"/>
+        </m:oMathParaPr>
+        <m:oMath>
+          <m:sSub>
+            <m:e>
+              <m:r>
+                <m:t>Δ</m:t>
+              </m:r>
+            </m:e>
+            <m:sub>
+              <m:r>
+                <m:t>a</m:t>
+              </m:r>
+              <m:r>
+                <m:t>n</m:t>
+              </m:r>
+              <m:r>
+                <m:t>t</m:t>
+              </m:r>
+            </m:sub>
+          </m:sSub>
+          <m:r>
+            <m:rPr>
+              <m:sty m:val="p"/>
+            </m:rPr>
+            <m:t>=</m:t>
+          </m:r>
+          <m:d>
+            <m:dPr>
+              <m:begChr m:val="|"/>
+              <m:endChr m:val="|"/>
+              <m:sepChr m:val=""/>
+              <m:grow/>
+            </m:dPr>
+            <m:e>
+              <m:sSub>
+                <m:e>
+                  <m:r>
+                    <m:t>F</m:t>
+                  </m:r>
+                </m:e>
+                <m:sub>
+                  <m:r>
+                    <m:t>i</m:t>
+                  </m:r>
+                </m:sub>
+              </m:sSub>
+              <m:r>
+                <m:rPr>
+                  <m:sty m:val="p"/>
+                </m:rPr>
+                <m:t>−</m:t>
+              </m:r>
+              <m:sSub>
+                <m:e>
+                  <m:r>
+                    <m:t>F</m:t>
+                  </m:r>
+                </m:e>
+                <m:sub>
+                  <m:r>
+                    <m:t>i</m:t>
+                  </m:r>
+                  <m:r>
+                    <m:rPr>
+                      <m:sty m:val="p"/>
+                    </m:rPr>
+                    <m:t>−</m:t>
+                  </m:r>
+                  <m:r>
+                    <m:t>1</m:t>
+                  </m:r>
+                </m:sub>
+              </m:sSub>
+            </m:e>
+          </m:d>
+        </m:oMath>
+      </m:oMathPara>
+    </w:p>
+    <w:p>
+      <w:pPr>
+        <w:numPr>
+          <w:ilvl w:val="1"/>
+          <w:numId w:val="1000"/>
+        </w:numPr>
+        <w:pStyle w:val="Compact"/>
+      </w:pPr>
+      <m:oMath>
+        <m:sSub>
+          <m:e>
+            <m:r>
+              <m:t>Δ</m:t>
+            </m:r>
+          </m:e>
+          <m:sub>
+            <m:r>
+              <m:t>p</m:t>
+            </m:r>
+            <m:r>
+              <m:t>o</m:t>
+            </m:r>
+            <m:r>
+              <m:t>s</m:t>
+            </m:r>
+            <m:r>
+              <m:t>t</m:t>
+            </m:r>
+          </m:sub>
+        </m:sSub>
+      </m:oMath>
+      <w:r>
+        <w:t xml:space="preserve"> </w:t>
+      </w:r>
+      <w:r>
+        <w:t xml:space="preserve">é a variação (diferença) da frequência da classe posterior (ao</w:t>
+      </w:r>
+      <w:r>
+        <w:t xml:space="preserve"> </w:t>
+      </w:r>
+      <w:r>
+        <w:rPr>
+          <w:iCs/>
+          <w:i/>
+        </w:rPr>
+        <w:t xml:space="preserve">Intervalo Modal</w:t>
+      </w:r>
+      <w:r>
+        <w:t xml:space="preserve">) com o</w:t>
+      </w:r>
+      <w:r>
+        <w:t xml:space="preserve"> </w:t>
+      </w:r>
+      <w:r>
+        <w:rPr>
+          <w:iCs/>
+          <w:i/>
+        </w:rPr>
+        <w:t xml:space="preserve">Intervalo Modal</w:t>
+      </w:r>
+      <w:r>
+        <w:t xml:space="preserve"> </w:t>
+      </w:r>
+      <w:r>
+        <w:t xml:space="preserve">(classe com maior frequência).</w:t>
+      </w:r>
+      <w:r>
+        <w:br/>
+      </w:r>
+    </w:p>
+    <w:p>
+      <w:pPr>
+        <w:pStyle w:val="Compact"/>
+      </w:pPr>
+      <m:oMathPara>
+        <m:oMathParaPr>
+          <m:jc m:val="center"/>
+        </m:oMathParaPr>
+        <m:oMath>
+          <m:sSub>
+            <m:e>
+              <m:r>
+                <m:t>Δ</m:t>
+              </m:r>
+            </m:e>
+            <m:sub>
+              <m:r>
+                <m:t>a</m:t>
+              </m:r>
+              <m:r>
+                <m:t>n</m:t>
+              </m:r>
+              <m:r>
+                <m:t>t</m:t>
+              </m:r>
+            </m:sub>
+          </m:sSub>
+          <m:r>
+            <m:rPr>
+              <m:sty m:val="p"/>
+            </m:rPr>
+            <m:t>=</m:t>
+          </m:r>
+          <m:d>
+            <m:dPr>
+              <m:begChr m:val="|"/>
+              <m:endChr m:val="|"/>
+              <m:sepChr m:val=""/>
+              <m:grow/>
+            </m:dPr>
+            <m:e>
+              <m:sSub>
+                <m:e>
+                  <m:r>
+                    <m:t>F</m:t>
+                  </m:r>
+                </m:e>
+                <m:sub>
+                  <m:r>
+                    <m:t>i</m:t>
+                  </m:r>
+                </m:sub>
+              </m:sSub>
+              <m:r>
+                <m:rPr>
+                  <m:sty m:val="p"/>
+                </m:rPr>
+                <m:t>−</m:t>
+              </m:r>
+              <m:sSub>
+                <m:e>
+                  <m:r>
+                    <m:t>F</m:t>
+                  </m:r>
+                </m:e>
+                <m:sub>
+                  <m:r>
+                    <m:t>i</m:t>
+                  </m:r>
+                  <m:r>
+                    <m:rPr>
+                      <m:sty m:val="p"/>
+                    </m:rPr>
+                    <m:t>+</m:t>
+                  </m:r>
+                  <m:r>
+                    <m:t>1</m:t>
+                  </m:r>
+                </m:sub>
+              </m:sSub>
+            </m:e>
+          </m:d>
+        </m:oMath>
+      </m:oMathPara>
+    </w:p>
+    <w:p>
+      <w:pPr>
+        <w:numPr>
+          <w:ilvl w:val="1"/>
+          <w:numId w:val="1000"/>
+        </w:numPr>
+        <w:pStyle w:val="Compact"/>
+      </w:pPr>
+      <m:oMath>
+        <m:r>
+          <m:t>h</m:t>
+        </m:r>
+      </m:oMath>
+      <w:r>
+        <w:t xml:space="preserve"> </w:t>
+      </w:r>
+      <w:r>
+        <w:t xml:space="preserve">é a amplitude do intervalo da classe.</w:t>
+      </w:r>
+      <w:r>
+        <w:br/>
+      </w:r>
+    </w:p>
+    <w:p>
+      <w:pPr>
+        <w:pStyle w:val="Compact"/>
+      </w:pPr>
+      <m:oMathPara>
+        <m:oMathParaPr>
+          <m:jc m:val="center"/>
+        </m:oMathParaPr>
+        <m:oMath>
+          <m:r>
+            <m:t>h</m:t>
+          </m:r>
+          <m:r>
+            <m:rPr>
+              <m:sty m:val="p"/>
+            </m:rPr>
+            <m:t>=</m:t>
+          </m:r>
+          <m:r>
+            <m:t>L</m:t>
+          </m:r>
+          <m:r>
+            <m:t>S</m:t>
+          </m:r>
+          <m:r>
+            <m:rPr>
+              <m:sty m:val="p"/>
+            </m:rPr>
+            <m:t>−</m:t>
+          </m:r>
+          <m:r>
+            <m:t>L</m:t>
+          </m:r>
+          <m:r>
+            <m:t>I</m:t>
+          </m:r>
+        </m:oMath>
+      </m:oMathPara>
     </w:p>
     <w:bookmarkEnd w:id="82"/>
     <w:bookmarkStart w:id="83" w:name="amplitude"/>
@@ -9900,7 +11540,7 @@
       <w:pPr>
         <w:numPr>
           <w:ilvl w:val="0"/>
-          <w:numId w:val="1071"/>
+          <w:numId w:val="1077"/>
         </w:numPr>
         <w:pStyle w:val="Compact"/>
       </w:pPr>
@@ -9930,7 +11570,7 @@
       <w:pPr>
         <w:numPr>
           <w:ilvl w:val="0"/>
-          <w:numId w:val="1071"/>
+          <w:numId w:val="1077"/>
         </w:numPr>
         <w:pStyle w:val="Compact"/>
       </w:pPr>
@@ -9976,7 +11616,7 @@
       <w:pPr>
         <w:numPr>
           <w:ilvl w:val="0"/>
-          <w:numId w:val="1071"/>
+          <w:numId w:val="1077"/>
         </w:numPr>
         <w:pStyle w:val="Compact"/>
       </w:pPr>
@@ -9991,7 +11631,7 @@
       <w:pPr>
         <w:numPr>
           <w:ilvl w:val="1"/>
-          <w:numId w:val="1072"/>
+          <w:numId w:val="1078"/>
         </w:numPr>
         <w:pStyle w:val="Compact"/>
       </w:pPr>
@@ -10025,7 +11665,7 @@
       <w:pPr>
         <w:numPr>
           <w:ilvl w:val="1"/>
-          <w:numId w:val="1072"/>
+          <w:numId w:val="1078"/>
         </w:numPr>
         <w:pStyle w:val="Compact"/>
       </w:pPr>
@@ -10056,7 +11696,7 @@
       <w:pPr>
         <w:numPr>
           <w:ilvl w:val="1"/>
-          <w:numId w:val="1072"/>
+          <w:numId w:val="1078"/>
         </w:numPr>
         <w:pStyle w:val="Compact"/>
       </w:pPr>
@@ -10108,7 +11748,7 @@
       <w:pPr>
         <w:numPr>
           <w:ilvl w:val="1"/>
-          <w:numId w:val="1072"/>
+          <w:numId w:val="1078"/>
         </w:numPr>
         <w:pStyle w:val="Compact"/>
       </w:pPr>
@@ -10176,7 +11816,7 @@
       <w:pPr>
         <w:numPr>
           <w:ilvl w:val="0"/>
-          <w:numId w:val="1073"/>
+          <w:numId w:val="1079"/>
         </w:numPr>
         <w:pStyle w:val="Compact"/>
       </w:pPr>
@@ -10191,7 +11831,7 @@
       <w:pPr>
         <w:numPr>
           <w:ilvl w:val="1"/>
-          <w:numId w:val="1074"/>
+          <w:numId w:val="1080"/>
         </w:numPr>
         <w:pStyle w:val="Compact"/>
       </w:pPr>
@@ -10206,7 +11846,7 @@
       <w:pPr>
         <w:numPr>
           <w:ilvl w:val="0"/>
-          <w:numId w:val="1073"/>
+          <w:numId w:val="1079"/>
         </w:numPr>
         <w:pStyle w:val="Compact"/>
       </w:pPr>
@@ -10221,7 +11861,7 @@
       <w:pPr>
         <w:numPr>
           <w:ilvl w:val="1"/>
-          <w:numId w:val="1075"/>
+          <w:numId w:val="1081"/>
         </w:numPr>
         <w:pStyle w:val="Compact"/>
       </w:pPr>
@@ -11132,18 +12772,117 @@
     <w:abstractNumId w:val="991"/>
   </w:num>
   <w:num w:numId="1071">
-    <w:abstractNumId w:val="991"/>
+    <w:abstractNumId w:val="99411"/>
+    <w:lvlOverride w:ilvl="0">
+      <w:startOverride w:val="1"/>
+    </w:lvlOverride>
+    <w:lvlOverride w:ilvl="1">
+      <w:startOverride w:val="1"/>
+    </w:lvlOverride>
+    <w:lvlOverride w:ilvl="2">
+      <w:startOverride w:val="1"/>
+    </w:lvlOverride>
+    <w:lvlOverride w:ilvl="3">
+      <w:startOverride w:val="1"/>
+    </w:lvlOverride>
+    <w:lvlOverride w:ilvl="4">
+      <w:startOverride w:val="1"/>
+    </w:lvlOverride>
+    <w:lvlOverride w:ilvl="5">
+      <w:startOverride w:val="1"/>
+    </w:lvlOverride>
+    <w:lvlOverride w:ilvl="6">
+      <w:startOverride w:val="1"/>
+    </w:lvlOverride>
+    <w:lvlOverride w:ilvl="7">
+      <w:startOverride w:val="1"/>
+    </w:lvlOverride>
+    <w:lvlOverride w:ilvl="8">
+      <w:startOverride w:val="1"/>
+    </w:lvlOverride>
   </w:num>
   <w:num w:numId="1072">
     <w:abstractNumId w:val="991"/>
   </w:num>
   <w:num w:numId="1073">
-    <w:abstractNumId w:val="991"/>
+    <w:abstractNumId w:val="99412"/>
+    <w:lvlOverride w:ilvl="0">
+      <w:startOverride w:val="2"/>
+    </w:lvlOverride>
+    <w:lvlOverride w:ilvl="1">
+      <w:startOverride w:val="2"/>
+    </w:lvlOverride>
+    <w:lvlOverride w:ilvl="2">
+      <w:startOverride w:val="2"/>
+    </w:lvlOverride>
+    <w:lvlOverride w:ilvl="3">
+      <w:startOverride w:val="2"/>
+    </w:lvlOverride>
+    <w:lvlOverride w:ilvl="4">
+      <w:startOverride w:val="2"/>
+    </w:lvlOverride>
+    <w:lvlOverride w:ilvl="5">
+      <w:startOverride w:val="2"/>
+    </w:lvlOverride>
+    <w:lvlOverride w:ilvl="6">
+      <w:startOverride w:val="2"/>
+    </w:lvlOverride>
+    <w:lvlOverride w:ilvl="7">
+      <w:startOverride w:val="2"/>
+    </w:lvlOverride>
+    <w:lvlOverride w:ilvl="8">
+      <w:startOverride w:val="2"/>
+    </w:lvlOverride>
   </w:num>
   <w:num w:numId="1074">
     <w:abstractNumId w:val="991"/>
   </w:num>
   <w:num w:numId="1075">
+    <w:abstractNumId w:val="99413"/>
+    <w:lvlOverride w:ilvl="0">
+      <w:startOverride w:val="3"/>
+    </w:lvlOverride>
+    <w:lvlOverride w:ilvl="1">
+      <w:startOverride w:val="3"/>
+    </w:lvlOverride>
+    <w:lvlOverride w:ilvl="2">
+      <w:startOverride w:val="3"/>
+    </w:lvlOverride>
+    <w:lvlOverride w:ilvl="3">
+      <w:startOverride w:val="3"/>
+    </w:lvlOverride>
+    <w:lvlOverride w:ilvl="4">
+      <w:startOverride w:val="3"/>
+    </w:lvlOverride>
+    <w:lvlOverride w:ilvl="5">
+      <w:startOverride w:val="3"/>
+    </w:lvlOverride>
+    <w:lvlOverride w:ilvl="6">
+      <w:startOverride w:val="3"/>
+    </w:lvlOverride>
+    <w:lvlOverride w:ilvl="7">
+      <w:startOverride w:val="3"/>
+    </w:lvlOverride>
+    <w:lvlOverride w:ilvl="8">
+      <w:startOverride w:val="3"/>
+    </w:lvlOverride>
+  </w:num>
+  <w:num w:numId="1076">
+    <w:abstractNumId w:val="991"/>
+  </w:num>
+  <w:num w:numId="1077">
+    <w:abstractNumId w:val="991"/>
+  </w:num>
+  <w:num w:numId="1078">
+    <w:abstractNumId w:val="991"/>
+  </w:num>
+  <w:num w:numId="1079">
+    <w:abstractNumId w:val="991"/>
+  </w:num>
+  <w:num w:numId="1080">
+    <w:abstractNumId w:val="991"/>
+  </w:num>
+  <w:num w:numId="1081">
     <w:abstractNumId w:val="991"/>
   </w:num>
 </w:numbering>

</xml_diff>

<commit_message>
Estatística básica - Mediana
</commit_message>
<xml_diff>
--- a/Readme.docx
+++ b/Readme.docx
@@ -49,7 +49,7 @@
         <w:pStyle w:val="Date"/>
       </w:pPr>
       <w:r>
-        <w:t xml:space="preserve">2022-09-11</w:t>
+        <w:t xml:space="preserve">2022-09-13</w:t>
       </w:r>
     </w:p>
     <w:sdt>
@@ -5932,7 +5932,7 @@
     </w:p>
     <w:bookmarkEnd w:id="51"/>
     <w:bookmarkEnd w:id="52"/>
-    <w:bookmarkStart w:id="87" w:name="aula-124---estatística-básica-médias"/>
+    <w:bookmarkStart w:id="89" w:name="aula-124---estatística-básica-médias"/>
     <w:p>
       <w:pPr>
         <w:pStyle w:val="Heading1"/>
@@ -9986,7 +9986,7 @@
       </m:oMathPara>
     </w:p>
     <w:bookmarkEnd w:id="80"/>
-    <w:bookmarkStart w:id="81" w:name="mediana"/>
+    <w:bookmarkStart w:id="83" w:name="mediana-mdx"/>
     <w:p>
       <w:pPr>
         <w:pStyle w:val="Heading2"/>
@@ -10001,31 +10001,49 @@
         <w:tab/>
       </w:r>
       <w:r>
-        <w:t xml:space="preserve">Mediana</w:t>
-      </w:r>
-    </w:p>
-    <w:p>
-      <w:r>
-        <w:br w:type="page"/>
-      </w:r>
-    </w:p>
-    <w:bookmarkEnd w:id="81"/>
-    <w:bookmarkStart w:id="82" w:name="moda"/>
-    <w:p>
-      <w:pPr>
-        <w:pStyle w:val="Heading2"/>
+        <w:t xml:space="preserve">Mediana (</w:t>
+      </w:r>
+      <m:oMath>
+        <m:r>
+          <m:t>m</m:t>
+        </m:r>
+        <m:r>
+          <m:t>d</m:t>
+        </m:r>
+        <m:d>
+          <m:dPr>
+            <m:begChr m:val="("/>
+            <m:endChr m:val=")"/>
+            <m:sepChr m:val=""/>
+            <m:grow/>
+          </m:dPr>
+          <m:e>
+            <m:r>
+              <m:t>x</m:t>
+            </m:r>
+          </m:e>
+        </m:d>
+      </m:oMath>
+      <w:r>
+        <w:t xml:space="preserve">)</w:t>
+      </w:r>
+    </w:p>
+    <w:bookmarkStart w:id="81" w:name="mediana-discreta"/>
+    <w:p>
+      <w:pPr>
+        <w:pStyle w:val="Heading3"/>
       </w:pPr>
       <w:r>
         <w:rPr>
           <w:rStyle w:val="SectionNumber"/>
         </w:rPr>
-        <w:t xml:space="preserve">9.4</w:t>
+        <w:t xml:space="preserve">9.3.1</w:t>
       </w:r>
       <w:r>
         <w:tab/>
       </w:r>
       <w:r>
-        <w:t xml:space="preserve">Moda</w:t>
+        <w:t xml:space="preserve">Mediana discreta</w:t>
       </w:r>
     </w:p>
     <w:p>
@@ -10033,6 +10051,1032 @@
         <w:numPr>
           <w:ilvl w:val="0"/>
           <w:numId w:val="1070"/>
+        </w:numPr>
+        <w:pStyle w:val="Compact"/>
+      </w:pPr>
+      <w:r>
+        <w:t xml:space="preserve">Com dados em ROL, é o valor que divide o conjunto de dados em duas partes iguais.</w:t>
+      </w:r>
+      <w:r>
+        <w:br/>
+      </w:r>
+    </w:p>
+    <w:p>
+      <w:pPr>
+        <w:numPr>
+          <w:ilvl w:val="0"/>
+          <w:numId w:val="1070"/>
+        </w:numPr>
+        <w:pStyle w:val="Compact"/>
+      </w:pPr>
+      <w:r>
+        <w:t xml:space="preserve">No caso de número de elementos impar, a mediana (</w:t>
+      </w:r>
+      <m:oMath>
+        <m:r>
+          <m:t>m</m:t>
+        </m:r>
+        <m:r>
+          <m:t>d</m:t>
+        </m:r>
+        <m:d>
+          <m:dPr>
+            <m:begChr m:val="("/>
+            <m:endChr m:val=")"/>
+            <m:sepChr m:val=""/>
+            <m:grow/>
+          </m:dPr>
+          <m:e>
+            <m:r>
+              <m:t>x</m:t>
+            </m:r>
+          </m:e>
+        </m:d>
+      </m:oMath>
+      <w:r>
+        <w:t xml:space="preserve">) é o elemento central.</w:t>
+      </w:r>
+      <w:r>
+        <w:br/>
+      </w:r>
+    </w:p>
+    <w:p>
+      <w:pPr>
+        <w:numPr>
+          <w:ilvl w:val="0"/>
+          <w:numId w:val="1070"/>
+        </w:numPr>
+        <w:pStyle w:val="Compact"/>
+      </w:pPr>
+      <w:r>
+        <w:t xml:space="preserve">No caso de número de elementos par, a mediana (</w:t>
+      </w:r>
+      <m:oMath>
+        <m:r>
+          <m:t>m</m:t>
+        </m:r>
+        <m:r>
+          <m:t>d</m:t>
+        </m:r>
+        <m:d>
+          <m:dPr>
+            <m:begChr m:val="("/>
+            <m:endChr m:val=")"/>
+            <m:sepChr m:val=""/>
+            <m:grow/>
+          </m:dPr>
+          <m:e>
+            <m:r>
+              <m:t>x</m:t>
+            </m:r>
+          </m:e>
+        </m:d>
+      </m:oMath>
+      <w:r>
+        <w:t xml:space="preserve">) é a média aritmética simples dos valores centrais:</w:t>
+      </w:r>
+      <w:r>
+        <w:br/>
+      </w:r>
+    </w:p>
+    <w:p>
+      <w:pPr>
+        <w:pStyle w:val="Compact"/>
+      </w:pPr>
+      <m:oMathPara>
+        <m:oMathParaPr>
+          <m:jc m:val="center"/>
+        </m:oMathParaPr>
+        <m:oMath>
+          <m:r>
+            <m:t>m</m:t>
+          </m:r>
+          <m:r>
+            <m:t>d</m:t>
+          </m:r>
+          <m:d>
+            <m:dPr>
+              <m:begChr m:val="("/>
+              <m:endChr m:val=")"/>
+              <m:sepChr m:val=""/>
+              <m:grow/>
+            </m:dPr>
+            <m:e>
+              <m:r>
+                <m:t>x</m:t>
+              </m:r>
+            </m:e>
+          </m:d>
+          <m:r>
+            <m:rPr>
+              <m:sty m:val="p"/>
+            </m:rPr>
+            <m:t>=</m:t>
+          </m:r>
+          <m:f>
+            <m:fPr>
+              <m:type m:val="bar"/>
+            </m:fPr>
+            <m:num>
+              <m:sSub>
+                <m:e>
+                  <m:r>
+                    <m:t>x</m:t>
+                  </m:r>
+                </m:e>
+                <m:sub>
+                  <m:f>
+                    <m:fPr>
+                      <m:type m:val="bar"/>
+                    </m:fPr>
+                    <m:num>
+                      <m:r>
+                        <m:t>n</m:t>
+                      </m:r>
+                    </m:num>
+                    <m:den>
+                      <m:r>
+                        <m:t>2</m:t>
+                      </m:r>
+                    </m:den>
+                  </m:f>
+                </m:sub>
+              </m:sSub>
+              <m:r>
+                <m:rPr>
+                  <m:sty m:val="p"/>
+                </m:rPr>
+                <m:t>+</m:t>
+              </m:r>
+              <m:sSub>
+                <m:e>
+                  <m:r>
+                    <m:t>x</m:t>
+                  </m:r>
+                </m:e>
+                <m:sub>
+                  <m:f>
+                    <m:fPr>
+                      <m:type m:val="bar"/>
+                    </m:fPr>
+                    <m:num>
+                      <m:r>
+                        <m:t>n</m:t>
+                      </m:r>
+                      <m:r>
+                        <m:rPr>
+                          <m:sty m:val="p"/>
+                        </m:rPr>
+                        <m:t>+</m:t>
+                      </m:r>
+                      <m:r>
+                        <m:t>1</m:t>
+                      </m:r>
+                    </m:num>
+                    <m:den>
+                      <m:r>
+                        <m:t>2</m:t>
+                      </m:r>
+                    </m:den>
+                  </m:f>
+                </m:sub>
+              </m:sSub>
+            </m:num>
+            <m:den>
+              <m:r>
+                <m:t>2</m:t>
+              </m:r>
+            </m:den>
+          </m:f>
+        </m:oMath>
+      </m:oMathPara>
+    </w:p>
+    <w:p>
+      <w:pPr>
+        <w:numPr>
+          <w:ilvl w:val="0"/>
+          <w:numId w:val="1000"/>
+        </w:numPr>
+        <w:pStyle w:val="Compact"/>
+      </w:pPr>
+      <w:r>
+        <w:t xml:space="preserve">onde,</w:t>
+      </w:r>
+      <w:r>
+        <w:br/>
+      </w:r>
+      <m:oMath>
+        <m:r>
+          <m:t>x</m:t>
+        </m:r>
+      </m:oMath>
+      <w:r>
+        <w:t xml:space="preserve"> </w:t>
+      </w:r>
+      <w:r>
+        <w:t xml:space="preserve">é a posição do elemento.</w:t>
+      </w:r>
+      <w:r>
+        <w:br/>
+      </w:r>
+      <m:oMath>
+        <m:r>
+          <m:t>n</m:t>
+        </m:r>
+      </m:oMath>
+      <w:r>
+        <w:t xml:space="preserve"> </w:t>
+      </w:r>
+      <w:r>
+        <w:t xml:space="preserve">é o número total de elementos.</w:t>
+      </w:r>
+      <w:r>
+        <w:br/>
+      </w:r>
+    </w:p>
+    <w:bookmarkEnd w:id="81"/>
+    <w:bookmarkStart w:id="82" w:name="mediana-continua"/>
+    <w:p>
+      <w:pPr>
+        <w:pStyle w:val="Heading3"/>
+      </w:pPr>
+      <w:r>
+        <w:rPr>
+          <w:rStyle w:val="SectionNumber"/>
+        </w:rPr>
+        <w:t xml:space="preserve">9.3.2</w:t>
+      </w:r>
+      <w:r>
+        <w:tab/>
+      </w:r>
+      <w:r>
+        <w:t xml:space="preserve">Mediana continua</w:t>
+      </w:r>
+    </w:p>
+    <w:p>
+      <w:pPr>
+        <w:numPr>
+          <w:ilvl w:val="0"/>
+          <w:numId w:val="1071"/>
+        </w:numPr>
+        <w:pStyle w:val="Compact"/>
+      </w:pPr>
+      <w:r>
+        <w:t xml:space="preserve">Mediana (</w:t>
+      </w:r>
+      <m:oMath>
+        <m:r>
+          <m:t>m</m:t>
+        </m:r>
+        <m:r>
+          <m:t>d</m:t>
+        </m:r>
+      </m:oMath>
+      <w:r>
+        <w:t xml:space="preserve">) em distribuição de frenquência em variável contínua (dados agrupados em classes).</w:t>
+      </w:r>
+      <w:r>
+        <w:br/>
+      </w:r>
+    </w:p>
+    <w:p>
+      <w:pPr>
+        <w:numPr>
+          <w:ilvl w:val="0"/>
+          <w:numId w:val="1072"/>
+        </w:numPr>
+        <w:pStyle w:val="Compact"/>
+      </w:pPr>
+      <w:r>
+        <w:t xml:space="preserve">Fazer a coluna da</w:t>
+      </w:r>
+      <w:r>
+        <w:t xml:space="preserve"> </w:t>
+      </w:r>
+      <w:r>
+        <w:rPr>
+          <w:bCs/>
+          <w:b/>
+        </w:rPr>
+        <w:t xml:space="preserve">Frequência Absoluta Acumulada</w:t>
+      </w:r>
+      <w:r>
+        <w:t xml:space="preserve">, que é o somatório das frequências ao logo das classes.</w:t>
+      </w:r>
+      <w:r>
+        <w:br/>
+      </w:r>
+    </w:p>
+    <w:p>
+      <w:pPr>
+        <w:numPr>
+          <w:ilvl w:val="0"/>
+          <w:numId w:val="1072"/>
+        </w:numPr>
+        <w:pStyle w:val="Compact"/>
+      </w:pPr>
+      <w:r>
+        <w:t xml:space="preserve">Definindo o intervalo da mediana.</w:t>
+      </w:r>
+      <w:r>
+        <w:br/>
+      </w:r>
+    </w:p>
+    <w:p>
+      <w:pPr>
+        <w:numPr>
+          <w:ilvl w:val="0"/>
+          <w:numId w:val="1073"/>
+        </w:numPr>
+        <w:pStyle w:val="Compact"/>
+      </w:pPr>
+      <w:r>
+        <w:t xml:space="preserve">Obter o número total de elementos</w:t>
+      </w:r>
+      <w:r>
+        <w:t xml:space="preserve"> </w:t>
+      </w:r>
+      <m:oMath>
+        <m:r>
+          <m:t>n</m:t>
+        </m:r>
+      </m:oMath>
+      <w:r>
+        <w:t xml:space="preserve"> </w:t>
+      </w:r>
+      <w:r>
+        <w:t xml:space="preserve">(somatório das frenquências de classes),</w:t>
+      </w:r>
+    </w:p>
+    <w:p>
+      <w:pPr>
+        <w:pStyle w:val="Compact"/>
+      </w:pPr>
+      <m:oMathPara>
+        <m:oMathParaPr>
+          <m:jc m:val="center"/>
+        </m:oMathParaPr>
+        <m:oMath>
+          <m:r>
+            <m:t>n</m:t>
+          </m:r>
+          <m:r>
+            <m:rPr>
+              <m:sty m:val="p"/>
+            </m:rPr>
+            <m:t>=</m:t>
+          </m:r>
+          <m:r>
+            <m:rPr>
+              <m:sty m:val="p"/>
+            </m:rPr>
+            <m:t>∑</m:t>
+          </m:r>
+          <m:r>
+            <m:t>f</m:t>
+          </m:r>
+          <m:r>
+            <m:t>i</m:t>
+          </m:r>
+        </m:oMath>
+      </m:oMathPara>
+    </w:p>
+    <w:p>
+      <w:pPr>
+        <w:numPr>
+          <w:ilvl w:val="0"/>
+          <w:numId w:val="1073"/>
+        </w:numPr>
+        <w:pStyle w:val="Compact"/>
+      </w:pPr>
+      <w:r>
+        <w:t xml:space="preserve">Determinar a posição do elemento do meio do somatório das frequencias:</w:t>
+      </w:r>
+      <w:r>
+        <w:br/>
+      </w:r>
+    </w:p>
+    <w:p>
+      <w:pPr>
+        <w:pStyle w:val="Compact"/>
+      </w:pPr>
+      <m:oMathPara>
+        <m:oMathParaPr>
+          <m:jc m:val="center"/>
+        </m:oMathParaPr>
+        <m:oMath>
+          <m:r>
+            <m:t>x</m:t>
+          </m:r>
+          <m:r>
+            <m:rPr>
+              <m:sty m:val="p"/>
+            </m:rPr>
+            <m:t>=</m:t>
+          </m:r>
+          <m:f>
+            <m:fPr>
+              <m:type m:val="bar"/>
+            </m:fPr>
+            <m:num>
+              <m:r>
+                <m:rPr>
+                  <m:sty m:val="p"/>
+                </m:rPr>
+                <m:t>∑</m:t>
+              </m:r>
+              <m:r>
+                <m:t>f</m:t>
+              </m:r>
+              <m:r>
+                <m:t>i</m:t>
+              </m:r>
+            </m:num>
+            <m:den>
+              <m:r>
+                <m:t>2</m:t>
+              </m:r>
+            </m:den>
+          </m:f>
+        </m:oMath>
+      </m:oMathPara>
+    </w:p>
+    <w:p>
+      <w:pPr>
+        <w:numPr>
+          <w:ilvl w:val="0"/>
+          <w:numId w:val="1073"/>
+        </w:numPr>
+        <w:pStyle w:val="Compact"/>
+      </w:pPr>
+      <w:r>
+        <w:t xml:space="preserve">A classe que contém essa posição</w:t>
+      </w:r>
+      <w:r>
+        <w:t xml:space="preserve"> </w:t>
+      </w:r>
+      <m:oMath>
+        <m:r>
+          <m:t>x</m:t>
+        </m:r>
+      </m:oMath>
+      <w:r>
+        <w:t xml:space="preserve"> </w:t>
+      </w:r>
+      <w:r>
+        <w:t xml:space="preserve">na</w:t>
+      </w:r>
+      <w:r>
+        <w:t xml:space="preserve"> </w:t>
+      </w:r>
+      <w:r>
+        <w:rPr>
+          <w:bCs/>
+          <w:b/>
+        </w:rPr>
+        <w:t xml:space="preserve">Frequência Absoluta Acumulada</w:t>
+      </w:r>
+      <w:r>
+        <w:t xml:space="preserve"> </w:t>
+      </w:r>
+      <w:r>
+        <w:t xml:space="preserve">é a classe do</w:t>
+      </w:r>
+      <w:r>
+        <w:t xml:space="preserve"> </w:t>
+      </w:r>
+      <w:r>
+        <w:rPr>
+          <w:iCs/>
+          <w:i/>
+        </w:rPr>
+        <w:t xml:space="preserve">intervalo da mediana</w:t>
+      </w:r>
+      <w:r>
+        <w:t xml:space="preserve">.</w:t>
+      </w:r>
+      <w:r>
+        <w:br/>
+      </w:r>
+    </w:p>
+    <w:p>
+      <w:pPr>
+        <w:numPr>
+          <w:ilvl w:val="0"/>
+          <w:numId w:val="1074"/>
+        </w:numPr>
+        <w:pStyle w:val="Compact"/>
+      </w:pPr>
+      <w:r>
+        <w:t xml:space="preserve">Cálculo da Mediana:</w:t>
+      </w:r>
+      <w:r>
+        <w:br/>
+      </w:r>
+    </w:p>
+    <w:p>
+      <w:pPr>
+        <w:pStyle w:val="Compact"/>
+      </w:pPr>
+      <m:oMathPara>
+        <m:oMathParaPr>
+          <m:jc m:val="center"/>
+        </m:oMathParaPr>
+        <m:oMath>
+          <m:r>
+            <m:t>m</m:t>
+          </m:r>
+          <m:r>
+            <m:t>d</m:t>
+          </m:r>
+          <m:r>
+            <m:rPr>
+              <m:sty m:val="p"/>
+            </m:rPr>
+            <m:t>=</m:t>
+          </m:r>
+          <m:r>
+            <m:t>L</m:t>
+          </m:r>
+          <m:r>
+            <m:t>i</m:t>
+          </m:r>
+          <m:r>
+            <m:rPr>
+              <m:sty m:val="p"/>
+            </m:rPr>
+            <m:t>+</m:t>
+          </m:r>
+          <m:d>
+            <m:dPr>
+              <m:begChr m:val="("/>
+              <m:endChr m:val=")"/>
+              <m:sepChr m:val=""/>
+              <m:grow/>
+            </m:dPr>
+            <m:e>
+              <m:f>
+                <m:fPr>
+                  <m:type m:val="bar"/>
+                </m:fPr>
+                <m:num>
+                  <m:f>
+                    <m:fPr>
+                      <m:type m:val="bar"/>
+                    </m:fPr>
+                    <m:num>
+                      <m:r>
+                        <m:rPr>
+                          <m:sty m:val="p"/>
+                        </m:rPr>
+                        <m:t>∑</m:t>
+                      </m:r>
+                      <m:r>
+                        <m:t>f</m:t>
+                      </m:r>
+                      <m:r>
+                        <m:t>i</m:t>
+                      </m:r>
+                    </m:num>
+                    <m:den>
+                      <m:r>
+                        <m:t>2</m:t>
+                      </m:r>
+                    </m:den>
+                  </m:f>
+                  <m:r>
+                    <m:rPr>
+                      <m:sty m:val="p"/>
+                    </m:rPr>
+                    <m:t>−</m:t>
+                  </m:r>
+                  <m:r>
+                    <m:t>F</m:t>
+                  </m:r>
+                  <m:sSub>
+                    <m:e>
+                      <m:r>
+                        <m:t>a</m:t>
+                      </m:r>
+                    </m:e>
+                    <m:sub>
+                      <m:r>
+                        <m:t>a</m:t>
+                      </m:r>
+                      <m:r>
+                        <m:t>n</m:t>
+                      </m:r>
+                      <m:r>
+                        <m:t>t</m:t>
+                      </m:r>
+                      <m:r>
+                        <m:t>e</m:t>
+                      </m:r>
+                      <m:r>
+                        <m:t>r</m:t>
+                      </m:r>
+                      <m:r>
+                        <m:t>i</m:t>
+                      </m:r>
+                      <m:r>
+                        <m:t>o</m:t>
+                      </m:r>
+                      <m:r>
+                        <m:t>r</m:t>
+                      </m:r>
+                    </m:sub>
+                  </m:sSub>
+                </m:num>
+                <m:den>
+                  <m:sSub>
+                    <m:e>
+                      <m:r>
+                        <m:t>f</m:t>
+                      </m:r>
+                    </m:e>
+                    <m:sub>
+                      <m:r>
+                        <m:t>i</m:t>
+                      </m:r>
+                      <m:r>
+                        <m:t>n</m:t>
+                      </m:r>
+                      <m:r>
+                        <m:t>t</m:t>
+                      </m:r>
+                      <m:r>
+                        <m:t>e</m:t>
+                      </m:r>
+                      <m:r>
+                        <m:t>r</m:t>
+                      </m:r>
+                      <m:r>
+                        <m:t>v</m:t>
+                      </m:r>
+                      <m:r>
+                        <m:t>a</m:t>
+                      </m:r>
+                      <m:r>
+                        <m:t>l</m:t>
+                      </m:r>
+                      <m:r>
+                        <m:t>o</m:t>
+                      </m:r>
+                    </m:sub>
+                  </m:sSub>
+                </m:den>
+              </m:f>
+              <m:r>
+                <m:rPr>
+                  <m:sty m:val="p"/>
+                </m:rPr>
+                <m:t>⋅</m:t>
+              </m:r>
+              <m:r>
+                <m:t>h</m:t>
+              </m:r>
+            </m:e>
+          </m:d>
+        </m:oMath>
+      </m:oMathPara>
+    </w:p>
+    <w:p>
+      <w:pPr>
+        <w:numPr>
+          <w:ilvl w:val="0"/>
+          <w:numId w:val="1000"/>
+        </w:numPr>
+        <w:pStyle w:val="Compact"/>
+      </w:pPr>
+      <w:r>
+        <w:t xml:space="preserve">onde,</w:t>
+      </w:r>
+      <w:r>
+        <w:br/>
+      </w:r>
+      <m:oMath>
+        <m:r>
+          <m:t>L</m:t>
+        </m:r>
+        <m:r>
+          <m:t>i</m:t>
+        </m:r>
+      </m:oMath>
+      <w:r>
+        <w:t xml:space="preserve"> </w:t>
+      </w:r>
+      <w:r>
+        <w:t xml:space="preserve">é o limite inferior do</w:t>
+      </w:r>
+      <w:r>
+        <w:t xml:space="preserve"> </w:t>
+      </w:r>
+      <w:r>
+        <w:rPr>
+          <w:iCs/>
+          <w:i/>
+        </w:rPr>
+        <w:t xml:space="preserve">intervalo da mediana</w:t>
+      </w:r>
+      <w:r>
+        <w:t xml:space="preserve">.</w:t>
+      </w:r>
+      <w:r>
+        <w:br/>
+      </w:r>
+      <m:oMath>
+        <m:r>
+          <m:rPr>
+            <m:sty m:val="p"/>
+          </m:rPr>
+          <m:t>∑</m:t>
+        </m:r>
+        <m:r>
+          <m:t>f</m:t>
+        </m:r>
+        <m:r>
+          <m:t>i</m:t>
+        </m:r>
+      </m:oMath>
+      <w:r>
+        <w:t xml:space="preserve"> </w:t>
+      </w:r>
+      <w:r>
+        <w:t xml:space="preserve">é o somatório das frequências (</w:t>
+      </w:r>
+      <w:r>
+        <w:rPr>
+          <w:bCs/>
+          <w:b/>
+        </w:rPr>
+        <w:t xml:space="preserve">frequência total</w:t>
+      </w:r>
+      <w:r>
+        <w:t xml:space="preserve"> </w:t>
+      </w:r>
+      <w:r>
+        <w:t xml:space="preserve">(</w:t>
+      </w:r>
+      <m:oMath>
+        <m:r>
+          <m:t>n</m:t>
+        </m:r>
+      </m:oMath>
+      <w:r>
+        <w:t xml:space="preserve">)).</w:t>
+      </w:r>
+      <w:r>
+        <w:br/>
+      </w:r>
+      <m:oMath>
+        <m:r>
+          <m:t>F</m:t>
+        </m:r>
+        <m:sSub>
+          <m:e>
+            <m:r>
+              <m:t>a</m:t>
+            </m:r>
+          </m:e>
+          <m:sub>
+            <m:r>
+              <m:t>a</m:t>
+            </m:r>
+            <m:r>
+              <m:t>n</m:t>
+            </m:r>
+            <m:r>
+              <m:t>t</m:t>
+            </m:r>
+            <m:r>
+              <m:t>e</m:t>
+            </m:r>
+            <m:r>
+              <m:t>r</m:t>
+            </m:r>
+            <m:r>
+              <m:t>i</m:t>
+            </m:r>
+            <m:r>
+              <m:t>o</m:t>
+            </m:r>
+            <m:r>
+              <m:t>r</m:t>
+            </m:r>
+          </m:sub>
+        </m:sSub>
+      </m:oMath>
+      <w:r>
+        <w:t xml:space="preserve"> </w:t>
+      </w:r>
+      <w:r>
+        <w:t xml:space="preserve">é a</w:t>
+      </w:r>
+      <w:r>
+        <w:t xml:space="preserve"> </w:t>
+      </w:r>
+      <w:r>
+        <w:rPr>
+          <w:bCs/>
+          <w:b/>
+        </w:rPr>
+        <w:t xml:space="preserve">Frequência Absoluta Acumulada</w:t>
+      </w:r>
+      <w:r>
+        <w:t xml:space="preserve"> </w:t>
+      </w:r>
+      <w:r>
+        <w:t xml:space="preserve">da classe anterior (linha anterior ao</w:t>
+      </w:r>
+      <w:r>
+        <w:t xml:space="preserve"> </w:t>
+      </w:r>
+      <w:r>
+        <w:rPr>
+          <w:iCs/>
+          <w:i/>
+        </w:rPr>
+        <w:t xml:space="preserve">intervalo da mediana</w:t>
+      </w:r>
+      <w:r>
+        <w:t xml:space="preserve">).</w:t>
+      </w:r>
+      <w:r>
+        <w:br/>
+      </w:r>
+      <m:oMath>
+        <m:sSub>
+          <m:e>
+            <m:r>
+              <m:t>f</m:t>
+            </m:r>
+          </m:e>
+          <m:sub>
+            <m:r>
+              <m:t>i</m:t>
+            </m:r>
+            <m:r>
+              <m:t>n</m:t>
+            </m:r>
+            <m:r>
+              <m:t>t</m:t>
+            </m:r>
+            <m:r>
+              <m:t>e</m:t>
+            </m:r>
+            <m:r>
+              <m:t>r</m:t>
+            </m:r>
+            <m:r>
+              <m:t>v</m:t>
+            </m:r>
+            <m:r>
+              <m:t>a</m:t>
+            </m:r>
+            <m:r>
+              <m:t>l</m:t>
+            </m:r>
+            <m:r>
+              <m:t>o</m:t>
+            </m:r>
+          </m:sub>
+        </m:sSub>
+      </m:oMath>
+      <w:r>
+        <w:t xml:space="preserve"> </w:t>
+      </w:r>
+      <w:r>
+        <w:t xml:space="preserve">é a</w:t>
+      </w:r>
+      <w:r>
+        <w:t xml:space="preserve"> </w:t>
+      </w:r>
+      <w:r>
+        <w:rPr>
+          <w:bCs/>
+          <w:b/>
+        </w:rPr>
+        <w:t xml:space="preserve">Frequência Absoluta Simples</w:t>
+      </w:r>
+      <w:r>
+        <w:t xml:space="preserve"> </w:t>
+      </w:r>
+      <w:r>
+        <w:t xml:space="preserve">do</w:t>
+      </w:r>
+      <w:r>
+        <w:t xml:space="preserve"> </w:t>
+      </w:r>
+      <w:r>
+        <w:rPr>
+          <w:iCs/>
+          <w:i/>
+        </w:rPr>
+        <w:t xml:space="preserve">intervalo da mediana</w:t>
+      </w:r>
+      <w:r>
+        <w:t xml:space="preserve">.</w:t>
+      </w:r>
+      <w:r>
+        <w:br/>
+      </w:r>
+      <m:oMath>
+        <m:r>
+          <m:t>h</m:t>
+        </m:r>
+      </m:oMath>
+      <w:r>
+        <w:t xml:space="preserve"> </w:t>
+      </w:r>
+      <w:r>
+        <w:t xml:space="preserve">é a Amplitudade da classe do</w:t>
+      </w:r>
+      <w:r>
+        <w:t xml:space="preserve"> </w:t>
+      </w:r>
+      <w:r>
+        <w:rPr>
+          <w:iCs/>
+          <w:i/>
+        </w:rPr>
+        <w:t xml:space="preserve">intervalo da mediana</w:t>
+      </w:r>
+      <w:r>
+        <w:t xml:space="preserve">.</w:t>
+      </w:r>
+      <w:r>
+        <w:br/>
+      </w:r>
+    </w:p>
+    <w:p>
+      <w:pPr>
+        <w:pStyle w:val="Compact"/>
+      </w:pPr>
+      <m:oMathPara>
+        <m:oMathParaPr>
+          <m:jc m:val="center"/>
+        </m:oMathParaPr>
+        <m:oMath>
+          <m:r>
+            <m:t>h</m:t>
+          </m:r>
+          <m:r>
+            <m:rPr>
+              <m:sty m:val="p"/>
+            </m:rPr>
+            <m:t>=</m:t>
+          </m:r>
+          <m:r>
+            <m:t>L</m:t>
+          </m:r>
+          <m:r>
+            <m:t>s</m:t>
+          </m:r>
+          <m:r>
+            <m:rPr>
+              <m:sty m:val="p"/>
+            </m:rPr>
+            <m:t>−</m:t>
+          </m:r>
+          <m:r>
+            <m:t>L</m:t>
+          </m:r>
+          <m:r>
+            <m:t>i</m:t>
+          </m:r>
+        </m:oMath>
+      </m:oMathPara>
+    </w:p>
+    <w:p>
+      <w:r>
+        <w:br w:type="page"/>
+      </w:r>
+    </w:p>
+    <w:bookmarkEnd w:id="82"/>
+    <w:bookmarkEnd w:id="83"/>
+    <w:bookmarkStart w:id="84" w:name="moda"/>
+    <w:p>
+      <w:pPr>
+        <w:pStyle w:val="Heading2"/>
+      </w:pPr>
+      <w:r>
+        <w:rPr>
+          <w:rStyle w:val="SectionNumber"/>
+        </w:rPr>
+        <w:t xml:space="preserve">9.4</w:t>
+      </w:r>
+      <w:r>
+        <w:tab/>
+      </w:r>
+      <w:r>
+        <w:t xml:space="preserve">Moda</w:t>
+      </w:r>
+    </w:p>
+    <w:p>
+      <w:pPr>
+        <w:numPr>
+          <w:ilvl w:val="0"/>
+          <w:numId w:val="1075"/>
         </w:numPr>
       </w:pPr>
       <w:r>
@@ -10073,7 +11117,7 @@
       <w:pPr>
         <w:numPr>
           <w:ilvl w:val="0"/>
-          <w:numId w:val="1070"/>
+          <w:numId w:val="1075"/>
         </w:numPr>
       </w:pPr>
       <w:r>
@@ -10087,7 +11131,7 @@
       <w:pPr>
         <w:numPr>
           <w:ilvl w:val="0"/>
-          <w:numId w:val="1070"/>
+          <w:numId w:val="1075"/>
         </w:numPr>
       </w:pPr>
       <w:r>
@@ -10101,7 +11145,7 @@
       <w:pPr>
         <w:numPr>
           <w:ilvl w:val="1"/>
-          <w:numId w:val="1071"/>
+          <w:numId w:val="1076"/>
         </w:numPr>
         <w:pStyle w:val="Compact"/>
       </w:pPr>
@@ -10113,7 +11157,39 @@
         <w:t xml:space="preserve">Moda Bruta</w:t>
       </w:r>
       <w:r>
-        <w:t xml:space="preserve">:</w:t>
+        <w:t xml:space="preserve"> </w:t>
+      </w:r>
+      <w:r>
+        <w:t xml:space="preserve">(</w:t>
+      </w:r>
+      <m:oMath>
+        <m:sSub>
+          <m:e>
+            <m:r>
+              <m:t>M</m:t>
+            </m:r>
+          </m:e>
+          <m:sub>
+            <m:r>
+              <m:t>B</m:t>
+            </m:r>
+            <m:r>
+              <m:t>r</m:t>
+            </m:r>
+            <m:r>
+              <m:t>u</m:t>
+            </m:r>
+            <m:r>
+              <m:t>t</m:t>
+            </m:r>
+            <m:r>
+              <m:t>a</m:t>
+            </m:r>
+          </m:sub>
+        </m:sSub>
+      </m:oMath>
+      <w:r>
+        <w:t xml:space="preserve">):</w:t>
       </w:r>
       <w:r>
         <w:br/>
@@ -10123,7 +11199,7 @@
       <w:pPr>
         <w:numPr>
           <w:ilvl w:val="1"/>
-          <w:numId w:val="1072"/>
+          <w:numId w:val="1077"/>
         </w:numPr>
         <w:pStyle w:val="Compact"/>
       </w:pPr>
@@ -10151,7 +11227,7 @@
       <w:pPr>
         <w:numPr>
           <w:ilvl w:val="1"/>
-          <w:numId w:val="1072"/>
+          <w:numId w:val="1077"/>
         </w:numPr>
         <w:pStyle w:val="Compact"/>
       </w:pPr>
@@ -10270,7 +11346,7 @@
       <w:pPr>
         <w:numPr>
           <w:ilvl w:val="1"/>
-          <w:numId w:val="1072"/>
+          <w:numId w:val="1077"/>
         </w:numPr>
         <w:pStyle w:val="Compact"/>
       </w:pPr>
@@ -10320,7 +11396,36 @@
         <w:t xml:space="preserve">Moda Bruta</w:t>
       </w:r>
       <w:r>
-        <w:t xml:space="preserve">.</w:t>
+        <w:t xml:space="preserve">(</w:t>
+      </w:r>
+      <m:oMath>
+        <m:sSub>
+          <m:e>
+            <m:r>
+              <m:t>M</m:t>
+            </m:r>
+          </m:e>
+          <m:sub>
+            <m:r>
+              <m:t>B</m:t>
+            </m:r>
+            <m:r>
+              <m:t>r</m:t>
+            </m:r>
+            <m:r>
+              <m:t>u</m:t>
+            </m:r>
+            <m:r>
+              <m:t>t</m:t>
+            </m:r>
+            <m:r>
+              <m:t>a</m:t>
+            </m:r>
+          </m:sub>
+        </m:sSub>
+      </m:oMath>
+      <w:r>
+        <w:t xml:space="preserve">).</w:t>
       </w:r>
       <w:r>
         <w:br/>
@@ -10330,7 +11435,7 @@
       <w:pPr>
         <w:numPr>
           <w:ilvl w:val="1"/>
-          <w:numId w:val="1073"/>
+          <w:numId w:val="1078"/>
         </w:numPr>
         <w:pStyle w:val="Compact"/>
       </w:pPr>
@@ -10358,7 +11463,36 @@
         <w:t xml:space="preserve">Moda do Rei</w:t>
       </w:r>
       <w:r>
-        <w:t xml:space="preserve">:</w:t>
+        <w:t xml:space="preserve"> </w:t>
+      </w:r>
+      <w:r>
+        <w:t xml:space="preserve">(</w:t>
+      </w:r>
+      <m:oMath>
+        <m:sSub>
+          <m:e>
+            <m:r>
+              <m:t>M</m:t>
+            </m:r>
+          </m:e>
+          <m:sub>
+            <m:r>
+              <m:t>K</m:t>
+            </m:r>
+            <m:r>
+              <m:t>i</m:t>
+            </m:r>
+            <m:r>
+              <m:t>n</m:t>
+            </m:r>
+            <m:r>
+              <m:t>g</m:t>
+            </m:r>
+          </m:sub>
+        </m:sSub>
+      </m:oMath>
+      <w:r>
+        <w:t xml:space="preserve">):</w:t>
       </w:r>
       <w:r>
         <w:br/>
@@ -10368,7 +11502,7 @@
       <w:pPr>
         <w:numPr>
           <w:ilvl w:val="1"/>
-          <w:numId w:val="1074"/>
+          <w:numId w:val="1079"/>
         </w:numPr>
         <w:pStyle w:val="Compact"/>
       </w:pPr>
@@ -10396,7 +11530,7 @@
       <w:pPr>
         <w:numPr>
           <w:ilvl w:val="1"/>
-          <w:numId w:val="1074"/>
+          <w:numId w:val="1079"/>
         </w:numPr>
         <w:pStyle w:val="Compact"/>
       </w:pPr>
@@ -10761,7 +11895,7 @@
       <w:pPr>
         <w:numPr>
           <w:ilvl w:val="1"/>
-          <w:numId w:val="1075"/>
+          <w:numId w:val="1080"/>
         </w:numPr>
         <w:pStyle w:val="Compact"/>
       </w:pPr>
@@ -10773,7 +11907,42 @@
         <w:t xml:space="preserve">Moda de Czuber</w:t>
       </w:r>
       <w:r>
-        <w:t xml:space="preserve">:</w:t>
+        <w:t xml:space="preserve"> </w:t>
+      </w:r>
+      <w:r>
+        <w:t xml:space="preserve">(</w:t>
+      </w:r>
+      <m:oMath>
+        <m:sSub>
+          <m:e>
+            <m:r>
+              <m:t>M</m:t>
+            </m:r>
+          </m:e>
+          <m:sub>
+            <m:r>
+              <m:t>C</m:t>
+            </m:r>
+            <m:r>
+              <m:t>z</m:t>
+            </m:r>
+            <m:r>
+              <m:t>u</m:t>
+            </m:r>
+            <m:r>
+              <m:t>b</m:t>
+            </m:r>
+            <m:r>
+              <m:t>e</m:t>
+            </m:r>
+            <m:r>
+              <m:t>r</m:t>
+            </m:r>
+          </m:sub>
+        </m:sSub>
+      </m:oMath>
+      <w:r>
+        <w:t xml:space="preserve">):</w:t>
       </w:r>
       <w:r>
         <w:br/>
@@ -10783,7 +11952,7 @@
       <w:pPr>
         <w:numPr>
           <w:ilvl w:val="1"/>
-          <w:numId w:val="1076"/>
+          <w:numId w:val="1081"/>
         </w:numPr>
         <w:pStyle w:val="Compact"/>
       </w:pPr>
@@ -10811,7 +11980,7 @@
       <w:pPr>
         <w:numPr>
           <w:ilvl w:val="1"/>
-          <w:numId w:val="1076"/>
+          <w:numId w:val="1081"/>
         </w:numPr>
         <w:pStyle w:val="Compact"/>
       </w:pPr>
@@ -11417,8 +12586,8 @@
         </m:oMath>
       </m:oMathPara>
     </w:p>
-    <w:bookmarkEnd w:id="82"/>
-    <w:bookmarkStart w:id="83" w:name="amplitude"/>
+    <w:bookmarkEnd w:id="84"/>
+    <w:bookmarkStart w:id="85" w:name="amplitude"/>
     <w:p>
       <w:pPr>
         <w:pStyle w:val="Heading2"/>
@@ -11436,8 +12605,8 @@
         <w:t xml:space="preserve">Amplitude</w:t>
       </w:r>
     </w:p>
-    <w:bookmarkEnd w:id="83"/>
-    <w:bookmarkStart w:id="84" w:name="variancia"/>
+    <w:bookmarkEnd w:id="85"/>
+    <w:bookmarkStart w:id="86" w:name="variancia"/>
     <w:p>
       <w:pPr>
         <w:pStyle w:val="Heading2"/>
@@ -11455,8 +12624,8 @@
         <w:t xml:space="preserve">Variancia</w:t>
       </w:r>
     </w:p>
-    <w:bookmarkEnd w:id="84"/>
-    <w:bookmarkStart w:id="85" w:name="desvio-padrão"/>
+    <w:bookmarkEnd w:id="86"/>
+    <w:bookmarkStart w:id="87" w:name="desvio-padrão"/>
     <w:p>
       <w:pPr>
         <w:pStyle w:val="Heading2"/>
@@ -11474,8 +12643,8 @@
         <w:t xml:space="preserve">Desvio padrão</w:t>
       </w:r>
     </w:p>
-    <w:bookmarkEnd w:id="85"/>
-    <w:bookmarkStart w:id="86" w:name="coeficiente-de-variancia"/>
+    <w:bookmarkEnd w:id="87"/>
+    <w:bookmarkStart w:id="88" w:name="coeficiente-de-variancia"/>
     <w:p>
       <w:pPr>
         <w:pStyle w:val="Heading2"/>
@@ -11498,9 +12667,9 @@
         <w:br w:type="page"/>
       </w:r>
     </w:p>
-    <w:bookmarkEnd w:id="86"/>
-    <w:bookmarkEnd w:id="87"/>
-    <w:bookmarkStart w:id="90" w:name="observações"/>
+    <w:bookmarkEnd w:id="88"/>
+    <w:bookmarkEnd w:id="89"/>
+    <w:bookmarkStart w:id="92" w:name="observações"/>
     <w:p>
       <w:pPr>
         <w:pStyle w:val="Heading1"/>
@@ -11518,7 +12687,7 @@
         <w:t xml:space="preserve">Observações</w:t>
       </w:r>
     </w:p>
-    <w:bookmarkStart w:id="88" w:name="exportação-de-dados"/>
+    <w:bookmarkStart w:id="90" w:name="exportação-de-dados"/>
     <w:p>
       <w:pPr>
         <w:pStyle w:val="Heading2"/>
@@ -11540,7 +12709,7 @@
       <w:pPr>
         <w:numPr>
           <w:ilvl w:val="0"/>
-          <w:numId w:val="1077"/>
+          <w:numId w:val="1082"/>
         </w:numPr>
         <w:pStyle w:val="Compact"/>
       </w:pPr>
@@ -11570,7 +12739,7 @@
       <w:pPr>
         <w:numPr>
           <w:ilvl w:val="0"/>
-          <w:numId w:val="1077"/>
+          <w:numId w:val="1082"/>
         </w:numPr>
         <w:pStyle w:val="Compact"/>
       </w:pPr>
@@ -11616,7 +12785,7 @@
       <w:pPr>
         <w:numPr>
           <w:ilvl w:val="0"/>
-          <w:numId w:val="1077"/>
+          <w:numId w:val="1082"/>
         </w:numPr>
         <w:pStyle w:val="Compact"/>
       </w:pPr>
@@ -11631,7 +12800,7 @@
       <w:pPr>
         <w:numPr>
           <w:ilvl w:val="1"/>
-          <w:numId w:val="1078"/>
+          <w:numId w:val="1083"/>
         </w:numPr>
         <w:pStyle w:val="Compact"/>
       </w:pPr>
@@ -11665,7 +12834,7 @@
       <w:pPr>
         <w:numPr>
           <w:ilvl w:val="1"/>
-          <w:numId w:val="1078"/>
+          <w:numId w:val="1083"/>
         </w:numPr>
         <w:pStyle w:val="Compact"/>
       </w:pPr>
@@ -11696,7 +12865,7 @@
       <w:pPr>
         <w:numPr>
           <w:ilvl w:val="1"/>
-          <w:numId w:val="1078"/>
+          <w:numId w:val="1083"/>
         </w:numPr>
         <w:pStyle w:val="Compact"/>
       </w:pPr>
@@ -11748,7 +12917,7 @@
       <w:pPr>
         <w:numPr>
           <w:ilvl w:val="1"/>
-          <w:numId w:val="1078"/>
+          <w:numId w:val="1083"/>
         </w:numPr>
         <w:pStyle w:val="Compact"/>
       </w:pPr>
@@ -11793,8 +12962,8 @@
         <w:br/>
       </w:r>
     </w:p>
-    <w:bookmarkEnd w:id="88"/>
-    <w:bookmarkStart w:id="89" w:name="Xa8bf588064960458c5d85f6667a5ef7152c8394"/>
+    <w:bookmarkEnd w:id="90"/>
+    <w:bookmarkStart w:id="91" w:name="Xa8bf588064960458c5d85f6667a5ef7152c8394"/>
     <w:p>
       <w:pPr>
         <w:pStyle w:val="Heading2"/>
@@ -11816,7 +12985,7 @@
       <w:pPr>
         <w:numPr>
           <w:ilvl w:val="0"/>
-          <w:numId w:val="1079"/>
+          <w:numId w:val="1084"/>
         </w:numPr>
         <w:pStyle w:val="Compact"/>
       </w:pPr>
@@ -11831,7 +13000,7 @@
       <w:pPr>
         <w:numPr>
           <w:ilvl w:val="1"/>
-          <w:numId w:val="1080"/>
+          <w:numId w:val="1085"/>
         </w:numPr>
         <w:pStyle w:val="Compact"/>
       </w:pPr>
@@ -11846,7 +13015,7 @@
       <w:pPr>
         <w:numPr>
           <w:ilvl w:val="0"/>
-          <w:numId w:val="1079"/>
+          <w:numId w:val="1084"/>
         </w:numPr>
         <w:pStyle w:val="Compact"/>
       </w:pPr>
@@ -11861,7 +13030,7 @@
       <w:pPr>
         <w:numPr>
           <w:ilvl w:val="1"/>
-          <w:numId w:val="1081"/>
+          <w:numId w:val="1086"/>
         </w:numPr>
         <w:pStyle w:val="Compact"/>
       </w:pPr>
@@ -11875,59 +13044,59 @@
     <w:p>
       <w:r>
         <w:br w:type="page"/>
-      </w:r>
-    </w:p>
-    <w:bookmarkEnd w:id="89"/>
-    <w:bookmarkEnd w:id="90"/>
-    <w:bookmarkStart w:id="92" w:name="andamento-dos-estudos"/>
-    <w:p>
-      <w:pPr>
-        <w:pStyle w:val="Heading1"/>
-      </w:pPr>
-      <w:r>
-        <w:rPr>
-          <w:rStyle w:val="SectionNumber"/>
-        </w:rPr>
-        <w:t xml:space="preserve">11</w:t>
-      </w:r>
-      <w:r>
-        <w:tab/>
-      </w:r>
-      <w:r>
-        <w:t xml:space="preserve">Andamento dos Estudos</w:t>
-      </w:r>
-    </w:p>
-    <w:bookmarkStart w:id="91" w:name="assunto-em-andamento"/>
-    <w:p>
-      <w:pPr>
-        <w:pStyle w:val="Heading2"/>
-      </w:pPr>
-      <w:r>
-        <w:rPr>
-          <w:rStyle w:val="SectionNumber"/>
-        </w:rPr>
-        <w:t xml:space="preserve">11.1</w:t>
-      </w:r>
-      <w:r>
-        <w:tab/>
-      </w:r>
-      <w:r>
-        <w:t xml:space="preserve">Assunto em andamento</w:t>
-      </w:r>
-    </w:p>
-    <w:p>
-      <w:pPr>
-        <w:pStyle w:val="FirstParagraph"/>
-      </w:pPr>
-      <w:r>
-        <w:t xml:space="preserve">Atualmente estou estudando Módulo 30 - AULA 124.</w:t>
-      </w:r>
-      <w:r>
-        <w:br/>
       </w:r>
     </w:p>
     <w:bookmarkEnd w:id="91"/>
     <w:bookmarkEnd w:id="92"/>
+    <w:bookmarkStart w:id="94" w:name="andamento-dos-estudos"/>
+    <w:p>
+      <w:pPr>
+        <w:pStyle w:val="Heading1"/>
+      </w:pPr>
+      <w:r>
+        <w:rPr>
+          <w:rStyle w:val="SectionNumber"/>
+        </w:rPr>
+        <w:t xml:space="preserve">11</w:t>
+      </w:r>
+      <w:r>
+        <w:tab/>
+      </w:r>
+      <w:r>
+        <w:t xml:space="preserve">Andamento dos Estudos</w:t>
+      </w:r>
+    </w:p>
+    <w:bookmarkStart w:id="93" w:name="assunto-em-andamento"/>
+    <w:p>
+      <w:pPr>
+        <w:pStyle w:val="Heading2"/>
+      </w:pPr>
+      <w:r>
+        <w:rPr>
+          <w:rStyle w:val="SectionNumber"/>
+        </w:rPr>
+        <w:t xml:space="preserve">11.1</w:t>
+      </w:r>
+      <w:r>
+        <w:tab/>
+      </w:r>
+      <w:r>
+        <w:t xml:space="preserve">Assunto em andamento</w:t>
+      </w:r>
+    </w:p>
+    <w:p>
+      <w:pPr>
+        <w:pStyle w:val="FirstParagraph"/>
+      </w:pPr>
+      <w:r>
+        <w:t xml:space="preserve">Atualmente estou estudando Módulo 30 - AULA 124.</w:t>
+      </w:r>
+      <w:r>
+        <w:br/>
+      </w:r>
+    </w:p>
+    <w:bookmarkEnd w:id="93"/>
+    <w:bookmarkEnd w:id="94"/>
     <w:sectPr/>
   </w:body>
 </w:document>
@@ -12772,6 +13941,9 @@
     <w:abstractNumId w:val="991"/>
   </w:num>
   <w:num w:numId="1071">
+    <w:abstractNumId w:val="991"/>
+  </w:num>
+  <w:num w:numId="1072">
     <w:abstractNumId w:val="99411"/>
     <w:lvlOverride w:ilvl="0">
       <w:startOverride w:val="1"/>
@@ -12801,10 +13973,76 @@
       <w:startOverride w:val="1"/>
     </w:lvlOverride>
   </w:num>
-  <w:num w:numId="1072">
+  <w:num w:numId="1073">
     <w:abstractNumId w:val="991"/>
   </w:num>
-  <w:num w:numId="1073">
+  <w:num w:numId="1074">
+    <w:abstractNumId w:val="99413"/>
+    <w:lvlOverride w:ilvl="0">
+      <w:startOverride w:val="3"/>
+    </w:lvlOverride>
+    <w:lvlOverride w:ilvl="1">
+      <w:startOverride w:val="3"/>
+    </w:lvlOverride>
+    <w:lvlOverride w:ilvl="2">
+      <w:startOverride w:val="3"/>
+    </w:lvlOverride>
+    <w:lvlOverride w:ilvl="3">
+      <w:startOverride w:val="3"/>
+    </w:lvlOverride>
+    <w:lvlOverride w:ilvl="4">
+      <w:startOverride w:val="3"/>
+    </w:lvlOverride>
+    <w:lvlOverride w:ilvl="5">
+      <w:startOverride w:val="3"/>
+    </w:lvlOverride>
+    <w:lvlOverride w:ilvl="6">
+      <w:startOverride w:val="3"/>
+    </w:lvlOverride>
+    <w:lvlOverride w:ilvl="7">
+      <w:startOverride w:val="3"/>
+    </w:lvlOverride>
+    <w:lvlOverride w:ilvl="8">
+      <w:startOverride w:val="3"/>
+    </w:lvlOverride>
+  </w:num>
+  <w:num w:numId="1075">
+    <w:abstractNumId w:val="991"/>
+  </w:num>
+  <w:num w:numId="1076">
+    <w:abstractNumId w:val="99411"/>
+    <w:lvlOverride w:ilvl="0">
+      <w:startOverride w:val="1"/>
+    </w:lvlOverride>
+    <w:lvlOverride w:ilvl="1">
+      <w:startOverride w:val="1"/>
+    </w:lvlOverride>
+    <w:lvlOverride w:ilvl="2">
+      <w:startOverride w:val="1"/>
+    </w:lvlOverride>
+    <w:lvlOverride w:ilvl="3">
+      <w:startOverride w:val="1"/>
+    </w:lvlOverride>
+    <w:lvlOverride w:ilvl="4">
+      <w:startOverride w:val="1"/>
+    </w:lvlOverride>
+    <w:lvlOverride w:ilvl="5">
+      <w:startOverride w:val="1"/>
+    </w:lvlOverride>
+    <w:lvlOverride w:ilvl="6">
+      <w:startOverride w:val="1"/>
+    </w:lvlOverride>
+    <w:lvlOverride w:ilvl="7">
+      <w:startOverride w:val="1"/>
+    </w:lvlOverride>
+    <w:lvlOverride w:ilvl="8">
+      <w:startOverride w:val="1"/>
+    </w:lvlOverride>
+  </w:num>
+  <w:num w:numId="1077">
+    <w:abstractNumId w:val="991"/>
+  </w:num>
+  <w:num w:numId="1078">
     <w:abstractNumId w:val="99412"/>
     <w:lvlOverride w:ilvl="0">
       <w:startOverride w:val="2"/>
@@ -12834,10 +14072,10 @@
       <w:startOverride w:val="2"/>
     </w:lvlOverride>
   </w:num>
-  <w:num w:numId="1074">
+  <w:num w:numId="1079">
     <w:abstractNumId w:val="991"/>
   </w:num>
-  <w:num w:numId="1075">
+  <w:num w:numId="1080">
     <w:abstractNumId w:val="99413"/>
     <w:lvlOverride w:ilvl="0">
       <w:startOverride w:val="3"/>
@@ -12867,22 +14105,22 @@
       <w:startOverride w:val="3"/>
     </w:lvlOverride>
   </w:num>
-  <w:num w:numId="1076">
+  <w:num w:numId="1081">
     <w:abstractNumId w:val="991"/>
   </w:num>
-  <w:num w:numId="1077">
+  <w:num w:numId="1082">
     <w:abstractNumId w:val="991"/>
   </w:num>
-  <w:num w:numId="1078">
+  <w:num w:numId="1083">
     <w:abstractNumId w:val="991"/>
   </w:num>
-  <w:num w:numId="1079">
+  <w:num w:numId="1084">
     <w:abstractNumId w:val="991"/>
   </w:num>
-  <w:num w:numId="1080">
+  <w:num w:numId="1085">
     <w:abstractNumId w:val="991"/>
   </w:num>
-  <w:num w:numId="1081">
+  <w:num w:numId="1086">
     <w:abstractNumId w:val="991"/>
   </w:num>
 </w:numbering>

</xml_diff>

<commit_message>
Estatística Básica - revisão média, mediana e moda
</commit_message>
<xml_diff>
--- a/Readme.docx
+++ b/Readme.docx
@@ -49,7 +49,7 @@
         <w:pStyle w:val="Date"/>
       </w:pPr>
       <w:r>
-        <w:t xml:space="preserve">2022-09-13</w:t>
+        <w:t xml:space="preserve">2022-09-15</w:t>
       </w:r>
     </w:p>
     <w:sdt>
@@ -5932,7 +5932,7 @@
     </w:p>
     <w:bookmarkEnd w:id="51"/>
     <w:bookmarkEnd w:id="52"/>
-    <w:bookmarkStart w:id="89" w:name="aula-124---estatística-básica-médias"/>
+    <w:bookmarkStart w:id="90" w:name="aula-124---estatística-básica-médias"/>
     <w:p>
       <w:pPr>
         <w:pStyle w:val="Heading1"/>
@@ -9985,6 +9985,11 @@
         </m:oMath>
       </m:oMathPara>
     </w:p>
+    <w:p>
+      <w:r>
+        <w:br w:type="page"/>
+      </w:r>
+    </w:p>
     <w:bookmarkEnd w:id="80"/>
     <w:bookmarkStart w:id="83" w:name="mediana-mdx"/>
     <w:p>
@@ -10333,16 +10338,16 @@
         </m:r>
       </m:oMath>
       <w:r>
-        <w:t xml:space="preserve">) em distribuição de frenquência em variável contínua (dados agrupados em classes).</w:t>
-      </w:r>
-      <w:r>
-        <w:br/>
-      </w:r>
-    </w:p>
-    <w:p>
-      <w:pPr>
-        <w:numPr>
-          <w:ilvl w:val="0"/>
+        <w:t xml:space="preserve">) em distribuição de frenquência em variável contínua (dados agrupados em classes):</w:t>
+      </w:r>
+      <w:r>
+        <w:br/>
+      </w:r>
+    </w:p>
+    <w:p>
+      <w:pPr>
+        <w:numPr>
+          <w:ilvl w:val="1"/>
           <w:numId w:val="1072"/>
         </w:numPr>
         <w:pStyle w:val="Compact"/>
@@ -10370,7 +10375,7 @@
     <w:p>
       <w:pPr>
         <w:numPr>
-          <w:ilvl w:val="0"/>
+          <w:ilvl w:val="1"/>
           <w:numId w:val="1072"/>
         </w:numPr>
         <w:pStyle w:val="Compact"/>
@@ -10385,7 +10390,7 @@
     <w:p>
       <w:pPr>
         <w:numPr>
-          <w:ilvl w:val="0"/>
+          <w:ilvl w:val="1"/>
           <w:numId w:val="1073"/>
         </w:numPr>
         <w:pStyle w:val="Compact"/>
@@ -10444,7 +10449,7 @@
     <w:p>
       <w:pPr>
         <w:numPr>
-          <w:ilvl w:val="0"/>
+          <w:ilvl w:val="1"/>
           <w:numId w:val="1073"/>
         </w:numPr>
         <w:pStyle w:val="Compact"/>
@@ -10504,7 +10509,7 @@
     <w:p>
       <w:pPr>
         <w:numPr>
-          <w:ilvl w:val="0"/>
+          <w:ilvl w:val="1"/>
           <w:numId w:val="1073"/>
         </w:numPr>
         <w:pStyle w:val="Compact"/>
@@ -10562,7 +10567,7 @@
     <w:p>
       <w:pPr>
         <w:numPr>
-          <w:ilvl w:val="0"/>
+          <w:ilvl w:val="1"/>
           <w:numId w:val="1074"/>
         </w:numPr>
         <w:pStyle w:val="Compact"/>
@@ -10743,7 +10748,7 @@
     <w:p>
       <w:pPr>
         <w:numPr>
-          <w:ilvl w:val="0"/>
+          <w:ilvl w:val="1"/>
           <w:numId w:val="1000"/>
         </w:numPr>
         <w:pStyle w:val="Compact"/>
@@ -12586,8 +12591,13 @@
         </m:oMath>
       </m:oMathPara>
     </w:p>
+    <w:p>
+      <w:r>
+        <w:br w:type="page"/>
+      </w:r>
+    </w:p>
     <w:bookmarkEnd w:id="84"/>
-    <w:bookmarkStart w:id="85" w:name="amplitude"/>
+    <w:bookmarkStart w:id="85" w:name="separatrizes"/>
     <w:p>
       <w:pPr>
         <w:pStyle w:val="Heading2"/>
@@ -12602,11 +12612,30 @@
         <w:tab/>
       </w:r>
       <w:r>
+        <w:t xml:space="preserve">Separatrizes</w:t>
+      </w:r>
+    </w:p>
+    <w:bookmarkEnd w:id="85"/>
+    <w:bookmarkStart w:id="86" w:name="amplitude"/>
+    <w:p>
+      <w:pPr>
+        <w:pStyle w:val="Heading2"/>
+      </w:pPr>
+      <w:r>
+        <w:rPr>
+          <w:rStyle w:val="SectionNumber"/>
+        </w:rPr>
+        <w:t xml:space="preserve">9.6</w:t>
+      </w:r>
+      <w:r>
+        <w:tab/>
+      </w:r>
+      <w:r>
         <w:t xml:space="preserve">Amplitude</w:t>
       </w:r>
     </w:p>
-    <w:bookmarkEnd w:id="85"/>
-    <w:bookmarkStart w:id="86" w:name="variancia"/>
+    <w:bookmarkEnd w:id="86"/>
+    <w:bookmarkStart w:id="87" w:name="variancia"/>
     <w:p>
       <w:pPr>
         <w:pStyle w:val="Heading2"/>
@@ -12615,7 +12644,7 @@
         <w:rPr>
           <w:rStyle w:val="SectionNumber"/>
         </w:rPr>
-        <w:t xml:space="preserve">9.6</w:t>
+        <w:t xml:space="preserve">9.7</w:t>
       </w:r>
       <w:r>
         <w:tab/>
@@ -12624,8 +12653,8 @@
         <w:t xml:space="preserve">Variancia</w:t>
       </w:r>
     </w:p>
-    <w:bookmarkEnd w:id="86"/>
-    <w:bookmarkStart w:id="87" w:name="desvio-padrão"/>
+    <w:bookmarkEnd w:id="87"/>
+    <w:bookmarkStart w:id="88" w:name="desvio-padrão"/>
     <w:p>
       <w:pPr>
         <w:pStyle w:val="Heading2"/>
@@ -12634,7 +12663,7 @@
         <w:rPr>
           <w:rStyle w:val="SectionNumber"/>
         </w:rPr>
-        <w:t xml:space="preserve">9.7</w:t>
+        <w:t xml:space="preserve">9.8</w:t>
       </w:r>
       <w:r>
         <w:tab/>
@@ -12643,8 +12672,8 @@
         <w:t xml:space="preserve">Desvio padrão</w:t>
       </w:r>
     </w:p>
-    <w:bookmarkEnd w:id="87"/>
-    <w:bookmarkStart w:id="88" w:name="coeficiente-de-variancia"/>
+    <w:bookmarkEnd w:id="88"/>
+    <w:bookmarkStart w:id="89" w:name="coeficiente-de-variancia"/>
     <w:p>
       <w:pPr>
         <w:pStyle w:val="Heading2"/>
@@ -12653,7 +12682,7 @@
         <w:rPr>
           <w:rStyle w:val="SectionNumber"/>
         </w:rPr>
-        <w:t xml:space="preserve">9.8</w:t>
+        <w:t xml:space="preserve">9.9</w:t>
       </w:r>
       <w:r>
         <w:tab/>
@@ -12667,9 +12696,9 @@
         <w:br w:type="page"/>
       </w:r>
     </w:p>
-    <w:bookmarkEnd w:id="88"/>
     <w:bookmarkEnd w:id="89"/>
-    <w:bookmarkStart w:id="92" w:name="observações"/>
+    <w:bookmarkEnd w:id="90"/>
+    <w:bookmarkStart w:id="93" w:name="observações"/>
     <w:p>
       <w:pPr>
         <w:pStyle w:val="Heading1"/>
@@ -12687,7 +12716,7 @@
         <w:t xml:space="preserve">Observações</w:t>
       </w:r>
     </w:p>
-    <w:bookmarkStart w:id="90" w:name="exportação-de-dados"/>
+    <w:bookmarkStart w:id="91" w:name="exportação-de-dados"/>
     <w:p>
       <w:pPr>
         <w:pStyle w:val="Heading2"/>
@@ -12962,8 +12991,8 @@
         <w:br/>
       </w:r>
     </w:p>
-    <w:bookmarkEnd w:id="90"/>
-    <w:bookmarkStart w:id="91" w:name="Xa8bf588064960458c5d85f6667a5ef7152c8394"/>
+    <w:bookmarkEnd w:id="91"/>
+    <w:bookmarkStart w:id="92" w:name="Xa8bf588064960458c5d85f6667a5ef7152c8394"/>
     <w:p>
       <w:pPr>
         <w:pStyle w:val="Heading2"/>
@@ -13046,9 +13075,9 @@
         <w:br w:type="page"/>
       </w:r>
     </w:p>
-    <w:bookmarkEnd w:id="91"/>
     <w:bookmarkEnd w:id="92"/>
-    <w:bookmarkStart w:id="94" w:name="andamento-dos-estudos"/>
+    <w:bookmarkEnd w:id="93"/>
+    <w:bookmarkStart w:id="95" w:name="andamento-dos-estudos"/>
     <w:p>
       <w:pPr>
         <w:pStyle w:val="Heading1"/>
@@ -13066,7 +13095,7 @@
         <w:t xml:space="preserve">Andamento dos Estudos</w:t>
       </w:r>
     </w:p>
-    <w:bookmarkStart w:id="93" w:name="assunto-em-andamento"/>
+    <w:bookmarkStart w:id="94" w:name="assunto-em-andamento"/>
     <w:p>
       <w:pPr>
         <w:pStyle w:val="Heading2"/>
@@ -13095,8 +13124,8 @@
         <w:br/>
       </w:r>
     </w:p>
-    <w:bookmarkEnd w:id="93"/>
     <w:bookmarkEnd w:id="94"/>
+    <w:bookmarkEnd w:id="95"/>
     <w:sectPr/>
   </w:body>
 </w:document>

</xml_diff>

<commit_message>
Estatística básica - Medidas de posição
</commit_message>
<xml_diff>
--- a/Readme.docx
+++ b/Readme.docx
@@ -49,7 +49,7 @@
         <w:pStyle w:val="Date"/>
       </w:pPr>
       <w:r>
-        <w:t xml:space="preserve">2022-09-15</w:t>
+        <w:t xml:space="preserve">2022-09-18</w:t>
       </w:r>
     </w:p>
     <w:sdt>
@@ -5932,7 +5932,7 @@
     </w:p>
     <w:bookmarkEnd w:id="51"/>
     <w:bookmarkEnd w:id="52"/>
-    <w:bookmarkStart w:id="90" w:name="aula-124---estatística-básica-médias"/>
+    <w:bookmarkStart w:id="92" w:name="aula-124---estatística-básica-médias"/>
     <w:p>
       <w:pPr>
         <w:pStyle w:val="Heading1"/>
@@ -9308,7 +9308,7 @@
     <w:bookmarkEnd w:id="77"/>
     <w:bookmarkEnd w:id="78"/>
     <w:bookmarkEnd w:id="79"/>
-    <w:bookmarkStart w:id="80" w:name="média-aritmética"/>
+    <w:bookmarkStart w:id="86" w:name="medidas-de-posição"/>
     <w:p>
       <w:pPr>
         <w:pStyle w:val="Heading2"/>
@@ -9323,7 +9323,7 @@
         <w:tab/>
       </w:r>
       <w:r>
-        <w:t xml:space="preserve">Média aritmética</w:t>
+        <w:t xml:space="preserve">Medidas de posição</w:t>
       </w:r>
     </w:p>
     <w:p>
@@ -9331,6 +9331,186 @@
         <w:numPr>
           <w:ilvl w:val="0"/>
           <w:numId w:val="1068"/>
+        </w:numPr>
+        <w:pStyle w:val="Compact"/>
+      </w:pPr>
+      <w:r>
+        <w:t xml:space="preserve">Localizar a</w:t>
+      </w:r>
+      <w:r>
+        <w:t xml:space="preserve"> </w:t>
+      </w:r>
+      <w:r>
+        <w:rPr>
+          <w:iCs/>
+          <w:i/>
+        </w:rPr>
+        <w:t xml:space="preserve">maior concentração de valores</w:t>
+      </w:r>
+      <w:r>
+        <w:t xml:space="preserve"> </w:t>
+      </w:r>
+      <w:r>
+        <w:t xml:space="preserve">de uma distribuição.</w:t>
+      </w:r>
+      <w:r>
+        <w:br/>
+      </w:r>
+    </w:p>
+    <w:p>
+      <w:pPr>
+        <w:numPr>
+          <w:ilvl w:val="0"/>
+          <w:numId w:val="1068"/>
+        </w:numPr>
+        <w:pStyle w:val="Compact"/>
+      </w:pPr>
+      <w:r>
+        <w:rPr>
+          <w:iCs/>
+          <w:i/>
+        </w:rPr>
+        <w:t xml:space="preserve">Sintetizar o comportamento</w:t>
+      </w:r>
+      <w:r>
+        <w:t xml:space="preserve"> </w:t>
+      </w:r>
+      <w:r>
+        <w:t xml:space="preserve">do conjunto do qual ele é originário.</w:t>
+      </w:r>
+      <w:r>
+        <w:br/>
+      </w:r>
+    </w:p>
+    <w:p>
+      <w:pPr>
+        <w:numPr>
+          <w:ilvl w:val="0"/>
+          <w:numId w:val="1068"/>
+        </w:numPr>
+        <w:pStyle w:val="Compact"/>
+      </w:pPr>
+      <w:r>
+        <w:t xml:space="preserve">Possibitar a</w:t>
+      </w:r>
+      <w:r>
+        <w:t xml:space="preserve"> </w:t>
+      </w:r>
+      <w:r>
+        <w:rPr>
+          <w:iCs/>
+          <w:i/>
+        </w:rPr>
+        <w:t xml:space="preserve">comparação</w:t>
+      </w:r>
+      <w:r>
+        <w:t xml:space="preserve"> </w:t>
+      </w:r>
+      <w:r>
+        <w:t xml:space="preserve">entre séries de dados.</w:t>
+      </w:r>
+      <w:r>
+        <w:br/>
+      </w:r>
+    </w:p>
+    <w:p>
+      <w:pPr>
+        <w:numPr>
+          <w:ilvl w:val="0"/>
+          <w:numId w:val="1068"/>
+        </w:numPr>
+        <w:pStyle w:val="Compact"/>
+      </w:pPr>
+      <w:r>
+        <w:t xml:space="preserve">As principais medidas de posição são:</w:t>
+      </w:r>
+      <w:r>
+        <w:br/>
+      </w:r>
+    </w:p>
+    <w:p>
+      <w:pPr>
+        <w:numPr>
+          <w:ilvl w:val="1"/>
+          <w:numId w:val="1069"/>
+        </w:numPr>
+        <w:pStyle w:val="Compact"/>
+      </w:pPr>
+      <w:r>
+        <w:t xml:space="preserve">Média (aritmética e ponderada)</w:t>
+      </w:r>
+      <w:r>
+        <w:br/>
+      </w:r>
+    </w:p>
+    <w:p>
+      <w:pPr>
+        <w:numPr>
+          <w:ilvl w:val="1"/>
+          <w:numId w:val="1069"/>
+        </w:numPr>
+        <w:pStyle w:val="Compact"/>
+      </w:pPr>
+      <w:r>
+        <w:t xml:space="preserve">Mediana</w:t>
+      </w:r>
+      <w:r>
+        <w:br/>
+      </w:r>
+    </w:p>
+    <w:p>
+      <w:pPr>
+        <w:numPr>
+          <w:ilvl w:val="1"/>
+          <w:numId w:val="1069"/>
+        </w:numPr>
+        <w:pStyle w:val="Compact"/>
+      </w:pPr>
+      <w:r>
+        <w:t xml:space="preserve">Moda</w:t>
+      </w:r>
+      <w:r>
+        <w:br/>
+      </w:r>
+    </w:p>
+    <w:p>
+      <w:pPr>
+        <w:numPr>
+          <w:ilvl w:val="1"/>
+          <w:numId w:val="1069"/>
+        </w:numPr>
+        <w:pStyle w:val="Compact"/>
+      </w:pPr>
+      <w:r>
+        <w:t xml:space="preserve">Separatrizes</w:t>
+      </w:r>
+      <w:r>
+        <w:br/>
+      </w:r>
+    </w:p>
+    <w:bookmarkStart w:id="80" w:name="média-aritmética"/>
+    <w:p>
+      <w:pPr>
+        <w:pStyle w:val="Heading3"/>
+      </w:pPr>
+      <w:r>
+        <w:rPr>
+          <w:rStyle w:val="SectionNumber"/>
+        </w:rPr>
+        <w:t xml:space="preserve">9.2.1</w:t>
+      </w:r>
+      <w:r>
+        <w:tab/>
+      </w:r>
+      <w:r>
+        <w:t xml:space="preserve">Média aritmética</w:t>
+      </w:r>
+    </w:p>
+    <w:p>
+      <w:pPr>
+        <w:numPr>
+          <w:ilvl w:val="0"/>
+          <w:numId w:val="1070"/>
         </w:numPr>
         <w:pStyle w:val="Compact"/>
       </w:pPr>
@@ -9370,7 +9550,7 @@
       <w:pPr>
         <w:numPr>
           <w:ilvl w:val="0"/>
-          <w:numId w:val="1068"/>
+          <w:numId w:val="1070"/>
         </w:numPr>
         <w:pStyle w:val="Compact"/>
       </w:pPr>
@@ -9392,7 +9572,7 @@
       <w:pPr>
         <w:numPr>
           <w:ilvl w:val="1"/>
-          <w:numId w:val="1069"/>
+          <w:numId w:val="1071"/>
         </w:numPr>
         <w:pStyle w:val="Compact"/>
       </w:pPr>
@@ -9407,7 +9587,7 @@
       <w:pPr>
         <w:numPr>
           <w:ilvl w:val="1"/>
-          <w:numId w:val="1069"/>
+          <w:numId w:val="1071"/>
         </w:numPr>
         <w:pStyle w:val="Compact"/>
       </w:pPr>
@@ -9495,7 +9675,7 @@
       <w:pPr>
         <w:numPr>
           <w:ilvl w:val="0"/>
-          <w:numId w:val="1068"/>
+          <w:numId w:val="1070"/>
         </w:numPr>
         <w:pStyle w:val="Compact"/>
       </w:pPr>
@@ -9517,7 +9697,7 @@
       <w:pPr>
         <w:numPr>
           <w:ilvl w:val="0"/>
-          <w:numId w:val="1068"/>
+          <w:numId w:val="1070"/>
         </w:numPr>
         <w:pStyle w:val="Compact"/>
       </w:pPr>
@@ -9622,7 +9802,7 @@
       <w:pPr>
         <w:numPr>
           <w:ilvl w:val="0"/>
-          <w:numId w:val="1068"/>
+          <w:numId w:val="1070"/>
         </w:numPr>
         <w:pStyle w:val="Compact"/>
       </w:pPr>
@@ -9994,13 +10174,13 @@
     <w:bookmarkStart w:id="83" w:name="mediana-mdx"/>
     <w:p>
       <w:pPr>
-        <w:pStyle w:val="Heading2"/>
+        <w:pStyle w:val="Heading3"/>
       </w:pPr>
       <w:r>
         <w:rPr>
           <w:rStyle w:val="SectionNumber"/>
         </w:rPr>
-        <w:t xml:space="preserve">9.3</w:t>
+        <w:t xml:space="preserve">9.2.2</w:t>
       </w:r>
       <w:r>
         <w:tab/>
@@ -10036,13 +10216,13 @@
     <w:bookmarkStart w:id="81" w:name="mediana-discreta"/>
     <w:p>
       <w:pPr>
-        <w:pStyle w:val="Heading3"/>
+        <w:pStyle w:val="Heading4"/>
       </w:pPr>
       <w:r>
         <w:rPr>
           <w:rStyle w:val="SectionNumber"/>
         </w:rPr>
-        <w:t xml:space="preserve">9.3.1</w:t>
+        <w:t xml:space="preserve">9.2.2.1</w:t>
       </w:r>
       <w:r>
         <w:tab/>
@@ -10055,7 +10235,7 @@
       <w:pPr>
         <w:numPr>
           <w:ilvl w:val="0"/>
-          <w:numId w:val="1070"/>
+          <w:numId w:val="1072"/>
         </w:numPr>
         <w:pStyle w:val="Compact"/>
       </w:pPr>
@@ -10070,7 +10250,7 @@
       <w:pPr>
         <w:numPr>
           <w:ilvl w:val="0"/>
-          <w:numId w:val="1070"/>
+          <w:numId w:val="1072"/>
         </w:numPr>
         <w:pStyle w:val="Compact"/>
       </w:pPr>
@@ -10109,7 +10289,7 @@
       <w:pPr>
         <w:numPr>
           <w:ilvl w:val="0"/>
-          <w:numId w:val="1070"/>
+          <w:numId w:val="1072"/>
         </w:numPr>
         <w:pStyle w:val="Compact"/>
       </w:pPr>
@@ -10303,13 +10483,13 @@
     <w:bookmarkStart w:id="82" w:name="mediana-continua"/>
     <w:p>
       <w:pPr>
-        <w:pStyle w:val="Heading3"/>
+        <w:pStyle w:val="Heading4"/>
       </w:pPr>
       <w:r>
         <w:rPr>
           <w:rStyle w:val="SectionNumber"/>
         </w:rPr>
-        <w:t xml:space="preserve">9.3.2</w:t>
+        <w:t xml:space="preserve">9.2.2.2</w:t>
       </w:r>
       <w:r>
         <w:tab/>
@@ -10322,7 +10502,7 @@
       <w:pPr>
         <w:numPr>
           <w:ilvl w:val="0"/>
-          <w:numId w:val="1071"/>
+          <w:numId w:val="1073"/>
         </w:numPr>
         <w:pStyle w:val="Compact"/>
       </w:pPr>
@@ -10348,7 +10528,7 @@
       <w:pPr>
         <w:numPr>
           <w:ilvl w:val="1"/>
-          <w:numId w:val="1072"/>
+          <w:numId w:val="1074"/>
         </w:numPr>
         <w:pStyle w:val="Compact"/>
       </w:pPr>
@@ -10376,7 +10556,7 @@
       <w:pPr>
         <w:numPr>
           <w:ilvl w:val="1"/>
-          <w:numId w:val="1072"/>
+          <w:numId w:val="1074"/>
         </w:numPr>
         <w:pStyle w:val="Compact"/>
       </w:pPr>
@@ -10391,7 +10571,7 @@
       <w:pPr>
         <w:numPr>
           <w:ilvl w:val="1"/>
-          <w:numId w:val="1073"/>
+          <w:numId w:val="1075"/>
         </w:numPr>
         <w:pStyle w:val="Compact"/>
       </w:pPr>
@@ -10450,7 +10630,7 @@
       <w:pPr>
         <w:numPr>
           <w:ilvl w:val="1"/>
-          <w:numId w:val="1073"/>
+          <w:numId w:val="1075"/>
         </w:numPr>
         <w:pStyle w:val="Compact"/>
       </w:pPr>
@@ -10510,7 +10690,7 @@
       <w:pPr>
         <w:numPr>
           <w:ilvl w:val="1"/>
-          <w:numId w:val="1073"/>
+          <w:numId w:val="1075"/>
         </w:numPr>
         <w:pStyle w:val="Compact"/>
       </w:pPr>
@@ -10568,7 +10748,7 @@
       <w:pPr>
         <w:numPr>
           <w:ilvl w:val="1"/>
-          <w:numId w:val="1074"/>
+          <w:numId w:val="1076"/>
         </w:numPr>
         <w:pStyle w:val="Compact"/>
       </w:pPr>
@@ -11062,13 +11242,13 @@
     <w:bookmarkStart w:id="84" w:name="moda"/>
     <w:p>
       <w:pPr>
-        <w:pStyle w:val="Heading2"/>
+        <w:pStyle w:val="Heading3"/>
       </w:pPr>
       <w:r>
         <w:rPr>
           <w:rStyle w:val="SectionNumber"/>
         </w:rPr>
-        <w:t xml:space="preserve">9.4</w:t>
+        <w:t xml:space="preserve">9.2.3</w:t>
       </w:r>
       <w:r>
         <w:tab/>
@@ -11081,7 +11261,7 @@
       <w:pPr>
         <w:numPr>
           <w:ilvl w:val="0"/>
-          <w:numId w:val="1075"/>
+          <w:numId w:val="1077"/>
         </w:numPr>
       </w:pPr>
       <w:r>
@@ -11122,7 +11302,7 @@
       <w:pPr>
         <w:numPr>
           <w:ilvl w:val="0"/>
-          <w:numId w:val="1075"/>
+          <w:numId w:val="1077"/>
         </w:numPr>
       </w:pPr>
       <w:r>
@@ -11136,7 +11316,7 @@
       <w:pPr>
         <w:numPr>
           <w:ilvl w:val="0"/>
-          <w:numId w:val="1075"/>
+          <w:numId w:val="1077"/>
         </w:numPr>
       </w:pPr>
       <w:r>
@@ -11150,7 +11330,7 @@
       <w:pPr>
         <w:numPr>
           <w:ilvl w:val="1"/>
-          <w:numId w:val="1076"/>
+          <w:numId w:val="1078"/>
         </w:numPr>
         <w:pStyle w:val="Compact"/>
       </w:pPr>
@@ -11204,7 +11384,7 @@
       <w:pPr>
         <w:numPr>
           <w:ilvl w:val="1"/>
-          <w:numId w:val="1077"/>
+          <w:numId w:val="1079"/>
         </w:numPr>
         <w:pStyle w:val="Compact"/>
       </w:pPr>
@@ -11232,7 +11412,7 @@
       <w:pPr>
         <w:numPr>
           <w:ilvl w:val="1"/>
-          <w:numId w:val="1077"/>
+          <w:numId w:val="1079"/>
         </w:numPr>
         <w:pStyle w:val="Compact"/>
       </w:pPr>
@@ -11351,7 +11531,7 @@
       <w:pPr>
         <w:numPr>
           <w:ilvl w:val="1"/>
-          <w:numId w:val="1077"/>
+          <w:numId w:val="1079"/>
         </w:numPr>
         <w:pStyle w:val="Compact"/>
       </w:pPr>
@@ -11440,7 +11620,7 @@
       <w:pPr>
         <w:numPr>
           <w:ilvl w:val="1"/>
-          <w:numId w:val="1078"/>
+          <w:numId w:val="1080"/>
         </w:numPr>
         <w:pStyle w:val="Compact"/>
       </w:pPr>
@@ -11507,7 +11687,7 @@
       <w:pPr>
         <w:numPr>
           <w:ilvl w:val="1"/>
-          <w:numId w:val="1079"/>
+          <w:numId w:val="1081"/>
         </w:numPr>
         <w:pStyle w:val="Compact"/>
       </w:pPr>
@@ -11535,7 +11715,7 @@
       <w:pPr>
         <w:numPr>
           <w:ilvl w:val="1"/>
-          <w:numId w:val="1079"/>
+          <w:numId w:val="1081"/>
         </w:numPr>
         <w:pStyle w:val="Compact"/>
       </w:pPr>
@@ -11900,7 +12080,7 @@
       <w:pPr>
         <w:numPr>
           <w:ilvl w:val="1"/>
-          <w:numId w:val="1080"/>
+          <w:numId w:val="1082"/>
         </w:numPr>
         <w:pStyle w:val="Compact"/>
       </w:pPr>
@@ -11957,7 +12137,7 @@
       <w:pPr>
         <w:numPr>
           <w:ilvl w:val="1"/>
-          <w:numId w:val="1081"/>
+          <w:numId w:val="1083"/>
         </w:numPr>
         <w:pStyle w:val="Compact"/>
       </w:pPr>
@@ -11985,7 +12165,7 @@
       <w:pPr>
         <w:numPr>
           <w:ilvl w:val="1"/>
-          <w:numId w:val="1081"/>
+          <w:numId w:val="1083"/>
         </w:numPr>
         <w:pStyle w:val="Compact"/>
       </w:pPr>
@@ -12600,23 +12780,143 @@
     <w:bookmarkStart w:id="85" w:name="separatrizes"/>
     <w:p>
       <w:pPr>
+        <w:pStyle w:val="Heading3"/>
+      </w:pPr>
+      <w:r>
+        <w:rPr>
+          <w:rStyle w:val="SectionNumber"/>
+        </w:rPr>
+        <w:t xml:space="preserve">9.2.4</w:t>
+      </w:r>
+      <w:r>
+        <w:tab/>
+      </w:r>
+      <w:r>
+        <w:t xml:space="preserve">Separatrizes</w:t>
+      </w:r>
+    </w:p>
+    <w:bookmarkEnd w:id="85"/>
+    <w:bookmarkEnd w:id="86"/>
+    <w:bookmarkStart w:id="91" w:name="medidas-de-dispersão"/>
+    <w:p>
+      <w:pPr>
         <w:pStyle w:val="Heading2"/>
       </w:pPr>
       <w:r>
         <w:rPr>
           <w:rStyle w:val="SectionNumber"/>
         </w:rPr>
-        <w:t xml:space="preserve">9.5</w:t>
+        <w:t xml:space="preserve">9.3</w:t>
       </w:r>
       <w:r>
         <w:tab/>
       </w:r>
       <w:r>
-        <w:t xml:space="preserve">Separatrizes</w:t>
-      </w:r>
-    </w:p>
-    <w:bookmarkEnd w:id="85"/>
-    <w:bookmarkStart w:id="86" w:name="amplitude"/>
+        <w:t xml:space="preserve">Medidas de dispersão</w:t>
+      </w:r>
+    </w:p>
+    <w:bookmarkStart w:id="87" w:name="amplitude"/>
+    <w:p>
+      <w:pPr>
+        <w:pStyle w:val="Heading3"/>
+      </w:pPr>
+      <w:r>
+        <w:rPr>
+          <w:rStyle w:val="SectionNumber"/>
+        </w:rPr>
+        <w:t xml:space="preserve">9.3.1</w:t>
+      </w:r>
+      <w:r>
+        <w:tab/>
+      </w:r>
+      <w:r>
+        <w:t xml:space="preserve">Amplitude</w:t>
+      </w:r>
+    </w:p>
+    <w:bookmarkEnd w:id="87"/>
+    <w:bookmarkStart w:id="88" w:name="variância"/>
+    <w:p>
+      <w:pPr>
+        <w:pStyle w:val="Heading3"/>
+      </w:pPr>
+      <w:r>
+        <w:rPr>
+          <w:rStyle w:val="SectionNumber"/>
+        </w:rPr>
+        <w:t xml:space="preserve">9.3.2</w:t>
+      </w:r>
+      <w:r>
+        <w:tab/>
+      </w:r>
+      <w:r>
+        <w:t xml:space="preserve">Variância</w:t>
+      </w:r>
+    </w:p>
+    <w:bookmarkEnd w:id="88"/>
+    <w:bookmarkStart w:id="89" w:name="desvio-padrão"/>
+    <w:p>
+      <w:pPr>
+        <w:pStyle w:val="Heading3"/>
+      </w:pPr>
+      <w:r>
+        <w:rPr>
+          <w:rStyle w:val="SectionNumber"/>
+        </w:rPr>
+        <w:t xml:space="preserve">9.3.3</w:t>
+      </w:r>
+      <w:r>
+        <w:tab/>
+      </w:r>
+      <w:r>
+        <w:t xml:space="preserve">Desvio padrão</w:t>
+      </w:r>
+    </w:p>
+    <w:bookmarkEnd w:id="89"/>
+    <w:bookmarkStart w:id="90" w:name="coeficiente-de-variância"/>
+    <w:p>
+      <w:pPr>
+        <w:pStyle w:val="Heading3"/>
+      </w:pPr>
+      <w:r>
+        <w:rPr>
+          <w:rStyle w:val="SectionNumber"/>
+        </w:rPr>
+        <w:t xml:space="preserve">9.3.4</w:t>
+      </w:r>
+      <w:r>
+        <w:tab/>
+      </w:r>
+      <w:r>
+        <w:t xml:space="preserve">Coeficiente de variância</w:t>
+      </w:r>
+    </w:p>
+    <w:p>
+      <w:r>
+        <w:br w:type="page"/>
+      </w:r>
+    </w:p>
+    <w:bookmarkEnd w:id="90"/>
+    <w:bookmarkEnd w:id="91"/>
+    <w:bookmarkEnd w:id="92"/>
+    <w:bookmarkStart w:id="95" w:name="observações"/>
+    <w:p>
+      <w:pPr>
+        <w:pStyle w:val="Heading1"/>
+      </w:pPr>
+      <w:r>
+        <w:rPr>
+          <w:rStyle w:val="SectionNumber"/>
+        </w:rPr>
+        <w:t xml:space="preserve">10</w:t>
+      </w:r>
+      <w:r>
+        <w:tab/>
+      </w:r>
+      <w:r>
+        <w:t xml:space="preserve">Observações</w:t>
+      </w:r>
+    </w:p>
+    <w:bookmarkStart w:id="93" w:name="exportação-de-dados"/>
     <w:p>
       <w:pPr>
         <w:pStyle w:val="Heading2"/>
@@ -12625,112 +12925,12 @@
         <w:rPr>
           <w:rStyle w:val="SectionNumber"/>
         </w:rPr>
-        <w:t xml:space="preserve">9.6</w:t>
+        <w:t xml:space="preserve">10.1</w:t>
       </w:r>
       <w:r>
         <w:tab/>
       </w:r>
       <w:r>
-        <w:t xml:space="preserve">Amplitude</w:t>
-      </w:r>
-    </w:p>
-    <w:bookmarkEnd w:id="86"/>
-    <w:bookmarkStart w:id="87" w:name="variancia"/>
-    <w:p>
-      <w:pPr>
-        <w:pStyle w:val="Heading2"/>
-      </w:pPr>
-      <w:r>
-        <w:rPr>
-          <w:rStyle w:val="SectionNumber"/>
-        </w:rPr>
-        <w:t xml:space="preserve">9.7</w:t>
-      </w:r>
-      <w:r>
-        <w:tab/>
-      </w:r>
-      <w:r>
-        <w:t xml:space="preserve">Variancia</w:t>
-      </w:r>
-    </w:p>
-    <w:bookmarkEnd w:id="87"/>
-    <w:bookmarkStart w:id="88" w:name="desvio-padrão"/>
-    <w:p>
-      <w:pPr>
-        <w:pStyle w:val="Heading2"/>
-      </w:pPr>
-      <w:r>
-        <w:rPr>
-          <w:rStyle w:val="SectionNumber"/>
-        </w:rPr>
-        <w:t xml:space="preserve">9.8</w:t>
-      </w:r>
-      <w:r>
-        <w:tab/>
-      </w:r>
-      <w:r>
-        <w:t xml:space="preserve">Desvio padrão</w:t>
-      </w:r>
-    </w:p>
-    <w:bookmarkEnd w:id="88"/>
-    <w:bookmarkStart w:id="89" w:name="coeficiente-de-variancia"/>
-    <w:p>
-      <w:pPr>
-        <w:pStyle w:val="Heading2"/>
-      </w:pPr>
-      <w:r>
-        <w:rPr>
-          <w:rStyle w:val="SectionNumber"/>
-        </w:rPr>
-        <w:t xml:space="preserve">9.9</w:t>
-      </w:r>
-      <w:r>
-        <w:tab/>
-      </w:r>
-      <w:r>
-        <w:t xml:space="preserve">Coeficiente de variancia</w:t>
-      </w:r>
-    </w:p>
-    <w:p>
-      <w:r>
-        <w:br w:type="page"/>
-      </w:r>
-    </w:p>
-    <w:bookmarkEnd w:id="89"/>
-    <w:bookmarkEnd w:id="90"/>
-    <w:bookmarkStart w:id="93" w:name="observações"/>
-    <w:p>
-      <w:pPr>
-        <w:pStyle w:val="Heading1"/>
-      </w:pPr>
-      <w:r>
-        <w:rPr>
-          <w:rStyle w:val="SectionNumber"/>
-        </w:rPr>
-        <w:t xml:space="preserve">10</w:t>
-      </w:r>
-      <w:r>
-        <w:tab/>
-      </w:r>
-      <w:r>
-        <w:t xml:space="preserve">Observações</w:t>
-      </w:r>
-    </w:p>
-    <w:bookmarkStart w:id="91" w:name="exportação-de-dados"/>
-    <w:p>
-      <w:pPr>
-        <w:pStyle w:val="Heading2"/>
-      </w:pPr>
-      <w:r>
-        <w:rPr>
-          <w:rStyle w:val="SectionNumber"/>
-        </w:rPr>
-        <w:t xml:space="preserve">10.1</w:t>
-      </w:r>
-      <w:r>
-        <w:tab/>
-      </w:r>
-      <w:r>
         <w:t xml:space="preserve">Exportação de dados</w:t>
       </w:r>
     </w:p>
@@ -12738,7 +12938,7 @@
       <w:pPr>
         <w:numPr>
           <w:ilvl w:val="0"/>
-          <w:numId w:val="1082"/>
+          <w:numId w:val="1084"/>
         </w:numPr>
         <w:pStyle w:val="Compact"/>
       </w:pPr>
@@ -12768,7 +12968,7 @@
       <w:pPr>
         <w:numPr>
           <w:ilvl w:val="0"/>
-          <w:numId w:val="1082"/>
+          <w:numId w:val="1084"/>
         </w:numPr>
         <w:pStyle w:val="Compact"/>
       </w:pPr>
@@ -12814,7 +13014,7 @@
       <w:pPr>
         <w:numPr>
           <w:ilvl w:val="0"/>
-          <w:numId w:val="1082"/>
+          <w:numId w:val="1084"/>
         </w:numPr>
         <w:pStyle w:val="Compact"/>
       </w:pPr>
@@ -12829,7 +13029,7 @@
       <w:pPr>
         <w:numPr>
           <w:ilvl w:val="1"/>
-          <w:numId w:val="1083"/>
+          <w:numId w:val="1085"/>
         </w:numPr>
         <w:pStyle w:val="Compact"/>
       </w:pPr>
@@ -12863,7 +13063,7 @@
       <w:pPr>
         <w:numPr>
           <w:ilvl w:val="1"/>
-          <w:numId w:val="1083"/>
+          <w:numId w:val="1085"/>
         </w:numPr>
         <w:pStyle w:val="Compact"/>
       </w:pPr>
@@ -12894,7 +13094,7 @@
       <w:pPr>
         <w:numPr>
           <w:ilvl w:val="1"/>
-          <w:numId w:val="1083"/>
+          <w:numId w:val="1085"/>
         </w:numPr>
         <w:pStyle w:val="Compact"/>
       </w:pPr>
@@ -12946,7 +13146,7 @@
       <w:pPr>
         <w:numPr>
           <w:ilvl w:val="1"/>
-          <w:numId w:val="1083"/>
+          <w:numId w:val="1085"/>
         </w:numPr>
         <w:pStyle w:val="Compact"/>
       </w:pPr>
@@ -12991,8 +13191,8 @@
         <w:br/>
       </w:r>
     </w:p>
-    <w:bookmarkEnd w:id="91"/>
-    <w:bookmarkStart w:id="92" w:name="Xa8bf588064960458c5d85f6667a5ef7152c8394"/>
+    <w:bookmarkEnd w:id="93"/>
+    <w:bookmarkStart w:id="94" w:name="Xa8bf588064960458c5d85f6667a5ef7152c8394"/>
     <w:p>
       <w:pPr>
         <w:pStyle w:val="Heading2"/>
@@ -13014,7 +13214,7 @@
       <w:pPr>
         <w:numPr>
           <w:ilvl w:val="0"/>
-          <w:numId w:val="1084"/>
+          <w:numId w:val="1086"/>
         </w:numPr>
         <w:pStyle w:val="Compact"/>
       </w:pPr>
@@ -13029,7 +13229,7 @@
       <w:pPr>
         <w:numPr>
           <w:ilvl w:val="1"/>
-          <w:numId w:val="1085"/>
+          <w:numId w:val="1087"/>
         </w:numPr>
         <w:pStyle w:val="Compact"/>
       </w:pPr>
@@ -13044,7 +13244,7 @@
       <w:pPr>
         <w:numPr>
           <w:ilvl w:val="0"/>
-          <w:numId w:val="1084"/>
+          <w:numId w:val="1086"/>
         </w:numPr>
         <w:pStyle w:val="Compact"/>
       </w:pPr>
@@ -13059,7 +13259,7 @@
       <w:pPr>
         <w:numPr>
           <w:ilvl w:val="1"/>
-          <w:numId w:val="1086"/>
+          <w:numId w:val="1088"/>
         </w:numPr>
         <w:pStyle w:val="Compact"/>
       </w:pPr>
@@ -13073,59 +13273,59 @@
     <w:p>
       <w:r>
         <w:br w:type="page"/>
-      </w:r>
-    </w:p>
-    <w:bookmarkEnd w:id="92"/>
-    <w:bookmarkEnd w:id="93"/>
-    <w:bookmarkStart w:id="95" w:name="andamento-dos-estudos"/>
-    <w:p>
-      <w:pPr>
-        <w:pStyle w:val="Heading1"/>
-      </w:pPr>
-      <w:r>
-        <w:rPr>
-          <w:rStyle w:val="SectionNumber"/>
-        </w:rPr>
-        <w:t xml:space="preserve">11</w:t>
-      </w:r>
-      <w:r>
-        <w:tab/>
-      </w:r>
-      <w:r>
-        <w:t xml:space="preserve">Andamento dos Estudos</w:t>
-      </w:r>
-    </w:p>
-    <w:bookmarkStart w:id="94" w:name="assunto-em-andamento"/>
-    <w:p>
-      <w:pPr>
-        <w:pStyle w:val="Heading2"/>
-      </w:pPr>
-      <w:r>
-        <w:rPr>
-          <w:rStyle w:val="SectionNumber"/>
-        </w:rPr>
-        <w:t xml:space="preserve">11.1</w:t>
-      </w:r>
-      <w:r>
-        <w:tab/>
-      </w:r>
-      <w:r>
-        <w:t xml:space="preserve">Assunto em andamento</w:t>
-      </w:r>
-    </w:p>
-    <w:p>
-      <w:pPr>
-        <w:pStyle w:val="FirstParagraph"/>
-      </w:pPr>
-      <w:r>
-        <w:t xml:space="preserve">Atualmente estou estudando Módulo 30 - AULA 124.</w:t>
-      </w:r>
-      <w:r>
-        <w:br/>
       </w:r>
     </w:p>
     <w:bookmarkEnd w:id="94"/>
     <w:bookmarkEnd w:id="95"/>
+    <w:bookmarkStart w:id="97" w:name="andamento-dos-estudos"/>
+    <w:p>
+      <w:pPr>
+        <w:pStyle w:val="Heading1"/>
+      </w:pPr>
+      <w:r>
+        <w:rPr>
+          <w:rStyle w:val="SectionNumber"/>
+        </w:rPr>
+        <w:t xml:space="preserve">11</w:t>
+      </w:r>
+      <w:r>
+        <w:tab/>
+      </w:r>
+      <w:r>
+        <w:t xml:space="preserve">Andamento dos Estudos</w:t>
+      </w:r>
+    </w:p>
+    <w:bookmarkStart w:id="96" w:name="assunto-em-andamento"/>
+    <w:p>
+      <w:pPr>
+        <w:pStyle w:val="Heading2"/>
+      </w:pPr>
+      <w:r>
+        <w:rPr>
+          <w:rStyle w:val="SectionNumber"/>
+        </w:rPr>
+        <w:t xml:space="preserve">11.1</w:t>
+      </w:r>
+      <w:r>
+        <w:tab/>
+      </w:r>
+      <w:r>
+        <w:t xml:space="preserve">Assunto em andamento</w:t>
+      </w:r>
+    </w:p>
+    <w:p>
+      <w:pPr>
+        <w:pStyle w:val="FirstParagraph"/>
+      </w:pPr>
+      <w:r>
+        <w:t xml:space="preserve">Atualmente estou estudando Módulo 30 - AULA 124.</w:t>
+      </w:r>
+      <w:r>
+        <w:br/>
+      </w:r>
+    </w:p>
+    <w:bookmarkEnd w:id="96"/>
+    <w:bookmarkEnd w:id="97"/>
     <w:sectPr/>
   </w:body>
 </w:document>
@@ -13973,6 +14173,12 @@
     <w:abstractNumId w:val="991"/>
   </w:num>
   <w:num w:numId="1072">
+    <w:abstractNumId w:val="991"/>
+  </w:num>
+  <w:num w:numId="1073">
+    <w:abstractNumId w:val="991"/>
+  </w:num>
+  <w:num w:numId="1074">
     <w:abstractNumId w:val="99411"/>
     <w:lvlOverride w:ilvl="0">
       <w:startOverride w:val="1"/>
@@ -14002,10 +14208,10 @@
       <w:startOverride w:val="1"/>
     </w:lvlOverride>
   </w:num>
-  <w:num w:numId="1073">
+  <w:num w:numId="1075">
     <w:abstractNumId w:val="991"/>
   </w:num>
-  <w:num w:numId="1074">
+  <w:num w:numId="1076">
     <w:abstractNumId w:val="99413"/>
     <w:lvlOverride w:ilvl="0">
       <w:startOverride w:val="3"/>
@@ -14035,10 +14241,10 @@
       <w:startOverride w:val="3"/>
     </w:lvlOverride>
   </w:num>
-  <w:num w:numId="1075">
+  <w:num w:numId="1077">
     <w:abstractNumId w:val="991"/>
   </w:num>
-  <w:num w:numId="1076">
+  <w:num w:numId="1078">
     <w:abstractNumId w:val="99411"/>
     <w:lvlOverride w:ilvl="0">
       <w:startOverride w:val="1"/>
@@ -14068,10 +14274,10 @@
       <w:startOverride w:val="1"/>
     </w:lvlOverride>
   </w:num>
-  <w:num w:numId="1077">
+  <w:num w:numId="1079">
     <w:abstractNumId w:val="991"/>
   </w:num>
-  <w:num w:numId="1078">
+  <w:num w:numId="1080">
     <w:abstractNumId w:val="99412"/>
     <w:lvlOverride w:ilvl="0">
       <w:startOverride w:val="2"/>
@@ -14101,10 +14307,10 @@
       <w:startOverride w:val="2"/>
     </w:lvlOverride>
   </w:num>
-  <w:num w:numId="1079">
+  <w:num w:numId="1081">
     <w:abstractNumId w:val="991"/>
   </w:num>
-  <w:num w:numId="1080">
+  <w:num w:numId="1082">
     <w:abstractNumId w:val="99413"/>
     <w:lvlOverride w:ilvl="0">
       <w:startOverride w:val="3"/>
@@ -14134,12 +14340,6 @@
       <w:startOverride w:val="3"/>
     </w:lvlOverride>
   </w:num>
-  <w:num w:numId="1081">
-    <w:abstractNumId w:val="991"/>
-  </w:num>
-  <w:num w:numId="1082">
-    <w:abstractNumId w:val="991"/>
-  </w:num>
   <w:num w:numId="1083">
     <w:abstractNumId w:val="991"/>
   </w:num>
@@ -14150,6 +14350,12 @@
     <w:abstractNumId w:val="991"/>
   </w:num>
   <w:num w:numId="1086">
+    <w:abstractNumId w:val="991"/>
+  </w:num>
+  <w:num w:numId="1087">
+    <w:abstractNumId w:val="991"/>
+  </w:num>
+  <w:num w:numId="1088">
     <w:abstractNumId w:val="991"/>
   </w:num>
 </w:numbering>

</xml_diff>

<commit_message>
Estatística básica - Medidas de posição revisado
</commit_message>
<xml_diff>
--- a/Readme.docx
+++ b/Readme.docx
@@ -49,7 +49,7 @@
         <w:pStyle w:val="Date"/>
       </w:pPr>
       <w:r>
-        <w:t xml:space="preserve">2022-09-18</w:t>
+        <w:t xml:space="preserve">2022-09-19</w:t>
       </w:r>
     </w:p>
     <w:sdt>
@@ -9422,7 +9422,23 @@
         <w:pStyle w:val="Compact"/>
       </w:pPr>
       <w:r>
-        <w:t xml:space="preserve">As principais medidas de posição são:</w:t>
+        <w:t xml:space="preserve">As principais</w:t>
+      </w:r>
+      <w:r>
+        <w:t xml:space="preserve"> </w:t>
+      </w:r>
+      <w:r>
+        <w:rPr>
+          <w:bCs/>
+          <w:b/>
+        </w:rPr>
+        <w:t xml:space="preserve">medidas de posição</w:t>
+      </w:r>
+      <w:r>
+        <w:t xml:space="preserve"> </w:t>
+      </w:r>
+      <w:r>
+        <w:t xml:space="preserve">são:</w:t>
       </w:r>
       <w:r>
         <w:br/>
@@ -9437,7 +9453,17 @@
         <w:pStyle w:val="Compact"/>
       </w:pPr>
       <w:r>
-        <w:t xml:space="preserve">Média (aritmética e ponderada)</w:t>
+        <w:rPr>
+          <w:bCs/>
+          <w:b/>
+        </w:rPr>
+        <w:t xml:space="preserve">Média Aritmética</w:t>
+      </w:r>
+      <w:r>
+        <w:t xml:space="preserve"> </w:t>
+      </w:r>
+      <w:r>
+        <w:t xml:space="preserve">(Simples e Ponderada)</w:t>
       </w:r>
       <w:r>
         <w:br/>
@@ -9452,6 +9478,10 @@
         <w:pStyle w:val="Compact"/>
       </w:pPr>
       <w:r>
+        <w:rPr>
+          <w:bCs/>
+          <w:b/>
+        </w:rPr>
         <w:t xml:space="preserve">Mediana</w:t>
       </w:r>
       <w:r>
@@ -9467,6 +9497,10 @@
         <w:pStyle w:val="Compact"/>
       </w:pPr>
       <w:r>
+        <w:rPr>
+          <w:bCs/>
+          <w:b/>
+        </w:rPr>
         <w:t xml:space="preserve">Moda</w:t>
       </w:r>
       <w:r>
@@ -9482,13 +9516,17 @@
         <w:pStyle w:val="Compact"/>
       </w:pPr>
       <w:r>
+        <w:rPr>
+          <w:bCs/>
+          <w:b/>
+        </w:rPr>
         <w:t xml:space="preserve">Separatrizes</w:t>
       </w:r>
       <w:r>
         <w:br/>
       </w:r>
     </w:p>
-    <w:bookmarkStart w:id="80" w:name="média-aritmética"/>
+    <w:bookmarkStart w:id="80" w:name="média-aritmética-simples-e-ponderada"/>
     <w:p>
       <w:pPr>
         <w:pStyle w:val="Heading3"/>
@@ -9503,7 +9541,7 @@
         <w:tab/>
       </w:r>
       <w:r>
-        <w:t xml:space="preserve">Média aritmética</w:t>
+        <w:t xml:space="preserve">Média Aritmética (Simples e Ponderada)</w:t>
       </w:r>
     </w:p>
     <w:p>
@@ -9511,6 +9549,28 @@
         <w:numPr>
           <w:ilvl w:val="0"/>
           <w:numId w:val="1070"/>
+        </w:numPr>
+        <w:pStyle w:val="Compact"/>
+      </w:pPr>
+      <w:r>
+        <w:rPr>
+          <w:bCs/>
+          <w:b/>
+        </w:rPr>
+        <w:t xml:space="preserve">Média Aritmética Simples</w:t>
+      </w:r>
+      <w:r>
+        <w:t xml:space="preserve">, dados Não-Agrupados (não tabelados):</w:t>
+      </w:r>
+      <w:r>
+        <w:br/>
+      </w:r>
+    </w:p>
+    <w:p>
+      <w:pPr>
+        <w:numPr>
+          <w:ilvl w:val="1"/>
+          <w:numId w:val="1071"/>
         </w:numPr>
         <w:pStyle w:val="Compact"/>
       </w:pPr>
@@ -9540,29 +9600,7 @@
         </m:bar>
       </m:oMath>
       <w:r>
-        <w:t xml:space="preserve">): Valor médio dos dados da distribuição.</w:t>
-      </w:r>
-      <w:r>
-        <w:br/>
-      </w:r>
-    </w:p>
-    <w:p>
-      <w:pPr>
-        <w:numPr>
-          <w:ilvl w:val="0"/>
-          <w:numId w:val="1070"/>
-        </w:numPr>
-        <w:pStyle w:val="Compact"/>
-      </w:pPr>
-      <w:r>
-        <w:rPr>
-          <w:bCs/>
-          <w:b/>
-        </w:rPr>
-        <w:t xml:space="preserve">Média Aritmética Simples</w:t>
-      </w:r>
-      <w:r>
-        <w:t xml:space="preserve">, dados Não-Agrupados (não tabelados):</w:t>
+        <w:t xml:space="preserve">) é o valor médio dos dados da distribuição.</w:t>
       </w:r>
       <w:r>
         <w:br/>
@@ -9696,8 +9734,23 @@
     <w:p>
       <w:pPr>
         <w:numPr>
-          <w:ilvl w:val="0"/>
-          <w:numId w:val="1070"/>
+          <w:ilvl w:val="1"/>
+          <w:numId w:val="1072"/>
+        </w:numPr>
+        <w:pStyle w:val="Compact"/>
+      </w:pPr>
+      <w:r>
+        <w:t xml:space="preserve">Atribui-se um peso a cada valor da série.</w:t>
+      </w:r>
+      <w:r>
+        <w:br/>
+      </w:r>
+    </w:p>
+    <w:p>
+      <w:pPr>
+        <w:numPr>
+          <w:ilvl w:val="1"/>
+          <w:numId w:val="1072"/>
         </w:numPr>
         <w:pStyle w:val="Compact"/>
       </w:pPr>
@@ -9801,8 +9854,8 @@
     <w:p>
       <w:pPr>
         <w:numPr>
-          <w:ilvl w:val="0"/>
-          <w:numId w:val="1070"/>
+          <w:ilvl w:val="1"/>
+          <w:numId w:val="1072"/>
         </w:numPr>
         <w:pStyle w:val="Compact"/>
       </w:pPr>
@@ -9936,7 +9989,7 @@
     <w:p>
       <w:pPr>
         <w:numPr>
-          <w:ilvl w:val="0"/>
+          <w:ilvl w:val="1"/>
           <w:numId w:val="1000"/>
         </w:numPr>
         <w:pStyle w:val="Compact"/>
@@ -10228,14 +10281,14 @@
         <w:tab/>
       </w:r>
       <w:r>
-        <w:t xml:space="preserve">Mediana discreta</w:t>
+        <w:t xml:space="preserve">Mediana Discreta</w:t>
       </w:r>
     </w:p>
     <w:p>
       <w:pPr>
         <w:numPr>
           <w:ilvl w:val="0"/>
-          <w:numId w:val="1072"/>
+          <w:numId w:val="1073"/>
         </w:numPr>
         <w:pStyle w:val="Compact"/>
       </w:pPr>
@@ -10250,7 +10303,7 @@
       <w:pPr>
         <w:numPr>
           <w:ilvl w:val="0"/>
-          <w:numId w:val="1072"/>
+          <w:numId w:val="1073"/>
         </w:numPr>
         <w:pStyle w:val="Compact"/>
       </w:pPr>
@@ -10289,7 +10342,7 @@
       <w:pPr>
         <w:numPr>
           <w:ilvl w:val="0"/>
-          <w:numId w:val="1072"/>
+          <w:numId w:val="1073"/>
         </w:numPr>
         <w:pStyle w:val="Compact"/>
       </w:pPr>
@@ -10480,7 +10533,7 @@
       </w:r>
     </w:p>
     <w:bookmarkEnd w:id="81"/>
-    <w:bookmarkStart w:id="82" w:name="mediana-continua"/>
+    <w:bookmarkStart w:id="82" w:name="mediana-contínua"/>
     <w:p>
       <w:pPr>
         <w:pStyle w:val="Heading4"/>
@@ -10495,14 +10548,14 @@
         <w:tab/>
       </w:r>
       <w:r>
-        <w:t xml:space="preserve">Mediana continua</w:t>
+        <w:t xml:space="preserve">Mediana Contínua</w:t>
       </w:r>
     </w:p>
     <w:p>
       <w:pPr>
         <w:numPr>
           <w:ilvl w:val="0"/>
-          <w:numId w:val="1073"/>
+          <w:numId w:val="1074"/>
         </w:numPr>
         <w:pStyle w:val="Compact"/>
       </w:pPr>
@@ -10528,7 +10581,7 @@
       <w:pPr>
         <w:numPr>
           <w:ilvl w:val="1"/>
-          <w:numId w:val="1074"/>
+          <w:numId w:val="1075"/>
         </w:numPr>
         <w:pStyle w:val="Compact"/>
       </w:pPr>
@@ -10547,21 +10600,6 @@
       </w:r>
       <w:r>
         <w:t xml:space="preserve">, que é o somatório das frequências ao logo das classes.</w:t>
-      </w:r>
-      <w:r>
-        <w:br/>
-      </w:r>
-    </w:p>
-    <w:p>
-      <w:pPr>
-        <w:numPr>
-          <w:ilvl w:val="1"/>
-          <w:numId w:val="1074"/>
-        </w:numPr>
-        <w:pStyle w:val="Compact"/>
-      </w:pPr>
-      <w:r>
-        <w:t xml:space="preserve">Definindo o intervalo da mediana.</w:t>
       </w:r>
       <w:r>
         <w:br/>
@@ -10572,6 +10610,21 @@
         <w:numPr>
           <w:ilvl w:val="1"/>
           <w:numId w:val="1075"/>
+        </w:numPr>
+        <w:pStyle w:val="Compact"/>
+      </w:pPr>
+      <w:r>
+        <w:t xml:space="preserve">Definindo o intervalo da mediana.</w:t>
+      </w:r>
+      <w:r>
+        <w:br/>
+      </w:r>
+    </w:p>
+    <w:p>
+      <w:pPr>
+        <w:numPr>
+          <w:ilvl w:val="1"/>
+          <w:numId w:val="1076"/>
         </w:numPr>
         <w:pStyle w:val="Compact"/>
       </w:pPr>
@@ -10630,7 +10683,7 @@
       <w:pPr>
         <w:numPr>
           <w:ilvl w:val="1"/>
-          <w:numId w:val="1075"/>
+          <w:numId w:val="1076"/>
         </w:numPr>
         <w:pStyle w:val="Compact"/>
       </w:pPr>
@@ -10690,7 +10743,7 @@
       <w:pPr>
         <w:numPr>
           <w:ilvl w:val="1"/>
-          <w:numId w:val="1075"/>
+          <w:numId w:val="1076"/>
         </w:numPr>
         <w:pStyle w:val="Compact"/>
       </w:pPr>
@@ -10748,7 +10801,7 @@
       <w:pPr>
         <w:numPr>
           <w:ilvl w:val="1"/>
-          <w:numId w:val="1076"/>
+          <w:numId w:val="1077"/>
         </w:numPr>
         <w:pStyle w:val="Compact"/>
       </w:pPr>
@@ -11261,7 +11314,7 @@
       <w:pPr>
         <w:numPr>
           <w:ilvl w:val="0"/>
-          <w:numId w:val="1077"/>
+          <w:numId w:val="1078"/>
         </w:numPr>
       </w:pPr>
       <w:r>
@@ -11302,7 +11355,7 @@
       <w:pPr>
         <w:numPr>
           <w:ilvl w:val="0"/>
-          <w:numId w:val="1077"/>
+          <w:numId w:val="1078"/>
         </w:numPr>
       </w:pPr>
       <w:r>
@@ -11316,7 +11369,7 @@
       <w:pPr>
         <w:numPr>
           <w:ilvl w:val="0"/>
-          <w:numId w:val="1077"/>
+          <w:numId w:val="1078"/>
         </w:numPr>
       </w:pPr>
       <w:r>
@@ -11330,7 +11383,7 @@
       <w:pPr>
         <w:numPr>
           <w:ilvl w:val="1"/>
-          <w:numId w:val="1078"/>
+          <w:numId w:val="1079"/>
         </w:numPr>
         <w:pStyle w:val="Compact"/>
       </w:pPr>
@@ -11384,7 +11437,7 @@
       <w:pPr>
         <w:numPr>
           <w:ilvl w:val="1"/>
-          <w:numId w:val="1079"/>
+          <w:numId w:val="1080"/>
         </w:numPr>
         <w:pStyle w:val="Compact"/>
       </w:pPr>
@@ -11412,7 +11465,7 @@
       <w:pPr>
         <w:numPr>
           <w:ilvl w:val="1"/>
-          <w:numId w:val="1079"/>
+          <w:numId w:val="1080"/>
         </w:numPr>
         <w:pStyle w:val="Compact"/>
       </w:pPr>
@@ -11531,7 +11584,7 @@
       <w:pPr>
         <w:numPr>
           <w:ilvl w:val="1"/>
-          <w:numId w:val="1079"/>
+          <w:numId w:val="1080"/>
         </w:numPr>
         <w:pStyle w:val="Compact"/>
       </w:pPr>
@@ -11620,7 +11673,7 @@
       <w:pPr>
         <w:numPr>
           <w:ilvl w:val="1"/>
-          <w:numId w:val="1080"/>
+          <w:numId w:val="1081"/>
         </w:numPr>
         <w:pStyle w:val="Compact"/>
       </w:pPr>
@@ -11687,7 +11740,7 @@
       <w:pPr>
         <w:numPr>
           <w:ilvl w:val="1"/>
-          <w:numId w:val="1081"/>
+          <w:numId w:val="1082"/>
         </w:numPr>
         <w:pStyle w:val="Compact"/>
       </w:pPr>
@@ -11715,7 +11768,7 @@
       <w:pPr>
         <w:numPr>
           <w:ilvl w:val="1"/>
-          <w:numId w:val="1081"/>
+          <w:numId w:val="1082"/>
         </w:numPr>
         <w:pStyle w:val="Compact"/>
       </w:pPr>
@@ -12080,7 +12133,7 @@
       <w:pPr>
         <w:numPr>
           <w:ilvl w:val="1"/>
-          <w:numId w:val="1082"/>
+          <w:numId w:val="1083"/>
         </w:numPr>
         <w:pStyle w:val="Compact"/>
       </w:pPr>
@@ -12137,7 +12190,7 @@
       <w:pPr>
         <w:numPr>
           <w:ilvl w:val="1"/>
-          <w:numId w:val="1083"/>
+          <w:numId w:val="1084"/>
         </w:numPr>
         <w:pStyle w:val="Compact"/>
       </w:pPr>
@@ -12165,7 +12218,7 @@
       <w:pPr>
         <w:numPr>
           <w:ilvl w:val="1"/>
-          <w:numId w:val="1083"/>
+          <w:numId w:val="1084"/>
         </w:numPr>
         <w:pStyle w:val="Compact"/>
       </w:pPr>
@@ -12938,7 +12991,7 @@
       <w:pPr>
         <w:numPr>
           <w:ilvl w:val="0"/>
-          <w:numId w:val="1084"/>
+          <w:numId w:val="1085"/>
         </w:numPr>
         <w:pStyle w:val="Compact"/>
       </w:pPr>
@@ -12968,7 +13021,7 @@
       <w:pPr>
         <w:numPr>
           <w:ilvl w:val="0"/>
-          <w:numId w:val="1084"/>
+          <w:numId w:val="1085"/>
         </w:numPr>
         <w:pStyle w:val="Compact"/>
       </w:pPr>
@@ -13014,7 +13067,7 @@
       <w:pPr>
         <w:numPr>
           <w:ilvl w:val="0"/>
-          <w:numId w:val="1084"/>
+          <w:numId w:val="1085"/>
         </w:numPr>
         <w:pStyle w:val="Compact"/>
       </w:pPr>
@@ -13029,7 +13082,7 @@
       <w:pPr>
         <w:numPr>
           <w:ilvl w:val="1"/>
-          <w:numId w:val="1085"/>
+          <w:numId w:val="1086"/>
         </w:numPr>
         <w:pStyle w:val="Compact"/>
       </w:pPr>
@@ -13063,7 +13116,7 @@
       <w:pPr>
         <w:numPr>
           <w:ilvl w:val="1"/>
-          <w:numId w:val="1085"/>
+          <w:numId w:val="1086"/>
         </w:numPr>
         <w:pStyle w:val="Compact"/>
       </w:pPr>
@@ -13094,7 +13147,7 @@
       <w:pPr>
         <w:numPr>
           <w:ilvl w:val="1"/>
-          <w:numId w:val="1085"/>
+          <w:numId w:val="1086"/>
         </w:numPr>
         <w:pStyle w:val="Compact"/>
       </w:pPr>
@@ -13146,7 +13199,7 @@
       <w:pPr>
         <w:numPr>
           <w:ilvl w:val="1"/>
-          <w:numId w:val="1085"/>
+          <w:numId w:val="1086"/>
         </w:numPr>
         <w:pStyle w:val="Compact"/>
       </w:pPr>
@@ -13214,42 +13267,12 @@
       <w:pPr>
         <w:numPr>
           <w:ilvl w:val="0"/>
-          <w:numId w:val="1086"/>
+          <w:numId w:val="1087"/>
         </w:numPr>
         <w:pStyle w:val="Compact"/>
       </w:pPr>
       <w:r>
         <w:t xml:space="preserve">Business Intelligence (BI):</w:t>
-      </w:r>
-      <w:r>
-        <w:br/>
-      </w:r>
-    </w:p>
-    <w:p>
-      <w:pPr>
-        <w:numPr>
-          <w:ilvl w:val="1"/>
-          <w:numId w:val="1087"/>
-        </w:numPr>
-        <w:pStyle w:val="Compact"/>
-      </w:pPr>
-      <w:r>
-        <w:t xml:space="preserve">Esta preocupado com entender o que aconteceu no passado.</w:t>
-      </w:r>
-      <w:r>
-        <w:br/>
-      </w:r>
-    </w:p>
-    <w:p>
-      <w:pPr>
-        <w:numPr>
-          <w:ilvl w:val="0"/>
-          <w:numId w:val="1086"/>
-        </w:numPr>
-        <w:pStyle w:val="Compact"/>
-      </w:pPr>
-      <w:r>
-        <w:t xml:space="preserve">Data Science:</w:t>
       </w:r>
       <w:r>
         <w:br/>
@@ -13260,6 +13283,36 @@
         <w:numPr>
           <w:ilvl w:val="1"/>
           <w:numId w:val="1088"/>
+        </w:numPr>
+        <w:pStyle w:val="Compact"/>
+      </w:pPr>
+      <w:r>
+        <w:t xml:space="preserve">Esta preocupado com entender o que aconteceu no passado.</w:t>
+      </w:r>
+      <w:r>
+        <w:br/>
+      </w:r>
+    </w:p>
+    <w:p>
+      <w:pPr>
+        <w:numPr>
+          <w:ilvl w:val="0"/>
+          <w:numId w:val="1087"/>
+        </w:numPr>
+        <w:pStyle w:val="Compact"/>
+      </w:pPr>
+      <w:r>
+        <w:t xml:space="preserve">Data Science:</w:t>
+      </w:r>
+      <w:r>
+        <w:br/>
+      </w:r>
+    </w:p>
+    <w:p>
+      <w:pPr>
+        <w:numPr>
+          <w:ilvl w:val="1"/>
+          <w:numId w:val="1089"/>
         </w:numPr>
         <w:pStyle w:val="Compact"/>
       </w:pPr>
@@ -14179,6 +14232,9 @@
     <w:abstractNumId w:val="991"/>
   </w:num>
   <w:num w:numId="1074">
+    <w:abstractNumId w:val="991"/>
+  </w:num>
+  <w:num w:numId="1075">
     <w:abstractNumId w:val="99411"/>
     <w:lvlOverride w:ilvl="0">
       <w:startOverride w:val="1"/>
@@ -14208,10 +14264,10 @@
       <w:startOverride w:val="1"/>
     </w:lvlOverride>
   </w:num>
-  <w:num w:numId="1075">
+  <w:num w:numId="1076">
     <w:abstractNumId w:val="991"/>
   </w:num>
-  <w:num w:numId="1076">
+  <w:num w:numId="1077">
     <w:abstractNumId w:val="99413"/>
     <w:lvlOverride w:ilvl="0">
       <w:startOverride w:val="3"/>
@@ -14241,10 +14297,10 @@
       <w:startOverride w:val="3"/>
     </w:lvlOverride>
   </w:num>
-  <w:num w:numId="1077">
+  <w:num w:numId="1078">
     <w:abstractNumId w:val="991"/>
   </w:num>
-  <w:num w:numId="1078">
+  <w:num w:numId="1079">
     <w:abstractNumId w:val="99411"/>
     <w:lvlOverride w:ilvl="0">
       <w:startOverride w:val="1"/>
@@ -14274,10 +14330,10 @@
       <w:startOverride w:val="1"/>
     </w:lvlOverride>
   </w:num>
-  <w:num w:numId="1079">
+  <w:num w:numId="1080">
     <w:abstractNumId w:val="991"/>
   </w:num>
-  <w:num w:numId="1080">
+  <w:num w:numId="1081">
     <w:abstractNumId w:val="99412"/>
     <w:lvlOverride w:ilvl="0">
       <w:startOverride w:val="2"/>
@@ -14307,10 +14363,10 @@
       <w:startOverride w:val="2"/>
     </w:lvlOverride>
   </w:num>
-  <w:num w:numId="1081">
+  <w:num w:numId="1082">
     <w:abstractNumId w:val="991"/>
   </w:num>
-  <w:num w:numId="1082">
+  <w:num w:numId="1083">
     <w:abstractNumId w:val="99413"/>
     <w:lvlOverride w:ilvl="0">
       <w:startOverride w:val="3"/>
@@ -14340,9 +14396,6 @@
       <w:startOverride w:val="3"/>
     </w:lvlOverride>
   </w:num>
-  <w:num w:numId="1083">
-    <w:abstractNumId w:val="991"/>
-  </w:num>
   <w:num w:numId="1084">
     <w:abstractNumId w:val="991"/>
   </w:num>
@@ -14356,6 +14409,9 @@
     <w:abstractNumId w:val="991"/>
   </w:num>
   <w:num w:numId="1088">
+    <w:abstractNumId w:val="991"/>
+  </w:num>
+  <w:num w:numId="1089">
     <w:abstractNumId w:val="991"/>
   </w:num>
 </w:numbering>

</xml_diff>

<commit_message>
Estatística Básica - Separatrizes
</commit_message>
<xml_diff>
--- a/Readme.docx
+++ b/Readme.docx
@@ -49,7 +49,7 @@
         <w:pStyle w:val="Date"/>
       </w:pPr>
       <w:r>
-        <w:t xml:space="preserve">2022-09-19</w:t>
+        <w:t xml:space="preserve">2022-09-20</w:t>
       </w:r>
     </w:p>
     <w:sdt>
@@ -10614,7 +10614,20 @@
         <w:pStyle w:val="Compact"/>
       </w:pPr>
       <w:r>
-        <w:t xml:space="preserve">Definindo o intervalo da mediana.</w:t>
+        <w:t xml:space="preserve">Definindo o</w:t>
+      </w:r>
+      <w:r>
+        <w:t xml:space="preserve"> </w:t>
+      </w:r>
+      <w:r>
+        <w:rPr>
+          <w:bCs/>
+          <w:b/>
+        </w:rPr>
+        <w:t xml:space="preserve">Intervalo da Mediana</w:t>
+      </w:r>
+      <w:r>
+        <w:t xml:space="preserve">.</w:t>
       </w:r>
       <w:r>
         <w:br/>
@@ -12848,6 +12861,1015 @@
         <w:t xml:space="preserve">Separatrizes</w:t>
       </w:r>
     </w:p>
+    <w:p>
+      <w:pPr>
+        <w:numPr>
+          <w:ilvl w:val="0"/>
+          <w:numId w:val="1085"/>
+        </w:numPr>
+        <w:pStyle w:val="Compact"/>
+      </w:pPr>
+      <w:r>
+        <w:rPr>
+          <w:bCs/>
+          <w:b/>
+        </w:rPr>
+        <w:t xml:space="preserve">Separatrizes</w:t>
+      </w:r>
+      <w:r>
+        <w:t xml:space="preserve"> </w:t>
+      </w:r>
+      <w:r>
+        <w:t xml:space="preserve">são valores da distribuição que a dividem em partes quaisquer.</w:t>
+      </w:r>
+      <w:r>
+        <w:br/>
+      </w:r>
+    </w:p>
+    <w:p>
+      <w:pPr>
+        <w:numPr>
+          <w:ilvl w:val="0"/>
+          <w:numId w:val="1085"/>
+        </w:numPr>
+        <w:pStyle w:val="Compact"/>
+      </w:pPr>
+      <w:r>
+        <w:t xml:space="preserve">A</w:t>
+      </w:r>
+      <w:r>
+        <w:t xml:space="preserve"> </w:t>
+      </w:r>
+      <w:r>
+        <w:rPr>
+          <w:bCs/>
+          <w:b/>
+        </w:rPr>
+        <w:t xml:space="preserve">mediana</w:t>
+      </w:r>
+      <w:r>
+        <w:t xml:space="preserve">, apesar de ser uma medida de tendência central, é também uma</w:t>
+      </w:r>
+      <w:r>
+        <w:t xml:space="preserve"> </w:t>
+      </w:r>
+      <w:r>
+        <w:rPr>
+          <w:bCs/>
+          <w:b/>
+        </w:rPr>
+        <w:t xml:space="preserve">separatriz</w:t>
+      </w:r>
+      <w:r>
+        <w:t xml:space="preserve"> </w:t>
+      </w:r>
+      <w:r>
+        <w:t xml:space="preserve">de ordem</w:t>
+      </w:r>
+      <w:r>
+        <w:t xml:space="preserve"> </w:t>
+      </w:r>
+      <m:oMath>
+        <m:r>
+          <m:t>1</m:t>
+        </m:r>
+        <m:r>
+          <m:rPr>
+            <m:sty m:val="p"/>
+          </m:rPr>
+          <m:t>/</m:t>
+        </m:r>
+        <m:r>
+          <m:t>2</m:t>
+        </m:r>
+      </m:oMath>
+      <w:r>
+        <w:t xml:space="preserve">, ou seja, divide a distribuição em duas partes iguais.</w:t>
+      </w:r>
+      <w:r>
+        <w:br/>
+      </w:r>
+    </w:p>
+    <w:p>
+      <w:pPr>
+        <w:numPr>
+          <w:ilvl w:val="0"/>
+          <w:numId w:val="1085"/>
+        </w:numPr>
+        <w:pStyle w:val="Compact"/>
+      </w:pPr>
+      <w:r>
+        <w:t xml:space="preserve">As</w:t>
+      </w:r>
+      <w:r>
+        <w:t xml:space="preserve"> </w:t>
+      </w:r>
+      <w:r>
+        <w:rPr>
+          <w:bCs/>
+          <w:b/>
+        </w:rPr>
+        <w:t xml:space="preserve">separatrizes</w:t>
+      </w:r>
+      <w:r>
+        <w:t xml:space="preserve"> </w:t>
+      </w:r>
+      <w:r>
+        <w:t xml:space="preserve">mais comumente usadas são:</w:t>
+      </w:r>
+      <w:r>
+        <w:br/>
+      </w:r>
+    </w:p>
+    <w:p>
+      <w:pPr>
+        <w:numPr>
+          <w:ilvl w:val="1"/>
+          <w:numId w:val="1086"/>
+        </w:numPr>
+        <w:pStyle w:val="Compact"/>
+      </w:pPr>
+      <w:r>
+        <w:rPr>
+          <w:bCs/>
+          <w:b/>
+        </w:rPr>
+        <w:t xml:space="preserve">Quartis</w:t>
+      </w:r>
+      <w:r>
+        <w:br/>
+      </w:r>
+      <w:r>
+        <w:t xml:space="preserve">Dividem a distribuição em quatro partes iguais, de ordem</w:t>
+      </w:r>
+      <w:r>
+        <w:t xml:space="preserve"> </w:t>
+      </w:r>
+      <m:oMath>
+        <m:r>
+          <m:t>1</m:t>
+        </m:r>
+        <m:r>
+          <m:rPr>
+            <m:sty m:val="p"/>
+          </m:rPr>
+          <m:t>/</m:t>
+        </m:r>
+        <m:r>
+          <m:t>4</m:t>
+        </m:r>
+      </m:oMath>
+      <w:r>
+        <w:t xml:space="preserve">.</w:t>
+      </w:r>
+      <w:r>
+        <w:br/>
+      </w:r>
+    </w:p>
+    <w:p>
+      <w:pPr>
+        <w:numPr>
+          <w:ilvl w:val="1"/>
+          <w:numId w:val="1086"/>
+        </w:numPr>
+        <w:pStyle w:val="Compact"/>
+      </w:pPr>
+      <w:r>
+        <w:rPr>
+          <w:bCs/>
+          <w:b/>
+        </w:rPr>
+        <w:t xml:space="preserve">Decis</w:t>
+      </w:r>
+      <w:r>
+        <w:br/>
+      </w:r>
+      <w:r>
+        <w:t xml:space="preserve">Dividem a distribuição em 10 partes iguais, de ordem</w:t>
+      </w:r>
+      <w:r>
+        <w:t xml:space="preserve"> </w:t>
+      </w:r>
+      <m:oMath>
+        <m:r>
+          <m:t>1</m:t>
+        </m:r>
+        <m:r>
+          <m:rPr>
+            <m:sty m:val="p"/>
+          </m:rPr>
+          <m:t>/</m:t>
+        </m:r>
+        <m:r>
+          <m:t>10</m:t>
+        </m:r>
+      </m:oMath>
+      <w:r>
+        <w:t xml:space="preserve">.</w:t>
+      </w:r>
+      <w:r>
+        <w:br/>
+      </w:r>
+    </w:p>
+    <w:p>
+      <w:pPr>
+        <w:numPr>
+          <w:ilvl w:val="1"/>
+          <w:numId w:val="1086"/>
+        </w:numPr>
+        <w:pStyle w:val="Compact"/>
+      </w:pPr>
+      <w:r>
+        <w:rPr>
+          <w:bCs/>
+          <w:b/>
+        </w:rPr>
+        <w:t xml:space="preserve">Centis</w:t>
+      </w:r>
+      <w:r>
+        <w:br/>
+      </w:r>
+      <w:r>
+        <w:t xml:space="preserve">Dividem a distribuição em 100 partes iguais, de ordem</w:t>
+      </w:r>
+      <w:r>
+        <w:t xml:space="preserve"> </w:t>
+      </w:r>
+      <m:oMath>
+        <m:r>
+          <m:t>1</m:t>
+        </m:r>
+        <m:r>
+          <m:rPr>
+            <m:sty m:val="p"/>
+          </m:rPr>
+          <m:t>/</m:t>
+        </m:r>
+        <m:r>
+          <m:t>100</m:t>
+        </m:r>
+      </m:oMath>
+      <w:r>
+        <w:t xml:space="preserve">.</w:t>
+      </w:r>
+      <w:r>
+        <w:br/>
+      </w:r>
+    </w:p>
+    <w:p>
+      <w:pPr>
+        <w:numPr>
+          <w:ilvl w:val="0"/>
+          <w:numId w:val="1085"/>
+        </w:numPr>
+        <w:pStyle w:val="Compact"/>
+      </w:pPr>
+      <w:r>
+        <w:t xml:space="preserve">Fórmula das Separatrizes:</w:t>
+      </w:r>
+      <w:r>
+        <w:br/>
+      </w:r>
+    </w:p>
+    <w:p>
+      <w:pPr>
+        <w:numPr>
+          <w:ilvl w:val="0"/>
+          <w:numId w:val="1087"/>
+        </w:numPr>
+        <w:pStyle w:val="Compact"/>
+      </w:pPr>
+      <w:r>
+        <w:t xml:space="preserve">Achar o</w:t>
+      </w:r>
+      <w:r>
+        <w:t xml:space="preserve"> </w:t>
+      </w:r>
+      <w:r>
+        <w:rPr>
+          <w:bCs/>
+          <w:b/>
+        </w:rPr>
+        <w:t xml:space="preserve">Intervalo da separatriz</w:t>
+      </w:r>
+      <w:r>
+        <w:br/>
+      </w:r>
+    </w:p>
+    <w:p>
+      <w:pPr>
+        <w:numPr>
+          <w:ilvl w:val="0"/>
+          <w:numId w:val="1088"/>
+        </w:numPr>
+        <w:pStyle w:val="Compact"/>
+      </w:pPr>
+      <w:r>
+        <w:t xml:space="preserve">É a classe em que se encontra a separatriz procurada.</w:t>
+      </w:r>
+      <w:r>
+        <w:br/>
+      </w:r>
+    </w:p>
+    <w:p>
+      <w:pPr>
+        <w:numPr>
+          <w:ilvl w:val="0"/>
+          <w:numId w:val="1088"/>
+        </w:numPr>
+        <w:pStyle w:val="Compact"/>
+      </w:pPr>
+      <w:r>
+        <w:t xml:space="preserve">Fazer a coluna de</w:t>
+      </w:r>
+      <w:r>
+        <w:t xml:space="preserve"> </w:t>
+      </w:r>
+      <w:r>
+        <w:rPr>
+          <w:bCs/>
+          <w:b/>
+        </w:rPr>
+        <w:t xml:space="preserve">Frequencia Absoluta Acumulada</w:t>
+      </w:r>
+      <w:r>
+        <w:t xml:space="preserve"> </w:t>
+      </w:r>
+      <w:r>
+        <w:t xml:space="preserve">(</w:t>
+      </w:r>
+      <m:oMath>
+        <m:sSub>
+          <m:e>
+            <m:r>
+              <m:t>F</m:t>
+            </m:r>
+          </m:e>
+          <m:sub>
+            <m:r>
+              <m:t>a</m:t>
+            </m:r>
+          </m:sub>
+        </m:sSub>
+      </m:oMath>
+      <w:r>
+        <w:t xml:space="preserve">).</w:t>
+      </w:r>
+      <w:r>
+        <w:br/>
+      </w:r>
+    </w:p>
+    <w:p>
+      <w:pPr>
+        <w:numPr>
+          <w:ilvl w:val="0"/>
+          <w:numId w:val="1088"/>
+        </w:numPr>
+        <w:pStyle w:val="Compact"/>
+      </w:pPr>
+      <w:r>
+        <w:t xml:space="preserve">É o somatório das frequencias (total das frequencias), multiplicado pela fração da separatriz procurada (</w:t>
+      </w:r>
+      <m:oMath>
+        <m:r>
+          <m:t>k</m:t>
+        </m:r>
+      </m:oMath>
+      <w:r>
+        <w:t xml:space="preserve">). O resultado é a posição da frequencia na coluna</w:t>
+      </w:r>
+      <w:r>
+        <w:t xml:space="preserve"> </w:t>
+      </w:r>
+      <w:r>
+        <w:rPr>
+          <w:bCs/>
+          <w:b/>
+        </w:rPr>
+        <w:t xml:space="preserve">Frequencia Absoluta Acumulada</w:t>
+      </w:r>
+      <w:r>
+        <w:t xml:space="preserve"> </w:t>
+      </w:r>
+      <w:r>
+        <w:t xml:space="preserve">(</w:t>
+      </w:r>
+      <m:oMath>
+        <m:sSub>
+          <m:e>
+            <m:r>
+              <m:t>F</m:t>
+            </m:r>
+          </m:e>
+          <m:sub>
+            <m:r>
+              <m:t>a</m:t>
+            </m:r>
+          </m:sub>
+        </m:sSub>
+      </m:oMath>
+      <w:r>
+        <w:t xml:space="preserve">).</w:t>
+      </w:r>
+      <w:r>
+        <w:br/>
+      </w:r>
+    </w:p>
+    <w:p>
+      <w:pPr>
+        <w:pStyle w:val="Compact"/>
+      </w:pPr>
+      <m:oMathPara>
+        <m:oMathParaPr>
+          <m:jc m:val="center"/>
+        </m:oMathParaPr>
+        <m:oMath>
+          <m:sSub>
+            <m:e>
+              <m:r>
+                <m:t>P</m:t>
+              </m:r>
+            </m:e>
+            <m:sub>
+              <m:r>
+                <m:t>k</m:t>
+              </m:r>
+            </m:sub>
+          </m:sSub>
+          <m:r>
+            <m:rPr>
+              <m:sty m:val="p"/>
+            </m:rPr>
+            <m:t>=</m:t>
+          </m:r>
+          <m:r>
+            <m:t>k</m:t>
+          </m:r>
+          <m:r>
+            <m:rPr>
+              <m:sty m:val="p"/>
+            </m:rPr>
+            <m:t>⋅</m:t>
+          </m:r>
+          <m:r>
+            <m:rPr>
+              <m:sty m:val="p"/>
+            </m:rPr>
+            <m:t>∑</m:t>
+          </m:r>
+          <m:sSub>
+            <m:e>
+              <m:r>
+                <m:t>f</m:t>
+              </m:r>
+            </m:e>
+            <m:sub>
+              <m:r>
+                <m:t>i</m:t>
+              </m:r>
+            </m:sub>
+          </m:sSub>
+        </m:oMath>
+      </m:oMathPara>
+    </w:p>
+    <w:p>
+      <w:pPr>
+        <w:numPr>
+          <w:ilvl w:val="0"/>
+          <w:numId w:val="1000"/>
+        </w:numPr>
+        <w:pStyle w:val="Compact"/>
+      </w:pPr>
+      <w:r>
+        <w:t xml:space="preserve">A classe na qual a posição pertence é o</w:t>
+      </w:r>
+      <w:r>
+        <w:t xml:space="preserve"> </w:t>
+      </w:r>
+      <w:r>
+        <w:rPr>
+          <w:bCs/>
+          <w:b/>
+        </w:rPr>
+        <w:t xml:space="preserve">Intervalo da separatriz</w:t>
+      </w:r>
+      <w:r>
+        <w:t xml:space="preserve">.</w:t>
+      </w:r>
+      <w:r>
+        <w:br/>
+      </w:r>
+    </w:p>
+    <w:p>
+      <w:pPr>
+        <w:numPr>
+          <w:ilvl w:val="0"/>
+          <w:numId w:val="1089"/>
+        </w:numPr>
+        <w:pStyle w:val="Compact"/>
+      </w:pPr>
+      <w:r>
+        <w:t xml:space="preserve">Cálculo da separatriz:</w:t>
+      </w:r>
+      <w:r>
+        <w:br/>
+      </w:r>
+    </w:p>
+    <w:p>
+      <w:pPr>
+        <w:pStyle w:val="Compact"/>
+      </w:pPr>
+      <m:oMathPara>
+        <m:oMathParaPr>
+          <m:jc m:val="center"/>
+        </m:oMathParaPr>
+        <m:oMath>
+          <m:r>
+            <m:t>S</m:t>
+          </m:r>
+          <m:r>
+            <m:t>p</m:t>
+          </m:r>
+          <m:r>
+            <m:rPr>
+              <m:sty m:val="p"/>
+            </m:rPr>
+            <m:t>=</m:t>
+          </m:r>
+          <m:sSub>
+            <m:e>
+              <m:r>
+                <m:t>L</m:t>
+              </m:r>
+            </m:e>
+            <m:sub>
+              <m:r>
+                <m:t>i</m:t>
+              </m:r>
+            </m:sub>
+          </m:sSub>
+          <m:r>
+            <m:rPr>
+              <m:sty m:val="p"/>
+            </m:rPr>
+            <m:t>+</m:t>
+          </m:r>
+          <m:d>
+            <m:dPr>
+              <m:begChr m:val="("/>
+              <m:endChr m:val=")"/>
+              <m:sepChr m:val=""/>
+              <m:grow/>
+            </m:dPr>
+            <m:e>
+              <m:f>
+                <m:fPr>
+                  <m:type m:val="bar"/>
+                </m:fPr>
+                <m:num>
+                  <m:r>
+                    <m:t>k</m:t>
+                  </m:r>
+                  <m:r>
+                    <m:rPr>
+                      <m:sty m:val="p"/>
+                    </m:rPr>
+                    <m:t>⋅</m:t>
+                  </m:r>
+                  <m:r>
+                    <m:rPr>
+                      <m:sty m:val="p"/>
+                    </m:rPr>
+                    <m:t>∑</m:t>
+                  </m:r>
+                  <m:sSub>
+                    <m:e>
+                      <m:r>
+                        <m:t>f</m:t>
+                      </m:r>
+                    </m:e>
+                    <m:sub>
+                      <m:r>
+                        <m:t>i</m:t>
+                      </m:r>
+                    </m:sub>
+                  </m:sSub>
+                  <m:r>
+                    <m:rPr>
+                      <m:sty m:val="p"/>
+                    </m:rPr>
+                    <m:t>−</m:t>
+                  </m:r>
+                  <m:r>
+                    <m:t>F</m:t>
+                  </m:r>
+                  <m:sSub>
+                    <m:e>
+                      <m:r>
+                        <m:t>a</m:t>
+                      </m:r>
+                    </m:e>
+                    <m:sub>
+                      <m:r>
+                        <m:t>a</m:t>
+                      </m:r>
+                      <m:r>
+                        <m:t>n</m:t>
+                      </m:r>
+                      <m:r>
+                        <m:t>t</m:t>
+                      </m:r>
+                      <m:r>
+                        <m:t>e</m:t>
+                      </m:r>
+                      <m:r>
+                        <m:t>r</m:t>
+                      </m:r>
+                      <m:r>
+                        <m:t>i</m:t>
+                      </m:r>
+                      <m:r>
+                        <m:t>o</m:t>
+                      </m:r>
+                      <m:r>
+                        <m:t>r</m:t>
+                      </m:r>
+                    </m:sub>
+                  </m:sSub>
+                </m:num>
+                <m:den>
+                  <m:sSub>
+                    <m:e>
+                      <m:r>
+                        <m:t>f</m:t>
+                      </m:r>
+                    </m:e>
+                    <m:sub>
+                      <m:r>
+                        <m:t>I</m:t>
+                      </m:r>
+                      <m:r>
+                        <m:t>n</m:t>
+                      </m:r>
+                      <m:r>
+                        <m:t>t</m:t>
+                      </m:r>
+                      <m:r>
+                        <m:t>e</m:t>
+                      </m:r>
+                      <m:r>
+                        <m:t>r</m:t>
+                      </m:r>
+                      <m:r>
+                        <m:t>v</m:t>
+                      </m:r>
+                      <m:r>
+                        <m:t>a</m:t>
+                      </m:r>
+                      <m:r>
+                        <m:t>l</m:t>
+                      </m:r>
+                      <m:r>
+                        <m:t>o</m:t>
+                      </m:r>
+                    </m:sub>
+                  </m:sSub>
+                </m:den>
+              </m:f>
+              <m:r>
+                <m:rPr>
+                  <m:sty m:val="p"/>
+                </m:rPr>
+                <m:t>*</m:t>
+              </m:r>
+              <m:r>
+                <m:t>h</m:t>
+              </m:r>
+            </m:e>
+          </m:d>
+        </m:oMath>
+      </m:oMathPara>
+    </w:p>
+    <w:p>
+      <w:pPr>
+        <w:numPr>
+          <w:ilvl w:val="0"/>
+          <w:numId w:val="1000"/>
+        </w:numPr>
+        <w:pStyle w:val="Compact"/>
+      </w:pPr>
+      <w:r>
+        <w:t xml:space="preserve">Onde,</w:t>
+      </w:r>
+      <w:r>
+        <w:br/>
+      </w:r>
+      <m:oMath>
+        <m:sSub>
+          <m:e>
+            <m:r>
+              <m:t>L</m:t>
+            </m:r>
+          </m:e>
+          <m:sub>
+            <m:r>
+              <m:t>i</m:t>
+            </m:r>
+          </m:sub>
+        </m:sSub>
+      </m:oMath>
+      <w:r>
+        <w:t xml:space="preserve"> </w:t>
+      </w:r>
+      <w:r>
+        <w:t xml:space="preserve">é o limite inferior do</w:t>
+      </w:r>
+      <w:r>
+        <w:t xml:space="preserve"> </w:t>
+      </w:r>
+      <w:r>
+        <w:rPr>
+          <w:bCs/>
+          <w:b/>
+        </w:rPr>
+        <w:t xml:space="preserve">Intervalo da separatriz</w:t>
+      </w:r>
+      <w:r>
+        <w:t xml:space="preserve">.</w:t>
+      </w:r>
+      <w:r>
+        <w:br/>
+      </w:r>
+      <m:oMath>
+        <m:r>
+          <m:t>k</m:t>
+        </m:r>
+      </m:oMath>
+      <w:r>
+        <w:t xml:space="preserve"> </w:t>
+      </w:r>
+      <w:r>
+        <w:t xml:space="preserve">é a fração (porcentagem) da separatriz procurada.</w:t>
+      </w:r>
+      <w:r>
+        <w:br/>
+      </w:r>
+      <m:oMath>
+        <m:r>
+          <m:rPr>
+            <m:sty m:val="p"/>
+          </m:rPr>
+          <m:t>∑</m:t>
+        </m:r>
+        <m:sSub>
+          <m:e>
+            <m:r>
+              <m:t>f</m:t>
+            </m:r>
+          </m:e>
+          <m:sub>
+            <m:r>
+              <m:t>i</m:t>
+            </m:r>
+          </m:sub>
+        </m:sSub>
+      </m:oMath>
+      <w:r>
+        <w:t xml:space="preserve"> </w:t>
+      </w:r>
+      <w:r>
+        <w:t xml:space="preserve">é o somatório das frequências.</w:t>
+      </w:r>
+      <w:r>
+        <w:br/>
+      </w:r>
+      <m:oMath>
+        <m:r>
+          <m:t>F</m:t>
+        </m:r>
+        <m:sSub>
+          <m:e>
+            <m:r>
+              <m:t>a</m:t>
+            </m:r>
+          </m:e>
+          <m:sub>
+            <m:r>
+              <m:t>a</m:t>
+            </m:r>
+            <m:r>
+              <m:t>n</m:t>
+            </m:r>
+            <m:r>
+              <m:t>t</m:t>
+            </m:r>
+            <m:r>
+              <m:t>e</m:t>
+            </m:r>
+            <m:r>
+              <m:t>r</m:t>
+            </m:r>
+            <m:r>
+              <m:t>i</m:t>
+            </m:r>
+            <m:r>
+              <m:t>o</m:t>
+            </m:r>
+            <m:r>
+              <m:t>r</m:t>
+            </m:r>
+          </m:sub>
+        </m:sSub>
+      </m:oMath>
+      <w:r>
+        <w:t xml:space="preserve"> </w:t>
+      </w:r>
+      <w:r>
+        <w:t xml:space="preserve">é a</w:t>
+      </w:r>
+      <w:r>
+        <w:t xml:space="preserve"> </w:t>
+      </w:r>
+      <w:r>
+        <w:rPr>
+          <w:bCs/>
+          <w:b/>
+        </w:rPr>
+        <w:t xml:space="preserve">Frequência Absoluta Acumulada</w:t>
+      </w:r>
+      <w:r>
+        <w:t xml:space="preserve"> </w:t>
+      </w:r>
+      <w:r>
+        <w:t xml:space="preserve">da classe anterior ao</w:t>
+      </w:r>
+      <w:r>
+        <w:t xml:space="preserve"> </w:t>
+      </w:r>
+      <w:r>
+        <w:rPr>
+          <w:bCs/>
+          <w:b/>
+        </w:rPr>
+        <w:t xml:space="preserve">intervalo da separatriz</w:t>
+      </w:r>
+      <w:r>
+        <w:t xml:space="preserve">.</w:t>
+      </w:r>
+      <w:r>
+        <w:br/>
+      </w:r>
+      <m:oMath>
+        <m:sSub>
+          <m:e>
+            <m:r>
+              <m:t>f</m:t>
+            </m:r>
+          </m:e>
+          <m:sub>
+            <m:r>
+              <m:t>I</m:t>
+            </m:r>
+            <m:r>
+              <m:t>n</m:t>
+            </m:r>
+            <m:r>
+              <m:t>t</m:t>
+            </m:r>
+            <m:r>
+              <m:t>e</m:t>
+            </m:r>
+            <m:r>
+              <m:t>r</m:t>
+            </m:r>
+            <m:r>
+              <m:t>v</m:t>
+            </m:r>
+            <m:r>
+              <m:t>a</m:t>
+            </m:r>
+            <m:r>
+              <m:t>l</m:t>
+            </m:r>
+            <m:r>
+              <m:t>o</m:t>
+            </m:r>
+          </m:sub>
+        </m:sSub>
+      </m:oMath>
+      <w:r>
+        <w:t xml:space="preserve"> </w:t>
+      </w:r>
+      <w:r>
+        <w:t xml:space="preserve">é a</w:t>
+      </w:r>
+      <w:r>
+        <w:t xml:space="preserve"> </w:t>
+      </w:r>
+      <w:r>
+        <w:rPr>
+          <w:bCs/>
+          <w:b/>
+        </w:rPr>
+        <w:t xml:space="preserve">Frequência Absoluta Simples</w:t>
+      </w:r>
+      <w:r>
+        <w:t xml:space="preserve"> </w:t>
+      </w:r>
+      <w:r>
+        <w:t xml:space="preserve">do</w:t>
+      </w:r>
+      <w:r>
+        <w:t xml:space="preserve"> </w:t>
+      </w:r>
+      <w:r>
+        <w:rPr>
+          <w:bCs/>
+          <w:b/>
+        </w:rPr>
+        <w:t xml:space="preserve">intervalo da separatriz</w:t>
+      </w:r>
+      <w:r>
+        <w:t xml:space="preserve">.</w:t>
+      </w:r>
+      <w:r>
+        <w:br/>
+      </w:r>
+      <m:oMath>
+        <m:r>
+          <m:t>h</m:t>
+        </m:r>
+      </m:oMath>
+      <w:r>
+        <w:t xml:space="preserve"> </w:t>
+      </w:r>
+      <w:r>
+        <w:t xml:space="preserve">é a</w:t>
+      </w:r>
+      <w:r>
+        <w:t xml:space="preserve"> </w:t>
+      </w:r>
+      <w:r>
+        <w:rPr>
+          <w:bCs/>
+          <w:b/>
+        </w:rPr>
+        <w:t xml:space="preserve">Amplitude</w:t>
+      </w:r>
+      <w:r>
+        <w:t xml:space="preserve"> </w:t>
+      </w:r>
+      <w:r>
+        <w:t xml:space="preserve">da classe (limite inferior - limite superior da classe).</w:t>
+      </w:r>
+      <w:r>
+        <w:br/>
+      </w:r>
+    </w:p>
+    <w:p>
+      <w:pPr>
+        <w:pStyle w:val="Compact"/>
+      </w:pPr>
+      <m:oMathPara>
+        <m:oMathParaPr>
+          <m:jc m:val="center"/>
+        </m:oMathParaPr>
+        <m:oMath>
+          <m:r>
+            <m:t>h</m:t>
+          </m:r>
+          <m:r>
+            <m:rPr>
+              <m:sty m:val="p"/>
+            </m:rPr>
+            <m:t>=</m:t>
+          </m:r>
+          <m:r>
+            <m:t>L</m:t>
+          </m:r>
+          <m:r>
+            <m:t>i</m:t>
+          </m:r>
+          <m:r>
+            <m:rPr>
+              <m:sty m:val="p"/>
+            </m:rPr>
+            <m:t>−</m:t>
+          </m:r>
+          <m:r>
+            <m:t>L</m:t>
+          </m:r>
+          <m:r>
+            <m:t>s</m:t>
+          </m:r>
+        </m:oMath>
+      </m:oMathPara>
+    </w:p>
+    <w:p>
+      <w:r>
+        <w:br w:type="page"/>
+      </w:r>
+    </w:p>
     <w:bookmarkEnd w:id="85"/>
     <w:bookmarkEnd w:id="86"/>
     <w:bookmarkStart w:id="91" w:name="medidas-de-dispersão"/>
@@ -12991,7 +14013,7 @@
       <w:pPr>
         <w:numPr>
           <w:ilvl w:val="0"/>
-          <w:numId w:val="1085"/>
+          <w:numId w:val="1090"/>
         </w:numPr>
         <w:pStyle w:val="Compact"/>
       </w:pPr>
@@ -13021,7 +14043,7 @@
       <w:pPr>
         <w:numPr>
           <w:ilvl w:val="0"/>
-          <w:numId w:val="1085"/>
+          <w:numId w:val="1090"/>
         </w:numPr>
         <w:pStyle w:val="Compact"/>
       </w:pPr>
@@ -13067,7 +14089,7 @@
       <w:pPr>
         <w:numPr>
           <w:ilvl w:val="0"/>
-          <w:numId w:val="1085"/>
+          <w:numId w:val="1090"/>
         </w:numPr>
         <w:pStyle w:val="Compact"/>
       </w:pPr>
@@ -13082,7 +14104,7 @@
       <w:pPr>
         <w:numPr>
           <w:ilvl w:val="1"/>
-          <w:numId w:val="1086"/>
+          <w:numId w:val="1091"/>
         </w:numPr>
         <w:pStyle w:val="Compact"/>
       </w:pPr>
@@ -13116,7 +14138,7 @@
       <w:pPr>
         <w:numPr>
           <w:ilvl w:val="1"/>
-          <w:numId w:val="1086"/>
+          <w:numId w:val="1091"/>
         </w:numPr>
         <w:pStyle w:val="Compact"/>
       </w:pPr>
@@ -13147,7 +14169,7 @@
       <w:pPr>
         <w:numPr>
           <w:ilvl w:val="1"/>
-          <w:numId w:val="1086"/>
+          <w:numId w:val="1091"/>
         </w:numPr>
         <w:pStyle w:val="Compact"/>
       </w:pPr>
@@ -13199,7 +14221,7 @@
       <w:pPr>
         <w:numPr>
           <w:ilvl w:val="1"/>
-          <w:numId w:val="1086"/>
+          <w:numId w:val="1091"/>
         </w:numPr>
         <w:pStyle w:val="Compact"/>
       </w:pPr>
@@ -13267,7 +14289,7 @@
       <w:pPr>
         <w:numPr>
           <w:ilvl w:val="0"/>
-          <w:numId w:val="1087"/>
+          <w:numId w:val="1092"/>
         </w:numPr>
         <w:pStyle w:val="Compact"/>
       </w:pPr>
@@ -13282,7 +14304,7 @@
       <w:pPr>
         <w:numPr>
           <w:ilvl w:val="1"/>
-          <w:numId w:val="1088"/>
+          <w:numId w:val="1093"/>
         </w:numPr>
         <w:pStyle w:val="Compact"/>
       </w:pPr>
@@ -13297,7 +14319,7 @@
       <w:pPr>
         <w:numPr>
           <w:ilvl w:val="0"/>
-          <w:numId w:val="1087"/>
+          <w:numId w:val="1092"/>
         </w:numPr>
         <w:pStyle w:val="Compact"/>
       </w:pPr>
@@ -13312,7 +14334,7 @@
       <w:pPr>
         <w:numPr>
           <w:ilvl w:val="1"/>
-          <w:numId w:val="1089"/>
+          <w:numId w:val="1094"/>
         </w:numPr>
         <w:pStyle w:val="Compact"/>
       </w:pPr>
@@ -14406,12 +15428,81 @@
     <w:abstractNumId w:val="991"/>
   </w:num>
   <w:num w:numId="1087">
-    <w:abstractNumId w:val="991"/>
+    <w:abstractNumId w:val="99411"/>
+    <w:lvlOverride w:ilvl="0">
+      <w:startOverride w:val="1"/>
+    </w:lvlOverride>
+    <w:lvlOverride w:ilvl="1">
+      <w:startOverride w:val="1"/>
+    </w:lvlOverride>
+    <w:lvlOverride w:ilvl="2">
+      <w:startOverride w:val="1"/>
+    </w:lvlOverride>
+    <w:lvlOverride w:ilvl="3">
+      <w:startOverride w:val="1"/>
+    </w:lvlOverride>
+    <w:lvlOverride w:ilvl="4">
+      <w:startOverride w:val="1"/>
+    </w:lvlOverride>
+    <w:lvlOverride w:ilvl="5">
+      <w:startOverride w:val="1"/>
+    </w:lvlOverride>
+    <w:lvlOverride w:ilvl="6">
+      <w:startOverride w:val="1"/>
+    </w:lvlOverride>
+    <w:lvlOverride w:ilvl="7">
+      <w:startOverride w:val="1"/>
+    </w:lvlOverride>
+    <w:lvlOverride w:ilvl="8">
+      <w:startOverride w:val="1"/>
+    </w:lvlOverride>
   </w:num>
   <w:num w:numId="1088">
     <w:abstractNumId w:val="991"/>
   </w:num>
   <w:num w:numId="1089">
+    <w:abstractNumId w:val="99412"/>
+    <w:lvlOverride w:ilvl="0">
+      <w:startOverride w:val="2"/>
+    </w:lvlOverride>
+    <w:lvlOverride w:ilvl="1">
+      <w:startOverride w:val="2"/>
+    </w:lvlOverride>
+    <w:lvlOverride w:ilvl="2">
+      <w:startOverride w:val="2"/>
+    </w:lvlOverride>
+    <w:lvlOverride w:ilvl="3">
+      <w:startOverride w:val="2"/>
+    </w:lvlOverride>
+    <w:lvlOverride w:ilvl="4">
+      <w:startOverride w:val="2"/>
+    </w:lvlOverride>
+    <w:lvlOverride w:ilvl="5">
+      <w:startOverride w:val="2"/>
+    </w:lvlOverride>
+    <w:lvlOverride w:ilvl="6">
+      <w:startOverride w:val="2"/>
+    </w:lvlOverride>
+    <w:lvlOverride w:ilvl="7">
+      <w:startOverride w:val="2"/>
+    </w:lvlOverride>
+    <w:lvlOverride w:ilvl="8">
+      <w:startOverride w:val="2"/>
+    </w:lvlOverride>
+  </w:num>
+  <w:num w:numId="1090">
+    <w:abstractNumId w:val="991"/>
+  </w:num>
+  <w:num w:numId="1091">
+    <w:abstractNumId w:val="991"/>
+  </w:num>
+  <w:num w:numId="1092">
+    <w:abstractNumId w:val="991"/>
+  </w:num>
+  <w:num w:numId="1093">
+    <w:abstractNumId w:val="991"/>
+  </w:num>
+  <w:num w:numId="1094">
     <w:abstractNumId w:val="991"/>
   </w:num>
 </w:numbering>

</xml_diff>

<commit_message>
Estatística básica - medidas de posição revisão
</commit_message>
<xml_diff>
--- a/Readme.docx
+++ b/Readme.docx
@@ -5932,7 +5932,7 @@
     </w:p>
     <w:bookmarkEnd w:id="51"/>
     <w:bookmarkEnd w:id="52"/>
-    <w:bookmarkStart w:id="92" w:name="aula-124---estatística-básica-médias"/>
+    <w:bookmarkStart w:id="95" w:name="aula-124---estatística-básica-médias"/>
     <w:p>
       <w:pPr>
         <w:pStyle w:val="Heading1"/>
@@ -9308,7 +9308,7 @@
     <w:bookmarkEnd w:id="77"/>
     <w:bookmarkEnd w:id="78"/>
     <w:bookmarkEnd w:id="79"/>
-    <w:bookmarkStart w:id="86" w:name="medidas-de-posição"/>
+    <w:bookmarkStart w:id="89" w:name="medidas-de-posição"/>
     <w:p>
       <w:pPr>
         <w:pStyle w:val="Heading2"/>
@@ -9526,7 +9526,74 @@
         <w:br/>
       </w:r>
     </w:p>
-    <w:bookmarkStart w:id="80" w:name="média-aritmética-simples-e-ponderada"/>
+    <w:p>
+      <w:pPr>
+        <w:numPr>
+          <w:ilvl w:val="0"/>
+          <w:numId w:val="1068"/>
+        </w:numPr>
+        <w:pStyle w:val="Compact"/>
+      </w:pPr>
+      <w:r>
+        <w:t xml:space="preserve">Medidas de posição comparação:</w:t>
+      </w:r>
+      <w:r>
+        <w:br/>
+      </w:r>
+    </w:p>
+    <w:p>
+      <w:pPr>
+        <w:pStyle w:val="FirstParagraph"/>
+      </w:pPr>
+      <w:r>
+        <w:drawing>
+          <wp:inline>
+            <wp:extent cx="5334000" cy="2768600"/>
+            <wp:effectExtent b="0" l="0" r="0" t="0"/>
+            <wp:docPr descr="" title="" id="81" name="Picture"/>
+            <a:graphic>
+              <a:graphicData uri="http://schemas.openxmlformats.org/drawingml/2006/picture">
+                <pic:pic>
+                  <pic:nvPicPr>
+                    <pic:cNvPr descr="./Imagens/medidas_de_posicao_comp.png" id="82" name="Picture"/>
+                    <pic:cNvPicPr>
+                      <a:picLocks noChangeArrowheads="1" noChangeAspect="1"/>
+                    </pic:cNvPicPr>
+                  </pic:nvPicPr>
+                  <pic:blipFill>
+                    <a:blip r:embed="rId80"/>
+                    <a:stretch>
+                      <a:fillRect/>
+                    </a:stretch>
+                  </pic:blipFill>
+                  <pic:spPr bwMode="auto">
+                    <a:xfrm>
+                      <a:off x="0" y="0"/>
+                      <a:ext cx="5334000" cy="2768600"/>
+                    </a:xfrm>
+                    <a:prstGeom prst="rect">
+                      <a:avLst/>
+                    </a:prstGeom>
+                    <a:noFill/>
+                    <a:ln w="9525">
+                      <a:noFill/>
+                      <a:headEnd/>
+                      <a:tailEnd/>
+                    </a:ln>
+                  </pic:spPr>
+                </pic:pic>
+              </a:graphicData>
+            </a:graphic>
+          </wp:inline>
+        </w:drawing>
+      </w:r>
+    </w:p>
+    <w:p>
+      <w:r>
+        <w:br w:type="page"/>
+      </w:r>
+    </w:p>
+    <w:bookmarkStart w:id="83" w:name="média-aritmética-simples-e-ponderada"/>
     <w:p>
       <w:pPr>
         <w:pStyle w:val="Heading3"/>
@@ -10223,8 +10290,8 @@
         <w:br w:type="page"/>
       </w:r>
     </w:p>
-    <w:bookmarkEnd w:id="80"/>
-    <w:bookmarkStart w:id="83" w:name="mediana-mdx"/>
+    <w:bookmarkEnd w:id="83"/>
+    <w:bookmarkStart w:id="86" w:name="mediana-mdx"/>
     <w:p>
       <w:pPr>
         <w:pStyle w:val="Heading3"/>
@@ -10266,7 +10333,7 @@
         <w:t xml:space="preserve">)</w:t>
       </w:r>
     </w:p>
-    <w:bookmarkStart w:id="81" w:name="mediana-discreta"/>
+    <w:bookmarkStart w:id="84" w:name="mediana-discreta"/>
     <w:p>
       <w:pPr>
         <w:pStyle w:val="Heading4"/>
@@ -10532,8 +10599,8 @@
         <w:br/>
       </w:r>
     </w:p>
-    <w:bookmarkEnd w:id="81"/>
-    <w:bookmarkStart w:id="82" w:name="mediana-contínua"/>
+    <w:bookmarkEnd w:id="84"/>
+    <w:bookmarkStart w:id="85" w:name="mediana-contínua"/>
     <w:p>
       <w:pPr>
         <w:pStyle w:val="Heading4"/>
@@ -11303,9 +11370,9 @@
         <w:br w:type="page"/>
       </w:r>
     </w:p>
-    <w:bookmarkEnd w:id="82"/>
-    <w:bookmarkEnd w:id="83"/>
-    <w:bookmarkStart w:id="84" w:name="moda"/>
+    <w:bookmarkEnd w:id="85"/>
+    <w:bookmarkEnd w:id="86"/>
+    <w:bookmarkStart w:id="87" w:name="moda"/>
     <w:p>
       <w:pPr>
         <w:pStyle w:val="Heading3"/>
@@ -12842,8 +12909,8 @@
         <w:br w:type="page"/>
       </w:r>
     </w:p>
-    <w:bookmarkEnd w:id="84"/>
-    <w:bookmarkStart w:id="85" w:name="separatrizes"/>
+    <w:bookmarkEnd w:id="87"/>
+    <w:bookmarkStart w:id="88" w:name="separatrizes"/>
     <w:p>
       <w:pPr>
         <w:pStyle w:val="Heading3"/>
@@ -13820,7 +13887,7 @@
         <w:t xml:space="preserve"> </w:t>
       </w:r>
       <w:r>
-        <w:t xml:space="preserve">da classe (limite inferior - limite superior da classe).</w:t>
+        <w:t xml:space="preserve">da classe (limite superior - limite inferior da classe).</w:t>
       </w:r>
       <w:r>
         <w:br/>
@@ -13848,7 +13915,7 @@
             <m:t>L</m:t>
           </m:r>
           <m:r>
-            <m:t>i</m:t>
+            <m:t>s</m:t>
           </m:r>
           <m:r>
             <m:rPr>
@@ -13860,153 +13927,51 @@
             <m:t>L</m:t>
           </m:r>
           <m:r>
-            <m:t>s</m:t>
+            <m:t>i</m:t>
           </m:r>
         </m:oMath>
       </m:oMathPara>
     </w:p>
     <w:p>
-      <w:r>
-        <w:br w:type="page"/>
-      </w:r>
-    </w:p>
-    <w:bookmarkEnd w:id="85"/>
-    <w:bookmarkEnd w:id="86"/>
-    <w:bookmarkStart w:id="91" w:name="medidas-de-dispersão"/>
-    <w:p>
-      <w:pPr>
-        <w:pStyle w:val="Heading2"/>
-      </w:pPr>
-      <w:r>
-        <w:rPr>
-          <w:rStyle w:val="SectionNumber"/>
-        </w:rPr>
-        <w:t xml:space="preserve">9.3</w:t>
-      </w:r>
-      <w:r>
-        <w:tab/>
-      </w:r>
-      <w:r>
-        <w:t xml:space="preserve">Medidas de dispersão</w:t>
-      </w:r>
-    </w:p>
-    <w:bookmarkStart w:id="87" w:name="amplitude"/>
-    <w:p>
-      <w:pPr>
-        <w:pStyle w:val="Heading3"/>
-      </w:pPr>
-      <w:r>
-        <w:rPr>
-          <w:rStyle w:val="SectionNumber"/>
-        </w:rPr>
-        <w:t xml:space="preserve">9.3.1</w:t>
-      </w:r>
-      <w:r>
-        <w:tab/>
-      </w:r>
-      <w:r>
-        <w:t xml:space="preserve">Amplitude</w:t>
-      </w:r>
-    </w:p>
-    <w:bookmarkEnd w:id="87"/>
-    <w:bookmarkStart w:id="88" w:name="variância"/>
-    <w:p>
-      <w:pPr>
-        <w:pStyle w:val="Heading3"/>
-      </w:pPr>
-      <w:r>
-        <w:rPr>
-          <w:rStyle w:val="SectionNumber"/>
-        </w:rPr>
-        <w:t xml:space="preserve">9.3.2</w:t>
-      </w:r>
-      <w:r>
-        <w:tab/>
-      </w:r>
-      <w:r>
-        <w:t xml:space="preserve">Variância</w:t>
-      </w:r>
-    </w:p>
-    <w:bookmarkEnd w:id="88"/>
-    <w:bookmarkStart w:id="89" w:name="desvio-padrão"/>
-    <w:p>
-      <w:pPr>
-        <w:pStyle w:val="Heading3"/>
-      </w:pPr>
-      <w:r>
-        <w:rPr>
-          <w:rStyle w:val="SectionNumber"/>
-        </w:rPr>
-        <w:t xml:space="preserve">9.3.3</w:t>
-      </w:r>
-      <w:r>
-        <w:tab/>
-      </w:r>
-      <w:r>
-        <w:t xml:space="preserve">Desvio padrão</w:t>
-      </w:r>
-    </w:p>
-    <w:bookmarkEnd w:id="89"/>
-    <w:bookmarkStart w:id="90" w:name="coeficiente-de-variância"/>
-    <w:p>
-      <w:pPr>
-        <w:pStyle w:val="Heading3"/>
-      </w:pPr>
-      <w:r>
-        <w:rPr>
-          <w:rStyle w:val="SectionNumber"/>
-        </w:rPr>
-        <w:t xml:space="preserve">9.3.4</w:t>
-      </w:r>
-      <w:r>
-        <w:tab/>
-      </w:r>
-      <w:r>
-        <w:t xml:space="preserve">Coeficiente de variância</w:t>
-      </w:r>
-    </w:p>
-    <w:p>
-      <w:r>
-        <w:br w:type="page"/>
-      </w:r>
-    </w:p>
-    <w:bookmarkEnd w:id="90"/>
-    <w:bookmarkEnd w:id="91"/>
-    <w:bookmarkEnd w:id="92"/>
-    <w:bookmarkStart w:id="95" w:name="observações"/>
-    <w:p>
-      <w:pPr>
-        <w:pStyle w:val="Heading1"/>
-      </w:pPr>
-      <w:r>
-        <w:rPr>
-          <w:rStyle w:val="SectionNumber"/>
-        </w:rPr>
-        <w:t xml:space="preserve">10</w:t>
-      </w:r>
-      <w:r>
-        <w:tab/>
-      </w:r>
-      <w:r>
-        <w:t xml:space="preserve">Observações</w:t>
-      </w:r>
-    </w:p>
-    <w:bookmarkStart w:id="93" w:name="exportação-de-dados"/>
-    <w:p>
-      <w:pPr>
-        <w:pStyle w:val="Heading2"/>
-      </w:pPr>
-      <w:r>
-        <w:rPr>
-          <w:rStyle w:val="SectionNumber"/>
-        </w:rPr>
-        <w:t xml:space="preserve">10.1</w:t>
-      </w:r>
-      <w:r>
-        <w:tab/>
-      </w:r>
-      <w:r>
-        <w:t xml:space="preserve">Exportação de dados</w:t>
+      <w:pPr>
+        <w:numPr>
+          <w:ilvl w:val="0"/>
+          <w:numId w:val="1089"/>
+        </w:numPr>
+        <w:pStyle w:val="Compact"/>
+      </w:pPr>
+      <w:r>
+        <w:t xml:space="preserve">Cálculo de</w:t>
+      </w:r>
+      <w:r>
+        <w:t xml:space="preserve"> </w:t>
+      </w:r>
+      <w:r>
+        <w:rPr>
+          <w:bCs/>
+          <w:b/>
+        </w:rPr>
+        <w:t xml:space="preserve">Amplitude Interquartil</w:t>
+      </w:r>
+      <w:r>
+        <w:t xml:space="preserve"> </w:t>
+      </w:r>
+      <w:r>
+        <w:t xml:space="preserve">(</w:t>
+      </w:r>
+      <m:oMath>
+        <m:r>
+          <m:t>A</m:t>
+        </m:r>
+        <m:r>
+          <m:t>I</m:t>
+        </m:r>
+      </m:oMath>
+      <w:r>
+        <w:t xml:space="preserve">):</w:t>
+      </w:r>
+      <w:r>
+        <w:br/>
       </w:r>
     </w:p>
     <w:p>
@@ -14018,26 +13983,65 @@
         <w:pStyle w:val="Compact"/>
       </w:pPr>
       <w:r>
-        <w:t xml:space="preserve">Uma das maneiras mais facil de exportar dados é atraves da extensão</w:t>
-      </w:r>
-      <w:r>
-        <w:t xml:space="preserve"> </w:t>
-      </w:r>
-      <w:r>
-        <w:t xml:space="preserve">“</w:t>
-      </w:r>
-      <w:r>
-        <w:t xml:space="preserve">.csv</w:t>
-      </w:r>
-      <w:r>
-        <w:t xml:space="preserve">”</w:t>
-      </w:r>
-      <w:r>
-        <w:t xml:space="preserve">.</w:t>
-      </w:r>
-      <w:r>
-        <w:br/>
-      </w:r>
+        <w:t xml:space="preserve">É a diferença entre 3º quartil e o 1º quartil.</w:t>
+      </w:r>
+      <w:r>
+        <w:br/>
+      </w:r>
+    </w:p>
+    <w:p>
+      <w:pPr>
+        <w:pStyle w:val="Compact"/>
+      </w:pPr>
+      <m:oMathPara>
+        <m:oMathParaPr>
+          <m:jc m:val="center"/>
+        </m:oMathParaPr>
+        <m:oMath>
+          <m:r>
+            <m:t>A</m:t>
+          </m:r>
+          <m:r>
+            <m:t>I</m:t>
+          </m:r>
+          <m:r>
+            <m:rPr>
+              <m:sty m:val="p"/>
+            </m:rPr>
+            <m:t>=</m:t>
+          </m:r>
+          <m:sSub>
+            <m:e>
+              <m:r>
+                <m:t>Q</m:t>
+              </m:r>
+            </m:e>
+            <m:sub>
+              <m:r>
+                <m:t>3</m:t>
+              </m:r>
+            </m:sub>
+          </m:sSub>
+          <m:r>
+            <m:rPr>
+              <m:sty m:val="p"/>
+            </m:rPr>
+            <m:t>−</m:t>
+          </m:r>
+          <m:sSub>
+            <m:e>
+              <m:r>
+                <m:t>Q</m:t>
+              </m:r>
+            </m:e>
+            <m:sub>
+              <m:r>
+                <m:t>1</m:t>
+              </m:r>
+            </m:sub>
+          </m:sSub>
+        </m:oMath>
+      </m:oMathPara>
     </w:p>
     <w:p>
       <w:pPr>
@@ -14048,102 +14052,47 @@
         <w:pStyle w:val="Compact"/>
       </w:pPr>
       <w:r>
-        <w:t xml:space="preserve">O</w:t>
-      </w:r>
-      <w:r>
-        <w:t xml:space="preserve"> </w:t>
-      </w:r>
-      <w:r>
-        <w:rPr>
-          <w:bCs/>
-          <w:b/>
-        </w:rPr>
-        <w:t xml:space="preserve">PostgreSQL</w:t>
-      </w:r>
-      <w:r>
-        <w:t xml:space="preserve"> </w:t>
-      </w:r>
-      <w:r>
-        <w:t xml:space="preserve">ofecere opções para facilmente exportar dados em</w:t>
-      </w:r>
-      <w:r>
-        <w:t xml:space="preserve"> </w:t>
-      </w:r>
-      <w:r>
-        <w:t xml:space="preserve">“</w:t>
-      </w:r>
-      <w:r>
-        <w:t xml:space="preserve">.csv</w:t>
-      </w:r>
-      <w:r>
-        <w:t xml:space="preserve">”</w:t>
-      </w:r>
-      <w:r>
-        <w:t xml:space="preserve">.</w:t>
-      </w:r>
-      <w:r>
-        <w:br/>
-      </w:r>
-    </w:p>
-    <w:p>
-      <w:pPr>
-        <w:numPr>
-          <w:ilvl w:val="0"/>
-          <w:numId w:val="1090"/>
-        </w:numPr>
-        <w:pStyle w:val="Compact"/>
-      </w:pPr>
-      <w:r>
-        <w:t xml:space="preserve">Passo a passo:</w:t>
-      </w:r>
-      <w:r>
-        <w:br/>
-      </w:r>
-    </w:p>
-    <w:p>
-      <w:pPr>
-        <w:numPr>
-          <w:ilvl w:val="1"/>
-          <w:numId w:val="1091"/>
-        </w:numPr>
-        <w:pStyle w:val="Compact"/>
-      </w:pPr>
-      <w:r>
-        <w:t xml:space="preserve">Basta fazer a consulta que deseja exportar, pela aba</w:t>
-      </w:r>
-      <w:r>
-        <w:t xml:space="preserve"> </w:t>
-      </w:r>
-      <w:r>
-        <w:t xml:space="preserve">“</w:t>
-      </w:r>
-      <w:r>
-        <w:rPr>
-          <w:bCs/>
-          <w:b/>
-        </w:rPr>
-        <w:t xml:space="preserve">Query Tools</w:t>
-      </w:r>
-      <w:r>
-        <w:t xml:space="preserve">”</w:t>
-      </w:r>
-      <w:r>
-        <w:t xml:space="preserve">.</w:t>
-      </w:r>
-      <w:r>
-        <w:br/>
-      </w:r>
-    </w:p>
-    <w:p>
-      <w:pPr>
-        <w:numPr>
-          <w:ilvl w:val="1"/>
-          <w:numId w:val="1091"/>
-        </w:numPr>
-        <w:pStyle w:val="Compact"/>
-      </w:pPr>
-      <w:r>
-        <w:t xml:space="preserve">Lembrando de colocar</w:t>
+        <w:t xml:space="preserve">Para descobrir os valores dos Quartis (</w:t>
+      </w:r>
+      <m:oMath>
+        <m:sSub>
+          <m:e>
+            <m:r>
+              <m:t>Q</m:t>
+            </m:r>
+          </m:e>
+          <m:sub>
+            <m:r>
+              <m:t>1</m:t>
+            </m:r>
+          </m:sub>
+        </m:sSub>
+      </m:oMath>
+      <w:r>
+        <w:t xml:space="preserve"> </w:t>
+      </w:r>
+      <w:r>
+        <w:t xml:space="preserve">e</w:t>
+      </w:r>
+      <w:r>
+        <w:t xml:space="preserve"> </w:t>
+      </w:r>
+      <m:oMath>
+        <m:sSub>
+          <m:e>
+            <m:r>
+              <m:t>Q</m:t>
+            </m:r>
+          </m:e>
+          <m:sub>
+            <m:r>
+              <m:t>3</m:t>
+            </m:r>
+          </m:sub>
+        </m:sSub>
+      </m:oMath>
+      <w:r>
+        <w:t xml:space="preserve">) basta usar o</w:t>
       </w:r>
       <w:r>
         <w:t xml:space="preserve"> </w:t>
@@ -14153,13 +14102,245 @@
           <w:iCs/>
           <w:i/>
         </w:rPr>
-        <w:t xml:space="preserve">alias</w:t>
-      </w:r>
-      <w:r>
-        <w:t xml:space="preserve"> </w:t>
-      </w:r>
-      <w:r>
-        <w:t xml:space="preserve">nas colunas/campos que levam funções, para melhor entendimento de quem for fazer a leitura do arquivo exportado.</w:t>
+        <w:t xml:space="preserve">cálculo das separatrizes</w:t>
+      </w:r>
+      <w:r>
+        <w:t xml:space="preserve">.</w:t>
+      </w:r>
+      <w:r>
+        <w:br/>
+      </w:r>
+    </w:p>
+    <w:p>
+      <w:r>
+        <w:br w:type="page"/>
+      </w:r>
+    </w:p>
+    <w:bookmarkEnd w:id="88"/>
+    <w:bookmarkEnd w:id="89"/>
+    <w:bookmarkStart w:id="94" w:name="medidas-de-dispersão"/>
+    <w:p>
+      <w:pPr>
+        <w:pStyle w:val="Heading2"/>
+      </w:pPr>
+      <w:r>
+        <w:rPr>
+          <w:rStyle w:val="SectionNumber"/>
+        </w:rPr>
+        <w:t xml:space="preserve">9.3</w:t>
+      </w:r>
+      <w:r>
+        <w:tab/>
+      </w:r>
+      <w:r>
+        <w:t xml:space="preserve">Medidas de dispersão</w:t>
+      </w:r>
+    </w:p>
+    <w:bookmarkStart w:id="90" w:name="amplitude"/>
+    <w:p>
+      <w:pPr>
+        <w:pStyle w:val="Heading3"/>
+      </w:pPr>
+      <w:r>
+        <w:rPr>
+          <w:rStyle w:val="SectionNumber"/>
+        </w:rPr>
+        <w:t xml:space="preserve">9.3.1</w:t>
+      </w:r>
+      <w:r>
+        <w:tab/>
+      </w:r>
+      <w:r>
+        <w:t xml:space="preserve">Amplitude</w:t>
+      </w:r>
+    </w:p>
+    <w:bookmarkEnd w:id="90"/>
+    <w:bookmarkStart w:id="91" w:name="variância"/>
+    <w:p>
+      <w:pPr>
+        <w:pStyle w:val="Heading3"/>
+      </w:pPr>
+      <w:r>
+        <w:rPr>
+          <w:rStyle w:val="SectionNumber"/>
+        </w:rPr>
+        <w:t xml:space="preserve">9.3.2</w:t>
+      </w:r>
+      <w:r>
+        <w:tab/>
+      </w:r>
+      <w:r>
+        <w:t xml:space="preserve">Variância</w:t>
+      </w:r>
+    </w:p>
+    <w:bookmarkEnd w:id="91"/>
+    <w:bookmarkStart w:id="92" w:name="desvio-padrão"/>
+    <w:p>
+      <w:pPr>
+        <w:pStyle w:val="Heading3"/>
+      </w:pPr>
+      <w:r>
+        <w:rPr>
+          <w:rStyle w:val="SectionNumber"/>
+        </w:rPr>
+        <w:t xml:space="preserve">9.3.3</w:t>
+      </w:r>
+      <w:r>
+        <w:tab/>
+      </w:r>
+      <w:r>
+        <w:t xml:space="preserve">Desvio padrão</w:t>
+      </w:r>
+    </w:p>
+    <w:bookmarkEnd w:id="92"/>
+    <w:bookmarkStart w:id="93" w:name="coeficiente-de-variância"/>
+    <w:p>
+      <w:pPr>
+        <w:pStyle w:val="Heading3"/>
+      </w:pPr>
+      <w:r>
+        <w:rPr>
+          <w:rStyle w:val="SectionNumber"/>
+        </w:rPr>
+        <w:t xml:space="preserve">9.3.4</w:t>
+      </w:r>
+      <w:r>
+        <w:tab/>
+      </w:r>
+      <w:r>
+        <w:t xml:space="preserve">Coeficiente de variância</w:t>
+      </w:r>
+    </w:p>
+    <w:p>
+      <w:r>
+        <w:br w:type="page"/>
+      </w:r>
+    </w:p>
+    <w:bookmarkEnd w:id="93"/>
+    <w:bookmarkEnd w:id="94"/>
+    <w:bookmarkEnd w:id="95"/>
+    <w:bookmarkStart w:id="98" w:name="observações"/>
+    <w:p>
+      <w:pPr>
+        <w:pStyle w:val="Heading1"/>
+      </w:pPr>
+      <w:r>
+        <w:rPr>
+          <w:rStyle w:val="SectionNumber"/>
+        </w:rPr>
+        <w:t xml:space="preserve">10</w:t>
+      </w:r>
+      <w:r>
+        <w:tab/>
+      </w:r>
+      <w:r>
+        <w:t xml:space="preserve">Observações</w:t>
+      </w:r>
+    </w:p>
+    <w:bookmarkStart w:id="96" w:name="exportação-de-dados"/>
+    <w:p>
+      <w:pPr>
+        <w:pStyle w:val="Heading2"/>
+      </w:pPr>
+      <w:r>
+        <w:rPr>
+          <w:rStyle w:val="SectionNumber"/>
+        </w:rPr>
+        <w:t xml:space="preserve">10.1</w:t>
+      </w:r>
+      <w:r>
+        <w:tab/>
+      </w:r>
+      <w:r>
+        <w:t xml:space="preserve">Exportação de dados</w:t>
+      </w:r>
+    </w:p>
+    <w:p>
+      <w:pPr>
+        <w:numPr>
+          <w:ilvl w:val="0"/>
+          <w:numId w:val="1091"/>
+        </w:numPr>
+        <w:pStyle w:val="Compact"/>
+      </w:pPr>
+      <w:r>
+        <w:t xml:space="preserve">Uma das maneiras mais facil de exportar dados é atraves da extensão</w:t>
+      </w:r>
+      <w:r>
+        <w:t xml:space="preserve"> </w:t>
+      </w:r>
+      <w:r>
+        <w:t xml:space="preserve">“</w:t>
+      </w:r>
+      <w:r>
+        <w:t xml:space="preserve">.csv</w:t>
+      </w:r>
+      <w:r>
+        <w:t xml:space="preserve">”</w:t>
+      </w:r>
+      <w:r>
+        <w:t xml:space="preserve">.</w:t>
+      </w:r>
+      <w:r>
+        <w:br/>
+      </w:r>
+    </w:p>
+    <w:p>
+      <w:pPr>
+        <w:numPr>
+          <w:ilvl w:val="0"/>
+          <w:numId w:val="1091"/>
+        </w:numPr>
+        <w:pStyle w:val="Compact"/>
+      </w:pPr>
+      <w:r>
+        <w:t xml:space="preserve">O</w:t>
+      </w:r>
+      <w:r>
+        <w:t xml:space="preserve"> </w:t>
+      </w:r>
+      <w:r>
+        <w:rPr>
+          <w:bCs/>
+          <w:b/>
+        </w:rPr>
+        <w:t xml:space="preserve">PostgreSQL</w:t>
+      </w:r>
+      <w:r>
+        <w:t xml:space="preserve"> </w:t>
+      </w:r>
+      <w:r>
+        <w:t xml:space="preserve">ofecere opções para facilmente exportar dados em</w:t>
+      </w:r>
+      <w:r>
+        <w:t xml:space="preserve"> </w:t>
+      </w:r>
+      <w:r>
+        <w:t xml:space="preserve">“</w:t>
+      </w:r>
+      <w:r>
+        <w:t xml:space="preserve">.csv</w:t>
+      </w:r>
+      <w:r>
+        <w:t xml:space="preserve">”</w:t>
+      </w:r>
+      <w:r>
+        <w:t xml:space="preserve">.</w:t>
+      </w:r>
+      <w:r>
+        <w:br/>
+      </w:r>
+    </w:p>
+    <w:p>
+      <w:pPr>
+        <w:numPr>
+          <w:ilvl w:val="0"/>
+          <w:numId w:val="1091"/>
+        </w:numPr>
+        <w:pStyle w:val="Compact"/>
+      </w:pPr>
+      <w:r>
+        <w:t xml:space="preserve">Passo a passo:</w:t>
       </w:r>
       <w:r>
         <w:br/>
@@ -14169,12 +14350,12 @@
       <w:pPr>
         <w:numPr>
           <w:ilvl w:val="1"/>
-          <w:numId w:val="1091"/>
-        </w:numPr>
-        <w:pStyle w:val="Compact"/>
-      </w:pPr>
-      <w:r>
-        <w:t xml:space="preserve">Na janela em que aparece o resultado da consulta, tem a aba</w:t>
+          <w:numId w:val="1092"/>
+        </w:numPr>
+        <w:pStyle w:val="Compact"/>
+      </w:pPr>
+      <w:r>
+        <w:t xml:space="preserve">Basta fazer a consulta que deseja exportar, pela aba</w:t>
       </w:r>
       <w:r>
         <w:t xml:space="preserve"> </w:t>
@@ -14183,50 +14364,81 @@
         <w:t xml:space="preserve">“</w:t>
       </w:r>
       <w:r>
-        <w:t xml:space="preserve">Data Output</w:t>
+        <w:rPr>
+          <w:bCs/>
+          <w:b/>
+        </w:rPr>
+        <w:t xml:space="preserve">Query Tools</w:t>
       </w:r>
       <w:r>
         <w:t xml:space="preserve">”</w:t>
       </w:r>
       <w:r>
-        <w:t xml:space="preserve"> </w:t>
-      </w:r>
-      <w:r>
-        <w:t xml:space="preserve">(na qual, por default, já é a aba em que aparecem os resultados das consultas), tem o ícone</w:t>
-      </w:r>
-      <w:r>
-        <w:t xml:space="preserve"> </w:t>
-      </w:r>
-      <w:r>
-        <w:t xml:space="preserve">“</w:t>
+        <w:t xml:space="preserve">.</w:t>
+      </w:r>
+      <w:r>
+        <w:br/>
+      </w:r>
+    </w:p>
+    <w:p>
+      <w:pPr>
+        <w:numPr>
+          <w:ilvl w:val="1"/>
+          <w:numId w:val="1092"/>
+        </w:numPr>
+        <w:pStyle w:val="Compact"/>
+      </w:pPr>
+      <w:r>
+        <w:t xml:space="preserve">Lembrando de colocar</w:t>
+      </w:r>
+      <w:r>
+        <w:t xml:space="preserve"> </w:t>
       </w:r>
       <w:r>
         <w:rPr>
           <w:iCs/>
           <w:i/>
         </w:rPr>
-        <w:t xml:space="preserve">Save results to file</w:t>
+        <w:t xml:space="preserve">alias</w:t>
+      </w:r>
+      <w:r>
+        <w:t xml:space="preserve"> </w:t>
+      </w:r>
+      <w:r>
+        <w:t xml:space="preserve">nas colunas/campos que levam funções, para melhor entendimento de quem for fazer a leitura do arquivo exportado.</w:t>
+      </w:r>
+      <w:r>
+        <w:br/>
+      </w:r>
+    </w:p>
+    <w:p>
+      <w:pPr>
+        <w:numPr>
+          <w:ilvl w:val="1"/>
+          <w:numId w:val="1092"/>
+        </w:numPr>
+        <w:pStyle w:val="Compact"/>
+      </w:pPr>
+      <w:r>
+        <w:t xml:space="preserve">Na janela em que aparece o resultado da consulta, tem a aba</w:t>
+      </w:r>
+      <w:r>
+        <w:t xml:space="preserve"> </w:t>
+      </w:r>
+      <w:r>
+        <w:t xml:space="preserve">“</w:t>
+      </w:r>
+      <w:r>
+        <w:t xml:space="preserve">Data Output</w:t>
       </w:r>
       <w:r>
         <w:t xml:space="preserve">”</w:t>
       </w:r>
       <w:r>
-        <w:t xml:space="preserve">.</w:t>
-      </w:r>
-      <w:r>
-        <w:br/>
-      </w:r>
-    </w:p>
-    <w:p>
-      <w:pPr>
-        <w:numPr>
-          <w:ilvl w:val="1"/>
-          <w:numId w:val="1091"/>
-        </w:numPr>
-        <w:pStyle w:val="Compact"/>
-      </w:pPr>
-      <w:r>
-        <w:t xml:space="preserve">Ao clickar no ícone</w:t>
+        <w:t xml:space="preserve"> </w:t>
+      </w:r>
+      <w:r>
+        <w:t xml:space="preserve">(na qual, por default, já é a aba em que aparecem os resultados das consultas), tem o ícone</w:t>
       </w:r>
       <w:r>
         <w:t xml:space="preserve"> </w:t>
@@ -14245,6 +14457,40 @@
         <w:t xml:space="preserve">”</w:t>
       </w:r>
       <w:r>
+        <w:t xml:space="preserve">.</w:t>
+      </w:r>
+      <w:r>
+        <w:br/>
+      </w:r>
+    </w:p>
+    <w:p>
+      <w:pPr>
+        <w:numPr>
+          <w:ilvl w:val="1"/>
+          <w:numId w:val="1092"/>
+        </w:numPr>
+        <w:pStyle w:val="Compact"/>
+      </w:pPr>
+      <w:r>
+        <w:t xml:space="preserve">Ao clickar no ícone</w:t>
+      </w:r>
+      <w:r>
+        <w:t xml:space="preserve"> </w:t>
+      </w:r>
+      <w:r>
+        <w:t xml:space="preserve">“</w:t>
+      </w:r>
+      <w:r>
+        <w:rPr>
+          <w:iCs/>
+          <w:i/>
+        </w:rPr>
+        <w:t xml:space="preserve">Save results to file</w:t>
+      </w:r>
+      <w:r>
+        <w:t xml:space="preserve">”</w:t>
+      </w:r>
+      <w:r>
         <w:t xml:space="preserve">, é oferecido a opção de salvar a consulta como</w:t>
       </w:r>
       <w:r>
@@ -14266,8 +14512,8 @@
         <w:br/>
       </w:r>
     </w:p>
-    <w:bookmarkEnd w:id="93"/>
-    <w:bookmarkStart w:id="94" w:name="Xa8bf588064960458c5d85f6667a5ef7152c8394"/>
+    <w:bookmarkEnd w:id="96"/>
+    <w:bookmarkStart w:id="97" w:name="Xa8bf588064960458c5d85f6667a5ef7152c8394"/>
     <w:p>
       <w:pPr>
         <w:pStyle w:val="Heading2"/>
@@ -14289,42 +14535,12 @@
       <w:pPr>
         <w:numPr>
           <w:ilvl w:val="0"/>
-          <w:numId w:val="1092"/>
+          <w:numId w:val="1093"/>
         </w:numPr>
         <w:pStyle w:val="Compact"/>
       </w:pPr>
       <w:r>
         <w:t xml:space="preserve">Business Intelligence (BI):</w:t>
-      </w:r>
-      <w:r>
-        <w:br/>
-      </w:r>
-    </w:p>
-    <w:p>
-      <w:pPr>
-        <w:numPr>
-          <w:ilvl w:val="1"/>
-          <w:numId w:val="1093"/>
-        </w:numPr>
-        <w:pStyle w:val="Compact"/>
-      </w:pPr>
-      <w:r>
-        <w:t xml:space="preserve">Esta preocupado com entender o que aconteceu no passado.</w:t>
-      </w:r>
-      <w:r>
-        <w:br/>
-      </w:r>
-    </w:p>
-    <w:p>
-      <w:pPr>
-        <w:numPr>
-          <w:ilvl w:val="0"/>
-          <w:numId w:val="1092"/>
-        </w:numPr>
-        <w:pStyle w:val="Compact"/>
-      </w:pPr>
-      <w:r>
-        <w:t xml:space="preserve">Data Science:</w:t>
       </w:r>
       <w:r>
         <w:br/>
@@ -14339,6 +14555,36 @@
         <w:pStyle w:val="Compact"/>
       </w:pPr>
       <w:r>
+        <w:t xml:space="preserve">Esta preocupado com entender o que aconteceu no passado.</w:t>
+      </w:r>
+      <w:r>
+        <w:br/>
+      </w:r>
+    </w:p>
+    <w:p>
+      <w:pPr>
+        <w:numPr>
+          <w:ilvl w:val="0"/>
+          <w:numId w:val="1093"/>
+        </w:numPr>
+        <w:pStyle w:val="Compact"/>
+      </w:pPr>
+      <w:r>
+        <w:t xml:space="preserve">Data Science:</w:t>
+      </w:r>
+      <w:r>
+        <w:br/>
+      </w:r>
+    </w:p>
+    <w:p>
+      <w:pPr>
+        <w:numPr>
+          <w:ilvl w:val="1"/>
+          <w:numId w:val="1095"/>
+        </w:numPr>
+        <w:pStyle w:val="Compact"/>
+      </w:pPr>
+      <w:r>
         <w:t xml:space="preserve">Através dos dados, tentar prever tendências futuras.</w:t>
       </w:r>
       <w:r>
@@ -14350,9 +14596,9 @@
         <w:br w:type="page"/>
       </w:r>
     </w:p>
-    <w:bookmarkEnd w:id="94"/>
-    <w:bookmarkEnd w:id="95"/>
-    <w:bookmarkStart w:id="97" w:name="andamento-dos-estudos"/>
+    <w:bookmarkEnd w:id="97"/>
+    <w:bookmarkEnd w:id="98"/>
+    <w:bookmarkStart w:id="100" w:name="andamento-dos-estudos"/>
     <w:p>
       <w:pPr>
         <w:pStyle w:val="Heading1"/>
@@ -14370,7 +14616,7 @@
         <w:t xml:space="preserve">Andamento dos Estudos</w:t>
       </w:r>
     </w:p>
-    <w:bookmarkStart w:id="96" w:name="assunto-em-andamento"/>
+    <w:bookmarkStart w:id="99" w:name="assunto-em-andamento"/>
     <w:p>
       <w:pPr>
         <w:pStyle w:val="Heading2"/>
@@ -14399,8 +14645,8 @@
         <w:br/>
       </w:r>
     </w:p>
-    <w:bookmarkEnd w:id="96"/>
-    <w:bookmarkEnd w:id="97"/>
+    <w:bookmarkEnd w:id="99"/>
+    <w:bookmarkEnd w:id="100"/>
     <w:sectPr/>
   </w:body>
 </w:document>
@@ -15503,6 +15749,9 @@
     <w:abstractNumId w:val="991"/>
   </w:num>
   <w:num w:numId="1094">
+    <w:abstractNumId w:val="991"/>
+  </w:num>
+  <w:num w:numId="1095">
     <w:abstractNumId w:val="991"/>
   </w:num>
 </w:numbering>

</xml_diff>

<commit_message>
Estatistica Básica - Medidas de dispersão
</commit_message>
<xml_diff>
--- a/Readme.docx
+++ b/Readme.docx
@@ -49,7 +49,7 @@
         <w:pStyle w:val="Date"/>
       </w:pPr>
       <w:r>
-        <w:t xml:space="preserve">2022-09-20</w:t>
+        <w:t xml:space="preserve">2022-09-21</w:t>
       </w:r>
     </w:p>
     <w:sdt>
@@ -5932,7 +5932,7 @@
     </w:p>
     <w:bookmarkEnd w:id="51"/>
     <w:bookmarkEnd w:id="52"/>
-    <w:bookmarkStart w:id="95" w:name="aula-124---estatística-básica-médias"/>
+    <w:bookmarkStart w:id="98" w:name="aula-124---estatística-básica-médias"/>
     <w:p>
       <w:pPr>
         <w:pStyle w:val="Heading1"/>
@@ -14118,7 +14118,7 @@
     </w:p>
     <w:bookmarkEnd w:id="88"/>
     <w:bookmarkEnd w:id="89"/>
-    <w:bookmarkStart w:id="94" w:name="medidas-de-dispersão"/>
+    <w:bookmarkStart w:id="97" w:name="medidas-de-dispersão"/>
     <w:p>
       <w:pPr>
         <w:pStyle w:val="Heading2"/>
@@ -14134,125 +14134,6 @@
       </w:r>
       <w:r>
         <w:t xml:space="preserve">Medidas de dispersão</w:t>
-      </w:r>
-    </w:p>
-    <w:bookmarkStart w:id="90" w:name="amplitude"/>
-    <w:p>
-      <w:pPr>
-        <w:pStyle w:val="Heading3"/>
-      </w:pPr>
-      <w:r>
-        <w:rPr>
-          <w:rStyle w:val="SectionNumber"/>
-        </w:rPr>
-        <w:t xml:space="preserve">9.3.1</w:t>
-      </w:r>
-      <w:r>
-        <w:tab/>
-      </w:r>
-      <w:r>
-        <w:t xml:space="preserve">Amplitude</w:t>
-      </w:r>
-    </w:p>
-    <w:bookmarkEnd w:id="90"/>
-    <w:bookmarkStart w:id="91" w:name="variância"/>
-    <w:p>
-      <w:pPr>
-        <w:pStyle w:val="Heading3"/>
-      </w:pPr>
-      <w:r>
-        <w:rPr>
-          <w:rStyle w:val="SectionNumber"/>
-        </w:rPr>
-        <w:t xml:space="preserve">9.3.2</w:t>
-      </w:r>
-      <w:r>
-        <w:tab/>
-      </w:r>
-      <w:r>
-        <w:t xml:space="preserve">Variância</w:t>
-      </w:r>
-    </w:p>
-    <w:bookmarkEnd w:id="91"/>
-    <w:bookmarkStart w:id="92" w:name="desvio-padrão"/>
-    <w:p>
-      <w:pPr>
-        <w:pStyle w:val="Heading3"/>
-      </w:pPr>
-      <w:r>
-        <w:rPr>
-          <w:rStyle w:val="SectionNumber"/>
-        </w:rPr>
-        <w:t xml:space="preserve">9.3.3</w:t>
-      </w:r>
-      <w:r>
-        <w:tab/>
-      </w:r>
-      <w:r>
-        <w:t xml:space="preserve">Desvio padrão</w:t>
-      </w:r>
-    </w:p>
-    <w:bookmarkEnd w:id="92"/>
-    <w:bookmarkStart w:id="93" w:name="coeficiente-de-variância"/>
-    <w:p>
-      <w:pPr>
-        <w:pStyle w:val="Heading3"/>
-      </w:pPr>
-      <w:r>
-        <w:rPr>
-          <w:rStyle w:val="SectionNumber"/>
-        </w:rPr>
-        <w:t xml:space="preserve">9.3.4</w:t>
-      </w:r>
-      <w:r>
-        <w:tab/>
-      </w:r>
-      <w:r>
-        <w:t xml:space="preserve">Coeficiente de variância</w:t>
-      </w:r>
-    </w:p>
-    <w:p>
-      <w:r>
-        <w:br w:type="page"/>
-      </w:r>
-    </w:p>
-    <w:bookmarkEnd w:id="93"/>
-    <w:bookmarkEnd w:id="94"/>
-    <w:bookmarkEnd w:id="95"/>
-    <w:bookmarkStart w:id="98" w:name="observações"/>
-    <w:p>
-      <w:pPr>
-        <w:pStyle w:val="Heading1"/>
-      </w:pPr>
-      <w:r>
-        <w:rPr>
-          <w:rStyle w:val="SectionNumber"/>
-        </w:rPr>
-        <w:t xml:space="preserve">10</w:t>
-      </w:r>
-      <w:r>
-        <w:tab/>
-      </w:r>
-      <w:r>
-        <w:t xml:space="preserve">Observações</w:t>
-      </w:r>
-    </w:p>
-    <w:bookmarkStart w:id="96" w:name="exportação-de-dados"/>
-    <w:p>
-      <w:pPr>
-        <w:pStyle w:val="Heading2"/>
-      </w:pPr>
-      <w:r>
-        <w:rPr>
-          <w:rStyle w:val="SectionNumber"/>
-        </w:rPr>
-        <w:t xml:space="preserve">10.1</w:t>
-      </w:r>
-      <w:r>
-        <w:tab/>
-      </w:r>
-      <w:r>
-        <w:t xml:space="preserve">Exportação de dados</w:t>
       </w:r>
     </w:p>
     <w:p>
@@ -14264,19 +14145,33 @@
         <w:pStyle w:val="Compact"/>
       </w:pPr>
       <w:r>
-        <w:t xml:space="preserve">Uma das maneiras mais facil de exportar dados é atraves da extensão</w:t>
-      </w:r>
-      <w:r>
-        <w:t xml:space="preserve"> </w:t>
-      </w:r>
-      <w:r>
-        <w:t xml:space="preserve">“</w:t>
-      </w:r>
-      <w:r>
-        <w:t xml:space="preserve">.csv</w:t>
-      </w:r>
-      <w:r>
-        <w:t xml:space="preserve">”</w:t>
+        <w:t xml:space="preserve">Medem o grau de</w:t>
+      </w:r>
+      <w:r>
+        <w:t xml:space="preserve"> </w:t>
+      </w:r>
+      <w:r>
+        <w:rPr>
+          <w:bCs/>
+          <w:b/>
+        </w:rPr>
+        <w:t xml:space="preserve">variabilidade</w:t>
+      </w:r>
+      <w:r>
+        <w:t xml:space="preserve"> </w:t>
+      </w:r>
+      <w:r>
+        <w:t xml:space="preserve">(dispersão) dos valores observados em torno da</w:t>
+      </w:r>
+      <w:r>
+        <w:t xml:space="preserve"> </w:t>
+      </w:r>
+      <w:r>
+        <w:rPr>
+          <w:bCs/>
+          <w:b/>
+        </w:rPr>
+        <w:t xml:space="preserve">Média Aritmética</w:t>
       </w:r>
       <w:r>
         <w:t xml:space="preserve">.</w:t>
@@ -14294,6 +14189,270 @@
         <w:pStyle w:val="Compact"/>
       </w:pPr>
       <w:r>
+        <w:t xml:space="preserve">Caracterizam a</w:t>
+      </w:r>
+      <w:r>
+        <w:t xml:space="preserve"> </w:t>
+      </w:r>
+      <w:r>
+        <w:rPr>
+          <w:bCs/>
+          <w:b/>
+        </w:rPr>
+        <w:t xml:space="preserve">representatividade da média</w:t>
+      </w:r>
+      <w:r>
+        <w:t xml:space="preserve"> </w:t>
+      </w:r>
+      <w:r>
+        <w:t xml:space="preserve">e o nivel de</w:t>
+      </w:r>
+      <w:r>
+        <w:t xml:space="preserve"> </w:t>
+      </w:r>
+      <w:r>
+        <w:rPr>
+          <w:bCs/>
+          <w:b/>
+        </w:rPr>
+        <w:t xml:space="preserve">homogeneidade</w:t>
+      </w:r>
+      <w:r>
+        <w:t xml:space="preserve"> </w:t>
+      </w:r>
+      <w:r>
+        <w:t xml:space="preserve">ou</w:t>
+      </w:r>
+      <w:r>
+        <w:t xml:space="preserve"> </w:t>
+      </w:r>
+      <w:r>
+        <w:rPr>
+          <w:bCs/>
+          <w:b/>
+        </w:rPr>
+        <w:t xml:space="preserve">heterogeneidade</w:t>
+      </w:r>
+      <w:r>
+        <w:t xml:space="preserve"> </w:t>
+      </w:r>
+      <w:r>
+        <w:t xml:space="preserve">dentro de cada grupo analizado.</w:t>
+      </w:r>
+      <w:r>
+        <w:br/>
+      </w:r>
+    </w:p>
+    <w:p>
+      <w:pPr>
+        <w:pStyle w:val="FirstParagraph"/>
+      </w:pPr>
+      <w:r>
+        <w:drawing>
+          <wp:inline>
+            <wp:extent cx="3701408" cy="1799999"/>
+            <wp:effectExtent b="0" l="0" r="0" t="0"/>
+            <wp:docPr descr="" title="" id="91" name="Picture"/>
+            <a:graphic>
+              <a:graphicData uri="http://schemas.openxmlformats.org/drawingml/2006/picture">
+                <pic:pic>
+                  <pic:nvPicPr>
+                    <pic:cNvPr descr="./Imagens/medidas_de_dispersao.png" id="92" name="Picture"/>
+                    <pic:cNvPicPr>
+                      <a:picLocks noChangeArrowheads="1" noChangeAspect="1"/>
+                    </pic:cNvPicPr>
+                  </pic:nvPicPr>
+                  <pic:blipFill>
+                    <a:blip r:embed="rId90"/>
+                    <a:stretch>
+                      <a:fillRect/>
+                    </a:stretch>
+                  </pic:blipFill>
+                  <pic:spPr bwMode="auto">
+                    <a:xfrm>
+                      <a:off x="0" y="0"/>
+                      <a:ext cx="3701408" cy="1799999"/>
+                    </a:xfrm>
+                    <a:prstGeom prst="rect">
+                      <a:avLst/>
+                    </a:prstGeom>
+                    <a:noFill/>
+                    <a:ln w="9525">
+                      <a:noFill/>
+                      <a:headEnd/>
+                      <a:tailEnd/>
+                    </a:ln>
+                  </pic:spPr>
+                </pic:pic>
+              </a:graphicData>
+            </a:graphic>
+          </wp:inline>
+        </w:drawing>
+      </w:r>
+    </w:p>
+    <w:p>
+      <w:r>
+        <w:br w:type="page"/>
+      </w:r>
+    </w:p>
+    <w:bookmarkStart w:id="93" w:name="amplitude"/>
+    <w:p>
+      <w:pPr>
+        <w:pStyle w:val="Heading3"/>
+      </w:pPr>
+      <w:r>
+        <w:rPr>
+          <w:rStyle w:val="SectionNumber"/>
+        </w:rPr>
+        <w:t xml:space="preserve">9.3.1</w:t>
+      </w:r>
+      <w:r>
+        <w:tab/>
+      </w:r>
+      <w:r>
+        <w:t xml:space="preserve">Amplitude</w:t>
+      </w:r>
+    </w:p>
+    <w:bookmarkEnd w:id="93"/>
+    <w:bookmarkStart w:id="94" w:name="variância"/>
+    <w:p>
+      <w:pPr>
+        <w:pStyle w:val="Heading3"/>
+      </w:pPr>
+      <w:r>
+        <w:rPr>
+          <w:rStyle w:val="SectionNumber"/>
+        </w:rPr>
+        <w:t xml:space="preserve">9.3.2</w:t>
+      </w:r>
+      <w:r>
+        <w:tab/>
+      </w:r>
+      <w:r>
+        <w:t xml:space="preserve">Variância</w:t>
+      </w:r>
+    </w:p>
+    <w:bookmarkEnd w:id="94"/>
+    <w:bookmarkStart w:id="95" w:name="desvio-padrão"/>
+    <w:p>
+      <w:pPr>
+        <w:pStyle w:val="Heading3"/>
+      </w:pPr>
+      <w:r>
+        <w:rPr>
+          <w:rStyle w:val="SectionNumber"/>
+        </w:rPr>
+        <w:t xml:space="preserve">9.3.3</w:t>
+      </w:r>
+      <w:r>
+        <w:tab/>
+      </w:r>
+      <w:r>
+        <w:t xml:space="preserve">Desvio padrão</w:t>
+      </w:r>
+    </w:p>
+    <w:bookmarkEnd w:id="95"/>
+    <w:bookmarkStart w:id="96" w:name="coeficiente-de-variância"/>
+    <w:p>
+      <w:pPr>
+        <w:pStyle w:val="Heading3"/>
+      </w:pPr>
+      <w:r>
+        <w:rPr>
+          <w:rStyle w:val="SectionNumber"/>
+        </w:rPr>
+        <w:t xml:space="preserve">9.3.4</w:t>
+      </w:r>
+      <w:r>
+        <w:tab/>
+      </w:r>
+      <w:r>
+        <w:t xml:space="preserve">Coeficiente de variância</w:t>
+      </w:r>
+    </w:p>
+    <w:p>
+      <w:r>
+        <w:br w:type="page"/>
+      </w:r>
+    </w:p>
+    <w:bookmarkEnd w:id="96"/>
+    <w:bookmarkEnd w:id="97"/>
+    <w:bookmarkEnd w:id="98"/>
+    <w:bookmarkStart w:id="101" w:name="observações"/>
+    <w:p>
+      <w:pPr>
+        <w:pStyle w:val="Heading1"/>
+      </w:pPr>
+      <w:r>
+        <w:rPr>
+          <w:rStyle w:val="SectionNumber"/>
+        </w:rPr>
+        <w:t xml:space="preserve">10</w:t>
+      </w:r>
+      <w:r>
+        <w:tab/>
+      </w:r>
+      <w:r>
+        <w:t xml:space="preserve">Observações</w:t>
+      </w:r>
+    </w:p>
+    <w:bookmarkStart w:id="99" w:name="exportação-de-dados"/>
+    <w:p>
+      <w:pPr>
+        <w:pStyle w:val="Heading2"/>
+      </w:pPr>
+      <w:r>
+        <w:rPr>
+          <w:rStyle w:val="SectionNumber"/>
+        </w:rPr>
+        <w:t xml:space="preserve">10.1</w:t>
+      </w:r>
+      <w:r>
+        <w:tab/>
+      </w:r>
+      <w:r>
+        <w:t xml:space="preserve">Exportação de dados</w:t>
+      </w:r>
+    </w:p>
+    <w:p>
+      <w:pPr>
+        <w:numPr>
+          <w:ilvl w:val="0"/>
+          <w:numId w:val="1092"/>
+        </w:numPr>
+        <w:pStyle w:val="Compact"/>
+      </w:pPr>
+      <w:r>
+        <w:t xml:space="preserve">Uma das maneiras mais facil de exportar dados é atraves da extensão</w:t>
+      </w:r>
+      <w:r>
+        <w:t xml:space="preserve"> </w:t>
+      </w:r>
+      <w:r>
+        <w:t xml:space="preserve">“</w:t>
+      </w:r>
+      <w:r>
+        <w:t xml:space="preserve">.csv</w:t>
+      </w:r>
+      <w:r>
+        <w:t xml:space="preserve">”</w:t>
+      </w:r>
+      <w:r>
+        <w:t xml:space="preserve">.</w:t>
+      </w:r>
+      <w:r>
+        <w:br/>
+      </w:r>
+    </w:p>
+    <w:p>
+      <w:pPr>
+        <w:numPr>
+          <w:ilvl w:val="0"/>
+          <w:numId w:val="1092"/>
+        </w:numPr>
+        <w:pStyle w:val="Compact"/>
+      </w:pPr>
+      <w:r>
         <w:t xml:space="preserve">O</w:t>
       </w:r>
       <w:r>
@@ -14335,7 +14494,7 @@
       <w:pPr>
         <w:numPr>
           <w:ilvl w:val="0"/>
-          <w:numId w:val="1091"/>
+          <w:numId w:val="1092"/>
         </w:numPr>
         <w:pStyle w:val="Compact"/>
       </w:pPr>
@@ -14350,7 +14509,7 @@
       <w:pPr>
         <w:numPr>
           <w:ilvl w:val="1"/>
-          <w:numId w:val="1092"/>
+          <w:numId w:val="1093"/>
         </w:numPr>
         <w:pStyle w:val="Compact"/>
       </w:pPr>
@@ -14384,7 +14543,7 @@
       <w:pPr>
         <w:numPr>
           <w:ilvl w:val="1"/>
-          <w:numId w:val="1092"/>
+          <w:numId w:val="1093"/>
         </w:numPr>
         <w:pStyle w:val="Compact"/>
       </w:pPr>
@@ -14415,7 +14574,7 @@
       <w:pPr>
         <w:numPr>
           <w:ilvl w:val="1"/>
-          <w:numId w:val="1092"/>
+          <w:numId w:val="1093"/>
         </w:numPr>
         <w:pStyle w:val="Compact"/>
       </w:pPr>
@@ -14467,7 +14626,7 @@
       <w:pPr>
         <w:numPr>
           <w:ilvl w:val="1"/>
-          <w:numId w:val="1092"/>
+          <w:numId w:val="1093"/>
         </w:numPr>
         <w:pStyle w:val="Compact"/>
       </w:pPr>
@@ -14512,8 +14671,8 @@
         <w:br/>
       </w:r>
     </w:p>
-    <w:bookmarkEnd w:id="96"/>
-    <w:bookmarkStart w:id="97" w:name="Xa8bf588064960458c5d85f6667a5ef7152c8394"/>
+    <w:bookmarkEnd w:id="99"/>
+    <w:bookmarkStart w:id="100" w:name="Xa8bf588064960458c5d85f6667a5ef7152c8394"/>
     <w:p>
       <w:pPr>
         <w:pStyle w:val="Heading2"/>
@@ -14535,42 +14694,12 @@
       <w:pPr>
         <w:numPr>
           <w:ilvl w:val="0"/>
-          <w:numId w:val="1093"/>
+          <w:numId w:val="1094"/>
         </w:numPr>
         <w:pStyle w:val="Compact"/>
       </w:pPr>
       <w:r>
         <w:t xml:space="preserve">Business Intelligence (BI):</w:t>
-      </w:r>
-      <w:r>
-        <w:br/>
-      </w:r>
-    </w:p>
-    <w:p>
-      <w:pPr>
-        <w:numPr>
-          <w:ilvl w:val="1"/>
-          <w:numId w:val="1094"/>
-        </w:numPr>
-        <w:pStyle w:val="Compact"/>
-      </w:pPr>
-      <w:r>
-        <w:t xml:space="preserve">Esta preocupado com entender o que aconteceu no passado.</w:t>
-      </w:r>
-      <w:r>
-        <w:br/>
-      </w:r>
-    </w:p>
-    <w:p>
-      <w:pPr>
-        <w:numPr>
-          <w:ilvl w:val="0"/>
-          <w:numId w:val="1093"/>
-        </w:numPr>
-        <w:pStyle w:val="Compact"/>
-      </w:pPr>
-      <w:r>
-        <w:t xml:space="preserve">Data Science:</w:t>
       </w:r>
       <w:r>
         <w:br/>
@@ -14585,6 +14714,36 @@
         <w:pStyle w:val="Compact"/>
       </w:pPr>
       <w:r>
+        <w:t xml:space="preserve">Esta preocupado com entender o que aconteceu no passado.</w:t>
+      </w:r>
+      <w:r>
+        <w:br/>
+      </w:r>
+    </w:p>
+    <w:p>
+      <w:pPr>
+        <w:numPr>
+          <w:ilvl w:val="0"/>
+          <w:numId w:val="1094"/>
+        </w:numPr>
+        <w:pStyle w:val="Compact"/>
+      </w:pPr>
+      <w:r>
+        <w:t xml:space="preserve">Data Science:</w:t>
+      </w:r>
+      <w:r>
+        <w:br/>
+      </w:r>
+    </w:p>
+    <w:p>
+      <w:pPr>
+        <w:numPr>
+          <w:ilvl w:val="1"/>
+          <w:numId w:val="1096"/>
+        </w:numPr>
+        <w:pStyle w:val="Compact"/>
+      </w:pPr>
+      <w:r>
         <w:t xml:space="preserve">Através dos dados, tentar prever tendências futuras.</w:t>
       </w:r>
       <w:r>
@@ -14596,9 +14755,9 @@
         <w:br w:type="page"/>
       </w:r>
     </w:p>
-    <w:bookmarkEnd w:id="97"/>
-    <w:bookmarkEnd w:id="98"/>
-    <w:bookmarkStart w:id="100" w:name="andamento-dos-estudos"/>
+    <w:bookmarkEnd w:id="100"/>
+    <w:bookmarkEnd w:id="101"/>
+    <w:bookmarkStart w:id="103" w:name="andamento-dos-estudos"/>
     <w:p>
       <w:pPr>
         <w:pStyle w:val="Heading1"/>
@@ -14616,7 +14775,7 @@
         <w:t xml:space="preserve">Andamento dos Estudos</w:t>
       </w:r>
     </w:p>
-    <w:bookmarkStart w:id="99" w:name="assunto-em-andamento"/>
+    <w:bookmarkStart w:id="102" w:name="assunto-em-andamento"/>
     <w:p>
       <w:pPr>
         <w:pStyle w:val="Heading2"/>
@@ -14645,8 +14804,8 @@
         <w:br/>
       </w:r>
     </w:p>
-    <w:bookmarkEnd w:id="99"/>
-    <w:bookmarkEnd w:id="100"/>
+    <w:bookmarkEnd w:id="102"/>
+    <w:bookmarkEnd w:id="103"/>
     <w:sectPr/>
   </w:body>
 </w:document>
@@ -15752,6 +15911,9 @@
     <w:abstractNumId w:val="991"/>
   </w:num>
   <w:num w:numId="1095">
+    <w:abstractNumId w:val="991"/>
+  </w:num>
+  <w:num w:numId="1096">
     <w:abstractNumId w:val="991"/>
   </w:num>
 </w:numbering>

</xml_diff>

<commit_message>
Estatística Básica - Amplitude Total
</commit_message>
<xml_diff>
--- a/Readme.docx
+++ b/Readme.docx
@@ -49,7 +49,7 @@
         <w:pStyle w:val="Date"/>
       </w:pPr>
       <w:r>
-        <w:t xml:space="preserve">2022-09-21</w:t>
+        <w:t xml:space="preserve">2022-09-22</w:t>
       </w:r>
     </w:p>
     <w:sdt>
@@ -14295,7 +14295,7 @@
         <w:br w:type="page"/>
       </w:r>
     </w:p>
-    <w:bookmarkStart w:id="93" w:name="amplitude"/>
+    <w:bookmarkStart w:id="93" w:name="amplitude-total-a_t"/>
     <w:p>
       <w:pPr>
         <w:pStyle w:val="Heading3"/>
@@ -14310,7 +14310,229 @@
         <w:tab/>
       </w:r>
       <w:r>
-        <w:t xml:space="preserve">Amplitude</w:t>
+        <w:t xml:space="preserve">Amplitude Total (</w:t>
+      </w:r>
+      <m:oMath>
+        <m:sSub>
+          <m:e>
+            <m:r>
+              <m:t>A</m:t>
+            </m:r>
+          </m:e>
+          <m:sub>
+            <m:r>
+              <m:t>T</m:t>
+            </m:r>
+          </m:sub>
+        </m:sSub>
+      </m:oMath>
+      <w:r>
+        <w:t xml:space="preserve">)</w:t>
+      </w:r>
+    </w:p>
+    <w:p>
+      <w:pPr>
+        <w:numPr>
+          <w:ilvl w:val="0"/>
+          <w:numId w:val="1092"/>
+        </w:numPr>
+        <w:pStyle w:val="Compact"/>
+      </w:pPr>
+      <w:r>
+        <w:t xml:space="preserve">Diferença entre o maior e o menor dos valores da série.</w:t>
+      </w:r>
+      <w:r>
+        <w:br/>
+      </w:r>
+    </w:p>
+    <w:p>
+      <w:pPr>
+        <w:numPr>
+          <w:ilvl w:val="0"/>
+          <w:numId w:val="1092"/>
+        </w:numPr>
+        <w:pStyle w:val="Compact"/>
+      </w:pPr>
+      <w:r>
+        <w:t xml:space="preserve">Não considera a dispersão dos valores internos, apenas os extremos.</w:t>
+      </w:r>
+      <w:r>
+        <w:br/>
+      </w:r>
+    </w:p>
+    <w:p>
+      <w:pPr>
+        <w:numPr>
+          <w:ilvl w:val="0"/>
+          <w:numId w:val="1092"/>
+        </w:numPr>
+        <w:pStyle w:val="Compact"/>
+      </w:pPr>
+      <w:r>
+        <w:t xml:space="preserve">Utilização limitada enquanto medida de dispersão, oferece pouca informação.</w:t>
+      </w:r>
+      <w:r>
+        <w:br/>
+      </w:r>
+    </w:p>
+    <w:p>
+      <w:pPr>
+        <w:numPr>
+          <w:ilvl w:val="0"/>
+          <w:numId w:val="1092"/>
+        </w:numPr>
+        <w:pStyle w:val="Compact"/>
+      </w:pPr>
+      <w:r>
+        <w:t xml:space="preserve">Cálculo:</w:t>
+      </w:r>
+      <w:r>
+        <w:br/>
+      </w:r>
+    </w:p>
+    <w:p>
+      <w:pPr>
+        <w:pStyle w:val="Compact"/>
+      </w:pPr>
+      <m:oMathPara>
+        <m:oMathParaPr>
+          <m:jc m:val="center"/>
+        </m:oMathParaPr>
+        <m:oMath>
+          <m:sSub>
+            <m:e>
+              <m:r>
+                <m:t>A</m:t>
+              </m:r>
+            </m:e>
+            <m:sub>
+              <m:r>
+                <m:t>T</m:t>
+              </m:r>
+            </m:sub>
+          </m:sSub>
+          <m:r>
+            <m:rPr>
+              <m:sty m:val="p"/>
+            </m:rPr>
+            <m:t>=</m:t>
+          </m:r>
+          <m:sSub>
+            <m:e>
+              <m:r>
+                <m:t>X</m:t>
+              </m:r>
+            </m:e>
+            <m:sub>
+              <m:r>
+                <m:t>M</m:t>
+              </m:r>
+              <m:r>
+                <m:t>á</m:t>
+              </m:r>
+              <m:r>
+                <m:t>x</m:t>
+              </m:r>
+            </m:sub>
+          </m:sSub>
+          <m:r>
+            <m:rPr>
+              <m:sty m:val="p"/>
+            </m:rPr>
+            <m:t>−</m:t>
+          </m:r>
+          <m:sSub>
+            <m:e>
+              <m:r>
+                <m:t>X</m:t>
+              </m:r>
+            </m:e>
+            <m:sub>
+              <m:r>
+                <m:t>M</m:t>
+              </m:r>
+              <m:r>
+                <m:t>í</m:t>
+              </m:r>
+              <m:r>
+                <m:t>n</m:t>
+              </m:r>
+            </m:sub>
+          </m:sSub>
+        </m:oMath>
+      </m:oMathPara>
+    </w:p>
+    <w:p>
+      <w:pPr>
+        <w:numPr>
+          <w:ilvl w:val="0"/>
+          <w:numId w:val="1000"/>
+        </w:numPr>
+        <w:pStyle w:val="Compact"/>
+      </w:pPr>
+      <w:r>
+        <w:t xml:space="preserve">Onde,</w:t>
+      </w:r>
+      <w:r>
+        <w:br/>
+      </w:r>
+      <m:oMath>
+        <m:sSub>
+          <m:e>
+            <m:r>
+              <m:t>X</m:t>
+            </m:r>
+          </m:e>
+          <m:sub>
+            <m:r>
+              <m:t>M</m:t>
+            </m:r>
+            <m:r>
+              <m:t>á</m:t>
+            </m:r>
+            <m:r>
+              <m:t>x</m:t>
+            </m:r>
+          </m:sub>
+        </m:sSub>
+      </m:oMath>
+      <w:r>
+        <w:t xml:space="preserve"> </w:t>
+      </w:r>
+      <w:r>
+        <w:t xml:space="preserve">é o valor máximo da série.</w:t>
+      </w:r>
+      <w:r>
+        <w:br/>
+      </w:r>
+      <m:oMath>
+        <m:sSub>
+          <m:e>
+            <m:r>
+              <m:t>X</m:t>
+            </m:r>
+          </m:e>
+          <m:sub>
+            <m:r>
+              <m:t>M</m:t>
+            </m:r>
+            <m:r>
+              <m:t>í</m:t>
+            </m:r>
+            <m:r>
+              <m:t>n</m:t>
+            </m:r>
+          </m:sub>
+        </m:sSub>
+      </m:oMath>
+      <w:r>
+        <w:t xml:space="preserve"> </w:t>
+      </w:r>
+      <w:r>
+        <w:t xml:space="preserve">é o valor mínimo da série.</w:t>
+      </w:r>
+      <w:r>
+        <w:br/>
       </w:r>
     </w:p>
     <w:bookmarkEnd w:id="93"/>
@@ -14418,7 +14640,7 @@
       <w:pPr>
         <w:numPr>
           <w:ilvl w:val="0"/>
-          <w:numId w:val="1092"/>
+          <w:numId w:val="1093"/>
         </w:numPr>
         <w:pStyle w:val="Compact"/>
       </w:pPr>
@@ -14448,7 +14670,7 @@
       <w:pPr>
         <w:numPr>
           <w:ilvl w:val="0"/>
-          <w:numId w:val="1092"/>
+          <w:numId w:val="1093"/>
         </w:numPr>
         <w:pStyle w:val="Compact"/>
       </w:pPr>
@@ -14494,7 +14716,7 @@
       <w:pPr>
         <w:numPr>
           <w:ilvl w:val="0"/>
-          <w:numId w:val="1092"/>
+          <w:numId w:val="1093"/>
         </w:numPr>
         <w:pStyle w:val="Compact"/>
       </w:pPr>
@@ -14509,7 +14731,7 @@
       <w:pPr>
         <w:numPr>
           <w:ilvl w:val="1"/>
-          <w:numId w:val="1093"/>
+          <w:numId w:val="1094"/>
         </w:numPr>
         <w:pStyle w:val="Compact"/>
       </w:pPr>
@@ -14543,7 +14765,7 @@
       <w:pPr>
         <w:numPr>
           <w:ilvl w:val="1"/>
-          <w:numId w:val="1093"/>
+          <w:numId w:val="1094"/>
         </w:numPr>
         <w:pStyle w:val="Compact"/>
       </w:pPr>
@@ -14574,7 +14796,7 @@
       <w:pPr>
         <w:numPr>
           <w:ilvl w:val="1"/>
-          <w:numId w:val="1093"/>
+          <w:numId w:val="1094"/>
         </w:numPr>
         <w:pStyle w:val="Compact"/>
       </w:pPr>
@@ -14626,7 +14848,7 @@
       <w:pPr>
         <w:numPr>
           <w:ilvl w:val="1"/>
-          <w:numId w:val="1093"/>
+          <w:numId w:val="1094"/>
         </w:numPr>
         <w:pStyle w:val="Compact"/>
       </w:pPr>
@@ -14694,42 +14916,12 @@
       <w:pPr>
         <w:numPr>
           <w:ilvl w:val="0"/>
-          <w:numId w:val="1094"/>
+          <w:numId w:val="1095"/>
         </w:numPr>
         <w:pStyle w:val="Compact"/>
       </w:pPr>
       <w:r>
         <w:t xml:space="preserve">Business Intelligence (BI):</w:t>
-      </w:r>
-      <w:r>
-        <w:br/>
-      </w:r>
-    </w:p>
-    <w:p>
-      <w:pPr>
-        <w:numPr>
-          <w:ilvl w:val="1"/>
-          <w:numId w:val="1095"/>
-        </w:numPr>
-        <w:pStyle w:val="Compact"/>
-      </w:pPr>
-      <w:r>
-        <w:t xml:space="preserve">Esta preocupado com entender o que aconteceu no passado.</w:t>
-      </w:r>
-      <w:r>
-        <w:br/>
-      </w:r>
-    </w:p>
-    <w:p>
-      <w:pPr>
-        <w:numPr>
-          <w:ilvl w:val="0"/>
-          <w:numId w:val="1094"/>
-        </w:numPr>
-        <w:pStyle w:val="Compact"/>
-      </w:pPr>
-      <w:r>
-        <w:t xml:space="preserve">Data Science:</w:t>
       </w:r>
       <w:r>
         <w:br/>
@@ -14740,6 +14932,36 @@
         <w:numPr>
           <w:ilvl w:val="1"/>
           <w:numId w:val="1096"/>
+        </w:numPr>
+        <w:pStyle w:val="Compact"/>
+      </w:pPr>
+      <w:r>
+        <w:t xml:space="preserve">Esta preocupado com entender o que aconteceu no passado.</w:t>
+      </w:r>
+      <w:r>
+        <w:br/>
+      </w:r>
+    </w:p>
+    <w:p>
+      <w:pPr>
+        <w:numPr>
+          <w:ilvl w:val="0"/>
+          <w:numId w:val="1095"/>
+        </w:numPr>
+        <w:pStyle w:val="Compact"/>
+      </w:pPr>
+      <w:r>
+        <w:t xml:space="preserve">Data Science:</w:t>
+      </w:r>
+      <w:r>
+        <w:br/>
+      </w:r>
+    </w:p>
+    <w:p>
+      <w:pPr>
+        <w:numPr>
+          <w:ilvl w:val="1"/>
+          <w:numId w:val="1097"/>
         </w:numPr>
         <w:pStyle w:val="Compact"/>
       </w:pPr>
@@ -15914,6 +16136,9 @@
     <w:abstractNumId w:val="991"/>
   </w:num>
   <w:num w:numId="1096">
+    <w:abstractNumId w:val="991"/>
+  </w:num>
+  <w:num w:numId="1097">
     <w:abstractNumId w:val="991"/>
   </w:num>
 </w:numbering>

</xml_diff>

<commit_message>
Estatística Básica - Desvio - dados não agrupados
</commit_message>
<xml_diff>
--- a/Readme.docx
+++ b/Readme.docx
@@ -49,7 +49,7 @@
         <w:pStyle w:val="Date"/>
       </w:pPr>
       <w:r>
-        <w:t xml:space="preserve">2022-09-22</w:t>
+        <w:t xml:space="preserve">2022-09-23</w:t>
       </w:r>
     </w:p>
     <w:sdt>
@@ -5932,7 +5932,7 @@
     </w:p>
     <w:bookmarkEnd w:id="51"/>
     <w:bookmarkEnd w:id="52"/>
-    <w:bookmarkStart w:id="98" w:name="aula-124---estatística-básica-médias"/>
+    <w:bookmarkStart w:id="101" w:name="aula-124---estatística-básica-médias"/>
     <w:p>
       <w:pPr>
         <w:pStyle w:val="Heading1"/>
@@ -14118,7 +14118,7 @@
     </w:p>
     <w:bookmarkEnd w:id="88"/>
     <w:bookmarkEnd w:id="89"/>
-    <w:bookmarkStart w:id="97" w:name="medidas-de-dispersão"/>
+    <w:bookmarkStart w:id="100" w:name="medidas-de-dispersão"/>
     <w:p>
       <w:pPr>
         <w:pStyle w:val="Heading2"/>
@@ -14535,8 +14535,13 @@
         <w:br/>
       </w:r>
     </w:p>
+    <w:p>
+      <w:r>
+        <w:br w:type="page"/>
+      </w:r>
+    </w:p>
     <w:bookmarkEnd w:id="93"/>
-    <w:bookmarkStart w:id="94" w:name="variância"/>
+    <w:bookmarkStart w:id="96" w:name="desvio"/>
     <w:p>
       <w:pPr>
         <w:pStyle w:val="Heading3"/>
@@ -14551,89 +14556,33 @@
         <w:tab/>
       </w:r>
       <w:r>
-        <w:t xml:space="preserve">Variância</w:t>
-      </w:r>
-    </w:p>
-    <w:bookmarkEnd w:id="94"/>
-    <w:bookmarkStart w:id="95" w:name="desvio-padrão"/>
-    <w:p>
-      <w:pPr>
-        <w:pStyle w:val="Heading3"/>
+        <w:t xml:space="preserve">Desvio</w:t>
+      </w:r>
+    </w:p>
+    <w:bookmarkStart w:id="94" w:name="desvio-absoluto-d"/>
+    <w:p>
+      <w:pPr>
+        <w:pStyle w:val="Heading4"/>
       </w:pPr>
       <w:r>
         <w:rPr>
           <w:rStyle w:val="SectionNumber"/>
         </w:rPr>
-        <w:t xml:space="preserve">9.3.3</w:t>
+        <w:t xml:space="preserve">9.3.2.1</w:t>
       </w:r>
       <w:r>
         <w:tab/>
       </w:r>
       <w:r>
-        <w:t xml:space="preserve">Desvio padrão</w:t>
-      </w:r>
-    </w:p>
-    <w:bookmarkEnd w:id="95"/>
-    <w:bookmarkStart w:id="96" w:name="coeficiente-de-variância"/>
-    <w:p>
-      <w:pPr>
-        <w:pStyle w:val="Heading3"/>
-      </w:pPr>
-      <w:r>
-        <w:rPr>
-          <w:rStyle w:val="SectionNumber"/>
-        </w:rPr>
-        <w:t xml:space="preserve">9.3.4</w:t>
-      </w:r>
-      <w:r>
-        <w:tab/>
-      </w:r>
-      <w:r>
-        <w:t xml:space="preserve">Coeficiente de variância</w:t>
-      </w:r>
-    </w:p>
-    <w:p>
-      <w:r>
-        <w:br w:type="page"/>
-      </w:r>
-    </w:p>
-    <w:bookmarkEnd w:id="96"/>
-    <w:bookmarkEnd w:id="97"/>
-    <w:bookmarkEnd w:id="98"/>
-    <w:bookmarkStart w:id="101" w:name="observações"/>
-    <w:p>
-      <w:pPr>
-        <w:pStyle w:val="Heading1"/>
-      </w:pPr>
-      <w:r>
-        <w:rPr>
-          <w:rStyle w:val="SectionNumber"/>
-        </w:rPr>
-        <w:t xml:space="preserve">10</w:t>
-      </w:r>
-      <w:r>
-        <w:tab/>
-      </w:r>
-      <w:r>
-        <w:t xml:space="preserve">Observações</w:t>
-      </w:r>
-    </w:p>
-    <w:bookmarkStart w:id="99" w:name="exportação-de-dados"/>
-    <w:p>
-      <w:pPr>
-        <w:pStyle w:val="Heading2"/>
-      </w:pPr>
-      <w:r>
-        <w:rPr>
-          <w:rStyle w:val="SectionNumber"/>
-        </w:rPr>
-        <w:t xml:space="preserve">10.1</w:t>
-      </w:r>
-      <w:r>
-        <w:tab/>
-      </w:r>
-      <w:r>
-        <w:t xml:space="preserve">Exportação de dados</w:t>
+        <w:t xml:space="preserve">Desvio Absoluto (</w:t>
+      </w:r>
+      <m:oMath>
+        <m:r>
+          <m:t>D</m:t>
+        </m:r>
+      </m:oMath>
+      <w:r>
+        <w:t xml:space="preserve">)</w:t>
       </w:r>
     </w:p>
     <w:p>
@@ -14645,19 +14594,182 @@
         <w:pStyle w:val="Compact"/>
       </w:pPr>
       <w:r>
-        <w:t xml:space="preserve">Uma das maneiras mais facil de exportar dados é atraves da extensão</w:t>
-      </w:r>
-      <w:r>
-        <w:t xml:space="preserve"> </w:t>
-      </w:r>
-      <w:r>
-        <w:t xml:space="preserve">“</w:t>
-      </w:r>
-      <w:r>
-        <w:t xml:space="preserve">.csv</w:t>
-      </w:r>
-      <w:r>
-        <w:t xml:space="preserve">”</w:t>
+        <w:t xml:space="preserve">Os</w:t>
+      </w:r>
+      <w:r>
+        <w:t xml:space="preserve"> </w:t>
+      </w:r>
+      <w:r>
+        <w:rPr>
+          <w:bCs/>
+          <w:b/>
+        </w:rPr>
+        <w:t xml:space="preserve">Desvios Absolutos</w:t>
+      </w:r>
+      <w:r>
+        <w:t xml:space="preserve"> </w:t>
+      </w:r>
+      <w:r>
+        <w:t xml:space="preserve">(</w:t>
+      </w:r>
+      <m:oMath>
+        <m:r>
+          <m:t>D</m:t>
+        </m:r>
+      </m:oMath>
+      <w:r>
+        <w:t xml:space="preserve">) são a diferença absoluta entre um valor observado e a média aritmética:</w:t>
+      </w:r>
+      <w:r>
+        <w:br/>
+      </w:r>
+    </w:p>
+    <w:p>
+      <w:pPr>
+        <w:pStyle w:val="Compact"/>
+      </w:pPr>
+      <m:oMathPara>
+        <m:oMathParaPr>
+          <m:jc m:val="center"/>
+        </m:oMathParaPr>
+        <m:oMath>
+          <m:r>
+            <m:t>D</m:t>
+          </m:r>
+          <m:r>
+            <m:rPr>
+              <m:sty m:val="p"/>
+            </m:rPr>
+            <m:t>=</m:t>
+          </m:r>
+          <m:d>
+            <m:dPr>
+              <m:begChr m:val="|"/>
+              <m:endChr m:val="|"/>
+              <m:sepChr m:val=""/>
+              <m:grow/>
+            </m:dPr>
+            <m:e>
+              <m:d>
+                <m:dPr>
+                  <m:begChr m:val="("/>
+                  <m:endChr m:val=")"/>
+                  <m:sepChr m:val=""/>
+                  <m:grow/>
+                </m:dPr>
+                <m:e>
+                  <m:sSub>
+                    <m:e>
+                      <m:r>
+                        <m:t>x</m:t>
+                      </m:r>
+                    </m:e>
+                    <m:sub>
+                      <m:r>
+                        <m:t>i</m:t>
+                      </m:r>
+                    </m:sub>
+                  </m:sSub>
+                  <m:r>
+                    <m:rPr>
+                      <m:sty m:val="p"/>
+                    </m:rPr>
+                    <m:t>−</m:t>
+                  </m:r>
+                  <m:acc>
+                    <m:accPr>
+                      <m:chr m:val="‾"/>
+                    </m:accPr>
+                    <m:e>
+                      <m:r>
+                        <m:t>x</m:t>
+                      </m:r>
+                    </m:e>
+                  </m:acc>
+                </m:e>
+              </m:d>
+            </m:e>
+          </m:d>
+        </m:oMath>
+      </m:oMathPara>
+    </w:p>
+    <w:p>
+      <w:pPr>
+        <w:numPr>
+          <w:ilvl w:val="0"/>
+          <w:numId w:val="1000"/>
+        </w:numPr>
+        <w:pStyle w:val="Compact"/>
+      </w:pPr>
+      <w:r>
+        <w:t xml:space="preserve">Onde,</w:t>
+      </w:r>
+      <w:r>
+        <w:br/>
+      </w:r>
+      <m:oMath>
+        <m:sSub>
+          <m:e>
+            <m:r>
+              <m:t>x</m:t>
+            </m:r>
+          </m:e>
+          <m:sub>
+            <m:r>
+              <m:t>i</m:t>
+            </m:r>
+          </m:sub>
+        </m:sSub>
+      </m:oMath>
+      <w:r>
+        <w:t xml:space="preserve"> </w:t>
+      </w:r>
+      <w:r>
+        <w:t xml:space="preserve">é o</w:t>
+      </w:r>
+      <w:r>
+        <w:t xml:space="preserve"> </w:t>
+      </w:r>
+      <w:r>
+        <w:rPr>
+          <w:bCs/>
+          <w:b/>
+        </w:rPr>
+        <w:t xml:space="preserve">valor de cada elemento</w:t>
+      </w:r>
+      <w:r>
+        <w:t xml:space="preserve">.</w:t>
+      </w:r>
+      <w:r>
+        <w:br/>
+      </w:r>
+      <m:oMath>
+        <m:acc>
+          <m:accPr>
+            <m:chr m:val="‾"/>
+          </m:accPr>
+          <m:e>
+            <m:r>
+              <m:t>x</m:t>
+            </m:r>
+          </m:e>
+        </m:acc>
+      </m:oMath>
+      <w:r>
+        <w:t xml:space="preserve"> </w:t>
+      </w:r>
+      <w:r>
+        <w:t xml:space="preserve">é a</w:t>
+      </w:r>
+      <w:r>
+        <w:t xml:space="preserve"> </w:t>
+      </w:r>
+      <w:r>
+        <w:rPr>
+          <w:bCs/>
+          <w:b/>
+        </w:rPr>
+        <w:t xml:space="preserve">Média Aritmética</w:t>
       </w:r>
       <w:r>
         <w:t xml:space="preserve">.</w:t>
@@ -14675,6 +14787,1399 @@
         <w:pStyle w:val="Compact"/>
       </w:pPr>
       <w:r>
+        <w:t xml:space="preserve">Os</w:t>
+      </w:r>
+      <w:r>
+        <w:t xml:space="preserve"> </w:t>
+      </w:r>
+      <w:r>
+        <w:rPr>
+          <w:bCs/>
+          <w:b/>
+        </w:rPr>
+        <w:t xml:space="preserve">Desvios Absolutos</w:t>
+      </w:r>
+      <w:r>
+        <w:t xml:space="preserve"> </w:t>
+      </w:r>
+      <w:r>
+        <w:t xml:space="preserve">(</w:t>
+      </w:r>
+      <m:oMath>
+        <m:r>
+          <m:t>D</m:t>
+        </m:r>
+      </m:oMath>
+      <w:r>
+        <w:t xml:space="preserve">) são um conjunto de elementos como resposta final.</w:t>
+      </w:r>
+      <w:r>
+        <w:br/>
+      </w:r>
+    </w:p>
+    <w:bookmarkEnd w:id="94"/>
+    <w:bookmarkStart w:id="95" w:name="desvio-absoluto-médio-dm"/>
+    <w:p>
+      <w:pPr>
+        <w:pStyle w:val="Heading4"/>
+      </w:pPr>
+      <w:r>
+        <w:rPr>
+          <w:rStyle w:val="SectionNumber"/>
+        </w:rPr>
+        <w:t xml:space="preserve">9.3.2.2</w:t>
+      </w:r>
+      <w:r>
+        <w:tab/>
+      </w:r>
+      <w:r>
+        <w:t xml:space="preserve">Desvio Absoluto Médio (</w:t>
+      </w:r>
+      <m:oMath>
+        <m:r>
+          <m:t>d</m:t>
+        </m:r>
+        <m:r>
+          <m:t>m</m:t>
+        </m:r>
+      </m:oMath>
+      <w:r>
+        <w:t xml:space="preserve">)</w:t>
+      </w:r>
+    </w:p>
+    <w:p>
+      <w:pPr>
+        <w:numPr>
+          <w:ilvl w:val="0"/>
+          <w:numId w:val="1094"/>
+        </w:numPr>
+        <w:pStyle w:val="Compact"/>
+      </w:pPr>
+      <w:r>
+        <w:t xml:space="preserve">É a</w:t>
+      </w:r>
+      <w:r>
+        <w:t xml:space="preserve"> </w:t>
+      </w:r>
+      <w:r>
+        <w:rPr>
+          <w:bCs/>
+          <w:b/>
+        </w:rPr>
+        <w:t xml:space="preserve">Média</w:t>
+      </w:r>
+      <w:r>
+        <w:t xml:space="preserve"> </w:t>
+      </w:r>
+      <w:r>
+        <w:t xml:space="preserve">dos</w:t>
+      </w:r>
+      <w:r>
+        <w:t xml:space="preserve"> </w:t>
+      </w:r>
+      <w:r>
+        <w:rPr>
+          <w:bCs/>
+          <w:b/>
+        </w:rPr>
+        <w:t xml:space="preserve">Desvios</w:t>
+      </w:r>
+      <w:r>
+        <w:t xml:space="preserve">:</w:t>
+      </w:r>
+      <w:r>
+        <w:br/>
+      </w:r>
+    </w:p>
+    <w:p>
+      <w:pPr>
+        <w:pStyle w:val="Compact"/>
+      </w:pPr>
+      <m:oMathPara>
+        <m:oMathParaPr>
+          <m:jc m:val="center"/>
+        </m:oMathParaPr>
+        <m:oMath>
+          <m:r>
+            <m:t>d</m:t>
+          </m:r>
+          <m:r>
+            <m:t>m</m:t>
+          </m:r>
+          <m:d>
+            <m:dPr>
+              <m:begChr m:val="("/>
+              <m:endChr m:val=")"/>
+              <m:sepChr m:val=""/>
+              <m:grow/>
+            </m:dPr>
+            <m:e>
+              <m:r>
+                <m:t>x</m:t>
+              </m:r>
+            </m:e>
+          </m:d>
+          <m:r>
+            <m:rPr>
+              <m:sty m:val="p"/>
+            </m:rPr>
+            <m:t>=</m:t>
+          </m:r>
+          <m:f>
+            <m:fPr>
+              <m:type m:val="bar"/>
+            </m:fPr>
+            <m:num>
+              <m:nary>
+                <m:naryPr>
+                  <m:chr m:val="∑"/>
+                  <m:limLoc m:val="undOvr"/>
+                  <m:subHide m:val="0"/>
+                  <m:supHide m:val="0"/>
+                </m:naryPr>
+                <m:sub>
+                  <m:r>
+                    <m:t>i</m:t>
+                  </m:r>
+                  <m:r>
+                    <m:rPr>
+                      <m:sty m:val="p"/>
+                    </m:rPr>
+                    <m:t>=</m:t>
+                  </m:r>
+                  <m:r>
+                    <m:t>1</m:t>
+                  </m:r>
+                </m:sub>
+                <m:sup>
+                  <m:r>
+                    <m:t>n</m:t>
+                  </m:r>
+                </m:sup>
+                <m:e>
+                  <m:d>
+                    <m:dPr>
+                      <m:begChr m:val="|"/>
+                      <m:endChr m:val="|"/>
+                      <m:sepChr m:val=""/>
+                      <m:grow/>
+                    </m:dPr>
+                    <m:e>
+                      <m:sSub>
+                        <m:e>
+                          <m:r>
+                            <m:t>x</m:t>
+                          </m:r>
+                        </m:e>
+                        <m:sub>
+                          <m:r>
+                            <m:t>i</m:t>
+                          </m:r>
+                        </m:sub>
+                      </m:sSub>
+                      <m:r>
+                        <m:rPr>
+                          <m:sty m:val="p"/>
+                        </m:rPr>
+                        <m:t>−</m:t>
+                      </m:r>
+                      <m:acc>
+                        <m:accPr>
+                          <m:chr m:val="‾"/>
+                        </m:accPr>
+                        <m:e>
+                          <m:r>
+                            <m:t>x</m:t>
+                          </m:r>
+                        </m:e>
+                      </m:acc>
+                    </m:e>
+                  </m:d>
+                </m:e>
+              </m:nary>
+            </m:num>
+            <m:den>
+              <m:r>
+                <m:t>n</m:t>
+              </m:r>
+            </m:den>
+          </m:f>
+        </m:oMath>
+      </m:oMathPara>
+    </w:p>
+    <w:p>
+      <w:pPr>
+        <w:numPr>
+          <w:ilvl w:val="0"/>
+          <w:numId w:val="1000"/>
+        </w:numPr>
+        <w:pStyle w:val="Compact"/>
+      </w:pPr>
+      <w:r>
+        <w:t xml:space="preserve">Onde,</w:t>
+      </w:r>
+      <w:r>
+        <w:br/>
+      </w:r>
+      <m:oMath>
+        <m:sSub>
+          <m:e>
+            <m:r>
+              <m:t>x</m:t>
+            </m:r>
+          </m:e>
+          <m:sub>
+            <m:r>
+              <m:t>i</m:t>
+            </m:r>
+          </m:sub>
+        </m:sSub>
+      </m:oMath>
+      <w:r>
+        <w:t xml:space="preserve"> </w:t>
+      </w:r>
+      <w:r>
+        <w:t xml:space="preserve">é o</w:t>
+      </w:r>
+      <w:r>
+        <w:t xml:space="preserve"> </w:t>
+      </w:r>
+      <w:r>
+        <w:rPr>
+          <w:bCs/>
+          <w:b/>
+        </w:rPr>
+        <w:t xml:space="preserve">valor de cada elemento</w:t>
+      </w:r>
+      <w:r>
+        <w:t xml:space="preserve">.</w:t>
+      </w:r>
+      <w:r>
+        <w:br/>
+      </w:r>
+      <m:oMath>
+        <m:acc>
+          <m:accPr>
+            <m:chr m:val="‾"/>
+          </m:accPr>
+          <m:e>
+            <m:r>
+              <m:t>x</m:t>
+            </m:r>
+          </m:e>
+        </m:acc>
+      </m:oMath>
+      <w:r>
+        <w:t xml:space="preserve"> </w:t>
+      </w:r>
+      <w:r>
+        <w:t xml:space="preserve">é a</w:t>
+      </w:r>
+      <w:r>
+        <w:t xml:space="preserve"> </w:t>
+      </w:r>
+      <w:r>
+        <w:rPr>
+          <w:bCs/>
+          <w:b/>
+        </w:rPr>
+        <w:t xml:space="preserve">Média Aritmética</w:t>
+      </w:r>
+      <w:r>
+        <w:t xml:space="preserve">.</w:t>
+      </w:r>
+      <w:r>
+        <w:br/>
+      </w:r>
+      <m:oMath>
+        <m:r>
+          <m:t>n</m:t>
+        </m:r>
+      </m:oMath>
+      <w:r>
+        <w:t xml:space="preserve"> </w:t>
+      </w:r>
+      <w:r>
+        <w:t xml:space="preserve">é o</w:t>
+      </w:r>
+      <w:r>
+        <w:t xml:space="preserve"> </w:t>
+      </w:r>
+      <w:r>
+        <w:rPr>
+          <w:bCs/>
+          <w:b/>
+        </w:rPr>
+        <w:t xml:space="preserve">número total de elementos</w:t>
+      </w:r>
+      <w:r>
+        <w:t xml:space="preserve"> </w:t>
+      </w:r>
+      <w:r>
+        <w:t xml:space="preserve">(frequencia total).</w:t>
+      </w:r>
+      <w:r>
+        <w:br/>
+      </w:r>
+    </w:p>
+    <w:p>
+      <w:r>
+        <w:br w:type="page"/>
+      </w:r>
+    </w:p>
+    <w:bookmarkEnd w:id="95"/>
+    <w:bookmarkEnd w:id="96"/>
+    <w:bookmarkStart w:id="97" w:name="variância-s2"/>
+    <w:p>
+      <w:pPr>
+        <w:pStyle w:val="Heading3"/>
+      </w:pPr>
+      <w:r>
+        <w:rPr>
+          <w:rStyle w:val="SectionNumber"/>
+        </w:rPr>
+        <w:t xml:space="preserve">9.3.3</w:t>
+      </w:r>
+      <w:r>
+        <w:tab/>
+      </w:r>
+      <w:r>
+        <w:t xml:space="preserve">Variância (</w:t>
+      </w:r>
+      <m:oMath>
+        <m:sSup>
+          <m:e>
+            <m:r>
+              <m:t>S</m:t>
+            </m:r>
+          </m:e>
+          <m:sup>
+            <m:r>
+              <m:t>2</m:t>
+            </m:r>
+          </m:sup>
+        </m:sSup>
+      </m:oMath>
+      <w:r>
+        <w:t xml:space="preserve">)</w:t>
+      </w:r>
+    </w:p>
+    <w:p>
+      <w:pPr>
+        <w:numPr>
+          <w:ilvl w:val="0"/>
+          <w:numId w:val="1095"/>
+        </w:numPr>
+        <w:pStyle w:val="Compact"/>
+      </w:pPr>
+      <w:r>
+        <w:t xml:space="preserve">Leva em consideração os valores extremos e também os valores intermediários.</w:t>
+      </w:r>
+      <w:r>
+        <w:br/>
+      </w:r>
+    </w:p>
+    <w:p>
+      <w:pPr>
+        <w:numPr>
+          <w:ilvl w:val="0"/>
+          <w:numId w:val="1095"/>
+        </w:numPr>
+        <w:pStyle w:val="Compact"/>
+      </w:pPr>
+      <w:r>
+        <w:t xml:space="preserve">Relaciona os desvios em torno da média (destancias dos valores ate a média).</w:t>
+      </w:r>
+      <w:r>
+        <w:br/>
+      </w:r>
+    </w:p>
+    <w:p>
+      <w:pPr>
+        <w:numPr>
+          <w:ilvl w:val="0"/>
+          <w:numId w:val="1095"/>
+        </w:numPr>
+        <w:pStyle w:val="Compact"/>
+      </w:pPr>
+      <w:r>
+        <w:t xml:space="preserve">Média Aritmética dos quadrados dos desvios.</w:t>
+      </w:r>
+      <w:r>
+        <w:br/>
+      </w:r>
+    </w:p>
+    <w:p>
+      <w:pPr>
+        <w:numPr>
+          <w:ilvl w:val="0"/>
+          <w:numId w:val="1095"/>
+        </w:numPr>
+        <w:pStyle w:val="Compact"/>
+      </w:pPr>
+      <w:r>
+        <w:t xml:space="preserve">Cálculo dados não agrupados:</w:t>
+      </w:r>
+      <w:r>
+        <w:br/>
+      </w:r>
+    </w:p>
+    <w:p>
+      <w:pPr>
+        <w:numPr>
+          <w:ilvl w:val="1"/>
+          <w:numId w:val="1096"/>
+        </w:numPr>
+        <w:pStyle w:val="Compact"/>
+      </w:pPr>
+      <w:r>
+        <w:t xml:space="preserve">População</w:t>
+      </w:r>
+      <w:r>
+        <w:br/>
+      </w:r>
+    </w:p>
+    <w:p>
+      <w:pPr>
+        <w:pStyle w:val="Compact"/>
+      </w:pPr>
+      <m:oMathPara>
+        <m:oMathParaPr>
+          <m:jc m:val="center"/>
+        </m:oMathParaPr>
+        <m:oMath>
+          <m:sSup>
+            <m:e>
+              <m:r>
+                <m:t>S</m:t>
+              </m:r>
+            </m:e>
+            <m:sup>
+              <m:r>
+                <m:t>2</m:t>
+              </m:r>
+            </m:sup>
+          </m:sSup>
+          <m:r>
+            <m:rPr>
+              <m:sty m:val="p"/>
+            </m:rPr>
+            <m:t>=</m:t>
+          </m:r>
+          <m:nary>
+            <m:naryPr>
+              <m:chr m:val="∑"/>
+              <m:limLoc m:val="undOvr"/>
+              <m:subHide m:val="0"/>
+              <m:supHide m:val="0"/>
+            </m:naryPr>
+            <m:sub>
+              <m:r>
+                <m:t>i</m:t>
+              </m:r>
+              <m:r>
+                <m:rPr>
+                  <m:sty m:val="p"/>
+                </m:rPr>
+                <m:t>=</m:t>
+              </m:r>
+              <m:r>
+                <m:t>1</m:t>
+              </m:r>
+            </m:sub>
+            <m:sup>
+              <m:r>
+                <m:t>N</m:t>
+              </m:r>
+            </m:sup>
+            <m:e>
+              <m:f>
+                <m:fPr>
+                  <m:type m:val="bar"/>
+                </m:fPr>
+                <m:num>
+                  <m:sSup>
+                    <m:e>
+                      <m:d>
+                        <m:dPr>
+                          <m:begChr m:val="("/>
+                          <m:endChr m:val=")"/>
+                          <m:sepChr m:val=""/>
+                          <m:grow/>
+                        </m:dPr>
+                        <m:e>
+                          <m:sSub>
+                            <m:e>
+                              <m:r>
+                                <m:t>x</m:t>
+                              </m:r>
+                            </m:e>
+                            <m:sub>
+                              <m:r>
+                                <m:t>i</m:t>
+                              </m:r>
+                            </m:sub>
+                          </m:sSub>
+                          <m:r>
+                            <m:rPr>
+                              <m:sty m:val="p"/>
+                            </m:rPr>
+                            <m:t>−</m:t>
+                          </m:r>
+                          <m:acc>
+                            <m:accPr>
+                              <m:chr m:val="‾"/>
+                            </m:accPr>
+                            <m:e>
+                              <m:r>
+                                <m:t>x</m:t>
+                              </m:r>
+                            </m:e>
+                          </m:acc>
+                        </m:e>
+                      </m:d>
+                    </m:e>
+                    <m:sup>
+                      <m:r>
+                        <m:t>2</m:t>
+                      </m:r>
+                    </m:sup>
+                  </m:sSup>
+                </m:num>
+                <m:den>
+                  <m:r>
+                    <m:t>N</m:t>
+                  </m:r>
+                </m:den>
+              </m:f>
+            </m:e>
+          </m:nary>
+        </m:oMath>
+      </m:oMathPara>
+    </w:p>
+    <w:p>
+      <w:pPr>
+        <w:numPr>
+          <w:ilvl w:val="1"/>
+          <w:numId w:val="1096"/>
+        </w:numPr>
+        <w:pStyle w:val="Compact"/>
+      </w:pPr>
+      <w:r>
+        <w:t xml:space="preserve">Amostra</w:t>
+      </w:r>
+      <w:r>
+        <w:br/>
+      </w:r>
+    </w:p>
+    <w:p>
+      <w:pPr>
+        <w:pStyle w:val="Compact"/>
+      </w:pPr>
+      <m:oMathPara>
+        <m:oMathParaPr>
+          <m:jc m:val="center"/>
+        </m:oMathParaPr>
+        <m:oMath>
+          <m:sSup>
+            <m:e>
+              <m:r>
+                <m:t>S</m:t>
+              </m:r>
+            </m:e>
+            <m:sup>
+              <m:r>
+                <m:t>2</m:t>
+              </m:r>
+            </m:sup>
+          </m:sSup>
+          <m:r>
+            <m:rPr>
+              <m:sty m:val="p"/>
+            </m:rPr>
+            <m:t>=</m:t>
+          </m:r>
+          <m:nary>
+            <m:naryPr>
+              <m:chr m:val="∑"/>
+              <m:limLoc m:val="undOvr"/>
+              <m:subHide m:val="0"/>
+              <m:supHide m:val="0"/>
+            </m:naryPr>
+            <m:sub>
+              <m:r>
+                <m:t>i</m:t>
+              </m:r>
+              <m:r>
+                <m:rPr>
+                  <m:sty m:val="p"/>
+                </m:rPr>
+                <m:t>=</m:t>
+              </m:r>
+              <m:r>
+                <m:t>1</m:t>
+              </m:r>
+            </m:sub>
+            <m:sup>
+              <m:r>
+                <m:t>n</m:t>
+              </m:r>
+            </m:sup>
+            <m:e>
+              <m:f>
+                <m:fPr>
+                  <m:type m:val="bar"/>
+                </m:fPr>
+                <m:num>
+                  <m:sSup>
+                    <m:e>
+                      <m:d>
+                        <m:dPr>
+                          <m:begChr m:val="("/>
+                          <m:endChr m:val=")"/>
+                          <m:sepChr m:val=""/>
+                          <m:grow/>
+                        </m:dPr>
+                        <m:e>
+                          <m:sSub>
+                            <m:e>
+                              <m:r>
+                                <m:t>x</m:t>
+                              </m:r>
+                            </m:e>
+                            <m:sub>
+                              <m:r>
+                                <m:t>i</m:t>
+                              </m:r>
+                            </m:sub>
+                          </m:sSub>
+                          <m:r>
+                            <m:rPr>
+                              <m:sty m:val="p"/>
+                            </m:rPr>
+                            <m:t>−</m:t>
+                          </m:r>
+                          <m:acc>
+                            <m:accPr>
+                              <m:chr m:val="‾"/>
+                            </m:accPr>
+                            <m:e>
+                              <m:r>
+                                <m:t>x</m:t>
+                              </m:r>
+                            </m:e>
+                          </m:acc>
+                        </m:e>
+                      </m:d>
+                    </m:e>
+                    <m:sup>
+                      <m:r>
+                        <m:t>2</m:t>
+                      </m:r>
+                    </m:sup>
+                  </m:sSup>
+                </m:num>
+                <m:den>
+                  <m:r>
+                    <m:t>n</m:t>
+                  </m:r>
+                  <m:r>
+                    <m:rPr>
+                      <m:sty m:val="p"/>
+                    </m:rPr>
+                    <m:t>−</m:t>
+                  </m:r>
+                  <m:r>
+                    <m:t>1</m:t>
+                  </m:r>
+                </m:den>
+              </m:f>
+            </m:e>
+          </m:nary>
+        </m:oMath>
+      </m:oMathPara>
+    </w:p>
+    <w:p>
+      <w:pPr>
+        <w:numPr>
+          <w:ilvl w:val="1"/>
+          <w:numId w:val="1000"/>
+        </w:numPr>
+        <w:pStyle w:val="Compact"/>
+      </w:pPr>
+      <w:r>
+        <w:t xml:space="preserve">onde,</w:t>
+      </w:r>
+      <w:r>
+        <w:br/>
+      </w:r>
+      <m:oMath>
+        <m:sSub>
+          <m:e>
+            <m:r>
+              <m:t>x</m:t>
+            </m:r>
+          </m:e>
+          <m:sub>
+            <m:r>
+              <m:t>i</m:t>
+            </m:r>
+          </m:sub>
+        </m:sSub>
+      </m:oMath>
+      <w:r>
+        <w:t xml:space="preserve"> </w:t>
+      </w:r>
+      <w:r>
+        <w:t xml:space="preserve">é o valor de</w:t>
+      </w:r>
+      <w:r>
+        <w:t xml:space="preserve"> </w:t>
+      </w:r>
+      <w:r>
+        <w:rPr>
+          <w:bCs/>
+          <w:b/>
+        </w:rPr>
+        <w:t xml:space="preserve">cada elemento da série</w:t>
+      </w:r>
+      <w:r>
+        <w:t xml:space="preserve">.</w:t>
+      </w:r>
+      <w:r>
+        <w:br/>
+      </w:r>
+      <m:oMath>
+        <m:acc>
+          <m:accPr>
+            <m:chr m:val="‾"/>
+          </m:accPr>
+          <m:e>
+            <m:r>
+              <m:t>x</m:t>
+            </m:r>
+          </m:e>
+        </m:acc>
+      </m:oMath>
+      <w:r>
+        <w:t xml:space="preserve"> </w:t>
+      </w:r>
+      <w:r>
+        <w:t xml:space="preserve">é o</w:t>
+      </w:r>
+      <w:r>
+        <w:t xml:space="preserve"> </w:t>
+      </w:r>
+      <w:r>
+        <w:rPr>
+          <w:bCs/>
+          <w:b/>
+        </w:rPr>
+        <w:t xml:space="preserve">valor da média</w:t>
+      </w:r>
+      <w:r>
+        <w:t xml:space="preserve">.</w:t>
+      </w:r>
+      <w:r>
+        <w:br/>
+      </w:r>
+      <m:oMath>
+        <m:r>
+          <m:t>N</m:t>
+        </m:r>
+      </m:oMath>
+      <w:r>
+        <w:t xml:space="preserve"> </w:t>
+      </w:r>
+      <w:r>
+        <w:t xml:space="preserve">é o</w:t>
+      </w:r>
+      <w:r>
+        <w:t xml:space="preserve"> </w:t>
+      </w:r>
+      <w:r>
+        <w:rPr>
+          <w:bCs/>
+          <w:b/>
+        </w:rPr>
+        <w:t xml:space="preserve">número total da população</w:t>
+      </w:r>
+      <w:r>
+        <w:t xml:space="preserve">.</w:t>
+      </w:r>
+      <w:r>
+        <w:br/>
+      </w:r>
+      <m:oMath>
+        <m:r>
+          <m:t>n</m:t>
+        </m:r>
+      </m:oMath>
+      <w:r>
+        <w:t xml:space="preserve"> </w:t>
+      </w:r>
+      <w:r>
+        <w:t xml:space="preserve">é o</w:t>
+      </w:r>
+      <w:r>
+        <w:t xml:space="preserve"> </w:t>
+      </w:r>
+      <w:r>
+        <w:rPr>
+          <w:bCs/>
+          <w:b/>
+        </w:rPr>
+        <w:t xml:space="preserve">número de elementos da Amostra</w:t>
+      </w:r>
+      <w:r>
+        <w:t xml:space="preserve">.</w:t>
+      </w:r>
+      <w:r>
+        <w:br/>
+      </w:r>
+      <m:oMath>
+        <m:r>
+          <m:t>n</m:t>
+        </m:r>
+        <m:r>
+          <m:rPr>
+            <m:sty m:val="p"/>
+          </m:rPr>
+          <m:t>−</m:t>
+        </m:r>
+        <m:r>
+          <m:t>1</m:t>
+        </m:r>
+      </m:oMath>
+      <w:r>
+        <w:t xml:space="preserve"> </w:t>
+      </w:r>
+      <w:r>
+        <w:t xml:space="preserve">é por ser uma estimativa no caso da Amostra, trabalhando assim com um grau a menos de liberdade.</w:t>
+      </w:r>
+      <w:r>
+        <w:br/>
+      </w:r>
+    </w:p>
+    <w:p>
+      <w:pPr>
+        <w:numPr>
+          <w:ilvl w:val="0"/>
+          <w:numId w:val="1095"/>
+        </w:numPr>
+        <w:pStyle w:val="Compact"/>
+      </w:pPr>
+      <w:r>
+        <w:t xml:space="preserve">Cálculo dados agrupados:</w:t>
+      </w:r>
+      <w:r>
+        <w:br/>
+      </w:r>
+    </w:p>
+    <w:p>
+      <w:pPr>
+        <w:numPr>
+          <w:ilvl w:val="1"/>
+          <w:numId w:val="1097"/>
+        </w:numPr>
+        <w:pStyle w:val="Compact"/>
+      </w:pPr>
+      <w:r>
+        <w:t xml:space="preserve">População</w:t>
+      </w:r>
+      <w:r>
+        <w:br/>
+      </w:r>
+    </w:p>
+    <w:p>
+      <w:pPr>
+        <w:pStyle w:val="Compact"/>
+      </w:pPr>
+      <m:oMathPara>
+        <m:oMathParaPr>
+          <m:jc m:val="center"/>
+        </m:oMathParaPr>
+        <m:oMath>
+          <m:sSup>
+            <m:e>
+              <m:r>
+                <m:t>S</m:t>
+              </m:r>
+            </m:e>
+            <m:sup>
+              <m:r>
+                <m:t>2</m:t>
+              </m:r>
+            </m:sup>
+          </m:sSup>
+          <m:r>
+            <m:rPr>
+              <m:sty m:val="p"/>
+            </m:rPr>
+            <m:t>=</m:t>
+          </m:r>
+          <m:f>
+            <m:fPr>
+              <m:type m:val="bar"/>
+            </m:fPr>
+            <m:num>
+              <m:r>
+                <m:rPr>
+                  <m:sty m:val="p"/>
+                </m:rPr>
+                <m:t>∑</m:t>
+              </m:r>
+              <m:sSubSup>
+                <m:e>
+                  <m:r>
+                    <m:t>x</m:t>
+                  </m:r>
+                </m:e>
+                <m:sub>
+                  <m:r>
+                    <m:t>i</m:t>
+                  </m:r>
+                </m:sub>
+                <m:sup>
+                  <m:r>
+                    <m:t>2</m:t>
+                  </m:r>
+                </m:sup>
+              </m:sSubSup>
+              <m:r>
+                <m:rPr>
+                  <m:sty m:val="p"/>
+                </m:rPr>
+                <m:t>−</m:t>
+              </m:r>
+              <m:sSub>
+                <m:e>
+                  <m:r>
+                    <m:t>n</m:t>
+                  </m:r>
+                </m:e>
+                <m:sub>
+                  <m:r>
+                    <m:t>i</m:t>
+                  </m:r>
+                </m:sub>
+              </m:sSub>
+            </m:num>
+            <m:den>
+              <m:r>
+                <m:t>N</m:t>
+              </m:r>
+            </m:den>
+          </m:f>
+          <m:r>
+            <m:rPr>
+              <m:sty m:val="p"/>
+            </m:rPr>
+            <m:t>−</m:t>
+          </m:r>
+          <m:sSup>
+            <m:e>
+              <m:d>
+                <m:dPr>
+                  <m:begChr m:val="("/>
+                  <m:endChr m:val=")"/>
+                  <m:sepChr m:val=""/>
+                  <m:grow/>
+                </m:dPr>
+                <m:e>
+                  <m:f>
+                    <m:fPr>
+                      <m:type m:val="bar"/>
+                    </m:fPr>
+                    <m:num>
+                      <m:r>
+                        <m:rPr>
+                          <m:sty m:val="p"/>
+                        </m:rPr>
+                        <m:t>∑</m:t>
+                      </m:r>
+                      <m:sSub>
+                        <m:e>
+                          <m:r>
+                            <m:t>x</m:t>
+                          </m:r>
+                        </m:e>
+                        <m:sub>
+                          <m:r>
+                            <m:t>i</m:t>
+                          </m:r>
+                        </m:sub>
+                      </m:sSub>
+                      <m:r>
+                        <m:rPr>
+                          <m:sty m:val="p"/>
+                        </m:rPr>
+                        <m:t>−</m:t>
+                      </m:r>
+                      <m:sSub>
+                        <m:e>
+                          <m:r>
+                            <m:t>n</m:t>
+                          </m:r>
+                        </m:e>
+                        <m:sub>
+                          <m:r>
+                            <m:t>i</m:t>
+                          </m:r>
+                        </m:sub>
+                      </m:sSub>
+                    </m:num>
+                    <m:den>
+                      <m:r>
+                        <m:t>N</m:t>
+                      </m:r>
+                    </m:den>
+                  </m:f>
+                </m:e>
+              </m:d>
+            </m:e>
+            <m:sup>
+              <m:r>
+                <m:t>2</m:t>
+              </m:r>
+            </m:sup>
+          </m:sSup>
+        </m:oMath>
+      </m:oMathPara>
+    </w:p>
+    <w:p>
+      <w:pPr>
+        <w:numPr>
+          <w:ilvl w:val="1"/>
+          <w:numId w:val="1097"/>
+        </w:numPr>
+        <w:pStyle w:val="Compact"/>
+      </w:pPr>
+      <w:r>
+        <w:t xml:space="preserve">Amostra</w:t>
+      </w:r>
+      <w:r>
+        <w:br/>
+      </w:r>
+    </w:p>
+    <w:p>
+      <w:pPr>
+        <w:pStyle w:val="Compact"/>
+      </w:pPr>
+      <m:oMathPara>
+        <m:oMathParaPr>
+          <m:jc m:val="center"/>
+        </m:oMathParaPr>
+        <m:oMath>
+          <m:sSup>
+            <m:e>
+              <m:r>
+                <m:t>S</m:t>
+              </m:r>
+            </m:e>
+            <m:sup>
+              <m:r>
+                <m:t>2</m:t>
+              </m:r>
+            </m:sup>
+          </m:sSup>
+          <m:r>
+            <m:rPr>
+              <m:sty m:val="p"/>
+            </m:rPr>
+            <m:t>=</m:t>
+          </m:r>
+          <m:f>
+            <m:fPr>
+              <m:type m:val="bar"/>
+            </m:fPr>
+            <m:num>
+              <m:r>
+                <m:rPr>
+                  <m:sty m:val="p"/>
+                </m:rPr>
+                <m:t>∑</m:t>
+              </m:r>
+              <m:sSubSup>
+                <m:e>
+                  <m:r>
+                    <m:t>x</m:t>
+                  </m:r>
+                </m:e>
+                <m:sub>
+                  <m:r>
+                    <m:t>i</m:t>
+                  </m:r>
+                </m:sub>
+                <m:sup>
+                  <m:r>
+                    <m:t>2</m:t>
+                  </m:r>
+                </m:sup>
+              </m:sSubSup>
+              <m:r>
+                <m:rPr>
+                  <m:sty m:val="p"/>
+                </m:rPr>
+                <m:t>−</m:t>
+              </m:r>
+              <m:sSub>
+                <m:e>
+                  <m:r>
+                    <m:t>n</m:t>
+                  </m:r>
+                </m:e>
+                <m:sub>
+                  <m:r>
+                    <m:t>i</m:t>
+                  </m:r>
+                </m:sub>
+              </m:sSub>
+            </m:num>
+            <m:den>
+              <m:r>
+                <m:t>n</m:t>
+              </m:r>
+              <m:r>
+                <m:rPr>
+                  <m:sty m:val="p"/>
+                </m:rPr>
+                <m:t>−</m:t>
+              </m:r>
+              <m:r>
+                <m:t>1</m:t>
+              </m:r>
+            </m:den>
+          </m:f>
+          <m:r>
+            <m:rPr>
+              <m:sty m:val="p"/>
+            </m:rPr>
+            <m:t>−</m:t>
+          </m:r>
+          <m:sSup>
+            <m:e>
+              <m:d>
+                <m:dPr>
+                  <m:begChr m:val="("/>
+                  <m:endChr m:val=")"/>
+                  <m:sepChr m:val=""/>
+                  <m:grow/>
+                </m:dPr>
+                <m:e>
+                  <m:f>
+                    <m:fPr>
+                      <m:type m:val="bar"/>
+                    </m:fPr>
+                    <m:num>
+                      <m:r>
+                        <m:rPr>
+                          <m:sty m:val="p"/>
+                        </m:rPr>
+                        <m:t>∑</m:t>
+                      </m:r>
+                      <m:sSub>
+                        <m:e>
+                          <m:r>
+                            <m:t>x</m:t>
+                          </m:r>
+                        </m:e>
+                        <m:sub>
+                          <m:r>
+                            <m:t>i</m:t>
+                          </m:r>
+                        </m:sub>
+                      </m:sSub>
+                      <m:r>
+                        <m:rPr>
+                          <m:sty m:val="p"/>
+                        </m:rPr>
+                        <m:t>−</m:t>
+                      </m:r>
+                      <m:sSub>
+                        <m:e>
+                          <m:r>
+                            <m:t>n</m:t>
+                          </m:r>
+                        </m:e>
+                        <m:sub>
+                          <m:r>
+                            <m:t>i</m:t>
+                          </m:r>
+                        </m:sub>
+                      </m:sSub>
+                    </m:num>
+                    <m:den>
+                      <m:r>
+                        <m:t>n</m:t>
+                      </m:r>
+                      <m:r>
+                        <m:rPr>
+                          <m:sty m:val="p"/>
+                        </m:rPr>
+                        <m:t>−</m:t>
+                      </m:r>
+                      <m:r>
+                        <m:t>1</m:t>
+                      </m:r>
+                    </m:den>
+                  </m:f>
+                </m:e>
+              </m:d>
+            </m:e>
+            <m:sup>
+              <m:r>
+                <m:t>2</m:t>
+              </m:r>
+            </m:sup>
+          </m:sSup>
+        </m:oMath>
+      </m:oMathPara>
+    </w:p>
+    <w:p>
+      <w:pPr>
+        <w:numPr>
+          <w:ilvl w:val="1"/>
+          <w:numId w:val="1000"/>
+        </w:numPr>
+        <w:pStyle w:val="Compact"/>
+      </w:pPr>
+      <w:r>
+        <w:t xml:space="preserve">onde,</w:t>
+      </w:r>
+      <w:r>
+        <w:br/>
+      </w:r>
+    </w:p>
+    <w:bookmarkEnd w:id="97"/>
+    <w:bookmarkStart w:id="98" w:name="desvio-padrão-s"/>
+    <w:p>
+      <w:pPr>
+        <w:pStyle w:val="Heading3"/>
+      </w:pPr>
+      <w:r>
+        <w:rPr>
+          <w:rStyle w:val="SectionNumber"/>
+        </w:rPr>
+        <w:t xml:space="preserve">9.3.4</w:t>
+      </w:r>
+      <w:r>
+        <w:tab/>
+      </w:r>
+      <w:r>
+        <w:t xml:space="preserve">Desvio padrão (</w:t>
+      </w:r>
+      <m:oMath>
+        <m:r>
+          <m:t>S</m:t>
+        </m:r>
+      </m:oMath>
+      <w:r>
+        <w:t xml:space="preserve">)</w:t>
+      </w:r>
+    </w:p>
+    <w:bookmarkEnd w:id="98"/>
+    <w:bookmarkStart w:id="99" w:name="coeficiente-de-variância"/>
+    <w:p>
+      <w:pPr>
+        <w:pStyle w:val="Heading3"/>
+      </w:pPr>
+      <w:r>
+        <w:rPr>
+          <w:rStyle w:val="SectionNumber"/>
+        </w:rPr>
+        <w:t xml:space="preserve">9.3.5</w:t>
+      </w:r>
+      <w:r>
+        <w:tab/>
+      </w:r>
+      <w:r>
+        <w:t xml:space="preserve">Coeficiente de variância</w:t>
+      </w:r>
+    </w:p>
+    <w:p>
+      <w:r>
+        <w:br w:type="page"/>
+      </w:r>
+    </w:p>
+    <w:bookmarkEnd w:id="99"/>
+    <w:bookmarkEnd w:id="100"/>
+    <w:bookmarkEnd w:id="101"/>
+    <w:bookmarkStart w:id="104" w:name="observações"/>
+    <w:p>
+      <w:pPr>
+        <w:pStyle w:val="Heading1"/>
+      </w:pPr>
+      <w:r>
+        <w:rPr>
+          <w:rStyle w:val="SectionNumber"/>
+        </w:rPr>
+        <w:t xml:space="preserve">10</w:t>
+      </w:r>
+      <w:r>
+        <w:tab/>
+      </w:r>
+      <w:r>
+        <w:t xml:space="preserve">Observações</w:t>
+      </w:r>
+    </w:p>
+    <w:bookmarkStart w:id="102" w:name="exportação-de-dados"/>
+    <w:p>
+      <w:pPr>
+        <w:pStyle w:val="Heading2"/>
+      </w:pPr>
+      <w:r>
+        <w:rPr>
+          <w:rStyle w:val="SectionNumber"/>
+        </w:rPr>
+        <w:t xml:space="preserve">10.1</w:t>
+      </w:r>
+      <w:r>
+        <w:tab/>
+      </w:r>
+      <w:r>
+        <w:t xml:space="preserve">Exportação de dados</w:t>
+      </w:r>
+    </w:p>
+    <w:p>
+      <w:pPr>
+        <w:numPr>
+          <w:ilvl w:val="0"/>
+          <w:numId w:val="1098"/>
+        </w:numPr>
+        <w:pStyle w:val="Compact"/>
+      </w:pPr>
+      <w:r>
+        <w:t xml:space="preserve">Uma das maneiras mais facil de exportar dados é atraves da extensão</w:t>
+      </w:r>
+      <w:r>
+        <w:t xml:space="preserve"> </w:t>
+      </w:r>
+      <w:r>
+        <w:t xml:space="preserve">“</w:t>
+      </w:r>
+      <w:r>
+        <w:t xml:space="preserve">.csv</w:t>
+      </w:r>
+      <w:r>
+        <w:t xml:space="preserve">”</w:t>
+      </w:r>
+      <w:r>
+        <w:t xml:space="preserve">.</w:t>
+      </w:r>
+      <w:r>
+        <w:br/>
+      </w:r>
+    </w:p>
+    <w:p>
+      <w:pPr>
+        <w:numPr>
+          <w:ilvl w:val="0"/>
+          <w:numId w:val="1098"/>
+        </w:numPr>
+        <w:pStyle w:val="Compact"/>
+      </w:pPr>
+      <w:r>
         <w:t xml:space="preserve">O</w:t>
       </w:r>
       <w:r>
@@ -14716,7 +16221,7 @@
       <w:pPr>
         <w:numPr>
           <w:ilvl w:val="0"/>
-          <w:numId w:val="1093"/>
+          <w:numId w:val="1098"/>
         </w:numPr>
         <w:pStyle w:val="Compact"/>
       </w:pPr>
@@ -14731,7 +16236,7 @@
       <w:pPr>
         <w:numPr>
           <w:ilvl w:val="1"/>
-          <w:numId w:val="1094"/>
+          <w:numId w:val="1099"/>
         </w:numPr>
         <w:pStyle w:val="Compact"/>
       </w:pPr>
@@ -14765,7 +16270,7 @@
       <w:pPr>
         <w:numPr>
           <w:ilvl w:val="1"/>
-          <w:numId w:val="1094"/>
+          <w:numId w:val="1099"/>
         </w:numPr>
         <w:pStyle w:val="Compact"/>
       </w:pPr>
@@ -14796,7 +16301,7 @@
       <w:pPr>
         <w:numPr>
           <w:ilvl w:val="1"/>
-          <w:numId w:val="1094"/>
+          <w:numId w:val="1099"/>
         </w:numPr>
         <w:pStyle w:val="Compact"/>
       </w:pPr>
@@ -14848,7 +16353,7 @@
       <w:pPr>
         <w:numPr>
           <w:ilvl w:val="1"/>
-          <w:numId w:val="1094"/>
+          <w:numId w:val="1099"/>
         </w:numPr>
         <w:pStyle w:val="Compact"/>
       </w:pPr>
@@ -14893,8 +16398,8 @@
         <w:br/>
       </w:r>
     </w:p>
-    <w:bookmarkEnd w:id="99"/>
-    <w:bookmarkStart w:id="100" w:name="Xa8bf588064960458c5d85f6667a5ef7152c8394"/>
+    <w:bookmarkEnd w:id="102"/>
+    <w:bookmarkStart w:id="103" w:name="Xa8bf588064960458c5d85f6667a5ef7152c8394"/>
     <w:p>
       <w:pPr>
         <w:pStyle w:val="Heading2"/>
@@ -14916,7 +16421,7 @@
       <w:pPr>
         <w:numPr>
           <w:ilvl w:val="0"/>
-          <w:numId w:val="1095"/>
+          <w:numId w:val="1100"/>
         </w:numPr>
         <w:pStyle w:val="Compact"/>
       </w:pPr>
@@ -14931,7 +16436,7 @@
       <w:pPr>
         <w:numPr>
           <w:ilvl w:val="1"/>
-          <w:numId w:val="1096"/>
+          <w:numId w:val="1101"/>
         </w:numPr>
         <w:pStyle w:val="Compact"/>
       </w:pPr>
@@ -14946,7 +16451,7 @@
       <w:pPr>
         <w:numPr>
           <w:ilvl w:val="0"/>
-          <w:numId w:val="1095"/>
+          <w:numId w:val="1100"/>
         </w:numPr>
         <w:pStyle w:val="Compact"/>
       </w:pPr>
@@ -14961,7 +16466,7 @@
       <w:pPr>
         <w:numPr>
           <w:ilvl w:val="1"/>
-          <w:numId w:val="1097"/>
+          <w:numId w:val="1102"/>
         </w:numPr>
         <w:pStyle w:val="Compact"/>
       </w:pPr>
@@ -14977,9 +16482,9 @@
         <w:br w:type="page"/>
       </w:r>
     </w:p>
-    <w:bookmarkEnd w:id="100"/>
-    <w:bookmarkEnd w:id="101"/>
-    <w:bookmarkStart w:id="103" w:name="andamento-dos-estudos"/>
+    <w:bookmarkEnd w:id="103"/>
+    <w:bookmarkEnd w:id="104"/>
+    <w:bookmarkStart w:id="106" w:name="andamento-dos-estudos"/>
     <w:p>
       <w:pPr>
         <w:pStyle w:val="Heading1"/>
@@ -14997,7 +16502,7 @@
         <w:t xml:space="preserve">Andamento dos Estudos</w:t>
       </w:r>
     </w:p>
-    <w:bookmarkStart w:id="102" w:name="assunto-em-andamento"/>
+    <w:bookmarkStart w:id="105" w:name="assunto-em-andamento"/>
     <w:p>
       <w:pPr>
         <w:pStyle w:val="Heading2"/>
@@ -15026,8 +16531,8 @@
         <w:br/>
       </w:r>
     </w:p>
-    <w:bookmarkEnd w:id="102"/>
-    <w:bookmarkEnd w:id="103"/>
+    <w:bookmarkEnd w:id="105"/>
+    <w:bookmarkEnd w:id="106"/>
     <w:sectPr/>
   </w:body>
 </w:document>
@@ -16139,6 +17644,21 @@
     <w:abstractNumId w:val="991"/>
   </w:num>
   <w:num w:numId="1097">
+    <w:abstractNumId w:val="991"/>
+  </w:num>
+  <w:num w:numId="1098">
+    <w:abstractNumId w:val="991"/>
+  </w:num>
+  <w:num w:numId="1099">
+    <w:abstractNumId w:val="991"/>
+  </w:num>
+  <w:num w:numId="1100">
+    <w:abstractNumId w:val="991"/>
+  </w:num>
+  <w:num w:numId="1101">
+    <w:abstractNumId w:val="991"/>
+  </w:num>
+  <w:num w:numId="1102">
     <w:abstractNumId w:val="991"/>
   </w:num>
 </w:numbering>

</xml_diff>

<commit_message>
Estatística Básica - Desvio Absoluto e Desvio Absoluto Médio - dados agrupados (com e sem intervalo de classe)
</commit_message>
<xml_diff>
--- a/Readme.docx
+++ b/Readme.docx
@@ -49,7 +49,7 @@
         <w:pStyle w:val="Date"/>
       </w:pPr>
       <w:r>
-        <w:t xml:space="preserve">2022-09-23</w:t>
+        <w:t xml:space="preserve">2022-09-24</w:t>
       </w:r>
     </w:p>
     <w:sdt>
@@ -14290,11 +14290,6 @@
         </w:drawing>
       </w:r>
     </w:p>
-    <w:p>
-      <w:r>
-        <w:br w:type="page"/>
-      </w:r>
-    </w:p>
     <w:bookmarkStart w:id="93" w:name="amplitude-total-a_t"/>
     <w:p>
       <w:pPr>
@@ -14594,6 +14589,21 @@
         <w:pStyle w:val="Compact"/>
       </w:pPr>
       <w:r>
+        <w:t xml:space="preserve">Para dados não agrupados:</w:t>
+      </w:r>
+      <w:r>
+        <w:br/>
+      </w:r>
+    </w:p>
+    <w:p>
+      <w:pPr>
+        <w:numPr>
+          <w:ilvl w:val="1"/>
+          <w:numId w:val="1094"/>
+        </w:numPr>
+        <w:pStyle w:val="Compact"/>
+      </w:pPr>
+      <w:r>
         <w:t xml:space="preserve">Os</w:t>
       </w:r>
       <w:r>
@@ -14650,18 +14660,596 @@
               <m:grow/>
             </m:dPr>
             <m:e>
-              <m:d>
-                <m:dPr>
-                  <m:begChr m:val="("/>
-                  <m:endChr m:val=")"/>
-                  <m:sepChr m:val=""/>
-                  <m:grow/>
-                </m:dPr>
+              <m:sSub>
+                <m:e>
+                  <m:r>
+                    <m:t>x</m:t>
+                  </m:r>
+                </m:e>
+                <m:sub>
+                  <m:r>
+                    <m:t>i</m:t>
+                  </m:r>
+                </m:sub>
+              </m:sSub>
+              <m:r>
+                <m:rPr>
+                  <m:sty m:val="p"/>
+                </m:rPr>
+                <m:t>−</m:t>
+              </m:r>
+              <m:acc>
+                <m:accPr>
+                  <m:chr m:val="‾"/>
+                </m:accPr>
+                <m:e>
+                  <m:r>
+                    <m:t>X</m:t>
+                  </m:r>
+                </m:e>
+              </m:acc>
+            </m:e>
+          </m:d>
+        </m:oMath>
+      </m:oMathPara>
+    </w:p>
+    <w:p>
+      <w:pPr>
+        <w:numPr>
+          <w:ilvl w:val="1"/>
+          <w:numId w:val="1000"/>
+        </w:numPr>
+        <w:pStyle w:val="Compact"/>
+      </w:pPr>
+      <w:r>
+        <w:t xml:space="preserve">Onde,</w:t>
+      </w:r>
+      <w:r>
+        <w:br/>
+      </w:r>
+      <m:oMath>
+        <m:sSub>
+          <m:e>
+            <m:r>
+              <m:t>x</m:t>
+            </m:r>
+          </m:e>
+          <m:sub>
+            <m:r>
+              <m:t>i</m:t>
+            </m:r>
+          </m:sub>
+        </m:sSub>
+      </m:oMath>
+      <w:r>
+        <w:t xml:space="preserve"> </w:t>
+      </w:r>
+      <w:r>
+        <w:t xml:space="preserve">é o</w:t>
+      </w:r>
+      <w:r>
+        <w:t xml:space="preserve"> </w:t>
+      </w:r>
+      <w:r>
+        <w:rPr>
+          <w:bCs/>
+          <w:b/>
+        </w:rPr>
+        <w:t xml:space="preserve">valor de cada elemento</w:t>
+      </w:r>
+      <w:r>
+        <w:t xml:space="preserve">.</w:t>
+      </w:r>
+      <w:r>
+        <w:br/>
+      </w:r>
+      <m:oMath>
+        <m:acc>
+          <m:accPr>
+            <m:chr m:val="‾"/>
+          </m:accPr>
+          <m:e>
+            <m:r>
+              <m:t>x</m:t>
+            </m:r>
+          </m:e>
+        </m:acc>
+      </m:oMath>
+      <w:r>
+        <w:t xml:space="preserve"> </w:t>
+      </w:r>
+      <w:r>
+        <w:t xml:space="preserve">é a</w:t>
+      </w:r>
+      <w:r>
+        <w:t xml:space="preserve"> </w:t>
+      </w:r>
+      <w:r>
+        <w:rPr>
+          <w:bCs/>
+          <w:b/>
+        </w:rPr>
+        <w:t xml:space="preserve">Média Aritmética</w:t>
+      </w:r>
+      <w:r>
+        <w:t xml:space="preserve">.</w:t>
+      </w:r>
+      <w:r>
+        <w:br/>
+      </w:r>
+    </w:p>
+    <w:p>
+      <w:pPr>
+        <w:numPr>
+          <w:ilvl w:val="1"/>
+          <w:numId w:val="1094"/>
+        </w:numPr>
+        <w:pStyle w:val="Compact"/>
+      </w:pPr>
+      <w:r>
+        <w:t xml:space="preserve">Os</w:t>
+      </w:r>
+      <w:r>
+        <w:t xml:space="preserve"> </w:t>
+      </w:r>
+      <w:r>
+        <w:rPr>
+          <w:bCs/>
+          <w:b/>
+        </w:rPr>
+        <w:t xml:space="preserve">Desvios Absolutos</w:t>
+      </w:r>
+      <w:r>
+        <w:t xml:space="preserve"> </w:t>
+      </w:r>
+      <w:r>
+        <w:t xml:space="preserve">(</w:t>
+      </w:r>
+      <m:oMath>
+        <m:r>
+          <m:t>D</m:t>
+        </m:r>
+      </m:oMath>
+      <w:r>
+        <w:t xml:space="preserve">) são um conjunto de elementos como resposta final.</w:t>
+      </w:r>
+      <w:r>
+        <w:br/>
+      </w:r>
+    </w:p>
+    <w:p>
+      <w:pPr>
+        <w:numPr>
+          <w:ilvl w:val="0"/>
+          <w:numId w:val="1093"/>
+        </w:numPr>
+        <w:pStyle w:val="Compact"/>
+      </w:pPr>
+      <w:r>
+        <w:t xml:space="preserve">Para dados agrupados, sem intervalo de classe:</w:t>
+      </w:r>
+      <w:r>
+        <w:br/>
+      </w:r>
+    </w:p>
+    <w:p>
+      <w:pPr>
+        <w:numPr>
+          <w:ilvl w:val="1"/>
+          <w:numId w:val="1095"/>
+        </w:numPr>
+        <w:pStyle w:val="Compact"/>
+      </w:pPr>
+      <w:r>
+        <w:t xml:space="preserve">Cálculo:</w:t>
+      </w:r>
+      <w:r>
+        <w:br/>
+      </w:r>
+    </w:p>
+    <w:p>
+      <w:pPr>
+        <w:pStyle w:val="Compact"/>
+      </w:pPr>
+      <m:oMathPara>
+        <m:oMathParaPr>
+          <m:jc m:val="center"/>
+        </m:oMathParaPr>
+        <m:oMath>
+          <m:sSub>
+            <m:e>
+              <m:r>
+                <m:t>d</m:t>
+              </m:r>
+            </m:e>
+            <m:sub>
+              <m:r>
+                <m:t>i</m:t>
+              </m:r>
+            </m:sub>
+          </m:sSub>
+          <m:r>
+            <m:rPr>
+              <m:sty m:val="p"/>
+            </m:rPr>
+            <m:t>=</m:t>
+          </m:r>
+          <m:d>
+            <m:dPr>
+              <m:begChr m:val="|"/>
+              <m:endChr m:val="|"/>
+              <m:sepChr m:val=""/>
+              <m:grow/>
+            </m:dPr>
+            <m:e>
+              <m:sSub>
+                <m:e>
+                  <m:r>
+                    <m:t>x</m:t>
+                  </m:r>
+                </m:e>
+                <m:sub>
+                  <m:r>
+                    <m:t>i</m:t>
+                  </m:r>
+                </m:sub>
+              </m:sSub>
+              <m:r>
+                <m:rPr>
+                  <m:sty m:val="p"/>
+                </m:rPr>
+                <m:t>−</m:t>
+              </m:r>
+              <m:acc>
+                <m:accPr>
+                  <m:chr m:val="‾"/>
+                </m:accPr>
+                <m:e>
+                  <m:r>
+                    <m:t>X</m:t>
+                  </m:r>
+                </m:e>
+              </m:acc>
+            </m:e>
+          </m:d>
+        </m:oMath>
+      </m:oMathPara>
+    </w:p>
+    <w:p>
+      <w:pPr>
+        <w:numPr>
+          <w:ilvl w:val="1"/>
+          <w:numId w:val="1000"/>
+        </w:numPr>
+        <w:pStyle w:val="Compact"/>
+      </w:pPr>
+      <w:r>
+        <w:t xml:space="preserve">Onde,</w:t>
+      </w:r>
+      <w:r>
+        <w:br/>
+      </w:r>
+      <m:oMath>
+        <m:sSub>
+          <m:e>
+            <m:r>
+              <m:t>x</m:t>
+            </m:r>
+          </m:e>
+          <m:sub>
+            <m:r>
+              <m:t>i</m:t>
+            </m:r>
+          </m:sub>
+        </m:sSub>
+      </m:oMath>
+      <w:r>
+        <w:t xml:space="preserve"> </w:t>
+      </w:r>
+      <w:r>
+        <w:t xml:space="preserve">é o valor da variável discreta</w:t>
+      </w:r>
+      <w:r>
+        <w:br/>
+      </w:r>
+      <m:oMath>
+        <m:acc>
+          <m:accPr>
+            <m:chr m:val="‾"/>
+          </m:accPr>
+          <m:e>
+            <m:r>
+              <m:t>X</m:t>
+            </m:r>
+          </m:e>
+        </m:acc>
+      </m:oMath>
+      <w:r>
+        <w:t xml:space="preserve"> </w:t>
+      </w:r>
+      <w:r>
+        <w:t xml:space="preserve">é a</w:t>
+      </w:r>
+      <w:r>
+        <w:t xml:space="preserve"> </w:t>
+      </w:r>
+      <w:r>
+        <w:rPr>
+          <w:bCs/>
+          <w:b/>
+        </w:rPr>
+        <w:t xml:space="preserve">Média Aritmética</w:t>
+      </w:r>
+      <w:r>
+        <w:t xml:space="preserve">.</w:t>
+      </w:r>
+      <w:r>
+        <w:br/>
+      </w:r>
+    </w:p>
+    <w:p>
+      <w:pPr>
+        <w:numPr>
+          <w:ilvl w:val="0"/>
+          <w:numId w:val="1093"/>
+        </w:numPr>
+        <w:pStyle w:val="Compact"/>
+      </w:pPr>
+      <w:r>
+        <w:t xml:space="preserve">Para dados agrupados, com intervalo de classe:</w:t>
+      </w:r>
+      <w:r>
+        <w:br/>
+      </w:r>
+    </w:p>
+    <w:p>
+      <w:pPr>
+        <w:numPr>
+          <w:ilvl w:val="1"/>
+          <w:numId w:val="1096"/>
+        </w:numPr>
+        <w:pStyle w:val="Compact"/>
+      </w:pPr>
+      <w:r>
+        <w:t xml:space="preserve">Cálculo:</w:t>
+      </w:r>
+      <w:r>
+        <w:br/>
+      </w:r>
+    </w:p>
+    <w:p>
+      <w:pPr>
+        <w:pStyle w:val="Compact"/>
+      </w:pPr>
+      <m:oMathPara>
+        <m:oMathParaPr>
+          <m:jc m:val="center"/>
+        </m:oMathParaPr>
+        <m:oMath>
+          <m:sSub>
+            <m:e>
+              <m:r>
+                <m:t>d</m:t>
+              </m:r>
+            </m:e>
+            <m:sub>
+              <m:r>
+                <m:t>i</m:t>
+              </m:r>
+            </m:sub>
+          </m:sSub>
+          <m:r>
+            <m:rPr>
+              <m:sty m:val="p"/>
+            </m:rPr>
+            <m:t>=</m:t>
+          </m:r>
+          <m:d>
+            <m:dPr>
+              <m:begChr m:val="|"/>
+              <m:endChr m:val="|"/>
+              <m:sepChr m:val=""/>
+              <m:grow/>
+            </m:dPr>
+            <m:e>
+              <m:sSub>
+                <m:e>
+                  <m:r>
+                    <m:t>p</m:t>
+                  </m:r>
+                </m:e>
+                <m:sub>
+                  <m:r>
+                    <m:t>i</m:t>
+                  </m:r>
+                </m:sub>
+              </m:sSub>
+              <m:r>
+                <m:rPr>
+                  <m:sty m:val="p"/>
+                </m:rPr>
+                <m:t>−</m:t>
+              </m:r>
+              <m:acc>
+                <m:accPr>
+                  <m:chr m:val="‾"/>
+                </m:accPr>
+                <m:e>
+                  <m:r>
+                    <m:t>x</m:t>
+                  </m:r>
+                </m:e>
+              </m:acc>
+            </m:e>
+          </m:d>
+        </m:oMath>
+      </m:oMathPara>
+    </w:p>
+    <w:p>
+      <w:pPr>
+        <w:numPr>
+          <w:ilvl w:val="1"/>
+          <w:numId w:val="1000"/>
+        </w:numPr>
+        <w:pStyle w:val="Compact"/>
+      </w:pPr>
+      <w:r>
+        <w:t xml:space="preserve">Onde,</w:t>
+      </w:r>
+      <w:r>
+        <w:br/>
+      </w:r>
+      <m:oMath>
+        <m:sSub>
+          <m:e>
+            <m:r>
+              <m:t>p</m:t>
+            </m:r>
+          </m:e>
+          <m:sub>
+            <m:r>
+              <m:t>i</m:t>
+            </m:r>
+          </m:sub>
+        </m:sSub>
+      </m:oMath>
+      <w:r>
+        <w:t xml:space="preserve"> </w:t>
+      </w:r>
+      <w:r>
+        <w:t xml:space="preserve">é a</w:t>
+      </w:r>
+      <w:r>
+        <w:t xml:space="preserve"> </w:t>
+      </w:r>
+      <w:r>
+        <w:rPr>
+          <w:bCs/>
+          <w:b/>
+        </w:rPr>
+        <w:t xml:space="preserve">Representatividade da classe</w:t>
+      </w:r>
+      <w:r>
+        <w:t xml:space="preserve"> </w:t>
+      </w:r>
+      <w:r>
+        <w:t xml:space="preserve">(ponto médio da classe)</w:t>
+      </w:r>
+      <w:r>
+        <w:br/>
+      </w:r>
+      <m:oMath>
+        <m:acc>
+          <m:accPr>
+            <m:chr m:val="‾"/>
+          </m:accPr>
+          <m:e>
+            <m:r>
+              <m:t>x</m:t>
+            </m:r>
+          </m:e>
+        </m:acc>
+      </m:oMath>
+      <w:r>
+        <w:t xml:space="preserve"> </w:t>
+      </w:r>
+      <w:r>
+        <w:t xml:space="preserve">é a</w:t>
+      </w:r>
+      <w:r>
+        <w:t xml:space="preserve"> </w:t>
+      </w:r>
+      <w:r>
+        <w:rPr>
+          <w:bCs/>
+          <w:b/>
+        </w:rPr>
+        <w:t xml:space="preserve">Média Aritmética</w:t>
+      </w:r>
+      <w:r>
+        <w:t xml:space="preserve"> </w:t>
+      </w:r>
+      <w:r>
+        <w:t xml:space="preserve">cálculada para</w:t>
+      </w:r>
+      <w:r>
+        <w:t xml:space="preserve"> </w:t>
+      </w:r>
+      <w:r>
+        <w:rPr>
+          <w:iCs/>
+          <w:i/>
+        </w:rPr>
+        <w:t xml:space="preserve">dados agrupados continuos</w:t>
+      </w:r>
+      <w:r>
+        <w:t xml:space="preserve">:</w:t>
+      </w:r>
+      <w:r>
+        <w:br/>
+      </w:r>
+    </w:p>
+    <w:p>
+      <w:pPr>
+        <w:pStyle w:val="Compact"/>
+      </w:pPr>
+      <m:oMathPara>
+        <m:oMathParaPr>
+          <m:jc m:val="center"/>
+        </m:oMathParaPr>
+        <m:oMath>
+          <m:acc>
+            <m:accPr>
+              <m:chr m:val="‾"/>
+            </m:accPr>
+            <m:e>
+              <m:r>
+                <m:t>x</m:t>
+              </m:r>
+            </m:e>
+          </m:acc>
+          <m:r>
+            <m:rPr>
+              <m:sty m:val="p"/>
+            </m:rPr>
+            <m:t>=</m:t>
+          </m:r>
+          <m:f>
+            <m:fPr>
+              <m:type m:val="bar"/>
+            </m:fPr>
+            <m:num>
+              <m:nary>
+                <m:naryPr>
+                  <m:chr m:val="∑"/>
+                  <m:limLoc m:val="undOvr"/>
+                  <m:subHide m:val="0"/>
+                  <m:supHide m:val="0"/>
+                </m:naryPr>
+                <m:sub>
+                  <m:r>
+                    <m:t>i</m:t>
+                  </m:r>
+                  <m:r>
+                    <m:rPr>
+                      <m:sty m:val="p"/>
+                    </m:rPr>
+                    <m:t>=</m:t>
+                  </m:r>
+                  <m:r>
+                    <m:t>1</m:t>
+                  </m:r>
+                </m:sub>
+                <m:sup>
+                  <m:r>
+                    <m:t>N</m:t>
+                  </m:r>
+                </m:sup>
                 <m:e>
                   <m:sSub>
                     <m:e>
                       <m:r>
-                        <m:t>x</m:t>
+                        <m:t>p</m:t>
                       </m:r>
                     </m:e>
                     <m:sub>
@@ -14670,151 +15258,54 @@
                       </m:r>
                     </m:sub>
                   </m:sSub>
+                </m:e>
+              </m:nary>
+              <m:r>
+                <m:rPr>
+                  <m:sty m:val="p"/>
+                </m:rPr>
+                <m:t>⋅</m:t>
+              </m:r>
+              <m:sSub>
+                <m:e>
                   <m:r>
-                    <m:rPr>
-                      <m:sty m:val="p"/>
-                    </m:rPr>
-                    <m:t>−</m:t>
+                    <m:t>f</m:t>
                   </m:r>
-                  <m:acc>
-                    <m:accPr>
-                      <m:chr m:val="‾"/>
-                    </m:accPr>
-                    <m:e>
-                      <m:r>
-                        <m:t>x</m:t>
-                      </m:r>
-                    </m:e>
-                  </m:acc>
                 </m:e>
-              </m:d>
-            </m:e>
-          </m:d>
+                <m:sub>
+                  <m:r>
+                    <m:t>i</m:t>
+                  </m:r>
+                </m:sub>
+              </m:sSub>
+            </m:num>
+            <m:den>
+              <m:r>
+                <m:rPr>
+                  <m:sty m:val="p"/>
+                </m:rPr>
+                <m:t>∑</m:t>
+              </m:r>
+              <m:sSub>
+                <m:e>
+                  <m:r>
+                    <m:t>f</m:t>
+                  </m:r>
+                </m:e>
+                <m:sub>
+                  <m:r>
+                    <m:t>i</m:t>
+                  </m:r>
+                </m:sub>
+              </m:sSub>
+            </m:den>
+          </m:f>
         </m:oMath>
       </m:oMathPara>
     </w:p>
     <w:p>
-      <w:pPr>
-        <w:numPr>
-          <w:ilvl w:val="0"/>
-          <w:numId w:val="1000"/>
-        </w:numPr>
-        <w:pStyle w:val="Compact"/>
-      </w:pPr>
-      <w:r>
-        <w:t xml:space="preserve">Onde,</w:t>
-      </w:r>
-      <w:r>
-        <w:br/>
-      </w:r>
-      <m:oMath>
-        <m:sSub>
-          <m:e>
-            <m:r>
-              <m:t>x</m:t>
-            </m:r>
-          </m:e>
-          <m:sub>
-            <m:r>
-              <m:t>i</m:t>
-            </m:r>
-          </m:sub>
-        </m:sSub>
-      </m:oMath>
-      <w:r>
-        <w:t xml:space="preserve"> </w:t>
-      </w:r>
-      <w:r>
-        <w:t xml:space="preserve">é o</w:t>
-      </w:r>
-      <w:r>
-        <w:t xml:space="preserve"> </w:t>
-      </w:r>
-      <w:r>
-        <w:rPr>
-          <w:bCs/>
-          <w:b/>
-        </w:rPr>
-        <w:t xml:space="preserve">valor de cada elemento</w:t>
-      </w:r>
-      <w:r>
-        <w:t xml:space="preserve">.</w:t>
-      </w:r>
-      <w:r>
-        <w:br/>
-      </w:r>
-      <m:oMath>
-        <m:acc>
-          <m:accPr>
-            <m:chr m:val="‾"/>
-          </m:accPr>
-          <m:e>
-            <m:r>
-              <m:t>x</m:t>
-            </m:r>
-          </m:e>
-        </m:acc>
-      </m:oMath>
-      <w:r>
-        <w:t xml:space="preserve"> </w:t>
-      </w:r>
-      <w:r>
-        <w:t xml:space="preserve">é a</w:t>
-      </w:r>
-      <w:r>
-        <w:t xml:space="preserve"> </w:t>
-      </w:r>
-      <w:r>
-        <w:rPr>
-          <w:bCs/>
-          <w:b/>
-        </w:rPr>
-        <w:t xml:space="preserve">Média Aritmética</w:t>
-      </w:r>
-      <w:r>
-        <w:t xml:space="preserve">.</w:t>
-      </w:r>
-      <w:r>
-        <w:br/>
-      </w:r>
-    </w:p>
-    <w:p>
-      <w:pPr>
-        <w:numPr>
-          <w:ilvl w:val="0"/>
-          <w:numId w:val="1093"/>
-        </w:numPr>
-        <w:pStyle w:val="Compact"/>
-      </w:pPr>
-      <w:r>
-        <w:t xml:space="preserve">Os</w:t>
-      </w:r>
-      <w:r>
-        <w:t xml:space="preserve"> </w:t>
-      </w:r>
-      <w:r>
-        <w:rPr>
-          <w:bCs/>
-          <w:b/>
-        </w:rPr>
-        <w:t xml:space="preserve">Desvios Absolutos</w:t>
-      </w:r>
-      <w:r>
-        <w:t xml:space="preserve"> </w:t>
-      </w:r>
-      <w:r>
-        <w:t xml:space="preserve">(</w:t>
-      </w:r>
-      <m:oMath>
-        <m:r>
-          <m:t>D</m:t>
-        </m:r>
-      </m:oMath>
-      <w:r>
-        <w:t xml:space="preserve">) são um conjunto de elementos como resposta final.</w:t>
-      </w:r>
-      <w:r>
-        <w:br/>
+      <w:r>
+        <w:br w:type="page"/>
       </w:r>
     </w:p>
     <w:bookmarkEnd w:id="94"/>
@@ -14851,7 +15342,7 @@
       <w:pPr>
         <w:numPr>
           <w:ilvl w:val="0"/>
-          <w:numId w:val="1094"/>
+          <w:numId w:val="1097"/>
         </w:numPr>
         <w:pStyle w:val="Compact"/>
       </w:pPr>
@@ -14885,7 +15376,37 @@
         <w:t xml:space="preserve">Desvios</w:t>
       </w:r>
       <w:r>
-        <w:t xml:space="preserve">:</w:t>
+        <w:t xml:space="preserve">.</w:t>
+      </w:r>
+      <w:r>
+        <w:br/>
+      </w:r>
+    </w:p>
+    <w:p>
+      <w:pPr>
+        <w:numPr>
+          <w:ilvl w:val="0"/>
+          <w:numId w:val="1097"/>
+        </w:numPr>
+        <w:pStyle w:val="Compact"/>
+      </w:pPr>
+      <w:r>
+        <w:t xml:space="preserve">Para dados não agrupados:</w:t>
+      </w:r>
+      <w:r>
+        <w:br/>
+      </w:r>
+    </w:p>
+    <w:p>
+      <w:pPr>
+        <w:numPr>
+          <w:ilvl w:val="1"/>
+          <w:numId w:val="1098"/>
+        </w:numPr>
+        <w:pStyle w:val="Compact"/>
+      </w:pPr>
+      <w:r>
+        <w:t xml:space="preserve">Cálculo:</w:t>
       </w:r>
       <w:r>
         <w:br/>
@@ -15010,7 +15531,7 @@
     <w:p>
       <w:pPr>
         <w:numPr>
-          <w:ilvl w:val="0"/>
+          <w:ilvl w:val="1"/>
           <w:numId w:val="1000"/>
         </w:numPr>
         <w:pStyle w:val="Compact"/>
@@ -15050,9 +15571,6 @@
           <w:b/>
         </w:rPr>
         <w:t xml:space="preserve">valor de cada elemento</w:t>
-      </w:r>
-      <w:r>
-        <w:t xml:space="preserve">.</w:t>
       </w:r>
       <w:r>
         <w:br/>
@@ -15086,9 +15604,6 @@
         <w:t xml:space="preserve">Média Aritmética</w:t>
       </w:r>
       <w:r>
-        <w:t xml:space="preserve">.</w:t>
-      </w:r>
-      <w:r>
         <w:br/>
       </w:r>
       <m:oMath>
@@ -15123,6 +15638,457 @@
       </w:r>
     </w:p>
     <w:p>
+      <w:pPr>
+        <w:numPr>
+          <w:ilvl w:val="0"/>
+          <w:numId w:val="1097"/>
+        </w:numPr>
+        <w:pStyle w:val="Compact"/>
+      </w:pPr>
+      <w:r>
+        <w:t xml:space="preserve">Para dados agrupados, sem intervalo de classe:</w:t>
+      </w:r>
+      <w:r>
+        <w:br/>
+      </w:r>
+    </w:p>
+    <w:p>
+      <w:pPr>
+        <w:numPr>
+          <w:ilvl w:val="1"/>
+          <w:numId w:val="1099"/>
+        </w:numPr>
+        <w:pStyle w:val="Compact"/>
+      </w:pPr>
+      <w:r>
+        <w:t xml:space="preserve">Cálculo:</w:t>
+      </w:r>
+      <w:r>
+        <w:br/>
+      </w:r>
+    </w:p>
+    <w:p>
+      <w:pPr>
+        <w:pStyle w:val="Compact"/>
+      </w:pPr>
+      <m:oMathPara>
+        <m:oMathParaPr>
+          <m:jc m:val="center"/>
+        </m:oMathParaPr>
+        <m:oMath>
+          <m:sSub>
+            <m:e>
+              <m:r>
+                <m:t>D</m:t>
+              </m:r>
+            </m:e>
+            <m:sub>
+              <m:r>
+                <m:t>M</m:t>
+              </m:r>
+            </m:sub>
+          </m:sSub>
+          <m:r>
+            <m:rPr>
+              <m:sty m:val="p"/>
+            </m:rPr>
+            <m:t>=</m:t>
+          </m:r>
+          <m:f>
+            <m:fPr>
+              <m:type m:val="bar"/>
+            </m:fPr>
+            <m:num>
+              <m:r>
+                <m:rPr>
+                  <m:sty m:val="p"/>
+                </m:rPr>
+                <m:t>∑</m:t>
+              </m:r>
+              <m:d>
+                <m:dPr>
+                  <m:begChr m:val="|"/>
+                  <m:endChr m:val="|"/>
+                  <m:sepChr m:val=""/>
+                  <m:grow/>
+                </m:dPr>
+                <m:e>
+                  <m:sSub>
+                    <m:e>
+                      <m:r>
+                        <m:t>d</m:t>
+                      </m:r>
+                    </m:e>
+                    <m:sub>
+                      <m:r>
+                        <m:t>i</m:t>
+                      </m:r>
+                    </m:sub>
+                  </m:sSub>
+                </m:e>
+              </m:d>
+              <m:r>
+                <m:rPr>
+                  <m:sty m:val="p"/>
+                </m:rPr>
+                <m:t>⋅</m:t>
+              </m:r>
+              <m:sSub>
+                <m:e>
+                  <m:r>
+                    <m:t>f</m:t>
+                  </m:r>
+                </m:e>
+                <m:sub>
+                  <m:r>
+                    <m:t>i</m:t>
+                  </m:r>
+                </m:sub>
+              </m:sSub>
+            </m:num>
+            <m:den>
+              <m:r>
+                <m:t>n</m:t>
+              </m:r>
+            </m:den>
+          </m:f>
+        </m:oMath>
+      </m:oMathPara>
+    </w:p>
+    <w:p>
+      <w:pPr>
+        <w:numPr>
+          <w:ilvl w:val="1"/>
+          <w:numId w:val="1000"/>
+        </w:numPr>
+        <w:pStyle w:val="Compact"/>
+      </w:pPr>
+      <w:r>
+        <w:t xml:space="preserve">Onde,</w:t>
+      </w:r>
+      <w:r>
+        <w:br/>
+      </w:r>
+      <m:oMath>
+        <m:sSub>
+          <m:e>
+            <m:r>
+              <m:t>d</m:t>
+            </m:r>
+          </m:e>
+          <m:sub>
+            <m:r>
+              <m:t>i</m:t>
+            </m:r>
+          </m:sub>
+        </m:sSub>
+      </m:oMath>
+      <w:r>
+        <w:t xml:space="preserve"> </w:t>
+      </w:r>
+      <w:r>
+        <w:t xml:space="preserve">é o</w:t>
+      </w:r>
+      <w:r>
+        <w:t xml:space="preserve"> </w:t>
+      </w:r>
+      <w:r>
+        <w:rPr>
+          <w:bCs/>
+          <w:b/>
+        </w:rPr>
+        <w:t xml:space="preserve">Desvio Absoluto</w:t>
+      </w:r>
+      <w:r>
+        <w:t xml:space="preserve"> </w:t>
+      </w:r>
+      <w:r>
+        <w:t xml:space="preserve">para dados agrupados, sem intervalo de classe</w:t>
+      </w:r>
+      <w:r>
+        <w:br/>
+      </w:r>
+      <m:oMath>
+        <m:sSub>
+          <m:e>
+            <m:r>
+              <m:t>f</m:t>
+            </m:r>
+          </m:e>
+          <m:sub>
+            <m:r>
+              <m:t>i</m:t>
+            </m:r>
+          </m:sub>
+        </m:sSub>
+      </m:oMath>
+      <w:r>
+        <w:t xml:space="preserve"> </w:t>
+      </w:r>
+      <w:r>
+        <w:t xml:space="preserve">é a</w:t>
+      </w:r>
+      <w:r>
+        <w:t xml:space="preserve"> </w:t>
+      </w:r>
+      <w:r>
+        <w:rPr>
+          <w:bCs/>
+          <w:b/>
+        </w:rPr>
+        <w:t xml:space="preserve">Frequência</w:t>
+      </w:r>
+      <w:r>
+        <w:t xml:space="preserve"> </w:t>
+      </w:r>
+      <w:r>
+        <w:t xml:space="preserve">de cada variável discreta</w:t>
+      </w:r>
+      <w:r>
+        <w:br/>
+      </w:r>
+      <m:oMath>
+        <m:r>
+          <m:t>n</m:t>
+        </m:r>
+      </m:oMath>
+      <w:r>
+        <w:t xml:space="preserve"> </w:t>
+      </w:r>
+      <w:r>
+        <w:t xml:space="preserve">é o número total de elementos (ou somatório das frequências).</w:t>
+      </w:r>
+      <w:r>
+        <w:br/>
+      </w:r>
+    </w:p>
+    <w:p>
+      <w:pPr>
+        <w:numPr>
+          <w:ilvl w:val="0"/>
+          <w:numId w:val="1097"/>
+        </w:numPr>
+        <w:pStyle w:val="Compact"/>
+      </w:pPr>
+      <w:r>
+        <w:t xml:space="preserve">Para dados agrupados, com intervalo de classe:</w:t>
+      </w:r>
+      <w:r>
+        <w:br/>
+      </w:r>
+    </w:p>
+    <w:p>
+      <w:pPr>
+        <w:numPr>
+          <w:ilvl w:val="1"/>
+          <w:numId w:val="1100"/>
+        </w:numPr>
+        <w:pStyle w:val="Compact"/>
+      </w:pPr>
+      <w:r>
+        <w:t xml:space="preserve">Cálculo:</w:t>
+      </w:r>
+      <w:r>
+        <w:br/>
+      </w:r>
+    </w:p>
+    <w:p>
+      <w:pPr>
+        <w:pStyle w:val="Compact"/>
+      </w:pPr>
+      <m:oMathPara>
+        <m:oMathParaPr>
+          <m:jc m:val="center"/>
+        </m:oMathParaPr>
+        <m:oMath>
+          <m:sSub>
+            <m:e>
+              <m:r>
+                <m:t>D</m:t>
+              </m:r>
+            </m:e>
+            <m:sub>
+              <m:r>
+                <m:t>M</m:t>
+              </m:r>
+            </m:sub>
+          </m:sSub>
+          <m:r>
+            <m:rPr>
+              <m:sty m:val="p"/>
+            </m:rPr>
+            <m:t>=</m:t>
+          </m:r>
+          <m:f>
+            <m:fPr>
+              <m:type m:val="bar"/>
+            </m:fPr>
+            <m:num>
+              <m:r>
+                <m:rPr>
+                  <m:sty m:val="p"/>
+                </m:rPr>
+                <m:t>∑</m:t>
+              </m:r>
+              <m:d>
+                <m:dPr>
+                  <m:begChr m:val="|"/>
+                  <m:endChr m:val="|"/>
+                  <m:sepChr m:val=""/>
+                  <m:grow/>
+                </m:dPr>
+                <m:e>
+                  <m:sSub>
+                    <m:e>
+                      <m:r>
+                        <m:t>d</m:t>
+                      </m:r>
+                    </m:e>
+                    <m:sub>
+                      <m:r>
+                        <m:t>i</m:t>
+                      </m:r>
+                    </m:sub>
+                  </m:sSub>
+                </m:e>
+              </m:d>
+              <m:r>
+                <m:rPr>
+                  <m:sty m:val="p"/>
+                </m:rPr>
+                <m:t>⋅</m:t>
+              </m:r>
+              <m:sSub>
+                <m:e>
+                  <m:r>
+                    <m:t>f</m:t>
+                  </m:r>
+                </m:e>
+                <m:sub>
+                  <m:r>
+                    <m:t>i</m:t>
+                  </m:r>
+                </m:sub>
+              </m:sSub>
+            </m:num>
+            <m:den>
+              <m:r>
+                <m:rPr>
+                  <m:sty m:val="p"/>
+                </m:rPr>
+                <m:t>∑</m:t>
+              </m:r>
+              <m:sSub>
+                <m:e>
+                  <m:r>
+                    <m:t>f</m:t>
+                  </m:r>
+                </m:e>
+                <m:sub>
+                  <m:r>
+                    <m:t>i</m:t>
+                  </m:r>
+                </m:sub>
+              </m:sSub>
+            </m:den>
+          </m:f>
+        </m:oMath>
+      </m:oMathPara>
+    </w:p>
+    <w:p>
+      <w:pPr>
+        <w:numPr>
+          <w:ilvl w:val="1"/>
+          <w:numId w:val="1000"/>
+        </w:numPr>
+        <w:pStyle w:val="Compact"/>
+      </w:pPr>
+      <w:r>
+        <w:t xml:space="preserve">Onde,</w:t>
+      </w:r>
+      <w:r>
+        <w:br/>
+      </w:r>
+      <m:oMath>
+        <m:sSub>
+          <m:e>
+            <m:r>
+              <m:t>d</m:t>
+            </m:r>
+          </m:e>
+          <m:sub>
+            <m:r>
+              <m:t>i</m:t>
+            </m:r>
+          </m:sub>
+        </m:sSub>
+      </m:oMath>
+      <w:r>
+        <w:t xml:space="preserve"> </w:t>
+      </w:r>
+      <w:r>
+        <w:t xml:space="preserve">é o</w:t>
+      </w:r>
+      <w:r>
+        <w:t xml:space="preserve"> </w:t>
+      </w:r>
+      <w:r>
+        <w:rPr>
+          <w:bCs/>
+          <w:b/>
+        </w:rPr>
+        <w:t xml:space="preserve">Desvio Absoluto</w:t>
+      </w:r>
+      <w:r>
+        <w:t xml:space="preserve"> </w:t>
+      </w:r>
+      <w:r>
+        <w:t xml:space="preserve">para dados agrupados, com intervalo de classe</w:t>
+      </w:r>
+      <w:r>
+        <w:br/>
+      </w:r>
+      <m:oMath>
+        <m:sSub>
+          <m:e>
+            <m:r>
+              <m:t>f</m:t>
+            </m:r>
+          </m:e>
+          <m:sub>
+            <m:r>
+              <m:t>i</m:t>
+            </m:r>
+          </m:sub>
+        </m:sSub>
+      </m:oMath>
+      <w:r>
+        <w:t xml:space="preserve"> </w:t>
+      </w:r>
+      <w:r>
+        <w:t xml:space="preserve">é a</w:t>
+      </w:r>
+      <w:r>
+        <w:t xml:space="preserve"> </w:t>
+      </w:r>
+      <w:r>
+        <w:rPr>
+          <w:bCs/>
+          <w:b/>
+        </w:rPr>
+        <w:t xml:space="preserve">frequência</w:t>
+      </w:r>
+      <w:r>
+        <w:t xml:space="preserve"> </w:t>
+      </w:r>
+      <w:r>
+        <w:t xml:space="preserve">de cada intervalo de classe.</w:t>
+      </w:r>
+      <w:r>
+        <w:br/>
+      </w:r>
+    </w:p>
+    <w:p>
       <w:r>
         <w:br w:type="page"/>
       </w:r>
@@ -15168,7 +16134,7 @@
       <w:pPr>
         <w:numPr>
           <w:ilvl w:val="0"/>
-          <w:numId w:val="1095"/>
+          <w:numId w:val="1101"/>
         </w:numPr>
         <w:pStyle w:val="Compact"/>
       </w:pPr>
@@ -15183,7 +16149,7 @@
       <w:pPr>
         <w:numPr>
           <w:ilvl w:val="0"/>
-          <w:numId w:val="1095"/>
+          <w:numId w:val="1101"/>
         </w:numPr>
         <w:pStyle w:val="Compact"/>
       </w:pPr>
@@ -15198,7 +16164,7 @@
       <w:pPr>
         <w:numPr>
           <w:ilvl w:val="0"/>
-          <w:numId w:val="1095"/>
+          <w:numId w:val="1101"/>
         </w:numPr>
         <w:pStyle w:val="Compact"/>
       </w:pPr>
@@ -15213,7 +16179,7 @@
       <w:pPr>
         <w:numPr>
           <w:ilvl w:val="0"/>
-          <w:numId w:val="1095"/>
+          <w:numId w:val="1101"/>
         </w:numPr>
         <w:pStyle w:val="Compact"/>
       </w:pPr>
@@ -15228,7 +16194,7 @@
       <w:pPr>
         <w:numPr>
           <w:ilvl w:val="1"/>
-          <w:numId w:val="1096"/>
+          <w:numId w:val="1102"/>
         </w:numPr>
         <w:pStyle w:val="Compact"/>
       </w:pPr>
@@ -15361,7 +16327,7 @@
       <w:pPr>
         <w:numPr>
           <w:ilvl w:val="1"/>
-          <w:numId w:val="1096"/>
+          <w:numId w:val="1102"/>
         </w:numPr>
         <w:pStyle w:val="Compact"/>
       </w:pPr>
@@ -15665,7 +16631,7 @@
       <w:pPr>
         <w:numPr>
           <w:ilvl w:val="0"/>
-          <w:numId w:val="1095"/>
+          <w:numId w:val="1101"/>
         </w:numPr>
         <w:pStyle w:val="Compact"/>
       </w:pPr>
@@ -15680,7 +16646,7 @@
       <w:pPr>
         <w:numPr>
           <w:ilvl w:val="1"/>
-          <w:numId w:val="1097"/>
+          <w:numId w:val="1103"/>
         </w:numPr>
         <w:pStyle w:val="Compact"/>
       </w:pPr>
@@ -15851,7 +16817,7 @@
       <w:pPr>
         <w:numPr>
           <w:ilvl w:val="1"/>
-          <w:numId w:val="1097"/>
+          <w:numId w:val="1103"/>
         </w:numPr>
         <w:pStyle w:val="Compact"/>
       </w:pPr>
@@ -16145,7 +17111,7 @@
       <w:pPr>
         <w:numPr>
           <w:ilvl w:val="0"/>
-          <w:numId w:val="1098"/>
+          <w:numId w:val="1104"/>
         </w:numPr>
         <w:pStyle w:val="Compact"/>
       </w:pPr>
@@ -16175,7 +17141,7 @@
       <w:pPr>
         <w:numPr>
           <w:ilvl w:val="0"/>
-          <w:numId w:val="1098"/>
+          <w:numId w:val="1104"/>
         </w:numPr>
         <w:pStyle w:val="Compact"/>
       </w:pPr>
@@ -16221,7 +17187,7 @@
       <w:pPr>
         <w:numPr>
           <w:ilvl w:val="0"/>
-          <w:numId w:val="1098"/>
+          <w:numId w:val="1104"/>
         </w:numPr>
         <w:pStyle w:val="Compact"/>
       </w:pPr>
@@ -16236,7 +17202,7 @@
       <w:pPr>
         <w:numPr>
           <w:ilvl w:val="1"/>
-          <w:numId w:val="1099"/>
+          <w:numId w:val="1105"/>
         </w:numPr>
         <w:pStyle w:val="Compact"/>
       </w:pPr>
@@ -16270,7 +17236,7 @@
       <w:pPr>
         <w:numPr>
           <w:ilvl w:val="1"/>
-          <w:numId w:val="1099"/>
+          <w:numId w:val="1105"/>
         </w:numPr>
         <w:pStyle w:val="Compact"/>
       </w:pPr>
@@ -16301,7 +17267,7 @@
       <w:pPr>
         <w:numPr>
           <w:ilvl w:val="1"/>
-          <w:numId w:val="1099"/>
+          <w:numId w:val="1105"/>
         </w:numPr>
         <w:pStyle w:val="Compact"/>
       </w:pPr>
@@ -16353,7 +17319,7 @@
       <w:pPr>
         <w:numPr>
           <w:ilvl w:val="1"/>
-          <w:numId w:val="1099"/>
+          <w:numId w:val="1105"/>
         </w:numPr>
         <w:pStyle w:val="Compact"/>
       </w:pPr>
@@ -16421,7 +17387,7 @@
       <w:pPr>
         <w:numPr>
           <w:ilvl w:val="0"/>
-          <w:numId w:val="1100"/>
+          <w:numId w:val="1106"/>
         </w:numPr>
         <w:pStyle w:val="Compact"/>
       </w:pPr>
@@ -16436,7 +17402,7 @@
       <w:pPr>
         <w:numPr>
           <w:ilvl w:val="1"/>
-          <w:numId w:val="1101"/>
+          <w:numId w:val="1107"/>
         </w:numPr>
         <w:pStyle w:val="Compact"/>
       </w:pPr>
@@ -16451,7 +17417,7 @@
       <w:pPr>
         <w:numPr>
           <w:ilvl w:val="0"/>
-          <w:numId w:val="1100"/>
+          <w:numId w:val="1106"/>
         </w:numPr>
         <w:pStyle w:val="Compact"/>
       </w:pPr>
@@ -16466,7 +17432,7 @@
       <w:pPr>
         <w:numPr>
           <w:ilvl w:val="1"/>
-          <w:numId w:val="1102"/>
+          <w:numId w:val="1108"/>
         </w:numPr>
         <w:pStyle w:val="Compact"/>
       </w:pPr>
@@ -17659,6 +18625,24 @@
     <w:abstractNumId w:val="991"/>
   </w:num>
   <w:num w:numId="1102">
+    <w:abstractNumId w:val="991"/>
+  </w:num>
+  <w:num w:numId="1103">
+    <w:abstractNumId w:val="991"/>
+  </w:num>
+  <w:num w:numId="1104">
+    <w:abstractNumId w:val="991"/>
+  </w:num>
+  <w:num w:numId="1105">
+    <w:abstractNumId w:val="991"/>
+  </w:num>
+  <w:num w:numId="1106">
+    <w:abstractNumId w:val="991"/>
+  </w:num>
+  <w:num w:numId="1107">
+    <w:abstractNumId w:val="991"/>
+  </w:num>
+  <w:num w:numId="1108">
     <w:abstractNumId w:val="991"/>
   </w:num>
 </w:numbering>

</xml_diff>

<commit_message>
Estatística Básica - Variância
</commit_message>
<xml_diff>
--- a/Readme.docx
+++ b/Readme.docx
@@ -49,7 +49,7 @@
         <w:pStyle w:val="Date"/>
       </w:pPr>
       <w:r>
-        <w:t xml:space="preserve">2022-09-24</w:t>
+        <w:t xml:space="preserve">2022-09-26</w:t>
       </w:r>
     </w:p>
     <w:sdt>
@@ -10565,7 +10565,7 @@
         <w:pStyle w:val="Compact"/>
       </w:pPr>
       <w:r>
-        <w:t xml:space="preserve">onde,</w:t>
+        <w:t xml:space="preserve">Onde,</w:t>
       </w:r>
       <w:r>
         <w:br/>
@@ -10579,7 +10579,7 @@
         <w:t xml:space="preserve"> </w:t>
       </w:r>
       <w:r>
-        <w:t xml:space="preserve">é a posição do elemento.</w:t>
+        <w:t xml:space="preserve">é a posição do elemento;</w:t>
       </w:r>
       <w:r>
         <w:br/>
@@ -10750,12 +10750,18 @@
             </m:rPr>
             <m:t>∑</m:t>
           </m:r>
-          <m:r>
-            <m:t>f</m:t>
-          </m:r>
-          <m:r>
-            <m:t>i</m:t>
-          </m:r>
+          <m:sSub>
+            <m:e>
+              <m:r>
+                <m:t>f</m:t>
+              </m:r>
+            </m:e>
+            <m:sub>
+              <m:r>
+                <m:t>i</m:t>
+              </m:r>
+            </m:sub>
+          </m:sSub>
         </m:oMath>
       </m:oMathPara>
     </w:p>
@@ -10803,12 +10809,18 @@
                 </m:rPr>
                 <m:t>∑</m:t>
               </m:r>
-              <m:r>
-                <m:t>f</m:t>
-              </m:r>
-              <m:r>
-                <m:t>i</m:t>
-              </m:r>
+              <m:sSub>
+                <m:e>
+                  <m:r>
+                    <m:t>f</m:t>
+                  </m:r>
+                </m:e>
+                <m:sub>
+                  <m:r>
+                    <m:t>i</m:t>
+                  </m:r>
+                </m:sub>
+              </m:sSub>
             </m:num>
             <m:den>
               <m:r>
@@ -11067,7 +11079,7 @@
         <w:pStyle w:val="Compact"/>
       </w:pPr>
       <w:r>
-        <w:t xml:space="preserve">onde,</w:t>
+        <w:t xml:space="preserve">Onde,</w:t>
       </w:r>
       <w:r>
         <w:br/>
@@ -11097,7 +11109,7 @@
         <w:t xml:space="preserve">intervalo da mediana</w:t>
       </w:r>
       <w:r>
-        <w:t xml:space="preserve">.</w:t>
+        <w:t xml:space="preserve">;</w:t>
       </w:r>
       <w:r>
         <w:br/>
@@ -11141,7 +11153,7 @@
         </m:r>
       </m:oMath>
       <w:r>
-        <w:t xml:space="preserve">)).</w:t>
+        <w:t xml:space="preserve">));</w:t>
       </w:r>
       <w:r>
         <w:br/>
@@ -11217,7 +11229,7 @@
         <w:t xml:space="preserve">intervalo da mediana</w:t>
       </w:r>
       <w:r>
-        <w:t xml:space="preserve">).</w:t>
+        <w:t xml:space="preserve">);</w:t>
       </w:r>
       <w:r>
         <w:br/>
@@ -11293,7 +11305,7 @@
         <w:t xml:space="preserve">intervalo da mediana</w:t>
       </w:r>
       <w:r>
-        <w:t xml:space="preserve">.</w:t>
+        <w:t xml:space="preserve">;</w:t>
       </w:r>
       <w:r>
         <w:br/>
@@ -11648,7 +11660,13 @@
         <w:pStyle w:val="Compact"/>
       </w:pPr>
       <w:r>
-        <w:t xml:space="preserve">LS = Limite superior da classe.</w:t>
+        <w:t xml:space="preserve">Onde,</w:t>
+      </w:r>
+      <w:r>
+        <w:br/>
+      </w:r>
+      <w:r>
+        <w:t xml:space="preserve">LS = Limite superior da classe;</w:t>
       </w:r>
       <w:r>
         <w:br/>
@@ -12038,6 +12056,12 @@
         </w:numPr>
         <w:pStyle w:val="Compact"/>
       </w:pPr>
+      <w:r>
+        <w:t xml:space="preserve">Onde,</w:t>
+      </w:r>
+      <w:r>
+        <w:br/>
+      </w:r>
       <m:oMath>
         <m:r>
           <m:t>L</m:t>
@@ -12063,7 +12087,7 @@
         <w:t xml:space="preserve">Intervalo Modal</w:t>
       </w:r>
       <w:r>
-        <w:t xml:space="preserve">.</w:t>
+        <w:t xml:space="preserve">;</w:t>
       </w:r>
       <w:r>
         <w:br/>
@@ -12108,7 +12132,7 @@
         <w:t xml:space="preserve">Intervalo Modal</w:t>
       </w:r>
       <w:r>
-        <w:t xml:space="preserve">.</w:t>
+        <w:t xml:space="preserve">;</w:t>
       </w:r>
       <w:r>
         <w:br/>
@@ -12150,7 +12174,7 @@
         <w:t xml:space="preserve">Intervalo Modal</w:t>
       </w:r>
       <w:r>
-        <w:t xml:space="preserve">.</w:t>
+        <w:t xml:space="preserve">;</w:t>
       </w:r>
       <w:r>
         <w:br/>
@@ -12164,7 +12188,7 @@
         <w:t xml:space="preserve"> </w:t>
       </w:r>
       <w:r>
-        <w:t xml:space="preserve">é a amplitude do intervalo da classe.</w:t>
+        <w:t xml:space="preserve">é a amplitude do intervalo da classe</w:t>
       </w:r>
       <w:r>
         <w:br/>
@@ -12513,6 +12537,12 @@
         </w:numPr>
         <w:pStyle w:val="Compact"/>
       </w:pPr>
+      <w:r>
+        <w:t xml:space="preserve">Onde,</w:t>
+      </w:r>
+      <w:r>
+        <w:br/>
+      </w:r>
       <m:oMath>
         <m:r>
           <m:t>L</m:t>
@@ -12538,7 +12568,7 @@
         <w:t xml:space="preserve">Intervalo Modal</w:t>
       </w:r>
       <w:r>
-        <w:t xml:space="preserve">.</w:t>
+        <w:t xml:space="preserve">;</w:t>
       </w:r>
       <w:r>
         <w:br/>
@@ -12596,7 +12626,7 @@
         <w:t xml:space="preserve"> </w:t>
       </w:r>
       <w:r>
-        <w:t xml:space="preserve">(classe com maior frequência).</w:t>
+        <w:t xml:space="preserve">(classe com maior frequência)</w:t>
       </w:r>
       <w:r>
         <w:br/>
@@ -12751,7 +12781,7 @@
         <w:t xml:space="preserve"> </w:t>
       </w:r>
       <w:r>
-        <w:t xml:space="preserve">(classe com maior frequência).</w:t>
+        <w:t xml:space="preserve">(classe com maior frequência)</w:t>
       </w:r>
       <w:r>
         <w:br/>
@@ -12859,7 +12889,7 @@
         <w:t xml:space="preserve"> </w:t>
       </w:r>
       <w:r>
-        <w:t xml:space="preserve">é a amplitude do intervalo da classe.</w:t>
+        <w:t xml:space="preserve">é a amplitude do intervalo da classe</w:t>
       </w:r>
       <w:r>
         <w:br/>
@@ -13662,7 +13692,7 @@
         <w:t xml:space="preserve">Intervalo da separatriz</w:t>
       </w:r>
       <w:r>
-        <w:t xml:space="preserve">.</w:t>
+        <w:t xml:space="preserve">;</w:t>
       </w:r>
       <w:r>
         <w:br/>
@@ -13676,7 +13706,7 @@
         <w:t xml:space="preserve"> </w:t>
       </w:r>
       <w:r>
-        <w:t xml:space="preserve">é a fração (porcentagem) da separatriz procurada.</w:t>
+        <w:t xml:space="preserve">é a fração (porcentagem) da separatriz procurada;</w:t>
       </w:r>
       <w:r>
         <w:br/>
@@ -13705,7 +13735,7 @@
         <w:t xml:space="preserve"> </w:t>
       </w:r>
       <w:r>
-        <w:t xml:space="preserve">é o somatório das frequências.</w:t>
+        <w:t xml:space="preserve">é o somatório das frequências;</w:t>
       </w:r>
       <w:r>
         <w:br/>
@@ -13781,7 +13811,7 @@
         <w:t xml:space="preserve">intervalo da separatriz</w:t>
       </w:r>
       <w:r>
-        <w:t xml:space="preserve">.</w:t>
+        <w:t xml:space="preserve">;</w:t>
       </w:r>
       <w:r>
         <w:br/>
@@ -13857,7 +13887,7 @@
         <w:t xml:space="preserve">intervalo da separatriz</w:t>
       </w:r>
       <w:r>
-        <w:t xml:space="preserve">.</w:t>
+        <w:t xml:space="preserve">;</w:t>
       </w:r>
       <w:r>
         <w:br/>
@@ -14495,7 +14525,7 @@
         <w:t xml:space="preserve"> </w:t>
       </w:r>
       <w:r>
-        <w:t xml:space="preserve">é o valor máximo da série.</w:t>
+        <w:t xml:space="preserve">é o valor máximo da série;</w:t>
       </w:r>
       <w:r>
         <w:br/>
@@ -14738,7 +14768,7 @@
         <w:t xml:space="preserve">valor de cada elemento</w:t>
       </w:r>
       <w:r>
-        <w:t xml:space="preserve">.</w:t>
+        <w:t xml:space="preserve">;</w:t>
       </w:r>
       <w:r>
         <w:br/>
@@ -14947,7 +14977,7 @@
         <w:t xml:space="preserve"> </w:t>
       </w:r>
       <w:r>
-        <w:t xml:space="preserve">é o valor da variável discreta</w:t>
+        <w:t xml:space="preserve">é o valor da variável discreta;</w:t>
       </w:r>
       <w:r>
         <w:br/>
@@ -15133,7 +15163,7 @@
         <w:t xml:space="preserve"> </w:t>
       </w:r>
       <w:r>
-        <w:t xml:space="preserve">(ponto médio da classe)</w:t>
+        <w:t xml:space="preserve">(ponto médio da classe);</w:t>
       </w:r>
       <w:r>
         <w:br/>
@@ -15573,6 +15603,9 @@
         <w:t xml:space="preserve">valor de cada elemento</w:t>
       </w:r>
       <w:r>
+        <w:t xml:space="preserve">;</w:t>
+      </w:r>
+      <w:r>
         <w:br/>
       </w:r>
       <m:oMath>
@@ -15602,6 +15635,9 @@
           <w:b/>
         </w:rPr>
         <w:t xml:space="preserve">Média Aritmética</w:t>
+      </w:r>
+      <w:r>
+        <w:t xml:space="preserve">;</w:t>
       </w:r>
       <w:r>
         <w:br/>
@@ -15803,7 +15839,7 @@
         <w:t xml:space="preserve"> </w:t>
       </w:r>
       <w:r>
-        <w:t xml:space="preserve">para dados agrupados, sem intervalo de classe</w:t>
+        <w:t xml:space="preserve">para dados agrupados, sem intervalo de classe;</w:t>
       </w:r>
       <w:r>
         <w:br/>
@@ -15842,7 +15878,7 @@
         <w:t xml:space="preserve"> </w:t>
       </w:r>
       <w:r>
-        <w:t xml:space="preserve">de cada variável discreta</w:t>
+        <w:t xml:space="preserve">de cada variável discreta;</w:t>
       </w:r>
       <w:r>
         <w:br/>
@@ -16043,7 +16079,7 @@
         <w:t xml:space="preserve"> </w:t>
       </w:r>
       <w:r>
-        <w:t xml:space="preserve">para dados agrupados, com intervalo de classe</w:t>
+        <w:t xml:space="preserve">para dados agrupados, com intervalo de classe;</w:t>
       </w:r>
       <w:r>
         <w:br/>
@@ -16095,7 +16131,7 @@
     </w:p>
     <w:bookmarkEnd w:id="95"/>
     <w:bookmarkEnd w:id="96"/>
-    <w:bookmarkStart w:id="97" w:name="variância-s2"/>
+    <w:bookmarkStart w:id="97" w:name="variância-sigma2-ou-s2"/>
     <w:p>
       <w:pPr>
         <w:pStyle w:val="Heading3"/>
@@ -16116,7 +16152,7 @@
         <m:sSup>
           <m:e>
             <m:r>
-              <m:t>S</m:t>
+              <m:t>σ</m:t>
             </m:r>
           </m:e>
           <m:sup>
@@ -16127,6 +16163,29 @@
         </m:sSup>
       </m:oMath>
       <w:r>
+        <w:t xml:space="preserve"> </w:t>
+      </w:r>
+      <w:r>
+        <w:t xml:space="preserve">ou</w:t>
+      </w:r>
+      <w:r>
+        <w:t xml:space="preserve"> </w:t>
+      </w:r>
+      <m:oMath>
+        <m:sSup>
+          <m:e>
+            <m:r>
+              <m:t>S</m:t>
+            </m:r>
+          </m:e>
+          <m:sup>
+            <m:r>
+              <m:t>2</m:t>
+            </m:r>
+          </m:sup>
+        </m:sSup>
+      </m:oMath>
+      <w:r>
         <w:t xml:space="preserve">)</w:t>
       </w:r>
     </w:p>
@@ -16184,7 +16243,106 @@
         <w:pStyle w:val="Compact"/>
       </w:pPr>
       <w:r>
-        <w:t xml:space="preserve">Cálculo dados não agrupados:</w:t>
+        <w:t xml:space="preserve">O símbolo para</w:t>
+      </w:r>
+      <w:r>
+        <w:t xml:space="preserve"> </w:t>
+      </w:r>
+      <w:r>
+        <w:rPr>
+          <w:bCs/>
+          <w:b/>
+        </w:rPr>
+        <w:t xml:space="preserve">Variância Populacional</w:t>
+      </w:r>
+      <w:r>
+        <w:t xml:space="preserve"> </w:t>
+      </w:r>
+      <w:r>
+        <w:t xml:space="preserve">é o sigma ao quadrado (</w:t>
+      </w:r>
+      <m:oMath>
+        <m:sSup>
+          <m:e>
+            <m:r>
+              <m:t>σ</m:t>
+            </m:r>
+          </m:e>
+          <m:sup>
+            <m:r>
+              <m:t>2</m:t>
+            </m:r>
+          </m:sup>
+        </m:sSup>
+      </m:oMath>
+      <w:r>
+        <w:t xml:space="preserve">), já o símbolo para</w:t>
+      </w:r>
+      <w:r>
+        <w:t xml:space="preserve"> </w:t>
+      </w:r>
+      <w:r>
+        <w:rPr>
+          <w:bCs/>
+          <w:b/>
+        </w:rPr>
+        <w:t xml:space="preserve">Variância Amostral</w:t>
+      </w:r>
+      <w:r>
+        <w:t xml:space="preserve"> </w:t>
+      </w:r>
+      <w:r>
+        <w:t xml:space="preserve">é o</w:t>
+      </w:r>
+      <w:r>
+        <w:t xml:space="preserve"> </w:t>
+      </w:r>
+      <w:r>
+        <w:t xml:space="preserve">“</w:t>
+      </w:r>
+      <w:r>
+        <w:t xml:space="preserve">S</w:t>
+      </w:r>
+      <w:r>
+        <w:t xml:space="preserve">”</w:t>
+      </w:r>
+      <w:r>
+        <w:t xml:space="preserve"> </w:t>
+      </w:r>
+      <w:r>
+        <w:t xml:space="preserve">maiusculo ao quadrado (</w:t>
+      </w:r>
+      <m:oMath>
+        <m:sSup>
+          <m:e>
+            <m:r>
+              <m:t>S</m:t>
+            </m:r>
+          </m:e>
+          <m:sup>
+            <m:r>
+              <m:t>2</m:t>
+            </m:r>
+          </m:sup>
+        </m:sSup>
+      </m:oMath>
+      <w:r>
+        <w:t xml:space="preserve">).</w:t>
+      </w:r>
+      <w:r>
+        <w:br/>
+      </w:r>
+    </w:p>
+    <w:p>
+      <w:pPr>
+        <w:numPr>
+          <w:ilvl w:val="0"/>
+          <w:numId w:val="1101"/>
+        </w:numPr>
+        <w:pStyle w:val="Compact"/>
+      </w:pPr>
+      <w:r>
+        <w:t xml:space="preserve">Cálculo para dados não agrupados:</w:t>
       </w:r>
       <w:r>
         <w:br/>
@@ -16217,7 +16375,7 @@
           <m:sSup>
             <m:e>
               <m:r>
-                <m:t>S</m:t>
+                <m:t>σ</m:t>
               </m:r>
             </m:e>
             <m:sup>
@@ -16322,6 +16480,118 @@
           </m:nary>
         </m:oMath>
       </m:oMathPara>
+    </w:p>
+    <w:p>
+      <w:pPr>
+        <w:numPr>
+          <w:ilvl w:val="1"/>
+          <w:numId w:val="1000"/>
+        </w:numPr>
+        <w:pStyle w:val="Compact"/>
+      </w:pPr>
+      <w:r>
+        <w:t xml:space="preserve">Onde,</w:t>
+      </w:r>
+      <w:r>
+        <w:br/>
+      </w:r>
+      <m:oMath>
+        <m:sSub>
+          <m:e>
+            <m:r>
+              <m:t>x</m:t>
+            </m:r>
+          </m:e>
+          <m:sub>
+            <m:r>
+              <m:t>i</m:t>
+            </m:r>
+          </m:sub>
+        </m:sSub>
+      </m:oMath>
+      <w:r>
+        <w:t xml:space="preserve"> </w:t>
+      </w:r>
+      <w:r>
+        <w:t xml:space="preserve">é o valor de</w:t>
+      </w:r>
+      <w:r>
+        <w:t xml:space="preserve"> </w:t>
+      </w:r>
+      <w:r>
+        <w:rPr>
+          <w:bCs/>
+          <w:b/>
+        </w:rPr>
+        <w:t xml:space="preserve">cada elemento da série</w:t>
+      </w:r>
+      <w:r>
+        <w:t xml:space="preserve">;</w:t>
+      </w:r>
+      <w:r>
+        <w:br/>
+      </w:r>
+      <m:oMath>
+        <m:acc>
+          <m:accPr>
+            <m:chr m:val="‾"/>
+          </m:accPr>
+          <m:e>
+            <m:r>
+              <m:t>x</m:t>
+            </m:r>
+          </m:e>
+        </m:acc>
+      </m:oMath>
+      <w:r>
+        <w:t xml:space="preserve"> </w:t>
+      </w:r>
+      <w:r>
+        <w:t xml:space="preserve">é o valor da</w:t>
+      </w:r>
+      <w:r>
+        <w:t xml:space="preserve"> </w:t>
+      </w:r>
+      <w:r>
+        <w:rPr>
+          <w:bCs/>
+          <w:b/>
+        </w:rPr>
+        <w:t xml:space="preserve">Média Aritmética Simples</w:t>
+      </w:r>
+      <w:r>
+        <w:t xml:space="preserve">;</w:t>
+      </w:r>
+      <w:r>
+        <w:br/>
+      </w:r>
+      <m:oMath>
+        <m:r>
+          <m:t>N</m:t>
+        </m:r>
+      </m:oMath>
+      <w:r>
+        <w:t xml:space="preserve"> </w:t>
+      </w:r>
+      <w:r>
+        <w:t xml:space="preserve">é o</w:t>
+      </w:r>
+      <w:r>
+        <w:t xml:space="preserve"> </w:t>
+      </w:r>
+      <w:r>
+        <w:rPr>
+          <w:bCs/>
+          <w:b/>
+        </w:rPr>
+        <w:t xml:space="preserve">número total da população</w:t>
+      </w:r>
+      <w:r>
+        <w:t xml:space="preserve">.</w:t>
+      </w:r>
+      <w:r>
+        <w:br/>
+      </w:r>
     </w:p>
     <w:p>
       <w:pPr>
@@ -16474,7 +16744,7 @@
         <w:pStyle w:val="Compact"/>
       </w:pPr>
       <w:r>
-        <w:t xml:space="preserve">onde,</w:t>
+        <w:t xml:space="preserve">Onde,</w:t>
       </w:r>
       <w:r>
         <w:br/>
@@ -16510,7 +16780,7 @@
         <w:t xml:space="preserve">cada elemento da série</w:t>
       </w:r>
       <w:r>
-        <w:t xml:space="preserve">.</w:t>
+        <w:t xml:space="preserve">;</w:t>
       </w:r>
       <w:r>
         <w:br/>
@@ -16531,47 +16801,20 @@
         <w:t xml:space="preserve"> </w:t>
       </w:r>
       <w:r>
-        <w:t xml:space="preserve">é o</w:t>
-      </w:r>
-      <w:r>
-        <w:t xml:space="preserve"> </w:t>
-      </w:r>
-      <w:r>
-        <w:rPr>
-          <w:bCs/>
-          <w:b/>
-        </w:rPr>
-        <w:t xml:space="preserve">valor da média</w:t>
-      </w:r>
-      <w:r>
-        <w:t xml:space="preserve">.</w:t>
-      </w:r>
-      <w:r>
-        <w:br/>
-      </w:r>
-      <m:oMath>
-        <m:r>
-          <m:t>N</m:t>
-        </m:r>
-      </m:oMath>
-      <w:r>
-        <w:t xml:space="preserve"> </w:t>
-      </w:r>
-      <w:r>
-        <w:t xml:space="preserve">é o</w:t>
-      </w:r>
-      <w:r>
-        <w:t xml:space="preserve"> </w:t>
-      </w:r>
-      <w:r>
-        <w:rPr>
-          <w:bCs/>
-          <w:b/>
-        </w:rPr>
-        <w:t xml:space="preserve">número total da população</w:t>
-      </w:r>
-      <w:r>
-        <w:t xml:space="preserve">.</w:t>
+        <w:t xml:space="preserve">é o valor da</w:t>
+      </w:r>
+      <w:r>
+        <w:t xml:space="preserve"> </w:t>
+      </w:r>
+      <w:r>
+        <w:rPr>
+          <w:bCs/>
+          <w:b/>
+        </w:rPr>
+        <w:t xml:space="preserve">Média Aritmética Simples</w:t>
+      </w:r>
+      <w:r>
+        <w:t xml:space="preserve">;</w:t>
       </w:r>
       <w:r>
         <w:br/>
@@ -16598,60 +16841,404 @@
         <w:t xml:space="preserve">número de elementos da Amostra</w:t>
       </w:r>
       <w:r>
-        <w:t xml:space="preserve">.</w:t>
+        <w:t xml:space="preserve">;</w:t>
       </w:r>
       <w:r>
         <w:br/>
       </w:r>
       <m:oMath>
-        <m:r>
-          <m:t>n</m:t>
-        </m:r>
+        <m:d>
+          <m:dPr>
+            <m:begChr m:val="("/>
+            <m:endChr m:val=")"/>
+            <m:sepChr m:val=""/>
+            <m:grow/>
+          </m:dPr>
+          <m:e>
+            <m:r>
+              <m:t>n</m:t>
+            </m:r>
+            <m:r>
+              <m:rPr>
+                <m:sty m:val="p"/>
+              </m:rPr>
+              <m:t>−</m:t>
+            </m:r>
+            <m:r>
+              <m:t>1</m:t>
+            </m:r>
+          </m:e>
+        </m:d>
+      </m:oMath>
+      <w:r>
+        <w:t xml:space="preserve"> </w:t>
+      </w:r>
+      <w:r>
+        <w:t xml:space="preserve">é por ser uma estimativa no caso da Amostra, trabalhando assim com um grau a menos de liberdade.</w:t>
+      </w:r>
+      <w:r>
+        <w:br/>
+      </w:r>
+    </w:p>
+    <w:p>
+      <w:pPr>
+        <w:numPr>
+          <w:ilvl w:val="0"/>
+          <w:numId w:val="1101"/>
+        </w:numPr>
+        <w:pStyle w:val="Compact"/>
+      </w:pPr>
+      <w:r>
+        <w:t xml:space="preserve">Cálculo dados agrupados:</w:t>
+      </w:r>
+      <w:r>
+        <w:br/>
+      </w:r>
+    </w:p>
+    <w:p>
+      <w:pPr>
+        <w:numPr>
+          <w:ilvl w:val="1"/>
+          <w:numId w:val="1103"/>
+        </w:numPr>
+        <w:pStyle w:val="Compact"/>
+      </w:pPr>
+      <w:r>
+        <w:t xml:space="preserve">Para dados agrupados, sem intervalo de classe (</w:t>
+      </w:r>
+      <w:r>
+        <w:rPr>
+          <w:bCs/>
+          <w:b/>
+        </w:rPr>
+        <w:t xml:space="preserve">Variáveis Discretas</w:t>
+      </w:r>
+      <w:r>
+        <w:t xml:space="preserve">):</w:t>
+      </w:r>
+      <w:r>
+        <w:br/>
+      </w:r>
+    </w:p>
+    <w:p>
+      <w:pPr>
+        <w:numPr>
+          <w:ilvl w:val="2"/>
+          <w:numId w:val="1104"/>
+        </w:numPr>
+        <w:pStyle w:val="Compact"/>
+      </w:pPr>
+      <w:r>
+        <w:t xml:space="preserve">População</w:t>
+      </w:r>
+      <w:r>
+        <w:br/>
+      </w:r>
+    </w:p>
+    <w:p>
+      <w:pPr>
+        <w:pStyle w:val="Compact"/>
+      </w:pPr>
+      <m:oMathPara>
+        <m:oMathParaPr>
+          <m:jc m:val="center"/>
+        </m:oMathParaPr>
+        <m:oMath>
+          <m:sSup>
+            <m:e>
+              <m:r>
+                <m:t>σ</m:t>
+              </m:r>
+            </m:e>
+            <m:sup>
+              <m:r>
+                <m:t>2</m:t>
+              </m:r>
+            </m:sup>
+          </m:sSup>
+          <m:r>
+            <m:rPr>
+              <m:sty m:val="p"/>
+            </m:rPr>
+            <m:t>=</m:t>
+          </m:r>
+          <m:f>
+            <m:fPr>
+              <m:type m:val="bar"/>
+            </m:fPr>
+            <m:num>
+              <m:r>
+                <m:rPr>
+                  <m:sty m:val="p"/>
+                </m:rPr>
+                <m:t>∑</m:t>
+              </m:r>
+              <m:sSup>
+                <m:e>
+                  <m:d>
+                    <m:dPr>
+                      <m:begChr m:val="("/>
+                      <m:endChr m:val=")"/>
+                      <m:sepChr m:val=""/>
+                      <m:grow/>
+                    </m:dPr>
+                    <m:e>
+                      <m:sSub>
+                        <m:e>
+                          <m:r>
+                            <m:t>x</m:t>
+                          </m:r>
+                        </m:e>
+                        <m:sub>
+                          <m:r>
+                            <m:t>i</m:t>
+                          </m:r>
+                        </m:sub>
+                      </m:sSub>
+                      <m:r>
+                        <m:rPr>
+                          <m:sty m:val="p"/>
+                        </m:rPr>
+                        <m:t>−</m:t>
+                      </m:r>
+                      <m:acc>
+                        <m:accPr>
+                          <m:chr m:val="‾"/>
+                        </m:accPr>
+                        <m:e>
+                          <m:r>
+                            <m:t>X</m:t>
+                          </m:r>
+                        </m:e>
+                      </m:acc>
+                    </m:e>
+                  </m:d>
+                </m:e>
+                <m:sup>
+                  <m:r>
+                    <m:t>2</m:t>
+                  </m:r>
+                </m:sup>
+              </m:sSup>
+              <m:r>
+                <m:rPr>
+                  <m:sty m:val="p"/>
+                </m:rPr>
+                <m:t>⋅</m:t>
+              </m:r>
+              <m:sSub>
+                <m:e>
+                  <m:r>
+                    <m:t>f</m:t>
+                  </m:r>
+                </m:e>
+                <m:sub>
+                  <m:r>
+                    <m:t>i</m:t>
+                  </m:r>
+                </m:sub>
+              </m:sSub>
+            </m:num>
+            <m:den>
+              <m:r>
+                <m:rPr>
+                  <m:sty m:val="p"/>
+                </m:rPr>
+                <m:t>∑</m:t>
+              </m:r>
+              <m:sSub>
+                <m:e>
+                  <m:r>
+                    <m:t>f</m:t>
+                  </m:r>
+                </m:e>
+                <m:sub>
+                  <m:r>
+                    <m:t>i</m:t>
+                  </m:r>
+                </m:sub>
+              </m:sSub>
+            </m:den>
+          </m:f>
+        </m:oMath>
+      </m:oMathPara>
+    </w:p>
+    <w:p>
+      <w:pPr>
+        <w:numPr>
+          <w:ilvl w:val="2"/>
+          <w:numId w:val="1000"/>
+        </w:numPr>
+        <w:pStyle w:val="Compact"/>
+      </w:pPr>
+      <w:r>
+        <w:t xml:space="preserve">Onde,</w:t>
+      </w:r>
+      <w:r>
+        <w:br/>
+      </w:r>
+      <m:oMath>
+        <m:sSub>
+          <m:e>
+            <m:r>
+              <m:t>x</m:t>
+            </m:r>
+          </m:e>
+          <m:sub>
+            <m:r>
+              <m:t>i</m:t>
+            </m:r>
+          </m:sub>
+        </m:sSub>
+      </m:oMath>
+      <w:r>
+        <w:t xml:space="preserve"> </w:t>
+      </w:r>
+      <w:r>
+        <w:t xml:space="preserve">é o valor de</w:t>
+      </w:r>
+      <w:r>
+        <w:t xml:space="preserve"> </w:t>
+      </w:r>
+      <w:r>
+        <w:rPr>
+          <w:bCs/>
+          <w:b/>
+        </w:rPr>
+        <w:t xml:space="preserve">cada elemento da série</w:t>
+      </w:r>
+      <w:r>
+        <w:t xml:space="preserve">;</w:t>
+      </w:r>
+      <w:r>
+        <w:br/>
+      </w:r>
+      <m:oMath>
+        <m:acc>
+          <m:accPr>
+            <m:chr m:val="‾"/>
+          </m:accPr>
+          <m:e>
+            <m:r>
+              <m:t>X</m:t>
+            </m:r>
+          </m:e>
+        </m:acc>
+      </m:oMath>
+      <w:r>
+        <w:t xml:space="preserve"> </w:t>
+      </w:r>
+      <w:r>
+        <w:t xml:space="preserve">é o valor da</w:t>
+      </w:r>
+      <w:r>
+        <w:t xml:space="preserve"> </w:t>
+      </w:r>
+      <w:r>
+        <w:rPr>
+          <w:bCs/>
+          <w:b/>
+        </w:rPr>
+        <w:t xml:space="preserve">Média Aritmética Ponderada</w:t>
+      </w:r>
+      <w:r>
+        <w:t xml:space="preserve">;</w:t>
+      </w:r>
+      <w:r>
+        <w:br/>
+      </w:r>
+      <m:oMath>
+        <m:sSub>
+          <m:e>
+            <m:r>
+              <m:t>f</m:t>
+            </m:r>
+          </m:e>
+          <m:sub>
+            <m:r>
+              <m:t>i</m:t>
+            </m:r>
+          </m:sub>
+        </m:sSub>
+      </m:oMath>
+      <w:r>
+        <w:t xml:space="preserve"> </w:t>
+      </w:r>
+      <w:r>
+        <w:t xml:space="preserve">é a</w:t>
+      </w:r>
+      <w:r>
+        <w:t xml:space="preserve"> </w:t>
+      </w:r>
+      <w:r>
+        <w:rPr>
+          <w:bCs/>
+          <w:b/>
+        </w:rPr>
+        <w:t xml:space="preserve">Frequência</w:t>
+      </w:r>
+      <w:r>
+        <w:t xml:space="preserve"> </w:t>
+      </w:r>
+      <w:r>
+        <w:t xml:space="preserve">da variável;</w:t>
+      </w:r>
+      <w:r>
+        <w:br/>
+      </w:r>
+      <m:oMath>
         <m:r>
           <m:rPr>
             <m:sty m:val="p"/>
           </m:rPr>
-          <m:t>−</m:t>
+          <m:t>∑</m:t>
         </m:r>
-        <m:r>
-          <m:t>1</m:t>
-        </m:r>
+        <m:sSub>
+          <m:e>
+            <m:r>
+              <m:t>f</m:t>
+            </m:r>
+          </m:e>
+          <m:sub>
+            <m:r>
+              <m:t>i</m:t>
+            </m:r>
+          </m:sub>
+        </m:sSub>
       </m:oMath>
       <w:r>
         <w:t xml:space="preserve"> </w:t>
       </w:r>
       <w:r>
-        <w:t xml:space="preserve">é por ser uma estimativa no caso da Amostra, trabalhando assim com um grau a menos de liberdade.</w:t>
-      </w:r>
-      <w:r>
-        <w:br/>
-      </w:r>
-    </w:p>
-    <w:p>
-      <w:pPr>
-        <w:numPr>
-          <w:ilvl w:val="0"/>
-          <w:numId w:val="1101"/>
-        </w:numPr>
-        <w:pStyle w:val="Compact"/>
-      </w:pPr>
-      <w:r>
-        <w:t xml:space="preserve">Cálculo dados agrupados:</w:t>
-      </w:r>
-      <w:r>
-        <w:br/>
-      </w:r>
-    </w:p>
-    <w:p>
-      <w:pPr>
-        <w:numPr>
-          <w:ilvl w:val="1"/>
-          <w:numId w:val="1103"/>
-        </w:numPr>
-        <w:pStyle w:val="Compact"/>
-      </w:pPr>
-      <w:r>
-        <w:t xml:space="preserve">População</w:t>
+        <w:t xml:space="preserve">é o somatório das</w:t>
+      </w:r>
+      <w:r>
+        <w:t xml:space="preserve"> </w:t>
+      </w:r>
+      <w:r>
+        <w:rPr>
+          <w:bCs/>
+          <w:b/>
+        </w:rPr>
+        <w:t xml:space="preserve">Frequências</w:t>
+      </w:r>
+      <w:r>
+        <w:t xml:space="preserve">.</w:t>
+      </w:r>
+      <w:r>
+        <w:br/>
+      </w:r>
+    </w:p>
+    <w:p>
+      <w:pPr>
+        <w:numPr>
+          <w:ilvl w:val="2"/>
+          <w:numId w:val="1104"/>
+        </w:numPr>
+        <w:pStyle w:val="Compact"/>
+      </w:pPr>
+      <w:r>
+        <w:t xml:space="preserve">Amostra</w:t>
       </w:r>
       <w:r>
         <w:br/>
@@ -16695,75 +17282,16 @@
                 </m:rPr>
                 <m:t>∑</m:t>
               </m:r>
-              <m:sSubSup>
+              <m:sSup>
                 <m:e>
-                  <m:r>
-                    <m:t>x</m:t>
-                  </m:r>
-                </m:e>
-                <m:sub>
-                  <m:r>
-                    <m:t>i</m:t>
-                  </m:r>
-                </m:sub>
-                <m:sup>
-                  <m:r>
-                    <m:t>2</m:t>
-                  </m:r>
-                </m:sup>
-              </m:sSubSup>
-              <m:r>
-                <m:rPr>
-                  <m:sty m:val="p"/>
-                </m:rPr>
-                <m:t>−</m:t>
-              </m:r>
-              <m:sSub>
-                <m:e>
-                  <m:r>
-                    <m:t>n</m:t>
-                  </m:r>
-                </m:e>
-                <m:sub>
-                  <m:r>
-                    <m:t>i</m:t>
-                  </m:r>
-                </m:sub>
-              </m:sSub>
-            </m:num>
-            <m:den>
-              <m:r>
-                <m:t>N</m:t>
-              </m:r>
-            </m:den>
-          </m:f>
-          <m:r>
-            <m:rPr>
-              <m:sty m:val="p"/>
-            </m:rPr>
-            <m:t>−</m:t>
-          </m:r>
-          <m:sSup>
-            <m:e>
-              <m:d>
-                <m:dPr>
-                  <m:begChr m:val="("/>
-                  <m:endChr m:val=")"/>
-                  <m:sepChr m:val=""/>
-                  <m:grow/>
-                </m:dPr>
-                <m:e>
-                  <m:f>
-                    <m:fPr>
-                      <m:type m:val="bar"/>
-                    </m:fPr>
-                    <m:num>
-                      <m:r>
-                        <m:rPr>
-                          <m:sty m:val="p"/>
-                        </m:rPr>
-                        <m:t>∑</m:t>
-                      </m:r>
+                  <m:d>
+                    <m:dPr>
+                      <m:begChr m:val="("/>
+                      <m:endChr m:val=")"/>
+                      <m:sepChr m:val=""/>
+                      <m:grow/>
+                    </m:dPr>
+                    <m:e>
                       <m:sSub>
                         <m:e>
                           <m:r>
@@ -16782,10 +17310,355 @@
                         </m:rPr>
                         <m:t>−</m:t>
                       </m:r>
+                      <m:acc>
+                        <m:accPr>
+                          <m:chr m:val="‾"/>
+                        </m:accPr>
+                        <m:e>
+                          <m:r>
+                            <m:t>X</m:t>
+                          </m:r>
+                        </m:e>
+                      </m:acc>
+                    </m:e>
+                  </m:d>
+                </m:e>
+                <m:sup>
+                  <m:r>
+                    <m:t>2</m:t>
+                  </m:r>
+                </m:sup>
+              </m:sSup>
+              <m:r>
+                <m:rPr>
+                  <m:sty m:val="p"/>
+                </m:rPr>
+                <m:t>⋅</m:t>
+              </m:r>
+              <m:sSub>
+                <m:e>
+                  <m:r>
+                    <m:t>f</m:t>
+                  </m:r>
+                </m:e>
+                <m:sub>
+                  <m:r>
+                    <m:t>i</m:t>
+                  </m:r>
+                </m:sub>
+              </m:sSub>
+            </m:num>
+            <m:den>
+              <m:r>
+                <m:t>n</m:t>
+              </m:r>
+              <m:r>
+                <m:rPr>
+                  <m:sty m:val="p"/>
+                </m:rPr>
+                <m:t>−</m:t>
+              </m:r>
+              <m:r>
+                <m:t>1</m:t>
+              </m:r>
+            </m:den>
+          </m:f>
+        </m:oMath>
+      </m:oMathPara>
+    </w:p>
+    <w:p>
+      <w:pPr>
+        <w:numPr>
+          <w:ilvl w:val="2"/>
+          <w:numId w:val="1000"/>
+        </w:numPr>
+        <w:pStyle w:val="Compact"/>
+      </w:pPr>
+      <w:r>
+        <w:t xml:space="preserve">Onde,</w:t>
+      </w:r>
+      <w:r>
+        <w:br/>
+      </w:r>
+      <m:oMath>
+        <m:sSub>
+          <m:e>
+            <m:r>
+              <m:t>x</m:t>
+            </m:r>
+          </m:e>
+          <m:sub>
+            <m:r>
+              <m:t>i</m:t>
+            </m:r>
+          </m:sub>
+        </m:sSub>
+      </m:oMath>
+      <w:r>
+        <w:t xml:space="preserve"> </w:t>
+      </w:r>
+      <w:r>
+        <w:t xml:space="preserve">é o valor de</w:t>
+      </w:r>
+      <w:r>
+        <w:t xml:space="preserve"> </w:t>
+      </w:r>
+      <w:r>
+        <w:rPr>
+          <w:bCs/>
+          <w:b/>
+        </w:rPr>
+        <w:t xml:space="preserve">cada elemento da série</w:t>
+      </w:r>
+      <w:r>
+        <w:t xml:space="preserve">;</w:t>
+      </w:r>
+      <w:r>
+        <w:br/>
+      </w:r>
+      <m:oMath>
+        <m:acc>
+          <m:accPr>
+            <m:chr m:val="‾"/>
+          </m:accPr>
+          <m:e>
+            <m:r>
+              <m:t>X</m:t>
+            </m:r>
+          </m:e>
+        </m:acc>
+      </m:oMath>
+      <w:r>
+        <w:t xml:space="preserve"> </w:t>
+      </w:r>
+      <w:r>
+        <w:t xml:space="preserve">é o valor da</w:t>
+      </w:r>
+      <w:r>
+        <w:t xml:space="preserve"> </w:t>
+      </w:r>
+      <w:r>
+        <w:rPr>
+          <w:bCs/>
+          <w:b/>
+        </w:rPr>
+        <w:t xml:space="preserve">Média Aritmética Ponderada</w:t>
+      </w:r>
+      <w:r>
+        <w:t xml:space="preserve">;</w:t>
+      </w:r>
+      <w:r>
+        <w:br/>
+      </w:r>
+      <m:oMath>
+        <m:sSub>
+          <m:e>
+            <m:r>
+              <m:t>f</m:t>
+            </m:r>
+          </m:e>
+          <m:sub>
+            <m:r>
+              <m:t>i</m:t>
+            </m:r>
+          </m:sub>
+        </m:sSub>
+      </m:oMath>
+      <w:r>
+        <w:t xml:space="preserve"> </w:t>
+      </w:r>
+      <w:r>
+        <w:t xml:space="preserve">é a</w:t>
+      </w:r>
+      <w:r>
+        <w:t xml:space="preserve"> </w:t>
+      </w:r>
+      <w:r>
+        <w:rPr>
+          <w:bCs/>
+          <w:b/>
+        </w:rPr>
+        <w:t xml:space="preserve">Frequência</w:t>
+      </w:r>
+      <w:r>
+        <w:t xml:space="preserve"> </w:t>
+      </w:r>
+      <w:r>
+        <w:t xml:space="preserve">da variável;</w:t>
+      </w:r>
+      <w:r>
+        <w:br/>
+      </w:r>
+      <m:oMath>
+        <m:r>
+          <m:t>n</m:t>
+        </m:r>
+        <m:r>
+          <m:rPr>
+            <m:sty m:val="p"/>
+          </m:rPr>
+          <m:t>−</m:t>
+        </m:r>
+        <m:r>
+          <m:t>1</m:t>
+        </m:r>
+      </m:oMath>
+      <w:r>
+        <w:t xml:space="preserve"> </w:t>
+      </w:r>
+      <w:r>
+        <w:t xml:space="preserve">ou</w:t>
+      </w:r>
+      <w:r>
+        <w:t xml:space="preserve"> </w:t>
+      </w:r>
+      <m:oMath>
+        <m:r>
+          <m:rPr>
+            <m:sty m:val="p"/>
+          </m:rPr>
+          <m:t>∑</m:t>
+        </m:r>
+        <m:sSub>
+          <m:e>
+            <m:r>
+              <m:t>f</m:t>
+            </m:r>
+          </m:e>
+          <m:sub>
+            <m:r>
+              <m:t>i</m:t>
+            </m:r>
+          </m:sub>
+        </m:sSub>
+        <m:r>
+          <m:rPr>
+            <m:sty m:val="p"/>
+          </m:rPr>
+          <m:t>−</m:t>
+        </m:r>
+        <m:r>
+          <m:t>1</m:t>
+        </m:r>
+      </m:oMath>
+      <w:r>
+        <w:t xml:space="preserve"> </w:t>
+      </w:r>
+      <w:r>
+        <w:t xml:space="preserve">é o somatório das</w:t>
+      </w:r>
+      <w:r>
+        <w:t xml:space="preserve"> </w:t>
+      </w:r>
+      <w:r>
+        <w:rPr>
+          <w:bCs/>
+          <w:b/>
+        </w:rPr>
+        <w:t xml:space="preserve">Frequências</w:t>
+      </w:r>
+      <w:r>
+        <w:t xml:space="preserve"> </w:t>
+      </w:r>
+      <w:r>
+        <w:t xml:space="preserve">da Amostra menos 1.</w:t>
+      </w:r>
+      <w:r>
+        <w:br/>
+      </w:r>
+    </w:p>
+    <w:p>
+      <w:pPr>
+        <w:numPr>
+          <w:ilvl w:val="1"/>
+          <w:numId w:val="1103"/>
+        </w:numPr>
+        <w:pStyle w:val="Compact"/>
+      </w:pPr>
+      <w:r>
+        <w:t xml:space="preserve">Para dados agrupados, com intervalo de classe (</w:t>
+      </w:r>
+      <w:r>
+        <w:rPr>
+          <w:bCs/>
+          <w:b/>
+        </w:rPr>
+        <w:t xml:space="preserve">Variáveis Contínuas</w:t>
+      </w:r>
+      <w:r>
+        <w:t xml:space="preserve">):</w:t>
+      </w:r>
+      <w:r>
+        <w:br/>
+      </w:r>
+    </w:p>
+    <w:p>
+      <w:pPr>
+        <w:numPr>
+          <w:ilvl w:val="2"/>
+          <w:numId w:val="1105"/>
+        </w:numPr>
+        <w:pStyle w:val="Compact"/>
+      </w:pPr>
+      <w:r>
+        <w:t xml:space="preserve">População</w:t>
+      </w:r>
+      <w:r>
+        <w:br/>
+      </w:r>
+    </w:p>
+    <w:p>
+      <w:pPr>
+        <w:pStyle w:val="Compact"/>
+      </w:pPr>
+      <m:oMathPara>
+        <m:oMathParaPr>
+          <m:jc m:val="center"/>
+        </m:oMathParaPr>
+        <m:oMath>
+          <m:sSup>
+            <m:e>
+              <m:r>
+                <m:t>σ</m:t>
+              </m:r>
+            </m:e>
+            <m:sup>
+              <m:r>
+                <m:t>2</m:t>
+              </m:r>
+            </m:sup>
+          </m:sSup>
+          <m:r>
+            <m:rPr>
+              <m:sty m:val="p"/>
+            </m:rPr>
+            <m:t>=</m:t>
+          </m:r>
+          <m:f>
+            <m:fPr>
+              <m:type m:val="bar"/>
+            </m:fPr>
+            <m:num>
+              <m:r>
+                <m:rPr>
+                  <m:sty m:val="p"/>
+                </m:rPr>
+                <m:t>∑</m:t>
+              </m:r>
+              <m:sSup>
+                <m:e>
+                  <m:d>
+                    <m:dPr>
+                      <m:begChr m:val="("/>
+                      <m:endChr m:val=")"/>
+                      <m:sepChr m:val=""/>
+                      <m:grow/>
+                    </m:dPr>
+                    <m:e>
                       <m:sSub>
                         <m:e>
                           <m:r>
-                            <m:t>n</m:t>
+                            <m:t>p</m:t>
                           </m:r>
                         </m:e>
                         <m:sub>
@@ -16794,30 +17667,258 @@
                           </m:r>
                         </m:sub>
                       </m:sSub>
-                    </m:num>
-                    <m:den>
                       <m:r>
-                        <m:t>N</m:t>
+                        <m:rPr>
+                          <m:sty m:val="p"/>
+                        </m:rPr>
+                        <m:t>−</m:t>
                       </m:r>
-                    </m:den>
-                  </m:f>
+                      <m:acc>
+                        <m:accPr>
+                          <m:chr m:val="‾"/>
+                        </m:accPr>
+                        <m:e>
+                          <m:r>
+                            <m:t>X</m:t>
+                          </m:r>
+                        </m:e>
+                      </m:acc>
+                    </m:e>
+                  </m:d>
                 </m:e>
-              </m:d>
-            </m:e>
-            <m:sup>
+                <m:sup>
+                  <m:r>
+                    <m:t>2</m:t>
+                  </m:r>
+                </m:sup>
+              </m:sSup>
               <m:r>
-                <m:t>2</m:t>
+                <m:rPr>
+                  <m:sty m:val="p"/>
+                </m:rPr>
+                <m:t>⋅</m:t>
               </m:r>
-            </m:sup>
-          </m:sSup>
+              <m:sSub>
+                <m:e>
+                  <m:r>
+                    <m:t>f</m:t>
+                  </m:r>
+                </m:e>
+                <m:sub>
+                  <m:r>
+                    <m:t>i</m:t>
+                  </m:r>
+                </m:sub>
+              </m:sSub>
+            </m:num>
+            <m:den>
+              <m:r>
+                <m:rPr>
+                  <m:sty m:val="p"/>
+                </m:rPr>
+                <m:t>∑</m:t>
+              </m:r>
+              <m:sSub>
+                <m:e>
+                  <m:r>
+                    <m:t>f</m:t>
+                  </m:r>
+                </m:e>
+                <m:sub>
+                  <m:r>
+                    <m:t>i</m:t>
+                  </m:r>
+                </m:sub>
+              </m:sSub>
+            </m:den>
+          </m:f>
         </m:oMath>
       </m:oMathPara>
     </w:p>
     <w:p>
       <w:pPr>
         <w:numPr>
-          <w:ilvl w:val="1"/>
-          <w:numId w:val="1103"/>
+          <w:ilvl w:val="2"/>
+          <w:numId w:val="1000"/>
+        </w:numPr>
+        <w:pStyle w:val="Compact"/>
+      </w:pPr>
+      <w:r>
+        <w:t xml:space="preserve">Onde,</w:t>
+      </w:r>
+      <w:r>
+        <w:br/>
+      </w:r>
+      <m:oMath>
+        <m:sSub>
+          <m:e>
+            <m:r>
+              <m:t>p</m:t>
+            </m:r>
+          </m:e>
+          <m:sub>
+            <m:r>
+              <m:t>i</m:t>
+            </m:r>
+          </m:sub>
+        </m:sSub>
+      </m:oMath>
+      <w:r>
+        <w:t xml:space="preserve"> </w:t>
+      </w:r>
+      <w:r>
+        <w:t xml:space="preserve">é a</w:t>
+      </w:r>
+      <w:r>
+        <w:t xml:space="preserve"> </w:t>
+      </w:r>
+      <w:r>
+        <w:rPr>
+          <w:bCs/>
+          <w:b/>
+        </w:rPr>
+        <w:t xml:space="preserve">Representatividade das Classe</w:t>
+      </w:r>
+      <w:r>
+        <w:t xml:space="preserve"> </w:t>
+      </w:r>
+      <w:r>
+        <w:t xml:space="preserve">(</w:t>
+      </w:r>
+      <w:r>
+        <w:rPr>
+          <w:bCs/>
+          <w:b/>
+        </w:rPr>
+        <w:t xml:space="preserve">Ponto Médio das Classes</w:t>
+      </w:r>
+      <w:r>
+        <w:t xml:space="preserve">);</w:t>
+      </w:r>
+      <w:r>
+        <w:br/>
+      </w:r>
+      <m:oMath>
+        <m:acc>
+          <m:accPr>
+            <m:chr m:val="‾"/>
+          </m:accPr>
+          <m:e>
+            <m:r>
+              <m:t>X</m:t>
+            </m:r>
+          </m:e>
+        </m:acc>
+      </m:oMath>
+      <w:r>
+        <w:t xml:space="preserve"> </w:t>
+      </w:r>
+      <w:r>
+        <w:t xml:space="preserve">é o valor da</w:t>
+      </w:r>
+      <w:r>
+        <w:t xml:space="preserve"> </w:t>
+      </w:r>
+      <w:r>
+        <w:rPr>
+          <w:bCs/>
+          <w:b/>
+        </w:rPr>
+        <w:t xml:space="preserve">Média Aritmética Ponderada</w:t>
+      </w:r>
+      <w:r>
+        <w:t xml:space="preserve">;</w:t>
+      </w:r>
+      <w:r>
+        <w:br/>
+      </w:r>
+      <m:oMath>
+        <m:sSub>
+          <m:e>
+            <m:r>
+              <m:t>f</m:t>
+            </m:r>
+          </m:e>
+          <m:sub>
+            <m:r>
+              <m:t>i</m:t>
+            </m:r>
+          </m:sub>
+        </m:sSub>
+      </m:oMath>
+      <w:r>
+        <w:t xml:space="preserve"> </w:t>
+      </w:r>
+      <w:r>
+        <w:t xml:space="preserve">é a</w:t>
+      </w:r>
+      <w:r>
+        <w:t xml:space="preserve"> </w:t>
+      </w:r>
+      <w:r>
+        <w:rPr>
+          <w:bCs/>
+          <w:b/>
+        </w:rPr>
+        <w:t xml:space="preserve">Frequência</w:t>
+      </w:r>
+      <w:r>
+        <w:t xml:space="preserve"> </w:t>
+      </w:r>
+      <w:r>
+        <w:t xml:space="preserve">da variável;</w:t>
+      </w:r>
+      <w:r>
+        <w:br/>
+      </w:r>
+      <m:oMath>
+        <m:r>
+          <m:rPr>
+            <m:sty m:val="p"/>
+          </m:rPr>
+          <m:t>∑</m:t>
+        </m:r>
+        <m:sSub>
+          <m:e>
+            <m:r>
+              <m:t>f</m:t>
+            </m:r>
+          </m:e>
+          <m:sub>
+            <m:r>
+              <m:t>i</m:t>
+            </m:r>
+          </m:sub>
+        </m:sSub>
+      </m:oMath>
+      <w:r>
+        <w:t xml:space="preserve"> </w:t>
+      </w:r>
+      <w:r>
+        <w:t xml:space="preserve">é o somatório das</w:t>
+      </w:r>
+      <w:r>
+        <w:t xml:space="preserve"> </w:t>
+      </w:r>
+      <w:r>
+        <w:rPr>
+          <w:bCs/>
+          <w:b/>
+        </w:rPr>
+        <w:t xml:space="preserve">Frequências</w:t>
+      </w:r>
+      <w:r>
+        <w:t xml:space="preserve">.</w:t>
+      </w:r>
+      <w:r>
+        <w:br/>
+      </w:r>
+    </w:p>
+    <w:p>
+      <w:pPr>
+        <w:numPr>
+          <w:ilvl w:val="2"/>
+          <w:numId w:val="1105"/>
         </w:numPr>
         <w:pStyle w:val="Compact"/>
       </w:pPr>
@@ -16866,33 +17967,63 @@
                 </m:rPr>
                 <m:t>∑</m:t>
               </m:r>
-              <m:sSubSup>
+              <m:sSup>
                 <m:e>
-                  <m:r>
-                    <m:t>x</m:t>
-                  </m:r>
+                  <m:d>
+                    <m:dPr>
+                      <m:begChr m:val="("/>
+                      <m:endChr m:val=")"/>
+                      <m:sepChr m:val=""/>
+                      <m:grow/>
+                    </m:dPr>
+                    <m:e>
+                      <m:sSub>
+                        <m:e>
+                          <m:r>
+                            <m:t>p</m:t>
+                          </m:r>
+                        </m:e>
+                        <m:sub>
+                          <m:r>
+                            <m:t>i</m:t>
+                          </m:r>
+                        </m:sub>
+                      </m:sSub>
+                      <m:r>
+                        <m:rPr>
+                          <m:sty m:val="p"/>
+                        </m:rPr>
+                        <m:t>−</m:t>
+                      </m:r>
+                      <m:acc>
+                        <m:accPr>
+                          <m:chr m:val="‾"/>
+                        </m:accPr>
+                        <m:e>
+                          <m:r>
+                            <m:t>X</m:t>
+                          </m:r>
+                        </m:e>
+                      </m:acc>
+                    </m:e>
+                  </m:d>
                 </m:e>
-                <m:sub>
-                  <m:r>
-                    <m:t>i</m:t>
-                  </m:r>
-                </m:sub>
                 <m:sup>
                   <m:r>
                     <m:t>2</m:t>
                   </m:r>
                 </m:sup>
-              </m:sSubSup>
+              </m:sSup>
               <m:r>
                 <m:rPr>
                   <m:sty m:val="p"/>
                 </m:rPr>
-                <m:t>−</m:t>
+                <m:t>⋅</m:t>
               </m:r>
               <m:sSub>
                 <m:e>
                   <m:r>
-                    <m:t>n</m:t>
+                    <m:t>f</m:t>
                   </m:r>
                 </m:e>
                 <m:sub>
@@ -16917,108 +18048,230 @@
               </m:r>
             </m:den>
           </m:f>
-          <m:r>
-            <m:rPr>
-              <m:sty m:val="p"/>
-            </m:rPr>
-            <m:t>−</m:t>
-          </m:r>
-          <m:sSup>
-            <m:e>
-              <m:d>
-                <m:dPr>
-                  <m:begChr m:val="("/>
-                  <m:endChr m:val=")"/>
-                  <m:sepChr m:val=""/>
-                  <m:grow/>
-                </m:dPr>
-                <m:e>
-                  <m:f>
-                    <m:fPr>
-                      <m:type m:val="bar"/>
-                    </m:fPr>
-                    <m:num>
-                      <m:r>
-                        <m:rPr>
-                          <m:sty m:val="p"/>
-                        </m:rPr>
-                        <m:t>∑</m:t>
-                      </m:r>
-                      <m:sSub>
-                        <m:e>
-                          <m:r>
-                            <m:t>x</m:t>
-                          </m:r>
-                        </m:e>
-                        <m:sub>
-                          <m:r>
-                            <m:t>i</m:t>
-                          </m:r>
-                        </m:sub>
-                      </m:sSub>
-                      <m:r>
-                        <m:rPr>
-                          <m:sty m:val="p"/>
-                        </m:rPr>
-                        <m:t>−</m:t>
-                      </m:r>
-                      <m:sSub>
-                        <m:e>
-                          <m:r>
-                            <m:t>n</m:t>
-                          </m:r>
-                        </m:e>
-                        <m:sub>
-                          <m:r>
-                            <m:t>i</m:t>
-                          </m:r>
-                        </m:sub>
-                      </m:sSub>
-                    </m:num>
-                    <m:den>
-                      <m:r>
-                        <m:t>n</m:t>
-                      </m:r>
-                      <m:r>
-                        <m:rPr>
-                          <m:sty m:val="p"/>
-                        </m:rPr>
-                        <m:t>−</m:t>
-                      </m:r>
-                      <m:r>
-                        <m:t>1</m:t>
-                      </m:r>
-                    </m:den>
-                  </m:f>
-                </m:e>
-              </m:d>
-            </m:e>
-            <m:sup>
-              <m:r>
-                <m:t>2</m:t>
-              </m:r>
-            </m:sup>
-          </m:sSup>
         </m:oMath>
       </m:oMathPara>
     </w:p>
     <w:p>
       <w:pPr>
         <w:numPr>
-          <w:ilvl w:val="1"/>
+          <w:ilvl w:val="2"/>
           <w:numId w:val="1000"/>
         </w:numPr>
         <w:pStyle w:val="Compact"/>
       </w:pPr>
       <w:r>
-        <w:t xml:space="preserve">onde,</w:t>
-      </w:r>
-      <w:r>
-        <w:br/>
+        <w:t xml:space="preserve">Onde,</w:t>
+      </w:r>
+      <w:r>
+        <w:br/>
+      </w:r>
+      <m:oMath>
+        <m:sSub>
+          <m:e>
+            <m:r>
+              <m:t>p</m:t>
+            </m:r>
+          </m:e>
+          <m:sub>
+            <m:r>
+              <m:t>i</m:t>
+            </m:r>
+          </m:sub>
+        </m:sSub>
+      </m:oMath>
+      <w:r>
+        <w:t xml:space="preserve"> </w:t>
+      </w:r>
+      <w:r>
+        <w:t xml:space="preserve">é a</w:t>
+      </w:r>
+      <w:r>
+        <w:t xml:space="preserve"> </w:t>
+      </w:r>
+      <w:r>
+        <w:rPr>
+          <w:bCs/>
+          <w:b/>
+        </w:rPr>
+        <w:t xml:space="preserve">Representatividade das Classe</w:t>
+      </w:r>
+      <w:r>
+        <w:t xml:space="preserve"> </w:t>
+      </w:r>
+      <w:r>
+        <w:t xml:space="preserve">(</w:t>
+      </w:r>
+      <w:r>
+        <w:rPr>
+          <w:bCs/>
+          <w:b/>
+        </w:rPr>
+        <w:t xml:space="preserve">Ponto Médio das Classes</w:t>
+      </w:r>
+      <w:r>
+        <w:t xml:space="preserve">);</w:t>
+      </w:r>
+      <w:r>
+        <w:br/>
+      </w:r>
+      <m:oMath>
+        <m:acc>
+          <m:accPr>
+            <m:chr m:val="‾"/>
+          </m:accPr>
+          <m:e>
+            <m:r>
+              <m:t>X</m:t>
+            </m:r>
+          </m:e>
+        </m:acc>
+      </m:oMath>
+      <w:r>
+        <w:t xml:space="preserve"> </w:t>
+      </w:r>
+      <w:r>
+        <w:t xml:space="preserve">é o valor da</w:t>
+      </w:r>
+      <w:r>
+        <w:t xml:space="preserve"> </w:t>
+      </w:r>
+      <w:r>
+        <w:rPr>
+          <w:bCs/>
+          <w:b/>
+        </w:rPr>
+        <w:t xml:space="preserve">Média Aritmética Ponderada</w:t>
+      </w:r>
+      <w:r>
+        <w:t xml:space="preserve">;</w:t>
+      </w:r>
+      <w:r>
+        <w:br/>
+      </w:r>
+      <m:oMath>
+        <m:sSub>
+          <m:e>
+            <m:r>
+              <m:t>f</m:t>
+            </m:r>
+          </m:e>
+          <m:sub>
+            <m:r>
+              <m:t>i</m:t>
+            </m:r>
+          </m:sub>
+        </m:sSub>
+      </m:oMath>
+      <w:r>
+        <w:t xml:space="preserve"> </w:t>
+      </w:r>
+      <w:r>
+        <w:t xml:space="preserve">é a</w:t>
+      </w:r>
+      <w:r>
+        <w:t xml:space="preserve"> </w:t>
+      </w:r>
+      <w:r>
+        <w:rPr>
+          <w:bCs/>
+          <w:b/>
+        </w:rPr>
+        <w:t xml:space="preserve">Frequência</w:t>
+      </w:r>
+      <w:r>
+        <w:t xml:space="preserve"> </w:t>
+      </w:r>
+      <w:r>
+        <w:t xml:space="preserve">da variável;</w:t>
+      </w:r>
+      <w:r>
+        <w:br/>
+      </w:r>
+      <m:oMath>
+        <m:r>
+          <m:t>n</m:t>
+        </m:r>
+        <m:r>
+          <m:rPr>
+            <m:sty m:val="p"/>
+          </m:rPr>
+          <m:t>−</m:t>
+        </m:r>
+        <m:r>
+          <m:t>1</m:t>
+        </m:r>
+      </m:oMath>
+      <w:r>
+        <w:t xml:space="preserve"> </w:t>
+      </w:r>
+      <w:r>
+        <w:t xml:space="preserve">ou</w:t>
+      </w:r>
+      <w:r>
+        <w:t xml:space="preserve"> </w:t>
+      </w:r>
+      <m:oMath>
+        <m:r>
+          <m:rPr>
+            <m:sty m:val="p"/>
+          </m:rPr>
+          <m:t>∑</m:t>
+        </m:r>
+        <m:sSub>
+          <m:e>
+            <m:r>
+              <m:t>f</m:t>
+            </m:r>
+          </m:e>
+          <m:sub>
+            <m:r>
+              <m:t>i</m:t>
+            </m:r>
+          </m:sub>
+        </m:sSub>
+        <m:r>
+          <m:rPr>
+            <m:sty m:val="p"/>
+          </m:rPr>
+          <m:t>−</m:t>
+        </m:r>
+        <m:r>
+          <m:t>1</m:t>
+        </m:r>
+      </m:oMath>
+      <w:r>
+        <w:t xml:space="preserve"> </w:t>
+      </w:r>
+      <w:r>
+        <w:t xml:space="preserve">é o somatório das</w:t>
+      </w:r>
+      <w:r>
+        <w:t xml:space="preserve"> </w:t>
+      </w:r>
+      <w:r>
+        <w:rPr>
+          <w:bCs/>
+          <w:b/>
+        </w:rPr>
+        <w:t xml:space="preserve">Frequências</w:t>
+      </w:r>
+      <w:r>
+        <w:t xml:space="preserve"> </w:t>
+      </w:r>
+      <w:r>
+        <w:t xml:space="preserve">da Amostra menos 1.</w:t>
+      </w:r>
+      <w:r>
+        <w:br/>
+      </w:r>
+    </w:p>
+    <w:p>
+      <w:r>
+        <w:br w:type="page"/>
       </w:r>
     </w:p>
     <w:bookmarkEnd w:id="97"/>
-    <w:bookmarkStart w:id="98" w:name="desvio-padrão-s"/>
+    <w:bookmarkStart w:id="98" w:name="desvio-padrão-sigma-ou-s"/>
     <w:p>
       <w:pPr>
         <w:pStyle w:val="Heading3"/>
@@ -17034,6 +18287,20 @@
       </w:r>
       <w:r>
         <w:t xml:space="preserve">Desvio padrão (</w:t>
+      </w:r>
+      <m:oMath>
+        <m:r>
+          <m:t>σ</m:t>
+        </m:r>
+      </m:oMath>
+      <w:r>
+        <w:t xml:space="preserve"> </w:t>
+      </w:r>
+      <w:r>
+        <w:t xml:space="preserve">ou</w:t>
+      </w:r>
+      <w:r>
+        <w:t xml:space="preserve"> </w:t>
       </w:r>
       <m:oMath>
         <m:r>
@@ -17111,7 +18378,7 @@
       <w:pPr>
         <w:numPr>
           <w:ilvl w:val="0"/>
-          <w:numId w:val="1104"/>
+          <w:numId w:val="1106"/>
         </w:numPr>
         <w:pStyle w:val="Compact"/>
       </w:pPr>
@@ -17141,7 +18408,7 @@
       <w:pPr>
         <w:numPr>
           <w:ilvl w:val="0"/>
-          <w:numId w:val="1104"/>
+          <w:numId w:val="1106"/>
         </w:numPr>
         <w:pStyle w:val="Compact"/>
       </w:pPr>
@@ -17187,7 +18454,7 @@
       <w:pPr>
         <w:numPr>
           <w:ilvl w:val="0"/>
-          <w:numId w:val="1104"/>
+          <w:numId w:val="1106"/>
         </w:numPr>
         <w:pStyle w:val="Compact"/>
       </w:pPr>
@@ -17202,7 +18469,7 @@
       <w:pPr>
         <w:numPr>
           <w:ilvl w:val="1"/>
-          <w:numId w:val="1105"/>
+          <w:numId w:val="1107"/>
         </w:numPr>
         <w:pStyle w:val="Compact"/>
       </w:pPr>
@@ -17236,7 +18503,7 @@
       <w:pPr>
         <w:numPr>
           <w:ilvl w:val="1"/>
-          <w:numId w:val="1105"/>
+          <w:numId w:val="1107"/>
         </w:numPr>
         <w:pStyle w:val="Compact"/>
       </w:pPr>
@@ -17267,7 +18534,7 @@
       <w:pPr>
         <w:numPr>
           <w:ilvl w:val="1"/>
-          <w:numId w:val="1105"/>
+          <w:numId w:val="1107"/>
         </w:numPr>
         <w:pStyle w:val="Compact"/>
       </w:pPr>
@@ -17319,7 +18586,7 @@
       <w:pPr>
         <w:numPr>
           <w:ilvl w:val="1"/>
-          <w:numId w:val="1105"/>
+          <w:numId w:val="1107"/>
         </w:numPr>
         <w:pStyle w:val="Compact"/>
       </w:pPr>
@@ -17387,7 +18654,7 @@
       <w:pPr>
         <w:numPr>
           <w:ilvl w:val="0"/>
-          <w:numId w:val="1106"/>
+          <w:numId w:val="1108"/>
         </w:numPr>
         <w:pStyle w:val="Compact"/>
       </w:pPr>
@@ -17402,7 +18669,7 @@
       <w:pPr>
         <w:numPr>
           <w:ilvl w:val="1"/>
-          <w:numId w:val="1107"/>
+          <w:numId w:val="1109"/>
         </w:numPr>
         <w:pStyle w:val="Compact"/>
       </w:pPr>
@@ -17417,7 +18684,7 @@
       <w:pPr>
         <w:numPr>
           <w:ilvl w:val="0"/>
-          <w:numId w:val="1106"/>
+          <w:numId w:val="1108"/>
         </w:numPr>
         <w:pStyle w:val="Compact"/>
       </w:pPr>
@@ -17432,7 +18699,7 @@
       <w:pPr>
         <w:numPr>
           <w:ilvl w:val="1"/>
-          <w:numId w:val="1108"/>
+          <w:numId w:val="1110"/>
         </w:numPr>
         <w:pStyle w:val="Compact"/>
       </w:pPr>
@@ -18643,6 +19910,12 @@
     <w:abstractNumId w:val="991"/>
   </w:num>
   <w:num w:numId="1108">
+    <w:abstractNumId w:val="991"/>
+  </w:num>
+  <w:num w:numId="1109">
+    <w:abstractNumId w:val="991"/>
+  </w:num>
+  <w:num w:numId="1110">
     <w:abstractNumId w:val="991"/>
   </w:num>
 </w:numbering>

</xml_diff>

<commit_message>
Estatística Básica - Desvio-padrão
</commit_message>
<xml_diff>
--- a/Readme.docx
+++ b/Readme.docx
@@ -49,7 +49,7 @@
         <w:pStyle w:val="Date"/>
       </w:pPr>
       <w:r>
-        <w:t xml:space="preserve">2022-09-26</w:t>
+        <w:t xml:space="preserve">2022-09-27</w:t>
       </w:r>
     </w:p>
     <w:sdt>
@@ -5932,7 +5932,7 @@
     </w:p>
     <w:bookmarkEnd w:id="51"/>
     <w:bookmarkEnd w:id="52"/>
-    <w:bookmarkStart w:id="101" w:name="aula-124---estatística-básica-médias"/>
+    <w:bookmarkStart w:id="103" w:name="aula-124---estatística-básica-médias"/>
     <w:p>
       <w:pPr>
         <w:pStyle w:val="Heading1"/>
@@ -14148,7 +14148,7 @@
     </w:p>
     <w:bookmarkEnd w:id="88"/>
     <w:bookmarkEnd w:id="89"/>
-    <w:bookmarkStart w:id="100" w:name="medidas-de-dispersão"/>
+    <w:bookmarkStart w:id="102" w:name="medidas-de-dispersão"/>
     <w:p>
       <w:pPr>
         <w:pStyle w:val="Heading2"/>
@@ -18271,7 +18271,7 @@
       </w:r>
     </w:p>
     <w:bookmarkEnd w:id="97"/>
-    <w:bookmarkStart w:id="98" w:name="desvio-padrão-sigma-ou-s"/>
+    <w:bookmarkStart w:id="100" w:name="desvio-padrão-sigma-ou-s"/>
     <w:p>
       <w:pPr>
         <w:pStyle w:val="Heading3"/>
@@ -18286,7 +18286,7 @@
         <w:tab/>
       </w:r>
       <w:r>
-        <w:t xml:space="preserve">Desvio padrão (</w:t>
+        <w:t xml:space="preserve">Desvio-padrão (</w:t>
       </w:r>
       <m:oMath>
         <m:r>
@@ -18311,23 +18311,499 @@
         <w:t xml:space="preserve">)</w:t>
       </w:r>
     </w:p>
+    <w:bookmarkStart w:id="98" w:name="variância-x-desvio-padrão"/>
+    <w:p>
+      <w:pPr>
+        <w:pStyle w:val="Heading4"/>
+      </w:pPr>
+      <w:r>
+        <w:rPr>
+          <w:rStyle w:val="SectionNumber"/>
+        </w:rPr>
+        <w:t xml:space="preserve">9.3.4.1</w:t>
+      </w:r>
+      <w:r>
+        <w:tab/>
+      </w:r>
+      <w:r>
+        <w:t xml:space="preserve">Variância x Desvio-padrão</w:t>
+      </w:r>
+    </w:p>
+    <w:p>
+      <w:pPr>
+        <w:numPr>
+          <w:ilvl w:val="0"/>
+          <w:numId w:val="1106"/>
+        </w:numPr>
+        <w:pStyle w:val="Compact"/>
+      </w:pPr>
+      <w:r>
+        <w:rPr>
+          <w:bCs/>
+          <w:b/>
+        </w:rPr>
+        <w:t xml:space="preserve">Variância</w:t>
+      </w:r>
+      <w:r>
+        <w:t xml:space="preserve">:</w:t>
+      </w:r>
+      <w:r>
+        <w:br/>
+      </w:r>
+    </w:p>
+    <w:p>
+      <w:pPr>
+        <w:numPr>
+          <w:ilvl w:val="1"/>
+          <w:numId w:val="1107"/>
+        </w:numPr>
+        <w:pStyle w:val="Compact"/>
+      </w:pPr>
+      <w:r>
+        <w:t xml:space="preserve">Número em unidade</w:t>
+      </w:r>
+      <w:r>
+        <w:t xml:space="preserve"> </w:t>
+      </w:r>
+      <w:r>
+        <w:t xml:space="preserve">“</w:t>
+      </w:r>
+      <w:r>
+        <w:t xml:space="preserve">quadrada</w:t>
+      </w:r>
+      <w:r>
+        <w:t xml:space="preserve">”</w:t>
+      </w:r>
+      <w:r>
+        <w:t xml:space="preserve">.</w:t>
+      </w:r>
+      <w:r>
+        <w:br/>
+      </w:r>
+    </w:p>
+    <w:p>
+      <w:pPr>
+        <w:numPr>
+          <w:ilvl w:val="1"/>
+          <w:numId w:val="1107"/>
+        </w:numPr>
+        <w:pStyle w:val="Compact"/>
+      </w:pPr>
+      <w:r>
+        <w:t xml:space="preserve">Maior dificuldade de compreensão e menor utilidade na estatística descritiva.</w:t>
+      </w:r>
+      <w:r>
+        <w:br/>
+      </w:r>
+    </w:p>
+    <w:p>
+      <w:pPr>
+        <w:numPr>
+          <w:ilvl w:val="1"/>
+          <w:numId w:val="1107"/>
+        </w:numPr>
+        <w:pStyle w:val="Compact"/>
+      </w:pPr>
+      <w:r>
+        <w:t xml:space="preserve">Extremamente relevante na inferência estatística e em combinações de amostras.</w:t>
+      </w:r>
+      <w:r>
+        <w:br/>
+      </w:r>
+    </w:p>
+    <w:p>
+      <w:pPr>
+        <w:numPr>
+          <w:ilvl w:val="0"/>
+          <w:numId w:val="1106"/>
+        </w:numPr>
+        <w:pStyle w:val="Compact"/>
+      </w:pPr>
+      <w:r>
+        <w:rPr>
+          <w:bCs/>
+          <w:b/>
+        </w:rPr>
+        <w:t xml:space="preserve">Desvio-padrão</w:t>
+      </w:r>
+      <w:r>
+        <w:t xml:space="preserve">:</w:t>
+      </w:r>
+      <w:r>
+        <w:br/>
+      </w:r>
+    </w:p>
+    <w:p>
+      <w:pPr>
+        <w:numPr>
+          <w:ilvl w:val="1"/>
+          <w:numId w:val="1108"/>
+        </w:numPr>
+        <w:pStyle w:val="Compact"/>
+      </w:pPr>
+      <w:r>
+        <w:t xml:space="preserve">Mais usado na comparação de diferenças entre conjuntos de dados.</w:t>
+      </w:r>
+      <w:r>
+        <w:br/>
+      </w:r>
+    </w:p>
+    <w:p>
+      <w:pPr>
+        <w:numPr>
+          <w:ilvl w:val="1"/>
+          <w:numId w:val="1108"/>
+        </w:numPr>
+        <w:pStyle w:val="Compact"/>
+      </w:pPr>
+      <w:r>
+        <w:t xml:space="preserve">Determina a dispersão dos valores em relação a</w:t>
+      </w:r>
+      <w:r>
+        <w:t xml:space="preserve"> </w:t>
+      </w:r>
+      <w:r>
+        <w:rPr>
+          <w:bCs/>
+          <w:b/>
+        </w:rPr>
+        <w:t xml:space="preserve">Média</w:t>
+      </w:r>
+      <w:r>
+        <w:t xml:space="preserve">.</w:t>
+      </w:r>
+      <w:r>
+        <w:br/>
+      </w:r>
+    </w:p>
+    <w:p>
+      <w:pPr>
+        <w:numPr>
+          <w:ilvl w:val="1"/>
+          <w:numId w:val="1108"/>
+        </w:numPr>
+        <w:pStyle w:val="Compact"/>
+      </w:pPr>
+      <w:r>
+        <w:t xml:space="preserve">Volta-se com os dados para a unidade original.</w:t>
+      </w:r>
+      <w:r>
+        <w:br/>
+      </w:r>
+    </w:p>
     <w:bookmarkEnd w:id="98"/>
-    <w:bookmarkStart w:id="99" w:name="coeficiente-de-variância"/>
-    <w:p>
-      <w:pPr>
-        <w:pStyle w:val="Heading3"/>
+    <w:bookmarkStart w:id="99" w:name="desvio-padrão-populacional-e-amostral"/>
+    <w:p>
+      <w:pPr>
+        <w:pStyle w:val="Heading4"/>
       </w:pPr>
       <w:r>
         <w:rPr>
           <w:rStyle w:val="SectionNumber"/>
         </w:rPr>
-        <w:t xml:space="preserve">9.3.5</w:t>
+        <w:t xml:space="preserve">9.3.4.2</w:t>
       </w:r>
       <w:r>
         <w:tab/>
       </w:r>
       <w:r>
-        <w:t xml:space="preserve">Coeficiente de variância</w:t>
+        <w:t xml:space="preserve">Desvio-padrão (Populacional e Amostral)</w:t>
+      </w:r>
+    </w:p>
+    <w:p>
+      <w:pPr>
+        <w:numPr>
+          <w:ilvl w:val="0"/>
+          <w:numId w:val="1109"/>
+        </w:numPr>
+        <w:pStyle w:val="Compact"/>
+      </w:pPr>
+      <w:r>
+        <w:t xml:space="preserve">Determina a dispersão dos valores em relação a</w:t>
+      </w:r>
+      <w:r>
+        <w:t xml:space="preserve"> </w:t>
+      </w:r>
+      <w:r>
+        <w:rPr>
+          <w:bCs/>
+          <w:b/>
+        </w:rPr>
+        <w:t xml:space="preserve">Média</w:t>
+      </w:r>
+      <w:r>
+        <w:t xml:space="preserve">.</w:t>
+      </w:r>
+      <w:r>
+        <w:br/>
+      </w:r>
+    </w:p>
+    <w:p>
+      <w:pPr>
+        <w:numPr>
+          <w:ilvl w:val="0"/>
+          <w:numId w:val="1109"/>
+        </w:numPr>
+        <w:pStyle w:val="Compact"/>
+      </w:pPr>
+      <w:r>
+        <w:t xml:space="preserve">População</w:t>
+      </w:r>
+      <w:r>
+        <w:br/>
+      </w:r>
+    </w:p>
+    <w:p>
+      <w:pPr>
+        <w:pStyle w:val="Compact"/>
+      </w:pPr>
+      <m:oMathPara>
+        <m:oMathParaPr>
+          <m:jc m:val="center"/>
+        </m:oMathParaPr>
+        <m:oMath>
+          <m:r>
+            <m:t>σ</m:t>
+          </m:r>
+          <m:r>
+            <m:rPr>
+              <m:sty m:val="p"/>
+            </m:rPr>
+            <m:t>=</m:t>
+          </m:r>
+          <m:rad>
+            <m:radPr>
+              <m:degHide m:val="1"/>
+            </m:radPr>
+            <m:deg/>
+            <m:e>
+              <m:sSup>
+                <m:e>
+                  <m:r>
+                    <m:t>σ</m:t>
+                  </m:r>
+                </m:e>
+                <m:sup>
+                  <m:r>
+                    <m:t>2</m:t>
+                  </m:r>
+                </m:sup>
+              </m:sSup>
+            </m:e>
+          </m:rad>
+        </m:oMath>
+      </m:oMathPara>
+    </w:p>
+    <w:p>
+      <w:pPr>
+        <w:numPr>
+          <w:ilvl w:val="0"/>
+          <w:numId w:val="1000"/>
+        </w:numPr>
+        <w:pStyle w:val="Compact"/>
+      </w:pPr>
+      <w:r>
+        <w:t xml:space="preserve">Onde,</w:t>
+      </w:r>
+      <w:r>
+        <w:br/>
+      </w:r>
+      <m:oMath>
+        <m:sSup>
+          <m:e>
+            <m:r>
+              <m:t>σ</m:t>
+            </m:r>
+          </m:e>
+          <m:sup>
+            <m:r>
+              <m:t>2</m:t>
+            </m:r>
+          </m:sup>
+        </m:sSup>
+      </m:oMath>
+      <w:r>
+        <w:t xml:space="preserve"> </w:t>
+      </w:r>
+      <w:r>
+        <w:t xml:space="preserve">é a</w:t>
+      </w:r>
+      <w:r>
+        <w:t xml:space="preserve"> </w:t>
+      </w:r>
+      <w:r>
+        <w:rPr>
+          <w:bCs/>
+          <w:b/>
+        </w:rPr>
+        <w:t xml:space="preserve">Variância Populacional</w:t>
+      </w:r>
+      <w:r>
+        <w:t xml:space="preserve">;</w:t>
+      </w:r>
+      <w:r>
+        <w:br/>
+      </w:r>
+      <m:oMath>
+        <m:r>
+          <m:t>σ</m:t>
+        </m:r>
+      </m:oMath>
+      <w:r>
+        <w:t xml:space="preserve"> </w:t>
+      </w:r>
+      <w:r>
+        <w:t xml:space="preserve">é o</w:t>
+      </w:r>
+      <w:r>
+        <w:t xml:space="preserve"> </w:t>
+      </w:r>
+      <w:r>
+        <w:rPr>
+          <w:bCs/>
+          <w:b/>
+        </w:rPr>
+        <w:t xml:space="preserve">Desvio-padrão Populacional</w:t>
+      </w:r>
+      <w:r>
+        <w:t xml:space="preserve">.</w:t>
+      </w:r>
+      <w:r>
+        <w:br/>
+      </w:r>
+    </w:p>
+    <w:p>
+      <w:pPr>
+        <w:numPr>
+          <w:ilvl w:val="0"/>
+          <w:numId w:val="1109"/>
+        </w:numPr>
+        <w:pStyle w:val="Compact"/>
+      </w:pPr>
+      <w:r>
+        <w:t xml:space="preserve">Amostra</w:t>
+      </w:r>
+      <w:r>
+        <w:br/>
+      </w:r>
+    </w:p>
+    <w:p>
+      <w:pPr>
+        <w:pStyle w:val="Compact"/>
+      </w:pPr>
+      <m:oMathPara>
+        <m:oMathParaPr>
+          <m:jc m:val="center"/>
+        </m:oMathParaPr>
+        <m:oMath>
+          <m:r>
+            <m:t>S</m:t>
+          </m:r>
+          <m:r>
+            <m:rPr>
+              <m:sty m:val="p"/>
+            </m:rPr>
+            <m:t>=</m:t>
+          </m:r>
+          <m:rad>
+            <m:radPr>
+              <m:degHide m:val="1"/>
+            </m:radPr>
+            <m:deg/>
+            <m:e>
+              <m:sSup>
+                <m:e>
+                  <m:r>
+                    <m:t>S</m:t>
+                  </m:r>
+                </m:e>
+                <m:sup>
+                  <m:r>
+                    <m:t>2</m:t>
+                  </m:r>
+                </m:sup>
+              </m:sSup>
+            </m:e>
+          </m:rad>
+        </m:oMath>
+      </m:oMathPara>
+    </w:p>
+    <w:p>
+      <w:pPr>
+        <w:numPr>
+          <w:ilvl w:val="0"/>
+          <w:numId w:val="1000"/>
+        </w:numPr>
+        <w:pStyle w:val="Compact"/>
+      </w:pPr>
+      <w:r>
+        <w:t xml:space="preserve">Onde,</w:t>
+      </w:r>
+      <w:r>
+        <w:br/>
+      </w:r>
+      <m:oMath>
+        <m:sSup>
+          <m:e>
+            <m:r>
+              <m:t>S</m:t>
+            </m:r>
+          </m:e>
+          <m:sup>
+            <m:r>
+              <m:t>2</m:t>
+            </m:r>
+          </m:sup>
+        </m:sSup>
+      </m:oMath>
+      <w:r>
+        <w:t xml:space="preserve"> </w:t>
+      </w:r>
+      <w:r>
+        <w:t xml:space="preserve">é a</w:t>
+      </w:r>
+      <w:r>
+        <w:t xml:space="preserve"> </w:t>
+      </w:r>
+      <w:r>
+        <w:rPr>
+          <w:bCs/>
+          <w:b/>
+        </w:rPr>
+        <w:t xml:space="preserve">Variância Amostral</w:t>
+      </w:r>
+      <w:r>
+        <w:t xml:space="preserve">;</w:t>
+      </w:r>
+      <w:r>
+        <w:br/>
+      </w:r>
+      <m:oMath>
+        <m:r>
+          <m:t>S</m:t>
+        </m:r>
+      </m:oMath>
+      <w:r>
+        <w:t xml:space="preserve"> </w:t>
+      </w:r>
+      <w:r>
+        <w:t xml:space="preserve">é o</w:t>
+      </w:r>
+      <w:r>
+        <w:t xml:space="preserve"> </w:t>
+      </w:r>
+      <w:r>
+        <w:rPr>
+          <w:bCs/>
+          <w:b/>
+        </w:rPr>
+        <w:t xml:space="preserve">Desvio-padrão Amostral</w:t>
+      </w:r>
+      <w:r>
+        <w:t xml:space="preserve">.</w:t>
+      </w:r>
+      <w:r>
+        <w:br/>
       </w:r>
     </w:p>
     <w:p>
@@ -18337,8 +18813,44 @@
     </w:p>
     <w:bookmarkEnd w:id="99"/>
     <w:bookmarkEnd w:id="100"/>
+    <w:bookmarkStart w:id="101" w:name="coeficiente-de-variação-cv"/>
+    <w:p>
+      <w:pPr>
+        <w:pStyle w:val="Heading3"/>
+      </w:pPr>
+      <w:r>
+        <w:rPr>
+          <w:rStyle w:val="SectionNumber"/>
+        </w:rPr>
+        <w:t xml:space="preserve">9.3.5</w:t>
+      </w:r>
+      <w:r>
+        <w:tab/>
+      </w:r>
+      <w:r>
+        <w:t xml:space="preserve">Coeficiente de Variação (</w:t>
+      </w:r>
+      <m:oMath>
+        <m:r>
+          <m:t>C</m:t>
+        </m:r>
+        <m:r>
+          <m:t>V</m:t>
+        </m:r>
+      </m:oMath>
+      <w:r>
+        <w:t xml:space="preserve">)</w:t>
+      </w:r>
+    </w:p>
+    <w:p>
+      <w:r>
+        <w:br w:type="page"/>
+      </w:r>
+    </w:p>
     <w:bookmarkEnd w:id="101"/>
-    <w:bookmarkStart w:id="104" w:name="observações"/>
+    <w:bookmarkEnd w:id="102"/>
+    <w:bookmarkEnd w:id="103"/>
+    <w:bookmarkStart w:id="106" w:name="observações"/>
     <w:p>
       <w:pPr>
         <w:pStyle w:val="Heading1"/>
@@ -18356,7 +18868,7 @@
         <w:t xml:space="preserve">Observações</w:t>
       </w:r>
     </w:p>
-    <w:bookmarkStart w:id="102" w:name="exportação-de-dados"/>
+    <w:bookmarkStart w:id="104" w:name="exportação-de-dados"/>
     <w:p>
       <w:pPr>
         <w:pStyle w:val="Heading2"/>
@@ -18378,7 +18890,7 @@
       <w:pPr>
         <w:numPr>
           <w:ilvl w:val="0"/>
-          <w:numId w:val="1106"/>
+          <w:numId w:val="1110"/>
         </w:numPr>
         <w:pStyle w:val="Compact"/>
       </w:pPr>
@@ -18408,7 +18920,7 @@
       <w:pPr>
         <w:numPr>
           <w:ilvl w:val="0"/>
-          <w:numId w:val="1106"/>
+          <w:numId w:val="1110"/>
         </w:numPr>
         <w:pStyle w:val="Compact"/>
       </w:pPr>
@@ -18454,7 +18966,7 @@
       <w:pPr>
         <w:numPr>
           <w:ilvl w:val="0"/>
-          <w:numId w:val="1106"/>
+          <w:numId w:val="1110"/>
         </w:numPr>
         <w:pStyle w:val="Compact"/>
       </w:pPr>
@@ -18469,7 +18981,7 @@
       <w:pPr>
         <w:numPr>
           <w:ilvl w:val="1"/>
-          <w:numId w:val="1107"/>
+          <w:numId w:val="1111"/>
         </w:numPr>
         <w:pStyle w:val="Compact"/>
       </w:pPr>
@@ -18503,7 +19015,7 @@
       <w:pPr>
         <w:numPr>
           <w:ilvl w:val="1"/>
-          <w:numId w:val="1107"/>
+          <w:numId w:val="1111"/>
         </w:numPr>
         <w:pStyle w:val="Compact"/>
       </w:pPr>
@@ -18534,7 +19046,7 @@
       <w:pPr>
         <w:numPr>
           <w:ilvl w:val="1"/>
-          <w:numId w:val="1107"/>
+          <w:numId w:val="1111"/>
         </w:numPr>
         <w:pStyle w:val="Compact"/>
       </w:pPr>
@@ -18586,7 +19098,7 @@
       <w:pPr>
         <w:numPr>
           <w:ilvl w:val="1"/>
-          <w:numId w:val="1107"/>
+          <w:numId w:val="1111"/>
         </w:numPr>
         <w:pStyle w:val="Compact"/>
       </w:pPr>
@@ -18631,8 +19143,8 @@
         <w:br/>
       </w:r>
     </w:p>
-    <w:bookmarkEnd w:id="102"/>
-    <w:bookmarkStart w:id="103" w:name="Xa8bf588064960458c5d85f6667a5ef7152c8394"/>
+    <w:bookmarkEnd w:id="104"/>
+    <w:bookmarkStart w:id="105" w:name="Xa8bf588064960458c5d85f6667a5ef7152c8394"/>
     <w:p>
       <w:pPr>
         <w:pStyle w:val="Heading2"/>
@@ -18654,7 +19166,7 @@
       <w:pPr>
         <w:numPr>
           <w:ilvl w:val="0"/>
-          <w:numId w:val="1108"/>
+          <w:numId w:val="1112"/>
         </w:numPr>
         <w:pStyle w:val="Compact"/>
       </w:pPr>
@@ -18669,7 +19181,7 @@
       <w:pPr>
         <w:numPr>
           <w:ilvl w:val="1"/>
-          <w:numId w:val="1109"/>
+          <w:numId w:val="1113"/>
         </w:numPr>
         <w:pStyle w:val="Compact"/>
       </w:pPr>
@@ -18684,7 +19196,7 @@
       <w:pPr>
         <w:numPr>
           <w:ilvl w:val="0"/>
-          <w:numId w:val="1108"/>
+          <w:numId w:val="1112"/>
         </w:numPr>
         <w:pStyle w:val="Compact"/>
       </w:pPr>
@@ -18699,7 +19211,7 @@
       <w:pPr>
         <w:numPr>
           <w:ilvl w:val="1"/>
-          <w:numId w:val="1110"/>
+          <w:numId w:val="1114"/>
         </w:numPr>
         <w:pStyle w:val="Compact"/>
       </w:pPr>
@@ -18713,59 +19225,59 @@
     <w:p>
       <w:r>
         <w:br w:type="page"/>
-      </w:r>
-    </w:p>
-    <w:bookmarkEnd w:id="103"/>
-    <w:bookmarkEnd w:id="104"/>
-    <w:bookmarkStart w:id="106" w:name="andamento-dos-estudos"/>
-    <w:p>
-      <w:pPr>
-        <w:pStyle w:val="Heading1"/>
-      </w:pPr>
-      <w:r>
-        <w:rPr>
-          <w:rStyle w:val="SectionNumber"/>
-        </w:rPr>
-        <w:t xml:space="preserve">11</w:t>
-      </w:r>
-      <w:r>
-        <w:tab/>
-      </w:r>
-      <w:r>
-        <w:t xml:space="preserve">Andamento dos Estudos</w:t>
-      </w:r>
-    </w:p>
-    <w:bookmarkStart w:id="105" w:name="assunto-em-andamento"/>
-    <w:p>
-      <w:pPr>
-        <w:pStyle w:val="Heading2"/>
-      </w:pPr>
-      <w:r>
-        <w:rPr>
-          <w:rStyle w:val="SectionNumber"/>
-        </w:rPr>
-        <w:t xml:space="preserve">11.1</w:t>
-      </w:r>
-      <w:r>
-        <w:tab/>
-      </w:r>
-      <w:r>
-        <w:t xml:space="preserve">Assunto em andamento</w:t>
-      </w:r>
-    </w:p>
-    <w:p>
-      <w:pPr>
-        <w:pStyle w:val="FirstParagraph"/>
-      </w:pPr>
-      <w:r>
-        <w:t xml:space="preserve">Atualmente estou estudando Módulo 30 - AULA 124.</w:t>
-      </w:r>
-      <w:r>
-        <w:br/>
       </w:r>
     </w:p>
     <w:bookmarkEnd w:id="105"/>
     <w:bookmarkEnd w:id="106"/>
+    <w:bookmarkStart w:id="108" w:name="andamento-dos-estudos"/>
+    <w:p>
+      <w:pPr>
+        <w:pStyle w:val="Heading1"/>
+      </w:pPr>
+      <w:r>
+        <w:rPr>
+          <w:rStyle w:val="SectionNumber"/>
+        </w:rPr>
+        <w:t xml:space="preserve">11</w:t>
+      </w:r>
+      <w:r>
+        <w:tab/>
+      </w:r>
+      <w:r>
+        <w:t xml:space="preserve">Andamento dos Estudos</w:t>
+      </w:r>
+    </w:p>
+    <w:bookmarkStart w:id="107" w:name="assunto-em-andamento"/>
+    <w:p>
+      <w:pPr>
+        <w:pStyle w:val="Heading2"/>
+      </w:pPr>
+      <w:r>
+        <w:rPr>
+          <w:rStyle w:val="SectionNumber"/>
+        </w:rPr>
+        <w:t xml:space="preserve">11.1</w:t>
+      </w:r>
+      <w:r>
+        <w:tab/>
+      </w:r>
+      <w:r>
+        <w:t xml:space="preserve">Assunto em andamento</w:t>
+      </w:r>
+    </w:p>
+    <w:p>
+      <w:pPr>
+        <w:pStyle w:val="FirstParagraph"/>
+      </w:pPr>
+      <w:r>
+        <w:t xml:space="preserve">Atualmente estou estudando Módulo 30 - AULA 124.</w:t>
+      </w:r>
+      <w:r>
+        <w:br/>
+      </w:r>
+    </w:p>
+    <w:bookmarkEnd w:id="107"/>
+    <w:bookmarkEnd w:id="108"/>
     <w:sectPr/>
   </w:body>
 </w:document>
@@ -19916,6 +20428,18 @@
     <w:abstractNumId w:val="991"/>
   </w:num>
   <w:num w:numId="1110">
+    <w:abstractNumId w:val="991"/>
+  </w:num>
+  <w:num w:numId="1111">
+    <w:abstractNumId w:val="991"/>
+  </w:num>
+  <w:num w:numId="1112">
+    <w:abstractNumId w:val="991"/>
+  </w:num>
+  <w:num w:numId="1113">
+    <w:abstractNumId w:val="991"/>
+  </w:num>
+  <w:num w:numId="1114">
     <w:abstractNumId w:val="991"/>
   </w:num>
 </w:numbering>

</xml_diff>

<commit_message>
Estatística Básica - Coeficiente de Variação
</commit_message>
<xml_diff>
--- a/Readme.docx
+++ b/Readme.docx
@@ -49,7 +49,7 @@
         <w:pStyle w:val="Date"/>
       </w:pPr>
       <w:r>
-        <w:t xml:space="preserve">2022-09-27</w:t>
+        <w:t xml:space="preserve">2022-09-28</w:t>
       </w:r>
     </w:p>
     <w:sdt>
@@ -5932,7 +5932,7 @@
     </w:p>
     <w:bookmarkEnd w:id="51"/>
     <w:bookmarkEnd w:id="52"/>
-    <w:bookmarkStart w:id="103" w:name="aula-124---estatística-básica-médias"/>
+    <w:bookmarkStart w:id="105" w:name="aula-124---estatística-básica-médias"/>
     <w:p>
       <w:pPr>
         <w:pStyle w:val="Heading1"/>
@@ -14148,7 +14148,7 @@
     </w:p>
     <w:bookmarkEnd w:id="88"/>
     <w:bookmarkEnd w:id="89"/>
-    <w:bookmarkStart w:id="102" w:name="medidas-de-dispersão"/>
+    <w:bookmarkStart w:id="104" w:name="medidas-de-dispersão"/>
     <w:p>
       <w:pPr>
         <w:pStyle w:val="Heading2"/>
@@ -18813,7 +18813,7 @@
     </w:p>
     <w:bookmarkEnd w:id="99"/>
     <w:bookmarkEnd w:id="100"/>
-    <w:bookmarkStart w:id="101" w:name="coeficiente-de-variação-cv"/>
+    <w:bookmarkStart w:id="103" w:name="coeficiente-de-variação-cv"/>
     <w:p>
       <w:pPr>
         <w:pStyle w:val="Heading3"/>
@@ -18842,15 +18842,609 @@
         <w:t xml:space="preserve">)</w:t>
       </w:r>
     </w:p>
+    <w:bookmarkStart w:id="101" w:name="teoria-2"/>
+    <w:p>
+      <w:pPr>
+        <w:pStyle w:val="Heading4"/>
+      </w:pPr>
+      <w:r>
+        <w:rPr>
+          <w:rStyle w:val="SectionNumber"/>
+        </w:rPr>
+        <w:t xml:space="preserve">9.3.5.1</w:t>
+      </w:r>
+      <w:r>
+        <w:tab/>
+      </w:r>
+      <w:r>
+        <w:t xml:space="preserve">Teoria</w:t>
+      </w:r>
+    </w:p>
+    <w:p>
+      <w:pPr>
+        <w:numPr>
+          <w:ilvl w:val="0"/>
+          <w:numId w:val="1110"/>
+        </w:numPr>
+        <w:pStyle w:val="Compact"/>
+      </w:pPr>
+      <w:r>
+        <w:t xml:space="preserve">Medida relativa de dispersão.</w:t>
+      </w:r>
+      <w:r>
+        <w:br/>
+      </w:r>
+    </w:p>
+    <w:p>
+      <w:pPr>
+        <w:numPr>
+          <w:ilvl w:val="0"/>
+          <w:numId w:val="1110"/>
+        </w:numPr>
+        <w:pStyle w:val="Compact"/>
+      </w:pPr>
+      <w:r>
+        <w:t xml:space="preserve">Útil para comparação em termos relativos do grau de concentração.</w:t>
+      </w:r>
+      <w:r>
+        <w:br/>
+      </w:r>
+    </w:p>
+    <w:p>
+      <w:pPr>
+        <w:numPr>
+          <w:ilvl w:val="0"/>
+          <w:numId w:val="1110"/>
+        </w:numPr>
+        <w:pStyle w:val="Compact"/>
+      </w:pPr>
+      <w:r>
+        <w:t xml:space="preserve">O</w:t>
+      </w:r>
+      <w:r>
+        <w:t xml:space="preserve"> </w:t>
+      </w:r>
+      <w:r>
+        <w:rPr>
+          <w:bCs/>
+          <w:b/>
+        </w:rPr>
+        <w:t xml:space="preserve">Coeficiente de Variação</w:t>
+      </w:r>
+      <w:r>
+        <w:t xml:space="preserve"> </w:t>
+      </w:r>
+      <w:r>
+        <w:t xml:space="preserve">(</w:t>
+      </w:r>
+      <m:oMath>
+        <m:r>
+          <m:t>C</m:t>
+        </m:r>
+        <m:r>
+          <m:t>V</m:t>
+        </m:r>
+      </m:oMath>
+      <w:r>
+        <w:t xml:space="preserve">) é expresso em porcentagens.</w:t>
+      </w:r>
+      <w:r>
+        <w:br/>
+      </w:r>
+    </w:p>
+    <w:p>
+      <w:pPr>
+        <w:numPr>
+          <w:ilvl w:val="0"/>
+          <w:numId w:val="1110"/>
+        </w:numPr>
+        <w:pStyle w:val="Compact"/>
+      </w:pPr>
+      <w:r>
+        <w:t xml:space="preserve">Diz-se que uma distribuição:</w:t>
+      </w:r>
+      <w:r>
+        <w:br/>
+      </w:r>
+    </w:p>
+    <w:p>
+      <w:pPr>
+        <w:numPr>
+          <w:ilvl w:val="1"/>
+          <w:numId w:val="1111"/>
+        </w:numPr>
+        <w:pStyle w:val="Compact"/>
+      </w:pPr>
+      <m:oMath>
+        <m:r>
+          <m:t>C</m:t>
+        </m:r>
+        <m:r>
+          <m:t>V</m:t>
+        </m:r>
+        <m:r>
+          <m:rPr>
+            <m:sty m:val="p"/>
+          </m:rPr>
+          <m:t>≤</m:t>
+        </m:r>
+        <m:r>
+          <m:t>15</m:t>
+        </m:r>
+        <m:r>
+          <m:rPr>
+            <m:sty m:val="p"/>
+          </m:rPr>
+          <m:t>%</m:t>
+        </m:r>
+      </m:oMath>
+      <w:r>
+        <w:t xml:space="preserve"> </w:t>
+      </w:r>
+      <w:r>
+        <w:t xml:space="preserve">tem</w:t>
+      </w:r>
+      <w:r>
+        <w:t xml:space="preserve"> </w:t>
+      </w:r>
+      <w:r>
+        <w:rPr>
+          <w:bCs/>
+          <w:b/>
+        </w:rPr>
+        <w:t xml:space="preserve">Baixa Dispersão</w:t>
+      </w:r>
+      <w:r>
+        <w:t xml:space="preserve">.</w:t>
+      </w:r>
+      <w:r>
+        <w:br/>
+      </w:r>
+    </w:p>
+    <w:p>
+      <w:pPr>
+        <w:numPr>
+          <w:ilvl w:val="1"/>
+          <w:numId w:val="1111"/>
+        </w:numPr>
+        <w:pStyle w:val="Compact"/>
+      </w:pPr>
+      <m:oMath>
+        <m:r>
+          <m:t>15</m:t>
+        </m:r>
+        <m:r>
+          <m:rPr>
+            <m:sty m:val="p"/>
+          </m:rPr>
+          <m:t>%</m:t>
+        </m:r>
+        <m:r>
+          <m:rPr>
+            <m:sty m:val="p"/>
+          </m:rPr>
+          <m:t>&lt;</m:t>
+        </m:r>
+        <m:r>
+          <m:t>C</m:t>
+        </m:r>
+        <m:r>
+          <m:t>V</m:t>
+        </m:r>
+        <m:r>
+          <m:rPr>
+            <m:sty m:val="p"/>
+          </m:rPr>
+          <m:t>&lt;</m:t>
+        </m:r>
+        <m:r>
+          <m:t>30</m:t>
+        </m:r>
+        <m:r>
+          <m:rPr>
+            <m:sty m:val="p"/>
+          </m:rPr>
+          <m:t>%</m:t>
+        </m:r>
+      </m:oMath>
+      <w:r>
+        <w:t xml:space="preserve"> </w:t>
+      </w:r>
+      <w:r>
+        <w:t xml:space="preserve">tem</w:t>
+      </w:r>
+      <w:r>
+        <w:t xml:space="preserve"> </w:t>
+      </w:r>
+      <w:r>
+        <w:rPr>
+          <w:bCs/>
+          <w:b/>
+        </w:rPr>
+        <w:t xml:space="preserve">Média Dispersão</w:t>
+      </w:r>
+      <w:r>
+        <w:t xml:space="preserve">.</w:t>
+      </w:r>
+      <w:r>
+        <w:br/>
+      </w:r>
+    </w:p>
+    <w:p>
+      <w:pPr>
+        <w:numPr>
+          <w:ilvl w:val="1"/>
+          <w:numId w:val="1111"/>
+        </w:numPr>
+        <w:pStyle w:val="Compact"/>
+      </w:pPr>
+      <m:oMath>
+        <m:r>
+          <m:t>C</m:t>
+        </m:r>
+        <m:r>
+          <m:t>V</m:t>
+        </m:r>
+        <m:r>
+          <m:rPr>
+            <m:sty m:val="p"/>
+          </m:rPr>
+          <m:t>≥</m:t>
+        </m:r>
+        <m:r>
+          <m:t>30</m:t>
+        </m:r>
+        <m:r>
+          <m:rPr>
+            <m:sty m:val="p"/>
+          </m:rPr>
+          <m:t>%</m:t>
+        </m:r>
+      </m:oMath>
+      <w:r>
+        <w:t xml:space="preserve"> </w:t>
+      </w:r>
+      <w:r>
+        <w:t xml:space="preserve">tem</w:t>
+      </w:r>
+      <w:r>
+        <w:t xml:space="preserve"> </w:t>
+      </w:r>
+      <w:r>
+        <w:rPr>
+          <w:bCs/>
+          <w:b/>
+        </w:rPr>
+        <w:t xml:space="preserve">Alta Dispersão</w:t>
+      </w:r>
+      <w:r>
+        <w:t xml:space="preserve">.</w:t>
+      </w:r>
+      <w:r>
+        <w:br/>
+      </w:r>
+    </w:p>
+    <w:bookmarkEnd w:id="101"/>
+    <w:bookmarkStart w:id="102" w:name="cálculo-do-coeficiente-de-variação"/>
+    <w:p>
+      <w:pPr>
+        <w:pStyle w:val="Heading4"/>
+      </w:pPr>
+      <w:r>
+        <w:rPr>
+          <w:rStyle w:val="SectionNumber"/>
+        </w:rPr>
+        <w:t xml:space="preserve">9.3.5.2</w:t>
+      </w:r>
+      <w:r>
+        <w:tab/>
+      </w:r>
+      <w:r>
+        <w:t xml:space="preserve">Cálculo do Coeficiente de Variação</w:t>
+      </w:r>
+    </w:p>
+    <w:p>
+      <w:pPr>
+        <w:numPr>
+          <w:ilvl w:val="0"/>
+          <w:numId w:val="1112"/>
+        </w:numPr>
+        <w:pStyle w:val="Compact"/>
+      </w:pPr>
+      <w:r>
+        <w:t xml:space="preserve">População:</w:t>
+      </w:r>
+      <w:r>
+        <w:br/>
+      </w:r>
+    </w:p>
+    <w:p>
+      <w:pPr>
+        <w:pStyle w:val="Compact"/>
+      </w:pPr>
+      <m:oMathPara>
+        <m:oMathParaPr>
+          <m:jc m:val="center"/>
+        </m:oMathParaPr>
+        <m:oMath>
+          <m:r>
+            <m:t>C</m:t>
+          </m:r>
+          <m:r>
+            <m:t>V</m:t>
+          </m:r>
+          <m:r>
+            <m:rPr>
+              <m:sty m:val="p"/>
+            </m:rPr>
+            <m:t>=</m:t>
+          </m:r>
+          <m:f>
+            <m:fPr>
+              <m:type m:val="bar"/>
+            </m:fPr>
+            <m:num>
+              <m:r>
+                <m:t>σ</m:t>
+              </m:r>
+            </m:num>
+            <m:den>
+              <m:acc>
+                <m:accPr>
+                  <m:chr m:val="‾"/>
+                </m:accPr>
+                <m:e>
+                  <m:r>
+                    <m:t>X</m:t>
+                  </m:r>
+                </m:e>
+              </m:acc>
+            </m:den>
+          </m:f>
+          <m:r>
+            <m:rPr>
+              <m:sty m:val="p"/>
+            </m:rPr>
+            <m:t>×</m:t>
+          </m:r>
+          <m:r>
+            <m:t>100</m:t>
+          </m:r>
+        </m:oMath>
+      </m:oMathPara>
+    </w:p>
+    <w:p>
+      <w:pPr>
+        <w:numPr>
+          <w:ilvl w:val="0"/>
+          <w:numId w:val="1000"/>
+        </w:numPr>
+        <w:pStyle w:val="Compact"/>
+      </w:pPr>
+      <w:r>
+        <w:t xml:space="preserve">Onde,</w:t>
+      </w:r>
+      <w:r>
+        <w:br/>
+      </w:r>
+      <m:oMath>
+        <m:r>
+          <m:t>σ</m:t>
+        </m:r>
+      </m:oMath>
+      <w:r>
+        <w:t xml:space="preserve"> </w:t>
+      </w:r>
+      <w:r>
+        <w:t xml:space="preserve">é o</w:t>
+      </w:r>
+      <w:r>
+        <w:t xml:space="preserve"> </w:t>
+      </w:r>
+      <w:r>
+        <w:rPr>
+          <w:bCs/>
+          <w:b/>
+        </w:rPr>
+        <w:t xml:space="preserve">Desvio-padrão Populacional</w:t>
+      </w:r>
+      <w:r>
+        <w:t xml:space="preserve">;</w:t>
+      </w:r>
+      <w:r>
+        <w:br/>
+      </w:r>
+      <m:oMath>
+        <m:acc>
+          <m:accPr>
+            <m:chr m:val="‾"/>
+          </m:accPr>
+          <m:e>
+            <m:r>
+              <m:t>X</m:t>
+            </m:r>
+          </m:e>
+        </m:acc>
+      </m:oMath>
+      <w:r>
+        <w:t xml:space="preserve"> </w:t>
+      </w:r>
+      <w:r>
+        <w:t xml:space="preserve">é a</w:t>
+      </w:r>
+      <w:r>
+        <w:t xml:space="preserve"> </w:t>
+      </w:r>
+      <w:r>
+        <w:rPr>
+          <w:bCs/>
+          <w:b/>
+        </w:rPr>
+        <w:t xml:space="preserve">Média Populacional</w:t>
+      </w:r>
+      <w:r>
+        <w:t xml:space="preserve">.</w:t>
+      </w:r>
+      <w:r>
+        <w:br/>
+      </w:r>
+    </w:p>
+    <w:p>
+      <w:pPr>
+        <w:numPr>
+          <w:ilvl w:val="0"/>
+          <w:numId w:val="1112"/>
+        </w:numPr>
+        <w:pStyle w:val="Compact"/>
+      </w:pPr>
+      <w:r>
+        <w:t xml:space="preserve">Amostra:</w:t>
+      </w:r>
+      <w:r>
+        <w:br/>
+      </w:r>
+    </w:p>
+    <w:p>
+      <w:pPr>
+        <w:pStyle w:val="Compact"/>
+      </w:pPr>
+      <m:oMathPara>
+        <m:oMathParaPr>
+          <m:jc m:val="center"/>
+        </m:oMathParaPr>
+        <m:oMath>
+          <m:r>
+            <m:t>C</m:t>
+          </m:r>
+          <m:r>
+            <m:t>V</m:t>
+          </m:r>
+          <m:r>
+            <m:rPr>
+              <m:sty m:val="p"/>
+            </m:rPr>
+            <m:t>=</m:t>
+          </m:r>
+          <m:f>
+            <m:fPr>
+              <m:type m:val="bar"/>
+            </m:fPr>
+            <m:num>
+              <m:r>
+                <m:t>S</m:t>
+              </m:r>
+            </m:num>
+            <m:den>
+              <m:acc>
+                <m:accPr>
+                  <m:chr m:val="‾"/>
+                </m:accPr>
+                <m:e>
+                  <m:r>
+                    <m:t>x</m:t>
+                  </m:r>
+                </m:e>
+              </m:acc>
+            </m:den>
+          </m:f>
+          <m:r>
+            <m:rPr>
+              <m:sty m:val="p"/>
+            </m:rPr>
+            <m:t>×</m:t>
+          </m:r>
+          <m:r>
+            <m:t>100</m:t>
+          </m:r>
+        </m:oMath>
+      </m:oMathPara>
+    </w:p>
+    <w:p>
+      <w:pPr>
+        <w:numPr>
+          <w:ilvl w:val="0"/>
+          <w:numId w:val="1000"/>
+        </w:numPr>
+        <w:pStyle w:val="Compact"/>
+      </w:pPr>
+      <w:r>
+        <w:t xml:space="preserve">Onde,</w:t>
+      </w:r>
+      <w:r>
+        <w:br/>
+      </w:r>
+      <m:oMath>
+        <m:r>
+          <m:t>S</m:t>
+        </m:r>
+      </m:oMath>
+      <w:r>
+        <w:t xml:space="preserve"> </w:t>
+      </w:r>
+      <w:r>
+        <w:t xml:space="preserve">é o</w:t>
+      </w:r>
+      <w:r>
+        <w:t xml:space="preserve"> </w:t>
+      </w:r>
+      <w:r>
+        <w:rPr>
+          <w:bCs/>
+          <w:b/>
+        </w:rPr>
+        <w:t xml:space="preserve">Desvio-padrão Amostral</w:t>
+      </w:r>
+      <w:r>
+        <w:t xml:space="preserve">;</w:t>
+      </w:r>
+      <w:r>
+        <w:br/>
+      </w:r>
+      <m:oMath>
+        <m:acc>
+          <m:accPr>
+            <m:chr m:val="‾"/>
+          </m:accPr>
+          <m:e>
+            <m:r>
+              <m:t>x</m:t>
+            </m:r>
+          </m:e>
+        </m:acc>
+      </m:oMath>
+      <w:r>
+        <w:t xml:space="preserve"> </w:t>
+      </w:r>
+      <w:r>
+        <w:t xml:space="preserve">é a</w:t>
+      </w:r>
+      <w:r>
+        <w:t xml:space="preserve"> </w:t>
+      </w:r>
+      <w:r>
+        <w:rPr>
+          <w:bCs/>
+          <w:b/>
+        </w:rPr>
+        <w:t xml:space="preserve">Média Amostral</w:t>
+      </w:r>
+      <w:r>
+        <w:t xml:space="preserve">.</w:t>
+      </w:r>
+      <w:r>
+        <w:br/>
+      </w:r>
+    </w:p>
     <w:p>
       <w:r>
         <w:br w:type="page"/>
       </w:r>
     </w:p>
-    <w:bookmarkEnd w:id="101"/>
     <w:bookmarkEnd w:id="102"/>
     <w:bookmarkEnd w:id="103"/>
-    <w:bookmarkStart w:id="106" w:name="observações"/>
+    <w:bookmarkEnd w:id="104"/>
+    <w:bookmarkEnd w:id="105"/>
+    <w:bookmarkStart w:id="108" w:name="observações"/>
     <w:p>
       <w:pPr>
         <w:pStyle w:val="Heading1"/>
@@ -18868,7 +19462,7 @@
         <w:t xml:space="preserve">Observações</w:t>
       </w:r>
     </w:p>
-    <w:bookmarkStart w:id="104" w:name="exportação-de-dados"/>
+    <w:bookmarkStart w:id="106" w:name="exportação-de-dados"/>
     <w:p>
       <w:pPr>
         <w:pStyle w:val="Heading2"/>
@@ -18890,7 +19484,7 @@
       <w:pPr>
         <w:numPr>
           <w:ilvl w:val="0"/>
-          <w:numId w:val="1110"/>
+          <w:numId w:val="1113"/>
         </w:numPr>
         <w:pStyle w:val="Compact"/>
       </w:pPr>
@@ -18920,7 +19514,7 @@
       <w:pPr>
         <w:numPr>
           <w:ilvl w:val="0"/>
-          <w:numId w:val="1110"/>
+          <w:numId w:val="1113"/>
         </w:numPr>
         <w:pStyle w:val="Compact"/>
       </w:pPr>
@@ -18966,7 +19560,7 @@
       <w:pPr>
         <w:numPr>
           <w:ilvl w:val="0"/>
-          <w:numId w:val="1110"/>
+          <w:numId w:val="1113"/>
         </w:numPr>
         <w:pStyle w:val="Compact"/>
       </w:pPr>
@@ -18981,7 +19575,7 @@
       <w:pPr>
         <w:numPr>
           <w:ilvl w:val="1"/>
-          <w:numId w:val="1111"/>
+          <w:numId w:val="1114"/>
         </w:numPr>
         <w:pStyle w:val="Compact"/>
       </w:pPr>
@@ -19015,7 +19609,7 @@
       <w:pPr>
         <w:numPr>
           <w:ilvl w:val="1"/>
-          <w:numId w:val="1111"/>
+          <w:numId w:val="1114"/>
         </w:numPr>
         <w:pStyle w:val="Compact"/>
       </w:pPr>
@@ -19046,7 +19640,7 @@
       <w:pPr>
         <w:numPr>
           <w:ilvl w:val="1"/>
-          <w:numId w:val="1111"/>
+          <w:numId w:val="1114"/>
         </w:numPr>
         <w:pStyle w:val="Compact"/>
       </w:pPr>
@@ -19098,7 +19692,7 @@
       <w:pPr>
         <w:numPr>
           <w:ilvl w:val="1"/>
-          <w:numId w:val="1111"/>
+          <w:numId w:val="1114"/>
         </w:numPr>
         <w:pStyle w:val="Compact"/>
       </w:pPr>
@@ -19143,8 +19737,8 @@
         <w:br/>
       </w:r>
     </w:p>
-    <w:bookmarkEnd w:id="104"/>
-    <w:bookmarkStart w:id="105" w:name="Xa8bf588064960458c5d85f6667a5ef7152c8394"/>
+    <w:bookmarkEnd w:id="106"/>
+    <w:bookmarkStart w:id="107" w:name="Xa8bf588064960458c5d85f6667a5ef7152c8394"/>
     <w:p>
       <w:pPr>
         <w:pStyle w:val="Heading2"/>
@@ -19166,7 +19760,7 @@
       <w:pPr>
         <w:numPr>
           <w:ilvl w:val="0"/>
-          <w:numId w:val="1112"/>
+          <w:numId w:val="1115"/>
         </w:numPr>
         <w:pStyle w:val="Compact"/>
       </w:pPr>
@@ -19181,7 +19775,7 @@
       <w:pPr>
         <w:numPr>
           <w:ilvl w:val="1"/>
-          <w:numId w:val="1113"/>
+          <w:numId w:val="1116"/>
         </w:numPr>
         <w:pStyle w:val="Compact"/>
       </w:pPr>
@@ -19196,7 +19790,7 @@
       <w:pPr>
         <w:numPr>
           <w:ilvl w:val="0"/>
-          <w:numId w:val="1112"/>
+          <w:numId w:val="1115"/>
         </w:numPr>
         <w:pStyle w:val="Compact"/>
       </w:pPr>
@@ -19211,7 +19805,7 @@
       <w:pPr>
         <w:numPr>
           <w:ilvl w:val="1"/>
-          <w:numId w:val="1114"/>
+          <w:numId w:val="1117"/>
         </w:numPr>
         <w:pStyle w:val="Compact"/>
       </w:pPr>
@@ -19225,59 +19819,59 @@
     <w:p>
       <w:r>
         <w:br w:type="page"/>
-      </w:r>
-    </w:p>
-    <w:bookmarkEnd w:id="105"/>
-    <w:bookmarkEnd w:id="106"/>
-    <w:bookmarkStart w:id="108" w:name="andamento-dos-estudos"/>
-    <w:p>
-      <w:pPr>
-        <w:pStyle w:val="Heading1"/>
-      </w:pPr>
-      <w:r>
-        <w:rPr>
-          <w:rStyle w:val="SectionNumber"/>
-        </w:rPr>
-        <w:t xml:space="preserve">11</w:t>
-      </w:r>
-      <w:r>
-        <w:tab/>
-      </w:r>
-      <w:r>
-        <w:t xml:space="preserve">Andamento dos Estudos</w:t>
-      </w:r>
-    </w:p>
-    <w:bookmarkStart w:id="107" w:name="assunto-em-andamento"/>
-    <w:p>
-      <w:pPr>
-        <w:pStyle w:val="Heading2"/>
-      </w:pPr>
-      <w:r>
-        <w:rPr>
-          <w:rStyle w:val="SectionNumber"/>
-        </w:rPr>
-        <w:t xml:space="preserve">11.1</w:t>
-      </w:r>
-      <w:r>
-        <w:tab/>
-      </w:r>
-      <w:r>
-        <w:t xml:space="preserve">Assunto em andamento</w:t>
-      </w:r>
-    </w:p>
-    <w:p>
-      <w:pPr>
-        <w:pStyle w:val="FirstParagraph"/>
-      </w:pPr>
-      <w:r>
-        <w:t xml:space="preserve">Atualmente estou estudando Módulo 30 - AULA 124.</w:t>
-      </w:r>
-      <w:r>
-        <w:br/>
       </w:r>
     </w:p>
     <w:bookmarkEnd w:id="107"/>
     <w:bookmarkEnd w:id="108"/>
+    <w:bookmarkStart w:id="110" w:name="andamento-dos-estudos"/>
+    <w:p>
+      <w:pPr>
+        <w:pStyle w:val="Heading1"/>
+      </w:pPr>
+      <w:r>
+        <w:rPr>
+          <w:rStyle w:val="SectionNumber"/>
+        </w:rPr>
+        <w:t xml:space="preserve">11</w:t>
+      </w:r>
+      <w:r>
+        <w:tab/>
+      </w:r>
+      <w:r>
+        <w:t xml:space="preserve">Andamento dos Estudos</w:t>
+      </w:r>
+    </w:p>
+    <w:bookmarkStart w:id="109" w:name="assunto-em-andamento"/>
+    <w:p>
+      <w:pPr>
+        <w:pStyle w:val="Heading2"/>
+      </w:pPr>
+      <w:r>
+        <w:rPr>
+          <w:rStyle w:val="SectionNumber"/>
+        </w:rPr>
+        <w:t xml:space="preserve">11.1</w:t>
+      </w:r>
+      <w:r>
+        <w:tab/>
+      </w:r>
+      <w:r>
+        <w:t xml:space="preserve">Assunto em andamento</w:t>
+      </w:r>
+    </w:p>
+    <w:p>
+      <w:pPr>
+        <w:pStyle w:val="FirstParagraph"/>
+      </w:pPr>
+      <w:r>
+        <w:t xml:space="preserve">Atualmente estou estudando Módulo 30 - AULA 124.</w:t>
+      </w:r>
+      <w:r>
+        <w:br/>
+      </w:r>
+    </w:p>
+    <w:bookmarkEnd w:id="109"/>
+    <w:bookmarkEnd w:id="110"/>
     <w:sectPr/>
   </w:body>
 </w:document>
@@ -20440,6 +21034,15 @@
     <w:abstractNumId w:val="991"/>
   </w:num>
   <w:num w:numId="1114">
+    <w:abstractNumId w:val="991"/>
+  </w:num>
+  <w:num w:numId="1115">
+    <w:abstractNumId w:val="991"/>
+  </w:num>
+  <w:num w:numId="1116">
+    <w:abstractNumId w:val="991"/>
+  </w:num>
+  <w:num w:numId="1117">
     <w:abstractNumId w:val="991"/>
   </w:num>
 </w:numbering>

</xml_diff>

<commit_message>
Revisão AULAS 123 e 124
</commit_message>
<xml_diff>
--- a/Readme.docx
+++ b/Readme.docx
@@ -4988,7 +4988,7 @@
     </w:p>
     <w:bookmarkEnd w:id="46"/>
     <w:bookmarkEnd w:id="47"/>
-    <w:bookmarkStart w:id="52" w:name="X4e1095b6e6fb2f650f414756ae200db7ca17adf"/>
+    <w:bookmarkStart w:id="53" w:name="X1d9a33f899e9aef8a4ec9ea357428f538fbe095"/>
     <w:p>
       <w:pPr>
         <w:pStyle w:val="Heading1"/>
@@ -5003,7 +5003,7 @@
         <w:tab/>
       </w:r>
       <w:r>
-        <w:t xml:space="preserve">Aula 123 - Estatística básica média e soma</w:t>
+        <w:t xml:space="preserve">Aula 123 - Estatística Básica (LIMIT, ORDER BY e funções Média e Soma)</w:t>
       </w:r>
     </w:p>
     <w:bookmarkStart w:id="48" w:name="Xb044cde61278a3f01d49f860d4adfa5282a2d57"/>
@@ -5532,16 +5532,34 @@
       </w:r>
     </w:p>
     <w:bookmarkEnd w:id="49"/>
+    <w:bookmarkStart w:id="52" w:name="funções-de-agregação-1"/>
+    <w:p>
+      <w:pPr>
+        <w:pStyle w:val="Heading2"/>
+      </w:pPr>
+      <w:r>
+        <w:rPr>
+          <w:rStyle w:val="SectionNumber"/>
+        </w:rPr>
+        <w:t xml:space="preserve">8.3</w:t>
+      </w:r>
+      <w:r>
+        <w:tab/>
+      </w:r>
+      <w:r>
+        <w:t xml:space="preserve">Funções de Agregação</w:t>
+      </w:r>
+    </w:p>
     <w:bookmarkStart w:id="50" w:name="média---avg"/>
     <w:p>
       <w:pPr>
-        <w:pStyle w:val="Heading2"/>
+        <w:pStyle w:val="Heading3"/>
       </w:pPr>
       <w:r>
         <w:rPr>
           <w:rStyle w:val="SectionNumber"/>
         </w:rPr>
-        <w:t xml:space="preserve">8.3</w:t>
+        <w:t xml:space="preserve">8.3.1</w:t>
       </w:r>
       <w:r>
         <w:tab/>
@@ -5581,7 +5599,7 @@
         <w:t xml:space="preserve">AVG</w:t>
       </w:r>
       <w:r>
-        <w:t xml:space="preserve">() retorna a média dos valores em um grupo.</w:t>
+        <w:t xml:space="preserve">(), retorna a média dos valores em um grupo.</w:t>
       </w:r>
       <w:r>
         <w:br/>
@@ -5694,22 +5712,22 @@
       </w:r>
     </w:p>
     <w:bookmarkEnd w:id="50"/>
-    <w:bookmarkStart w:id="51" w:name="soma-total---sum"/>
-    <w:p>
-      <w:pPr>
-        <w:pStyle w:val="Heading2"/>
+    <w:bookmarkStart w:id="51" w:name="soma---sum"/>
+    <w:p>
+      <w:pPr>
+        <w:pStyle w:val="Heading3"/>
       </w:pPr>
       <w:r>
         <w:rPr>
           <w:rStyle w:val="SectionNumber"/>
         </w:rPr>
-        <w:t xml:space="preserve">8.4</w:t>
+        <w:t xml:space="preserve">8.3.2</w:t>
       </w:r>
       <w:r>
         <w:tab/>
       </w:r>
       <w:r>
-        <w:t xml:space="preserve">Soma total -</w:t>
+        <w:t xml:space="preserve">Soma -</w:t>
       </w:r>
       <w:r>
         <w:t xml:space="preserve"> </w:t>
@@ -5743,7 +5761,7 @@
         <w:t xml:space="preserve">SUM</w:t>
       </w:r>
       <w:r>
-        <w:t xml:space="preserve">() retorna a soma de todos os valores ou somente os valores</w:t>
+        <w:t xml:space="preserve">(), retorna a soma de todos os valores, ou somente os valores</w:t>
       </w:r>
       <w:r>
         <w:t xml:space="preserve"> </w:t>
@@ -5932,7 +5950,8 @@
     </w:p>
     <w:bookmarkEnd w:id="51"/>
     <w:bookmarkEnd w:id="52"/>
-    <w:bookmarkStart w:id="105" w:name="aula-124---estatística-básica-médias"/>
+    <w:bookmarkEnd w:id="53"/>
+    <w:bookmarkStart w:id="106" w:name="X26ddb42f68c6a3da6e6b04518f497edc5e1eb9f"/>
     <w:p>
       <w:pPr>
         <w:pStyle w:val="Heading1"/>
@@ -5947,10 +5966,10 @@
         <w:tab/>
       </w:r>
       <w:r>
-        <w:t xml:space="preserve">Aula 124 - Estatística básica médias</w:t>
-      </w:r>
-    </w:p>
-    <w:bookmarkStart w:id="79" w:name="X3a816ff2034f8f283c2cfa98ad9ad20e2ee38d3"/>
+        <w:t xml:space="preserve">Aula 124 - Estatística Básica (Teoria medidas de posição e dispersão)</w:t>
+      </w:r>
+    </w:p>
+    <w:bookmarkStart w:id="80" w:name="X3a816ff2034f8f283c2cfa98ad9ad20e2ee38d3"/>
     <w:p>
       <w:pPr>
         <w:pStyle w:val="Heading2"/>
@@ -5968,7 +5987,7 @@
         <w:t xml:space="preserve">Preparação dos dados para aplicação de estatística básica</w:t>
       </w:r>
     </w:p>
-    <w:bookmarkStart w:id="59" w:name="teoria-1"/>
+    <w:bookmarkStart w:id="60" w:name="teoria-1"/>
     <w:p>
       <w:pPr>
         <w:pStyle w:val="Heading3"/>
@@ -6110,18 +6129,18 @@
           <wp:inline>
             <wp:extent cx="5334000" cy="1009589"/>
             <wp:effectExtent b="0" l="0" r="0" t="0"/>
-            <wp:docPr descr="" title="" id="54" name="Picture"/>
+            <wp:docPr descr="" title="" id="55" name="Picture"/>
             <a:graphic>
               <a:graphicData uri="http://schemas.openxmlformats.org/drawingml/2006/picture">
                 <pic:pic>
                   <pic:nvPicPr>
-                    <pic:cNvPr descr="./Imagens/fluxograma_estatistica_descritiva.png" id="55" name="Picture"/>
+                    <pic:cNvPr descr="./Imagens/fluxograma_estatistica_descritiva.png" id="56" name="Picture"/>
                     <pic:cNvPicPr>
                       <a:picLocks noChangeArrowheads="1" noChangeAspect="1"/>
                     </pic:cNvPicPr>
                   </pic:nvPicPr>
                   <pic:blipFill>
-                    <a:blip r:embed="rId53"/>
+                    <a:blip r:embed="rId54"/>
                     <a:stretch>
                       <a:fillRect/>
                     </a:stretch>
@@ -6404,15 +6423,10 @@
       </w:r>
     </w:p>
     <w:p>
-      <w:r>
-        <w:br w:type="page"/>
-      </w:r>
-    </w:p>
-    <w:p>
       <w:pPr>
         <w:numPr>
           <w:ilvl w:val="0"/>
-          <w:numId w:val="1047"/>
+          <w:numId w:val="1043"/>
         </w:numPr>
         <w:pStyle w:val="Compact"/>
       </w:pPr>
@@ -6427,18 +6441,18 @@
           <wp:inline>
             <wp:extent cx="3473366" cy="1799999"/>
             <wp:effectExtent b="0" l="0" r="0" t="0"/>
-            <wp:docPr descr="" title="" id="57" name="Picture"/>
+            <wp:docPr descr="" title="" id="58" name="Picture"/>
             <a:graphic>
               <a:graphicData uri="http://schemas.openxmlformats.org/drawingml/2006/picture">
                 <pic:pic>
                   <pic:nvPicPr>
-                    <pic:cNvPr descr="./Imagens/tipos_de_variaveis_estatistica.png" id="58" name="Picture"/>
+                    <pic:cNvPr descr="./Imagens/tipos_de_variaveis_estatistica.png" id="59" name="Picture"/>
                     <pic:cNvPicPr>
                       <a:picLocks noChangeArrowheads="1" noChangeAspect="1"/>
                     </pic:cNvPicPr>
                   </pic:nvPicPr>
                   <pic:blipFill>
-                    <a:blip r:embed="rId56"/>
+                    <a:blip r:embed="rId57"/>
                     <a:stretch>
                       <a:fillRect/>
                     </a:stretch>
@@ -6472,7 +6486,7 @@
       <w:pPr>
         <w:numPr>
           <w:ilvl w:val="1"/>
-          <w:numId w:val="1048"/>
+          <w:numId w:val="1047"/>
         </w:numPr>
         <w:pStyle w:val="Compact"/>
       </w:pPr>
@@ -6497,7 +6511,7 @@
       <w:pPr>
         <w:numPr>
           <w:ilvl w:val="1"/>
-          <w:numId w:val="1048"/>
+          <w:numId w:val="1047"/>
         </w:numPr>
         <w:pStyle w:val="Compact"/>
       </w:pPr>
@@ -6522,7 +6536,7 @@
       <w:pPr>
         <w:numPr>
           <w:ilvl w:val="1"/>
-          <w:numId w:val="1048"/>
+          <w:numId w:val="1047"/>
         </w:numPr>
         <w:pStyle w:val="Compact"/>
       </w:pPr>
@@ -6547,7 +6561,7 @@
       <w:pPr>
         <w:numPr>
           <w:ilvl w:val="1"/>
-          <w:numId w:val="1048"/>
+          <w:numId w:val="1047"/>
         </w:numPr>
         <w:pStyle w:val="Compact"/>
       </w:pPr>
@@ -6573,8 +6587,8 @@
         <w:br w:type="page"/>
       </w:r>
     </w:p>
-    <w:bookmarkEnd w:id="59"/>
-    <w:bookmarkStart w:id="78" w:name="Xc05b1785dbeeaf54f26f831ceced7c6ef1710a3"/>
+    <w:bookmarkEnd w:id="60"/>
+    <w:bookmarkStart w:id="79" w:name="Xc05b1785dbeeaf54f26f831ceced7c6ef1710a3"/>
     <w:p>
       <w:pPr>
         <w:pStyle w:val="Heading3"/>
@@ -6596,31 +6610,159 @@
       <w:pPr>
         <w:numPr>
           <w:ilvl w:val="0"/>
+          <w:numId w:val="1048"/>
+        </w:numPr>
+      </w:pPr>
+      <w:r>
+        <w:t xml:space="preserve">Frequência (conceito)</w:t>
+      </w:r>
+      <w:r>
+        <w:br/>
+      </w:r>
+      <w:r>
+        <w:t xml:space="preserve">É a quantidade de vezes que um valor é observado dentro de um conjunto de dado.</w:t>
+      </w:r>
+      <w:r>
+        <w:br/>
+      </w:r>
+    </w:p>
+    <w:p>
+      <w:pPr>
+        <w:numPr>
+          <w:ilvl w:val="0"/>
+          <w:numId w:val="1048"/>
+        </w:numPr>
+      </w:pPr>
+      <w:r>
+        <w:t xml:space="preserve">Distribuição em frequências</w:t>
+      </w:r>
+      <w:r>
+        <w:br/>
+      </w:r>
+    </w:p>
+    <w:p>
+      <w:pPr>
+        <w:numPr>
+          <w:ilvl w:val="1"/>
           <w:numId w:val="1049"/>
         </w:numPr>
-      </w:pPr>
-      <w:r>
-        <w:t xml:space="preserve">Frequência (conceito)</w:t>
-      </w:r>
-      <w:r>
-        <w:br/>
-      </w:r>
-      <w:r>
-        <w:t xml:space="preserve">É a quantidade de vezes que um valor é observado dentro de um conjunto de dado.</w:t>
-      </w:r>
-      <w:r>
-        <w:br/>
+        <w:pStyle w:val="Compact"/>
+      </w:pPr>
+      <w:r>
+        <w:t xml:space="preserve">A distribuição tabular é denominada:</w:t>
+      </w:r>
+      <w:r>
+        <w:t xml:space="preserve"> </w:t>
+      </w:r>
+      <w:r>
+        <w:t xml:space="preserve">“</w:t>
+      </w:r>
+      <w:r>
+        <w:t xml:space="preserve">Tabela de Distribuição de Frequências</w:t>
+      </w:r>
+      <w:r>
+        <w:t xml:space="preserve">”</w:t>
+      </w:r>
+      <w:r>
+        <w:t xml:space="preserve">.</w:t>
+      </w:r>
+      <w:r>
+        <w:br/>
+      </w:r>
+    </w:p>
+    <w:p>
+      <w:pPr>
+        <w:numPr>
+          <w:ilvl w:val="1"/>
+          <w:numId w:val="1049"/>
+        </w:numPr>
+        <w:pStyle w:val="Compact"/>
+      </w:pPr>
+      <w:r>
+        <w:t xml:space="preserve">Podemos separar em 3 modelos de distribuição tabular:</w:t>
+      </w:r>
+      <w:r>
+        <w:br/>
+      </w:r>
+    </w:p>
+    <w:p>
+      <w:pPr>
+        <w:numPr>
+          <w:ilvl w:val="2"/>
+          <w:numId w:val="1050"/>
+        </w:numPr>
+        <w:pStyle w:val="Compact"/>
+      </w:pPr>
+      <w:r>
+        <w:t xml:space="preserve">Variável Quantitativa Discreta.</w:t>
+      </w:r>
+      <w:r>
+        <w:br/>
+      </w:r>
+    </w:p>
+    <w:p>
+      <w:pPr>
+        <w:numPr>
+          <w:ilvl w:val="2"/>
+          <w:numId w:val="1050"/>
+        </w:numPr>
+        <w:pStyle w:val="Compact"/>
+      </w:pPr>
+      <w:r>
+        <w:t xml:space="preserve">Variável Quantitativa Contínua.</w:t>
+      </w:r>
+      <w:r>
+        <w:br/>
+      </w:r>
+    </w:p>
+    <w:p>
+      <w:pPr>
+        <w:numPr>
+          <w:ilvl w:val="2"/>
+          <w:numId w:val="1050"/>
+        </w:numPr>
+        <w:pStyle w:val="Compact"/>
+      </w:pPr>
+      <w:r>
+        <w:t xml:space="preserve">Variáveis Qualitativas.</w:t>
+      </w:r>
+      <w:r>
+        <w:br/>
+      </w:r>
+    </w:p>
+    <w:p>
+      <w:r>
+        <w:br w:type="page"/>
+      </w:r>
+    </w:p>
+    <w:bookmarkStart w:id="64" w:name="variável-quantitativa-discreta"/>
+    <w:p>
+      <w:pPr>
+        <w:pStyle w:val="Heading4"/>
+      </w:pPr>
+      <w:r>
+        <w:rPr>
+          <w:rStyle w:val="SectionNumber"/>
+        </w:rPr>
+        <w:t xml:space="preserve">9.1.2.1</w:t>
+      </w:r>
+      <w:r>
+        <w:tab/>
+      </w:r>
+      <w:r>
+        <w:t xml:space="preserve">Variável Quantitativa Discreta</w:t>
       </w:r>
     </w:p>
     <w:p>
       <w:pPr>
         <w:numPr>
           <w:ilvl w:val="0"/>
-          <w:numId w:val="1049"/>
-        </w:numPr>
-      </w:pPr>
-      <w:r>
-        <w:t xml:space="preserve">Distribuição em frequências</w:t>
+          <w:numId w:val="1051"/>
+        </w:numPr>
+        <w:pStyle w:val="Compact"/>
+      </w:pPr>
+      <w:r>
+        <w:t xml:space="preserve">Passos da preparação dos dados:</w:t>
       </w:r>
       <w:r>
         <w:br/>
@@ -6630,27 +6772,25 @@
       <w:pPr>
         <w:numPr>
           <w:ilvl w:val="1"/>
-          <w:numId w:val="1050"/>
-        </w:numPr>
-        <w:pStyle w:val="Compact"/>
-      </w:pPr>
-      <w:r>
-        <w:t xml:space="preserve">A distribuição tabular é denominada:</w:t>
-      </w:r>
-      <w:r>
-        <w:t xml:space="preserve"> </w:t>
-      </w:r>
-      <w:r>
-        <w:t xml:space="preserve">“</w:t>
-      </w:r>
-      <w:r>
-        <w:t xml:space="preserve">Tabela de Distribuição de Frequências</w:t>
-      </w:r>
-      <w:r>
-        <w:t xml:space="preserve">”</w:t>
-      </w:r>
-      <w:r>
-        <w:t xml:space="preserve">.</w:t>
+          <w:numId w:val="1052"/>
+        </w:numPr>
+        <w:pStyle w:val="Compact"/>
+      </w:pPr>
+      <w:r>
+        <w:t xml:space="preserve">1º Passo -</w:t>
+      </w:r>
+      <w:r>
+        <w:t xml:space="preserve"> </w:t>
+      </w:r>
+      <w:r>
+        <w:rPr>
+          <w:bCs/>
+          <w:b/>
+        </w:rPr>
+        <w:t xml:space="preserve">DADOS BRUTOS</w:t>
+      </w:r>
+      <w:r>
+        <w:t xml:space="preserve">: Obter os dados da maneira que foram coletados.</w:t>
       </w:r>
       <w:r>
         <w:br/>
@@ -6660,95 +6800,96 @@
       <w:pPr>
         <w:numPr>
           <w:ilvl w:val="1"/>
-          <w:numId w:val="1050"/>
-        </w:numPr>
-        <w:pStyle w:val="Compact"/>
-      </w:pPr>
-      <w:r>
-        <w:t xml:space="preserve">Podemos separar em 3 modelos de distribuição tabular:</w:t>
-      </w:r>
-      <w:r>
-        <w:br/>
-      </w:r>
-    </w:p>
-    <w:p>
-      <w:pPr>
-        <w:numPr>
-          <w:ilvl w:val="2"/>
+          <w:numId w:val="1052"/>
+        </w:numPr>
+        <w:pStyle w:val="Compact"/>
+      </w:pPr>
+      <w:r>
+        <w:t xml:space="preserve">2º Passo -</w:t>
+      </w:r>
+      <w:r>
+        <w:t xml:space="preserve"> </w:t>
+      </w:r>
+      <w:r>
+        <w:rPr>
+          <w:bCs/>
+          <w:b/>
+        </w:rPr>
+        <w:t xml:space="preserve">ROL</w:t>
+      </w:r>
+      <w:r>
+        <w:t xml:space="preserve">: Organizar os DADOS BRUTOS em uma determinada ordem (crescente ou decrescente).</w:t>
+      </w:r>
+      <w:r>
+        <w:br/>
+      </w:r>
+    </w:p>
+    <w:p>
+      <w:pPr>
+        <w:numPr>
+          <w:ilvl w:val="1"/>
+          <w:numId w:val="1052"/>
+        </w:numPr>
+        <w:pStyle w:val="Compact"/>
+      </w:pPr>
+      <w:r>
+        <w:t xml:space="preserve">3º Passo -</w:t>
+      </w:r>
+      <w:r>
+        <w:t xml:space="preserve"> </w:t>
+      </w:r>
+      <w:r>
+        <w:rPr>
+          <w:bCs/>
+          <w:b/>
+        </w:rPr>
+        <w:t xml:space="preserve">CONSTRUÇÃO TABELA</w:t>
+      </w:r>
+      <w:r>
+        <w:t xml:space="preserve">: Na primeira coluna são colocados os valores da variável, e nas demais as respectivas frequências.</w:t>
+      </w:r>
+      <w:r>
+        <w:br/>
+      </w:r>
+    </w:p>
+    <w:p>
+      <w:pPr>
+        <w:numPr>
+          <w:ilvl w:val="1"/>
+          <w:numId w:val="1052"/>
+        </w:numPr>
+        <w:pStyle w:val="Compact"/>
+      </w:pPr>
+      <w:r>
+        <w:t xml:space="preserve">Frequência absoluta simples (Nº de vezes que cada valor da variável se repete).</w:t>
+      </w:r>
+      <w:r>
+        <w:br/>
+      </w:r>
+    </w:p>
+    <w:p>
+      <w:pPr>
+        <w:numPr>
+          <w:ilvl w:val="0"/>
           <w:numId w:val="1051"/>
         </w:numPr>
         <w:pStyle w:val="Compact"/>
       </w:pPr>
       <w:r>
-        <w:t xml:space="preserve">Variável Quantitativa Discreta.</w:t>
-      </w:r>
-      <w:r>
-        <w:br/>
-      </w:r>
-    </w:p>
-    <w:p>
-      <w:pPr>
-        <w:numPr>
-          <w:ilvl w:val="2"/>
-          <w:numId w:val="1051"/>
-        </w:numPr>
-        <w:pStyle w:val="Compact"/>
-      </w:pPr>
-      <w:r>
-        <w:t xml:space="preserve">Variável Quantitativa Contínua.</w:t>
-      </w:r>
-      <w:r>
-        <w:br/>
-      </w:r>
-    </w:p>
-    <w:p>
-      <w:pPr>
-        <w:numPr>
-          <w:ilvl w:val="2"/>
-          <w:numId w:val="1051"/>
-        </w:numPr>
-        <w:pStyle w:val="Compact"/>
-      </w:pPr>
-      <w:r>
-        <w:t xml:space="preserve">Variáveis Qualitativas.</w:t>
-      </w:r>
-      <w:r>
-        <w:br/>
-      </w:r>
-    </w:p>
-    <w:p>
-      <w:r>
-        <w:br w:type="page"/>
-      </w:r>
-    </w:p>
-    <w:bookmarkStart w:id="63" w:name="variável-quantitativa-discreta"/>
-    <w:p>
-      <w:pPr>
-        <w:pStyle w:val="Heading4"/>
-      </w:pPr>
-      <w:r>
-        <w:rPr>
-          <w:rStyle w:val="SectionNumber"/>
-        </w:rPr>
-        <w:t xml:space="preserve">9.1.2.1</w:t>
-      </w:r>
-      <w:r>
-        <w:tab/>
-      </w:r>
-      <w:r>
-        <w:t xml:space="preserve">Variável Quantitativa Discreta</w:t>
-      </w:r>
-    </w:p>
-    <w:p>
-      <w:pPr>
-        <w:numPr>
-          <w:ilvl w:val="0"/>
-          <w:numId w:val="1052"/>
-        </w:numPr>
-        <w:pStyle w:val="Compact"/>
-      </w:pPr>
-      <w:r>
-        <w:t xml:space="preserve">Passos da preparação dos dados:</w:t>
+        <w:t xml:space="preserve">Principais campos da</w:t>
+      </w:r>
+      <w:r>
+        <w:t xml:space="preserve"> </w:t>
+      </w:r>
+      <w:r>
+        <w:rPr>
+          <w:bCs/>
+          <w:b/>
+        </w:rPr>
+        <w:t xml:space="preserve">distribuição tabular de variaveis quantitativas discreta</w:t>
+      </w:r>
+      <w:r>
+        <w:t xml:space="preserve">:</w:t>
       </w:r>
       <w:r>
         <w:br/>
@@ -6759,133 +6900,6 @@
         <w:numPr>
           <w:ilvl w:val="1"/>
           <w:numId w:val="1053"/>
-        </w:numPr>
-        <w:pStyle w:val="Compact"/>
-      </w:pPr>
-      <w:r>
-        <w:t xml:space="preserve">1º Passo -</w:t>
-      </w:r>
-      <w:r>
-        <w:t xml:space="preserve"> </w:t>
-      </w:r>
-      <w:r>
-        <w:rPr>
-          <w:bCs/>
-          <w:b/>
-        </w:rPr>
-        <w:t xml:space="preserve">DADOS BRUTOS</w:t>
-      </w:r>
-      <w:r>
-        <w:t xml:space="preserve">: Obter os dados da maneira que foram coletados.</w:t>
-      </w:r>
-      <w:r>
-        <w:br/>
-      </w:r>
-    </w:p>
-    <w:p>
-      <w:pPr>
-        <w:numPr>
-          <w:ilvl w:val="1"/>
-          <w:numId w:val="1053"/>
-        </w:numPr>
-        <w:pStyle w:val="Compact"/>
-      </w:pPr>
-      <w:r>
-        <w:t xml:space="preserve">2º Passo -</w:t>
-      </w:r>
-      <w:r>
-        <w:t xml:space="preserve"> </w:t>
-      </w:r>
-      <w:r>
-        <w:rPr>
-          <w:bCs/>
-          <w:b/>
-        </w:rPr>
-        <w:t xml:space="preserve">ROL</w:t>
-      </w:r>
-      <w:r>
-        <w:t xml:space="preserve">: Organizar os DADOS BRUTOS em uma determinada ordem (crescente ou decrescente).</w:t>
-      </w:r>
-      <w:r>
-        <w:br/>
-      </w:r>
-    </w:p>
-    <w:p>
-      <w:pPr>
-        <w:numPr>
-          <w:ilvl w:val="1"/>
-          <w:numId w:val="1053"/>
-        </w:numPr>
-        <w:pStyle w:val="Compact"/>
-      </w:pPr>
-      <w:r>
-        <w:t xml:space="preserve">3º Passo -</w:t>
-      </w:r>
-      <w:r>
-        <w:t xml:space="preserve"> </w:t>
-      </w:r>
-      <w:r>
-        <w:rPr>
-          <w:bCs/>
-          <w:b/>
-        </w:rPr>
-        <w:t xml:space="preserve">CONSTRUÇÃO TABELA</w:t>
-      </w:r>
-      <w:r>
-        <w:t xml:space="preserve">: Na primeira coluna são colocados os valores da variável, e nas demais as respectivas frequências.</w:t>
-      </w:r>
-      <w:r>
-        <w:br/>
-      </w:r>
-    </w:p>
-    <w:p>
-      <w:pPr>
-        <w:numPr>
-          <w:ilvl w:val="1"/>
-          <w:numId w:val="1053"/>
-        </w:numPr>
-        <w:pStyle w:val="Compact"/>
-      </w:pPr>
-      <w:r>
-        <w:t xml:space="preserve">Frequência absoluta simples (Nº de vezes que cada valor da variável se repete).</w:t>
-      </w:r>
-      <w:r>
-        <w:br/>
-      </w:r>
-    </w:p>
-    <w:p>
-      <w:pPr>
-        <w:numPr>
-          <w:ilvl w:val="0"/>
-          <w:numId w:val="1052"/>
-        </w:numPr>
-        <w:pStyle w:val="Compact"/>
-      </w:pPr>
-      <w:r>
-        <w:t xml:space="preserve">Principais campos da</w:t>
-      </w:r>
-      <w:r>
-        <w:t xml:space="preserve"> </w:t>
-      </w:r>
-      <w:r>
-        <w:rPr>
-          <w:bCs/>
-          <w:b/>
-        </w:rPr>
-        <w:t xml:space="preserve">distribuição tabular de variaveis quantitativas discreta</w:t>
-      </w:r>
-      <w:r>
-        <w:t xml:space="preserve">:</w:t>
-      </w:r>
-      <w:r>
-        <w:br/>
-      </w:r>
-    </w:p>
-    <w:p>
-      <w:pPr>
-        <w:numPr>
-          <w:ilvl w:val="1"/>
-          <w:numId w:val="1054"/>
         </w:numPr>
         <w:pStyle w:val="Compact"/>
       </w:pPr>
@@ -6908,7 +6922,7 @@
       <w:pPr>
         <w:numPr>
           <w:ilvl w:val="1"/>
-          <w:numId w:val="1054"/>
+          <w:numId w:val="1053"/>
         </w:numPr>
         <w:pStyle w:val="Compact"/>
       </w:pPr>
@@ -6940,7 +6954,7 @@
       <w:pPr>
         <w:numPr>
           <w:ilvl w:val="1"/>
-          <w:numId w:val="1054"/>
+          <w:numId w:val="1053"/>
         </w:numPr>
         <w:pStyle w:val="Compact"/>
       </w:pPr>
@@ -6972,7 +6986,7 @@
       <w:pPr>
         <w:numPr>
           <w:ilvl w:val="1"/>
-          <w:numId w:val="1054"/>
+          <w:numId w:val="1053"/>
         </w:numPr>
         <w:pStyle w:val="Compact"/>
       </w:pPr>
@@ -7004,7 +7018,7 @@
       <w:pPr>
         <w:numPr>
           <w:ilvl w:val="1"/>
-          <w:numId w:val="1054"/>
+          <w:numId w:val="1053"/>
         </w:numPr>
         <w:pStyle w:val="Compact"/>
       </w:pPr>
@@ -7101,7 +7115,7 @@
       <w:pPr>
         <w:numPr>
           <w:ilvl w:val="1"/>
-          <w:numId w:val="1054"/>
+          <w:numId w:val="1053"/>
         </w:numPr>
         <w:pStyle w:val="Compact"/>
       </w:pPr>
@@ -7138,18 +7152,18 @@
           <wp:inline>
             <wp:extent cx="2834730" cy="1799999"/>
             <wp:effectExtent b="0" l="0" r="0" t="0"/>
-            <wp:docPr descr="" title="" id="61" name="Picture"/>
+            <wp:docPr descr="" title="" id="62" name="Picture"/>
             <a:graphic>
               <a:graphicData uri="http://schemas.openxmlformats.org/drawingml/2006/picture">
                 <pic:pic>
                   <pic:nvPicPr>
-                    <pic:cNvPr descr="./Imagens/Distribuicao_tabular_quantitativo_discreta.png" id="62" name="Picture"/>
+                    <pic:cNvPr descr="./Imagens/Distribuicao_tabular_quantitativo_discreta.png" id="63" name="Picture"/>
                     <pic:cNvPicPr>
                       <a:picLocks noChangeArrowheads="1" noChangeAspect="1"/>
                     </pic:cNvPicPr>
                   </pic:nvPicPr>
                   <pic:blipFill>
-                    <a:blip r:embed="rId60"/>
+                    <a:blip r:embed="rId61"/>
                     <a:stretch>
                       <a:fillRect/>
                     </a:stretch>
@@ -7190,8 +7204,8 @@
         <w:br w:type="page"/>
       </w:r>
     </w:p>
-    <w:bookmarkEnd w:id="63"/>
-    <w:bookmarkStart w:id="76" w:name="variável-quantitativa-contínua"/>
+    <w:bookmarkEnd w:id="64"/>
+    <w:bookmarkStart w:id="77" w:name="variável-quantitativa-contínua"/>
     <w:p>
       <w:pPr>
         <w:pStyle w:val="Heading4"/>
@@ -7213,12 +7227,27 @@
       <w:pPr>
         <w:numPr>
           <w:ilvl w:val="0"/>
+          <w:numId w:val="1054"/>
+        </w:numPr>
+        <w:pStyle w:val="Compact"/>
+      </w:pPr>
+      <w:r>
+        <w:t xml:space="preserve">Teoria:</w:t>
+      </w:r>
+      <w:r>
+        <w:br/>
+      </w:r>
+    </w:p>
+    <w:p>
+      <w:pPr>
+        <w:numPr>
+          <w:ilvl w:val="1"/>
           <w:numId w:val="1055"/>
         </w:numPr>
         <w:pStyle w:val="Compact"/>
       </w:pPr>
       <w:r>
-        <w:t xml:space="preserve">Teoria:</w:t>
+        <w:t xml:space="preserve">A construção da representação tabular é realizada de maneira análoga ao caso das variáveis discretas.</w:t>
       </w:r>
       <w:r>
         <w:br/>
@@ -7228,12 +7257,27 @@
       <w:pPr>
         <w:numPr>
           <w:ilvl w:val="1"/>
-          <w:numId w:val="1056"/>
-        </w:numPr>
-        <w:pStyle w:val="Compact"/>
-      </w:pPr>
-      <w:r>
-        <w:t xml:space="preserve">A construção da representação tabular é realizada de maneira análoga ao caso das variáveis discretas.</w:t>
+          <w:numId w:val="1055"/>
+        </w:numPr>
+        <w:pStyle w:val="Compact"/>
+      </w:pPr>
+      <w:r>
+        <w:t xml:space="preserve">As frequências são agrupadas em classes, denominadas de</w:t>
+      </w:r>
+      <w:r>
+        <w:t xml:space="preserve"> </w:t>
+      </w:r>
+      <w:r>
+        <w:t xml:space="preserve">“</w:t>
+      </w:r>
+      <w:r>
+        <w:t xml:space="preserve">Classes de Frequência</w:t>
+      </w:r>
+      <w:r>
+        <w:t xml:space="preserve">”</w:t>
+      </w:r>
+      <w:r>
+        <w:t xml:space="preserve">.</w:t>
       </w:r>
       <w:r>
         <w:br/>
@@ -7243,37 +7287,7 @@
       <w:pPr>
         <w:numPr>
           <w:ilvl w:val="1"/>
-          <w:numId w:val="1056"/>
-        </w:numPr>
-        <w:pStyle w:val="Compact"/>
-      </w:pPr>
-      <w:r>
-        <w:t xml:space="preserve">As frequências são agrupadas em classes, denominadas de</w:t>
-      </w:r>
-      <w:r>
-        <w:t xml:space="preserve"> </w:t>
-      </w:r>
-      <w:r>
-        <w:t xml:space="preserve">“</w:t>
-      </w:r>
-      <w:r>
-        <w:t xml:space="preserve">Classes de Frequência</w:t>
-      </w:r>
-      <w:r>
-        <w:t xml:space="preserve">”</w:t>
-      </w:r>
-      <w:r>
-        <w:t xml:space="preserve">.</w:t>
-      </w:r>
-      <w:r>
-        <w:br/>
-      </w:r>
-    </w:p>
-    <w:p>
-      <w:pPr>
-        <w:numPr>
-          <w:ilvl w:val="1"/>
-          <w:numId w:val="1056"/>
+          <w:numId w:val="1055"/>
         </w:numPr>
         <w:pStyle w:val="Compact"/>
       </w:pPr>
@@ -7321,18 +7335,18 @@
           <wp:inline>
             <wp:extent cx="5334000" cy="2114486"/>
             <wp:effectExtent b="0" l="0" r="0" t="0"/>
-            <wp:docPr descr="" title="" id="65" name="Picture"/>
+            <wp:docPr descr="" title="" id="66" name="Picture"/>
             <a:graphic>
               <a:graphicData uri="http://schemas.openxmlformats.org/drawingml/2006/picture">
                 <pic:pic>
                   <pic:nvPicPr>
-                    <pic:cNvPr descr="./Imagens/Distr_de_freq_em_classes.png" id="66" name="Picture"/>
+                    <pic:cNvPr descr="./Imagens/Distr_de_freq_em_classes.png" id="67" name="Picture"/>
                     <pic:cNvPicPr>
                       <a:picLocks noChangeArrowheads="1" noChangeAspect="1"/>
                     </pic:cNvPicPr>
                   </pic:nvPicPr>
                   <pic:blipFill>
-                    <a:blip r:embed="rId64"/>
+                    <a:blip r:embed="rId65"/>
                     <a:stretch>
                       <a:fillRect/>
                     </a:stretch>
@@ -7366,7 +7380,7 @@
       <w:pPr>
         <w:numPr>
           <w:ilvl w:val="0"/>
-          <w:numId w:val="1055"/>
+          <w:numId w:val="1054"/>
         </w:numPr>
         <w:pStyle w:val="Compact"/>
       </w:pPr>
@@ -7381,18 +7395,18 @@
           <wp:inline>
             <wp:extent cx="3111585" cy="1799999"/>
             <wp:effectExtent b="0" l="0" r="0" t="0"/>
-            <wp:docPr descr="" title="" id="68" name="Picture"/>
+            <wp:docPr descr="" title="" id="69" name="Picture"/>
             <a:graphic>
               <a:graphicData uri="http://schemas.openxmlformats.org/drawingml/2006/picture">
                 <pic:pic>
                   <pic:nvPicPr>
-                    <pic:cNvPr descr="./Imagens/Intervalo_classes-dist_freq_quant_continua.png" id="69" name="Picture"/>
+                    <pic:cNvPr descr="./Imagens/Intervalo_classes-dist_freq_quant_continua.png" id="70" name="Picture"/>
                     <pic:cNvPicPr>
                       <a:picLocks noChangeArrowheads="1" noChangeAspect="1"/>
                     </pic:cNvPicPr>
                   </pic:nvPicPr>
                   <pic:blipFill>
-                    <a:blip r:embed="rId67"/>
+                    <a:blip r:embed="rId68"/>
                     <a:stretch>
                       <a:fillRect/>
                     </a:stretch>
@@ -7426,18 +7440,18 @@
           <wp:inline>
             <wp:extent cx="2392405" cy="1799999"/>
             <wp:effectExtent b="0" l="0" r="0" t="0"/>
-            <wp:docPr descr="" title="" id="71" name="Picture"/>
+            <wp:docPr descr="" title="" id="72" name="Picture"/>
             <a:graphic>
               <a:graphicData uri="http://schemas.openxmlformats.org/drawingml/2006/picture">
                 <pic:pic>
                   <pic:nvPicPr>
-                    <pic:cNvPr descr="./Imagens/Distribuicao_freq_quant_conti-premissas.png" id="72" name="Picture"/>
+                    <pic:cNvPr descr="./Imagens/Distribuicao_freq_quant_conti-premissas.png" id="73" name="Picture"/>
                     <pic:cNvPicPr>
                       <a:picLocks noChangeArrowheads="1" noChangeAspect="1"/>
                     </pic:cNvPicPr>
                   </pic:nvPicPr>
                   <pic:blipFill>
-                    <a:blip r:embed="rId70"/>
+                    <a:blip r:embed="rId71"/>
                     <a:stretch>
                       <a:fillRect/>
                     </a:stretch>
@@ -7495,7 +7509,7 @@
       <w:pPr>
         <w:numPr>
           <w:ilvl w:val="0"/>
-          <w:numId w:val="1057"/>
+          <w:numId w:val="1056"/>
         </w:numPr>
         <w:pStyle w:val="Compact"/>
       </w:pPr>
@@ -7534,7 +7548,7 @@
       <w:pPr>
         <w:numPr>
           <w:ilvl w:val="0"/>
-          <w:numId w:val="1058"/>
+          <w:numId w:val="1057"/>
         </w:numPr>
         <w:pStyle w:val="Compact"/>
       </w:pPr>
@@ -7549,7 +7563,7 @@
       <w:pPr>
         <w:numPr>
           <w:ilvl w:val="0"/>
-          <w:numId w:val="1058"/>
+          <w:numId w:val="1057"/>
         </w:numPr>
         <w:pStyle w:val="Compact"/>
       </w:pPr>
@@ -7631,7 +7645,7 @@
       <w:pPr>
         <w:numPr>
           <w:ilvl w:val="0"/>
-          <w:numId w:val="1058"/>
+          <w:numId w:val="1057"/>
         </w:numPr>
         <w:pStyle w:val="Compact"/>
       </w:pPr>
@@ -7707,7 +7721,7 @@
       <w:pPr>
         <w:numPr>
           <w:ilvl w:val="0"/>
-          <w:numId w:val="1059"/>
+          <w:numId w:val="1058"/>
         </w:numPr>
         <w:pStyle w:val="Compact"/>
       </w:pPr>
@@ -7758,7 +7772,7 @@
       <w:pPr>
         <w:numPr>
           <w:ilvl w:val="0"/>
-          <w:numId w:val="1060"/>
+          <w:numId w:val="1059"/>
         </w:numPr>
         <w:pStyle w:val="Compact"/>
       </w:pPr>
@@ -7773,7 +7787,7 @@
       <w:pPr>
         <w:numPr>
           <w:ilvl w:val="0"/>
-          <w:numId w:val="1060"/>
+          <w:numId w:val="1059"/>
         </w:numPr>
         <w:pStyle w:val="Compact"/>
       </w:pPr>
@@ -7788,7 +7802,7 @@
       <w:pPr>
         <w:numPr>
           <w:ilvl w:val="0"/>
-          <w:numId w:val="1060"/>
+          <w:numId w:val="1059"/>
         </w:numPr>
         <w:pStyle w:val="Compact"/>
       </w:pPr>
@@ -7811,7 +7825,7 @@
       <w:pPr>
         <w:numPr>
           <w:ilvl w:val="0"/>
-          <w:numId w:val="1060"/>
+          <w:numId w:val="1059"/>
         </w:numPr>
         <w:pStyle w:val="Compact"/>
       </w:pPr>
@@ -7826,7 +7840,7 @@
       <w:pPr>
         <w:numPr>
           <w:ilvl w:val="0"/>
-          <w:numId w:val="1060"/>
+          <w:numId w:val="1059"/>
         </w:numPr>
         <w:pStyle w:val="Compact"/>
       </w:pPr>
@@ -8093,7 +8107,7 @@
       <w:pPr>
         <w:numPr>
           <w:ilvl w:val="0"/>
-          <w:numId w:val="1060"/>
+          <w:numId w:val="1059"/>
         </w:numPr>
         <w:pStyle w:val="Compact"/>
       </w:pPr>
@@ -8238,7 +8252,7 @@
       <w:pPr>
         <w:numPr>
           <w:ilvl w:val="0"/>
-          <w:numId w:val="1061"/>
+          <w:numId w:val="1060"/>
         </w:numPr>
         <w:pStyle w:val="Compact"/>
       </w:pPr>
@@ -8277,7 +8291,7 @@
       <w:pPr>
         <w:numPr>
           <w:ilvl w:val="0"/>
-          <w:numId w:val="1062"/>
+          <w:numId w:val="1061"/>
         </w:numPr>
         <w:pStyle w:val="Compact"/>
       </w:pPr>
@@ -8292,7 +8306,7 @@
       <w:pPr>
         <w:numPr>
           <w:ilvl w:val="0"/>
-          <w:numId w:val="1062"/>
+          <w:numId w:val="1061"/>
         </w:numPr>
         <w:pStyle w:val="Compact"/>
       </w:pPr>
@@ -8460,7 +8474,7 @@
       <w:pPr>
         <w:numPr>
           <w:ilvl w:val="0"/>
-          <w:numId w:val="1063"/>
+          <w:numId w:val="1062"/>
         </w:numPr>
       </w:pPr>
       <w:r>
@@ -8645,11 +8659,39 @@
       <w:pPr>
         <w:numPr>
           <w:ilvl w:val="0"/>
+          <w:numId w:val="1062"/>
+        </w:numPr>
+      </w:pPr>
+      <w:r>
+        <w:t xml:space="preserve">Passos da preparação dos dados:</w:t>
+      </w:r>
+      <w:r>
+        <w:br/>
+      </w:r>
+    </w:p>
+    <w:p>
+      <w:pPr>
+        <w:numPr>
+          <w:ilvl w:val="0"/>
           <w:numId w:val="1063"/>
         </w:numPr>
-      </w:pPr>
-      <w:r>
-        <w:t xml:space="preserve">Passos da preparação dos dados:</w:t>
+        <w:pStyle w:val="Compact"/>
+      </w:pPr>
+      <w:r>
+        <w:t xml:space="preserve">1º Passo -</w:t>
+      </w:r>
+      <w:r>
+        <w:t xml:space="preserve"> </w:t>
+      </w:r>
+      <w:r>
+        <w:rPr>
+          <w:bCs/>
+          <w:b/>
+        </w:rPr>
+        <w:t xml:space="preserve">DADOS BRUTOS</w:t>
+      </w:r>
+      <w:r>
+        <w:t xml:space="preserve">: Obter os dados da maneira que foram coletados.</w:t>
       </w:r>
       <w:r>
         <w:br/>
@@ -8659,25 +8701,25 @@
       <w:pPr>
         <w:numPr>
           <w:ilvl w:val="0"/>
-          <w:numId w:val="1064"/>
-        </w:numPr>
-        <w:pStyle w:val="Compact"/>
-      </w:pPr>
-      <w:r>
-        <w:t xml:space="preserve">1º Passo -</w:t>
-      </w:r>
-      <w:r>
-        <w:t xml:space="preserve"> </w:t>
-      </w:r>
-      <w:r>
-        <w:rPr>
-          <w:bCs/>
-          <w:b/>
-        </w:rPr>
-        <w:t xml:space="preserve">DADOS BRUTOS</w:t>
-      </w:r>
-      <w:r>
-        <w:t xml:space="preserve">: Obter os dados da maneira que foram coletados.</w:t>
+          <w:numId w:val="1063"/>
+        </w:numPr>
+        <w:pStyle w:val="Compact"/>
+      </w:pPr>
+      <w:r>
+        <w:t xml:space="preserve">2º Passo -</w:t>
+      </w:r>
+      <w:r>
+        <w:t xml:space="preserve"> </w:t>
+      </w:r>
+      <w:r>
+        <w:rPr>
+          <w:bCs/>
+          <w:b/>
+        </w:rPr>
+        <w:t xml:space="preserve">ROL</w:t>
+      </w:r>
+      <w:r>
+        <w:t xml:space="preserve">: Organizar os DADOS BRUTOS em uma determinada ordem (crescente ou decrescente).</w:t>
       </w:r>
       <w:r>
         <w:br/>
@@ -8687,25 +8729,25 @@
       <w:pPr>
         <w:numPr>
           <w:ilvl w:val="0"/>
-          <w:numId w:val="1064"/>
-        </w:numPr>
-        <w:pStyle w:val="Compact"/>
-      </w:pPr>
-      <w:r>
-        <w:t xml:space="preserve">2º Passo -</w:t>
-      </w:r>
-      <w:r>
-        <w:t xml:space="preserve"> </w:t>
-      </w:r>
-      <w:r>
-        <w:rPr>
-          <w:bCs/>
-          <w:b/>
-        </w:rPr>
-        <w:t xml:space="preserve">ROL</w:t>
-      </w:r>
-      <w:r>
-        <w:t xml:space="preserve">: Organizar os DADOS BRUTOS em uma determinada ordem (crescente ou decrescente).</w:t>
+          <w:numId w:val="1063"/>
+        </w:numPr>
+        <w:pStyle w:val="Compact"/>
+      </w:pPr>
+      <w:r>
+        <w:t xml:space="preserve">3º Passo -</w:t>
+      </w:r>
+      <w:r>
+        <w:t xml:space="preserve"> </w:t>
+      </w:r>
+      <w:r>
+        <w:rPr>
+          <w:bCs/>
+          <w:b/>
+        </w:rPr>
+        <w:t xml:space="preserve">CONSTRUÇÃO TABELA</w:t>
+      </w:r>
+      <w:r>
+        <w:t xml:space="preserve">: Na primeira coluna são colocados as classes, e nas demais as respectivas frequências.</w:t>
       </w:r>
       <w:r>
         <w:br/>
@@ -8715,35 +8757,7 @@
       <w:pPr>
         <w:numPr>
           <w:ilvl w:val="0"/>
-          <w:numId w:val="1064"/>
-        </w:numPr>
-        <w:pStyle w:val="Compact"/>
-      </w:pPr>
-      <w:r>
-        <w:t xml:space="preserve">3º Passo -</w:t>
-      </w:r>
-      <w:r>
-        <w:t xml:space="preserve"> </w:t>
-      </w:r>
-      <w:r>
-        <w:rPr>
-          <w:bCs/>
-          <w:b/>
-        </w:rPr>
-        <w:t xml:space="preserve">CONSTRUÇÃO TABELA</w:t>
-      </w:r>
-      <w:r>
-        <w:t xml:space="preserve">: Na primeira coluna são colocados as classes, e nas demais as respectivas frequências.</w:t>
-      </w:r>
-      <w:r>
-        <w:br/>
-      </w:r>
-    </w:p>
-    <w:p>
-      <w:pPr>
-        <w:numPr>
-          <w:ilvl w:val="0"/>
-          <w:numId w:val="1064"/>
+          <w:numId w:val="1063"/>
         </w:numPr>
         <w:pStyle w:val="Compact"/>
       </w:pPr>
@@ -8758,18 +8772,18 @@
           <wp:inline>
             <wp:extent cx="5334000" cy="1749671"/>
             <wp:effectExtent b="0" l="0" r="0" t="0"/>
-            <wp:docPr descr="" title="" id="74" name="Picture"/>
+            <wp:docPr descr="" title="" id="75" name="Picture"/>
             <a:graphic>
               <a:graphicData uri="http://schemas.openxmlformats.org/drawingml/2006/picture">
                 <pic:pic>
                   <pic:nvPicPr>
-                    <pic:cNvPr descr="./Imagens/tabela_de_dist_freq_quant_conti.png" id="75" name="Picture"/>
+                    <pic:cNvPr descr="./Imagens/tabela_de_dist_freq_quant_conti.png" id="76" name="Picture"/>
                     <pic:cNvPicPr>
                       <a:picLocks noChangeArrowheads="1" noChangeAspect="1"/>
                     </pic:cNvPicPr>
                   </pic:nvPicPr>
                   <pic:blipFill>
-                    <a:blip r:embed="rId73"/>
+                    <a:blip r:embed="rId74"/>
                     <a:stretch>
                       <a:fillRect/>
                     </a:stretch>
@@ -9000,8 +9014,8 @@
         <w:br w:type="page"/>
       </w:r>
     </w:p>
-    <w:bookmarkEnd w:id="76"/>
-    <w:bookmarkStart w:id="77" w:name="variáveis-qualitativas"/>
+    <w:bookmarkEnd w:id="77"/>
+    <w:bookmarkStart w:id="78" w:name="variáveis-qualitativas"/>
     <w:p>
       <w:pPr>
         <w:pStyle w:val="Heading4"/>
@@ -9023,12 +9037,129 @@
       <w:pPr>
         <w:numPr>
           <w:ilvl w:val="0"/>
+          <w:numId w:val="1064"/>
+        </w:numPr>
+        <w:pStyle w:val="Compact"/>
+      </w:pPr>
+      <w:r>
+        <w:t xml:space="preserve">Passos da preparação dos dados:</w:t>
+      </w:r>
+      <w:r>
+        <w:br/>
+      </w:r>
+    </w:p>
+    <w:p>
+      <w:pPr>
+        <w:numPr>
+          <w:ilvl w:val="1"/>
           <w:numId w:val="1065"/>
         </w:numPr>
         <w:pStyle w:val="Compact"/>
       </w:pPr>
       <w:r>
-        <w:t xml:space="preserve">Passos da preparação dos dados:</w:t>
+        <w:t xml:space="preserve">Análogo ao procedimento para dados discretos.</w:t>
+      </w:r>
+      <w:r>
+        <w:br/>
+      </w:r>
+    </w:p>
+    <w:p>
+      <w:pPr>
+        <w:numPr>
+          <w:ilvl w:val="1"/>
+          <w:numId w:val="1065"/>
+        </w:numPr>
+        <w:pStyle w:val="Compact"/>
+      </w:pPr>
+      <w:r>
+        <w:t xml:space="preserve">1º Passo -</w:t>
+      </w:r>
+      <w:r>
+        <w:t xml:space="preserve"> </w:t>
+      </w:r>
+      <w:r>
+        <w:rPr>
+          <w:bCs/>
+          <w:b/>
+        </w:rPr>
+        <w:t xml:space="preserve">DADOS BRUTOS</w:t>
+      </w:r>
+      <w:r>
+        <w:t xml:space="preserve">: Obter os dados da maneira que foram coletados.</w:t>
+      </w:r>
+      <w:r>
+        <w:br/>
+      </w:r>
+    </w:p>
+    <w:p>
+      <w:pPr>
+        <w:numPr>
+          <w:ilvl w:val="1"/>
+          <w:numId w:val="1065"/>
+        </w:numPr>
+        <w:pStyle w:val="Compact"/>
+      </w:pPr>
+      <w:r>
+        <w:t xml:space="preserve">2º Passo -</w:t>
+      </w:r>
+      <w:r>
+        <w:t xml:space="preserve"> </w:t>
+      </w:r>
+      <w:r>
+        <w:rPr>
+          <w:bCs/>
+          <w:b/>
+        </w:rPr>
+        <w:t xml:space="preserve">ROL</w:t>
+      </w:r>
+      <w:r>
+        <w:t xml:space="preserve">: Nesse caso é feita organização dos DADOS BRUTOS em ordem (Crescente ou Decrescente) de importância.</w:t>
+      </w:r>
+      <w:r>
+        <w:br/>
+      </w:r>
+    </w:p>
+    <w:p>
+      <w:pPr>
+        <w:numPr>
+          <w:ilvl w:val="1"/>
+          <w:numId w:val="1065"/>
+        </w:numPr>
+        <w:pStyle w:val="Compact"/>
+      </w:pPr>
+      <w:r>
+        <w:t xml:space="preserve">3º Passo -</w:t>
+      </w:r>
+      <w:r>
+        <w:t xml:space="preserve"> </w:t>
+      </w:r>
+      <w:r>
+        <w:rPr>
+          <w:bCs/>
+          <w:b/>
+        </w:rPr>
+        <w:t xml:space="preserve">CONSTRUÇÃO TABELA</w:t>
+      </w:r>
+      <w:r>
+        <w:t xml:space="preserve"> </w:t>
+      </w:r>
+      <w:r>
+        <w:t xml:space="preserve">(Com duas ou mais colunas).</w:t>
+      </w:r>
+      <w:r>
+        <w:br/>
+      </w:r>
+    </w:p>
+    <w:p>
+      <w:pPr>
+        <w:numPr>
+          <w:ilvl w:val="0"/>
+          <w:numId w:val="1064"/>
+        </w:numPr>
+        <w:pStyle w:val="Compact"/>
+      </w:pPr>
+      <w:r>
+        <w:t xml:space="preserve">Distribuição de Frequencia:</w:t>
       </w:r>
       <w:r>
         <w:br/>
@@ -9039,123 +9170,6 @@
         <w:numPr>
           <w:ilvl w:val="1"/>
           <w:numId w:val="1066"/>
-        </w:numPr>
-        <w:pStyle w:val="Compact"/>
-      </w:pPr>
-      <w:r>
-        <w:t xml:space="preserve">Análogo ao procedimento para dados discretos.</w:t>
-      </w:r>
-      <w:r>
-        <w:br/>
-      </w:r>
-    </w:p>
-    <w:p>
-      <w:pPr>
-        <w:numPr>
-          <w:ilvl w:val="1"/>
-          <w:numId w:val="1066"/>
-        </w:numPr>
-        <w:pStyle w:val="Compact"/>
-      </w:pPr>
-      <w:r>
-        <w:t xml:space="preserve">1º Passo -</w:t>
-      </w:r>
-      <w:r>
-        <w:t xml:space="preserve"> </w:t>
-      </w:r>
-      <w:r>
-        <w:rPr>
-          <w:bCs/>
-          <w:b/>
-        </w:rPr>
-        <w:t xml:space="preserve">DADOS BRUTOS</w:t>
-      </w:r>
-      <w:r>
-        <w:t xml:space="preserve">: Obter os dados da maneira que foram coletados.</w:t>
-      </w:r>
-      <w:r>
-        <w:br/>
-      </w:r>
-    </w:p>
-    <w:p>
-      <w:pPr>
-        <w:numPr>
-          <w:ilvl w:val="1"/>
-          <w:numId w:val="1066"/>
-        </w:numPr>
-        <w:pStyle w:val="Compact"/>
-      </w:pPr>
-      <w:r>
-        <w:t xml:space="preserve">2º Passo -</w:t>
-      </w:r>
-      <w:r>
-        <w:t xml:space="preserve"> </w:t>
-      </w:r>
-      <w:r>
-        <w:rPr>
-          <w:bCs/>
-          <w:b/>
-        </w:rPr>
-        <w:t xml:space="preserve">ROL</w:t>
-      </w:r>
-      <w:r>
-        <w:t xml:space="preserve">: Nesse caso é feita organização dos DADOS BRUTOS em ordem (Crescente ou Decrescente) de importância.</w:t>
-      </w:r>
-      <w:r>
-        <w:br/>
-      </w:r>
-    </w:p>
-    <w:p>
-      <w:pPr>
-        <w:numPr>
-          <w:ilvl w:val="1"/>
-          <w:numId w:val="1066"/>
-        </w:numPr>
-        <w:pStyle w:val="Compact"/>
-      </w:pPr>
-      <w:r>
-        <w:t xml:space="preserve">3º Passo -</w:t>
-      </w:r>
-      <w:r>
-        <w:t xml:space="preserve"> </w:t>
-      </w:r>
-      <w:r>
-        <w:rPr>
-          <w:bCs/>
-          <w:b/>
-        </w:rPr>
-        <w:t xml:space="preserve">CONSTRUÇÃO TABELA</w:t>
-      </w:r>
-      <w:r>
-        <w:t xml:space="preserve"> </w:t>
-      </w:r>
-      <w:r>
-        <w:t xml:space="preserve">(Com duas ou mais colunas).</w:t>
-      </w:r>
-      <w:r>
-        <w:br/>
-      </w:r>
-    </w:p>
-    <w:p>
-      <w:pPr>
-        <w:numPr>
-          <w:ilvl w:val="0"/>
-          <w:numId w:val="1065"/>
-        </w:numPr>
-        <w:pStyle w:val="Compact"/>
-      </w:pPr>
-      <w:r>
-        <w:t xml:space="preserve">Distribuição de Frequencia:</w:t>
-      </w:r>
-      <w:r>
-        <w:br/>
-      </w:r>
-    </w:p>
-    <w:p>
-      <w:pPr>
-        <w:numPr>
-          <w:ilvl w:val="1"/>
-          <w:numId w:val="1067"/>
         </w:numPr>
         <w:pStyle w:val="Compact"/>
       </w:pPr>
@@ -9187,7 +9201,7 @@
       <w:pPr>
         <w:numPr>
           <w:ilvl w:val="1"/>
-          <w:numId w:val="1067"/>
+          <w:numId w:val="1066"/>
         </w:numPr>
         <w:pStyle w:val="Compact"/>
       </w:pPr>
@@ -9219,7 +9233,7 @@
       <w:pPr>
         <w:numPr>
           <w:ilvl w:val="1"/>
-          <w:numId w:val="1067"/>
+          <w:numId w:val="1066"/>
         </w:numPr>
         <w:pStyle w:val="Compact"/>
       </w:pPr>
@@ -9251,7 +9265,7 @@
       <w:pPr>
         <w:numPr>
           <w:ilvl w:val="1"/>
-          <w:numId w:val="1067"/>
+          <w:numId w:val="1066"/>
         </w:numPr>
         <w:pStyle w:val="Compact"/>
       </w:pPr>
@@ -9289,7 +9303,7 @@
       <w:pPr>
         <w:numPr>
           <w:ilvl w:val="1"/>
-          <w:numId w:val="1067"/>
+          <w:numId w:val="1066"/>
         </w:numPr>
         <w:pStyle w:val="Compact"/>
       </w:pPr>
@@ -9305,10 +9319,10 @@
         <w:br w:type="page"/>
       </w:r>
     </w:p>
-    <w:bookmarkEnd w:id="77"/>
     <w:bookmarkEnd w:id="78"/>
     <w:bookmarkEnd w:id="79"/>
-    <w:bookmarkStart w:id="89" w:name="medidas-de-posição"/>
+    <w:bookmarkEnd w:id="80"/>
+    <w:bookmarkStart w:id="90" w:name="medidas-de-posição"/>
     <w:p>
       <w:pPr>
         <w:pStyle w:val="Heading2"/>
@@ -9330,7 +9344,7 @@
       <w:pPr>
         <w:numPr>
           <w:ilvl w:val="0"/>
-          <w:numId w:val="1068"/>
+          <w:numId w:val="1067"/>
         </w:numPr>
         <w:pStyle w:val="Compact"/>
       </w:pPr>
@@ -9361,7 +9375,7 @@
       <w:pPr>
         <w:numPr>
           <w:ilvl w:val="0"/>
-          <w:numId w:val="1068"/>
+          <w:numId w:val="1067"/>
         </w:numPr>
         <w:pStyle w:val="Compact"/>
       </w:pPr>
@@ -9386,7 +9400,7 @@
       <w:pPr>
         <w:numPr>
           <w:ilvl w:val="0"/>
-          <w:numId w:val="1068"/>
+          <w:numId w:val="1067"/>
         </w:numPr>
         <w:pStyle w:val="Compact"/>
       </w:pPr>
@@ -9417,28 +9431,53 @@
       <w:pPr>
         <w:numPr>
           <w:ilvl w:val="0"/>
+          <w:numId w:val="1067"/>
+        </w:numPr>
+        <w:pStyle w:val="Compact"/>
+      </w:pPr>
+      <w:r>
+        <w:t xml:space="preserve">As principais</w:t>
+      </w:r>
+      <w:r>
+        <w:t xml:space="preserve"> </w:t>
+      </w:r>
+      <w:r>
+        <w:rPr>
+          <w:bCs/>
+          <w:b/>
+        </w:rPr>
+        <w:t xml:space="preserve">medidas de posição</w:t>
+      </w:r>
+      <w:r>
+        <w:t xml:space="preserve"> </w:t>
+      </w:r>
+      <w:r>
+        <w:t xml:space="preserve">são:</w:t>
+      </w:r>
+      <w:r>
+        <w:br/>
+      </w:r>
+    </w:p>
+    <w:p>
+      <w:pPr>
+        <w:numPr>
+          <w:ilvl w:val="1"/>
           <w:numId w:val="1068"/>
         </w:numPr>
         <w:pStyle w:val="Compact"/>
       </w:pPr>
       <w:r>
-        <w:t xml:space="preserve">As principais</w:t>
-      </w:r>
-      <w:r>
-        <w:t xml:space="preserve"> </w:t>
-      </w:r>
-      <w:r>
-        <w:rPr>
-          <w:bCs/>
-          <w:b/>
-        </w:rPr>
-        <w:t xml:space="preserve">medidas de posição</w:t>
-      </w:r>
-      <w:r>
-        <w:t xml:space="preserve"> </w:t>
-      </w:r>
-      <w:r>
-        <w:t xml:space="preserve">são:</w:t>
+        <w:rPr>
+          <w:bCs/>
+          <w:b/>
+        </w:rPr>
+        <w:t xml:space="preserve">Média Aritmética</w:t>
+      </w:r>
+      <w:r>
+        <w:t xml:space="preserve"> </w:t>
+      </w:r>
+      <w:r>
+        <w:t xml:space="preserve">(Simples e Ponderada)</w:t>
       </w:r>
       <w:r>
         <w:br/>
@@ -9448,22 +9487,16 @@
       <w:pPr>
         <w:numPr>
           <w:ilvl w:val="1"/>
-          <w:numId w:val="1069"/>
-        </w:numPr>
-        <w:pStyle w:val="Compact"/>
-      </w:pPr>
-      <w:r>
-        <w:rPr>
-          <w:bCs/>
-          <w:b/>
-        </w:rPr>
-        <w:t xml:space="preserve">Média Aritmética</w:t>
-      </w:r>
-      <w:r>
-        <w:t xml:space="preserve"> </w:t>
-      </w:r>
-      <w:r>
-        <w:t xml:space="preserve">(Simples e Ponderada)</w:t>
+          <w:numId w:val="1068"/>
+        </w:numPr>
+        <w:pStyle w:val="Compact"/>
+      </w:pPr>
+      <w:r>
+        <w:rPr>
+          <w:bCs/>
+          <w:b/>
+        </w:rPr>
+        <w:t xml:space="preserve">Mediana</w:t>
       </w:r>
       <w:r>
         <w:br/>
@@ -9473,16 +9506,16 @@
       <w:pPr>
         <w:numPr>
           <w:ilvl w:val="1"/>
-          <w:numId w:val="1069"/>
-        </w:numPr>
-        <w:pStyle w:val="Compact"/>
-      </w:pPr>
-      <w:r>
-        <w:rPr>
-          <w:bCs/>
-          <w:b/>
-        </w:rPr>
-        <w:t xml:space="preserve">Mediana</w:t>
+          <w:numId w:val="1068"/>
+        </w:numPr>
+        <w:pStyle w:val="Compact"/>
+      </w:pPr>
+      <w:r>
+        <w:rPr>
+          <w:bCs/>
+          <w:b/>
+        </w:rPr>
+        <w:t xml:space="preserve">Moda</w:t>
       </w:r>
       <w:r>
         <w:br/>
@@ -9492,26 +9525,7 @@
       <w:pPr>
         <w:numPr>
           <w:ilvl w:val="1"/>
-          <w:numId w:val="1069"/>
-        </w:numPr>
-        <w:pStyle w:val="Compact"/>
-      </w:pPr>
-      <w:r>
-        <w:rPr>
-          <w:bCs/>
-          <w:b/>
-        </w:rPr>
-        <w:t xml:space="preserve">Moda</w:t>
-      </w:r>
-      <w:r>
-        <w:br/>
-      </w:r>
-    </w:p>
-    <w:p>
-      <w:pPr>
-        <w:numPr>
-          <w:ilvl w:val="1"/>
-          <w:numId w:val="1069"/>
+          <w:numId w:val="1068"/>
         </w:numPr>
         <w:pStyle w:val="Compact"/>
       </w:pPr>
@@ -9530,7 +9544,7 @@
       <w:pPr>
         <w:numPr>
           <w:ilvl w:val="0"/>
-          <w:numId w:val="1068"/>
+          <w:numId w:val="1067"/>
         </w:numPr>
         <w:pStyle w:val="Compact"/>
       </w:pPr>
@@ -9550,18 +9564,18 @@
           <wp:inline>
             <wp:extent cx="5334000" cy="2768600"/>
             <wp:effectExtent b="0" l="0" r="0" t="0"/>
-            <wp:docPr descr="" title="" id="81" name="Picture"/>
+            <wp:docPr descr="" title="" id="82" name="Picture"/>
             <a:graphic>
               <a:graphicData uri="http://schemas.openxmlformats.org/drawingml/2006/picture">
                 <pic:pic>
                   <pic:nvPicPr>
-                    <pic:cNvPr descr="./Imagens/medidas_de_posicao_comp.png" id="82" name="Picture"/>
+                    <pic:cNvPr descr="./Imagens/medidas_de_posicao_comp.png" id="83" name="Picture"/>
                     <pic:cNvPicPr>
                       <a:picLocks noChangeArrowheads="1" noChangeAspect="1"/>
                     </pic:cNvPicPr>
                   </pic:nvPicPr>
                   <pic:blipFill>
-                    <a:blip r:embed="rId80"/>
+                    <a:blip r:embed="rId81"/>
                     <a:stretch>
                       <a:fillRect/>
                     </a:stretch>
@@ -9593,7 +9607,7 @@
         <w:br w:type="page"/>
       </w:r>
     </w:p>
-    <w:bookmarkStart w:id="83" w:name="média-aritmética-simples-e-ponderada"/>
+    <w:bookmarkStart w:id="84" w:name="média-aritmética-simples-e-ponderada"/>
     <w:p>
       <w:pPr>
         <w:pStyle w:val="Heading3"/>
@@ -9615,29 +9629,29 @@
       <w:pPr>
         <w:numPr>
           <w:ilvl w:val="0"/>
+          <w:numId w:val="1069"/>
+        </w:numPr>
+        <w:pStyle w:val="Compact"/>
+      </w:pPr>
+      <w:r>
+        <w:rPr>
+          <w:bCs/>
+          <w:b/>
+        </w:rPr>
+        <w:t xml:space="preserve">Média Aritmética Simples</w:t>
+      </w:r>
+      <w:r>
+        <w:t xml:space="preserve">, dados Não-Agrupados (não tabelados):</w:t>
+      </w:r>
+      <w:r>
+        <w:br/>
+      </w:r>
+    </w:p>
+    <w:p>
+      <w:pPr>
+        <w:numPr>
+          <w:ilvl w:val="1"/>
           <w:numId w:val="1070"/>
-        </w:numPr>
-        <w:pStyle w:val="Compact"/>
-      </w:pPr>
-      <w:r>
-        <w:rPr>
-          <w:bCs/>
-          <w:b/>
-        </w:rPr>
-        <w:t xml:space="preserve">Média Aritmética Simples</w:t>
-      </w:r>
-      <w:r>
-        <w:t xml:space="preserve">, dados Não-Agrupados (não tabelados):</w:t>
-      </w:r>
-      <w:r>
-        <w:br/>
-      </w:r>
-    </w:p>
-    <w:p>
-      <w:pPr>
-        <w:numPr>
-          <w:ilvl w:val="1"/>
-          <w:numId w:val="1071"/>
         </w:numPr>
         <w:pStyle w:val="Compact"/>
       </w:pPr>
@@ -9677,7 +9691,7 @@
       <w:pPr>
         <w:numPr>
           <w:ilvl w:val="1"/>
-          <w:numId w:val="1071"/>
+          <w:numId w:val="1070"/>
         </w:numPr>
         <w:pStyle w:val="Compact"/>
       </w:pPr>
@@ -9692,7 +9706,7 @@
       <w:pPr>
         <w:numPr>
           <w:ilvl w:val="1"/>
-          <w:numId w:val="1071"/>
+          <w:numId w:val="1070"/>
         </w:numPr>
         <w:pStyle w:val="Compact"/>
       </w:pPr>
@@ -9780,7 +9794,7 @@
       <w:pPr>
         <w:numPr>
           <w:ilvl w:val="0"/>
-          <w:numId w:val="1070"/>
+          <w:numId w:val="1069"/>
         </w:numPr>
         <w:pStyle w:val="Compact"/>
       </w:pPr>
@@ -9802,7 +9816,7 @@
       <w:pPr>
         <w:numPr>
           <w:ilvl w:val="1"/>
-          <w:numId w:val="1072"/>
+          <w:numId w:val="1071"/>
         </w:numPr>
         <w:pStyle w:val="Compact"/>
       </w:pPr>
@@ -9817,7 +9831,7 @@
       <w:pPr>
         <w:numPr>
           <w:ilvl w:val="1"/>
-          <w:numId w:val="1072"/>
+          <w:numId w:val="1071"/>
         </w:numPr>
         <w:pStyle w:val="Compact"/>
       </w:pPr>
@@ -9922,7 +9936,7 @@
       <w:pPr>
         <w:numPr>
           <w:ilvl w:val="1"/>
-          <w:numId w:val="1072"/>
+          <w:numId w:val="1071"/>
         </w:numPr>
         <w:pStyle w:val="Compact"/>
       </w:pPr>
@@ -10290,8 +10304,8 @@
         <w:br w:type="page"/>
       </w:r>
     </w:p>
-    <w:bookmarkEnd w:id="83"/>
-    <w:bookmarkStart w:id="86" w:name="mediana-mdx"/>
+    <w:bookmarkEnd w:id="84"/>
+    <w:bookmarkStart w:id="87" w:name="mediana-mdx"/>
     <w:p>
       <w:pPr>
         <w:pStyle w:val="Heading3"/>
@@ -10333,7 +10347,7 @@
         <w:t xml:space="preserve">)</w:t>
       </w:r>
     </w:p>
-    <w:bookmarkStart w:id="84" w:name="mediana-discreta"/>
+    <w:bookmarkStart w:id="85" w:name="mediana-discreta"/>
     <w:p>
       <w:pPr>
         <w:pStyle w:val="Heading4"/>
@@ -10355,7 +10369,7 @@
       <w:pPr>
         <w:numPr>
           <w:ilvl w:val="0"/>
-          <w:numId w:val="1073"/>
+          <w:numId w:val="1072"/>
         </w:numPr>
         <w:pStyle w:val="Compact"/>
       </w:pPr>
@@ -10370,7 +10384,7 @@
       <w:pPr>
         <w:numPr>
           <w:ilvl w:val="0"/>
-          <w:numId w:val="1073"/>
+          <w:numId w:val="1072"/>
         </w:numPr>
         <w:pStyle w:val="Compact"/>
       </w:pPr>
@@ -10409,7 +10423,7 @@
       <w:pPr>
         <w:numPr>
           <w:ilvl w:val="0"/>
-          <w:numId w:val="1073"/>
+          <w:numId w:val="1072"/>
         </w:numPr>
         <w:pStyle w:val="Compact"/>
       </w:pPr>
@@ -10599,8 +10613,8 @@
         <w:br/>
       </w:r>
     </w:p>
-    <w:bookmarkEnd w:id="84"/>
-    <w:bookmarkStart w:id="85" w:name="mediana-contínua"/>
+    <w:bookmarkEnd w:id="85"/>
+    <w:bookmarkStart w:id="86" w:name="mediana-contínua"/>
     <w:p>
       <w:pPr>
         <w:pStyle w:val="Heading4"/>
@@ -10622,7 +10636,7 @@
       <w:pPr>
         <w:numPr>
           <w:ilvl w:val="0"/>
-          <w:numId w:val="1074"/>
+          <w:numId w:val="1073"/>
         </w:numPr>
         <w:pStyle w:val="Compact"/>
       </w:pPr>
@@ -10648,7 +10662,7 @@
       <w:pPr>
         <w:numPr>
           <w:ilvl w:val="1"/>
-          <w:numId w:val="1075"/>
+          <w:numId w:val="1074"/>
         </w:numPr>
         <w:pStyle w:val="Compact"/>
       </w:pPr>
@@ -10667,6 +10681,34 @@
       </w:r>
       <w:r>
         <w:t xml:space="preserve">, que é o somatório das frequências ao logo das classes.</w:t>
+      </w:r>
+      <w:r>
+        <w:br/>
+      </w:r>
+    </w:p>
+    <w:p>
+      <w:pPr>
+        <w:numPr>
+          <w:ilvl w:val="1"/>
+          <w:numId w:val="1074"/>
+        </w:numPr>
+        <w:pStyle w:val="Compact"/>
+      </w:pPr>
+      <w:r>
+        <w:t xml:space="preserve">Definindo o</w:t>
+      </w:r>
+      <w:r>
+        <w:t xml:space="preserve"> </w:t>
+      </w:r>
+      <w:r>
+        <w:rPr>
+          <w:bCs/>
+          <w:b/>
+        </w:rPr>
+        <w:t xml:space="preserve">Intervalo da Mediana</w:t>
+      </w:r>
+      <w:r>
+        <w:t xml:space="preserve">.</w:t>
       </w:r>
       <w:r>
         <w:br/>
@@ -10677,34 +10719,6 @@
         <w:numPr>
           <w:ilvl w:val="1"/>
           <w:numId w:val="1075"/>
-        </w:numPr>
-        <w:pStyle w:val="Compact"/>
-      </w:pPr>
-      <w:r>
-        <w:t xml:space="preserve">Definindo o</w:t>
-      </w:r>
-      <w:r>
-        <w:t xml:space="preserve"> </w:t>
-      </w:r>
-      <w:r>
-        <w:rPr>
-          <w:bCs/>
-          <w:b/>
-        </w:rPr>
-        <w:t xml:space="preserve">Intervalo da Mediana</w:t>
-      </w:r>
-      <w:r>
-        <w:t xml:space="preserve">.</w:t>
-      </w:r>
-      <w:r>
-        <w:br/>
-      </w:r>
-    </w:p>
-    <w:p>
-      <w:pPr>
-        <w:numPr>
-          <w:ilvl w:val="1"/>
-          <w:numId w:val="1076"/>
         </w:numPr>
         <w:pStyle w:val="Compact"/>
       </w:pPr>
@@ -10769,7 +10783,7 @@
       <w:pPr>
         <w:numPr>
           <w:ilvl w:val="1"/>
-          <w:numId w:val="1076"/>
+          <w:numId w:val="1075"/>
         </w:numPr>
         <w:pStyle w:val="Compact"/>
       </w:pPr>
@@ -10835,7 +10849,7 @@
       <w:pPr>
         <w:numPr>
           <w:ilvl w:val="1"/>
-          <w:numId w:val="1076"/>
+          <w:numId w:val="1075"/>
         </w:numPr>
         <w:pStyle w:val="Compact"/>
       </w:pPr>
@@ -10893,7 +10907,7 @@
       <w:pPr>
         <w:numPr>
           <w:ilvl w:val="1"/>
-          <w:numId w:val="1077"/>
+          <w:numId w:val="1076"/>
         </w:numPr>
         <w:pStyle w:val="Compact"/>
       </w:pPr>
@@ -11382,9 +11396,9 @@
         <w:br w:type="page"/>
       </w:r>
     </w:p>
-    <w:bookmarkEnd w:id="85"/>
     <w:bookmarkEnd w:id="86"/>
-    <w:bookmarkStart w:id="87" w:name="moda"/>
+    <w:bookmarkEnd w:id="87"/>
+    <w:bookmarkStart w:id="88" w:name="moda"/>
     <w:p>
       <w:pPr>
         <w:pStyle w:val="Heading3"/>
@@ -11406,7 +11420,7 @@
       <w:pPr>
         <w:numPr>
           <w:ilvl w:val="0"/>
-          <w:numId w:val="1078"/>
+          <w:numId w:val="1077"/>
         </w:numPr>
       </w:pPr>
       <w:r>
@@ -11447,35 +11461,35 @@
       <w:pPr>
         <w:numPr>
           <w:ilvl w:val="0"/>
+          <w:numId w:val="1077"/>
+        </w:numPr>
+      </w:pPr>
+      <w:r>
+        <w:t xml:space="preserve">Podem haver mais de um valor distinto com maior frequência, podendo assim ter mais de um valor na moda.</w:t>
+      </w:r>
+      <w:r>
+        <w:br/>
+      </w:r>
+    </w:p>
+    <w:p>
+      <w:pPr>
+        <w:numPr>
+          <w:ilvl w:val="0"/>
+          <w:numId w:val="1077"/>
+        </w:numPr>
+      </w:pPr>
+      <w:r>
+        <w:t xml:space="preserve">Moda com frequência Continua:</w:t>
+      </w:r>
+      <w:r>
+        <w:br/>
+      </w:r>
+    </w:p>
+    <w:p>
+      <w:pPr>
+        <w:numPr>
+          <w:ilvl w:val="1"/>
           <w:numId w:val="1078"/>
-        </w:numPr>
-      </w:pPr>
-      <w:r>
-        <w:t xml:space="preserve">Podem haver mais de um valor distinto com maior frequência, podendo assim ter mais de um valor na moda.</w:t>
-      </w:r>
-      <w:r>
-        <w:br/>
-      </w:r>
-    </w:p>
-    <w:p>
-      <w:pPr>
-        <w:numPr>
-          <w:ilvl w:val="0"/>
-          <w:numId w:val="1078"/>
-        </w:numPr>
-      </w:pPr>
-      <w:r>
-        <w:t xml:space="preserve">Moda com frequência Continua:</w:t>
-      </w:r>
-      <w:r>
-        <w:br/>
-      </w:r>
-    </w:p>
-    <w:p>
-      <w:pPr>
-        <w:numPr>
-          <w:ilvl w:val="1"/>
-          <w:numId w:val="1079"/>
         </w:numPr>
         <w:pStyle w:val="Compact"/>
       </w:pPr>
@@ -11529,7 +11543,7 @@
       <w:pPr>
         <w:numPr>
           <w:ilvl w:val="1"/>
-          <w:numId w:val="1080"/>
+          <w:numId w:val="1079"/>
         </w:numPr>
         <w:pStyle w:val="Compact"/>
       </w:pPr>
@@ -11557,7 +11571,7 @@
       <w:pPr>
         <w:numPr>
           <w:ilvl w:val="1"/>
-          <w:numId w:val="1080"/>
+          <w:numId w:val="1079"/>
         </w:numPr>
         <w:pStyle w:val="Compact"/>
       </w:pPr>
@@ -11682,7 +11696,7 @@
       <w:pPr>
         <w:numPr>
           <w:ilvl w:val="1"/>
-          <w:numId w:val="1080"/>
+          <w:numId w:val="1079"/>
         </w:numPr>
         <w:pStyle w:val="Compact"/>
       </w:pPr>
@@ -11771,7 +11785,7 @@
       <w:pPr>
         <w:numPr>
           <w:ilvl w:val="1"/>
-          <w:numId w:val="1081"/>
+          <w:numId w:val="1080"/>
         </w:numPr>
         <w:pStyle w:val="Compact"/>
       </w:pPr>
@@ -11838,7 +11852,7 @@
       <w:pPr>
         <w:numPr>
           <w:ilvl w:val="1"/>
-          <w:numId w:val="1082"/>
+          <w:numId w:val="1081"/>
         </w:numPr>
         <w:pStyle w:val="Compact"/>
       </w:pPr>
@@ -11866,7 +11880,7 @@
       <w:pPr>
         <w:numPr>
           <w:ilvl w:val="1"/>
-          <w:numId w:val="1082"/>
+          <w:numId w:val="1081"/>
         </w:numPr>
         <w:pStyle w:val="Compact"/>
       </w:pPr>
@@ -12237,7 +12251,7 @@
       <w:pPr>
         <w:numPr>
           <w:ilvl w:val="1"/>
-          <w:numId w:val="1083"/>
+          <w:numId w:val="1082"/>
         </w:numPr>
         <w:pStyle w:val="Compact"/>
       </w:pPr>
@@ -12294,7 +12308,7 @@
       <w:pPr>
         <w:numPr>
           <w:ilvl w:val="1"/>
-          <w:numId w:val="1084"/>
+          <w:numId w:val="1083"/>
         </w:numPr>
         <w:pStyle w:val="Compact"/>
       </w:pPr>
@@ -12322,7 +12336,7 @@
       <w:pPr>
         <w:numPr>
           <w:ilvl w:val="1"/>
-          <w:numId w:val="1084"/>
+          <w:numId w:val="1083"/>
         </w:numPr>
         <w:pStyle w:val="Compact"/>
       </w:pPr>
@@ -12939,8 +12953,8 @@
         <w:br w:type="page"/>
       </w:r>
     </w:p>
-    <w:bookmarkEnd w:id="87"/>
-    <w:bookmarkStart w:id="88" w:name="separatrizes"/>
+    <w:bookmarkEnd w:id="88"/>
+    <w:bookmarkStart w:id="89" w:name="separatrizes"/>
     <w:p>
       <w:pPr>
         <w:pStyle w:val="Heading3"/>
@@ -12962,7 +12976,7 @@
       <w:pPr>
         <w:numPr>
           <w:ilvl w:val="0"/>
-          <w:numId w:val="1085"/>
+          <w:numId w:val="1084"/>
         </w:numPr>
         <w:pStyle w:val="Compact"/>
       </w:pPr>
@@ -12987,7 +13001,7 @@
       <w:pPr>
         <w:numPr>
           <w:ilvl w:val="0"/>
-          <w:numId w:val="1085"/>
+          <w:numId w:val="1084"/>
         </w:numPr>
         <w:pStyle w:val="Compact"/>
       </w:pPr>
@@ -13051,38 +13065,38 @@
       <w:pPr>
         <w:numPr>
           <w:ilvl w:val="0"/>
+          <w:numId w:val="1084"/>
+        </w:numPr>
+        <w:pStyle w:val="Compact"/>
+      </w:pPr>
+      <w:r>
+        <w:t xml:space="preserve">As</w:t>
+      </w:r>
+      <w:r>
+        <w:t xml:space="preserve"> </w:t>
+      </w:r>
+      <w:r>
+        <w:rPr>
+          <w:bCs/>
+          <w:b/>
+        </w:rPr>
+        <w:t xml:space="preserve">separatrizes</w:t>
+      </w:r>
+      <w:r>
+        <w:t xml:space="preserve"> </w:t>
+      </w:r>
+      <w:r>
+        <w:t xml:space="preserve">mais comumente usadas são:</w:t>
+      </w:r>
+      <w:r>
+        <w:br/>
+      </w:r>
+    </w:p>
+    <w:p>
+      <w:pPr>
+        <w:numPr>
+          <w:ilvl w:val="1"/>
           <w:numId w:val="1085"/>
-        </w:numPr>
-        <w:pStyle w:val="Compact"/>
-      </w:pPr>
-      <w:r>
-        <w:t xml:space="preserve">As</w:t>
-      </w:r>
-      <w:r>
-        <w:t xml:space="preserve"> </w:t>
-      </w:r>
-      <w:r>
-        <w:rPr>
-          <w:bCs/>
-          <w:b/>
-        </w:rPr>
-        <w:t xml:space="preserve">separatrizes</w:t>
-      </w:r>
-      <w:r>
-        <w:t xml:space="preserve"> </w:t>
-      </w:r>
-      <w:r>
-        <w:t xml:space="preserve">mais comumente usadas são:</w:t>
-      </w:r>
-      <w:r>
-        <w:br/>
-      </w:r>
-    </w:p>
-    <w:p>
-      <w:pPr>
-        <w:numPr>
-          <w:ilvl w:val="1"/>
-          <w:numId w:val="1086"/>
         </w:numPr>
         <w:pStyle w:val="Compact"/>
       </w:pPr>
@@ -13127,7 +13141,7 @@
       <w:pPr>
         <w:numPr>
           <w:ilvl w:val="1"/>
-          <w:numId w:val="1086"/>
+          <w:numId w:val="1085"/>
         </w:numPr>
         <w:pStyle w:val="Compact"/>
       </w:pPr>
@@ -13172,7 +13186,7 @@
       <w:pPr>
         <w:numPr>
           <w:ilvl w:val="1"/>
-          <w:numId w:val="1086"/>
+          <w:numId w:val="1085"/>
         </w:numPr>
         <w:pStyle w:val="Compact"/>
       </w:pPr>
@@ -13217,12 +13231,37 @@
       <w:pPr>
         <w:numPr>
           <w:ilvl w:val="0"/>
-          <w:numId w:val="1085"/>
+          <w:numId w:val="1084"/>
         </w:numPr>
         <w:pStyle w:val="Compact"/>
       </w:pPr>
       <w:r>
         <w:t xml:space="preserve">Fórmula das Separatrizes:</w:t>
+      </w:r>
+      <w:r>
+        <w:br/>
+      </w:r>
+    </w:p>
+    <w:p>
+      <w:pPr>
+        <w:numPr>
+          <w:ilvl w:val="0"/>
+          <w:numId w:val="1086"/>
+        </w:numPr>
+        <w:pStyle w:val="Compact"/>
+      </w:pPr>
+      <w:r>
+        <w:t xml:space="preserve">Achar o</w:t>
+      </w:r>
+      <w:r>
+        <w:t xml:space="preserve"> </w:t>
+      </w:r>
+      <w:r>
+        <w:rPr>
+          <w:bCs/>
+          <w:b/>
+        </w:rPr>
+        <w:t xml:space="preserve">Intervalo da separatriz</w:t>
       </w:r>
       <w:r>
         <w:br/>
@@ -13237,17 +13276,7 @@
         <w:pStyle w:val="Compact"/>
       </w:pPr>
       <w:r>
-        <w:t xml:space="preserve">Achar o</w:t>
-      </w:r>
-      <w:r>
-        <w:t xml:space="preserve"> </w:t>
-      </w:r>
-      <w:r>
-        <w:rPr>
-          <w:bCs/>
-          <w:b/>
-        </w:rPr>
-        <w:t xml:space="preserve">Intervalo da separatriz</w:t>
+        <w:t xml:space="preserve">É a classe em que se encontra a separatriz procurada.</w:t>
       </w:r>
       <w:r>
         <w:br/>
@@ -13257,22 +13286,7 @@
       <w:pPr>
         <w:numPr>
           <w:ilvl w:val="0"/>
-          <w:numId w:val="1088"/>
-        </w:numPr>
-        <w:pStyle w:val="Compact"/>
-      </w:pPr>
-      <w:r>
-        <w:t xml:space="preserve">É a classe em que se encontra a separatriz procurada.</w:t>
-      </w:r>
-      <w:r>
-        <w:br/>
-      </w:r>
-    </w:p>
-    <w:p>
-      <w:pPr>
-        <w:numPr>
-          <w:ilvl w:val="0"/>
-          <w:numId w:val="1088"/>
+          <w:numId w:val="1087"/>
         </w:numPr>
         <w:pStyle w:val="Compact"/>
       </w:pPr>
@@ -13320,7 +13334,7 @@
       <w:pPr>
         <w:numPr>
           <w:ilvl w:val="0"/>
-          <w:numId w:val="1088"/>
+          <w:numId w:val="1087"/>
         </w:numPr>
         <w:pStyle w:val="Compact"/>
       </w:pPr>
@@ -13461,7 +13475,7 @@
       <w:pPr>
         <w:numPr>
           <w:ilvl w:val="0"/>
-          <w:numId w:val="1089"/>
+          <w:numId w:val="1088"/>
         </w:numPr>
         <w:pStyle w:val="Compact"/>
       </w:pPr>
@@ -13966,7 +13980,7 @@
       <w:pPr>
         <w:numPr>
           <w:ilvl w:val="0"/>
-          <w:numId w:val="1089"/>
+          <w:numId w:val="1088"/>
         </w:numPr>
         <w:pStyle w:val="Compact"/>
       </w:pPr>
@@ -14008,7 +14022,7 @@
       <w:pPr>
         <w:numPr>
           <w:ilvl w:val="0"/>
-          <w:numId w:val="1090"/>
+          <w:numId w:val="1089"/>
         </w:numPr>
         <w:pStyle w:val="Compact"/>
       </w:pPr>
@@ -14077,7 +14091,7 @@
       <w:pPr>
         <w:numPr>
           <w:ilvl w:val="0"/>
-          <w:numId w:val="1090"/>
+          <w:numId w:val="1089"/>
         </w:numPr>
         <w:pStyle w:val="Compact"/>
       </w:pPr>
@@ -14146,9 +14160,9 @@
         <w:br w:type="page"/>
       </w:r>
     </w:p>
-    <w:bookmarkEnd w:id="88"/>
     <w:bookmarkEnd w:id="89"/>
-    <w:bookmarkStart w:id="104" w:name="medidas-de-dispersão"/>
+    <w:bookmarkEnd w:id="90"/>
+    <w:bookmarkStart w:id="105" w:name="medidas-de-dispersão"/>
     <w:p>
       <w:pPr>
         <w:pStyle w:val="Heading2"/>
@@ -14170,7 +14184,7 @@
       <w:pPr>
         <w:numPr>
           <w:ilvl w:val="0"/>
-          <w:numId w:val="1091"/>
+          <w:numId w:val="1090"/>
         </w:numPr>
         <w:pStyle w:val="Compact"/>
       </w:pPr>
@@ -14214,7 +14228,7 @@
       <w:pPr>
         <w:numPr>
           <w:ilvl w:val="0"/>
-          <w:numId w:val="1091"/>
+          <w:numId w:val="1090"/>
         </w:numPr>
         <w:pStyle w:val="Compact"/>
       </w:pPr>
@@ -14282,18 +14296,18 @@
           <wp:inline>
             <wp:extent cx="3701408" cy="1799999"/>
             <wp:effectExtent b="0" l="0" r="0" t="0"/>
-            <wp:docPr descr="" title="" id="91" name="Picture"/>
+            <wp:docPr descr="" title="" id="92" name="Picture"/>
             <a:graphic>
               <a:graphicData uri="http://schemas.openxmlformats.org/drawingml/2006/picture">
                 <pic:pic>
                   <pic:nvPicPr>
-                    <pic:cNvPr descr="./Imagens/medidas_de_dispersao.png" id="92" name="Picture"/>
+                    <pic:cNvPr descr="./Imagens/medidas_de_dispersao.png" id="93" name="Picture"/>
                     <pic:cNvPicPr>
                       <a:picLocks noChangeArrowheads="1" noChangeAspect="1"/>
                     </pic:cNvPicPr>
                   </pic:nvPicPr>
                   <pic:blipFill>
-                    <a:blip r:embed="rId90"/>
+                    <a:blip r:embed="rId91"/>
                     <a:stretch>
                       <a:fillRect/>
                     </a:stretch>
@@ -14320,7 +14334,7 @@
         </w:drawing>
       </w:r>
     </w:p>
-    <w:bookmarkStart w:id="93" w:name="amplitude-total-a_t"/>
+    <w:bookmarkStart w:id="94" w:name="amplitude-total-a_t"/>
     <w:p>
       <w:pPr>
         <w:pStyle w:val="Heading3"/>
@@ -14359,7 +14373,7 @@
       <w:pPr>
         <w:numPr>
           <w:ilvl w:val="0"/>
-          <w:numId w:val="1092"/>
+          <w:numId w:val="1091"/>
         </w:numPr>
         <w:pStyle w:val="Compact"/>
       </w:pPr>
@@ -14374,7 +14388,7 @@
       <w:pPr>
         <w:numPr>
           <w:ilvl w:val="0"/>
-          <w:numId w:val="1092"/>
+          <w:numId w:val="1091"/>
         </w:numPr>
         <w:pStyle w:val="Compact"/>
       </w:pPr>
@@ -14389,7 +14403,7 @@
       <w:pPr>
         <w:numPr>
           <w:ilvl w:val="0"/>
-          <w:numId w:val="1092"/>
+          <w:numId w:val="1091"/>
         </w:numPr>
         <w:pStyle w:val="Compact"/>
       </w:pPr>
@@ -14404,7 +14418,7 @@
       <w:pPr>
         <w:numPr>
           <w:ilvl w:val="0"/>
-          <w:numId w:val="1092"/>
+          <w:numId w:val="1091"/>
         </w:numPr>
         <w:pStyle w:val="Compact"/>
       </w:pPr>
@@ -14565,8 +14579,8 @@
         <w:br w:type="page"/>
       </w:r>
     </w:p>
-    <w:bookmarkEnd w:id="93"/>
-    <w:bookmarkStart w:id="96" w:name="desvio"/>
+    <w:bookmarkEnd w:id="94"/>
+    <w:bookmarkStart w:id="97" w:name="desvio"/>
     <w:p>
       <w:pPr>
         <w:pStyle w:val="Heading3"/>
@@ -14584,7 +14598,7 @@
         <w:t xml:space="preserve">Desvio</w:t>
       </w:r>
     </w:p>
-    <w:bookmarkStart w:id="94" w:name="desvio-absoluto-d"/>
+    <w:bookmarkStart w:id="95" w:name="desvio-absoluto-d"/>
     <w:p>
       <w:pPr>
         <w:pStyle w:val="Heading4"/>
@@ -14614,22 +14628,22 @@
       <w:pPr>
         <w:numPr>
           <w:ilvl w:val="0"/>
+          <w:numId w:val="1092"/>
+        </w:numPr>
+        <w:pStyle w:val="Compact"/>
+      </w:pPr>
+      <w:r>
+        <w:t xml:space="preserve">Para dados não agrupados:</w:t>
+      </w:r>
+      <w:r>
+        <w:br/>
+      </w:r>
+    </w:p>
+    <w:p>
+      <w:pPr>
+        <w:numPr>
+          <w:ilvl w:val="1"/>
           <w:numId w:val="1093"/>
-        </w:numPr>
-        <w:pStyle w:val="Compact"/>
-      </w:pPr>
-      <w:r>
-        <w:t xml:space="preserve">Para dados não agrupados:</w:t>
-      </w:r>
-      <w:r>
-        <w:br/>
-      </w:r>
-    </w:p>
-    <w:p>
-      <w:pPr>
-        <w:numPr>
-          <w:ilvl w:val="1"/>
-          <w:numId w:val="1094"/>
         </w:numPr>
         <w:pStyle w:val="Compact"/>
       </w:pPr>
@@ -14812,7 +14826,7 @@
       <w:pPr>
         <w:numPr>
           <w:ilvl w:val="1"/>
-          <w:numId w:val="1094"/>
+          <w:numId w:val="1093"/>
         </w:numPr>
         <w:pStyle w:val="Compact"/>
       </w:pPr>
@@ -14851,7 +14865,7 @@
       <w:pPr>
         <w:numPr>
           <w:ilvl w:val="0"/>
-          <w:numId w:val="1093"/>
+          <w:numId w:val="1092"/>
         </w:numPr>
         <w:pStyle w:val="Compact"/>
       </w:pPr>
@@ -14866,7 +14880,7 @@
       <w:pPr>
         <w:numPr>
           <w:ilvl w:val="1"/>
-          <w:numId w:val="1095"/>
+          <w:numId w:val="1094"/>
         </w:numPr>
         <w:pStyle w:val="Compact"/>
       </w:pPr>
@@ -15021,7 +15035,7 @@
       <w:pPr>
         <w:numPr>
           <w:ilvl w:val="0"/>
-          <w:numId w:val="1093"/>
+          <w:numId w:val="1092"/>
         </w:numPr>
         <w:pStyle w:val="Compact"/>
       </w:pPr>
@@ -15036,7 +15050,7 @@
       <w:pPr>
         <w:numPr>
           <w:ilvl w:val="1"/>
-          <w:numId w:val="1096"/>
+          <w:numId w:val="1095"/>
         </w:numPr>
         <w:pStyle w:val="Compact"/>
       </w:pPr>
@@ -15338,8 +15352,8 @@
         <w:br w:type="page"/>
       </w:r>
     </w:p>
-    <w:bookmarkEnd w:id="94"/>
-    <w:bookmarkStart w:id="95" w:name="desvio-absoluto-médio-dm"/>
+    <w:bookmarkEnd w:id="95"/>
+    <w:bookmarkStart w:id="96" w:name="desvio-absoluto-médio-dm"/>
     <w:p>
       <w:pPr>
         <w:pStyle w:val="Heading4"/>
@@ -15372,66 +15386,66 @@
       <w:pPr>
         <w:numPr>
           <w:ilvl w:val="0"/>
+          <w:numId w:val="1096"/>
+        </w:numPr>
+        <w:pStyle w:val="Compact"/>
+      </w:pPr>
+      <w:r>
+        <w:t xml:space="preserve">É a</w:t>
+      </w:r>
+      <w:r>
+        <w:t xml:space="preserve"> </w:t>
+      </w:r>
+      <w:r>
+        <w:rPr>
+          <w:bCs/>
+          <w:b/>
+        </w:rPr>
+        <w:t xml:space="preserve">Média</w:t>
+      </w:r>
+      <w:r>
+        <w:t xml:space="preserve"> </w:t>
+      </w:r>
+      <w:r>
+        <w:t xml:space="preserve">dos</w:t>
+      </w:r>
+      <w:r>
+        <w:t xml:space="preserve"> </w:t>
+      </w:r>
+      <w:r>
+        <w:rPr>
+          <w:bCs/>
+          <w:b/>
+        </w:rPr>
+        <w:t xml:space="preserve">Desvios</w:t>
+      </w:r>
+      <w:r>
+        <w:t xml:space="preserve">.</w:t>
+      </w:r>
+      <w:r>
+        <w:br/>
+      </w:r>
+    </w:p>
+    <w:p>
+      <w:pPr>
+        <w:numPr>
+          <w:ilvl w:val="0"/>
+          <w:numId w:val="1096"/>
+        </w:numPr>
+        <w:pStyle w:val="Compact"/>
+      </w:pPr>
+      <w:r>
+        <w:t xml:space="preserve">Para dados não agrupados:</w:t>
+      </w:r>
+      <w:r>
+        <w:br/>
+      </w:r>
+    </w:p>
+    <w:p>
+      <w:pPr>
+        <w:numPr>
+          <w:ilvl w:val="1"/>
           <w:numId w:val="1097"/>
-        </w:numPr>
-        <w:pStyle w:val="Compact"/>
-      </w:pPr>
-      <w:r>
-        <w:t xml:space="preserve">É a</w:t>
-      </w:r>
-      <w:r>
-        <w:t xml:space="preserve"> </w:t>
-      </w:r>
-      <w:r>
-        <w:rPr>
-          <w:bCs/>
-          <w:b/>
-        </w:rPr>
-        <w:t xml:space="preserve">Média</w:t>
-      </w:r>
-      <w:r>
-        <w:t xml:space="preserve"> </w:t>
-      </w:r>
-      <w:r>
-        <w:t xml:space="preserve">dos</w:t>
-      </w:r>
-      <w:r>
-        <w:t xml:space="preserve"> </w:t>
-      </w:r>
-      <w:r>
-        <w:rPr>
-          <w:bCs/>
-          <w:b/>
-        </w:rPr>
-        <w:t xml:space="preserve">Desvios</w:t>
-      </w:r>
-      <w:r>
-        <w:t xml:space="preserve">.</w:t>
-      </w:r>
-      <w:r>
-        <w:br/>
-      </w:r>
-    </w:p>
-    <w:p>
-      <w:pPr>
-        <w:numPr>
-          <w:ilvl w:val="0"/>
-          <w:numId w:val="1097"/>
-        </w:numPr>
-        <w:pStyle w:val="Compact"/>
-      </w:pPr>
-      <w:r>
-        <w:t xml:space="preserve">Para dados não agrupados:</w:t>
-      </w:r>
-      <w:r>
-        <w:br/>
-      </w:r>
-    </w:p>
-    <w:p>
-      <w:pPr>
-        <w:numPr>
-          <w:ilvl w:val="1"/>
-          <w:numId w:val="1098"/>
         </w:numPr>
         <w:pStyle w:val="Compact"/>
       </w:pPr>
@@ -15677,7 +15691,7 @@
       <w:pPr>
         <w:numPr>
           <w:ilvl w:val="0"/>
-          <w:numId w:val="1097"/>
+          <w:numId w:val="1096"/>
         </w:numPr>
         <w:pStyle w:val="Compact"/>
       </w:pPr>
@@ -15692,7 +15706,7 @@
       <w:pPr>
         <w:numPr>
           <w:ilvl w:val="1"/>
-          <w:numId w:val="1099"/>
+          <w:numId w:val="1098"/>
         </w:numPr>
         <w:pStyle w:val="Compact"/>
       </w:pPr>
@@ -15902,7 +15916,7 @@
       <w:pPr>
         <w:numPr>
           <w:ilvl w:val="0"/>
-          <w:numId w:val="1097"/>
+          <w:numId w:val="1096"/>
         </w:numPr>
         <w:pStyle w:val="Compact"/>
       </w:pPr>
@@ -15917,7 +15931,7 @@
       <w:pPr>
         <w:numPr>
           <w:ilvl w:val="1"/>
-          <w:numId w:val="1100"/>
+          <w:numId w:val="1099"/>
         </w:numPr>
         <w:pStyle w:val="Compact"/>
       </w:pPr>
@@ -16129,9 +16143,9 @@
         <w:br w:type="page"/>
       </w:r>
     </w:p>
-    <w:bookmarkEnd w:id="95"/>
     <w:bookmarkEnd w:id="96"/>
-    <w:bookmarkStart w:id="97" w:name="variância-sigma2-ou-s2"/>
+    <w:bookmarkEnd w:id="97"/>
+    <w:bookmarkStart w:id="98" w:name="variância-sigma2-ou-s2"/>
     <w:p>
       <w:pPr>
         <w:pStyle w:val="Heading3"/>
@@ -16193,7 +16207,7 @@
       <w:pPr>
         <w:numPr>
           <w:ilvl w:val="0"/>
-          <w:numId w:val="1101"/>
+          <w:numId w:val="1100"/>
         </w:numPr>
         <w:pStyle w:val="Compact"/>
       </w:pPr>
@@ -16208,7 +16222,7 @@
       <w:pPr>
         <w:numPr>
           <w:ilvl w:val="0"/>
-          <w:numId w:val="1101"/>
+          <w:numId w:val="1100"/>
         </w:numPr>
         <w:pStyle w:val="Compact"/>
       </w:pPr>
@@ -16223,7 +16237,7 @@
       <w:pPr>
         <w:numPr>
           <w:ilvl w:val="0"/>
-          <w:numId w:val="1101"/>
+          <w:numId w:val="1100"/>
         </w:numPr>
         <w:pStyle w:val="Compact"/>
       </w:pPr>
@@ -16238,7 +16252,7 @@
       <w:pPr>
         <w:numPr>
           <w:ilvl w:val="0"/>
-          <w:numId w:val="1101"/>
+          <w:numId w:val="1100"/>
         </w:numPr>
         <w:pStyle w:val="Compact"/>
       </w:pPr>
@@ -16337,22 +16351,22 @@
       <w:pPr>
         <w:numPr>
           <w:ilvl w:val="0"/>
+          <w:numId w:val="1100"/>
+        </w:numPr>
+        <w:pStyle w:val="Compact"/>
+      </w:pPr>
+      <w:r>
+        <w:t xml:space="preserve">Cálculo para dados não agrupados:</w:t>
+      </w:r>
+      <w:r>
+        <w:br/>
+      </w:r>
+    </w:p>
+    <w:p>
+      <w:pPr>
+        <w:numPr>
+          <w:ilvl w:val="1"/>
           <w:numId w:val="1101"/>
-        </w:numPr>
-        <w:pStyle w:val="Compact"/>
-      </w:pPr>
-      <w:r>
-        <w:t xml:space="preserve">Cálculo para dados não agrupados:</w:t>
-      </w:r>
-      <w:r>
-        <w:br/>
-      </w:r>
-    </w:p>
-    <w:p>
-      <w:pPr>
-        <w:numPr>
-          <w:ilvl w:val="1"/>
-          <w:numId w:val="1102"/>
         </w:numPr>
         <w:pStyle w:val="Compact"/>
       </w:pPr>
@@ -16597,7 +16611,7 @@
       <w:pPr>
         <w:numPr>
           <w:ilvl w:val="1"/>
-          <w:numId w:val="1102"/>
+          <w:numId w:val="1101"/>
         </w:numPr>
         <w:pStyle w:val="Compact"/>
       </w:pPr>
@@ -16884,7 +16898,7 @@
       <w:pPr>
         <w:numPr>
           <w:ilvl w:val="0"/>
-          <w:numId w:val="1101"/>
+          <w:numId w:val="1100"/>
         </w:numPr>
         <w:pStyle w:val="Compact"/>
       </w:pPr>
@@ -16899,32 +16913,32 @@
       <w:pPr>
         <w:numPr>
           <w:ilvl w:val="1"/>
+          <w:numId w:val="1102"/>
+        </w:numPr>
+        <w:pStyle w:val="Compact"/>
+      </w:pPr>
+      <w:r>
+        <w:t xml:space="preserve">Para dados agrupados, sem intervalo de classe (</w:t>
+      </w:r>
+      <w:r>
+        <w:rPr>
+          <w:bCs/>
+          <w:b/>
+        </w:rPr>
+        <w:t xml:space="preserve">Variáveis Discretas</w:t>
+      </w:r>
+      <w:r>
+        <w:t xml:space="preserve">):</w:t>
+      </w:r>
+      <w:r>
+        <w:br/>
+      </w:r>
+    </w:p>
+    <w:p>
+      <w:pPr>
+        <w:numPr>
+          <w:ilvl w:val="2"/>
           <w:numId w:val="1103"/>
-        </w:numPr>
-        <w:pStyle w:val="Compact"/>
-      </w:pPr>
-      <w:r>
-        <w:t xml:space="preserve">Para dados agrupados, sem intervalo de classe (</w:t>
-      </w:r>
-      <w:r>
-        <w:rPr>
-          <w:bCs/>
-          <w:b/>
-        </w:rPr>
-        <w:t xml:space="preserve">Variáveis Discretas</w:t>
-      </w:r>
-      <w:r>
-        <w:t xml:space="preserve">):</w:t>
-      </w:r>
-      <w:r>
-        <w:br/>
-      </w:r>
-    </w:p>
-    <w:p>
-      <w:pPr>
-        <w:numPr>
-          <w:ilvl w:val="2"/>
-          <w:numId w:val="1104"/>
         </w:numPr>
         <w:pStyle w:val="Compact"/>
       </w:pPr>
@@ -17233,7 +17247,7 @@
       <w:pPr>
         <w:numPr>
           <w:ilvl w:val="2"/>
-          <w:numId w:val="1104"/>
+          <w:numId w:val="1103"/>
         </w:numPr>
         <w:pStyle w:val="Compact"/>
       </w:pPr>
@@ -17571,7 +17585,7 @@
       <w:pPr>
         <w:numPr>
           <w:ilvl w:val="1"/>
-          <w:numId w:val="1103"/>
+          <w:numId w:val="1102"/>
         </w:numPr>
         <w:pStyle w:val="Compact"/>
       </w:pPr>
@@ -17596,7 +17610,7 @@
       <w:pPr>
         <w:numPr>
           <w:ilvl w:val="2"/>
-          <w:numId w:val="1105"/>
+          <w:numId w:val="1104"/>
         </w:numPr>
         <w:pStyle w:val="Compact"/>
       </w:pPr>
@@ -17918,7 +17932,7 @@
       <w:pPr>
         <w:numPr>
           <w:ilvl w:val="2"/>
-          <w:numId w:val="1105"/>
+          <w:numId w:val="1104"/>
         </w:numPr>
         <w:pStyle w:val="Compact"/>
       </w:pPr>
@@ -18270,8 +18284,8 @@
         <w:br w:type="page"/>
       </w:r>
     </w:p>
-    <w:bookmarkEnd w:id="97"/>
-    <w:bookmarkStart w:id="100" w:name="desvio-padrão-sigma-ou-s"/>
+    <w:bookmarkEnd w:id="98"/>
+    <w:bookmarkStart w:id="101" w:name="desvio-padrão-sigma-ou-s"/>
     <w:p>
       <w:pPr>
         <w:pStyle w:val="Heading3"/>
@@ -18311,7 +18325,7 @@
         <w:t xml:space="preserve">)</w:t>
       </w:r>
     </w:p>
-    <w:bookmarkStart w:id="98" w:name="variância-x-desvio-padrão"/>
+    <w:bookmarkStart w:id="99" w:name="variância-x-desvio-padrão"/>
     <w:p>
       <w:pPr>
         <w:pStyle w:val="Heading4"/>
@@ -18333,16 +18347,98 @@
       <w:pPr>
         <w:numPr>
           <w:ilvl w:val="0"/>
+          <w:numId w:val="1105"/>
+        </w:numPr>
+        <w:pStyle w:val="Compact"/>
+      </w:pPr>
+      <w:r>
+        <w:rPr>
+          <w:bCs/>
+          <w:b/>
+        </w:rPr>
+        <w:t xml:space="preserve">Variância</w:t>
+      </w:r>
+      <w:r>
+        <w:t xml:space="preserve">:</w:t>
+      </w:r>
+      <w:r>
+        <w:br/>
+      </w:r>
+    </w:p>
+    <w:p>
+      <w:pPr>
+        <w:numPr>
+          <w:ilvl w:val="1"/>
           <w:numId w:val="1106"/>
         </w:numPr>
         <w:pStyle w:val="Compact"/>
       </w:pPr>
       <w:r>
-        <w:rPr>
-          <w:bCs/>
-          <w:b/>
-        </w:rPr>
-        <w:t xml:space="preserve">Variância</w:t>
+        <w:t xml:space="preserve">Número em unidade</w:t>
+      </w:r>
+      <w:r>
+        <w:t xml:space="preserve"> </w:t>
+      </w:r>
+      <w:r>
+        <w:t xml:space="preserve">“</w:t>
+      </w:r>
+      <w:r>
+        <w:t xml:space="preserve">quadrada</w:t>
+      </w:r>
+      <w:r>
+        <w:t xml:space="preserve">”</w:t>
+      </w:r>
+      <w:r>
+        <w:t xml:space="preserve">.</w:t>
+      </w:r>
+      <w:r>
+        <w:br/>
+      </w:r>
+    </w:p>
+    <w:p>
+      <w:pPr>
+        <w:numPr>
+          <w:ilvl w:val="1"/>
+          <w:numId w:val="1106"/>
+        </w:numPr>
+        <w:pStyle w:val="Compact"/>
+      </w:pPr>
+      <w:r>
+        <w:t xml:space="preserve">Maior dificuldade de compreensão e menor utilidade na estatística descritiva.</w:t>
+      </w:r>
+      <w:r>
+        <w:br/>
+      </w:r>
+    </w:p>
+    <w:p>
+      <w:pPr>
+        <w:numPr>
+          <w:ilvl w:val="1"/>
+          <w:numId w:val="1106"/>
+        </w:numPr>
+        <w:pStyle w:val="Compact"/>
+      </w:pPr>
+      <w:r>
+        <w:t xml:space="preserve">Extremamente relevante na inferência estatística e em combinações de amostras.</w:t>
+      </w:r>
+      <w:r>
+        <w:br/>
+      </w:r>
+    </w:p>
+    <w:p>
+      <w:pPr>
+        <w:numPr>
+          <w:ilvl w:val="0"/>
+          <w:numId w:val="1105"/>
+        </w:numPr>
+        <w:pStyle w:val="Compact"/>
+      </w:pPr>
+      <w:r>
+        <w:rPr>
+          <w:bCs/>
+          <w:b/>
+        </w:rPr>
+        <w:t xml:space="preserve">Desvio-padrão</w:t>
       </w:r>
       <w:r>
         <w:t xml:space="preserve">:</w:t>
@@ -18360,22 +18456,7 @@
         <w:pStyle w:val="Compact"/>
       </w:pPr>
       <w:r>
-        <w:t xml:space="preserve">Número em unidade</w:t>
-      </w:r>
-      <w:r>
-        <w:t xml:space="preserve"> </w:t>
-      </w:r>
-      <w:r>
-        <w:t xml:space="preserve">“</w:t>
-      </w:r>
-      <w:r>
-        <w:t xml:space="preserve">quadrada</w:t>
-      </w:r>
-      <w:r>
-        <w:t xml:space="preserve">”</w:t>
-      </w:r>
-      <w:r>
-        <w:t xml:space="preserve">.</w:t>
+        <w:t xml:space="preserve">Mais usado na comparação de diferenças entre conjuntos de dados.</w:t>
       </w:r>
       <w:r>
         <w:br/>
@@ -18390,7 +18471,20 @@
         <w:pStyle w:val="Compact"/>
       </w:pPr>
       <w:r>
-        <w:t xml:space="preserve">Maior dificuldade de compreensão e menor utilidade na estatística descritiva.</w:t>
+        <w:t xml:space="preserve">Determina a dispersão dos valores em relação a</w:t>
+      </w:r>
+      <w:r>
+        <w:t xml:space="preserve"> </w:t>
+      </w:r>
+      <w:r>
+        <w:rPr>
+          <w:bCs/>
+          <w:b/>
+        </w:rPr>
+        <w:t xml:space="preserve">Média</w:t>
+      </w:r>
+      <w:r>
+        <w:t xml:space="preserve">.</w:t>
       </w:r>
       <w:r>
         <w:br/>
@@ -18405,144 +18499,64 @@
         <w:pStyle w:val="Compact"/>
       </w:pPr>
       <w:r>
-        <w:t xml:space="preserve">Extremamente relevante na inferência estatística e em combinações de amostras.</w:t>
-      </w:r>
-      <w:r>
-        <w:br/>
+        <w:t xml:space="preserve">Volta-se com os dados para a unidade original.</w:t>
+      </w:r>
+      <w:r>
+        <w:br/>
+      </w:r>
+    </w:p>
+    <w:bookmarkEnd w:id="99"/>
+    <w:bookmarkStart w:id="100" w:name="desvio-padrão-populacional-e-amostral"/>
+    <w:p>
+      <w:pPr>
+        <w:pStyle w:val="Heading4"/>
+      </w:pPr>
+      <w:r>
+        <w:rPr>
+          <w:rStyle w:val="SectionNumber"/>
+        </w:rPr>
+        <w:t xml:space="preserve">9.3.4.2</w:t>
+      </w:r>
+      <w:r>
+        <w:tab/>
+      </w:r>
+      <w:r>
+        <w:t xml:space="preserve">Desvio-padrão (Populacional e Amostral)</w:t>
       </w:r>
     </w:p>
     <w:p>
       <w:pPr>
         <w:numPr>
           <w:ilvl w:val="0"/>
-          <w:numId w:val="1106"/>
-        </w:numPr>
-        <w:pStyle w:val="Compact"/>
-      </w:pPr>
-      <w:r>
-        <w:rPr>
-          <w:bCs/>
-          <w:b/>
-        </w:rPr>
-        <w:t xml:space="preserve">Desvio-padrão</w:t>
-      </w:r>
-      <w:r>
-        <w:t xml:space="preserve">:</w:t>
-      </w:r>
-      <w:r>
-        <w:br/>
-      </w:r>
-    </w:p>
-    <w:p>
-      <w:pPr>
-        <w:numPr>
-          <w:ilvl w:val="1"/>
           <w:numId w:val="1108"/>
         </w:numPr>
         <w:pStyle w:val="Compact"/>
       </w:pPr>
       <w:r>
-        <w:t xml:space="preserve">Mais usado na comparação de diferenças entre conjuntos de dados.</w:t>
-      </w:r>
-      <w:r>
-        <w:br/>
-      </w:r>
-    </w:p>
-    <w:p>
-      <w:pPr>
-        <w:numPr>
-          <w:ilvl w:val="1"/>
+        <w:t xml:space="preserve">Determina a dispersão dos valores em relação a</w:t>
+      </w:r>
+      <w:r>
+        <w:t xml:space="preserve"> </w:t>
+      </w:r>
+      <w:r>
+        <w:rPr>
+          <w:bCs/>
+          <w:b/>
+        </w:rPr>
+        <w:t xml:space="preserve">Média</w:t>
+      </w:r>
+      <w:r>
+        <w:t xml:space="preserve">.</w:t>
+      </w:r>
+      <w:r>
+        <w:br/>
+      </w:r>
+    </w:p>
+    <w:p>
+      <w:pPr>
+        <w:numPr>
+          <w:ilvl w:val="0"/>
           <w:numId w:val="1108"/>
-        </w:numPr>
-        <w:pStyle w:val="Compact"/>
-      </w:pPr>
-      <w:r>
-        <w:t xml:space="preserve">Determina a dispersão dos valores em relação a</w:t>
-      </w:r>
-      <w:r>
-        <w:t xml:space="preserve"> </w:t>
-      </w:r>
-      <w:r>
-        <w:rPr>
-          <w:bCs/>
-          <w:b/>
-        </w:rPr>
-        <w:t xml:space="preserve">Média</w:t>
-      </w:r>
-      <w:r>
-        <w:t xml:space="preserve">.</w:t>
-      </w:r>
-      <w:r>
-        <w:br/>
-      </w:r>
-    </w:p>
-    <w:p>
-      <w:pPr>
-        <w:numPr>
-          <w:ilvl w:val="1"/>
-          <w:numId w:val="1108"/>
-        </w:numPr>
-        <w:pStyle w:val="Compact"/>
-      </w:pPr>
-      <w:r>
-        <w:t xml:space="preserve">Volta-se com os dados para a unidade original.</w:t>
-      </w:r>
-      <w:r>
-        <w:br/>
-      </w:r>
-    </w:p>
-    <w:bookmarkEnd w:id="98"/>
-    <w:bookmarkStart w:id="99" w:name="desvio-padrão-populacional-e-amostral"/>
-    <w:p>
-      <w:pPr>
-        <w:pStyle w:val="Heading4"/>
-      </w:pPr>
-      <w:r>
-        <w:rPr>
-          <w:rStyle w:val="SectionNumber"/>
-        </w:rPr>
-        <w:t xml:space="preserve">9.3.4.2</w:t>
-      </w:r>
-      <w:r>
-        <w:tab/>
-      </w:r>
-      <w:r>
-        <w:t xml:space="preserve">Desvio-padrão (Populacional e Amostral)</w:t>
-      </w:r>
-    </w:p>
-    <w:p>
-      <w:pPr>
-        <w:numPr>
-          <w:ilvl w:val="0"/>
-          <w:numId w:val="1109"/>
-        </w:numPr>
-        <w:pStyle w:val="Compact"/>
-      </w:pPr>
-      <w:r>
-        <w:t xml:space="preserve">Determina a dispersão dos valores em relação a</w:t>
-      </w:r>
-      <w:r>
-        <w:t xml:space="preserve"> </w:t>
-      </w:r>
-      <w:r>
-        <w:rPr>
-          <w:bCs/>
-          <w:b/>
-        </w:rPr>
-        <w:t xml:space="preserve">Média</w:t>
-      </w:r>
-      <w:r>
-        <w:t xml:space="preserve">.</w:t>
-      </w:r>
-      <w:r>
-        <w:br/>
-      </w:r>
-    </w:p>
-    <w:p>
-      <w:pPr>
-        <w:numPr>
-          <w:ilvl w:val="0"/>
-          <w:numId w:val="1109"/>
         </w:numPr>
         <w:pStyle w:val="Compact"/>
       </w:pPr>
@@ -18676,7 +18690,7 @@
       <w:pPr>
         <w:numPr>
           <w:ilvl w:val="0"/>
-          <w:numId w:val="1109"/>
+          <w:numId w:val="1108"/>
         </w:numPr>
         <w:pStyle w:val="Compact"/>
       </w:pPr>
@@ -18811,9 +18825,9 @@
         <w:br w:type="page"/>
       </w:r>
     </w:p>
-    <w:bookmarkEnd w:id="99"/>
     <w:bookmarkEnd w:id="100"/>
-    <w:bookmarkStart w:id="103" w:name="coeficiente-de-variação-cv"/>
+    <w:bookmarkEnd w:id="101"/>
+    <w:bookmarkStart w:id="104" w:name="coeficiente-de-variação-cv"/>
     <w:p>
       <w:pPr>
         <w:pStyle w:val="Heading3"/>
@@ -18842,7 +18856,7 @@
         <w:t xml:space="preserve">)</w:t>
       </w:r>
     </w:p>
-    <w:bookmarkStart w:id="101" w:name="teoria-2"/>
+    <w:bookmarkStart w:id="102" w:name="teoria-2"/>
     <w:p>
       <w:pPr>
         <w:pStyle w:val="Heading4"/>
@@ -18864,7 +18878,7 @@
       <w:pPr>
         <w:numPr>
           <w:ilvl w:val="0"/>
-          <w:numId w:val="1110"/>
+          <w:numId w:val="1109"/>
         </w:numPr>
         <w:pStyle w:val="Compact"/>
       </w:pPr>
@@ -18879,7 +18893,7 @@
       <w:pPr>
         <w:numPr>
           <w:ilvl w:val="0"/>
-          <w:numId w:val="1110"/>
+          <w:numId w:val="1109"/>
         </w:numPr>
         <w:pStyle w:val="Compact"/>
       </w:pPr>
@@ -18894,7 +18908,7 @@
       <w:pPr>
         <w:numPr>
           <w:ilvl w:val="0"/>
-          <w:numId w:val="1110"/>
+          <w:numId w:val="1109"/>
         </w:numPr>
         <w:pStyle w:val="Compact"/>
       </w:pPr>
@@ -18936,22 +18950,22 @@
       <w:pPr>
         <w:numPr>
           <w:ilvl w:val="0"/>
+          <w:numId w:val="1109"/>
+        </w:numPr>
+        <w:pStyle w:val="Compact"/>
+      </w:pPr>
+      <w:r>
+        <w:t xml:space="preserve">Diz-se que uma distribuição:</w:t>
+      </w:r>
+      <w:r>
+        <w:br/>
+      </w:r>
+    </w:p>
+    <w:p>
+      <w:pPr>
+        <w:numPr>
+          <w:ilvl w:val="1"/>
           <w:numId w:val="1110"/>
-        </w:numPr>
-        <w:pStyle w:val="Compact"/>
-      </w:pPr>
-      <w:r>
-        <w:t xml:space="preserve">Diz-se que uma distribuição:</w:t>
-      </w:r>
-      <w:r>
-        <w:br/>
-      </w:r>
-    </w:p>
-    <w:p>
-      <w:pPr>
-        <w:numPr>
-          <w:ilvl w:val="1"/>
-          <w:numId w:val="1111"/>
         </w:numPr>
         <w:pStyle w:val="Compact"/>
       </w:pPr>
@@ -19005,7 +19019,7 @@
       <w:pPr>
         <w:numPr>
           <w:ilvl w:val="1"/>
-          <w:numId w:val="1111"/>
+          <w:numId w:val="1110"/>
         </w:numPr>
         <w:pStyle w:val="Compact"/>
       </w:pPr>
@@ -19074,7 +19088,7 @@
       <w:pPr>
         <w:numPr>
           <w:ilvl w:val="1"/>
-          <w:numId w:val="1111"/>
+          <w:numId w:val="1110"/>
         </w:numPr>
         <w:pStyle w:val="Compact"/>
       </w:pPr>
@@ -19124,8 +19138,8 @@
         <w:br/>
       </w:r>
     </w:p>
-    <w:bookmarkEnd w:id="101"/>
-    <w:bookmarkStart w:id="102" w:name="cálculo-do-coeficiente-de-variação"/>
+    <w:bookmarkEnd w:id="102"/>
+    <w:bookmarkStart w:id="103" w:name="cálculo-do-coeficiente-de-variação"/>
     <w:p>
       <w:pPr>
         <w:pStyle w:val="Heading4"/>
@@ -19147,7 +19161,7 @@
       <w:pPr>
         <w:numPr>
           <w:ilvl w:val="0"/>
-          <w:numId w:val="1112"/>
+          <w:numId w:val="1111"/>
         </w:numPr>
         <w:pStyle w:val="Compact"/>
       </w:pPr>
@@ -19293,7 +19307,7 @@
       <w:pPr>
         <w:numPr>
           <w:ilvl w:val="0"/>
-          <w:numId w:val="1112"/>
+          <w:numId w:val="1111"/>
         </w:numPr>
         <w:pStyle w:val="Compact"/>
       </w:pPr>
@@ -19440,11 +19454,11 @@
         <w:br w:type="page"/>
       </w:r>
     </w:p>
-    <w:bookmarkEnd w:id="102"/>
     <w:bookmarkEnd w:id="103"/>
     <w:bookmarkEnd w:id="104"/>
     <w:bookmarkEnd w:id="105"/>
-    <w:bookmarkStart w:id="108" w:name="observações"/>
+    <w:bookmarkEnd w:id="106"/>
+    <w:bookmarkStart w:id="107" w:name="aula-125--"/>
     <w:p>
       <w:pPr>
         <w:pStyle w:val="Heading1"/>
@@ -19459,10 +19473,34 @@
         <w:tab/>
       </w:r>
       <w:r>
+        <w:t xml:space="preserve">Aula 125 -</w:t>
+      </w:r>
+    </w:p>
+    <w:p>
+      <w:r>
+        <w:br w:type="page"/>
+      </w:r>
+    </w:p>
+    <w:bookmarkEnd w:id="107"/>
+    <w:bookmarkStart w:id="110" w:name="observações"/>
+    <w:p>
+      <w:pPr>
+        <w:pStyle w:val="Heading1"/>
+      </w:pPr>
+      <w:r>
+        <w:rPr>
+          <w:rStyle w:val="SectionNumber"/>
+        </w:rPr>
+        <w:t xml:space="preserve">11</w:t>
+      </w:r>
+      <w:r>
+        <w:tab/>
+      </w:r>
+      <w:r>
         <w:t xml:space="preserve">Observações</w:t>
       </w:r>
     </w:p>
-    <w:bookmarkStart w:id="106" w:name="exportação-de-dados"/>
+    <w:bookmarkStart w:id="108" w:name="exportação-de-dados"/>
     <w:p>
       <w:pPr>
         <w:pStyle w:val="Heading2"/>
@@ -19471,7 +19509,7 @@
         <w:rPr>
           <w:rStyle w:val="SectionNumber"/>
         </w:rPr>
-        <w:t xml:space="preserve">10.1</w:t>
+        <w:t xml:space="preserve">11.1</w:t>
       </w:r>
       <w:r>
         <w:tab/>
@@ -19484,12 +19522,103 @@
       <w:pPr>
         <w:numPr>
           <w:ilvl w:val="0"/>
+          <w:numId w:val="1112"/>
+        </w:numPr>
+        <w:pStyle w:val="Compact"/>
+      </w:pPr>
+      <w:r>
+        <w:t xml:space="preserve">Uma das maneiras mais facil de exportar dados é atraves da extensão</w:t>
+      </w:r>
+      <w:r>
+        <w:t xml:space="preserve"> </w:t>
+      </w:r>
+      <w:r>
+        <w:t xml:space="preserve">“</w:t>
+      </w:r>
+      <w:r>
+        <w:t xml:space="preserve">.csv</w:t>
+      </w:r>
+      <w:r>
+        <w:t xml:space="preserve">”</w:t>
+      </w:r>
+      <w:r>
+        <w:t xml:space="preserve">.</w:t>
+      </w:r>
+      <w:r>
+        <w:br/>
+      </w:r>
+    </w:p>
+    <w:p>
+      <w:pPr>
+        <w:numPr>
+          <w:ilvl w:val="0"/>
+          <w:numId w:val="1112"/>
+        </w:numPr>
+        <w:pStyle w:val="Compact"/>
+      </w:pPr>
+      <w:r>
+        <w:t xml:space="preserve">O</w:t>
+      </w:r>
+      <w:r>
+        <w:t xml:space="preserve"> </w:t>
+      </w:r>
+      <w:r>
+        <w:rPr>
+          <w:bCs/>
+          <w:b/>
+        </w:rPr>
+        <w:t xml:space="preserve">PostgreSQL</w:t>
+      </w:r>
+      <w:r>
+        <w:t xml:space="preserve"> </w:t>
+      </w:r>
+      <w:r>
+        <w:t xml:space="preserve">ofecere opções para facilmente exportar dados em</w:t>
+      </w:r>
+      <w:r>
+        <w:t xml:space="preserve"> </w:t>
+      </w:r>
+      <w:r>
+        <w:t xml:space="preserve">“</w:t>
+      </w:r>
+      <w:r>
+        <w:t xml:space="preserve">.csv</w:t>
+      </w:r>
+      <w:r>
+        <w:t xml:space="preserve">”</w:t>
+      </w:r>
+      <w:r>
+        <w:t xml:space="preserve">.</w:t>
+      </w:r>
+      <w:r>
+        <w:br/>
+      </w:r>
+    </w:p>
+    <w:p>
+      <w:pPr>
+        <w:numPr>
+          <w:ilvl w:val="0"/>
+          <w:numId w:val="1112"/>
+        </w:numPr>
+        <w:pStyle w:val="Compact"/>
+      </w:pPr>
+      <w:r>
+        <w:t xml:space="preserve">Passo a passo:</w:t>
+      </w:r>
+      <w:r>
+        <w:br/>
+      </w:r>
+    </w:p>
+    <w:p>
+      <w:pPr>
+        <w:numPr>
+          <w:ilvl w:val="1"/>
           <w:numId w:val="1113"/>
         </w:numPr>
         <w:pStyle w:val="Compact"/>
       </w:pPr>
       <w:r>
-        <w:t xml:space="preserve">Uma das maneiras mais facil de exportar dados é atraves da extensão</w:t>
+        <w:t xml:space="preserve">Basta fazer a consulta que deseja exportar, pela aba</w:t>
       </w:r>
       <w:r>
         <w:t xml:space="preserve"> </w:t>
@@ -19498,7 +19627,11 @@
         <w:t xml:space="preserve">“</w:t>
       </w:r>
       <w:r>
-        <w:t xml:space="preserve">.csv</w:t>
+        <w:rPr>
+          <w:bCs/>
+          <w:b/>
+        </w:rPr>
+        <w:t xml:space="preserve">Query Tools</w:t>
       </w:r>
       <w:r>
         <w:t xml:space="preserve">”</w:t>
@@ -19513,103 +19646,8 @@
     <w:p>
       <w:pPr>
         <w:numPr>
-          <w:ilvl w:val="0"/>
+          <w:ilvl w:val="1"/>
           <w:numId w:val="1113"/>
-        </w:numPr>
-        <w:pStyle w:val="Compact"/>
-      </w:pPr>
-      <w:r>
-        <w:t xml:space="preserve">O</w:t>
-      </w:r>
-      <w:r>
-        <w:t xml:space="preserve"> </w:t>
-      </w:r>
-      <w:r>
-        <w:rPr>
-          <w:bCs/>
-          <w:b/>
-        </w:rPr>
-        <w:t xml:space="preserve">PostgreSQL</w:t>
-      </w:r>
-      <w:r>
-        <w:t xml:space="preserve"> </w:t>
-      </w:r>
-      <w:r>
-        <w:t xml:space="preserve">ofecere opções para facilmente exportar dados em</w:t>
-      </w:r>
-      <w:r>
-        <w:t xml:space="preserve"> </w:t>
-      </w:r>
-      <w:r>
-        <w:t xml:space="preserve">“</w:t>
-      </w:r>
-      <w:r>
-        <w:t xml:space="preserve">.csv</w:t>
-      </w:r>
-      <w:r>
-        <w:t xml:space="preserve">”</w:t>
-      </w:r>
-      <w:r>
-        <w:t xml:space="preserve">.</w:t>
-      </w:r>
-      <w:r>
-        <w:br/>
-      </w:r>
-    </w:p>
-    <w:p>
-      <w:pPr>
-        <w:numPr>
-          <w:ilvl w:val="0"/>
-          <w:numId w:val="1113"/>
-        </w:numPr>
-        <w:pStyle w:val="Compact"/>
-      </w:pPr>
-      <w:r>
-        <w:t xml:space="preserve">Passo a passo:</w:t>
-      </w:r>
-      <w:r>
-        <w:br/>
-      </w:r>
-    </w:p>
-    <w:p>
-      <w:pPr>
-        <w:numPr>
-          <w:ilvl w:val="1"/>
-          <w:numId w:val="1114"/>
-        </w:numPr>
-        <w:pStyle w:val="Compact"/>
-      </w:pPr>
-      <w:r>
-        <w:t xml:space="preserve">Basta fazer a consulta que deseja exportar, pela aba</w:t>
-      </w:r>
-      <w:r>
-        <w:t xml:space="preserve"> </w:t>
-      </w:r>
-      <w:r>
-        <w:t xml:space="preserve">“</w:t>
-      </w:r>
-      <w:r>
-        <w:rPr>
-          <w:bCs/>
-          <w:b/>
-        </w:rPr>
-        <w:t xml:space="preserve">Query Tools</w:t>
-      </w:r>
-      <w:r>
-        <w:t xml:space="preserve">”</w:t>
-      </w:r>
-      <w:r>
-        <w:t xml:space="preserve">.</w:t>
-      </w:r>
-      <w:r>
-        <w:br/>
-      </w:r>
-    </w:p>
-    <w:p>
-      <w:pPr>
-        <w:numPr>
-          <w:ilvl w:val="1"/>
-          <w:numId w:val="1114"/>
         </w:numPr>
         <w:pStyle w:val="Compact"/>
       </w:pPr>
@@ -19640,7 +19678,7 @@
       <w:pPr>
         <w:numPr>
           <w:ilvl w:val="1"/>
-          <w:numId w:val="1114"/>
+          <w:numId w:val="1113"/>
         </w:numPr>
         <w:pStyle w:val="Compact"/>
       </w:pPr>
@@ -19692,7 +19730,7 @@
       <w:pPr>
         <w:numPr>
           <w:ilvl w:val="1"/>
-          <w:numId w:val="1114"/>
+          <w:numId w:val="1113"/>
         </w:numPr>
         <w:pStyle w:val="Compact"/>
       </w:pPr>
@@ -19737,8 +19775,8 @@
         <w:br/>
       </w:r>
     </w:p>
-    <w:bookmarkEnd w:id="106"/>
-    <w:bookmarkStart w:id="107" w:name="Xa8bf588064960458c5d85f6667a5ef7152c8394"/>
+    <w:bookmarkEnd w:id="108"/>
+    <w:bookmarkStart w:id="109" w:name="Xa8bf588064960458c5d85f6667a5ef7152c8394"/>
     <w:p>
       <w:pPr>
         <w:pStyle w:val="Heading2"/>
@@ -19747,7 +19785,7 @@
         <w:rPr>
           <w:rStyle w:val="SectionNumber"/>
         </w:rPr>
-        <w:t xml:space="preserve">10.2</w:t>
+        <w:t xml:space="preserve">11.2</w:t>
       </w:r>
       <w:r>
         <w:tab/>
@@ -19760,12 +19798,42 @@
       <w:pPr>
         <w:numPr>
           <w:ilvl w:val="0"/>
+          <w:numId w:val="1114"/>
+        </w:numPr>
+        <w:pStyle w:val="Compact"/>
+      </w:pPr>
+      <w:r>
+        <w:t xml:space="preserve">Business Intelligence (BI):</w:t>
+      </w:r>
+      <w:r>
+        <w:br/>
+      </w:r>
+    </w:p>
+    <w:p>
+      <w:pPr>
+        <w:numPr>
+          <w:ilvl w:val="1"/>
           <w:numId w:val="1115"/>
         </w:numPr>
         <w:pStyle w:val="Compact"/>
       </w:pPr>
       <w:r>
-        <w:t xml:space="preserve">Business Intelligence (BI):</w:t>
+        <w:t xml:space="preserve">Esta preocupado com entender o que aconteceu no passado.</w:t>
+      </w:r>
+      <w:r>
+        <w:br/>
+      </w:r>
+    </w:p>
+    <w:p>
+      <w:pPr>
+        <w:numPr>
+          <w:ilvl w:val="0"/>
+          <w:numId w:val="1114"/>
+        </w:numPr>
+        <w:pStyle w:val="Compact"/>
+      </w:pPr>
+      <w:r>
+        <w:t xml:space="preserve">Data Science:</w:t>
       </w:r>
       <w:r>
         <w:br/>
@@ -19780,36 +19848,6 @@
         <w:pStyle w:val="Compact"/>
       </w:pPr>
       <w:r>
-        <w:t xml:space="preserve">Esta preocupado com entender o que aconteceu no passado.</w:t>
-      </w:r>
-      <w:r>
-        <w:br/>
-      </w:r>
-    </w:p>
-    <w:p>
-      <w:pPr>
-        <w:numPr>
-          <w:ilvl w:val="0"/>
-          <w:numId w:val="1115"/>
-        </w:numPr>
-        <w:pStyle w:val="Compact"/>
-      </w:pPr>
-      <w:r>
-        <w:t xml:space="preserve">Data Science:</w:t>
-      </w:r>
-      <w:r>
-        <w:br/>
-      </w:r>
-    </w:p>
-    <w:p>
-      <w:pPr>
-        <w:numPr>
-          <w:ilvl w:val="1"/>
-          <w:numId w:val="1117"/>
-        </w:numPr>
-        <w:pStyle w:val="Compact"/>
-      </w:pPr>
-      <w:r>
         <w:t xml:space="preserve">Através dos dados, tentar prever tendências futuras.</w:t>
       </w:r>
       <w:r>
@@ -19819,59 +19857,59 @@
     <w:p>
       <w:r>
         <w:br w:type="page"/>
-      </w:r>
-    </w:p>
-    <w:bookmarkEnd w:id="107"/>
-    <w:bookmarkEnd w:id="108"/>
-    <w:bookmarkStart w:id="110" w:name="andamento-dos-estudos"/>
-    <w:p>
-      <w:pPr>
-        <w:pStyle w:val="Heading1"/>
-      </w:pPr>
-      <w:r>
-        <w:rPr>
-          <w:rStyle w:val="SectionNumber"/>
-        </w:rPr>
-        <w:t xml:space="preserve">11</w:t>
-      </w:r>
-      <w:r>
-        <w:tab/>
-      </w:r>
-      <w:r>
-        <w:t xml:space="preserve">Andamento dos Estudos</w:t>
-      </w:r>
-    </w:p>
-    <w:bookmarkStart w:id="109" w:name="assunto-em-andamento"/>
-    <w:p>
-      <w:pPr>
-        <w:pStyle w:val="Heading2"/>
-      </w:pPr>
-      <w:r>
-        <w:rPr>
-          <w:rStyle w:val="SectionNumber"/>
-        </w:rPr>
-        <w:t xml:space="preserve">11.1</w:t>
-      </w:r>
-      <w:r>
-        <w:tab/>
-      </w:r>
-      <w:r>
-        <w:t xml:space="preserve">Assunto em andamento</w:t>
-      </w:r>
-    </w:p>
-    <w:p>
-      <w:pPr>
-        <w:pStyle w:val="FirstParagraph"/>
-      </w:pPr>
-      <w:r>
-        <w:t xml:space="preserve">Atualmente estou estudando Módulo 30 - AULA 124.</w:t>
-      </w:r>
-      <w:r>
-        <w:br/>
       </w:r>
     </w:p>
     <w:bookmarkEnd w:id="109"/>
     <w:bookmarkEnd w:id="110"/>
+    <w:bookmarkStart w:id="112" w:name="andamento-dos-estudos"/>
+    <w:p>
+      <w:pPr>
+        <w:pStyle w:val="Heading1"/>
+      </w:pPr>
+      <w:r>
+        <w:rPr>
+          <w:rStyle w:val="SectionNumber"/>
+        </w:rPr>
+        <w:t xml:space="preserve">12</w:t>
+      </w:r>
+      <w:r>
+        <w:tab/>
+      </w:r>
+      <w:r>
+        <w:t xml:space="preserve">Andamento dos Estudos</w:t>
+      </w:r>
+    </w:p>
+    <w:bookmarkStart w:id="111" w:name="assunto-em-andamento"/>
+    <w:p>
+      <w:pPr>
+        <w:pStyle w:val="Heading2"/>
+      </w:pPr>
+      <w:r>
+        <w:rPr>
+          <w:rStyle w:val="SectionNumber"/>
+        </w:rPr>
+        <w:t xml:space="preserve">12.1</w:t>
+      </w:r>
+      <w:r>
+        <w:tab/>
+      </w:r>
+      <w:r>
+        <w:t xml:space="preserve">Assunto em andamento</w:t>
+      </w:r>
+    </w:p>
+    <w:p>
+      <w:pPr>
+        <w:pStyle w:val="FirstParagraph"/>
+      </w:pPr>
+      <w:r>
+        <w:t xml:space="preserve">Atualmente estou estudando Módulo 30 - AULA 125.</w:t>
+      </w:r>
+      <w:r>
+        <w:br/>
+      </w:r>
+    </w:p>
+    <w:bookmarkEnd w:id="111"/>
+    <w:bookmarkEnd w:id="112"/>
     <w:sectPr/>
   </w:body>
 </w:document>
@@ -20563,9 +20601,6 @@
     <w:abstractNumId w:val="991"/>
   </w:num>
   <w:num w:numId="1056">
-    <w:abstractNumId w:val="991"/>
-  </w:num>
-  <w:num w:numId="1057">
     <w:abstractNumId w:val="99411"/>
     <w:lvlOverride w:ilvl="0">
       <w:startOverride w:val="1"/>
@@ -20595,10 +20630,10 @@
       <w:startOverride w:val="1"/>
     </w:lvlOverride>
   </w:num>
-  <w:num w:numId="1058">
+  <w:num w:numId="1057">
     <w:abstractNumId w:val="991"/>
   </w:num>
-  <w:num w:numId="1059">
+  <w:num w:numId="1058">
     <w:abstractNumId w:val="99412"/>
     <w:lvlOverride w:ilvl="0">
       <w:startOverride w:val="2"/>
@@ -20628,10 +20663,10 @@
       <w:startOverride w:val="2"/>
     </w:lvlOverride>
   </w:num>
-  <w:num w:numId="1060">
+  <w:num w:numId="1059">
     <w:abstractNumId w:val="991"/>
   </w:num>
-  <w:num w:numId="1061">
+  <w:num w:numId="1060">
     <w:abstractNumId w:val="99413"/>
     <w:lvlOverride w:ilvl="0">
       <w:startOverride w:val="3"/>
@@ -20661,10 +20696,10 @@
       <w:startOverride w:val="3"/>
     </w:lvlOverride>
   </w:num>
-  <w:num w:numId="1062">
+  <w:num w:numId="1061">
     <w:abstractNumId w:val="991"/>
   </w:num>
-  <w:num w:numId="1063">
+  <w:num w:numId="1062">
     <w:abstractNumId w:val="99414"/>
     <w:lvlOverride w:ilvl="0">
       <w:startOverride w:val="4"/>
@@ -20693,6 +20728,9 @@
     <w:lvlOverride w:ilvl="8">
       <w:startOverride w:val="4"/>
     </w:lvlOverride>
+  </w:num>
+  <w:num w:numId="1063">
+    <w:abstractNumId w:val="991"/>
   </w:num>
   <w:num w:numId="1064">
     <w:abstractNumId w:val="991"/>
@@ -20725,9 +20763,6 @@
     <w:abstractNumId w:val="991"/>
   </w:num>
   <w:num w:numId="1074">
-    <w:abstractNumId w:val="991"/>
-  </w:num>
-  <w:num w:numId="1075">
     <w:abstractNumId w:val="99411"/>
     <w:lvlOverride w:ilvl="0">
       <w:startOverride w:val="1"/>
@@ -20757,10 +20792,10 @@
       <w:startOverride w:val="1"/>
     </w:lvlOverride>
   </w:num>
-  <w:num w:numId="1076">
+  <w:num w:numId="1075">
     <w:abstractNumId w:val="991"/>
   </w:num>
-  <w:num w:numId="1077">
+  <w:num w:numId="1076">
     <w:abstractNumId w:val="99413"/>
     <w:lvlOverride w:ilvl="0">
       <w:startOverride w:val="3"/>
@@ -20790,10 +20825,10 @@
       <w:startOverride w:val="3"/>
     </w:lvlOverride>
   </w:num>
-  <w:num w:numId="1078">
+  <w:num w:numId="1077">
     <w:abstractNumId w:val="991"/>
   </w:num>
-  <w:num w:numId="1079">
+  <w:num w:numId="1078">
     <w:abstractNumId w:val="99411"/>
     <w:lvlOverride w:ilvl="0">
       <w:startOverride w:val="1"/>
@@ -20823,10 +20858,10 @@
       <w:startOverride w:val="1"/>
     </w:lvlOverride>
   </w:num>
-  <w:num w:numId="1080">
+  <w:num w:numId="1079">
     <w:abstractNumId w:val="991"/>
   </w:num>
-  <w:num w:numId="1081">
+  <w:num w:numId="1080">
     <w:abstractNumId w:val="99412"/>
     <w:lvlOverride w:ilvl="0">
       <w:startOverride w:val="2"/>
@@ -20856,10 +20891,10 @@
       <w:startOverride w:val="2"/>
     </w:lvlOverride>
   </w:num>
-  <w:num w:numId="1082">
+  <w:num w:numId="1081">
     <w:abstractNumId w:val="991"/>
   </w:num>
-  <w:num w:numId="1083">
+  <w:num w:numId="1082">
     <w:abstractNumId w:val="99413"/>
     <w:lvlOverride w:ilvl="0">
       <w:startOverride w:val="3"/>
@@ -20889,6 +20924,9 @@
       <w:startOverride w:val="3"/>
     </w:lvlOverride>
   </w:num>
+  <w:num w:numId="1083">
+    <w:abstractNumId w:val="991"/>
+  </w:num>
   <w:num w:numId="1084">
     <w:abstractNumId w:val="991"/>
   </w:num>
@@ -20896,9 +20934,6 @@
     <w:abstractNumId w:val="991"/>
   </w:num>
   <w:num w:numId="1086">
-    <w:abstractNumId w:val="991"/>
-  </w:num>
-  <w:num w:numId="1087">
     <w:abstractNumId w:val="99411"/>
     <w:lvlOverride w:ilvl="0">
       <w:startOverride w:val="1"/>
@@ -20928,10 +20963,10 @@
       <w:startOverride w:val="1"/>
     </w:lvlOverride>
   </w:num>
-  <w:num w:numId="1088">
+  <w:num w:numId="1087">
     <w:abstractNumId w:val="991"/>
   </w:num>
-  <w:num w:numId="1089">
+  <w:num w:numId="1088">
     <w:abstractNumId w:val="99412"/>
     <w:lvlOverride w:ilvl="0">
       <w:startOverride w:val="2"/>
@@ -20960,6 +20995,9 @@
     <w:lvlOverride w:ilvl="8">
       <w:startOverride w:val="2"/>
     </w:lvlOverride>
+  </w:num>
+  <w:num w:numId="1089">
+    <w:abstractNumId w:val="991"/>
   </w:num>
   <w:num w:numId="1090">
     <w:abstractNumId w:val="991"/>
@@ -21040,9 +21078,6 @@
     <w:abstractNumId w:val="991"/>
   </w:num>
   <w:num w:numId="1116">
-    <w:abstractNumId w:val="991"/>
-  </w:num>
-  <w:num w:numId="1117">
     <w:abstractNumId w:val="991"/>
   </w:num>
 </w:numbering>

</xml_diff>

<commit_message>
Modelagem DB X Modelagem DS e BI - Modelagem DB (Relacional), Modelagem DS (Modelagem Colunar) e Modelagem BI (Modelagem Dimensional)
</commit_message>
<xml_diff>
--- a/Readme.docx
+++ b/Readme.docx
@@ -49,7 +49,7 @@
         <w:pStyle w:val="Date"/>
       </w:pPr>
       <w:r>
-        <w:t xml:space="preserve">2022-09-29</w:t>
+        <w:t xml:space="preserve">2022-09-30</w:t>
       </w:r>
     </w:p>
     <w:sdt>
@@ -19740,7 +19740,7 @@
       </w:r>
     </w:p>
     <w:bookmarkEnd w:id="107"/>
-    <w:bookmarkStart w:id="108" w:name="Xf24ead1eeb6c1d7d4e0824d6c12529a9a078804"/>
+    <w:bookmarkStart w:id="126" w:name="Xf24ead1eeb6c1d7d4e0824d6c12529a9a078804"/>
     <w:p>
       <w:pPr>
         <w:pStyle w:val="Heading1"/>
@@ -19758,46 +19758,22 @@
         <w:t xml:space="preserve">Aula 126 - Modelagem de Banco de dados X Modelagem Data Science e BI</w:t>
       </w:r>
     </w:p>
-    <w:p>
-      <w:r>
-        <w:br w:type="page"/>
-      </w:r>
-    </w:p>
-    <w:bookmarkEnd w:id="108"/>
-    <w:bookmarkStart w:id="111" w:name="observações"/>
-    <w:p>
-      <w:pPr>
-        <w:pStyle w:val="Heading1"/>
+    <w:bookmarkStart w:id="111" w:name="modelagem-de-banco-de-dados"/>
+    <w:p>
+      <w:pPr>
+        <w:pStyle w:val="Heading2"/>
       </w:pPr>
       <w:r>
         <w:rPr>
           <w:rStyle w:val="SectionNumber"/>
         </w:rPr>
-        <w:t xml:space="preserve">12</w:t>
+        <w:t xml:space="preserve">11.1</w:t>
       </w:r>
       <w:r>
         <w:tab/>
       </w:r>
       <w:r>
-        <w:t xml:space="preserve">Observações</w:t>
-      </w:r>
-    </w:p>
-    <w:bookmarkStart w:id="109" w:name="exportação-de-dados"/>
-    <w:p>
-      <w:pPr>
-        <w:pStyle w:val="Heading2"/>
-      </w:pPr>
-      <w:r>
-        <w:rPr>
-          <w:rStyle w:val="SectionNumber"/>
-        </w:rPr>
-        <w:t xml:space="preserve">12.1</w:t>
-      </w:r>
-      <w:r>
-        <w:tab/>
-      </w:r>
-      <w:r>
-        <w:t xml:space="preserve">Exportação de dados</w:t>
+        <w:t xml:space="preserve">Modelagem de Banco de dados</w:t>
       </w:r>
     </w:p>
     <w:p>
@@ -19809,22 +19785,7 @@
         <w:pStyle w:val="Compact"/>
       </w:pPr>
       <w:r>
-        <w:t xml:space="preserve">Uma das maneiras mais facil de exportar dados é atraves da extensão</w:t>
-      </w:r>
-      <w:r>
-        <w:t xml:space="preserve"> </w:t>
-      </w:r>
-      <w:r>
-        <w:t xml:space="preserve">“</w:t>
-      </w:r>
-      <w:r>
-        <w:t xml:space="preserve">.csv</w:t>
-      </w:r>
-      <w:r>
-        <w:t xml:space="preserve">”</w:t>
-      </w:r>
-      <w:r>
-        <w:t xml:space="preserve">.</w:t>
+        <w:t xml:space="preserve">Evitam reduncancia, consequentemente poupam espaço em disco.</w:t>
       </w:r>
       <w:r>
         <w:br/>
@@ -19839,38 +19800,20 @@
         <w:pStyle w:val="Compact"/>
       </w:pPr>
       <w:r>
-        <w:t xml:space="preserve">O</w:t>
-      </w:r>
-      <w:r>
-        <w:t xml:space="preserve"> </w:t>
-      </w:r>
-      <w:r>
-        <w:rPr>
-          <w:bCs/>
-          <w:b/>
-        </w:rPr>
-        <w:t xml:space="preserve">PostgreSQL</w:t>
-      </w:r>
-      <w:r>
-        <w:t xml:space="preserve"> </w:t>
-      </w:r>
-      <w:r>
-        <w:t xml:space="preserve">ofecere opções para facilmente exportar dados em</w:t>
-      </w:r>
-      <w:r>
-        <w:t xml:space="preserve"> </w:t>
-      </w:r>
-      <w:r>
-        <w:t xml:space="preserve">“</w:t>
-      </w:r>
-      <w:r>
-        <w:t xml:space="preserve">.csv</w:t>
-      </w:r>
-      <w:r>
-        <w:t xml:space="preserve">”</w:t>
-      </w:r>
-      <w:r>
-        <w:t xml:space="preserve">.</w:t>
+        <w:t xml:space="preserve">Consomem muito processamento em função de</w:t>
+      </w:r>
+      <w:r>
+        <w:t xml:space="preserve"> </w:t>
+      </w:r>
+      <w:r>
+        <w:rPr>
+          <w:bCs/>
+          <w:b/>
+        </w:rPr>
+        <w:t xml:space="preserve">JOINS</w:t>
+      </w:r>
+      <w:r>
+        <w:t xml:space="preserve">. Queries lentas.</w:t>
       </w:r>
       <w:r>
         <w:br/>
@@ -19885,7 +19828,53 @@
         <w:pStyle w:val="Compact"/>
       </w:pPr>
       <w:r>
-        <w:t xml:space="preserve">Passo a passo:</w:t>
+        <w:t xml:space="preserve">Por boas práticas, o banco de dados deve seguir (pelo menos) as três primeiras</w:t>
+      </w:r>
+      <w:r>
+        <w:t xml:space="preserve"> </w:t>
+      </w:r>
+      <w:r>
+        <w:rPr>
+          <w:bCs/>
+          <w:b/>
+        </w:rPr>
+        <w:t xml:space="preserve">Formas Normais</w:t>
+      </w:r>
+      <w:r>
+        <w:t xml:space="preserve">.</w:t>
+      </w:r>
+      <w:r>
+        <w:br/>
+      </w:r>
+    </w:p>
+    <w:bookmarkStart w:id="108" w:name="primeira-forma-normal"/>
+    <w:p>
+      <w:pPr>
+        <w:pStyle w:val="Heading3"/>
+      </w:pPr>
+      <w:r>
+        <w:rPr>
+          <w:rStyle w:val="SectionNumber"/>
+        </w:rPr>
+        <w:t xml:space="preserve">11.1.1</w:t>
+      </w:r>
+      <w:r>
+        <w:tab/>
+      </w:r>
+      <w:r>
+        <w:t xml:space="preserve">Primeira forma normal</w:t>
+      </w:r>
+    </w:p>
+    <w:p>
+      <w:pPr>
+        <w:numPr>
+          <w:ilvl w:val="0"/>
+          <w:numId w:val="1115"/>
+        </w:numPr>
+        <w:pStyle w:val="Compact"/>
+      </w:pPr>
+      <w:r>
+        <w:t xml:space="preserve">3 Regras:</w:t>
       </w:r>
       <w:r>
         <w:br/>
@@ -19895,31 +19884,12 @@
       <w:pPr>
         <w:numPr>
           <w:ilvl w:val="1"/>
-          <w:numId w:val="1115"/>
-        </w:numPr>
-        <w:pStyle w:val="Compact"/>
-      </w:pPr>
-      <w:r>
-        <w:t xml:space="preserve">Basta fazer a consulta que deseja exportar, pela aba</w:t>
-      </w:r>
-      <w:r>
-        <w:t xml:space="preserve"> </w:t>
-      </w:r>
-      <w:r>
-        <w:t xml:space="preserve">“</w:t>
-      </w:r>
-      <w:r>
-        <w:rPr>
-          <w:bCs/>
-          <w:b/>
-        </w:rPr>
-        <w:t xml:space="preserve">Query Tools</w:t>
-      </w:r>
-      <w:r>
-        <w:t xml:space="preserve">”</w:t>
-      </w:r>
-      <w:r>
-        <w:t xml:space="preserve">.</w:t>
+          <w:numId w:val="1116"/>
+        </w:numPr>
+        <w:pStyle w:val="Compact"/>
+      </w:pPr>
+      <w:r>
+        <w:t xml:space="preserve">Todo campo vetorizado se tornará outra tabela.</w:t>
       </w:r>
       <w:r>
         <w:br/>
@@ -19929,28 +19899,58 @@
       <w:pPr>
         <w:numPr>
           <w:ilvl w:val="1"/>
-          <w:numId w:val="1115"/>
-        </w:numPr>
-        <w:pStyle w:val="Compact"/>
-      </w:pPr>
-      <w:r>
-        <w:t xml:space="preserve">Lembrando de colocar</w:t>
-      </w:r>
-      <w:r>
-        <w:t xml:space="preserve"> </w:t>
+          <w:numId w:val="1117"/>
+        </w:numPr>
+        <w:pStyle w:val="Compact"/>
+      </w:pPr>
+      <w:r>
+        <w:t xml:space="preserve">Campo vetorizado é todo campo que apresenta algo como um vetor dentro dele.</w:t>
+      </w:r>
+      <w:r>
+        <w:br/>
+      </w:r>
+    </w:p>
+    <w:p>
+      <w:pPr>
+        <w:numPr>
+          <w:ilvl w:val="1"/>
+          <w:numId w:val="1117"/>
+        </w:numPr>
+        <w:pStyle w:val="Compact"/>
+      </w:pPr>
+      <w:r>
+        <w:t xml:space="preserve">Varios dados do mesmo tipo (vetor).</w:t>
+      </w:r>
+      <w:r>
+        <w:br/>
+      </w:r>
+    </w:p>
+    <w:p>
+      <w:pPr>
+        <w:numPr>
+          <w:ilvl w:val="1"/>
+          <w:numId w:val="1117"/>
+        </w:numPr>
+        <w:pStyle w:val="Compact"/>
+      </w:pPr>
+      <w:r>
+        <w:t xml:space="preserve">Exemplo:</w:t>
+      </w:r>
+      <w:r>
+        <w:br/>
       </w:r>
       <w:r>
         <w:rPr>
           <w:iCs/>
           <w:i/>
         </w:rPr>
-        <w:t xml:space="preserve">alias</w:t>
-      </w:r>
-      <w:r>
-        <w:t xml:space="preserve"> </w:t>
-      </w:r>
-      <w:r>
-        <w:t xml:space="preserve">nas colunas/campos que levam funções, para melhor entendimento de quem for fazer a leitura do arquivo exportado.</w:t>
+        <w:t xml:space="preserve">vetor</w:t>
+      </w:r>
+      <w:r>
+        <w:t xml:space="preserve"> </w:t>
+      </w:r>
+      <w:r>
+        <w:t xml:space="preserve">[VERDE, AMARELO, LARANJA,…]</w:t>
       </w:r>
       <w:r>
         <w:br/>
@@ -19960,48 +19960,416 @@
       <w:pPr>
         <w:numPr>
           <w:ilvl w:val="1"/>
-          <w:numId w:val="1115"/>
-        </w:numPr>
-        <w:pStyle w:val="Compact"/>
-      </w:pPr>
-      <w:r>
-        <w:t xml:space="preserve">Na janela em que aparece o resultado da consulta, tem a aba</w:t>
-      </w:r>
-      <w:r>
-        <w:t xml:space="preserve"> </w:t>
-      </w:r>
-      <w:r>
-        <w:t xml:space="preserve">“</w:t>
-      </w:r>
-      <w:r>
-        <w:t xml:space="preserve">Data Output</w:t>
-      </w:r>
-      <w:r>
-        <w:t xml:space="preserve">”</w:t>
-      </w:r>
-      <w:r>
-        <w:t xml:space="preserve"> </w:t>
-      </w:r>
-      <w:r>
-        <w:t xml:space="preserve">(na qual, por default, já é a aba em que aparecem os resultados das consultas), tem o ícone</w:t>
-      </w:r>
-      <w:r>
-        <w:t xml:space="preserve"> </w:t>
-      </w:r>
-      <w:r>
-        <w:t xml:space="preserve">“</w:t>
+          <w:numId w:val="1118"/>
+        </w:numPr>
+        <w:pStyle w:val="Compact"/>
+      </w:pPr>
+      <w:r>
+        <w:t xml:space="preserve">Todo campo multivalorado se tornará outra tabela.</w:t>
+      </w:r>
+      <w:r>
+        <w:br/>
+      </w:r>
+    </w:p>
+    <w:p>
+      <w:pPr>
+        <w:numPr>
+          <w:ilvl w:val="1"/>
+          <w:numId w:val="1119"/>
+        </w:numPr>
+        <w:pStyle w:val="Compact"/>
+      </w:pPr>
+      <w:r>
+        <w:t xml:space="preserve">Campo multivalorado é todo campo que apresenta algo como uma lista dentro dele.</w:t>
+      </w:r>
+      <w:r>
+        <w:br/>
+      </w:r>
+    </w:p>
+    <w:p>
+      <w:pPr>
+        <w:numPr>
+          <w:ilvl w:val="1"/>
+          <w:numId w:val="1119"/>
+        </w:numPr>
+        <w:pStyle w:val="Compact"/>
+      </w:pPr>
+      <w:r>
+        <w:t xml:space="preserve">Diversos dados de tipos diferentes (lista).</w:t>
+      </w:r>
+      <w:r>
+        <w:br/>
+      </w:r>
+    </w:p>
+    <w:p>
+      <w:pPr>
+        <w:numPr>
+          <w:ilvl w:val="1"/>
+          <w:numId w:val="1119"/>
+        </w:numPr>
+        <w:pStyle w:val="Compact"/>
+      </w:pPr>
+      <w:r>
+        <w:t xml:space="preserve">Exemplo:</w:t>
+      </w:r>
+      <w:r>
+        <w:br/>
       </w:r>
       <w:r>
         <w:rPr>
           <w:iCs/>
           <w:i/>
         </w:rPr>
-        <w:t xml:space="preserve">Save results to file</w:t>
+        <w:t xml:space="preserve">list</w:t>
+      </w:r>
+      <w:r>
+        <w:t xml:space="preserve"> </w:t>
+      </w:r>
+      <w:r>
+        <w:t xml:space="preserve">(1, VERDE, CASA, …)</w:t>
+      </w:r>
+      <w:r>
+        <w:br/>
+      </w:r>
+    </w:p>
+    <w:p>
+      <w:pPr>
+        <w:numPr>
+          <w:ilvl w:val="1"/>
+          <w:numId w:val="1120"/>
+        </w:numPr>
+        <w:pStyle w:val="Compact"/>
+      </w:pPr>
+      <w:r>
+        <w:t xml:space="preserve">Toda tabela necessita de pelo menos um campo que identifique todo registro como sendo único (é o que chamamos de</w:t>
+      </w:r>
+      <w:r>
+        <w:t xml:space="preserve"> </w:t>
+      </w:r>
+      <w:r>
+        <w:t xml:space="preserve">“</w:t>
+      </w:r>
+      <w:r>
+        <w:rPr>
+          <w:bCs/>
+          <w:b/>
+        </w:rPr>
+        <w:t xml:space="preserve">Chave Primaria</w:t>
       </w:r>
       <w:r>
         <w:t xml:space="preserve">”</w:t>
       </w:r>
       <w:r>
+        <w:t xml:space="preserve"> </w:t>
+      </w:r>
+      <w:r>
+        <w:t xml:space="preserve">ou</w:t>
+      </w:r>
+      <w:r>
+        <w:t xml:space="preserve"> </w:t>
+      </w:r>
+      <w:r>
+        <w:t xml:space="preserve">“</w:t>
+      </w:r>
+      <w:r>
+        <w:rPr>
+          <w:bCs/>
+          <w:b/>
+        </w:rPr>
+        <w:t xml:space="preserve">Primary Key</w:t>
+      </w:r>
+      <w:r>
+        <w:t xml:space="preserve">”</w:t>
+      </w:r>
+      <w:r>
+        <w:t xml:space="preserve">).</w:t>
+      </w:r>
+      <w:r>
+        <w:br/>
+      </w:r>
+    </w:p>
+    <w:p>
+      <w:pPr>
+        <w:numPr>
+          <w:ilvl w:val="1"/>
+          <w:numId w:val="1121"/>
+        </w:numPr>
+        <w:pStyle w:val="Compact"/>
+      </w:pPr>
+      <w:r>
+        <w:t xml:space="preserve">Tipos de</w:t>
+      </w:r>
+      <w:r>
+        <w:t xml:space="preserve"> </w:t>
+      </w:r>
+      <w:r>
+        <w:rPr>
+          <w:bCs/>
+          <w:b/>
+        </w:rPr>
+        <w:t xml:space="preserve">CHAVE PRIMARIA</w:t>
+      </w:r>
+      <w:r>
+        <w:t xml:space="preserve">:</w:t>
+      </w:r>
+      <w:r>
+        <w:br/>
+      </w:r>
+    </w:p>
+    <w:p>
+      <w:pPr>
+        <w:numPr>
+          <w:ilvl w:val="2"/>
+          <w:numId w:val="1122"/>
+        </w:numPr>
+        <w:pStyle w:val="Compact"/>
+      </w:pPr>
+      <w:r>
+        <w:t xml:space="preserve">NATURAL</w:t>
+      </w:r>
+      <w:r>
+        <w:br/>
+      </w:r>
+    </w:p>
+    <w:p>
+      <w:pPr>
+        <w:numPr>
+          <w:ilvl w:val="3"/>
+          <w:numId w:val="1123"/>
+        </w:numPr>
+        <w:pStyle w:val="Compact"/>
+      </w:pPr>
+      <w:r>
+        <w:t xml:space="preserve">Pertence ao registro intrinsecamente.</w:t>
+      </w:r>
+      <w:r>
+        <w:br/>
+      </w:r>
+    </w:p>
+    <w:p>
+      <w:pPr>
+        <w:numPr>
+          <w:ilvl w:val="3"/>
+          <w:numId w:val="1123"/>
+        </w:numPr>
+        <w:pStyle w:val="Compact"/>
+      </w:pPr>
+      <w:r>
+        <w:t xml:space="preserve">Muito útil, porem pouco confiavel. Depende de terceiros para existir, como o governo por exemplo.</w:t>
+      </w:r>
+      <w:r>
+        <w:br/>
+      </w:r>
+    </w:p>
+    <w:p>
+      <w:pPr>
+        <w:numPr>
+          <w:ilvl w:val="3"/>
+          <w:numId w:val="1123"/>
+        </w:numPr>
+        <w:pStyle w:val="Compact"/>
+      </w:pPr>
+      <w:r>
+        <w:t xml:space="preserve">Exemplo: CPF.</w:t>
+      </w:r>
+      <w:r>
+        <w:br/>
+      </w:r>
+    </w:p>
+    <w:p>
+      <w:pPr>
+        <w:numPr>
+          <w:ilvl w:val="2"/>
+          <w:numId w:val="1122"/>
+        </w:numPr>
+        <w:pStyle w:val="Compact"/>
+      </w:pPr>
+      <w:r>
+        <w:t xml:space="preserve">ARTIFICIAL</w:t>
+      </w:r>
+      <w:r>
+        <w:br/>
+      </w:r>
+    </w:p>
+    <w:p>
+      <w:pPr>
+        <w:numPr>
+          <w:ilvl w:val="3"/>
+          <w:numId w:val="1124"/>
+        </w:numPr>
+        <w:pStyle w:val="Compact"/>
+      </w:pPr>
+      <w:r>
+        <w:t xml:space="preserve">É criada pelo/para o banco de dados para identificar o registro.</w:t>
+      </w:r>
+      <w:r>
+        <w:br/>
+      </w:r>
+    </w:p>
+    <w:p>
+      <w:pPr>
+        <w:numPr>
+          <w:ilvl w:val="3"/>
+          <w:numId w:val="1124"/>
+        </w:numPr>
+        <w:pStyle w:val="Compact"/>
+      </w:pPr>
+      <w:r>
+        <w:t xml:space="preserve">Exemplo: ID.</w:t>
+      </w:r>
+      <w:r>
+        <w:br/>
+      </w:r>
+    </w:p>
+    <w:p>
+      <w:pPr>
+        <w:numPr>
+          <w:ilvl w:val="3"/>
+          <w:numId w:val="1124"/>
+        </w:numPr>
+        <w:pStyle w:val="Compact"/>
+      </w:pPr>
+      <w:r>
+        <w:t xml:space="preserve">Mais indicado de se trabalhar, pois oferece controle total por parte do administrador do banco de dados e não depende de terceiros para existir.</w:t>
+      </w:r>
+      <w:r>
+        <w:br/>
+      </w:r>
+    </w:p>
+    <w:bookmarkEnd w:id="108"/>
+    <w:bookmarkStart w:id="109" w:name="segunda-forma-normal"/>
+    <w:p>
+      <w:pPr>
+        <w:pStyle w:val="Heading3"/>
+      </w:pPr>
+      <w:r>
+        <w:rPr>
+          <w:rStyle w:val="SectionNumber"/>
+        </w:rPr>
+        <w:t xml:space="preserve">11.1.2</w:t>
+      </w:r>
+      <w:r>
+        <w:tab/>
+      </w:r>
+      <w:r>
+        <w:t xml:space="preserve">Segunda forma normal</w:t>
+      </w:r>
+    </w:p>
+    <w:p>
+      <w:pPr>
+        <w:pStyle w:val="FirstParagraph"/>
+      </w:pPr>
+      <w:r>
+        <w:t xml:space="preserve">“</w:t>
+      </w:r>
+      <w:r>
+        <w:t xml:space="preserve">Uma relação está na</w:t>
+      </w:r>
+      <w:r>
+        <w:t xml:space="preserve"> </w:t>
+      </w:r>
+      <w:r>
+        <w:rPr>
+          <w:bCs/>
+          <w:b/>
+        </w:rPr>
+        <w:t xml:space="preserve">2º forma normal</w:t>
+      </w:r>
+      <w:r>
+        <w:t xml:space="preserve"> </w:t>
+      </w:r>
+      <w:r>
+        <w:t xml:space="preserve">se, e somente se, estiver na</w:t>
+      </w:r>
+      <w:r>
+        <w:t xml:space="preserve"> </w:t>
+      </w:r>
+      <w:r>
+        <w:rPr>
+          <w:bCs/>
+          <w:b/>
+        </w:rPr>
+        <w:t xml:space="preserve">1º forma normal</w:t>
+      </w:r>
+      <w:r>
+        <w:t xml:space="preserve"> </w:t>
+      </w:r>
+      <w:r>
+        <w:t xml:space="preserve">e cada atributo não-chave for dependente da chave primária inteira, isto é, cada atributo não-chave não poderá ser dependente de apenas parte da chave.</w:t>
+      </w:r>
+      <w:r>
+        <w:t xml:space="preserve">”</w:t>
+      </w:r>
+      <w:r>
+        <w:br/>
+      </w:r>
+    </w:p>
+    <w:p>
+      <w:pPr>
+        <w:numPr>
+          <w:ilvl w:val="0"/>
+          <w:numId w:val="1125"/>
+        </w:numPr>
+      </w:pPr>
+      <w:r>
+        <w:t xml:space="preserve">No caso de tabelas com chave primária composta, se um atributo depende apenas de uma parte da chave primária, então esse atributo deve ser colocado em outra tabela.</w:t>
+      </w:r>
+      <w:r>
+        <w:br/>
+      </w:r>
+    </w:p>
+    <w:p>
+      <w:pPr>
+        <w:numPr>
+          <w:ilvl w:val="0"/>
+          <w:numId w:val="1125"/>
+        </w:numPr>
+      </w:pPr>
+      <w:r>
+        <w:t xml:space="preserve">Uma relação está na</w:t>
+      </w:r>
+      <w:r>
+        <w:t xml:space="preserve"> </w:t>
+      </w:r>
+      <w:r>
+        <w:rPr>
+          <w:bCs/>
+          <w:b/>
+        </w:rPr>
+        <w:t xml:space="preserve">2º forma normal</w:t>
+      </w:r>
+      <w:r>
+        <w:t xml:space="preserve"> </w:t>
+      </w:r>
+      <w:r>
+        <w:t xml:space="preserve">quando duas condições são satisfeitas:</w:t>
+      </w:r>
+      <w:r>
+        <w:br/>
+      </w:r>
+    </w:p>
+    <w:p>
+      <w:pPr>
+        <w:numPr>
+          <w:ilvl w:val="1"/>
+          <w:numId w:val="1126"/>
+        </w:numPr>
+        <w:pStyle w:val="Compact"/>
+      </w:pPr>
+      <w:r>
+        <w:t xml:space="preserve">A relação estiver na</w:t>
+      </w:r>
+      <w:r>
+        <w:t xml:space="preserve"> </w:t>
+      </w:r>
+      <w:r>
+        <w:rPr>
+          <w:bCs/>
+          <w:b/>
+        </w:rPr>
+        <w:t xml:space="preserve">1º forma normal</w:t>
+      </w:r>
+      <w:r>
         <w:t xml:space="preserve">.</w:t>
       </w:r>
       <w:r>
@@ -20012,80 +20380,360 @@
       <w:pPr>
         <w:numPr>
           <w:ilvl w:val="1"/>
-          <w:numId w:val="1115"/>
-        </w:numPr>
-        <w:pStyle w:val="Compact"/>
-      </w:pPr>
-      <w:r>
-        <w:t xml:space="preserve">Ao clickar no ícone</w:t>
-      </w:r>
-      <w:r>
-        <w:t xml:space="preserve"> </w:t>
-      </w:r>
+          <w:numId w:val="1126"/>
+        </w:numPr>
+        <w:pStyle w:val="Compact"/>
+      </w:pPr>
+      <w:r>
+        <w:t xml:space="preserve">Todos os atributos primos dependerem funcionalmente de toda a</w:t>
+      </w:r>
+      <w:r>
+        <w:t xml:space="preserve"> </w:t>
+      </w:r>
+      <w:r>
+        <w:rPr>
+          <w:bCs/>
+          <w:b/>
+        </w:rPr>
+        <w:t xml:space="preserve">chave primária</w:t>
+      </w:r>
+      <w:r>
+        <w:t xml:space="preserve">.</w:t>
+      </w:r>
+      <w:r>
+        <w:br/>
+      </w:r>
+    </w:p>
+    <w:p>
+      <w:pPr>
+        <w:numPr>
+          <w:ilvl w:val="0"/>
+          <w:numId w:val="1125"/>
+        </w:numPr>
+      </w:pPr>
+      <w:r>
+        <w:t xml:space="preserve">Conclusões:</w:t>
+      </w:r>
+      <w:r>
+        <w:br/>
+      </w:r>
+    </w:p>
+    <w:p>
+      <w:pPr>
+        <w:numPr>
+          <w:ilvl w:val="1"/>
+          <w:numId w:val="1127"/>
+        </w:numPr>
+        <w:pStyle w:val="Compact"/>
+      </w:pPr>
+      <w:r>
+        <w:t xml:space="preserve">Maior independência de dados.</w:t>
+      </w:r>
+      <w:r>
+        <w:br/>
+      </w:r>
+    </w:p>
+    <w:p>
+      <w:pPr>
+        <w:numPr>
+          <w:ilvl w:val="1"/>
+          <w:numId w:val="1127"/>
+        </w:numPr>
+        <w:pStyle w:val="Compact"/>
+      </w:pPr>
+      <w:r>
+        <w:t xml:space="preserve">Redundâncias e anomalias: dependências funcionais indiretas.</w:t>
+      </w:r>
+      <w:r>
+        <w:br/>
+      </w:r>
+    </w:p>
+    <w:bookmarkEnd w:id="109"/>
+    <w:bookmarkStart w:id="110" w:name="terceira-forma-normal"/>
+    <w:p>
+      <w:pPr>
+        <w:pStyle w:val="Heading3"/>
+      </w:pPr>
+      <w:r>
+        <w:rPr>
+          <w:rStyle w:val="SectionNumber"/>
+        </w:rPr>
+        <w:t xml:space="preserve">11.1.3</w:t>
+      </w:r>
+      <w:r>
+        <w:tab/>
+      </w:r>
+      <w:r>
+        <w:t xml:space="preserve">Terceira forma normal</w:t>
+      </w:r>
+    </w:p>
+    <w:p>
+      <w:pPr>
+        <w:pStyle w:val="FirstParagraph"/>
+      </w:pPr>
       <w:r>
         <w:t xml:space="preserve">“</w:t>
+      </w:r>
+      <w:r>
+        <w:t xml:space="preserve">Uma relação R está na</w:t>
+      </w:r>
+      <w:r>
+        <w:t xml:space="preserve"> </w:t>
+      </w:r>
+      <w:r>
+        <w:rPr>
+          <w:bCs/>
+          <w:b/>
+        </w:rPr>
+        <w:t xml:space="preserve">3º forma normal</w:t>
+      </w:r>
+      <w:r>
+        <w:t xml:space="preserve"> </w:t>
+      </w:r>
+      <w:r>
+        <w:t xml:space="preserve">se ela estiver na</w:t>
+      </w:r>
+      <w:r>
+        <w:t xml:space="preserve"> </w:t>
+      </w:r>
+      <w:r>
+        <w:rPr>
+          <w:bCs/>
+          <w:b/>
+        </w:rPr>
+        <w:t xml:space="preserve">2º forma normal</w:t>
+      </w:r>
+      <w:r>
+        <w:t xml:space="preserve"> </w:t>
+      </w:r>
+      <w:r>
+        <w:t xml:space="preserve">e cada atributo não-chave de R não possuir</w:t>
+      </w:r>
+      <w:r>
+        <w:t xml:space="preserve"> </w:t>
+      </w:r>
+      <w:r>
+        <w:rPr>
+          <w:bCs/>
+          <w:b/>
+        </w:rPr>
+        <w:t xml:space="preserve">dependência transitiva</w:t>
+      </w:r>
+      <w:r>
+        <w:t xml:space="preserve">, para cada chave candidata de R. Todos os atributos dessa tabela devem ser independentes uns dos outros, ao mesmo tempo que devem ser dependentes exclusivamente da</w:t>
+      </w:r>
+      <w:r>
+        <w:t xml:space="preserve"> </w:t>
+      </w:r>
+      <w:r>
+        <w:rPr>
+          <w:bCs/>
+          <w:b/>
+        </w:rPr>
+        <w:t xml:space="preserve">chave primária</w:t>
+      </w:r>
+      <w:r>
+        <w:t xml:space="preserve"> </w:t>
+      </w:r>
+      <w:r>
+        <w:t xml:space="preserve">da tabela.</w:t>
+      </w:r>
+      <w:r>
+        <w:t xml:space="preserve">”</w:t>
+      </w:r>
+      <w:r>
+        <w:br/>
+      </w:r>
+    </w:p>
+    <w:p>
+      <w:pPr>
+        <w:numPr>
+          <w:ilvl w:val="0"/>
+          <w:numId w:val="1128"/>
+        </w:numPr>
+      </w:pPr>
+      <w:r>
+        <w:t xml:space="preserve">Exemplo ilustrativo:</w:t>
+      </w:r>
+      <w:r>
+        <w:br/>
+      </w:r>
+      <w:r>
+        <w:t xml:space="preserve">“</w:t>
+      </w:r>
+      <w:r>
+        <w:t xml:space="preserve">Uma tabela não está na</w:t>
+      </w:r>
+      <w:r>
+        <w:t xml:space="preserve"> </w:t>
+      </w:r>
+      <w:r>
+        <w:rPr>
+          <w:bCs/>
+          <w:b/>
+        </w:rPr>
+        <w:t xml:space="preserve">Terceira Forma Normal</w:t>
+      </w:r>
+      <w:r>
+        <w:t xml:space="preserve"> </w:t>
+      </w:r>
+      <w:r>
+        <w:t xml:space="preserve">porque a coluna</w:t>
+      </w:r>
+      <w:r>
+        <w:t xml:space="preserve"> </w:t>
       </w:r>
       <w:r>
         <w:rPr>
           <w:iCs/>
           <w:i/>
         </w:rPr>
-        <w:t xml:space="preserve">Save results to file</w:t>
+        <w:t xml:space="preserve">Total</w:t>
+      </w:r>
+      <w:r>
+        <w:t xml:space="preserve"> </w:t>
+      </w:r>
+      <w:r>
+        <w:t xml:space="preserve">é dependente, ou é resultado, da multiplicação das colunas</w:t>
+      </w:r>
+      <w:r>
+        <w:t xml:space="preserve"> </w:t>
+      </w:r>
+      <w:r>
+        <w:rPr>
+          <w:iCs/>
+          <w:i/>
+        </w:rPr>
+        <w:t xml:space="preserve">Preço</w:t>
+      </w:r>
+      <w:r>
+        <w:t xml:space="preserve"> </w:t>
+      </w:r>
+      <w:r>
+        <w:t xml:space="preserve">e</w:t>
+      </w:r>
+      <w:r>
+        <w:t xml:space="preserve"> </w:t>
+      </w:r>
+      <w:r>
+        <w:rPr>
+          <w:iCs/>
+          <w:i/>
+        </w:rPr>
+        <w:t xml:space="preserve">Quantidade</w:t>
+      </w:r>
+      <w:r>
+        <w:t xml:space="preserve">, ou seja, a coluna</w:t>
+      </w:r>
+      <w:r>
+        <w:t xml:space="preserve"> </w:t>
+      </w:r>
+      <w:r>
+        <w:rPr>
+          <w:iCs/>
+          <w:i/>
+        </w:rPr>
+        <w:t xml:space="preserve">total</w:t>
+      </w:r>
+      <w:r>
+        <w:t xml:space="preserve"> </w:t>
+      </w:r>
+      <w:r>
+        <w:t xml:space="preserve">tem</w:t>
+      </w:r>
+      <w:r>
+        <w:t xml:space="preserve"> </w:t>
+      </w:r>
+      <w:r>
+        <w:rPr>
+          <w:bCs/>
+          <w:b/>
+        </w:rPr>
+        <w:t xml:space="preserve">dependência transitiva</w:t>
+      </w:r>
+      <w:r>
+        <w:t xml:space="preserve"> </w:t>
+      </w:r>
+      <w:r>
+        <w:t xml:space="preserve">de colunas que não fazem parte da</w:t>
+      </w:r>
+      <w:r>
+        <w:t xml:space="preserve"> </w:t>
+      </w:r>
+      <w:r>
+        <w:rPr>
+          <w:bCs/>
+          <w:b/>
+        </w:rPr>
+        <w:t xml:space="preserve">chave primária</w:t>
+      </w:r>
+      <w:r>
+        <w:t xml:space="preserve">, ou mesmo candidata da tabela. Para que essa tabela passe à</w:t>
+      </w:r>
+      <w:r>
+        <w:t xml:space="preserve"> </w:t>
+      </w:r>
+      <w:r>
+        <w:rPr>
+          <w:bCs/>
+          <w:b/>
+        </w:rPr>
+        <w:t xml:space="preserve">Terceira forma normal</w:t>
+      </w:r>
+      <w:r>
+        <w:t xml:space="preserve"> </w:t>
+      </w:r>
+      <w:r>
+        <w:t xml:space="preserve">o campo</w:t>
+      </w:r>
+      <w:r>
+        <w:t xml:space="preserve"> </w:t>
+      </w:r>
+      <w:r>
+        <w:rPr>
+          <w:iCs/>
+          <w:i/>
+        </w:rPr>
+        <w:t xml:space="preserve">Total</w:t>
+      </w:r>
+      <w:r>
+        <w:t xml:space="preserve"> </w:t>
+      </w:r>
+      <w:r>
+        <w:t xml:space="preserve">deverá ser eliminado, a fim de que nenhuma coluna tenha dependência de qualquer outra que não seja exclusivamente chave</w:t>
       </w:r>
       <w:r>
         <w:t xml:space="preserve">”</w:t>
       </w:r>
       <w:r>
-        <w:t xml:space="preserve">, é oferecido a opção de salvar a consulta como</w:t>
-      </w:r>
-      <w:r>
-        <w:t xml:space="preserve"> </w:t>
-      </w:r>
-      <w:r>
-        <w:t xml:space="preserve">“</w:t>
-      </w:r>
-      <w:r>
-        <w:t xml:space="preserve">.csv</w:t>
-      </w:r>
-      <w:r>
-        <w:t xml:space="preserve">”</w:t>
-      </w:r>
-      <w:r>
         <w:t xml:space="preserve">.</w:t>
       </w:r>
       <w:r>
         <w:br/>
       </w:r>
     </w:p>
-    <w:bookmarkEnd w:id="109"/>
-    <w:bookmarkStart w:id="110" w:name="Xa8bf588064960458c5d85f6667a5ef7152c8394"/>
-    <w:p>
-      <w:pPr>
-        <w:pStyle w:val="Heading2"/>
-      </w:pPr>
-      <w:r>
-        <w:rPr>
-          <w:rStyle w:val="SectionNumber"/>
-        </w:rPr>
-        <w:t xml:space="preserve">12.2</w:t>
-      </w:r>
-      <w:r>
-        <w:tab/>
-      </w:r>
-      <w:r>
-        <w:t xml:space="preserve">Breve explicação de Business Intelligence e Data Science</w:t>
-      </w:r>
-    </w:p>
     <w:p>
       <w:pPr>
         <w:numPr>
           <w:ilvl w:val="0"/>
-          <w:numId w:val="1116"/>
-        </w:numPr>
-        <w:pStyle w:val="Compact"/>
-      </w:pPr>
-      <w:r>
-        <w:t xml:space="preserve">Business Intelligence (BI):</w:t>
+          <w:numId w:val="1128"/>
+        </w:numPr>
+      </w:pPr>
+      <w:r>
+        <w:t xml:space="preserve">Passagem para a</w:t>
+      </w:r>
+      <w:r>
+        <w:t xml:space="preserve"> </w:t>
+      </w:r>
+      <w:r>
+        <w:rPr>
+          <w:bCs/>
+          <w:b/>
+        </w:rPr>
+        <w:t xml:space="preserve">3º forma normal</w:t>
+      </w:r>
+      <w:r>
+        <w:t xml:space="preserve">:</w:t>
       </w:r>
       <w:r>
         <w:br/>
@@ -20095,12 +20743,130 @@
       <w:pPr>
         <w:numPr>
           <w:ilvl w:val="1"/>
-          <w:numId w:val="1117"/>
-        </w:numPr>
-        <w:pStyle w:val="Compact"/>
-      </w:pPr>
-      <w:r>
-        <w:t xml:space="preserve">Esta preocupado com entender o que aconteceu no passado.</w:t>
+          <w:numId w:val="1129"/>
+        </w:numPr>
+        <w:pStyle w:val="Compact"/>
+      </w:pPr>
+      <w:r>
+        <w:t xml:space="preserve">Para estar na</w:t>
+      </w:r>
+      <w:r>
+        <w:t xml:space="preserve"> </w:t>
+      </w:r>
+      <w:r>
+        <w:rPr>
+          <w:bCs/>
+          <w:b/>
+        </w:rPr>
+        <w:t xml:space="preserve">3º forma normal</w:t>
+      </w:r>
+      <w:r>
+        <w:t xml:space="preserve"> </w:t>
+      </w:r>
+      <w:r>
+        <w:t xml:space="preserve">precisa estar na</w:t>
+      </w:r>
+      <w:r>
+        <w:t xml:space="preserve"> </w:t>
+      </w:r>
+      <w:r>
+        <w:rPr>
+          <w:bCs/>
+          <w:b/>
+        </w:rPr>
+        <w:t xml:space="preserve">2º forma normal</w:t>
+      </w:r>
+      <w:r>
+        <w:t xml:space="preserve">.</w:t>
+      </w:r>
+      <w:r>
+        <w:br/>
+      </w:r>
+    </w:p>
+    <w:p>
+      <w:pPr>
+        <w:numPr>
+          <w:ilvl w:val="1"/>
+          <w:numId w:val="1129"/>
+        </w:numPr>
+        <w:pStyle w:val="Compact"/>
+      </w:pPr>
+      <w:r>
+        <w:t xml:space="preserve">Geração de novas tabelas com DF (Dependências Funcionais) diretas.</w:t>
+      </w:r>
+      <w:r>
+        <w:br/>
+      </w:r>
+    </w:p>
+    <w:p>
+      <w:pPr>
+        <w:numPr>
+          <w:ilvl w:val="1"/>
+          <w:numId w:val="1129"/>
+        </w:numPr>
+        <w:pStyle w:val="Compact"/>
+      </w:pPr>
+      <w:r>
+        <w:t xml:space="preserve">Análise de dependências funcionais entre atributos não-chave.</w:t>
+      </w:r>
+      <w:r>
+        <w:br/>
+      </w:r>
+    </w:p>
+    <w:p>
+      <w:pPr>
+        <w:numPr>
+          <w:ilvl w:val="1"/>
+          <w:numId w:val="1129"/>
+        </w:numPr>
+        <w:pStyle w:val="Compact"/>
+      </w:pPr>
+      <w:r>
+        <w:t xml:space="preserve">Verificar a dependência exclusiva da</w:t>
+      </w:r>
+      <w:r>
+        <w:t xml:space="preserve"> </w:t>
+      </w:r>
+      <w:r>
+        <w:rPr>
+          <w:bCs/>
+          <w:b/>
+        </w:rPr>
+        <w:t xml:space="preserve">chave primária</w:t>
+      </w:r>
+      <w:r>
+        <w:t xml:space="preserve">.</w:t>
+      </w:r>
+      <w:r>
+        <w:br/>
+      </w:r>
+    </w:p>
+    <w:p>
+      <w:pPr>
+        <w:numPr>
+          <w:ilvl w:val="1"/>
+          <w:numId w:val="1129"/>
+        </w:numPr>
+        <w:pStyle w:val="Compact"/>
+      </w:pPr>
+      <w:r>
+        <w:t xml:space="preserve">Entidades na</w:t>
+      </w:r>
+      <w:r>
+        <w:t xml:space="preserve"> </w:t>
+      </w:r>
+      <w:r>
+        <w:rPr>
+          <w:bCs/>
+          <w:b/>
+        </w:rPr>
+        <w:t xml:space="preserve">3º forma normal</w:t>
+      </w:r>
+      <w:r>
+        <w:t xml:space="preserve"> </w:t>
+      </w:r>
+      <w:r>
+        <w:t xml:space="preserve">também não podem conter atributos que sejam resultados de algum cálculo de outro atributo.</w:t>
       </w:r>
       <w:r>
         <w:br/>
@@ -20110,12 +20876,11 @@
       <w:pPr>
         <w:numPr>
           <w:ilvl w:val="0"/>
-          <w:numId w:val="1116"/>
-        </w:numPr>
-        <w:pStyle w:val="Compact"/>
-      </w:pPr>
-      <w:r>
-        <w:t xml:space="preserve">Data Science:</w:t>
+          <w:numId w:val="1128"/>
+        </w:numPr>
+      </w:pPr>
+      <w:r>
+        <w:t xml:space="preserve">Conclusões:</w:t>
       </w:r>
       <w:r>
         <w:br/>
@@ -20125,12 +20890,52 @@
       <w:pPr>
         <w:numPr>
           <w:ilvl w:val="1"/>
-          <w:numId w:val="1118"/>
-        </w:numPr>
-        <w:pStyle w:val="Compact"/>
-      </w:pPr>
-      <w:r>
-        <w:t xml:space="preserve">Através dos dados, tentar prever tendências futuras.</w:t>
+          <w:numId w:val="1130"/>
+        </w:numPr>
+        <w:pStyle w:val="Compact"/>
+      </w:pPr>
+      <w:r>
+        <w:t xml:space="preserve">Maior independência de dados.</w:t>
+      </w:r>
+      <w:r>
+        <w:br/>
+      </w:r>
+    </w:p>
+    <w:p>
+      <w:pPr>
+        <w:numPr>
+          <w:ilvl w:val="1"/>
+          <w:numId w:val="1130"/>
+        </w:numPr>
+        <w:pStyle w:val="Compact"/>
+      </w:pPr>
+      <w:r>
+        <w:rPr>
+          <w:bCs/>
+          <w:b/>
+        </w:rPr>
+        <w:t xml:space="preserve">3º forma normal</w:t>
+      </w:r>
+      <w:r>
+        <w:t xml:space="preserve"> </w:t>
+      </w:r>
+      <w:r>
+        <w:t xml:space="preserve">gera representações lógicas finais na maioria das vezes.</w:t>
+      </w:r>
+      <w:r>
+        <w:br/>
+      </w:r>
+    </w:p>
+    <w:p>
+      <w:pPr>
+        <w:numPr>
+          <w:ilvl w:val="1"/>
+          <w:numId w:val="1130"/>
+        </w:numPr>
+        <w:pStyle w:val="Compact"/>
+      </w:pPr>
+      <w:r>
+        <w:t xml:space="preserve">Redundâncias e anomalias: dependências funcionais.</w:t>
       </w:r>
       <w:r>
         <w:br/>
@@ -20143,7 +20948,1330 @@
     </w:p>
     <w:bookmarkEnd w:id="110"/>
     <w:bookmarkEnd w:id="111"/>
-    <w:bookmarkStart w:id="113" w:name="andamento-dos-estudos"/>
+    <w:bookmarkStart w:id="112" w:name="modelagem-data-science"/>
+    <w:p>
+      <w:pPr>
+        <w:pStyle w:val="Heading2"/>
+      </w:pPr>
+      <w:r>
+        <w:rPr>
+          <w:rStyle w:val="SectionNumber"/>
+        </w:rPr>
+        <w:t xml:space="preserve">11.2</w:t>
+      </w:r>
+      <w:r>
+        <w:tab/>
+      </w:r>
+      <w:r>
+        <w:t xml:space="preserve">Modelagem Data Science</w:t>
+      </w:r>
+    </w:p>
+    <w:p>
+      <w:pPr>
+        <w:numPr>
+          <w:ilvl w:val="0"/>
+          <w:numId w:val="1131"/>
+        </w:numPr>
+        <w:pStyle w:val="Compact"/>
+      </w:pPr>
+      <w:r>
+        <w:t xml:space="preserve">Foca em agregações e performance.</w:t>
+      </w:r>
+      <w:r>
+        <w:br/>
+      </w:r>
+    </w:p>
+    <w:p>
+      <w:pPr>
+        <w:numPr>
+          <w:ilvl w:val="0"/>
+          <w:numId w:val="1131"/>
+        </w:numPr>
+        <w:pStyle w:val="Compact"/>
+      </w:pPr>
+      <w:r>
+        <w:t xml:space="preserve">Não se preocupa com espaço em disco.</w:t>
+      </w:r>
+      <w:r>
+        <w:br/>
+      </w:r>
+    </w:p>
+    <w:p>
+      <w:pPr>
+        <w:numPr>
+          <w:ilvl w:val="0"/>
+          <w:numId w:val="1131"/>
+        </w:numPr>
+        <w:pStyle w:val="Compact"/>
+      </w:pPr>
+      <w:r>
+        <w:t xml:space="preserve">Não evitam redundâncias, em função de uma melhor performance.</w:t>
+      </w:r>
+      <w:r>
+        <w:br/>
+      </w:r>
+    </w:p>
+    <w:p>
+      <w:pPr>
+        <w:numPr>
+          <w:ilvl w:val="0"/>
+          <w:numId w:val="1131"/>
+        </w:numPr>
+        <w:pStyle w:val="Compact"/>
+      </w:pPr>
+      <w:r>
+        <w:t xml:space="preserve">Preferencialmente</w:t>
+      </w:r>
+      <w:r>
+        <w:t xml:space="preserve"> </w:t>
+      </w:r>
+      <w:r>
+        <w:rPr>
+          <w:bCs/>
+          <w:b/>
+        </w:rPr>
+        <w:t xml:space="preserve">Modelagem Colunar</w:t>
+      </w:r>
+      <w:r>
+        <w:t xml:space="preserve">, Tabelas com redundâncias que crescem para baixo facilmente (agregam o máximo de informações possivel numa mesma tabela).</w:t>
+      </w:r>
+      <w:r>
+        <w:br/>
+      </w:r>
+    </w:p>
+    <w:p>
+      <w:pPr>
+        <w:numPr>
+          <w:ilvl w:val="0"/>
+          <w:numId w:val="1131"/>
+        </w:numPr>
+        <w:pStyle w:val="Compact"/>
+      </w:pPr>
+      <w:r>
+        <w:t xml:space="preserve">Performa melhor que modelos</w:t>
+      </w:r>
+      <w:r>
+        <w:t xml:space="preserve"> </w:t>
+      </w:r>
+      <w:r>
+        <w:rPr>
+          <w:bCs/>
+          <w:b/>
+        </w:rPr>
+        <w:t xml:space="preserve">BI</w:t>
+      </w:r>
+      <w:r>
+        <w:t xml:space="preserve"> </w:t>
+      </w:r>
+      <w:r>
+        <w:t xml:space="preserve">(</w:t>
+      </w:r>
+      <w:r>
+        <w:rPr>
+          <w:bCs/>
+          <w:b/>
+        </w:rPr>
+        <w:t xml:space="preserve">Modelagem Dimensional</w:t>
+      </w:r>
+      <w:r>
+        <w:t xml:space="preserve">), pois não utiliza tantos</w:t>
+      </w:r>
+      <w:r>
+        <w:t xml:space="preserve"> </w:t>
+      </w:r>
+      <w:r>
+        <w:rPr>
+          <w:bCs/>
+          <w:b/>
+        </w:rPr>
+        <w:t xml:space="preserve">JOIN</w:t>
+      </w:r>
+      <w:r>
+        <w:t xml:space="preserve">s.</w:t>
+      </w:r>
+      <w:r>
+        <w:br/>
+      </w:r>
+    </w:p>
+    <w:p>
+      <w:r>
+        <w:br w:type="page"/>
+      </w:r>
+    </w:p>
+    <w:bookmarkEnd w:id="112"/>
+    <w:bookmarkStart w:id="125" w:name="modelagem-business-intelligence"/>
+    <w:p>
+      <w:pPr>
+        <w:pStyle w:val="Heading2"/>
+      </w:pPr>
+      <w:r>
+        <w:rPr>
+          <w:rStyle w:val="SectionNumber"/>
+        </w:rPr>
+        <w:t xml:space="preserve">11.3</w:t>
+      </w:r>
+      <w:r>
+        <w:tab/>
+      </w:r>
+      <w:r>
+        <w:t xml:space="preserve">Modelagem Business Intelligence</w:t>
+      </w:r>
+    </w:p>
+    <w:p>
+      <w:pPr>
+        <w:numPr>
+          <w:ilvl w:val="0"/>
+          <w:numId w:val="1132"/>
+        </w:numPr>
+        <w:pStyle w:val="Compact"/>
+      </w:pPr>
+      <w:r>
+        <w:t xml:space="preserve">Foca em agregações e performance.</w:t>
+      </w:r>
+      <w:r>
+        <w:br/>
+      </w:r>
+    </w:p>
+    <w:p>
+      <w:pPr>
+        <w:numPr>
+          <w:ilvl w:val="0"/>
+          <w:numId w:val="1132"/>
+        </w:numPr>
+        <w:pStyle w:val="Compact"/>
+      </w:pPr>
+      <w:r>
+        <w:t xml:space="preserve">Não evitam redundâncias, em função de uma melhor performance.</w:t>
+      </w:r>
+      <w:r>
+        <w:br/>
+      </w:r>
+    </w:p>
+    <w:p>
+      <w:pPr>
+        <w:numPr>
+          <w:ilvl w:val="0"/>
+          <w:numId w:val="1132"/>
+        </w:numPr>
+        <w:pStyle w:val="Compact"/>
+      </w:pPr>
+      <w:r>
+        <w:t xml:space="preserve">Tem um desempenho (performace) pior que em</w:t>
+      </w:r>
+      <w:r>
+        <w:t xml:space="preserve"> </w:t>
+      </w:r>
+      <w:r>
+        <w:rPr>
+          <w:bCs/>
+          <w:b/>
+        </w:rPr>
+        <w:t xml:space="preserve">Data Science</w:t>
+      </w:r>
+      <w:r>
+        <w:t xml:space="preserve"> </w:t>
+      </w:r>
+      <w:r>
+        <w:t xml:space="preserve">pois o</w:t>
+      </w:r>
+      <w:r>
+        <w:t xml:space="preserve"> </w:t>
+      </w:r>
+      <w:r>
+        <w:rPr>
+          <w:bCs/>
+          <w:b/>
+        </w:rPr>
+        <w:t xml:space="preserve">Modelo Dimensional</w:t>
+      </w:r>
+      <w:r>
+        <w:t xml:space="preserve"> </w:t>
+      </w:r>
+      <w:r>
+        <w:t xml:space="preserve">ainda implica em uso de</w:t>
+      </w:r>
+      <w:r>
+        <w:t xml:space="preserve"> </w:t>
+      </w:r>
+      <w:r>
+        <w:rPr>
+          <w:bCs/>
+          <w:b/>
+        </w:rPr>
+        <w:t xml:space="preserve">JOIN</w:t>
+      </w:r>
+      <w:r>
+        <w:t xml:space="preserve">s, unindo</w:t>
+      </w:r>
+      <w:r>
+        <w:t xml:space="preserve"> </w:t>
+      </w:r>
+      <w:r>
+        <w:rPr>
+          <w:bCs/>
+          <w:b/>
+        </w:rPr>
+        <w:t xml:space="preserve">fato</w:t>
+      </w:r>
+      <w:r>
+        <w:t xml:space="preserve"> </w:t>
+      </w:r>
+      <w:r>
+        <w:t xml:space="preserve">com</w:t>
+      </w:r>
+      <w:r>
+        <w:t xml:space="preserve"> </w:t>
+      </w:r>
+      <w:r>
+        <w:rPr>
+          <w:bCs/>
+          <w:b/>
+        </w:rPr>
+        <w:t xml:space="preserve">dimensões</w:t>
+      </w:r>
+      <w:r>
+        <w:t xml:space="preserve">, para formar as</w:t>
+      </w:r>
+      <w:r>
+        <w:t xml:space="preserve"> </w:t>
+      </w:r>
+      <w:r>
+        <w:rPr>
+          <w:bCs/>
+          <w:b/>
+        </w:rPr>
+        <w:t xml:space="preserve">QUERY</w:t>
+      </w:r>
+      <w:r>
+        <w:t xml:space="preserve">s (consultas).</w:t>
+      </w:r>
+      <w:r>
+        <w:br/>
+      </w:r>
+    </w:p>
+    <w:p>
+      <w:pPr>
+        <w:numPr>
+          <w:ilvl w:val="0"/>
+          <w:numId w:val="1132"/>
+        </w:numPr>
+        <w:pStyle w:val="Compact"/>
+      </w:pPr>
+      <w:r>
+        <w:t xml:space="preserve">Não se preocupa com espaço em disco.</w:t>
+      </w:r>
+      <w:r>
+        <w:br/>
+      </w:r>
+    </w:p>
+    <w:p>
+      <w:pPr>
+        <w:numPr>
+          <w:ilvl w:val="0"/>
+          <w:numId w:val="1132"/>
+        </w:numPr>
+        <w:pStyle w:val="Compact"/>
+      </w:pPr>
+      <w:r>
+        <w:t xml:space="preserve">Modelagem mínima,</w:t>
+      </w:r>
+      <w:r>
+        <w:t xml:space="preserve"> </w:t>
+      </w:r>
+      <w:r>
+        <w:rPr>
+          <w:bCs/>
+          <w:b/>
+        </w:rPr>
+        <w:t xml:space="preserve">Data Warehouse</w:t>
+      </w:r>
+      <w:r>
+        <w:t xml:space="preserve"> </w:t>
+      </w:r>
+      <w:r>
+        <w:t xml:space="preserve">(</w:t>
+      </w:r>
+      <w:r>
+        <w:rPr>
+          <w:bCs/>
+          <w:b/>
+        </w:rPr>
+        <w:t xml:space="preserve">DW</w:t>
+      </w:r>
+      <w:r>
+        <w:t xml:space="preserve">).</w:t>
+      </w:r>
+      <w:r>
+        <w:br/>
+      </w:r>
+    </w:p>
+    <w:p>
+      <w:pPr>
+        <w:numPr>
+          <w:ilvl w:val="0"/>
+          <w:numId w:val="1132"/>
+        </w:numPr>
+        <w:pStyle w:val="Compact"/>
+      </w:pPr>
+      <w:r>
+        <w:rPr>
+          <w:iCs/>
+          <w:i/>
+        </w:rPr>
+        <w:t xml:space="preserve">Modelagem Dimensional</w:t>
+      </w:r>
+      <w:r>
+        <w:t xml:space="preserve">, ou</w:t>
+      </w:r>
+      <w:r>
+        <w:t xml:space="preserve"> </w:t>
+      </w:r>
+      <w:r>
+        <w:rPr>
+          <w:iCs/>
+          <w:i/>
+        </w:rPr>
+        <w:t xml:space="preserve">Multidimensional</w:t>
+      </w:r>
+      <w:r>
+        <w:t xml:space="preserve"> </w:t>
+      </w:r>
+      <w:r>
+        <w:t xml:space="preserve">(</w:t>
+      </w:r>
+      <w:r>
+        <w:rPr>
+          <w:bCs/>
+          <w:b/>
+        </w:rPr>
+        <w:t xml:space="preserve">STAR SCHEMA</w:t>
+      </w:r>
+      <w:r>
+        <w:t xml:space="preserve"> </w:t>
+      </w:r>
+      <w:r>
+        <w:t xml:space="preserve">e</w:t>
+      </w:r>
+      <w:r>
+        <w:t xml:space="preserve"> </w:t>
+      </w:r>
+      <w:r>
+        <w:rPr>
+          <w:bCs/>
+          <w:b/>
+        </w:rPr>
+        <w:t xml:space="preserve">SNOWFLAKE SCHEMA</w:t>
+      </w:r>
+      <w:r>
+        <w:t xml:space="preserve">).</w:t>
+      </w:r>
+      <w:r>
+        <w:br/>
+      </w:r>
+    </w:p>
+    <w:bookmarkStart w:id="113" w:name="modelagem-dimensional"/>
+    <w:p>
+      <w:pPr>
+        <w:pStyle w:val="Heading3"/>
+      </w:pPr>
+      <w:r>
+        <w:rPr>
+          <w:rStyle w:val="SectionNumber"/>
+        </w:rPr>
+        <w:t xml:space="preserve">11.3.1</w:t>
+      </w:r>
+      <w:r>
+        <w:tab/>
+      </w:r>
+      <w:r>
+        <w:t xml:space="preserve">Modelagem Dimensional</w:t>
+      </w:r>
+    </w:p>
+    <w:p>
+      <w:pPr>
+        <w:numPr>
+          <w:ilvl w:val="0"/>
+          <w:numId w:val="1133"/>
+        </w:numPr>
+        <w:pStyle w:val="Compact"/>
+      </w:pPr>
+      <w:r>
+        <w:rPr>
+          <w:bCs/>
+          <w:b/>
+        </w:rPr>
+        <w:t xml:space="preserve">Modelagem dimensional</w:t>
+      </w:r>
+      <w:r>
+        <w:t xml:space="preserve"> </w:t>
+      </w:r>
+      <w:r>
+        <w:t xml:space="preserve">(ou</w:t>
+      </w:r>
+      <w:r>
+        <w:t xml:space="preserve"> </w:t>
+      </w:r>
+      <w:r>
+        <w:rPr>
+          <w:bCs/>
+          <w:b/>
+        </w:rPr>
+        <w:t xml:space="preserve">multidimensional</w:t>
+      </w:r>
+      <w:r>
+        <w:t xml:space="preserve">) é uma técnica de projeto lógico normalmente usada para</w:t>
+      </w:r>
+      <w:r>
+        <w:t xml:space="preserve"> </w:t>
+      </w:r>
+      <w:r>
+        <w:rPr>
+          <w:bCs/>
+          <w:b/>
+        </w:rPr>
+        <w:t xml:space="preserve">Data Warehouse</w:t>
+      </w:r>
+      <w:r>
+        <w:t xml:space="preserve"> </w:t>
+      </w:r>
+      <w:r>
+        <w:t xml:space="preserve">que contrasta com a</w:t>
+      </w:r>
+      <w:r>
+        <w:t xml:space="preserve"> </w:t>
+      </w:r>
+      <w:r>
+        <w:rPr>
+          <w:bCs/>
+          <w:b/>
+        </w:rPr>
+        <w:t xml:space="preserve">modelagem entidade-relacionamento</w:t>
+      </w:r>
+      <w:r>
+        <w:t xml:space="preserve">.</w:t>
+      </w:r>
+      <w:r>
+        <w:br/>
+      </w:r>
+    </w:p>
+    <w:p>
+      <w:pPr>
+        <w:numPr>
+          <w:ilvl w:val="0"/>
+          <w:numId w:val="1133"/>
+        </w:numPr>
+        <w:pStyle w:val="Compact"/>
+      </w:pPr>
+      <w:r>
+        <w:t xml:space="preserve">A construção de um modelo dimensional bem desenhado deve ter como princípio a simplicidade, afinal modelos muito complexos tentem a ser problemáticos a longo prazo, tornando-se</w:t>
+      </w:r>
+      <w:r>
+        <w:t xml:space="preserve"> </w:t>
+      </w:r>
+      <w:r>
+        <w:t xml:space="preserve">“</w:t>
+      </w:r>
+      <w:r>
+        <w:t xml:space="preserve">pesados</w:t>
+      </w:r>
+      <w:r>
+        <w:t xml:space="preserve">”</w:t>
+      </w:r>
+      <w:r>
+        <w:t xml:space="preserve"> </w:t>
+      </w:r>
+      <w:r>
+        <w:t xml:space="preserve">e de difícil manutenção, então aqui podemos aplicar uma regra básica,</w:t>
+      </w:r>
+      <w:r>
+        <w:t xml:space="preserve"> </w:t>
+      </w:r>
+      <w:r>
+        <w:t xml:space="preserve">“</w:t>
+      </w:r>
+      <w:r>
+        <w:t xml:space="preserve">se está muito complexo, está errado</w:t>
+      </w:r>
+      <w:r>
+        <w:t xml:space="preserve">”</w:t>
+      </w:r>
+      <w:r>
+        <w:t xml:space="preserve">, ou seja, modelagens muito complexas precisam ser reavaliadas e simplificadas.</w:t>
+      </w:r>
+      <w:r>
+        <w:br/>
+      </w:r>
+    </w:p>
+    <w:p>
+      <w:pPr>
+        <w:numPr>
+          <w:ilvl w:val="0"/>
+          <w:numId w:val="1133"/>
+        </w:numPr>
+        <w:pStyle w:val="Compact"/>
+      </w:pPr>
+      <w:r>
+        <w:t xml:space="preserve">A modelagem dimensional é a única técnica viável para bancos de dados que devem responder consultas em um</w:t>
+      </w:r>
+      <w:r>
+        <w:t xml:space="preserve"> </w:t>
+      </w:r>
+      <w:r>
+        <w:rPr>
+          <w:bCs/>
+          <w:b/>
+        </w:rPr>
+        <w:t xml:space="preserve">Data Warehouse</w:t>
+      </w:r>
+      <w:r>
+        <w:t xml:space="preserve">.</w:t>
+      </w:r>
+      <w:r>
+        <w:br/>
+      </w:r>
+    </w:p>
+    <w:p>
+      <w:pPr>
+        <w:numPr>
+          <w:ilvl w:val="0"/>
+          <w:numId w:val="1133"/>
+        </w:numPr>
+        <w:pStyle w:val="Compact"/>
+      </w:pPr>
+      <w:r>
+        <w:t xml:space="preserve">A</w:t>
+      </w:r>
+      <w:r>
+        <w:t xml:space="preserve"> </w:t>
+      </w:r>
+      <w:r>
+        <w:rPr>
+          <w:bCs/>
+          <w:b/>
+        </w:rPr>
+        <w:t xml:space="preserve">modelagem entidade-relacionamento</w:t>
+      </w:r>
+      <w:r>
+        <w:t xml:space="preserve"> </w:t>
+      </w:r>
+      <w:r>
+        <w:t xml:space="preserve">é muito útil para registro de transações e para fase de administração da construção de um</w:t>
+      </w:r>
+      <w:r>
+        <w:t xml:space="preserve"> </w:t>
+      </w:r>
+      <w:r>
+        <w:rPr>
+          <w:bCs/>
+          <w:b/>
+        </w:rPr>
+        <w:t xml:space="preserve">Data Warehouse</w:t>
+      </w:r>
+      <w:r>
+        <w:t xml:space="preserve">, mas deve ser evitada na entrega do sistema para o usuário final.</w:t>
+      </w:r>
+      <w:r>
+        <w:br/>
+      </w:r>
+    </w:p>
+    <w:p>
+      <w:pPr>
+        <w:numPr>
+          <w:ilvl w:val="0"/>
+          <w:numId w:val="1133"/>
+        </w:numPr>
+        <w:pStyle w:val="Compact"/>
+      </w:pPr>
+      <w:r>
+        <w:t xml:space="preserve">A modelagem multidimensional foi definida sobre dois pilares:</w:t>
+      </w:r>
+      <w:r>
+        <w:br/>
+      </w:r>
+    </w:p>
+    <w:p>
+      <w:pPr>
+        <w:numPr>
+          <w:ilvl w:val="1"/>
+          <w:numId w:val="1134"/>
+        </w:numPr>
+        <w:pStyle w:val="Compact"/>
+      </w:pPr>
+      <w:r>
+        <w:t xml:space="preserve">Dimensões Conformados</w:t>
+      </w:r>
+      <w:r>
+        <w:br/>
+      </w:r>
+      <w:r>
+        <w:t xml:space="preserve">Dimensões conformados diz respeito a entidade que servem de perspectivas de análise em qualquer assunto da organização. Uma dimensão conformada possui atributos conflitantes com um ou mais</w:t>
+      </w:r>
+      <w:r>
+        <w:t xml:space="preserve"> </w:t>
+      </w:r>
+      <w:r>
+        <w:rPr>
+          <w:bCs/>
+          <w:b/>
+        </w:rPr>
+        <w:t xml:space="preserve">data-marts</w:t>
+      </w:r>
+      <w:r>
+        <w:t xml:space="preserve"> </w:t>
+      </w:r>
+      <w:r>
+        <w:t xml:space="preserve">do</w:t>
+      </w:r>
+      <w:r>
+        <w:t xml:space="preserve"> </w:t>
+      </w:r>
+      <w:r>
+        <w:rPr>
+          <w:bCs/>
+          <w:b/>
+        </w:rPr>
+        <w:t xml:space="preserve">data warehouse</w:t>
+      </w:r>
+      <w:r>
+        <w:t xml:space="preserve">.</w:t>
+      </w:r>
+      <w:r>
+        <w:br/>
+      </w:r>
+    </w:p>
+    <w:p>
+      <w:pPr>
+        <w:numPr>
+          <w:ilvl w:val="1"/>
+          <w:numId w:val="1134"/>
+        </w:numPr>
+        <w:pStyle w:val="Compact"/>
+      </w:pPr>
+      <w:r>
+        <w:t xml:space="preserve">Fatos com granularidade única</w:t>
+      </w:r>
+      <w:r>
+        <w:br/>
+      </w:r>
+      <w:r>
+        <w:t xml:space="preserve">Por grão de fato entende-se a unidade de medida de um indicador de desempenho. Assim, quando fala-se de unidades vendidas, pode-se estar falando em unidades vendidas de uma loja em um mês ou de um dado produto no semestre. Obviamente, esse valores não são operáveis entre si.</w:t>
+      </w:r>
+      <w:r>
+        <w:br/>
+      </w:r>
+      <w:r>
+        <w:t xml:space="preserve">A modelagem multidimensional visa construir um data warehouse com dimensões conformados e fatos afins com grãos os mais próximos possíveis.</w:t>
+      </w:r>
+      <w:r>
+        <w:br/>
+      </w:r>
+    </w:p>
+    <w:p>
+      <w:pPr>
+        <w:numPr>
+          <w:ilvl w:val="0"/>
+          <w:numId w:val="1133"/>
+        </w:numPr>
+        <w:pStyle w:val="Compact"/>
+      </w:pPr>
+      <w:r>
+        <w:t xml:space="preserve">Esse tipo de modelagem tem dois modelos</w:t>
+      </w:r>
+      <w:r>
+        <w:t xml:space="preserve"> </w:t>
+      </w:r>
+      <w:r>
+        <w:rPr>
+          <w:iCs/>
+          <w:i/>
+        </w:rPr>
+        <w:t xml:space="preserve">MODELO ESTRELA</w:t>
+      </w:r>
+      <w:r>
+        <w:t xml:space="preserve"> </w:t>
+      </w:r>
+      <w:r>
+        <w:t xml:space="preserve">(</w:t>
+      </w:r>
+      <w:r>
+        <w:rPr>
+          <w:bCs/>
+          <w:b/>
+        </w:rPr>
+        <w:t xml:space="preserve">STAR SCHEMA</w:t>
+      </w:r>
+      <w:r>
+        <w:t xml:space="preserve">) e</w:t>
+      </w:r>
+      <w:r>
+        <w:t xml:space="preserve"> </w:t>
+      </w:r>
+      <w:r>
+        <w:rPr>
+          <w:iCs/>
+          <w:i/>
+        </w:rPr>
+        <w:t xml:space="preserve">MODELO FLOCO DE NEVE</w:t>
+      </w:r>
+      <w:r>
+        <w:t xml:space="preserve"> </w:t>
+      </w:r>
+      <w:r>
+        <w:t xml:space="preserve">(</w:t>
+      </w:r>
+      <w:r>
+        <w:rPr>
+          <w:bCs/>
+          <w:b/>
+        </w:rPr>
+        <w:t xml:space="preserve">SNOWFLAKE SCHEMA</w:t>
+      </w:r>
+      <w:r>
+        <w:t xml:space="preserve">).</w:t>
+      </w:r>
+      <w:r>
+        <w:br/>
+      </w:r>
+    </w:p>
+    <w:p>
+      <w:r>
+        <w:br w:type="page"/>
+      </w:r>
+    </w:p>
+    <w:bookmarkEnd w:id="113"/>
+    <w:bookmarkStart w:id="123" w:name="star-schema"/>
+    <w:p>
+      <w:pPr>
+        <w:pStyle w:val="Heading3"/>
+      </w:pPr>
+      <w:r>
+        <w:rPr>
+          <w:rStyle w:val="SectionNumber"/>
+        </w:rPr>
+        <w:t xml:space="preserve">11.3.2</w:t>
+      </w:r>
+      <w:r>
+        <w:tab/>
+      </w:r>
+      <w:r>
+        <w:t xml:space="preserve">STAR SCHEMA</w:t>
+      </w:r>
+    </w:p>
+    <w:p>
+      <w:pPr>
+        <w:numPr>
+          <w:ilvl w:val="0"/>
+          <w:numId w:val="1135"/>
+        </w:numPr>
+      </w:pPr>
+      <w:r>
+        <w:t xml:space="preserve">Neste foi um modelo o objetivo é:</w:t>
+      </w:r>
+      <w:r>
+        <w:br/>
+      </w:r>
+    </w:p>
+    <w:p>
+      <w:pPr>
+        <w:numPr>
+          <w:ilvl w:val="1"/>
+          <w:numId w:val="1136"/>
+        </w:numPr>
+        <w:pStyle w:val="Compact"/>
+      </w:pPr>
+      <w:r>
+        <w:t xml:space="preserve">Simplificar a visualização dimensional</w:t>
+      </w:r>
+      <w:r>
+        <w:br/>
+      </w:r>
+    </w:p>
+    <w:p>
+      <w:pPr>
+        <w:numPr>
+          <w:ilvl w:val="1"/>
+          <w:numId w:val="1136"/>
+        </w:numPr>
+        <w:pStyle w:val="Compact"/>
+      </w:pPr>
+      <w:r>
+        <w:t xml:space="preserve">Facilitando a distinção entre as</w:t>
+      </w:r>
+      <w:r>
+        <w:t xml:space="preserve"> </w:t>
+      </w:r>
+      <w:r>
+        <w:rPr>
+          <w:bCs/>
+          <w:b/>
+        </w:rPr>
+        <w:t xml:space="preserve">dimensões</w:t>
+      </w:r>
+      <w:r>
+        <w:t xml:space="preserve"> </w:t>
+      </w:r>
+      <w:r>
+        <w:t xml:space="preserve">e os</w:t>
+      </w:r>
+      <w:r>
+        <w:t xml:space="preserve"> </w:t>
+      </w:r>
+      <w:r>
+        <w:rPr>
+          <w:bCs/>
+          <w:b/>
+        </w:rPr>
+        <w:t xml:space="preserve">fatos</w:t>
+      </w:r>
+      <w:r>
+        <w:t xml:space="preserve">.</w:t>
+      </w:r>
+      <w:r>
+        <w:br/>
+      </w:r>
+    </w:p>
+    <w:p>
+      <w:pPr>
+        <w:numPr>
+          <w:ilvl w:val="1"/>
+          <w:numId w:val="1136"/>
+        </w:numPr>
+        <w:pStyle w:val="Compact"/>
+      </w:pPr>
+      <w:r>
+        <w:t xml:space="preserve">Classifica as tabelas de modelo como</w:t>
+      </w:r>
+      <w:r>
+        <w:t xml:space="preserve"> </w:t>
+      </w:r>
+      <w:r>
+        <w:rPr>
+          <w:bCs/>
+          <w:b/>
+        </w:rPr>
+        <w:t xml:space="preserve">Dimensão</w:t>
+      </w:r>
+      <w:r>
+        <w:t xml:space="preserve"> </w:t>
+      </w:r>
+      <w:r>
+        <w:t xml:space="preserve">ou</w:t>
+      </w:r>
+      <w:r>
+        <w:t xml:space="preserve"> </w:t>
+      </w:r>
+      <w:r>
+        <w:rPr>
+          <w:bCs/>
+          <w:b/>
+        </w:rPr>
+        <w:t xml:space="preserve">Fato</w:t>
+      </w:r>
+      <w:r>
+        <w:t xml:space="preserve">.</w:t>
+      </w:r>
+      <w:r>
+        <w:br/>
+      </w:r>
+    </w:p>
+    <w:p>
+      <w:pPr>
+        <w:numPr>
+          <w:ilvl w:val="0"/>
+          <w:numId w:val="1135"/>
+        </w:numPr>
+      </w:pPr>
+      <w:r>
+        <w:t xml:space="preserve">Classificação de tabelas:</w:t>
+      </w:r>
+      <w:r>
+        <w:br/>
+      </w:r>
+    </w:p>
+    <w:p>
+      <w:pPr>
+        <w:numPr>
+          <w:ilvl w:val="1"/>
+          <w:numId w:val="1137"/>
+        </w:numPr>
+        <w:pStyle w:val="Compact"/>
+      </w:pPr>
+      <w:r>
+        <w:rPr>
+          <w:bCs/>
+          <w:b/>
+        </w:rPr>
+        <w:t xml:space="preserve">Fatos</w:t>
+      </w:r>
+      <w:r>
+        <w:t xml:space="preserve">:</w:t>
+      </w:r>
+      <w:r>
+        <w:br/>
+      </w:r>
+    </w:p>
+    <w:p>
+      <w:pPr>
+        <w:numPr>
+          <w:ilvl w:val="2"/>
+          <w:numId w:val="1138"/>
+        </w:numPr>
+        <w:pStyle w:val="Compact"/>
+      </w:pPr>
+      <w:r>
+        <w:rPr>
+          <w:bCs/>
+          <w:b/>
+        </w:rPr>
+        <w:t xml:space="preserve">Fatos</w:t>
+      </w:r>
+      <w:r>
+        <w:t xml:space="preserve"> </w:t>
+      </w:r>
+      <w:r>
+        <w:t xml:space="preserve">são métricas (algo que pode ser medido ou quantificado), resultantes de um evento do processo de negócio. Ou seja, um acontecimento do negócio, que traz uma métrica (ou medida) associada a ele.</w:t>
+      </w:r>
+    </w:p>
+    <w:p>
+      <w:pPr>
+        <w:numPr>
+          <w:ilvl w:val="2"/>
+          <w:numId w:val="1138"/>
+        </w:numPr>
+        <w:pStyle w:val="Compact"/>
+      </w:pPr>
+      <w:r>
+        <w:t xml:space="preserve">Uma tabela</w:t>
+      </w:r>
+      <w:r>
+        <w:t xml:space="preserve"> </w:t>
+      </w:r>
+      <w:r>
+        <w:rPr>
+          <w:bCs/>
+          <w:b/>
+        </w:rPr>
+        <w:t xml:space="preserve">Fato</w:t>
+      </w:r>
+      <w:r>
+        <w:t xml:space="preserve"> </w:t>
+      </w:r>
+      <w:r>
+        <w:t xml:space="preserve">armazena as métricas relacionadas a determinado evento, por exemplo, uma fato de Vendas pode armazenar quantidade de itens vendidos, valor dos itens vendidos, entre outras métricas.</w:t>
+      </w:r>
+      <w:r>
+        <w:br/>
+      </w:r>
+    </w:p>
+    <w:p>
+      <w:pPr>
+        <w:numPr>
+          <w:ilvl w:val="1"/>
+          <w:numId w:val="1137"/>
+        </w:numPr>
+        <w:pStyle w:val="Compact"/>
+      </w:pPr>
+      <w:r>
+        <w:rPr>
+          <w:bCs/>
+          <w:b/>
+        </w:rPr>
+        <w:t xml:space="preserve">Dimensões</w:t>
+      </w:r>
+      <w:r>
+        <w:t xml:space="preserve">:</w:t>
+      </w:r>
+      <w:r>
+        <w:br/>
+      </w:r>
+    </w:p>
+    <w:p>
+      <w:pPr>
+        <w:numPr>
+          <w:ilvl w:val="2"/>
+          <w:numId w:val="1139"/>
+        </w:numPr>
+        <w:pStyle w:val="Compact"/>
+      </w:pPr>
+      <w:r>
+        <w:t xml:space="preserve">As</w:t>
+      </w:r>
+      <w:r>
+        <w:t xml:space="preserve"> </w:t>
+      </w:r>
+      <w:r>
+        <w:rPr>
+          <w:bCs/>
+          <w:b/>
+        </w:rPr>
+        <w:t xml:space="preserve">dimensões</w:t>
+      </w:r>
+      <w:r>
+        <w:t xml:space="preserve"> </w:t>
+      </w:r>
+      <w:r>
+        <w:t xml:space="preserve">representam os contextos para análise de um fato.</w:t>
+      </w:r>
+      <w:r>
+        <w:br/>
+      </w:r>
+    </w:p>
+    <w:p>
+      <w:pPr>
+        <w:numPr>
+          <w:ilvl w:val="2"/>
+          <w:numId w:val="1139"/>
+        </w:numPr>
+        <w:pStyle w:val="Compact"/>
+      </w:pPr>
+      <w:r>
+        <w:t xml:space="preserve">Proporcionando diferentes perspectivas de análise para o usuário e normalmente interpretadas como os</w:t>
+      </w:r>
+      <w:r>
+        <w:t xml:space="preserve"> </w:t>
+      </w:r>
+      <w:r>
+        <w:t xml:space="preserve">“</w:t>
+      </w:r>
+      <w:r>
+        <w:t xml:space="preserve">filtros possíveis</w:t>
+      </w:r>
+      <w:r>
+        <w:t xml:space="preserve">”</w:t>
+      </w:r>
+      <w:r>
+        <w:t xml:space="preserve"> </w:t>
+      </w:r>
+      <w:r>
+        <w:t xml:space="preserve">para determinada tabela</w:t>
+      </w:r>
+      <w:r>
+        <w:t xml:space="preserve"> </w:t>
+      </w:r>
+      <w:r>
+        <w:rPr>
+          <w:bCs/>
+          <w:b/>
+        </w:rPr>
+        <w:t xml:space="preserve">fato</w:t>
+      </w:r>
+      <w:r>
+        <w:t xml:space="preserve">.</w:t>
+      </w:r>
+      <w:r>
+        <w:br/>
+      </w:r>
+    </w:p>
+    <w:p>
+      <w:pPr>
+        <w:numPr>
+          <w:ilvl w:val="0"/>
+          <w:numId w:val="1135"/>
+        </w:numPr>
+      </w:pPr>
+      <w:r>
+        <w:t xml:space="preserve">Modelo Teórico:</w:t>
+      </w:r>
+      <w:r>
+        <w:br/>
+      </w:r>
+      <w:r>
+        <w:drawing>
+          <wp:inline>
+            <wp:extent cx="2700975" cy="1799999"/>
+            <wp:effectExtent b="0" l="0" r="0" t="0"/>
+            <wp:docPr descr="" title="" id="115" name="Picture"/>
+            <a:graphic>
+              <a:graphicData uri="http://schemas.openxmlformats.org/drawingml/2006/picture">
+                <pic:pic>
+                  <pic:nvPicPr>
+                    <pic:cNvPr descr="./Imagens/Star_Schema_Teorico.png" id="116" name="Picture"/>
+                    <pic:cNvPicPr>
+                      <a:picLocks noChangeArrowheads="1" noChangeAspect="1"/>
+                    </pic:cNvPicPr>
+                  </pic:nvPicPr>
+                  <pic:blipFill>
+                    <a:blip r:embed="rId114"/>
+                    <a:stretch>
+                      <a:fillRect/>
+                    </a:stretch>
+                  </pic:blipFill>
+                  <pic:spPr bwMode="auto">
+                    <a:xfrm>
+                      <a:off x="0" y="0"/>
+                      <a:ext cx="2700975" cy="1799999"/>
+                    </a:xfrm>
+                    <a:prstGeom prst="rect">
+                      <a:avLst/>
+                    </a:prstGeom>
+                    <a:noFill/>
+                    <a:ln w="9525">
+                      <a:noFill/>
+                      <a:headEnd/>
+                      <a:tailEnd/>
+                    </a:ln>
+                  </pic:spPr>
+                </pic:pic>
+              </a:graphicData>
+            </a:graphic>
+          </wp:inline>
+        </w:drawing>
+      </w:r>
+      <w:r>
+        <w:br/>
+      </w:r>
+    </w:p>
+    <w:p>
+      <w:pPr>
+        <w:numPr>
+          <w:ilvl w:val="0"/>
+          <w:numId w:val="1135"/>
+        </w:numPr>
+      </w:pPr>
+      <w:r>
+        <w:t xml:space="preserve">Modelo Prático:</w:t>
+      </w:r>
+      <w:r>
+        <w:br/>
+      </w:r>
+      <w:r>
+        <w:drawing>
+          <wp:inline>
+            <wp:extent cx="2636269" cy="1799999"/>
+            <wp:effectExtent b="0" l="0" r="0" t="0"/>
+            <wp:docPr descr="" title="" id="118" name="Picture"/>
+            <a:graphic>
+              <a:graphicData uri="http://schemas.openxmlformats.org/drawingml/2006/picture">
+                <pic:pic>
+                  <pic:nvPicPr>
+                    <pic:cNvPr descr="./Imagens/Star_Schema_Modelo.png" id="119" name="Picture"/>
+                    <pic:cNvPicPr>
+                      <a:picLocks noChangeArrowheads="1" noChangeAspect="1"/>
+                    </pic:cNvPicPr>
+                  </pic:nvPicPr>
+                  <pic:blipFill>
+                    <a:blip r:embed="rId117"/>
+                    <a:stretch>
+                      <a:fillRect/>
+                    </a:stretch>
+                  </pic:blipFill>
+                  <pic:spPr bwMode="auto">
+                    <a:xfrm>
+                      <a:off x="0" y="0"/>
+                      <a:ext cx="2636269" cy="1799999"/>
+                    </a:xfrm>
+                    <a:prstGeom prst="rect">
+                      <a:avLst/>
+                    </a:prstGeom>
+                    <a:noFill/>
+                    <a:ln w="9525">
+                      <a:noFill/>
+                      <a:headEnd/>
+                      <a:tailEnd/>
+                    </a:ln>
+                  </pic:spPr>
+                </pic:pic>
+              </a:graphicData>
+            </a:graphic>
+          </wp:inline>
+        </w:drawing>
+      </w:r>
+      <w:r>
+        <w:br/>
+      </w:r>
+    </w:p>
+    <w:p>
+      <w:pPr>
+        <w:numPr>
+          <w:ilvl w:val="0"/>
+          <w:numId w:val="1135"/>
+        </w:numPr>
+      </w:pPr>
+      <w:r>
+        <w:t xml:space="preserve">Exemplo:</w:t>
+      </w:r>
+      <w:r>
+        <w:br/>
+      </w:r>
+      <w:r>
+        <w:drawing>
+          <wp:inline>
+            <wp:extent cx="2991097" cy="1799999"/>
+            <wp:effectExtent b="0" l="0" r="0" t="0"/>
+            <wp:docPr descr="" title="" id="121" name="Picture"/>
+            <a:graphic>
+              <a:graphicData uri="http://schemas.openxmlformats.org/drawingml/2006/picture">
+                <pic:pic>
+                  <pic:nvPicPr>
+                    <pic:cNvPr descr="./Imagens/Star_Schema_Exemplo.png" id="122" name="Picture"/>
+                    <pic:cNvPicPr>
+                      <a:picLocks noChangeArrowheads="1" noChangeAspect="1"/>
+                    </pic:cNvPicPr>
+                  </pic:nvPicPr>
+                  <pic:blipFill>
+                    <a:blip r:embed="rId120"/>
+                    <a:stretch>
+                      <a:fillRect/>
+                    </a:stretch>
+                  </pic:blipFill>
+                  <pic:spPr bwMode="auto">
+                    <a:xfrm>
+                      <a:off x="0" y="0"/>
+                      <a:ext cx="2991097" cy="1799999"/>
+                    </a:xfrm>
+                    <a:prstGeom prst="rect">
+                      <a:avLst/>
+                    </a:prstGeom>
+                    <a:noFill/>
+                    <a:ln w="9525">
+                      <a:noFill/>
+                      <a:headEnd/>
+                      <a:tailEnd/>
+                    </a:ln>
+                  </pic:spPr>
+                </pic:pic>
+              </a:graphicData>
+            </a:graphic>
+          </wp:inline>
+        </w:drawing>
+      </w:r>
+      <w:r>
+        <w:br/>
+      </w:r>
+    </w:p>
+    <w:p>
+      <w:r>
+        <w:br w:type="page"/>
+      </w:r>
+    </w:p>
+    <w:bookmarkEnd w:id="123"/>
+    <w:bookmarkStart w:id="124" w:name="snowflake-schema"/>
+    <w:p>
+      <w:pPr>
+        <w:pStyle w:val="Heading3"/>
+      </w:pPr>
+      <w:r>
+        <w:rPr>
+          <w:rStyle w:val="SectionNumber"/>
+        </w:rPr>
+        <w:t xml:space="preserve">11.3.3</w:t>
+      </w:r>
+      <w:r>
+        <w:tab/>
+      </w:r>
+      <w:r>
+        <w:t xml:space="preserve">SNOWFLAKE SCHEMA</w:t>
+      </w:r>
+    </w:p>
+    <w:p>
+      <w:r>
+        <w:br w:type="page"/>
+      </w:r>
+    </w:p>
+    <w:bookmarkEnd w:id="124"/>
+    <w:bookmarkEnd w:id="125"/>
+    <w:bookmarkEnd w:id="126"/>
+    <w:bookmarkStart w:id="129" w:name="observações"/>
     <w:p>
       <w:pPr>
         <w:pStyle w:val="Heading1"/>
@@ -20152,6 +22280,385 @@
         <w:rPr>
           <w:rStyle w:val="SectionNumber"/>
         </w:rPr>
+        <w:t xml:space="preserve">12</w:t>
+      </w:r>
+      <w:r>
+        <w:tab/>
+      </w:r>
+      <w:r>
+        <w:t xml:space="preserve">Observações</w:t>
+      </w:r>
+    </w:p>
+    <w:bookmarkStart w:id="127" w:name="exportação-de-dados"/>
+    <w:p>
+      <w:pPr>
+        <w:pStyle w:val="Heading2"/>
+      </w:pPr>
+      <w:r>
+        <w:rPr>
+          <w:rStyle w:val="SectionNumber"/>
+        </w:rPr>
+        <w:t xml:space="preserve">12.1</w:t>
+      </w:r>
+      <w:r>
+        <w:tab/>
+      </w:r>
+      <w:r>
+        <w:t xml:space="preserve">Exportação de dados</w:t>
+      </w:r>
+    </w:p>
+    <w:p>
+      <w:pPr>
+        <w:numPr>
+          <w:ilvl w:val="0"/>
+          <w:numId w:val="1140"/>
+        </w:numPr>
+        <w:pStyle w:val="Compact"/>
+      </w:pPr>
+      <w:r>
+        <w:t xml:space="preserve">Uma das maneiras mais facil de exportar dados é atraves da extensão</w:t>
+      </w:r>
+      <w:r>
+        <w:t xml:space="preserve"> </w:t>
+      </w:r>
+      <w:r>
+        <w:t xml:space="preserve">“</w:t>
+      </w:r>
+      <w:r>
+        <w:t xml:space="preserve">.csv</w:t>
+      </w:r>
+      <w:r>
+        <w:t xml:space="preserve">”</w:t>
+      </w:r>
+      <w:r>
+        <w:t xml:space="preserve">.</w:t>
+      </w:r>
+      <w:r>
+        <w:br/>
+      </w:r>
+    </w:p>
+    <w:p>
+      <w:pPr>
+        <w:numPr>
+          <w:ilvl w:val="0"/>
+          <w:numId w:val="1140"/>
+        </w:numPr>
+        <w:pStyle w:val="Compact"/>
+      </w:pPr>
+      <w:r>
+        <w:t xml:space="preserve">O</w:t>
+      </w:r>
+      <w:r>
+        <w:t xml:space="preserve"> </w:t>
+      </w:r>
+      <w:r>
+        <w:rPr>
+          <w:bCs/>
+          <w:b/>
+        </w:rPr>
+        <w:t xml:space="preserve">PostgreSQL</w:t>
+      </w:r>
+      <w:r>
+        <w:t xml:space="preserve"> </w:t>
+      </w:r>
+      <w:r>
+        <w:t xml:space="preserve">ofecere opções para facilmente exportar dados em</w:t>
+      </w:r>
+      <w:r>
+        <w:t xml:space="preserve"> </w:t>
+      </w:r>
+      <w:r>
+        <w:t xml:space="preserve">“</w:t>
+      </w:r>
+      <w:r>
+        <w:t xml:space="preserve">.csv</w:t>
+      </w:r>
+      <w:r>
+        <w:t xml:space="preserve">”</w:t>
+      </w:r>
+      <w:r>
+        <w:t xml:space="preserve">.</w:t>
+      </w:r>
+      <w:r>
+        <w:br/>
+      </w:r>
+    </w:p>
+    <w:p>
+      <w:pPr>
+        <w:numPr>
+          <w:ilvl w:val="0"/>
+          <w:numId w:val="1140"/>
+        </w:numPr>
+        <w:pStyle w:val="Compact"/>
+      </w:pPr>
+      <w:r>
+        <w:t xml:space="preserve">Passo a passo:</w:t>
+      </w:r>
+      <w:r>
+        <w:br/>
+      </w:r>
+    </w:p>
+    <w:p>
+      <w:pPr>
+        <w:numPr>
+          <w:ilvl w:val="1"/>
+          <w:numId w:val="1141"/>
+        </w:numPr>
+        <w:pStyle w:val="Compact"/>
+      </w:pPr>
+      <w:r>
+        <w:t xml:space="preserve">Basta fazer a consulta que deseja exportar, pela aba</w:t>
+      </w:r>
+      <w:r>
+        <w:t xml:space="preserve"> </w:t>
+      </w:r>
+      <w:r>
+        <w:t xml:space="preserve">“</w:t>
+      </w:r>
+      <w:r>
+        <w:rPr>
+          <w:bCs/>
+          <w:b/>
+        </w:rPr>
+        <w:t xml:space="preserve">Query Tools</w:t>
+      </w:r>
+      <w:r>
+        <w:t xml:space="preserve">”</w:t>
+      </w:r>
+      <w:r>
+        <w:t xml:space="preserve">.</w:t>
+      </w:r>
+      <w:r>
+        <w:br/>
+      </w:r>
+    </w:p>
+    <w:p>
+      <w:pPr>
+        <w:numPr>
+          <w:ilvl w:val="1"/>
+          <w:numId w:val="1141"/>
+        </w:numPr>
+        <w:pStyle w:val="Compact"/>
+      </w:pPr>
+      <w:r>
+        <w:t xml:space="preserve">Lembrando de colocar</w:t>
+      </w:r>
+      <w:r>
+        <w:t xml:space="preserve"> </w:t>
+      </w:r>
+      <w:r>
+        <w:rPr>
+          <w:iCs/>
+          <w:i/>
+        </w:rPr>
+        <w:t xml:space="preserve">alias</w:t>
+      </w:r>
+      <w:r>
+        <w:t xml:space="preserve"> </w:t>
+      </w:r>
+      <w:r>
+        <w:t xml:space="preserve">nas colunas/campos que levam funções, para melhor entendimento de quem for fazer a leitura do arquivo exportado.</w:t>
+      </w:r>
+      <w:r>
+        <w:br/>
+      </w:r>
+    </w:p>
+    <w:p>
+      <w:pPr>
+        <w:numPr>
+          <w:ilvl w:val="1"/>
+          <w:numId w:val="1141"/>
+        </w:numPr>
+        <w:pStyle w:val="Compact"/>
+      </w:pPr>
+      <w:r>
+        <w:t xml:space="preserve">Na janela em que aparece o resultado da consulta, tem a aba</w:t>
+      </w:r>
+      <w:r>
+        <w:t xml:space="preserve"> </w:t>
+      </w:r>
+      <w:r>
+        <w:t xml:space="preserve">“</w:t>
+      </w:r>
+      <w:r>
+        <w:t xml:space="preserve">Data Output</w:t>
+      </w:r>
+      <w:r>
+        <w:t xml:space="preserve">”</w:t>
+      </w:r>
+      <w:r>
+        <w:t xml:space="preserve"> </w:t>
+      </w:r>
+      <w:r>
+        <w:t xml:space="preserve">(na qual, por default, já é a aba em que aparecem os resultados das consultas), tem o ícone</w:t>
+      </w:r>
+      <w:r>
+        <w:t xml:space="preserve"> </w:t>
+      </w:r>
+      <w:r>
+        <w:t xml:space="preserve">“</w:t>
+      </w:r>
+      <w:r>
+        <w:rPr>
+          <w:iCs/>
+          <w:i/>
+        </w:rPr>
+        <w:t xml:space="preserve">Save results to file</w:t>
+      </w:r>
+      <w:r>
+        <w:t xml:space="preserve">”</w:t>
+      </w:r>
+      <w:r>
+        <w:t xml:space="preserve">.</w:t>
+      </w:r>
+      <w:r>
+        <w:br/>
+      </w:r>
+    </w:p>
+    <w:p>
+      <w:pPr>
+        <w:numPr>
+          <w:ilvl w:val="1"/>
+          <w:numId w:val="1141"/>
+        </w:numPr>
+        <w:pStyle w:val="Compact"/>
+      </w:pPr>
+      <w:r>
+        <w:t xml:space="preserve">Ao clickar no ícone</w:t>
+      </w:r>
+      <w:r>
+        <w:t xml:space="preserve"> </w:t>
+      </w:r>
+      <w:r>
+        <w:t xml:space="preserve">“</w:t>
+      </w:r>
+      <w:r>
+        <w:rPr>
+          <w:iCs/>
+          <w:i/>
+        </w:rPr>
+        <w:t xml:space="preserve">Save results to file</w:t>
+      </w:r>
+      <w:r>
+        <w:t xml:space="preserve">”</w:t>
+      </w:r>
+      <w:r>
+        <w:t xml:space="preserve">, é oferecido a opção de salvar a consulta como</w:t>
+      </w:r>
+      <w:r>
+        <w:t xml:space="preserve"> </w:t>
+      </w:r>
+      <w:r>
+        <w:t xml:space="preserve">“</w:t>
+      </w:r>
+      <w:r>
+        <w:t xml:space="preserve">.csv</w:t>
+      </w:r>
+      <w:r>
+        <w:t xml:space="preserve">”</w:t>
+      </w:r>
+      <w:r>
+        <w:t xml:space="preserve">.</w:t>
+      </w:r>
+      <w:r>
+        <w:br/>
+      </w:r>
+    </w:p>
+    <w:bookmarkEnd w:id="127"/>
+    <w:bookmarkStart w:id="128" w:name="Xa8bf588064960458c5d85f6667a5ef7152c8394"/>
+    <w:p>
+      <w:pPr>
+        <w:pStyle w:val="Heading2"/>
+      </w:pPr>
+      <w:r>
+        <w:rPr>
+          <w:rStyle w:val="SectionNumber"/>
+        </w:rPr>
+        <w:t xml:space="preserve">12.2</w:t>
+      </w:r>
+      <w:r>
+        <w:tab/>
+      </w:r>
+      <w:r>
+        <w:t xml:space="preserve">Breve explicação de Business Intelligence e Data Science</w:t>
+      </w:r>
+    </w:p>
+    <w:p>
+      <w:pPr>
+        <w:numPr>
+          <w:ilvl w:val="0"/>
+          <w:numId w:val="1142"/>
+        </w:numPr>
+        <w:pStyle w:val="Compact"/>
+      </w:pPr>
+      <w:r>
+        <w:t xml:space="preserve">Business Intelligence (BI):</w:t>
+      </w:r>
+      <w:r>
+        <w:br/>
+      </w:r>
+    </w:p>
+    <w:p>
+      <w:pPr>
+        <w:numPr>
+          <w:ilvl w:val="1"/>
+          <w:numId w:val="1143"/>
+        </w:numPr>
+        <w:pStyle w:val="Compact"/>
+      </w:pPr>
+      <w:r>
+        <w:t xml:space="preserve">Esta preocupado com entender o que aconteceu no passado.</w:t>
+      </w:r>
+      <w:r>
+        <w:br/>
+      </w:r>
+    </w:p>
+    <w:p>
+      <w:pPr>
+        <w:numPr>
+          <w:ilvl w:val="0"/>
+          <w:numId w:val="1142"/>
+        </w:numPr>
+        <w:pStyle w:val="Compact"/>
+      </w:pPr>
+      <w:r>
+        <w:t xml:space="preserve">Data Science:</w:t>
+      </w:r>
+      <w:r>
+        <w:br/>
+      </w:r>
+    </w:p>
+    <w:p>
+      <w:pPr>
+        <w:numPr>
+          <w:ilvl w:val="1"/>
+          <w:numId w:val="1144"/>
+        </w:numPr>
+        <w:pStyle w:val="Compact"/>
+      </w:pPr>
+      <w:r>
+        <w:t xml:space="preserve">Através dos dados, tentar prever tendências futuras.</w:t>
+      </w:r>
+      <w:r>
+        <w:br/>
+      </w:r>
+    </w:p>
+    <w:p>
+      <w:r>
+        <w:br w:type="page"/>
+      </w:r>
+    </w:p>
+    <w:bookmarkEnd w:id="128"/>
+    <w:bookmarkEnd w:id="129"/>
+    <w:bookmarkStart w:id="131" w:name="andamento-dos-estudos"/>
+    <w:p>
+      <w:pPr>
+        <w:pStyle w:val="Heading1"/>
+      </w:pPr>
+      <w:r>
+        <w:rPr>
+          <w:rStyle w:val="SectionNumber"/>
+        </w:rPr>
         <w:t xml:space="preserve">13</w:t>
       </w:r>
       <w:r>
@@ -20161,7 +22668,7 @@
         <w:t xml:space="preserve">Andamento dos Estudos</w:t>
       </w:r>
     </w:p>
-    <w:bookmarkStart w:id="112" w:name="assunto-em-andamento"/>
+    <w:bookmarkStart w:id="130" w:name="assunto-em-andamento"/>
     <w:p>
       <w:pPr>
         <w:pStyle w:val="Heading2"/>
@@ -20190,8 +22697,8 @@
         <w:br/>
       </w:r>
     </w:p>
-    <w:bookmarkEnd w:id="112"/>
-    <w:bookmarkEnd w:id="113"/>
+    <w:bookmarkEnd w:id="130"/>
+    <w:bookmarkEnd w:id="131"/>
     <w:sectPr/>
   </w:body>
 </w:document>
@@ -21360,12 +23867,171 @@
     <w:abstractNumId w:val="991"/>
   </w:num>
   <w:num w:numId="1116">
-    <w:abstractNumId w:val="991"/>
+    <w:abstractNumId w:val="99411"/>
+    <w:lvlOverride w:ilvl="0">
+      <w:startOverride w:val="1"/>
+    </w:lvlOverride>
+    <w:lvlOverride w:ilvl="1">
+      <w:startOverride w:val="1"/>
+    </w:lvlOverride>
+    <w:lvlOverride w:ilvl="2">
+      <w:startOverride w:val="1"/>
+    </w:lvlOverride>
+    <w:lvlOverride w:ilvl="3">
+      <w:startOverride w:val="1"/>
+    </w:lvlOverride>
+    <w:lvlOverride w:ilvl="4">
+      <w:startOverride w:val="1"/>
+    </w:lvlOverride>
+    <w:lvlOverride w:ilvl="5">
+      <w:startOverride w:val="1"/>
+    </w:lvlOverride>
+    <w:lvlOverride w:ilvl="6">
+      <w:startOverride w:val="1"/>
+    </w:lvlOverride>
+    <w:lvlOverride w:ilvl="7">
+      <w:startOverride w:val="1"/>
+    </w:lvlOverride>
+    <w:lvlOverride w:ilvl="8">
+      <w:startOverride w:val="1"/>
+    </w:lvlOverride>
   </w:num>
   <w:num w:numId="1117">
     <w:abstractNumId w:val="991"/>
   </w:num>
   <w:num w:numId="1118">
+    <w:abstractNumId w:val="99412"/>
+    <w:lvlOverride w:ilvl="0">
+      <w:startOverride w:val="2"/>
+    </w:lvlOverride>
+    <w:lvlOverride w:ilvl="1">
+      <w:startOverride w:val="2"/>
+    </w:lvlOverride>
+    <w:lvlOverride w:ilvl="2">
+      <w:startOverride w:val="2"/>
+    </w:lvlOverride>
+    <w:lvlOverride w:ilvl="3">
+      <w:startOverride w:val="2"/>
+    </w:lvlOverride>
+    <w:lvlOverride w:ilvl="4">
+      <w:startOverride w:val="2"/>
+    </w:lvlOverride>
+    <w:lvlOverride w:ilvl="5">
+      <w:startOverride w:val="2"/>
+    </w:lvlOverride>
+    <w:lvlOverride w:ilvl="6">
+      <w:startOverride w:val="2"/>
+    </w:lvlOverride>
+    <w:lvlOverride w:ilvl="7">
+      <w:startOverride w:val="2"/>
+    </w:lvlOverride>
+    <w:lvlOverride w:ilvl="8">
+      <w:startOverride w:val="2"/>
+    </w:lvlOverride>
+  </w:num>
+  <w:num w:numId="1119">
+    <w:abstractNumId w:val="991"/>
+  </w:num>
+  <w:num w:numId="1120">
+    <w:abstractNumId w:val="99413"/>
+    <w:lvlOverride w:ilvl="0">
+      <w:startOverride w:val="3"/>
+    </w:lvlOverride>
+    <w:lvlOverride w:ilvl="1">
+      <w:startOverride w:val="3"/>
+    </w:lvlOverride>
+    <w:lvlOverride w:ilvl="2">
+      <w:startOverride w:val="3"/>
+    </w:lvlOverride>
+    <w:lvlOverride w:ilvl="3">
+      <w:startOverride w:val="3"/>
+    </w:lvlOverride>
+    <w:lvlOverride w:ilvl="4">
+      <w:startOverride w:val="3"/>
+    </w:lvlOverride>
+    <w:lvlOverride w:ilvl="5">
+      <w:startOverride w:val="3"/>
+    </w:lvlOverride>
+    <w:lvlOverride w:ilvl="6">
+      <w:startOverride w:val="3"/>
+    </w:lvlOverride>
+    <w:lvlOverride w:ilvl="7">
+      <w:startOverride w:val="3"/>
+    </w:lvlOverride>
+    <w:lvlOverride w:ilvl="8">
+      <w:startOverride w:val="3"/>
+    </w:lvlOverride>
+  </w:num>
+  <w:num w:numId="1121">
+    <w:abstractNumId w:val="991"/>
+  </w:num>
+  <w:num w:numId="1122">
+    <w:abstractNumId w:val="991"/>
+  </w:num>
+  <w:num w:numId="1123">
+    <w:abstractNumId w:val="991"/>
+  </w:num>
+  <w:num w:numId="1124">
+    <w:abstractNumId w:val="991"/>
+  </w:num>
+  <w:num w:numId="1125">
+    <w:abstractNumId w:val="991"/>
+  </w:num>
+  <w:num w:numId="1126">
+    <w:abstractNumId w:val="991"/>
+  </w:num>
+  <w:num w:numId="1127">
+    <w:abstractNumId w:val="991"/>
+  </w:num>
+  <w:num w:numId="1128">
+    <w:abstractNumId w:val="991"/>
+  </w:num>
+  <w:num w:numId="1129">
+    <w:abstractNumId w:val="991"/>
+  </w:num>
+  <w:num w:numId="1130">
+    <w:abstractNumId w:val="991"/>
+  </w:num>
+  <w:num w:numId="1131">
+    <w:abstractNumId w:val="991"/>
+  </w:num>
+  <w:num w:numId="1132">
+    <w:abstractNumId w:val="991"/>
+  </w:num>
+  <w:num w:numId="1133">
+    <w:abstractNumId w:val="991"/>
+  </w:num>
+  <w:num w:numId="1134">
+    <w:abstractNumId w:val="991"/>
+  </w:num>
+  <w:num w:numId="1135">
+    <w:abstractNumId w:val="991"/>
+  </w:num>
+  <w:num w:numId="1136">
+    <w:abstractNumId w:val="991"/>
+  </w:num>
+  <w:num w:numId="1137">
+    <w:abstractNumId w:val="991"/>
+  </w:num>
+  <w:num w:numId="1138">
+    <w:abstractNumId w:val="991"/>
+  </w:num>
+  <w:num w:numId="1139">
+    <w:abstractNumId w:val="991"/>
+  </w:num>
+  <w:num w:numId="1140">
+    <w:abstractNumId w:val="991"/>
+  </w:num>
+  <w:num w:numId="1141">
+    <w:abstractNumId w:val="991"/>
+  </w:num>
+  <w:num w:numId="1142">
+    <w:abstractNumId w:val="991"/>
+  </w:num>
+  <w:num w:numId="1143">
+    <w:abstractNumId w:val="991"/>
+  </w:num>
+  <w:num w:numId="1144">
     <w:abstractNumId w:val="991"/>
   </w:num>
 </w:numbering>

</xml_diff>

<commit_message>
Modelagem DB X Modelagem DS e BI - Modelagem BI (Snowflake Schema)
</commit_message>
<xml_diff>
--- a/Readme.docx
+++ b/Readme.docx
@@ -49,7 +49,7 @@
         <w:pStyle w:val="Date"/>
       </w:pPr>
       <w:r>
-        <w:t xml:space="preserve">2022-09-30</w:t>
+        <w:t xml:space="preserve">2022-10-01</w:t>
       </w:r>
     </w:p>
     <w:sdt>
@@ -19740,7 +19740,7 @@
       </w:r>
     </w:p>
     <w:bookmarkEnd w:id="107"/>
-    <w:bookmarkStart w:id="126" w:name="Xf24ead1eeb6c1d7d4e0824d6c12529a9a078804"/>
+    <w:bookmarkStart w:id="135" w:name="Xf24ead1eeb6c1d7d4e0824d6c12529a9a078804"/>
     <w:p>
       <w:pPr>
         <w:pStyle w:val="Heading1"/>
@@ -21099,7 +21099,7 @@
       </w:r>
     </w:p>
     <w:bookmarkEnd w:id="112"/>
-    <w:bookmarkStart w:id="125" w:name="modelagem-business-intelligence"/>
+    <w:bookmarkStart w:id="134" w:name="modelagem-business-intelligence"/>
     <w:p>
       <w:pPr>
         <w:pStyle w:val="Heading2"/>
@@ -22245,7 +22245,7 @@
       </w:r>
     </w:p>
     <w:bookmarkEnd w:id="123"/>
-    <w:bookmarkStart w:id="124" w:name="snowflake-schema"/>
+    <w:bookmarkStart w:id="133" w:name="snowflake-schema"/>
     <w:p>
       <w:pPr>
         <w:pStyle w:val="Heading3"/>
@@ -22261,50 +22261,6 @@
       </w:r>
       <w:r>
         <w:t xml:space="preserve">SNOWFLAKE SCHEMA</w:t>
-      </w:r>
-    </w:p>
-    <w:p>
-      <w:r>
-        <w:br w:type="page"/>
-      </w:r>
-    </w:p>
-    <w:bookmarkEnd w:id="124"/>
-    <w:bookmarkEnd w:id="125"/>
-    <w:bookmarkEnd w:id="126"/>
-    <w:bookmarkStart w:id="129" w:name="observações"/>
-    <w:p>
-      <w:pPr>
-        <w:pStyle w:val="Heading1"/>
-      </w:pPr>
-      <w:r>
-        <w:rPr>
-          <w:rStyle w:val="SectionNumber"/>
-        </w:rPr>
-        <w:t xml:space="preserve">12</w:t>
-      </w:r>
-      <w:r>
-        <w:tab/>
-      </w:r>
-      <w:r>
-        <w:t xml:space="preserve">Observações</w:t>
-      </w:r>
-    </w:p>
-    <w:bookmarkStart w:id="127" w:name="exportação-de-dados"/>
-    <w:p>
-      <w:pPr>
-        <w:pStyle w:val="Heading2"/>
-      </w:pPr>
-      <w:r>
-        <w:rPr>
-          <w:rStyle w:val="SectionNumber"/>
-        </w:rPr>
-        <w:t xml:space="preserve">12.1</w:t>
-      </w:r>
-      <w:r>
-        <w:tab/>
-      </w:r>
-      <w:r>
-        <w:t xml:space="preserve">Exportação de dados</w:t>
       </w:r>
     </w:p>
     <w:p>
@@ -22316,22 +22272,23 @@
         <w:pStyle w:val="Compact"/>
       </w:pPr>
       <w:r>
-        <w:t xml:space="preserve">Uma das maneiras mais facil de exportar dados é atraves da extensão</w:t>
-      </w:r>
-      <w:r>
-        <w:t xml:space="preserve"> </w:t>
-      </w:r>
-      <w:r>
-        <w:t xml:space="preserve">“</w:t>
-      </w:r>
-      <w:r>
-        <w:t xml:space="preserve">.csv</w:t>
-      </w:r>
-      <w:r>
-        <w:t xml:space="preserve">”</w:t>
-      </w:r>
-      <w:r>
-        <w:t xml:space="preserve">.</w:t>
+        <w:t xml:space="preserve">O</w:t>
+      </w:r>
+      <w:r>
+        <w:t xml:space="preserve"> </w:t>
+      </w:r>
+      <w:r>
+        <w:rPr>
+          <w:bCs/>
+          <w:b/>
+        </w:rPr>
+        <w:t xml:space="preserve">Snowflake Schema</w:t>
+      </w:r>
+      <w:r>
+        <w:t xml:space="preserve"> </w:t>
+      </w:r>
+      <w:r>
+        <w:t xml:space="preserve">adiciona complexidade ao modelo, com o objetivo de reduzir a redundância no armazenamento.</w:t>
       </w:r>
       <w:r>
         <w:br/>
@@ -22346,38 +22303,39 @@
         <w:pStyle w:val="Compact"/>
       </w:pPr>
       <w:r>
-        <w:t xml:space="preserve">O</w:t>
-      </w:r>
-      <w:r>
-        <w:t xml:space="preserve"> </w:t>
-      </w:r>
-      <w:r>
-        <w:rPr>
-          <w:bCs/>
-          <w:b/>
-        </w:rPr>
-        <w:t xml:space="preserve">PostgreSQL</w:t>
-      </w:r>
-      <w:r>
-        <w:t xml:space="preserve"> </w:t>
-      </w:r>
-      <w:r>
-        <w:t xml:space="preserve">ofecere opções para facilmente exportar dados em</w:t>
-      </w:r>
-      <w:r>
-        <w:t xml:space="preserve"> </w:t>
-      </w:r>
-      <w:r>
-        <w:t xml:space="preserve">“</w:t>
-      </w:r>
-      <w:r>
-        <w:t xml:space="preserve">.csv</w:t>
-      </w:r>
-      <w:r>
-        <w:t xml:space="preserve">”</w:t>
-      </w:r>
-      <w:r>
-        <w:t xml:space="preserve">.</w:t>
+        <w:t xml:space="preserve">Uma</w:t>
+      </w:r>
+      <w:r>
+        <w:t xml:space="preserve"> </w:t>
+      </w:r>
+      <w:r>
+        <w:rPr>
+          <w:iCs/>
+          <w:i/>
+        </w:rPr>
+        <w:t xml:space="preserve">dimensão</w:t>
+      </w:r>
+      <w:r>
+        <w:t xml:space="preserve"> </w:t>
+      </w:r>
+      <w:r>
+        <w:t xml:space="preserve">de</w:t>
+      </w:r>
+      <w:r>
+        <w:t xml:space="preserve"> </w:t>
+      </w:r>
+      <w:r>
+        <w:rPr>
+          <w:bCs/>
+          <w:b/>
+        </w:rPr>
+        <w:t xml:space="preserve">Snowflake Schema</w:t>
+      </w:r>
+      <w:r>
+        <w:t xml:space="preserve"> </w:t>
+      </w:r>
+      <w:r>
+        <w:t xml:space="preserve">(Modelo de Floco de Neve) é um conjunto de tabelas normalizadas para uma única entidade de negócios.</w:t>
       </w:r>
       <w:r>
         <w:br/>
@@ -22392,7 +22350,385 @@
         <w:pStyle w:val="Compact"/>
       </w:pPr>
       <w:r>
-        <w:t xml:space="preserve">Passo a passo:</w:t>
+        <w:t xml:space="preserve">Este modelo apresenta uma decomposição de uma ou mais</w:t>
+      </w:r>
+      <w:r>
+        <w:t xml:space="preserve"> </w:t>
+      </w:r>
+      <w:r>
+        <w:rPr>
+          <w:bCs/>
+          <w:b/>
+        </w:rPr>
+        <w:t xml:space="preserve">dimensões</w:t>
+      </w:r>
+      <w:r>
+        <w:t xml:space="preserve"> </w:t>
+      </w:r>
+      <w:r>
+        <w:t xml:space="preserve">que possuem hierarquias.</w:t>
+      </w:r>
+      <w:r>
+        <w:br/>
+      </w:r>
+    </w:p>
+    <w:p>
+      <w:pPr>
+        <w:numPr>
+          <w:ilvl w:val="0"/>
+          <w:numId w:val="1140"/>
+        </w:numPr>
+        <w:pStyle w:val="Compact"/>
+      </w:pPr>
+      <w:r>
+        <w:t xml:space="preserve">Modelo Teórico:</w:t>
+      </w:r>
+      <w:r>
+        <w:br/>
+      </w:r>
+      <w:r>
+        <w:drawing>
+          <wp:inline>
+            <wp:extent cx="2101167" cy="1799999"/>
+            <wp:effectExtent b="0" l="0" r="0" t="0"/>
+            <wp:docPr descr="" title="" id="125" name="Picture"/>
+            <a:graphic>
+              <a:graphicData uri="http://schemas.openxmlformats.org/drawingml/2006/picture">
+                <pic:pic>
+                  <pic:nvPicPr>
+                    <pic:cNvPr descr="./Imagens/Snowflake_Schema.png" id="126" name="Picture"/>
+                    <pic:cNvPicPr>
+                      <a:picLocks noChangeArrowheads="1" noChangeAspect="1"/>
+                    </pic:cNvPicPr>
+                  </pic:nvPicPr>
+                  <pic:blipFill>
+                    <a:blip r:embed="rId124"/>
+                    <a:stretch>
+                      <a:fillRect/>
+                    </a:stretch>
+                  </pic:blipFill>
+                  <pic:spPr bwMode="auto">
+                    <a:xfrm>
+                      <a:off x="0" y="0"/>
+                      <a:ext cx="2101167" cy="1799999"/>
+                    </a:xfrm>
+                    <a:prstGeom prst="rect">
+                      <a:avLst/>
+                    </a:prstGeom>
+                    <a:noFill/>
+                    <a:ln w="9525">
+                      <a:noFill/>
+                      <a:headEnd/>
+                      <a:tailEnd/>
+                    </a:ln>
+                  </pic:spPr>
+                </pic:pic>
+              </a:graphicData>
+            </a:graphic>
+          </wp:inline>
+        </w:drawing>
+      </w:r>
+      <w:r>
+        <w:br/>
+      </w:r>
+    </w:p>
+    <w:p>
+      <w:pPr>
+        <w:numPr>
+          <w:ilvl w:val="0"/>
+          <w:numId w:val="1140"/>
+        </w:numPr>
+        <w:pStyle w:val="Compact"/>
+      </w:pPr>
+      <w:r>
+        <w:t xml:space="preserve">Ou seja, no modelo Floco existem tabelas de dimensões auxiliares que normalizam as tabelas de dimensões principais.</w:t>
+      </w:r>
+      <w:r>
+        <w:br/>
+      </w:r>
+    </w:p>
+    <w:p>
+      <w:pPr>
+        <w:numPr>
+          <w:ilvl w:val="0"/>
+          <w:numId w:val="1140"/>
+        </w:numPr>
+        <w:pStyle w:val="Compact"/>
+      </w:pPr>
+      <w:r>
+        <w:t xml:space="preserve">Exemplo:</w:t>
+      </w:r>
+      <w:r>
+        <w:br/>
+      </w:r>
+      <w:r>
+        <w:t xml:space="preserve">A</w:t>
+      </w:r>
+      <w:r>
+        <w:t xml:space="preserve"> </w:t>
+      </w:r>
+      <w:r>
+        <w:rPr>
+          <w:bCs/>
+          <w:b/>
+        </w:rPr>
+        <w:t xml:space="preserve">Adventure Works</w:t>
+      </w:r>
+      <w:r>
+        <w:t xml:space="preserve"> </w:t>
+      </w:r>
+      <w:r>
+        <w:t xml:space="preserve">classifica</w:t>
+      </w:r>
+      <w:r>
+        <w:t xml:space="preserve"> </w:t>
+      </w:r>
+      <w:r>
+        <w:rPr>
+          <w:iCs/>
+          <w:i/>
+        </w:rPr>
+        <w:t xml:space="preserve">produtos</w:t>
+      </w:r>
+      <w:r>
+        <w:t xml:space="preserve"> </w:t>
+      </w:r>
+      <w:r>
+        <w:t xml:space="preserve">por</w:t>
+      </w:r>
+      <w:r>
+        <w:t xml:space="preserve"> </w:t>
+      </w:r>
+      <w:r>
+        <w:rPr>
+          <w:iCs/>
+          <w:i/>
+        </w:rPr>
+        <w:t xml:space="preserve">categoria</w:t>
+      </w:r>
+      <w:r>
+        <w:t xml:space="preserve"> </w:t>
+      </w:r>
+      <w:r>
+        <w:t xml:space="preserve">e</w:t>
+      </w:r>
+      <w:r>
+        <w:t xml:space="preserve"> </w:t>
+      </w:r>
+      <w:r>
+        <w:rPr>
+          <w:iCs/>
+          <w:i/>
+        </w:rPr>
+        <w:t xml:space="preserve">subcategoria</w:t>
+      </w:r>
+      <w:r>
+        <w:t xml:space="preserve">. Os</w:t>
+      </w:r>
+      <w:r>
+        <w:t xml:space="preserve"> </w:t>
+      </w:r>
+      <w:r>
+        <w:rPr>
+          <w:iCs/>
+          <w:i/>
+        </w:rPr>
+        <w:t xml:space="preserve">produtos</w:t>
+      </w:r>
+      <w:r>
+        <w:t xml:space="preserve"> </w:t>
+      </w:r>
+      <w:r>
+        <w:t xml:space="preserve">são</w:t>
+      </w:r>
+      <w:r>
+        <w:t xml:space="preserve"> </w:t>
+      </w:r>
+      <w:r>
+        <w:rPr>
+          <w:bCs/>
+          <w:b/>
+        </w:rPr>
+        <w:t xml:space="preserve">atribuídos</w:t>
+      </w:r>
+      <w:r>
+        <w:t xml:space="preserve"> </w:t>
+      </w:r>
+      <w:r>
+        <w:t xml:space="preserve">a</w:t>
+      </w:r>
+      <w:r>
+        <w:t xml:space="preserve"> </w:t>
+      </w:r>
+      <w:r>
+        <w:rPr>
+          <w:iCs/>
+          <w:i/>
+        </w:rPr>
+        <w:t xml:space="preserve">subcategorias</w:t>
+      </w:r>
+      <w:r>
+        <w:t xml:space="preserve"> </w:t>
+      </w:r>
+      <w:r>
+        <w:t xml:space="preserve">e as</w:t>
+      </w:r>
+      <w:r>
+        <w:t xml:space="preserve"> </w:t>
+      </w:r>
+      <w:r>
+        <w:rPr>
+          <w:iCs/>
+          <w:i/>
+        </w:rPr>
+        <w:t xml:space="preserve">subcategorias</w:t>
+      </w:r>
+      <w:r>
+        <w:t xml:space="preserve">, por sua vez, são atribuídas a</w:t>
+      </w:r>
+      <w:r>
+        <w:t xml:space="preserve"> </w:t>
+      </w:r>
+      <w:r>
+        <w:rPr>
+          <w:iCs/>
+          <w:i/>
+        </w:rPr>
+        <w:t xml:space="preserve">categorias</w:t>
+      </w:r>
+      <w:r>
+        <w:t xml:space="preserve">. No</w:t>
+      </w:r>
+      <w:r>
+        <w:t xml:space="preserve"> </w:t>
+      </w:r>
+      <w:r>
+        <w:rPr>
+          <w:bCs/>
+          <w:b/>
+        </w:rPr>
+        <w:t xml:space="preserve">data warehouse relacional</w:t>
+      </w:r>
+      <w:r>
+        <w:t xml:space="preserve"> </w:t>
+      </w:r>
+      <w:r>
+        <w:t xml:space="preserve">da</w:t>
+      </w:r>
+      <w:r>
+        <w:t xml:space="preserve"> </w:t>
+      </w:r>
+      <w:r>
+        <w:rPr>
+          <w:bCs/>
+          <w:b/>
+        </w:rPr>
+        <w:t xml:space="preserve">Adventure Works</w:t>
+      </w:r>
+      <w:r>
+        <w:t xml:space="preserve">, a dimensão de produto é normalizada e armazenada em três tabelas relacionadas:</w:t>
+      </w:r>
+      <w:r>
+        <w:t xml:space="preserve"> </w:t>
+      </w:r>
+      <w:r>
+        <w:rPr>
+          <w:bCs/>
+          <w:b/>
+        </w:rPr>
+        <w:t xml:space="preserve">DimProductCategory</w:t>
+      </w:r>
+      <w:r>
+        <w:t xml:space="preserve">,</w:t>
+      </w:r>
+      <w:r>
+        <w:t xml:space="preserve"> </w:t>
+      </w:r>
+      <w:r>
+        <w:rPr>
+          <w:bCs/>
+          <w:b/>
+        </w:rPr>
+        <w:t xml:space="preserve">DimProductSubcategory</w:t>
+      </w:r>
+      <w:r>
+        <w:t xml:space="preserve"> </w:t>
+      </w:r>
+      <w:r>
+        <w:t xml:space="preserve">e</w:t>
+      </w:r>
+      <w:r>
+        <w:t xml:space="preserve"> </w:t>
+      </w:r>
+      <w:r>
+        <w:rPr>
+          <w:bCs/>
+          <w:b/>
+        </w:rPr>
+        <w:t xml:space="preserve">DimProduct</w:t>
+      </w:r>
+      <w:r>
+        <w:t xml:space="preserve">.</w:t>
+      </w:r>
+      <w:r>
+        <w:br/>
+      </w:r>
+      <w:r>
+        <w:drawing>
+          <wp:inline>
+            <wp:extent cx="4926888" cy="1799999"/>
+            <wp:effectExtent b="0" l="0" r="0" t="0"/>
+            <wp:docPr descr="" title="" id="128" name="Picture"/>
+            <a:graphic>
+              <a:graphicData uri="http://schemas.openxmlformats.org/drawingml/2006/picture">
+                <pic:pic>
+                  <pic:nvPicPr>
+                    <pic:cNvPr descr="./Imagens/Snowflake_design_tables.png" id="129" name="Picture"/>
+                    <pic:cNvPicPr>
+                      <a:picLocks noChangeArrowheads="1" noChangeAspect="1"/>
+                    </pic:cNvPicPr>
+                  </pic:nvPicPr>
+                  <pic:blipFill>
+                    <a:blip r:embed="rId127"/>
+                    <a:stretch>
+                      <a:fillRect/>
+                    </a:stretch>
+                  </pic:blipFill>
+                  <pic:spPr bwMode="auto">
+                    <a:xfrm>
+                      <a:off x="0" y="0"/>
+                      <a:ext cx="4926888" cy="1799999"/>
+                    </a:xfrm>
+                    <a:prstGeom prst="rect">
+                      <a:avLst/>
+                    </a:prstGeom>
+                    <a:noFill/>
+                    <a:ln w="9525">
+                      <a:noFill/>
+                      <a:headEnd/>
+                      <a:tailEnd/>
+                    </a:ln>
+                  </pic:spPr>
+                </pic:pic>
+              </a:graphicData>
+            </a:graphic>
+          </wp:inline>
+        </w:drawing>
+      </w:r>
+      <w:r>
+        <w:br/>
+      </w:r>
+    </w:p>
+    <w:p>
+      <w:pPr>
+        <w:numPr>
+          <w:ilvl w:val="0"/>
+          <w:numId w:val="1140"/>
+        </w:numPr>
+        <w:pStyle w:val="Compact"/>
+      </w:pPr>
+      <w:r>
+        <w:t xml:space="preserve">Processo de Modelagem:</w:t>
       </w:r>
       <w:r>
         <w:br/>
@@ -22407,26 +22743,7 @@
         <w:pStyle w:val="Compact"/>
       </w:pPr>
       <w:r>
-        <w:t xml:space="preserve">Basta fazer a consulta que deseja exportar, pela aba</w:t>
-      </w:r>
-      <w:r>
-        <w:t xml:space="preserve"> </w:t>
-      </w:r>
-      <w:r>
-        <w:t xml:space="preserve">“</w:t>
-      </w:r>
-      <w:r>
-        <w:rPr>
-          <w:bCs/>
-          <w:b/>
-        </w:rPr>
-        <w:t xml:space="preserve">Query Tools</w:t>
-      </w:r>
-      <w:r>
-        <w:t xml:space="preserve">”</w:t>
-      </w:r>
-      <w:r>
-        <w:t xml:space="preserve">.</w:t>
+        <w:t xml:space="preserve">Definição dos processos de negócio;</w:t>
       </w:r>
       <w:r>
         <w:br/>
@@ -22441,23 +22758,169 @@
         <w:pStyle w:val="Compact"/>
       </w:pPr>
       <w:r>
-        <w:t xml:space="preserve">Lembrando de colocar</w:t>
-      </w:r>
-      <w:r>
-        <w:t xml:space="preserve"> </w:t>
+        <w:t xml:space="preserve">Declaração/definição da granularidade;</w:t>
+      </w:r>
+      <w:r>
+        <w:br/>
+      </w:r>
+    </w:p>
+    <w:p>
+      <w:pPr>
+        <w:numPr>
+          <w:ilvl w:val="1"/>
+          <w:numId w:val="1141"/>
+        </w:numPr>
+        <w:pStyle w:val="Compact"/>
+      </w:pPr>
+      <w:r>
+        <w:t xml:space="preserve">Identificação dos Fatos;</w:t>
+      </w:r>
+      <w:r>
+        <w:br/>
+      </w:r>
+    </w:p>
+    <w:p>
+      <w:pPr>
+        <w:numPr>
+          <w:ilvl w:val="1"/>
+          <w:numId w:val="1141"/>
+        </w:numPr>
+        <w:pStyle w:val="Compact"/>
+      </w:pPr>
+      <w:r>
+        <w:t xml:space="preserve">Identificação das Dimensões;</w:t>
+      </w:r>
+      <w:r>
+        <w:br/>
+      </w:r>
+    </w:p>
+    <w:p>
+      <w:pPr>
+        <w:numPr>
+          <w:ilvl w:val="0"/>
+          <w:numId w:val="1140"/>
+        </w:numPr>
+        <w:pStyle w:val="Compact"/>
+      </w:pPr>
+      <w:r>
+        <w:rPr>
+          <w:bCs/>
+          <w:b/>
+        </w:rPr>
+        <w:t xml:space="preserve">Glanularidade</w:t>
+      </w:r>
+      <w:r>
+        <w:t xml:space="preserve"> </w:t>
+      </w:r>
+      <w:r>
+        <w:t xml:space="preserve">vesus</w:t>
+      </w:r>
+      <w:r>
+        <w:t xml:space="preserve"> </w:t>
+      </w:r>
+      <w:r>
+        <w:rPr>
+          <w:bCs/>
+          <w:b/>
+        </w:rPr>
+        <w:t xml:space="preserve">Detalhamento</w:t>
+      </w:r>
+      <w:r>
+        <w:t xml:space="preserve">:</w:t>
+      </w:r>
+      <w:r>
+        <w:br/>
+      </w:r>
+    </w:p>
+    <w:p>
+      <w:pPr>
+        <w:numPr>
+          <w:ilvl w:val="1"/>
+          <w:numId w:val="1142"/>
+        </w:numPr>
+        <w:pStyle w:val="Compact"/>
+      </w:pPr>
+      <w:r>
+        <w:t xml:space="preserve">A granularidade está diretamente ligada na criação das fatos, impactando e definindo o volume de dados a ser armazenado e processado em cada fato.</w:t>
+      </w:r>
+      <w:r>
+        <w:br/>
+      </w:r>
+    </w:p>
+    <w:p>
+      <w:pPr>
+        <w:numPr>
+          <w:ilvl w:val="1"/>
+          <w:numId w:val="1142"/>
+        </w:numPr>
+        <w:pStyle w:val="Compact"/>
+      </w:pPr>
+      <w:r>
+        <w:t xml:space="preserve">A granularidade diz respeito ao nível de detalhamento dos dados que vamos armazenar em um determinado fato, onde:</w:t>
+      </w:r>
+      <w:r>
+        <w:br/>
+      </w:r>
+      <w:r>
+        <w:t xml:space="preserve">“</w:t>
       </w:r>
       <w:r>
         <w:rPr>
           <w:iCs/>
           <w:i/>
         </w:rPr>
-        <w:t xml:space="preserve">alias</w:t>
-      </w:r>
-      <w:r>
-        <w:t xml:space="preserve"> </w:t>
-      </w:r>
-      <w:r>
-        <w:t xml:space="preserve">nas colunas/campos que levam funções, para melhor entendimento de quem for fazer a leitura do arquivo exportado.</w:t>
+        <w:t xml:space="preserve">Quanto maior a granularidade, menor o nível de detalhamento e quanto menor a granularidade, maior o nível de detalhamento</w:t>
+      </w:r>
+      <w:r>
+        <w:t xml:space="preserve">”</w:t>
+      </w:r>
+      <w:r>
+        <w:t xml:space="preserve">.</w:t>
+      </w:r>
+      <w:r>
+        <w:br/>
+      </w:r>
+      <w:r>
+        <w:drawing>
+          <wp:inline>
+            <wp:extent cx="1124137" cy="1799999"/>
+            <wp:effectExtent b="0" l="0" r="0" t="0"/>
+            <wp:docPr descr="" title="" id="131" name="Picture"/>
+            <a:graphic>
+              <a:graphicData uri="http://schemas.openxmlformats.org/drawingml/2006/picture">
+                <pic:pic>
+                  <pic:nvPicPr>
+                    <pic:cNvPr descr="./Imagens/Granularidade_x_Detalhamento.png" id="132" name="Picture"/>
+                    <pic:cNvPicPr>
+                      <a:picLocks noChangeArrowheads="1" noChangeAspect="1"/>
+                    </pic:cNvPicPr>
+                  </pic:nvPicPr>
+                  <pic:blipFill>
+                    <a:blip r:embed="rId130"/>
+                    <a:stretch>
+                      <a:fillRect/>
+                    </a:stretch>
+                  </pic:blipFill>
+                  <pic:spPr bwMode="auto">
+                    <a:xfrm>
+                      <a:off x="0" y="0"/>
+                      <a:ext cx="1124137" cy="1799999"/>
+                    </a:xfrm>
+                    <a:prstGeom prst="rect">
+                      <a:avLst/>
+                    </a:prstGeom>
+                    <a:noFill/>
+                    <a:ln w="9525">
+                      <a:noFill/>
+                      <a:headEnd/>
+                      <a:tailEnd/>
+                    </a:ln>
+                  </pic:spPr>
+                </pic:pic>
+              </a:graphicData>
+            </a:graphic>
+          </wp:inline>
+        </w:drawing>
       </w:r>
       <w:r>
         <w:br/>
@@ -22467,12 +22930,161 @@
       <w:pPr>
         <w:numPr>
           <w:ilvl w:val="1"/>
-          <w:numId w:val="1141"/>
-        </w:numPr>
-        <w:pStyle w:val="Compact"/>
-      </w:pPr>
-      <w:r>
-        <w:t xml:space="preserve">Na janela em que aparece o resultado da consulta, tem a aba</w:t>
+          <w:numId w:val="1142"/>
+        </w:numPr>
+        <w:pStyle w:val="Compact"/>
+      </w:pPr>
+      <w:r>
+        <w:t xml:space="preserve">Exemplo de definição de granularidade:</w:t>
+      </w:r>
+      <w:r>
+        <w:br/>
+      </w:r>
+    </w:p>
+    <w:p>
+      <w:pPr>
+        <w:numPr>
+          <w:ilvl w:val="2"/>
+          <w:numId w:val="1143"/>
+        </w:numPr>
+        <w:pStyle w:val="Compact"/>
+      </w:pPr>
+      <w:r>
+        <w:t xml:space="preserve">Vendas de uma loja varejista, onde em uma fato com</w:t>
+      </w:r>
+      <w:r>
+        <w:t xml:space="preserve"> </w:t>
+      </w:r>
+      <w:r>
+        <w:rPr>
+          <w:bCs/>
+          <w:b/>
+        </w:rPr>
+        <w:t xml:space="preserve">baixa granularidade</w:t>
+      </w:r>
+      <w:r>
+        <w:t xml:space="preserve"> </w:t>
+      </w:r>
+      <w:r>
+        <w:t xml:space="preserve">teremos o armazenamento de dados de vendas em nível de cupom fiscal, resultando em um grande número de linhas armazenadas, porém possibilitando a visualização individual de cada venda.</w:t>
+      </w:r>
+      <w:r>
+        <w:br/>
+      </w:r>
+    </w:p>
+    <w:p>
+      <w:pPr>
+        <w:numPr>
+          <w:ilvl w:val="2"/>
+          <w:numId w:val="1143"/>
+        </w:numPr>
+        <w:pStyle w:val="Compact"/>
+      </w:pPr>
+      <w:r>
+        <w:t xml:space="preserve">Já em um</w:t>
+      </w:r>
+      <w:r>
+        <w:t xml:space="preserve"> </w:t>
+      </w:r>
+      <w:r>
+        <w:rPr>
+          <w:bCs/>
+          <w:b/>
+        </w:rPr>
+        <w:t xml:space="preserve">fato</w:t>
+      </w:r>
+      <w:r>
+        <w:t xml:space="preserve"> </w:t>
+      </w:r>
+      <w:r>
+        <w:t xml:space="preserve">determinado com</w:t>
+      </w:r>
+      <w:r>
+        <w:t xml:space="preserve"> </w:t>
+      </w:r>
+      <w:r>
+        <w:rPr>
+          <w:bCs/>
+          <w:b/>
+        </w:rPr>
+        <w:t xml:space="preserve">alta granularidade</w:t>
+      </w:r>
+      <w:r>
+        <w:t xml:space="preserve">, poderíamos armazenar os dados de vendas consolidados por dia, assim reduziríamos a quantidade de linhas armazenadas na tabela, mas perderíamos a capacidade de ver detalhadamente cada venda.</w:t>
+      </w:r>
+      <w:r>
+        <w:br/>
+      </w:r>
+    </w:p>
+    <w:p>
+      <w:pPr>
+        <w:numPr>
+          <w:ilvl w:val="2"/>
+          <w:numId w:val="1143"/>
+        </w:numPr>
+        <w:pStyle w:val="Compact"/>
+      </w:pPr>
+      <w:r>
+        <w:t xml:space="preserve">É possível ainda ter os dois cenários dentro do mesmo modelo, onde a fato seria selecionada de acordo com a necessidade da consulta, permitindo assim tornar o modelo mais eficiente.</w:t>
+      </w:r>
+      <w:r>
+        <w:br/>
+      </w:r>
+    </w:p>
+    <w:p>
+      <w:r>
+        <w:br w:type="page"/>
+      </w:r>
+    </w:p>
+    <w:bookmarkEnd w:id="133"/>
+    <w:bookmarkEnd w:id="134"/>
+    <w:bookmarkEnd w:id="135"/>
+    <w:bookmarkStart w:id="138" w:name="observações"/>
+    <w:p>
+      <w:pPr>
+        <w:pStyle w:val="Heading1"/>
+      </w:pPr>
+      <w:r>
+        <w:rPr>
+          <w:rStyle w:val="SectionNumber"/>
+        </w:rPr>
+        <w:t xml:space="preserve">12</w:t>
+      </w:r>
+      <w:r>
+        <w:tab/>
+      </w:r>
+      <w:r>
+        <w:t xml:space="preserve">Observações</w:t>
+      </w:r>
+    </w:p>
+    <w:bookmarkStart w:id="136" w:name="exportação-de-dados"/>
+    <w:p>
+      <w:pPr>
+        <w:pStyle w:val="Heading2"/>
+      </w:pPr>
+      <w:r>
+        <w:rPr>
+          <w:rStyle w:val="SectionNumber"/>
+        </w:rPr>
+        <w:t xml:space="preserve">12.1</w:t>
+      </w:r>
+      <w:r>
+        <w:tab/>
+      </w:r>
+      <w:r>
+        <w:t xml:space="preserve">Exportação de dados</w:t>
+      </w:r>
+    </w:p>
+    <w:p>
+      <w:pPr>
+        <w:numPr>
+          <w:ilvl w:val="0"/>
+          <w:numId w:val="1144"/>
+        </w:numPr>
+        <w:pStyle w:val="Compact"/>
+      </w:pPr>
+      <w:r>
+        <w:t xml:space="preserve">Uma das maneiras mais facil de exportar dados é atraves da extensão</w:t>
       </w:r>
       <w:r>
         <w:t xml:space="preserve"> </w:t>
@@ -22481,50 +23093,172 @@
         <w:t xml:space="preserve">“</w:t>
       </w:r>
       <w:r>
-        <w:t xml:space="preserve">Data Output</w:t>
+        <w:t xml:space="preserve">.csv</w:t>
       </w:r>
       <w:r>
         <w:t xml:space="preserve">”</w:t>
       </w:r>
       <w:r>
-        <w:t xml:space="preserve"> </w:t>
-      </w:r>
-      <w:r>
-        <w:t xml:space="preserve">(na qual, por default, já é a aba em que aparecem os resultados das consultas), tem o ícone</w:t>
+        <w:t xml:space="preserve">.</w:t>
+      </w:r>
+      <w:r>
+        <w:br/>
+      </w:r>
+    </w:p>
+    <w:p>
+      <w:pPr>
+        <w:numPr>
+          <w:ilvl w:val="0"/>
+          <w:numId w:val="1144"/>
+        </w:numPr>
+        <w:pStyle w:val="Compact"/>
+      </w:pPr>
+      <w:r>
+        <w:t xml:space="preserve">O</w:t>
+      </w:r>
+      <w:r>
+        <w:t xml:space="preserve"> </w:t>
+      </w:r>
+      <w:r>
+        <w:rPr>
+          <w:bCs/>
+          <w:b/>
+        </w:rPr>
+        <w:t xml:space="preserve">PostgreSQL</w:t>
+      </w:r>
+      <w:r>
+        <w:t xml:space="preserve"> </w:t>
+      </w:r>
+      <w:r>
+        <w:t xml:space="preserve">ofecere opções para facilmente exportar dados em</w:t>
       </w:r>
       <w:r>
         <w:t xml:space="preserve"> </w:t>
       </w:r>
       <w:r>
         <w:t xml:space="preserve">“</w:t>
+      </w:r>
+      <w:r>
+        <w:t xml:space="preserve">.csv</w:t>
+      </w:r>
+      <w:r>
+        <w:t xml:space="preserve">”</w:t>
+      </w:r>
+      <w:r>
+        <w:t xml:space="preserve">.</w:t>
+      </w:r>
+      <w:r>
+        <w:br/>
+      </w:r>
+    </w:p>
+    <w:p>
+      <w:pPr>
+        <w:numPr>
+          <w:ilvl w:val="0"/>
+          <w:numId w:val="1144"/>
+        </w:numPr>
+        <w:pStyle w:val="Compact"/>
+      </w:pPr>
+      <w:r>
+        <w:t xml:space="preserve">Passo a passo:</w:t>
+      </w:r>
+      <w:r>
+        <w:br/>
+      </w:r>
+    </w:p>
+    <w:p>
+      <w:pPr>
+        <w:numPr>
+          <w:ilvl w:val="1"/>
+          <w:numId w:val="1145"/>
+        </w:numPr>
+        <w:pStyle w:val="Compact"/>
+      </w:pPr>
+      <w:r>
+        <w:t xml:space="preserve">Basta fazer a consulta que deseja exportar, pela aba</w:t>
+      </w:r>
+      <w:r>
+        <w:t xml:space="preserve"> </w:t>
+      </w:r>
+      <w:r>
+        <w:t xml:space="preserve">“</w:t>
+      </w:r>
+      <w:r>
+        <w:rPr>
+          <w:bCs/>
+          <w:b/>
+        </w:rPr>
+        <w:t xml:space="preserve">Query Tools</w:t>
+      </w:r>
+      <w:r>
+        <w:t xml:space="preserve">”</w:t>
+      </w:r>
+      <w:r>
+        <w:t xml:space="preserve">.</w:t>
+      </w:r>
+      <w:r>
+        <w:br/>
+      </w:r>
+    </w:p>
+    <w:p>
+      <w:pPr>
+        <w:numPr>
+          <w:ilvl w:val="1"/>
+          <w:numId w:val="1145"/>
+        </w:numPr>
+        <w:pStyle w:val="Compact"/>
+      </w:pPr>
+      <w:r>
+        <w:t xml:space="preserve">Lembrando de colocar</w:t>
+      </w:r>
+      <w:r>
+        <w:t xml:space="preserve"> </w:t>
       </w:r>
       <w:r>
         <w:rPr>
           <w:iCs/>
           <w:i/>
         </w:rPr>
-        <w:t xml:space="preserve">Save results to file</w:t>
+        <w:t xml:space="preserve">alias</w:t>
+      </w:r>
+      <w:r>
+        <w:t xml:space="preserve"> </w:t>
+      </w:r>
+      <w:r>
+        <w:t xml:space="preserve">nas colunas/campos que levam funções, para melhor entendimento de quem for fazer a leitura do arquivo exportado.</w:t>
+      </w:r>
+      <w:r>
+        <w:br/>
+      </w:r>
+    </w:p>
+    <w:p>
+      <w:pPr>
+        <w:numPr>
+          <w:ilvl w:val="1"/>
+          <w:numId w:val="1145"/>
+        </w:numPr>
+        <w:pStyle w:val="Compact"/>
+      </w:pPr>
+      <w:r>
+        <w:t xml:space="preserve">Na janela em que aparece o resultado da consulta, tem a aba</w:t>
+      </w:r>
+      <w:r>
+        <w:t xml:space="preserve"> </w:t>
+      </w:r>
+      <w:r>
+        <w:t xml:space="preserve">“</w:t>
+      </w:r>
+      <w:r>
+        <w:t xml:space="preserve">Data Output</w:t>
       </w:r>
       <w:r>
         <w:t xml:space="preserve">”</w:t>
       </w:r>
       <w:r>
-        <w:t xml:space="preserve">.</w:t>
-      </w:r>
-      <w:r>
-        <w:br/>
-      </w:r>
-    </w:p>
-    <w:p>
-      <w:pPr>
-        <w:numPr>
-          <w:ilvl w:val="1"/>
-          <w:numId w:val="1141"/>
-        </w:numPr>
-        <w:pStyle w:val="Compact"/>
-      </w:pPr>
-      <w:r>
-        <w:t xml:space="preserve">Ao clickar no ícone</w:t>
+        <w:t xml:space="preserve"> </w:t>
+      </w:r>
+      <w:r>
+        <w:t xml:space="preserve">(na qual, por default, já é a aba em que aparecem os resultados das consultas), tem o ícone</w:t>
       </w:r>
       <w:r>
         <w:t xml:space="preserve"> </w:t>
@@ -22543,6 +23277,40 @@
         <w:t xml:space="preserve">”</w:t>
       </w:r>
       <w:r>
+        <w:t xml:space="preserve">.</w:t>
+      </w:r>
+      <w:r>
+        <w:br/>
+      </w:r>
+    </w:p>
+    <w:p>
+      <w:pPr>
+        <w:numPr>
+          <w:ilvl w:val="1"/>
+          <w:numId w:val="1145"/>
+        </w:numPr>
+        <w:pStyle w:val="Compact"/>
+      </w:pPr>
+      <w:r>
+        <w:t xml:space="preserve">Ao clickar no ícone</w:t>
+      </w:r>
+      <w:r>
+        <w:t xml:space="preserve"> </w:t>
+      </w:r>
+      <w:r>
+        <w:t xml:space="preserve">“</w:t>
+      </w:r>
+      <w:r>
+        <w:rPr>
+          <w:iCs/>
+          <w:i/>
+        </w:rPr>
+        <w:t xml:space="preserve">Save results to file</w:t>
+      </w:r>
+      <w:r>
+        <w:t xml:space="preserve">”</w:t>
+      </w:r>
+      <w:r>
         <w:t xml:space="preserve">, é oferecido a opção de salvar a consulta como</w:t>
       </w:r>
       <w:r>
@@ -22564,8 +23332,8 @@
         <w:br/>
       </w:r>
     </w:p>
-    <w:bookmarkEnd w:id="127"/>
-    <w:bookmarkStart w:id="128" w:name="Xa8bf588064960458c5d85f6667a5ef7152c8394"/>
+    <w:bookmarkEnd w:id="136"/>
+    <w:bookmarkStart w:id="137" w:name="Xa8bf588064960458c5d85f6667a5ef7152c8394"/>
     <w:p>
       <w:pPr>
         <w:pStyle w:val="Heading2"/>
@@ -22587,7 +23355,7 @@
       <w:pPr>
         <w:numPr>
           <w:ilvl w:val="0"/>
-          <w:numId w:val="1142"/>
+          <w:numId w:val="1146"/>
         </w:numPr>
         <w:pStyle w:val="Compact"/>
       </w:pPr>
@@ -22602,7 +23370,7 @@
       <w:pPr>
         <w:numPr>
           <w:ilvl w:val="1"/>
-          <w:numId w:val="1143"/>
+          <w:numId w:val="1147"/>
         </w:numPr>
         <w:pStyle w:val="Compact"/>
       </w:pPr>
@@ -22617,7 +23385,7 @@
       <w:pPr>
         <w:numPr>
           <w:ilvl w:val="0"/>
-          <w:numId w:val="1142"/>
+          <w:numId w:val="1146"/>
         </w:numPr>
         <w:pStyle w:val="Compact"/>
       </w:pPr>
@@ -22632,7 +23400,7 @@
       <w:pPr>
         <w:numPr>
           <w:ilvl w:val="1"/>
-          <w:numId w:val="1144"/>
+          <w:numId w:val="1148"/>
         </w:numPr>
         <w:pStyle w:val="Compact"/>
       </w:pPr>
@@ -22648,9 +23416,9 @@
         <w:br w:type="page"/>
       </w:r>
     </w:p>
-    <w:bookmarkEnd w:id="128"/>
-    <w:bookmarkEnd w:id="129"/>
-    <w:bookmarkStart w:id="131" w:name="andamento-dos-estudos"/>
+    <w:bookmarkEnd w:id="137"/>
+    <w:bookmarkEnd w:id="138"/>
+    <w:bookmarkStart w:id="140" w:name="andamento-dos-estudos"/>
     <w:p>
       <w:pPr>
         <w:pStyle w:val="Heading1"/>
@@ -22668,7 +23436,7 @@
         <w:t xml:space="preserve">Andamento dos Estudos</w:t>
       </w:r>
     </w:p>
-    <w:bookmarkStart w:id="130" w:name="assunto-em-andamento"/>
+    <w:bookmarkStart w:id="139" w:name="assunto-em-andamento"/>
     <w:p>
       <w:pPr>
         <w:pStyle w:val="Heading2"/>
@@ -22691,14 +23459,14 @@
         <w:pStyle w:val="FirstParagraph"/>
       </w:pPr>
       <w:r>
-        <w:t xml:space="preserve">Atualmente estou estudando Módulo 30 - AULA 125.</w:t>
-      </w:r>
-      <w:r>
-        <w:br/>
-      </w:r>
-    </w:p>
-    <w:bookmarkEnd w:id="130"/>
-    <w:bookmarkEnd w:id="131"/>
+        <w:t xml:space="preserve">Atualmente estou estudando Módulo 30 - AULA 126.</w:t>
+      </w:r>
+      <w:r>
+        <w:br/>
+      </w:r>
+    </w:p>
+    <w:bookmarkEnd w:id="139"/>
+    <w:bookmarkEnd w:id="140"/>
     <w:sectPr/>
   </w:body>
 </w:document>
@@ -24032,6 +24800,18 @@
     <w:abstractNumId w:val="991"/>
   </w:num>
   <w:num w:numId="1144">
+    <w:abstractNumId w:val="991"/>
+  </w:num>
+  <w:num w:numId="1145">
+    <w:abstractNumId w:val="991"/>
+  </w:num>
+  <w:num w:numId="1146">
+    <w:abstractNumId w:val="991"/>
+  </w:num>
+  <w:num w:numId="1147">
+    <w:abstractNumId w:val="991"/>
+  </w:num>
+  <w:num w:numId="1148">
     <w:abstractNumId w:val="991"/>
   </w:num>
 </w:numbering>

</xml_diff>

<commit_message>
Importação e exportação de dados de um arquivo
</commit_message>
<xml_diff>
--- a/Readme.docx
+++ b/Readme.docx
@@ -49,7 +49,7 @@
         <w:pStyle w:val="Date"/>
       </w:pPr>
       <w:r>
-        <w:t xml:space="preserve">2022-10-02</w:t>
+        <w:t xml:space="preserve">2022-10-04</w:t>
       </w:r>
     </w:p>
     <w:sdt>
@@ -23039,7 +23039,7 @@
     <w:bookmarkEnd w:id="133"/>
     <w:bookmarkEnd w:id="134"/>
     <w:bookmarkEnd w:id="135"/>
-    <w:bookmarkStart w:id="136" w:name="Xfe324c408518d715fc214ca23cb0165131c0879"/>
+    <w:bookmarkStart w:id="139" w:name="X9546ccb732711465be6aea1a0b6e14d08747e6f"/>
     <w:p>
       <w:pPr>
         <w:pStyle w:val="Heading1"/>
@@ -23054,83 +23054,25 @@
         <w:tab/>
       </w:r>
       <w:r>
-        <w:t xml:space="preserve">Aula 127 Parte 1 - Importação de Arquivos</w:t>
-      </w:r>
-    </w:p>
-    <w:p>
-      <w:r>
-        <w:br w:type="page"/>
-      </w:r>
-    </w:p>
-    <w:bookmarkEnd w:id="136"/>
-    <w:bookmarkStart w:id="137" w:name="aula-127-parte-2---verificando-a-moda"/>
-    <w:p>
-      <w:pPr>
-        <w:pStyle w:val="Heading1"/>
+        <w:t xml:space="preserve">Aula 127 Parte 1 - Importação de dados de um arquivo</w:t>
+      </w:r>
+    </w:p>
+    <w:bookmarkStart w:id="136" w:name="Xa07c89e6949bbd2f21509e60360541aba974d38"/>
+    <w:p>
+      <w:pPr>
+        <w:pStyle w:val="Heading2"/>
       </w:pPr>
       <w:r>
         <w:rPr>
           <w:rStyle w:val="SectionNumber"/>
         </w:rPr>
-        <w:t xml:space="preserve">13</w:t>
+        <w:t xml:space="preserve">12.1</w:t>
       </w:r>
       <w:r>
         <w:tab/>
       </w:r>
       <w:r>
-        <w:t xml:space="preserve">Aula 127 Parte 2 - Verificando a</w:t>
-      </w:r>
-      <w:r>
-        <w:t xml:space="preserve"> </w:t>
-      </w:r>
-      <w:r>
-        <w:rPr>
-          <w:bCs/>
-          <w:b/>
-        </w:rPr>
-        <w:t xml:space="preserve">MODA</w:t>
-      </w:r>
-    </w:p>
-    <w:p>
-      <w:r>
-        <w:br w:type="page"/>
-      </w:r>
-    </w:p>
-    <w:bookmarkEnd w:id="137"/>
-    <w:bookmarkStart w:id="140" w:name="observações"/>
-    <w:p>
-      <w:pPr>
-        <w:pStyle w:val="Heading1"/>
-      </w:pPr>
-      <w:r>
-        <w:rPr>
-          <w:rStyle w:val="SectionNumber"/>
-        </w:rPr>
-        <w:t xml:space="preserve">14</w:t>
-      </w:r>
-      <w:r>
-        <w:tab/>
-      </w:r>
-      <w:r>
-        <w:t xml:space="preserve">Observações</w:t>
-      </w:r>
-    </w:p>
-    <w:bookmarkStart w:id="138" w:name="exportação-de-dados"/>
-    <w:p>
-      <w:pPr>
-        <w:pStyle w:val="Heading2"/>
-      </w:pPr>
-      <w:r>
-        <w:rPr>
-          <w:rStyle w:val="SectionNumber"/>
-        </w:rPr>
-        <w:t xml:space="preserve">14.1</w:t>
-      </w:r>
-      <w:r>
-        <w:tab/>
-      </w:r>
-      <w:r>
-        <w:t xml:space="preserve">Exportação de dados</w:t>
+        <w:t xml:space="preserve">Principais tipos de arquivos de importação e exportação de dados</w:t>
       </w:r>
     </w:p>
     <w:p>
@@ -23142,83 +23084,7 @@
         <w:pStyle w:val="Compact"/>
       </w:pPr>
       <w:r>
-        <w:t xml:space="preserve">Uma das maneiras mais facil de exportar dados é atraves da extensão</w:t>
-      </w:r>
-      <w:r>
-        <w:t xml:space="preserve"> </w:t>
-      </w:r>
-      <w:r>
-        <w:t xml:space="preserve">“</w:t>
-      </w:r>
-      <w:r>
-        <w:t xml:space="preserve">.csv</w:t>
-      </w:r>
-      <w:r>
-        <w:t xml:space="preserve">”</w:t>
-      </w:r>
-      <w:r>
-        <w:t xml:space="preserve">.</w:t>
-      </w:r>
-      <w:r>
-        <w:br/>
-      </w:r>
-    </w:p>
-    <w:p>
-      <w:pPr>
-        <w:numPr>
-          <w:ilvl w:val="0"/>
-          <w:numId w:val="1144"/>
-        </w:numPr>
-        <w:pStyle w:val="Compact"/>
-      </w:pPr>
-      <w:r>
-        <w:t xml:space="preserve">O</w:t>
-      </w:r>
-      <w:r>
-        <w:t xml:space="preserve"> </w:t>
-      </w:r>
-      <w:r>
-        <w:rPr>
-          <w:bCs/>
-          <w:b/>
-        </w:rPr>
-        <w:t xml:space="preserve">PostgreSQL</w:t>
-      </w:r>
-      <w:r>
-        <w:t xml:space="preserve"> </w:t>
-      </w:r>
-      <w:r>
-        <w:t xml:space="preserve">ofecere opções para facilmente exportar dados em</w:t>
-      </w:r>
-      <w:r>
-        <w:t xml:space="preserve"> </w:t>
-      </w:r>
-      <w:r>
-        <w:t xml:space="preserve">“</w:t>
-      </w:r>
-      <w:r>
-        <w:t xml:space="preserve">.csv</w:t>
-      </w:r>
-      <w:r>
-        <w:t xml:space="preserve">”</w:t>
-      </w:r>
-      <w:r>
-        <w:t xml:space="preserve">.</w:t>
-      </w:r>
-      <w:r>
-        <w:br/>
-      </w:r>
-    </w:p>
-    <w:p>
-      <w:pPr>
-        <w:numPr>
-          <w:ilvl w:val="0"/>
-          <w:numId w:val="1144"/>
-        </w:numPr>
-        <w:pStyle w:val="Compact"/>
-      </w:pPr>
-      <w:r>
-        <w:t xml:space="preserve">Passo a passo:</w:t>
+        <w:t xml:space="preserve">Os tipos mais comuns de arquivos gerados são:</w:t>
       </w:r>
       <w:r>
         <w:br/>
@@ -23233,26 +23099,49 @@
         <w:pStyle w:val="Compact"/>
       </w:pPr>
       <w:r>
-        <w:t xml:space="preserve">Basta fazer a consulta que deseja exportar, pela aba</w:t>
-      </w:r>
-      <w:r>
-        <w:t xml:space="preserve"> </w:t>
-      </w:r>
+        <w:t xml:space="preserve">No Caso de Servidores:</w:t>
+      </w:r>
+      <w:r>
+        <w:br/>
+      </w:r>
+    </w:p>
+    <w:p>
+      <w:pPr>
+        <w:numPr>
+          <w:ilvl w:val="2"/>
+          <w:numId w:val="1146"/>
+        </w:numPr>
+        <w:pStyle w:val="Compact"/>
+      </w:pPr>
       <w:r>
         <w:t xml:space="preserve">“</w:t>
       </w:r>
       <w:r>
-        <w:rPr>
-          <w:bCs/>
-          <w:b/>
-        </w:rPr>
-        <w:t xml:space="preserve">Query Tools</w:t>
+        <w:t xml:space="preserve">.log</w:t>
       </w:r>
       <w:r>
         <w:t xml:space="preserve">”</w:t>
       </w:r>
       <w:r>
-        <w:t xml:space="preserve">.</w:t>
+        <w:br/>
+      </w:r>
+    </w:p>
+    <w:p>
+      <w:pPr>
+        <w:numPr>
+          <w:ilvl w:val="2"/>
+          <w:numId w:val="1146"/>
+        </w:numPr>
+        <w:pStyle w:val="Compact"/>
+      </w:pPr>
+      <w:r>
+        <w:t xml:space="preserve">“</w:t>
+      </w:r>
+      <w:r>
+        <w:t xml:space="preserve">.csv</w:t>
+      </w:r>
+      <w:r>
+        <w:t xml:space="preserve">”</w:t>
       </w:r>
       <w:r>
         <w:br/>
@@ -23267,7 +23156,306 @@
         <w:pStyle w:val="Compact"/>
       </w:pPr>
       <w:r>
-        <w:t xml:space="preserve">Lembrando de colocar</w:t>
+        <w:t xml:space="preserve">No caso de Banco de dados:</w:t>
+      </w:r>
+      <w:r>
+        <w:br/>
+      </w:r>
+    </w:p>
+    <w:p>
+      <w:pPr>
+        <w:numPr>
+          <w:ilvl w:val="2"/>
+          <w:numId w:val="1147"/>
+        </w:numPr>
+        <w:pStyle w:val="Compact"/>
+      </w:pPr>
+      <w:r>
+        <w:t xml:space="preserve">“</w:t>
+      </w:r>
+      <w:r>
+        <w:t xml:space="preserve">.csv</w:t>
+      </w:r>
+      <w:r>
+        <w:t xml:space="preserve">”</w:t>
+      </w:r>
+      <w:r>
+        <w:br/>
+      </w:r>
+    </w:p>
+    <w:p>
+      <w:pPr>
+        <w:numPr>
+          <w:ilvl w:val="2"/>
+          <w:numId w:val="1147"/>
+        </w:numPr>
+        <w:pStyle w:val="Compact"/>
+      </w:pPr>
+      <w:r>
+        <w:t xml:space="preserve">outros arquivos relacionais.</w:t>
+      </w:r>
+      <w:r>
+        <w:br/>
+      </w:r>
+    </w:p>
+    <w:bookmarkEnd w:id="136"/>
+    <w:bookmarkStart w:id="137" w:name="exportar-arquivos"/>
+    <w:p>
+      <w:pPr>
+        <w:pStyle w:val="Heading2"/>
+      </w:pPr>
+      <w:r>
+        <w:rPr>
+          <w:rStyle w:val="SectionNumber"/>
+        </w:rPr>
+        <w:t xml:space="preserve">12.2</w:t>
+      </w:r>
+      <w:r>
+        <w:tab/>
+      </w:r>
+      <w:r>
+        <w:t xml:space="preserve">Exportar Arquivos</w:t>
+      </w:r>
+    </w:p>
+    <w:p>
+      <w:pPr>
+        <w:numPr>
+          <w:ilvl w:val="0"/>
+          <w:numId w:val="1148"/>
+        </w:numPr>
+        <w:pStyle w:val="Compact"/>
+      </w:pPr>
+      <w:r>
+        <w:t xml:space="preserve">Um aspecto importante ao exportar um arquivo, devemos passar do</w:t>
+      </w:r>
+      <w:r>
+        <w:t xml:space="preserve"> </w:t>
+      </w:r>
+      <w:r>
+        <w:t xml:space="preserve">“</w:t>
+      </w:r>
+      <w:r>
+        <w:t xml:space="preserve">modelo relacional</w:t>
+      </w:r>
+      <w:r>
+        <w:t xml:space="preserve">”</w:t>
+      </w:r>
+      <w:r>
+        <w:t xml:space="preserve"> </w:t>
+      </w:r>
+      <w:r>
+        <w:t xml:space="preserve">para o</w:t>
+      </w:r>
+      <w:r>
+        <w:t xml:space="preserve"> </w:t>
+      </w:r>
+      <w:r>
+        <w:t xml:space="preserve">“</w:t>
+      </w:r>
+      <w:r>
+        <w:t xml:space="preserve">modelo colunar</w:t>
+      </w:r>
+      <w:r>
+        <w:t xml:space="preserve">”</w:t>
+      </w:r>
+      <w:r>
+        <w:t xml:space="preserve">, facilitando assim o trabalho desse arquivo com linguagens de programação (R, Python, …).</w:t>
+      </w:r>
+      <w:r>
+        <w:br/>
+      </w:r>
+    </w:p>
+    <w:p>
+      <w:pPr>
+        <w:numPr>
+          <w:ilvl w:val="0"/>
+          <w:numId w:val="1148"/>
+        </w:numPr>
+        <w:pStyle w:val="Compact"/>
+      </w:pPr>
+      <w:r>
+        <w:t xml:space="preserve">No processo de passar do</w:t>
+      </w:r>
+      <w:r>
+        <w:t xml:space="preserve"> </w:t>
+      </w:r>
+      <w:r>
+        <w:t xml:space="preserve">“</w:t>
+      </w:r>
+      <w:r>
+        <w:t xml:space="preserve">modelo relacional</w:t>
+      </w:r>
+      <w:r>
+        <w:t xml:space="preserve">”</w:t>
+      </w:r>
+      <w:r>
+        <w:t xml:space="preserve"> </w:t>
+      </w:r>
+      <w:r>
+        <w:t xml:space="preserve">para o</w:t>
+      </w:r>
+      <w:r>
+        <w:t xml:space="preserve"> </w:t>
+      </w:r>
+      <w:r>
+        <w:t xml:space="preserve">“</w:t>
+      </w:r>
+      <w:r>
+        <w:t xml:space="preserve">modelo colunar</w:t>
+      </w:r>
+      <w:r>
+        <w:t xml:space="preserve">”</w:t>
+      </w:r>
+      <w:r>
+        <w:t xml:space="preserve">, antes de exportarmos os dados, devemos fazer uma</w:t>
+      </w:r>
+      <w:r>
+        <w:t xml:space="preserve"> </w:t>
+      </w:r>
+      <w:r>
+        <w:rPr>
+          <w:bCs/>
+          <w:b/>
+        </w:rPr>
+        <w:t xml:space="preserve">Query</w:t>
+      </w:r>
+      <w:r>
+        <w:t xml:space="preserve"> </w:t>
+      </w:r>
+      <w:r>
+        <w:t xml:space="preserve">(consulta) que junte numa única tabela as informações a serem exportadas, podendo adicionar informações de resumo dos dados (como por exemplo, funções de agregação: max, min, avg, …), e então exportar o resultado desta</w:t>
+      </w:r>
+      <w:r>
+        <w:t xml:space="preserve"> </w:t>
+      </w:r>
+      <w:r>
+        <w:rPr>
+          <w:bCs/>
+          <w:b/>
+        </w:rPr>
+        <w:t xml:space="preserve">Query</w:t>
+      </w:r>
+      <w:r>
+        <w:t xml:space="preserve"> </w:t>
+      </w:r>
+      <w:r>
+        <w:t xml:space="preserve">(consulta).</w:t>
+      </w:r>
+      <w:r>
+        <w:br/>
+      </w:r>
+    </w:p>
+    <w:bookmarkEnd w:id="137"/>
+    <w:bookmarkStart w:id="138" w:name="importar-arquivos"/>
+    <w:p>
+      <w:pPr>
+        <w:pStyle w:val="Heading2"/>
+      </w:pPr>
+      <w:r>
+        <w:rPr>
+          <w:rStyle w:val="SectionNumber"/>
+        </w:rPr>
+        <w:t xml:space="preserve">12.3</w:t>
+      </w:r>
+      <w:r>
+        <w:tab/>
+      </w:r>
+      <w:r>
+        <w:t xml:space="preserve">Importar Arquivos</w:t>
+      </w:r>
+    </w:p>
+    <w:p>
+      <w:pPr>
+        <w:numPr>
+          <w:ilvl w:val="0"/>
+          <w:numId w:val="1149"/>
+        </w:numPr>
+        <w:pStyle w:val="Compact"/>
+      </w:pPr>
+      <w:r>
+        <w:t xml:space="preserve">O principal formato de arquivo para importação é o</w:t>
+      </w:r>
+      <w:r>
+        <w:t xml:space="preserve"> </w:t>
+      </w:r>
+      <w:r>
+        <w:t xml:space="preserve">“</w:t>
+      </w:r>
+      <w:r>
+        <w:t xml:space="preserve">.csv</w:t>
+      </w:r>
+      <w:r>
+        <w:t xml:space="preserve">”</w:t>
+      </w:r>
+      <w:r>
+        <w:t xml:space="preserve">.</w:t>
+      </w:r>
+      <w:r>
+        <w:br/>
+      </w:r>
+    </w:p>
+    <w:p>
+      <w:pPr>
+        <w:numPr>
+          <w:ilvl w:val="0"/>
+          <w:numId w:val="1149"/>
+        </w:numPr>
+        <w:pStyle w:val="Compact"/>
+      </w:pPr>
+      <w:r>
+        <w:t xml:space="preserve">O passo a passo:</w:t>
+      </w:r>
+      <w:r>
+        <w:br/>
+      </w:r>
+    </w:p>
+    <w:p>
+      <w:pPr>
+        <w:numPr>
+          <w:ilvl w:val="1"/>
+          <w:numId w:val="1150"/>
+        </w:numPr>
+        <w:pStyle w:val="Compact"/>
+      </w:pPr>
+      <w:r>
+        <w:t xml:space="preserve">Preparação da tabela para receber os dados importados.</w:t>
+      </w:r>
+      <w:r>
+        <w:br/>
+      </w:r>
+      <w:r>
+        <w:t xml:space="preserve">Criação de uma tabela (</w:t>
+      </w:r>
+      <w:r>
+        <w:rPr>
+          <w:bCs/>
+          <w:b/>
+        </w:rPr>
+        <w:t xml:space="preserve">CREATE TABLE</w:t>
+      </w:r>
+      <w:r>
+        <w:t xml:space="preserve">) que comporte receber os dados que serão importados do arquivo.</w:t>
+      </w:r>
+      <w:r>
+        <w:br/>
+      </w:r>
+    </w:p>
+    <w:p>
+      <w:pPr>
+        <w:numPr>
+          <w:ilvl w:val="1"/>
+          <w:numId w:val="1150"/>
+        </w:numPr>
+        <w:pStyle w:val="Compact"/>
+      </w:pPr>
+      <w:r>
+        <w:t xml:space="preserve">Definir o caminho no dispositivo (computador, servidor, …) em que esta contido o arquivo que se deseja importar.</w:t>
+      </w:r>
+      <w:r>
+        <w:br/>
+      </w:r>
+      <w:r>
+        <w:t xml:space="preserve">Por boa pratica, pode ser interessante copiar o caminho para o</w:t>
       </w:r>
       <w:r>
         <w:t xml:space="preserve"> </w:t>
@@ -23277,13 +23465,10 @@
           <w:iCs/>
           <w:i/>
         </w:rPr>
-        <w:t xml:space="preserve">alias</w:t>
-      </w:r>
-      <w:r>
-        <w:t xml:space="preserve"> </w:t>
-      </w:r>
-      <w:r>
-        <w:t xml:space="preserve">nas colunas/campos que levam funções, para melhor entendimento de quem for fazer a leitura do arquivo exportado.</w:t>
+        <w:t xml:space="preserve">script</w:t>
+      </w:r>
+      <w:r>
+        <w:t xml:space="preserve">, pois pode ser usado no código em diversos momentos, logo deixa ele de facil acesso pode ser uma boa estrategia.</w:t>
       </w:r>
       <w:r>
         <w:br/>
@@ -23293,49 +23478,44 @@
       <w:pPr>
         <w:numPr>
           <w:ilvl w:val="1"/>
-          <w:numId w:val="1145"/>
-        </w:numPr>
-        <w:pStyle w:val="Compact"/>
-      </w:pPr>
-      <w:r>
-        <w:t xml:space="preserve">Na janela em que aparece o resultado da consulta, tem a aba</w:t>
-      </w:r>
-      <w:r>
-        <w:t xml:space="preserve"> </w:t>
-      </w:r>
-      <w:r>
-        <w:t xml:space="preserve">“</w:t>
-      </w:r>
-      <w:r>
-        <w:t xml:space="preserve">Data Output</w:t>
-      </w:r>
-      <w:r>
-        <w:t xml:space="preserve">”</w:t>
-      </w:r>
-      <w:r>
-        <w:t xml:space="preserve"> </w:t>
-      </w:r>
-      <w:r>
-        <w:t xml:space="preserve">(na qual, por default, já é a aba em que aparecem os resultados das consultas), tem o ícone</w:t>
-      </w:r>
-      <w:r>
-        <w:t xml:space="preserve"> </w:t>
-      </w:r>
-      <w:r>
-        <w:t xml:space="preserve">“</w:t>
+          <w:numId w:val="1150"/>
+        </w:numPr>
+        <w:pStyle w:val="Compact"/>
+      </w:pPr>
+      <w:r>
+        <w:t xml:space="preserve">Comando de Importação</w:t>
+      </w:r>
+    </w:p>
+    <w:p>
+      <w:pPr>
+        <w:numPr>
+          <w:ilvl w:val="1"/>
+          <w:numId w:val="1151"/>
+        </w:numPr>
+        <w:pStyle w:val="Compact"/>
+      </w:pPr>
+      <w:r>
+        <w:rPr>
+          <w:bCs/>
+          <w:b/>
+        </w:rPr>
+        <w:t xml:space="preserve">COPY</w:t>
+      </w:r>
+      <w:r>
+        <w:t xml:space="preserve"> </w:t>
       </w:r>
       <w:r>
         <w:rPr>
           <w:iCs/>
           <w:i/>
         </w:rPr>
-        <w:t xml:space="preserve">Save results to file</w:t>
-      </w:r>
-      <w:r>
-        <w:t xml:space="preserve">”</w:t>
-      </w:r>
-      <w:r>
-        <w:t xml:space="preserve">.</w:t>
+        <w:t xml:space="preserve">nome_tabela</w:t>
+      </w:r>
+      <w:r>
+        <w:br/>
+      </w:r>
+      <w:r>
+        <w:t xml:space="preserve">Indica para qual tabela vai a copia dos dados do arquivo.</w:t>
       </w:r>
       <w:r>
         <w:br/>
@@ -23345,30 +23525,781 @@
       <w:pPr>
         <w:numPr>
           <w:ilvl w:val="1"/>
-          <w:numId w:val="1145"/>
-        </w:numPr>
-        <w:pStyle w:val="Compact"/>
-      </w:pPr>
-      <w:r>
-        <w:t xml:space="preserve">Ao clickar no ícone</w:t>
-      </w:r>
-      <w:r>
-        <w:t xml:space="preserve"> </w:t>
-      </w:r>
-      <w:r>
-        <w:t xml:space="preserve">“</w:t>
+          <w:numId w:val="1151"/>
+        </w:numPr>
+        <w:pStyle w:val="Compact"/>
+      </w:pPr>
+      <w:r>
+        <w:rPr>
+          <w:bCs/>
+          <w:b/>
+        </w:rPr>
+        <w:t xml:space="preserve">FROM</w:t>
+      </w:r>
+      <w:r>
+        <w:t xml:space="preserve"> </w:t>
+      </w:r>
+      <w:r>
+        <w:t xml:space="preserve">‘</w:t>
       </w:r>
       <w:r>
         <w:rPr>
           <w:iCs/>
           <w:i/>
         </w:rPr>
+        <w:t xml:space="preserve">caminho</w:t>
+      </w:r>
+      <w:r>
+        <w:t xml:space="preserve">’</w:t>
+      </w:r>
+      <w:r>
+        <w:br/>
+      </w:r>
+      <w:r>
+        <w:t xml:space="preserve">Indica o caminho do arquivo com os dados a serem importados.</w:t>
+      </w:r>
+      <w:r>
+        <w:br/>
+      </w:r>
+    </w:p>
+    <w:p>
+      <w:pPr>
+        <w:numPr>
+          <w:ilvl w:val="1"/>
+          <w:numId w:val="1151"/>
+        </w:numPr>
+        <w:pStyle w:val="Compact"/>
+      </w:pPr>
+      <w:r>
+        <w:rPr>
+          <w:bCs/>
+          <w:b/>
+        </w:rPr>
+        <w:t xml:space="preserve">DELIMITER</w:t>
+      </w:r>
+      <w:r>
+        <w:t xml:space="preserve"> </w:t>
+      </w:r>
+      <w:r>
+        <w:t xml:space="preserve">‘</w:t>
+      </w:r>
+      <w:r>
+        <w:rPr>
+          <w:iCs/>
+          <w:i/>
+        </w:rPr>
+        <w:t xml:space="preserve">delimitador_do_campo</w:t>
+      </w:r>
+      <w:r>
+        <w:t xml:space="preserve">’</w:t>
+      </w:r>
+      <w:r>
+        <w:br/>
+      </w:r>
+      <w:r>
+        <w:t xml:space="preserve">Define o delimitador dos campos, dos dados, no arquivo. Pode ser</w:t>
+      </w:r>
+      <w:r>
+        <w:t xml:space="preserve"> </w:t>
+      </w:r>
+      <w:r>
+        <w:t xml:space="preserve">‘</w:t>
+      </w:r>
+      <w:r>
+        <w:t xml:space="preserve">,</w:t>
+      </w:r>
+      <w:r>
+        <w:t xml:space="preserve">’</w:t>
+      </w:r>
+      <w:r>
+        <w:t xml:space="preserve">,</w:t>
+      </w:r>
+      <w:r>
+        <w:t xml:space="preserve"> </w:t>
+      </w:r>
+      <w:r>
+        <w:t xml:space="preserve">‘</w:t>
+      </w:r>
+      <w:r>
+        <w:t xml:space="preserve">;</w:t>
+      </w:r>
+      <w:r>
+        <w:t xml:space="preserve">’</w:t>
+      </w:r>
+      <w:r>
+        <w:t xml:space="preserve">, ’ ’, entre outros.</w:t>
+      </w:r>
+      <w:r>
+        <w:br/>
+      </w:r>
+    </w:p>
+    <w:p>
+      <w:pPr>
+        <w:numPr>
+          <w:ilvl w:val="1"/>
+          <w:numId w:val="1151"/>
+        </w:numPr>
+        <w:pStyle w:val="Compact"/>
+      </w:pPr>
+      <w:r>
+        <w:rPr>
+          <w:bCs/>
+          <w:b/>
+        </w:rPr>
+        <w:t xml:space="preserve">CSV HEADER</w:t>
+      </w:r>
+      <w:r>
+        <w:t xml:space="preserve">;</w:t>
+      </w:r>
+      <w:r>
+        <w:br/>
+      </w:r>
+      <w:r>
+        <w:t xml:space="preserve">Define o tipo de arquivo e se contém cabeçalho. Se contiver cabeçalho, a primeira linha do arquivo é ignorada.</w:t>
+      </w:r>
+      <w:r>
+        <w:br/>
+      </w:r>
+    </w:p>
+    <w:p>
+      <w:pPr>
+        <w:numPr>
+          <w:ilvl w:val="1"/>
+          <w:numId w:val="1152"/>
+        </w:numPr>
+        <w:pStyle w:val="Compact"/>
+      </w:pPr>
+      <w:r>
+        <w:t xml:space="preserve">Verificando os dados importados.</w:t>
+      </w:r>
+      <w:r>
+        <w:br/>
+      </w:r>
+      <w:r>
+        <w:t xml:space="preserve">Dar um</w:t>
+      </w:r>
+      <w:r>
+        <w:t xml:space="preserve"> </w:t>
+      </w:r>
+      <w:r>
+        <w:rPr>
+          <w:bCs/>
+          <w:b/>
+        </w:rPr>
+        <w:t xml:space="preserve">SELECT</w:t>
+      </w:r>
+      <w:r>
+        <w:t xml:space="preserve"> </w:t>
+      </w:r>
+      <w:r>
+        <w:t xml:space="preserve">na tabela para verificar se os dados foram importados corretamente.</w:t>
+      </w:r>
+      <w:r>
+        <w:br/>
+      </w:r>
+    </w:p>
+    <w:p>
+      <w:pPr>
+        <w:numPr>
+          <w:ilvl w:val="0"/>
+          <w:numId w:val="1149"/>
+        </w:numPr>
+        <w:pStyle w:val="Compact"/>
+      </w:pPr>
+      <w:r>
+        <w:t xml:space="preserve">Sintaxe, comentários entre colchetes:</w:t>
+      </w:r>
+      <w:r>
+        <w:br/>
+      </w:r>
+      <w:r>
+        <w:t xml:space="preserve">[Criação de tabela para receber dados importados]</w:t>
+      </w:r>
+      <w:r>
+        <w:br/>
+      </w:r>
+      <w:r>
+        <w:rPr>
+          <w:bCs/>
+          <w:b/>
+        </w:rPr>
+        <w:t xml:space="preserve">CREATE TABLE</w:t>
+      </w:r>
+      <w:r>
+        <w:t xml:space="preserve"> </w:t>
+      </w:r>
+      <w:r>
+        <w:rPr>
+          <w:iCs/>
+          <w:i/>
+        </w:rPr>
+        <w:t xml:space="preserve">nome_tabela</w:t>
+      </w:r>
+      <w:r>
+        <w:t xml:space="preserve">(</w:t>
+      </w:r>
+      <w:r>
+        <w:br/>
+      </w:r>
+      <w:r>
+        <w:rPr>
+          <w:iCs/>
+          <w:i/>
+        </w:rPr>
+        <w:t xml:space="preserve">coluna_1</w:t>
+      </w:r>
+      <w:r>
+        <w:t xml:space="preserve"> </w:t>
+      </w:r>
+      <w:r>
+        <w:rPr>
+          <w:iCs/>
+          <w:i/>
+        </w:rPr>
+        <w:t xml:space="preserve">tipo</w:t>
+      </w:r>
+      <w:r>
+        <w:t xml:space="preserve">,</w:t>
+      </w:r>
+      <w:r>
+        <w:br/>
+      </w:r>
+      <w:r>
+        <w:rPr>
+          <w:iCs/>
+          <w:i/>
+        </w:rPr>
+        <w:t xml:space="preserve">coluna_2</w:t>
+      </w:r>
+      <w:r>
+        <w:t xml:space="preserve"> </w:t>
+      </w:r>
+      <w:r>
+        <w:rPr>
+          <w:iCs/>
+          <w:i/>
+        </w:rPr>
+        <w:t xml:space="preserve">tipo</w:t>
+      </w:r>
+      <w:r>
+        <w:t xml:space="preserve">,</w:t>
+      </w:r>
+      <w:r>
+        <w:br/>
+      </w:r>
+      <w:r>
+        <w:rPr>
+          <w:iCs/>
+          <w:i/>
+        </w:rPr>
+        <w:t xml:space="preserve">coluna_3</w:t>
+      </w:r>
+      <w:r>
+        <w:t xml:space="preserve"> </w:t>
+      </w:r>
+      <w:r>
+        <w:rPr>
+          <w:iCs/>
+          <w:i/>
+        </w:rPr>
+        <w:t xml:space="preserve">tipo</w:t>
+      </w:r>
+      <w:r>
+        <w:t xml:space="preserve">,</w:t>
+      </w:r>
+      <w:r>
+        <w:br/>
+      </w:r>
+      <w:r>
+        <w:t xml:space="preserve">…</w:t>
+      </w:r>
+      <w:r>
+        <w:br/>
+      </w:r>
+      <w:r>
+        <w:t xml:space="preserve">);</w:t>
+      </w:r>
+      <w:r>
+        <w:br/>
+      </w:r>
+      <w:r>
+        <w:t xml:space="preserve">[Salvando caminho para o arquivo. Não é um comando.]</w:t>
+      </w:r>
+      <w:r>
+        <w:br/>
+      </w:r>
+      <w:r>
+        <w:t xml:space="preserve">‘</w:t>
+      </w:r>
+      <w:r>
+        <w:t xml:space="preserve">C:/Scripts SQL DataScience/</w:t>
+      </w:r>
+      <w:r>
+        <w:t xml:space="preserve">’</w:t>
+      </w:r>
+      <w:r>
+        <w:br/>
+      </w:r>
+      <w:r>
+        <w:t xml:space="preserve">[Comandos de Importação de dados do arquivo]</w:t>
+      </w:r>
+      <w:r>
+        <w:br/>
+      </w:r>
+      <w:r>
+        <w:rPr>
+          <w:bCs/>
+          <w:b/>
+        </w:rPr>
+        <w:t xml:space="preserve">COPY</w:t>
+      </w:r>
+      <w:r>
+        <w:t xml:space="preserve"> </w:t>
+      </w:r>
+      <w:r>
+        <w:rPr>
+          <w:iCs/>
+          <w:i/>
+        </w:rPr>
+        <w:t xml:space="preserve">nome_tabela</w:t>
+      </w:r>
+      <w:r>
+        <w:t xml:space="preserve"> </w:t>
+      </w:r>
+      <w:r>
+        <w:t xml:space="preserve">[Indica para qual tabela vai a copia dos dados do arquivo.]</w:t>
+      </w:r>
+      <w:r>
+        <w:br/>
+      </w:r>
+      <w:r>
+        <w:rPr>
+          <w:bCs/>
+          <w:b/>
+        </w:rPr>
+        <w:t xml:space="preserve">FROM</w:t>
+      </w:r>
+      <w:r>
+        <w:t xml:space="preserve"> </w:t>
+      </w:r>
+      <w:r>
+        <w:t xml:space="preserve">‘</w:t>
+      </w:r>
+      <w:r>
+        <w:t xml:space="preserve">C:/Scripts SQL DataScience/lOGmAQUINAS.csv</w:t>
+      </w:r>
+      <w:r>
+        <w:t xml:space="preserve">’</w:t>
+      </w:r>
+      <w:r>
+        <w:t xml:space="preserve"> </w:t>
+      </w:r>
+      <w:r>
+        <w:t xml:space="preserve">[Indica o caminho do arquivo importado. Entre aspas simples.]</w:t>
+      </w:r>
+      <w:r>
+        <w:br/>
+      </w:r>
+      <w:r>
+        <w:rPr>
+          <w:bCs/>
+          <w:b/>
+        </w:rPr>
+        <w:t xml:space="preserve">DELIMITER</w:t>
+      </w:r>
+      <w:r>
+        <w:t xml:space="preserve"> </w:t>
+      </w:r>
+      <w:r>
+        <w:t xml:space="preserve">‘</w:t>
+      </w:r>
+      <w:r>
+        <w:t xml:space="preserve">,</w:t>
+      </w:r>
+      <w:r>
+        <w:t xml:space="preserve">’</w:t>
+      </w:r>
+      <w:r>
+        <w:t xml:space="preserve"> </w:t>
+      </w:r>
+      <w:r>
+        <w:t xml:space="preserve">[Define o delimitador dos campos no arquivo. Entre aspas simples.]</w:t>
+      </w:r>
+      <w:r>
+        <w:br/>
+      </w:r>
+      <w:r>
+        <w:rPr>
+          <w:bCs/>
+          <w:b/>
+        </w:rPr>
+        <w:t xml:space="preserve">CSV HEADER</w:t>
+      </w:r>
+      <w:r>
+        <w:t xml:space="preserve">; [Indica que o arquivo tem cabeçalho, por conta disto deve ignorar a primeira linha.]</w:t>
+      </w:r>
+      <w:r>
+        <w:br/>
+      </w:r>
+      <w:r>
+        <w:t xml:space="preserve">[Verificando os dados importados]</w:t>
+      </w:r>
+      <w:r>
+        <w:br/>
+      </w:r>
+      <w:r>
+        <w:rPr>
+          <w:bCs/>
+          <w:b/>
+        </w:rPr>
+        <w:t xml:space="preserve">SELECT</w:t>
+      </w:r>
+      <w:r>
+        <w:t xml:space="preserve"> </w:t>
+      </w:r>
+      <w:r>
+        <w:t xml:space="preserve">*</w:t>
+      </w:r>
+      <w:r>
+        <w:t xml:space="preserve"> </w:t>
+      </w:r>
+      <w:r>
+        <w:rPr>
+          <w:bCs/>
+          <w:b/>
+        </w:rPr>
+        <w:t xml:space="preserve">FROM</w:t>
+      </w:r>
+      <w:r>
+        <w:t xml:space="preserve"> </w:t>
+      </w:r>
+      <w:r>
+        <w:rPr>
+          <w:iCs/>
+          <w:i/>
+        </w:rPr>
+        <w:t xml:space="preserve">nome_tabela</w:t>
+      </w:r>
+      <w:r>
+        <w:t xml:space="preserve">;</w:t>
+      </w:r>
+      <w:r>
+        <w:br/>
+      </w:r>
+    </w:p>
+    <w:p>
+      <w:r>
+        <w:br w:type="page"/>
+      </w:r>
+    </w:p>
+    <w:bookmarkEnd w:id="138"/>
+    <w:bookmarkEnd w:id="139"/>
+    <w:bookmarkStart w:id="140" w:name="aula-127-parte-2---verificando-a-moda"/>
+    <w:p>
+      <w:pPr>
+        <w:pStyle w:val="Heading1"/>
+      </w:pPr>
+      <w:r>
+        <w:rPr>
+          <w:rStyle w:val="SectionNumber"/>
+        </w:rPr>
+        <w:t xml:space="preserve">13</w:t>
+      </w:r>
+      <w:r>
+        <w:tab/>
+      </w:r>
+      <w:r>
+        <w:t xml:space="preserve">Aula 127 Parte 2 - Verificando a</w:t>
+      </w:r>
+      <w:r>
+        <w:t xml:space="preserve"> </w:t>
+      </w:r>
+      <w:r>
+        <w:rPr>
+          <w:bCs/>
+          <w:b/>
+        </w:rPr>
+        <w:t xml:space="preserve">MODA</w:t>
+      </w:r>
+    </w:p>
+    <w:p>
+      <w:r>
+        <w:br w:type="page"/>
+      </w:r>
+    </w:p>
+    <w:bookmarkEnd w:id="140"/>
+    <w:bookmarkStart w:id="143" w:name="observações"/>
+    <w:p>
+      <w:pPr>
+        <w:pStyle w:val="Heading1"/>
+      </w:pPr>
+      <w:r>
+        <w:rPr>
+          <w:rStyle w:val="SectionNumber"/>
+        </w:rPr>
+        <w:t xml:space="preserve">14</w:t>
+      </w:r>
+      <w:r>
+        <w:tab/>
+      </w:r>
+      <w:r>
+        <w:t xml:space="preserve">Observações</w:t>
+      </w:r>
+    </w:p>
+    <w:bookmarkStart w:id="141" w:name="exportação-de-dados"/>
+    <w:p>
+      <w:pPr>
+        <w:pStyle w:val="Heading2"/>
+      </w:pPr>
+      <w:r>
+        <w:rPr>
+          <w:rStyle w:val="SectionNumber"/>
+        </w:rPr>
+        <w:t xml:space="preserve">14.1</w:t>
+      </w:r>
+      <w:r>
+        <w:tab/>
+      </w:r>
+      <w:r>
+        <w:t xml:space="preserve">Exportação de dados</w:t>
+      </w:r>
+    </w:p>
+    <w:p>
+      <w:pPr>
+        <w:numPr>
+          <w:ilvl w:val="0"/>
+          <w:numId w:val="1153"/>
+        </w:numPr>
+        <w:pStyle w:val="Compact"/>
+      </w:pPr>
+      <w:r>
+        <w:t xml:space="preserve">Uma das maneiras mais facil de exportar dados é atraves da extensão</w:t>
+      </w:r>
+      <w:r>
+        <w:t xml:space="preserve"> </w:t>
+      </w:r>
+      <w:r>
+        <w:t xml:space="preserve">“</w:t>
+      </w:r>
+      <w:r>
+        <w:t xml:space="preserve">.csv</w:t>
+      </w:r>
+      <w:r>
+        <w:t xml:space="preserve">”</w:t>
+      </w:r>
+      <w:r>
+        <w:t xml:space="preserve">.</w:t>
+      </w:r>
+      <w:r>
+        <w:br/>
+      </w:r>
+    </w:p>
+    <w:p>
+      <w:pPr>
+        <w:numPr>
+          <w:ilvl w:val="0"/>
+          <w:numId w:val="1153"/>
+        </w:numPr>
+        <w:pStyle w:val="Compact"/>
+      </w:pPr>
+      <w:r>
+        <w:t xml:space="preserve">O</w:t>
+      </w:r>
+      <w:r>
+        <w:t xml:space="preserve"> </w:t>
+      </w:r>
+      <w:r>
+        <w:rPr>
+          <w:bCs/>
+          <w:b/>
+        </w:rPr>
+        <w:t xml:space="preserve">PostgreSQL</w:t>
+      </w:r>
+      <w:r>
+        <w:t xml:space="preserve"> </w:t>
+      </w:r>
+      <w:r>
+        <w:t xml:space="preserve">ofecere opções para facilmente exportar dados em</w:t>
+      </w:r>
+      <w:r>
+        <w:t xml:space="preserve"> </w:t>
+      </w:r>
+      <w:r>
+        <w:t xml:space="preserve">“</w:t>
+      </w:r>
+      <w:r>
+        <w:t xml:space="preserve">.csv</w:t>
+      </w:r>
+      <w:r>
+        <w:t xml:space="preserve">”</w:t>
+      </w:r>
+      <w:r>
+        <w:t xml:space="preserve">.</w:t>
+      </w:r>
+      <w:r>
+        <w:br/>
+      </w:r>
+    </w:p>
+    <w:p>
+      <w:pPr>
+        <w:numPr>
+          <w:ilvl w:val="0"/>
+          <w:numId w:val="1153"/>
+        </w:numPr>
+        <w:pStyle w:val="Compact"/>
+      </w:pPr>
+      <w:r>
+        <w:t xml:space="preserve">Passo a passo:</w:t>
+      </w:r>
+      <w:r>
+        <w:br/>
+      </w:r>
+    </w:p>
+    <w:p>
+      <w:pPr>
+        <w:numPr>
+          <w:ilvl w:val="1"/>
+          <w:numId w:val="1154"/>
+        </w:numPr>
+        <w:pStyle w:val="Compact"/>
+      </w:pPr>
+      <w:r>
+        <w:t xml:space="preserve">Basta fazer a consulta que deseja exportar, pela aba</w:t>
+      </w:r>
+      <w:r>
+        <w:t xml:space="preserve"> </w:t>
+      </w:r>
+      <w:r>
+        <w:t xml:space="preserve">“</w:t>
+      </w:r>
+      <w:r>
+        <w:rPr>
+          <w:bCs/>
+          <w:b/>
+        </w:rPr>
+        <w:t xml:space="preserve">Query Tools</w:t>
+      </w:r>
+      <w:r>
+        <w:t xml:space="preserve">”</w:t>
+      </w:r>
+      <w:r>
+        <w:t xml:space="preserve">.</w:t>
+      </w:r>
+      <w:r>
+        <w:br/>
+      </w:r>
+    </w:p>
+    <w:p>
+      <w:pPr>
+        <w:numPr>
+          <w:ilvl w:val="1"/>
+          <w:numId w:val="1154"/>
+        </w:numPr>
+        <w:pStyle w:val="Compact"/>
+      </w:pPr>
+      <w:r>
+        <w:t xml:space="preserve">Lembrando de colocar</w:t>
+      </w:r>
+      <w:r>
+        <w:t xml:space="preserve"> </w:t>
+      </w:r>
+      <w:r>
+        <w:rPr>
+          <w:iCs/>
+          <w:i/>
+        </w:rPr>
+        <w:t xml:space="preserve">alias</w:t>
+      </w:r>
+      <w:r>
+        <w:t xml:space="preserve"> </w:t>
+      </w:r>
+      <w:r>
+        <w:t xml:space="preserve">nas colunas/campos que levam funções, para melhor entendimento de quem for fazer a leitura do arquivo exportado.</w:t>
+      </w:r>
+      <w:r>
+        <w:br/>
+      </w:r>
+    </w:p>
+    <w:p>
+      <w:pPr>
+        <w:numPr>
+          <w:ilvl w:val="1"/>
+          <w:numId w:val="1154"/>
+        </w:numPr>
+        <w:pStyle w:val="Compact"/>
+      </w:pPr>
+      <w:r>
+        <w:t xml:space="preserve">Na janela em que aparece o resultado da consulta, tem a aba</w:t>
+      </w:r>
+      <w:r>
+        <w:t xml:space="preserve"> </w:t>
+      </w:r>
+      <w:r>
+        <w:t xml:space="preserve">“</w:t>
+      </w:r>
+      <w:r>
+        <w:t xml:space="preserve">Data Output</w:t>
+      </w:r>
+      <w:r>
+        <w:t xml:space="preserve">”</w:t>
+      </w:r>
+      <w:r>
+        <w:t xml:space="preserve"> </w:t>
+      </w:r>
+      <w:r>
+        <w:t xml:space="preserve">(na qual, por default, já é a aba em que aparecem os resultados das consultas), tem o ícone</w:t>
+      </w:r>
+      <w:r>
+        <w:t xml:space="preserve"> </w:t>
+      </w:r>
+      <w:r>
+        <w:t xml:space="preserve">“</w:t>
+      </w:r>
+      <w:r>
+        <w:rPr>
+          <w:iCs/>
+          <w:i/>
+        </w:rPr>
         <w:t xml:space="preserve">Save results to file</w:t>
       </w:r>
       <w:r>
         <w:t xml:space="preserve">”</w:t>
       </w:r>
       <w:r>
+        <w:t xml:space="preserve">.</w:t>
+      </w:r>
+      <w:r>
+        <w:br/>
+      </w:r>
+    </w:p>
+    <w:p>
+      <w:pPr>
+        <w:numPr>
+          <w:ilvl w:val="1"/>
+          <w:numId w:val="1154"/>
+        </w:numPr>
+        <w:pStyle w:val="Compact"/>
+      </w:pPr>
+      <w:r>
+        <w:t xml:space="preserve">Ao clickar no ícone</w:t>
+      </w:r>
+      <w:r>
+        <w:t xml:space="preserve"> </w:t>
+      </w:r>
+      <w:r>
+        <w:t xml:space="preserve">“</w:t>
+      </w:r>
+      <w:r>
+        <w:rPr>
+          <w:iCs/>
+          <w:i/>
+        </w:rPr>
+        <w:t xml:space="preserve">Save results to file</w:t>
+      </w:r>
+      <w:r>
+        <w:t xml:space="preserve">”</w:t>
+      </w:r>
+      <w:r>
         <w:t xml:space="preserve">, é oferecido a opção de salvar a consulta como</w:t>
       </w:r>
       <w:r>
@@ -23390,8 +24321,8 @@
         <w:br/>
       </w:r>
     </w:p>
-    <w:bookmarkEnd w:id="138"/>
-    <w:bookmarkStart w:id="139" w:name="Xa8bf588064960458c5d85f6667a5ef7152c8394"/>
+    <w:bookmarkEnd w:id="141"/>
+    <w:bookmarkStart w:id="142" w:name="Xa8bf588064960458c5d85f6667a5ef7152c8394"/>
     <w:p>
       <w:pPr>
         <w:pStyle w:val="Heading2"/>
@@ -23413,7 +24344,7 @@
       <w:pPr>
         <w:numPr>
           <w:ilvl w:val="0"/>
-          <w:numId w:val="1146"/>
+          <w:numId w:val="1155"/>
         </w:numPr>
         <w:pStyle w:val="Compact"/>
       </w:pPr>
@@ -23428,7 +24359,7 @@
       <w:pPr>
         <w:numPr>
           <w:ilvl w:val="1"/>
-          <w:numId w:val="1147"/>
+          <w:numId w:val="1156"/>
         </w:numPr>
         <w:pStyle w:val="Compact"/>
       </w:pPr>
@@ -23443,7 +24374,7 @@
       <w:pPr>
         <w:numPr>
           <w:ilvl w:val="0"/>
-          <w:numId w:val="1146"/>
+          <w:numId w:val="1155"/>
         </w:numPr>
         <w:pStyle w:val="Compact"/>
       </w:pPr>
@@ -23458,7 +24389,7 @@
       <w:pPr>
         <w:numPr>
           <w:ilvl w:val="1"/>
-          <w:numId w:val="1148"/>
+          <w:numId w:val="1157"/>
         </w:numPr>
         <w:pStyle w:val="Compact"/>
       </w:pPr>
@@ -23474,9 +24405,9 @@
         <w:br w:type="page"/>
       </w:r>
     </w:p>
-    <w:bookmarkEnd w:id="139"/>
-    <w:bookmarkEnd w:id="140"/>
-    <w:bookmarkStart w:id="142" w:name="andamento-dos-estudos"/>
+    <w:bookmarkEnd w:id="142"/>
+    <w:bookmarkEnd w:id="143"/>
+    <w:bookmarkStart w:id="145" w:name="andamento-dos-estudos"/>
     <w:p>
       <w:pPr>
         <w:pStyle w:val="Heading1"/>
@@ -23494,7 +24425,7 @@
         <w:t xml:space="preserve">Andamento dos Estudos</w:t>
       </w:r>
     </w:p>
-    <w:bookmarkStart w:id="141" w:name="assunto-em-andamento"/>
+    <w:bookmarkStart w:id="144" w:name="assunto-em-andamento"/>
     <w:p>
       <w:pPr>
         <w:pStyle w:val="Heading2"/>
@@ -23523,8 +24454,8 @@
         <w:br/>
       </w:r>
     </w:p>
-    <w:bookmarkEnd w:id="141"/>
-    <w:bookmarkEnd w:id="142"/>
+    <w:bookmarkEnd w:id="144"/>
+    <w:bookmarkEnd w:id="145"/>
     <w:sectPr/>
   </w:body>
 </w:document>
@@ -24870,6 +25801,87 @@
     <w:abstractNumId w:val="991"/>
   </w:num>
   <w:num w:numId="1148">
+    <w:abstractNumId w:val="991"/>
+  </w:num>
+  <w:num w:numId="1149">
+    <w:abstractNumId w:val="991"/>
+  </w:num>
+  <w:num w:numId="1150">
+    <w:abstractNumId w:val="99411"/>
+    <w:lvlOverride w:ilvl="0">
+      <w:startOverride w:val="1"/>
+    </w:lvlOverride>
+    <w:lvlOverride w:ilvl="1">
+      <w:startOverride w:val="1"/>
+    </w:lvlOverride>
+    <w:lvlOverride w:ilvl="2">
+      <w:startOverride w:val="1"/>
+    </w:lvlOverride>
+    <w:lvlOverride w:ilvl="3">
+      <w:startOverride w:val="1"/>
+    </w:lvlOverride>
+    <w:lvlOverride w:ilvl="4">
+      <w:startOverride w:val="1"/>
+    </w:lvlOverride>
+    <w:lvlOverride w:ilvl="5">
+      <w:startOverride w:val="1"/>
+    </w:lvlOverride>
+    <w:lvlOverride w:ilvl="6">
+      <w:startOverride w:val="1"/>
+    </w:lvlOverride>
+    <w:lvlOverride w:ilvl="7">
+      <w:startOverride w:val="1"/>
+    </w:lvlOverride>
+    <w:lvlOverride w:ilvl="8">
+      <w:startOverride w:val="1"/>
+    </w:lvlOverride>
+  </w:num>
+  <w:num w:numId="1151">
+    <w:abstractNumId w:val="991"/>
+  </w:num>
+  <w:num w:numId="1152">
+    <w:abstractNumId w:val="99414"/>
+    <w:lvlOverride w:ilvl="0">
+      <w:startOverride w:val="4"/>
+    </w:lvlOverride>
+    <w:lvlOverride w:ilvl="1">
+      <w:startOverride w:val="4"/>
+    </w:lvlOverride>
+    <w:lvlOverride w:ilvl="2">
+      <w:startOverride w:val="4"/>
+    </w:lvlOverride>
+    <w:lvlOverride w:ilvl="3">
+      <w:startOverride w:val="4"/>
+    </w:lvlOverride>
+    <w:lvlOverride w:ilvl="4">
+      <w:startOverride w:val="4"/>
+    </w:lvlOverride>
+    <w:lvlOverride w:ilvl="5">
+      <w:startOverride w:val="4"/>
+    </w:lvlOverride>
+    <w:lvlOverride w:ilvl="6">
+      <w:startOverride w:val="4"/>
+    </w:lvlOverride>
+    <w:lvlOverride w:ilvl="7">
+      <w:startOverride w:val="4"/>
+    </w:lvlOverride>
+    <w:lvlOverride w:ilvl="8">
+      <w:startOverride w:val="4"/>
+    </w:lvlOverride>
+  </w:num>
+  <w:num w:numId="1153">
+    <w:abstractNumId w:val="991"/>
+  </w:num>
+  <w:num w:numId="1154">
+    <w:abstractNumId w:val="991"/>
+  </w:num>
+  <w:num w:numId="1155">
+    <w:abstractNumId w:val="991"/>
+  </w:num>
+  <w:num w:numId="1156">
+    <w:abstractNumId w:val="991"/>
+  </w:num>
+  <w:num w:numId="1157">
     <w:abstractNumId w:val="991"/>
   </w:num>
 </w:numbering>

</xml_diff>

<commit_message>
Estatística Básica com Banco de dados - Arredondamento
</commit_message>
<xml_diff>
--- a/Readme.docx
+++ b/Readme.docx
@@ -49,7 +49,7 @@
         <w:pStyle w:val="Date"/>
       </w:pPr>
       <w:r>
-        <w:t xml:space="preserve">2022-10-04</w:t>
+        <w:t xml:space="preserve">2022-10-06</w:t>
       </w:r>
     </w:p>
     <w:sdt>
@@ -23072,7 +23072,7 @@
         <w:tab/>
       </w:r>
       <w:r>
-        <w:t xml:space="preserve">Principais tipos de arquivos de importação e exportação de dados</w:t>
+        <w:t xml:space="preserve">Principais Tipos de Arquivos de Importação e Exportação de dados</w:t>
       </w:r>
     </w:p>
     <w:p>
@@ -23199,7 +23199,7 @@
       </w:r>
     </w:p>
     <w:bookmarkEnd w:id="136"/>
-    <w:bookmarkStart w:id="137" w:name="exportar-arquivos"/>
+    <w:bookmarkStart w:id="137" w:name="sobre-exportar-arquivos"/>
     <w:p>
       <w:pPr>
         <w:pStyle w:val="Heading2"/>
@@ -23214,7 +23214,7 @@
         <w:tab/>
       </w:r>
       <w:r>
-        <w:t xml:space="preserve">Exportar Arquivos</w:t>
+        <w:t xml:space="preserve">Sobre Exportar Arquivos</w:t>
       </w:r>
     </w:p>
     <w:p>
@@ -23994,7 +23994,7 @@
     </w:p>
     <w:bookmarkEnd w:id="138"/>
     <w:bookmarkEnd w:id="139"/>
-    <w:bookmarkStart w:id="140" w:name="aula-127-parte-2---verificando-a-moda"/>
+    <w:bookmarkStart w:id="143" w:name="Xbfc005281f304039086f0adca78b2b560c61b05"/>
     <w:p>
       <w:pPr>
         <w:pStyle w:val="Heading1"/>
@@ -24009,7 +24009,17 @@
         <w:tab/>
       </w:r>
       <w:r>
-        <w:t xml:space="preserve">Aula 127 Parte 2 - Verificando a</w:t>
+        <w:t xml:space="preserve">Aula 127 Parte 2 - Estatística com Banco de dados (</w:t>
+      </w:r>
+      <w:r>
+        <w:rPr>
+          <w:bCs/>
+          <w:b/>
+        </w:rPr>
+        <w:t xml:space="preserve">MÉDIA</w:t>
+      </w:r>
+      <w:r>
+        <w:t xml:space="preserve">,</w:t>
       </w:r>
       <w:r>
         <w:t xml:space="preserve"> </w:t>
@@ -24021,32 +24031,85 @@
         </w:rPr>
         <w:t xml:space="preserve">MODA</w:t>
       </w:r>
-    </w:p>
-    <w:p>
-      <w:r>
-        <w:br w:type="page"/>
+      <w:r>
+        <w:t xml:space="preserve"> </w:t>
+      </w:r>
+      <w:r>
+        <w:t xml:space="preserve">e</w:t>
+      </w:r>
+      <w:r>
+        <w:t xml:space="preserve"> </w:t>
+      </w:r>
+      <w:r>
+        <w:rPr>
+          <w:bCs/>
+          <w:b/>
+        </w:rPr>
+        <w:t xml:space="preserve">ARREDONDAMENTO</w:t>
+      </w:r>
+      <w:r>
+        <w:t xml:space="preserve">)</w:t>
+      </w:r>
+    </w:p>
+    <w:bookmarkStart w:id="140" w:name="média-avg"/>
+    <w:p>
+      <w:pPr>
+        <w:pStyle w:val="Heading2"/>
+      </w:pPr>
+      <w:r>
+        <w:rPr>
+          <w:rStyle w:val="SectionNumber"/>
+        </w:rPr>
+        <w:t xml:space="preserve">13.1</w:t>
+      </w:r>
+      <w:r>
+        <w:tab/>
+      </w:r>
+      <w:r>
+        <w:t xml:space="preserve">Média (</w:t>
+      </w:r>
+      <w:r>
+        <w:rPr>
+          <w:bCs/>
+          <w:b/>
+        </w:rPr>
+        <w:t xml:space="preserve">AVG</w:t>
+      </w:r>
+      <w:r>
+        <w:t xml:space="preserve">)</w:t>
       </w:r>
     </w:p>
     <w:bookmarkEnd w:id="140"/>
-    <w:bookmarkStart w:id="143" w:name="observações"/>
-    <w:p>
-      <w:pPr>
-        <w:pStyle w:val="Heading1"/>
+    <w:bookmarkStart w:id="141" w:name="moda-count"/>
+    <w:p>
+      <w:pPr>
+        <w:pStyle w:val="Heading2"/>
       </w:pPr>
       <w:r>
         <w:rPr>
           <w:rStyle w:val="SectionNumber"/>
         </w:rPr>
-        <w:t xml:space="preserve">14</w:t>
+        <w:t xml:space="preserve">13.2</w:t>
       </w:r>
       <w:r>
         <w:tab/>
       </w:r>
       <w:r>
-        <w:t xml:space="preserve">Observações</w:t>
-      </w:r>
-    </w:p>
-    <w:bookmarkStart w:id="141" w:name="exportação-de-dados"/>
+        <w:t xml:space="preserve">Moda (</w:t>
+      </w:r>
+      <w:r>
+        <w:rPr>
+          <w:bCs/>
+          <w:b/>
+        </w:rPr>
+        <w:t xml:space="preserve">COUNT</w:t>
+      </w:r>
+      <w:r>
+        <w:t xml:space="preserve">)</w:t>
+      </w:r>
+    </w:p>
+    <w:bookmarkEnd w:id="141"/>
+    <w:bookmarkStart w:id="142" w:name="arredondamento-round"/>
     <w:p>
       <w:pPr>
         <w:pStyle w:val="Heading2"/>
@@ -24055,13 +24118,23 @@
         <w:rPr>
           <w:rStyle w:val="SectionNumber"/>
         </w:rPr>
-        <w:t xml:space="preserve">14.1</w:t>
+        <w:t xml:space="preserve">13.3</w:t>
       </w:r>
       <w:r>
         <w:tab/>
       </w:r>
       <w:r>
-        <w:t xml:space="preserve">Exportação de dados</w:t>
+        <w:t xml:space="preserve">Arredondamento (</w:t>
+      </w:r>
+      <w:r>
+        <w:rPr>
+          <w:bCs/>
+          <w:b/>
+        </w:rPr>
+        <w:t xml:space="preserve">ROUND</w:t>
+      </w:r>
+      <w:r>
+        <w:t xml:space="preserve">)</w:t>
       </w:r>
     </w:p>
     <w:p>
@@ -24073,22 +24146,20 @@
         <w:pStyle w:val="Compact"/>
       </w:pPr>
       <w:r>
-        <w:t xml:space="preserve">Uma das maneiras mais facil de exportar dados é atraves da extensão</w:t>
-      </w:r>
-      <w:r>
-        <w:t xml:space="preserve"> </w:t>
-      </w:r>
-      <w:r>
-        <w:t xml:space="preserve">“</w:t>
-      </w:r>
-      <w:r>
-        <w:t xml:space="preserve">.csv</w:t>
-      </w:r>
-      <w:r>
-        <w:t xml:space="preserve">”</w:t>
-      </w:r>
-      <w:r>
-        <w:t xml:space="preserve">.</w:t>
+        <w:t xml:space="preserve">Para arredondar um valor basta aplicar a função</w:t>
+      </w:r>
+      <w:r>
+        <w:t xml:space="preserve"> </w:t>
+      </w:r>
+      <w:r>
+        <w:rPr>
+          <w:bCs/>
+          <w:b/>
+        </w:rPr>
+        <w:t xml:space="preserve">ROUND</w:t>
+      </w:r>
+      <w:r>
+        <w:t xml:space="preserve">() na coluna.</w:t>
       </w:r>
       <w:r>
         <w:br/>
@@ -24103,38 +24174,73 @@
         <w:pStyle w:val="Compact"/>
       </w:pPr>
       <w:r>
-        <w:t xml:space="preserve">O</w:t>
-      </w:r>
-      <w:r>
-        <w:t xml:space="preserve"> </w:t>
-      </w:r>
-      <w:r>
-        <w:rPr>
-          <w:bCs/>
-          <w:b/>
-        </w:rPr>
-        <w:t xml:space="preserve">PostgreSQL</w:t>
-      </w:r>
-      <w:r>
-        <w:t xml:space="preserve"> </w:t>
-      </w:r>
-      <w:r>
-        <w:t xml:space="preserve">ofecere opções para facilmente exportar dados em</w:t>
-      </w:r>
-      <w:r>
-        <w:t xml:space="preserve"> </w:t>
-      </w:r>
-      <w:r>
-        <w:t xml:space="preserve">“</w:t>
-      </w:r>
-      <w:r>
-        <w:t xml:space="preserve">.csv</w:t>
-      </w:r>
-      <w:r>
-        <w:t xml:space="preserve">”</w:t>
-      </w:r>
-      <w:r>
-        <w:t xml:space="preserve">.</w:t>
+        <w:t xml:space="preserve">Os parametros da função</w:t>
+      </w:r>
+      <w:r>
+        <w:t xml:space="preserve"> </w:t>
+      </w:r>
+      <w:r>
+        <w:rPr>
+          <w:bCs/>
+          <w:b/>
+        </w:rPr>
+        <w:t xml:space="preserve">ROUND</w:t>
+      </w:r>
+      <w:r>
+        <w:t xml:space="preserve"> </w:t>
+      </w:r>
+      <w:r>
+        <w:t xml:space="preserve">são:</w:t>
+      </w:r>
+      <w:r>
+        <w:br/>
+      </w:r>
+    </w:p>
+    <w:p>
+      <w:pPr>
+        <w:numPr>
+          <w:ilvl w:val="1"/>
+          <w:numId w:val="1154"/>
+        </w:numPr>
+        <w:pStyle w:val="Compact"/>
+      </w:pPr>
+      <w:r>
+        <w:rPr>
+          <w:iCs/>
+          <w:i/>
+        </w:rPr>
+        <w:t xml:space="preserve">COLUNA</w:t>
+      </w:r>
+      <w:r>
+        <w:br/>
+      </w:r>
+      <w:r>
+        <w:t xml:space="preserve">Nome da coluna a qual se quer arredondar.</w:t>
+      </w:r>
+      <w:r>
+        <w:br/>
+      </w:r>
+    </w:p>
+    <w:p>
+      <w:pPr>
+        <w:numPr>
+          <w:ilvl w:val="1"/>
+          <w:numId w:val="1154"/>
+        </w:numPr>
+        <w:pStyle w:val="Compact"/>
+      </w:pPr>
+      <w:r>
+        <w:rPr>
+          <w:iCs/>
+          <w:i/>
+        </w:rPr>
+        <w:t xml:space="preserve">NÚMERO</w:t>
+      </w:r>
+      <w:r>
+        <w:br/>
+      </w:r>
+      <w:r>
+        <w:t xml:space="preserve">Números de casas decimais que se deseja manter.</w:t>
       </w:r>
       <w:r>
         <w:br/>
@@ -24149,180 +24255,196 @@
         <w:pStyle w:val="Compact"/>
       </w:pPr>
       <w:r>
-        <w:t xml:space="preserve">Passo a passo:</w:t>
-      </w:r>
-      <w:r>
-        <w:br/>
-      </w:r>
-    </w:p>
-    <w:p>
-      <w:pPr>
-        <w:numPr>
-          <w:ilvl w:val="1"/>
-          <w:numId w:val="1154"/>
-        </w:numPr>
-        <w:pStyle w:val="Compact"/>
-      </w:pPr>
-      <w:r>
-        <w:t xml:space="preserve">Basta fazer a consulta que deseja exportar, pela aba</w:t>
-      </w:r>
-      <w:r>
-        <w:t xml:space="preserve"> </w:t>
-      </w:r>
-      <w:r>
-        <w:t xml:space="preserve">“</w:t>
-      </w:r>
-      <w:r>
-        <w:rPr>
-          <w:bCs/>
-          <w:b/>
-        </w:rPr>
-        <w:t xml:space="preserve">Query Tools</w:t>
-      </w:r>
-      <w:r>
-        <w:t xml:space="preserve">”</w:t>
-      </w:r>
-      <w:r>
-        <w:t xml:space="preserve">.</w:t>
-      </w:r>
-      <w:r>
-        <w:br/>
-      </w:r>
-    </w:p>
-    <w:p>
-      <w:pPr>
-        <w:numPr>
-          <w:ilvl w:val="1"/>
-          <w:numId w:val="1154"/>
-        </w:numPr>
-        <w:pStyle w:val="Compact"/>
-      </w:pPr>
-      <w:r>
-        <w:t xml:space="preserve">Lembrando de colocar</w:t>
-      </w:r>
-      <w:r>
-        <w:t xml:space="preserve"> </w:t>
+        <w:t xml:space="preserve">Sintaxe:</w:t>
+      </w:r>
+      <w:r>
+        <w:br/>
+      </w:r>
+      <w:r>
+        <w:rPr>
+          <w:bCs/>
+          <w:b/>
+        </w:rPr>
+        <w:t xml:space="preserve">SELECT</w:t>
+      </w:r>
+      <w:r>
+        <w:br/>
       </w:r>
       <w:r>
         <w:rPr>
           <w:iCs/>
           <w:i/>
         </w:rPr>
-        <w:t xml:space="preserve">alias</w:t>
-      </w:r>
-      <w:r>
-        <w:t xml:space="preserve"> </w:t>
-      </w:r>
-      <w:r>
-        <w:t xml:space="preserve">nas colunas/campos que levam funções, para melhor entendimento de quem for fazer a leitura do arquivo exportado.</w:t>
-      </w:r>
-      <w:r>
-        <w:br/>
-      </w:r>
-    </w:p>
-    <w:p>
-      <w:pPr>
-        <w:numPr>
-          <w:ilvl w:val="1"/>
-          <w:numId w:val="1154"/>
-        </w:numPr>
-        <w:pStyle w:val="Compact"/>
-      </w:pPr>
-      <w:r>
-        <w:t xml:space="preserve">Na janela em que aparece o resultado da consulta, tem a aba</w:t>
-      </w:r>
-      <w:r>
-        <w:t xml:space="preserve"> </w:t>
-      </w:r>
-      <w:r>
-        <w:t xml:space="preserve">“</w:t>
-      </w:r>
-      <w:r>
-        <w:t xml:space="preserve">Data Output</w:t>
-      </w:r>
-      <w:r>
-        <w:t xml:space="preserve">”</w:t>
-      </w:r>
-      <w:r>
-        <w:t xml:space="preserve"> </w:t>
-      </w:r>
-      <w:r>
-        <w:t xml:space="preserve">(na qual, por default, já é a aba em que aparecem os resultados das consultas), tem o ícone</w:t>
-      </w:r>
-      <w:r>
-        <w:t xml:space="preserve"> </w:t>
-      </w:r>
-      <w:r>
-        <w:t xml:space="preserve">“</w:t>
+        <w:t xml:space="preserve">COLUNA_1</w:t>
+      </w:r>
+      <w:r>
+        <w:t xml:space="preserve">,</w:t>
+      </w:r>
+      <w:r>
+        <w:br/>
+      </w:r>
+      <w:r>
+        <w:rPr>
+          <w:bCs/>
+          <w:b/>
+        </w:rPr>
+        <w:t xml:space="preserve">ROUND</w:t>
+      </w:r>
+      <w:r>
+        <w:t xml:space="preserve">(</w:t>
+      </w:r>
+      <w:r>
+        <w:rPr>
+          <w:bCs/>
+          <w:b/>
+        </w:rPr>
+        <w:t xml:space="preserve">AVG</w:t>
+      </w:r>
+      <w:r>
+        <w:t xml:space="preserve">(</w:t>
       </w:r>
       <w:r>
         <w:rPr>
           <w:iCs/>
           <w:i/>
         </w:rPr>
-        <w:t xml:space="preserve">Save results to file</w:t>
-      </w:r>
-      <w:r>
-        <w:t xml:space="preserve">”</w:t>
-      </w:r>
-      <w:r>
-        <w:t xml:space="preserve">.</w:t>
-      </w:r>
-      <w:r>
-        <w:br/>
-      </w:r>
-    </w:p>
-    <w:p>
-      <w:pPr>
-        <w:numPr>
-          <w:ilvl w:val="1"/>
-          <w:numId w:val="1154"/>
-        </w:numPr>
-        <w:pStyle w:val="Compact"/>
-      </w:pPr>
-      <w:r>
-        <w:t xml:space="preserve">Ao clickar no ícone</w:t>
-      </w:r>
-      <w:r>
-        <w:t xml:space="preserve"> </w:t>
-      </w:r>
-      <w:r>
-        <w:t xml:space="preserve">“</w:t>
+        <w:t xml:space="preserve">COLUNA_2</w:t>
+      </w:r>
+      <w:r>
+        <w:t xml:space="preserve">),2)</w:t>
+      </w:r>
+      <w:r>
+        <w:t xml:space="preserve"> </w:t>
+      </w:r>
+      <w:r>
+        <w:rPr>
+          <w:bCs/>
+          <w:b/>
+        </w:rPr>
+        <w:t xml:space="preserve">AS</w:t>
+      </w:r>
+      <w:r>
+        <w:t xml:space="preserve"> </w:t>
       </w:r>
       <w:r>
         <w:rPr>
           <w:iCs/>
           <w:i/>
         </w:rPr>
-        <w:t xml:space="preserve">Save results to file</w:t>
-      </w:r>
-      <w:r>
-        <w:t xml:space="preserve">”</w:t>
-      </w:r>
-      <w:r>
-        <w:t xml:space="preserve">, é oferecido a opção de salvar a consulta como</w:t>
-      </w:r>
-      <w:r>
-        <w:t xml:space="preserve"> </w:t>
-      </w:r>
-      <w:r>
-        <w:t xml:space="preserve">“</w:t>
-      </w:r>
-      <w:r>
-        <w:t xml:space="preserve">.csv</w:t>
-      </w:r>
-      <w:r>
-        <w:t xml:space="preserve">”</w:t>
-      </w:r>
-      <w:r>
-        <w:t xml:space="preserve">.</w:t>
-      </w:r>
-      <w:r>
-        <w:br/>
-      </w:r>
-    </w:p>
-    <w:bookmarkEnd w:id="141"/>
-    <w:bookmarkStart w:id="142" w:name="Xa8bf588064960458c5d85f6667a5ef7152c8394"/>
+        <w:t xml:space="preserve">MEDIA</w:t>
+      </w:r>
+      <w:r>
+        <w:br/>
+      </w:r>
+      <w:r>
+        <w:rPr>
+          <w:bCs/>
+          <w:b/>
+        </w:rPr>
+        <w:t xml:space="preserve">FROM</w:t>
+      </w:r>
+      <w:r>
+        <w:t xml:space="preserve"> </w:t>
+      </w:r>
+      <w:r>
+        <w:rPr>
+          <w:iCs/>
+          <w:i/>
+        </w:rPr>
+        <w:t xml:space="preserve">tabela</w:t>
+      </w:r>
+      <w:r>
+        <w:br/>
+      </w:r>
+      <w:r>
+        <w:rPr>
+          <w:bCs/>
+          <w:b/>
+        </w:rPr>
+        <w:t xml:space="preserve">GROUP BY</w:t>
+      </w:r>
+      <w:r>
+        <w:t xml:space="preserve"> </w:t>
+      </w:r>
+      <w:r>
+        <w:rPr>
+          <w:iCs/>
+          <w:i/>
+        </w:rPr>
+        <w:t xml:space="preserve">COLUNA_1</w:t>
+      </w:r>
+      <w:r>
+        <w:br/>
+      </w:r>
+      <w:r>
+        <w:rPr>
+          <w:bCs/>
+          <w:b/>
+        </w:rPr>
+        <w:t xml:space="preserve">ORDER BY</w:t>
+      </w:r>
+      <w:r>
+        <w:t xml:space="preserve"> </w:t>
+      </w:r>
+      <w:r>
+        <w:t xml:space="preserve">2</w:t>
+      </w:r>
+      <w:r>
+        <w:t xml:space="preserve"> </w:t>
+      </w:r>
+      <w:r>
+        <w:rPr>
+          <w:bCs/>
+          <w:b/>
+        </w:rPr>
+        <w:t xml:space="preserve">DESC</w:t>
+      </w:r>
+      <w:r>
+        <w:br/>
+      </w:r>
+      <w:r>
+        <w:rPr>
+          <w:bCs/>
+          <w:b/>
+        </w:rPr>
+        <w:t xml:space="preserve">LIMIT</w:t>
+      </w:r>
+      <w:r>
+        <w:t xml:space="preserve"> </w:t>
+      </w:r>
+      <w:r>
+        <w:t xml:space="preserve">2;</w:t>
+      </w:r>
+      <w:r>
+        <w:br/>
+      </w:r>
+    </w:p>
+    <w:p>
+      <w:r>
+        <w:br w:type="page"/>
+      </w:r>
+    </w:p>
+    <w:bookmarkEnd w:id="142"/>
+    <w:bookmarkEnd w:id="143"/>
+    <w:bookmarkStart w:id="146" w:name="observações"/>
+    <w:p>
+      <w:pPr>
+        <w:pStyle w:val="Heading1"/>
+      </w:pPr>
+      <w:r>
+        <w:rPr>
+          <w:rStyle w:val="SectionNumber"/>
+        </w:rPr>
+        <w:t xml:space="preserve">14</w:t>
+      </w:r>
+      <w:r>
+        <w:tab/>
+      </w:r>
+      <w:r>
+        <w:t xml:space="preserve">Observações</w:t>
+      </w:r>
+    </w:p>
+    <w:bookmarkStart w:id="144" w:name="exportação-de-dados"/>
     <w:p>
       <w:pPr>
         <w:pStyle w:val="Heading2"/>
@@ -24331,13 +24453,13 @@
         <w:rPr>
           <w:rStyle w:val="SectionNumber"/>
         </w:rPr>
-        <w:t xml:space="preserve">14.2</w:t>
+        <w:t xml:space="preserve">14.1</w:t>
       </w:r>
       <w:r>
         <w:tab/>
       </w:r>
       <w:r>
-        <w:t xml:space="preserve">Breve explicação de Business Intelligence e Data Science</w:t>
+        <w:t xml:space="preserve">Exportação de dados</w:t>
       </w:r>
     </w:p>
     <w:p>
@@ -24349,7 +24471,83 @@
         <w:pStyle w:val="Compact"/>
       </w:pPr>
       <w:r>
-        <w:t xml:space="preserve">Business Intelligence (BI):</w:t>
+        <w:t xml:space="preserve">Uma das maneiras mais facil de exportar dados é atraves da extensão</w:t>
+      </w:r>
+      <w:r>
+        <w:t xml:space="preserve"> </w:t>
+      </w:r>
+      <w:r>
+        <w:t xml:space="preserve">“</w:t>
+      </w:r>
+      <w:r>
+        <w:t xml:space="preserve">.csv</w:t>
+      </w:r>
+      <w:r>
+        <w:t xml:space="preserve">”</w:t>
+      </w:r>
+      <w:r>
+        <w:t xml:space="preserve">.</w:t>
+      </w:r>
+      <w:r>
+        <w:br/>
+      </w:r>
+    </w:p>
+    <w:p>
+      <w:pPr>
+        <w:numPr>
+          <w:ilvl w:val="0"/>
+          <w:numId w:val="1155"/>
+        </w:numPr>
+        <w:pStyle w:val="Compact"/>
+      </w:pPr>
+      <w:r>
+        <w:t xml:space="preserve">O</w:t>
+      </w:r>
+      <w:r>
+        <w:t xml:space="preserve"> </w:t>
+      </w:r>
+      <w:r>
+        <w:rPr>
+          <w:bCs/>
+          <w:b/>
+        </w:rPr>
+        <w:t xml:space="preserve">PostgreSQL</w:t>
+      </w:r>
+      <w:r>
+        <w:t xml:space="preserve"> </w:t>
+      </w:r>
+      <w:r>
+        <w:t xml:space="preserve">ofecere opções para facilmente exportar dados em</w:t>
+      </w:r>
+      <w:r>
+        <w:t xml:space="preserve"> </w:t>
+      </w:r>
+      <w:r>
+        <w:t xml:space="preserve">“</w:t>
+      </w:r>
+      <w:r>
+        <w:t xml:space="preserve">.csv</w:t>
+      </w:r>
+      <w:r>
+        <w:t xml:space="preserve">”</w:t>
+      </w:r>
+      <w:r>
+        <w:t xml:space="preserve">.</w:t>
+      </w:r>
+      <w:r>
+        <w:br/>
+      </w:r>
+    </w:p>
+    <w:p>
+      <w:pPr>
+        <w:numPr>
+          <w:ilvl w:val="0"/>
+          <w:numId w:val="1155"/>
+        </w:numPr>
+        <w:pStyle w:val="Compact"/>
+      </w:pPr>
+      <w:r>
+        <w:t xml:space="preserve">Passo a passo:</w:t>
       </w:r>
       <w:r>
         <w:br/>
@@ -24364,6 +24562,206 @@
         <w:pStyle w:val="Compact"/>
       </w:pPr>
       <w:r>
+        <w:t xml:space="preserve">Basta fazer a consulta que deseja exportar, pela aba</w:t>
+      </w:r>
+      <w:r>
+        <w:t xml:space="preserve"> </w:t>
+      </w:r>
+      <w:r>
+        <w:t xml:space="preserve">“</w:t>
+      </w:r>
+      <w:r>
+        <w:rPr>
+          <w:bCs/>
+          <w:b/>
+        </w:rPr>
+        <w:t xml:space="preserve">Query Tools</w:t>
+      </w:r>
+      <w:r>
+        <w:t xml:space="preserve">”</w:t>
+      </w:r>
+      <w:r>
+        <w:t xml:space="preserve">.</w:t>
+      </w:r>
+      <w:r>
+        <w:br/>
+      </w:r>
+    </w:p>
+    <w:p>
+      <w:pPr>
+        <w:numPr>
+          <w:ilvl w:val="1"/>
+          <w:numId w:val="1156"/>
+        </w:numPr>
+        <w:pStyle w:val="Compact"/>
+      </w:pPr>
+      <w:r>
+        <w:t xml:space="preserve">Lembrando de colocar</w:t>
+      </w:r>
+      <w:r>
+        <w:t xml:space="preserve"> </w:t>
+      </w:r>
+      <w:r>
+        <w:rPr>
+          <w:iCs/>
+          <w:i/>
+        </w:rPr>
+        <w:t xml:space="preserve">alias</w:t>
+      </w:r>
+      <w:r>
+        <w:t xml:space="preserve"> </w:t>
+      </w:r>
+      <w:r>
+        <w:t xml:space="preserve">nas colunas/campos que levam funções, para melhor entendimento de quem for fazer a leitura do arquivo exportado.</w:t>
+      </w:r>
+      <w:r>
+        <w:br/>
+      </w:r>
+    </w:p>
+    <w:p>
+      <w:pPr>
+        <w:numPr>
+          <w:ilvl w:val="1"/>
+          <w:numId w:val="1156"/>
+        </w:numPr>
+        <w:pStyle w:val="Compact"/>
+      </w:pPr>
+      <w:r>
+        <w:t xml:space="preserve">Na janela em que aparece o resultado da consulta, tem a aba</w:t>
+      </w:r>
+      <w:r>
+        <w:t xml:space="preserve"> </w:t>
+      </w:r>
+      <w:r>
+        <w:t xml:space="preserve">“</w:t>
+      </w:r>
+      <w:r>
+        <w:t xml:space="preserve">Data Output</w:t>
+      </w:r>
+      <w:r>
+        <w:t xml:space="preserve">”</w:t>
+      </w:r>
+      <w:r>
+        <w:t xml:space="preserve"> </w:t>
+      </w:r>
+      <w:r>
+        <w:t xml:space="preserve">(na qual, por default, já é a aba em que aparecem os resultados das consultas), tem o ícone</w:t>
+      </w:r>
+      <w:r>
+        <w:t xml:space="preserve"> </w:t>
+      </w:r>
+      <w:r>
+        <w:t xml:space="preserve">“</w:t>
+      </w:r>
+      <w:r>
+        <w:rPr>
+          <w:iCs/>
+          <w:i/>
+        </w:rPr>
+        <w:t xml:space="preserve">Save results to file</w:t>
+      </w:r>
+      <w:r>
+        <w:t xml:space="preserve">”</w:t>
+      </w:r>
+      <w:r>
+        <w:t xml:space="preserve">.</w:t>
+      </w:r>
+      <w:r>
+        <w:br/>
+      </w:r>
+    </w:p>
+    <w:p>
+      <w:pPr>
+        <w:numPr>
+          <w:ilvl w:val="1"/>
+          <w:numId w:val="1156"/>
+        </w:numPr>
+        <w:pStyle w:val="Compact"/>
+      </w:pPr>
+      <w:r>
+        <w:t xml:space="preserve">Ao clickar no ícone</w:t>
+      </w:r>
+      <w:r>
+        <w:t xml:space="preserve"> </w:t>
+      </w:r>
+      <w:r>
+        <w:t xml:space="preserve">“</w:t>
+      </w:r>
+      <w:r>
+        <w:rPr>
+          <w:iCs/>
+          <w:i/>
+        </w:rPr>
+        <w:t xml:space="preserve">Save results to file</w:t>
+      </w:r>
+      <w:r>
+        <w:t xml:space="preserve">”</w:t>
+      </w:r>
+      <w:r>
+        <w:t xml:space="preserve">, é oferecido a opção de salvar a consulta como</w:t>
+      </w:r>
+      <w:r>
+        <w:t xml:space="preserve"> </w:t>
+      </w:r>
+      <w:r>
+        <w:t xml:space="preserve">“</w:t>
+      </w:r>
+      <w:r>
+        <w:t xml:space="preserve">.csv</w:t>
+      </w:r>
+      <w:r>
+        <w:t xml:space="preserve">”</w:t>
+      </w:r>
+      <w:r>
+        <w:t xml:space="preserve">.</w:t>
+      </w:r>
+      <w:r>
+        <w:br/>
+      </w:r>
+    </w:p>
+    <w:bookmarkEnd w:id="144"/>
+    <w:bookmarkStart w:id="145" w:name="Xa8bf588064960458c5d85f6667a5ef7152c8394"/>
+    <w:p>
+      <w:pPr>
+        <w:pStyle w:val="Heading2"/>
+      </w:pPr>
+      <w:r>
+        <w:rPr>
+          <w:rStyle w:val="SectionNumber"/>
+        </w:rPr>
+        <w:t xml:space="preserve">14.2</w:t>
+      </w:r>
+      <w:r>
+        <w:tab/>
+      </w:r>
+      <w:r>
+        <w:t xml:space="preserve">Breve explicação de Business Intelligence e Data Science</w:t>
+      </w:r>
+    </w:p>
+    <w:p>
+      <w:pPr>
+        <w:numPr>
+          <w:ilvl w:val="0"/>
+          <w:numId w:val="1157"/>
+        </w:numPr>
+        <w:pStyle w:val="Compact"/>
+      </w:pPr>
+      <w:r>
+        <w:t xml:space="preserve">Business Intelligence (BI):</w:t>
+      </w:r>
+      <w:r>
+        <w:br/>
+      </w:r>
+    </w:p>
+    <w:p>
+      <w:pPr>
+        <w:numPr>
+          <w:ilvl w:val="1"/>
+          <w:numId w:val="1158"/>
+        </w:numPr>
+        <w:pStyle w:val="Compact"/>
+      </w:pPr>
+      <w:r>
         <w:t xml:space="preserve">Esta preocupado com entender o que aconteceu no passado.</w:t>
       </w:r>
       <w:r>
@@ -24374,7 +24772,7 @@
       <w:pPr>
         <w:numPr>
           <w:ilvl w:val="0"/>
-          <w:numId w:val="1155"/>
+          <w:numId w:val="1157"/>
         </w:numPr>
         <w:pStyle w:val="Compact"/>
       </w:pPr>
@@ -24389,7 +24787,7 @@
       <w:pPr>
         <w:numPr>
           <w:ilvl w:val="1"/>
-          <w:numId w:val="1157"/>
+          <w:numId w:val="1159"/>
         </w:numPr>
         <w:pStyle w:val="Compact"/>
       </w:pPr>
@@ -24405,9 +24803,9 @@
         <w:br w:type="page"/>
       </w:r>
     </w:p>
-    <w:bookmarkEnd w:id="142"/>
-    <w:bookmarkEnd w:id="143"/>
-    <w:bookmarkStart w:id="145" w:name="andamento-dos-estudos"/>
+    <w:bookmarkEnd w:id="145"/>
+    <w:bookmarkEnd w:id="146"/>
+    <w:bookmarkStart w:id="148" w:name="andamento-dos-estudos"/>
     <w:p>
       <w:pPr>
         <w:pStyle w:val="Heading1"/>
@@ -24425,7 +24823,7 @@
         <w:t xml:space="preserve">Andamento dos Estudos</w:t>
       </w:r>
     </w:p>
-    <w:bookmarkStart w:id="144" w:name="assunto-em-andamento"/>
+    <w:bookmarkStart w:id="147" w:name="assunto-em-andamento"/>
     <w:p>
       <w:pPr>
         <w:pStyle w:val="Heading2"/>
@@ -24454,8 +24852,8 @@
         <w:br/>
       </w:r>
     </w:p>
-    <w:bookmarkEnd w:id="144"/>
-    <w:bookmarkEnd w:id="145"/>
+    <w:bookmarkEnd w:id="147"/>
+    <w:bookmarkEnd w:id="148"/>
     <w:sectPr/>
   </w:body>
 </w:document>
@@ -25882,6 +26280,12 @@
     <w:abstractNumId w:val="991"/>
   </w:num>
   <w:num w:numId="1157">
+    <w:abstractNumId w:val="991"/>
+  </w:num>
+  <w:num w:numId="1158">
+    <w:abstractNumId w:val="991"/>
+  </w:num>
+  <w:num w:numId="1159">
     <w:abstractNumId w:val="991"/>
   </w:num>
 </w:numbering>

</xml_diff>

<commit_message>
Estatística Básica com Banco de dados - Média e Moda
</commit_message>
<xml_diff>
--- a/Readme.docx
+++ b/Readme.docx
@@ -49,7 +49,7 @@
         <w:pStyle w:val="Date"/>
       </w:pPr>
       <w:r>
-        <w:t xml:space="preserve">2022-10-06</w:t>
+        <w:t xml:space="preserve">2022-10-07</w:t>
       </w:r>
     </w:p>
     <w:sdt>
@@ -24079,6 +24079,325 @@
         <w:t xml:space="preserve">)</w:t>
       </w:r>
     </w:p>
+    <w:p>
+      <w:pPr>
+        <w:numPr>
+          <w:ilvl w:val="0"/>
+          <w:numId w:val="1153"/>
+        </w:numPr>
+        <w:pStyle w:val="Compact"/>
+      </w:pPr>
+      <w:r>
+        <w:t xml:space="preserve">Para cálcular a</w:t>
+      </w:r>
+      <w:r>
+        <w:t xml:space="preserve"> </w:t>
+      </w:r>
+      <w:r>
+        <w:rPr>
+          <w:bCs/>
+          <w:b/>
+        </w:rPr>
+        <w:t xml:space="preserve">média</w:t>
+      </w:r>
+      <w:r>
+        <w:t xml:space="preserve"> </w:t>
+      </w:r>
+      <w:r>
+        <w:t xml:space="preserve">nos dados, em um banco de dados, são necessários um conjunto de comandos.</w:t>
+      </w:r>
+      <w:r>
+        <w:br/>
+      </w:r>
+    </w:p>
+    <w:p>
+      <w:pPr>
+        <w:numPr>
+          <w:ilvl w:val="0"/>
+          <w:numId w:val="1153"/>
+        </w:numPr>
+        <w:pStyle w:val="Compact"/>
+      </w:pPr>
+      <w:r>
+        <w:t xml:space="preserve">O principal é a função de agregação</w:t>
+      </w:r>
+      <w:r>
+        <w:t xml:space="preserve"> </w:t>
+      </w:r>
+      <w:r>
+        <w:rPr>
+          <w:bCs/>
+          <w:b/>
+        </w:rPr>
+        <w:t xml:space="preserve">AVG</w:t>
+      </w:r>
+      <w:r>
+        <w:t xml:space="preserve">(), que serve justamente para calcular a média dos valores de uma determinada coluna.</w:t>
+      </w:r>
+      <w:r>
+        <w:br/>
+      </w:r>
+    </w:p>
+    <w:p>
+      <w:pPr>
+        <w:numPr>
+          <w:ilvl w:val="0"/>
+          <w:numId w:val="1153"/>
+        </w:numPr>
+        <w:pStyle w:val="Compact"/>
+      </w:pPr>
+      <w:r>
+        <w:t xml:space="preserve">Porem o comando</w:t>
+      </w:r>
+      <w:r>
+        <w:t xml:space="preserve"> </w:t>
+      </w:r>
+      <w:r>
+        <w:rPr>
+          <w:bCs/>
+          <w:b/>
+        </w:rPr>
+        <w:t xml:space="preserve">AVG</w:t>
+      </w:r>
+      <w:r>
+        <w:t xml:space="preserve"> </w:t>
+      </w:r>
+      <w:r>
+        <w:t xml:space="preserve">sozinho não seja suficiente para explorar os dados. Em conjunto com filtro (</w:t>
+      </w:r>
+      <w:r>
+        <w:rPr>
+          <w:bCs/>
+          <w:b/>
+        </w:rPr>
+        <w:t xml:space="preserve">WHERE</w:t>
+      </w:r>
+      <w:r>
+        <w:t xml:space="preserve">), agrupar os dados (</w:t>
+      </w:r>
+      <w:r>
+        <w:rPr>
+          <w:bCs/>
+          <w:b/>
+        </w:rPr>
+        <w:t xml:space="preserve">GROUP BY</w:t>
+      </w:r>
+      <w:r>
+        <w:t xml:space="preserve">) e ordernar os dados (</w:t>
+      </w:r>
+      <w:r>
+        <w:rPr>
+          <w:bCs/>
+          <w:b/>
+        </w:rPr>
+        <w:t xml:space="preserve">ORDER BY</w:t>
+      </w:r>
+      <w:r>
+        <w:t xml:space="preserve">) seja uma melhor forma de ter um resumo de informações da média desses dados.</w:t>
+      </w:r>
+      <w:r>
+        <w:br/>
+      </w:r>
+    </w:p>
+    <w:p>
+      <w:pPr>
+        <w:numPr>
+          <w:ilvl w:val="0"/>
+          <w:numId w:val="1153"/>
+        </w:numPr>
+        <w:pStyle w:val="Compact"/>
+      </w:pPr>
+      <w:r>
+        <w:t xml:space="preserve">Sintaxe:</w:t>
+      </w:r>
+      <w:r>
+        <w:br/>
+      </w:r>
+      <w:r>
+        <w:rPr>
+          <w:bCs/>
+          <w:b/>
+        </w:rPr>
+        <w:t xml:space="preserve">SELECT</w:t>
+      </w:r>
+      <w:r>
+        <w:br/>
+      </w:r>
+      <w:r>
+        <w:rPr>
+          <w:iCs/>
+          <w:i/>
+        </w:rPr>
+        <w:t xml:space="preserve">Colune_1</w:t>
+      </w:r>
+      <w:r>
+        <w:t xml:space="preserve">,</w:t>
+      </w:r>
+      <w:r>
+        <w:br/>
+      </w:r>
+      <w:r>
+        <w:rPr>
+          <w:bCs/>
+          <w:b/>
+        </w:rPr>
+        <w:t xml:space="preserve">ROUND</w:t>
+      </w:r>
+      <w:r>
+        <w:t xml:space="preserve">(</w:t>
+      </w:r>
+      <w:r>
+        <w:rPr>
+          <w:bCs/>
+          <w:b/>
+        </w:rPr>
+        <w:t xml:space="preserve">AVG</w:t>
+      </w:r>
+      <w:r>
+        <w:t xml:space="preserve">(</w:t>
+      </w:r>
+      <w:r>
+        <w:rPr>
+          <w:iCs/>
+          <w:i/>
+        </w:rPr>
+        <w:t xml:space="preserve">Coluna_2</w:t>
+      </w:r>
+      <w:r>
+        <w:t xml:space="preserve">),2)</w:t>
+      </w:r>
+      <w:r>
+        <w:t xml:space="preserve"> </w:t>
+      </w:r>
+      <w:r>
+        <w:rPr>
+          <w:bCs/>
+          <w:b/>
+        </w:rPr>
+        <w:t xml:space="preserve">AS</w:t>
+      </w:r>
+      <w:r>
+        <w:t xml:space="preserve"> </w:t>
+      </w:r>
+      <w:r>
+        <w:t xml:space="preserve">MEDIA</w:t>
+      </w:r>
+      <w:r>
+        <w:br/>
+      </w:r>
+      <w:r>
+        <w:rPr>
+          <w:bCs/>
+          <w:b/>
+        </w:rPr>
+        <w:t xml:space="preserve">FROM</w:t>
+      </w:r>
+      <w:r>
+        <w:t xml:space="preserve"> </w:t>
+      </w:r>
+      <w:r>
+        <w:rPr>
+          <w:iCs/>
+          <w:i/>
+        </w:rPr>
+        <w:t xml:space="preserve">tabela</w:t>
+      </w:r>
+      <w:r>
+        <w:br/>
+      </w:r>
+      <w:r>
+        <w:rPr>
+          <w:bCs/>
+          <w:b/>
+        </w:rPr>
+        <w:t xml:space="preserve">WHERE</w:t>
+      </w:r>
+      <w:r>
+        <w:t xml:space="preserve"> </w:t>
+      </w:r>
+      <w:r>
+        <w:rPr>
+          <w:iCs/>
+          <w:i/>
+        </w:rPr>
+        <w:t xml:space="preserve">Coluna_1</w:t>
+      </w:r>
+      <w:r>
+        <w:t xml:space="preserve"> </w:t>
+      </w:r>
+      <w:r>
+        <w:t xml:space="preserve">=</w:t>
+      </w:r>
+      <w:r>
+        <w:t xml:space="preserve"> </w:t>
+      </w:r>
+      <w:r>
+        <w:t xml:space="preserve">‘</w:t>
+      </w:r>
+      <w:r>
+        <w:rPr>
+          <w:iCs/>
+          <w:i/>
+        </w:rPr>
+        <w:t xml:space="preserve">valor</w:t>
+      </w:r>
+      <w:r>
+        <w:t xml:space="preserve">’</w:t>
+      </w:r>
+      <w:r>
+        <w:br/>
+      </w:r>
+      <w:r>
+        <w:rPr>
+          <w:bCs/>
+          <w:b/>
+        </w:rPr>
+        <w:t xml:space="preserve">GROUP BY</w:t>
+      </w:r>
+      <w:r>
+        <w:t xml:space="preserve"> </w:t>
+      </w:r>
+      <w:r>
+        <w:t xml:space="preserve">1</w:t>
+      </w:r>
+      <w:r>
+        <w:br/>
+      </w:r>
+      <w:r>
+        <w:rPr>
+          <w:bCs/>
+          <w:b/>
+        </w:rPr>
+        <w:t xml:space="preserve">ORDER BY</w:t>
+      </w:r>
+      <w:r>
+        <w:t xml:space="preserve"> </w:t>
+      </w:r>
+      <w:r>
+        <w:t xml:space="preserve">2</w:t>
+      </w:r>
+      <w:r>
+        <w:t xml:space="preserve"> </w:t>
+      </w:r>
+      <w:r>
+        <w:rPr>
+          <w:bCs/>
+          <w:b/>
+        </w:rPr>
+        <w:t xml:space="preserve">DESC</w:t>
+      </w:r>
+      <w:r>
+        <w:t xml:space="preserve">;</w:t>
+      </w:r>
+      <w:r>
+        <w:br/>
+      </w:r>
+    </w:p>
+    <w:p>
+      <w:r>
+        <w:br w:type="page"/>
+      </w:r>
+    </w:p>
     <w:bookmarkEnd w:id="140"/>
     <w:bookmarkStart w:id="141" w:name="moda-count"/>
     <w:p>
@@ -24108,6 +24427,412 @@
         <w:t xml:space="preserve">)</w:t>
       </w:r>
     </w:p>
+    <w:p>
+      <w:pPr>
+        <w:numPr>
+          <w:ilvl w:val="0"/>
+          <w:numId w:val="1154"/>
+        </w:numPr>
+        <w:pStyle w:val="Compact"/>
+      </w:pPr>
+      <w:r>
+        <w:t xml:space="preserve">Para cálcular a</w:t>
+      </w:r>
+      <w:r>
+        <w:t xml:space="preserve"> </w:t>
+      </w:r>
+      <w:r>
+        <w:rPr>
+          <w:bCs/>
+          <w:b/>
+        </w:rPr>
+        <w:t xml:space="preserve">moda</w:t>
+      </w:r>
+      <w:r>
+        <w:t xml:space="preserve"> </w:t>
+      </w:r>
+      <w:r>
+        <w:t xml:space="preserve">dos dados, em um banco de dados, são necessários um conjunto de comandos.</w:t>
+      </w:r>
+      <w:r>
+        <w:br/>
+      </w:r>
+    </w:p>
+    <w:p>
+      <w:pPr>
+        <w:numPr>
+          <w:ilvl w:val="0"/>
+          <w:numId w:val="1154"/>
+        </w:numPr>
+        <w:pStyle w:val="Compact"/>
+      </w:pPr>
+      <w:r>
+        <w:t xml:space="preserve">Diferente da</w:t>
+      </w:r>
+      <w:r>
+        <w:t xml:space="preserve"> </w:t>
+      </w:r>
+      <w:r>
+        <w:rPr>
+          <w:bCs/>
+          <w:b/>
+        </w:rPr>
+        <w:t xml:space="preserve">média</w:t>
+      </w:r>
+      <w:r>
+        <w:t xml:space="preserve">, a</w:t>
+      </w:r>
+      <w:r>
+        <w:t xml:space="preserve"> </w:t>
+      </w:r>
+      <w:r>
+        <w:rPr>
+          <w:bCs/>
+          <w:b/>
+        </w:rPr>
+        <w:t xml:space="preserve">moda</w:t>
+      </w:r>
+      <w:r>
+        <w:t xml:space="preserve"> </w:t>
+      </w:r>
+      <w:r>
+        <w:t xml:space="preserve">são os valores de maior frenquencia no conjunto de dados, podendo assim existir mais de uma</w:t>
+      </w:r>
+      <w:r>
+        <w:t xml:space="preserve"> </w:t>
+      </w:r>
+      <w:r>
+        <w:rPr>
+          <w:bCs/>
+          <w:b/>
+        </w:rPr>
+        <w:t xml:space="preserve">moda</w:t>
+      </w:r>
+      <w:r>
+        <w:t xml:space="preserve"> </w:t>
+      </w:r>
+      <w:r>
+        <w:t xml:space="preserve">(multimodal).</w:t>
+      </w:r>
+      <w:r>
+        <w:br/>
+      </w:r>
+    </w:p>
+    <w:p>
+      <w:pPr>
+        <w:numPr>
+          <w:ilvl w:val="0"/>
+          <w:numId w:val="1154"/>
+        </w:numPr>
+        <w:pStyle w:val="Compact"/>
+      </w:pPr>
+      <w:r>
+        <w:t xml:space="preserve">O que os comandos pegam no caso da</w:t>
+      </w:r>
+      <w:r>
+        <w:t xml:space="preserve"> </w:t>
+      </w:r>
+      <w:r>
+        <w:rPr>
+          <w:bCs/>
+          <w:b/>
+        </w:rPr>
+        <w:t xml:space="preserve">moda</w:t>
+      </w:r>
+      <w:r>
+        <w:t xml:space="preserve">, é a frequencia de repetição dos dados (atraves da função</w:t>
+      </w:r>
+      <w:r>
+        <w:t xml:space="preserve"> </w:t>
+      </w:r>
+      <w:r>
+        <w:rPr>
+          <w:bCs/>
+          <w:b/>
+        </w:rPr>
+        <w:t xml:space="preserve">COUNT</w:t>
+      </w:r>
+      <w:r>
+        <w:t xml:space="preserve">), filtrar (</w:t>
+      </w:r>
+      <w:r>
+        <w:rPr>
+          <w:bCs/>
+          <w:b/>
+        </w:rPr>
+        <w:t xml:space="preserve">WHERE</w:t>
+      </w:r>
+      <w:r>
+        <w:t xml:space="preserve">), agrupar (</w:t>
+      </w:r>
+      <w:r>
+        <w:rPr>
+          <w:bCs/>
+          <w:b/>
+        </w:rPr>
+        <w:t xml:space="preserve">GROUP BY</w:t>
+      </w:r>
+      <w:r>
+        <w:t xml:space="preserve">) e por fim ordernar os dados (</w:t>
+      </w:r>
+      <w:r>
+        <w:rPr>
+          <w:bCs/>
+          <w:b/>
+        </w:rPr>
+        <w:t xml:space="preserve">ORDER BY</w:t>
+      </w:r>
+      <w:r>
+        <w:t xml:space="preserve">) priorizando as maiores frequencias (</w:t>
+      </w:r>
+      <w:r>
+        <w:rPr>
+          <w:bCs/>
+          <w:b/>
+        </w:rPr>
+        <w:t xml:space="preserve">DESC</w:t>
+      </w:r>
+      <w:r>
+        <w:t xml:space="preserve">).</w:t>
+      </w:r>
+      <w:r>
+        <w:br/>
+      </w:r>
+    </w:p>
+    <w:p>
+      <w:pPr>
+        <w:numPr>
+          <w:ilvl w:val="0"/>
+          <w:numId w:val="1154"/>
+        </w:numPr>
+        <w:pStyle w:val="Compact"/>
+      </w:pPr>
+      <w:r>
+        <w:t xml:space="preserve">Com o uso do comando</w:t>
+      </w:r>
+      <w:r>
+        <w:t xml:space="preserve"> </w:t>
+      </w:r>
+      <w:r>
+        <w:rPr>
+          <w:bCs/>
+          <w:b/>
+        </w:rPr>
+        <w:t xml:space="preserve">LIMIT</w:t>
+      </w:r>
+      <w:r>
+        <w:t xml:space="preserve">, para limitar a aprofundidade da investigação dos dados. Por exemplo, podemos querer apenas as três principais modas, sendo essas informções suficiente sobre as modas.</w:t>
+      </w:r>
+      <w:r>
+        <w:br/>
+      </w:r>
+    </w:p>
+    <w:p>
+      <w:pPr>
+        <w:numPr>
+          <w:ilvl w:val="0"/>
+          <w:numId w:val="1154"/>
+        </w:numPr>
+        <w:pStyle w:val="Compact"/>
+      </w:pPr>
+      <w:r>
+        <w:t xml:space="preserve">Sintaxe:</w:t>
+      </w:r>
+      <w:r>
+        <w:br/>
+      </w:r>
+      <w:r>
+        <w:rPr>
+          <w:bCs/>
+          <w:b/>
+        </w:rPr>
+        <w:t xml:space="preserve">SELECT</w:t>
+      </w:r>
+      <w:r>
+        <w:br/>
+      </w:r>
+      <w:r>
+        <w:rPr>
+          <w:iCs/>
+          <w:i/>
+        </w:rPr>
+        <w:t xml:space="preserve">Coluna1</w:t>
+      </w:r>
+      <w:r>
+        <w:t xml:space="preserve">,</w:t>
+      </w:r>
+      <w:r>
+        <w:br/>
+      </w:r>
+      <w:r>
+        <w:rPr>
+          <w:iCs/>
+          <w:i/>
+        </w:rPr>
+        <w:t xml:space="preserve">QTD</w:t>
+      </w:r>
+      <w:r>
+        <w:t xml:space="preserve">,</w:t>
+      </w:r>
+      <w:r>
+        <w:br/>
+      </w:r>
+      <w:r>
+        <w:rPr>
+          <w:bCs/>
+          <w:b/>
+        </w:rPr>
+        <w:t xml:space="preserve">COUNT</w:t>
+      </w:r>
+      <w:r>
+        <w:t xml:space="preserve">(*)</w:t>
+      </w:r>
+      <w:r>
+        <w:br/>
+      </w:r>
+      <w:r>
+        <w:rPr>
+          <w:bCs/>
+          <w:b/>
+        </w:rPr>
+        <w:t xml:space="preserve">FROM</w:t>
+      </w:r>
+      <w:r>
+        <w:t xml:space="preserve"> </w:t>
+      </w:r>
+      <w:r>
+        <w:rPr>
+          <w:iCs/>
+          <w:i/>
+        </w:rPr>
+        <w:t xml:space="preserve">tabela</w:t>
+      </w:r>
+      <w:r>
+        <w:br/>
+      </w:r>
+      <w:r>
+        <w:rPr>
+          <w:bCs/>
+          <w:b/>
+        </w:rPr>
+        <w:t xml:space="preserve">WHERE</w:t>
+      </w:r>
+      <w:r>
+        <w:t xml:space="preserve"> </w:t>
+      </w:r>
+      <w:r>
+        <w:rPr>
+          <w:iCs/>
+          <w:i/>
+        </w:rPr>
+        <w:t xml:space="preserve">Coluna1</w:t>
+      </w:r>
+      <w:r>
+        <w:t xml:space="preserve"> </w:t>
+      </w:r>
+      <w:r>
+        <w:t xml:space="preserve">=</w:t>
+      </w:r>
+      <w:r>
+        <w:t xml:space="preserve"> </w:t>
+      </w:r>
+      <w:r>
+        <w:t xml:space="preserve">‘</w:t>
+      </w:r>
+      <w:r>
+        <w:rPr>
+          <w:iCs/>
+          <w:i/>
+        </w:rPr>
+        <w:t xml:space="preserve">valor</w:t>
+      </w:r>
+      <w:r>
+        <w:t xml:space="preserve">’</w:t>
+      </w:r>
+      <w:r>
+        <w:br/>
+      </w:r>
+      <w:r>
+        <w:rPr>
+          <w:bCs/>
+          <w:b/>
+        </w:rPr>
+        <w:t xml:space="preserve">GROUP BY</w:t>
+      </w:r>
+      <w:r>
+        <w:t xml:space="preserve"> </w:t>
+      </w:r>
+      <w:r>
+        <w:rPr>
+          <w:iCs/>
+          <w:i/>
+        </w:rPr>
+        <w:t xml:space="preserve">Coluna1</w:t>
+      </w:r>
+      <w:r>
+        <w:t xml:space="preserve">,</w:t>
+      </w:r>
+      <w:r>
+        <w:t xml:space="preserve"> </w:t>
+      </w:r>
+      <w:r>
+        <w:rPr>
+          <w:iCs/>
+          <w:i/>
+        </w:rPr>
+        <w:t xml:space="preserve">QTD</w:t>
+      </w:r>
+      <w:r>
+        <w:br/>
+      </w:r>
+      <w:r>
+        <w:rPr>
+          <w:bCs/>
+          <w:b/>
+        </w:rPr>
+        <w:t xml:space="preserve">ORDER BY</w:t>
+      </w:r>
+      <w:r>
+        <w:t xml:space="preserve"> </w:t>
+      </w:r>
+      <w:r>
+        <w:t xml:space="preserve">3</w:t>
+      </w:r>
+      <w:r>
+        <w:t xml:space="preserve"> </w:t>
+      </w:r>
+      <w:r>
+        <w:rPr>
+          <w:bCs/>
+          <w:b/>
+        </w:rPr>
+        <w:t xml:space="preserve">DESC</w:t>
+      </w:r>
+      <w:r>
+        <w:br/>
+      </w:r>
+      <w:r>
+        <w:rPr>
+          <w:bCs/>
+          <w:b/>
+        </w:rPr>
+        <w:t xml:space="preserve">LIMIT</w:t>
+      </w:r>
+      <w:r>
+        <w:t xml:space="preserve"> </w:t>
+      </w:r>
+      <w:r>
+        <w:t xml:space="preserve">3;</w:t>
+      </w:r>
+      <w:r>
+        <w:br/>
+      </w:r>
+    </w:p>
+    <w:p>
+      <w:r>
+        <w:br w:type="page"/>
+      </w:r>
+    </w:p>
     <w:bookmarkEnd w:id="141"/>
     <w:bookmarkStart w:id="142" w:name="arredondamento-round"/>
     <w:p>
@@ -24141,7 +24866,7 @@
       <w:pPr>
         <w:numPr>
           <w:ilvl w:val="0"/>
-          <w:numId w:val="1153"/>
+          <w:numId w:val="1155"/>
         </w:numPr>
         <w:pStyle w:val="Compact"/>
       </w:pPr>
@@ -24169,7 +24894,7 @@
       <w:pPr>
         <w:numPr>
           <w:ilvl w:val="0"/>
-          <w:numId w:val="1153"/>
+          <w:numId w:val="1155"/>
         </w:numPr>
         <w:pStyle w:val="Compact"/>
       </w:pPr>
@@ -24200,7 +24925,7 @@
       <w:pPr>
         <w:numPr>
           <w:ilvl w:val="1"/>
-          <w:numId w:val="1154"/>
+          <w:numId w:val="1156"/>
         </w:numPr>
         <w:pStyle w:val="Compact"/>
       </w:pPr>
@@ -24225,7 +24950,7 @@
       <w:pPr>
         <w:numPr>
           <w:ilvl w:val="1"/>
-          <w:numId w:val="1154"/>
+          <w:numId w:val="1156"/>
         </w:numPr>
         <w:pStyle w:val="Compact"/>
       </w:pPr>
@@ -24250,7 +24975,7 @@
       <w:pPr>
         <w:numPr>
           <w:ilvl w:val="0"/>
-          <w:numId w:val="1153"/>
+          <w:numId w:val="1155"/>
         </w:numPr>
         <w:pStyle w:val="Compact"/>
       </w:pPr>
@@ -24466,7 +25191,7 @@
       <w:pPr>
         <w:numPr>
           <w:ilvl w:val="0"/>
-          <w:numId w:val="1155"/>
+          <w:numId w:val="1157"/>
         </w:numPr>
         <w:pStyle w:val="Compact"/>
       </w:pPr>
@@ -24496,7 +25221,7 @@
       <w:pPr>
         <w:numPr>
           <w:ilvl w:val="0"/>
-          <w:numId w:val="1155"/>
+          <w:numId w:val="1157"/>
         </w:numPr>
         <w:pStyle w:val="Compact"/>
       </w:pPr>
@@ -24542,7 +25267,7 @@
       <w:pPr>
         <w:numPr>
           <w:ilvl w:val="0"/>
-          <w:numId w:val="1155"/>
+          <w:numId w:val="1157"/>
         </w:numPr>
         <w:pStyle w:val="Compact"/>
       </w:pPr>
@@ -24557,7 +25282,7 @@
       <w:pPr>
         <w:numPr>
           <w:ilvl w:val="1"/>
-          <w:numId w:val="1156"/>
+          <w:numId w:val="1158"/>
         </w:numPr>
         <w:pStyle w:val="Compact"/>
       </w:pPr>
@@ -24591,7 +25316,7 @@
       <w:pPr>
         <w:numPr>
           <w:ilvl w:val="1"/>
-          <w:numId w:val="1156"/>
+          <w:numId w:val="1158"/>
         </w:numPr>
         <w:pStyle w:val="Compact"/>
       </w:pPr>
@@ -24622,7 +25347,7 @@
       <w:pPr>
         <w:numPr>
           <w:ilvl w:val="1"/>
-          <w:numId w:val="1156"/>
+          <w:numId w:val="1158"/>
         </w:numPr>
         <w:pStyle w:val="Compact"/>
       </w:pPr>
@@ -24674,7 +25399,7 @@
       <w:pPr>
         <w:numPr>
           <w:ilvl w:val="1"/>
-          <w:numId w:val="1156"/>
+          <w:numId w:val="1158"/>
         </w:numPr>
         <w:pStyle w:val="Compact"/>
       </w:pPr>
@@ -24742,7 +25467,7 @@
       <w:pPr>
         <w:numPr>
           <w:ilvl w:val="0"/>
-          <w:numId w:val="1157"/>
+          <w:numId w:val="1159"/>
         </w:numPr>
         <w:pStyle w:val="Compact"/>
       </w:pPr>
@@ -24757,7 +25482,7 @@
       <w:pPr>
         <w:numPr>
           <w:ilvl w:val="1"/>
-          <w:numId w:val="1158"/>
+          <w:numId w:val="1160"/>
         </w:numPr>
         <w:pStyle w:val="Compact"/>
       </w:pPr>
@@ -24772,7 +25497,7 @@
       <w:pPr>
         <w:numPr>
           <w:ilvl w:val="0"/>
-          <w:numId w:val="1157"/>
+          <w:numId w:val="1159"/>
         </w:numPr>
         <w:pStyle w:val="Compact"/>
       </w:pPr>
@@ -24787,7 +25512,7 @@
       <w:pPr>
         <w:numPr>
           <w:ilvl w:val="1"/>
-          <w:numId w:val="1159"/>
+          <w:numId w:val="1161"/>
         </w:numPr>
         <w:pStyle w:val="Compact"/>
       </w:pPr>
@@ -26286,6 +27011,12 @@
     <w:abstractNumId w:val="991"/>
   </w:num>
   <w:num w:numId="1159">
+    <w:abstractNumId w:val="991"/>
+  </w:num>
+  <w:num w:numId="1160">
+    <w:abstractNumId w:val="991"/>
+  </w:num>
+  <w:num w:numId="1161">
     <w:abstractNumId w:val="991"/>
   </w:num>
 </w:numbering>

</xml_diff>

<commit_message>
Atualização topicos Aula 128
</commit_message>
<xml_diff>
--- a/Readme.docx
+++ b/Readme.docx
@@ -49,7 +49,7 @@
         <w:pStyle w:val="Date"/>
       </w:pPr>
       <w:r>
-        <w:t xml:space="preserve">2022-10-07</w:t>
+        <w:t xml:space="preserve">2022-10-09</w:t>
       </w:r>
     </w:p>
     <w:sdt>
@@ -23994,7 +23994,7 @@
     </w:p>
     <w:bookmarkEnd w:id="138"/>
     <w:bookmarkEnd w:id="139"/>
-    <w:bookmarkStart w:id="143" w:name="Xbfc005281f304039086f0adca78b2b560c61b05"/>
+    <w:bookmarkStart w:id="144" w:name="X9deffed7f4173ac9bd20f0fcf837fb3c72d9983"/>
     <w:p>
       <w:pPr>
         <w:pStyle w:val="Heading1"/>
@@ -24009,46 +24009,7 @@
         <w:tab/>
       </w:r>
       <w:r>
-        <w:t xml:space="preserve">Aula 127 Parte 2 - Estatística com Banco de dados (</w:t>
-      </w:r>
-      <w:r>
-        <w:rPr>
-          <w:bCs/>
-          <w:b/>
-        </w:rPr>
-        <w:t xml:space="preserve">MÉDIA</w:t>
-      </w:r>
-      <w:r>
-        <w:t xml:space="preserve">,</w:t>
-      </w:r>
-      <w:r>
-        <w:t xml:space="preserve"> </w:t>
-      </w:r>
-      <w:r>
-        <w:rPr>
-          <w:bCs/>
-          <w:b/>
-        </w:rPr>
-        <w:t xml:space="preserve">MODA</w:t>
-      </w:r>
-      <w:r>
-        <w:t xml:space="preserve"> </w:t>
-      </w:r>
-      <w:r>
-        <w:t xml:space="preserve">e</w:t>
-      </w:r>
-      <w:r>
-        <w:t xml:space="preserve"> </w:t>
-      </w:r>
-      <w:r>
-        <w:rPr>
-          <w:bCs/>
-          <w:b/>
-        </w:rPr>
-        <w:t xml:space="preserve">ARREDONDAMENTO</w:t>
-      </w:r>
-      <w:r>
-        <w:t xml:space="preserve">)</w:t>
+        <w:t xml:space="preserve">Aula 128 e 127 Parte 2 - Estatística com Banco de dados</w:t>
       </w:r>
     </w:p>
     <w:bookmarkStart w:id="140" w:name="média-avg"/>
@@ -25150,8 +25111,32 @@
       </w:r>
     </w:p>
     <w:bookmarkEnd w:id="142"/>
+    <w:bookmarkStart w:id="143" w:name="amplitude-de-um-set-de-dados"/>
+    <w:p>
+      <w:pPr>
+        <w:pStyle w:val="Heading2"/>
+      </w:pPr>
+      <w:r>
+        <w:rPr>
+          <w:rStyle w:val="SectionNumber"/>
+        </w:rPr>
+        <w:t xml:space="preserve">13.4</w:t>
+      </w:r>
+      <w:r>
+        <w:tab/>
+      </w:r>
+      <w:r>
+        <w:t xml:space="preserve">Amplitude de um Set de dados</w:t>
+      </w:r>
+    </w:p>
+    <w:p>
+      <w:r>
+        <w:br w:type="page"/>
+      </w:r>
+    </w:p>
     <w:bookmarkEnd w:id="143"/>
-    <w:bookmarkStart w:id="146" w:name="observações"/>
+    <w:bookmarkEnd w:id="144"/>
+    <w:bookmarkStart w:id="147" w:name="observações"/>
     <w:p>
       <w:pPr>
         <w:pStyle w:val="Heading1"/>
@@ -25169,7 +25154,7 @@
         <w:t xml:space="preserve">Observações</w:t>
       </w:r>
     </w:p>
-    <w:bookmarkStart w:id="144" w:name="exportação-de-dados"/>
+    <w:bookmarkStart w:id="145" w:name="exportação-de-dados"/>
     <w:p>
       <w:pPr>
         <w:pStyle w:val="Heading2"/>
@@ -25444,8 +25429,8 @@
         <w:br/>
       </w:r>
     </w:p>
-    <w:bookmarkEnd w:id="144"/>
-    <w:bookmarkStart w:id="145" w:name="Xa8bf588064960458c5d85f6667a5ef7152c8394"/>
+    <w:bookmarkEnd w:id="145"/>
+    <w:bookmarkStart w:id="146" w:name="Xa8bf588064960458c5d85f6667a5ef7152c8394"/>
     <w:p>
       <w:pPr>
         <w:pStyle w:val="Heading2"/>
@@ -25528,9 +25513,9 @@
         <w:br w:type="page"/>
       </w:r>
     </w:p>
-    <w:bookmarkEnd w:id="145"/>
     <w:bookmarkEnd w:id="146"/>
-    <w:bookmarkStart w:id="148" w:name="andamento-dos-estudos"/>
+    <w:bookmarkEnd w:id="147"/>
+    <w:bookmarkStart w:id="149" w:name="andamento-dos-estudos"/>
     <w:p>
       <w:pPr>
         <w:pStyle w:val="Heading1"/>
@@ -25548,7 +25533,7 @@
         <w:t xml:space="preserve">Andamento dos Estudos</w:t>
       </w:r>
     </w:p>
-    <w:bookmarkStart w:id="147" w:name="assunto-em-andamento"/>
+    <w:bookmarkStart w:id="148" w:name="assunto-em-andamento"/>
     <w:p>
       <w:pPr>
         <w:pStyle w:val="Heading2"/>
@@ -25571,14 +25556,14 @@
         <w:pStyle w:val="FirstParagraph"/>
       </w:pPr>
       <w:r>
-        <w:t xml:space="preserve">Atualmente estou estudando Módulo 30 - AULA 127.</w:t>
-      </w:r>
-      <w:r>
-        <w:br/>
-      </w:r>
-    </w:p>
-    <w:bookmarkEnd w:id="147"/>
+        <w:t xml:space="preserve">Atualmente estou estudando Módulo 30 - AULA 128.</w:t>
+      </w:r>
+      <w:r>
+        <w:br/>
+      </w:r>
+    </w:p>
     <w:bookmarkEnd w:id="148"/>
+    <w:bookmarkEnd w:id="149"/>
     <w:sectPr/>
   </w:body>
 </w:document>

</xml_diff>

<commit_message>
Estatística Básica com Banco de dados - Amplitude
</commit_message>
<xml_diff>
--- a/Readme.docx
+++ b/Readme.docx
@@ -49,7 +49,7 @@
         <w:pStyle w:val="Date"/>
       </w:pPr>
       <w:r>
-        <w:t xml:space="preserve">2022-10-09</w:t>
+        <w:t xml:space="preserve">2022-10-10</w:t>
       </w:r>
     </w:p>
     <w:sdt>
@@ -23994,7 +23994,7 @@
     </w:p>
     <w:bookmarkEnd w:id="138"/>
     <w:bookmarkEnd w:id="139"/>
-    <w:bookmarkStart w:id="144" w:name="X9deffed7f4173ac9bd20f0fcf837fb3c72d9983"/>
+    <w:bookmarkStart w:id="146" w:name="X9deffed7f4173ac9bd20f0fcf837fb3c72d9983"/>
     <w:p>
       <w:pPr>
         <w:pStyle w:val="Heading1"/>
@@ -25130,49 +25130,6 @@
       </w:r>
     </w:p>
     <w:p>
-      <w:r>
-        <w:br w:type="page"/>
-      </w:r>
-    </w:p>
-    <w:bookmarkEnd w:id="143"/>
-    <w:bookmarkEnd w:id="144"/>
-    <w:bookmarkStart w:id="147" w:name="observações"/>
-    <w:p>
-      <w:pPr>
-        <w:pStyle w:val="Heading1"/>
-      </w:pPr>
-      <w:r>
-        <w:rPr>
-          <w:rStyle w:val="SectionNumber"/>
-        </w:rPr>
-        <w:t xml:space="preserve">14</w:t>
-      </w:r>
-      <w:r>
-        <w:tab/>
-      </w:r>
-      <w:r>
-        <w:t xml:space="preserve">Observações</w:t>
-      </w:r>
-    </w:p>
-    <w:bookmarkStart w:id="145" w:name="exportação-de-dados"/>
-    <w:p>
-      <w:pPr>
-        <w:pStyle w:val="Heading2"/>
-      </w:pPr>
-      <w:r>
-        <w:rPr>
-          <w:rStyle w:val="SectionNumber"/>
-        </w:rPr>
-        <w:t xml:space="preserve">14.1</w:t>
-      </w:r>
-      <w:r>
-        <w:tab/>
-      </w:r>
-      <w:r>
-        <w:t xml:space="preserve">Exportação de dados</w:t>
-      </w:r>
-    </w:p>
-    <w:p>
       <w:pPr>
         <w:numPr>
           <w:ilvl w:val="0"/>
@@ -25181,22 +25138,17 @@
         <w:pStyle w:val="Compact"/>
       </w:pPr>
       <w:r>
-        <w:t xml:space="preserve">Uma das maneiras mais facil de exportar dados é atraves da extensão</w:t>
-      </w:r>
-      <w:r>
-        <w:t xml:space="preserve"> </w:t>
-      </w:r>
-      <w:r>
-        <w:t xml:space="preserve">“</w:t>
-      </w:r>
-      <w:r>
-        <w:t xml:space="preserve">.csv</w:t>
-      </w:r>
-      <w:r>
-        <w:t xml:space="preserve">”</w:t>
-      </w:r>
-      <w:r>
-        <w:t xml:space="preserve">.</w:t>
+        <w:rPr>
+          <w:bCs/>
+          <w:b/>
+        </w:rPr>
+        <w:t xml:space="preserve">Amplitude</w:t>
+      </w:r>
+      <w:r>
+        <w:t xml:space="preserve"> </w:t>
+      </w:r>
+      <w:r>
+        <w:t xml:space="preserve">é uma medida de dispersão.</w:t>
       </w:r>
       <w:r>
         <w:br/>
@@ -25211,38 +25163,79 @@
         <w:pStyle w:val="Compact"/>
       </w:pPr>
       <w:r>
-        <w:t xml:space="preserve">O</w:t>
-      </w:r>
-      <w:r>
-        <w:t xml:space="preserve"> </w:t>
-      </w:r>
-      <w:r>
-        <w:rPr>
-          <w:bCs/>
-          <w:b/>
-        </w:rPr>
-        <w:t xml:space="preserve">PostgreSQL</w:t>
-      </w:r>
-      <w:r>
-        <w:t xml:space="preserve"> </w:t>
-      </w:r>
-      <w:r>
-        <w:t xml:space="preserve">ofecere opções para facilmente exportar dados em</w:t>
-      </w:r>
-      <w:r>
-        <w:t xml:space="preserve"> </w:t>
-      </w:r>
-      <w:r>
-        <w:t xml:space="preserve">“</w:t>
-      </w:r>
-      <w:r>
-        <w:t xml:space="preserve">.csv</w:t>
-      </w:r>
-      <w:r>
-        <w:t xml:space="preserve">”</w:t>
-      </w:r>
-      <w:r>
-        <w:t xml:space="preserve">.</w:t>
+        <w:t xml:space="preserve">O cálculo da</w:t>
+      </w:r>
+      <w:r>
+        <w:t xml:space="preserve"> </w:t>
+      </w:r>
+      <w:r>
+        <w:rPr>
+          <w:bCs/>
+          <w:b/>
+        </w:rPr>
+        <w:t xml:space="preserve">Amplitude</w:t>
+      </w:r>
+      <w:r>
+        <w:t xml:space="preserve"> </w:t>
+      </w:r>
+      <w:r>
+        <w:t xml:space="preserve">é a diferença entre o valor máximo e mínimo, por consequência, as funções aplicada ao banco de dados para o cálculo são:</w:t>
+      </w:r>
+      <w:r>
+        <w:br/>
+      </w:r>
+    </w:p>
+    <w:p>
+      <w:pPr>
+        <w:numPr>
+          <w:ilvl w:val="1"/>
+          <w:numId w:val="1158"/>
+        </w:numPr>
+        <w:pStyle w:val="Compact"/>
+      </w:pPr>
+      <w:r>
+        <w:rPr>
+          <w:bCs/>
+          <w:b/>
+        </w:rPr>
+        <w:t xml:space="preserve">MAX</w:t>
+      </w:r>
+      <w:r>
+        <w:t xml:space="preserve">()</w:t>
+      </w:r>
+      <w:r>
+        <w:br/>
+      </w:r>
+      <w:r>
+        <w:t xml:space="preserve">Retorna o valor máximo de determinada coluna.</w:t>
+      </w:r>
+      <w:r>
+        <w:br/>
+      </w:r>
+    </w:p>
+    <w:p>
+      <w:pPr>
+        <w:numPr>
+          <w:ilvl w:val="1"/>
+          <w:numId w:val="1158"/>
+        </w:numPr>
+        <w:pStyle w:val="Compact"/>
+      </w:pPr>
+      <w:r>
+        <w:rPr>
+          <w:bCs/>
+          <w:b/>
+        </w:rPr>
+        <w:t xml:space="preserve">MIN</w:t>
+      </w:r>
+      <w:r>
+        <w:t xml:space="preserve">()</w:t>
+      </w:r>
+      <w:r>
+        <w:br/>
+      </w:r>
+      <w:r>
+        <w:t xml:space="preserve">Retorna o valor mínimo de determinada coluna.</w:t>
       </w:r>
       <w:r>
         <w:br/>
@@ -25257,180 +25250,357 @@
         <w:pStyle w:val="Compact"/>
       </w:pPr>
       <w:r>
-        <w:t xml:space="preserve">Passo a passo:</w:t>
-      </w:r>
-      <w:r>
-        <w:br/>
-      </w:r>
-    </w:p>
-    <w:p>
-      <w:pPr>
-        <w:numPr>
-          <w:ilvl w:val="1"/>
-          <w:numId w:val="1158"/>
-        </w:numPr>
-        <w:pStyle w:val="Compact"/>
-      </w:pPr>
-      <w:r>
-        <w:t xml:space="preserve">Basta fazer a consulta que deseja exportar, pela aba</w:t>
-      </w:r>
-      <w:r>
-        <w:t xml:space="preserve"> </w:t>
-      </w:r>
-      <w:r>
-        <w:t xml:space="preserve">“</w:t>
-      </w:r>
-      <w:r>
-        <w:rPr>
-          <w:bCs/>
-          <w:b/>
-        </w:rPr>
-        <w:t xml:space="preserve">Query Tools</w:t>
-      </w:r>
-      <w:r>
-        <w:t xml:space="preserve">”</w:t>
-      </w:r>
-      <w:r>
-        <w:t xml:space="preserve">.</w:t>
-      </w:r>
-      <w:r>
-        <w:br/>
-      </w:r>
-    </w:p>
-    <w:p>
-      <w:pPr>
-        <w:numPr>
-          <w:ilvl w:val="1"/>
-          <w:numId w:val="1158"/>
-        </w:numPr>
-        <w:pStyle w:val="Compact"/>
-      </w:pPr>
-      <w:r>
-        <w:t xml:space="preserve">Lembrando de colocar</w:t>
-      </w:r>
-      <w:r>
-        <w:t xml:space="preserve"> </w:t>
+        <w:t xml:space="preserve">Para ajudar na sumariazação dos dados, em função do cálculo da amplitude, outros comandos usados são de filtro (</w:t>
+      </w:r>
+      <w:r>
+        <w:rPr>
+          <w:bCs/>
+          <w:b/>
+        </w:rPr>
+        <w:t xml:space="preserve">WHERE</w:t>
+      </w:r>
+      <w:r>
+        <w:t xml:space="preserve">), agrupamento dos dados (</w:t>
+      </w:r>
+      <w:r>
+        <w:rPr>
+          <w:bCs/>
+          <w:b/>
+        </w:rPr>
+        <w:t xml:space="preserve">GROUP BY</w:t>
+      </w:r>
+      <w:r>
+        <w:t xml:space="preserve">) e ordenamento dos dados (</w:t>
+      </w:r>
+      <w:r>
+        <w:rPr>
+          <w:bCs/>
+          <w:b/>
+        </w:rPr>
+        <w:t xml:space="preserve">ORDER BY</w:t>
+      </w:r>
+      <w:r>
+        <w:t xml:space="preserve">).</w:t>
+      </w:r>
+      <w:r>
+        <w:br/>
+      </w:r>
+    </w:p>
+    <w:p>
+      <w:pPr>
+        <w:numPr>
+          <w:ilvl w:val="0"/>
+          <w:numId w:val="1157"/>
+        </w:numPr>
+        <w:pStyle w:val="Compact"/>
+      </w:pPr>
+      <w:r>
+        <w:t xml:space="preserve">Sintaxe:</w:t>
+      </w:r>
+      <w:r>
+        <w:br/>
+      </w:r>
+      <w:r>
+        <w:rPr>
+          <w:bCs/>
+          <w:b/>
+        </w:rPr>
+        <w:t xml:space="preserve">SELET</w:t>
+      </w:r>
+      <w:r>
+        <w:br/>
       </w:r>
       <w:r>
         <w:rPr>
           <w:iCs/>
           <w:i/>
         </w:rPr>
-        <w:t xml:space="preserve">alias</w:t>
-      </w:r>
-      <w:r>
-        <w:t xml:space="preserve"> </w:t>
-      </w:r>
-      <w:r>
-        <w:t xml:space="preserve">nas colunas/campos que levam funções, para melhor entendimento de quem for fazer a leitura do arquivo exportado.</w:t>
-      </w:r>
-      <w:r>
-        <w:br/>
-      </w:r>
-    </w:p>
-    <w:p>
-      <w:pPr>
-        <w:numPr>
-          <w:ilvl w:val="1"/>
-          <w:numId w:val="1158"/>
-        </w:numPr>
-        <w:pStyle w:val="Compact"/>
-      </w:pPr>
-      <w:r>
-        <w:t xml:space="preserve">Na janela em que aparece o resultado da consulta, tem a aba</w:t>
-      </w:r>
-      <w:r>
-        <w:t xml:space="preserve"> </w:t>
-      </w:r>
-      <w:r>
-        <w:t xml:space="preserve">“</w:t>
-      </w:r>
-      <w:r>
-        <w:t xml:space="preserve">Data Output</w:t>
-      </w:r>
-      <w:r>
-        <w:t xml:space="preserve">”</w:t>
-      </w:r>
-      <w:r>
-        <w:t xml:space="preserve"> </w:t>
-      </w:r>
-      <w:r>
-        <w:t xml:space="preserve">(na qual, por default, já é a aba em que aparecem os resultados das consultas), tem o ícone</w:t>
-      </w:r>
-      <w:r>
-        <w:t xml:space="preserve"> </w:t>
-      </w:r>
-      <w:r>
-        <w:t xml:space="preserve">“</w:t>
+        <w:t xml:space="preserve">Coluna_1</w:t>
+      </w:r>
+      <w:r>
+        <w:t xml:space="preserve">,</w:t>
+      </w:r>
+      <w:r>
+        <w:br/>
+      </w:r>
+      <w:r>
+        <w:rPr>
+          <w:bCs/>
+          <w:b/>
+        </w:rPr>
+        <w:t xml:space="preserve">MAX</w:t>
+      </w:r>
+      <w:r>
+        <w:t xml:space="preserve">(</w:t>
       </w:r>
       <w:r>
         <w:rPr>
           <w:iCs/>
           <w:i/>
         </w:rPr>
-        <w:t xml:space="preserve">Save results to file</w:t>
-      </w:r>
-      <w:r>
-        <w:t xml:space="preserve">”</w:t>
-      </w:r>
-      <w:r>
-        <w:t xml:space="preserve">.</w:t>
-      </w:r>
-      <w:r>
-        <w:br/>
-      </w:r>
-    </w:p>
-    <w:p>
-      <w:pPr>
-        <w:numPr>
-          <w:ilvl w:val="1"/>
-          <w:numId w:val="1158"/>
-        </w:numPr>
-        <w:pStyle w:val="Compact"/>
-      </w:pPr>
-      <w:r>
-        <w:t xml:space="preserve">Ao clickar no ícone</w:t>
-      </w:r>
-      <w:r>
-        <w:t xml:space="preserve"> </w:t>
-      </w:r>
-      <w:r>
-        <w:t xml:space="preserve">“</w:t>
+        <w:t xml:space="preserve">Coluna_2</w:t>
+      </w:r>
+      <w:r>
+        <w:t xml:space="preserve">)</w:t>
+      </w:r>
+      <w:r>
+        <w:t xml:space="preserve"> </w:t>
+      </w:r>
+      <w:r>
+        <w:rPr>
+          <w:bCs/>
+          <w:b/>
+        </w:rPr>
+        <w:t xml:space="preserve">AS</w:t>
+      </w:r>
+      <w:r>
+        <w:t xml:space="preserve"> </w:t>
+      </w:r>
+      <w:r>
+        <w:t xml:space="preserve">VALOR_MAX,</w:t>
+      </w:r>
+      <w:r>
+        <w:br/>
+      </w:r>
+      <w:r>
+        <w:rPr>
+          <w:bCs/>
+          <w:b/>
+        </w:rPr>
+        <w:t xml:space="preserve">MIN</w:t>
+      </w:r>
+      <w:r>
+        <w:t xml:space="preserve">(</w:t>
       </w:r>
       <w:r>
         <w:rPr>
           <w:iCs/>
           <w:i/>
         </w:rPr>
-        <w:t xml:space="preserve">Save results to file</w:t>
-      </w:r>
-      <w:r>
-        <w:t xml:space="preserve">”</w:t>
-      </w:r>
-      <w:r>
-        <w:t xml:space="preserve">, é oferecido a opção de salvar a consulta como</w:t>
-      </w:r>
-      <w:r>
-        <w:t xml:space="preserve"> </w:t>
-      </w:r>
-      <w:r>
-        <w:t xml:space="preserve">“</w:t>
-      </w:r>
-      <w:r>
-        <w:t xml:space="preserve">.csv</w:t>
-      </w:r>
-      <w:r>
-        <w:t xml:space="preserve">”</w:t>
-      </w:r>
-      <w:r>
-        <w:t xml:space="preserve">.</w:t>
-      </w:r>
-      <w:r>
-        <w:br/>
+        <w:t xml:space="preserve">Coluna_2</w:t>
+      </w:r>
+      <w:r>
+        <w:t xml:space="preserve">)</w:t>
+      </w:r>
+      <w:r>
+        <w:t xml:space="preserve"> </w:t>
+      </w:r>
+      <w:r>
+        <w:rPr>
+          <w:bCs/>
+          <w:b/>
+        </w:rPr>
+        <w:t xml:space="preserve">AS</w:t>
+      </w:r>
+      <w:r>
+        <w:t xml:space="preserve"> </w:t>
+      </w:r>
+      <w:r>
+        <w:t xml:space="preserve">VALOR_MIN,</w:t>
+      </w:r>
+      <w:r>
+        <w:br/>
+      </w:r>
+      <w:r>
+        <w:t xml:space="preserve">(</w:t>
+      </w:r>
+      <w:r>
+        <w:rPr>
+          <w:bCs/>
+          <w:b/>
+        </w:rPr>
+        <w:t xml:space="preserve">MAX</w:t>
+      </w:r>
+      <w:r>
+        <w:t xml:space="preserve">(</w:t>
+      </w:r>
+      <w:r>
+        <w:rPr>
+          <w:iCs/>
+          <w:i/>
+        </w:rPr>
+        <w:t xml:space="preserve">Coluna_2</w:t>
+      </w:r>
+      <w:r>
+        <w:t xml:space="preserve">) -</w:t>
+      </w:r>
+      <w:r>
+        <w:t xml:space="preserve"> </w:t>
+      </w:r>
+      <w:r>
+        <w:rPr>
+          <w:bCs/>
+          <w:b/>
+        </w:rPr>
+        <w:t xml:space="preserve">MIN</w:t>
+      </w:r>
+      <w:r>
+        <w:t xml:space="preserve">(</w:t>
+      </w:r>
+      <w:r>
+        <w:rPr>
+          <w:iCs/>
+          <w:i/>
+        </w:rPr>
+        <w:t xml:space="preserve">Coluna_2</w:t>
+      </w:r>
+      <w:r>
+        <w:t xml:space="preserve">))</w:t>
+      </w:r>
+      <w:r>
+        <w:t xml:space="preserve"> </w:t>
+      </w:r>
+      <w:r>
+        <w:rPr>
+          <w:bCs/>
+          <w:b/>
+        </w:rPr>
+        <w:t xml:space="preserve">AS</w:t>
+      </w:r>
+      <w:r>
+        <w:t xml:space="preserve"> </w:t>
+      </w:r>
+      <w:r>
+        <w:t xml:space="preserve">AMPLITUDE</w:t>
+      </w:r>
+      <w:r>
+        <w:br/>
+      </w:r>
+      <w:r>
+        <w:rPr>
+          <w:bCs/>
+          <w:b/>
+        </w:rPr>
+        <w:t xml:space="preserve">FROM</w:t>
+      </w:r>
+      <w:r>
+        <w:t xml:space="preserve"> </w:t>
+      </w:r>
+      <w:r>
+        <w:rPr>
+          <w:iCs/>
+          <w:i/>
+        </w:rPr>
+        <w:t xml:space="preserve">tabela</w:t>
+      </w:r>
+      <w:r>
+        <w:br/>
+      </w:r>
+      <w:r>
+        <w:rPr>
+          <w:bCs/>
+          <w:b/>
+        </w:rPr>
+        <w:t xml:space="preserve">GROUP BY</w:t>
+      </w:r>
+      <w:r>
+        <w:t xml:space="preserve"> </w:t>
+      </w:r>
+      <w:r>
+        <w:t xml:space="preserve">1</w:t>
+      </w:r>
+      <w:r>
+        <w:br/>
+      </w:r>
+      <w:r>
+        <w:rPr>
+          <w:bCs/>
+          <w:b/>
+        </w:rPr>
+        <w:t xml:space="preserve">ORDER BY</w:t>
+      </w:r>
+      <w:r>
+        <w:t xml:space="preserve"> </w:t>
+      </w:r>
+      <w:r>
+        <w:t xml:space="preserve">4</w:t>
+      </w:r>
+      <w:r>
+        <w:t xml:space="preserve"> </w:t>
+      </w:r>
+      <w:r>
+        <w:rPr>
+          <w:bCs/>
+          <w:b/>
+        </w:rPr>
+        <w:t xml:space="preserve">DESC</w:t>
+      </w:r>
+      <w:r>
+        <w:t xml:space="preserve">;</w:t>
+      </w:r>
+      <w:r>
+        <w:br/>
+      </w:r>
+    </w:p>
+    <w:p>
+      <w:r>
+        <w:br w:type="page"/>
+      </w:r>
+    </w:p>
+    <w:bookmarkEnd w:id="143"/>
+    <w:bookmarkStart w:id="144" w:name="desvio-padrão"/>
+    <w:p>
+      <w:pPr>
+        <w:pStyle w:val="Heading2"/>
+      </w:pPr>
+      <w:r>
+        <w:rPr>
+          <w:rStyle w:val="SectionNumber"/>
+        </w:rPr>
+        <w:t xml:space="preserve">13.5</w:t>
+      </w:r>
+      <w:r>
+        <w:tab/>
+      </w:r>
+      <w:r>
+        <w:t xml:space="preserve">Desvio-padrão</w:t>
+      </w:r>
+    </w:p>
+    <w:bookmarkEnd w:id="144"/>
+    <w:bookmarkStart w:id="145" w:name="variância"/>
+    <w:p>
+      <w:pPr>
+        <w:pStyle w:val="Heading2"/>
+      </w:pPr>
+      <w:r>
+        <w:rPr>
+          <w:rStyle w:val="SectionNumber"/>
+        </w:rPr>
+        <w:t xml:space="preserve">13.6</w:t>
+      </w:r>
+      <w:r>
+        <w:tab/>
+      </w:r>
+      <w:r>
+        <w:t xml:space="preserve">Variância</w:t>
+      </w:r>
+    </w:p>
+    <w:p>
+      <w:r>
+        <w:br w:type="page"/>
       </w:r>
     </w:p>
     <w:bookmarkEnd w:id="145"/>
-    <w:bookmarkStart w:id="146" w:name="Xa8bf588064960458c5d85f6667a5ef7152c8394"/>
+    <w:bookmarkEnd w:id="146"/>
+    <w:bookmarkStart w:id="149" w:name="observações"/>
+    <w:p>
+      <w:pPr>
+        <w:pStyle w:val="Heading1"/>
+      </w:pPr>
+      <w:r>
+        <w:rPr>
+          <w:rStyle w:val="SectionNumber"/>
+        </w:rPr>
+        <w:t xml:space="preserve">14</w:t>
+      </w:r>
+      <w:r>
+        <w:tab/>
+      </w:r>
+      <w:r>
+        <w:t xml:space="preserve">Observações</w:t>
+      </w:r>
+    </w:p>
+    <w:bookmarkStart w:id="147" w:name="exportação-de-dados"/>
     <w:p>
       <w:pPr>
         <w:pStyle w:val="Heading2"/>
@@ -25439,13 +25609,13 @@
         <w:rPr>
           <w:rStyle w:val="SectionNumber"/>
         </w:rPr>
-        <w:t xml:space="preserve">14.2</w:t>
+        <w:t xml:space="preserve">14.1</w:t>
       </w:r>
       <w:r>
         <w:tab/>
       </w:r>
       <w:r>
-        <w:t xml:space="preserve">Breve explicação de Business Intelligence e Data Science</w:t>
+        <w:t xml:space="preserve">Exportação de dados</w:t>
       </w:r>
     </w:p>
     <w:p>
@@ -25457,7 +25627,83 @@
         <w:pStyle w:val="Compact"/>
       </w:pPr>
       <w:r>
-        <w:t xml:space="preserve">Business Intelligence (BI):</w:t>
+        <w:t xml:space="preserve">Uma das maneiras mais facil de exportar dados é atraves da extensão</w:t>
+      </w:r>
+      <w:r>
+        <w:t xml:space="preserve"> </w:t>
+      </w:r>
+      <w:r>
+        <w:t xml:space="preserve">“</w:t>
+      </w:r>
+      <w:r>
+        <w:t xml:space="preserve">.csv</w:t>
+      </w:r>
+      <w:r>
+        <w:t xml:space="preserve">”</w:t>
+      </w:r>
+      <w:r>
+        <w:t xml:space="preserve">.</w:t>
+      </w:r>
+      <w:r>
+        <w:br/>
+      </w:r>
+    </w:p>
+    <w:p>
+      <w:pPr>
+        <w:numPr>
+          <w:ilvl w:val="0"/>
+          <w:numId w:val="1159"/>
+        </w:numPr>
+        <w:pStyle w:val="Compact"/>
+      </w:pPr>
+      <w:r>
+        <w:t xml:space="preserve">O</w:t>
+      </w:r>
+      <w:r>
+        <w:t xml:space="preserve"> </w:t>
+      </w:r>
+      <w:r>
+        <w:rPr>
+          <w:bCs/>
+          <w:b/>
+        </w:rPr>
+        <w:t xml:space="preserve">PostgreSQL</w:t>
+      </w:r>
+      <w:r>
+        <w:t xml:space="preserve"> </w:t>
+      </w:r>
+      <w:r>
+        <w:t xml:space="preserve">ofecere opções para facilmente exportar dados em</w:t>
+      </w:r>
+      <w:r>
+        <w:t xml:space="preserve"> </w:t>
+      </w:r>
+      <w:r>
+        <w:t xml:space="preserve">“</w:t>
+      </w:r>
+      <w:r>
+        <w:t xml:space="preserve">.csv</w:t>
+      </w:r>
+      <w:r>
+        <w:t xml:space="preserve">”</w:t>
+      </w:r>
+      <w:r>
+        <w:t xml:space="preserve">.</w:t>
+      </w:r>
+      <w:r>
+        <w:br/>
+      </w:r>
+    </w:p>
+    <w:p>
+      <w:pPr>
+        <w:numPr>
+          <w:ilvl w:val="0"/>
+          <w:numId w:val="1159"/>
+        </w:numPr>
+        <w:pStyle w:val="Compact"/>
+      </w:pPr>
+      <w:r>
+        <w:t xml:space="preserve">Passo a passo:</w:t>
       </w:r>
       <w:r>
         <w:br/>
@@ -25472,6 +25718,206 @@
         <w:pStyle w:val="Compact"/>
       </w:pPr>
       <w:r>
+        <w:t xml:space="preserve">Basta fazer a consulta que deseja exportar, pela aba</w:t>
+      </w:r>
+      <w:r>
+        <w:t xml:space="preserve"> </w:t>
+      </w:r>
+      <w:r>
+        <w:t xml:space="preserve">“</w:t>
+      </w:r>
+      <w:r>
+        <w:rPr>
+          <w:bCs/>
+          <w:b/>
+        </w:rPr>
+        <w:t xml:space="preserve">Query Tools</w:t>
+      </w:r>
+      <w:r>
+        <w:t xml:space="preserve">”</w:t>
+      </w:r>
+      <w:r>
+        <w:t xml:space="preserve">.</w:t>
+      </w:r>
+      <w:r>
+        <w:br/>
+      </w:r>
+    </w:p>
+    <w:p>
+      <w:pPr>
+        <w:numPr>
+          <w:ilvl w:val="1"/>
+          <w:numId w:val="1160"/>
+        </w:numPr>
+        <w:pStyle w:val="Compact"/>
+      </w:pPr>
+      <w:r>
+        <w:t xml:space="preserve">Lembrando de colocar</w:t>
+      </w:r>
+      <w:r>
+        <w:t xml:space="preserve"> </w:t>
+      </w:r>
+      <w:r>
+        <w:rPr>
+          <w:iCs/>
+          <w:i/>
+        </w:rPr>
+        <w:t xml:space="preserve">alias</w:t>
+      </w:r>
+      <w:r>
+        <w:t xml:space="preserve"> </w:t>
+      </w:r>
+      <w:r>
+        <w:t xml:space="preserve">nas colunas/campos que levam funções, para melhor entendimento de quem for fazer a leitura do arquivo exportado.</w:t>
+      </w:r>
+      <w:r>
+        <w:br/>
+      </w:r>
+    </w:p>
+    <w:p>
+      <w:pPr>
+        <w:numPr>
+          <w:ilvl w:val="1"/>
+          <w:numId w:val="1160"/>
+        </w:numPr>
+        <w:pStyle w:val="Compact"/>
+      </w:pPr>
+      <w:r>
+        <w:t xml:space="preserve">Na janela em que aparece o resultado da consulta, tem a aba</w:t>
+      </w:r>
+      <w:r>
+        <w:t xml:space="preserve"> </w:t>
+      </w:r>
+      <w:r>
+        <w:t xml:space="preserve">“</w:t>
+      </w:r>
+      <w:r>
+        <w:t xml:space="preserve">Data Output</w:t>
+      </w:r>
+      <w:r>
+        <w:t xml:space="preserve">”</w:t>
+      </w:r>
+      <w:r>
+        <w:t xml:space="preserve"> </w:t>
+      </w:r>
+      <w:r>
+        <w:t xml:space="preserve">(na qual, por default, já é a aba em que aparecem os resultados das consultas), tem o ícone</w:t>
+      </w:r>
+      <w:r>
+        <w:t xml:space="preserve"> </w:t>
+      </w:r>
+      <w:r>
+        <w:t xml:space="preserve">“</w:t>
+      </w:r>
+      <w:r>
+        <w:rPr>
+          <w:iCs/>
+          <w:i/>
+        </w:rPr>
+        <w:t xml:space="preserve">Save results to file</w:t>
+      </w:r>
+      <w:r>
+        <w:t xml:space="preserve">”</w:t>
+      </w:r>
+      <w:r>
+        <w:t xml:space="preserve">.</w:t>
+      </w:r>
+      <w:r>
+        <w:br/>
+      </w:r>
+    </w:p>
+    <w:p>
+      <w:pPr>
+        <w:numPr>
+          <w:ilvl w:val="1"/>
+          <w:numId w:val="1160"/>
+        </w:numPr>
+        <w:pStyle w:val="Compact"/>
+      </w:pPr>
+      <w:r>
+        <w:t xml:space="preserve">Ao clickar no ícone</w:t>
+      </w:r>
+      <w:r>
+        <w:t xml:space="preserve"> </w:t>
+      </w:r>
+      <w:r>
+        <w:t xml:space="preserve">“</w:t>
+      </w:r>
+      <w:r>
+        <w:rPr>
+          <w:iCs/>
+          <w:i/>
+        </w:rPr>
+        <w:t xml:space="preserve">Save results to file</w:t>
+      </w:r>
+      <w:r>
+        <w:t xml:space="preserve">”</w:t>
+      </w:r>
+      <w:r>
+        <w:t xml:space="preserve">, é oferecido a opção de salvar a consulta como</w:t>
+      </w:r>
+      <w:r>
+        <w:t xml:space="preserve"> </w:t>
+      </w:r>
+      <w:r>
+        <w:t xml:space="preserve">“</w:t>
+      </w:r>
+      <w:r>
+        <w:t xml:space="preserve">.csv</w:t>
+      </w:r>
+      <w:r>
+        <w:t xml:space="preserve">”</w:t>
+      </w:r>
+      <w:r>
+        <w:t xml:space="preserve">.</w:t>
+      </w:r>
+      <w:r>
+        <w:br/>
+      </w:r>
+    </w:p>
+    <w:bookmarkEnd w:id="147"/>
+    <w:bookmarkStart w:id="148" w:name="Xa8bf588064960458c5d85f6667a5ef7152c8394"/>
+    <w:p>
+      <w:pPr>
+        <w:pStyle w:val="Heading2"/>
+      </w:pPr>
+      <w:r>
+        <w:rPr>
+          <w:rStyle w:val="SectionNumber"/>
+        </w:rPr>
+        <w:t xml:space="preserve">14.2</w:t>
+      </w:r>
+      <w:r>
+        <w:tab/>
+      </w:r>
+      <w:r>
+        <w:t xml:space="preserve">Breve explicação de Business Intelligence e Data Science</w:t>
+      </w:r>
+    </w:p>
+    <w:p>
+      <w:pPr>
+        <w:numPr>
+          <w:ilvl w:val="0"/>
+          <w:numId w:val="1161"/>
+        </w:numPr>
+        <w:pStyle w:val="Compact"/>
+      </w:pPr>
+      <w:r>
+        <w:t xml:space="preserve">Business Intelligence (BI):</w:t>
+      </w:r>
+      <w:r>
+        <w:br/>
+      </w:r>
+    </w:p>
+    <w:p>
+      <w:pPr>
+        <w:numPr>
+          <w:ilvl w:val="1"/>
+          <w:numId w:val="1162"/>
+        </w:numPr>
+        <w:pStyle w:val="Compact"/>
+      </w:pPr>
+      <w:r>
         <w:t xml:space="preserve">Esta preocupado com entender o que aconteceu no passado.</w:t>
       </w:r>
       <w:r>
@@ -25482,7 +25928,7 @@
       <w:pPr>
         <w:numPr>
           <w:ilvl w:val="0"/>
-          <w:numId w:val="1159"/>
+          <w:numId w:val="1161"/>
         </w:numPr>
         <w:pStyle w:val="Compact"/>
       </w:pPr>
@@ -25497,7 +25943,7 @@
       <w:pPr>
         <w:numPr>
           <w:ilvl w:val="1"/>
-          <w:numId w:val="1161"/>
+          <w:numId w:val="1163"/>
         </w:numPr>
         <w:pStyle w:val="Compact"/>
       </w:pPr>
@@ -25511,59 +25957,59 @@
     <w:p>
       <w:r>
         <w:br w:type="page"/>
-      </w:r>
-    </w:p>
-    <w:bookmarkEnd w:id="146"/>
-    <w:bookmarkEnd w:id="147"/>
-    <w:bookmarkStart w:id="149" w:name="andamento-dos-estudos"/>
-    <w:p>
-      <w:pPr>
-        <w:pStyle w:val="Heading1"/>
-      </w:pPr>
-      <w:r>
-        <w:rPr>
-          <w:rStyle w:val="SectionNumber"/>
-        </w:rPr>
-        <w:t xml:space="preserve">15</w:t>
-      </w:r>
-      <w:r>
-        <w:tab/>
-      </w:r>
-      <w:r>
-        <w:t xml:space="preserve">Andamento dos Estudos</w:t>
-      </w:r>
-    </w:p>
-    <w:bookmarkStart w:id="148" w:name="assunto-em-andamento"/>
-    <w:p>
-      <w:pPr>
-        <w:pStyle w:val="Heading2"/>
-      </w:pPr>
-      <w:r>
-        <w:rPr>
-          <w:rStyle w:val="SectionNumber"/>
-        </w:rPr>
-        <w:t xml:space="preserve">15.1</w:t>
-      </w:r>
-      <w:r>
-        <w:tab/>
-      </w:r>
-      <w:r>
-        <w:t xml:space="preserve">Assunto em andamento</w:t>
-      </w:r>
-    </w:p>
-    <w:p>
-      <w:pPr>
-        <w:pStyle w:val="FirstParagraph"/>
-      </w:pPr>
-      <w:r>
-        <w:t xml:space="preserve">Atualmente estou estudando Módulo 30 - AULA 128.</w:t>
-      </w:r>
-      <w:r>
-        <w:br/>
       </w:r>
     </w:p>
     <w:bookmarkEnd w:id="148"/>
     <w:bookmarkEnd w:id="149"/>
+    <w:bookmarkStart w:id="151" w:name="andamento-dos-estudos"/>
+    <w:p>
+      <w:pPr>
+        <w:pStyle w:val="Heading1"/>
+      </w:pPr>
+      <w:r>
+        <w:rPr>
+          <w:rStyle w:val="SectionNumber"/>
+        </w:rPr>
+        <w:t xml:space="preserve">15</w:t>
+      </w:r>
+      <w:r>
+        <w:tab/>
+      </w:r>
+      <w:r>
+        <w:t xml:space="preserve">Andamento dos Estudos</w:t>
+      </w:r>
+    </w:p>
+    <w:bookmarkStart w:id="150" w:name="assunto-em-andamento"/>
+    <w:p>
+      <w:pPr>
+        <w:pStyle w:val="Heading2"/>
+      </w:pPr>
+      <w:r>
+        <w:rPr>
+          <w:rStyle w:val="SectionNumber"/>
+        </w:rPr>
+        <w:t xml:space="preserve">15.1</w:t>
+      </w:r>
+      <w:r>
+        <w:tab/>
+      </w:r>
+      <w:r>
+        <w:t xml:space="preserve">Assunto em andamento</w:t>
+      </w:r>
+    </w:p>
+    <w:p>
+      <w:pPr>
+        <w:pStyle w:val="FirstParagraph"/>
+      </w:pPr>
+      <w:r>
+        <w:t xml:space="preserve">Atualmente estou estudando Módulo 30 - AULA 129.</w:t>
+      </w:r>
+      <w:r>
+        <w:br/>
+      </w:r>
+    </w:p>
+    <w:bookmarkEnd w:id="150"/>
+    <w:bookmarkEnd w:id="151"/>
     <w:sectPr/>
   </w:body>
 </w:document>
@@ -27002,6 +27448,12 @@
     <w:abstractNumId w:val="991"/>
   </w:num>
   <w:num w:numId="1161">
+    <w:abstractNumId w:val="991"/>
+  </w:num>
+  <w:num w:numId="1162">
+    <w:abstractNumId w:val="991"/>
+  </w:num>
+  <w:num w:numId="1163">
     <w:abstractNumId w:val="991"/>
   </w:num>
 </w:numbering>

</xml_diff>

<commit_message>
Estatística Básica com Banco de dados - Variância e Desvio-padrão
</commit_message>
<xml_diff>
--- a/Readme.docx
+++ b/Readme.docx
@@ -49,7 +49,7 @@
         <w:pStyle w:val="Date"/>
       </w:pPr>
       <w:r>
-        <w:t xml:space="preserve">2022-10-10</w:t>
+        <w:t xml:space="preserve">2022-10-11</w:t>
       </w:r>
     </w:p>
     <w:sdt>
@@ -23994,7 +23994,7 @@
     </w:p>
     <w:bookmarkEnd w:id="138"/>
     <w:bookmarkEnd w:id="139"/>
-    <w:bookmarkStart w:id="146" w:name="X9deffed7f4173ac9bd20f0fcf837fb3c72d9983"/>
+    <w:bookmarkStart w:id="150" w:name="X9deffed7f4173ac9bd20f0fcf837fb3c72d9983"/>
     <w:p>
       <w:pPr>
         <w:pStyle w:val="Heading1"/>
@@ -24012,7 +24012,7 @@
         <w:t xml:space="preserve">Aula 128 e 127 Parte 2 - Estatística com Banco de dados</w:t>
       </w:r>
     </w:p>
-    <w:bookmarkStart w:id="140" w:name="média-avg"/>
+    <w:bookmarkStart w:id="140" w:name="arredondamento-round"/>
     <w:p>
       <w:pPr>
         <w:pStyle w:val="Heading2"/>
@@ -24027,14 +24027,14 @@
         <w:tab/>
       </w:r>
       <w:r>
-        <w:t xml:space="preserve">Média (</w:t>
-      </w:r>
-      <w:r>
-        <w:rPr>
-          <w:bCs/>
-          <w:b/>
-        </w:rPr>
-        <w:t xml:space="preserve">AVG</w:t>
+        <w:t xml:space="preserve">Arredondamento (</w:t>
+      </w:r>
+      <w:r>
+        <w:rPr>
+          <w:bCs/>
+          <w:b/>
+        </w:rPr>
+        <w:t xml:space="preserve">ROUND</w:t>
       </w:r>
       <w:r>
         <w:t xml:space="preserve">)</w:t>
@@ -24049,23 +24049,20 @@
         <w:pStyle w:val="Compact"/>
       </w:pPr>
       <w:r>
-        <w:t xml:space="preserve">Para cálcular a</w:t>
-      </w:r>
-      <w:r>
-        <w:t xml:space="preserve"> </w:t>
-      </w:r>
-      <w:r>
-        <w:rPr>
-          <w:bCs/>
-          <w:b/>
-        </w:rPr>
-        <w:t xml:space="preserve">média</w:t>
-      </w:r>
-      <w:r>
-        <w:t xml:space="preserve"> </w:t>
-      </w:r>
-      <w:r>
-        <w:t xml:space="preserve">nos dados, em um banco de dados, são necessários um conjunto de comandos.</w:t>
+        <w:t xml:space="preserve">Para arredondar um valor basta aplicar a função</w:t>
+      </w:r>
+      <w:r>
+        <w:t xml:space="preserve"> </w:t>
+      </w:r>
+      <w:r>
+        <w:rPr>
+          <w:bCs/>
+          <w:b/>
+        </w:rPr>
+        <w:t xml:space="preserve">ROUND</w:t>
+      </w:r>
+      <w:r>
+        <w:t xml:space="preserve">() na coluna.</w:t>
       </w:r>
       <w:r>
         <w:br/>
@@ -24080,20 +24077,73 @@
         <w:pStyle w:val="Compact"/>
       </w:pPr>
       <w:r>
-        <w:t xml:space="preserve">O principal é a função de agregação</w:t>
-      </w:r>
-      <w:r>
-        <w:t xml:space="preserve"> </w:t>
-      </w:r>
-      <w:r>
-        <w:rPr>
-          <w:bCs/>
-          <w:b/>
-        </w:rPr>
-        <w:t xml:space="preserve">AVG</w:t>
-      </w:r>
-      <w:r>
-        <w:t xml:space="preserve">(), que serve justamente para calcular a média dos valores de uma determinada coluna.</w:t>
+        <w:t xml:space="preserve">Os parametros da função</w:t>
+      </w:r>
+      <w:r>
+        <w:t xml:space="preserve"> </w:t>
+      </w:r>
+      <w:r>
+        <w:rPr>
+          <w:bCs/>
+          <w:b/>
+        </w:rPr>
+        <w:t xml:space="preserve">ROUND</w:t>
+      </w:r>
+      <w:r>
+        <w:t xml:space="preserve"> </w:t>
+      </w:r>
+      <w:r>
+        <w:t xml:space="preserve">são:</w:t>
+      </w:r>
+      <w:r>
+        <w:br/>
+      </w:r>
+    </w:p>
+    <w:p>
+      <w:pPr>
+        <w:numPr>
+          <w:ilvl w:val="1"/>
+          <w:numId w:val="1154"/>
+        </w:numPr>
+        <w:pStyle w:val="Compact"/>
+      </w:pPr>
+      <w:r>
+        <w:rPr>
+          <w:iCs/>
+          <w:i/>
+        </w:rPr>
+        <w:t xml:space="preserve">COLUNA</w:t>
+      </w:r>
+      <w:r>
+        <w:br/>
+      </w:r>
+      <w:r>
+        <w:t xml:space="preserve">Nome da coluna a qual se quer arredondar.</w:t>
+      </w:r>
+      <w:r>
+        <w:br/>
+      </w:r>
+    </w:p>
+    <w:p>
+      <w:pPr>
+        <w:numPr>
+          <w:ilvl w:val="1"/>
+          <w:numId w:val="1154"/>
+        </w:numPr>
+        <w:pStyle w:val="Compact"/>
+      </w:pPr>
+      <w:r>
+        <w:rPr>
+          <w:iCs/>
+          <w:i/>
+        </w:rPr>
+        <w:t xml:space="preserve">NÚMERO</w:t>
+      </w:r>
+      <w:r>
+        <w:br/>
+      </w:r>
+      <w:r>
+        <w:t xml:space="preserve">Números de casas decimais que se deseja manter.</w:t>
       </w:r>
       <w:r>
         <w:br/>
@@ -24108,67 +24158,6 @@
         <w:pStyle w:val="Compact"/>
       </w:pPr>
       <w:r>
-        <w:t xml:space="preserve">Porem o comando</w:t>
-      </w:r>
-      <w:r>
-        <w:t xml:space="preserve"> </w:t>
-      </w:r>
-      <w:r>
-        <w:rPr>
-          <w:bCs/>
-          <w:b/>
-        </w:rPr>
-        <w:t xml:space="preserve">AVG</w:t>
-      </w:r>
-      <w:r>
-        <w:t xml:space="preserve"> </w:t>
-      </w:r>
-      <w:r>
-        <w:t xml:space="preserve">sozinho não seja suficiente para explorar os dados. Em conjunto com filtro (</w:t>
-      </w:r>
-      <w:r>
-        <w:rPr>
-          <w:bCs/>
-          <w:b/>
-        </w:rPr>
-        <w:t xml:space="preserve">WHERE</w:t>
-      </w:r>
-      <w:r>
-        <w:t xml:space="preserve">), agrupar os dados (</w:t>
-      </w:r>
-      <w:r>
-        <w:rPr>
-          <w:bCs/>
-          <w:b/>
-        </w:rPr>
-        <w:t xml:space="preserve">GROUP BY</w:t>
-      </w:r>
-      <w:r>
-        <w:t xml:space="preserve">) e ordernar os dados (</w:t>
-      </w:r>
-      <w:r>
-        <w:rPr>
-          <w:bCs/>
-          <w:b/>
-        </w:rPr>
-        <w:t xml:space="preserve">ORDER BY</w:t>
-      </w:r>
-      <w:r>
-        <w:t xml:space="preserve">) seja uma melhor forma de ter um resumo de informações da média desses dados.</w:t>
-      </w:r>
-      <w:r>
-        <w:br/>
-      </w:r>
-    </w:p>
-    <w:p>
-      <w:pPr>
-        <w:numPr>
-          <w:ilvl w:val="0"/>
-          <w:numId w:val="1153"/>
-        </w:numPr>
-        <w:pStyle w:val="Compact"/>
-      </w:pPr>
-      <w:r>
         <w:t xml:space="preserve">Sintaxe:</w:t>
       </w:r>
       <w:r>
@@ -24189,7 +24178,7 @@
           <w:iCs/>
           <w:i/>
         </w:rPr>
-        <w:t xml:space="preserve">Colune_1</w:t>
+        <w:t xml:space="preserve">COLUNA_1</w:t>
       </w:r>
       <w:r>
         <w:t xml:space="preserve">,</w:t>
@@ -24222,7 +24211,7 @@
           <w:iCs/>
           <w:i/>
         </w:rPr>
-        <w:t xml:space="preserve">Coluna_2</w:t>
+        <w:t xml:space="preserve">COLUNA_2</w:t>
       </w:r>
       <w:r>
         <w:t xml:space="preserve">),2)</w:t>
@@ -24236,22 +24225,6 @@
           <w:b/>
         </w:rPr>
         <w:t xml:space="preserve">AS</w:t>
-      </w:r>
-      <w:r>
-        <w:t xml:space="preserve"> </w:t>
-      </w:r>
-      <w:r>
-        <w:t xml:space="preserve">MEDIA</w:t>
-      </w:r>
-      <w:r>
-        <w:br/>
-      </w:r>
-      <w:r>
-        <w:rPr>
-          <w:bCs/>
-          <w:b/>
-        </w:rPr>
-        <w:t xml:space="preserve">FROM</w:t>
       </w:r>
       <w:r>
         <w:t xml:space="preserve"> </w:t>
@@ -24261,17 +24234,17 @@
           <w:iCs/>
           <w:i/>
         </w:rPr>
-        <w:t xml:space="preserve">tabela</w:t>
-      </w:r>
-      <w:r>
-        <w:br/>
-      </w:r>
-      <w:r>
-        <w:rPr>
-          <w:bCs/>
-          <w:b/>
-        </w:rPr>
-        <w:t xml:space="preserve">WHERE</w:t>
+        <w:t xml:space="preserve">MEDIA</w:t>
+      </w:r>
+      <w:r>
+        <w:br/>
+      </w:r>
+      <w:r>
+        <w:rPr>
+          <w:bCs/>
+          <w:b/>
+        </w:rPr>
+        <w:t xml:space="preserve">FROM</w:t>
       </w:r>
       <w:r>
         <w:t xml:space="preserve"> </w:t>
@@ -24281,32 +24254,221 @@
           <w:iCs/>
           <w:i/>
         </w:rPr>
-        <w:t xml:space="preserve">Coluna_1</w:t>
-      </w:r>
-      <w:r>
-        <w:t xml:space="preserve"> </w:t>
-      </w:r>
-      <w:r>
-        <w:t xml:space="preserve">=</w:t>
-      </w:r>
-      <w:r>
-        <w:t xml:space="preserve"> </w:t>
-      </w:r>
-      <w:r>
-        <w:t xml:space="preserve">‘</w:t>
+        <w:t xml:space="preserve">tabela</w:t>
+      </w:r>
+      <w:r>
+        <w:br/>
+      </w:r>
+      <w:r>
+        <w:rPr>
+          <w:bCs/>
+          <w:b/>
+        </w:rPr>
+        <w:t xml:space="preserve">GROUP BY</w:t>
+      </w:r>
+      <w:r>
+        <w:t xml:space="preserve"> </w:t>
       </w:r>
       <w:r>
         <w:rPr>
           <w:iCs/>
           <w:i/>
         </w:rPr>
-        <w:t xml:space="preserve">valor</w:t>
-      </w:r>
-      <w:r>
-        <w:t xml:space="preserve">’</w:t>
-      </w:r>
-      <w:r>
-        <w:br/>
+        <w:t xml:space="preserve">COLUNA_1</w:t>
+      </w:r>
+      <w:r>
+        <w:br/>
+      </w:r>
+      <w:r>
+        <w:rPr>
+          <w:bCs/>
+          <w:b/>
+        </w:rPr>
+        <w:t xml:space="preserve">ORDER BY</w:t>
+      </w:r>
+      <w:r>
+        <w:t xml:space="preserve"> </w:t>
+      </w:r>
+      <w:r>
+        <w:t xml:space="preserve">2</w:t>
+      </w:r>
+      <w:r>
+        <w:t xml:space="preserve"> </w:t>
+      </w:r>
+      <w:r>
+        <w:rPr>
+          <w:bCs/>
+          <w:b/>
+        </w:rPr>
+        <w:t xml:space="preserve">DESC</w:t>
+      </w:r>
+      <w:r>
+        <w:br/>
+      </w:r>
+      <w:r>
+        <w:rPr>
+          <w:bCs/>
+          <w:b/>
+        </w:rPr>
+        <w:t xml:space="preserve">LIMIT</w:t>
+      </w:r>
+      <w:r>
+        <w:t xml:space="preserve"> </w:t>
+      </w:r>
+      <w:r>
+        <w:t xml:space="preserve">2;</w:t>
+      </w:r>
+      <w:r>
+        <w:br/>
+      </w:r>
+    </w:p>
+    <w:p>
+      <w:r>
+        <w:br w:type="page"/>
+      </w:r>
+    </w:p>
+    <w:bookmarkEnd w:id="140"/>
+    <w:bookmarkStart w:id="144" w:name="medidas-de-posição-1"/>
+    <w:p>
+      <w:pPr>
+        <w:pStyle w:val="Heading2"/>
+      </w:pPr>
+      <w:r>
+        <w:rPr>
+          <w:rStyle w:val="SectionNumber"/>
+        </w:rPr>
+        <w:t xml:space="preserve">13.2</w:t>
+      </w:r>
+      <w:r>
+        <w:tab/>
+      </w:r>
+      <w:r>
+        <w:t xml:space="preserve">Medidas de posição</w:t>
+      </w:r>
+    </w:p>
+    <w:bookmarkStart w:id="141" w:name="média-avg"/>
+    <w:p>
+      <w:pPr>
+        <w:pStyle w:val="Heading3"/>
+      </w:pPr>
+      <w:r>
+        <w:rPr>
+          <w:rStyle w:val="SectionNumber"/>
+        </w:rPr>
+        <w:t xml:space="preserve">13.2.1</w:t>
+      </w:r>
+      <w:r>
+        <w:tab/>
+      </w:r>
+      <w:r>
+        <w:t xml:space="preserve">Média (</w:t>
+      </w:r>
+      <w:r>
+        <w:rPr>
+          <w:bCs/>
+          <w:b/>
+        </w:rPr>
+        <w:t xml:space="preserve">AVG</w:t>
+      </w:r>
+      <w:r>
+        <w:t xml:space="preserve">)</w:t>
+      </w:r>
+    </w:p>
+    <w:p>
+      <w:pPr>
+        <w:numPr>
+          <w:ilvl w:val="0"/>
+          <w:numId w:val="1155"/>
+        </w:numPr>
+        <w:pStyle w:val="Compact"/>
+      </w:pPr>
+      <w:r>
+        <w:t xml:space="preserve">Para cálcular a</w:t>
+      </w:r>
+      <w:r>
+        <w:t xml:space="preserve"> </w:t>
+      </w:r>
+      <w:r>
+        <w:rPr>
+          <w:bCs/>
+          <w:b/>
+        </w:rPr>
+        <w:t xml:space="preserve">média</w:t>
+      </w:r>
+      <w:r>
+        <w:t xml:space="preserve"> </w:t>
+      </w:r>
+      <w:r>
+        <w:t xml:space="preserve">nos dados, em um banco de dados, são necessários um conjunto de comandos.</w:t>
+      </w:r>
+      <w:r>
+        <w:br/>
+      </w:r>
+    </w:p>
+    <w:p>
+      <w:pPr>
+        <w:numPr>
+          <w:ilvl w:val="0"/>
+          <w:numId w:val="1155"/>
+        </w:numPr>
+        <w:pStyle w:val="Compact"/>
+      </w:pPr>
+      <w:r>
+        <w:t xml:space="preserve">O principal é a função de agregação</w:t>
+      </w:r>
+      <w:r>
+        <w:t xml:space="preserve"> </w:t>
+      </w:r>
+      <w:r>
+        <w:rPr>
+          <w:bCs/>
+          <w:b/>
+        </w:rPr>
+        <w:t xml:space="preserve">AVG</w:t>
+      </w:r>
+      <w:r>
+        <w:t xml:space="preserve">(), que serve justamente para calcular a média dos valores de uma determinada coluna.</w:t>
+      </w:r>
+      <w:r>
+        <w:br/>
+      </w:r>
+    </w:p>
+    <w:p>
+      <w:pPr>
+        <w:numPr>
+          <w:ilvl w:val="0"/>
+          <w:numId w:val="1155"/>
+        </w:numPr>
+        <w:pStyle w:val="Compact"/>
+      </w:pPr>
+      <w:r>
+        <w:t xml:space="preserve">Porem o comando</w:t>
+      </w:r>
+      <w:r>
+        <w:t xml:space="preserve"> </w:t>
+      </w:r>
+      <w:r>
+        <w:rPr>
+          <w:bCs/>
+          <w:b/>
+        </w:rPr>
+        <w:t xml:space="preserve">AVG</w:t>
+      </w:r>
+      <w:r>
+        <w:t xml:space="preserve"> </w:t>
+      </w:r>
+      <w:r>
+        <w:t xml:space="preserve">sozinho não seja suficiente para explorar os dados. Em conjunto com filtro (</w:t>
+      </w:r>
+      <w:r>
+        <w:rPr>
+          <w:bCs/>
+          <w:b/>
+        </w:rPr>
+        <w:t xml:space="preserve">WHERE</w:t>
+      </w:r>
+      <w:r>
+        <w:t xml:space="preserve">), agrupar os dados (</w:t>
       </w:r>
       <w:r>
         <w:rPr>
@@ -24316,13 +24478,7 @@
         <w:t xml:space="preserve">GROUP BY</w:t>
       </w:r>
       <w:r>
-        <w:t xml:space="preserve"> </w:t>
-      </w:r>
-      <w:r>
-        <w:t xml:space="preserve">1</w:t>
-      </w:r>
-      <w:r>
-        <w:br/>
+        <w:t xml:space="preserve">) e ordernar os dados (</w:t>
       </w:r>
       <w:r>
         <w:rPr>
@@ -24332,267 +24488,17 @@
         <w:t xml:space="preserve">ORDER BY</w:t>
       </w:r>
       <w:r>
-        <w:t xml:space="preserve"> </w:t>
-      </w:r>
-      <w:r>
-        <w:t xml:space="preserve">2</w:t>
-      </w:r>
-      <w:r>
-        <w:t xml:space="preserve"> </w:t>
-      </w:r>
-      <w:r>
-        <w:rPr>
-          <w:bCs/>
-          <w:b/>
-        </w:rPr>
-        <w:t xml:space="preserve">DESC</w:t>
-      </w:r>
-      <w:r>
-        <w:t xml:space="preserve">;</w:t>
-      </w:r>
-      <w:r>
-        <w:br/>
-      </w:r>
-    </w:p>
-    <w:p>
-      <w:r>
-        <w:br w:type="page"/>
-      </w:r>
-    </w:p>
-    <w:bookmarkEnd w:id="140"/>
-    <w:bookmarkStart w:id="141" w:name="moda-count"/>
-    <w:p>
-      <w:pPr>
-        <w:pStyle w:val="Heading2"/>
-      </w:pPr>
-      <w:r>
-        <w:rPr>
-          <w:rStyle w:val="SectionNumber"/>
-        </w:rPr>
-        <w:t xml:space="preserve">13.2</w:t>
-      </w:r>
-      <w:r>
-        <w:tab/>
-      </w:r>
-      <w:r>
-        <w:t xml:space="preserve">Moda (</w:t>
-      </w:r>
-      <w:r>
-        <w:rPr>
-          <w:bCs/>
-          <w:b/>
-        </w:rPr>
-        <w:t xml:space="preserve">COUNT</w:t>
-      </w:r>
-      <w:r>
-        <w:t xml:space="preserve">)</w:t>
+        <w:t xml:space="preserve">) seja uma melhor forma de ter um resumo de informações da média desses dados.</w:t>
+      </w:r>
+      <w:r>
+        <w:br/>
       </w:r>
     </w:p>
     <w:p>
       <w:pPr>
         <w:numPr>
           <w:ilvl w:val="0"/>
-          <w:numId w:val="1154"/>
-        </w:numPr>
-        <w:pStyle w:val="Compact"/>
-      </w:pPr>
-      <w:r>
-        <w:t xml:space="preserve">Para cálcular a</w:t>
-      </w:r>
-      <w:r>
-        <w:t xml:space="preserve"> </w:t>
-      </w:r>
-      <w:r>
-        <w:rPr>
-          <w:bCs/>
-          <w:b/>
-        </w:rPr>
-        <w:t xml:space="preserve">moda</w:t>
-      </w:r>
-      <w:r>
-        <w:t xml:space="preserve"> </w:t>
-      </w:r>
-      <w:r>
-        <w:t xml:space="preserve">dos dados, em um banco de dados, são necessários um conjunto de comandos.</w:t>
-      </w:r>
-      <w:r>
-        <w:br/>
-      </w:r>
-    </w:p>
-    <w:p>
-      <w:pPr>
-        <w:numPr>
-          <w:ilvl w:val="0"/>
-          <w:numId w:val="1154"/>
-        </w:numPr>
-        <w:pStyle w:val="Compact"/>
-      </w:pPr>
-      <w:r>
-        <w:t xml:space="preserve">Diferente da</w:t>
-      </w:r>
-      <w:r>
-        <w:t xml:space="preserve"> </w:t>
-      </w:r>
-      <w:r>
-        <w:rPr>
-          <w:bCs/>
-          <w:b/>
-        </w:rPr>
-        <w:t xml:space="preserve">média</w:t>
-      </w:r>
-      <w:r>
-        <w:t xml:space="preserve">, a</w:t>
-      </w:r>
-      <w:r>
-        <w:t xml:space="preserve"> </w:t>
-      </w:r>
-      <w:r>
-        <w:rPr>
-          <w:bCs/>
-          <w:b/>
-        </w:rPr>
-        <w:t xml:space="preserve">moda</w:t>
-      </w:r>
-      <w:r>
-        <w:t xml:space="preserve"> </w:t>
-      </w:r>
-      <w:r>
-        <w:t xml:space="preserve">são os valores de maior frenquencia no conjunto de dados, podendo assim existir mais de uma</w:t>
-      </w:r>
-      <w:r>
-        <w:t xml:space="preserve"> </w:t>
-      </w:r>
-      <w:r>
-        <w:rPr>
-          <w:bCs/>
-          <w:b/>
-        </w:rPr>
-        <w:t xml:space="preserve">moda</w:t>
-      </w:r>
-      <w:r>
-        <w:t xml:space="preserve"> </w:t>
-      </w:r>
-      <w:r>
-        <w:t xml:space="preserve">(multimodal).</w:t>
-      </w:r>
-      <w:r>
-        <w:br/>
-      </w:r>
-    </w:p>
-    <w:p>
-      <w:pPr>
-        <w:numPr>
-          <w:ilvl w:val="0"/>
-          <w:numId w:val="1154"/>
-        </w:numPr>
-        <w:pStyle w:val="Compact"/>
-      </w:pPr>
-      <w:r>
-        <w:t xml:space="preserve">O que os comandos pegam no caso da</w:t>
-      </w:r>
-      <w:r>
-        <w:t xml:space="preserve"> </w:t>
-      </w:r>
-      <w:r>
-        <w:rPr>
-          <w:bCs/>
-          <w:b/>
-        </w:rPr>
-        <w:t xml:space="preserve">moda</w:t>
-      </w:r>
-      <w:r>
-        <w:t xml:space="preserve">, é a frequencia de repetição dos dados (atraves da função</w:t>
-      </w:r>
-      <w:r>
-        <w:t xml:space="preserve"> </w:t>
-      </w:r>
-      <w:r>
-        <w:rPr>
-          <w:bCs/>
-          <w:b/>
-        </w:rPr>
-        <w:t xml:space="preserve">COUNT</w:t>
-      </w:r>
-      <w:r>
-        <w:t xml:space="preserve">), filtrar (</w:t>
-      </w:r>
-      <w:r>
-        <w:rPr>
-          <w:bCs/>
-          <w:b/>
-        </w:rPr>
-        <w:t xml:space="preserve">WHERE</w:t>
-      </w:r>
-      <w:r>
-        <w:t xml:space="preserve">), agrupar (</w:t>
-      </w:r>
-      <w:r>
-        <w:rPr>
-          <w:bCs/>
-          <w:b/>
-        </w:rPr>
-        <w:t xml:space="preserve">GROUP BY</w:t>
-      </w:r>
-      <w:r>
-        <w:t xml:space="preserve">) e por fim ordernar os dados (</w:t>
-      </w:r>
-      <w:r>
-        <w:rPr>
-          <w:bCs/>
-          <w:b/>
-        </w:rPr>
-        <w:t xml:space="preserve">ORDER BY</w:t>
-      </w:r>
-      <w:r>
-        <w:t xml:space="preserve">) priorizando as maiores frequencias (</w:t>
-      </w:r>
-      <w:r>
-        <w:rPr>
-          <w:bCs/>
-          <w:b/>
-        </w:rPr>
-        <w:t xml:space="preserve">DESC</w:t>
-      </w:r>
-      <w:r>
-        <w:t xml:space="preserve">).</w:t>
-      </w:r>
-      <w:r>
-        <w:br/>
-      </w:r>
-    </w:p>
-    <w:p>
-      <w:pPr>
-        <w:numPr>
-          <w:ilvl w:val="0"/>
-          <w:numId w:val="1154"/>
-        </w:numPr>
-        <w:pStyle w:val="Compact"/>
-      </w:pPr>
-      <w:r>
-        <w:t xml:space="preserve">Com o uso do comando</w:t>
-      </w:r>
-      <w:r>
-        <w:t xml:space="preserve"> </w:t>
-      </w:r>
-      <w:r>
-        <w:rPr>
-          <w:bCs/>
-          <w:b/>
-        </w:rPr>
-        <w:t xml:space="preserve">LIMIT</w:t>
-      </w:r>
-      <w:r>
-        <w:t xml:space="preserve">, para limitar a aprofundidade da investigação dos dados. Por exemplo, podemos querer apenas as três principais modas, sendo essas informções suficiente sobre as modas.</w:t>
-      </w:r>
-      <w:r>
-        <w:br/>
-      </w:r>
-    </w:p>
-    <w:p>
-      <w:pPr>
-        <w:numPr>
-          <w:ilvl w:val="0"/>
-          <w:numId w:val="1154"/>
+          <w:numId w:val="1155"/>
         </w:numPr>
         <w:pStyle w:val="Compact"/>
       </w:pPr>
@@ -24617,36 +24523,59 @@
           <w:iCs/>
           <w:i/>
         </w:rPr>
-        <w:t xml:space="preserve">Coluna1</w:t>
+        <w:t xml:space="preserve">Colune_1</w:t>
       </w:r>
       <w:r>
         <w:t xml:space="preserve">,</w:t>
       </w:r>
       <w:r>
         <w:br/>
+      </w:r>
+      <w:r>
+        <w:rPr>
+          <w:bCs/>
+          <w:b/>
+        </w:rPr>
+        <w:t xml:space="preserve">ROUND</w:t>
+      </w:r>
+      <w:r>
+        <w:t xml:space="preserve">(</w:t>
+      </w:r>
+      <w:r>
+        <w:rPr>
+          <w:bCs/>
+          <w:b/>
+        </w:rPr>
+        <w:t xml:space="preserve">AVG</w:t>
+      </w:r>
+      <w:r>
+        <w:t xml:space="preserve">(</w:t>
       </w:r>
       <w:r>
         <w:rPr>
           <w:iCs/>
           <w:i/>
         </w:rPr>
-        <w:t xml:space="preserve">QTD</w:t>
-      </w:r>
-      <w:r>
-        <w:t xml:space="preserve">,</w:t>
-      </w:r>
-      <w:r>
-        <w:br/>
-      </w:r>
-      <w:r>
-        <w:rPr>
-          <w:bCs/>
-          <w:b/>
-        </w:rPr>
-        <w:t xml:space="preserve">COUNT</w:t>
-      </w:r>
-      <w:r>
-        <w:t xml:space="preserve">(*)</w:t>
+        <w:t xml:space="preserve">Coluna_2</w:t>
+      </w:r>
+      <w:r>
+        <w:t xml:space="preserve">),2)</w:t>
+      </w:r>
+      <w:r>
+        <w:t xml:space="preserve"> </w:t>
+      </w:r>
+      <w:r>
+        <w:rPr>
+          <w:bCs/>
+          <w:b/>
+        </w:rPr>
+        <w:t xml:space="preserve">AS</w:t>
+      </w:r>
+      <w:r>
+        <w:t xml:space="preserve"> </w:t>
+      </w:r>
+      <w:r>
+        <w:t xml:space="preserve">MEDIA</w:t>
       </w:r>
       <w:r>
         <w:br/>
@@ -24686,7 +24615,7 @@
           <w:iCs/>
           <w:i/>
         </w:rPr>
-        <w:t xml:space="preserve">Coluna1</w:t>
+        <w:t xml:space="preserve">Coluna_1</w:t>
       </w:r>
       <w:r>
         <w:t xml:space="preserve"> </w:t>
@@ -24724,6 +24653,300 @@
         <w:t xml:space="preserve"> </w:t>
       </w:r>
       <w:r>
+        <w:t xml:space="preserve">1</w:t>
+      </w:r>
+      <w:r>
+        <w:br/>
+      </w:r>
+      <w:r>
+        <w:rPr>
+          <w:bCs/>
+          <w:b/>
+        </w:rPr>
+        <w:t xml:space="preserve">ORDER BY</w:t>
+      </w:r>
+      <w:r>
+        <w:t xml:space="preserve"> </w:t>
+      </w:r>
+      <w:r>
+        <w:t xml:space="preserve">2</w:t>
+      </w:r>
+      <w:r>
+        <w:t xml:space="preserve"> </w:t>
+      </w:r>
+      <w:r>
+        <w:rPr>
+          <w:bCs/>
+          <w:b/>
+        </w:rPr>
+        <w:t xml:space="preserve">DESC</w:t>
+      </w:r>
+      <w:r>
+        <w:t xml:space="preserve">;</w:t>
+      </w:r>
+      <w:r>
+        <w:br/>
+      </w:r>
+    </w:p>
+    <w:p>
+      <w:r>
+        <w:br w:type="page"/>
+      </w:r>
+    </w:p>
+    <w:bookmarkEnd w:id="141"/>
+    <w:bookmarkStart w:id="142" w:name="moda-count"/>
+    <w:p>
+      <w:pPr>
+        <w:pStyle w:val="Heading3"/>
+      </w:pPr>
+      <w:r>
+        <w:rPr>
+          <w:rStyle w:val="SectionNumber"/>
+        </w:rPr>
+        <w:t xml:space="preserve">13.2.2</w:t>
+      </w:r>
+      <w:r>
+        <w:tab/>
+      </w:r>
+      <w:r>
+        <w:t xml:space="preserve">Moda (</w:t>
+      </w:r>
+      <w:r>
+        <w:rPr>
+          <w:bCs/>
+          <w:b/>
+        </w:rPr>
+        <w:t xml:space="preserve">COUNT</w:t>
+      </w:r>
+      <w:r>
+        <w:t xml:space="preserve">)</w:t>
+      </w:r>
+    </w:p>
+    <w:p>
+      <w:pPr>
+        <w:numPr>
+          <w:ilvl w:val="0"/>
+          <w:numId w:val="1156"/>
+        </w:numPr>
+        <w:pStyle w:val="Compact"/>
+      </w:pPr>
+      <w:r>
+        <w:t xml:space="preserve">Para cálcular a</w:t>
+      </w:r>
+      <w:r>
+        <w:t xml:space="preserve"> </w:t>
+      </w:r>
+      <w:r>
+        <w:rPr>
+          <w:bCs/>
+          <w:b/>
+        </w:rPr>
+        <w:t xml:space="preserve">moda</w:t>
+      </w:r>
+      <w:r>
+        <w:t xml:space="preserve"> </w:t>
+      </w:r>
+      <w:r>
+        <w:t xml:space="preserve">dos dados, em um banco de dados, são necessários um conjunto de comandos.</w:t>
+      </w:r>
+      <w:r>
+        <w:br/>
+      </w:r>
+    </w:p>
+    <w:p>
+      <w:pPr>
+        <w:numPr>
+          <w:ilvl w:val="0"/>
+          <w:numId w:val="1156"/>
+        </w:numPr>
+        <w:pStyle w:val="Compact"/>
+      </w:pPr>
+      <w:r>
+        <w:t xml:space="preserve">Diferente da</w:t>
+      </w:r>
+      <w:r>
+        <w:t xml:space="preserve"> </w:t>
+      </w:r>
+      <w:r>
+        <w:rPr>
+          <w:bCs/>
+          <w:b/>
+        </w:rPr>
+        <w:t xml:space="preserve">média</w:t>
+      </w:r>
+      <w:r>
+        <w:t xml:space="preserve">, a</w:t>
+      </w:r>
+      <w:r>
+        <w:t xml:space="preserve"> </w:t>
+      </w:r>
+      <w:r>
+        <w:rPr>
+          <w:bCs/>
+          <w:b/>
+        </w:rPr>
+        <w:t xml:space="preserve">moda</w:t>
+      </w:r>
+      <w:r>
+        <w:t xml:space="preserve"> </w:t>
+      </w:r>
+      <w:r>
+        <w:t xml:space="preserve">são os valores de maior frenquencia no conjunto de dados, podendo assim existir mais de uma</w:t>
+      </w:r>
+      <w:r>
+        <w:t xml:space="preserve"> </w:t>
+      </w:r>
+      <w:r>
+        <w:rPr>
+          <w:bCs/>
+          <w:b/>
+        </w:rPr>
+        <w:t xml:space="preserve">moda</w:t>
+      </w:r>
+      <w:r>
+        <w:t xml:space="preserve"> </w:t>
+      </w:r>
+      <w:r>
+        <w:t xml:space="preserve">(multimodal).</w:t>
+      </w:r>
+      <w:r>
+        <w:br/>
+      </w:r>
+    </w:p>
+    <w:p>
+      <w:pPr>
+        <w:numPr>
+          <w:ilvl w:val="0"/>
+          <w:numId w:val="1156"/>
+        </w:numPr>
+        <w:pStyle w:val="Compact"/>
+      </w:pPr>
+      <w:r>
+        <w:t xml:space="preserve">O que os comandos pegam no caso da</w:t>
+      </w:r>
+      <w:r>
+        <w:t xml:space="preserve"> </w:t>
+      </w:r>
+      <w:r>
+        <w:rPr>
+          <w:bCs/>
+          <w:b/>
+        </w:rPr>
+        <w:t xml:space="preserve">moda</w:t>
+      </w:r>
+      <w:r>
+        <w:t xml:space="preserve">, é a frequencia de repetição dos dados (atraves da função</w:t>
+      </w:r>
+      <w:r>
+        <w:t xml:space="preserve"> </w:t>
+      </w:r>
+      <w:r>
+        <w:rPr>
+          <w:bCs/>
+          <w:b/>
+        </w:rPr>
+        <w:t xml:space="preserve">COUNT</w:t>
+      </w:r>
+      <w:r>
+        <w:t xml:space="preserve">), filtrar (</w:t>
+      </w:r>
+      <w:r>
+        <w:rPr>
+          <w:bCs/>
+          <w:b/>
+        </w:rPr>
+        <w:t xml:space="preserve">WHERE</w:t>
+      </w:r>
+      <w:r>
+        <w:t xml:space="preserve">), agrupar (</w:t>
+      </w:r>
+      <w:r>
+        <w:rPr>
+          <w:bCs/>
+          <w:b/>
+        </w:rPr>
+        <w:t xml:space="preserve">GROUP BY</w:t>
+      </w:r>
+      <w:r>
+        <w:t xml:space="preserve">) e por fim ordernar os dados (</w:t>
+      </w:r>
+      <w:r>
+        <w:rPr>
+          <w:bCs/>
+          <w:b/>
+        </w:rPr>
+        <w:t xml:space="preserve">ORDER BY</w:t>
+      </w:r>
+      <w:r>
+        <w:t xml:space="preserve">) priorizando as maiores frequencias (</w:t>
+      </w:r>
+      <w:r>
+        <w:rPr>
+          <w:bCs/>
+          <w:b/>
+        </w:rPr>
+        <w:t xml:space="preserve">DESC</w:t>
+      </w:r>
+      <w:r>
+        <w:t xml:space="preserve">).</w:t>
+      </w:r>
+      <w:r>
+        <w:br/>
+      </w:r>
+    </w:p>
+    <w:p>
+      <w:pPr>
+        <w:numPr>
+          <w:ilvl w:val="0"/>
+          <w:numId w:val="1156"/>
+        </w:numPr>
+        <w:pStyle w:val="Compact"/>
+      </w:pPr>
+      <w:r>
+        <w:t xml:space="preserve">Com o uso do comando</w:t>
+      </w:r>
+      <w:r>
+        <w:t xml:space="preserve"> </w:t>
+      </w:r>
+      <w:r>
+        <w:rPr>
+          <w:bCs/>
+          <w:b/>
+        </w:rPr>
+        <w:t xml:space="preserve">LIMIT</w:t>
+      </w:r>
+      <w:r>
+        <w:t xml:space="preserve">, para limitar a aprofundidade da investigação dos dados. Por exemplo, podemos querer apenas as três principais modas, sendo essas informções suficiente sobre as modas.</w:t>
+      </w:r>
+      <w:r>
+        <w:br/>
+      </w:r>
+    </w:p>
+    <w:p>
+      <w:pPr>
+        <w:numPr>
+          <w:ilvl w:val="0"/>
+          <w:numId w:val="1156"/>
+        </w:numPr>
+        <w:pStyle w:val="Compact"/>
+      </w:pPr>
+      <w:r>
+        <w:t xml:space="preserve">Sintaxe:</w:t>
+      </w:r>
+      <w:r>
+        <w:br/>
+      </w:r>
+      <w:r>
+        <w:rPr>
+          <w:bCs/>
+          <w:b/>
+        </w:rPr>
+        <w:t xml:space="preserve">SELECT</w:t>
+      </w:r>
+      <w:r>
+        <w:br/>
+      </w:r>
+      <w:r>
         <w:rPr>
           <w:iCs/>
           <w:i/>
@@ -24734,7 +24957,7 @@
         <w:t xml:space="preserve">,</w:t>
       </w:r>
       <w:r>
-        <w:t xml:space="preserve"> </w:t>
+        <w:br/>
       </w:r>
       <w:r>
         <w:rPr>
@@ -24744,270 +24967,105 @@
         <w:t xml:space="preserve">QTD</w:t>
       </w:r>
       <w:r>
-        <w:br/>
-      </w:r>
-      <w:r>
-        <w:rPr>
-          <w:bCs/>
-          <w:b/>
-        </w:rPr>
-        <w:t xml:space="preserve">ORDER BY</w:t>
-      </w:r>
-      <w:r>
-        <w:t xml:space="preserve"> </w:t>
-      </w:r>
-      <w:r>
-        <w:t xml:space="preserve">3</w:t>
-      </w:r>
-      <w:r>
-        <w:t xml:space="preserve"> </w:t>
-      </w:r>
-      <w:r>
-        <w:rPr>
-          <w:bCs/>
-          <w:b/>
-        </w:rPr>
-        <w:t xml:space="preserve">DESC</w:t>
-      </w:r>
-      <w:r>
-        <w:br/>
-      </w:r>
-      <w:r>
-        <w:rPr>
-          <w:bCs/>
-          <w:b/>
-        </w:rPr>
-        <w:t xml:space="preserve">LIMIT</w:t>
-      </w:r>
-      <w:r>
-        <w:t xml:space="preserve"> </w:t>
-      </w:r>
-      <w:r>
-        <w:t xml:space="preserve">3;</w:t>
-      </w:r>
-      <w:r>
-        <w:br/>
-      </w:r>
-    </w:p>
-    <w:p>
-      <w:r>
-        <w:br w:type="page"/>
-      </w:r>
-    </w:p>
-    <w:bookmarkEnd w:id="141"/>
-    <w:bookmarkStart w:id="142" w:name="arredondamento-round"/>
-    <w:p>
-      <w:pPr>
-        <w:pStyle w:val="Heading2"/>
-      </w:pPr>
-      <w:r>
-        <w:rPr>
-          <w:rStyle w:val="SectionNumber"/>
-        </w:rPr>
-        <w:t xml:space="preserve">13.3</w:t>
-      </w:r>
-      <w:r>
-        <w:tab/>
-      </w:r>
-      <w:r>
-        <w:t xml:space="preserve">Arredondamento (</w:t>
-      </w:r>
-      <w:r>
-        <w:rPr>
-          <w:bCs/>
-          <w:b/>
-        </w:rPr>
-        <w:t xml:space="preserve">ROUND</w:t>
-      </w:r>
-      <w:r>
-        <w:t xml:space="preserve">)</w:t>
-      </w:r>
-    </w:p>
-    <w:p>
-      <w:pPr>
-        <w:numPr>
-          <w:ilvl w:val="0"/>
-          <w:numId w:val="1155"/>
-        </w:numPr>
-        <w:pStyle w:val="Compact"/>
-      </w:pPr>
-      <w:r>
-        <w:t xml:space="preserve">Para arredondar um valor basta aplicar a função</w:t>
-      </w:r>
-      <w:r>
-        <w:t xml:space="preserve"> </w:t>
-      </w:r>
-      <w:r>
-        <w:rPr>
-          <w:bCs/>
-          <w:b/>
-        </w:rPr>
-        <w:t xml:space="preserve">ROUND</w:t>
-      </w:r>
-      <w:r>
-        <w:t xml:space="preserve">() na coluna.</w:t>
-      </w:r>
-      <w:r>
-        <w:br/>
-      </w:r>
-    </w:p>
-    <w:p>
-      <w:pPr>
-        <w:numPr>
-          <w:ilvl w:val="0"/>
-          <w:numId w:val="1155"/>
-        </w:numPr>
-        <w:pStyle w:val="Compact"/>
-      </w:pPr>
-      <w:r>
-        <w:t xml:space="preserve">Os parametros da função</w:t>
-      </w:r>
-      <w:r>
-        <w:t xml:space="preserve"> </w:t>
-      </w:r>
-      <w:r>
-        <w:rPr>
-          <w:bCs/>
-          <w:b/>
-        </w:rPr>
-        <w:t xml:space="preserve">ROUND</w:t>
-      </w:r>
-      <w:r>
-        <w:t xml:space="preserve"> </w:t>
-      </w:r>
-      <w:r>
-        <w:t xml:space="preserve">são:</w:t>
-      </w:r>
-      <w:r>
-        <w:br/>
-      </w:r>
-    </w:p>
-    <w:p>
-      <w:pPr>
-        <w:numPr>
-          <w:ilvl w:val="1"/>
-          <w:numId w:val="1156"/>
-        </w:numPr>
-        <w:pStyle w:val="Compact"/>
-      </w:pPr>
+        <w:t xml:space="preserve">,</w:t>
+      </w:r>
+      <w:r>
+        <w:br/>
+      </w:r>
+      <w:r>
+        <w:rPr>
+          <w:bCs/>
+          <w:b/>
+        </w:rPr>
+        <w:t xml:space="preserve">COUNT</w:t>
+      </w:r>
+      <w:r>
+        <w:t xml:space="preserve">(*)</w:t>
+      </w:r>
+      <w:r>
+        <w:br/>
+      </w:r>
+      <w:r>
+        <w:rPr>
+          <w:bCs/>
+          <w:b/>
+        </w:rPr>
+        <w:t xml:space="preserve">FROM</w:t>
+      </w:r>
+      <w:r>
+        <w:t xml:space="preserve"> </w:t>
+      </w:r>
       <w:r>
         <w:rPr>
           <w:iCs/>
           <w:i/>
         </w:rPr>
-        <w:t xml:space="preserve">COLUNA</w:t>
-      </w:r>
-      <w:r>
-        <w:br/>
-      </w:r>
-      <w:r>
-        <w:t xml:space="preserve">Nome da coluna a qual se quer arredondar.</w:t>
-      </w:r>
-      <w:r>
-        <w:br/>
-      </w:r>
-    </w:p>
-    <w:p>
-      <w:pPr>
-        <w:numPr>
-          <w:ilvl w:val="1"/>
-          <w:numId w:val="1156"/>
-        </w:numPr>
-        <w:pStyle w:val="Compact"/>
-      </w:pPr>
+        <w:t xml:space="preserve">tabela</w:t>
+      </w:r>
+      <w:r>
+        <w:br/>
+      </w:r>
+      <w:r>
+        <w:rPr>
+          <w:bCs/>
+          <w:b/>
+        </w:rPr>
+        <w:t xml:space="preserve">WHERE</w:t>
+      </w:r>
+      <w:r>
+        <w:t xml:space="preserve"> </w:t>
+      </w:r>
       <w:r>
         <w:rPr>
           <w:iCs/>
           <w:i/>
         </w:rPr>
-        <w:t xml:space="preserve">NÚMERO</w:t>
-      </w:r>
-      <w:r>
-        <w:br/>
-      </w:r>
-      <w:r>
-        <w:t xml:space="preserve">Números de casas decimais que se deseja manter.</w:t>
-      </w:r>
-      <w:r>
-        <w:br/>
-      </w:r>
-    </w:p>
-    <w:p>
-      <w:pPr>
-        <w:numPr>
-          <w:ilvl w:val="0"/>
-          <w:numId w:val="1155"/>
-        </w:numPr>
-        <w:pStyle w:val="Compact"/>
-      </w:pPr>
-      <w:r>
-        <w:t xml:space="preserve">Sintaxe:</w:t>
-      </w:r>
-      <w:r>
-        <w:br/>
-      </w:r>
-      <w:r>
-        <w:rPr>
-          <w:bCs/>
-          <w:b/>
-        </w:rPr>
-        <w:t xml:space="preserve">SELECT</w:t>
-      </w:r>
-      <w:r>
-        <w:br/>
+        <w:t xml:space="preserve">Coluna1</w:t>
+      </w:r>
+      <w:r>
+        <w:t xml:space="preserve"> </w:t>
+      </w:r>
+      <w:r>
+        <w:t xml:space="preserve">=</w:t>
+      </w:r>
+      <w:r>
+        <w:t xml:space="preserve"> </w:t>
+      </w:r>
+      <w:r>
+        <w:t xml:space="preserve">‘</w:t>
       </w:r>
       <w:r>
         <w:rPr>
           <w:iCs/>
           <w:i/>
         </w:rPr>
-        <w:t xml:space="preserve">COLUNA_1</w:t>
-      </w:r>
-      <w:r>
-        <w:t xml:space="preserve">,</w:t>
-      </w:r>
-      <w:r>
-        <w:br/>
-      </w:r>
-      <w:r>
-        <w:rPr>
-          <w:bCs/>
-          <w:b/>
-        </w:rPr>
-        <w:t xml:space="preserve">ROUND</w:t>
-      </w:r>
-      <w:r>
-        <w:t xml:space="preserve">(</w:t>
-      </w:r>
-      <w:r>
-        <w:rPr>
-          <w:bCs/>
-          <w:b/>
-        </w:rPr>
-        <w:t xml:space="preserve">AVG</w:t>
-      </w:r>
-      <w:r>
-        <w:t xml:space="preserve">(</w:t>
+        <w:t xml:space="preserve">valor</w:t>
+      </w:r>
+      <w:r>
+        <w:t xml:space="preserve">’</w:t>
+      </w:r>
+      <w:r>
+        <w:br/>
+      </w:r>
+      <w:r>
+        <w:rPr>
+          <w:bCs/>
+          <w:b/>
+        </w:rPr>
+        <w:t xml:space="preserve">GROUP BY</w:t>
+      </w:r>
+      <w:r>
+        <w:t xml:space="preserve"> </w:t>
       </w:r>
       <w:r>
         <w:rPr>
           <w:iCs/>
           <w:i/>
         </w:rPr>
-        <w:t xml:space="preserve">COLUNA_2</w:t>
-      </w:r>
-      <w:r>
-        <w:t xml:space="preserve">),2)</w:t>
-      </w:r>
-      <w:r>
-        <w:t xml:space="preserve"> </w:t>
-      </w:r>
-      <w:r>
-        <w:rPr>
-          <w:bCs/>
-          <w:b/>
-        </w:rPr>
-        <w:t xml:space="preserve">AS</w:t>
+        <w:t xml:space="preserve">Coluna1</w:t>
+      </w:r>
+      <w:r>
+        <w:t xml:space="preserve">,</w:t>
       </w:r>
       <w:r>
         <w:t xml:space="preserve"> </w:t>
@@ -25017,210 +25075,354 @@
           <w:iCs/>
           <w:i/>
         </w:rPr>
-        <w:t xml:space="preserve">MEDIA</w:t>
-      </w:r>
-      <w:r>
-        <w:br/>
-      </w:r>
-      <w:r>
-        <w:rPr>
-          <w:bCs/>
-          <w:b/>
-        </w:rPr>
-        <w:t xml:space="preserve">FROM</w:t>
-      </w:r>
-      <w:r>
-        <w:t xml:space="preserve"> </w:t>
+        <w:t xml:space="preserve">QTD</w:t>
+      </w:r>
+      <w:r>
+        <w:br/>
+      </w:r>
+      <w:r>
+        <w:rPr>
+          <w:bCs/>
+          <w:b/>
+        </w:rPr>
+        <w:t xml:space="preserve">ORDER BY</w:t>
+      </w:r>
+      <w:r>
+        <w:t xml:space="preserve"> </w:t>
+      </w:r>
+      <w:r>
+        <w:t xml:space="preserve">3</w:t>
+      </w:r>
+      <w:r>
+        <w:t xml:space="preserve"> </w:t>
+      </w:r>
+      <w:r>
+        <w:rPr>
+          <w:bCs/>
+          <w:b/>
+        </w:rPr>
+        <w:t xml:space="preserve">DESC</w:t>
+      </w:r>
+      <w:r>
+        <w:br/>
+      </w:r>
+      <w:r>
+        <w:rPr>
+          <w:bCs/>
+          <w:b/>
+        </w:rPr>
+        <w:t xml:space="preserve">LIMIT</w:t>
+      </w:r>
+      <w:r>
+        <w:t xml:space="preserve"> </w:t>
+      </w:r>
+      <w:r>
+        <w:t xml:space="preserve">3;</w:t>
+      </w:r>
+      <w:r>
+        <w:br/>
+      </w:r>
+    </w:p>
+    <w:p>
+      <w:r>
+        <w:br w:type="page"/>
+      </w:r>
+    </w:p>
+    <w:bookmarkEnd w:id="142"/>
+    <w:bookmarkStart w:id="143" w:name="mediana"/>
+    <w:p>
+      <w:pPr>
+        <w:pStyle w:val="Heading3"/>
+      </w:pPr>
+      <w:r>
+        <w:rPr>
+          <w:rStyle w:val="SectionNumber"/>
+        </w:rPr>
+        <w:t xml:space="preserve">13.2.3</w:t>
+      </w:r>
+      <w:r>
+        <w:tab/>
+      </w:r>
+      <w:r>
+        <w:t xml:space="preserve">Mediana</w:t>
+      </w:r>
+    </w:p>
+    <w:p>
+      <w:r>
+        <w:br w:type="page"/>
+      </w:r>
+    </w:p>
+    <w:bookmarkEnd w:id="143"/>
+    <w:bookmarkEnd w:id="144"/>
+    <w:bookmarkStart w:id="149" w:name="medidas-de-dispersão-1"/>
+    <w:p>
+      <w:pPr>
+        <w:pStyle w:val="Heading2"/>
+      </w:pPr>
+      <w:r>
+        <w:rPr>
+          <w:rStyle w:val="SectionNumber"/>
+        </w:rPr>
+        <w:t xml:space="preserve">13.3</w:t>
+      </w:r>
+      <w:r>
+        <w:tab/>
+      </w:r>
+      <w:r>
+        <w:t xml:space="preserve">Medidas de dispersão</w:t>
+      </w:r>
+    </w:p>
+    <w:bookmarkStart w:id="145" w:name="amplitude-de-um-set-de-dados"/>
+    <w:p>
+      <w:pPr>
+        <w:pStyle w:val="Heading3"/>
+      </w:pPr>
+      <w:r>
+        <w:rPr>
+          <w:rStyle w:val="SectionNumber"/>
+        </w:rPr>
+        <w:t xml:space="preserve">13.3.1</w:t>
+      </w:r>
+      <w:r>
+        <w:tab/>
+      </w:r>
+      <w:r>
+        <w:t xml:space="preserve">Amplitude de um Set de dados</w:t>
+      </w:r>
+    </w:p>
+    <w:p>
+      <w:pPr>
+        <w:numPr>
+          <w:ilvl w:val="0"/>
+          <w:numId w:val="1157"/>
+        </w:numPr>
+        <w:pStyle w:val="Compact"/>
+      </w:pPr>
+      <w:r>
+        <w:rPr>
+          <w:bCs/>
+          <w:b/>
+        </w:rPr>
+        <w:t xml:space="preserve">Amplitude</w:t>
+      </w:r>
+      <w:r>
+        <w:t xml:space="preserve"> </w:t>
+      </w:r>
+      <w:r>
+        <w:t xml:space="preserve">é uma medida de dispersão.</w:t>
+      </w:r>
+      <w:r>
+        <w:br/>
+      </w:r>
+    </w:p>
+    <w:p>
+      <w:pPr>
+        <w:numPr>
+          <w:ilvl w:val="0"/>
+          <w:numId w:val="1157"/>
+        </w:numPr>
+        <w:pStyle w:val="Compact"/>
+      </w:pPr>
+      <w:r>
+        <w:t xml:space="preserve">O cálculo da</w:t>
+      </w:r>
+      <w:r>
+        <w:t xml:space="preserve"> </w:t>
+      </w:r>
+      <w:r>
+        <w:rPr>
+          <w:bCs/>
+          <w:b/>
+        </w:rPr>
+        <w:t xml:space="preserve">Amplitude</w:t>
+      </w:r>
+      <w:r>
+        <w:t xml:space="preserve"> </w:t>
+      </w:r>
+      <w:r>
+        <w:t xml:space="preserve">é a diferença entre o valor máximo e mínimo, por consequência, as funções aplicada ao banco de dados para o cálculo são:</w:t>
+      </w:r>
+      <w:r>
+        <w:br/>
+      </w:r>
+    </w:p>
+    <w:p>
+      <w:pPr>
+        <w:numPr>
+          <w:ilvl w:val="1"/>
+          <w:numId w:val="1158"/>
+        </w:numPr>
+        <w:pStyle w:val="Compact"/>
+      </w:pPr>
+      <w:r>
+        <w:rPr>
+          <w:bCs/>
+          <w:b/>
+        </w:rPr>
+        <w:t xml:space="preserve">MAX</w:t>
+      </w:r>
+      <w:r>
+        <w:t xml:space="preserve">()</w:t>
+      </w:r>
+      <w:r>
+        <w:br/>
+      </w:r>
+      <w:r>
+        <w:t xml:space="preserve">Retorna o valor máximo de determinada coluna.</w:t>
+      </w:r>
+      <w:r>
+        <w:br/>
+      </w:r>
+    </w:p>
+    <w:p>
+      <w:pPr>
+        <w:numPr>
+          <w:ilvl w:val="1"/>
+          <w:numId w:val="1158"/>
+        </w:numPr>
+        <w:pStyle w:val="Compact"/>
+      </w:pPr>
+      <w:r>
+        <w:rPr>
+          <w:bCs/>
+          <w:b/>
+        </w:rPr>
+        <w:t xml:space="preserve">MIN</w:t>
+      </w:r>
+      <w:r>
+        <w:t xml:space="preserve">()</w:t>
+      </w:r>
+      <w:r>
+        <w:br/>
+      </w:r>
+      <w:r>
+        <w:t xml:space="preserve">Retorna o valor mínimo de determinada coluna.</w:t>
+      </w:r>
+      <w:r>
+        <w:br/>
+      </w:r>
+    </w:p>
+    <w:p>
+      <w:pPr>
+        <w:numPr>
+          <w:ilvl w:val="0"/>
+          <w:numId w:val="1157"/>
+        </w:numPr>
+        <w:pStyle w:val="Compact"/>
+      </w:pPr>
+      <w:r>
+        <w:t xml:space="preserve">Para ajudar na sumariazação dos dados, em função do cálculo da amplitude, outros comandos usados são de filtro (</w:t>
+      </w:r>
+      <w:r>
+        <w:rPr>
+          <w:bCs/>
+          <w:b/>
+        </w:rPr>
+        <w:t xml:space="preserve">WHERE</w:t>
+      </w:r>
+      <w:r>
+        <w:t xml:space="preserve">), agrupamento dos dados (</w:t>
+      </w:r>
+      <w:r>
+        <w:rPr>
+          <w:bCs/>
+          <w:b/>
+        </w:rPr>
+        <w:t xml:space="preserve">GROUP BY</w:t>
+      </w:r>
+      <w:r>
+        <w:t xml:space="preserve">) e ordenamento dos dados (</w:t>
+      </w:r>
+      <w:r>
+        <w:rPr>
+          <w:bCs/>
+          <w:b/>
+        </w:rPr>
+        <w:t xml:space="preserve">ORDER BY</w:t>
+      </w:r>
+      <w:r>
+        <w:t xml:space="preserve">).</w:t>
+      </w:r>
+      <w:r>
+        <w:br/>
+      </w:r>
+    </w:p>
+    <w:p>
+      <w:pPr>
+        <w:numPr>
+          <w:ilvl w:val="0"/>
+          <w:numId w:val="1157"/>
+        </w:numPr>
+        <w:pStyle w:val="Compact"/>
+      </w:pPr>
+      <w:r>
+        <w:t xml:space="preserve">Sintaxe:</w:t>
+      </w:r>
+      <w:r>
+        <w:br/>
+      </w:r>
+      <w:r>
+        <w:rPr>
+          <w:bCs/>
+          <w:b/>
+        </w:rPr>
+        <w:t xml:space="preserve">SELET</w:t>
+      </w:r>
+      <w:r>
+        <w:br/>
       </w:r>
       <w:r>
         <w:rPr>
           <w:iCs/>
           <w:i/>
         </w:rPr>
-        <w:t xml:space="preserve">tabela</w:t>
-      </w:r>
-      <w:r>
-        <w:br/>
-      </w:r>
-      <w:r>
-        <w:rPr>
-          <w:bCs/>
-          <w:b/>
-        </w:rPr>
-        <w:t xml:space="preserve">GROUP BY</w:t>
-      </w:r>
-      <w:r>
-        <w:t xml:space="preserve"> </w:t>
+        <w:t xml:space="preserve">Coluna_1</w:t>
+      </w:r>
+      <w:r>
+        <w:t xml:space="preserve">,</w:t>
+      </w:r>
+      <w:r>
+        <w:br/>
+      </w:r>
+      <w:r>
+        <w:rPr>
+          <w:bCs/>
+          <w:b/>
+        </w:rPr>
+        <w:t xml:space="preserve">MAX</w:t>
+      </w:r>
+      <w:r>
+        <w:t xml:space="preserve">(</w:t>
       </w:r>
       <w:r>
         <w:rPr>
           <w:iCs/>
           <w:i/>
         </w:rPr>
-        <w:t xml:space="preserve">COLUNA_1</w:t>
-      </w:r>
-      <w:r>
-        <w:br/>
-      </w:r>
-      <w:r>
-        <w:rPr>
-          <w:bCs/>
-          <w:b/>
-        </w:rPr>
-        <w:t xml:space="preserve">ORDER BY</w:t>
-      </w:r>
-      <w:r>
-        <w:t xml:space="preserve"> </w:t>
-      </w:r>
-      <w:r>
-        <w:t xml:space="preserve">2</w:t>
-      </w:r>
-      <w:r>
-        <w:t xml:space="preserve"> </w:t>
-      </w:r>
-      <w:r>
-        <w:rPr>
-          <w:bCs/>
-          <w:b/>
-        </w:rPr>
-        <w:t xml:space="preserve">DESC</w:t>
-      </w:r>
-      <w:r>
-        <w:br/>
-      </w:r>
-      <w:r>
-        <w:rPr>
-          <w:bCs/>
-          <w:b/>
-        </w:rPr>
-        <w:t xml:space="preserve">LIMIT</w:t>
-      </w:r>
-      <w:r>
-        <w:t xml:space="preserve"> </w:t>
-      </w:r>
-      <w:r>
-        <w:t xml:space="preserve">2;</w:t>
-      </w:r>
-      <w:r>
-        <w:br/>
-      </w:r>
-    </w:p>
-    <w:p>
-      <w:r>
-        <w:br w:type="page"/>
-      </w:r>
-    </w:p>
-    <w:bookmarkEnd w:id="142"/>
-    <w:bookmarkStart w:id="143" w:name="amplitude-de-um-set-de-dados"/>
-    <w:p>
-      <w:pPr>
-        <w:pStyle w:val="Heading2"/>
-      </w:pPr>
-      <w:r>
-        <w:rPr>
-          <w:rStyle w:val="SectionNumber"/>
-        </w:rPr>
-        <w:t xml:space="preserve">13.4</w:t>
-      </w:r>
-      <w:r>
-        <w:tab/>
-      </w:r>
-      <w:r>
-        <w:t xml:space="preserve">Amplitude de um Set de dados</w:t>
-      </w:r>
-    </w:p>
-    <w:p>
-      <w:pPr>
-        <w:numPr>
-          <w:ilvl w:val="0"/>
-          <w:numId w:val="1157"/>
-        </w:numPr>
-        <w:pStyle w:val="Compact"/>
-      </w:pPr>
-      <w:r>
-        <w:rPr>
-          <w:bCs/>
-          <w:b/>
-        </w:rPr>
-        <w:t xml:space="preserve">Amplitude</w:t>
-      </w:r>
-      <w:r>
-        <w:t xml:space="preserve"> </w:t>
-      </w:r>
-      <w:r>
-        <w:t xml:space="preserve">é uma medida de dispersão.</w:t>
-      </w:r>
-      <w:r>
-        <w:br/>
-      </w:r>
-    </w:p>
-    <w:p>
-      <w:pPr>
-        <w:numPr>
-          <w:ilvl w:val="0"/>
-          <w:numId w:val="1157"/>
-        </w:numPr>
-        <w:pStyle w:val="Compact"/>
-      </w:pPr>
-      <w:r>
-        <w:t xml:space="preserve">O cálculo da</w:t>
-      </w:r>
-      <w:r>
-        <w:t xml:space="preserve"> </w:t>
-      </w:r>
-      <w:r>
-        <w:rPr>
-          <w:bCs/>
-          <w:b/>
-        </w:rPr>
-        <w:t xml:space="preserve">Amplitude</w:t>
-      </w:r>
-      <w:r>
-        <w:t xml:space="preserve"> </w:t>
-      </w:r>
-      <w:r>
-        <w:t xml:space="preserve">é a diferença entre o valor máximo e mínimo, por consequência, as funções aplicada ao banco de dados para o cálculo são:</w:t>
-      </w:r>
-      <w:r>
-        <w:br/>
-      </w:r>
-    </w:p>
-    <w:p>
-      <w:pPr>
-        <w:numPr>
-          <w:ilvl w:val="1"/>
-          <w:numId w:val="1158"/>
-        </w:numPr>
-        <w:pStyle w:val="Compact"/>
-      </w:pPr>
-      <w:r>
-        <w:rPr>
-          <w:bCs/>
-          <w:b/>
-        </w:rPr>
-        <w:t xml:space="preserve">MAX</w:t>
-      </w:r>
-      <w:r>
-        <w:t xml:space="preserve">()</w:t>
-      </w:r>
-      <w:r>
-        <w:br/>
-      </w:r>
-      <w:r>
-        <w:t xml:space="preserve">Retorna o valor máximo de determinada coluna.</w:t>
-      </w:r>
-      <w:r>
-        <w:br/>
-      </w:r>
-    </w:p>
-    <w:p>
-      <w:pPr>
-        <w:numPr>
-          <w:ilvl w:val="1"/>
-          <w:numId w:val="1158"/>
-        </w:numPr>
-        <w:pStyle w:val="Compact"/>
-      </w:pPr>
+        <w:t xml:space="preserve">Coluna_2</w:t>
+      </w:r>
+      <w:r>
+        <w:t xml:space="preserve">)</w:t>
+      </w:r>
+      <w:r>
+        <w:t xml:space="preserve"> </w:t>
+      </w:r>
+      <w:r>
+        <w:rPr>
+          <w:bCs/>
+          <w:b/>
+        </w:rPr>
+        <w:t xml:space="preserve">AS</w:t>
+      </w:r>
+      <w:r>
+        <w:t xml:space="preserve"> </w:t>
+      </w:r>
+      <w:r>
+        <w:t xml:space="preserve">VALOR_MAX,</w:t>
+      </w:r>
+      <w:r>
+        <w:br/>
+      </w:r>
       <w:r>
         <w:rPr>
           <w:bCs/>
@@ -25229,99 +25431,39 @@
         <w:t xml:space="preserve">MIN</w:t>
       </w:r>
       <w:r>
-        <w:t xml:space="preserve">()</w:t>
-      </w:r>
-      <w:r>
-        <w:br/>
-      </w:r>
-      <w:r>
-        <w:t xml:space="preserve">Retorna o valor mínimo de determinada coluna.</w:t>
-      </w:r>
-      <w:r>
-        <w:br/>
-      </w:r>
-    </w:p>
-    <w:p>
-      <w:pPr>
-        <w:numPr>
-          <w:ilvl w:val="0"/>
-          <w:numId w:val="1157"/>
-        </w:numPr>
-        <w:pStyle w:val="Compact"/>
-      </w:pPr>
-      <w:r>
-        <w:t xml:space="preserve">Para ajudar na sumariazação dos dados, em função do cálculo da amplitude, outros comandos usados são de filtro (</w:t>
-      </w:r>
-      <w:r>
-        <w:rPr>
-          <w:bCs/>
-          <w:b/>
-        </w:rPr>
-        <w:t xml:space="preserve">WHERE</w:t>
-      </w:r>
-      <w:r>
-        <w:t xml:space="preserve">), agrupamento dos dados (</w:t>
-      </w:r>
-      <w:r>
-        <w:rPr>
-          <w:bCs/>
-          <w:b/>
-        </w:rPr>
-        <w:t xml:space="preserve">GROUP BY</w:t>
-      </w:r>
-      <w:r>
-        <w:t xml:space="preserve">) e ordenamento dos dados (</w:t>
-      </w:r>
-      <w:r>
-        <w:rPr>
-          <w:bCs/>
-          <w:b/>
-        </w:rPr>
-        <w:t xml:space="preserve">ORDER BY</w:t>
-      </w:r>
-      <w:r>
-        <w:t xml:space="preserve">).</w:t>
-      </w:r>
-      <w:r>
-        <w:br/>
-      </w:r>
-    </w:p>
-    <w:p>
-      <w:pPr>
-        <w:numPr>
-          <w:ilvl w:val="0"/>
-          <w:numId w:val="1157"/>
-        </w:numPr>
-        <w:pStyle w:val="Compact"/>
-      </w:pPr>
-      <w:r>
-        <w:t xml:space="preserve">Sintaxe:</w:t>
-      </w:r>
-      <w:r>
-        <w:br/>
-      </w:r>
-      <w:r>
-        <w:rPr>
-          <w:bCs/>
-          <w:b/>
-        </w:rPr>
-        <w:t xml:space="preserve">SELET</w:t>
-      </w:r>
-      <w:r>
-        <w:br/>
+        <w:t xml:space="preserve">(</w:t>
       </w:r>
       <w:r>
         <w:rPr>
           <w:iCs/>
           <w:i/>
         </w:rPr>
-        <w:t xml:space="preserve">Coluna_1</w:t>
-      </w:r>
-      <w:r>
-        <w:t xml:space="preserve">,</w:t>
-      </w:r>
-      <w:r>
-        <w:br/>
+        <w:t xml:space="preserve">Coluna_2</w:t>
+      </w:r>
+      <w:r>
+        <w:t xml:space="preserve">)</w:t>
+      </w:r>
+      <w:r>
+        <w:t xml:space="preserve"> </w:t>
+      </w:r>
+      <w:r>
+        <w:rPr>
+          <w:bCs/>
+          <w:b/>
+        </w:rPr>
+        <w:t xml:space="preserve">AS</w:t>
+      </w:r>
+      <w:r>
+        <w:t xml:space="preserve"> </w:t>
+      </w:r>
+      <w:r>
+        <w:t xml:space="preserve">VALOR_MIN,</w:t>
+      </w:r>
+      <w:r>
+        <w:br/>
+      </w:r>
+      <w:r>
+        <w:t xml:space="preserve">(</w:t>
       </w:r>
       <w:r>
         <w:rPr>
@@ -25341,26 +25483,10 @@
         <w:t xml:space="preserve">Coluna_2</w:t>
       </w:r>
       <w:r>
-        <w:t xml:space="preserve">)</w:t>
-      </w:r>
-      <w:r>
-        <w:t xml:space="preserve"> </w:t>
-      </w:r>
-      <w:r>
-        <w:rPr>
-          <w:bCs/>
-          <w:b/>
-        </w:rPr>
-        <w:t xml:space="preserve">AS</w:t>
-      </w:r>
-      <w:r>
-        <w:t xml:space="preserve"> </w:t>
-      </w:r>
-      <w:r>
-        <w:t xml:space="preserve">VALOR_MAX,</w:t>
-      </w:r>
-      <w:r>
-        <w:br/>
+        <w:t xml:space="preserve">) -</w:t>
+      </w:r>
+      <w:r>
+        <w:t xml:space="preserve"> </w:t>
       </w:r>
       <w:r>
         <w:rPr>
@@ -25380,7 +25506,7 @@
         <w:t xml:space="preserve">Coluna_2</w:t>
       </w:r>
       <w:r>
-        <w:t xml:space="preserve">)</w:t>
+        <w:t xml:space="preserve">))</w:t>
       </w:r>
       <w:r>
         <w:t xml:space="preserve"> </w:t>
@@ -25396,487 +25522,1127 @@
         <w:t xml:space="preserve"> </w:t>
       </w:r>
       <w:r>
-        <w:t xml:space="preserve">VALOR_MIN,</w:t>
-      </w:r>
-      <w:r>
-        <w:br/>
-      </w:r>
-      <w:r>
-        <w:t xml:space="preserve">(</w:t>
-      </w:r>
-      <w:r>
-        <w:rPr>
-          <w:bCs/>
-          <w:b/>
-        </w:rPr>
-        <w:t xml:space="preserve">MAX</w:t>
-      </w:r>
-      <w:r>
-        <w:t xml:space="preserve">(</w:t>
+        <w:t xml:space="preserve">AMPLITUDE</w:t>
+      </w:r>
+      <w:r>
+        <w:br/>
+      </w:r>
+      <w:r>
+        <w:rPr>
+          <w:bCs/>
+          <w:b/>
+        </w:rPr>
+        <w:t xml:space="preserve">FROM</w:t>
+      </w:r>
+      <w:r>
+        <w:t xml:space="preserve"> </w:t>
       </w:r>
       <w:r>
         <w:rPr>
           <w:iCs/>
           <w:i/>
         </w:rPr>
-        <w:t xml:space="preserve">Coluna_2</w:t>
-      </w:r>
-      <w:r>
-        <w:t xml:space="preserve">) -</w:t>
-      </w:r>
-      <w:r>
-        <w:t xml:space="preserve"> </w:t>
-      </w:r>
-      <w:r>
-        <w:rPr>
-          <w:bCs/>
-          <w:b/>
-        </w:rPr>
-        <w:t xml:space="preserve">MIN</w:t>
-      </w:r>
-      <w:r>
-        <w:t xml:space="preserve">(</w:t>
+        <w:t xml:space="preserve">tabela</w:t>
+      </w:r>
+      <w:r>
+        <w:br/>
+      </w:r>
+      <w:r>
+        <w:rPr>
+          <w:bCs/>
+          <w:b/>
+        </w:rPr>
+        <w:t xml:space="preserve">GROUP BY</w:t>
+      </w:r>
+      <w:r>
+        <w:t xml:space="preserve"> </w:t>
+      </w:r>
+      <w:r>
+        <w:t xml:space="preserve">1</w:t>
+      </w:r>
+      <w:r>
+        <w:br/>
+      </w:r>
+      <w:r>
+        <w:rPr>
+          <w:bCs/>
+          <w:b/>
+        </w:rPr>
+        <w:t xml:space="preserve">ORDER BY</w:t>
+      </w:r>
+      <w:r>
+        <w:t xml:space="preserve"> </w:t>
+      </w:r>
+      <w:r>
+        <w:t xml:space="preserve">4</w:t>
+      </w:r>
+      <w:r>
+        <w:t xml:space="preserve"> </w:t>
+      </w:r>
+      <w:r>
+        <w:rPr>
+          <w:bCs/>
+          <w:b/>
+        </w:rPr>
+        <w:t xml:space="preserve">DESC</w:t>
+      </w:r>
+      <w:r>
+        <w:t xml:space="preserve">;</w:t>
+      </w:r>
+      <w:r>
+        <w:br/>
+      </w:r>
+    </w:p>
+    <w:p>
+      <w:r>
+        <w:br w:type="page"/>
+      </w:r>
+    </w:p>
+    <w:bookmarkEnd w:id="145"/>
+    <w:bookmarkStart w:id="146" w:name="variância"/>
+    <w:p>
+      <w:pPr>
+        <w:pStyle w:val="Heading3"/>
+      </w:pPr>
+      <w:r>
+        <w:rPr>
+          <w:rStyle w:val="SectionNumber"/>
+        </w:rPr>
+        <w:t xml:space="preserve">13.3.2</w:t>
+      </w:r>
+      <w:r>
+        <w:tab/>
+      </w:r>
+      <w:r>
+        <w:t xml:space="preserve">Variância</w:t>
+      </w:r>
+    </w:p>
+    <w:p>
+      <w:pPr>
+        <w:numPr>
+          <w:ilvl w:val="0"/>
+          <w:numId w:val="1159"/>
+        </w:numPr>
+      </w:pPr>
+      <w:r>
+        <w:t xml:space="preserve">Relaciona os desvios em torno da</w:t>
+      </w:r>
+      <w:r>
+        <w:t xml:space="preserve"> </w:t>
+      </w:r>
+      <w:r>
+        <w:rPr>
+          <w:bCs/>
+          <w:b/>
+        </w:rPr>
+        <w:t xml:space="preserve">média</w:t>
+      </w:r>
+      <w:r>
+        <w:t xml:space="preserve"> </w:t>
+      </w:r>
+      <w:r>
+        <w:t xml:space="preserve">(destancias dos valores ate a média).</w:t>
+      </w:r>
+      <w:r>
+        <w:br/>
+      </w:r>
+    </w:p>
+    <w:p>
+      <w:pPr>
+        <w:numPr>
+          <w:ilvl w:val="0"/>
+          <w:numId w:val="1159"/>
+        </w:numPr>
+      </w:pPr>
+      <w:r>
+        <w:t xml:space="preserve">No</w:t>
+      </w:r>
+      <w:r>
+        <w:t xml:space="preserve"> </w:t>
+      </w:r>
+      <w:r>
+        <w:rPr>
+          <w:bCs/>
+          <w:b/>
+        </w:rPr>
+        <w:t xml:space="preserve">PostgreSQL</w:t>
+      </w:r>
+      <w:r>
+        <w:t xml:space="preserve"> </w:t>
+      </w:r>
+      <w:r>
+        <w:t xml:space="preserve">existe uma função que cálcula a</w:t>
+      </w:r>
+      <w:r>
+        <w:t xml:space="preserve"> </w:t>
       </w:r>
       <w:r>
         <w:rPr>
           <w:iCs/>
           <w:i/>
         </w:rPr>
-        <w:t xml:space="preserve">Coluna_2</w:t>
-      </w:r>
-      <w:r>
-        <w:t xml:space="preserve">))</w:t>
-      </w:r>
-      <w:r>
-        <w:t xml:space="preserve"> </w:t>
-      </w:r>
-      <w:r>
-        <w:rPr>
-          <w:bCs/>
-          <w:b/>
-        </w:rPr>
-        <w:t xml:space="preserve">AS</w:t>
-      </w:r>
-      <w:r>
-        <w:t xml:space="preserve"> </w:t>
-      </w:r>
-      <w:r>
-        <w:t xml:space="preserve">AMPLITUDE</w:t>
-      </w:r>
-      <w:r>
-        <w:br/>
-      </w:r>
-      <w:r>
-        <w:rPr>
-          <w:bCs/>
-          <w:b/>
-        </w:rPr>
-        <w:t xml:space="preserve">FROM</w:t>
-      </w:r>
-      <w:r>
-        <w:t xml:space="preserve"> </w:t>
+        <w:t xml:space="preserve">variância</w:t>
+      </w:r>
+      <w:r>
+        <w:t xml:space="preserve"> </w:t>
+      </w:r>
+      <w:r>
+        <w:t xml:space="preserve">(</w:t>
+      </w:r>
+      <w:r>
+        <w:rPr>
+          <w:bCs/>
+          <w:b/>
+        </w:rPr>
+        <w:t xml:space="preserve">VAR_POP</w:t>
+      </w:r>
+      <w:r>
+        <w:t xml:space="preserve">) de um campo/coluna.</w:t>
+      </w:r>
+      <w:r>
+        <w:br/>
+      </w:r>
+    </w:p>
+    <w:p>
+      <w:pPr>
+        <w:numPr>
+          <w:ilvl w:val="0"/>
+          <w:numId w:val="1159"/>
+        </w:numPr>
+      </w:pPr>
+      <w:r>
+        <w:t xml:space="preserve">Para ajudar na sumarização dos dados, os comandos de filtro (</w:t>
+      </w:r>
+      <w:r>
+        <w:rPr>
+          <w:bCs/>
+          <w:b/>
+        </w:rPr>
+        <w:t xml:space="preserve">WHERE</w:t>
+      </w:r>
+      <w:r>
+        <w:t xml:space="preserve">), agrupamento dos dados (</w:t>
+      </w:r>
+      <w:r>
+        <w:rPr>
+          <w:bCs/>
+          <w:b/>
+        </w:rPr>
+        <w:t xml:space="preserve">GROUP BY</w:t>
+      </w:r>
+      <w:r>
+        <w:t xml:space="preserve">) e ordenamento dos dados (</w:t>
+      </w:r>
+      <w:r>
+        <w:rPr>
+          <w:bCs/>
+          <w:b/>
+        </w:rPr>
+        <w:t xml:space="preserve">ORDER BY</w:t>
+      </w:r>
+      <w:r>
+        <w:t xml:space="preserve">) ainda de mostram importantes.</w:t>
+      </w:r>
+      <w:r>
+        <w:br/>
+      </w:r>
+    </w:p>
+    <w:p>
+      <w:pPr>
+        <w:numPr>
+          <w:ilvl w:val="0"/>
+          <w:numId w:val="1159"/>
+        </w:numPr>
+      </w:pPr>
+      <w:r>
+        <w:t xml:space="preserve">Sintaxe:</w:t>
+      </w:r>
+      <w:r>
+        <w:br/>
+      </w:r>
+      <w:r>
+        <w:rPr>
+          <w:bCs/>
+          <w:b/>
+        </w:rPr>
+        <w:t xml:space="preserve">SELECT</w:t>
+      </w:r>
+      <w:r>
+        <w:br/>
       </w:r>
       <w:r>
         <w:rPr>
           <w:iCs/>
           <w:i/>
         </w:rPr>
-        <w:t xml:space="preserve">tabela</w:t>
-      </w:r>
-      <w:r>
-        <w:br/>
-      </w:r>
-      <w:r>
-        <w:rPr>
-          <w:bCs/>
-          <w:b/>
-        </w:rPr>
-        <w:t xml:space="preserve">GROUP BY</w:t>
-      </w:r>
-      <w:r>
-        <w:t xml:space="preserve"> </w:t>
-      </w:r>
-      <w:r>
-        <w:t xml:space="preserve">1</w:t>
-      </w:r>
-      <w:r>
-        <w:br/>
-      </w:r>
-      <w:r>
-        <w:rPr>
-          <w:bCs/>
-          <w:b/>
-        </w:rPr>
-        <w:t xml:space="preserve">ORDER BY</w:t>
-      </w:r>
-      <w:r>
-        <w:t xml:space="preserve"> </w:t>
-      </w:r>
-      <w:r>
-        <w:t xml:space="preserve">4</w:t>
-      </w:r>
-      <w:r>
-        <w:t xml:space="preserve"> </w:t>
-      </w:r>
-      <w:r>
-        <w:rPr>
-          <w:bCs/>
-          <w:b/>
-        </w:rPr>
-        <w:t xml:space="preserve">DESC</w:t>
-      </w:r>
-      <w:r>
-        <w:t xml:space="preserve">;</w:t>
-      </w:r>
-      <w:r>
-        <w:br/>
-      </w:r>
-    </w:p>
-    <w:p>
-      <w:r>
-        <w:br w:type="page"/>
-      </w:r>
-    </w:p>
-    <w:bookmarkEnd w:id="143"/>
-    <w:bookmarkStart w:id="144" w:name="desvio-padrão"/>
-    <w:p>
-      <w:pPr>
-        <w:pStyle w:val="Heading2"/>
-      </w:pPr>
-      <w:r>
-        <w:rPr>
-          <w:rStyle w:val="SectionNumber"/>
-        </w:rPr>
-        <w:t xml:space="preserve">13.5</w:t>
-      </w:r>
-      <w:r>
-        <w:tab/>
-      </w:r>
-      <w:r>
-        <w:t xml:space="preserve">Desvio-padrão</w:t>
-      </w:r>
-    </w:p>
-    <w:bookmarkEnd w:id="144"/>
-    <w:bookmarkStart w:id="145" w:name="variância"/>
-    <w:p>
-      <w:pPr>
-        <w:pStyle w:val="Heading2"/>
-      </w:pPr>
-      <w:r>
-        <w:rPr>
-          <w:rStyle w:val="SectionNumber"/>
-        </w:rPr>
-        <w:t xml:space="preserve">13.6</w:t>
-      </w:r>
-      <w:r>
-        <w:tab/>
-      </w:r>
-      <w:r>
-        <w:t xml:space="preserve">Variância</w:t>
-      </w:r>
-    </w:p>
-    <w:p>
-      <w:r>
-        <w:br w:type="page"/>
-      </w:r>
-    </w:p>
-    <w:bookmarkEnd w:id="145"/>
-    <w:bookmarkEnd w:id="146"/>
-    <w:bookmarkStart w:id="149" w:name="observações"/>
-    <w:p>
-      <w:pPr>
-        <w:pStyle w:val="Heading1"/>
-      </w:pPr>
-      <w:r>
-        <w:rPr>
-          <w:rStyle w:val="SectionNumber"/>
-        </w:rPr>
-        <w:t xml:space="preserve">14</w:t>
-      </w:r>
-      <w:r>
-        <w:tab/>
-      </w:r>
-      <w:r>
-        <w:t xml:space="preserve">Observações</w:t>
-      </w:r>
-    </w:p>
-    <w:bookmarkStart w:id="147" w:name="exportação-de-dados"/>
-    <w:p>
-      <w:pPr>
-        <w:pStyle w:val="Heading2"/>
-      </w:pPr>
-      <w:r>
-        <w:rPr>
-          <w:rStyle w:val="SectionNumber"/>
-        </w:rPr>
-        <w:t xml:space="preserve">14.1</w:t>
-      </w:r>
-      <w:r>
-        <w:tab/>
-      </w:r>
-      <w:r>
-        <w:t xml:space="preserve">Exportação de dados</w:t>
-      </w:r>
-    </w:p>
-    <w:p>
-      <w:pPr>
-        <w:numPr>
-          <w:ilvl w:val="0"/>
-          <w:numId w:val="1159"/>
-        </w:numPr>
-        <w:pStyle w:val="Compact"/>
-      </w:pPr>
-      <w:r>
-        <w:t xml:space="preserve">Uma das maneiras mais facil de exportar dados é atraves da extensão</w:t>
-      </w:r>
-      <w:r>
-        <w:t xml:space="preserve"> </w:t>
-      </w:r>
-      <w:r>
-        <w:t xml:space="preserve">“</w:t>
-      </w:r>
-      <w:r>
-        <w:t xml:space="preserve">.csv</w:t>
-      </w:r>
-      <w:r>
-        <w:t xml:space="preserve">”</w:t>
-      </w:r>
-      <w:r>
-        <w:t xml:space="preserve">.</w:t>
-      </w:r>
-      <w:r>
-        <w:br/>
-      </w:r>
-    </w:p>
-    <w:p>
-      <w:pPr>
-        <w:numPr>
-          <w:ilvl w:val="0"/>
-          <w:numId w:val="1159"/>
-        </w:numPr>
-        <w:pStyle w:val="Compact"/>
-      </w:pPr>
-      <w:r>
-        <w:t xml:space="preserve">O</w:t>
-      </w:r>
-      <w:r>
-        <w:t xml:space="preserve"> </w:t>
-      </w:r>
-      <w:r>
-        <w:rPr>
-          <w:bCs/>
-          <w:b/>
-        </w:rPr>
-        <w:t xml:space="preserve">PostgreSQL</w:t>
-      </w:r>
-      <w:r>
-        <w:t xml:space="preserve"> </w:t>
-      </w:r>
-      <w:r>
-        <w:t xml:space="preserve">ofecere opções para facilmente exportar dados em</w:t>
-      </w:r>
-      <w:r>
-        <w:t xml:space="preserve"> </w:t>
-      </w:r>
-      <w:r>
-        <w:t xml:space="preserve">“</w:t>
-      </w:r>
-      <w:r>
-        <w:t xml:space="preserve">.csv</w:t>
-      </w:r>
-      <w:r>
-        <w:t xml:space="preserve">”</w:t>
-      </w:r>
-      <w:r>
-        <w:t xml:space="preserve">.</w:t>
-      </w:r>
-      <w:r>
-        <w:br/>
-      </w:r>
-    </w:p>
-    <w:p>
-      <w:pPr>
-        <w:numPr>
-          <w:ilvl w:val="0"/>
-          <w:numId w:val="1159"/>
-        </w:numPr>
-        <w:pStyle w:val="Compact"/>
-      </w:pPr>
-      <w:r>
-        <w:t xml:space="preserve">Passo a passo:</w:t>
-      </w:r>
-      <w:r>
-        <w:br/>
-      </w:r>
-    </w:p>
-    <w:p>
-      <w:pPr>
-        <w:numPr>
-          <w:ilvl w:val="1"/>
-          <w:numId w:val="1160"/>
-        </w:numPr>
-        <w:pStyle w:val="Compact"/>
-      </w:pPr>
-      <w:r>
-        <w:t xml:space="preserve">Basta fazer a consulta que deseja exportar, pela aba</w:t>
-      </w:r>
-      <w:r>
-        <w:t xml:space="preserve"> </w:t>
-      </w:r>
-      <w:r>
-        <w:t xml:space="preserve">“</w:t>
-      </w:r>
-      <w:r>
-        <w:rPr>
-          <w:bCs/>
-          <w:b/>
-        </w:rPr>
-        <w:t xml:space="preserve">Query Tools</w:t>
-      </w:r>
-      <w:r>
-        <w:t xml:space="preserve">”</w:t>
-      </w:r>
-      <w:r>
-        <w:t xml:space="preserve">.</w:t>
-      </w:r>
-      <w:r>
-        <w:br/>
-      </w:r>
-    </w:p>
-    <w:p>
-      <w:pPr>
-        <w:numPr>
-          <w:ilvl w:val="1"/>
-          <w:numId w:val="1160"/>
-        </w:numPr>
-        <w:pStyle w:val="Compact"/>
-      </w:pPr>
-      <w:r>
-        <w:t xml:space="preserve">Lembrando de colocar</w:t>
-      </w:r>
-      <w:r>
-        <w:t xml:space="preserve"> </w:t>
+        <w:t xml:space="preserve">Coluna_1</w:t>
+      </w:r>
+      <w:r>
+        <w:t xml:space="preserve">,</w:t>
+      </w:r>
+      <w:r>
+        <w:br/>
+      </w:r>
+      <w:r>
+        <w:rPr>
+          <w:bCs/>
+          <w:b/>
+        </w:rPr>
+        <w:t xml:space="preserve">ROUND</w:t>
+      </w:r>
+      <w:r>
+        <w:t xml:space="preserve">(</w:t>
+      </w:r>
+      <w:r>
+        <w:rPr>
+          <w:bCs/>
+          <w:b/>
+        </w:rPr>
+        <w:t xml:space="preserve">AVG</w:t>
+      </w:r>
+      <w:r>
+        <w:t xml:space="preserve">(</w:t>
       </w:r>
       <w:r>
         <w:rPr>
           <w:iCs/>
           <w:i/>
         </w:rPr>
-        <w:t xml:space="preserve">alias</w:t>
-      </w:r>
-      <w:r>
-        <w:t xml:space="preserve"> </w:t>
-      </w:r>
-      <w:r>
-        <w:t xml:space="preserve">nas colunas/campos que levam funções, para melhor entendimento de quem for fazer a leitura do arquivo exportado.</w:t>
-      </w:r>
-      <w:r>
-        <w:br/>
-      </w:r>
-    </w:p>
-    <w:p>
-      <w:pPr>
-        <w:numPr>
-          <w:ilvl w:val="1"/>
-          <w:numId w:val="1160"/>
-        </w:numPr>
-        <w:pStyle w:val="Compact"/>
-      </w:pPr>
-      <w:r>
-        <w:t xml:space="preserve">Na janela em que aparece o resultado da consulta, tem a aba</w:t>
-      </w:r>
-      <w:r>
-        <w:t xml:space="preserve"> </w:t>
-      </w:r>
-      <w:r>
-        <w:t xml:space="preserve">“</w:t>
-      </w:r>
-      <w:r>
-        <w:t xml:space="preserve">Data Output</w:t>
-      </w:r>
-      <w:r>
-        <w:t xml:space="preserve">”</w:t>
-      </w:r>
-      <w:r>
-        <w:t xml:space="preserve"> </w:t>
-      </w:r>
-      <w:r>
-        <w:t xml:space="preserve">(na qual, por default, já é a aba em que aparecem os resultados das consultas), tem o ícone</w:t>
-      </w:r>
-      <w:r>
-        <w:t xml:space="preserve"> </w:t>
-      </w:r>
-      <w:r>
-        <w:t xml:space="preserve">“</w:t>
+        <w:t xml:space="preserve">QTD</w:t>
+      </w:r>
+      <w:r>
+        <w:t xml:space="preserve">),2)</w:t>
+      </w:r>
+      <w:r>
+        <w:t xml:space="preserve"> </w:t>
+      </w:r>
+      <w:r>
+        <w:rPr>
+          <w:bCs/>
+          <w:b/>
+        </w:rPr>
+        <w:t xml:space="preserve">AS</w:t>
+      </w:r>
+      <w:r>
+        <w:t xml:space="preserve"> </w:t>
+      </w:r>
+      <w:r>
+        <w:t xml:space="preserve">MEDIA,</w:t>
+      </w:r>
+      <w:r>
+        <w:br/>
+      </w:r>
+      <w:r>
+        <w:rPr>
+          <w:bCs/>
+          <w:b/>
+        </w:rPr>
+        <w:t xml:space="preserve">MAX</w:t>
+      </w:r>
+      <w:r>
+        <w:t xml:space="preserve">(</w:t>
       </w:r>
       <w:r>
         <w:rPr>
           <w:iCs/>
           <w:i/>
         </w:rPr>
-        <w:t xml:space="preserve">Save results to file</w:t>
-      </w:r>
-      <w:r>
-        <w:t xml:space="preserve">”</w:t>
-      </w:r>
-      <w:r>
-        <w:t xml:space="preserve">.</w:t>
-      </w:r>
-      <w:r>
-        <w:br/>
-      </w:r>
-    </w:p>
-    <w:p>
-      <w:pPr>
-        <w:numPr>
-          <w:ilvl w:val="1"/>
-          <w:numId w:val="1160"/>
-        </w:numPr>
-        <w:pStyle w:val="Compact"/>
-      </w:pPr>
-      <w:r>
-        <w:t xml:space="preserve">Ao clickar no ícone</w:t>
-      </w:r>
-      <w:r>
-        <w:t xml:space="preserve"> </w:t>
-      </w:r>
-      <w:r>
-        <w:t xml:space="preserve">“</w:t>
+        <w:t xml:space="preserve">QTD</w:t>
+      </w:r>
+      <w:r>
+        <w:t xml:space="preserve">)</w:t>
+      </w:r>
+      <w:r>
+        <w:t xml:space="preserve"> </w:t>
+      </w:r>
+      <w:r>
+        <w:rPr>
+          <w:bCs/>
+          <w:b/>
+        </w:rPr>
+        <w:t xml:space="preserve">AS</w:t>
+      </w:r>
+      <w:r>
+        <w:t xml:space="preserve"> </w:t>
+      </w:r>
+      <w:r>
+        <w:t xml:space="preserve">MAXIMO,</w:t>
+      </w:r>
+      <w:r>
+        <w:br/>
+      </w:r>
+      <w:r>
+        <w:rPr>
+          <w:bCs/>
+          <w:b/>
+        </w:rPr>
+        <w:t xml:space="preserve">MIN</w:t>
+      </w:r>
+      <w:r>
+        <w:t xml:space="preserve">(</w:t>
       </w:r>
       <w:r>
         <w:rPr>
           <w:iCs/>
           <w:i/>
         </w:rPr>
-        <w:t xml:space="preserve">Save results to file</w:t>
-      </w:r>
-      <w:r>
-        <w:t xml:space="preserve">”</w:t>
-      </w:r>
-      <w:r>
-        <w:t xml:space="preserve">, é oferecido a opção de salvar a consulta como</w:t>
-      </w:r>
-      <w:r>
-        <w:t xml:space="preserve"> </w:t>
-      </w:r>
-      <w:r>
-        <w:t xml:space="preserve">“</w:t>
-      </w:r>
-      <w:r>
-        <w:t xml:space="preserve">.csv</w:t>
-      </w:r>
-      <w:r>
-        <w:t xml:space="preserve">”</w:t>
-      </w:r>
-      <w:r>
-        <w:t xml:space="preserve">.</w:t>
-      </w:r>
-      <w:r>
-        <w:br/>
+        <w:t xml:space="preserve">QTD</w:t>
+      </w:r>
+      <w:r>
+        <w:t xml:space="preserve">)</w:t>
+      </w:r>
+      <w:r>
+        <w:t xml:space="preserve"> </w:t>
+      </w:r>
+      <w:r>
+        <w:rPr>
+          <w:bCs/>
+          <w:b/>
+        </w:rPr>
+        <w:t xml:space="preserve">AS</w:t>
+      </w:r>
+      <w:r>
+        <w:t xml:space="preserve"> </w:t>
+      </w:r>
+      <w:r>
+        <w:t xml:space="preserve">MINIMO,</w:t>
+      </w:r>
+      <w:r>
+        <w:br/>
+      </w:r>
+      <w:r>
+        <w:t xml:space="preserve">(</w:t>
+      </w:r>
+      <w:r>
+        <w:rPr>
+          <w:bCs/>
+          <w:b/>
+        </w:rPr>
+        <w:t xml:space="preserve">MAX</w:t>
+      </w:r>
+      <w:r>
+        <w:t xml:space="preserve">(</w:t>
+      </w:r>
+      <w:r>
+        <w:rPr>
+          <w:iCs/>
+          <w:i/>
+        </w:rPr>
+        <w:t xml:space="preserve">QTD</w:t>
+      </w:r>
+      <w:r>
+        <w:t xml:space="preserve">) -</w:t>
+      </w:r>
+      <w:r>
+        <w:t xml:space="preserve"> </w:t>
+      </w:r>
+      <w:r>
+        <w:rPr>
+          <w:bCs/>
+          <w:b/>
+        </w:rPr>
+        <w:t xml:space="preserve">MIN</w:t>
+      </w:r>
+      <w:r>
+        <w:t xml:space="preserve">(</w:t>
+      </w:r>
+      <w:r>
+        <w:rPr>
+          <w:iCs/>
+          <w:i/>
+        </w:rPr>
+        <w:t xml:space="preserve">QTD</w:t>
+      </w:r>
+      <w:r>
+        <w:t xml:space="preserve">))</w:t>
+      </w:r>
+      <w:r>
+        <w:t xml:space="preserve"> </w:t>
+      </w:r>
+      <w:r>
+        <w:rPr>
+          <w:bCs/>
+          <w:b/>
+        </w:rPr>
+        <w:t xml:space="preserve">AS</w:t>
+      </w:r>
+      <w:r>
+        <w:t xml:space="preserve"> </w:t>
+      </w:r>
+      <w:r>
+        <w:t xml:space="preserve">AMPLITUDE,</w:t>
+      </w:r>
+      <w:r>
+        <w:br/>
+      </w:r>
+      <w:r>
+        <w:rPr>
+          <w:bCs/>
+          <w:b/>
+        </w:rPr>
+        <w:t xml:space="preserve">ROUND</w:t>
+      </w:r>
+      <w:r>
+        <w:t xml:space="preserve">(</w:t>
+      </w:r>
+      <w:r>
+        <w:rPr>
+          <w:bCs/>
+          <w:b/>
+        </w:rPr>
+        <w:t xml:space="preserve">VAR_POP</w:t>
+      </w:r>
+      <w:r>
+        <w:t xml:space="preserve">(</w:t>
+      </w:r>
+      <w:r>
+        <w:rPr>
+          <w:iCs/>
+          <w:i/>
+        </w:rPr>
+        <w:t xml:space="preserve">QTD</w:t>
+      </w:r>
+      <w:r>
+        <w:t xml:space="preserve">),2)</w:t>
+      </w:r>
+      <w:r>
+        <w:t xml:space="preserve"> </w:t>
+      </w:r>
+      <w:r>
+        <w:rPr>
+          <w:bCs/>
+          <w:b/>
+        </w:rPr>
+        <w:t xml:space="preserve">AS</w:t>
+      </w:r>
+      <w:r>
+        <w:t xml:space="preserve"> </w:t>
+      </w:r>
+      <w:r>
+        <w:t xml:space="preserve">VARIANCIA</w:t>
+      </w:r>
+      <w:r>
+        <w:br/>
+      </w:r>
+      <w:r>
+        <w:rPr>
+          <w:bCs/>
+          <w:b/>
+        </w:rPr>
+        <w:t xml:space="preserve">FROM</w:t>
+      </w:r>
+      <w:r>
+        <w:t xml:space="preserve"> </w:t>
+      </w:r>
+      <w:r>
+        <w:rPr>
+          <w:iCs/>
+          <w:i/>
+        </w:rPr>
+        <w:t xml:space="preserve">tabela</w:t>
+      </w:r>
+      <w:r>
+        <w:br/>
+      </w:r>
+      <w:r>
+        <w:rPr>
+          <w:bCs/>
+          <w:b/>
+        </w:rPr>
+        <w:t xml:space="preserve">GROUP BY</w:t>
+      </w:r>
+      <w:r>
+        <w:t xml:space="preserve"> </w:t>
+      </w:r>
+      <w:r>
+        <w:rPr>
+          <w:iCs/>
+          <w:i/>
+        </w:rPr>
+        <w:t xml:space="preserve">Coluna_1</w:t>
+      </w:r>
+      <w:r>
+        <w:br/>
+      </w:r>
+      <w:r>
+        <w:rPr>
+          <w:bCs/>
+          <w:b/>
+        </w:rPr>
+        <w:t xml:space="preserve">ORDER BY</w:t>
+      </w:r>
+      <w:r>
+        <w:t xml:space="preserve"> </w:t>
+      </w:r>
+      <w:r>
+        <w:t xml:space="preserve">6</w:t>
+      </w:r>
+      <w:r>
+        <w:t xml:space="preserve"> </w:t>
+      </w:r>
+      <w:r>
+        <w:rPr>
+          <w:bCs/>
+          <w:b/>
+        </w:rPr>
+        <w:t xml:space="preserve">DESC</w:t>
+      </w:r>
+      <w:r>
+        <w:t xml:space="preserve">;</w:t>
+      </w:r>
+      <w:r>
+        <w:br/>
+      </w:r>
+    </w:p>
+    <w:p>
+      <w:r>
+        <w:br w:type="page"/>
+      </w:r>
+    </w:p>
+    <w:bookmarkEnd w:id="146"/>
+    <w:bookmarkStart w:id="147" w:name="desvio-padrão"/>
+    <w:p>
+      <w:pPr>
+        <w:pStyle w:val="Heading3"/>
+      </w:pPr>
+      <w:r>
+        <w:rPr>
+          <w:rStyle w:val="SectionNumber"/>
+        </w:rPr>
+        <w:t xml:space="preserve">13.3.3</w:t>
+      </w:r>
+      <w:r>
+        <w:tab/>
+      </w:r>
+      <w:r>
+        <w:t xml:space="preserve">Desvio-padrão</w:t>
+      </w:r>
+    </w:p>
+    <w:p>
+      <w:pPr>
+        <w:numPr>
+          <w:ilvl w:val="0"/>
+          <w:numId w:val="1160"/>
+        </w:numPr>
+      </w:pPr>
+      <w:r>
+        <w:t xml:space="preserve">Determina a dispersão dos valores em relação a</w:t>
+      </w:r>
+      <w:r>
+        <w:t xml:space="preserve"> </w:t>
+      </w:r>
+      <w:r>
+        <w:rPr>
+          <w:bCs/>
+          <w:b/>
+        </w:rPr>
+        <w:t xml:space="preserve">média</w:t>
+      </w:r>
+      <w:r>
+        <w:t xml:space="preserve">, porem com os dados na unidade original (diferente da variância que é a unidade ao quadrado).</w:t>
+      </w:r>
+      <w:r>
+        <w:br/>
+      </w:r>
+    </w:p>
+    <w:p>
+      <w:pPr>
+        <w:numPr>
+          <w:ilvl w:val="0"/>
+          <w:numId w:val="1160"/>
+        </w:numPr>
+      </w:pPr>
+      <w:r>
+        <w:t xml:space="preserve">No</w:t>
+      </w:r>
+      <w:r>
+        <w:t xml:space="preserve"> </w:t>
+      </w:r>
+      <w:r>
+        <w:rPr>
+          <w:bCs/>
+          <w:b/>
+        </w:rPr>
+        <w:t xml:space="preserve">PostgreSQL</w:t>
+      </w:r>
+      <w:r>
+        <w:t xml:space="preserve"> </w:t>
+      </w:r>
+      <w:r>
+        <w:t xml:space="preserve">existe uma função que cálcula o</w:t>
+      </w:r>
+      <w:r>
+        <w:t xml:space="preserve"> </w:t>
+      </w:r>
+      <w:r>
+        <w:rPr>
+          <w:iCs/>
+          <w:i/>
+        </w:rPr>
+        <w:t xml:space="preserve">desvio-padrão</w:t>
+      </w:r>
+      <w:r>
+        <w:t xml:space="preserve"> </w:t>
+      </w:r>
+      <w:r>
+        <w:t xml:space="preserve">(</w:t>
+      </w:r>
+      <w:r>
+        <w:rPr>
+          <w:bCs/>
+          <w:b/>
+        </w:rPr>
+        <w:t xml:space="preserve">STDDEV_POP</w:t>
+      </w:r>
+      <w:r>
+        <w:t xml:space="preserve">) de um campo/coluna.</w:t>
+      </w:r>
+      <w:r>
+        <w:br/>
+      </w:r>
+    </w:p>
+    <w:p>
+      <w:pPr>
+        <w:numPr>
+          <w:ilvl w:val="0"/>
+          <w:numId w:val="1160"/>
+        </w:numPr>
+      </w:pPr>
+      <w:r>
+        <w:t xml:space="preserve">Para ajudar na sumarização dos dados, os comandos de filtro (</w:t>
+      </w:r>
+      <w:r>
+        <w:rPr>
+          <w:bCs/>
+          <w:b/>
+        </w:rPr>
+        <w:t xml:space="preserve">WHERE</w:t>
+      </w:r>
+      <w:r>
+        <w:t xml:space="preserve">), agrupamento dos dados (</w:t>
+      </w:r>
+      <w:r>
+        <w:rPr>
+          <w:bCs/>
+          <w:b/>
+        </w:rPr>
+        <w:t xml:space="preserve">GROUP BY</w:t>
+      </w:r>
+      <w:r>
+        <w:t xml:space="preserve">) e ordenamento dos dados (</w:t>
+      </w:r>
+      <w:r>
+        <w:rPr>
+          <w:bCs/>
+          <w:b/>
+        </w:rPr>
+        <w:t xml:space="preserve">ORDER BY</w:t>
+      </w:r>
+      <w:r>
+        <w:t xml:space="preserve">) ainda de mostram importantes.</w:t>
+      </w:r>
+      <w:r>
+        <w:br/>
+      </w:r>
+    </w:p>
+    <w:p>
+      <w:pPr>
+        <w:numPr>
+          <w:ilvl w:val="0"/>
+          <w:numId w:val="1160"/>
+        </w:numPr>
+      </w:pPr>
+      <w:r>
+        <w:t xml:space="preserve">Sintaxe:</w:t>
+      </w:r>
+      <w:r>
+        <w:br/>
+      </w:r>
+      <w:r>
+        <w:rPr>
+          <w:bCs/>
+          <w:b/>
+        </w:rPr>
+        <w:t xml:space="preserve">SELECT</w:t>
+      </w:r>
+      <w:r>
+        <w:br/>
+      </w:r>
+      <w:r>
+        <w:rPr>
+          <w:iCs/>
+          <w:i/>
+        </w:rPr>
+        <w:t xml:space="preserve">Coluna_1</w:t>
+      </w:r>
+      <w:r>
+        <w:t xml:space="preserve">,</w:t>
+      </w:r>
+      <w:r>
+        <w:br/>
+      </w:r>
+      <w:r>
+        <w:rPr>
+          <w:bCs/>
+          <w:b/>
+        </w:rPr>
+        <w:t xml:space="preserve">ROUND</w:t>
+      </w:r>
+      <w:r>
+        <w:t xml:space="preserve">(</w:t>
+      </w:r>
+      <w:r>
+        <w:rPr>
+          <w:bCs/>
+          <w:b/>
+        </w:rPr>
+        <w:t xml:space="preserve">AVG</w:t>
+      </w:r>
+      <w:r>
+        <w:t xml:space="preserve">(</w:t>
+      </w:r>
+      <w:r>
+        <w:rPr>
+          <w:iCs/>
+          <w:i/>
+        </w:rPr>
+        <w:t xml:space="preserve">QTD</w:t>
+      </w:r>
+      <w:r>
+        <w:t xml:space="preserve">),2)</w:t>
+      </w:r>
+      <w:r>
+        <w:t xml:space="preserve"> </w:t>
+      </w:r>
+      <w:r>
+        <w:rPr>
+          <w:bCs/>
+          <w:b/>
+        </w:rPr>
+        <w:t xml:space="preserve">AS</w:t>
+      </w:r>
+      <w:r>
+        <w:t xml:space="preserve"> </w:t>
+      </w:r>
+      <w:r>
+        <w:t xml:space="preserve">MEDIA,</w:t>
+      </w:r>
+      <w:r>
+        <w:br/>
+      </w:r>
+      <w:r>
+        <w:rPr>
+          <w:bCs/>
+          <w:b/>
+        </w:rPr>
+        <w:t xml:space="preserve">MAX</w:t>
+      </w:r>
+      <w:r>
+        <w:t xml:space="preserve">(</w:t>
+      </w:r>
+      <w:r>
+        <w:rPr>
+          <w:iCs/>
+          <w:i/>
+        </w:rPr>
+        <w:t xml:space="preserve">QTD</w:t>
+      </w:r>
+      <w:r>
+        <w:t xml:space="preserve">)</w:t>
+      </w:r>
+      <w:r>
+        <w:t xml:space="preserve"> </w:t>
+      </w:r>
+      <w:r>
+        <w:rPr>
+          <w:bCs/>
+          <w:b/>
+        </w:rPr>
+        <w:t xml:space="preserve">AS</w:t>
+      </w:r>
+      <w:r>
+        <w:t xml:space="preserve"> </w:t>
+      </w:r>
+      <w:r>
+        <w:t xml:space="preserve">MAXIMO,</w:t>
+      </w:r>
+      <w:r>
+        <w:br/>
+      </w:r>
+      <w:r>
+        <w:rPr>
+          <w:bCs/>
+          <w:b/>
+        </w:rPr>
+        <w:t xml:space="preserve">MIN</w:t>
+      </w:r>
+      <w:r>
+        <w:t xml:space="preserve">(</w:t>
+      </w:r>
+      <w:r>
+        <w:rPr>
+          <w:iCs/>
+          <w:i/>
+        </w:rPr>
+        <w:t xml:space="preserve">QTD</w:t>
+      </w:r>
+      <w:r>
+        <w:t xml:space="preserve">)</w:t>
+      </w:r>
+      <w:r>
+        <w:t xml:space="preserve"> </w:t>
+      </w:r>
+      <w:r>
+        <w:rPr>
+          <w:bCs/>
+          <w:b/>
+        </w:rPr>
+        <w:t xml:space="preserve">AS</w:t>
+      </w:r>
+      <w:r>
+        <w:t xml:space="preserve"> </w:t>
+      </w:r>
+      <w:r>
+        <w:t xml:space="preserve">MINIMO,</w:t>
+      </w:r>
+      <w:r>
+        <w:br/>
+      </w:r>
+      <w:r>
+        <w:t xml:space="preserve">(</w:t>
+      </w:r>
+      <w:r>
+        <w:rPr>
+          <w:bCs/>
+          <w:b/>
+        </w:rPr>
+        <w:t xml:space="preserve">MAX</w:t>
+      </w:r>
+      <w:r>
+        <w:t xml:space="preserve">(</w:t>
+      </w:r>
+      <w:r>
+        <w:rPr>
+          <w:iCs/>
+          <w:i/>
+        </w:rPr>
+        <w:t xml:space="preserve">QTD</w:t>
+      </w:r>
+      <w:r>
+        <w:t xml:space="preserve">) -</w:t>
+      </w:r>
+      <w:r>
+        <w:t xml:space="preserve"> </w:t>
+      </w:r>
+      <w:r>
+        <w:rPr>
+          <w:bCs/>
+          <w:b/>
+        </w:rPr>
+        <w:t xml:space="preserve">MIN</w:t>
+      </w:r>
+      <w:r>
+        <w:t xml:space="preserve">(</w:t>
+      </w:r>
+      <w:r>
+        <w:rPr>
+          <w:iCs/>
+          <w:i/>
+        </w:rPr>
+        <w:t xml:space="preserve">QTD</w:t>
+      </w:r>
+      <w:r>
+        <w:t xml:space="preserve">))</w:t>
+      </w:r>
+      <w:r>
+        <w:t xml:space="preserve"> </w:t>
+      </w:r>
+      <w:r>
+        <w:rPr>
+          <w:bCs/>
+          <w:b/>
+        </w:rPr>
+        <w:t xml:space="preserve">AS</w:t>
+      </w:r>
+      <w:r>
+        <w:t xml:space="preserve"> </w:t>
+      </w:r>
+      <w:r>
+        <w:t xml:space="preserve">AMPLITUDE,</w:t>
+      </w:r>
+      <w:r>
+        <w:br/>
+      </w:r>
+      <w:r>
+        <w:rPr>
+          <w:bCs/>
+          <w:b/>
+        </w:rPr>
+        <w:t xml:space="preserve">ROUND</w:t>
+      </w:r>
+      <w:r>
+        <w:t xml:space="preserve">(</w:t>
+      </w:r>
+      <w:r>
+        <w:rPr>
+          <w:bCs/>
+          <w:b/>
+        </w:rPr>
+        <w:t xml:space="preserve">STDDEV_POP</w:t>
+      </w:r>
+      <w:r>
+        <w:t xml:space="preserve">(</w:t>
+      </w:r>
+      <w:r>
+        <w:rPr>
+          <w:iCs/>
+          <w:i/>
+        </w:rPr>
+        <w:t xml:space="preserve">QTD</w:t>
+      </w:r>
+      <w:r>
+        <w:t xml:space="preserve">),2)</w:t>
+      </w:r>
+      <w:r>
+        <w:t xml:space="preserve"> </w:t>
+      </w:r>
+      <w:r>
+        <w:rPr>
+          <w:bCs/>
+          <w:b/>
+        </w:rPr>
+        <w:t xml:space="preserve">AS</w:t>
+      </w:r>
+      <w:r>
+        <w:t xml:space="preserve"> </w:t>
+      </w:r>
+      <w:r>
+        <w:t xml:space="preserve">DESV_PAD</w:t>
+      </w:r>
+      <w:r>
+        <w:br/>
+      </w:r>
+      <w:r>
+        <w:rPr>
+          <w:bCs/>
+          <w:b/>
+        </w:rPr>
+        <w:t xml:space="preserve">FROM</w:t>
+      </w:r>
+      <w:r>
+        <w:t xml:space="preserve"> </w:t>
+      </w:r>
+      <w:r>
+        <w:rPr>
+          <w:iCs/>
+          <w:i/>
+        </w:rPr>
+        <w:t xml:space="preserve">tabela</w:t>
+      </w:r>
+      <w:r>
+        <w:br/>
+      </w:r>
+      <w:r>
+        <w:rPr>
+          <w:bCs/>
+          <w:b/>
+        </w:rPr>
+        <w:t xml:space="preserve">GROUP BY</w:t>
+      </w:r>
+      <w:r>
+        <w:t xml:space="preserve"> </w:t>
+      </w:r>
+      <w:r>
+        <w:rPr>
+          <w:iCs/>
+          <w:i/>
+        </w:rPr>
+        <w:t xml:space="preserve">Coluna_1</w:t>
+      </w:r>
+      <w:r>
+        <w:br/>
+      </w:r>
+      <w:r>
+        <w:rPr>
+          <w:bCs/>
+          <w:b/>
+        </w:rPr>
+        <w:t xml:space="preserve">ORDER BY</w:t>
+      </w:r>
+      <w:r>
+        <w:t xml:space="preserve"> </w:t>
+      </w:r>
+      <w:r>
+        <w:t xml:space="preserve">6</w:t>
+      </w:r>
+      <w:r>
+        <w:t xml:space="preserve"> </w:t>
+      </w:r>
+      <w:r>
+        <w:rPr>
+          <w:bCs/>
+          <w:b/>
+        </w:rPr>
+        <w:t xml:space="preserve">DESC</w:t>
+      </w:r>
+      <w:r>
+        <w:t xml:space="preserve">;</w:t>
+      </w:r>
+      <w:r>
+        <w:br/>
+      </w:r>
+    </w:p>
+    <w:p>
+      <w:r>
+        <w:br w:type="page"/>
       </w:r>
     </w:p>
     <w:bookmarkEnd w:id="147"/>
-    <w:bookmarkStart w:id="148" w:name="Xa8bf588064960458c5d85f6667a5ef7152c8394"/>
+    <w:bookmarkStart w:id="148" w:name="coeficiente-de-variação"/>
+    <w:p>
+      <w:pPr>
+        <w:pStyle w:val="Heading3"/>
+      </w:pPr>
+      <w:r>
+        <w:rPr>
+          <w:rStyle w:val="SectionNumber"/>
+        </w:rPr>
+        <w:t xml:space="preserve">13.3.4</w:t>
+      </w:r>
+      <w:r>
+        <w:tab/>
+      </w:r>
+      <w:r>
+        <w:t xml:space="preserve">Coeficiente de variação</w:t>
+      </w:r>
+    </w:p>
+    <w:p>
+      <w:r>
+        <w:br w:type="page"/>
+      </w:r>
+    </w:p>
+    <w:bookmarkEnd w:id="148"/>
+    <w:bookmarkEnd w:id="149"/>
+    <w:bookmarkEnd w:id="150"/>
+    <w:bookmarkStart w:id="153" w:name="observações"/>
+    <w:p>
+      <w:pPr>
+        <w:pStyle w:val="Heading1"/>
+      </w:pPr>
+      <w:r>
+        <w:rPr>
+          <w:rStyle w:val="SectionNumber"/>
+        </w:rPr>
+        <w:t xml:space="preserve">14</w:t>
+      </w:r>
+      <w:r>
+        <w:tab/>
+      </w:r>
+      <w:r>
+        <w:t xml:space="preserve">Observações</w:t>
+      </w:r>
+    </w:p>
+    <w:bookmarkStart w:id="151" w:name="exportação-de-dados"/>
     <w:p>
       <w:pPr>
         <w:pStyle w:val="Heading2"/>
@@ -25885,13 +26651,13 @@
         <w:rPr>
           <w:rStyle w:val="SectionNumber"/>
         </w:rPr>
-        <w:t xml:space="preserve">14.2</w:t>
+        <w:t xml:space="preserve">14.1</w:t>
       </w:r>
       <w:r>
         <w:tab/>
       </w:r>
       <w:r>
-        <w:t xml:space="preserve">Breve explicação de Business Intelligence e Data Science</w:t>
+        <w:t xml:space="preserve">Exportação de dados</w:t>
       </w:r>
     </w:p>
     <w:p>
@@ -25903,7 +26669,83 @@
         <w:pStyle w:val="Compact"/>
       </w:pPr>
       <w:r>
-        <w:t xml:space="preserve">Business Intelligence (BI):</w:t>
+        <w:t xml:space="preserve">Uma das maneiras mais facil de exportar dados é atraves da extensão</w:t>
+      </w:r>
+      <w:r>
+        <w:t xml:space="preserve"> </w:t>
+      </w:r>
+      <w:r>
+        <w:t xml:space="preserve">“</w:t>
+      </w:r>
+      <w:r>
+        <w:t xml:space="preserve">.csv</w:t>
+      </w:r>
+      <w:r>
+        <w:t xml:space="preserve">”</w:t>
+      </w:r>
+      <w:r>
+        <w:t xml:space="preserve">.</w:t>
+      </w:r>
+      <w:r>
+        <w:br/>
+      </w:r>
+    </w:p>
+    <w:p>
+      <w:pPr>
+        <w:numPr>
+          <w:ilvl w:val="0"/>
+          <w:numId w:val="1161"/>
+        </w:numPr>
+        <w:pStyle w:val="Compact"/>
+      </w:pPr>
+      <w:r>
+        <w:t xml:space="preserve">O</w:t>
+      </w:r>
+      <w:r>
+        <w:t xml:space="preserve"> </w:t>
+      </w:r>
+      <w:r>
+        <w:rPr>
+          <w:bCs/>
+          <w:b/>
+        </w:rPr>
+        <w:t xml:space="preserve">PostgreSQL</w:t>
+      </w:r>
+      <w:r>
+        <w:t xml:space="preserve"> </w:t>
+      </w:r>
+      <w:r>
+        <w:t xml:space="preserve">ofecere opções para facilmente exportar dados em</w:t>
+      </w:r>
+      <w:r>
+        <w:t xml:space="preserve"> </w:t>
+      </w:r>
+      <w:r>
+        <w:t xml:space="preserve">“</w:t>
+      </w:r>
+      <w:r>
+        <w:t xml:space="preserve">.csv</w:t>
+      </w:r>
+      <w:r>
+        <w:t xml:space="preserve">”</w:t>
+      </w:r>
+      <w:r>
+        <w:t xml:space="preserve">.</w:t>
+      </w:r>
+      <w:r>
+        <w:br/>
+      </w:r>
+    </w:p>
+    <w:p>
+      <w:pPr>
+        <w:numPr>
+          <w:ilvl w:val="0"/>
+          <w:numId w:val="1161"/>
+        </w:numPr>
+        <w:pStyle w:val="Compact"/>
+      </w:pPr>
+      <w:r>
+        <w:t xml:space="preserve">Passo a passo:</w:t>
       </w:r>
       <w:r>
         <w:br/>
@@ -25918,6 +26760,206 @@
         <w:pStyle w:val="Compact"/>
       </w:pPr>
       <w:r>
+        <w:t xml:space="preserve">Basta fazer a consulta que deseja exportar, pela aba</w:t>
+      </w:r>
+      <w:r>
+        <w:t xml:space="preserve"> </w:t>
+      </w:r>
+      <w:r>
+        <w:t xml:space="preserve">“</w:t>
+      </w:r>
+      <w:r>
+        <w:rPr>
+          <w:bCs/>
+          <w:b/>
+        </w:rPr>
+        <w:t xml:space="preserve">Query Tools</w:t>
+      </w:r>
+      <w:r>
+        <w:t xml:space="preserve">”</w:t>
+      </w:r>
+      <w:r>
+        <w:t xml:space="preserve">.</w:t>
+      </w:r>
+      <w:r>
+        <w:br/>
+      </w:r>
+    </w:p>
+    <w:p>
+      <w:pPr>
+        <w:numPr>
+          <w:ilvl w:val="1"/>
+          <w:numId w:val="1162"/>
+        </w:numPr>
+        <w:pStyle w:val="Compact"/>
+      </w:pPr>
+      <w:r>
+        <w:t xml:space="preserve">Lembrando de colocar</w:t>
+      </w:r>
+      <w:r>
+        <w:t xml:space="preserve"> </w:t>
+      </w:r>
+      <w:r>
+        <w:rPr>
+          <w:iCs/>
+          <w:i/>
+        </w:rPr>
+        <w:t xml:space="preserve">alias</w:t>
+      </w:r>
+      <w:r>
+        <w:t xml:space="preserve"> </w:t>
+      </w:r>
+      <w:r>
+        <w:t xml:space="preserve">nas colunas/campos que levam funções, para melhor entendimento de quem for fazer a leitura do arquivo exportado.</w:t>
+      </w:r>
+      <w:r>
+        <w:br/>
+      </w:r>
+    </w:p>
+    <w:p>
+      <w:pPr>
+        <w:numPr>
+          <w:ilvl w:val="1"/>
+          <w:numId w:val="1162"/>
+        </w:numPr>
+        <w:pStyle w:val="Compact"/>
+      </w:pPr>
+      <w:r>
+        <w:t xml:space="preserve">Na janela em que aparece o resultado da consulta, tem a aba</w:t>
+      </w:r>
+      <w:r>
+        <w:t xml:space="preserve"> </w:t>
+      </w:r>
+      <w:r>
+        <w:t xml:space="preserve">“</w:t>
+      </w:r>
+      <w:r>
+        <w:t xml:space="preserve">Data Output</w:t>
+      </w:r>
+      <w:r>
+        <w:t xml:space="preserve">”</w:t>
+      </w:r>
+      <w:r>
+        <w:t xml:space="preserve"> </w:t>
+      </w:r>
+      <w:r>
+        <w:t xml:space="preserve">(na qual, por default, já é a aba em que aparecem os resultados das consultas), tem o ícone</w:t>
+      </w:r>
+      <w:r>
+        <w:t xml:space="preserve"> </w:t>
+      </w:r>
+      <w:r>
+        <w:t xml:space="preserve">“</w:t>
+      </w:r>
+      <w:r>
+        <w:rPr>
+          <w:iCs/>
+          <w:i/>
+        </w:rPr>
+        <w:t xml:space="preserve">Save results to file</w:t>
+      </w:r>
+      <w:r>
+        <w:t xml:space="preserve">”</w:t>
+      </w:r>
+      <w:r>
+        <w:t xml:space="preserve">.</w:t>
+      </w:r>
+      <w:r>
+        <w:br/>
+      </w:r>
+    </w:p>
+    <w:p>
+      <w:pPr>
+        <w:numPr>
+          <w:ilvl w:val="1"/>
+          <w:numId w:val="1162"/>
+        </w:numPr>
+        <w:pStyle w:val="Compact"/>
+      </w:pPr>
+      <w:r>
+        <w:t xml:space="preserve">Ao clickar no ícone</w:t>
+      </w:r>
+      <w:r>
+        <w:t xml:space="preserve"> </w:t>
+      </w:r>
+      <w:r>
+        <w:t xml:space="preserve">“</w:t>
+      </w:r>
+      <w:r>
+        <w:rPr>
+          <w:iCs/>
+          <w:i/>
+        </w:rPr>
+        <w:t xml:space="preserve">Save results to file</w:t>
+      </w:r>
+      <w:r>
+        <w:t xml:space="preserve">”</w:t>
+      </w:r>
+      <w:r>
+        <w:t xml:space="preserve">, é oferecido a opção de salvar a consulta como</w:t>
+      </w:r>
+      <w:r>
+        <w:t xml:space="preserve"> </w:t>
+      </w:r>
+      <w:r>
+        <w:t xml:space="preserve">“</w:t>
+      </w:r>
+      <w:r>
+        <w:t xml:space="preserve">.csv</w:t>
+      </w:r>
+      <w:r>
+        <w:t xml:space="preserve">”</w:t>
+      </w:r>
+      <w:r>
+        <w:t xml:space="preserve">.</w:t>
+      </w:r>
+      <w:r>
+        <w:br/>
+      </w:r>
+    </w:p>
+    <w:bookmarkEnd w:id="151"/>
+    <w:bookmarkStart w:id="152" w:name="Xa8bf588064960458c5d85f6667a5ef7152c8394"/>
+    <w:p>
+      <w:pPr>
+        <w:pStyle w:val="Heading2"/>
+      </w:pPr>
+      <w:r>
+        <w:rPr>
+          <w:rStyle w:val="SectionNumber"/>
+        </w:rPr>
+        <w:t xml:space="preserve">14.2</w:t>
+      </w:r>
+      <w:r>
+        <w:tab/>
+      </w:r>
+      <w:r>
+        <w:t xml:space="preserve">Breve explicação de Business Intelligence e Data Science</w:t>
+      </w:r>
+    </w:p>
+    <w:p>
+      <w:pPr>
+        <w:numPr>
+          <w:ilvl w:val="0"/>
+          <w:numId w:val="1163"/>
+        </w:numPr>
+        <w:pStyle w:val="Compact"/>
+      </w:pPr>
+      <w:r>
+        <w:t xml:space="preserve">Business Intelligence (BI):</w:t>
+      </w:r>
+      <w:r>
+        <w:br/>
+      </w:r>
+    </w:p>
+    <w:p>
+      <w:pPr>
+        <w:numPr>
+          <w:ilvl w:val="1"/>
+          <w:numId w:val="1164"/>
+        </w:numPr>
+        <w:pStyle w:val="Compact"/>
+      </w:pPr>
+      <w:r>
         <w:t xml:space="preserve">Esta preocupado com entender o que aconteceu no passado.</w:t>
       </w:r>
       <w:r>
@@ -25928,7 +26970,7 @@
       <w:pPr>
         <w:numPr>
           <w:ilvl w:val="0"/>
-          <w:numId w:val="1161"/>
+          <w:numId w:val="1163"/>
         </w:numPr>
         <w:pStyle w:val="Compact"/>
       </w:pPr>
@@ -25943,7 +26985,7 @@
       <w:pPr>
         <w:numPr>
           <w:ilvl w:val="1"/>
-          <w:numId w:val="1163"/>
+          <w:numId w:val="1165"/>
         </w:numPr>
         <w:pStyle w:val="Compact"/>
       </w:pPr>
@@ -25959,9 +27001,9 @@
         <w:br w:type="page"/>
       </w:r>
     </w:p>
-    <w:bookmarkEnd w:id="148"/>
-    <w:bookmarkEnd w:id="149"/>
-    <w:bookmarkStart w:id="151" w:name="andamento-dos-estudos"/>
+    <w:bookmarkEnd w:id="152"/>
+    <w:bookmarkEnd w:id="153"/>
+    <w:bookmarkStart w:id="155" w:name="andamento-dos-estudos"/>
     <w:p>
       <w:pPr>
         <w:pStyle w:val="Heading1"/>
@@ -25979,7 +27021,7 @@
         <w:t xml:space="preserve">Andamento dos Estudos</w:t>
       </w:r>
     </w:p>
-    <w:bookmarkStart w:id="150" w:name="assunto-em-andamento"/>
+    <w:bookmarkStart w:id="154" w:name="assunto-em-andamento"/>
     <w:p>
       <w:pPr>
         <w:pStyle w:val="Heading2"/>
@@ -26002,14 +27044,14 @@
         <w:pStyle w:val="FirstParagraph"/>
       </w:pPr>
       <w:r>
-        <w:t xml:space="preserve">Atualmente estou estudando Módulo 30 - AULA 129.</w:t>
-      </w:r>
-      <w:r>
-        <w:br/>
-      </w:r>
-    </w:p>
-    <w:bookmarkEnd w:id="150"/>
-    <w:bookmarkEnd w:id="151"/>
+        <w:t xml:space="preserve">Atualmente estou estudando Módulo 30 - AULA 130.</w:t>
+      </w:r>
+      <w:r>
+        <w:br/>
+      </w:r>
+    </w:p>
+    <w:bookmarkEnd w:id="154"/>
+    <w:bookmarkEnd w:id="155"/>
     <w:sectPr/>
   </w:body>
 </w:document>
@@ -27454,6 +28496,12 @@
     <w:abstractNumId w:val="991"/>
   </w:num>
   <w:num w:numId="1163">
+    <w:abstractNumId w:val="991"/>
+  </w:num>
+  <w:num w:numId="1164">
+    <w:abstractNumId w:val="991"/>
+  </w:num>
+  <w:num w:numId="1165">
     <w:abstractNumId w:val="991"/>
   </w:num>
 </w:numbering>

</xml_diff>

<commit_message>
Revisão Variância e Desvio-padrão
</commit_message>
<xml_diff>
--- a/Readme.docx
+++ b/Readme.docx
@@ -49,7 +49,7 @@
         <w:pStyle w:val="Date"/>
       </w:pPr>
       <w:r>
-        <w:t xml:space="preserve">2022-10-11</w:t>
+        <w:t xml:space="preserve">2022-10-12</w:t>
       </w:r>
     </w:p>
     <w:sdt>
@@ -25671,7 +25671,7 @@
         <w:t xml:space="preserve"> </w:t>
       </w:r>
       <w:r>
-        <w:t xml:space="preserve">existe uma função que cálcula a</w:t>
+        <w:t xml:space="preserve">existem funções para cálcular a</w:t>
       </w:r>
       <w:r>
         <w:t xml:space="preserve"> </w:t>
@@ -25687,8 +25687,20 @@
         <w:t xml:space="preserve"> </w:t>
       </w:r>
       <w:r>
-        <w:t xml:space="preserve">(</w:t>
-      </w:r>
+        <w:t xml:space="preserve">de um campo/coluna:</w:t>
+      </w:r>
+      <w:r>
+        <w:br/>
+      </w:r>
+    </w:p>
+    <w:p>
+      <w:pPr>
+        <w:numPr>
+          <w:ilvl w:val="1"/>
+          <w:numId w:val="1160"/>
+        </w:numPr>
+        <w:pStyle w:val="Compact"/>
+      </w:pPr>
       <w:r>
         <w:rPr>
           <w:bCs/>
@@ -25697,7 +25709,99 @@
         <w:t xml:space="preserve">VAR_POP</w:t>
       </w:r>
       <w:r>
-        <w:t xml:space="preserve">) de um campo/coluna.</w:t>
+        <w:t xml:space="preserve">()</w:t>
+      </w:r>
+      <w:r>
+        <w:br/>
+      </w:r>
+      <w:r>
+        <w:t xml:space="preserve">Para cálcular a</w:t>
+      </w:r>
+      <w:r>
+        <w:t xml:space="preserve"> </w:t>
+      </w:r>
+      <w:r>
+        <w:rPr>
+          <w:iCs/>
+          <w:i/>
+        </w:rPr>
+        <w:t xml:space="preserve">variância</w:t>
+      </w:r>
+      <w:r>
+        <w:t xml:space="preserve"> </w:t>
+      </w:r>
+      <w:r>
+        <w:t xml:space="preserve">de uma</w:t>
+      </w:r>
+      <w:r>
+        <w:t xml:space="preserve"> </w:t>
+      </w:r>
+      <w:r>
+        <w:rPr>
+          <w:iCs/>
+          <w:i/>
+        </w:rPr>
+        <w:t xml:space="preserve">população</w:t>
+      </w:r>
+      <w:r>
+        <w:t xml:space="preserve">.</w:t>
+      </w:r>
+      <w:r>
+        <w:br/>
+      </w:r>
+    </w:p>
+    <w:p>
+      <w:pPr>
+        <w:numPr>
+          <w:ilvl w:val="1"/>
+          <w:numId w:val="1160"/>
+        </w:numPr>
+        <w:pStyle w:val="Compact"/>
+      </w:pPr>
+      <w:r>
+        <w:rPr>
+          <w:bCs/>
+          <w:b/>
+        </w:rPr>
+        <w:t xml:space="preserve">VARIANCE</w:t>
+      </w:r>
+      <w:r>
+        <w:t xml:space="preserve">()</w:t>
+      </w:r>
+      <w:r>
+        <w:br/>
+      </w:r>
+      <w:r>
+        <w:t xml:space="preserve">Para cálcular a</w:t>
+      </w:r>
+      <w:r>
+        <w:t xml:space="preserve"> </w:t>
+      </w:r>
+      <w:r>
+        <w:rPr>
+          <w:iCs/>
+          <w:i/>
+        </w:rPr>
+        <w:t xml:space="preserve">variância</w:t>
+      </w:r>
+      <w:r>
+        <w:t xml:space="preserve"> </w:t>
+      </w:r>
+      <w:r>
+        <w:t xml:space="preserve">de uma</w:t>
+      </w:r>
+      <w:r>
+        <w:t xml:space="preserve"> </w:t>
+      </w:r>
+      <w:r>
+        <w:rPr>
+          <w:iCs/>
+          <w:i/>
+        </w:rPr>
+        <w:t xml:space="preserve">amostra</w:t>
+      </w:r>
+      <w:r>
+        <w:t xml:space="preserve">.</w:t>
       </w:r>
       <w:r>
         <w:br/>
@@ -26122,7 +26226,7 @@
       <w:pPr>
         <w:numPr>
           <w:ilvl w:val="0"/>
-          <w:numId w:val="1160"/>
+          <w:numId w:val="1161"/>
         </w:numPr>
       </w:pPr>
       <w:r>
@@ -26149,7 +26253,7 @@
       <w:pPr>
         <w:numPr>
           <w:ilvl w:val="0"/>
-          <w:numId w:val="1160"/>
+          <w:numId w:val="1161"/>
         </w:numPr>
       </w:pPr>
       <w:r>
@@ -26169,7 +26273,7 @@
         <w:t xml:space="preserve"> </w:t>
       </w:r>
       <w:r>
-        <w:t xml:space="preserve">existe uma função que cálcula o</w:t>
+        <w:t xml:space="preserve">existem funções para cálcular o</w:t>
       </w:r>
       <w:r>
         <w:t xml:space="preserve"> </w:t>
@@ -26185,8 +26289,20 @@
         <w:t xml:space="preserve"> </w:t>
       </w:r>
       <w:r>
-        <w:t xml:space="preserve">(</w:t>
-      </w:r>
+        <w:t xml:space="preserve">de um campo/coluna:</w:t>
+      </w:r>
+      <w:r>
+        <w:br/>
+      </w:r>
+    </w:p>
+    <w:p>
+      <w:pPr>
+        <w:numPr>
+          <w:ilvl w:val="1"/>
+          <w:numId w:val="1162"/>
+        </w:numPr>
+        <w:pStyle w:val="Compact"/>
+      </w:pPr>
       <w:r>
         <w:rPr>
           <w:bCs/>
@@ -26195,7 +26311,99 @@
         <w:t xml:space="preserve">STDDEV_POP</w:t>
       </w:r>
       <w:r>
-        <w:t xml:space="preserve">) de um campo/coluna.</w:t>
+        <w:t xml:space="preserve">()</w:t>
+      </w:r>
+      <w:r>
+        <w:br/>
+      </w:r>
+      <w:r>
+        <w:t xml:space="preserve">Para cálcular o</w:t>
+      </w:r>
+      <w:r>
+        <w:t xml:space="preserve"> </w:t>
+      </w:r>
+      <w:r>
+        <w:rPr>
+          <w:iCs/>
+          <w:i/>
+        </w:rPr>
+        <w:t xml:space="preserve">desvio-padrão</w:t>
+      </w:r>
+      <w:r>
+        <w:t xml:space="preserve"> </w:t>
+      </w:r>
+      <w:r>
+        <w:t xml:space="preserve">de uma</w:t>
+      </w:r>
+      <w:r>
+        <w:t xml:space="preserve"> </w:t>
+      </w:r>
+      <w:r>
+        <w:rPr>
+          <w:iCs/>
+          <w:i/>
+        </w:rPr>
+        <w:t xml:space="preserve">população</w:t>
+      </w:r>
+      <w:r>
+        <w:t xml:space="preserve">.</w:t>
+      </w:r>
+      <w:r>
+        <w:br/>
+      </w:r>
+    </w:p>
+    <w:p>
+      <w:pPr>
+        <w:numPr>
+          <w:ilvl w:val="1"/>
+          <w:numId w:val="1162"/>
+        </w:numPr>
+        <w:pStyle w:val="Compact"/>
+      </w:pPr>
+      <w:r>
+        <w:rPr>
+          <w:bCs/>
+          <w:b/>
+        </w:rPr>
+        <w:t xml:space="preserve">STDDEV</w:t>
+      </w:r>
+      <w:r>
+        <w:t xml:space="preserve">()</w:t>
+      </w:r>
+      <w:r>
+        <w:br/>
+      </w:r>
+      <w:r>
+        <w:t xml:space="preserve">Para cálcular o</w:t>
+      </w:r>
+      <w:r>
+        <w:t xml:space="preserve"> </w:t>
+      </w:r>
+      <w:r>
+        <w:rPr>
+          <w:iCs/>
+          <w:i/>
+        </w:rPr>
+        <w:t xml:space="preserve">desvio-padrão</w:t>
+      </w:r>
+      <w:r>
+        <w:t xml:space="preserve"> </w:t>
+      </w:r>
+      <w:r>
+        <w:t xml:space="preserve">de uma</w:t>
+      </w:r>
+      <w:r>
+        <w:t xml:space="preserve"> </w:t>
+      </w:r>
+      <w:r>
+        <w:rPr>
+          <w:iCs/>
+          <w:i/>
+        </w:rPr>
+        <w:t xml:space="preserve">amostra</w:t>
+      </w:r>
+      <w:r>
+        <w:t xml:space="preserve">.</w:t>
       </w:r>
       <w:r>
         <w:br/>
@@ -26205,7 +26413,7 @@
       <w:pPr>
         <w:numPr>
           <w:ilvl w:val="0"/>
-          <w:numId w:val="1160"/>
+          <w:numId w:val="1161"/>
         </w:numPr>
       </w:pPr>
       <w:r>
@@ -26249,7 +26457,7 @@
       <w:pPr>
         <w:numPr>
           <w:ilvl w:val="0"/>
-          <w:numId w:val="1160"/>
+          <w:numId w:val="1161"/>
         </w:numPr>
       </w:pPr>
       <w:r>
@@ -26664,7 +26872,7 @@
       <w:pPr>
         <w:numPr>
           <w:ilvl w:val="0"/>
-          <w:numId w:val="1161"/>
+          <w:numId w:val="1163"/>
         </w:numPr>
         <w:pStyle w:val="Compact"/>
       </w:pPr>
@@ -26694,7 +26902,7 @@
       <w:pPr>
         <w:numPr>
           <w:ilvl w:val="0"/>
-          <w:numId w:val="1161"/>
+          <w:numId w:val="1163"/>
         </w:numPr>
         <w:pStyle w:val="Compact"/>
       </w:pPr>
@@ -26740,7 +26948,7 @@
       <w:pPr>
         <w:numPr>
           <w:ilvl w:val="0"/>
-          <w:numId w:val="1161"/>
+          <w:numId w:val="1163"/>
         </w:numPr>
         <w:pStyle w:val="Compact"/>
       </w:pPr>
@@ -26755,7 +26963,7 @@
       <w:pPr>
         <w:numPr>
           <w:ilvl w:val="1"/>
-          <w:numId w:val="1162"/>
+          <w:numId w:val="1164"/>
         </w:numPr>
         <w:pStyle w:val="Compact"/>
       </w:pPr>
@@ -26789,7 +26997,7 @@
       <w:pPr>
         <w:numPr>
           <w:ilvl w:val="1"/>
-          <w:numId w:val="1162"/>
+          <w:numId w:val="1164"/>
         </w:numPr>
         <w:pStyle w:val="Compact"/>
       </w:pPr>
@@ -26820,7 +27028,7 @@
       <w:pPr>
         <w:numPr>
           <w:ilvl w:val="1"/>
-          <w:numId w:val="1162"/>
+          <w:numId w:val="1164"/>
         </w:numPr>
         <w:pStyle w:val="Compact"/>
       </w:pPr>
@@ -26872,7 +27080,7 @@
       <w:pPr>
         <w:numPr>
           <w:ilvl w:val="1"/>
-          <w:numId w:val="1162"/>
+          <w:numId w:val="1164"/>
         </w:numPr>
         <w:pStyle w:val="Compact"/>
       </w:pPr>
@@ -26940,7 +27148,7 @@
       <w:pPr>
         <w:numPr>
           <w:ilvl w:val="0"/>
-          <w:numId w:val="1163"/>
+          <w:numId w:val="1165"/>
         </w:numPr>
         <w:pStyle w:val="Compact"/>
       </w:pPr>
@@ -26955,7 +27163,7 @@
       <w:pPr>
         <w:numPr>
           <w:ilvl w:val="1"/>
-          <w:numId w:val="1164"/>
+          <w:numId w:val="1166"/>
         </w:numPr>
         <w:pStyle w:val="Compact"/>
       </w:pPr>
@@ -26970,7 +27178,7 @@
       <w:pPr>
         <w:numPr>
           <w:ilvl w:val="0"/>
-          <w:numId w:val="1163"/>
+          <w:numId w:val="1165"/>
         </w:numPr>
         <w:pStyle w:val="Compact"/>
       </w:pPr>
@@ -26985,7 +27193,7 @@
       <w:pPr>
         <w:numPr>
           <w:ilvl w:val="1"/>
-          <w:numId w:val="1165"/>
+          <w:numId w:val="1167"/>
         </w:numPr>
         <w:pStyle w:val="Compact"/>
       </w:pPr>
@@ -28502,6 +28710,12 @@
     <w:abstractNumId w:val="991"/>
   </w:num>
   <w:num w:numId="1165">
+    <w:abstractNumId w:val="991"/>
+  </w:num>
+  <w:num w:numId="1166">
+    <w:abstractNumId w:val="991"/>
+  </w:num>
+  <w:num w:numId="1167">
     <w:abstractNumId w:val="991"/>
   </w:num>
 </w:numbering>

</xml_diff>

<commit_message>
Estatística Básica com Banco de dados - Mediana
</commit_message>
<xml_diff>
--- a/Readme.docx
+++ b/Readme.docx
@@ -49,7 +49,7 @@
         <w:pStyle w:val="Date"/>
       </w:pPr>
       <w:r>
-        <w:t xml:space="preserve">2022-10-12</w:t>
+        <w:t xml:space="preserve">2022-10-14</w:t>
       </w:r>
     </w:p>
     <w:sdt>
@@ -25148,6 +25148,481 @@
       </w:r>
     </w:p>
     <w:p>
+      <w:pPr>
+        <w:numPr>
+          <w:ilvl w:val="0"/>
+          <w:numId w:val="1157"/>
+        </w:numPr>
+        <w:pStyle w:val="Compact"/>
+      </w:pPr>
+      <w:r>
+        <w:t xml:space="preserve">É o valor que divide o conjunto de dados em duas partes iguais.</w:t>
+      </w:r>
+      <w:r>
+        <w:br/>
+      </w:r>
+    </w:p>
+    <w:p>
+      <w:pPr>
+        <w:numPr>
+          <w:ilvl w:val="0"/>
+          <w:numId w:val="1157"/>
+        </w:numPr>
+        <w:pStyle w:val="Compact"/>
+      </w:pPr>
+      <w:r>
+        <w:t xml:space="preserve">No caso de número de elementos impar, a mediana é o elemento central.</w:t>
+      </w:r>
+      <w:r>
+        <w:br/>
+      </w:r>
+    </w:p>
+    <w:p>
+      <w:pPr>
+        <w:numPr>
+          <w:ilvl w:val="0"/>
+          <w:numId w:val="1157"/>
+        </w:numPr>
+        <w:pStyle w:val="Compact"/>
+      </w:pPr>
+      <w:r>
+        <w:t xml:space="preserve">No caso de número de elementos par, a mediana é a média aritmética simples dos valores centrais.</w:t>
+      </w:r>
+      <w:r>
+        <w:br/>
+      </w:r>
+    </w:p>
+    <w:p>
+      <w:pPr>
+        <w:numPr>
+          <w:ilvl w:val="0"/>
+          <w:numId w:val="1157"/>
+        </w:numPr>
+        <w:pStyle w:val="Compact"/>
+      </w:pPr>
+      <w:r>
+        <w:t xml:space="preserve">Não tem uma função pré-programada para a mediana no</w:t>
+      </w:r>
+      <w:r>
+        <w:t xml:space="preserve"> </w:t>
+      </w:r>
+      <w:r>
+        <w:rPr>
+          <w:bCs/>
+          <w:b/>
+        </w:rPr>
+        <w:t xml:space="preserve">PostgreSQL</w:t>
+      </w:r>
+      <w:r>
+        <w:t xml:space="preserve">, porém basta implementar o código (comentários entre colchetes):</w:t>
+      </w:r>
+      <w:r>
+        <w:br/>
+      </w:r>
+      <w:r>
+        <w:rPr>
+          <w:bCs/>
+          <w:b/>
+        </w:rPr>
+        <w:t xml:space="preserve">CREATE OR REPLACE FUNCTION</w:t>
+      </w:r>
+      <w:r>
+        <w:t xml:space="preserve"> </w:t>
+      </w:r>
+      <w:r>
+        <w:t xml:space="preserve">_final_median (</w:t>
+      </w:r>
+      <w:r>
+        <w:rPr>
+          <w:bCs/>
+          <w:b/>
+        </w:rPr>
+        <w:t xml:space="preserve">NUMERIC</w:t>
+      </w:r>
+      <w:r>
+        <w:t xml:space="preserve">[])</w:t>
+      </w:r>
+      <w:r>
+        <w:br/>
+      </w:r>
+      <w:r>
+        <w:rPr>
+          <w:bCs/>
+          <w:b/>
+        </w:rPr>
+        <w:t xml:space="preserve">RETURNS NUMERIC AS</w:t>
+      </w:r>
+      <w:r>
+        <w:br/>
+      </w:r>
+      <w:r>
+        <w:t xml:space="preserve">$$ [BLOCO DE PROGRAMACAO, ALTERA DELIMITADOR ATE ACHAR ELE NOVAMENTE]</w:t>
+      </w:r>
+      <w:r>
+        <w:br/>
+      </w:r>
+      <w:r>
+        <w:rPr>
+          <w:bCs/>
+          <w:b/>
+        </w:rPr>
+        <w:t xml:space="preserve">SELECT</w:t>
+      </w:r>
+      <w:r>
+        <w:t xml:space="preserve"> </w:t>
+      </w:r>
+      <w:r>
+        <w:rPr>
+          <w:bCs/>
+          <w:b/>
+        </w:rPr>
+        <w:t xml:space="preserve">AVG</w:t>
+      </w:r>
+      <w:r>
+        <w:t xml:space="preserve">(</w:t>
+      </w:r>
+      <w:r>
+        <w:rPr>
+          <w:iCs/>
+          <w:i/>
+        </w:rPr>
+        <w:t xml:space="preserve">val</w:t>
+      </w:r>
+      <w:r>
+        <w:t xml:space="preserve">)</w:t>
+      </w:r>
+      <w:r>
+        <w:br/>
+      </w:r>
+      <w:r>
+        <w:rPr>
+          <w:bCs/>
+          <w:b/>
+        </w:rPr>
+        <w:t xml:space="preserve">FROM</w:t>
+      </w:r>
+      <w:r>
+        <w:t xml:space="preserve"> </w:t>
+      </w:r>
+      <w:r>
+        <w:t xml:space="preserve">(</w:t>
+      </w:r>
+      <w:r>
+        <w:br/>
+      </w:r>
+      <w:r>
+        <w:rPr>
+          <w:bCs/>
+          <w:b/>
+        </w:rPr>
+        <w:t xml:space="preserve">SELECT</w:t>
+      </w:r>
+      <w:r>
+        <w:t xml:space="preserve"> </w:t>
+      </w:r>
+      <w:r>
+        <w:rPr>
+          <w:iCs/>
+          <w:i/>
+        </w:rPr>
+        <w:t xml:space="preserve">val</w:t>
+      </w:r>
+      <w:r>
+        <w:br/>
+      </w:r>
+      <w:r>
+        <w:rPr>
+          <w:bCs/>
+          <w:b/>
+        </w:rPr>
+        <w:t xml:space="preserve">FROM</w:t>
+      </w:r>
+      <w:r>
+        <w:t xml:space="preserve"> </w:t>
+      </w:r>
+      <w:r>
+        <w:rPr>
+          <w:iCs/>
+          <w:i/>
+        </w:rPr>
+        <w:t xml:space="preserve">unnest</w:t>
+      </w:r>
+      <w:r>
+        <w:t xml:space="preserve">($1)</w:t>
+      </w:r>
+      <w:r>
+        <w:t xml:space="preserve"> </w:t>
+      </w:r>
+      <w:r>
+        <w:rPr>
+          <w:iCs/>
+          <w:i/>
+        </w:rPr>
+        <w:t xml:space="preserve">val</w:t>
+      </w:r>
+      <w:r>
+        <w:br/>
+      </w:r>
+      <w:r>
+        <w:rPr>
+          <w:bCs/>
+          <w:b/>
+        </w:rPr>
+        <w:t xml:space="preserve">ORDER BY</w:t>
+      </w:r>
+      <w:r>
+        <w:t xml:space="preserve"> </w:t>
+      </w:r>
+      <w:r>
+        <w:t xml:space="preserve">1</w:t>
+      </w:r>
+      <w:r>
+        <w:br/>
+      </w:r>
+      <w:r>
+        <w:rPr>
+          <w:bCs/>
+          <w:b/>
+        </w:rPr>
+        <w:t xml:space="preserve">LIMIT</w:t>
+      </w:r>
+      <w:r>
+        <w:t xml:space="preserve"> </w:t>
+      </w:r>
+      <w:r>
+        <w:t xml:space="preserve">2 -</w:t>
+      </w:r>
+      <w:r>
+        <w:t xml:space="preserve"> </w:t>
+      </w:r>
+      <w:r>
+        <w:rPr>
+          <w:bCs/>
+          <w:b/>
+        </w:rPr>
+        <w:t xml:space="preserve">MOD</w:t>
+      </w:r>
+      <w:r>
+        <w:t xml:space="preserve">(</w:t>
+      </w:r>
+      <w:r>
+        <w:rPr>
+          <w:iCs/>
+          <w:i/>
+        </w:rPr>
+        <w:t xml:space="preserve">array_upper</w:t>
+      </w:r>
+      <w:r>
+        <w:t xml:space="preserve">($1, 1), 2)</w:t>
+      </w:r>
+      <w:r>
+        <w:br/>
+      </w:r>
+      <w:r>
+        <w:rPr>
+          <w:bCs/>
+          <w:b/>
+        </w:rPr>
+        <w:t xml:space="preserve">OFFSET CEIL</w:t>
+      </w:r>
+      <w:r>
+        <w:t xml:space="preserve">(</w:t>
+      </w:r>
+      <w:r>
+        <w:rPr>
+          <w:iCs/>
+          <w:i/>
+        </w:rPr>
+        <w:t xml:space="preserve">array_upper</w:t>
+      </w:r>
+      <w:r>
+        <w:t xml:space="preserve">($1, 1) / 2.0) - 1</w:t>
+      </w:r>
+      <w:r>
+        <w:br/>
+      </w:r>
+      <w:r>
+        <w:t xml:space="preserve">)</w:t>
+      </w:r>
+      <w:r>
+        <w:t xml:space="preserve"> </w:t>
+      </w:r>
+      <w:r>
+        <w:rPr>
+          <w:iCs/>
+          <w:i/>
+        </w:rPr>
+        <w:t xml:space="preserve">sub</w:t>
+      </w:r>
+      <w:r>
+        <w:t xml:space="preserve">;</w:t>
+      </w:r>
+      <w:r>
+        <w:br/>
+      </w:r>
+      <w:r>
+        <w:t xml:space="preserve">$$ [FIM DO BLOCO]</w:t>
+      </w:r>
+      <w:r>
+        <w:br/>
+      </w:r>
+      <w:r>
+        <w:rPr>
+          <w:bCs/>
+          <w:b/>
+        </w:rPr>
+        <w:t xml:space="preserve">LANGUAGE</w:t>
+      </w:r>
+      <w:r>
+        <w:t xml:space="preserve"> </w:t>
+      </w:r>
+      <w:r>
+        <w:t xml:space="preserve">‘</w:t>
+      </w:r>
+      <w:r>
+        <w:t xml:space="preserve">sql</w:t>
+      </w:r>
+      <w:r>
+        <w:t xml:space="preserve">’</w:t>
+      </w:r>
+      <w:r>
+        <w:t xml:space="preserve"> </w:t>
+      </w:r>
+      <w:r>
+        <w:rPr>
+          <w:bCs/>
+          <w:b/>
+        </w:rPr>
+        <w:t xml:space="preserve">IMMUTABLE</w:t>
+      </w:r>
+      <w:r>
+        <w:t xml:space="preserve">; [DEFINE A LINGUAGEM NO BLOCO DE PROGRAMACAO]</w:t>
+      </w:r>
+      <w:r>
+        <w:br/>
+      </w:r>
+      <w:r>
+        <w:rPr>
+          <w:bCs/>
+          <w:b/>
+        </w:rPr>
+        <w:t xml:space="preserve">CREATE AGGREGATE</w:t>
+      </w:r>
+      <w:r>
+        <w:t xml:space="preserve"> </w:t>
+      </w:r>
+      <w:r>
+        <w:rPr>
+          <w:iCs/>
+          <w:i/>
+        </w:rPr>
+        <w:t xml:space="preserve">median</w:t>
+      </w:r>
+      <w:r>
+        <w:t xml:space="preserve">(</w:t>
+      </w:r>
+      <w:r>
+        <w:rPr>
+          <w:bCs/>
+          <w:b/>
+        </w:rPr>
+        <w:t xml:space="preserve">NUMERIC</w:t>
+      </w:r>
+      <w:r>
+        <w:t xml:space="preserve">) (</w:t>
+      </w:r>
+      <w:r>
+        <w:br/>
+      </w:r>
+      <w:r>
+        <w:t xml:space="preserve">SFUNC=</w:t>
+      </w:r>
+      <w:r>
+        <w:rPr>
+          <w:iCs/>
+          <w:i/>
+        </w:rPr>
+        <w:t xml:space="preserve">array_append</w:t>
+      </w:r>
+      <w:r>
+        <w:t xml:space="preserve">,</w:t>
+      </w:r>
+      <w:r>
+        <w:br/>
+      </w:r>
+      <w:r>
+        <w:t xml:space="preserve">STYPE=</w:t>
+      </w:r>
+      <w:r>
+        <w:rPr>
+          <w:bCs/>
+          <w:b/>
+        </w:rPr>
+        <w:t xml:space="preserve">NUMERIC</w:t>
+      </w:r>
+      <w:r>
+        <w:t xml:space="preserve">[],</w:t>
+      </w:r>
+      <w:r>
+        <w:br/>
+      </w:r>
+      <w:r>
+        <w:t xml:space="preserve">FINALFUNC=_final_median,</w:t>
+      </w:r>
+      <w:r>
+        <w:br/>
+      </w:r>
+      <w:r>
+        <w:t xml:space="preserve">INITCOND=</w:t>
+      </w:r>
+      <w:r>
+        <w:t xml:space="preserve">‘</w:t>
+      </w:r>
+      <w:r>
+        <w:t xml:space="preserve">{}</w:t>
+      </w:r>
+      <w:r>
+        <w:t xml:space="preserve">’</w:t>
+      </w:r>
+      <w:r>
+        <w:br/>
+      </w:r>
+      <w:r>
+        <w:t xml:space="preserve">);</w:t>
+      </w:r>
+      <w:r>
+        <w:br/>
+      </w:r>
+    </w:p>
+    <w:p>
+      <w:pPr>
+        <w:numPr>
+          <w:ilvl w:val="0"/>
+          <w:numId w:val="1157"/>
+        </w:numPr>
+        <w:pStyle w:val="Compact"/>
+      </w:pPr>
+      <w:r>
+        <w:t xml:space="preserve">Após implementado o código, a função da mediana passa a ser</w:t>
+      </w:r>
+      <w:r>
+        <w:t xml:space="preserve"> </w:t>
+      </w:r>
+      <w:r>
+        <w:rPr>
+          <w:bCs/>
+          <w:b/>
+        </w:rPr>
+        <w:t xml:space="preserve">MEDIAN</w:t>
+      </w:r>
+      <w:r>
+        <w:t xml:space="preserve">().</w:t>
+      </w:r>
+      <w:r>
+        <w:br/>
+      </w:r>
+    </w:p>
+    <w:p>
       <w:r>
         <w:br w:type="page"/>
       </w:r>
@@ -25194,7 +25669,7 @@
       <w:pPr>
         <w:numPr>
           <w:ilvl w:val="0"/>
-          <w:numId w:val="1157"/>
+          <w:numId w:val="1158"/>
         </w:numPr>
         <w:pStyle w:val="Compact"/>
       </w:pPr>
@@ -25219,7 +25694,7 @@
       <w:pPr>
         <w:numPr>
           <w:ilvl w:val="0"/>
-          <w:numId w:val="1157"/>
+          <w:numId w:val="1158"/>
         </w:numPr>
         <w:pStyle w:val="Compact"/>
       </w:pPr>
@@ -25250,108 +25725,108 @@
       <w:pPr>
         <w:numPr>
           <w:ilvl w:val="1"/>
+          <w:numId w:val="1159"/>
+        </w:numPr>
+        <w:pStyle w:val="Compact"/>
+      </w:pPr>
+      <w:r>
+        <w:rPr>
+          <w:bCs/>
+          <w:b/>
+        </w:rPr>
+        <w:t xml:space="preserve">MAX</w:t>
+      </w:r>
+      <w:r>
+        <w:t xml:space="preserve">()</w:t>
+      </w:r>
+      <w:r>
+        <w:br/>
+      </w:r>
+      <w:r>
+        <w:t xml:space="preserve">Retorna o valor máximo de determinada coluna.</w:t>
+      </w:r>
+      <w:r>
+        <w:br/>
+      </w:r>
+    </w:p>
+    <w:p>
+      <w:pPr>
+        <w:numPr>
+          <w:ilvl w:val="1"/>
+          <w:numId w:val="1159"/>
+        </w:numPr>
+        <w:pStyle w:val="Compact"/>
+      </w:pPr>
+      <w:r>
+        <w:rPr>
+          <w:bCs/>
+          <w:b/>
+        </w:rPr>
+        <w:t xml:space="preserve">MIN</w:t>
+      </w:r>
+      <w:r>
+        <w:t xml:space="preserve">()</w:t>
+      </w:r>
+      <w:r>
+        <w:br/>
+      </w:r>
+      <w:r>
+        <w:t xml:space="preserve">Retorna o valor mínimo de determinada coluna.</w:t>
+      </w:r>
+      <w:r>
+        <w:br/>
+      </w:r>
+    </w:p>
+    <w:p>
+      <w:pPr>
+        <w:numPr>
+          <w:ilvl w:val="0"/>
           <w:numId w:val="1158"/>
         </w:numPr>
         <w:pStyle w:val="Compact"/>
       </w:pPr>
       <w:r>
-        <w:rPr>
-          <w:bCs/>
-          <w:b/>
-        </w:rPr>
-        <w:t xml:space="preserve">MAX</w:t>
-      </w:r>
-      <w:r>
-        <w:t xml:space="preserve">()</w:t>
-      </w:r>
-      <w:r>
-        <w:br/>
-      </w:r>
-      <w:r>
-        <w:t xml:space="preserve">Retorna o valor máximo de determinada coluna.</w:t>
-      </w:r>
-      <w:r>
-        <w:br/>
-      </w:r>
-    </w:p>
-    <w:p>
-      <w:pPr>
-        <w:numPr>
-          <w:ilvl w:val="1"/>
+        <w:t xml:space="preserve">Para ajudar na sumariazação dos dados, em função do cálculo da amplitude, outros comandos usados são de filtro (</w:t>
+      </w:r>
+      <w:r>
+        <w:rPr>
+          <w:bCs/>
+          <w:b/>
+        </w:rPr>
+        <w:t xml:space="preserve">WHERE</w:t>
+      </w:r>
+      <w:r>
+        <w:t xml:space="preserve">), agrupamento dos dados (</w:t>
+      </w:r>
+      <w:r>
+        <w:rPr>
+          <w:bCs/>
+          <w:b/>
+        </w:rPr>
+        <w:t xml:space="preserve">GROUP BY</w:t>
+      </w:r>
+      <w:r>
+        <w:t xml:space="preserve">) e ordenamento dos dados (</w:t>
+      </w:r>
+      <w:r>
+        <w:rPr>
+          <w:bCs/>
+          <w:b/>
+        </w:rPr>
+        <w:t xml:space="preserve">ORDER BY</w:t>
+      </w:r>
+      <w:r>
+        <w:t xml:space="preserve">).</w:t>
+      </w:r>
+      <w:r>
+        <w:br/>
+      </w:r>
+    </w:p>
+    <w:p>
+      <w:pPr>
+        <w:numPr>
+          <w:ilvl w:val="0"/>
           <w:numId w:val="1158"/>
-        </w:numPr>
-        <w:pStyle w:val="Compact"/>
-      </w:pPr>
-      <w:r>
-        <w:rPr>
-          <w:bCs/>
-          <w:b/>
-        </w:rPr>
-        <w:t xml:space="preserve">MIN</w:t>
-      </w:r>
-      <w:r>
-        <w:t xml:space="preserve">()</w:t>
-      </w:r>
-      <w:r>
-        <w:br/>
-      </w:r>
-      <w:r>
-        <w:t xml:space="preserve">Retorna o valor mínimo de determinada coluna.</w:t>
-      </w:r>
-      <w:r>
-        <w:br/>
-      </w:r>
-    </w:p>
-    <w:p>
-      <w:pPr>
-        <w:numPr>
-          <w:ilvl w:val="0"/>
-          <w:numId w:val="1157"/>
-        </w:numPr>
-        <w:pStyle w:val="Compact"/>
-      </w:pPr>
-      <w:r>
-        <w:t xml:space="preserve">Para ajudar na sumariazação dos dados, em função do cálculo da amplitude, outros comandos usados são de filtro (</w:t>
-      </w:r>
-      <w:r>
-        <w:rPr>
-          <w:bCs/>
-          <w:b/>
-        </w:rPr>
-        <w:t xml:space="preserve">WHERE</w:t>
-      </w:r>
-      <w:r>
-        <w:t xml:space="preserve">), agrupamento dos dados (</w:t>
-      </w:r>
-      <w:r>
-        <w:rPr>
-          <w:bCs/>
-          <w:b/>
-        </w:rPr>
-        <w:t xml:space="preserve">GROUP BY</w:t>
-      </w:r>
-      <w:r>
-        <w:t xml:space="preserve">) e ordenamento dos dados (</w:t>
-      </w:r>
-      <w:r>
-        <w:rPr>
-          <w:bCs/>
-          <w:b/>
-        </w:rPr>
-        <w:t xml:space="preserve">ORDER BY</w:t>
-      </w:r>
-      <w:r>
-        <w:t xml:space="preserve">).</w:t>
-      </w:r>
-      <w:r>
-        <w:br/>
-      </w:r>
-    </w:p>
-    <w:p>
-      <w:pPr>
-        <w:numPr>
-          <w:ilvl w:val="0"/>
-          <w:numId w:val="1157"/>
         </w:numPr>
         <w:pStyle w:val="Compact"/>
       </w:pPr>
@@ -25621,7 +26096,7 @@
       <w:pPr>
         <w:numPr>
           <w:ilvl w:val="0"/>
-          <w:numId w:val="1159"/>
+          <w:numId w:val="1160"/>
         </w:numPr>
       </w:pPr>
       <w:r>
@@ -25651,7 +26126,7 @@
       <w:pPr>
         <w:numPr>
           <w:ilvl w:val="0"/>
-          <w:numId w:val="1159"/>
+          <w:numId w:val="1160"/>
         </w:numPr>
       </w:pPr>
       <w:r>
@@ -25697,7 +26172,7 @@
       <w:pPr>
         <w:numPr>
           <w:ilvl w:val="1"/>
-          <w:numId w:val="1160"/>
+          <w:numId w:val="1161"/>
         </w:numPr>
         <w:pStyle w:val="Compact"/>
       </w:pPr>
@@ -25754,7 +26229,7 @@
       <w:pPr>
         <w:numPr>
           <w:ilvl w:val="1"/>
-          <w:numId w:val="1160"/>
+          <w:numId w:val="1161"/>
         </w:numPr>
         <w:pStyle w:val="Compact"/>
       </w:pPr>
@@ -25811,7 +26286,7 @@
       <w:pPr>
         <w:numPr>
           <w:ilvl w:val="0"/>
-          <w:numId w:val="1159"/>
+          <w:numId w:val="1160"/>
         </w:numPr>
       </w:pPr>
       <w:r>
@@ -25855,7 +26330,7 @@
       <w:pPr>
         <w:numPr>
           <w:ilvl w:val="0"/>
-          <w:numId w:val="1159"/>
+          <w:numId w:val="1160"/>
         </w:numPr>
       </w:pPr>
       <w:r>
@@ -26226,7 +26701,7 @@
       <w:pPr>
         <w:numPr>
           <w:ilvl w:val="0"/>
-          <w:numId w:val="1161"/>
+          <w:numId w:val="1162"/>
         </w:numPr>
       </w:pPr>
       <w:r>
@@ -26253,7 +26728,7 @@
       <w:pPr>
         <w:numPr>
           <w:ilvl w:val="0"/>
-          <w:numId w:val="1161"/>
+          <w:numId w:val="1162"/>
         </w:numPr>
       </w:pPr>
       <w:r>
@@ -26299,7 +26774,7 @@
       <w:pPr>
         <w:numPr>
           <w:ilvl w:val="1"/>
-          <w:numId w:val="1162"/>
+          <w:numId w:val="1163"/>
         </w:numPr>
         <w:pStyle w:val="Compact"/>
       </w:pPr>
@@ -26356,7 +26831,7 @@
       <w:pPr>
         <w:numPr>
           <w:ilvl w:val="1"/>
-          <w:numId w:val="1162"/>
+          <w:numId w:val="1163"/>
         </w:numPr>
         <w:pStyle w:val="Compact"/>
       </w:pPr>
@@ -26413,7 +26888,7 @@
       <w:pPr>
         <w:numPr>
           <w:ilvl w:val="0"/>
-          <w:numId w:val="1161"/>
+          <w:numId w:val="1162"/>
         </w:numPr>
       </w:pPr>
       <w:r>
@@ -26457,7 +26932,7 @@
       <w:pPr>
         <w:numPr>
           <w:ilvl w:val="0"/>
-          <w:numId w:val="1161"/>
+          <w:numId w:val="1162"/>
         </w:numPr>
       </w:pPr>
       <w:r>
@@ -26872,7 +27347,7 @@
       <w:pPr>
         <w:numPr>
           <w:ilvl w:val="0"/>
-          <w:numId w:val="1163"/>
+          <w:numId w:val="1164"/>
         </w:numPr>
         <w:pStyle w:val="Compact"/>
       </w:pPr>
@@ -26902,7 +27377,7 @@
       <w:pPr>
         <w:numPr>
           <w:ilvl w:val="0"/>
-          <w:numId w:val="1163"/>
+          <w:numId w:val="1164"/>
         </w:numPr>
         <w:pStyle w:val="Compact"/>
       </w:pPr>
@@ -26948,7 +27423,7 @@
       <w:pPr>
         <w:numPr>
           <w:ilvl w:val="0"/>
-          <w:numId w:val="1163"/>
+          <w:numId w:val="1164"/>
         </w:numPr>
         <w:pStyle w:val="Compact"/>
       </w:pPr>
@@ -26963,7 +27438,7 @@
       <w:pPr>
         <w:numPr>
           <w:ilvl w:val="1"/>
-          <w:numId w:val="1164"/>
+          <w:numId w:val="1165"/>
         </w:numPr>
         <w:pStyle w:val="Compact"/>
       </w:pPr>
@@ -26997,7 +27472,7 @@
       <w:pPr>
         <w:numPr>
           <w:ilvl w:val="1"/>
-          <w:numId w:val="1164"/>
+          <w:numId w:val="1165"/>
         </w:numPr>
         <w:pStyle w:val="Compact"/>
       </w:pPr>
@@ -27028,7 +27503,7 @@
       <w:pPr>
         <w:numPr>
           <w:ilvl w:val="1"/>
-          <w:numId w:val="1164"/>
+          <w:numId w:val="1165"/>
         </w:numPr>
         <w:pStyle w:val="Compact"/>
       </w:pPr>
@@ -27080,7 +27555,7 @@
       <w:pPr>
         <w:numPr>
           <w:ilvl w:val="1"/>
-          <w:numId w:val="1164"/>
+          <w:numId w:val="1165"/>
         </w:numPr>
         <w:pStyle w:val="Compact"/>
       </w:pPr>
@@ -27148,42 +27623,12 @@
       <w:pPr>
         <w:numPr>
           <w:ilvl w:val="0"/>
-          <w:numId w:val="1165"/>
+          <w:numId w:val="1166"/>
         </w:numPr>
         <w:pStyle w:val="Compact"/>
       </w:pPr>
       <w:r>
         <w:t xml:space="preserve">Business Intelligence (BI):</w:t>
-      </w:r>
-      <w:r>
-        <w:br/>
-      </w:r>
-    </w:p>
-    <w:p>
-      <w:pPr>
-        <w:numPr>
-          <w:ilvl w:val="1"/>
-          <w:numId w:val="1166"/>
-        </w:numPr>
-        <w:pStyle w:val="Compact"/>
-      </w:pPr>
-      <w:r>
-        <w:t xml:space="preserve">Esta preocupado com entender o que aconteceu no passado.</w:t>
-      </w:r>
-      <w:r>
-        <w:br/>
-      </w:r>
-    </w:p>
-    <w:p>
-      <w:pPr>
-        <w:numPr>
-          <w:ilvl w:val="0"/>
-          <w:numId w:val="1165"/>
-        </w:numPr>
-        <w:pStyle w:val="Compact"/>
-      </w:pPr>
-      <w:r>
-        <w:t xml:space="preserve">Data Science:</w:t>
       </w:r>
       <w:r>
         <w:br/>
@@ -27194,6 +27639,36 @@
         <w:numPr>
           <w:ilvl w:val="1"/>
           <w:numId w:val="1167"/>
+        </w:numPr>
+        <w:pStyle w:val="Compact"/>
+      </w:pPr>
+      <w:r>
+        <w:t xml:space="preserve">Esta preocupado com entender o que aconteceu no passado.</w:t>
+      </w:r>
+      <w:r>
+        <w:br/>
+      </w:r>
+    </w:p>
+    <w:p>
+      <w:pPr>
+        <w:numPr>
+          <w:ilvl w:val="0"/>
+          <w:numId w:val="1166"/>
+        </w:numPr>
+        <w:pStyle w:val="Compact"/>
+      </w:pPr>
+      <w:r>
+        <w:t xml:space="preserve">Data Science:</w:t>
+      </w:r>
+      <w:r>
+        <w:br/>
+      </w:r>
+    </w:p>
+    <w:p>
+      <w:pPr>
+        <w:numPr>
+          <w:ilvl w:val="1"/>
+          <w:numId w:val="1168"/>
         </w:numPr>
         <w:pStyle w:val="Compact"/>
       </w:pPr>
@@ -28716,6 +29191,9 @@
     <w:abstractNumId w:val="991"/>
   </w:num>
   <w:num w:numId="1167">
+    <w:abstractNumId w:val="991"/>
+  </w:num>
+  <w:num w:numId="1168">
     <w:abstractNumId w:val="991"/>
   </w:num>
 </w:numbering>

</xml_diff>

<commit_message>
wiki para pesquisar funcionalidades do PostgreSQL
</commit_message>
<xml_diff>
--- a/Readme.docx
+++ b/Readme.docx
@@ -49,7 +49,7 @@
         <w:pStyle w:val="Date"/>
       </w:pPr>
       <w:r>
-        <w:t xml:space="preserve">2022-10-14</w:t>
+        <w:t xml:space="preserve">2022-10-15</w:t>
       </w:r>
     </w:p>
     <w:sdt>
@@ -23994,7 +23994,7 @@
     </w:p>
     <w:bookmarkEnd w:id="138"/>
     <w:bookmarkEnd w:id="139"/>
-    <w:bookmarkStart w:id="150" w:name="X9deffed7f4173ac9bd20f0fcf837fb3c72d9983"/>
+    <w:bookmarkStart w:id="151" w:name="X9deffed7f4173ac9bd20f0fcf837fb3c72d9983"/>
     <w:p>
       <w:pPr>
         <w:pStyle w:val="Heading1"/>
@@ -24328,7 +24328,7 @@
       </w:r>
     </w:p>
     <w:bookmarkEnd w:id="140"/>
-    <w:bookmarkStart w:id="144" w:name="medidas-de-posição-1"/>
+    <w:bookmarkStart w:id="145" w:name="medidas-de-posição-1"/>
     <w:p>
       <w:pPr>
         <w:pStyle w:val="Heading2"/>
@@ -25129,7 +25129,7 @@
       </w:r>
     </w:p>
     <w:bookmarkEnd w:id="142"/>
-    <w:bookmarkStart w:id="143" w:name="mediana"/>
+    <w:bookmarkStart w:id="144" w:name="mediana"/>
     <w:p>
       <w:pPr>
         <w:pStyle w:val="Heading3"/>
@@ -25623,13 +25623,68 @@
       </w:r>
     </w:p>
     <w:p>
+      <w:pPr>
+        <w:numPr>
+          <w:ilvl w:val="0"/>
+          <w:numId w:val="1157"/>
+        </w:numPr>
+        <w:pStyle w:val="Compact"/>
+      </w:pPr>
+      <w:r>
+        <w:t xml:space="preserve">Link da wiki do</w:t>
+      </w:r>
+      <w:r>
+        <w:t xml:space="preserve"> </w:t>
+      </w:r>
+      <w:r>
+        <w:rPr>
+          <w:bCs/>
+          <w:b/>
+        </w:rPr>
+        <w:t xml:space="preserve">PostgreSQL</w:t>
+      </w:r>
+      <w:r>
+        <w:t xml:space="preserve">, da funcionalidade</w:t>
+      </w:r>
+      <w:r>
+        <w:t xml:space="preserve"> </w:t>
+      </w:r>
+      <w:r>
+        <w:rPr>
+          <w:iCs/>
+          <w:i/>
+        </w:rPr>
+        <w:t xml:space="preserve">mediana</w:t>
+      </w:r>
+      <w:r>
+        <w:t xml:space="preserve"> </w:t>
+      </w:r>
+      <w:r>
+        <w:t xml:space="preserve">e que contém código:</w:t>
+      </w:r>
+      <w:r>
+        <w:br/>
+      </w:r>
+      <w:hyperlink r:id="rId143">
+        <w:r>
+          <w:rPr>
+            <w:rStyle w:val="Hyperlink"/>
+          </w:rPr>
+          <w:t xml:space="preserve">https://wiki.postgresql.org/wiki/Aggregate_Median</w:t>
+        </w:r>
+      </w:hyperlink>
+      <w:r>
+        <w:br/>
+      </w:r>
+    </w:p>
+    <w:p>
       <w:r>
         <w:br w:type="page"/>
       </w:r>
     </w:p>
-    <w:bookmarkEnd w:id="143"/>
     <w:bookmarkEnd w:id="144"/>
-    <w:bookmarkStart w:id="149" w:name="medidas-de-dispersão-1"/>
+    <w:bookmarkEnd w:id="145"/>
+    <w:bookmarkStart w:id="150" w:name="medidas-de-dispersão-1"/>
     <w:p>
       <w:pPr>
         <w:pStyle w:val="Heading2"/>
@@ -25647,7 +25702,7 @@
         <w:t xml:space="preserve">Medidas de dispersão</w:t>
       </w:r>
     </w:p>
-    <w:bookmarkStart w:id="145" w:name="amplitude-de-um-set-de-dados"/>
+    <w:bookmarkStart w:id="146" w:name="amplitude-de-um-set-de-dados"/>
     <w:p>
       <w:pPr>
         <w:pStyle w:val="Heading3"/>
@@ -26073,8 +26128,8 @@
         <w:br w:type="page"/>
       </w:r>
     </w:p>
-    <w:bookmarkEnd w:id="145"/>
-    <w:bookmarkStart w:id="146" w:name="variância"/>
+    <w:bookmarkEnd w:id="146"/>
+    <w:bookmarkStart w:id="147" w:name="variância"/>
     <w:p>
       <w:pPr>
         <w:pStyle w:val="Heading3"/>
@@ -26678,8 +26733,8 @@
         <w:br w:type="page"/>
       </w:r>
     </w:p>
-    <w:bookmarkEnd w:id="146"/>
-    <w:bookmarkStart w:id="147" w:name="desvio-padrão"/>
+    <w:bookmarkEnd w:id="147"/>
+    <w:bookmarkStart w:id="148" w:name="desvio-padrão"/>
     <w:p>
       <w:pPr>
         <w:pStyle w:val="Heading3"/>
@@ -27280,8 +27335,8 @@
         <w:br w:type="page"/>
       </w:r>
     </w:p>
-    <w:bookmarkEnd w:id="147"/>
-    <w:bookmarkStart w:id="148" w:name="coeficiente-de-variação"/>
+    <w:bookmarkEnd w:id="148"/>
+    <w:bookmarkStart w:id="149" w:name="coeficiente-de-variação"/>
     <w:p>
       <w:pPr>
         <w:pStyle w:val="Heading3"/>
@@ -27304,10 +27359,10 @@
         <w:br w:type="page"/>
       </w:r>
     </w:p>
-    <w:bookmarkEnd w:id="148"/>
     <w:bookmarkEnd w:id="149"/>
     <w:bookmarkEnd w:id="150"/>
-    <w:bookmarkStart w:id="153" w:name="observações"/>
+    <w:bookmarkEnd w:id="151"/>
+    <w:bookmarkStart w:id="156" w:name="observações"/>
     <w:p>
       <w:pPr>
         <w:pStyle w:val="Heading1"/>
@@ -27325,7 +27380,7 @@
         <w:t xml:space="preserve">Observações</w:t>
       </w:r>
     </w:p>
-    <w:bookmarkStart w:id="151" w:name="exportação-de-dados"/>
+    <w:bookmarkStart w:id="153" w:name="Xe905c48ead57695f6acee3458bfda7f5825cda5"/>
     <w:p>
       <w:pPr>
         <w:pStyle w:val="Heading2"/>
@@ -27335,6 +27390,51 @@
           <w:rStyle w:val="SectionNumber"/>
         </w:rPr>
         <w:t xml:space="preserve">14.1</w:t>
+      </w:r>
+      <w:r>
+        <w:tab/>
+      </w:r>
+      <w:r>
+        <w:t xml:space="preserve">Wiki para pesquisar funcionalidades do</w:t>
+      </w:r>
+      <w:r>
+        <w:t xml:space="preserve"> </w:t>
+      </w:r>
+      <w:r>
+        <w:rPr>
+          <w:bCs/>
+          <w:b/>
+        </w:rPr>
+        <w:t xml:space="preserve">PostgreSQL</w:t>
+      </w:r>
+    </w:p>
+    <w:p>
+      <w:pPr>
+        <w:pStyle w:val="FirstParagraph"/>
+      </w:pPr>
+      <w:hyperlink r:id="rId152">
+        <w:r>
+          <w:rPr>
+            <w:rStyle w:val="Hyperlink"/>
+          </w:rPr>
+          <w:t xml:space="preserve">https://wiki.postgresql.org/wiki/Main_Page/pt</w:t>
+        </w:r>
+      </w:hyperlink>
+      <w:r>
+        <w:br/>
+      </w:r>
+    </w:p>
+    <w:bookmarkEnd w:id="153"/>
+    <w:bookmarkStart w:id="154" w:name="exportação-de-dados"/>
+    <w:p>
+      <w:pPr>
+        <w:pStyle w:val="Heading2"/>
+      </w:pPr>
+      <w:r>
+        <w:rPr>
+          <w:rStyle w:val="SectionNumber"/>
+        </w:rPr>
+        <w:t xml:space="preserve">14.2</w:t>
       </w:r>
       <w:r>
         <w:tab/>
@@ -27600,8 +27700,8 @@
         <w:br/>
       </w:r>
     </w:p>
-    <w:bookmarkEnd w:id="151"/>
-    <w:bookmarkStart w:id="152" w:name="Xa8bf588064960458c5d85f6667a5ef7152c8394"/>
+    <w:bookmarkEnd w:id="154"/>
+    <w:bookmarkStart w:id="155" w:name="Xa8bf588064960458c5d85f6667a5ef7152c8394"/>
     <w:p>
       <w:pPr>
         <w:pStyle w:val="Heading2"/>
@@ -27610,7 +27710,7 @@
         <w:rPr>
           <w:rStyle w:val="SectionNumber"/>
         </w:rPr>
-        <w:t xml:space="preserve">14.2</w:t>
+        <w:t xml:space="preserve">14.3</w:t>
       </w:r>
       <w:r>
         <w:tab/>
@@ -27684,9 +27784,9 @@
         <w:br w:type="page"/>
       </w:r>
     </w:p>
-    <w:bookmarkEnd w:id="152"/>
-    <w:bookmarkEnd w:id="153"/>
-    <w:bookmarkStart w:id="155" w:name="andamento-dos-estudos"/>
+    <w:bookmarkEnd w:id="155"/>
+    <w:bookmarkEnd w:id="156"/>
+    <w:bookmarkStart w:id="158" w:name="andamento-dos-estudos"/>
     <w:p>
       <w:pPr>
         <w:pStyle w:val="Heading1"/>
@@ -27704,7 +27804,7 @@
         <w:t xml:space="preserve">Andamento dos Estudos</w:t>
       </w:r>
     </w:p>
-    <w:bookmarkStart w:id="154" w:name="assunto-em-andamento"/>
+    <w:bookmarkStart w:id="157" w:name="assunto-em-andamento"/>
     <w:p>
       <w:pPr>
         <w:pStyle w:val="Heading2"/>
@@ -27727,14 +27827,14 @@
         <w:pStyle w:val="FirstParagraph"/>
       </w:pPr>
       <w:r>
-        <w:t xml:space="preserve">Atualmente estou estudando Módulo 30 - AULA 130.</w:t>
-      </w:r>
-      <w:r>
-        <w:br/>
-      </w:r>
-    </w:p>
-    <w:bookmarkEnd w:id="154"/>
-    <w:bookmarkEnd w:id="155"/>
+        <w:t xml:space="preserve">Atualmente estou estudando Módulo 30 - AULA 131.</w:t>
+      </w:r>
+      <w:r>
+        <w:br/>
+      </w:r>
+    </w:p>
+    <w:bookmarkEnd w:id="157"/>
+    <w:bookmarkEnd w:id="158"/>
     <w:sectPr/>
   </w:body>
 </w:document>

</xml_diff>

<commit_message>
Estatística Básica com Banco de dados - Coeficiente de variação
</commit_message>
<xml_diff>
--- a/Readme.docx
+++ b/Readme.docx
@@ -49,7 +49,7 @@
         <w:pStyle w:val="Date"/>
       </w:pPr>
       <w:r>
-        <w:t xml:space="preserve">2022-10-15</w:t>
+        <w:t xml:space="preserve">2022-10-16</w:t>
       </w:r>
     </w:p>
     <w:sdt>
@@ -23994,7 +23994,7 @@
     </w:p>
     <w:bookmarkEnd w:id="138"/>
     <w:bookmarkEnd w:id="139"/>
-    <w:bookmarkStart w:id="151" w:name="X9deffed7f4173ac9bd20f0fcf837fb3c72d9983"/>
+    <w:bookmarkStart w:id="151" w:name="X438fc47b43cc543ef2c280a29951ee24f99c712"/>
     <w:p>
       <w:pPr>
         <w:pStyle w:val="Heading1"/>
@@ -24009,7 +24009,7 @@
         <w:tab/>
       </w:r>
       <w:r>
-        <w:t xml:space="preserve">Aula 128 e 127 Parte 2 - Estatística com Banco de dados</w:t>
+        <w:t xml:space="preserve">Aula 127 (Parte 2) a 130 - Estatística com Banco de dados</w:t>
       </w:r>
     </w:p>
     <w:bookmarkStart w:id="140" w:name="arredondamento-round"/>
@@ -27355,6 +27355,617 @@
       </w:r>
     </w:p>
     <w:p>
+      <w:pPr>
+        <w:numPr>
+          <w:ilvl w:val="0"/>
+          <w:numId w:val="1164"/>
+        </w:numPr>
+      </w:pPr>
+      <w:r>
+        <w:t xml:space="preserve">O cálculo do</w:t>
+      </w:r>
+      <w:r>
+        <w:t xml:space="preserve"> </w:t>
+      </w:r>
+      <w:r>
+        <w:rPr>
+          <w:iCs/>
+          <w:i/>
+        </w:rPr>
+        <w:t xml:space="preserve">coeficiente de variação</w:t>
+      </w:r>
+      <w:r>
+        <w:t xml:space="preserve">:</w:t>
+      </w:r>
+      <w:r>
+        <w:br/>
+      </w:r>
+    </w:p>
+    <w:p>
+      <w:pPr>
+        <w:pStyle w:val="BodyText"/>
+      </w:pPr>
+      <m:oMathPara>
+        <m:oMathParaPr>
+          <m:jc m:val="center"/>
+        </m:oMathParaPr>
+        <m:oMath>
+          <m:r>
+            <m:t>C</m:t>
+          </m:r>
+          <m:r>
+            <m:t>V</m:t>
+          </m:r>
+          <m:r>
+            <m:rPr>
+              <m:sty m:val="p"/>
+            </m:rPr>
+            <m:t>=</m:t>
+          </m:r>
+          <m:f>
+            <m:fPr>
+              <m:type m:val="bar"/>
+            </m:fPr>
+            <m:num>
+              <m:r>
+                <m:t>σ</m:t>
+              </m:r>
+            </m:num>
+            <m:den>
+              <m:acc>
+                <m:accPr>
+                  <m:chr m:val="‾"/>
+                </m:accPr>
+                <m:e>
+                  <m:r>
+                    <m:t>X</m:t>
+                  </m:r>
+                </m:e>
+              </m:acc>
+            </m:den>
+          </m:f>
+          <m:r>
+            <m:rPr>
+              <m:sty m:val="p"/>
+            </m:rPr>
+            <m:t>×</m:t>
+          </m:r>
+          <m:r>
+            <m:t>100</m:t>
+          </m:r>
+        </m:oMath>
+      </m:oMathPara>
+    </w:p>
+    <w:p>
+      <w:pPr>
+        <w:numPr>
+          <w:ilvl w:val="0"/>
+          <w:numId w:val="1000"/>
+        </w:numPr>
+      </w:pPr>
+      <w:r>
+        <w:t xml:space="preserve">Onde,</w:t>
+      </w:r>
+      <w:r>
+        <w:br/>
+      </w:r>
+      <m:oMath>
+        <m:r>
+          <m:t>σ</m:t>
+        </m:r>
+      </m:oMath>
+      <w:r>
+        <w:t xml:space="preserve"> </w:t>
+      </w:r>
+      <w:r>
+        <w:t xml:space="preserve">é o</w:t>
+      </w:r>
+      <w:r>
+        <w:t xml:space="preserve"> </w:t>
+      </w:r>
+      <w:r>
+        <w:rPr>
+          <w:bCs/>
+          <w:b/>
+        </w:rPr>
+        <w:t xml:space="preserve">Desvio-padrão Populacional</w:t>
+      </w:r>
+      <w:r>
+        <w:t xml:space="preserve">;</w:t>
+      </w:r>
+      <w:r>
+        <w:br/>
+      </w:r>
+      <m:oMath>
+        <m:acc>
+          <m:accPr>
+            <m:chr m:val="‾"/>
+          </m:accPr>
+          <m:e>
+            <m:r>
+              <m:t>X</m:t>
+            </m:r>
+          </m:e>
+        </m:acc>
+      </m:oMath>
+      <w:r>
+        <w:t xml:space="preserve"> </w:t>
+      </w:r>
+      <w:r>
+        <w:t xml:space="preserve">é a</w:t>
+      </w:r>
+      <w:r>
+        <w:t xml:space="preserve"> </w:t>
+      </w:r>
+      <w:r>
+        <w:rPr>
+          <w:bCs/>
+          <w:b/>
+        </w:rPr>
+        <w:t xml:space="preserve">Média Populacional</w:t>
+      </w:r>
+      <w:r>
+        <w:t xml:space="preserve">.</w:t>
+      </w:r>
+      <w:r>
+        <w:br/>
+      </w:r>
+    </w:p>
+    <w:p>
+      <w:pPr>
+        <w:numPr>
+          <w:ilvl w:val="0"/>
+          <w:numId w:val="1164"/>
+        </w:numPr>
+      </w:pPr>
+      <w:r>
+        <w:t xml:space="preserve">Passando o cálculo para funções do</w:t>
+      </w:r>
+      <w:r>
+        <w:t xml:space="preserve"> </w:t>
+      </w:r>
+      <w:r>
+        <w:rPr>
+          <w:bCs/>
+          <w:b/>
+        </w:rPr>
+        <w:t xml:space="preserve">PostgreSQL</w:t>
+      </w:r>
+      <w:r>
+        <w:t xml:space="preserve">:</w:t>
+      </w:r>
+      <w:r>
+        <w:br/>
+      </w:r>
+      <w:r>
+        <w:t xml:space="preserve">(</w:t>
+      </w:r>
+      <w:r>
+        <w:rPr>
+          <w:bCs/>
+          <w:b/>
+        </w:rPr>
+        <w:t xml:space="preserve">STDDEV_POP</w:t>
+      </w:r>
+      <w:r>
+        <w:t xml:space="preserve">(</w:t>
+      </w:r>
+      <w:r>
+        <w:rPr>
+          <w:iCs/>
+          <w:i/>
+        </w:rPr>
+        <w:t xml:space="preserve">Coluna</w:t>
+      </w:r>
+      <w:r>
+        <w:t xml:space="preserve">)/</w:t>
+      </w:r>
+      <w:r>
+        <w:rPr>
+          <w:bCs/>
+          <w:b/>
+        </w:rPr>
+        <w:t xml:space="preserve">AVG</w:t>
+      </w:r>
+      <w:r>
+        <w:t xml:space="preserve">(</w:t>
+      </w:r>
+      <w:r>
+        <w:rPr>
+          <w:iCs/>
+          <w:i/>
+        </w:rPr>
+        <w:t xml:space="preserve">Coluna</w:t>
+      </w:r>
+      <w:r>
+        <w:t xml:space="preserve">))*100</w:t>
+      </w:r>
+      <w:r>
+        <w:br/>
+      </w:r>
+    </w:p>
+    <w:p>
+      <w:pPr>
+        <w:numPr>
+          <w:ilvl w:val="0"/>
+          <w:numId w:val="1164"/>
+        </w:numPr>
+      </w:pPr>
+      <w:r>
+        <w:t xml:space="preserve">Analise do</w:t>
+      </w:r>
+      <w:r>
+        <w:t xml:space="preserve"> </w:t>
+      </w:r>
+      <w:r>
+        <w:rPr>
+          <w:iCs/>
+          <w:i/>
+        </w:rPr>
+        <w:t xml:space="preserve">coeficiente de variação</w:t>
+      </w:r>
+      <w:r>
+        <w:t xml:space="preserve">:</w:t>
+      </w:r>
+      <w:r>
+        <w:br/>
+      </w:r>
+    </w:p>
+    <w:p>
+      <w:pPr>
+        <w:numPr>
+          <w:ilvl w:val="1"/>
+          <w:numId w:val="1165"/>
+        </w:numPr>
+        <w:pStyle w:val="Compact"/>
+      </w:pPr>
+      <m:oMath>
+        <m:r>
+          <m:t>C</m:t>
+        </m:r>
+        <m:r>
+          <m:t>V</m:t>
+        </m:r>
+        <m:r>
+          <m:rPr>
+            <m:sty m:val="p"/>
+          </m:rPr>
+          <m:t>≤</m:t>
+        </m:r>
+        <m:r>
+          <m:t>15</m:t>
+        </m:r>
+        <m:r>
+          <m:rPr>
+            <m:sty m:val="p"/>
+          </m:rPr>
+          <m:t>%</m:t>
+        </m:r>
+      </m:oMath>
+      <w:r>
+        <w:t xml:space="preserve"> </w:t>
+      </w:r>
+      <w:r>
+        <w:t xml:space="preserve">tem</w:t>
+      </w:r>
+      <w:r>
+        <w:t xml:space="preserve"> </w:t>
+      </w:r>
+      <w:r>
+        <w:rPr>
+          <w:bCs/>
+          <w:b/>
+        </w:rPr>
+        <w:t xml:space="preserve">Baixa Dispersão</w:t>
+      </w:r>
+      <w:r>
+        <w:t xml:space="preserve">.</w:t>
+      </w:r>
+      <w:r>
+        <w:br/>
+      </w:r>
+    </w:p>
+    <w:p>
+      <w:pPr>
+        <w:numPr>
+          <w:ilvl w:val="1"/>
+          <w:numId w:val="1165"/>
+        </w:numPr>
+        <w:pStyle w:val="Compact"/>
+      </w:pPr>
+      <m:oMath>
+        <m:r>
+          <m:t>15</m:t>
+        </m:r>
+        <m:r>
+          <m:rPr>
+            <m:sty m:val="p"/>
+          </m:rPr>
+          <m:t>%</m:t>
+        </m:r>
+        <m:r>
+          <m:rPr>
+            <m:sty m:val="p"/>
+          </m:rPr>
+          <m:t>&lt;</m:t>
+        </m:r>
+        <m:r>
+          <m:t>C</m:t>
+        </m:r>
+        <m:r>
+          <m:t>V</m:t>
+        </m:r>
+        <m:r>
+          <m:rPr>
+            <m:sty m:val="p"/>
+          </m:rPr>
+          <m:t>&lt;</m:t>
+        </m:r>
+        <m:r>
+          <m:t>30</m:t>
+        </m:r>
+        <m:r>
+          <m:rPr>
+            <m:sty m:val="p"/>
+          </m:rPr>
+          <m:t>%</m:t>
+        </m:r>
+      </m:oMath>
+      <w:r>
+        <w:t xml:space="preserve"> </w:t>
+      </w:r>
+      <w:r>
+        <w:t xml:space="preserve">tem</w:t>
+      </w:r>
+      <w:r>
+        <w:t xml:space="preserve"> </w:t>
+      </w:r>
+      <w:r>
+        <w:rPr>
+          <w:bCs/>
+          <w:b/>
+        </w:rPr>
+        <w:t xml:space="preserve">Média Dispersão</w:t>
+      </w:r>
+      <w:r>
+        <w:t xml:space="preserve">.</w:t>
+      </w:r>
+      <w:r>
+        <w:br/>
+      </w:r>
+    </w:p>
+    <w:p>
+      <w:pPr>
+        <w:numPr>
+          <w:ilvl w:val="1"/>
+          <w:numId w:val="1165"/>
+        </w:numPr>
+        <w:pStyle w:val="Compact"/>
+      </w:pPr>
+      <m:oMath>
+        <m:r>
+          <m:t>C</m:t>
+        </m:r>
+        <m:r>
+          <m:t>V</m:t>
+        </m:r>
+        <m:r>
+          <m:rPr>
+            <m:sty m:val="p"/>
+          </m:rPr>
+          <m:t>≥</m:t>
+        </m:r>
+        <m:r>
+          <m:t>30</m:t>
+        </m:r>
+        <m:r>
+          <m:rPr>
+            <m:sty m:val="p"/>
+          </m:rPr>
+          <m:t>%</m:t>
+        </m:r>
+      </m:oMath>
+      <w:r>
+        <w:t xml:space="preserve"> </w:t>
+      </w:r>
+      <w:r>
+        <w:t xml:space="preserve">tem</w:t>
+      </w:r>
+      <w:r>
+        <w:t xml:space="preserve"> </w:t>
+      </w:r>
+      <w:r>
+        <w:rPr>
+          <w:bCs/>
+          <w:b/>
+        </w:rPr>
+        <w:t xml:space="preserve">Alta Dispersão</w:t>
+      </w:r>
+      <w:r>
+        <w:t xml:space="preserve">.</w:t>
+      </w:r>
+      <w:r>
+        <w:br/>
+      </w:r>
+    </w:p>
+    <w:p>
+      <w:pPr>
+        <w:numPr>
+          <w:ilvl w:val="0"/>
+          <w:numId w:val="1164"/>
+        </w:numPr>
+      </w:pPr>
+      <w:r>
+        <w:t xml:space="preserve">Sintaxe:</w:t>
+      </w:r>
+      <w:r>
+        <w:br/>
+      </w:r>
+      <w:r>
+        <w:rPr>
+          <w:bCs/>
+          <w:b/>
+        </w:rPr>
+        <w:t xml:space="preserve">SELECT</w:t>
+      </w:r>
+      <w:r>
+        <w:br/>
+      </w:r>
+      <w:r>
+        <w:rPr>
+          <w:iCs/>
+          <w:i/>
+        </w:rPr>
+        <w:t xml:space="preserve">Coluna_1</w:t>
+      </w:r>
+      <w:r>
+        <w:t xml:space="preserve">,</w:t>
+      </w:r>
+      <w:r>
+        <w:br/>
+      </w:r>
+      <w:r>
+        <w:rPr>
+          <w:bCs/>
+          <w:b/>
+        </w:rPr>
+        <w:t xml:space="preserve">ROUND</w:t>
+      </w:r>
+      <w:r>
+        <w:t xml:space="preserve">(((</w:t>
+      </w:r>
+      <w:r>
+        <w:rPr>
+          <w:bCs/>
+          <w:b/>
+        </w:rPr>
+        <w:t xml:space="preserve">STDDEV_POP</w:t>
+      </w:r>
+      <w:r>
+        <w:t xml:space="preserve">(</w:t>
+      </w:r>
+      <w:r>
+        <w:rPr>
+          <w:iCs/>
+          <w:i/>
+        </w:rPr>
+        <w:t xml:space="preserve">Coluna_2</w:t>
+      </w:r>
+      <w:r>
+        <w:t xml:space="preserve">)/</w:t>
+      </w:r>
+      <w:r>
+        <w:rPr>
+          <w:bCs/>
+          <w:b/>
+        </w:rPr>
+        <w:t xml:space="preserve">AVG</w:t>
+      </w:r>
+      <w:r>
+        <w:t xml:space="preserve">(</w:t>
+      </w:r>
+      <w:r>
+        <w:rPr>
+          <w:iCs/>
+          <w:i/>
+        </w:rPr>
+        <w:t xml:space="preserve">Coluna_2</w:t>
+      </w:r>
+      <w:r>
+        <w:t xml:space="preserve">))*100),2)</w:t>
+      </w:r>
+      <w:r>
+        <w:t xml:space="preserve"> </w:t>
+      </w:r>
+      <w:r>
+        <w:rPr>
+          <w:bCs/>
+          <w:b/>
+        </w:rPr>
+        <w:t xml:space="preserve">AS</w:t>
+      </w:r>
+      <w:r>
+        <w:t xml:space="preserve"> </w:t>
+      </w:r>
+      <w:r>
+        <w:t xml:space="preserve">“</w:t>
+      </w:r>
+      <w:r>
+        <w:t xml:space="preserve">COEF.VAR.</w:t>
+      </w:r>
+      <w:r>
+        <w:t xml:space="preserve">”</w:t>
+      </w:r>
+      <w:r>
+        <w:br/>
+      </w:r>
+      <w:r>
+        <w:rPr>
+          <w:bCs/>
+          <w:b/>
+        </w:rPr>
+        <w:t xml:space="preserve">FROM</w:t>
+      </w:r>
+      <w:r>
+        <w:t xml:space="preserve"> </w:t>
+      </w:r>
+      <w:r>
+        <w:rPr>
+          <w:iCs/>
+          <w:i/>
+        </w:rPr>
+        <w:t xml:space="preserve">tabela</w:t>
+      </w:r>
+      <w:r>
+        <w:br/>
+      </w:r>
+      <w:r>
+        <w:rPr>
+          <w:bCs/>
+          <w:b/>
+        </w:rPr>
+        <w:t xml:space="preserve">GROUP BY</w:t>
+      </w:r>
+      <w:r>
+        <w:t xml:space="preserve"> </w:t>
+      </w:r>
+      <w:r>
+        <w:t xml:space="preserve">1</w:t>
+      </w:r>
+      <w:r>
+        <w:br/>
+      </w:r>
+      <w:r>
+        <w:rPr>
+          <w:bCs/>
+          <w:b/>
+        </w:rPr>
+        <w:t xml:space="preserve">ORDER BY</w:t>
+      </w:r>
+      <w:r>
+        <w:t xml:space="preserve"> </w:t>
+      </w:r>
+      <w:r>
+        <w:t xml:space="preserve">2</w:t>
+      </w:r>
+      <w:r>
+        <w:t xml:space="preserve"> </w:t>
+      </w:r>
+      <w:r>
+        <w:rPr>
+          <w:bCs/>
+          <w:b/>
+        </w:rPr>
+        <w:t xml:space="preserve">DESC</w:t>
+      </w:r>
+      <w:r>
+        <w:t xml:space="preserve">;</w:t>
+      </w:r>
+      <w:r>
+        <w:br/>
+      </w:r>
+    </w:p>
+    <w:p>
       <w:r>
         <w:br w:type="page"/>
       </w:r>
@@ -27447,7 +28058,7 @@
       <w:pPr>
         <w:numPr>
           <w:ilvl w:val="0"/>
-          <w:numId w:val="1164"/>
+          <w:numId w:val="1166"/>
         </w:numPr>
         <w:pStyle w:val="Compact"/>
       </w:pPr>
@@ -27477,7 +28088,7 @@
       <w:pPr>
         <w:numPr>
           <w:ilvl w:val="0"/>
-          <w:numId w:val="1164"/>
+          <w:numId w:val="1166"/>
         </w:numPr>
         <w:pStyle w:val="Compact"/>
       </w:pPr>
@@ -27523,7 +28134,7 @@
       <w:pPr>
         <w:numPr>
           <w:ilvl w:val="0"/>
-          <w:numId w:val="1164"/>
+          <w:numId w:val="1166"/>
         </w:numPr>
         <w:pStyle w:val="Compact"/>
       </w:pPr>
@@ -27538,7 +28149,7 @@
       <w:pPr>
         <w:numPr>
           <w:ilvl w:val="1"/>
-          <w:numId w:val="1165"/>
+          <w:numId w:val="1167"/>
         </w:numPr>
         <w:pStyle w:val="Compact"/>
       </w:pPr>
@@ -27572,7 +28183,7 @@
       <w:pPr>
         <w:numPr>
           <w:ilvl w:val="1"/>
-          <w:numId w:val="1165"/>
+          <w:numId w:val="1167"/>
         </w:numPr>
         <w:pStyle w:val="Compact"/>
       </w:pPr>
@@ -27603,7 +28214,7 @@
       <w:pPr>
         <w:numPr>
           <w:ilvl w:val="1"/>
-          <w:numId w:val="1165"/>
+          <w:numId w:val="1167"/>
         </w:numPr>
         <w:pStyle w:val="Compact"/>
       </w:pPr>
@@ -27655,7 +28266,7 @@
       <w:pPr>
         <w:numPr>
           <w:ilvl w:val="1"/>
-          <w:numId w:val="1165"/>
+          <w:numId w:val="1167"/>
         </w:numPr>
         <w:pStyle w:val="Compact"/>
       </w:pPr>
@@ -27723,7 +28334,7 @@
       <w:pPr>
         <w:numPr>
           <w:ilvl w:val="0"/>
-          <w:numId w:val="1166"/>
+          <w:numId w:val="1168"/>
         </w:numPr>
         <w:pStyle w:val="Compact"/>
       </w:pPr>
@@ -27738,7 +28349,7 @@
       <w:pPr>
         <w:numPr>
           <w:ilvl w:val="1"/>
-          <w:numId w:val="1167"/>
+          <w:numId w:val="1169"/>
         </w:numPr>
         <w:pStyle w:val="Compact"/>
       </w:pPr>
@@ -27753,7 +28364,7 @@
       <w:pPr>
         <w:numPr>
           <w:ilvl w:val="0"/>
-          <w:numId w:val="1166"/>
+          <w:numId w:val="1168"/>
         </w:numPr>
         <w:pStyle w:val="Compact"/>
       </w:pPr>
@@ -27768,7 +28379,7 @@
       <w:pPr>
         <w:numPr>
           <w:ilvl w:val="1"/>
-          <w:numId w:val="1168"/>
+          <w:numId w:val="1170"/>
         </w:numPr>
         <w:pStyle w:val="Compact"/>
       </w:pPr>
@@ -29294,6 +29905,12 @@
     <w:abstractNumId w:val="991"/>
   </w:num>
   <w:num w:numId="1168">
+    <w:abstractNumId w:val="991"/>
+  </w:num>
+  <w:num w:numId="1169">
+    <w:abstractNumId w:val="991"/>
+  </w:num>
+  <w:num w:numId="1170">
     <w:abstractNumId w:val="991"/>
   </w:num>
 </w:numbering>

</xml_diff>

<commit_message>
Estatística para DB - Moda metodo alternativo
</commit_message>
<xml_diff>
--- a/Readme.docx
+++ b/Readme.docx
@@ -49,7 +49,7 @@
         <w:pStyle w:val="Date"/>
       </w:pPr>
       <w:r>
-        <w:t xml:space="preserve">2022-10-16</w:t>
+        <w:t xml:space="preserve">2022-10-17</w:t>
       </w:r>
     </w:p>
     <w:sdt>
@@ -23994,7 +23994,7 @@
     </w:p>
     <w:bookmarkEnd w:id="138"/>
     <w:bookmarkEnd w:id="139"/>
-    <w:bookmarkStart w:id="151" w:name="X438fc47b43cc543ef2c280a29951ee24f99c712"/>
+    <w:bookmarkStart w:id="152" w:name="X438fc47b43cc543ef2c280a29951ee24f99c712"/>
     <w:p>
       <w:pPr>
         <w:pStyle w:val="Heading1"/>
@@ -24328,7 +24328,7 @@
       </w:r>
     </w:p>
     <w:bookmarkEnd w:id="140"/>
-    <w:bookmarkStart w:id="145" w:name="medidas-de-posição-1"/>
+    <w:bookmarkStart w:id="146" w:name="medidas-de-posição-1"/>
     <w:p>
       <w:pPr>
         <w:pStyle w:val="Heading2"/>
@@ -25123,13 +25123,8 @@
         <w:br/>
       </w:r>
     </w:p>
-    <w:p>
-      <w:r>
-        <w:br w:type="page"/>
-      </w:r>
-    </w:p>
     <w:bookmarkEnd w:id="142"/>
-    <w:bookmarkStart w:id="144" w:name="mediana"/>
+    <w:bookmarkStart w:id="143" w:name="moda-alternativa"/>
     <w:p>
       <w:pPr>
         <w:pStyle w:val="Heading3"/>
@@ -25144,7 +25139,7 @@
         <w:tab/>
       </w:r>
       <w:r>
-        <w:t xml:space="preserve">Mediana</w:t>
+        <w:t xml:space="preserve">Moda alternativa</w:t>
       </w:r>
     </w:p>
     <w:p>
@@ -25156,7 +25151,79 @@
         <w:pStyle w:val="Compact"/>
       </w:pPr>
       <w:r>
-        <w:t xml:space="preserve">É o valor que divide o conjunto de dados em duas partes iguais.</w:t>
+        <w:t xml:space="preserve">Outra forma alternativa para achar a</w:t>
+      </w:r>
+      <w:r>
+        <w:t xml:space="preserve"> </w:t>
+      </w:r>
+      <w:r>
+        <w:rPr>
+          <w:iCs/>
+          <w:i/>
+        </w:rPr>
+        <w:t xml:space="preserve">moda</w:t>
+      </w:r>
+      <w:r>
+        <w:t xml:space="preserve"> </w:t>
+      </w:r>
+      <w:r>
+        <w:t xml:space="preserve">é atraves da expressão:</w:t>
+      </w:r>
+      <w:r>
+        <w:br/>
+      </w:r>
+      <w:r>
+        <w:rPr>
+          <w:bCs/>
+          <w:b/>
+        </w:rPr>
+        <w:t xml:space="preserve">MODE</w:t>
+      </w:r>
+      <w:r>
+        <w:t xml:space="preserve">()</w:t>
+      </w:r>
+      <w:r>
+        <w:t xml:space="preserve"> </w:t>
+      </w:r>
+      <w:r>
+        <w:rPr>
+          <w:bCs/>
+          <w:b/>
+        </w:rPr>
+        <w:t xml:space="preserve">WITHIN</w:t>
+      </w:r>
+      <w:r>
+        <w:t xml:space="preserve"> </w:t>
+      </w:r>
+      <w:r>
+        <w:rPr>
+          <w:bCs/>
+          <w:b/>
+        </w:rPr>
+        <w:t xml:space="preserve">GROUP</w:t>
+      </w:r>
+      <w:r>
+        <w:t xml:space="preserve">(</w:t>
+      </w:r>
+      <w:r>
+        <w:rPr>
+          <w:bCs/>
+          <w:b/>
+        </w:rPr>
+        <w:t xml:space="preserve">ORDER BY</w:t>
+      </w:r>
+      <w:r>
+        <w:t xml:space="preserve"> </w:t>
+      </w:r>
+      <w:r>
+        <w:rPr>
+          <w:iCs/>
+          <w:i/>
+        </w:rPr>
+        <w:t xml:space="preserve">Coluna</w:t>
+      </w:r>
+      <w:r>
+        <w:t xml:space="preserve">)</w:t>
       </w:r>
       <w:r>
         <w:br/>
@@ -25171,7 +25238,20 @@
         <w:pStyle w:val="Compact"/>
       </w:pPr>
       <w:r>
-        <w:t xml:space="preserve">No caso de número de elementos impar, a mediana é o elemento central.</w:t>
+        <w:t xml:space="preserve">A função</w:t>
+      </w:r>
+      <w:r>
+        <w:t xml:space="preserve"> </w:t>
+      </w:r>
+      <w:r>
+        <w:rPr>
+          <w:bCs/>
+          <w:b/>
+        </w:rPr>
+        <w:t xml:space="preserve">MODE</w:t>
+      </w:r>
+      <w:r>
+        <w:t xml:space="preserve">(), na expressão, não recebe argumento.</w:t>
       </w:r>
       <w:r>
         <w:br/>
@@ -25186,7 +25266,36 @@
         <w:pStyle w:val="Compact"/>
       </w:pPr>
       <w:r>
-        <w:t xml:space="preserve">No caso de número de elementos par, a mediana é a média aritmética simples dos valores centrais.</w:t>
+        <w:t xml:space="preserve">O argumento</w:t>
+      </w:r>
+      <w:r>
+        <w:t xml:space="preserve"> </w:t>
+      </w:r>
+      <w:r>
+        <w:rPr>
+          <w:iCs/>
+          <w:i/>
+        </w:rPr>
+        <w:t xml:space="preserve">Coluna</w:t>
+      </w:r>
+      <w:r>
+        <w:t xml:space="preserve"> </w:t>
+      </w:r>
+      <w:r>
+        <w:t xml:space="preserve">é relativo ao campo, que contém os valores do qual se quer achar a</w:t>
+      </w:r>
+      <w:r>
+        <w:t xml:space="preserve"> </w:t>
+      </w:r>
+      <w:r>
+        <w:rPr>
+          <w:iCs/>
+          <w:i/>
+        </w:rPr>
+        <w:t xml:space="preserve">moda</w:t>
+      </w:r>
+      <w:r>
+        <w:t xml:space="preserve">.</w:t>
       </w:r>
       <w:r>
         <w:br/>
@@ -25201,111 +25310,35 @@
         <w:pStyle w:val="Compact"/>
       </w:pPr>
       <w:r>
-        <w:t xml:space="preserve">Não tem uma função pré-programada para a mediana no</w:t>
-      </w:r>
-      <w:r>
-        <w:t xml:space="preserve"> </w:t>
-      </w:r>
-      <w:r>
-        <w:rPr>
-          <w:bCs/>
-          <w:b/>
-        </w:rPr>
-        <w:t xml:space="preserve">PostgreSQL</w:t>
-      </w:r>
-      <w:r>
-        <w:t xml:space="preserve">, porém basta implementar o código (comentários entre colchetes):</w:t>
-      </w:r>
-      <w:r>
-        <w:br/>
-      </w:r>
-      <w:r>
-        <w:rPr>
-          <w:bCs/>
-          <w:b/>
-        </w:rPr>
-        <w:t xml:space="preserve">CREATE OR REPLACE FUNCTION</w:t>
-      </w:r>
-      <w:r>
-        <w:t xml:space="preserve"> </w:t>
-      </w:r>
-      <w:r>
-        <w:t xml:space="preserve">_final_median (</w:t>
-      </w:r>
-      <w:r>
-        <w:rPr>
-          <w:bCs/>
-          <w:b/>
-        </w:rPr>
-        <w:t xml:space="preserve">NUMERIC</w:t>
-      </w:r>
-      <w:r>
-        <w:t xml:space="preserve">[])</w:t>
-      </w:r>
-      <w:r>
-        <w:br/>
-      </w:r>
-      <w:r>
-        <w:rPr>
-          <w:bCs/>
-          <w:b/>
-        </w:rPr>
-        <w:t xml:space="preserve">RETURNS NUMERIC AS</w:t>
-      </w:r>
-      <w:r>
-        <w:br/>
-      </w:r>
-      <w:r>
-        <w:t xml:space="preserve">$$ [BLOCO DE PROGRAMACAO, ALTERA DELIMITADOR ATE ACHAR ELE NOVAMENTE]</w:t>
-      </w:r>
-      <w:r>
-        <w:br/>
-      </w:r>
-      <w:r>
-        <w:rPr>
-          <w:bCs/>
-          <w:b/>
-        </w:rPr>
-        <w:t xml:space="preserve">SELECT</w:t>
-      </w:r>
-      <w:r>
-        <w:t xml:space="preserve"> </w:t>
-      </w:r>
-      <w:r>
-        <w:rPr>
-          <w:bCs/>
-          <w:b/>
-        </w:rPr>
-        <w:t xml:space="preserve">AVG</w:t>
-      </w:r>
-      <w:r>
-        <w:t xml:space="preserve">(</w:t>
+        <w:t xml:space="preserve">Essa expressão tem por caracteristica (defeito) de achar apenas uma</w:t>
+      </w:r>
+      <w:r>
+        <w:t xml:space="preserve"> </w:t>
       </w:r>
       <w:r>
         <w:rPr>
           <w:iCs/>
           <w:i/>
         </w:rPr>
-        <w:t xml:space="preserve">val</w:t>
-      </w:r>
-      <w:r>
-        <w:t xml:space="preserve">)</w:t>
-      </w:r>
-      <w:r>
-        <w:br/>
-      </w:r>
-      <w:r>
-        <w:rPr>
-          <w:bCs/>
-          <w:b/>
-        </w:rPr>
-        <w:t xml:space="preserve">FROM</w:t>
-      </w:r>
-      <w:r>
-        <w:t xml:space="preserve"> </w:t>
-      </w:r>
-      <w:r>
-        <w:t xml:space="preserve">(</w:t>
+        <w:t xml:space="preserve">moda</w:t>
+      </w:r>
+      <w:r>
+        <w:t xml:space="preserve">, não retorna as outras modas, se o campo for multimodal.</w:t>
+      </w:r>
+      <w:r>
+        <w:br/>
+      </w:r>
+    </w:p>
+    <w:p>
+      <w:pPr>
+        <w:numPr>
+          <w:ilvl w:val="0"/>
+          <w:numId w:val="1157"/>
+        </w:numPr>
+        <w:pStyle w:val="Compact"/>
+      </w:pPr>
+      <w:r>
+        <w:t xml:space="preserve">Sintaxe:</w:t>
       </w:r>
       <w:r>
         <w:br/>
@@ -25318,24 +25351,60 @@
         <w:t xml:space="preserve">SELECT</w:t>
       </w:r>
       <w:r>
-        <w:t xml:space="preserve"> </w:t>
+        <w:br/>
       </w:r>
       <w:r>
         <w:rPr>
           <w:iCs/>
           <w:i/>
         </w:rPr>
-        <w:t xml:space="preserve">val</w:t>
-      </w:r>
-      <w:r>
-        <w:br/>
-      </w:r>
-      <w:r>
-        <w:rPr>
-          <w:bCs/>
-          <w:b/>
-        </w:rPr>
-        <w:t xml:space="preserve">FROM</w:t>
+        <w:t xml:space="preserve">Coluna_1</w:t>
+      </w:r>
+      <w:r>
+        <w:t xml:space="preserve">,</w:t>
+      </w:r>
+      <w:r>
+        <w:br/>
+      </w:r>
+      <w:r>
+        <w:rPr>
+          <w:bCs/>
+          <w:b/>
+        </w:rPr>
+        <w:t xml:space="preserve">MODE</w:t>
+      </w:r>
+      <w:r>
+        <w:t xml:space="preserve">()</w:t>
+      </w:r>
+      <w:r>
+        <w:t xml:space="preserve"> </w:t>
+      </w:r>
+      <w:r>
+        <w:rPr>
+          <w:bCs/>
+          <w:b/>
+        </w:rPr>
+        <w:t xml:space="preserve">WITHIN</w:t>
+      </w:r>
+      <w:r>
+        <w:t xml:space="preserve"> </w:t>
+      </w:r>
+      <w:r>
+        <w:rPr>
+          <w:bCs/>
+          <w:b/>
+        </w:rPr>
+        <w:t xml:space="preserve">GROUP</w:t>
+      </w:r>
+      <w:r>
+        <w:t xml:space="preserve">(</w:t>
+      </w:r>
+      <w:r>
+        <w:rPr>
+          <w:bCs/>
+          <w:b/>
+        </w:rPr>
+        <w:t xml:space="preserve">ORDER BY</w:t>
       </w:r>
       <w:r>
         <w:t xml:space="preserve"> </w:t>
@@ -25345,10 +25414,42 @@
           <w:iCs/>
           <w:i/>
         </w:rPr>
-        <w:t xml:space="preserve">unnest</w:t>
-      </w:r>
-      <w:r>
-        <w:t xml:space="preserve">($1)</w:t>
+        <w:t xml:space="preserve">Coluna_2</w:t>
+      </w:r>
+      <w:r>
+        <w:t xml:space="preserve">)</w:t>
+      </w:r>
+      <w:r>
+        <w:t xml:space="preserve"> </w:t>
+      </w:r>
+      <w:r>
+        <w:rPr>
+          <w:bCs/>
+          <w:b/>
+        </w:rPr>
+        <w:t xml:space="preserve">AS</w:t>
+      </w:r>
+      <w:r>
+        <w:t xml:space="preserve"> </w:t>
+      </w:r>
+      <w:r>
+        <w:t xml:space="preserve">“</w:t>
+      </w:r>
+      <w:r>
+        <w:t xml:space="preserve">MODA</w:t>
+      </w:r>
+      <w:r>
+        <w:t xml:space="preserve">”</w:t>
+      </w:r>
+      <w:r>
+        <w:br/>
+      </w:r>
+      <w:r>
+        <w:rPr>
+          <w:bCs/>
+          <w:b/>
+        </w:rPr>
+        <w:t xml:space="preserve">FROM</w:t>
       </w:r>
       <w:r>
         <w:t xml:space="preserve"> </w:t>
@@ -25358,72 +25459,189 @@
           <w:iCs/>
           <w:i/>
         </w:rPr>
-        <w:t xml:space="preserve">val</w:t>
-      </w:r>
-      <w:r>
-        <w:br/>
-      </w:r>
-      <w:r>
-        <w:rPr>
-          <w:bCs/>
-          <w:b/>
-        </w:rPr>
-        <w:t xml:space="preserve">ORDER BY</w:t>
-      </w:r>
-      <w:r>
-        <w:t xml:space="preserve"> </w:t>
-      </w:r>
-      <w:r>
-        <w:t xml:space="preserve">1</w:t>
-      </w:r>
-      <w:r>
-        <w:br/>
-      </w:r>
-      <w:r>
-        <w:rPr>
-          <w:bCs/>
-          <w:b/>
-        </w:rPr>
-        <w:t xml:space="preserve">LIMIT</w:t>
-      </w:r>
-      <w:r>
-        <w:t xml:space="preserve"> </w:t>
-      </w:r>
-      <w:r>
-        <w:t xml:space="preserve">2 -</w:t>
-      </w:r>
-      <w:r>
-        <w:t xml:space="preserve"> </w:t>
-      </w:r>
-      <w:r>
-        <w:rPr>
-          <w:bCs/>
-          <w:b/>
-        </w:rPr>
-        <w:t xml:space="preserve">MOD</w:t>
-      </w:r>
-      <w:r>
-        <w:t xml:space="preserve">(</w:t>
+        <w:t xml:space="preserve">tabela</w:t>
+      </w:r>
+      <w:r>
+        <w:br/>
+      </w:r>
+      <w:r>
+        <w:rPr>
+          <w:bCs/>
+          <w:b/>
+        </w:rPr>
+        <w:t xml:space="preserve">GROUP BY</w:t>
+      </w:r>
+      <w:r>
+        <w:t xml:space="preserve"> </w:t>
       </w:r>
       <w:r>
         <w:rPr>
           <w:iCs/>
           <w:i/>
         </w:rPr>
-        <w:t xml:space="preserve">array_upper</w:t>
-      </w:r>
-      <w:r>
-        <w:t xml:space="preserve">($1, 1), 2)</w:t>
-      </w:r>
-      <w:r>
-        <w:br/>
-      </w:r>
-      <w:r>
-        <w:rPr>
-          <w:bCs/>
-          <w:b/>
-        </w:rPr>
-        <w:t xml:space="preserve">OFFSET CEIL</w:t>
+        <w:t xml:space="preserve">Coluna_1</w:t>
+      </w:r>
+      <w:r>
+        <w:t xml:space="preserve">;</w:t>
+      </w:r>
+      <w:r>
+        <w:br/>
+      </w:r>
+    </w:p>
+    <w:p>
+      <w:r>
+        <w:br w:type="page"/>
+      </w:r>
+    </w:p>
+    <w:bookmarkEnd w:id="143"/>
+    <w:bookmarkStart w:id="145" w:name="mediana"/>
+    <w:p>
+      <w:pPr>
+        <w:pStyle w:val="Heading3"/>
+      </w:pPr>
+      <w:r>
+        <w:rPr>
+          <w:rStyle w:val="SectionNumber"/>
+        </w:rPr>
+        <w:t xml:space="preserve">13.2.4</w:t>
+      </w:r>
+      <w:r>
+        <w:tab/>
+      </w:r>
+      <w:r>
+        <w:t xml:space="preserve">Mediana</w:t>
+      </w:r>
+    </w:p>
+    <w:p>
+      <w:pPr>
+        <w:numPr>
+          <w:ilvl w:val="0"/>
+          <w:numId w:val="1158"/>
+        </w:numPr>
+        <w:pStyle w:val="Compact"/>
+      </w:pPr>
+      <w:r>
+        <w:t xml:space="preserve">É o valor que divide o conjunto de dados em duas partes iguais.</w:t>
+      </w:r>
+      <w:r>
+        <w:br/>
+      </w:r>
+    </w:p>
+    <w:p>
+      <w:pPr>
+        <w:numPr>
+          <w:ilvl w:val="0"/>
+          <w:numId w:val="1158"/>
+        </w:numPr>
+        <w:pStyle w:val="Compact"/>
+      </w:pPr>
+      <w:r>
+        <w:t xml:space="preserve">No caso de número de elementos impar, a mediana é o elemento central.</w:t>
+      </w:r>
+      <w:r>
+        <w:br/>
+      </w:r>
+    </w:p>
+    <w:p>
+      <w:pPr>
+        <w:numPr>
+          <w:ilvl w:val="0"/>
+          <w:numId w:val="1158"/>
+        </w:numPr>
+        <w:pStyle w:val="Compact"/>
+      </w:pPr>
+      <w:r>
+        <w:t xml:space="preserve">No caso de número de elementos par, a mediana é a média aritmética simples dos valores centrais.</w:t>
+      </w:r>
+      <w:r>
+        <w:br/>
+      </w:r>
+    </w:p>
+    <w:p>
+      <w:pPr>
+        <w:numPr>
+          <w:ilvl w:val="0"/>
+          <w:numId w:val="1158"/>
+        </w:numPr>
+        <w:pStyle w:val="Compact"/>
+      </w:pPr>
+      <w:r>
+        <w:t xml:space="preserve">Não tem uma função pré-programada para a mediana no</w:t>
+      </w:r>
+      <w:r>
+        <w:t xml:space="preserve"> </w:t>
+      </w:r>
+      <w:r>
+        <w:rPr>
+          <w:bCs/>
+          <w:b/>
+        </w:rPr>
+        <w:t xml:space="preserve">PostgreSQL</w:t>
+      </w:r>
+      <w:r>
+        <w:t xml:space="preserve">, porém basta implementar o código (comentários entre colchetes):</w:t>
+      </w:r>
+      <w:r>
+        <w:br/>
+      </w:r>
+      <w:r>
+        <w:rPr>
+          <w:bCs/>
+          <w:b/>
+        </w:rPr>
+        <w:t xml:space="preserve">CREATE OR REPLACE FUNCTION</w:t>
+      </w:r>
+      <w:r>
+        <w:t xml:space="preserve"> </w:t>
+      </w:r>
+      <w:r>
+        <w:t xml:space="preserve">_final_median (</w:t>
+      </w:r>
+      <w:r>
+        <w:rPr>
+          <w:bCs/>
+          <w:b/>
+        </w:rPr>
+        <w:t xml:space="preserve">NUMERIC</w:t>
+      </w:r>
+      <w:r>
+        <w:t xml:space="preserve">[])</w:t>
+      </w:r>
+      <w:r>
+        <w:br/>
+      </w:r>
+      <w:r>
+        <w:rPr>
+          <w:bCs/>
+          <w:b/>
+        </w:rPr>
+        <w:t xml:space="preserve">RETURNS NUMERIC AS</w:t>
+      </w:r>
+      <w:r>
+        <w:br/>
+      </w:r>
+      <w:r>
+        <w:t xml:space="preserve">$$ [BLOCO DE PROGRAMACAO, ALTERA DELIMITADOR ATE ACHAR ELE NOVAMENTE]</w:t>
+      </w:r>
+      <w:r>
+        <w:br/>
+      </w:r>
+      <w:r>
+        <w:rPr>
+          <w:bCs/>
+          <w:b/>
+        </w:rPr>
+        <w:t xml:space="preserve">SELECT</w:t>
+      </w:r>
+      <w:r>
+        <w:t xml:space="preserve"> </w:t>
+      </w:r>
+      <w:r>
+        <w:rPr>
+          <w:bCs/>
+          <w:b/>
+        </w:rPr>
+        <w:t xml:space="preserve">AVG</w:t>
       </w:r>
       <w:r>
         <w:t xml:space="preserve">(</w:t>
@@ -25433,16 +25651,36 @@
           <w:iCs/>
           <w:i/>
         </w:rPr>
-        <w:t xml:space="preserve">array_upper</w:t>
-      </w:r>
-      <w:r>
-        <w:t xml:space="preserve">($1, 1) / 2.0) - 1</w:t>
-      </w:r>
-      <w:r>
-        <w:br/>
+        <w:t xml:space="preserve">val</w:t>
       </w:r>
       <w:r>
         <w:t xml:space="preserve">)</w:t>
+      </w:r>
+      <w:r>
+        <w:br/>
+      </w:r>
+      <w:r>
+        <w:rPr>
+          <w:bCs/>
+          <w:b/>
+        </w:rPr>
+        <w:t xml:space="preserve">FROM</w:t>
+      </w:r>
+      <w:r>
+        <w:t xml:space="preserve"> </w:t>
+      </w:r>
+      <w:r>
+        <w:t xml:space="preserve">(</w:t>
+      </w:r>
+      <w:r>
+        <w:br/>
+      </w:r>
+      <w:r>
+        <w:rPr>
+          <w:bCs/>
+          <w:b/>
+        </w:rPr>
+        <w:t xml:space="preserve">SELECT</w:t>
       </w:r>
       <w:r>
         <w:t xml:space="preserve"> </w:t>
@@ -25452,61 +25690,17 @@
           <w:iCs/>
           <w:i/>
         </w:rPr>
-        <w:t xml:space="preserve">sub</w:t>
-      </w:r>
-      <w:r>
-        <w:t xml:space="preserve">;</w:t>
-      </w:r>
-      <w:r>
-        <w:br/>
-      </w:r>
-      <w:r>
-        <w:t xml:space="preserve">$$ [FIM DO BLOCO]</w:t>
-      </w:r>
-      <w:r>
-        <w:br/>
-      </w:r>
-      <w:r>
-        <w:rPr>
-          <w:bCs/>
-          <w:b/>
-        </w:rPr>
-        <w:t xml:space="preserve">LANGUAGE</w:t>
-      </w:r>
-      <w:r>
-        <w:t xml:space="preserve"> </w:t>
-      </w:r>
-      <w:r>
-        <w:t xml:space="preserve">‘</w:t>
-      </w:r>
-      <w:r>
-        <w:t xml:space="preserve">sql</w:t>
-      </w:r>
-      <w:r>
-        <w:t xml:space="preserve">’</w:t>
-      </w:r>
-      <w:r>
-        <w:t xml:space="preserve"> </w:t>
-      </w:r>
-      <w:r>
-        <w:rPr>
-          <w:bCs/>
-          <w:b/>
-        </w:rPr>
-        <w:t xml:space="preserve">IMMUTABLE</w:t>
-      </w:r>
-      <w:r>
-        <w:t xml:space="preserve">; [DEFINE A LINGUAGEM NO BLOCO DE PROGRAMACAO]</w:t>
-      </w:r>
-      <w:r>
-        <w:br/>
-      </w:r>
-      <w:r>
-        <w:rPr>
-          <w:bCs/>
-          <w:b/>
-        </w:rPr>
-        <w:t xml:space="preserve">CREATE AGGREGATE</w:t>
+        <w:t xml:space="preserve">val</w:t>
+      </w:r>
+      <w:r>
+        <w:br/>
+      </w:r>
+      <w:r>
+        <w:rPr>
+          <w:bCs/>
+          <w:b/>
+        </w:rPr>
+        <w:t xml:space="preserve">FROM</w:t>
       </w:r>
       <w:r>
         <w:t xml:space="preserve"> </w:t>
@@ -25516,144 +25710,315 @@
           <w:iCs/>
           <w:i/>
         </w:rPr>
-        <w:t xml:space="preserve">median</w:t>
-      </w:r>
-      <w:r>
-        <w:t xml:space="preserve">(</w:t>
-      </w:r>
-      <w:r>
-        <w:rPr>
-          <w:bCs/>
-          <w:b/>
-        </w:rPr>
-        <w:t xml:space="preserve">NUMERIC</w:t>
-      </w:r>
-      <w:r>
-        <w:t xml:space="preserve">) (</w:t>
-      </w:r>
-      <w:r>
-        <w:br/>
-      </w:r>
-      <w:r>
-        <w:t xml:space="preserve">SFUNC=</w:t>
+        <w:t xml:space="preserve">unnest</w:t>
+      </w:r>
+      <w:r>
+        <w:t xml:space="preserve">($1)</w:t>
+      </w:r>
+      <w:r>
+        <w:t xml:space="preserve"> </w:t>
       </w:r>
       <w:r>
         <w:rPr>
           <w:iCs/>
           <w:i/>
         </w:rPr>
-        <w:t xml:space="preserve">array_append</w:t>
-      </w:r>
-      <w:r>
-        <w:t xml:space="preserve">,</w:t>
-      </w:r>
-      <w:r>
-        <w:br/>
-      </w:r>
-      <w:r>
-        <w:t xml:space="preserve">STYPE=</w:t>
-      </w:r>
-      <w:r>
-        <w:rPr>
-          <w:bCs/>
-          <w:b/>
-        </w:rPr>
-        <w:t xml:space="preserve">NUMERIC</w:t>
-      </w:r>
-      <w:r>
-        <w:t xml:space="preserve">[],</w:t>
-      </w:r>
-      <w:r>
-        <w:br/>
-      </w:r>
-      <w:r>
-        <w:t xml:space="preserve">FINALFUNC=_final_median,</w:t>
-      </w:r>
-      <w:r>
-        <w:br/>
-      </w:r>
-      <w:r>
-        <w:t xml:space="preserve">INITCOND=</w:t>
-      </w:r>
-      <w:r>
-        <w:t xml:space="preserve">‘</w:t>
-      </w:r>
-      <w:r>
-        <w:t xml:space="preserve">{}</w:t>
-      </w:r>
-      <w:r>
-        <w:t xml:space="preserve">’</w:t>
-      </w:r>
-      <w:r>
-        <w:br/>
-      </w:r>
-      <w:r>
-        <w:t xml:space="preserve">);</w:t>
-      </w:r>
-      <w:r>
-        <w:br/>
-      </w:r>
-    </w:p>
-    <w:p>
-      <w:pPr>
-        <w:numPr>
-          <w:ilvl w:val="0"/>
-          <w:numId w:val="1157"/>
-        </w:numPr>
-        <w:pStyle w:val="Compact"/>
-      </w:pPr>
-      <w:r>
-        <w:t xml:space="preserve">Após implementado o código, a função da mediana passa a ser</w:t>
-      </w:r>
-      <w:r>
-        <w:t xml:space="preserve"> </w:t>
-      </w:r>
-      <w:r>
-        <w:rPr>
-          <w:bCs/>
-          <w:b/>
-        </w:rPr>
-        <w:t xml:space="preserve">MEDIAN</w:t>
-      </w:r>
-      <w:r>
-        <w:t xml:space="preserve">().</w:t>
-      </w:r>
-      <w:r>
-        <w:br/>
-      </w:r>
-    </w:p>
-    <w:p>
-      <w:pPr>
-        <w:numPr>
-          <w:ilvl w:val="0"/>
-          <w:numId w:val="1157"/>
-        </w:numPr>
-        <w:pStyle w:val="Compact"/>
-      </w:pPr>
-      <w:r>
-        <w:t xml:space="preserve">Link da wiki do</w:t>
-      </w:r>
-      <w:r>
-        <w:t xml:space="preserve"> </w:t>
-      </w:r>
-      <w:r>
-        <w:rPr>
-          <w:bCs/>
-          <w:b/>
-        </w:rPr>
-        <w:t xml:space="preserve">PostgreSQL</w:t>
-      </w:r>
-      <w:r>
-        <w:t xml:space="preserve">, da funcionalidade</w:t>
-      </w:r>
-      <w:r>
-        <w:t xml:space="preserve"> </w:t>
+        <w:t xml:space="preserve">val</w:t>
+      </w:r>
+      <w:r>
+        <w:br/>
+      </w:r>
+      <w:r>
+        <w:rPr>
+          <w:bCs/>
+          <w:b/>
+        </w:rPr>
+        <w:t xml:space="preserve">ORDER BY</w:t>
+      </w:r>
+      <w:r>
+        <w:t xml:space="preserve"> </w:t>
+      </w:r>
+      <w:r>
+        <w:t xml:space="preserve">1</w:t>
+      </w:r>
+      <w:r>
+        <w:br/>
+      </w:r>
+      <w:r>
+        <w:rPr>
+          <w:bCs/>
+          <w:b/>
+        </w:rPr>
+        <w:t xml:space="preserve">LIMIT</w:t>
+      </w:r>
+      <w:r>
+        <w:t xml:space="preserve"> </w:t>
+      </w:r>
+      <w:r>
+        <w:t xml:space="preserve">2 -</w:t>
+      </w:r>
+      <w:r>
+        <w:t xml:space="preserve"> </w:t>
+      </w:r>
+      <w:r>
+        <w:rPr>
+          <w:bCs/>
+          <w:b/>
+        </w:rPr>
+        <w:t xml:space="preserve">MOD</w:t>
+      </w:r>
+      <w:r>
+        <w:t xml:space="preserve">(</w:t>
       </w:r>
       <w:r>
         <w:rPr>
           <w:iCs/>
           <w:i/>
         </w:rPr>
+        <w:t xml:space="preserve">array_upper</w:t>
+      </w:r>
+      <w:r>
+        <w:t xml:space="preserve">($1, 1), 2)</w:t>
+      </w:r>
+      <w:r>
+        <w:br/>
+      </w:r>
+      <w:r>
+        <w:rPr>
+          <w:bCs/>
+          <w:b/>
+        </w:rPr>
+        <w:t xml:space="preserve">OFFSET CEIL</w:t>
+      </w:r>
+      <w:r>
+        <w:t xml:space="preserve">(</w:t>
+      </w:r>
+      <w:r>
+        <w:rPr>
+          <w:iCs/>
+          <w:i/>
+        </w:rPr>
+        <w:t xml:space="preserve">array_upper</w:t>
+      </w:r>
+      <w:r>
+        <w:t xml:space="preserve">($1, 1) / 2.0) - 1</w:t>
+      </w:r>
+      <w:r>
+        <w:br/>
+      </w:r>
+      <w:r>
+        <w:t xml:space="preserve">)</w:t>
+      </w:r>
+      <w:r>
+        <w:t xml:space="preserve"> </w:t>
+      </w:r>
+      <w:r>
+        <w:rPr>
+          <w:iCs/>
+          <w:i/>
+        </w:rPr>
+        <w:t xml:space="preserve">sub</w:t>
+      </w:r>
+      <w:r>
+        <w:t xml:space="preserve">;</w:t>
+      </w:r>
+      <w:r>
+        <w:br/>
+      </w:r>
+      <w:r>
+        <w:t xml:space="preserve">$$ [FIM DO BLOCO]</w:t>
+      </w:r>
+      <w:r>
+        <w:br/>
+      </w:r>
+      <w:r>
+        <w:rPr>
+          <w:bCs/>
+          <w:b/>
+        </w:rPr>
+        <w:t xml:space="preserve">LANGUAGE</w:t>
+      </w:r>
+      <w:r>
+        <w:t xml:space="preserve"> </w:t>
+      </w:r>
+      <w:r>
+        <w:t xml:space="preserve">‘</w:t>
+      </w:r>
+      <w:r>
+        <w:t xml:space="preserve">sql</w:t>
+      </w:r>
+      <w:r>
+        <w:t xml:space="preserve">’</w:t>
+      </w:r>
+      <w:r>
+        <w:t xml:space="preserve"> </w:t>
+      </w:r>
+      <w:r>
+        <w:rPr>
+          <w:bCs/>
+          <w:b/>
+        </w:rPr>
+        <w:t xml:space="preserve">IMMUTABLE</w:t>
+      </w:r>
+      <w:r>
+        <w:t xml:space="preserve">; [DEFINE A LINGUAGEM NO BLOCO DE PROGRAMACAO]</w:t>
+      </w:r>
+      <w:r>
+        <w:br/>
+      </w:r>
+      <w:r>
+        <w:rPr>
+          <w:bCs/>
+          <w:b/>
+        </w:rPr>
+        <w:t xml:space="preserve">CREATE AGGREGATE</w:t>
+      </w:r>
+      <w:r>
+        <w:t xml:space="preserve"> </w:t>
+      </w:r>
+      <w:r>
+        <w:rPr>
+          <w:iCs/>
+          <w:i/>
+        </w:rPr>
+        <w:t xml:space="preserve">median</w:t>
+      </w:r>
+      <w:r>
+        <w:t xml:space="preserve">(</w:t>
+      </w:r>
+      <w:r>
+        <w:rPr>
+          <w:bCs/>
+          <w:b/>
+        </w:rPr>
+        <w:t xml:space="preserve">NUMERIC</w:t>
+      </w:r>
+      <w:r>
+        <w:t xml:space="preserve">) (</w:t>
+      </w:r>
+      <w:r>
+        <w:br/>
+      </w:r>
+      <w:r>
+        <w:t xml:space="preserve">SFUNC=</w:t>
+      </w:r>
+      <w:r>
+        <w:rPr>
+          <w:iCs/>
+          <w:i/>
+        </w:rPr>
+        <w:t xml:space="preserve">array_append</w:t>
+      </w:r>
+      <w:r>
+        <w:t xml:space="preserve">,</w:t>
+      </w:r>
+      <w:r>
+        <w:br/>
+      </w:r>
+      <w:r>
+        <w:t xml:space="preserve">STYPE=</w:t>
+      </w:r>
+      <w:r>
+        <w:rPr>
+          <w:bCs/>
+          <w:b/>
+        </w:rPr>
+        <w:t xml:space="preserve">NUMERIC</w:t>
+      </w:r>
+      <w:r>
+        <w:t xml:space="preserve">[],</w:t>
+      </w:r>
+      <w:r>
+        <w:br/>
+      </w:r>
+      <w:r>
+        <w:t xml:space="preserve">FINALFUNC=_final_median,</w:t>
+      </w:r>
+      <w:r>
+        <w:br/>
+      </w:r>
+      <w:r>
+        <w:t xml:space="preserve">INITCOND=</w:t>
+      </w:r>
+      <w:r>
+        <w:t xml:space="preserve">‘</w:t>
+      </w:r>
+      <w:r>
+        <w:t xml:space="preserve">{}</w:t>
+      </w:r>
+      <w:r>
+        <w:t xml:space="preserve">’</w:t>
+      </w:r>
+      <w:r>
+        <w:br/>
+      </w:r>
+      <w:r>
+        <w:t xml:space="preserve">);</w:t>
+      </w:r>
+      <w:r>
+        <w:br/>
+      </w:r>
+    </w:p>
+    <w:p>
+      <w:pPr>
+        <w:numPr>
+          <w:ilvl w:val="0"/>
+          <w:numId w:val="1158"/>
+        </w:numPr>
+        <w:pStyle w:val="Compact"/>
+      </w:pPr>
+      <w:r>
+        <w:t xml:space="preserve">Após implementado o código, a função da mediana passa a ser</w:t>
+      </w:r>
+      <w:r>
+        <w:t xml:space="preserve"> </w:t>
+      </w:r>
+      <w:r>
+        <w:rPr>
+          <w:bCs/>
+          <w:b/>
+        </w:rPr>
+        <w:t xml:space="preserve">MEDIAN</w:t>
+      </w:r>
+      <w:r>
+        <w:t xml:space="preserve">().</w:t>
+      </w:r>
+      <w:r>
+        <w:br/>
+      </w:r>
+    </w:p>
+    <w:p>
+      <w:pPr>
+        <w:numPr>
+          <w:ilvl w:val="0"/>
+          <w:numId w:val="1158"/>
+        </w:numPr>
+        <w:pStyle w:val="Compact"/>
+      </w:pPr>
+      <w:r>
+        <w:t xml:space="preserve">Link da wiki do</w:t>
+      </w:r>
+      <w:r>
+        <w:t xml:space="preserve"> </w:t>
+      </w:r>
+      <w:r>
+        <w:rPr>
+          <w:bCs/>
+          <w:b/>
+        </w:rPr>
+        <w:t xml:space="preserve">PostgreSQL</w:t>
+      </w:r>
+      <w:r>
+        <w:t xml:space="preserve">, da funcionalidade</w:t>
+      </w:r>
+      <w:r>
+        <w:t xml:space="preserve"> </w:t>
+      </w:r>
+      <w:r>
+        <w:rPr>
+          <w:iCs/>
+          <w:i/>
+        </w:rPr>
         <w:t xml:space="preserve">mediana</w:t>
       </w:r>
       <w:r>
@@ -25665,7 +26030,7 @@
       <w:r>
         <w:br/>
       </w:r>
-      <w:hyperlink r:id="rId143">
+      <w:hyperlink r:id="rId144">
         <w:r>
           <w:rPr>
             <w:rStyle w:val="Hyperlink"/>
@@ -25682,9 +26047,9 @@
         <w:br w:type="page"/>
       </w:r>
     </w:p>
-    <w:bookmarkEnd w:id="144"/>
     <w:bookmarkEnd w:id="145"/>
-    <w:bookmarkStart w:id="150" w:name="medidas-de-dispersão-1"/>
+    <w:bookmarkEnd w:id="146"/>
+    <w:bookmarkStart w:id="151" w:name="medidas-de-dispersão-1"/>
     <w:p>
       <w:pPr>
         <w:pStyle w:val="Heading2"/>
@@ -25702,7 +26067,7 @@
         <w:t xml:space="preserve">Medidas de dispersão</w:t>
       </w:r>
     </w:p>
-    <w:bookmarkStart w:id="146" w:name="amplitude-de-um-set-de-dados"/>
+    <w:bookmarkStart w:id="147" w:name="amplitude-de-um-set-de-dados"/>
     <w:p>
       <w:pPr>
         <w:pStyle w:val="Heading3"/>
@@ -25724,7 +26089,7 @@
       <w:pPr>
         <w:numPr>
           <w:ilvl w:val="0"/>
-          <w:numId w:val="1158"/>
+          <w:numId w:val="1159"/>
         </w:numPr>
         <w:pStyle w:val="Compact"/>
       </w:pPr>
@@ -25749,7 +26114,7 @@
       <w:pPr>
         <w:numPr>
           <w:ilvl w:val="0"/>
-          <w:numId w:val="1158"/>
+          <w:numId w:val="1159"/>
         </w:numPr>
         <w:pStyle w:val="Compact"/>
       </w:pPr>
@@ -25780,108 +26145,108 @@
       <w:pPr>
         <w:numPr>
           <w:ilvl w:val="1"/>
+          <w:numId w:val="1160"/>
+        </w:numPr>
+        <w:pStyle w:val="Compact"/>
+      </w:pPr>
+      <w:r>
+        <w:rPr>
+          <w:bCs/>
+          <w:b/>
+        </w:rPr>
+        <w:t xml:space="preserve">MAX</w:t>
+      </w:r>
+      <w:r>
+        <w:t xml:space="preserve">()</w:t>
+      </w:r>
+      <w:r>
+        <w:br/>
+      </w:r>
+      <w:r>
+        <w:t xml:space="preserve">Retorna o valor máximo de determinada coluna.</w:t>
+      </w:r>
+      <w:r>
+        <w:br/>
+      </w:r>
+    </w:p>
+    <w:p>
+      <w:pPr>
+        <w:numPr>
+          <w:ilvl w:val="1"/>
+          <w:numId w:val="1160"/>
+        </w:numPr>
+        <w:pStyle w:val="Compact"/>
+      </w:pPr>
+      <w:r>
+        <w:rPr>
+          <w:bCs/>
+          <w:b/>
+        </w:rPr>
+        <w:t xml:space="preserve">MIN</w:t>
+      </w:r>
+      <w:r>
+        <w:t xml:space="preserve">()</w:t>
+      </w:r>
+      <w:r>
+        <w:br/>
+      </w:r>
+      <w:r>
+        <w:t xml:space="preserve">Retorna o valor mínimo de determinada coluna.</w:t>
+      </w:r>
+      <w:r>
+        <w:br/>
+      </w:r>
+    </w:p>
+    <w:p>
+      <w:pPr>
+        <w:numPr>
+          <w:ilvl w:val="0"/>
           <w:numId w:val="1159"/>
         </w:numPr>
         <w:pStyle w:val="Compact"/>
       </w:pPr>
       <w:r>
-        <w:rPr>
-          <w:bCs/>
-          <w:b/>
-        </w:rPr>
-        <w:t xml:space="preserve">MAX</w:t>
-      </w:r>
-      <w:r>
-        <w:t xml:space="preserve">()</w:t>
-      </w:r>
-      <w:r>
-        <w:br/>
-      </w:r>
-      <w:r>
-        <w:t xml:space="preserve">Retorna o valor máximo de determinada coluna.</w:t>
-      </w:r>
-      <w:r>
-        <w:br/>
-      </w:r>
-    </w:p>
-    <w:p>
-      <w:pPr>
-        <w:numPr>
-          <w:ilvl w:val="1"/>
+        <w:t xml:space="preserve">Para ajudar na sumariazação dos dados, em função do cálculo da amplitude, outros comandos usados são de filtro (</w:t>
+      </w:r>
+      <w:r>
+        <w:rPr>
+          <w:bCs/>
+          <w:b/>
+        </w:rPr>
+        <w:t xml:space="preserve">WHERE</w:t>
+      </w:r>
+      <w:r>
+        <w:t xml:space="preserve">), agrupamento dos dados (</w:t>
+      </w:r>
+      <w:r>
+        <w:rPr>
+          <w:bCs/>
+          <w:b/>
+        </w:rPr>
+        <w:t xml:space="preserve">GROUP BY</w:t>
+      </w:r>
+      <w:r>
+        <w:t xml:space="preserve">) e ordenamento dos dados (</w:t>
+      </w:r>
+      <w:r>
+        <w:rPr>
+          <w:bCs/>
+          <w:b/>
+        </w:rPr>
+        <w:t xml:space="preserve">ORDER BY</w:t>
+      </w:r>
+      <w:r>
+        <w:t xml:space="preserve">).</w:t>
+      </w:r>
+      <w:r>
+        <w:br/>
+      </w:r>
+    </w:p>
+    <w:p>
+      <w:pPr>
+        <w:numPr>
+          <w:ilvl w:val="0"/>
           <w:numId w:val="1159"/>
-        </w:numPr>
-        <w:pStyle w:val="Compact"/>
-      </w:pPr>
-      <w:r>
-        <w:rPr>
-          <w:bCs/>
-          <w:b/>
-        </w:rPr>
-        <w:t xml:space="preserve">MIN</w:t>
-      </w:r>
-      <w:r>
-        <w:t xml:space="preserve">()</w:t>
-      </w:r>
-      <w:r>
-        <w:br/>
-      </w:r>
-      <w:r>
-        <w:t xml:space="preserve">Retorna o valor mínimo de determinada coluna.</w:t>
-      </w:r>
-      <w:r>
-        <w:br/>
-      </w:r>
-    </w:p>
-    <w:p>
-      <w:pPr>
-        <w:numPr>
-          <w:ilvl w:val="0"/>
-          <w:numId w:val="1158"/>
-        </w:numPr>
-        <w:pStyle w:val="Compact"/>
-      </w:pPr>
-      <w:r>
-        <w:t xml:space="preserve">Para ajudar na sumariazação dos dados, em função do cálculo da amplitude, outros comandos usados são de filtro (</w:t>
-      </w:r>
-      <w:r>
-        <w:rPr>
-          <w:bCs/>
-          <w:b/>
-        </w:rPr>
-        <w:t xml:space="preserve">WHERE</w:t>
-      </w:r>
-      <w:r>
-        <w:t xml:space="preserve">), agrupamento dos dados (</w:t>
-      </w:r>
-      <w:r>
-        <w:rPr>
-          <w:bCs/>
-          <w:b/>
-        </w:rPr>
-        <w:t xml:space="preserve">GROUP BY</w:t>
-      </w:r>
-      <w:r>
-        <w:t xml:space="preserve">) e ordenamento dos dados (</w:t>
-      </w:r>
-      <w:r>
-        <w:rPr>
-          <w:bCs/>
-          <w:b/>
-        </w:rPr>
-        <w:t xml:space="preserve">ORDER BY</w:t>
-      </w:r>
-      <w:r>
-        <w:t xml:space="preserve">).</w:t>
-      </w:r>
-      <w:r>
-        <w:br/>
-      </w:r>
-    </w:p>
-    <w:p>
-      <w:pPr>
-        <w:numPr>
-          <w:ilvl w:val="0"/>
-          <w:numId w:val="1158"/>
         </w:numPr>
         <w:pStyle w:val="Compact"/>
       </w:pPr>
@@ -26128,8 +26493,8 @@
         <w:br w:type="page"/>
       </w:r>
     </w:p>
-    <w:bookmarkEnd w:id="146"/>
-    <w:bookmarkStart w:id="147" w:name="variância"/>
+    <w:bookmarkEnd w:id="147"/>
+    <w:bookmarkStart w:id="148" w:name="variância"/>
     <w:p>
       <w:pPr>
         <w:pStyle w:val="Heading3"/>
@@ -26151,7 +26516,7 @@
       <w:pPr>
         <w:numPr>
           <w:ilvl w:val="0"/>
-          <w:numId w:val="1160"/>
+          <w:numId w:val="1161"/>
         </w:numPr>
       </w:pPr>
       <w:r>
@@ -26181,7 +26546,7 @@
       <w:pPr>
         <w:numPr>
           <w:ilvl w:val="0"/>
-          <w:numId w:val="1160"/>
+          <w:numId w:val="1161"/>
         </w:numPr>
       </w:pPr>
       <w:r>
@@ -26227,7 +26592,7 @@
       <w:pPr>
         <w:numPr>
           <w:ilvl w:val="1"/>
-          <w:numId w:val="1161"/>
+          <w:numId w:val="1162"/>
         </w:numPr>
         <w:pStyle w:val="Compact"/>
       </w:pPr>
@@ -26284,7 +26649,7 @@
       <w:pPr>
         <w:numPr>
           <w:ilvl w:val="1"/>
-          <w:numId w:val="1161"/>
+          <w:numId w:val="1162"/>
         </w:numPr>
         <w:pStyle w:val="Compact"/>
       </w:pPr>
@@ -26341,7 +26706,7 @@
       <w:pPr>
         <w:numPr>
           <w:ilvl w:val="0"/>
-          <w:numId w:val="1160"/>
+          <w:numId w:val="1161"/>
         </w:numPr>
       </w:pPr>
       <w:r>
@@ -26385,7 +26750,7 @@
       <w:pPr>
         <w:numPr>
           <w:ilvl w:val="0"/>
-          <w:numId w:val="1160"/>
+          <w:numId w:val="1161"/>
         </w:numPr>
       </w:pPr>
       <w:r>
@@ -26733,8 +27098,8 @@
         <w:br w:type="page"/>
       </w:r>
     </w:p>
-    <w:bookmarkEnd w:id="147"/>
-    <w:bookmarkStart w:id="148" w:name="desvio-padrão"/>
+    <w:bookmarkEnd w:id="148"/>
+    <w:bookmarkStart w:id="149" w:name="desvio-padrão"/>
     <w:p>
       <w:pPr>
         <w:pStyle w:val="Heading3"/>
@@ -26756,7 +27121,7 @@
       <w:pPr>
         <w:numPr>
           <w:ilvl w:val="0"/>
-          <w:numId w:val="1162"/>
+          <w:numId w:val="1163"/>
         </w:numPr>
       </w:pPr>
       <w:r>
@@ -26783,7 +27148,7 @@
       <w:pPr>
         <w:numPr>
           <w:ilvl w:val="0"/>
-          <w:numId w:val="1162"/>
+          <w:numId w:val="1163"/>
         </w:numPr>
       </w:pPr>
       <w:r>
@@ -26829,7 +27194,7 @@
       <w:pPr>
         <w:numPr>
           <w:ilvl w:val="1"/>
-          <w:numId w:val="1163"/>
+          <w:numId w:val="1164"/>
         </w:numPr>
         <w:pStyle w:val="Compact"/>
       </w:pPr>
@@ -26886,7 +27251,7 @@
       <w:pPr>
         <w:numPr>
           <w:ilvl w:val="1"/>
-          <w:numId w:val="1163"/>
+          <w:numId w:val="1164"/>
         </w:numPr>
         <w:pStyle w:val="Compact"/>
       </w:pPr>
@@ -26943,7 +27308,7 @@
       <w:pPr>
         <w:numPr>
           <w:ilvl w:val="0"/>
-          <w:numId w:val="1162"/>
+          <w:numId w:val="1163"/>
         </w:numPr>
       </w:pPr>
       <w:r>
@@ -26987,7 +27352,7 @@
       <w:pPr>
         <w:numPr>
           <w:ilvl w:val="0"/>
-          <w:numId w:val="1162"/>
+          <w:numId w:val="1163"/>
         </w:numPr>
       </w:pPr>
       <w:r>
@@ -27335,8 +27700,8 @@
         <w:br w:type="page"/>
       </w:r>
     </w:p>
-    <w:bookmarkEnd w:id="148"/>
-    <w:bookmarkStart w:id="149" w:name="coeficiente-de-variação"/>
+    <w:bookmarkEnd w:id="149"/>
+    <w:bookmarkStart w:id="150" w:name="coeficiente-de-variação"/>
     <w:p>
       <w:pPr>
         <w:pStyle w:val="Heading3"/>
@@ -27358,7 +27723,7 @@
       <w:pPr>
         <w:numPr>
           <w:ilvl w:val="0"/>
-          <w:numId w:val="1164"/>
+          <w:numId w:val="1165"/>
         </w:numPr>
       </w:pPr>
       <w:r>
@@ -27515,7 +27880,7 @@
       <w:pPr>
         <w:numPr>
           <w:ilvl w:val="0"/>
-          <w:numId w:val="1164"/>
+          <w:numId w:val="1165"/>
         </w:numPr>
       </w:pPr>
       <w:r>
@@ -27588,7 +27953,7 @@
       <w:pPr>
         <w:numPr>
           <w:ilvl w:val="0"/>
-          <w:numId w:val="1164"/>
+          <w:numId w:val="1165"/>
         </w:numPr>
       </w:pPr>
       <w:r>
@@ -27615,7 +27980,7 @@
       <w:pPr>
         <w:numPr>
           <w:ilvl w:val="1"/>
-          <w:numId w:val="1165"/>
+          <w:numId w:val="1166"/>
         </w:numPr>
         <w:pStyle w:val="Compact"/>
       </w:pPr>
@@ -27669,7 +28034,7 @@
       <w:pPr>
         <w:numPr>
           <w:ilvl w:val="1"/>
-          <w:numId w:val="1165"/>
+          <w:numId w:val="1166"/>
         </w:numPr>
         <w:pStyle w:val="Compact"/>
       </w:pPr>
@@ -27738,7 +28103,7 @@
       <w:pPr>
         <w:numPr>
           <w:ilvl w:val="1"/>
-          <w:numId w:val="1165"/>
+          <w:numId w:val="1166"/>
         </w:numPr>
         <w:pStyle w:val="Compact"/>
       </w:pPr>
@@ -27792,7 +28157,7 @@
       <w:pPr>
         <w:numPr>
           <w:ilvl w:val="0"/>
-          <w:numId w:val="1164"/>
+          <w:numId w:val="1165"/>
         </w:numPr>
       </w:pPr>
       <w:r>
@@ -27970,10 +28335,10 @@
         <w:br w:type="page"/>
       </w:r>
     </w:p>
-    <w:bookmarkEnd w:id="149"/>
     <w:bookmarkEnd w:id="150"/>
     <w:bookmarkEnd w:id="151"/>
-    <w:bookmarkStart w:id="156" w:name="observações"/>
+    <w:bookmarkEnd w:id="152"/>
+    <w:bookmarkStart w:id="157" w:name="observações"/>
     <w:p>
       <w:pPr>
         <w:pStyle w:val="Heading1"/>
@@ -27991,7 +28356,7 @@
         <w:t xml:space="preserve">Observações</w:t>
       </w:r>
     </w:p>
-    <w:bookmarkStart w:id="153" w:name="Xe905c48ead57695f6acee3458bfda7f5825cda5"/>
+    <w:bookmarkStart w:id="154" w:name="Xe905c48ead57695f6acee3458bfda7f5825cda5"/>
     <w:p>
       <w:pPr>
         <w:pStyle w:val="Heading2"/>
@@ -28023,7 +28388,7 @@
       <w:pPr>
         <w:pStyle w:val="FirstParagraph"/>
       </w:pPr>
-      <w:hyperlink r:id="rId152">
+      <w:hyperlink r:id="rId153">
         <w:r>
           <w:rPr>
             <w:rStyle w:val="Hyperlink"/>
@@ -28035,8 +28400,8 @@
         <w:br/>
       </w:r>
     </w:p>
-    <w:bookmarkEnd w:id="153"/>
-    <w:bookmarkStart w:id="154" w:name="exportação-de-dados"/>
+    <w:bookmarkEnd w:id="154"/>
+    <w:bookmarkStart w:id="155" w:name="exportação-de-dados"/>
     <w:p>
       <w:pPr>
         <w:pStyle w:val="Heading2"/>
@@ -28058,7 +28423,7 @@
       <w:pPr>
         <w:numPr>
           <w:ilvl w:val="0"/>
-          <w:numId w:val="1166"/>
+          <w:numId w:val="1167"/>
         </w:numPr>
         <w:pStyle w:val="Compact"/>
       </w:pPr>
@@ -28088,7 +28453,7 @@
       <w:pPr>
         <w:numPr>
           <w:ilvl w:val="0"/>
-          <w:numId w:val="1166"/>
+          <w:numId w:val="1167"/>
         </w:numPr>
         <w:pStyle w:val="Compact"/>
       </w:pPr>
@@ -28134,7 +28499,7 @@
       <w:pPr>
         <w:numPr>
           <w:ilvl w:val="0"/>
-          <w:numId w:val="1166"/>
+          <w:numId w:val="1167"/>
         </w:numPr>
         <w:pStyle w:val="Compact"/>
       </w:pPr>
@@ -28149,7 +28514,7 @@
       <w:pPr>
         <w:numPr>
           <w:ilvl w:val="1"/>
-          <w:numId w:val="1167"/>
+          <w:numId w:val="1168"/>
         </w:numPr>
         <w:pStyle w:val="Compact"/>
       </w:pPr>
@@ -28183,7 +28548,7 @@
       <w:pPr>
         <w:numPr>
           <w:ilvl w:val="1"/>
-          <w:numId w:val="1167"/>
+          <w:numId w:val="1168"/>
         </w:numPr>
         <w:pStyle w:val="Compact"/>
       </w:pPr>
@@ -28214,7 +28579,7 @@
       <w:pPr>
         <w:numPr>
           <w:ilvl w:val="1"/>
-          <w:numId w:val="1167"/>
+          <w:numId w:val="1168"/>
         </w:numPr>
         <w:pStyle w:val="Compact"/>
       </w:pPr>
@@ -28266,7 +28631,7 @@
       <w:pPr>
         <w:numPr>
           <w:ilvl w:val="1"/>
-          <w:numId w:val="1167"/>
+          <w:numId w:val="1168"/>
         </w:numPr>
         <w:pStyle w:val="Compact"/>
       </w:pPr>
@@ -28311,8 +28676,8 @@
         <w:br/>
       </w:r>
     </w:p>
-    <w:bookmarkEnd w:id="154"/>
-    <w:bookmarkStart w:id="155" w:name="Xa8bf588064960458c5d85f6667a5ef7152c8394"/>
+    <w:bookmarkEnd w:id="155"/>
+    <w:bookmarkStart w:id="156" w:name="Xa8bf588064960458c5d85f6667a5ef7152c8394"/>
     <w:p>
       <w:pPr>
         <w:pStyle w:val="Heading2"/>
@@ -28334,42 +28699,12 @@
       <w:pPr>
         <w:numPr>
           <w:ilvl w:val="0"/>
-          <w:numId w:val="1168"/>
+          <w:numId w:val="1169"/>
         </w:numPr>
         <w:pStyle w:val="Compact"/>
       </w:pPr>
       <w:r>
         <w:t xml:space="preserve">Business Intelligence (BI):</w:t>
-      </w:r>
-      <w:r>
-        <w:br/>
-      </w:r>
-    </w:p>
-    <w:p>
-      <w:pPr>
-        <w:numPr>
-          <w:ilvl w:val="1"/>
-          <w:numId w:val="1169"/>
-        </w:numPr>
-        <w:pStyle w:val="Compact"/>
-      </w:pPr>
-      <w:r>
-        <w:t xml:space="preserve">Esta preocupado com entender o que aconteceu no passado.</w:t>
-      </w:r>
-      <w:r>
-        <w:br/>
-      </w:r>
-    </w:p>
-    <w:p>
-      <w:pPr>
-        <w:numPr>
-          <w:ilvl w:val="0"/>
-          <w:numId w:val="1168"/>
-        </w:numPr>
-        <w:pStyle w:val="Compact"/>
-      </w:pPr>
-      <w:r>
-        <w:t xml:space="preserve">Data Science:</w:t>
       </w:r>
       <w:r>
         <w:br/>
@@ -28384,6 +28719,36 @@
         <w:pStyle w:val="Compact"/>
       </w:pPr>
       <w:r>
+        <w:t xml:space="preserve">Esta preocupado com entender o que aconteceu no passado.</w:t>
+      </w:r>
+      <w:r>
+        <w:br/>
+      </w:r>
+    </w:p>
+    <w:p>
+      <w:pPr>
+        <w:numPr>
+          <w:ilvl w:val="0"/>
+          <w:numId w:val="1169"/>
+        </w:numPr>
+        <w:pStyle w:val="Compact"/>
+      </w:pPr>
+      <w:r>
+        <w:t xml:space="preserve">Data Science:</w:t>
+      </w:r>
+      <w:r>
+        <w:br/>
+      </w:r>
+    </w:p>
+    <w:p>
+      <w:pPr>
+        <w:numPr>
+          <w:ilvl w:val="1"/>
+          <w:numId w:val="1171"/>
+        </w:numPr>
+        <w:pStyle w:val="Compact"/>
+      </w:pPr>
+      <w:r>
         <w:t xml:space="preserve">Através dos dados, tentar prever tendências futuras.</w:t>
       </w:r>
       <w:r>
@@ -28395,9 +28760,9 @@
         <w:br w:type="page"/>
       </w:r>
     </w:p>
-    <w:bookmarkEnd w:id="155"/>
     <w:bookmarkEnd w:id="156"/>
-    <w:bookmarkStart w:id="158" w:name="andamento-dos-estudos"/>
+    <w:bookmarkEnd w:id="157"/>
+    <w:bookmarkStart w:id="159" w:name="andamento-dos-estudos"/>
     <w:p>
       <w:pPr>
         <w:pStyle w:val="Heading1"/>
@@ -28415,7 +28780,7 @@
         <w:t xml:space="preserve">Andamento dos Estudos</w:t>
       </w:r>
     </w:p>
-    <w:bookmarkStart w:id="157" w:name="assunto-em-andamento"/>
+    <w:bookmarkStart w:id="158" w:name="assunto-em-andamento"/>
     <w:p>
       <w:pPr>
         <w:pStyle w:val="Heading2"/>
@@ -28444,8 +28809,8 @@
         <w:br/>
       </w:r>
     </w:p>
-    <w:bookmarkEnd w:id="157"/>
     <w:bookmarkEnd w:id="158"/>
+    <w:bookmarkEnd w:id="159"/>
     <w:sectPr/>
   </w:body>
 </w:document>
@@ -29911,6 +30276,9 @@
     <w:abstractNumId w:val="991"/>
   </w:num>
   <w:num w:numId="1170">
+    <w:abstractNumId w:val="991"/>
+  </w:num>
+  <w:num w:numId="1171">
     <w:abstractNumId w:val="991"/>
   </w:num>
 </w:numbering>

</xml_diff>

<commit_message>
Estatística para DB - Resumo todas medidas estatísticas
</commit_message>
<xml_diff>
--- a/Readme.docx
+++ b/Readme.docx
@@ -49,7 +49,7 @@
         <w:pStyle w:val="Date"/>
       </w:pPr>
       <w:r>
-        <w:t xml:space="preserve">2022-10-17</w:t>
+        <w:t xml:space="preserve">2022-10-18</w:t>
       </w:r>
     </w:p>
     <w:sdt>
@@ -23994,7 +23994,7 @@
     </w:p>
     <w:bookmarkEnd w:id="138"/>
     <w:bookmarkEnd w:id="139"/>
-    <w:bookmarkStart w:id="152" w:name="X438fc47b43cc543ef2c280a29951ee24f99c712"/>
+    <w:bookmarkStart w:id="153" w:name="X117b1a202158e0bb6e6a6a9c5acabc02211bfc3"/>
     <w:p>
       <w:pPr>
         <w:pStyle w:val="Heading1"/>
@@ -24009,7 +24009,7 @@
         <w:tab/>
       </w:r>
       <w:r>
-        <w:t xml:space="preserve">Aula 127 (Parte 2) a 130 - Estatística com Banco de dados</w:t>
+        <w:t xml:space="preserve">Aula 127 (Parte 2) a 132 - Estatística com Banco de dados</w:t>
       </w:r>
     </w:p>
     <w:bookmarkStart w:id="140" w:name="arredondamento-round"/>
@@ -26067,7 +26067,7 @@
         <w:t xml:space="preserve">Medidas de dispersão</w:t>
       </w:r>
     </w:p>
-    <w:bookmarkStart w:id="147" w:name="amplitude-de-um-set-de-dados"/>
+    <w:bookmarkStart w:id="147" w:name="amplitude-total"/>
     <w:p>
       <w:pPr>
         <w:pStyle w:val="Heading3"/>
@@ -26082,7 +26082,7 @@
         <w:tab/>
       </w:r>
       <w:r>
-        <w:t xml:space="preserve">Amplitude de um Set de dados</w:t>
+        <w:t xml:space="preserve">Amplitude Total</w:t>
       </w:r>
     </w:p>
     <w:p>
@@ -28337,8 +28337,974 @@
     </w:p>
     <w:bookmarkEnd w:id="150"/>
     <w:bookmarkEnd w:id="151"/>
+    <w:bookmarkStart w:id="152" w:name="resumo-com-todas-medidas-estatísticas"/>
+    <w:p>
+      <w:pPr>
+        <w:pStyle w:val="Heading2"/>
+      </w:pPr>
+      <w:r>
+        <w:rPr>
+          <w:rStyle w:val="SectionNumber"/>
+        </w:rPr>
+        <w:t xml:space="preserve">13.4</w:t>
+      </w:r>
+      <w:r>
+        <w:tab/>
+      </w:r>
+      <w:r>
+        <w:t xml:space="preserve">Resumo com todas medidas estatísticas</w:t>
+      </w:r>
+    </w:p>
+    <w:p>
+      <w:pPr>
+        <w:numPr>
+          <w:ilvl w:val="0"/>
+          <w:numId w:val="1167"/>
+        </w:numPr>
+        <w:pStyle w:val="Compact"/>
+      </w:pPr>
+      <w:r>
+        <w:t xml:space="preserve">A partir das funções e metodos de medidas de posição e dispersão, podemos obter de uma determinada tabela as principais medidas estatísticas.</w:t>
+      </w:r>
+      <w:r>
+        <w:br/>
+      </w:r>
+    </w:p>
+    <w:p>
+      <w:pPr>
+        <w:numPr>
+          <w:ilvl w:val="0"/>
+          <w:numId w:val="1167"/>
+        </w:numPr>
+        <w:pStyle w:val="Compact"/>
+      </w:pPr>
+      <w:r>
+        <w:t xml:space="preserve">Medidas de posição:</w:t>
+      </w:r>
+      <w:r>
+        <w:br/>
+      </w:r>
+    </w:p>
+    <w:p>
+      <w:pPr>
+        <w:numPr>
+          <w:ilvl w:val="1"/>
+          <w:numId w:val="1168"/>
+        </w:numPr>
+        <w:pStyle w:val="Compact"/>
+      </w:pPr>
+      <w:r>
+        <w:rPr>
+          <w:bCs/>
+          <w:b/>
+        </w:rPr>
+        <w:t xml:space="preserve">Média</w:t>
+      </w:r>
+      <w:r>
+        <w:br/>
+      </w:r>
+    </w:p>
+    <w:p>
+      <w:pPr>
+        <w:numPr>
+          <w:ilvl w:val="1"/>
+          <w:numId w:val="1168"/>
+        </w:numPr>
+        <w:pStyle w:val="Compact"/>
+      </w:pPr>
+      <w:r>
+        <w:rPr>
+          <w:bCs/>
+          <w:b/>
+        </w:rPr>
+        <w:t xml:space="preserve">Moda</w:t>
+      </w:r>
+      <w:r>
+        <w:br/>
+      </w:r>
+    </w:p>
+    <w:p>
+      <w:pPr>
+        <w:numPr>
+          <w:ilvl w:val="1"/>
+          <w:numId w:val="1168"/>
+        </w:numPr>
+        <w:pStyle w:val="Compact"/>
+      </w:pPr>
+      <w:r>
+        <w:rPr>
+          <w:bCs/>
+          <w:b/>
+        </w:rPr>
+        <w:t xml:space="preserve">Mediana</w:t>
+      </w:r>
+      <w:r>
+        <w:br/>
+      </w:r>
+    </w:p>
+    <w:p>
+      <w:pPr>
+        <w:numPr>
+          <w:ilvl w:val="0"/>
+          <w:numId w:val="1167"/>
+        </w:numPr>
+        <w:pStyle w:val="Compact"/>
+      </w:pPr>
+      <w:r>
+        <w:t xml:space="preserve">Medidas de dispersão:</w:t>
+      </w:r>
+      <w:r>
+        <w:br/>
+      </w:r>
+    </w:p>
+    <w:p>
+      <w:pPr>
+        <w:numPr>
+          <w:ilvl w:val="1"/>
+          <w:numId w:val="1169"/>
+        </w:numPr>
+        <w:pStyle w:val="Compact"/>
+      </w:pPr>
+      <w:r>
+        <w:rPr>
+          <w:bCs/>
+          <w:b/>
+        </w:rPr>
+        <w:t xml:space="preserve">Amplitude total</w:t>
+      </w:r>
+      <w:r>
+        <w:br/>
+      </w:r>
+    </w:p>
+    <w:p>
+      <w:pPr>
+        <w:numPr>
+          <w:ilvl w:val="1"/>
+          <w:numId w:val="1169"/>
+        </w:numPr>
+        <w:pStyle w:val="Compact"/>
+      </w:pPr>
+      <w:r>
+        <w:rPr>
+          <w:bCs/>
+          <w:b/>
+        </w:rPr>
+        <w:t xml:space="preserve">Variância</w:t>
+      </w:r>
+      <w:r>
+        <w:br/>
+      </w:r>
+    </w:p>
+    <w:p>
+      <w:pPr>
+        <w:numPr>
+          <w:ilvl w:val="1"/>
+          <w:numId w:val="1169"/>
+        </w:numPr>
+        <w:pStyle w:val="Compact"/>
+      </w:pPr>
+      <w:r>
+        <w:rPr>
+          <w:bCs/>
+          <w:b/>
+        </w:rPr>
+        <w:t xml:space="preserve">Desvio-padrão</w:t>
+      </w:r>
+      <w:r>
+        <w:br/>
+      </w:r>
+    </w:p>
+    <w:p>
+      <w:pPr>
+        <w:numPr>
+          <w:ilvl w:val="1"/>
+          <w:numId w:val="1169"/>
+        </w:numPr>
+        <w:pStyle w:val="Compact"/>
+      </w:pPr>
+      <w:r>
+        <w:rPr>
+          <w:bCs/>
+          <w:b/>
+        </w:rPr>
+        <w:t xml:space="preserve">Coeficiente de variação</w:t>
+      </w:r>
+      <w:r>
+        <w:br/>
+      </w:r>
+    </w:p>
+    <w:p>
+      <w:pPr>
+        <w:numPr>
+          <w:ilvl w:val="0"/>
+          <w:numId w:val="1167"/>
+        </w:numPr>
+        <w:pStyle w:val="Compact"/>
+      </w:pPr>
+      <w:r>
+        <w:t xml:space="preserve">Sintaxe:</w:t>
+      </w:r>
+      <w:r>
+        <w:br/>
+      </w:r>
+      <w:r>
+        <w:rPr>
+          <w:bCs/>
+          <w:b/>
+        </w:rPr>
+        <w:t xml:space="preserve">SELECT</w:t>
+      </w:r>
+      <w:r>
+        <w:br/>
+      </w:r>
+      <w:r>
+        <w:rPr>
+          <w:iCs/>
+          <w:i/>
+        </w:rPr>
+        <w:t xml:space="preserve">Coluna_1</w:t>
+      </w:r>
+      <w:r>
+        <w:t xml:space="preserve">,</w:t>
+      </w:r>
+      <w:r>
+        <w:br/>
+      </w:r>
+      <w:r>
+        <w:rPr>
+          <w:bCs/>
+          <w:b/>
+        </w:rPr>
+        <w:t xml:space="preserve">COUNT</w:t>
+      </w:r>
+      <w:r>
+        <w:t xml:space="preserve">(</w:t>
+      </w:r>
+      <w:r>
+        <w:rPr>
+          <w:iCs/>
+          <w:i/>
+        </w:rPr>
+        <w:t xml:space="preserve">Coluna_2</w:t>
+      </w:r>
+      <w:r>
+        <w:t xml:space="preserve">)</w:t>
+      </w:r>
+      <w:r>
+        <w:t xml:space="preserve"> </w:t>
+      </w:r>
+      <w:r>
+        <w:rPr>
+          <w:bCs/>
+          <w:b/>
+        </w:rPr>
+        <w:t xml:space="preserve">AS</w:t>
+      </w:r>
+      <w:r>
+        <w:t xml:space="preserve"> </w:t>
+      </w:r>
+      <w:r>
+        <w:t xml:space="preserve">“</w:t>
+      </w:r>
+      <w:r>
+        <w:t xml:space="preserve">QUANTIDADE</w:t>
+      </w:r>
+      <w:r>
+        <w:t xml:space="preserve">”</w:t>
+      </w:r>
+      <w:r>
+        <w:t xml:space="preserve">,</w:t>
+      </w:r>
+      <w:r>
+        <w:br/>
+      </w:r>
+      <w:r>
+        <w:rPr>
+          <w:bCs/>
+          <w:b/>
+        </w:rPr>
+        <w:t xml:space="preserve">ROUND</w:t>
+      </w:r>
+      <w:r>
+        <w:t xml:space="preserve">(</w:t>
+      </w:r>
+      <w:r>
+        <w:rPr>
+          <w:bCs/>
+          <w:b/>
+        </w:rPr>
+        <w:t xml:space="preserve">SUM</w:t>
+      </w:r>
+      <w:r>
+        <w:t xml:space="preserve">(</w:t>
+      </w:r>
+      <w:r>
+        <w:rPr>
+          <w:iCs/>
+          <w:i/>
+        </w:rPr>
+        <w:t xml:space="preserve">Coluna_2</w:t>
+      </w:r>
+      <w:r>
+        <w:t xml:space="preserve">),2)</w:t>
+      </w:r>
+      <w:r>
+        <w:t xml:space="preserve"> </w:t>
+      </w:r>
+      <w:r>
+        <w:rPr>
+          <w:bCs/>
+          <w:b/>
+        </w:rPr>
+        <w:t xml:space="preserve">AS</w:t>
+      </w:r>
+      <w:r>
+        <w:t xml:space="preserve"> </w:t>
+      </w:r>
+      <w:r>
+        <w:t xml:space="preserve">“</w:t>
+      </w:r>
+      <w:r>
+        <w:t xml:space="preserve">TOTAL</w:t>
+      </w:r>
+      <w:r>
+        <w:t xml:space="preserve">”</w:t>
+      </w:r>
+      <w:r>
+        <w:t xml:space="preserve">,</w:t>
+      </w:r>
+      <w:r>
+        <w:br/>
+      </w:r>
+      <w:r>
+        <w:rPr>
+          <w:bCs/>
+          <w:b/>
+        </w:rPr>
+        <w:t xml:space="preserve">ROUND</w:t>
+      </w:r>
+      <w:r>
+        <w:t xml:space="preserve">(</w:t>
+      </w:r>
+      <w:r>
+        <w:rPr>
+          <w:bCs/>
+          <w:b/>
+        </w:rPr>
+        <w:t xml:space="preserve">AVG</w:t>
+      </w:r>
+      <w:r>
+        <w:t xml:space="preserve">(</w:t>
+      </w:r>
+      <w:r>
+        <w:rPr>
+          <w:iCs/>
+          <w:i/>
+        </w:rPr>
+        <w:t xml:space="preserve">Coluna_2</w:t>
+      </w:r>
+      <w:r>
+        <w:t xml:space="preserve">),2)</w:t>
+      </w:r>
+      <w:r>
+        <w:t xml:space="preserve"> </w:t>
+      </w:r>
+      <w:r>
+        <w:rPr>
+          <w:bCs/>
+          <w:b/>
+        </w:rPr>
+        <w:t xml:space="preserve">AS</w:t>
+      </w:r>
+      <w:r>
+        <w:t xml:space="preserve"> </w:t>
+      </w:r>
+      <w:r>
+        <w:t xml:space="preserve">“</w:t>
+      </w:r>
+      <w:r>
+        <w:t xml:space="preserve">MEDIA</w:t>
+      </w:r>
+      <w:r>
+        <w:t xml:space="preserve">”</w:t>
+      </w:r>
+      <w:r>
+        <w:t xml:space="preserve">,</w:t>
+      </w:r>
+      <w:r>
+        <w:br/>
+      </w:r>
+      <w:r>
+        <w:rPr>
+          <w:bCs/>
+          <w:b/>
+        </w:rPr>
+        <w:t xml:space="preserve">ROUND</w:t>
+      </w:r>
+      <w:r>
+        <w:t xml:space="preserve">(</w:t>
+      </w:r>
+      <w:r>
+        <w:rPr>
+          <w:bCs/>
+          <w:b/>
+        </w:rPr>
+        <w:t xml:space="preserve">MEDIAN</w:t>
+      </w:r>
+      <w:r>
+        <w:t xml:space="preserve">(</w:t>
+      </w:r>
+      <w:r>
+        <w:rPr>
+          <w:iCs/>
+          <w:i/>
+        </w:rPr>
+        <w:t xml:space="preserve">Coluna_2</w:t>
+      </w:r>
+      <w:r>
+        <w:t xml:space="preserve">),2)</w:t>
+      </w:r>
+      <w:r>
+        <w:t xml:space="preserve"> </w:t>
+      </w:r>
+      <w:r>
+        <w:rPr>
+          <w:bCs/>
+          <w:b/>
+        </w:rPr>
+        <w:t xml:space="preserve">AS</w:t>
+      </w:r>
+      <w:r>
+        <w:t xml:space="preserve"> </w:t>
+      </w:r>
+      <w:r>
+        <w:t xml:space="preserve">“</w:t>
+      </w:r>
+      <w:r>
+        <w:t xml:space="preserve">MEDIANA</w:t>
+      </w:r>
+      <w:r>
+        <w:t xml:space="preserve">”</w:t>
+      </w:r>
+      <w:r>
+        <w:t xml:space="preserve">,</w:t>
+      </w:r>
+      <w:r>
+        <w:br/>
+      </w:r>
+      <w:r>
+        <w:rPr>
+          <w:bCs/>
+          <w:b/>
+        </w:rPr>
+        <w:t xml:space="preserve">MODE</w:t>
+      </w:r>
+      <w:r>
+        <w:t xml:space="preserve">()</w:t>
+      </w:r>
+      <w:r>
+        <w:t xml:space="preserve"> </w:t>
+      </w:r>
+      <w:r>
+        <w:rPr>
+          <w:bCs/>
+          <w:b/>
+        </w:rPr>
+        <w:t xml:space="preserve">WITHIN GROUP</w:t>
+      </w:r>
+      <w:r>
+        <w:t xml:space="preserve">(</w:t>
+      </w:r>
+      <w:r>
+        <w:rPr>
+          <w:bCs/>
+          <w:b/>
+        </w:rPr>
+        <w:t xml:space="preserve">ORDER BY</w:t>
+      </w:r>
+      <w:r>
+        <w:t xml:space="preserve"> </w:t>
+      </w:r>
+      <w:r>
+        <w:rPr>
+          <w:iCs/>
+          <w:i/>
+        </w:rPr>
+        <w:t xml:space="preserve">Coluna_2</w:t>
+      </w:r>
+      <w:r>
+        <w:t xml:space="preserve">)</w:t>
+      </w:r>
+      <w:r>
+        <w:t xml:space="preserve"> </w:t>
+      </w:r>
+      <w:r>
+        <w:rPr>
+          <w:bCs/>
+          <w:b/>
+        </w:rPr>
+        <w:t xml:space="preserve">AS</w:t>
+      </w:r>
+      <w:r>
+        <w:t xml:space="preserve"> </w:t>
+      </w:r>
+      <w:r>
+        <w:t xml:space="preserve">“</w:t>
+      </w:r>
+      <w:r>
+        <w:t xml:space="preserve">MODA</w:t>
+      </w:r>
+      <w:r>
+        <w:t xml:space="preserve">”</w:t>
+      </w:r>
+      <w:r>
+        <w:t xml:space="preserve">,</w:t>
+      </w:r>
+      <w:r>
+        <w:br/>
+      </w:r>
+      <w:r>
+        <w:rPr>
+          <w:bCs/>
+          <w:b/>
+        </w:rPr>
+        <w:t xml:space="preserve">MAX</w:t>
+      </w:r>
+      <w:r>
+        <w:t xml:space="preserve">(</w:t>
+      </w:r>
+      <w:r>
+        <w:rPr>
+          <w:iCs/>
+          <w:i/>
+        </w:rPr>
+        <w:t xml:space="preserve">Coluna_2</w:t>
+      </w:r>
+      <w:r>
+        <w:t xml:space="preserve">)</w:t>
+      </w:r>
+      <w:r>
+        <w:t xml:space="preserve"> </w:t>
+      </w:r>
+      <w:r>
+        <w:rPr>
+          <w:bCs/>
+          <w:b/>
+        </w:rPr>
+        <w:t xml:space="preserve">AS</w:t>
+      </w:r>
+      <w:r>
+        <w:t xml:space="preserve"> </w:t>
+      </w:r>
+      <w:r>
+        <w:t xml:space="preserve">“</w:t>
+      </w:r>
+      <w:r>
+        <w:t xml:space="preserve">MAXIMO</w:t>
+      </w:r>
+      <w:r>
+        <w:t xml:space="preserve">”</w:t>
+      </w:r>
+      <w:r>
+        <w:t xml:space="preserve">,</w:t>
+      </w:r>
+      <w:r>
+        <w:br/>
+      </w:r>
+      <w:r>
+        <w:rPr>
+          <w:bCs/>
+          <w:b/>
+        </w:rPr>
+        <w:t xml:space="preserve">MIN</w:t>
+      </w:r>
+      <w:r>
+        <w:t xml:space="preserve">(</w:t>
+      </w:r>
+      <w:r>
+        <w:rPr>
+          <w:iCs/>
+          <w:i/>
+        </w:rPr>
+        <w:t xml:space="preserve">Coluna_2</w:t>
+      </w:r>
+      <w:r>
+        <w:t xml:space="preserve">)</w:t>
+      </w:r>
+      <w:r>
+        <w:t xml:space="preserve"> </w:t>
+      </w:r>
+      <w:r>
+        <w:rPr>
+          <w:bCs/>
+          <w:b/>
+        </w:rPr>
+        <w:t xml:space="preserve">AS</w:t>
+      </w:r>
+      <w:r>
+        <w:t xml:space="preserve"> </w:t>
+      </w:r>
+      <w:r>
+        <w:t xml:space="preserve">“</w:t>
+      </w:r>
+      <w:r>
+        <w:t xml:space="preserve">MINIMO</w:t>
+      </w:r>
+      <w:r>
+        <w:t xml:space="preserve">”</w:t>
+      </w:r>
+      <w:r>
+        <w:t xml:space="preserve">,</w:t>
+      </w:r>
+      <w:r>
+        <w:br/>
+      </w:r>
+      <w:r>
+        <w:rPr>
+          <w:bCs/>
+          <w:b/>
+        </w:rPr>
+        <w:t xml:space="preserve">ROUND</w:t>
+      </w:r>
+      <w:r>
+        <w:t xml:space="preserve">((</w:t>
+      </w:r>
+      <w:r>
+        <w:rPr>
+          <w:bCs/>
+          <w:b/>
+        </w:rPr>
+        <w:t xml:space="preserve">MAX</w:t>
+      </w:r>
+      <w:r>
+        <w:t xml:space="preserve">(</w:t>
+      </w:r>
+      <w:r>
+        <w:rPr>
+          <w:iCs/>
+          <w:i/>
+        </w:rPr>
+        <w:t xml:space="preserve">Coluna_2</w:t>
+      </w:r>
+      <w:r>
+        <w:t xml:space="preserve">) -</w:t>
+      </w:r>
+      <w:r>
+        <w:t xml:space="preserve"> </w:t>
+      </w:r>
+      <w:r>
+        <w:rPr>
+          <w:bCs/>
+          <w:b/>
+        </w:rPr>
+        <w:t xml:space="preserve">MIN</w:t>
+      </w:r>
+      <w:r>
+        <w:t xml:space="preserve">(</w:t>
+      </w:r>
+      <w:r>
+        <w:rPr>
+          <w:iCs/>
+          <w:i/>
+        </w:rPr>
+        <w:t xml:space="preserve">Coluna_2</w:t>
+      </w:r>
+      <w:r>
+        <w:t xml:space="preserve">)),2)</w:t>
+      </w:r>
+      <w:r>
+        <w:t xml:space="preserve"> </w:t>
+      </w:r>
+      <w:r>
+        <w:rPr>
+          <w:bCs/>
+          <w:b/>
+        </w:rPr>
+        <w:t xml:space="preserve">AS</w:t>
+      </w:r>
+      <w:r>
+        <w:t xml:space="preserve"> </w:t>
+      </w:r>
+      <w:r>
+        <w:t xml:space="preserve">“</w:t>
+      </w:r>
+      <w:r>
+        <w:t xml:space="preserve">AMPLITUDE TOTAL</w:t>
+      </w:r>
+      <w:r>
+        <w:t xml:space="preserve">”</w:t>
+      </w:r>
+      <w:r>
+        <w:t xml:space="preserve">,</w:t>
+      </w:r>
+      <w:r>
+        <w:br/>
+      </w:r>
+      <w:r>
+        <w:rPr>
+          <w:bCs/>
+          <w:b/>
+        </w:rPr>
+        <w:t xml:space="preserve">ROUND</w:t>
+      </w:r>
+      <w:r>
+        <w:t xml:space="preserve">(</w:t>
+      </w:r>
+      <w:r>
+        <w:rPr>
+          <w:bCs/>
+          <w:b/>
+        </w:rPr>
+        <w:t xml:space="preserve">VAR_POP</w:t>
+      </w:r>
+      <w:r>
+        <w:t xml:space="preserve">(</w:t>
+      </w:r>
+      <w:r>
+        <w:rPr>
+          <w:iCs/>
+          <w:i/>
+        </w:rPr>
+        <w:t xml:space="preserve">Coluna_2</w:t>
+      </w:r>
+      <w:r>
+        <w:t xml:space="preserve">),2)</w:t>
+      </w:r>
+      <w:r>
+        <w:t xml:space="preserve"> </w:t>
+      </w:r>
+      <w:r>
+        <w:rPr>
+          <w:bCs/>
+          <w:b/>
+        </w:rPr>
+        <w:t xml:space="preserve">AS</w:t>
+      </w:r>
+      <w:r>
+        <w:t xml:space="preserve"> </w:t>
+      </w:r>
+      <w:r>
+        <w:t xml:space="preserve">“</w:t>
+      </w:r>
+      <w:r>
+        <w:t xml:space="preserve">VARIANCIA POP.</w:t>
+      </w:r>
+      <w:r>
+        <w:t xml:space="preserve">”</w:t>
+      </w:r>
+      <w:r>
+        <w:t xml:space="preserve">,</w:t>
+      </w:r>
+      <w:r>
+        <w:br/>
+      </w:r>
+      <w:r>
+        <w:rPr>
+          <w:bCs/>
+          <w:b/>
+        </w:rPr>
+        <w:t xml:space="preserve">ROUND</w:t>
+      </w:r>
+      <w:r>
+        <w:t xml:space="preserve">(</w:t>
+      </w:r>
+      <w:r>
+        <w:rPr>
+          <w:bCs/>
+          <w:b/>
+        </w:rPr>
+        <w:t xml:space="preserve">STDDEV_POP</w:t>
+      </w:r>
+      <w:r>
+        <w:t xml:space="preserve">(</w:t>
+      </w:r>
+      <w:r>
+        <w:rPr>
+          <w:iCs/>
+          <w:i/>
+        </w:rPr>
+        <w:t xml:space="preserve">Coluna_2</w:t>
+      </w:r>
+      <w:r>
+        <w:t xml:space="preserve">),2)</w:t>
+      </w:r>
+      <w:r>
+        <w:t xml:space="preserve"> </w:t>
+      </w:r>
+      <w:r>
+        <w:rPr>
+          <w:bCs/>
+          <w:b/>
+        </w:rPr>
+        <w:t xml:space="preserve">AS</w:t>
+      </w:r>
+      <w:r>
+        <w:t xml:space="preserve"> </w:t>
+      </w:r>
+      <w:r>
+        <w:t xml:space="preserve">“</w:t>
+      </w:r>
+      <w:r>
+        <w:t xml:space="preserve">DES_PADRAO POP.</w:t>
+      </w:r>
+      <w:r>
+        <w:t xml:space="preserve">”</w:t>
+      </w:r>
+      <w:r>
+        <w:t xml:space="preserve">,</w:t>
+      </w:r>
+      <w:r>
+        <w:br/>
+      </w:r>
+      <w:r>
+        <w:rPr>
+          <w:bCs/>
+          <w:b/>
+        </w:rPr>
+        <w:t xml:space="preserve">ROUND</w:t>
+      </w:r>
+      <w:r>
+        <w:t xml:space="preserve">(((</w:t>
+      </w:r>
+      <w:r>
+        <w:rPr>
+          <w:bCs/>
+          <w:b/>
+        </w:rPr>
+        <w:t xml:space="preserve">STDDEV_POP</w:t>
+      </w:r>
+      <w:r>
+        <w:t xml:space="preserve">(</w:t>
+      </w:r>
+      <w:r>
+        <w:rPr>
+          <w:iCs/>
+          <w:i/>
+        </w:rPr>
+        <w:t xml:space="preserve">Coluna_2</w:t>
+      </w:r>
+      <w:r>
+        <w:t xml:space="preserve">)/</w:t>
+      </w:r>
+      <w:r>
+        <w:rPr>
+          <w:bCs/>
+          <w:b/>
+        </w:rPr>
+        <w:t xml:space="preserve">AVG</w:t>
+      </w:r>
+      <w:r>
+        <w:t xml:space="preserve">(</w:t>
+      </w:r>
+      <w:r>
+        <w:rPr>
+          <w:iCs/>
+          <w:i/>
+        </w:rPr>
+        <w:t xml:space="preserve">Coluna_2</w:t>
+      </w:r>
+      <w:r>
+        <w:t xml:space="preserve">))*100),2)</w:t>
+      </w:r>
+      <w:r>
+        <w:t xml:space="preserve"> </w:t>
+      </w:r>
+      <w:r>
+        <w:rPr>
+          <w:bCs/>
+          <w:b/>
+        </w:rPr>
+        <w:t xml:space="preserve">AS</w:t>
+      </w:r>
+      <w:r>
+        <w:t xml:space="preserve"> </w:t>
+      </w:r>
+      <w:r>
+        <w:t xml:space="preserve">“</w:t>
+      </w:r>
+      <w:r>
+        <w:t xml:space="preserve">COEF_VAR</w:t>
+      </w:r>
+      <w:r>
+        <w:t xml:space="preserve">”</w:t>
+      </w:r>
+      <w:r>
+        <w:br/>
+      </w:r>
+      <w:r>
+        <w:rPr>
+          <w:bCs/>
+          <w:b/>
+        </w:rPr>
+        <w:t xml:space="preserve">FROM</w:t>
+      </w:r>
+      <w:r>
+        <w:t xml:space="preserve"> </w:t>
+      </w:r>
+      <w:r>
+        <w:rPr>
+          <w:iCs/>
+          <w:i/>
+        </w:rPr>
+        <w:t xml:space="preserve">tabela</w:t>
+      </w:r>
+      <w:r>
+        <w:br/>
+      </w:r>
+      <w:r>
+        <w:rPr>
+          <w:bCs/>
+          <w:b/>
+        </w:rPr>
+        <w:t xml:space="preserve">GROUP BY</w:t>
+      </w:r>
+      <w:r>
+        <w:t xml:space="preserve"> </w:t>
+      </w:r>
+      <w:r>
+        <w:t xml:space="preserve">1</w:t>
+      </w:r>
+      <w:r>
+        <w:br/>
+      </w:r>
+      <w:r>
+        <w:rPr>
+          <w:bCs/>
+          <w:b/>
+        </w:rPr>
+        <w:t xml:space="preserve">ORDER BY</w:t>
+      </w:r>
+      <w:r>
+        <w:t xml:space="preserve"> </w:t>
+      </w:r>
+      <w:r>
+        <w:t xml:space="preserve">12</w:t>
+      </w:r>
+      <w:r>
+        <w:t xml:space="preserve"> </w:t>
+      </w:r>
+      <w:r>
+        <w:rPr>
+          <w:bCs/>
+          <w:b/>
+        </w:rPr>
+        <w:t xml:space="preserve">DESC</w:t>
+      </w:r>
+      <w:r>
+        <w:t xml:space="preserve">;</w:t>
+      </w:r>
+      <w:r>
+        <w:br/>
+      </w:r>
+    </w:p>
+    <w:p>
+      <w:r>
+        <w:br w:type="page"/>
+      </w:r>
+    </w:p>
     <w:bookmarkEnd w:id="152"/>
-    <w:bookmarkStart w:id="157" w:name="observações"/>
+    <w:bookmarkEnd w:id="153"/>
+    <w:bookmarkStart w:id="154" w:name="X484930bf5f5ec742b90b4281281b3875b738b36"/>
     <w:p>
       <w:pPr>
         <w:pStyle w:val="Heading1"/>
@@ -28353,10 +29319,34 @@
         <w:tab/>
       </w:r>
       <w:r>
+        <w:t xml:space="preserve">Aula 133 - Exportar dados em formato colunar</w:t>
+      </w:r>
+    </w:p>
+    <w:p>
+      <w:r>
+        <w:br w:type="page"/>
+      </w:r>
+    </w:p>
+    <w:bookmarkEnd w:id="154"/>
+    <w:bookmarkStart w:id="159" w:name="observações"/>
+    <w:p>
+      <w:pPr>
+        <w:pStyle w:val="Heading1"/>
+      </w:pPr>
+      <w:r>
+        <w:rPr>
+          <w:rStyle w:val="SectionNumber"/>
+        </w:rPr>
+        <w:t xml:space="preserve">15</w:t>
+      </w:r>
+      <w:r>
+        <w:tab/>
+      </w:r>
+      <w:r>
         <w:t xml:space="preserve">Observações</w:t>
       </w:r>
     </w:p>
-    <w:bookmarkStart w:id="154" w:name="Xe905c48ead57695f6acee3458bfda7f5825cda5"/>
+    <w:bookmarkStart w:id="156" w:name="Xe905c48ead57695f6acee3458bfda7f5825cda5"/>
     <w:p>
       <w:pPr>
         <w:pStyle w:val="Heading2"/>
@@ -28365,7 +29355,7 @@
         <w:rPr>
           <w:rStyle w:val="SectionNumber"/>
         </w:rPr>
-        <w:t xml:space="preserve">14.1</w:t>
+        <w:t xml:space="preserve">15.1</w:t>
       </w:r>
       <w:r>
         <w:tab/>
@@ -28388,7 +29378,7 @@
       <w:pPr>
         <w:pStyle w:val="FirstParagraph"/>
       </w:pPr>
-      <w:hyperlink r:id="rId153">
+      <w:hyperlink r:id="rId155">
         <w:r>
           <w:rPr>
             <w:rStyle w:val="Hyperlink"/>
@@ -28400,8 +29390,8 @@
         <w:br/>
       </w:r>
     </w:p>
-    <w:bookmarkEnd w:id="154"/>
-    <w:bookmarkStart w:id="155" w:name="exportação-de-dados"/>
+    <w:bookmarkEnd w:id="156"/>
+    <w:bookmarkStart w:id="157" w:name="exportação-de-dados"/>
     <w:p>
       <w:pPr>
         <w:pStyle w:val="Heading2"/>
@@ -28410,7 +29400,7 @@
         <w:rPr>
           <w:rStyle w:val="SectionNumber"/>
         </w:rPr>
-        <w:t xml:space="preserve">14.2</w:t>
+        <w:t xml:space="preserve">15.2</w:t>
       </w:r>
       <w:r>
         <w:tab/>
@@ -28423,7 +29413,7 @@
       <w:pPr>
         <w:numPr>
           <w:ilvl w:val="0"/>
-          <w:numId w:val="1167"/>
+          <w:numId w:val="1170"/>
         </w:numPr>
         <w:pStyle w:val="Compact"/>
       </w:pPr>
@@ -28453,7 +29443,7 @@
       <w:pPr>
         <w:numPr>
           <w:ilvl w:val="0"/>
-          <w:numId w:val="1167"/>
+          <w:numId w:val="1170"/>
         </w:numPr>
         <w:pStyle w:val="Compact"/>
       </w:pPr>
@@ -28499,7 +29489,7 @@
       <w:pPr>
         <w:numPr>
           <w:ilvl w:val="0"/>
-          <w:numId w:val="1167"/>
+          <w:numId w:val="1170"/>
         </w:numPr>
         <w:pStyle w:val="Compact"/>
       </w:pPr>
@@ -28514,7 +29504,7 @@
       <w:pPr>
         <w:numPr>
           <w:ilvl w:val="1"/>
-          <w:numId w:val="1168"/>
+          <w:numId w:val="1171"/>
         </w:numPr>
         <w:pStyle w:val="Compact"/>
       </w:pPr>
@@ -28548,7 +29538,7 @@
       <w:pPr>
         <w:numPr>
           <w:ilvl w:val="1"/>
-          <w:numId w:val="1168"/>
+          <w:numId w:val="1171"/>
         </w:numPr>
         <w:pStyle w:val="Compact"/>
       </w:pPr>
@@ -28579,7 +29569,7 @@
       <w:pPr>
         <w:numPr>
           <w:ilvl w:val="1"/>
-          <w:numId w:val="1168"/>
+          <w:numId w:val="1171"/>
         </w:numPr>
         <w:pStyle w:val="Compact"/>
       </w:pPr>
@@ -28631,7 +29621,7 @@
       <w:pPr>
         <w:numPr>
           <w:ilvl w:val="1"/>
-          <w:numId w:val="1168"/>
+          <w:numId w:val="1171"/>
         </w:numPr>
         <w:pStyle w:val="Compact"/>
       </w:pPr>
@@ -28676,8 +29666,8 @@
         <w:br/>
       </w:r>
     </w:p>
-    <w:bookmarkEnd w:id="155"/>
-    <w:bookmarkStart w:id="156" w:name="Xa8bf588064960458c5d85f6667a5ef7152c8394"/>
+    <w:bookmarkEnd w:id="157"/>
+    <w:bookmarkStart w:id="158" w:name="Xa8bf588064960458c5d85f6667a5ef7152c8394"/>
     <w:p>
       <w:pPr>
         <w:pStyle w:val="Heading2"/>
@@ -28686,7 +29676,7 @@
         <w:rPr>
           <w:rStyle w:val="SectionNumber"/>
         </w:rPr>
-        <w:t xml:space="preserve">14.3</w:t>
+        <w:t xml:space="preserve">15.3</w:t>
       </w:r>
       <w:r>
         <w:tab/>
@@ -28699,7 +29689,7 @@
       <w:pPr>
         <w:numPr>
           <w:ilvl w:val="0"/>
-          <w:numId w:val="1169"/>
+          <w:numId w:val="1172"/>
         </w:numPr>
         <w:pStyle w:val="Compact"/>
       </w:pPr>
@@ -28714,7 +29704,7 @@
       <w:pPr>
         <w:numPr>
           <w:ilvl w:val="1"/>
-          <w:numId w:val="1170"/>
+          <w:numId w:val="1173"/>
         </w:numPr>
         <w:pStyle w:val="Compact"/>
       </w:pPr>
@@ -28729,7 +29719,7 @@
       <w:pPr>
         <w:numPr>
           <w:ilvl w:val="0"/>
-          <w:numId w:val="1169"/>
+          <w:numId w:val="1172"/>
         </w:numPr>
         <w:pStyle w:val="Compact"/>
       </w:pPr>
@@ -28744,7 +29734,7 @@
       <w:pPr>
         <w:numPr>
           <w:ilvl w:val="1"/>
-          <w:numId w:val="1171"/>
+          <w:numId w:val="1174"/>
         </w:numPr>
         <w:pStyle w:val="Compact"/>
       </w:pPr>
@@ -28758,59 +29748,59 @@
     <w:p>
       <w:r>
         <w:br w:type="page"/>
-      </w:r>
-    </w:p>
-    <w:bookmarkEnd w:id="156"/>
-    <w:bookmarkEnd w:id="157"/>
-    <w:bookmarkStart w:id="159" w:name="andamento-dos-estudos"/>
-    <w:p>
-      <w:pPr>
-        <w:pStyle w:val="Heading1"/>
-      </w:pPr>
-      <w:r>
-        <w:rPr>
-          <w:rStyle w:val="SectionNumber"/>
-        </w:rPr>
-        <w:t xml:space="preserve">15</w:t>
-      </w:r>
-      <w:r>
-        <w:tab/>
-      </w:r>
-      <w:r>
-        <w:t xml:space="preserve">Andamento dos Estudos</w:t>
-      </w:r>
-    </w:p>
-    <w:bookmarkStart w:id="158" w:name="assunto-em-andamento"/>
-    <w:p>
-      <w:pPr>
-        <w:pStyle w:val="Heading2"/>
-      </w:pPr>
-      <w:r>
-        <w:rPr>
-          <w:rStyle w:val="SectionNumber"/>
-        </w:rPr>
-        <w:t xml:space="preserve">15.1</w:t>
-      </w:r>
-      <w:r>
-        <w:tab/>
-      </w:r>
-      <w:r>
-        <w:t xml:space="preserve">Assunto em andamento</w:t>
-      </w:r>
-    </w:p>
-    <w:p>
-      <w:pPr>
-        <w:pStyle w:val="FirstParagraph"/>
-      </w:pPr>
-      <w:r>
-        <w:t xml:space="preserve">Atualmente estou estudando Módulo 30 - AULA 131.</w:t>
-      </w:r>
-      <w:r>
-        <w:br/>
       </w:r>
     </w:p>
     <w:bookmarkEnd w:id="158"/>
     <w:bookmarkEnd w:id="159"/>
+    <w:bookmarkStart w:id="161" w:name="andamento-dos-estudos"/>
+    <w:p>
+      <w:pPr>
+        <w:pStyle w:val="Heading1"/>
+      </w:pPr>
+      <w:r>
+        <w:rPr>
+          <w:rStyle w:val="SectionNumber"/>
+        </w:rPr>
+        <w:t xml:space="preserve">16</w:t>
+      </w:r>
+      <w:r>
+        <w:tab/>
+      </w:r>
+      <w:r>
+        <w:t xml:space="preserve">Andamento dos Estudos</w:t>
+      </w:r>
+    </w:p>
+    <w:bookmarkStart w:id="160" w:name="assunto-em-andamento"/>
+    <w:p>
+      <w:pPr>
+        <w:pStyle w:val="Heading2"/>
+      </w:pPr>
+      <w:r>
+        <w:rPr>
+          <w:rStyle w:val="SectionNumber"/>
+        </w:rPr>
+        <w:t xml:space="preserve">16.1</w:t>
+      </w:r>
+      <w:r>
+        <w:tab/>
+      </w:r>
+      <w:r>
+        <w:t xml:space="preserve">Assunto em andamento</w:t>
+      </w:r>
+    </w:p>
+    <w:p>
+      <w:pPr>
+        <w:pStyle w:val="FirstParagraph"/>
+      </w:pPr>
+      <w:r>
+        <w:t xml:space="preserve">Atualmente estou estudando Módulo 30 - AULA 133.</w:t>
+      </w:r>
+      <w:r>
+        <w:br/>
+      </w:r>
+    </w:p>
+    <w:bookmarkEnd w:id="160"/>
+    <w:bookmarkEnd w:id="161"/>
     <w:sectPr/>
   </w:body>
 </w:document>
@@ -30279,6 +31269,15 @@
     <w:abstractNumId w:val="991"/>
   </w:num>
   <w:num w:numId="1171">
+    <w:abstractNumId w:val="991"/>
+  </w:num>
+  <w:num w:numId="1172">
+    <w:abstractNumId w:val="991"/>
+  </w:num>
+  <w:num w:numId="1173">
+    <w:abstractNumId w:val="991"/>
+  </w:num>
+  <w:num w:numId="1174">
     <w:abstractNumId w:val="991"/>
   </w:num>
 </w:numbering>

</xml_diff>

<commit_message>
Export Data - Exportando dados sem privilégio de superusuário
</commit_message>
<xml_diff>
--- a/Readme.docx
+++ b/Readme.docx
@@ -49,7 +49,7 @@
         <w:pStyle w:val="Date"/>
       </w:pPr>
       <w:r>
-        <w:t xml:space="preserve">2022-10-18</w:t>
+        <w:t xml:space="preserve">2022-10-19</w:t>
       </w:r>
     </w:p>
     <w:sdt>
@@ -29304,7 +29304,7 @@
     </w:p>
     <w:bookmarkEnd w:id="152"/>
     <w:bookmarkEnd w:id="153"/>
-    <w:bookmarkStart w:id="154" w:name="X484930bf5f5ec742b90b4281281b3875b738b36"/>
+    <w:bookmarkStart w:id="157" w:name="X484930bf5f5ec742b90b4281281b3875b738b36"/>
     <w:p>
       <w:pPr>
         <w:pStyle w:val="Heading1"/>
@@ -29322,13 +29322,672 @@
         <w:t xml:space="preserve">Aula 133 - Exportar dados em formato colunar</w:t>
       </w:r>
     </w:p>
+    <w:bookmarkStart w:id="154" w:name="X91e07b47eec186d5fa83b5d195ebb081fdf05e3"/>
+    <w:p>
+      <w:pPr>
+        <w:pStyle w:val="Heading2"/>
+      </w:pPr>
+      <w:r>
+        <w:rPr>
+          <w:rStyle w:val="SectionNumber"/>
+        </w:rPr>
+        <w:t xml:space="preserve">14.1</w:t>
+      </w:r>
+      <w:r>
+        <w:tab/>
+      </w:r>
+      <w:r>
+        <w:t xml:space="preserve">Exportando dados com privilégio de superusuário</w:t>
+      </w:r>
+    </w:p>
+    <w:p>
+      <w:pPr>
+        <w:pStyle w:val="FirstParagraph"/>
+      </w:pPr>
+      <w:r>
+        <w:t xml:space="preserve">Comando</w:t>
+      </w:r>
+      <w:r>
+        <w:t xml:space="preserve"> </w:t>
+      </w:r>
+      <w:r>
+        <w:rPr>
+          <w:bCs/>
+          <w:b/>
+        </w:rPr>
+        <w:t xml:space="preserve">COPY</w:t>
+      </w:r>
+    </w:p>
+    <w:p>
+      <w:pPr>
+        <w:numPr>
+          <w:ilvl w:val="0"/>
+          <w:numId w:val="1170"/>
+        </w:numPr>
+        <w:pStyle w:val="Compact"/>
+      </w:pPr>
+      <w:r>
+        <w:t xml:space="preserve">Sintaxe:</w:t>
+      </w:r>
+      <w:r>
+        <w:br/>
+      </w:r>
+    </w:p>
+    <w:bookmarkEnd w:id="154"/>
+    <w:bookmarkStart w:id="155" w:name="Xfb96736dd10c7f829a4c3335990e2e504108036"/>
+    <w:p>
+      <w:pPr>
+        <w:pStyle w:val="Heading2"/>
+      </w:pPr>
+      <w:r>
+        <w:rPr>
+          <w:rStyle w:val="SectionNumber"/>
+        </w:rPr>
+        <w:t xml:space="preserve">14.2</w:t>
+      </w:r>
+      <w:r>
+        <w:tab/>
+      </w:r>
+      <w:r>
+        <w:t xml:space="preserve">Exportando dados sem privilégio de superusuário</w:t>
+      </w:r>
+    </w:p>
+    <w:p>
+      <w:pPr>
+        <w:numPr>
+          <w:ilvl w:val="0"/>
+          <w:numId w:val="1171"/>
+        </w:numPr>
+        <w:pStyle w:val="Compact"/>
+      </w:pPr>
+      <w:r>
+        <w:t xml:space="preserve">Ao contrario do comando</w:t>
+      </w:r>
+      <w:r>
+        <w:t xml:space="preserve"> </w:t>
+      </w:r>
+      <w:r>
+        <w:rPr>
+          <w:bCs/>
+          <w:b/>
+        </w:rPr>
+        <w:t xml:space="preserve">COPY</w:t>
+      </w:r>
+      <w:r>
+        <w:t xml:space="preserve">, o comando</w:t>
+      </w:r>
+      <w:r>
+        <w:t xml:space="preserve"> </w:t>
+      </w:r>
+      <w:r>
+        <w:rPr>
+          <w:bCs/>
+          <w:b/>
+        </w:rPr>
+        <w:t xml:space="preserve">\copy</w:t>
+      </w:r>
+      <w:r>
+        <w:t xml:space="preserve">, você só precisa ter privilégios suficientes em sua máquina local. Não requer privilégios de superusuário do</w:t>
+      </w:r>
+      <w:r>
+        <w:t xml:space="preserve"> </w:t>
+      </w:r>
+      <w:r>
+        <w:rPr>
+          <w:bCs/>
+          <w:b/>
+        </w:rPr>
+        <w:t xml:space="preserve">PostgreSQL</w:t>
+      </w:r>
+      <w:r>
+        <w:t xml:space="preserve">.</w:t>
+      </w:r>
+      <w:r>
+        <w:br/>
+      </w:r>
+    </w:p>
+    <w:p>
+      <w:pPr>
+        <w:numPr>
+          <w:ilvl w:val="0"/>
+          <w:numId w:val="1171"/>
+        </w:numPr>
+        <w:pStyle w:val="Compact"/>
+      </w:pPr>
+      <w:r>
+        <w:t xml:space="preserve">O comando</w:t>
+      </w:r>
+      <w:r>
+        <w:t xml:space="preserve"> </w:t>
+      </w:r>
+      <w:r>
+        <w:rPr>
+          <w:bCs/>
+          <w:b/>
+        </w:rPr>
+        <w:t xml:space="preserve">\copy</w:t>
+      </w:r>
+      <w:r>
+        <w:t xml:space="preserve"> </w:t>
+      </w:r>
+      <w:r>
+        <w:t xml:space="preserve">em vez de o servidor gravar o arquivo</w:t>
+      </w:r>
+      <w:r>
+        <w:t xml:space="preserve"> </w:t>
+      </w:r>
+      <w:r>
+        <w:rPr>
+          <w:iCs/>
+          <w:i/>
+        </w:rPr>
+        <w:t xml:space="preserve">CSV</w:t>
+      </w:r>
+      <w:r>
+        <w:t xml:space="preserve">, o</w:t>
+      </w:r>
+      <w:r>
+        <w:t xml:space="preserve"> </w:t>
+      </w:r>
+      <w:r>
+        <w:rPr>
+          <w:bCs/>
+          <w:b/>
+        </w:rPr>
+        <w:t xml:space="preserve">psql</w:t>
+      </w:r>
+      <w:r>
+        <w:t xml:space="preserve"> </w:t>
+      </w:r>
+      <w:r>
+        <w:t xml:space="preserve">grava o arquivo</w:t>
+      </w:r>
+      <w:r>
+        <w:t xml:space="preserve"> </w:t>
+      </w:r>
+      <w:r>
+        <w:rPr>
+          <w:iCs/>
+          <w:i/>
+        </w:rPr>
+        <w:t xml:space="preserve">CSV</w:t>
+      </w:r>
+      <w:r>
+        <w:t xml:space="preserve"> </w:t>
+      </w:r>
+      <w:r>
+        <w:t xml:space="preserve">e transfere os dados do servidor para o sistema de arquivos local.</w:t>
+      </w:r>
+      <w:r>
+        <w:br/>
+      </w:r>
+    </w:p>
+    <w:p>
+      <w:pPr>
+        <w:numPr>
+          <w:ilvl w:val="0"/>
+          <w:numId w:val="1171"/>
+        </w:numPr>
+        <w:pStyle w:val="Compact"/>
+      </w:pPr>
+      <w:r>
+        <w:t xml:space="preserve">O comando</w:t>
+      </w:r>
+      <w:r>
+        <w:t xml:space="preserve"> </w:t>
+      </w:r>
+      <w:r>
+        <w:rPr>
+          <w:bCs/>
+          <w:b/>
+        </w:rPr>
+        <w:t xml:space="preserve">\copy</w:t>
+      </w:r>
+      <w:r>
+        <w:t xml:space="preserve"> </w:t>
+      </w:r>
+      <w:r>
+        <w:t xml:space="preserve">é restrito de uso atraves de linha de comando, pelo terminal, no</w:t>
+      </w:r>
+      <w:r>
+        <w:t xml:space="preserve"> </w:t>
+      </w:r>
+      <w:r>
+        <w:rPr>
+          <w:bCs/>
+          <w:b/>
+        </w:rPr>
+        <w:t xml:space="preserve">psql</w:t>
+      </w:r>
+      <w:r>
+        <w:t xml:space="preserve">. Não funciona no</w:t>
+      </w:r>
+      <w:r>
+        <w:t xml:space="preserve"> </w:t>
+      </w:r>
+      <w:r>
+        <w:rPr>
+          <w:bCs/>
+          <w:b/>
+        </w:rPr>
+        <w:t xml:space="preserve">pgAdmin 4</w:t>
+      </w:r>
+      <w:r>
+        <w:t xml:space="preserve">.</w:t>
+      </w:r>
+      <w:r>
+        <w:br/>
+      </w:r>
+    </w:p>
+    <w:p>
+      <w:pPr>
+        <w:numPr>
+          <w:ilvl w:val="0"/>
+          <w:numId w:val="1171"/>
+        </w:numPr>
+        <w:pStyle w:val="Compact"/>
+      </w:pPr>
+      <w:r>
+        <w:t xml:space="preserve">Principais argumentos:</w:t>
+      </w:r>
+      <w:r>
+        <w:br/>
+      </w:r>
+    </w:p>
+    <w:p>
+      <w:pPr>
+        <w:numPr>
+          <w:ilvl w:val="1"/>
+          <w:numId w:val="1172"/>
+        </w:numPr>
+        <w:pStyle w:val="Compact"/>
+      </w:pPr>
+      <w:r>
+        <w:rPr>
+          <w:bCs/>
+          <w:b/>
+        </w:rPr>
+        <w:t xml:space="preserve">\copy</w:t>
+      </w:r>
+      <w:r>
+        <w:br/>
+      </w:r>
+      <w:r>
+        <w:t xml:space="preserve">É o principal comando que desencadeia o processo de exportação de dados. Copia os dados para um arquivo a ser exportado.</w:t>
+      </w:r>
+      <w:r>
+        <w:br/>
+      </w:r>
+    </w:p>
+    <w:p>
+      <w:pPr>
+        <w:numPr>
+          <w:ilvl w:val="1"/>
+          <w:numId w:val="1172"/>
+        </w:numPr>
+        <w:pStyle w:val="Compact"/>
+      </w:pPr>
+      <w:r>
+        <w:rPr>
+          <w:bCs/>
+          <w:b/>
+        </w:rPr>
+        <w:t xml:space="preserve">SELECT</w:t>
+      </w:r>
+      <w:r>
+        <w:br/>
+      </w:r>
+      <w:r>
+        <w:rPr>
+          <w:iCs/>
+          <w:i/>
+        </w:rPr>
+        <w:t xml:space="preserve">Projeção</w:t>
+      </w:r>
+      <w:r>
+        <w:t xml:space="preserve"> </w:t>
+      </w:r>
+      <w:r>
+        <w:t xml:space="preserve">da query (em formato tabela) que vai ser exportada.</w:t>
+      </w:r>
+      <w:r>
+        <w:br/>
+      </w:r>
+    </w:p>
+    <w:p>
+      <w:pPr>
+        <w:numPr>
+          <w:ilvl w:val="1"/>
+          <w:numId w:val="1172"/>
+        </w:numPr>
+        <w:pStyle w:val="Compact"/>
+      </w:pPr>
+      <w:r>
+        <w:rPr>
+          <w:bCs/>
+          <w:b/>
+        </w:rPr>
+        <w:t xml:space="preserve">TO</w:t>
+      </w:r>
+      <w:r>
+        <w:br/>
+      </w:r>
+      <w:r>
+        <w:t xml:space="preserve">Determina que é uma exportação de dados e não importação de dados (</w:t>
+      </w:r>
+      <w:r>
+        <w:rPr>
+          <w:bCs/>
+          <w:b/>
+        </w:rPr>
+        <w:t xml:space="preserve">FROM</w:t>
+      </w:r>
+      <w:r>
+        <w:t xml:space="preserve">).</w:t>
+      </w:r>
+      <w:r>
+        <w:br/>
+      </w:r>
+    </w:p>
+    <w:p>
+      <w:pPr>
+        <w:numPr>
+          <w:ilvl w:val="1"/>
+          <w:numId w:val="1172"/>
+        </w:numPr>
+        <w:pStyle w:val="Compact"/>
+      </w:pPr>
+      <w:r>
+        <w:rPr>
+          <w:iCs/>
+          <w:i/>
+        </w:rPr>
+        <w:t xml:space="preserve">caminho</w:t>
+      </w:r>
+      <w:r>
+        <w:br/>
+      </w:r>
+      <w:r>
+        <w:t xml:space="preserve">O caminho no sistema onde será gravado o arquivo de exportação, o nome que será dado ao arquivo e a extensão do arquivo.</w:t>
+      </w:r>
+      <w:r>
+        <w:br/>
+      </w:r>
+    </w:p>
+    <w:p>
+      <w:pPr>
+        <w:numPr>
+          <w:ilvl w:val="1"/>
+          <w:numId w:val="1172"/>
+        </w:numPr>
+        <w:pStyle w:val="Compact"/>
+      </w:pPr>
+      <w:r>
+        <w:rPr>
+          <w:bCs/>
+          <w:b/>
+        </w:rPr>
+        <w:t xml:space="preserve">CSV</w:t>
+      </w:r>
+      <w:r>
+        <w:t xml:space="preserve"> </w:t>
+      </w:r>
+      <w:r>
+        <w:t xml:space="preserve">[</w:t>
+      </w:r>
+      <w:r>
+        <w:rPr>
+          <w:bCs/>
+          <w:b/>
+        </w:rPr>
+        <w:t xml:space="preserve">HEARDER</w:t>
+      </w:r>
+      <w:r>
+        <w:t xml:space="preserve">]</w:t>
+      </w:r>
+      <w:r>
+        <w:br/>
+      </w:r>
+      <w:r>
+        <w:t xml:space="preserve">Define a extensão do arquivo a ser gravado e se tem, ou não, cabeçalho.</w:t>
+      </w:r>
+      <w:r>
+        <w:br/>
+      </w:r>
+    </w:p>
+    <w:p>
+      <w:pPr>
+        <w:numPr>
+          <w:ilvl w:val="0"/>
+          <w:numId w:val="1171"/>
+        </w:numPr>
+        <w:pStyle w:val="Compact"/>
+      </w:pPr>
+      <w:r>
+        <w:t xml:space="preserve">Sintaxe:</w:t>
+      </w:r>
+      <w:r>
+        <w:br/>
+      </w:r>
+      <w:r>
+        <w:rPr>
+          <w:bCs/>
+          <w:b/>
+        </w:rPr>
+        <w:t xml:space="preserve">\copy</w:t>
+      </w:r>
+      <w:r>
+        <w:t xml:space="preserve"> </w:t>
+      </w:r>
+      <w:r>
+        <w:t xml:space="preserve">(</w:t>
+      </w:r>
+      <w:r>
+        <w:rPr>
+          <w:bCs/>
+          <w:b/>
+        </w:rPr>
+        <w:t xml:space="preserve">SELECT</w:t>
+      </w:r>
+      <w:r>
+        <w:t xml:space="preserve"> </w:t>
+      </w:r>
+      <w:r>
+        <w:t xml:space="preserve">*</w:t>
+      </w:r>
+      <w:r>
+        <w:t xml:space="preserve"> </w:t>
+      </w:r>
+      <w:r>
+        <w:rPr>
+          <w:bCs/>
+          <w:b/>
+        </w:rPr>
+        <w:t xml:space="preserve">FROM</w:t>
+      </w:r>
+      <w:r>
+        <w:t xml:space="preserve"> </w:t>
+      </w:r>
+      <w:r>
+        <w:rPr>
+          <w:iCs/>
+          <w:i/>
+        </w:rPr>
+        <w:t xml:space="preserve">tabela</w:t>
+      </w:r>
+      <w:r>
+        <w:t xml:space="preserve">)</w:t>
+      </w:r>
+      <w:r>
+        <w:t xml:space="preserve"> </w:t>
+      </w:r>
+      <w:r>
+        <w:rPr>
+          <w:bCs/>
+          <w:b/>
+        </w:rPr>
+        <w:t xml:space="preserve">TO</w:t>
+      </w:r>
+      <w:r>
+        <w:br/>
+      </w:r>
+      <w:r>
+        <w:t xml:space="preserve">‘</w:t>
+      </w:r>
+      <w:r>
+        <w:t xml:space="preserve">C:/tmp/</w:t>
+      </w:r>
+      <w:r>
+        <w:rPr>
+          <w:iCs/>
+          <w:i/>
+        </w:rPr>
+        <w:t xml:space="preserve">nome_arquivo</w:t>
+      </w:r>
+      <w:r>
+        <w:t xml:space="preserve">.csv</w:t>
+      </w:r>
+      <w:r>
+        <w:t xml:space="preserve">’</w:t>
+      </w:r>
+      <w:r>
+        <w:br/>
+      </w:r>
+      <w:r>
+        <w:rPr>
+          <w:bCs/>
+          <w:b/>
+        </w:rPr>
+        <w:t xml:space="preserve">WITH</w:t>
+      </w:r>
+      <w:r>
+        <w:t xml:space="preserve"> </w:t>
+      </w:r>
+      <w:r>
+        <w:rPr>
+          <w:bCs/>
+          <w:b/>
+        </w:rPr>
+        <w:t xml:space="preserve">CSV</w:t>
+      </w:r>
+      <w:r>
+        <w:t xml:space="preserve"> </w:t>
+      </w:r>
+      <w:r>
+        <w:t xml:space="preserve">[</w:t>
+      </w:r>
+      <w:r>
+        <w:rPr>
+          <w:bCs/>
+          <w:b/>
+        </w:rPr>
+        <w:t xml:space="preserve">HEARDER</w:t>
+      </w:r>
+      <w:r>
+        <w:t xml:space="preserve">];</w:t>
+      </w:r>
+      <w:r>
+        <w:br/>
+      </w:r>
+    </w:p>
+    <w:p>
+      <w:pPr>
+        <w:numPr>
+          <w:ilvl w:val="0"/>
+          <w:numId w:val="1171"/>
+        </w:numPr>
+        <w:pStyle w:val="Compact"/>
+      </w:pPr>
+      <w:r>
+        <w:t xml:space="preserve">O comando</w:t>
+      </w:r>
+      <w:r>
+        <w:t xml:space="preserve"> </w:t>
+      </w:r>
+      <w:r>
+        <w:rPr>
+          <w:bCs/>
+          <w:b/>
+        </w:rPr>
+        <w:t xml:space="preserve">SELECT</w:t>
+      </w:r>
+      <w:r>
+        <w:t xml:space="preserve"> </w:t>
+      </w:r>
+      <w:r>
+        <w:t xml:space="preserve">pode ser uma</w:t>
+      </w:r>
+      <w:r>
+        <w:t xml:space="preserve"> </w:t>
+      </w:r>
+      <w:r>
+        <w:rPr>
+          <w:iCs/>
+          <w:i/>
+        </w:rPr>
+        <w:t xml:space="preserve">QUERY</w:t>
+      </w:r>
+      <w:r>
+        <w:t xml:space="preserve"> </w:t>
+      </w:r>
+      <w:r>
+        <w:t xml:space="preserve">mais elaborada.</w:t>
+      </w:r>
+      <w:r>
+        <w:br/>
+      </w:r>
+    </w:p>
+    <w:bookmarkEnd w:id="155"/>
+    <w:bookmarkStart w:id="156" w:name="pelo-pgadmin-4-manualmente"/>
+    <w:p>
+      <w:pPr>
+        <w:pStyle w:val="Heading2"/>
+      </w:pPr>
+      <w:r>
+        <w:rPr>
+          <w:rStyle w:val="SectionNumber"/>
+        </w:rPr>
+        <w:t xml:space="preserve">14.3</w:t>
+      </w:r>
+      <w:r>
+        <w:tab/>
+      </w:r>
+      <w:r>
+        <w:t xml:space="preserve">Pelo</w:t>
+      </w:r>
+      <w:r>
+        <w:t xml:space="preserve"> </w:t>
+      </w:r>
+      <w:r>
+        <w:rPr>
+          <w:bCs/>
+          <w:b/>
+        </w:rPr>
+        <w:t xml:space="preserve">pgAdmin 4</w:t>
+      </w:r>
+      <w:r>
+        <w:t xml:space="preserve"> </w:t>
+      </w:r>
+      <w:r>
+        <w:t xml:space="preserve">(manualmente)</w:t>
+      </w:r>
+    </w:p>
+    <w:p>
+      <w:pPr>
+        <w:pStyle w:val="FirstParagraph"/>
+      </w:pPr>
+      <w:r>
+        <w:t xml:space="preserve">[inserir imagens e explicação]</w:t>
+      </w:r>
+    </w:p>
     <w:p>
       <w:r>
         <w:br w:type="page"/>
       </w:r>
     </w:p>
-    <w:bookmarkEnd w:id="154"/>
-    <w:bookmarkStart w:id="159" w:name="observações"/>
+    <w:bookmarkEnd w:id="156"/>
+    <w:bookmarkEnd w:id="157"/>
+    <w:bookmarkStart w:id="162" w:name="observações"/>
     <w:p>
       <w:pPr>
         <w:pStyle w:val="Heading1"/>
@@ -29346,7 +30005,7 @@
         <w:t xml:space="preserve">Observações</w:t>
       </w:r>
     </w:p>
-    <w:bookmarkStart w:id="156" w:name="Xe905c48ead57695f6acee3458bfda7f5825cda5"/>
+    <w:bookmarkStart w:id="159" w:name="Xe905c48ead57695f6acee3458bfda7f5825cda5"/>
     <w:p>
       <w:pPr>
         <w:pStyle w:val="Heading2"/>
@@ -29378,7 +30037,7 @@
       <w:pPr>
         <w:pStyle w:val="FirstParagraph"/>
       </w:pPr>
-      <w:hyperlink r:id="rId155">
+      <w:hyperlink r:id="rId158">
         <w:r>
           <w:rPr>
             <w:rStyle w:val="Hyperlink"/>
@@ -29390,8 +30049,8 @@
         <w:br/>
       </w:r>
     </w:p>
-    <w:bookmarkEnd w:id="156"/>
-    <w:bookmarkStart w:id="157" w:name="exportação-de-dados"/>
+    <w:bookmarkEnd w:id="159"/>
+    <w:bookmarkStart w:id="160" w:name="exportação-de-dados"/>
     <w:p>
       <w:pPr>
         <w:pStyle w:val="Heading2"/>
@@ -29413,7 +30072,7 @@
       <w:pPr>
         <w:numPr>
           <w:ilvl w:val="0"/>
-          <w:numId w:val="1170"/>
+          <w:numId w:val="1173"/>
         </w:numPr>
         <w:pStyle w:val="Compact"/>
       </w:pPr>
@@ -29443,7 +30102,7 @@
       <w:pPr>
         <w:numPr>
           <w:ilvl w:val="0"/>
-          <w:numId w:val="1170"/>
+          <w:numId w:val="1173"/>
         </w:numPr>
         <w:pStyle w:val="Compact"/>
       </w:pPr>
@@ -29489,7 +30148,7 @@
       <w:pPr>
         <w:numPr>
           <w:ilvl w:val="0"/>
-          <w:numId w:val="1170"/>
+          <w:numId w:val="1173"/>
         </w:numPr>
         <w:pStyle w:val="Compact"/>
       </w:pPr>
@@ -29504,7 +30163,7 @@
       <w:pPr>
         <w:numPr>
           <w:ilvl w:val="1"/>
-          <w:numId w:val="1171"/>
+          <w:numId w:val="1174"/>
         </w:numPr>
         <w:pStyle w:val="Compact"/>
       </w:pPr>
@@ -29538,7 +30197,7 @@
       <w:pPr>
         <w:numPr>
           <w:ilvl w:val="1"/>
-          <w:numId w:val="1171"/>
+          <w:numId w:val="1174"/>
         </w:numPr>
         <w:pStyle w:val="Compact"/>
       </w:pPr>
@@ -29569,7 +30228,7 @@
       <w:pPr>
         <w:numPr>
           <w:ilvl w:val="1"/>
-          <w:numId w:val="1171"/>
+          <w:numId w:val="1174"/>
         </w:numPr>
         <w:pStyle w:val="Compact"/>
       </w:pPr>
@@ -29621,7 +30280,7 @@
       <w:pPr>
         <w:numPr>
           <w:ilvl w:val="1"/>
-          <w:numId w:val="1171"/>
+          <w:numId w:val="1174"/>
         </w:numPr>
         <w:pStyle w:val="Compact"/>
       </w:pPr>
@@ -29666,8 +30325,8 @@
         <w:br/>
       </w:r>
     </w:p>
-    <w:bookmarkEnd w:id="157"/>
-    <w:bookmarkStart w:id="158" w:name="Xa8bf588064960458c5d85f6667a5ef7152c8394"/>
+    <w:bookmarkEnd w:id="160"/>
+    <w:bookmarkStart w:id="161" w:name="Xa8bf588064960458c5d85f6667a5ef7152c8394"/>
     <w:p>
       <w:pPr>
         <w:pStyle w:val="Heading2"/>
@@ -29689,7 +30348,7 @@
       <w:pPr>
         <w:numPr>
           <w:ilvl w:val="0"/>
-          <w:numId w:val="1172"/>
+          <w:numId w:val="1175"/>
         </w:numPr>
         <w:pStyle w:val="Compact"/>
       </w:pPr>
@@ -29704,7 +30363,7 @@
       <w:pPr>
         <w:numPr>
           <w:ilvl w:val="1"/>
-          <w:numId w:val="1173"/>
+          <w:numId w:val="1176"/>
         </w:numPr>
         <w:pStyle w:val="Compact"/>
       </w:pPr>
@@ -29719,7 +30378,7 @@
       <w:pPr>
         <w:numPr>
           <w:ilvl w:val="0"/>
-          <w:numId w:val="1172"/>
+          <w:numId w:val="1175"/>
         </w:numPr>
         <w:pStyle w:val="Compact"/>
       </w:pPr>
@@ -29734,7 +30393,7 @@
       <w:pPr>
         <w:numPr>
           <w:ilvl w:val="1"/>
-          <w:numId w:val="1174"/>
+          <w:numId w:val="1177"/>
         </w:numPr>
         <w:pStyle w:val="Compact"/>
       </w:pPr>
@@ -29750,9 +30409,9 @@
         <w:br w:type="page"/>
       </w:r>
     </w:p>
-    <w:bookmarkEnd w:id="158"/>
-    <w:bookmarkEnd w:id="159"/>
-    <w:bookmarkStart w:id="161" w:name="andamento-dos-estudos"/>
+    <w:bookmarkEnd w:id="161"/>
+    <w:bookmarkEnd w:id="162"/>
+    <w:bookmarkStart w:id="164" w:name="andamento-dos-estudos"/>
     <w:p>
       <w:pPr>
         <w:pStyle w:val="Heading1"/>
@@ -29770,7 +30429,7 @@
         <w:t xml:space="preserve">Andamento dos Estudos</w:t>
       </w:r>
     </w:p>
-    <w:bookmarkStart w:id="160" w:name="assunto-em-andamento"/>
+    <w:bookmarkStart w:id="163" w:name="assunto-em-andamento"/>
     <w:p>
       <w:pPr>
         <w:pStyle w:val="Heading2"/>
@@ -29799,8 +30458,8 @@
         <w:br/>
       </w:r>
     </w:p>
-    <w:bookmarkEnd w:id="160"/>
-    <w:bookmarkEnd w:id="161"/>
+    <w:bookmarkEnd w:id="163"/>
+    <w:bookmarkEnd w:id="164"/>
     <w:sectPr/>
   </w:body>
 </w:document>
@@ -31278,6 +31937,15 @@
     <w:abstractNumId w:val="991"/>
   </w:num>
   <w:num w:numId="1174">
+    <w:abstractNumId w:val="991"/>
+  </w:num>
+  <w:num w:numId="1175">
+    <w:abstractNumId w:val="991"/>
+  </w:num>
+  <w:num w:numId="1176">
+    <w:abstractNumId w:val="991"/>
+  </w:num>
+  <w:num w:numId="1177">
     <w:abstractNumId w:val="991"/>
   </w:num>
 </w:numbering>

</xml_diff>

<commit_message>
Export Data - pgAdmin 4
</commit_message>
<xml_diff>
--- a/Readme.docx
+++ b/Readme.docx
@@ -49,7 +49,7 @@
         <w:pStyle w:val="Date"/>
       </w:pPr>
       <w:r>
-        <w:t xml:space="preserve">2022-10-19</w:t>
+        <w:t xml:space="preserve">2022-10-20</w:t>
       </w:r>
     </w:p>
     <w:sdt>
@@ -29304,7 +29304,7 @@
     </w:p>
     <w:bookmarkEnd w:id="152"/>
     <w:bookmarkEnd w:id="153"/>
-    <w:bookmarkStart w:id="157" w:name="X484930bf5f5ec742b90b4281281b3875b738b36"/>
+    <w:bookmarkStart w:id="169" w:name="X484930bf5f5ec742b90b4281281b3875b738b36"/>
     <w:p>
       <w:pPr>
         <w:pStyle w:val="Heading1"/>
@@ -29937,8 +29937,13 @@
         <w:br/>
       </w:r>
     </w:p>
+    <w:p>
+      <w:r>
+        <w:br w:type="page"/>
+      </w:r>
+    </w:p>
     <w:bookmarkEnd w:id="155"/>
-    <w:bookmarkStart w:id="156" w:name="pelo-pgadmin-4-manualmente"/>
+    <w:bookmarkStart w:id="168" w:name="pelo-pgadmin-4-manualmente"/>
     <w:p>
       <w:pPr>
         <w:pStyle w:val="Heading2"/>
@@ -29974,70 +29979,603 @@
     </w:p>
     <w:p>
       <w:pPr>
+        <w:numPr>
+          <w:ilvl w:val="0"/>
+          <w:numId w:val="1173"/>
+        </w:numPr>
+        <w:pStyle w:val="Compact"/>
+      </w:pPr>
+      <w:r>
+        <w:t xml:space="preserve">O</w:t>
+      </w:r>
+      <w:r>
+        <w:t xml:space="preserve"> </w:t>
+      </w:r>
+      <w:r>
+        <w:rPr>
+          <w:bCs/>
+          <w:b/>
+        </w:rPr>
+        <w:t xml:space="preserve">pgAdmin 4</w:t>
+      </w:r>
+      <w:r>
+        <w:t xml:space="preserve"> </w:t>
+      </w:r>
+      <w:r>
+        <w:t xml:space="preserve">tem um procedimento proprio para exportar dados.</w:t>
+      </w:r>
+      <w:r>
+        <w:br/>
+      </w:r>
+    </w:p>
+    <w:p>
+      <w:pPr>
+        <w:numPr>
+          <w:ilvl w:val="0"/>
+          <w:numId w:val="1173"/>
+        </w:numPr>
+        <w:pStyle w:val="Compact"/>
+      </w:pPr>
+      <w:r>
+        <w:t xml:space="preserve">Passo a passo:</w:t>
+      </w:r>
+      <w:r>
+        <w:br/>
+      </w:r>
+    </w:p>
+    <w:p>
+      <w:pPr>
+        <w:numPr>
+          <w:ilvl w:val="1"/>
+          <w:numId w:val="1174"/>
+        </w:numPr>
+        <w:pStyle w:val="Compact"/>
+      </w:pPr>
+      <w:r>
+        <w:t xml:space="preserve">Clickar com o botão direito sobre a tabela, na qual deseja exportar os dados.</w:t>
+      </w:r>
+    </w:p>
+    <w:p>
+      <w:pPr>
+        <w:numPr>
+          <w:ilvl w:val="1"/>
+          <w:numId w:val="1174"/>
+        </w:numPr>
+        <w:pStyle w:val="Compact"/>
+      </w:pPr>
+      <w:r>
+        <w:t xml:space="preserve">Selecionar a opção</w:t>
+      </w:r>
+      <w:r>
+        <w:t xml:space="preserve"> </w:t>
+      </w:r>
+      <w:r>
+        <w:t xml:space="preserve">“</w:t>
+      </w:r>
+      <w:r>
+        <w:t xml:space="preserve">Import/Export Data</w:t>
+      </w:r>
+      <w:r>
+        <w:t xml:space="preserve">”</w:t>
+      </w:r>
+      <w:r>
+        <w:t xml:space="preserve">.</w:t>
+      </w:r>
+      <w:r>
+        <w:br/>
+      </w:r>
+      <w:r>
+        <w:drawing>
+          <wp:inline>
+            <wp:extent cx="4984615" cy="3599999"/>
+            <wp:effectExtent b="0" l="0" r="0" t="0"/>
+            <wp:docPr descr="" title="" id="157" name="Picture"/>
+            <a:graphic>
+              <a:graphicData uri="http://schemas.openxmlformats.org/drawingml/2006/picture">
+                <pic:pic>
+                  <pic:nvPicPr>
+                    <pic:cNvPr descr="./Imagens/Export_data_1.png" id="158" name="Picture"/>
+                    <pic:cNvPicPr>
+                      <a:picLocks noChangeArrowheads="1" noChangeAspect="1"/>
+                    </pic:cNvPicPr>
+                  </pic:nvPicPr>
+                  <pic:blipFill>
+                    <a:blip r:embed="rId156"/>
+                    <a:stretch>
+                      <a:fillRect/>
+                    </a:stretch>
+                  </pic:blipFill>
+                  <pic:spPr bwMode="auto">
+                    <a:xfrm>
+                      <a:off x="0" y="0"/>
+                      <a:ext cx="4984615" cy="3599999"/>
+                    </a:xfrm>
+                    <a:prstGeom prst="rect">
+                      <a:avLst/>
+                    </a:prstGeom>
+                    <a:noFill/>
+                    <a:ln w="9525">
+                      <a:noFill/>
+                      <a:headEnd/>
+                      <a:tailEnd/>
+                    </a:ln>
+                  </pic:spPr>
+                </pic:pic>
+              </a:graphicData>
+            </a:graphic>
+          </wp:inline>
+        </w:drawing>
+      </w:r>
+      <w:r>
+        <w:br/>
+      </w:r>
+    </w:p>
+    <w:p>
+      <w:pPr>
+        <w:numPr>
+          <w:ilvl w:val="1"/>
+          <w:numId w:val="1174"/>
+        </w:numPr>
+        <w:pStyle w:val="Compact"/>
+      </w:pPr>
+      <w:r>
+        <w:t xml:space="preserve">Na janela</w:t>
+      </w:r>
+      <w:r>
+        <w:t xml:space="preserve"> </w:t>
+      </w:r>
+      <w:r>
+        <w:t xml:space="preserve">“</w:t>
+      </w:r>
+      <w:r>
+        <w:t xml:space="preserve">Import/Export Data</w:t>
+      </w:r>
+      <w:r>
+        <w:t xml:space="preserve">”</w:t>
+      </w:r>
+      <w:r>
+        <w:t xml:space="preserve">, na aba</w:t>
+      </w:r>
+      <w:r>
+        <w:t xml:space="preserve"> </w:t>
+      </w:r>
+      <w:r>
+        <w:t xml:space="preserve">“</w:t>
+      </w:r>
+      <w:r>
+        <w:t xml:space="preserve">General</w:t>
+      </w:r>
+      <w:r>
+        <w:t xml:space="preserve">”</w:t>
+      </w:r>
+      <w:r>
+        <w:t xml:space="preserve">, temos as opções:</w:t>
+      </w:r>
+      <w:r>
+        <w:br/>
+      </w:r>
+    </w:p>
+    <w:p>
+      <w:pPr>
+        <w:numPr>
+          <w:ilvl w:val="2"/>
+          <w:numId w:val="1175"/>
+        </w:numPr>
+        <w:pStyle w:val="Compact"/>
+      </w:pPr>
+      <w:r>
+        <w:rPr>
+          <w:bCs/>
+          <w:b/>
+        </w:rPr>
+        <w:t xml:space="preserve">Import</w:t>
+      </w:r>
+      <w:r>
+        <w:t xml:space="preserve"> </w:t>
+      </w:r>
+      <w:r>
+        <w:t xml:space="preserve">ou</w:t>
+      </w:r>
+      <w:r>
+        <w:t xml:space="preserve"> </w:t>
+      </w:r>
+      <w:r>
+        <w:rPr>
+          <w:bCs/>
+          <w:b/>
+        </w:rPr>
+        <w:t xml:space="preserve">Export</w:t>
+      </w:r>
+      <w:r>
+        <w:br/>
+      </w:r>
+      <w:r>
+        <w:t xml:space="preserve">Para importar ou exportar os dados.</w:t>
+      </w:r>
+      <w:r>
+        <w:br/>
+      </w:r>
+    </w:p>
+    <w:p>
+      <w:pPr>
+        <w:numPr>
+          <w:ilvl w:val="2"/>
+          <w:numId w:val="1175"/>
+        </w:numPr>
+        <w:pStyle w:val="Compact"/>
+      </w:pPr>
+      <w:r>
+        <w:rPr>
+          <w:bCs/>
+          <w:b/>
+        </w:rPr>
+        <w:t xml:space="preserve">Filename</w:t>
+      </w:r>
+      <w:r>
+        <w:br/>
+      </w:r>
+      <w:r>
+        <w:t xml:space="preserve">Para colocar o caminho onde será criado o arquivo e o nome do arquivo mais a extensão.</w:t>
+      </w:r>
+      <w:r>
+        <w:br/>
+      </w:r>
+    </w:p>
+    <w:p>
+      <w:pPr>
+        <w:numPr>
+          <w:ilvl w:val="2"/>
+          <w:numId w:val="1175"/>
+        </w:numPr>
+        <w:pStyle w:val="Compact"/>
+      </w:pPr>
+      <w:r>
+        <w:rPr>
+          <w:bCs/>
+          <w:b/>
+        </w:rPr>
+        <w:t xml:space="preserve">Format</w:t>
+      </w:r>
+      <w:r>
+        <w:br/>
+      </w:r>
+      <w:r>
+        <w:t xml:space="preserve">Para determinar a extensão que será salvo o arquivo.</w:t>
+      </w:r>
+      <w:r>
+        <w:br/>
+      </w:r>
+      <w:r>
+        <w:drawing>
+          <wp:inline>
+            <wp:extent cx="4566486" cy="3599999"/>
+            <wp:effectExtent b="0" l="0" r="0" t="0"/>
+            <wp:docPr descr="" title="" id="160" name="Picture"/>
+            <a:graphic>
+              <a:graphicData uri="http://schemas.openxmlformats.org/drawingml/2006/picture">
+                <pic:pic>
+                  <pic:nvPicPr>
+                    <pic:cNvPr descr="./Imagens/Export_data_2.png" id="161" name="Picture"/>
+                    <pic:cNvPicPr>
+                      <a:picLocks noChangeArrowheads="1" noChangeAspect="1"/>
+                    </pic:cNvPicPr>
+                  </pic:nvPicPr>
+                  <pic:blipFill>
+                    <a:blip r:embed="rId159"/>
+                    <a:stretch>
+                      <a:fillRect/>
+                    </a:stretch>
+                  </pic:blipFill>
+                  <pic:spPr bwMode="auto">
+                    <a:xfrm>
+                      <a:off x="0" y="0"/>
+                      <a:ext cx="4566486" cy="3599999"/>
+                    </a:xfrm>
+                    <a:prstGeom prst="rect">
+                      <a:avLst/>
+                    </a:prstGeom>
+                    <a:noFill/>
+                    <a:ln w="9525">
+                      <a:noFill/>
+                      <a:headEnd/>
+                      <a:tailEnd/>
+                    </a:ln>
+                  </pic:spPr>
+                </pic:pic>
+              </a:graphicData>
+            </a:graphic>
+          </wp:inline>
+        </w:drawing>
+      </w:r>
+      <w:r>
+        <w:br/>
+      </w:r>
+    </w:p>
+    <w:p>
+      <w:pPr>
+        <w:numPr>
+          <w:ilvl w:val="1"/>
+          <w:numId w:val="1174"/>
+        </w:numPr>
+        <w:pStyle w:val="Compact"/>
+      </w:pPr>
+      <w:r>
+        <w:t xml:space="preserve">Na janela</w:t>
+      </w:r>
+      <w:r>
+        <w:t xml:space="preserve"> </w:t>
+      </w:r>
+      <w:r>
+        <w:t xml:space="preserve">“</w:t>
+      </w:r>
+      <w:r>
+        <w:t xml:space="preserve">Import/Export Data</w:t>
+      </w:r>
+      <w:r>
+        <w:t xml:space="preserve">”</w:t>
+      </w:r>
+      <w:r>
+        <w:t xml:space="preserve">, na aba</w:t>
+      </w:r>
+      <w:r>
+        <w:t xml:space="preserve"> </w:t>
+      </w:r>
+      <w:r>
+        <w:t xml:space="preserve">“</w:t>
+      </w:r>
+      <w:r>
+        <w:t xml:space="preserve">Options</w:t>
+      </w:r>
+      <w:r>
+        <w:t xml:space="preserve">”</w:t>
+      </w:r>
+      <w:r>
+        <w:t xml:space="preserve">, temos as opções:</w:t>
+      </w:r>
+      <w:r>
+        <w:br/>
+      </w:r>
+    </w:p>
+    <w:p>
+      <w:pPr>
+        <w:numPr>
+          <w:ilvl w:val="2"/>
+          <w:numId w:val="1176"/>
+        </w:numPr>
+        <w:pStyle w:val="Compact"/>
+      </w:pPr>
+      <w:r>
+        <w:rPr>
+          <w:bCs/>
+          <w:b/>
+        </w:rPr>
+        <w:t xml:space="preserve">HEARDER</w:t>
+      </w:r>
+      <w:r>
+        <w:br/>
+      </w:r>
+      <w:r>
+        <w:t xml:space="preserve">Determinar se o arquivo tem, ou não, cabeçalho. </w:t>
+      </w:r>
+    </w:p>
+    <w:p>
+      <w:pPr>
+        <w:numPr>
+          <w:ilvl w:val="2"/>
+          <w:numId w:val="1176"/>
+        </w:numPr>
+        <w:pStyle w:val="Compact"/>
+      </w:pPr>
+      <w:r>
+        <w:rPr>
+          <w:bCs/>
+          <w:b/>
+        </w:rPr>
+        <w:t xml:space="preserve">DELIMITER</w:t>
+      </w:r>
+      <w:r>
+        <w:br/>
+      </w:r>
+      <w:r>
+        <w:t xml:space="preserve">Definir o tipo de delimitador entre as colunas dos dados.</w:t>
+      </w:r>
+      <w:r>
+        <w:br/>
+      </w:r>
+      <w:r>
+        <w:drawing>
+          <wp:inline>
+            <wp:extent cx="4566486" cy="3599999"/>
+            <wp:effectExtent b="0" l="0" r="0" t="0"/>
+            <wp:docPr descr="" title="" id="163" name="Picture"/>
+            <a:graphic>
+              <a:graphicData uri="http://schemas.openxmlformats.org/drawingml/2006/picture">
+                <pic:pic>
+                  <pic:nvPicPr>
+                    <pic:cNvPr descr="./Imagens/Export_data_3.png" id="164" name="Picture"/>
+                    <pic:cNvPicPr>
+                      <a:picLocks noChangeArrowheads="1" noChangeAspect="1"/>
+                    </pic:cNvPicPr>
+                  </pic:nvPicPr>
+                  <pic:blipFill>
+                    <a:blip r:embed="rId162"/>
+                    <a:stretch>
+                      <a:fillRect/>
+                    </a:stretch>
+                  </pic:blipFill>
+                  <pic:spPr bwMode="auto">
+                    <a:xfrm>
+                      <a:off x="0" y="0"/>
+                      <a:ext cx="4566486" cy="3599999"/>
+                    </a:xfrm>
+                    <a:prstGeom prst="rect">
+                      <a:avLst/>
+                    </a:prstGeom>
+                    <a:noFill/>
+                    <a:ln w="9525">
+                      <a:noFill/>
+                      <a:headEnd/>
+                      <a:tailEnd/>
+                    </a:ln>
+                  </pic:spPr>
+                </pic:pic>
+              </a:graphicData>
+            </a:graphic>
+          </wp:inline>
+        </w:drawing>
+      </w:r>
+      <w:r>
+        <w:br/>
+      </w:r>
+    </w:p>
+    <w:p>
+      <w:pPr>
+        <w:numPr>
+          <w:ilvl w:val="1"/>
+          <w:numId w:val="1174"/>
+        </w:numPr>
+        <w:pStyle w:val="Compact"/>
+      </w:pPr>
+      <w:r>
+        <w:t xml:space="preserve">Na janela</w:t>
+      </w:r>
+      <w:r>
+        <w:t xml:space="preserve"> </w:t>
+      </w:r>
+      <w:r>
+        <w:t xml:space="preserve">“</w:t>
+      </w:r>
+      <w:r>
+        <w:t xml:space="preserve">Import/Export Data</w:t>
+      </w:r>
+      <w:r>
+        <w:t xml:space="preserve">”</w:t>
+      </w:r>
+      <w:r>
+        <w:t xml:space="preserve">, na aba</w:t>
+      </w:r>
+      <w:r>
+        <w:t xml:space="preserve"> </w:t>
+      </w:r>
+      <w:r>
+        <w:t xml:space="preserve">“</w:t>
+      </w:r>
+      <w:r>
+        <w:t xml:space="preserve">Columns</w:t>
+      </w:r>
+      <w:r>
+        <w:t xml:space="preserve">”</w:t>
+      </w:r>
+      <w:r>
+        <w:t xml:space="preserve">, podemos definir quais colunas da tabela serão passadas para o arquivo de exportação, caso necessário escolher.</w:t>
+      </w:r>
+      <w:r>
+        <w:br/>
+      </w:r>
+      <w:r>
+        <w:drawing>
+          <wp:inline>
+            <wp:extent cx="4566486" cy="3599999"/>
+            <wp:effectExtent b="0" l="0" r="0" t="0"/>
+            <wp:docPr descr="" title="" id="166" name="Picture"/>
+            <a:graphic>
+              <a:graphicData uri="http://schemas.openxmlformats.org/drawingml/2006/picture">
+                <pic:pic>
+                  <pic:nvPicPr>
+                    <pic:cNvPr descr="./Imagens/Export_data_4.png" id="167" name="Picture"/>
+                    <pic:cNvPicPr>
+                      <a:picLocks noChangeArrowheads="1" noChangeAspect="1"/>
+                    </pic:cNvPicPr>
+                  </pic:nvPicPr>
+                  <pic:blipFill>
+                    <a:blip r:embed="rId165"/>
+                    <a:stretch>
+                      <a:fillRect/>
+                    </a:stretch>
+                  </pic:blipFill>
+                  <pic:spPr bwMode="auto">
+                    <a:xfrm>
+                      <a:off x="0" y="0"/>
+                      <a:ext cx="4566486" cy="3599999"/>
+                    </a:xfrm>
+                    <a:prstGeom prst="rect">
+                      <a:avLst/>
+                    </a:prstGeom>
+                    <a:noFill/>
+                    <a:ln w="9525">
+                      <a:noFill/>
+                      <a:headEnd/>
+                      <a:tailEnd/>
+                    </a:ln>
+                  </pic:spPr>
+                </pic:pic>
+              </a:graphicData>
+            </a:graphic>
+          </wp:inline>
+        </w:drawing>
+      </w:r>
+      <w:r>
+        <w:br/>
+      </w:r>
+    </w:p>
+    <w:p>
+      <w:r>
+        <w:br w:type="page"/>
+      </w:r>
+    </w:p>
+    <w:bookmarkEnd w:id="168"/>
+    <w:bookmarkEnd w:id="169"/>
+    <w:bookmarkStart w:id="174" w:name="observações"/>
+    <w:p>
+      <w:pPr>
+        <w:pStyle w:val="Heading1"/>
+      </w:pPr>
+      <w:r>
+        <w:rPr>
+          <w:rStyle w:val="SectionNumber"/>
+        </w:rPr>
+        <w:t xml:space="preserve">15</w:t>
+      </w:r>
+      <w:r>
+        <w:tab/>
+      </w:r>
+      <w:r>
+        <w:t xml:space="preserve">Observações</w:t>
+      </w:r>
+    </w:p>
+    <w:bookmarkStart w:id="171" w:name="Xe905c48ead57695f6acee3458bfda7f5825cda5"/>
+    <w:p>
+      <w:pPr>
+        <w:pStyle w:val="Heading2"/>
+      </w:pPr>
+      <w:r>
+        <w:rPr>
+          <w:rStyle w:val="SectionNumber"/>
+        </w:rPr>
+        <w:t xml:space="preserve">15.1</w:t>
+      </w:r>
+      <w:r>
+        <w:tab/>
+      </w:r>
+      <w:r>
+        <w:t xml:space="preserve">Wiki para pesquisar funcionalidades do</w:t>
+      </w:r>
+      <w:r>
+        <w:t xml:space="preserve"> </w:t>
+      </w:r>
+      <w:r>
+        <w:rPr>
+          <w:bCs/>
+          <w:b/>
+        </w:rPr>
+        <w:t xml:space="preserve">PostgreSQL</w:t>
+      </w:r>
+    </w:p>
+    <w:p>
+      <w:pPr>
         <w:pStyle w:val="FirstParagraph"/>
       </w:pPr>
-      <w:r>
-        <w:t xml:space="preserve">[inserir imagens e explicação]</w:t>
-      </w:r>
-    </w:p>
-    <w:p>
-      <w:r>
-        <w:br w:type="page"/>
-      </w:r>
-    </w:p>
-    <w:bookmarkEnd w:id="156"/>
-    <w:bookmarkEnd w:id="157"/>
-    <w:bookmarkStart w:id="162" w:name="observações"/>
-    <w:p>
-      <w:pPr>
-        <w:pStyle w:val="Heading1"/>
-      </w:pPr>
-      <w:r>
-        <w:rPr>
-          <w:rStyle w:val="SectionNumber"/>
-        </w:rPr>
-        <w:t xml:space="preserve">15</w:t>
-      </w:r>
-      <w:r>
-        <w:tab/>
-      </w:r>
-      <w:r>
-        <w:t xml:space="preserve">Observações</w:t>
-      </w:r>
-    </w:p>
-    <w:bookmarkStart w:id="159" w:name="Xe905c48ead57695f6acee3458bfda7f5825cda5"/>
-    <w:p>
-      <w:pPr>
-        <w:pStyle w:val="Heading2"/>
-      </w:pPr>
-      <w:r>
-        <w:rPr>
-          <w:rStyle w:val="SectionNumber"/>
-        </w:rPr>
-        <w:t xml:space="preserve">15.1</w:t>
-      </w:r>
-      <w:r>
-        <w:tab/>
-      </w:r>
-      <w:r>
-        <w:t xml:space="preserve">Wiki para pesquisar funcionalidades do</w:t>
-      </w:r>
-      <w:r>
-        <w:t xml:space="preserve"> </w:t>
-      </w:r>
-      <w:r>
-        <w:rPr>
-          <w:bCs/>
-          <w:b/>
-        </w:rPr>
-        <w:t xml:space="preserve">PostgreSQL</w:t>
-      </w:r>
-    </w:p>
-    <w:p>
-      <w:pPr>
-        <w:pStyle w:val="FirstParagraph"/>
-      </w:pPr>
-      <w:hyperlink r:id="rId158">
+      <w:hyperlink r:id="rId170">
         <w:r>
           <w:rPr>
             <w:rStyle w:val="Hyperlink"/>
@@ -30049,8 +30587,8 @@
         <w:br/>
       </w:r>
     </w:p>
-    <w:bookmarkEnd w:id="159"/>
-    <w:bookmarkStart w:id="160" w:name="exportação-de-dados"/>
+    <w:bookmarkEnd w:id="171"/>
+    <w:bookmarkStart w:id="172" w:name="exportação-de-dados"/>
     <w:p>
       <w:pPr>
         <w:pStyle w:val="Heading2"/>
@@ -30072,7 +30610,7 @@
       <w:pPr>
         <w:numPr>
           <w:ilvl w:val="0"/>
-          <w:numId w:val="1173"/>
+          <w:numId w:val="1177"/>
         </w:numPr>
         <w:pStyle w:val="Compact"/>
       </w:pPr>
@@ -30102,7 +30640,7 @@
       <w:pPr>
         <w:numPr>
           <w:ilvl w:val="0"/>
-          <w:numId w:val="1173"/>
+          <w:numId w:val="1177"/>
         </w:numPr>
         <w:pStyle w:val="Compact"/>
       </w:pPr>
@@ -30148,7 +30686,7 @@
       <w:pPr>
         <w:numPr>
           <w:ilvl w:val="0"/>
-          <w:numId w:val="1173"/>
+          <w:numId w:val="1177"/>
         </w:numPr>
         <w:pStyle w:val="Compact"/>
       </w:pPr>
@@ -30163,7 +30701,7 @@
       <w:pPr>
         <w:numPr>
           <w:ilvl w:val="1"/>
-          <w:numId w:val="1174"/>
+          <w:numId w:val="1178"/>
         </w:numPr>
         <w:pStyle w:val="Compact"/>
       </w:pPr>
@@ -30197,7 +30735,7 @@
       <w:pPr>
         <w:numPr>
           <w:ilvl w:val="1"/>
-          <w:numId w:val="1174"/>
+          <w:numId w:val="1178"/>
         </w:numPr>
         <w:pStyle w:val="Compact"/>
       </w:pPr>
@@ -30228,7 +30766,7 @@
       <w:pPr>
         <w:numPr>
           <w:ilvl w:val="1"/>
-          <w:numId w:val="1174"/>
+          <w:numId w:val="1178"/>
         </w:numPr>
         <w:pStyle w:val="Compact"/>
       </w:pPr>
@@ -30280,7 +30818,7 @@
       <w:pPr>
         <w:numPr>
           <w:ilvl w:val="1"/>
-          <w:numId w:val="1174"/>
+          <w:numId w:val="1178"/>
         </w:numPr>
         <w:pStyle w:val="Compact"/>
       </w:pPr>
@@ -30325,8 +30863,8 @@
         <w:br/>
       </w:r>
     </w:p>
-    <w:bookmarkEnd w:id="160"/>
-    <w:bookmarkStart w:id="161" w:name="Xa8bf588064960458c5d85f6667a5ef7152c8394"/>
+    <w:bookmarkEnd w:id="172"/>
+    <w:bookmarkStart w:id="173" w:name="Xa8bf588064960458c5d85f6667a5ef7152c8394"/>
     <w:p>
       <w:pPr>
         <w:pStyle w:val="Heading2"/>
@@ -30348,7 +30886,7 @@
       <w:pPr>
         <w:numPr>
           <w:ilvl w:val="0"/>
-          <w:numId w:val="1175"/>
+          <w:numId w:val="1179"/>
         </w:numPr>
         <w:pStyle w:val="Compact"/>
       </w:pPr>
@@ -30363,7 +30901,7 @@
       <w:pPr>
         <w:numPr>
           <w:ilvl w:val="1"/>
-          <w:numId w:val="1176"/>
+          <w:numId w:val="1180"/>
         </w:numPr>
         <w:pStyle w:val="Compact"/>
       </w:pPr>
@@ -30378,7 +30916,7 @@
       <w:pPr>
         <w:numPr>
           <w:ilvl w:val="0"/>
-          <w:numId w:val="1175"/>
+          <w:numId w:val="1179"/>
         </w:numPr>
         <w:pStyle w:val="Compact"/>
       </w:pPr>
@@ -30393,7 +30931,7 @@
       <w:pPr>
         <w:numPr>
           <w:ilvl w:val="1"/>
-          <w:numId w:val="1177"/>
+          <w:numId w:val="1181"/>
         </w:numPr>
         <w:pStyle w:val="Compact"/>
       </w:pPr>
@@ -30409,9 +30947,9 @@
         <w:br w:type="page"/>
       </w:r>
     </w:p>
-    <w:bookmarkEnd w:id="161"/>
-    <w:bookmarkEnd w:id="162"/>
-    <w:bookmarkStart w:id="164" w:name="andamento-dos-estudos"/>
+    <w:bookmarkEnd w:id="173"/>
+    <w:bookmarkEnd w:id="174"/>
+    <w:bookmarkStart w:id="176" w:name="andamento-dos-estudos"/>
     <w:p>
       <w:pPr>
         <w:pStyle w:val="Heading1"/>
@@ -30429,7 +30967,7 @@
         <w:t xml:space="preserve">Andamento dos Estudos</w:t>
       </w:r>
     </w:p>
-    <w:bookmarkStart w:id="163" w:name="assunto-em-andamento"/>
+    <w:bookmarkStart w:id="175" w:name="assunto-em-andamento"/>
     <w:p>
       <w:pPr>
         <w:pStyle w:val="Heading2"/>
@@ -30458,8 +30996,8 @@
         <w:br/>
       </w:r>
     </w:p>
-    <w:bookmarkEnd w:id="163"/>
-    <w:bookmarkEnd w:id="164"/>
+    <w:bookmarkEnd w:id="175"/>
+    <w:bookmarkEnd w:id="176"/>
     <w:sectPr/>
   </w:body>
 </w:document>
@@ -31946,6 +32484,18 @@
     <w:abstractNumId w:val="991"/>
   </w:num>
   <w:num w:numId="1177">
+    <w:abstractNumId w:val="991"/>
+  </w:num>
+  <w:num w:numId="1178">
+    <w:abstractNumId w:val="991"/>
+  </w:num>
+  <w:num w:numId="1179">
+    <w:abstractNumId w:val="991"/>
+  </w:num>
+  <w:num w:numId="1180">
+    <w:abstractNumId w:val="991"/>
+  </w:num>
+  <w:num w:numId="1181">
     <w:abstractNumId w:val="991"/>
   </w:num>
 </w:numbering>

</xml_diff>

<commit_message>
Export Data - Exportando dados com privilégio de superusuário
</commit_message>
<xml_diff>
--- a/Readme.docx
+++ b/Readme.docx
@@ -49,7 +49,7 @@
         <w:pStyle w:val="Date"/>
       </w:pPr>
       <w:r>
-        <w:t xml:space="preserve">2022-10-20</w:t>
+        <w:t xml:space="preserve">2022-10-21</w:t>
       </w:r>
     </w:p>
     <w:sdt>
@@ -29304,7 +29304,7 @@
     </w:p>
     <w:bookmarkEnd w:id="152"/>
     <w:bookmarkEnd w:id="153"/>
-    <w:bookmarkStart w:id="169" w:name="X484930bf5f5ec742b90b4281281b3875b738b36"/>
+    <w:bookmarkStart w:id="170" w:name="X484930bf5f5ec742b90b4281281b3875b738b36"/>
     <w:p>
       <w:pPr>
         <w:pStyle w:val="Heading1"/>
@@ -29322,7 +29322,7 @@
         <w:t xml:space="preserve">Aula 133 - Exportar dados em formato colunar</w:t>
       </w:r>
     </w:p>
-    <w:bookmarkStart w:id="154" w:name="X91e07b47eec186d5fa83b5d195ebb081fdf05e3"/>
+    <w:bookmarkStart w:id="154" w:name="preparar-os-dados-no-formato-colunar"/>
     <w:p>
       <w:pPr>
         <w:pStyle w:val="Heading2"/>
@@ -29337,25 +29337,7 @@
         <w:tab/>
       </w:r>
       <w:r>
-        <w:t xml:space="preserve">Exportando dados com privilégio de superusuário</w:t>
-      </w:r>
-    </w:p>
-    <w:p>
-      <w:pPr>
-        <w:pStyle w:val="FirstParagraph"/>
-      </w:pPr>
-      <w:r>
-        <w:t xml:space="preserve">Comando</w:t>
-      </w:r>
-      <w:r>
-        <w:t xml:space="preserve"> </w:t>
-      </w:r>
-      <w:r>
-        <w:rPr>
-          <w:bCs/>
-          <w:b/>
-        </w:rPr>
-        <w:t xml:space="preserve">COPY</w:t>
+        <w:t xml:space="preserve">Preparar os dados no formato colunar</w:t>
       </w:r>
     </w:p>
     <w:p>
@@ -29364,7 +29346,160 @@
           <w:ilvl w:val="0"/>
           <w:numId w:val="1170"/>
         </w:numPr>
-        <w:pStyle w:val="Compact"/>
+      </w:pPr>
+      <w:r>
+        <w:t xml:space="preserve">Antes de exportar os dados, é necessario preparar os dados de interesse - projetar (</w:t>
+      </w:r>
+      <w:r>
+        <w:rPr>
+          <w:bCs/>
+          <w:b/>
+        </w:rPr>
+        <w:t xml:space="preserve">SELECT</w:t>
+      </w:r>
+      <w:r>
+        <w:t xml:space="preserve">), selecionar (</w:t>
+      </w:r>
+      <w:r>
+        <w:rPr>
+          <w:bCs/>
+          <w:b/>
+        </w:rPr>
+        <w:t xml:space="preserve">WHERE</w:t>
+      </w:r>
+      <w:r>
+        <w:t xml:space="preserve">) e juntar (</w:t>
+      </w:r>
+      <w:r>
+        <w:rPr>
+          <w:bCs/>
+          <w:b/>
+        </w:rPr>
+        <w:t xml:space="preserve">JOIN</w:t>
+      </w:r>
+      <w:r>
+        <w:t xml:space="preserve">) - no formato de uma única tabela (formato colunar), através de uma query transformada em tabela.</w:t>
+      </w:r>
+      <w:r>
+        <w:br/>
+      </w:r>
+    </w:p>
+    <w:p>
+      <w:pPr>
+        <w:numPr>
+          <w:ilvl w:val="0"/>
+          <w:numId w:val="1170"/>
+        </w:numPr>
+      </w:pPr>
+      <w:r>
+        <w:t xml:space="preserve">Para criar uma tabela a partir de uma query, com o comando</w:t>
+      </w:r>
+      <w:r>
+        <w:t xml:space="preserve"> </w:t>
+      </w:r>
+      <w:r>
+        <w:rPr>
+          <w:bCs/>
+          <w:b/>
+        </w:rPr>
+        <w:t xml:space="preserve">CREATE TABLE</w:t>
+      </w:r>
+      <w:r>
+        <w:t xml:space="preserve">, após no nome da nova tabela, o comando</w:t>
+      </w:r>
+      <w:r>
+        <w:t xml:space="preserve"> </w:t>
+      </w:r>
+      <w:r>
+        <w:rPr>
+          <w:bCs/>
+          <w:b/>
+        </w:rPr>
+        <w:t xml:space="preserve">AS</w:t>
+      </w:r>
+      <w:r>
+        <w:t xml:space="preserve"> </w:t>
+      </w:r>
+      <w:r>
+        <w:t xml:space="preserve">acompanhado da query (</w:t>
+      </w:r>
+      <w:r>
+        <w:rPr>
+          <w:bCs/>
+          <w:b/>
+        </w:rPr>
+        <w:t xml:space="preserve">SELECT</w:t>
+      </w:r>
+      <w:r>
+        <w:t xml:space="preserve">) cria essa tabela formada a partir de uma query.</w:t>
+      </w:r>
+      <w:r>
+        <w:br/>
+      </w:r>
+    </w:p>
+    <w:p>
+      <w:pPr>
+        <w:numPr>
+          <w:ilvl w:val="0"/>
+          <w:numId w:val="1170"/>
+        </w:numPr>
+      </w:pPr>
+      <w:r>
+        <w:t xml:space="preserve">Uma precaução por segurança, é testar a query antes de usar dentro do</w:t>
+      </w:r>
+      <w:r>
+        <w:t xml:space="preserve"> </w:t>
+      </w:r>
+      <w:r>
+        <w:rPr>
+          <w:bCs/>
+          <w:b/>
+        </w:rPr>
+        <w:t xml:space="preserve">CREATE TABLE</w:t>
+      </w:r>
+      <w:r>
+        <w:t xml:space="preserve">.</w:t>
+      </w:r>
+      <w:r>
+        <w:br/>
+      </w:r>
+    </w:p>
+    <w:p>
+      <w:pPr>
+        <w:numPr>
+          <w:ilvl w:val="0"/>
+          <w:numId w:val="1170"/>
+        </w:numPr>
+      </w:pPr>
+      <w:r>
+        <w:t xml:space="preserve">Lembrar de usar</w:t>
+      </w:r>
+      <w:r>
+        <w:t xml:space="preserve"> </w:t>
+      </w:r>
+      <w:r>
+        <w:rPr>
+          <w:bCs/>
+          <w:b/>
+        </w:rPr>
+        <w:t xml:space="preserve">ALIAS</w:t>
+      </w:r>
+      <w:r>
+        <w:t xml:space="preserve"> </w:t>
+      </w:r>
+      <w:r>
+        <w:t xml:space="preserve">nas colunas para evitar mesmos nomes em campos de tabelas diferentes.</w:t>
+      </w:r>
+      <w:r>
+        <w:br/>
+      </w:r>
+    </w:p>
+    <w:p>
+      <w:pPr>
+        <w:numPr>
+          <w:ilvl w:val="0"/>
+          <w:numId w:val="1170"/>
+        </w:numPr>
       </w:pPr>
       <w:r>
         <w:t xml:space="preserve">Sintaxe:</w:t>
@@ -29372,9 +29507,361 @@
       <w:r>
         <w:br/>
       </w:r>
+      <w:r>
+        <w:rPr>
+          <w:bCs/>
+          <w:b/>
+        </w:rPr>
+        <w:t xml:space="preserve">CREATE TABLE</w:t>
+      </w:r>
+      <w:r>
+        <w:t xml:space="preserve"> </w:t>
+      </w:r>
+      <w:r>
+        <w:rPr>
+          <w:iCs/>
+          <w:i/>
+        </w:rPr>
+        <w:t xml:space="preserve">nome_nova_tabela</w:t>
+      </w:r>
+      <w:r>
+        <w:t xml:space="preserve"> </w:t>
+      </w:r>
+      <w:r>
+        <w:rPr>
+          <w:bCs/>
+          <w:b/>
+        </w:rPr>
+        <w:t xml:space="preserve">AS</w:t>
+      </w:r>
+      <w:r>
+        <w:br/>
+      </w:r>
+      <w:r>
+        <w:rPr>
+          <w:bCs/>
+          <w:b/>
+        </w:rPr>
+        <w:t xml:space="preserve">SELECT</w:t>
+      </w:r>
+      <w:r>
+        <w:br/>
+      </w:r>
+      <w:r>
+        <w:rPr>
+          <w:bCs/>
+          <w:b/>
+        </w:rPr>
+        <w:t xml:space="preserve">T2</w:t>
+      </w:r>
+      <w:r>
+        <w:t xml:space="preserve">.NOME</w:t>
+      </w:r>
+      <w:r>
+        <w:t xml:space="preserve"> </w:t>
+      </w:r>
+      <w:r>
+        <w:rPr>
+          <w:bCs/>
+          <w:b/>
+        </w:rPr>
+        <w:t xml:space="preserve">AS</w:t>
+      </w:r>
+      <w:r>
+        <w:t xml:space="preserve"> </w:t>
+      </w:r>
+      <w:r>
+        <w:t xml:space="preserve">FILME,</w:t>
+      </w:r>
+      <w:r>
+        <w:br/>
+      </w:r>
+      <w:r>
+        <w:rPr>
+          <w:bCs/>
+          <w:b/>
+        </w:rPr>
+        <w:t xml:space="preserve">T1</w:t>
+      </w:r>
+      <w:r>
+        <w:t xml:space="preserve">.NOME</w:t>
+      </w:r>
+      <w:r>
+        <w:t xml:space="preserve"> </w:t>
+      </w:r>
+      <w:r>
+        <w:rPr>
+          <w:bCs/>
+          <w:b/>
+        </w:rPr>
+        <w:t xml:space="preserve">AS</w:t>
+      </w:r>
+      <w:r>
+        <w:t xml:space="preserve"> </w:t>
+      </w:r>
+      <w:r>
+        <w:t xml:space="preserve">GENERO,</w:t>
+      </w:r>
+      <w:r>
+        <w:br/>
+      </w:r>
+      <w:r>
+        <w:rPr>
+          <w:bCs/>
+          <w:b/>
+        </w:rPr>
+        <w:t xml:space="preserve">T3</w:t>
+      </w:r>
+      <w:r>
+        <w:t xml:space="preserve">.DATA</w:t>
+      </w:r>
+      <w:r>
+        <w:t xml:space="preserve"> </w:t>
+      </w:r>
+      <w:r>
+        <w:rPr>
+          <w:bCs/>
+          <w:b/>
+        </w:rPr>
+        <w:t xml:space="preserve">AS</w:t>
+      </w:r>
+      <w:r>
+        <w:t xml:space="preserve"> </w:t>
+      </w:r>
+      <w:r>
+        <w:t xml:space="preserve">DATA,</w:t>
+      </w:r>
+      <w:r>
+        <w:br/>
+      </w:r>
+      <w:r>
+        <w:rPr>
+          <w:bCs/>
+          <w:b/>
+        </w:rPr>
+        <w:t xml:space="preserve">T3</w:t>
+      </w:r>
+      <w:r>
+        <w:t xml:space="preserve">.DIAS</w:t>
+      </w:r>
+      <w:r>
+        <w:t xml:space="preserve"> </w:t>
+      </w:r>
+      <w:r>
+        <w:rPr>
+          <w:bCs/>
+          <w:b/>
+        </w:rPr>
+        <w:t xml:space="preserve">AS</w:t>
+      </w:r>
+      <w:r>
+        <w:t xml:space="preserve"> </w:t>
+      </w:r>
+      <w:r>
+        <w:t xml:space="preserve">DIAS,</w:t>
+      </w:r>
+      <w:r>
+        <w:br/>
+      </w:r>
+      <w:r>
+        <w:rPr>
+          <w:bCs/>
+          <w:b/>
+        </w:rPr>
+        <w:t xml:space="preserve">T3</w:t>
+      </w:r>
+      <w:r>
+        <w:t xml:space="preserve">.MIDIA</w:t>
+      </w:r>
+      <w:r>
+        <w:t xml:space="preserve"> </w:t>
+      </w:r>
+      <w:r>
+        <w:rPr>
+          <w:bCs/>
+          <w:b/>
+        </w:rPr>
+        <w:t xml:space="preserve">AS</w:t>
+      </w:r>
+      <w:r>
+        <w:t xml:space="preserve"> </w:t>
+      </w:r>
+      <w:r>
+        <w:t xml:space="preserve">MIDIA</w:t>
+      </w:r>
+      <w:r>
+        <w:br/>
+      </w:r>
+      <w:r>
+        <w:rPr>
+          <w:bCs/>
+          <w:b/>
+        </w:rPr>
+        <w:t xml:space="preserve">FROM</w:t>
+      </w:r>
+      <w:r>
+        <w:t xml:space="preserve"> </w:t>
+      </w:r>
+      <w:r>
+        <w:rPr>
+          <w:iCs/>
+          <w:i/>
+        </w:rPr>
+        <w:t xml:space="preserve">tabela_1</w:t>
+      </w:r>
+      <w:r>
+        <w:t xml:space="preserve"> </w:t>
+      </w:r>
+      <w:r>
+        <w:rPr>
+          <w:bCs/>
+          <w:b/>
+        </w:rPr>
+        <w:t xml:space="preserve">T1</w:t>
+      </w:r>
+      <w:r>
+        <w:br/>
+      </w:r>
+      <w:r>
+        <w:rPr>
+          <w:bCs/>
+          <w:b/>
+        </w:rPr>
+        <w:t xml:space="preserve">INNER JOIN</w:t>
+      </w:r>
+      <w:r>
+        <w:t xml:space="preserve"> </w:t>
+      </w:r>
+      <w:r>
+        <w:rPr>
+          <w:iCs/>
+          <w:i/>
+        </w:rPr>
+        <w:t xml:space="preserve">tabela_2</w:t>
+      </w:r>
+      <w:r>
+        <w:t xml:space="preserve"> </w:t>
+      </w:r>
+      <w:r>
+        <w:rPr>
+          <w:bCs/>
+          <w:b/>
+        </w:rPr>
+        <w:t xml:space="preserve">T2</w:t>
+      </w:r>
+      <w:r>
+        <w:br/>
+      </w:r>
+      <w:r>
+        <w:rPr>
+          <w:bCs/>
+          <w:b/>
+        </w:rPr>
+        <w:t xml:space="preserve">ON</w:t>
+      </w:r>
+      <w:r>
+        <w:t xml:space="preserve"> </w:t>
+      </w:r>
+      <w:r>
+        <w:rPr>
+          <w:bCs/>
+          <w:b/>
+        </w:rPr>
+        <w:t xml:space="preserve">T1</w:t>
+      </w:r>
+      <w:r>
+        <w:t xml:space="preserve">.IDGENERO =</w:t>
+      </w:r>
+      <w:r>
+        <w:t xml:space="preserve"> </w:t>
+      </w:r>
+      <w:r>
+        <w:rPr>
+          <w:bCs/>
+          <w:b/>
+        </w:rPr>
+        <w:t xml:space="preserve">T2</w:t>
+      </w:r>
+      <w:r>
+        <w:t xml:space="preserve">.ID_GENERO</w:t>
+      </w:r>
+      <w:r>
+        <w:br/>
+      </w:r>
+      <w:r>
+        <w:rPr>
+          <w:bCs/>
+          <w:b/>
+        </w:rPr>
+        <w:t xml:space="preserve">INNER JOIN</w:t>
+      </w:r>
+      <w:r>
+        <w:t xml:space="preserve"> </w:t>
+      </w:r>
+      <w:r>
+        <w:rPr>
+          <w:iCs/>
+          <w:i/>
+        </w:rPr>
+        <w:t xml:space="preserve">tabela_3</w:t>
+      </w:r>
+      <w:r>
+        <w:t xml:space="preserve"> </w:t>
+      </w:r>
+      <w:r>
+        <w:rPr>
+          <w:bCs/>
+          <w:b/>
+        </w:rPr>
+        <w:t xml:space="preserve">T3</w:t>
+      </w:r>
+      <w:r>
+        <w:br/>
+      </w:r>
+      <w:r>
+        <w:rPr>
+          <w:bCs/>
+          <w:b/>
+        </w:rPr>
+        <w:t xml:space="preserve">ON</w:t>
+      </w:r>
+      <w:r>
+        <w:t xml:space="preserve"> </w:t>
+      </w:r>
+      <w:r>
+        <w:rPr>
+          <w:bCs/>
+          <w:b/>
+        </w:rPr>
+        <w:t xml:space="preserve">T3</w:t>
+      </w:r>
+      <w:r>
+        <w:t xml:space="preserve">.ID_FILME =</w:t>
+      </w:r>
+      <w:r>
+        <w:t xml:space="preserve"> </w:t>
+      </w:r>
+      <w:r>
+        <w:rPr>
+          <w:bCs/>
+          <w:b/>
+        </w:rPr>
+        <w:t xml:space="preserve">T2</w:t>
+      </w:r>
+      <w:r>
+        <w:t xml:space="preserve">.IDFILME;</w:t>
+      </w:r>
+      <w:r>
+        <w:br/>
+      </w:r>
+    </w:p>
+    <w:p>
+      <w:r>
+        <w:br w:type="page"/>
+      </w:r>
     </w:p>
     <w:bookmarkEnd w:id="154"/>
-    <w:bookmarkStart w:id="155" w:name="Xfb96736dd10c7f829a4c3335990e2e504108036"/>
+    <w:bookmarkStart w:id="155" w:name="X91e07b47eec186d5fa83b5d195ebb081fdf05e3"/>
     <w:p>
       <w:pPr>
         <w:pStyle w:val="Heading2"/>
@@ -29389,7 +29876,7 @@
         <w:tab/>
       </w:r>
       <w:r>
-        <w:t xml:space="preserve">Exportando dados sem privilégio de superusuário</w:t>
+        <w:t xml:space="preserve">Exportando dados com privilégio de superusuário</w:t>
       </w:r>
     </w:p>
     <w:p>
@@ -29398,10 +29885,9 @@
           <w:ilvl w:val="0"/>
           <w:numId w:val="1171"/>
         </w:numPr>
-        <w:pStyle w:val="Compact"/>
-      </w:pPr>
-      <w:r>
-        <w:t xml:space="preserve">Ao contrario do comando</w:t>
+      </w:pPr>
+      <w:r>
+        <w:t xml:space="preserve">O comando</w:t>
       </w:r>
       <w:r>
         <w:t xml:space="preserve"> </w:t>
@@ -29414,33 +29900,10 @@
         <w:t xml:space="preserve">COPY</w:t>
       </w:r>
       <w:r>
-        <w:t xml:space="preserve">, o comando</w:t>
-      </w:r>
-      <w:r>
-        <w:t xml:space="preserve"> </w:t>
-      </w:r>
-      <w:r>
-        <w:rPr>
-          <w:bCs/>
-          <w:b/>
-        </w:rPr>
-        <w:t xml:space="preserve">\copy</w:t>
-      </w:r>
-      <w:r>
-        <w:t xml:space="preserve">, você só precisa ter privilégios suficientes em sua máquina local. Não requer privilégios de superusuário do</w:t>
-      </w:r>
-      <w:r>
-        <w:t xml:space="preserve"> </w:t>
-      </w:r>
-      <w:r>
-        <w:rPr>
-          <w:bCs/>
-          <w:b/>
-        </w:rPr>
-        <w:t xml:space="preserve">PostgreSQL</w:t>
-      </w:r>
-      <w:r>
-        <w:t xml:space="preserve">.</w:t>
+        <w:t xml:space="preserve"> </w:t>
+      </w:r>
+      <w:r>
+        <w:t xml:space="preserve">é exclusivo para privilégio de superusuário.</w:t>
       </w:r>
       <w:r>
         <w:br/>
@@ -29452,7 +29915,6 @@
           <w:ilvl w:val="0"/>
           <w:numId w:val="1171"/>
         </w:numPr>
-        <w:pStyle w:val="Compact"/>
       </w:pPr>
       <w:r>
         <w:t xml:space="preserve">O comando</w:t>
@@ -29465,13 +29927,67 @@
           <w:bCs/>
           <w:b/>
         </w:rPr>
-        <w:t xml:space="preserve">\copy</w:t>
-      </w:r>
-      <w:r>
-        <w:t xml:space="preserve"> </w:t>
-      </w:r>
-      <w:r>
-        <w:t xml:space="preserve">em vez de o servidor gravar o arquivo</w:t>
+        <w:t xml:space="preserve">COPY</w:t>
+      </w:r>
+      <w:r>
+        <w:t xml:space="preserve"> </w:t>
+      </w:r>
+      <w:r>
+        <w:t xml:space="preserve">copia e grava os dados em um arquivo.</w:t>
+      </w:r>
+      <w:r>
+        <w:br/>
+      </w:r>
+    </w:p>
+    <w:p>
+      <w:pPr>
+        <w:numPr>
+          <w:ilvl w:val="0"/>
+          <w:numId w:val="1171"/>
+        </w:numPr>
+      </w:pPr>
+      <w:r>
+        <w:t xml:space="preserve">Principais argumentos e forma de usar:</w:t>
+      </w:r>
+      <w:r>
+        <w:br/>
+      </w:r>
+    </w:p>
+    <w:p>
+      <w:pPr>
+        <w:numPr>
+          <w:ilvl w:val="1"/>
+          <w:numId w:val="1172"/>
+        </w:numPr>
+        <w:pStyle w:val="Compact"/>
+      </w:pPr>
+      <w:r>
+        <w:rPr>
+          <w:bCs/>
+          <w:b/>
+        </w:rPr>
+        <w:t xml:space="preserve">COPY</w:t>
+      </w:r>
+      <w:r>
+        <w:br/>
+      </w:r>
+      <w:r>
+        <w:t xml:space="preserve">É o principal comando que desencadeia o processo de exportação de dados. Copia os dados para um arquivo a ser exportado.</w:t>
+      </w:r>
+      <w:r>
+        <w:br/>
+      </w:r>
+    </w:p>
+    <w:p>
+      <w:pPr>
+        <w:numPr>
+          <w:ilvl w:val="1"/>
+          <w:numId w:val="1172"/>
+        </w:numPr>
+        <w:pStyle w:val="Compact"/>
+      </w:pPr>
+      <w:r>
+        <w:t xml:space="preserve">Nome da</w:t>
       </w:r>
       <w:r>
         <w:t xml:space="preserve"> </w:t>
@@ -29481,42 +29997,139 @@
           <w:iCs/>
           <w:i/>
         </w:rPr>
-        <w:t xml:space="preserve">CSV</w:t>
-      </w:r>
-      <w:r>
-        <w:t xml:space="preserve">, o</w:t>
-      </w:r>
-      <w:r>
-        <w:t xml:space="preserve"> </w:t>
-      </w:r>
-      <w:r>
-        <w:rPr>
-          <w:bCs/>
-          <w:b/>
-        </w:rPr>
-        <w:t xml:space="preserve">psql</w:t>
-      </w:r>
-      <w:r>
-        <w:t xml:space="preserve"> </w:t>
-      </w:r>
-      <w:r>
-        <w:t xml:space="preserve">grava o arquivo</w:t>
-      </w:r>
-      <w:r>
-        <w:t xml:space="preserve"> </w:t>
-      </w:r>
+        <w:t xml:space="preserve">tabela</w:t>
+      </w:r>
+      <w:r>
+        <w:br/>
+      </w:r>
+      <w:r>
+        <w:t xml:space="preserve">É o nome da tabela, do banco de dados, a ser exportada.</w:t>
+      </w:r>
+      <w:r>
+        <w:br/>
+      </w:r>
+    </w:p>
+    <w:p>
+      <w:pPr>
+        <w:numPr>
+          <w:ilvl w:val="1"/>
+          <w:numId w:val="1172"/>
+        </w:numPr>
+        <w:pStyle w:val="Compact"/>
+      </w:pPr>
+      <w:r>
+        <w:rPr>
+          <w:bCs/>
+          <w:b/>
+        </w:rPr>
+        <w:t xml:space="preserve">TO</w:t>
+      </w:r>
+      <w:r>
+        <w:br/>
+      </w:r>
+      <w:r>
+        <w:t xml:space="preserve">Determina que é uma exportação de dados e não uma importação de dados (</w:t>
+      </w:r>
+      <w:r>
+        <w:rPr>
+          <w:bCs/>
+          <w:b/>
+        </w:rPr>
+        <w:t xml:space="preserve">FROM</w:t>
+      </w:r>
+      <w:r>
+        <w:t xml:space="preserve">).</w:t>
+      </w:r>
+      <w:r>
+        <w:br/>
+      </w:r>
+    </w:p>
+    <w:p>
+      <w:pPr>
+        <w:numPr>
+          <w:ilvl w:val="1"/>
+          <w:numId w:val="1172"/>
+        </w:numPr>
+        <w:pStyle w:val="Compact"/>
+      </w:pPr>
       <w:r>
         <w:rPr>
           <w:iCs/>
           <w:i/>
         </w:rPr>
+        <w:t xml:space="preserve">caminho</w:t>
+      </w:r>
+      <w:r>
+        <w:br/>
+      </w:r>
+      <w:r>
+        <w:t xml:space="preserve">O caminho no sistema onde será gravado o arquivo de exportação, o nome que será dado ao arquivo e a extensão do arquivo.</w:t>
+      </w:r>
+      <w:r>
+        <w:br/>
+      </w:r>
+    </w:p>
+    <w:p>
+      <w:pPr>
+        <w:numPr>
+          <w:ilvl w:val="1"/>
+          <w:numId w:val="1172"/>
+        </w:numPr>
+        <w:pStyle w:val="Compact"/>
+      </w:pPr>
+      <w:r>
+        <w:rPr>
+          <w:bCs/>
+          <w:b/>
+        </w:rPr>
+        <w:t xml:space="preserve">DELIMITER</w:t>
+      </w:r>
+      <w:r>
+        <w:br/>
+      </w:r>
+      <w:r>
+        <w:t xml:space="preserve">Define o delimitador entre os campos, no arquivo exportado. O delimitador é especificado entre aspas simples.</w:t>
+      </w:r>
+      <w:r>
+        <w:br/>
+      </w:r>
+    </w:p>
+    <w:p>
+      <w:pPr>
+        <w:numPr>
+          <w:ilvl w:val="1"/>
+          <w:numId w:val="1172"/>
+        </w:numPr>
+        <w:pStyle w:val="Compact"/>
+      </w:pPr>
+      <w:r>
+        <w:rPr>
+          <w:bCs/>
+          <w:b/>
+        </w:rPr>
         <w:t xml:space="preserve">CSV</w:t>
       </w:r>
       <w:r>
         <w:t xml:space="preserve"> </w:t>
       </w:r>
       <w:r>
-        <w:t xml:space="preserve">e transfere os dados do servidor para o sistema de arquivos local.</w:t>
+        <w:t xml:space="preserve">[</w:t>
+      </w:r>
+      <w:r>
+        <w:rPr>
+          <w:bCs/>
+          <w:b/>
+        </w:rPr>
+        <w:t xml:space="preserve">HEARDER</w:t>
+      </w:r>
+      <w:r>
+        <w:t xml:space="preserve">]</w:t>
+      </w:r>
+      <w:r>
+        <w:br/>
+      </w:r>
+      <w:r>
+        <w:t xml:space="preserve">Define a extensão do arquivo a ser gravado e se tem, ou não, cabeçalho.</w:t>
       </w:r>
       <w:r>
         <w:br/>
@@ -29528,140 +30141,33 @@
           <w:ilvl w:val="0"/>
           <w:numId w:val="1171"/>
         </w:numPr>
-        <w:pStyle w:val="Compact"/>
-      </w:pPr>
-      <w:r>
-        <w:t xml:space="preserve">O comando</w:t>
-      </w:r>
-      <w:r>
-        <w:t xml:space="preserve"> </w:t>
-      </w:r>
-      <w:r>
-        <w:rPr>
-          <w:bCs/>
-          <w:b/>
-        </w:rPr>
-        <w:t xml:space="preserve">\copy</w:t>
-      </w:r>
-      <w:r>
-        <w:t xml:space="preserve"> </w:t>
-      </w:r>
-      <w:r>
-        <w:t xml:space="preserve">é restrito de uso atraves de linha de comando, pelo terminal, no</w:t>
-      </w:r>
-      <w:r>
-        <w:t xml:space="preserve"> </w:t>
-      </w:r>
-      <w:r>
-        <w:rPr>
-          <w:bCs/>
-          <w:b/>
-        </w:rPr>
-        <w:t xml:space="preserve">psql</w:t>
-      </w:r>
-      <w:r>
-        <w:t xml:space="preserve">. Não funciona no</w:t>
-      </w:r>
-      <w:r>
-        <w:t xml:space="preserve"> </w:t>
-      </w:r>
-      <w:r>
-        <w:rPr>
-          <w:bCs/>
-          <w:b/>
-        </w:rPr>
-        <w:t xml:space="preserve">pgAdmin 4</w:t>
-      </w:r>
-      <w:r>
-        <w:t xml:space="preserve">.</w:t>
-      </w:r>
-      <w:r>
-        <w:br/>
-      </w:r>
-    </w:p>
-    <w:p>
-      <w:pPr>
-        <w:numPr>
-          <w:ilvl w:val="0"/>
-          <w:numId w:val="1171"/>
-        </w:numPr>
-        <w:pStyle w:val="Compact"/>
-      </w:pPr>
-      <w:r>
-        <w:t xml:space="preserve">Principais argumentos:</w:t>
-      </w:r>
-      <w:r>
-        <w:br/>
-      </w:r>
-    </w:p>
-    <w:p>
-      <w:pPr>
-        <w:numPr>
-          <w:ilvl w:val="1"/>
-          <w:numId w:val="1172"/>
-        </w:numPr>
-        <w:pStyle w:val="Compact"/>
-      </w:pPr>
-      <w:r>
-        <w:rPr>
-          <w:bCs/>
-          <w:b/>
-        </w:rPr>
-        <w:t xml:space="preserve">\copy</w:t>
-      </w:r>
-      <w:r>
-        <w:br/>
-      </w:r>
-      <w:r>
-        <w:t xml:space="preserve">É o principal comando que desencadeia o processo de exportação de dados. Copia os dados para um arquivo a ser exportado.</w:t>
-      </w:r>
-      <w:r>
-        <w:br/>
-      </w:r>
-    </w:p>
-    <w:p>
-      <w:pPr>
-        <w:numPr>
-          <w:ilvl w:val="1"/>
-          <w:numId w:val="1172"/>
-        </w:numPr>
-        <w:pStyle w:val="Compact"/>
-      </w:pPr>
-      <w:r>
-        <w:rPr>
-          <w:bCs/>
-          <w:b/>
-        </w:rPr>
-        <w:t xml:space="preserve">SELECT</w:t>
-      </w:r>
-      <w:r>
-        <w:br/>
+      </w:pPr>
+      <w:r>
+        <w:t xml:space="preserve">Sintaxe:</w:t>
+      </w:r>
+      <w:r>
+        <w:br/>
+      </w:r>
+      <w:r>
+        <w:rPr>
+          <w:bCs/>
+          <w:b/>
+        </w:rPr>
+        <w:t xml:space="preserve">COPY</w:t>
+      </w:r>
+      <w:r>
+        <w:t xml:space="preserve"> </w:t>
       </w:r>
       <w:r>
         <w:rPr>
           <w:iCs/>
           <w:i/>
         </w:rPr>
-        <w:t xml:space="preserve">Projeção</w:t>
-      </w:r>
-      <w:r>
-        <w:t xml:space="preserve"> </w:t>
-      </w:r>
-      <w:r>
-        <w:t xml:space="preserve">da query (em formato tabela) que vai ser exportada.</w:t>
-      </w:r>
-      <w:r>
-        <w:br/>
-      </w:r>
-    </w:p>
-    <w:p>
-      <w:pPr>
-        <w:numPr>
-          <w:ilvl w:val="1"/>
-          <w:numId w:val="1172"/>
-        </w:numPr>
-        <w:pStyle w:val="Compact"/>
-      </w:pPr>
+        <w:t xml:space="preserve">nome_tabela</w:t>
+      </w:r>
+      <w:r>
+        <w:t xml:space="preserve"> </w:t>
+      </w:r>
       <w:r>
         <w:rPr>
           <w:bCs/>
@@ -29673,137 +30179,199 @@
         <w:br/>
       </w:r>
       <w:r>
-        <w:t xml:space="preserve">Determina que é uma exportação de dados e não importação de dados (</w:t>
-      </w:r>
-      <w:r>
-        <w:rPr>
-          <w:bCs/>
-          <w:b/>
-        </w:rPr>
-        <w:t xml:space="preserve">FROM</w:t>
-      </w:r>
-      <w:r>
-        <w:t xml:space="preserve">).</w:t>
-      </w:r>
-      <w:r>
-        <w:br/>
-      </w:r>
-    </w:p>
-    <w:p>
-      <w:pPr>
-        <w:numPr>
-          <w:ilvl w:val="1"/>
-          <w:numId w:val="1172"/>
-        </w:numPr>
-        <w:pStyle w:val="Compact"/>
-      </w:pPr>
+        <w:t xml:space="preserve">‘</w:t>
+      </w:r>
+      <w:r>
+        <w:t xml:space="preserve">/home/serigo/DB/PostgreSQL/Export_dados/REL_LOCADORA_COPY.csv</w:t>
+      </w:r>
+      <w:r>
+        <w:t xml:space="preserve">’</w:t>
+      </w:r>
+      <w:r>
+        <w:t xml:space="preserve"> </w:t>
+      </w:r>
+      <w:r>
+        <w:t xml:space="preserve"> </w:t>
+      </w:r>
+      <w:r>
+        <w:rPr>
+          <w:bCs/>
+          <w:b/>
+        </w:rPr>
+        <w:t xml:space="preserve">DELIMITER</w:t>
+      </w:r>
+      <w:r>
+        <w:t xml:space="preserve"> </w:t>
+      </w:r>
+      <w:r>
+        <w:t xml:space="preserve">‘</w:t>
+      </w:r>
+      <w:r>
+        <w:t xml:space="preserve">;</w:t>
+      </w:r>
+      <w:r>
+        <w:t xml:space="preserve">’</w:t>
+      </w:r>
+      <w:r>
+        <w:br/>
+      </w:r>
+      <w:r>
+        <w:rPr>
+          <w:bCs/>
+          <w:b/>
+        </w:rPr>
+        <w:t xml:space="preserve">CSV</w:t>
+      </w:r>
+      <w:r>
+        <w:t xml:space="preserve"> </w:t>
+      </w:r>
+      <w:r>
+        <w:rPr>
+          <w:bCs/>
+          <w:b/>
+        </w:rPr>
+        <w:t xml:space="preserve">HEADER</w:t>
+      </w:r>
+      <w:r>
+        <w:t xml:space="preserve">;</w:t>
+      </w:r>
+      <w:r>
+        <w:br/>
+      </w:r>
+    </w:p>
+    <w:p>
+      <w:r>
+        <w:br w:type="page"/>
+      </w:r>
+    </w:p>
+    <w:bookmarkEnd w:id="155"/>
+    <w:bookmarkStart w:id="156" w:name="Xfb96736dd10c7f829a4c3335990e2e504108036"/>
+    <w:p>
+      <w:pPr>
+        <w:pStyle w:val="Heading2"/>
+      </w:pPr>
+      <w:r>
+        <w:rPr>
+          <w:rStyle w:val="SectionNumber"/>
+        </w:rPr>
+        <w:t xml:space="preserve">14.3</w:t>
+      </w:r>
+      <w:r>
+        <w:tab/>
+      </w:r>
+      <w:r>
+        <w:t xml:space="preserve">Exportando dados sem privilégio de superusuário</w:t>
+      </w:r>
+    </w:p>
+    <w:p>
+      <w:pPr>
+        <w:numPr>
+          <w:ilvl w:val="0"/>
+          <w:numId w:val="1173"/>
+        </w:numPr>
+        <w:pStyle w:val="Compact"/>
+      </w:pPr>
+      <w:r>
+        <w:t xml:space="preserve">Ao contrario do comando</w:t>
+      </w:r>
+      <w:r>
+        <w:t xml:space="preserve"> </w:t>
+      </w:r>
+      <w:r>
+        <w:rPr>
+          <w:bCs/>
+          <w:b/>
+        </w:rPr>
+        <w:t xml:space="preserve">COPY</w:t>
+      </w:r>
+      <w:r>
+        <w:t xml:space="preserve">, o comando</w:t>
+      </w:r>
+      <w:r>
+        <w:t xml:space="preserve"> </w:t>
+      </w:r>
+      <w:r>
+        <w:rPr>
+          <w:bCs/>
+          <w:b/>
+        </w:rPr>
+        <w:t xml:space="preserve">\copy</w:t>
+      </w:r>
+      <w:r>
+        <w:t xml:space="preserve">, você só precisa ter privilégios suficientes em sua máquina local. Não requer privilégios de superusuário do</w:t>
+      </w:r>
+      <w:r>
+        <w:t xml:space="preserve"> </w:t>
+      </w:r>
+      <w:r>
+        <w:rPr>
+          <w:bCs/>
+          <w:b/>
+        </w:rPr>
+        <w:t xml:space="preserve">PostgreSQL</w:t>
+      </w:r>
+      <w:r>
+        <w:t xml:space="preserve">.</w:t>
+      </w:r>
+      <w:r>
+        <w:br/>
+      </w:r>
+    </w:p>
+    <w:p>
+      <w:pPr>
+        <w:numPr>
+          <w:ilvl w:val="0"/>
+          <w:numId w:val="1173"/>
+        </w:numPr>
+        <w:pStyle w:val="Compact"/>
+      </w:pPr>
+      <w:r>
+        <w:t xml:space="preserve">O comando</w:t>
+      </w:r>
+      <w:r>
+        <w:t xml:space="preserve"> </w:t>
+      </w:r>
+      <w:r>
+        <w:rPr>
+          <w:bCs/>
+          <w:b/>
+        </w:rPr>
+        <w:t xml:space="preserve">\copy</w:t>
+      </w:r>
+      <w:r>
+        <w:t xml:space="preserve"> </w:t>
+      </w:r>
+      <w:r>
+        <w:t xml:space="preserve">em vez de o servidor gravar o arquivo</w:t>
+      </w:r>
+      <w:r>
+        <w:t xml:space="preserve"> </w:t>
+      </w:r>
       <w:r>
         <w:rPr>
           <w:iCs/>
           <w:i/>
         </w:rPr>
-        <w:t xml:space="preserve">caminho</w:t>
-      </w:r>
-      <w:r>
-        <w:br/>
-      </w:r>
-      <w:r>
-        <w:t xml:space="preserve">O caminho no sistema onde será gravado o arquivo de exportação, o nome que será dado ao arquivo e a extensão do arquivo.</w:t>
-      </w:r>
-      <w:r>
-        <w:br/>
-      </w:r>
-    </w:p>
-    <w:p>
-      <w:pPr>
-        <w:numPr>
-          <w:ilvl w:val="1"/>
-          <w:numId w:val="1172"/>
-        </w:numPr>
-        <w:pStyle w:val="Compact"/>
-      </w:pPr>
-      <w:r>
-        <w:rPr>
-          <w:bCs/>
-          <w:b/>
-        </w:rPr>
         <w:t xml:space="preserve">CSV</w:t>
       </w:r>
       <w:r>
-        <w:t xml:space="preserve"> </w:t>
-      </w:r>
-      <w:r>
-        <w:t xml:space="preserve">[</w:t>
-      </w:r>
-      <w:r>
-        <w:rPr>
-          <w:bCs/>
-          <w:b/>
-        </w:rPr>
-        <w:t xml:space="preserve">HEARDER</w:t>
-      </w:r>
-      <w:r>
-        <w:t xml:space="preserve">]</w:t>
-      </w:r>
-      <w:r>
-        <w:br/>
-      </w:r>
-      <w:r>
-        <w:t xml:space="preserve">Define a extensão do arquivo a ser gravado e se tem, ou não, cabeçalho.</w:t>
-      </w:r>
-      <w:r>
-        <w:br/>
-      </w:r>
-    </w:p>
-    <w:p>
-      <w:pPr>
-        <w:numPr>
-          <w:ilvl w:val="0"/>
-          <w:numId w:val="1171"/>
-        </w:numPr>
-        <w:pStyle w:val="Compact"/>
-      </w:pPr>
-      <w:r>
-        <w:t xml:space="preserve">Sintaxe:</w:t>
-      </w:r>
-      <w:r>
-        <w:br/>
-      </w:r>
-      <w:r>
-        <w:rPr>
-          <w:bCs/>
-          <w:b/>
-        </w:rPr>
-        <w:t xml:space="preserve">\copy</w:t>
-      </w:r>
-      <w:r>
-        <w:t xml:space="preserve"> </w:t>
-      </w:r>
-      <w:r>
-        <w:t xml:space="preserve">(</w:t>
-      </w:r>
-      <w:r>
-        <w:rPr>
-          <w:bCs/>
-          <w:b/>
-        </w:rPr>
-        <w:t xml:space="preserve">SELECT</w:t>
-      </w:r>
-      <w:r>
-        <w:t xml:space="preserve"> </w:t>
-      </w:r>
-      <w:r>
-        <w:t xml:space="preserve">*</w:t>
-      </w:r>
-      <w:r>
-        <w:t xml:space="preserve"> </w:t>
-      </w:r>
-      <w:r>
-        <w:rPr>
-          <w:bCs/>
-          <w:b/>
-        </w:rPr>
-        <w:t xml:space="preserve">FROM</w:t>
+        <w:t xml:space="preserve">, o</w:t>
+      </w:r>
+      <w:r>
+        <w:t xml:space="preserve"> </w:t>
+      </w:r>
+      <w:r>
+        <w:rPr>
+          <w:bCs/>
+          <w:b/>
+        </w:rPr>
+        <w:t xml:space="preserve">psql</w:t>
+      </w:r>
+      <w:r>
+        <w:t xml:space="preserve"> </w:t>
+      </w:r>
+      <w:r>
+        <w:t xml:space="preserve">grava o arquivo</w:t>
       </w:r>
       <w:r>
         <w:t xml:space="preserve"> </w:t>
@@ -29813,168 +30381,249 @@
           <w:iCs/>
           <w:i/>
         </w:rPr>
-        <w:t xml:space="preserve">tabela</w:t>
-      </w:r>
-      <w:r>
-        <w:t xml:space="preserve">)</w:t>
-      </w:r>
-      <w:r>
-        <w:t xml:space="preserve"> </w:t>
-      </w:r>
-      <w:r>
-        <w:rPr>
-          <w:bCs/>
-          <w:b/>
-        </w:rPr>
-        <w:t xml:space="preserve">TO</w:t>
-      </w:r>
-      <w:r>
-        <w:br/>
-      </w:r>
-      <w:r>
-        <w:t xml:space="preserve">‘</w:t>
-      </w:r>
-      <w:r>
-        <w:t xml:space="preserve">C:/tmp/</w:t>
+        <w:t xml:space="preserve">CSV</w:t>
+      </w:r>
+      <w:r>
+        <w:t xml:space="preserve"> </w:t>
+      </w:r>
+      <w:r>
+        <w:t xml:space="preserve">e transfere os dados do servidor para o sistema de arquivos local.</w:t>
+      </w:r>
+      <w:r>
+        <w:br/>
+      </w:r>
+    </w:p>
+    <w:p>
+      <w:pPr>
+        <w:numPr>
+          <w:ilvl w:val="0"/>
+          <w:numId w:val="1173"/>
+        </w:numPr>
+        <w:pStyle w:val="Compact"/>
+      </w:pPr>
+      <w:r>
+        <w:t xml:space="preserve">O comando</w:t>
+      </w:r>
+      <w:r>
+        <w:t xml:space="preserve"> </w:t>
+      </w:r>
+      <w:r>
+        <w:rPr>
+          <w:bCs/>
+          <w:b/>
+        </w:rPr>
+        <w:t xml:space="preserve">\copy</w:t>
+      </w:r>
+      <w:r>
+        <w:t xml:space="preserve"> </w:t>
+      </w:r>
+      <w:r>
+        <w:t xml:space="preserve">é restrito de uso atraves de linha de comando, pelo terminal, no</w:t>
+      </w:r>
+      <w:r>
+        <w:t xml:space="preserve"> </w:t>
+      </w:r>
+      <w:r>
+        <w:rPr>
+          <w:bCs/>
+          <w:b/>
+        </w:rPr>
+        <w:t xml:space="preserve">psql</w:t>
+      </w:r>
+      <w:r>
+        <w:t xml:space="preserve">. Não funciona no</w:t>
+      </w:r>
+      <w:r>
+        <w:t xml:space="preserve"> </w:t>
+      </w:r>
+      <w:r>
+        <w:rPr>
+          <w:bCs/>
+          <w:b/>
+        </w:rPr>
+        <w:t xml:space="preserve">pgAdmin 4</w:t>
+      </w:r>
+      <w:r>
+        <w:t xml:space="preserve">.</w:t>
+      </w:r>
+      <w:r>
+        <w:br/>
+      </w:r>
+    </w:p>
+    <w:p>
+      <w:pPr>
+        <w:numPr>
+          <w:ilvl w:val="0"/>
+          <w:numId w:val="1173"/>
+        </w:numPr>
+        <w:pStyle w:val="Compact"/>
+      </w:pPr>
+      <w:r>
+        <w:t xml:space="preserve">Principais argumentos:</w:t>
+      </w:r>
+      <w:r>
+        <w:br/>
+      </w:r>
+    </w:p>
+    <w:p>
+      <w:pPr>
+        <w:numPr>
+          <w:ilvl w:val="1"/>
+          <w:numId w:val="1174"/>
+        </w:numPr>
+        <w:pStyle w:val="Compact"/>
+      </w:pPr>
+      <w:r>
+        <w:rPr>
+          <w:bCs/>
+          <w:b/>
+        </w:rPr>
+        <w:t xml:space="preserve">\copy</w:t>
+      </w:r>
+      <w:r>
+        <w:br/>
+      </w:r>
+      <w:r>
+        <w:t xml:space="preserve">É o principal comando que desencadeia o processo de exportação de dados. Copia os dados para um arquivo a ser exportado.</w:t>
+      </w:r>
+      <w:r>
+        <w:br/>
+      </w:r>
+    </w:p>
+    <w:p>
+      <w:pPr>
+        <w:numPr>
+          <w:ilvl w:val="1"/>
+          <w:numId w:val="1174"/>
+        </w:numPr>
+        <w:pStyle w:val="Compact"/>
+      </w:pPr>
+      <w:r>
+        <w:rPr>
+          <w:bCs/>
+          <w:b/>
+        </w:rPr>
+        <w:t xml:space="preserve">SELECT</w:t>
+      </w:r>
+      <w:r>
+        <w:br/>
       </w:r>
       <w:r>
         <w:rPr>
           <w:iCs/>
           <w:i/>
         </w:rPr>
-        <w:t xml:space="preserve">nome_arquivo</w:t>
-      </w:r>
-      <w:r>
-        <w:t xml:space="preserve">.csv</w:t>
-      </w:r>
-      <w:r>
-        <w:t xml:space="preserve">’</w:t>
-      </w:r>
-      <w:r>
-        <w:br/>
-      </w:r>
-      <w:r>
-        <w:rPr>
-          <w:bCs/>
-          <w:b/>
-        </w:rPr>
-        <w:t xml:space="preserve">WITH</w:t>
-      </w:r>
-      <w:r>
-        <w:t xml:space="preserve"> </w:t>
-      </w:r>
-      <w:r>
-        <w:rPr>
-          <w:bCs/>
-          <w:b/>
-        </w:rPr>
-        <w:t xml:space="preserve">CSV</w:t>
-      </w:r>
-      <w:r>
-        <w:t xml:space="preserve"> </w:t>
-      </w:r>
-      <w:r>
-        <w:t xml:space="preserve">[</w:t>
-      </w:r>
-      <w:r>
-        <w:rPr>
-          <w:bCs/>
-          <w:b/>
-        </w:rPr>
-        <w:t xml:space="preserve">HEARDER</w:t>
-      </w:r>
-      <w:r>
-        <w:t xml:space="preserve">];</w:t>
-      </w:r>
-      <w:r>
-        <w:br/>
-      </w:r>
-    </w:p>
-    <w:p>
-      <w:pPr>
-        <w:numPr>
-          <w:ilvl w:val="0"/>
-          <w:numId w:val="1171"/>
-        </w:numPr>
-        <w:pStyle w:val="Compact"/>
-      </w:pPr>
-      <w:r>
-        <w:t xml:space="preserve">O comando</w:t>
-      </w:r>
-      <w:r>
-        <w:t xml:space="preserve"> </w:t>
-      </w:r>
-      <w:r>
-        <w:rPr>
-          <w:bCs/>
-          <w:b/>
-        </w:rPr>
-        <w:t xml:space="preserve">SELECT</w:t>
-      </w:r>
-      <w:r>
-        <w:t xml:space="preserve"> </w:t>
-      </w:r>
-      <w:r>
-        <w:t xml:space="preserve">pode ser uma</w:t>
-      </w:r>
-      <w:r>
-        <w:t xml:space="preserve"> </w:t>
-      </w:r>
+        <w:t xml:space="preserve">Projeção</w:t>
+      </w:r>
+      <w:r>
+        <w:t xml:space="preserve"> </w:t>
+      </w:r>
+      <w:r>
+        <w:t xml:space="preserve">da query (em formato tabela) que vai ser exportada.</w:t>
+      </w:r>
+      <w:r>
+        <w:br/>
+      </w:r>
+    </w:p>
+    <w:p>
+      <w:pPr>
+        <w:numPr>
+          <w:ilvl w:val="1"/>
+          <w:numId w:val="1174"/>
+        </w:numPr>
+        <w:pStyle w:val="Compact"/>
+      </w:pPr>
+      <w:r>
+        <w:rPr>
+          <w:bCs/>
+          <w:b/>
+        </w:rPr>
+        <w:t xml:space="preserve">TO</w:t>
+      </w:r>
+      <w:r>
+        <w:br/>
+      </w:r>
+      <w:r>
+        <w:t xml:space="preserve">Determina que é uma exportação de dados e não uma importação de dados (</w:t>
+      </w:r>
+      <w:r>
+        <w:rPr>
+          <w:bCs/>
+          <w:b/>
+        </w:rPr>
+        <w:t xml:space="preserve">FROM</w:t>
+      </w:r>
+      <w:r>
+        <w:t xml:space="preserve">).</w:t>
+      </w:r>
+      <w:r>
+        <w:br/>
+      </w:r>
+    </w:p>
+    <w:p>
+      <w:pPr>
+        <w:numPr>
+          <w:ilvl w:val="1"/>
+          <w:numId w:val="1174"/>
+        </w:numPr>
+        <w:pStyle w:val="Compact"/>
+      </w:pPr>
       <w:r>
         <w:rPr>
           <w:iCs/>
           <w:i/>
         </w:rPr>
-        <w:t xml:space="preserve">QUERY</w:t>
-      </w:r>
-      <w:r>
-        <w:t xml:space="preserve"> </w:t>
-      </w:r>
-      <w:r>
-        <w:t xml:space="preserve">mais elaborada.</w:t>
-      </w:r>
-      <w:r>
-        <w:br/>
-      </w:r>
-    </w:p>
-    <w:p>
-      <w:r>
-        <w:br w:type="page"/>
-      </w:r>
-    </w:p>
-    <w:bookmarkEnd w:id="155"/>
-    <w:bookmarkStart w:id="168" w:name="pelo-pgadmin-4-manualmente"/>
-    <w:p>
-      <w:pPr>
-        <w:pStyle w:val="Heading2"/>
-      </w:pPr>
-      <w:r>
-        <w:rPr>
-          <w:rStyle w:val="SectionNumber"/>
-        </w:rPr>
-        <w:t xml:space="preserve">14.3</w:t>
-      </w:r>
-      <w:r>
-        <w:tab/>
-      </w:r>
-      <w:r>
-        <w:t xml:space="preserve">Pelo</w:t>
-      </w:r>
-      <w:r>
-        <w:t xml:space="preserve"> </w:t>
-      </w:r>
-      <w:r>
-        <w:rPr>
-          <w:bCs/>
-          <w:b/>
-        </w:rPr>
-        <w:t xml:space="preserve">pgAdmin 4</w:t>
-      </w:r>
-      <w:r>
-        <w:t xml:space="preserve"> </w:t>
-      </w:r>
-      <w:r>
-        <w:t xml:space="preserve">(manualmente)</w:t>
+        <w:t xml:space="preserve">caminho</w:t>
+      </w:r>
+      <w:r>
+        <w:br/>
+      </w:r>
+      <w:r>
+        <w:t xml:space="preserve">O caminho no sistema onde será gravado o arquivo de exportação, o nome que será dado ao arquivo e a extensão do arquivo.</w:t>
+      </w:r>
+      <w:r>
+        <w:br/>
+      </w:r>
+    </w:p>
+    <w:p>
+      <w:pPr>
+        <w:numPr>
+          <w:ilvl w:val="1"/>
+          <w:numId w:val="1174"/>
+        </w:numPr>
+        <w:pStyle w:val="Compact"/>
+      </w:pPr>
+      <w:r>
+        <w:rPr>
+          <w:bCs/>
+          <w:b/>
+        </w:rPr>
+        <w:t xml:space="preserve">CSV</w:t>
+      </w:r>
+      <w:r>
+        <w:t xml:space="preserve"> </w:t>
+      </w:r>
+      <w:r>
+        <w:t xml:space="preserve">[</w:t>
+      </w:r>
+      <w:r>
+        <w:rPr>
+          <w:bCs/>
+          <w:b/>
+        </w:rPr>
+        <w:t xml:space="preserve">HEARDER</w:t>
+      </w:r>
+      <w:r>
+        <w:t xml:space="preserve">]</w:t>
+      </w:r>
+      <w:r>
+        <w:br/>
+      </w:r>
+      <w:r>
+        <w:t xml:space="preserve">Define a extensão do arquivo a ser gravado e se tem, ou não, cabeçalho.</w:t>
+      </w:r>
+      <w:r>
+        <w:br/>
       </w:r>
     </w:p>
     <w:p>
@@ -29986,23 +30635,127 @@
         <w:pStyle w:val="Compact"/>
       </w:pPr>
       <w:r>
-        <w:t xml:space="preserve">O</w:t>
-      </w:r>
-      <w:r>
-        <w:t xml:space="preserve"> </w:t>
-      </w:r>
-      <w:r>
-        <w:rPr>
-          <w:bCs/>
-          <w:b/>
-        </w:rPr>
-        <w:t xml:space="preserve">pgAdmin 4</w:t>
-      </w:r>
-      <w:r>
-        <w:t xml:space="preserve"> </w:t>
-      </w:r>
-      <w:r>
-        <w:t xml:space="preserve">tem um procedimento proprio para exportar dados.</w:t>
+        <w:t xml:space="preserve">Sintaxe:</w:t>
+      </w:r>
+      <w:r>
+        <w:br/>
+      </w:r>
+      <w:r>
+        <w:rPr>
+          <w:bCs/>
+          <w:b/>
+        </w:rPr>
+        <w:t xml:space="preserve">\copy</w:t>
+      </w:r>
+      <w:r>
+        <w:t xml:space="preserve"> </w:t>
+      </w:r>
+      <w:r>
+        <w:t xml:space="preserve">(</w:t>
+      </w:r>
+      <w:r>
+        <w:rPr>
+          <w:bCs/>
+          <w:b/>
+        </w:rPr>
+        <w:t xml:space="preserve">SELECT</w:t>
+      </w:r>
+      <w:r>
+        <w:t xml:space="preserve"> </w:t>
+      </w:r>
+      <w:r>
+        <w:t xml:space="preserve">*</w:t>
+      </w:r>
+      <w:r>
+        <w:t xml:space="preserve"> </w:t>
+      </w:r>
+      <w:r>
+        <w:rPr>
+          <w:bCs/>
+          <w:b/>
+        </w:rPr>
+        <w:t xml:space="preserve">FROM</w:t>
+      </w:r>
+      <w:r>
+        <w:t xml:space="preserve"> </w:t>
+      </w:r>
+      <w:r>
+        <w:rPr>
+          <w:iCs/>
+          <w:i/>
+        </w:rPr>
+        <w:t xml:space="preserve">tabela</w:t>
+      </w:r>
+      <w:r>
+        <w:t xml:space="preserve">)</w:t>
+      </w:r>
+      <w:r>
+        <w:t xml:space="preserve"> </w:t>
+      </w:r>
+      <w:r>
+        <w:rPr>
+          <w:bCs/>
+          <w:b/>
+        </w:rPr>
+        <w:t xml:space="preserve">TO</w:t>
+      </w:r>
+      <w:r>
+        <w:br/>
+      </w:r>
+      <w:r>
+        <w:t xml:space="preserve">‘</w:t>
+      </w:r>
+      <w:r>
+        <w:t xml:space="preserve">C:/tmp/</w:t>
+      </w:r>
+      <w:r>
+        <w:rPr>
+          <w:iCs/>
+          <w:i/>
+        </w:rPr>
+        <w:t xml:space="preserve">nome_arquivo</w:t>
+      </w:r>
+      <w:r>
+        <w:t xml:space="preserve">.csv</w:t>
+      </w:r>
+      <w:r>
+        <w:t xml:space="preserve">’</w:t>
+      </w:r>
+      <w:r>
+        <w:br/>
+      </w:r>
+      <w:r>
+        <w:rPr>
+          <w:bCs/>
+          <w:b/>
+        </w:rPr>
+        <w:t xml:space="preserve">WITH</w:t>
+      </w:r>
+      <w:r>
+        <w:t xml:space="preserve"> </w:t>
+      </w:r>
+      <w:r>
+        <w:rPr>
+          <w:bCs/>
+          <w:b/>
+        </w:rPr>
+        <w:t xml:space="preserve">CSV</w:t>
+      </w:r>
+      <w:r>
+        <w:t xml:space="preserve"> </w:t>
+      </w:r>
+      <w:r>
+        <w:t xml:space="preserve">[</w:t>
+      </w:r>
+      <w:r>
+        <w:rPr>
+          <w:bCs/>
+          <w:b/>
+        </w:rPr>
+        <w:t xml:space="preserve">HEARDER</w:t>
+      </w:r>
+      <w:r>
+        <w:t xml:space="preserve">];</w:t>
       </w:r>
       <w:r>
         <w:br/>
@@ -30017,6 +30770,124 @@
         <w:pStyle w:val="Compact"/>
       </w:pPr>
       <w:r>
+        <w:t xml:space="preserve">O comando</w:t>
+      </w:r>
+      <w:r>
+        <w:t xml:space="preserve"> </w:t>
+      </w:r>
+      <w:r>
+        <w:rPr>
+          <w:bCs/>
+          <w:b/>
+        </w:rPr>
+        <w:t xml:space="preserve">SELECT</w:t>
+      </w:r>
+      <w:r>
+        <w:t xml:space="preserve"> </w:t>
+      </w:r>
+      <w:r>
+        <w:t xml:space="preserve">pode ser uma</w:t>
+      </w:r>
+      <w:r>
+        <w:t xml:space="preserve"> </w:t>
+      </w:r>
+      <w:r>
+        <w:rPr>
+          <w:iCs/>
+          <w:i/>
+        </w:rPr>
+        <w:t xml:space="preserve">QUERY</w:t>
+      </w:r>
+      <w:r>
+        <w:t xml:space="preserve"> </w:t>
+      </w:r>
+      <w:r>
+        <w:t xml:space="preserve">mais elaborada.</w:t>
+      </w:r>
+      <w:r>
+        <w:br/>
+      </w:r>
+    </w:p>
+    <w:p>
+      <w:r>
+        <w:br w:type="page"/>
+      </w:r>
+    </w:p>
+    <w:bookmarkEnd w:id="156"/>
+    <w:bookmarkStart w:id="169" w:name="pelo-pgadmin-4-manualmente"/>
+    <w:p>
+      <w:pPr>
+        <w:pStyle w:val="Heading2"/>
+      </w:pPr>
+      <w:r>
+        <w:rPr>
+          <w:rStyle w:val="SectionNumber"/>
+        </w:rPr>
+        <w:t xml:space="preserve">14.4</w:t>
+      </w:r>
+      <w:r>
+        <w:tab/>
+      </w:r>
+      <w:r>
+        <w:t xml:space="preserve">Pelo</w:t>
+      </w:r>
+      <w:r>
+        <w:t xml:space="preserve"> </w:t>
+      </w:r>
+      <w:r>
+        <w:rPr>
+          <w:bCs/>
+          <w:b/>
+        </w:rPr>
+        <w:t xml:space="preserve">pgAdmin 4</w:t>
+      </w:r>
+      <w:r>
+        <w:t xml:space="preserve"> </w:t>
+      </w:r>
+      <w:r>
+        <w:t xml:space="preserve">(manualmente)</w:t>
+      </w:r>
+    </w:p>
+    <w:p>
+      <w:pPr>
+        <w:numPr>
+          <w:ilvl w:val="0"/>
+          <w:numId w:val="1175"/>
+        </w:numPr>
+        <w:pStyle w:val="Compact"/>
+      </w:pPr>
+      <w:r>
+        <w:t xml:space="preserve">O</w:t>
+      </w:r>
+      <w:r>
+        <w:t xml:space="preserve"> </w:t>
+      </w:r>
+      <w:r>
+        <w:rPr>
+          <w:bCs/>
+          <w:b/>
+        </w:rPr>
+        <w:t xml:space="preserve">pgAdmin 4</w:t>
+      </w:r>
+      <w:r>
+        <w:t xml:space="preserve"> </w:t>
+      </w:r>
+      <w:r>
+        <w:t xml:space="preserve">tem um procedimento proprio para exportar dados.</w:t>
+      </w:r>
+      <w:r>
+        <w:br/>
+      </w:r>
+    </w:p>
+    <w:p>
+      <w:pPr>
+        <w:numPr>
+          <w:ilvl w:val="0"/>
+          <w:numId w:val="1175"/>
+        </w:numPr>
+        <w:pStyle w:val="Compact"/>
+      </w:pPr>
+      <w:r>
         <w:t xml:space="preserve">Passo a passo:</w:t>
       </w:r>
       <w:r>
@@ -30027,7 +30898,7 @@
       <w:pPr>
         <w:numPr>
           <w:ilvl w:val="1"/>
-          <w:numId w:val="1174"/>
+          <w:numId w:val="1176"/>
         </w:numPr>
         <w:pStyle w:val="Compact"/>
       </w:pPr>
@@ -30039,7 +30910,7 @@
       <w:pPr>
         <w:numPr>
           <w:ilvl w:val="1"/>
-          <w:numId w:val="1174"/>
+          <w:numId w:val="1176"/>
         </w:numPr>
         <w:pStyle w:val="Compact"/>
       </w:pPr>
@@ -30069,18 +30940,18 @@
           <wp:inline>
             <wp:extent cx="4984615" cy="3599999"/>
             <wp:effectExtent b="0" l="0" r="0" t="0"/>
-            <wp:docPr descr="" title="" id="157" name="Picture"/>
+            <wp:docPr descr="" title="" id="158" name="Picture"/>
             <a:graphic>
               <a:graphicData uri="http://schemas.openxmlformats.org/drawingml/2006/picture">
                 <pic:pic>
                   <pic:nvPicPr>
-                    <pic:cNvPr descr="./Imagens/Export_data_1.png" id="158" name="Picture"/>
+                    <pic:cNvPr descr="./Imagens/Export_data_1.png" id="159" name="Picture"/>
                     <pic:cNvPicPr>
                       <a:picLocks noChangeArrowheads="1" noChangeAspect="1"/>
                     </pic:cNvPicPr>
                   </pic:nvPicPr>
                   <pic:blipFill>
-                    <a:blip r:embed="rId156"/>
+                    <a:blip r:embed="rId157"/>
                     <a:stretch>
                       <a:fillRect/>
                     </a:stretch>
@@ -30114,7 +30985,7 @@
       <w:pPr>
         <w:numPr>
           <w:ilvl w:val="1"/>
-          <w:numId w:val="1174"/>
+          <w:numId w:val="1176"/>
         </w:numPr>
         <w:pStyle w:val="Compact"/>
       </w:pPr>
@@ -30159,7 +31030,7 @@
       <w:pPr>
         <w:numPr>
           <w:ilvl w:val="2"/>
-          <w:numId w:val="1175"/>
+          <w:numId w:val="1177"/>
         </w:numPr>
         <w:pStyle w:val="Compact"/>
       </w:pPr>
@@ -30200,7 +31071,7 @@
       <w:pPr>
         <w:numPr>
           <w:ilvl w:val="2"/>
-          <w:numId w:val="1175"/>
+          <w:numId w:val="1177"/>
         </w:numPr>
         <w:pStyle w:val="Compact"/>
       </w:pPr>
@@ -30225,7 +31096,7 @@
       <w:pPr>
         <w:numPr>
           <w:ilvl w:val="2"/>
-          <w:numId w:val="1175"/>
+          <w:numId w:val="1177"/>
         </w:numPr>
         <w:pStyle w:val="Compact"/>
       </w:pPr>
@@ -30250,18 +31121,18 @@
           <wp:inline>
             <wp:extent cx="4566486" cy="3599999"/>
             <wp:effectExtent b="0" l="0" r="0" t="0"/>
-            <wp:docPr descr="" title="" id="160" name="Picture"/>
+            <wp:docPr descr="" title="" id="161" name="Picture"/>
             <a:graphic>
               <a:graphicData uri="http://schemas.openxmlformats.org/drawingml/2006/picture">
                 <pic:pic>
                   <pic:nvPicPr>
-                    <pic:cNvPr descr="./Imagens/Export_data_2.png" id="161" name="Picture"/>
+                    <pic:cNvPr descr="./Imagens/Export_data_2.png" id="162" name="Picture"/>
                     <pic:cNvPicPr>
                       <a:picLocks noChangeArrowheads="1" noChangeAspect="1"/>
                     </pic:cNvPicPr>
                   </pic:nvPicPr>
                   <pic:blipFill>
-                    <a:blip r:embed="rId159"/>
+                    <a:blip r:embed="rId160"/>
                     <a:stretch>
                       <a:fillRect/>
                     </a:stretch>
@@ -30295,7 +31166,7 @@
       <w:pPr>
         <w:numPr>
           <w:ilvl w:val="1"/>
-          <w:numId w:val="1174"/>
+          <w:numId w:val="1176"/>
         </w:numPr>
         <w:pStyle w:val="Compact"/>
       </w:pPr>
@@ -30340,7 +31211,7 @@
       <w:pPr>
         <w:numPr>
           <w:ilvl w:val="2"/>
-          <w:numId w:val="1176"/>
+          <w:numId w:val="1178"/>
         </w:numPr>
         <w:pStyle w:val="Compact"/>
       </w:pPr>
@@ -30362,7 +31233,7 @@
       <w:pPr>
         <w:numPr>
           <w:ilvl w:val="2"/>
-          <w:numId w:val="1176"/>
+          <w:numId w:val="1178"/>
         </w:numPr>
         <w:pStyle w:val="Compact"/>
       </w:pPr>
@@ -30387,18 +31258,18 @@
           <wp:inline>
             <wp:extent cx="4566486" cy="3599999"/>
             <wp:effectExtent b="0" l="0" r="0" t="0"/>
-            <wp:docPr descr="" title="" id="163" name="Picture"/>
+            <wp:docPr descr="" title="" id="164" name="Picture"/>
             <a:graphic>
               <a:graphicData uri="http://schemas.openxmlformats.org/drawingml/2006/picture">
                 <pic:pic>
                   <pic:nvPicPr>
-                    <pic:cNvPr descr="./Imagens/Export_data_3.png" id="164" name="Picture"/>
+                    <pic:cNvPr descr="./Imagens/Export_data_3.png" id="165" name="Picture"/>
                     <pic:cNvPicPr>
                       <a:picLocks noChangeArrowheads="1" noChangeAspect="1"/>
                     </pic:cNvPicPr>
                   </pic:nvPicPr>
                   <pic:blipFill>
-                    <a:blip r:embed="rId162"/>
+                    <a:blip r:embed="rId163"/>
                     <a:stretch>
                       <a:fillRect/>
                     </a:stretch>
@@ -30432,7 +31303,7 @@
       <w:pPr>
         <w:numPr>
           <w:ilvl w:val="1"/>
-          <w:numId w:val="1174"/>
+          <w:numId w:val="1176"/>
         </w:numPr>
         <w:pStyle w:val="Compact"/>
       </w:pPr>
@@ -30477,18 +31348,18 @@
           <wp:inline>
             <wp:extent cx="4566486" cy="3599999"/>
             <wp:effectExtent b="0" l="0" r="0" t="0"/>
-            <wp:docPr descr="" title="" id="166" name="Picture"/>
+            <wp:docPr descr="" title="" id="167" name="Picture"/>
             <a:graphic>
               <a:graphicData uri="http://schemas.openxmlformats.org/drawingml/2006/picture">
                 <pic:pic>
                   <pic:nvPicPr>
-                    <pic:cNvPr descr="./Imagens/Export_data_4.png" id="167" name="Picture"/>
+                    <pic:cNvPr descr="./Imagens/Export_data_4.png" id="168" name="Picture"/>
                     <pic:cNvPicPr>
                       <a:picLocks noChangeArrowheads="1" noChangeAspect="1"/>
                     </pic:cNvPicPr>
                   </pic:nvPicPr>
                   <pic:blipFill>
-                    <a:blip r:embed="rId165"/>
+                    <a:blip r:embed="rId166"/>
                     <a:stretch>
                       <a:fillRect/>
                     </a:stretch>
@@ -30523,9 +31394,9 @@
         <w:br w:type="page"/>
       </w:r>
     </w:p>
-    <w:bookmarkEnd w:id="168"/>
     <w:bookmarkEnd w:id="169"/>
-    <w:bookmarkStart w:id="174" w:name="observações"/>
+    <w:bookmarkEnd w:id="170"/>
+    <w:bookmarkStart w:id="175" w:name="observações"/>
     <w:p>
       <w:pPr>
         <w:pStyle w:val="Heading1"/>
@@ -30543,7 +31414,7 @@
         <w:t xml:space="preserve">Observações</w:t>
       </w:r>
     </w:p>
-    <w:bookmarkStart w:id="171" w:name="Xe905c48ead57695f6acee3458bfda7f5825cda5"/>
+    <w:bookmarkStart w:id="172" w:name="Xe905c48ead57695f6acee3458bfda7f5825cda5"/>
     <w:p>
       <w:pPr>
         <w:pStyle w:val="Heading2"/>
@@ -30575,7 +31446,7 @@
       <w:pPr>
         <w:pStyle w:val="FirstParagraph"/>
       </w:pPr>
-      <w:hyperlink r:id="rId170">
+      <w:hyperlink r:id="rId171">
         <w:r>
           <w:rPr>
             <w:rStyle w:val="Hyperlink"/>
@@ -30587,8 +31458,8 @@
         <w:br/>
       </w:r>
     </w:p>
-    <w:bookmarkEnd w:id="171"/>
-    <w:bookmarkStart w:id="172" w:name="exportação-de-dados"/>
+    <w:bookmarkEnd w:id="172"/>
+    <w:bookmarkStart w:id="173" w:name="exportação-de-dados"/>
     <w:p>
       <w:pPr>
         <w:pStyle w:val="Heading2"/>
@@ -30610,7 +31481,7 @@
       <w:pPr>
         <w:numPr>
           <w:ilvl w:val="0"/>
-          <w:numId w:val="1177"/>
+          <w:numId w:val="1179"/>
         </w:numPr>
         <w:pStyle w:val="Compact"/>
       </w:pPr>
@@ -30640,7 +31511,7 @@
       <w:pPr>
         <w:numPr>
           <w:ilvl w:val="0"/>
-          <w:numId w:val="1177"/>
+          <w:numId w:val="1179"/>
         </w:numPr>
         <w:pStyle w:val="Compact"/>
       </w:pPr>
@@ -30686,7 +31557,7 @@
       <w:pPr>
         <w:numPr>
           <w:ilvl w:val="0"/>
-          <w:numId w:val="1177"/>
+          <w:numId w:val="1179"/>
         </w:numPr>
         <w:pStyle w:val="Compact"/>
       </w:pPr>
@@ -30701,7 +31572,7 @@
       <w:pPr>
         <w:numPr>
           <w:ilvl w:val="1"/>
-          <w:numId w:val="1178"/>
+          <w:numId w:val="1180"/>
         </w:numPr>
         <w:pStyle w:val="Compact"/>
       </w:pPr>
@@ -30735,7 +31606,7 @@
       <w:pPr>
         <w:numPr>
           <w:ilvl w:val="1"/>
-          <w:numId w:val="1178"/>
+          <w:numId w:val="1180"/>
         </w:numPr>
         <w:pStyle w:val="Compact"/>
       </w:pPr>
@@ -30766,7 +31637,7 @@
       <w:pPr>
         <w:numPr>
           <w:ilvl w:val="1"/>
-          <w:numId w:val="1178"/>
+          <w:numId w:val="1180"/>
         </w:numPr>
         <w:pStyle w:val="Compact"/>
       </w:pPr>
@@ -30818,7 +31689,7 @@
       <w:pPr>
         <w:numPr>
           <w:ilvl w:val="1"/>
-          <w:numId w:val="1178"/>
+          <w:numId w:val="1180"/>
         </w:numPr>
         <w:pStyle w:val="Compact"/>
       </w:pPr>
@@ -30863,8 +31734,8 @@
         <w:br/>
       </w:r>
     </w:p>
-    <w:bookmarkEnd w:id="172"/>
-    <w:bookmarkStart w:id="173" w:name="Xa8bf588064960458c5d85f6667a5ef7152c8394"/>
+    <w:bookmarkEnd w:id="173"/>
+    <w:bookmarkStart w:id="174" w:name="Xa8bf588064960458c5d85f6667a5ef7152c8394"/>
     <w:p>
       <w:pPr>
         <w:pStyle w:val="Heading2"/>
@@ -30886,7 +31757,7 @@
       <w:pPr>
         <w:numPr>
           <w:ilvl w:val="0"/>
-          <w:numId w:val="1179"/>
+          <w:numId w:val="1181"/>
         </w:numPr>
         <w:pStyle w:val="Compact"/>
       </w:pPr>
@@ -30901,7 +31772,7 @@
       <w:pPr>
         <w:numPr>
           <w:ilvl w:val="1"/>
-          <w:numId w:val="1180"/>
+          <w:numId w:val="1182"/>
         </w:numPr>
         <w:pStyle w:val="Compact"/>
       </w:pPr>
@@ -30916,7 +31787,7 @@
       <w:pPr>
         <w:numPr>
           <w:ilvl w:val="0"/>
-          <w:numId w:val="1179"/>
+          <w:numId w:val="1181"/>
         </w:numPr>
         <w:pStyle w:val="Compact"/>
       </w:pPr>
@@ -30931,7 +31802,7 @@
       <w:pPr>
         <w:numPr>
           <w:ilvl w:val="1"/>
-          <w:numId w:val="1181"/>
+          <w:numId w:val="1183"/>
         </w:numPr>
         <w:pStyle w:val="Compact"/>
       </w:pPr>
@@ -30947,9 +31818,9 @@
         <w:br w:type="page"/>
       </w:r>
     </w:p>
-    <w:bookmarkEnd w:id="173"/>
     <w:bookmarkEnd w:id="174"/>
-    <w:bookmarkStart w:id="176" w:name="andamento-dos-estudos"/>
+    <w:bookmarkEnd w:id="175"/>
+    <w:bookmarkStart w:id="177" w:name="andamento-dos-estudos"/>
     <w:p>
       <w:pPr>
         <w:pStyle w:val="Heading1"/>
@@ -30967,7 +31838,7 @@
         <w:t xml:space="preserve">Andamento dos Estudos</w:t>
       </w:r>
     </w:p>
-    <w:bookmarkStart w:id="175" w:name="assunto-em-andamento"/>
+    <w:bookmarkStart w:id="176" w:name="assunto-em-andamento"/>
     <w:p>
       <w:pPr>
         <w:pStyle w:val="Heading2"/>
@@ -30996,8 +31867,8 @@
         <w:br/>
       </w:r>
     </w:p>
-    <w:bookmarkEnd w:id="175"/>
     <w:bookmarkEnd w:id="176"/>
+    <w:bookmarkEnd w:id="177"/>
     <w:sectPr/>
   </w:body>
 </w:document>
@@ -32496,6 +33367,12 @@
     <w:abstractNumId w:val="991"/>
   </w:num>
   <w:num w:numId="1181">
+    <w:abstractNumId w:val="991"/>
+  </w:num>
+  <w:num w:numId="1182">
+    <w:abstractNumId w:val="991"/>
+  </w:num>
+  <w:num w:numId="1183">
     <w:abstractNumId w:val="991"/>
   </w:num>
 </w:numbering>

</xml_diff>

<commit_message>
Sincronizar tabelas com relatório - Arquitetura do ambiente
</commit_message>
<xml_diff>
--- a/Readme.docx
+++ b/Readme.docx
@@ -49,7 +49,7 @@
         <w:pStyle w:val="Date"/>
       </w:pPr>
       <w:r>
-        <w:t xml:space="preserve">2022-10-21</w:t>
+        <w:t xml:space="preserve">2022-10-22</w:t>
       </w:r>
     </w:p>
     <w:sdt>
@@ -31396,7 +31396,7 @@
     </w:p>
     <w:bookmarkEnd w:id="169"/>
     <w:bookmarkEnd w:id="170"/>
-    <w:bookmarkStart w:id="175" w:name="observações"/>
+    <w:bookmarkStart w:id="176" w:name="X7ac312208b8379355dba4263977f59b9016f7a3"/>
     <w:p>
       <w:pPr>
         <w:pStyle w:val="Heading1"/>
@@ -31411,10 +31411,761 @@
         <w:tab/>
       </w:r>
       <w:r>
+        <w:t xml:space="preserve">Aulas 134 e 135 - Sincronizar tabelas com relatórios</w:t>
+      </w:r>
+    </w:p>
+    <w:bookmarkStart w:id="171" w:name="arquitetura-do-ambiente"/>
+    <w:p>
+      <w:pPr>
+        <w:pStyle w:val="Heading2"/>
+      </w:pPr>
+      <w:r>
+        <w:rPr>
+          <w:rStyle w:val="SectionNumber"/>
+        </w:rPr>
+        <w:t xml:space="preserve">15.1</w:t>
+      </w:r>
+      <w:r>
+        <w:tab/>
+      </w:r>
+      <w:r>
+        <w:t xml:space="preserve">Arquitetura do Ambiente</w:t>
+      </w:r>
+    </w:p>
+    <w:p>
+      <w:pPr>
+        <w:numPr>
+          <w:ilvl w:val="0"/>
+          <w:numId w:val="1179"/>
+        </w:numPr>
+        <w:pStyle w:val="Compact"/>
+      </w:pPr>
+      <w:r>
+        <w:t xml:space="preserve">Problema na exportação de dados do banco de dados para um arquivo:</w:t>
+      </w:r>
+      <w:r>
+        <w:br/>
+      </w:r>
+    </w:p>
+    <w:p>
+      <w:pPr>
+        <w:numPr>
+          <w:ilvl w:val="1"/>
+          <w:numId w:val="1180"/>
+        </w:numPr>
+        <w:pStyle w:val="Compact"/>
+      </w:pPr>
+      <w:r>
+        <w:t xml:space="preserve">Ao passar diversas tabelas para uma só, em formato colunar (para exportação), esta nova tabela não é atualizada automaticamente quando o banco de dados (as tabelas originais) é atualizado. Por consequência, o arquivo exportado também não é atualizado automaticamente.</w:t>
+      </w:r>
+      <w:r>
+        <w:br/>
+      </w:r>
+    </w:p>
+    <w:p>
+      <w:pPr>
+        <w:numPr>
+          <w:ilvl w:val="1"/>
+          <w:numId w:val="1180"/>
+        </w:numPr>
+        <w:pStyle w:val="Compact"/>
+      </w:pPr>
+      <w:r>
+        <w:t xml:space="preserve">E apesar de não ter ficado claro anteriormente, a criação de um</w:t>
+      </w:r>
+      <w:r>
+        <w:t xml:space="preserve"> </w:t>
+      </w:r>
+      <w:r>
+        <w:rPr>
+          <w:bCs/>
+          <w:b/>
+        </w:rPr>
+        <w:t xml:space="preserve">VIEW</w:t>
+      </w:r>
+      <w:r>
+        <w:t xml:space="preserve"> </w:t>
+      </w:r>
+      <w:r>
+        <w:t xml:space="preserve">não soluciona o problema, pois toda vez que é acionada ela faz uma consulta (</w:t>
+      </w:r>
+      <w:r>
+        <w:rPr>
+          <w:bCs/>
+          <w:b/>
+        </w:rPr>
+        <w:t xml:space="preserve">query</w:t>
+      </w:r>
+      <w:r>
+        <w:t xml:space="preserve">), consumindo muito recurso computacional. Quanto maior o banco de dados, menos vale a pena o uso de</w:t>
+      </w:r>
+      <w:r>
+        <w:t xml:space="preserve"> </w:t>
+      </w:r>
+      <w:r>
+        <w:rPr>
+          <w:bCs/>
+          <w:b/>
+        </w:rPr>
+        <w:t xml:space="preserve">VIEW</w:t>
+      </w:r>
+      <w:r>
+        <w:t xml:space="preserve">, para esse tipo de situação. Apesar de a</w:t>
+      </w:r>
+      <w:r>
+        <w:t xml:space="preserve"> </w:t>
+      </w:r>
+      <w:r>
+        <w:rPr>
+          <w:bCs/>
+          <w:b/>
+        </w:rPr>
+        <w:t xml:space="preserve">VIEW</w:t>
+      </w:r>
+      <w:r>
+        <w:t xml:space="preserve"> </w:t>
+      </w:r>
+      <w:r>
+        <w:t xml:space="preserve">é atualizada automaticamente, pois é uma consulta salva (</w:t>
+      </w:r>
+      <w:r>
+        <w:rPr>
+          <w:bCs/>
+          <w:b/>
+        </w:rPr>
+        <w:t xml:space="preserve">query</w:t>
+      </w:r>
+      <w:r>
+        <w:t xml:space="preserve">) e não uma tabela proprimente dita.</w:t>
+      </w:r>
+      <w:r>
+        <w:br/>
+      </w:r>
+    </w:p>
+    <w:p>
+      <w:pPr>
+        <w:numPr>
+          <w:ilvl w:val="0"/>
+          <w:numId w:val="1179"/>
+        </w:numPr>
+        <w:pStyle w:val="Compact"/>
+      </w:pPr>
+      <w:r>
+        <w:t xml:space="preserve">Solução para o problema de sincronismo entre os dados da nova tabela coluna e as tabelas de origem do banco de dados:</w:t>
+      </w:r>
+      <w:r>
+        <w:br/>
+      </w:r>
+    </w:p>
+    <w:p>
+      <w:pPr>
+        <w:numPr>
+          <w:ilvl w:val="1"/>
+          <w:numId w:val="1181"/>
+        </w:numPr>
+        <w:pStyle w:val="Compact"/>
+      </w:pPr>
+      <w:r>
+        <w:t xml:space="preserve">Determinar campos</w:t>
+      </w:r>
+      <w:r>
+        <w:t xml:space="preserve"> </w:t>
+      </w:r>
+      <w:r>
+        <w:rPr>
+          <w:bCs/>
+          <w:b/>
+        </w:rPr>
+        <w:t xml:space="preserve">flag</w:t>
+      </w:r>
+      <w:r>
+        <w:t xml:space="preserve">, ou seja, um campo único que de para comparar se ele esta nas tabelas originais e na nova tabela colunar da mesma maneira. Caso não esteja, atualiza a nova tabela colunar.</w:t>
+      </w:r>
+      <w:r>
+        <w:br/>
+      </w:r>
+    </w:p>
+    <w:p>
+      <w:pPr>
+        <w:numPr>
+          <w:ilvl w:val="1"/>
+          <w:numId w:val="1181"/>
+        </w:numPr>
+        <w:pStyle w:val="Compact"/>
+      </w:pPr>
+      <w:r>
+        <w:t xml:space="preserve">A</w:t>
+      </w:r>
+      <w:r>
+        <w:t xml:space="preserve"> </w:t>
+      </w:r>
+      <w:r>
+        <w:rPr>
+          <w:bCs/>
+          <w:b/>
+        </w:rPr>
+        <w:t xml:space="preserve">flag</w:t>
+      </w:r>
+      <w:r>
+        <w:t xml:space="preserve"> </w:t>
+      </w:r>
+      <w:r>
+        <w:t xml:space="preserve">pode ser um</w:t>
+      </w:r>
+      <w:r>
+        <w:t xml:space="preserve"> </w:t>
+      </w:r>
+      <w:r>
+        <w:rPr>
+          <w:iCs/>
+          <w:i/>
+        </w:rPr>
+        <w:t xml:space="preserve">id</w:t>
+      </w:r>
+      <w:r>
+        <w:t xml:space="preserve">.</w:t>
+      </w:r>
+      <w:r>
+        <w:br/>
+      </w:r>
+    </w:p>
+    <w:p>
+      <w:pPr>
+        <w:numPr>
+          <w:ilvl w:val="1"/>
+          <w:numId w:val="1181"/>
+        </w:numPr>
+        <w:pStyle w:val="Compact"/>
+      </w:pPr>
+      <w:r>
+        <w:t xml:space="preserve">Evitar campos</w:t>
+      </w:r>
+      <w:r>
+        <w:t xml:space="preserve"> </w:t>
+      </w:r>
+      <w:r>
+        <w:rPr>
+          <w:bCs/>
+          <w:b/>
+        </w:rPr>
+        <w:t xml:space="preserve">flag</w:t>
+      </w:r>
+      <w:r>
+        <w:t xml:space="preserve"> </w:t>
+      </w:r>
+      <w:r>
+        <w:t xml:space="preserve">utilizando data e hora, pois dependendo da velocidade de inserção de novos dados nas tabelas, pode confundir o sistema. Podem haver vários registros com mesma data e hora, fazendo com que o sistema pegue apenas um registro que simboliza aquela determina data e hora. </w:t>
+      </w:r>
+    </w:p>
+    <w:p>
+      <w:pPr>
+        <w:numPr>
+          <w:ilvl w:val="1"/>
+          <w:numId w:val="1181"/>
+        </w:numPr>
+        <w:pStyle w:val="Compact"/>
+      </w:pPr>
+      <w:r>
+        <w:t xml:space="preserve">Outra técnica útil é o uso de</w:t>
+      </w:r>
+      <w:r>
+        <w:t xml:space="preserve"> </w:t>
+      </w:r>
+      <w:r>
+        <w:rPr>
+          <w:bCs/>
+          <w:b/>
+        </w:rPr>
+        <w:t xml:space="preserve">SEQUENCE</w:t>
+      </w:r>
+      <w:r>
+        <w:t xml:space="preserve">:</w:t>
+      </w:r>
+    </w:p>
+    <w:p>
+      <w:pPr>
+        <w:numPr>
+          <w:ilvl w:val="2"/>
+          <w:numId w:val="1182"/>
+        </w:numPr>
+        <w:pStyle w:val="Compact"/>
+      </w:pPr>
+      <w:r>
+        <w:t xml:space="preserve">Criar sequencia númerada, automática, aos</w:t>
+      </w:r>
+      <w:r>
+        <w:t xml:space="preserve"> </w:t>
+      </w:r>
+      <w:r>
+        <w:rPr>
+          <w:iCs/>
+          <w:i/>
+        </w:rPr>
+        <w:t xml:space="preserve">id</w:t>
+      </w:r>
+      <w:r>
+        <w:t xml:space="preserve">’s, que facilita o controle.</w:t>
+      </w:r>
+      <w:r>
+        <w:br/>
+      </w:r>
+    </w:p>
+    <w:p>
+      <w:pPr>
+        <w:numPr>
+          <w:ilvl w:val="2"/>
+          <w:numId w:val="1182"/>
+        </w:numPr>
+        <w:pStyle w:val="Compact"/>
+      </w:pPr>
+      <w:r>
+        <w:t xml:space="preserve">A continuidade da sequencia de números podem ser compartilhados por diferentes tabelas, com o uso de</w:t>
+      </w:r>
+      <w:r>
+        <w:t xml:space="preserve"> </w:t>
+      </w:r>
+      <w:r>
+        <w:rPr>
+          <w:bCs/>
+          <w:b/>
+        </w:rPr>
+        <w:t xml:space="preserve">SEQUENCE</w:t>
+      </w:r>
+      <w:r>
+        <w:t xml:space="preserve">, sendo assim fácil comparar diversos campos</w:t>
+      </w:r>
+      <w:r>
+        <w:t xml:space="preserve"> </w:t>
+      </w:r>
+      <w:r>
+        <w:rPr>
+          <w:bCs/>
+          <w:b/>
+        </w:rPr>
+        <w:t xml:space="preserve">flag</w:t>
+      </w:r>
+      <w:r>
+        <w:t xml:space="preserve"> </w:t>
+      </w:r>
+      <w:r>
+        <w:t xml:space="preserve">(</w:t>
+      </w:r>
+      <w:r>
+        <w:rPr>
+          <w:iCs/>
+          <w:i/>
+        </w:rPr>
+        <w:t xml:space="preserve">id</w:t>
+      </w:r>
+      <w:r>
+        <w:t xml:space="preserve">’s) das tabelas originais, do banco de dados, com a</w:t>
+      </w:r>
+      <w:r>
+        <w:t xml:space="preserve"> </w:t>
+      </w:r>
+      <w:r>
+        <w:rPr>
+          <w:bCs/>
+          <w:b/>
+        </w:rPr>
+        <w:t xml:space="preserve">flag</w:t>
+      </w:r>
+      <w:r>
+        <w:t xml:space="preserve"> </w:t>
+      </w:r>
+      <w:r>
+        <w:t xml:space="preserve">da nova tabela colunar. Apenas se todas as tabelas originais, do banco de dados, compartilhar a continuidade da sequência dos</w:t>
+      </w:r>
+      <w:r>
+        <w:t xml:space="preserve"> </w:t>
+      </w:r>
+      <w:r>
+        <w:rPr>
+          <w:iCs/>
+          <w:i/>
+        </w:rPr>
+        <w:t xml:space="preserve">id</w:t>
+      </w:r>
+      <w:r>
+        <w:t xml:space="preserve">’s.</w:t>
+      </w:r>
+      <w:r>
+        <w:br/>
+      </w:r>
+    </w:p>
+    <w:p>
+      <w:pPr>
+        <w:numPr>
+          <w:ilvl w:val="2"/>
+          <w:numId w:val="1182"/>
+        </w:numPr>
+        <w:pStyle w:val="Compact"/>
+      </w:pPr>
+      <w:r>
+        <w:t xml:space="preserve">Não é obrigatório o uso dessa técnica, porem pode ser bastante útil e facilitar a programação de</w:t>
+      </w:r>
+      <w:r>
+        <w:t xml:space="preserve"> </w:t>
+      </w:r>
+      <w:r>
+        <w:rPr>
+          <w:bCs/>
+          <w:b/>
+        </w:rPr>
+        <w:t xml:space="preserve">TRIGGERS</w:t>
+      </w:r>
+      <w:r>
+        <w:t xml:space="preserve"> </w:t>
+      </w:r>
+      <w:r>
+        <w:t xml:space="preserve">para a comparação de</w:t>
+      </w:r>
+      <w:r>
+        <w:t xml:space="preserve"> </w:t>
+      </w:r>
+      <w:r>
+        <w:rPr>
+          <w:iCs/>
+          <w:i/>
+        </w:rPr>
+        <w:t xml:space="preserve">id</w:t>
+      </w:r>
+      <w:r>
+        <w:t xml:space="preserve">’s entre as tabelas originais e a nova tabela colunar.</w:t>
+      </w:r>
+      <w:r>
+        <w:br/>
+      </w:r>
+    </w:p>
+    <w:p>
+      <w:pPr>
+        <w:numPr>
+          <w:ilvl w:val="2"/>
+          <w:numId w:val="1182"/>
+        </w:numPr>
+        <w:pStyle w:val="Compact"/>
+      </w:pPr>
+      <w:r>
+        <w:rPr>
+          <w:bCs/>
+          <w:b/>
+        </w:rPr>
+        <w:t xml:space="preserve">SEQUENCE</w:t>
+      </w:r>
+      <w:r>
+        <w:t xml:space="preserve"> </w:t>
+      </w:r>
+      <w:r>
+        <w:t xml:space="preserve">é diferente do</w:t>
+      </w:r>
+      <w:r>
+        <w:t xml:space="preserve"> </w:t>
+      </w:r>
+      <w:r>
+        <w:rPr>
+          <w:bCs/>
+          <w:b/>
+        </w:rPr>
+        <w:t xml:space="preserve">IDENTITY</w:t>
+      </w:r>
+      <w:r>
+        <w:t xml:space="preserve"> </w:t>
+      </w:r>
+      <w:r>
+        <w:t xml:space="preserve">(do</w:t>
+      </w:r>
+      <w:r>
+        <w:t xml:space="preserve"> </w:t>
+      </w:r>
+      <w:r>
+        <w:rPr>
+          <w:bCs/>
+          <w:b/>
+        </w:rPr>
+        <w:t xml:space="preserve">SQL Server</w:t>
+      </w:r>
+      <w:r>
+        <w:t xml:space="preserve">).</w:t>
+      </w:r>
+      <w:r>
+        <w:br/>
+      </w:r>
+    </w:p>
+    <w:p>
+      <w:r>
+        <w:br w:type="page"/>
+      </w:r>
+    </w:p>
+    <w:bookmarkEnd w:id="171"/>
+    <w:bookmarkStart w:id="174" w:name="sequence"/>
+    <w:p>
+      <w:pPr>
+        <w:pStyle w:val="Heading2"/>
+      </w:pPr>
+      <w:r>
+        <w:rPr>
+          <w:rStyle w:val="SectionNumber"/>
+        </w:rPr>
+        <w:t xml:space="preserve">15.2</w:t>
+      </w:r>
+      <w:r>
+        <w:tab/>
+      </w:r>
+      <w:r>
+        <w:rPr>
+          <w:bCs/>
+          <w:b/>
+        </w:rPr>
+        <w:t xml:space="preserve">SEQUENCE</w:t>
+      </w:r>
+    </w:p>
+    <w:bookmarkStart w:id="172" w:name="teoria-3"/>
+    <w:p>
+      <w:pPr>
+        <w:pStyle w:val="Heading3"/>
+      </w:pPr>
+      <w:r>
+        <w:rPr>
+          <w:rStyle w:val="SectionNumber"/>
+        </w:rPr>
+        <w:t xml:space="preserve">15.2.1</w:t>
+      </w:r>
+      <w:r>
+        <w:tab/>
+      </w:r>
+      <w:r>
+        <w:t xml:space="preserve">Teoria</w:t>
+      </w:r>
+    </w:p>
+    <w:p>
+      <w:pPr>
+        <w:numPr>
+          <w:ilvl w:val="0"/>
+          <w:numId w:val="1183"/>
+        </w:numPr>
+      </w:pPr>
+      <w:r>
+        <w:t xml:space="preserve">Cria uma sequência de números, uma tabela com uma coluna com números em sequência que pode ser chamada através dos comandos</w:t>
+      </w:r>
+      <w:r>
+        <w:t xml:space="preserve"> </w:t>
+      </w:r>
+      <w:r>
+        <w:rPr>
+          <w:bCs/>
+          <w:b/>
+        </w:rPr>
+        <w:t xml:space="preserve">nextval</w:t>
+      </w:r>
+      <w:r>
+        <w:t xml:space="preserve">,</w:t>
+      </w:r>
+      <w:r>
+        <w:t xml:space="preserve"> </w:t>
+      </w:r>
+      <w:r>
+        <w:rPr>
+          <w:bCs/>
+          <w:b/>
+        </w:rPr>
+        <w:t xml:space="preserve">currval</w:t>
+      </w:r>
+      <w:r>
+        <w:t xml:space="preserve"> </w:t>
+      </w:r>
+      <w:r>
+        <w:t xml:space="preserve">e</w:t>
+      </w:r>
+      <w:r>
+        <w:t xml:space="preserve"> </w:t>
+      </w:r>
+      <w:r>
+        <w:rPr>
+          <w:bCs/>
+          <w:b/>
+        </w:rPr>
+        <w:t xml:space="preserve">setval</w:t>
+      </w:r>
+      <w:r>
+        <w:t xml:space="preserve">.</w:t>
+      </w:r>
+      <w:r>
+        <w:br/>
+      </w:r>
+    </w:p>
+    <w:p>
+      <w:pPr>
+        <w:numPr>
+          <w:ilvl w:val="0"/>
+          <w:numId w:val="1183"/>
+        </w:numPr>
+      </w:pPr>
+      <w:r>
+        <w:t xml:space="preserve">Sintaxe:</w:t>
+      </w:r>
+      <w:r>
+        <w:br/>
+      </w:r>
+    </w:p>
+    <w:bookmarkEnd w:id="172"/>
+    <w:bookmarkStart w:id="173" w:name="X1681bc3b419b5006a1aeee936278e35da44bb96"/>
+    <w:p>
+      <w:pPr>
+        <w:pStyle w:val="Heading3"/>
+      </w:pPr>
+      <w:r>
+        <w:rPr>
+          <w:rStyle w:val="SectionNumber"/>
+        </w:rPr>
+        <w:t xml:space="preserve">15.2.2</w:t>
+      </w:r>
+      <w:r>
+        <w:tab/>
+      </w:r>
+      <w:r>
+        <w:t xml:space="preserve">Diferença entre</w:t>
+      </w:r>
+      <w:r>
+        <w:t xml:space="preserve"> </w:t>
+      </w:r>
+      <w:r>
+        <w:rPr>
+          <w:bCs/>
+          <w:b/>
+        </w:rPr>
+        <w:t xml:space="preserve">SEQUENCE</w:t>
+      </w:r>
+      <w:r>
+        <w:t xml:space="preserve"> </w:t>
+      </w:r>
+      <w:r>
+        <w:t xml:space="preserve">e</w:t>
+      </w:r>
+      <w:r>
+        <w:t xml:space="preserve"> </w:t>
+      </w:r>
+      <w:r>
+        <w:rPr>
+          <w:bCs/>
+          <w:b/>
+        </w:rPr>
+        <w:t xml:space="preserve">IDENTITY</w:t>
+      </w:r>
+      <w:r>
+        <w:t xml:space="preserve"> </w:t>
+      </w:r>
+      <w:r>
+        <w:t xml:space="preserve">(do SQL Server)</w:t>
+      </w:r>
+    </w:p>
+    <w:p>
+      <w:pPr>
+        <w:numPr>
+          <w:ilvl w:val="0"/>
+          <w:numId w:val="1184"/>
+        </w:numPr>
+        <w:pStyle w:val="Compact"/>
+      </w:pPr>
+      <w:r>
+        <w:t xml:space="preserve">A propriedade</w:t>
+      </w:r>
+      <w:r>
+        <w:t xml:space="preserve"> </w:t>
+      </w:r>
+      <w:r>
+        <w:rPr>
+          <w:bCs/>
+          <w:b/>
+        </w:rPr>
+        <w:t xml:space="preserve">Identity</w:t>
+      </w:r>
+      <w:r>
+        <w:t xml:space="preserve">, no</w:t>
+      </w:r>
+      <w:r>
+        <w:t xml:space="preserve"> </w:t>
+      </w:r>
+      <w:r>
+        <w:rPr>
+          <w:bCs/>
+          <w:b/>
+        </w:rPr>
+        <w:t xml:space="preserve">SQL Server</w:t>
+      </w:r>
+      <w:r>
+        <w:t xml:space="preserve">, é uma propriedade de coluna, o que significa que está vinculada à tabela, enquanto a</w:t>
+      </w:r>
+      <w:r>
+        <w:t xml:space="preserve"> </w:t>
+      </w:r>
+      <w:r>
+        <w:rPr>
+          <w:bCs/>
+          <w:b/>
+        </w:rPr>
+        <w:t xml:space="preserve">SEQUENCE</w:t>
+      </w:r>
+      <w:r>
+        <w:t xml:space="preserve"> </w:t>
+      </w:r>
+      <w:r>
+        <w:t xml:space="preserve">é um objeto de banco de dados definido pelo usuário e não está vinculada a nenhuma tabela específica, o que significa que seu valor pode ser compartilhado por várias tabelas.</w:t>
+      </w:r>
+      <w:r>
+        <w:br/>
+      </w:r>
+    </w:p>
+    <w:p>
+      <w:r>
+        <w:br w:type="page"/>
+      </w:r>
+    </w:p>
+    <w:bookmarkEnd w:id="173"/>
+    <w:bookmarkEnd w:id="174"/>
+    <w:bookmarkStart w:id="175" w:name="Xb96ef4c26a7b5c0189deb6f593d80c9e7db0b1c"/>
+    <w:p>
+      <w:pPr>
+        <w:pStyle w:val="Heading2"/>
+      </w:pPr>
+      <w:r>
+        <w:rPr>
+          <w:rStyle w:val="SectionNumber"/>
+        </w:rPr>
+        <w:t xml:space="preserve">15.3</w:t>
+      </w:r>
+      <w:r>
+        <w:tab/>
+      </w:r>
+      <w:r>
+        <w:t xml:space="preserve">Verificando e comparando registros das tabelas originais e nova tabela colunar</w:t>
+      </w:r>
+    </w:p>
+    <w:p>
+      <w:r>
+        <w:br w:type="page"/>
+      </w:r>
+    </w:p>
+    <w:bookmarkEnd w:id="175"/>
+    <w:bookmarkEnd w:id="176"/>
+    <w:bookmarkStart w:id="181" w:name="observações"/>
+    <w:p>
+      <w:pPr>
+        <w:pStyle w:val="Heading1"/>
+      </w:pPr>
+      <w:r>
+        <w:rPr>
+          <w:rStyle w:val="SectionNumber"/>
+        </w:rPr>
+        <w:t xml:space="preserve">16</w:t>
+      </w:r>
+      <w:r>
+        <w:tab/>
+      </w:r>
+      <w:r>
         <w:t xml:space="preserve">Observações</w:t>
       </w:r>
     </w:p>
-    <w:bookmarkStart w:id="172" w:name="Xe905c48ead57695f6acee3458bfda7f5825cda5"/>
+    <w:bookmarkStart w:id="178" w:name="Xe905c48ead57695f6acee3458bfda7f5825cda5"/>
     <w:p>
       <w:pPr>
         <w:pStyle w:val="Heading2"/>
@@ -31423,7 +32174,7 @@
         <w:rPr>
           <w:rStyle w:val="SectionNumber"/>
         </w:rPr>
-        <w:t xml:space="preserve">15.1</w:t>
+        <w:t xml:space="preserve">16.1</w:t>
       </w:r>
       <w:r>
         <w:tab/>
@@ -31446,7 +32197,7 @@
       <w:pPr>
         <w:pStyle w:val="FirstParagraph"/>
       </w:pPr>
-      <w:hyperlink r:id="rId171">
+      <w:hyperlink r:id="rId177">
         <w:r>
           <w:rPr>
             <w:rStyle w:val="Hyperlink"/>
@@ -31458,8 +32209,8 @@
         <w:br/>
       </w:r>
     </w:p>
-    <w:bookmarkEnd w:id="172"/>
-    <w:bookmarkStart w:id="173" w:name="exportação-de-dados"/>
+    <w:bookmarkEnd w:id="178"/>
+    <w:bookmarkStart w:id="179" w:name="exportação-de-dados"/>
     <w:p>
       <w:pPr>
         <w:pStyle w:val="Heading2"/>
@@ -31468,7 +32219,7 @@
         <w:rPr>
           <w:rStyle w:val="SectionNumber"/>
         </w:rPr>
-        <w:t xml:space="preserve">15.2</w:t>
+        <w:t xml:space="preserve">16.2</w:t>
       </w:r>
       <w:r>
         <w:tab/>
@@ -31481,7 +32232,7 @@
       <w:pPr>
         <w:numPr>
           <w:ilvl w:val="0"/>
-          <w:numId w:val="1179"/>
+          <w:numId w:val="1185"/>
         </w:numPr>
         <w:pStyle w:val="Compact"/>
       </w:pPr>
@@ -31511,7 +32262,7 @@
       <w:pPr>
         <w:numPr>
           <w:ilvl w:val="0"/>
-          <w:numId w:val="1179"/>
+          <w:numId w:val="1185"/>
         </w:numPr>
         <w:pStyle w:val="Compact"/>
       </w:pPr>
@@ -31557,7 +32308,7 @@
       <w:pPr>
         <w:numPr>
           <w:ilvl w:val="0"/>
-          <w:numId w:val="1179"/>
+          <w:numId w:val="1185"/>
         </w:numPr>
         <w:pStyle w:val="Compact"/>
       </w:pPr>
@@ -31572,7 +32323,7 @@
       <w:pPr>
         <w:numPr>
           <w:ilvl w:val="1"/>
-          <w:numId w:val="1180"/>
+          <w:numId w:val="1186"/>
         </w:numPr>
         <w:pStyle w:val="Compact"/>
       </w:pPr>
@@ -31606,7 +32357,7 @@
       <w:pPr>
         <w:numPr>
           <w:ilvl w:val="1"/>
-          <w:numId w:val="1180"/>
+          <w:numId w:val="1186"/>
         </w:numPr>
         <w:pStyle w:val="Compact"/>
       </w:pPr>
@@ -31637,7 +32388,7 @@
       <w:pPr>
         <w:numPr>
           <w:ilvl w:val="1"/>
-          <w:numId w:val="1180"/>
+          <w:numId w:val="1186"/>
         </w:numPr>
         <w:pStyle w:val="Compact"/>
       </w:pPr>
@@ -31689,7 +32440,7 @@
       <w:pPr>
         <w:numPr>
           <w:ilvl w:val="1"/>
-          <w:numId w:val="1180"/>
+          <w:numId w:val="1186"/>
         </w:numPr>
         <w:pStyle w:val="Compact"/>
       </w:pPr>
@@ -31734,8 +32485,8 @@
         <w:br/>
       </w:r>
     </w:p>
-    <w:bookmarkEnd w:id="173"/>
-    <w:bookmarkStart w:id="174" w:name="Xa8bf588064960458c5d85f6667a5ef7152c8394"/>
+    <w:bookmarkEnd w:id="179"/>
+    <w:bookmarkStart w:id="180" w:name="Xa8bf588064960458c5d85f6667a5ef7152c8394"/>
     <w:p>
       <w:pPr>
         <w:pStyle w:val="Heading2"/>
@@ -31744,7 +32495,7 @@
         <w:rPr>
           <w:rStyle w:val="SectionNumber"/>
         </w:rPr>
-        <w:t xml:space="preserve">15.3</w:t>
+        <w:t xml:space="preserve">16.3</w:t>
       </w:r>
       <w:r>
         <w:tab/>
@@ -31757,7 +32508,7 @@
       <w:pPr>
         <w:numPr>
           <w:ilvl w:val="0"/>
-          <w:numId w:val="1181"/>
+          <w:numId w:val="1187"/>
         </w:numPr>
         <w:pStyle w:val="Compact"/>
       </w:pPr>
@@ -31772,7 +32523,7 @@
       <w:pPr>
         <w:numPr>
           <w:ilvl w:val="1"/>
-          <w:numId w:val="1182"/>
+          <w:numId w:val="1188"/>
         </w:numPr>
         <w:pStyle w:val="Compact"/>
       </w:pPr>
@@ -31787,7 +32538,7 @@
       <w:pPr>
         <w:numPr>
           <w:ilvl w:val="0"/>
-          <w:numId w:val="1181"/>
+          <w:numId w:val="1187"/>
         </w:numPr>
         <w:pStyle w:val="Compact"/>
       </w:pPr>
@@ -31802,7 +32553,7 @@
       <w:pPr>
         <w:numPr>
           <w:ilvl w:val="1"/>
-          <w:numId w:val="1183"/>
+          <w:numId w:val="1189"/>
         </w:numPr>
         <w:pStyle w:val="Compact"/>
       </w:pPr>
@@ -31818,9 +32569,9 @@
         <w:br w:type="page"/>
       </w:r>
     </w:p>
-    <w:bookmarkEnd w:id="174"/>
-    <w:bookmarkEnd w:id="175"/>
-    <w:bookmarkStart w:id="177" w:name="andamento-dos-estudos"/>
+    <w:bookmarkEnd w:id="180"/>
+    <w:bookmarkEnd w:id="181"/>
+    <w:bookmarkStart w:id="183" w:name="andamento-dos-estudos"/>
     <w:p>
       <w:pPr>
         <w:pStyle w:val="Heading1"/>
@@ -31829,7 +32580,7 @@
         <w:rPr>
           <w:rStyle w:val="SectionNumber"/>
         </w:rPr>
-        <w:t xml:space="preserve">16</w:t>
+        <w:t xml:space="preserve">17</w:t>
       </w:r>
       <w:r>
         <w:tab/>
@@ -31838,7 +32589,7 @@
         <w:t xml:space="preserve">Andamento dos Estudos</w:t>
       </w:r>
     </w:p>
-    <w:bookmarkStart w:id="176" w:name="assunto-em-andamento"/>
+    <w:bookmarkStart w:id="182" w:name="assunto-em-andamento"/>
     <w:p>
       <w:pPr>
         <w:pStyle w:val="Heading2"/>
@@ -31847,7 +32598,7 @@
         <w:rPr>
           <w:rStyle w:val="SectionNumber"/>
         </w:rPr>
-        <w:t xml:space="preserve">16.1</w:t>
+        <w:t xml:space="preserve">17.1</w:t>
       </w:r>
       <w:r>
         <w:tab/>
@@ -31861,14 +32612,14 @@
         <w:pStyle w:val="FirstParagraph"/>
       </w:pPr>
       <w:r>
-        <w:t xml:space="preserve">Atualmente estou estudando Módulo 30 - AULA 133.</w:t>
-      </w:r>
-      <w:r>
-        <w:br/>
-      </w:r>
-    </w:p>
-    <w:bookmarkEnd w:id="176"/>
-    <w:bookmarkEnd w:id="177"/>
+        <w:t xml:space="preserve">Atualmente estou estudando Módulo 30 - AULA 135.</w:t>
+      </w:r>
+      <w:r>
+        <w:br/>
+      </w:r>
+    </w:p>
+    <w:bookmarkEnd w:id="182"/>
+    <w:bookmarkEnd w:id="183"/>
     <w:sectPr/>
   </w:body>
 </w:document>
@@ -33373,6 +34124,24 @@
     <w:abstractNumId w:val="991"/>
   </w:num>
   <w:num w:numId="1183">
+    <w:abstractNumId w:val="991"/>
+  </w:num>
+  <w:num w:numId="1184">
+    <w:abstractNumId w:val="991"/>
+  </w:num>
+  <w:num w:numId="1185">
+    <w:abstractNumId w:val="991"/>
+  </w:num>
+  <w:num w:numId="1186">
+    <w:abstractNumId w:val="991"/>
+  </w:num>
+  <w:num w:numId="1187">
+    <w:abstractNumId w:val="991"/>
+  </w:num>
+  <w:num w:numId="1188">
+    <w:abstractNumId w:val="991"/>
+  </w:num>
+  <w:num w:numId="1189">
     <w:abstractNumId w:val="991"/>
   </w:num>
 </w:numbering>

</xml_diff>

<commit_message>
SIncronizar tabelas com relatório - verificar e comparar registros de tabelas
</commit_message>
<xml_diff>
--- a/Readme.docx
+++ b/Readme.docx
@@ -49,7 +49,7 @@
         <w:pStyle w:val="Date"/>
       </w:pPr>
       <w:r>
-        <w:t xml:space="preserve">2022-10-23</w:t>
+        <w:t xml:space="preserve">2022-10-25</w:t>
       </w:r>
     </w:p>
     <w:sdt>
@@ -31396,7 +31396,7 @@
     </w:p>
     <w:bookmarkEnd w:id="169"/>
     <w:bookmarkEnd w:id="170"/>
-    <w:bookmarkStart w:id="180" w:name="X7ac312208b8379355dba4263977f59b9016f7a3"/>
+    <w:bookmarkStart w:id="182" w:name="X7ac312208b8379355dba4263977f59b9016f7a3"/>
     <w:p>
       <w:pPr>
         <w:pStyle w:val="Heading1"/>
@@ -33466,7 +33466,7 @@
     </w:p>
     <w:bookmarkEnd w:id="177"/>
     <w:bookmarkEnd w:id="178"/>
-    <w:bookmarkStart w:id="179" w:name="X2b75e60a45a75b3605ae07167e7382998c9c3c3"/>
+    <w:bookmarkStart w:id="181" w:name="X84fd7c54708ac0432812d4d2f702b7e9eb55c9b"/>
     <w:p>
       <w:pPr>
         <w:pStyle w:val="Heading2"/>
@@ -33481,7 +33481,64 @@
         <w:tab/>
       </w:r>
       <w:r>
-        <w:t xml:space="preserve">Verificando e comparando registros das tabelas originais com a nova tabela colunar</w:t>
+        <w:t xml:space="preserve">Verificando e comparando registros das tabelas originais com a nova tabela colunar (Relatório)</w:t>
+      </w:r>
+    </w:p>
+    <w:bookmarkStart w:id="179" w:name="retornar-número-máximo-de-registros"/>
+    <w:p>
+      <w:pPr>
+        <w:pStyle w:val="Heading3"/>
+      </w:pPr>
+      <w:r>
+        <w:rPr>
+          <w:rStyle w:val="SectionNumber"/>
+        </w:rPr>
+        <w:t xml:space="preserve">15.3.1</w:t>
+      </w:r>
+      <w:r>
+        <w:tab/>
+      </w:r>
+      <w:r>
+        <w:t xml:space="preserve">Retornar número máximo de registros</w:t>
+      </w:r>
+    </w:p>
+    <w:bookmarkEnd w:id="179"/>
+    <w:bookmarkStart w:id="180" w:name="X1769ee639fc94f597a3c64ff3b2113189d0c1d7"/>
+    <w:p>
+      <w:pPr>
+        <w:pStyle w:val="Heading3"/>
+      </w:pPr>
+      <w:r>
+        <w:rPr>
+          <w:rStyle w:val="SectionNumber"/>
+        </w:rPr>
+        <w:t xml:space="preserve">15.3.2</w:t>
+      </w:r>
+      <w:r>
+        <w:tab/>
+      </w:r>
+      <w:r>
+        <w:t xml:space="preserve">Retornar diferença entre os registros das duas tabelas (</w:t>
+      </w:r>
+      <w:r>
+        <w:rPr>
+          <w:bCs/>
+          <w:b/>
+        </w:rPr>
+        <w:t xml:space="preserve">flag</w:t>
+      </w:r>
+      <w:r>
+        <w:t xml:space="preserve"> </w:t>
+      </w:r>
+      <w:r>
+        <w:rPr>
+          <w:iCs/>
+          <w:i/>
+        </w:rPr>
+        <w:t xml:space="preserve">id</w:t>
+      </w:r>
+      <w:r>
+        <w:t xml:space="preserve">)</w:t>
       </w:r>
     </w:p>
     <w:p>
@@ -33489,9 +33546,10 @@
         <w:br w:type="page"/>
       </w:r>
     </w:p>
-    <w:bookmarkEnd w:id="179"/>
     <w:bookmarkEnd w:id="180"/>
-    <w:bookmarkStart w:id="185" w:name="observações"/>
+    <w:bookmarkEnd w:id="181"/>
+    <w:bookmarkEnd w:id="182"/>
+    <w:bookmarkStart w:id="187" w:name="observações"/>
     <w:p>
       <w:pPr>
         <w:pStyle w:val="Heading1"/>
@@ -33509,7 +33567,7 @@
         <w:t xml:space="preserve">Observações</w:t>
       </w:r>
     </w:p>
-    <w:bookmarkStart w:id="182" w:name="Xe905c48ead57695f6acee3458bfda7f5825cda5"/>
+    <w:bookmarkStart w:id="184" w:name="Xe905c48ead57695f6acee3458bfda7f5825cda5"/>
     <w:p>
       <w:pPr>
         <w:pStyle w:val="Heading2"/>
@@ -33541,7 +33599,7 @@
       <w:pPr>
         <w:pStyle w:val="FirstParagraph"/>
       </w:pPr>
-      <w:hyperlink r:id="rId181">
+      <w:hyperlink r:id="rId183">
         <w:r>
           <w:rPr>
             <w:rStyle w:val="Hyperlink"/>
@@ -33553,8 +33611,8 @@
         <w:br/>
       </w:r>
     </w:p>
-    <w:bookmarkEnd w:id="182"/>
-    <w:bookmarkStart w:id="183" w:name="exportação-de-dados"/>
+    <w:bookmarkEnd w:id="184"/>
+    <w:bookmarkStart w:id="185" w:name="exportação-de-dados"/>
     <w:p>
       <w:pPr>
         <w:pStyle w:val="Heading2"/>
@@ -33829,8 +33887,8 @@
         <w:br/>
       </w:r>
     </w:p>
-    <w:bookmarkEnd w:id="183"/>
-    <w:bookmarkStart w:id="184" w:name="Xa8bf588064960458c5d85f6667a5ef7152c8394"/>
+    <w:bookmarkEnd w:id="185"/>
+    <w:bookmarkStart w:id="186" w:name="Xa8bf588064960458c5d85f6667a5ef7152c8394"/>
     <w:p>
       <w:pPr>
         <w:pStyle w:val="Heading2"/>
@@ -33913,57 +33971,57 @@
         <w:br w:type="page"/>
       </w:r>
     </w:p>
-    <w:bookmarkEnd w:id="184"/>
-    <w:bookmarkEnd w:id="185"/>
-    <w:bookmarkStart w:id="187" w:name="andamento-dos-estudos"/>
-    <w:p>
-      <w:pPr>
-        <w:pStyle w:val="Heading1"/>
-      </w:pPr>
-      <w:r>
-        <w:rPr>
-          <w:rStyle w:val="SectionNumber"/>
-        </w:rPr>
-        <w:t xml:space="preserve">17</w:t>
-      </w:r>
-      <w:r>
-        <w:tab/>
-      </w:r>
-      <w:r>
-        <w:t xml:space="preserve">Andamento dos Estudos</w:t>
-      </w:r>
-    </w:p>
-    <w:bookmarkStart w:id="186" w:name="assunto-em-andamento"/>
-    <w:p>
-      <w:pPr>
-        <w:pStyle w:val="Heading2"/>
-      </w:pPr>
-      <w:r>
-        <w:rPr>
-          <w:rStyle w:val="SectionNumber"/>
-        </w:rPr>
-        <w:t xml:space="preserve">17.1</w:t>
-      </w:r>
-      <w:r>
-        <w:tab/>
-      </w:r>
-      <w:r>
-        <w:t xml:space="preserve">Assunto em andamento</w:t>
-      </w:r>
-    </w:p>
-    <w:p>
-      <w:pPr>
-        <w:pStyle w:val="FirstParagraph"/>
-      </w:pPr>
-      <w:r>
-        <w:t xml:space="preserve">Atualmente estou estudando Módulo 30 - AULA 135.</w:t>
-      </w:r>
-      <w:r>
-        <w:br/>
-      </w:r>
-    </w:p>
     <w:bookmarkEnd w:id="186"/>
     <w:bookmarkEnd w:id="187"/>
+    <w:bookmarkStart w:id="189" w:name="andamento-dos-estudos"/>
+    <w:p>
+      <w:pPr>
+        <w:pStyle w:val="Heading1"/>
+      </w:pPr>
+      <w:r>
+        <w:rPr>
+          <w:rStyle w:val="SectionNumber"/>
+        </w:rPr>
+        <w:t xml:space="preserve">17</w:t>
+      </w:r>
+      <w:r>
+        <w:tab/>
+      </w:r>
+      <w:r>
+        <w:t xml:space="preserve">Andamento dos Estudos</w:t>
+      </w:r>
+    </w:p>
+    <w:bookmarkStart w:id="188" w:name="assunto-em-andamento"/>
+    <w:p>
+      <w:pPr>
+        <w:pStyle w:val="Heading2"/>
+      </w:pPr>
+      <w:r>
+        <w:rPr>
+          <w:rStyle w:val="SectionNumber"/>
+        </w:rPr>
+        <w:t xml:space="preserve">17.1</w:t>
+      </w:r>
+      <w:r>
+        <w:tab/>
+      </w:r>
+      <w:r>
+        <w:t xml:space="preserve">Assunto em andamento</w:t>
+      </w:r>
+    </w:p>
+    <w:p>
+      <w:pPr>
+        <w:pStyle w:val="FirstParagraph"/>
+      </w:pPr>
+      <w:r>
+        <w:t xml:space="preserve">Atualmente estou estudando Módulo 30 - AULA 135.</w:t>
+      </w:r>
+      <w:r>
+        <w:br/>
+      </w:r>
+    </w:p>
+    <w:bookmarkEnd w:id="188"/>
+    <w:bookmarkEnd w:id="189"/>
     <w:sectPr/>
   </w:body>
 </w:document>

</xml_diff>

<commit_message>
Sincronizar tabelas com relatório - Verificando e comparando registros das tabelas (número máximo)
</commit_message>
<xml_diff>
--- a/Readme.docx
+++ b/Readme.docx
@@ -49,7 +49,7 @@
         <w:pStyle w:val="Date"/>
       </w:pPr>
       <w:r>
-        <w:t xml:space="preserve">2022-10-25</w:t>
+        <w:t xml:space="preserve">2022-10-28</w:t>
       </w:r>
     </w:p>
     <w:sdt>
@@ -33484,7 +33484,7 @@
         <w:t xml:space="preserve">Verificando e comparando registros das tabelas originais com a nova tabela colunar (Relatório)</w:t>
       </w:r>
     </w:p>
-    <w:bookmarkStart w:id="179" w:name="retornar-número-máximo-de-registros"/>
+    <w:bookmarkStart w:id="179" w:name="X0782288c4952c7251ca183ccb3898647f910f13"/>
     <w:p>
       <w:pPr>
         <w:pStyle w:val="Heading3"/>
@@ -33499,7 +33499,423 @@
         <w:tab/>
       </w:r>
       <w:r>
-        <w:t xml:space="preserve">Retornar número máximo de registros</w:t>
+        <w:t xml:space="preserve">Retornar número máximo de registros de varias tabelas</w:t>
+      </w:r>
+    </w:p>
+    <w:p>
+      <w:pPr>
+        <w:numPr>
+          <w:ilvl w:val="0"/>
+          <w:numId w:val="1192"/>
+        </w:numPr>
+        <w:pStyle w:val="Compact"/>
+      </w:pPr>
+      <w:r>
+        <w:t xml:space="preserve">Uma estrategia interessante para manter o arquivo atualizado é ter um controle sobre os registros das tabelas de origem com a tabela colunar (do relatório).</w:t>
+      </w:r>
+      <w:r>
+        <w:br/>
+      </w:r>
+    </w:p>
+    <w:p>
+      <w:pPr>
+        <w:numPr>
+          <w:ilvl w:val="0"/>
+          <w:numId w:val="1192"/>
+        </w:numPr>
+        <w:pStyle w:val="Compact"/>
+      </w:pPr>
+      <w:r>
+        <w:t xml:space="preserve">Para tanto, uma opção é comparar o número de registros nas tabelas de origem com o número de registros da tabela colunar.</w:t>
+      </w:r>
+      <w:r>
+        <w:br/>
+      </w:r>
+    </w:p>
+    <w:p>
+      <w:pPr>
+        <w:numPr>
+          <w:ilvl w:val="0"/>
+          <w:numId w:val="1192"/>
+        </w:numPr>
+        <w:pStyle w:val="Compact"/>
+      </w:pPr>
+      <w:r>
+        <w:t xml:space="preserve">Caso apresentar diferença entre as tabelas, é um indício que a tabela colunar, do relatório, esta desatualizado. Por consequência, o arquivo com os dados também estarão desatualizados.</w:t>
+      </w:r>
+      <w:r>
+        <w:br/>
+      </w:r>
+    </w:p>
+    <w:p>
+      <w:pPr>
+        <w:numPr>
+          <w:ilvl w:val="0"/>
+          <w:numId w:val="1192"/>
+        </w:numPr>
+        <w:pStyle w:val="Compact"/>
+      </w:pPr>
+      <w:r>
+        <w:t xml:space="preserve">Uma técnica que pode ser útil nesses casos, é o uso de</w:t>
+      </w:r>
+      <w:r>
+        <w:t xml:space="preserve"> </w:t>
+      </w:r>
+      <w:r>
+        <w:rPr>
+          <w:bCs/>
+          <w:b/>
+        </w:rPr>
+        <w:t xml:space="preserve">Subquery</w:t>
+      </w:r>
+      <w:r>
+        <w:t xml:space="preserve">:</w:t>
+      </w:r>
+      <w:r>
+        <w:br/>
+      </w:r>
+    </w:p>
+    <w:p>
+      <w:pPr>
+        <w:numPr>
+          <w:ilvl w:val="1"/>
+          <w:numId w:val="1193"/>
+        </w:numPr>
+        <w:pStyle w:val="Compact"/>
+      </w:pPr>
+      <w:r>
+        <w:t xml:space="preserve">Onde podemos fazer uma</w:t>
+      </w:r>
+      <w:r>
+        <w:t xml:space="preserve"> </w:t>
+      </w:r>
+      <w:r>
+        <w:rPr>
+          <w:iCs/>
+          <w:i/>
+        </w:rPr>
+        <w:t xml:space="preserve">projeção</w:t>
+      </w:r>
+      <w:r>
+        <w:t xml:space="preserve"> </w:t>
+      </w:r>
+      <w:r>
+        <w:t xml:space="preserve">(</w:t>
+      </w:r>
+      <w:r>
+        <w:rPr>
+          <w:bCs/>
+          <w:b/>
+        </w:rPr>
+        <w:t xml:space="preserve">SELECT</w:t>
+      </w:r>
+      <w:r>
+        <w:t xml:space="preserve">) de uma tabela dentro de uma</w:t>
+      </w:r>
+      <w:r>
+        <w:t xml:space="preserve"> </w:t>
+      </w:r>
+      <w:r>
+        <w:rPr>
+          <w:iCs/>
+          <w:i/>
+        </w:rPr>
+        <w:t xml:space="preserve">projeção</w:t>
+      </w:r>
+      <w:r>
+        <w:t xml:space="preserve"> </w:t>
+      </w:r>
+      <w:r>
+        <w:t xml:space="preserve">(</w:t>
+      </w:r>
+      <w:r>
+        <w:rPr>
+          <w:bCs/>
+          <w:b/>
+        </w:rPr>
+        <w:t xml:space="preserve">SELECT</w:t>
+      </w:r>
+      <w:r>
+        <w:t xml:space="preserve">) de outra tabela.</w:t>
+      </w:r>
+      <w:r>
+        <w:br/>
+      </w:r>
+    </w:p>
+    <w:p>
+      <w:pPr>
+        <w:numPr>
+          <w:ilvl w:val="1"/>
+          <w:numId w:val="1193"/>
+        </w:numPr>
+        <w:pStyle w:val="Compact"/>
+      </w:pPr>
+      <w:r>
+        <w:t xml:space="preserve">Uma maneira simples de fazer uma</w:t>
+      </w:r>
+      <w:r>
+        <w:t xml:space="preserve"> </w:t>
+      </w:r>
+      <w:r>
+        <w:rPr>
+          <w:bCs/>
+          <w:b/>
+        </w:rPr>
+        <w:t xml:space="preserve">subquery</w:t>
+      </w:r>
+      <w:r>
+        <w:t xml:space="preserve">, é colocar entre parenteses uma query (</w:t>
+      </w:r>
+      <w:r>
+        <w:rPr>
+          <w:bCs/>
+          <w:b/>
+        </w:rPr>
+        <w:t xml:space="preserve">SELECT</w:t>
+      </w:r>
+      <w:r>
+        <w:t xml:space="preserve">), no lugar onde estaria uma colunar na query principal.</w:t>
+      </w:r>
+      <w:r>
+        <w:br/>
+      </w:r>
+    </w:p>
+    <w:p>
+      <w:pPr>
+        <w:numPr>
+          <w:ilvl w:val="1"/>
+          <w:numId w:val="1193"/>
+        </w:numPr>
+        <w:pStyle w:val="Compact"/>
+      </w:pPr>
+      <w:r>
+        <w:t xml:space="preserve">Logo, é possivel tratar a</w:t>
+      </w:r>
+      <w:r>
+        <w:t xml:space="preserve"> </w:t>
+      </w:r>
+      <w:r>
+        <w:rPr>
+          <w:bCs/>
+          <w:b/>
+        </w:rPr>
+        <w:t xml:space="preserve">subquery</w:t>
+      </w:r>
+      <w:r>
+        <w:t xml:space="preserve"> </w:t>
+      </w:r>
+      <w:r>
+        <w:t xml:space="preserve">como uma coluna da</w:t>
+      </w:r>
+      <w:r>
+        <w:t xml:space="preserve"> </w:t>
+      </w:r>
+      <w:r>
+        <w:rPr>
+          <w:iCs/>
+          <w:i/>
+        </w:rPr>
+        <w:t xml:space="preserve">projeção</w:t>
+      </w:r>
+      <w:r>
+        <w:t xml:space="preserve"> </w:t>
+      </w:r>
+      <w:r>
+        <w:t xml:space="preserve">principal, assim podemos adicionar um</w:t>
+      </w:r>
+      <w:r>
+        <w:t xml:space="preserve"> </w:t>
+      </w:r>
+      <w:r>
+        <w:rPr>
+          <w:bCs/>
+          <w:b/>
+        </w:rPr>
+        <w:t xml:space="preserve">alias</w:t>
+      </w:r>
+      <w:r>
+        <w:t xml:space="preserve"> </w:t>
+      </w:r>
+      <w:r>
+        <w:t xml:space="preserve">à</w:t>
+      </w:r>
+      <w:r>
+        <w:t xml:space="preserve"> </w:t>
+      </w:r>
+      <w:r>
+        <w:rPr>
+          <w:bCs/>
+          <w:b/>
+        </w:rPr>
+        <w:t xml:space="preserve">subquery</w:t>
+      </w:r>
+      <w:r>
+        <w:t xml:space="preserve">.</w:t>
+      </w:r>
+      <w:r>
+        <w:br/>
+      </w:r>
+    </w:p>
+    <w:p>
+      <w:pPr>
+        <w:numPr>
+          <w:ilvl w:val="0"/>
+          <w:numId w:val="1192"/>
+        </w:numPr>
+        <w:pStyle w:val="Compact"/>
+      </w:pPr>
+      <w:r>
+        <w:t xml:space="preserve">Sintaxe:</w:t>
+      </w:r>
+      <w:r>
+        <w:br/>
+      </w:r>
+      <w:r>
+        <w:rPr>
+          <w:bCs/>
+          <w:b/>
+        </w:rPr>
+        <w:t xml:space="preserve">SELECT</w:t>
+      </w:r>
+      <w:r>
+        <w:br/>
+      </w:r>
+      <w:r>
+        <w:rPr>
+          <w:bCs/>
+          <w:b/>
+        </w:rPr>
+        <w:t xml:space="preserve">MAX</w:t>
+      </w:r>
+      <w:r>
+        <w:t xml:space="preserve">(</w:t>
+      </w:r>
+      <w:r>
+        <w:rPr>
+          <w:iCs/>
+          <w:i/>
+        </w:rPr>
+        <w:t xml:space="preserve">IDLOCACAO</w:t>
+      </w:r>
+      <w:r>
+        <w:t xml:space="preserve">)</w:t>
+      </w:r>
+      <w:r>
+        <w:t xml:space="preserve"> </w:t>
+      </w:r>
+      <w:r>
+        <w:rPr>
+          <w:bCs/>
+          <w:b/>
+        </w:rPr>
+        <w:t xml:space="preserve">AS</w:t>
+      </w:r>
+      <w:r>
+        <w:t xml:space="preserve"> </w:t>
+      </w:r>
+      <w:r>
+        <w:t xml:space="preserve">RELATORIO,</w:t>
+      </w:r>
+      <w:r>
+        <w:br/>
+      </w:r>
+      <w:r>
+        <w:t xml:space="preserve">(</w:t>
+      </w:r>
+      <w:r>
+        <w:rPr>
+          <w:bCs/>
+          <w:b/>
+        </w:rPr>
+        <w:t xml:space="preserve">SELECT</w:t>
+      </w:r>
+      <w:r>
+        <w:t xml:space="preserve"> </w:t>
+      </w:r>
+      <w:r>
+        <w:rPr>
+          <w:bCs/>
+          <w:b/>
+        </w:rPr>
+        <w:t xml:space="preserve">MAX</w:t>
+      </w:r>
+      <w:r>
+        <w:t xml:space="preserve">(</w:t>
+      </w:r>
+      <w:r>
+        <w:rPr>
+          <w:iCs/>
+          <w:i/>
+        </w:rPr>
+        <w:t xml:space="preserve">IDLOCACAO</w:t>
+      </w:r>
+      <w:r>
+        <w:t xml:space="preserve">)</w:t>
+      </w:r>
+      <w:r>
+        <w:t xml:space="preserve"> </w:t>
+      </w:r>
+      <w:r>
+        <w:rPr>
+          <w:bCs/>
+          <w:b/>
+        </w:rPr>
+        <w:t xml:space="preserve">FROM</w:t>
+      </w:r>
+      <w:r>
+        <w:t xml:space="preserve"> </w:t>
+      </w:r>
+      <w:r>
+        <w:rPr>
+          <w:iCs/>
+          <w:i/>
+        </w:rPr>
+        <w:t xml:space="preserve">tabela</w:t>
+      </w:r>
+      <w:r>
+        <w:t xml:space="preserve">)</w:t>
+      </w:r>
+      <w:r>
+        <w:t xml:space="preserve"> </w:t>
+      </w:r>
+      <w:r>
+        <w:rPr>
+          <w:bCs/>
+          <w:b/>
+        </w:rPr>
+        <w:t xml:space="preserve">AS</w:t>
+      </w:r>
+      <w:r>
+        <w:t xml:space="preserve"> </w:t>
+      </w:r>
+      <w:r>
+        <w:t xml:space="preserve">LOCACAO</w:t>
+      </w:r>
+      <w:r>
+        <w:br/>
+      </w:r>
+      <w:r>
+        <w:rPr>
+          <w:bCs/>
+          <w:b/>
+        </w:rPr>
+        <w:t xml:space="preserve">FROM</w:t>
+      </w:r>
+      <w:r>
+        <w:t xml:space="preserve"> </w:t>
+      </w:r>
+      <w:r>
+        <w:rPr>
+          <w:iCs/>
+          <w:i/>
+        </w:rPr>
+        <w:t xml:space="preserve">tabela_relatorio</w:t>
+      </w:r>
+      <w:r>
+        <w:t xml:space="preserve">;</w:t>
+      </w:r>
+      <w:r>
+        <w:br/>
       </w:r>
     </w:p>
     <w:bookmarkEnd w:id="179"/>
@@ -33634,7 +34050,7 @@
       <w:pPr>
         <w:numPr>
           <w:ilvl w:val="0"/>
-          <w:numId w:val="1192"/>
+          <w:numId w:val="1194"/>
         </w:numPr>
         <w:pStyle w:val="Compact"/>
       </w:pPr>
@@ -33664,7 +34080,7 @@
       <w:pPr>
         <w:numPr>
           <w:ilvl w:val="0"/>
-          <w:numId w:val="1192"/>
+          <w:numId w:val="1194"/>
         </w:numPr>
         <w:pStyle w:val="Compact"/>
       </w:pPr>
@@ -33710,7 +34126,7 @@
       <w:pPr>
         <w:numPr>
           <w:ilvl w:val="0"/>
-          <w:numId w:val="1192"/>
+          <w:numId w:val="1194"/>
         </w:numPr>
         <w:pStyle w:val="Compact"/>
       </w:pPr>
@@ -33725,7 +34141,7 @@
       <w:pPr>
         <w:numPr>
           <w:ilvl w:val="1"/>
-          <w:numId w:val="1193"/>
+          <w:numId w:val="1195"/>
         </w:numPr>
         <w:pStyle w:val="Compact"/>
       </w:pPr>
@@ -33759,7 +34175,7 @@
       <w:pPr>
         <w:numPr>
           <w:ilvl w:val="1"/>
-          <w:numId w:val="1193"/>
+          <w:numId w:val="1195"/>
         </w:numPr>
         <w:pStyle w:val="Compact"/>
       </w:pPr>
@@ -33790,7 +34206,7 @@
       <w:pPr>
         <w:numPr>
           <w:ilvl w:val="1"/>
-          <w:numId w:val="1193"/>
+          <w:numId w:val="1195"/>
         </w:numPr>
         <w:pStyle w:val="Compact"/>
       </w:pPr>
@@ -33842,7 +34258,7 @@
       <w:pPr>
         <w:numPr>
           <w:ilvl w:val="1"/>
-          <w:numId w:val="1193"/>
+          <w:numId w:val="1195"/>
         </w:numPr>
         <w:pStyle w:val="Compact"/>
       </w:pPr>
@@ -33910,7 +34326,7 @@
       <w:pPr>
         <w:numPr>
           <w:ilvl w:val="0"/>
-          <w:numId w:val="1194"/>
+          <w:numId w:val="1196"/>
         </w:numPr>
         <w:pStyle w:val="Compact"/>
       </w:pPr>
@@ -33925,7 +34341,7 @@
       <w:pPr>
         <w:numPr>
           <w:ilvl w:val="1"/>
-          <w:numId w:val="1195"/>
+          <w:numId w:val="1197"/>
         </w:numPr>
         <w:pStyle w:val="Compact"/>
       </w:pPr>
@@ -33940,7 +34356,7 @@
       <w:pPr>
         <w:numPr>
           <w:ilvl w:val="0"/>
-          <w:numId w:val="1194"/>
+          <w:numId w:val="1196"/>
         </w:numPr>
         <w:pStyle w:val="Compact"/>
       </w:pPr>
@@ -33955,7 +34371,7 @@
       <w:pPr>
         <w:numPr>
           <w:ilvl w:val="1"/>
-          <w:numId w:val="1196"/>
+          <w:numId w:val="1198"/>
         </w:numPr>
         <w:pStyle w:val="Compact"/>
       </w:pPr>
@@ -35565,6 +35981,12 @@
     <w:abstractNumId w:val="991"/>
   </w:num>
   <w:num w:numId="1196">
+    <w:abstractNumId w:val="991"/>
+  </w:num>
+  <w:num w:numId="1197">
+    <w:abstractNumId w:val="991"/>
+  </w:num>
+  <w:num w:numId="1198">
     <w:abstractNumId w:val="991"/>
   </w:num>
 </w:numbering>

</xml_diff>

<commit_message>
Sincronizar tabelas com relatório - Retorna diferença entre os registros das duas tabelas (flag id)
</commit_message>
<xml_diff>
--- a/Readme.docx
+++ b/Readme.docx
@@ -49,7 +49,7 @@
         <w:pStyle w:val="Date"/>
       </w:pPr>
       <w:r>
-        <w:t xml:space="preserve">2022-10-28</w:t>
+        <w:t xml:space="preserve">2022-10-29</w:t>
       </w:r>
     </w:p>
     <w:sdt>
@@ -31396,7 +31396,7 @@
     </w:p>
     <w:bookmarkEnd w:id="169"/>
     <w:bookmarkEnd w:id="170"/>
-    <w:bookmarkStart w:id="182" w:name="X7ac312208b8379355dba4263977f59b9016f7a3"/>
+    <w:bookmarkStart w:id="185" w:name="X8734e48cd5fe18c7b86e7baf5d03f6038ff3a29"/>
     <w:p>
       <w:pPr>
         <w:pStyle w:val="Heading1"/>
@@ -31411,7 +31411,7 @@
         <w:tab/>
       </w:r>
       <w:r>
-        <w:t xml:space="preserve">Aulas 134 e 135 - Sincronizar tabelas com relatórios</w:t>
+        <w:t xml:space="preserve">Aulas 134 a 136 - Sincronizar tabelas com relatórios</w:t>
       </w:r>
     </w:p>
     <w:bookmarkStart w:id="171" w:name="arquitetura-do-ambiente"/>
@@ -33918,6 +33918,11 @@
         <w:br/>
       </w:r>
     </w:p>
+    <w:p>
+      <w:r>
+        <w:br w:type="page"/>
+      </w:r>
+    </w:p>
     <w:bookmarkEnd w:id="179"/>
     <w:bookmarkStart w:id="180" w:name="X1769ee639fc94f597a3c64ff3b2113189d0c1d7"/>
     <w:p>
@@ -33958,14 +33963,776 @@
       </w:r>
     </w:p>
     <w:p>
+      <w:pPr>
+        <w:numPr>
+          <w:ilvl w:val="0"/>
+          <w:numId w:val="1194"/>
+        </w:numPr>
+        <w:pStyle w:val="Compact"/>
+      </w:pPr>
+      <w:r>
+        <w:t xml:space="preserve">Uma metodo para analisar se a tabela colunar (relatório) esta com os dados sincronizados com as tabelas de origem, é verificar por meio das</w:t>
+      </w:r>
+      <w:r>
+        <w:t xml:space="preserve"> </w:t>
+      </w:r>
+      <w:r>
+        <w:rPr>
+          <w:bCs/>
+          <w:b/>
+        </w:rPr>
+        <w:t xml:space="preserve">flag</w:t>
+      </w:r>
+      <w:r>
+        <w:t xml:space="preserve">’s (</w:t>
+      </w:r>
+      <w:r>
+        <w:rPr>
+          <w:iCs/>
+          <w:i/>
+        </w:rPr>
+        <w:t xml:space="preserve">id</w:t>
+      </w:r>
+      <w:r>
+        <w:t xml:space="preserve">) a diferença entre os registros.</w:t>
+      </w:r>
+      <w:r>
+        <w:br/>
+      </w:r>
+    </w:p>
+    <w:p>
+      <w:pPr>
+        <w:numPr>
+          <w:ilvl w:val="0"/>
+          <w:numId w:val="1194"/>
+        </w:numPr>
+        <w:pStyle w:val="Compact"/>
+      </w:pPr>
+      <w:r>
+        <w:t xml:space="preserve">Caso haja diferença, mais id’s nas tabelas de origem, a tabela colunar esta desatualizada (dessincronizada).</w:t>
+      </w:r>
+      <w:r>
+        <w:br/>
+      </w:r>
+    </w:p>
+    <w:p>
+      <w:pPr>
+        <w:numPr>
+          <w:ilvl w:val="0"/>
+          <w:numId w:val="1194"/>
+        </w:numPr>
+        <w:pStyle w:val="Compact"/>
+      </w:pPr>
+      <w:r>
+        <w:t xml:space="preserve">Para retorna a diferença entre as tabelas:</w:t>
+      </w:r>
+      <w:r>
+        <w:br/>
+      </w:r>
+    </w:p>
+    <w:p>
+      <w:pPr>
+        <w:numPr>
+          <w:ilvl w:val="1"/>
+          <w:numId w:val="1195"/>
+        </w:numPr>
+        <w:pStyle w:val="Compact"/>
+      </w:pPr>
+      <w:r>
+        <w:t xml:space="preserve">É possivel fazer uma</w:t>
+      </w:r>
+      <w:r>
+        <w:t xml:space="preserve"> </w:t>
+      </w:r>
+      <w:r>
+        <w:rPr>
+          <w:iCs/>
+          <w:i/>
+        </w:rPr>
+        <w:t xml:space="preserve">query</w:t>
+      </w:r>
+      <w:r>
+        <w:t xml:space="preserve"> </w:t>
+      </w:r>
+      <w:r>
+        <w:t xml:space="preserve">de uma</w:t>
+      </w:r>
+      <w:r>
+        <w:t xml:space="preserve"> </w:t>
+      </w:r>
+      <w:r>
+        <w:rPr>
+          <w:iCs/>
+          <w:i/>
+        </w:rPr>
+        <w:t xml:space="preserve">projeção</w:t>
+      </w:r>
+      <w:r>
+        <w:t xml:space="preserve"> </w:t>
+      </w:r>
+      <w:r>
+        <w:t xml:space="preserve">(</w:t>
+      </w:r>
+      <w:r>
+        <w:rPr>
+          <w:bCs/>
+          <w:b/>
+        </w:rPr>
+        <w:t xml:space="preserve">SELECT</w:t>
+      </w:r>
+      <w:r>
+        <w:t xml:space="preserve">) acompanhado de uma</w:t>
+      </w:r>
+      <w:r>
+        <w:t xml:space="preserve"> </w:t>
+      </w:r>
+      <w:r>
+        <w:rPr>
+          <w:iCs/>
+          <w:i/>
+        </w:rPr>
+        <w:t xml:space="preserve">junção</w:t>
+      </w:r>
+      <w:r>
+        <w:t xml:space="preserve"> </w:t>
+      </w:r>
+      <w:r>
+        <w:t xml:space="preserve">(</w:t>
+      </w:r>
+      <w:r>
+        <w:rPr>
+          <w:bCs/>
+          <w:b/>
+        </w:rPr>
+        <w:t xml:space="preserve">INNER JOIN</w:t>
+      </w:r>
+      <w:r>
+        <w:t xml:space="preserve">) das tabelas de interesse, adicionando uma</w:t>
+      </w:r>
+      <w:r>
+        <w:t xml:space="preserve"> </w:t>
+      </w:r>
+      <w:r>
+        <w:rPr>
+          <w:iCs/>
+          <w:i/>
+        </w:rPr>
+        <w:t xml:space="preserve">seleção</w:t>
+      </w:r>
+      <w:r>
+        <w:t xml:space="preserve"> </w:t>
+      </w:r>
+      <w:r>
+        <w:t xml:space="preserve">(</w:t>
+      </w:r>
+      <w:r>
+        <w:rPr>
+          <w:bCs/>
+          <w:b/>
+        </w:rPr>
+        <w:t xml:space="preserve">WHERE</w:t>
+      </w:r>
+      <w:r>
+        <w:t xml:space="preserve">), onde por meio de filtro de lista (</w:t>
+      </w:r>
+      <w:r>
+        <w:rPr>
+          <w:bCs/>
+          <w:b/>
+        </w:rPr>
+        <w:t xml:space="preserve">IN</w:t>
+      </w:r>
+      <w:r>
+        <w:t xml:space="preserve">), atraves da negação (</w:t>
+      </w:r>
+      <w:r>
+        <w:rPr>
+          <w:bCs/>
+          <w:b/>
+        </w:rPr>
+        <w:t xml:space="preserve">NOT</w:t>
+      </w:r>
+      <w:r>
+        <w:t xml:space="preserve">), podemos retornar a diferença entre os registros das tabelas.</w:t>
+      </w:r>
+      <w:r>
+        <w:br/>
+      </w:r>
+    </w:p>
+    <w:p>
+      <w:pPr>
+        <w:numPr>
+          <w:ilvl w:val="1"/>
+          <w:numId w:val="1195"/>
+        </w:numPr>
+        <w:pStyle w:val="Compact"/>
+      </w:pPr>
+      <w:r>
+        <w:t xml:space="preserve">Para comparar as listas de registros das tabelas (por meio das</w:t>
+      </w:r>
+      <w:r>
+        <w:t xml:space="preserve"> </w:t>
+      </w:r>
+      <w:r>
+        <w:rPr>
+          <w:bCs/>
+          <w:b/>
+        </w:rPr>
+        <w:t xml:space="preserve">flag</w:t>
+      </w:r>
+      <w:r>
+        <w:t xml:space="preserve">’s</w:t>
+      </w:r>
+      <w:r>
+        <w:t xml:space="preserve"> </w:t>
+      </w:r>
+      <w:r>
+        <w:rPr>
+          <w:iCs/>
+          <w:i/>
+        </w:rPr>
+        <w:t xml:space="preserve">id</w:t>
+      </w:r>
+      <w:r>
+        <w:t xml:space="preserve">), usamos uma</w:t>
+      </w:r>
+      <w:r>
+        <w:t xml:space="preserve"> </w:t>
+      </w:r>
+      <w:r>
+        <w:rPr>
+          <w:bCs/>
+          <w:b/>
+        </w:rPr>
+        <w:t xml:space="preserve">subquery</w:t>
+      </w:r>
+      <w:r>
+        <w:t xml:space="preserve"> </w:t>
+      </w:r>
+      <w:r>
+        <w:t xml:space="preserve">para obter a lista dos registros da tabela colunar (relatório).</w:t>
+      </w:r>
+      <w:r>
+        <w:br/>
+      </w:r>
+    </w:p>
+    <w:p>
+      <w:pPr>
+        <w:numPr>
+          <w:ilvl w:val="1"/>
+          <w:numId w:val="1195"/>
+        </w:numPr>
+        <w:pStyle w:val="Compact"/>
+      </w:pPr>
+      <w:r>
+        <w:t xml:space="preserve">Como resultado obtemos, a diferença entre a lista de registros das tabelas de origem e a lista de registro da tabela colunar.</w:t>
+      </w:r>
+      <w:r>
+        <w:br/>
+      </w:r>
+    </w:p>
+    <w:p>
+      <w:pPr>
+        <w:numPr>
+          <w:ilvl w:val="0"/>
+          <w:numId w:val="1194"/>
+        </w:numPr>
+        <w:pStyle w:val="Compact"/>
+      </w:pPr>
+      <w:r>
+        <w:t xml:space="preserve">Sintaxe exemplo:</w:t>
+      </w:r>
+      <w:r>
+        <w:br/>
+      </w:r>
+      <w:r>
+        <w:rPr>
+          <w:bCs/>
+          <w:b/>
+        </w:rPr>
+        <w:t xml:space="preserve">SELECT</w:t>
+      </w:r>
+      <w:r>
+        <w:br/>
+      </w:r>
+      <w:r>
+        <w:rPr>
+          <w:bCs/>
+          <w:b/>
+        </w:rPr>
+        <w:t xml:space="preserve">L</w:t>
+      </w:r>
+      <w:r>
+        <w:t xml:space="preserve">.IDLOCACAO,</w:t>
+      </w:r>
+      <w:r>
+        <w:br/>
+      </w:r>
+      <w:r>
+        <w:rPr>
+          <w:bCs/>
+          <w:b/>
+        </w:rPr>
+        <w:t xml:space="preserve">F</w:t>
+      </w:r>
+      <w:r>
+        <w:t xml:space="preserve">.NOME</w:t>
+      </w:r>
+      <w:r>
+        <w:t xml:space="preserve"> </w:t>
+      </w:r>
+      <w:r>
+        <w:rPr>
+          <w:bCs/>
+          <w:b/>
+        </w:rPr>
+        <w:t xml:space="preserve">AS</w:t>
+      </w:r>
+      <w:r>
+        <w:t xml:space="preserve"> </w:t>
+      </w:r>
+      <w:r>
+        <w:t xml:space="preserve">FILME,</w:t>
+      </w:r>
+      <w:r>
+        <w:br/>
+      </w:r>
+      <w:r>
+        <w:rPr>
+          <w:bCs/>
+          <w:b/>
+        </w:rPr>
+        <w:t xml:space="preserve">G</w:t>
+      </w:r>
+      <w:r>
+        <w:t xml:space="preserve">.NOME</w:t>
+      </w:r>
+      <w:r>
+        <w:t xml:space="preserve"> </w:t>
+      </w:r>
+      <w:r>
+        <w:rPr>
+          <w:bCs/>
+          <w:b/>
+        </w:rPr>
+        <w:t xml:space="preserve">AS</w:t>
+      </w:r>
+      <w:r>
+        <w:t xml:space="preserve"> </w:t>
+      </w:r>
+      <w:r>
+        <w:t xml:space="preserve">GENERO,</w:t>
+      </w:r>
+      <w:r>
+        <w:br/>
+      </w:r>
+      <w:r>
+        <w:rPr>
+          <w:bCs/>
+          <w:b/>
+        </w:rPr>
+        <w:t xml:space="preserve">L</w:t>
+      </w:r>
+      <w:r>
+        <w:t xml:space="preserve">.DATA</w:t>
+      </w:r>
+      <w:r>
+        <w:t xml:space="preserve"> </w:t>
+      </w:r>
+      <w:r>
+        <w:rPr>
+          <w:bCs/>
+          <w:b/>
+        </w:rPr>
+        <w:t xml:space="preserve">AS</w:t>
+      </w:r>
+      <w:r>
+        <w:t xml:space="preserve"> </w:t>
+      </w:r>
+      <w:r>
+        <w:t xml:space="preserve">DATA,</w:t>
+      </w:r>
+      <w:r>
+        <w:br/>
+      </w:r>
+      <w:r>
+        <w:rPr>
+          <w:bCs/>
+          <w:b/>
+        </w:rPr>
+        <w:t xml:space="preserve">L</w:t>
+      </w:r>
+      <w:r>
+        <w:t xml:space="preserve">.DIAS</w:t>
+      </w:r>
+      <w:r>
+        <w:t xml:space="preserve"> </w:t>
+      </w:r>
+      <w:r>
+        <w:rPr>
+          <w:bCs/>
+          <w:b/>
+        </w:rPr>
+        <w:t xml:space="preserve">AS</w:t>
+      </w:r>
+      <w:r>
+        <w:t xml:space="preserve"> </w:t>
+      </w:r>
+      <w:r>
+        <w:t xml:space="preserve">DIAS,</w:t>
+      </w:r>
+      <w:r>
+        <w:br/>
+      </w:r>
+      <w:r>
+        <w:rPr>
+          <w:bCs/>
+          <w:b/>
+        </w:rPr>
+        <w:t xml:space="preserve">L</w:t>
+      </w:r>
+      <w:r>
+        <w:t xml:space="preserve">.MIDIA</w:t>
+      </w:r>
+      <w:r>
+        <w:t xml:space="preserve"> </w:t>
+      </w:r>
+      <w:r>
+        <w:rPr>
+          <w:bCs/>
+          <w:b/>
+        </w:rPr>
+        <w:t xml:space="preserve">AS</w:t>
+      </w:r>
+      <w:r>
+        <w:t xml:space="preserve"> </w:t>
+      </w:r>
+      <w:r>
+        <w:t xml:space="preserve">MIDIA</w:t>
+      </w:r>
+      <w:r>
+        <w:br/>
+      </w:r>
+      <w:r>
+        <w:rPr>
+          <w:bCs/>
+          <w:b/>
+        </w:rPr>
+        <w:t xml:space="preserve">FROM</w:t>
+      </w:r>
+      <w:r>
+        <w:t xml:space="preserve"> </w:t>
+      </w:r>
+      <w:r>
+        <w:t xml:space="preserve">GENERO</w:t>
+      </w:r>
+      <w:r>
+        <w:t xml:space="preserve"> </w:t>
+      </w:r>
+      <w:r>
+        <w:rPr>
+          <w:bCs/>
+          <w:b/>
+        </w:rPr>
+        <w:t xml:space="preserve">G</w:t>
+      </w:r>
+      <w:r>
+        <w:br/>
+      </w:r>
+      <w:r>
+        <w:rPr>
+          <w:bCs/>
+          <w:b/>
+        </w:rPr>
+        <w:t xml:space="preserve">INNER JOIN</w:t>
+      </w:r>
+      <w:r>
+        <w:t xml:space="preserve"> </w:t>
+      </w:r>
+      <w:r>
+        <w:t xml:space="preserve">FILME</w:t>
+      </w:r>
+      <w:r>
+        <w:t xml:space="preserve"> </w:t>
+      </w:r>
+      <w:r>
+        <w:rPr>
+          <w:bCs/>
+          <w:b/>
+        </w:rPr>
+        <w:t xml:space="preserve">F</w:t>
+      </w:r>
+      <w:r>
+        <w:br/>
+      </w:r>
+      <w:r>
+        <w:rPr>
+          <w:bCs/>
+          <w:b/>
+        </w:rPr>
+        <w:t xml:space="preserve">ON</w:t>
+      </w:r>
+      <w:r>
+        <w:t xml:space="preserve"> </w:t>
+      </w:r>
+      <w:r>
+        <w:rPr>
+          <w:bCs/>
+          <w:b/>
+        </w:rPr>
+        <w:t xml:space="preserve">G</w:t>
+      </w:r>
+      <w:r>
+        <w:t xml:space="preserve">.IDGENERO =</w:t>
+      </w:r>
+      <w:r>
+        <w:t xml:space="preserve"> </w:t>
+      </w:r>
+      <w:r>
+        <w:rPr>
+          <w:bCs/>
+          <w:b/>
+        </w:rPr>
+        <w:t xml:space="preserve">F</w:t>
+      </w:r>
+      <w:r>
+        <w:t xml:space="preserve">.ID_GENERO</w:t>
+      </w:r>
+      <w:r>
+        <w:br/>
+      </w:r>
+      <w:r>
+        <w:rPr>
+          <w:bCs/>
+          <w:b/>
+        </w:rPr>
+        <w:t xml:space="preserve">INNER JOIN</w:t>
+      </w:r>
+      <w:r>
+        <w:t xml:space="preserve"> </w:t>
+      </w:r>
+      <w:r>
+        <w:t xml:space="preserve">LOCACAO</w:t>
+      </w:r>
+      <w:r>
+        <w:t xml:space="preserve"> </w:t>
+      </w:r>
+      <w:r>
+        <w:rPr>
+          <w:bCs/>
+          <w:b/>
+        </w:rPr>
+        <w:t xml:space="preserve">L</w:t>
+      </w:r>
+      <w:r>
+        <w:br/>
+      </w:r>
+      <w:r>
+        <w:rPr>
+          <w:bCs/>
+          <w:b/>
+        </w:rPr>
+        <w:t xml:space="preserve">ON</w:t>
+      </w:r>
+      <w:r>
+        <w:t xml:space="preserve"> </w:t>
+      </w:r>
+      <w:r>
+        <w:rPr>
+          <w:bCs/>
+          <w:b/>
+        </w:rPr>
+        <w:t xml:space="preserve">L</w:t>
+      </w:r>
+      <w:r>
+        <w:t xml:space="preserve">.ID_FILME =</w:t>
+      </w:r>
+      <w:r>
+        <w:t xml:space="preserve"> </w:t>
+      </w:r>
+      <w:r>
+        <w:rPr>
+          <w:bCs/>
+          <w:b/>
+        </w:rPr>
+        <w:t xml:space="preserve">F</w:t>
+      </w:r>
+      <w:r>
+        <w:t xml:space="preserve">.IDFILME</w:t>
+      </w:r>
+      <w:r>
+        <w:br/>
+      </w:r>
+      <w:r>
+        <w:rPr>
+          <w:bCs/>
+          <w:b/>
+        </w:rPr>
+        <w:t xml:space="preserve">WHERE</w:t>
+      </w:r>
+      <w:r>
+        <w:t xml:space="preserve"> </w:t>
+      </w:r>
+      <w:r>
+        <w:t xml:space="preserve">IDLOCACAO</w:t>
+      </w:r>
+      <w:r>
+        <w:t xml:space="preserve"> </w:t>
+      </w:r>
+      <w:r>
+        <w:rPr>
+          <w:bCs/>
+          <w:b/>
+        </w:rPr>
+        <w:t xml:space="preserve">NOT</w:t>
+      </w:r>
+      <w:r>
+        <w:t xml:space="preserve"> </w:t>
+      </w:r>
+      <w:r>
+        <w:rPr>
+          <w:bCs/>
+          <w:b/>
+        </w:rPr>
+        <w:t xml:space="preserve">IN</w:t>
+      </w:r>
+      <w:r>
+        <w:t xml:space="preserve"> </w:t>
+      </w:r>
+      <w:r>
+        <w:t xml:space="preserve">(</w:t>
+      </w:r>
+      <w:r>
+        <w:rPr>
+          <w:bCs/>
+          <w:b/>
+        </w:rPr>
+        <w:t xml:space="preserve">SELECT</w:t>
+      </w:r>
+      <w:r>
+        <w:t xml:space="preserve"> </w:t>
+      </w:r>
+      <w:r>
+        <w:t xml:space="preserve">IDLOCACAO</w:t>
+      </w:r>
+      <w:r>
+        <w:t xml:space="preserve"> </w:t>
+      </w:r>
+      <w:r>
+        <w:rPr>
+          <w:bCs/>
+          <w:b/>
+        </w:rPr>
+        <w:t xml:space="preserve">FROM</w:t>
+      </w:r>
+      <w:r>
+        <w:t xml:space="preserve"> </w:t>
+      </w:r>
+      <w:r>
+        <w:rPr>
+          <w:iCs/>
+          <w:i/>
+        </w:rPr>
+        <w:t xml:space="preserve">RELATORIO_LOCADORA</w:t>
+      </w:r>
+      <w:r>
+        <w:t xml:space="preserve">);</w:t>
+      </w:r>
+      <w:r>
+        <w:br/>
+      </w:r>
+    </w:p>
+    <w:p>
       <w:r>
         <w:br w:type="page"/>
       </w:r>
     </w:p>
     <w:bookmarkEnd w:id="180"/>
     <w:bookmarkEnd w:id="181"/>
+    <w:bookmarkStart w:id="184" w:name="Xc1ddb1177b37a1d796cfdf48a7d71178146b082"/>
+    <w:p>
+      <w:pPr>
+        <w:pStyle w:val="Heading2"/>
+      </w:pPr>
+      <w:r>
+        <w:rPr>
+          <w:rStyle w:val="SectionNumber"/>
+        </w:rPr>
+        <w:t xml:space="preserve">15.4</w:t>
+      </w:r>
+      <w:r>
+        <w:tab/>
+      </w:r>
+      <w:r>
+        <w:t xml:space="preserve">Atualizar tabela colunar (relatório) e arquivo</w:t>
+      </w:r>
+    </w:p>
+    <w:bookmarkStart w:id="182" w:name="atualização-manual-através-de-insert"/>
+    <w:p>
+      <w:pPr>
+        <w:pStyle w:val="Heading3"/>
+      </w:pPr>
+      <w:r>
+        <w:rPr>
+          <w:rStyle w:val="SectionNumber"/>
+        </w:rPr>
+        <w:t xml:space="preserve">15.4.1</w:t>
+      </w:r>
+      <w:r>
+        <w:tab/>
+      </w:r>
+      <w:r>
+        <w:t xml:space="preserve">Atualização manual através de</w:t>
+      </w:r>
+      <w:r>
+        <w:t xml:space="preserve"> </w:t>
+      </w:r>
+      <w:r>
+        <w:rPr>
+          <w:bCs/>
+          <w:b/>
+        </w:rPr>
+        <w:t xml:space="preserve">INSERT</w:t>
+      </w:r>
+    </w:p>
     <w:bookmarkEnd w:id="182"/>
-    <w:bookmarkStart w:id="187" w:name="observações"/>
+    <w:bookmarkStart w:id="183" w:name="X24f2a4cbc72cb07b2cf83dacaaec15cbec02325"/>
+    <w:p>
+      <w:pPr>
+        <w:pStyle w:val="Heading3"/>
+      </w:pPr>
+      <w:r>
+        <w:rPr>
+          <w:rStyle w:val="SectionNumber"/>
+        </w:rPr>
+        <w:t xml:space="preserve">15.4.2</w:t>
+      </w:r>
+      <w:r>
+        <w:tab/>
+      </w:r>
+      <w:r>
+        <w:t xml:space="preserve">Atualização automática através de</w:t>
+      </w:r>
+      <w:r>
+        <w:t xml:space="preserve"> </w:t>
+      </w:r>
+      <w:r>
+        <w:rPr>
+          <w:bCs/>
+          <w:b/>
+        </w:rPr>
+        <w:t xml:space="preserve">TRIGGER</w:t>
+      </w:r>
+    </w:p>
+    <w:p>
+      <w:r>
+        <w:br w:type="page"/>
+      </w:r>
+    </w:p>
+    <w:bookmarkEnd w:id="183"/>
+    <w:bookmarkEnd w:id="184"/>
+    <w:bookmarkEnd w:id="185"/>
+    <w:bookmarkStart w:id="190" w:name="observações"/>
     <w:p>
       <w:pPr>
         <w:pStyle w:val="Heading1"/>
@@ -33983,7 +34750,7 @@
         <w:t xml:space="preserve">Observações</w:t>
       </w:r>
     </w:p>
-    <w:bookmarkStart w:id="184" w:name="Xe905c48ead57695f6acee3458bfda7f5825cda5"/>
+    <w:bookmarkStart w:id="187" w:name="Xe905c48ead57695f6acee3458bfda7f5825cda5"/>
     <w:p>
       <w:pPr>
         <w:pStyle w:val="Heading2"/>
@@ -34015,7 +34782,7 @@
       <w:pPr>
         <w:pStyle w:val="FirstParagraph"/>
       </w:pPr>
-      <w:hyperlink r:id="rId183">
+      <w:hyperlink r:id="rId186">
         <w:r>
           <w:rPr>
             <w:rStyle w:val="Hyperlink"/>
@@ -34027,8 +34794,8 @@
         <w:br/>
       </w:r>
     </w:p>
-    <w:bookmarkEnd w:id="184"/>
-    <w:bookmarkStart w:id="185" w:name="exportação-de-dados"/>
+    <w:bookmarkEnd w:id="187"/>
+    <w:bookmarkStart w:id="188" w:name="exportação-de-dados"/>
     <w:p>
       <w:pPr>
         <w:pStyle w:val="Heading2"/>
@@ -34050,7 +34817,7 @@
       <w:pPr>
         <w:numPr>
           <w:ilvl w:val="0"/>
-          <w:numId w:val="1194"/>
+          <w:numId w:val="1196"/>
         </w:numPr>
         <w:pStyle w:val="Compact"/>
       </w:pPr>
@@ -34080,7 +34847,7 @@
       <w:pPr>
         <w:numPr>
           <w:ilvl w:val="0"/>
-          <w:numId w:val="1194"/>
+          <w:numId w:val="1196"/>
         </w:numPr>
         <w:pStyle w:val="Compact"/>
       </w:pPr>
@@ -34126,7 +34893,7 @@
       <w:pPr>
         <w:numPr>
           <w:ilvl w:val="0"/>
-          <w:numId w:val="1194"/>
+          <w:numId w:val="1196"/>
         </w:numPr>
         <w:pStyle w:val="Compact"/>
       </w:pPr>
@@ -34141,7 +34908,7 @@
       <w:pPr>
         <w:numPr>
           <w:ilvl w:val="1"/>
-          <w:numId w:val="1195"/>
+          <w:numId w:val="1197"/>
         </w:numPr>
         <w:pStyle w:val="Compact"/>
       </w:pPr>
@@ -34175,7 +34942,7 @@
       <w:pPr>
         <w:numPr>
           <w:ilvl w:val="1"/>
-          <w:numId w:val="1195"/>
+          <w:numId w:val="1197"/>
         </w:numPr>
         <w:pStyle w:val="Compact"/>
       </w:pPr>
@@ -34206,7 +34973,7 @@
       <w:pPr>
         <w:numPr>
           <w:ilvl w:val="1"/>
-          <w:numId w:val="1195"/>
+          <w:numId w:val="1197"/>
         </w:numPr>
         <w:pStyle w:val="Compact"/>
       </w:pPr>
@@ -34258,7 +35025,7 @@
       <w:pPr>
         <w:numPr>
           <w:ilvl w:val="1"/>
-          <w:numId w:val="1195"/>
+          <w:numId w:val="1197"/>
         </w:numPr>
         <w:pStyle w:val="Compact"/>
       </w:pPr>
@@ -34303,8 +35070,8 @@
         <w:br/>
       </w:r>
     </w:p>
-    <w:bookmarkEnd w:id="185"/>
-    <w:bookmarkStart w:id="186" w:name="Xa8bf588064960458c5d85f6667a5ef7152c8394"/>
+    <w:bookmarkEnd w:id="188"/>
+    <w:bookmarkStart w:id="189" w:name="Xa8bf588064960458c5d85f6667a5ef7152c8394"/>
     <w:p>
       <w:pPr>
         <w:pStyle w:val="Heading2"/>
@@ -34326,7 +35093,7 @@
       <w:pPr>
         <w:numPr>
           <w:ilvl w:val="0"/>
-          <w:numId w:val="1196"/>
+          <w:numId w:val="1198"/>
         </w:numPr>
         <w:pStyle w:val="Compact"/>
       </w:pPr>
@@ -34341,7 +35108,7 @@
       <w:pPr>
         <w:numPr>
           <w:ilvl w:val="1"/>
-          <w:numId w:val="1197"/>
+          <w:numId w:val="1199"/>
         </w:numPr>
         <w:pStyle w:val="Compact"/>
       </w:pPr>
@@ -34356,7 +35123,7 @@
       <w:pPr>
         <w:numPr>
           <w:ilvl w:val="0"/>
-          <w:numId w:val="1196"/>
+          <w:numId w:val="1198"/>
         </w:numPr>
         <w:pStyle w:val="Compact"/>
       </w:pPr>
@@ -34371,7 +35138,7 @@
       <w:pPr>
         <w:numPr>
           <w:ilvl w:val="1"/>
-          <w:numId w:val="1198"/>
+          <w:numId w:val="1200"/>
         </w:numPr>
         <w:pStyle w:val="Compact"/>
       </w:pPr>
@@ -34387,9 +35154,9 @@
         <w:br w:type="page"/>
       </w:r>
     </w:p>
-    <w:bookmarkEnd w:id="186"/>
-    <w:bookmarkEnd w:id="187"/>
-    <w:bookmarkStart w:id="189" w:name="andamento-dos-estudos"/>
+    <w:bookmarkEnd w:id="189"/>
+    <w:bookmarkEnd w:id="190"/>
+    <w:bookmarkStart w:id="192" w:name="andamento-dos-estudos"/>
     <w:p>
       <w:pPr>
         <w:pStyle w:val="Heading1"/>
@@ -34407,7 +35174,7 @@
         <w:t xml:space="preserve">Andamento dos Estudos</w:t>
       </w:r>
     </w:p>
-    <w:bookmarkStart w:id="188" w:name="assunto-em-andamento"/>
+    <w:bookmarkStart w:id="191" w:name="assunto-em-andamento"/>
     <w:p>
       <w:pPr>
         <w:pStyle w:val="Heading2"/>
@@ -34430,14 +35197,14 @@
         <w:pStyle w:val="FirstParagraph"/>
       </w:pPr>
       <w:r>
-        <w:t xml:space="preserve">Atualmente estou estudando Módulo 30 - AULA 135.</w:t>
-      </w:r>
-      <w:r>
-        <w:br/>
-      </w:r>
-    </w:p>
-    <w:bookmarkEnd w:id="188"/>
-    <w:bookmarkEnd w:id="189"/>
+        <w:t xml:space="preserve">Atualmente estou estudando Módulo 30 - AULA 136.</w:t>
+      </w:r>
+      <w:r>
+        <w:br/>
+      </w:r>
+    </w:p>
+    <w:bookmarkEnd w:id="191"/>
+    <w:bookmarkEnd w:id="192"/>
     <w:sectPr/>
   </w:body>
 </w:document>
@@ -35987,6 +36754,12 @@
     <w:abstractNumId w:val="991"/>
   </w:num>
   <w:num w:numId="1198">
+    <w:abstractNumId w:val="991"/>
+  </w:num>
+  <w:num w:numId="1199">
+    <w:abstractNumId w:val="991"/>
+  </w:num>
+  <w:num w:numId="1200">
     <w:abstractNumId w:val="991"/>
   </w:num>
 </w:numbering>

</xml_diff>

<commit_message>
Sincronizar tabelas com relatório - Atualização manual através de INSERT INTO
</commit_message>
<xml_diff>
--- a/Readme.docx
+++ b/Readme.docx
@@ -49,7 +49,7 @@
         <w:pStyle w:val="Date"/>
       </w:pPr>
       <w:r>
-        <w:t xml:space="preserve">2022-10-29</w:t>
+        <w:t xml:space="preserve">2022-10-31</w:t>
       </w:r>
     </w:p>
     <w:sdt>
@@ -31396,7 +31396,7 @@
     </w:p>
     <w:bookmarkEnd w:id="169"/>
     <w:bookmarkEnd w:id="170"/>
-    <w:bookmarkStart w:id="185" w:name="X8734e48cd5fe18c7b86e7baf5d03f6038ff3a29"/>
+    <w:bookmarkStart w:id="187" w:name="X8734e48cd5fe18c7b86e7baf5d03f6038ff3a29"/>
     <w:p>
       <w:pPr>
         <w:pStyle w:val="Heading1"/>
@@ -34649,7 +34649,7 @@
     </w:p>
     <w:bookmarkEnd w:id="180"/>
     <w:bookmarkEnd w:id="181"/>
-    <w:bookmarkStart w:id="184" w:name="Xc1ddb1177b37a1d796cfdf48a7d71178146b082"/>
+    <w:bookmarkStart w:id="186" w:name="Xc1ddb1177b37a1d796cfdf48a7d71178146b082"/>
     <w:p>
       <w:pPr>
         <w:pStyle w:val="Heading2"/>
@@ -34695,8 +34695,725 @@
         <w:t xml:space="preserve">INSERT</w:t>
       </w:r>
     </w:p>
+    <w:p>
+      <w:pPr>
+        <w:numPr>
+          <w:ilvl w:val="0"/>
+          <w:numId w:val="1196"/>
+        </w:numPr>
+        <w:pStyle w:val="Compact"/>
+      </w:pPr>
+      <w:r>
+        <w:t xml:space="preserve">A forma mais simples e manual de atualizar (sincronizar) os dados das tabelas originais com os registros da tabela colunar (relatório):</w:t>
+      </w:r>
+      <w:r>
+        <w:br/>
+      </w:r>
+    </w:p>
+    <w:p>
+      <w:pPr>
+        <w:numPr>
+          <w:ilvl w:val="1"/>
+          <w:numId w:val="1197"/>
+        </w:numPr>
+        <w:pStyle w:val="Compact"/>
+      </w:pPr>
+      <w:r>
+        <w:t xml:space="preserve">O uso do comando</w:t>
+      </w:r>
+      <w:r>
+        <w:t xml:space="preserve"> </w:t>
+      </w:r>
+      <w:r>
+        <w:rPr>
+          <w:bCs/>
+          <w:b/>
+        </w:rPr>
+        <w:t xml:space="preserve">INSERT INTO</w:t>
+      </w:r>
+      <w:r>
+        <w:t xml:space="preserve"> </w:t>
+      </w:r>
+      <w:r>
+        <w:t xml:space="preserve">baseado numa</w:t>
+      </w:r>
+      <w:r>
+        <w:t xml:space="preserve"> </w:t>
+      </w:r>
+      <w:r>
+        <w:rPr>
+          <w:bCs/>
+          <w:b/>
+        </w:rPr>
+        <w:t xml:space="preserve">query</w:t>
+      </w:r>
+      <w:r>
+        <w:t xml:space="preserve">, ou seja, uma</w:t>
+      </w:r>
+      <w:r>
+        <w:t xml:space="preserve"> </w:t>
+      </w:r>
+      <w:r>
+        <w:rPr>
+          <w:iCs/>
+          <w:i/>
+        </w:rPr>
+        <w:t xml:space="preserve">projeção</w:t>
+      </w:r>
+      <w:r>
+        <w:t xml:space="preserve"> </w:t>
+      </w:r>
+      <w:r>
+        <w:t xml:space="preserve">(</w:t>
+      </w:r>
+      <w:r>
+        <w:rPr>
+          <w:bCs/>
+          <w:b/>
+        </w:rPr>
+        <w:t xml:space="preserve">SELECT</w:t>
+      </w:r>
+      <w:r>
+        <w:t xml:space="preserve">), onde por meio de</w:t>
+      </w:r>
+      <w:r>
+        <w:t xml:space="preserve"> </w:t>
+      </w:r>
+      <w:r>
+        <w:rPr>
+          <w:iCs/>
+          <w:i/>
+        </w:rPr>
+        <w:t xml:space="preserve">junção</w:t>
+      </w:r>
+      <w:r>
+        <w:t xml:space="preserve"> </w:t>
+      </w:r>
+      <w:r>
+        <w:t xml:space="preserve">(</w:t>
+      </w:r>
+      <w:r>
+        <w:rPr>
+          <w:bCs/>
+          <w:b/>
+        </w:rPr>
+        <w:t xml:space="preserve">INNER JOIN</w:t>
+      </w:r>
+      <w:r>
+        <w:t xml:space="preserve">) reúna todos os dados que serão passados para a tabela colunar.</w:t>
+      </w:r>
+      <w:r>
+        <w:br/>
+      </w:r>
+    </w:p>
+    <w:p>
+      <w:pPr>
+        <w:numPr>
+          <w:ilvl w:val="1"/>
+          <w:numId w:val="1197"/>
+        </w:numPr>
+        <w:pStyle w:val="Compact"/>
+      </w:pPr>
+      <w:r>
+        <w:t xml:space="preserve">O comando mais importante é de</w:t>
+      </w:r>
+      <w:r>
+        <w:t xml:space="preserve"> </w:t>
+      </w:r>
+      <w:r>
+        <w:rPr>
+          <w:iCs/>
+          <w:i/>
+        </w:rPr>
+        <w:t xml:space="preserve">seleção</w:t>
+      </w:r>
+      <w:r>
+        <w:t xml:space="preserve">/filtro (</w:t>
+      </w:r>
+      <w:r>
+        <w:rPr>
+          <w:bCs/>
+          <w:b/>
+        </w:rPr>
+        <w:t xml:space="preserve">WHERE</w:t>
+      </w:r>
+      <w:r>
+        <w:t xml:space="preserve">), onde por meio de</w:t>
+      </w:r>
+      <w:r>
+        <w:t xml:space="preserve"> </w:t>
+      </w:r>
+      <w:r>
+        <w:rPr>
+          <w:bCs/>
+          <w:b/>
+        </w:rPr>
+        <w:t xml:space="preserve">NOT IN</w:t>
+      </w:r>
+      <w:r>
+        <w:t xml:space="preserve"> </w:t>
+      </w:r>
+      <w:r>
+        <w:t xml:space="preserve">e de uma</w:t>
+      </w:r>
+      <w:r>
+        <w:t xml:space="preserve"> </w:t>
+      </w:r>
+      <w:r>
+        <w:rPr>
+          <w:bCs/>
+          <w:b/>
+        </w:rPr>
+        <w:t xml:space="preserve">subquery</w:t>
+      </w:r>
+      <w:r>
+        <w:t xml:space="preserve">, podemos definir e retornar apenas os registros que não estão sincronizados com a tabela colunar, por consequência inserindo eles na tabela colunar.</w:t>
+      </w:r>
+      <w:r>
+        <w:br/>
+      </w:r>
+    </w:p>
+    <w:p>
+      <w:pPr>
+        <w:numPr>
+          <w:ilvl w:val="0"/>
+          <w:numId w:val="1196"/>
+        </w:numPr>
+        <w:pStyle w:val="Compact"/>
+      </w:pPr>
+      <w:r>
+        <w:t xml:space="preserve">Casos de retorno da</w:t>
+      </w:r>
+      <w:r>
+        <w:t xml:space="preserve"> </w:t>
+      </w:r>
+      <w:r>
+        <w:rPr>
+          <w:bCs/>
+          <w:b/>
+        </w:rPr>
+        <w:t xml:space="preserve">query</w:t>
+      </w:r>
+      <w:r>
+        <w:t xml:space="preserve"> </w:t>
+      </w:r>
+      <w:r>
+        <w:t xml:space="preserve">continda na</w:t>
+      </w:r>
+      <w:r>
+        <w:t xml:space="preserve"> </w:t>
+      </w:r>
+      <w:r>
+        <w:rPr>
+          <w:bCs/>
+          <w:b/>
+        </w:rPr>
+        <w:t xml:space="preserve">INSERT INTO</w:t>
+      </w:r>
+      <w:r>
+        <w:t xml:space="preserve">:</w:t>
+      </w:r>
+      <w:r>
+        <w:br/>
+      </w:r>
+    </w:p>
+    <w:p>
+      <w:pPr>
+        <w:numPr>
+          <w:ilvl w:val="1"/>
+          <w:numId w:val="1198"/>
+        </w:numPr>
+        <w:pStyle w:val="Compact"/>
+      </w:pPr>
+      <w:r>
+        <w:t xml:space="preserve">Caso a</w:t>
+      </w:r>
+      <w:r>
+        <w:t xml:space="preserve"> </w:t>
+      </w:r>
+      <w:r>
+        <w:rPr>
+          <w:bCs/>
+          <w:b/>
+        </w:rPr>
+        <w:t xml:space="preserve">query</w:t>
+      </w:r>
+      <w:r>
+        <w:t xml:space="preserve"> </w:t>
+      </w:r>
+      <w:r>
+        <w:t xml:space="preserve">não retorne nenhum valor (registro), significa que os registros da tabela colunar já estão sincronizados com os dados das tabelas originais, logo nada é inserido na tabela colunar.</w:t>
+      </w:r>
+      <w:r>
+        <w:br/>
+      </w:r>
+    </w:p>
+    <w:p>
+      <w:pPr>
+        <w:numPr>
+          <w:ilvl w:val="1"/>
+          <w:numId w:val="1198"/>
+        </w:numPr>
+        <w:pStyle w:val="Compact"/>
+      </w:pPr>
+      <w:r>
+        <w:t xml:space="preserve">Caso a</w:t>
+      </w:r>
+      <w:r>
+        <w:t xml:space="preserve"> </w:t>
+      </w:r>
+      <w:r>
+        <w:rPr>
+          <w:bCs/>
+          <w:b/>
+        </w:rPr>
+        <w:t xml:space="preserve">query</w:t>
+      </w:r>
+      <w:r>
+        <w:t xml:space="preserve"> </w:t>
+      </w:r>
+      <w:r>
+        <w:t xml:space="preserve">retorne registros, significa que os registros da tabela colunar não estão sincronizados com os dados das tabelas originais, logo estes são inseridos na tabela colunar.</w:t>
+      </w:r>
+      <w:r>
+        <w:br/>
+      </w:r>
+    </w:p>
+    <w:p>
+      <w:pPr>
+        <w:numPr>
+          <w:ilvl w:val="0"/>
+          <w:numId w:val="1196"/>
+        </w:numPr>
+        <w:pStyle w:val="Compact"/>
+      </w:pPr>
+      <w:r>
+        <w:t xml:space="preserve">Sintaxe:</w:t>
+      </w:r>
+      <w:r>
+        <w:br/>
+      </w:r>
+      <w:r>
+        <w:rPr>
+          <w:bCs/>
+          <w:b/>
+        </w:rPr>
+        <w:t xml:space="preserve">INSERT INTO</w:t>
+      </w:r>
+      <w:r>
+        <w:t xml:space="preserve"> </w:t>
+      </w:r>
+      <w:r>
+        <w:rPr>
+          <w:iCs/>
+          <w:i/>
+        </w:rPr>
+        <w:t xml:space="preserve">tabela_colunar</w:t>
+      </w:r>
+      <w:r>
+        <w:br/>
+      </w:r>
+      <w:r>
+        <w:rPr>
+          <w:bCs/>
+          <w:b/>
+        </w:rPr>
+        <w:t xml:space="preserve">SELECT</w:t>
+      </w:r>
+      <w:r>
+        <w:br/>
+      </w:r>
+      <w:r>
+        <w:rPr>
+          <w:bCs/>
+          <w:b/>
+        </w:rPr>
+        <w:t xml:space="preserve">L</w:t>
+      </w:r>
+      <w:r>
+        <w:t xml:space="preserve">.IDLOCACAO,</w:t>
+      </w:r>
+      <w:r>
+        <w:br/>
+      </w:r>
+      <w:r>
+        <w:rPr>
+          <w:bCs/>
+          <w:b/>
+        </w:rPr>
+        <w:t xml:space="preserve">F</w:t>
+      </w:r>
+      <w:r>
+        <w:t xml:space="preserve">.NOME</w:t>
+      </w:r>
+      <w:r>
+        <w:t xml:space="preserve"> </w:t>
+      </w:r>
+      <w:r>
+        <w:rPr>
+          <w:bCs/>
+          <w:b/>
+        </w:rPr>
+        <w:t xml:space="preserve">AS</w:t>
+      </w:r>
+      <w:r>
+        <w:t xml:space="preserve"> </w:t>
+      </w:r>
+      <w:r>
+        <w:t xml:space="preserve">FILME,</w:t>
+      </w:r>
+      <w:r>
+        <w:br/>
+      </w:r>
+      <w:r>
+        <w:rPr>
+          <w:bCs/>
+          <w:b/>
+        </w:rPr>
+        <w:t xml:space="preserve">G</w:t>
+      </w:r>
+      <w:r>
+        <w:t xml:space="preserve">.NOME</w:t>
+      </w:r>
+      <w:r>
+        <w:t xml:space="preserve"> </w:t>
+      </w:r>
+      <w:r>
+        <w:rPr>
+          <w:bCs/>
+          <w:b/>
+        </w:rPr>
+        <w:t xml:space="preserve">AS</w:t>
+      </w:r>
+      <w:r>
+        <w:t xml:space="preserve"> </w:t>
+      </w:r>
+      <w:r>
+        <w:t xml:space="preserve">GENERO,</w:t>
+      </w:r>
+      <w:r>
+        <w:br/>
+      </w:r>
+      <w:r>
+        <w:rPr>
+          <w:bCs/>
+          <w:b/>
+        </w:rPr>
+        <w:t xml:space="preserve">L</w:t>
+      </w:r>
+      <w:r>
+        <w:t xml:space="preserve">.DATA</w:t>
+      </w:r>
+      <w:r>
+        <w:t xml:space="preserve"> </w:t>
+      </w:r>
+      <w:r>
+        <w:rPr>
+          <w:bCs/>
+          <w:b/>
+        </w:rPr>
+        <w:t xml:space="preserve">AS</w:t>
+      </w:r>
+      <w:r>
+        <w:t xml:space="preserve"> </w:t>
+      </w:r>
+      <w:r>
+        <w:t xml:space="preserve">DATA,</w:t>
+      </w:r>
+      <w:r>
+        <w:br/>
+      </w:r>
+      <w:r>
+        <w:rPr>
+          <w:bCs/>
+          <w:b/>
+        </w:rPr>
+        <w:t xml:space="preserve">L</w:t>
+      </w:r>
+      <w:r>
+        <w:t xml:space="preserve">.DIAS</w:t>
+      </w:r>
+      <w:r>
+        <w:t xml:space="preserve"> </w:t>
+      </w:r>
+      <w:r>
+        <w:rPr>
+          <w:bCs/>
+          <w:b/>
+        </w:rPr>
+        <w:t xml:space="preserve">AS</w:t>
+      </w:r>
+      <w:r>
+        <w:t xml:space="preserve"> </w:t>
+      </w:r>
+      <w:r>
+        <w:t xml:space="preserve">DIAS,</w:t>
+      </w:r>
+      <w:r>
+        <w:br/>
+      </w:r>
+      <w:r>
+        <w:rPr>
+          <w:bCs/>
+          <w:b/>
+        </w:rPr>
+        <w:t xml:space="preserve">L</w:t>
+      </w:r>
+      <w:r>
+        <w:t xml:space="preserve">.MIDIA</w:t>
+      </w:r>
+      <w:r>
+        <w:t xml:space="preserve"> </w:t>
+      </w:r>
+      <w:r>
+        <w:rPr>
+          <w:bCs/>
+          <w:b/>
+        </w:rPr>
+        <w:t xml:space="preserve">AS</w:t>
+      </w:r>
+      <w:r>
+        <w:t xml:space="preserve"> </w:t>
+      </w:r>
+      <w:r>
+        <w:t xml:space="preserve">MIDIA</w:t>
+      </w:r>
+      <w:r>
+        <w:br/>
+      </w:r>
+      <w:r>
+        <w:rPr>
+          <w:bCs/>
+          <w:b/>
+        </w:rPr>
+        <w:t xml:space="preserve">FROM</w:t>
+      </w:r>
+      <w:r>
+        <w:t xml:space="preserve"> </w:t>
+      </w:r>
+      <w:r>
+        <w:rPr>
+          <w:iCs/>
+          <w:i/>
+        </w:rPr>
+        <w:t xml:space="preserve">GENERO</w:t>
+      </w:r>
+      <w:r>
+        <w:t xml:space="preserve"> </w:t>
+      </w:r>
+      <w:r>
+        <w:rPr>
+          <w:bCs/>
+          <w:b/>
+        </w:rPr>
+        <w:t xml:space="preserve">G</w:t>
+      </w:r>
+      <w:r>
+        <w:br/>
+      </w:r>
+      <w:r>
+        <w:rPr>
+          <w:bCs/>
+          <w:b/>
+        </w:rPr>
+        <w:t xml:space="preserve">INNER JOIN</w:t>
+      </w:r>
+      <w:r>
+        <w:t xml:space="preserve"> </w:t>
+      </w:r>
+      <w:r>
+        <w:rPr>
+          <w:iCs/>
+          <w:i/>
+        </w:rPr>
+        <w:t xml:space="preserve">FILME</w:t>
+      </w:r>
+      <w:r>
+        <w:t xml:space="preserve"> </w:t>
+      </w:r>
+      <w:r>
+        <w:rPr>
+          <w:bCs/>
+          <w:b/>
+        </w:rPr>
+        <w:t xml:space="preserve">F</w:t>
+      </w:r>
+      <w:r>
+        <w:br/>
+      </w:r>
+      <w:r>
+        <w:rPr>
+          <w:bCs/>
+          <w:b/>
+        </w:rPr>
+        <w:t xml:space="preserve">ON</w:t>
+      </w:r>
+      <w:r>
+        <w:t xml:space="preserve"> </w:t>
+      </w:r>
+      <w:r>
+        <w:rPr>
+          <w:bCs/>
+          <w:b/>
+        </w:rPr>
+        <w:t xml:space="preserve">G</w:t>
+      </w:r>
+      <w:r>
+        <w:t xml:space="preserve">.IDGENERO =</w:t>
+      </w:r>
+      <w:r>
+        <w:t xml:space="preserve"> </w:t>
+      </w:r>
+      <w:r>
+        <w:rPr>
+          <w:bCs/>
+          <w:b/>
+        </w:rPr>
+        <w:t xml:space="preserve">F</w:t>
+      </w:r>
+      <w:r>
+        <w:t xml:space="preserve">.ID_GENERO</w:t>
+      </w:r>
+      <w:r>
+        <w:br/>
+      </w:r>
+      <w:r>
+        <w:rPr>
+          <w:bCs/>
+          <w:b/>
+        </w:rPr>
+        <w:t xml:space="preserve">INNER JOIN</w:t>
+      </w:r>
+      <w:r>
+        <w:t xml:space="preserve"> </w:t>
+      </w:r>
+      <w:r>
+        <w:rPr>
+          <w:iCs/>
+          <w:i/>
+        </w:rPr>
+        <w:t xml:space="preserve">LOCACAO</w:t>
+      </w:r>
+      <w:r>
+        <w:t xml:space="preserve"> </w:t>
+      </w:r>
+      <w:r>
+        <w:rPr>
+          <w:bCs/>
+          <w:b/>
+        </w:rPr>
+        <w:t xml:space="preserve">L</w:t>
+      </w:r>
+      <w:r>
+        <w:br/>
+      </w:r>
+      <w:r>
+        <w:rPr>
+          <w:bCs/>
+          <w:b/>
+        </w:rPr>
+        <w:t xml:space="preserve">ON</w:t>
+      </w:r>
+      <w:r>
+        <w:t xml:space="preserve"> </w:t>
+      </w:r>
+      <w:r>
+        <w:rPr>
+          <w:bCs/>
+          <w:b/>
+        </w:rPr>
+        <w:t xml:space="preserve">L</w:t>
+      </w:r>
+      <w:r>
+        <w:t xml:space="preserve">.ID_FILME =</w:t>
+      </w:r>
+      <w:r>
+        <w:t xml:space="preserve"> </w:t>
+      </w:r>
+      <w:r>
+        <w:rPr>
+          <w:bCs/>
+          <w:b/>
+        </w:rPr>
+        <w:t xml:space="preserve">F</w:t>
+      </w:r>
+      <w:r>
+        <w:t xml:space="preserve">.IDFILME</w:t>
+      </w:r>
+      <w:r>
+        <w:br/>
+      </w:r>
+      <w:r>
+        <w:rPr>
+          <w:bCs/>
+          <w:b/>
+        </w:rPr>
+        <w:t xml:space="preserve">WHERE</w:t>
+      </w:r>
+      <w:r>
+        <w:t xml:space="preserve"> </w:t>
+      </w:r>
+      <w:r>
+        <w:t xml:space="preserve">IDLOCACAO</w:t>
+      </w:r>
+      <w:r>
+        <w:t xml:space="preserve"> </w:t>
+      </w:r>
+      <w:r>
+        <w:rPr>
+          <w:bCs/>
+          <w:b/>
+        </w:rPr>
+        <w:t xml:space="preserve">NOT IN</w:t>
+      </w:r>
+      <w:r>
+        <w:t xml:space="preserve"> </w:t>
+      </w:r>
+      <w:r>
+        <w:t xml:space="preserve">(</w:t>
+      </w:r>
+      <w:r>
+        <w:rPr>
+          <w:bCs/>
+          <w:b/>
+        </w:rPr>
+        <w:t xml:space="preserve">SELECT</w:t>
+      </w:r>
+      <w:r>
+        <w:t xml:space="preserve"> </w:t>
+      </w:r>
+      <w:r>
+        <w:t xml:space="preserve">IDLOCACAO</w:t>
+      </w:r>
+      <w:r>
+        <w:t xml:space="preserve"> </w:t>
+      </w:r>
+      <w:r>
+        <w:rPr>
+          <w:bCs/>
+          <w:b/>
+        </w:rPr>
+        <w:t xml:space="preserve">FROM</w:t>
+      </w:r>
+      <w:r>
+        <w:t xml:space="preserve"> </w:t>
+      </w:r>
+      <w:r>
+        <w:rPr>
+          <w:iCs/>
+          <w:i/>
+        </w:rPr>
+        <w:t xml:space="preserve">tabela_colunar</w:t>
+      </w:r>
+      <w:r>
+        <w:t xml:space="preserve">);</w:t>
+      </w:r>
+      <w:r>
+        <w:br/>
+      </w:r>
+    </w:p>
     <w:bookmarkEnd w:id="182"/>
-    <w:bookmarkStart w:id="183" w:name="X24f2a4cbc72cb07b2cf83dacaaec15cbec02325"/>
+    <w:bookmarkStart w:id="185" w:name="X24f2a4cbc72cb07b2cf83dacaaec15cbec02325"/>
     <w:p>
       <w:pPr>
         <w:pStyle w:val="Heading3"/>
@@ -34724,15 +35441,61 @@
         <w:t xml:space="preserve">TRIGGER</w:t>
       </w:r>
     </w:p>
+    <w:bookmarkStart w:id="183" w:name="function"/>
+    <w:p>
+      <w:pPr>
+        <w:pStyle w:val="Heading4"/>
+      </w:pPr>
+      <w:r>
+        <w:rPr>
+          <w:rStyle w:val="SectionNumber"/>
+        </w:rPr>
+        <w:t xml:space="preserve">15.4.2.1</w:t>
+      </w:r>
+      <w:r>
+        <w:tab/>
+      </w:r>
+      <w:r>
+        <w:rPr>
+          <w:bCs/>
+          <w:b/>
+        </w:rPr>
+        <w:t xml:space="preserve">FUNCTION</w:t>
+      </w:r>
+    </w:p>
+    <w:bookmarkEnd w:id="183"/>
+    <w:bookmarkStart w:id="184" w:name="trigger"/>
+    <w:p>
+      <w:pPr>
+        <w:pStyle w:val="Heading4"/>
+      </w:pPr>
+      <w:r>
+        <w:rPr>
+          <w:rStyle w:val="SectionNumber"/>
+        </w:rPr>
+        <w:t xml:space="preserve">15.4.2.2</w:t>
+      </w:r>
+      <w:r>
+        <w:tab/>
+      </w:r>
+      <w:r>
+        <w:rPr>
+          <w:bCs/>
+          <w:b/>
+        </w:rPr>
+        <w:t xml:space="preserve">TRIGGER</w:t>
+      </w:r>
+    </w:p>
     <w:p>
       <w:r>
         <w:br w:type="page"/>
       </w:r>
     </w:p>
-    <w:bookmarkEnd w:id="183"/>
     <w:bookmarkEnd w:id="184"/>
     <w:bookmarkEnd w:id="185"/>
-    <w:bookmarkStart w:id="190" w:name="observações"/>
+    <w:bookmarkEnd w:id="186"/>
+    <w:bookmarkEnd w:id="187"/>
+    <w:bookmarkStart w:id="192" w:name="observações"/>
     <w:p>
       <w:pPr>
         <w:pStyle w:val="Heading1"/>
@@ -34750,7 +35513,7 @@
         <w:t xml:space="preserve">Observações</w:t>
       </w:r>
     </w:p>
-    <w:bookmarkStart w:id="187" w:name="Xe905c48ead57695f6acee3458bfda7f5825cda5"/>
+    <w:bookmarkStart w:id="189" w:name="Xe905c48ead57695f6acee3458bfda7f5825cda5"/>
     <w:p>
       <w:pPr>
         <w:pStyle w:val="Heading2"/>
@@ -34782,7 +35545,7 @@
       <w:pPr>
         <w:pStyle w:val="FirstParagraph"/>
       </w:pPr>
-      <w:hyperlink r:id="rId186">
+      <w:hyperlink r:id="rId188">
         <w:r>
           <w:rPr>
             <w:rStyle w:val="Hyperlink"/>
@@ -34794,8 +35557,8 @@
         <w:br/>
       </w:r>
     </w:p>
-    <w:bookmarkEnd w:id="187"/>
-    <w:bookmarkStart w:id="188" w:name="exportação-de-dados"/>
+    <w:bookmarkEnd w:id="189"/>
+    <w:bookmarkStart w:id="190" w:name="exportação-de-dados"/>
     <w:p>
       <w:pPr>
         <w:pStyle w:val="Heading2"/>
@@ -34817,7 +35580,7 @@
       <w:pPr>
         <w:numPr>
           <w:ilvl w:val="0"/>
-          <w:numId w:val="1196"/>
+          <w:numId w:val="1199"/>
         </w:numPr>
         <w:pStyle w:val="Compact"/>
       </w:pPr>
@@ -34847,7 +35610,7 @@
       <w:pPr>
         <w:numPr>
           <w:ilvl w:val="0"/>
-          <w:numId w:val="1196"/>
+          <w:numId w:val="1199"/>
         </w:numPr>
         <w:pStyle w:val="Compact"/>
       </w:pPr>
@@ -34893,7 +35656,7 @@
       <w:pPr>
         <w:numPr>
           <w:ilvl w:val="0"/>
-          <w:numId w:val="1196"/>
+          <w:numId w:val="1199"/>
         </w:numPr>
         <w:pStyle w:val="Compact"/>
       </w:pPr>
@@ -34908,7 +35671,7 @@
       <w:pPr>
         <w:numPr>
           <w:ilvl w:val="1"/>
-          <w:numId w:val="1197"/>
+          <w:numId w:val="1200"/>
         </w:numPr>
         <w:pStyle w:val="Compact"/>
       </w:pPr>
@@ -34942,7 +35705,7 @@
       <w:pPr>
         <w:numPr>
           <w:ilvl w:val="1"/>
-          <w:numId w:val="1197"/>
+          <w:numId w:val="1200"/>
         </w:numPr>
         <w:pStyle w:val="Compact"/>
       </w:pPr>
@@ -34973,7 +35736,7 @@
       <w:pPr>
         <w:numPr>
           <w:ilvl w:val="1"/>
-          <w:numId w:val="1197"/>
+          <w:numId w:val="1200"/>
         </w:numPr>
         <w:pStyle w:val="Compact"/>
       </w:pPr>
@@ -35025,7 +35788,7 @@
       <w:pPr>
         <w:numPr>
           <w:ilvl w:val="1"/>
-          <w:numId w:val="1197"/>
+          <w:numId w:val="1200"/>
         </w:numPr>
         <w:pStyle w:val="Compact"/>
       </w:pPr>
@@ -35070,8 +35833,8 @@
         <w:br/>
       </w:r>
     </w:p>
-    <w:bookmarkEnd w:id="188"/>
-    <w:bookmarkStart w:id="189" w:name="Xa8bf588064960458c5d85f6667a5ef7152c8394"/>
+    <w:bookmarkEnd w:id="190"/>
+    <w:bookmarkStart w:id="191" w:name="Xa8bf588064960458c5d85f6667a5ef7152c8394"/>
     <w:p>
       <w:pPr>
         <w:pStyle w:val="Heading2"/>
@@ -35093,7 +35856,7 @@
       <w:pPr>
         <w:numPr>
           <w:ilvl w:val="0"/>
-          <w:numId w:val="1198"/>
+          <w:numId w:val="1201"/>
         </w:numPr>
         <w:pStyle w:val="Compact"/>
       </w:pPr>
@@ -35108,7 +35871,7 @@
       <w:pPr>
         <w:numPr>
           <w:ilvl w:val="1"/>
-          <w:numId w:val="1199"/>
+          <w:numId w:val="1202"/>
         </w:numPr>
         <w:pStyle w:val="Compact"/>
       </w:pPr>
@@ -35123,7 +35886,7 @@
       <w:pPr>
         <w:numPr>
           <w:ilvl w:val="0"/>
-          <w:numId w:val="1198"/>
+          <w:numId w:val="1201"/>
         </w:numPr>
         <w:pStyle w:val="Compact"/>
       </w:pPr>
@@ -35138,7 +35901,7 @@
       <w:pPr>
         <w:numPr>
           <w:ilvl w:val="1"/>
-          <w:numId w:val="1200"/>
+          <w:numId w:val="1203"/>
         </w:numPr>
         <w:pStyle w:val="Compact"/>
       </w:pPr>
@@ -35152,59 +35915,59 @@
     <w:p>
       <w:r>
         <w:br w:type="page"/>
-      </w:r>
-    </w:p>
-    <w:bookmarkEnd w:id="189"/>
-    <w:bookmarkEnd w:id="190"/>
-    <w:bookmarkStart w:id="192" w:name="andamento-dos-estudos"/>
-    <w:p>
-      <w:pPr>
-        <w:pStyle w:val="Heading1"/>
-      </w:pPr>
-      <w:r>
-        <w:rPr>
-          <w:rStyle w:val="SectionNumber"/>
-        </w:rPr>
-        <w:t xml:space="preserve">17</w:t>
-      </w:r>
-      <w:r>
-        <w:tab/>
-      </w:r>
-      <w:r>
-        <w:t xml:space="preserve">Andamento dos Estudos</w:t>
-      </w:r>
-    </w:p>
-    <w:bookmarkStart w:id="191" w:name="assunto-em-andamento"/>
-    <w:p>
-      <w:pPr>
-        <w:pStyle w:val="Heading2"/>
-      </w:pPr>
-      <w:r>
-        <w:rPr>
-          <w:rStyle w:val="SectionNumber"/>
-        </w:rPr>
-        <w:t xml:space="preserve">17.1</w:t>
-      </w:r>
-      <w:r>
-        <w:tab/>
-      </w:r>
-      <w:r>
-        <w:t xml:space="preserve">Assunto em andamento</w:t>
-      </w:r>
-    </w:p>
-    <w:p>
-      <w:pPr>
-        <w:pStyle w:val="FirstParagraph"/>
-      </w:pPr>
-      <w:r>
-        <w:t xml:space="preserve">Atualmente estou estudando Módulo 30 - AULA 136.</w:t>
-      </w:r>
-      <w:r>
-        <w:br/>
       </w:r>
     </w:p>
     <w:bookmarkEnd w:id="191"/>
     <w:bookmarkEnd w:id="192"/>
+    <w:bookmarkStart w:id="194" w:name="andamento-dos-estudos"/>
+    <w:p>
+      <w:pPr>
+        <w:pStyle w:val="Heading1"/>
+      </w:pPr>
+      <w:r>
+        <w:rPr>
+          <w:rStyle w:val="SectionNumber"/>
+        </w:rPr>
+        <w:t xml:space="preserve">17</w:t>
+      </w:r>
+      <w:r>
+        <w:tab/>
+      </w:r>
+      <w:r>
+        <w:t xml:space="preserve">Andamento dos Estudos</w:t>
+      </w:r>
+    </w:p>
+    <w:bookmarkStart w:id="193" w:name="assunto-em-andamento"/>
+    <w:p>
+      <w:pPr>
+        <w:pStyle w:val="Heading2"/>
+      </w:pPr>
+      <w:r>
+        <w:rPr>
+          <w:rStyle w:val="SectionNumber"/>
+        </w:rPr>
+        <w:t xml:space="preserve">17.1</w:t>
+      </w:r>
+      <w:r>
+        <w:tab/>
+      </w:r>
+      <w:r>
+        <w:t xml:space="preserve">Assunto em andamento</w:t>
+      </w:r>
+    </w:p>
+    <w:p>
+      <w:pPr>
+        <w:pStyle w:val="FirstParagraph"/>
+      </w:pPr>
+      <w:r>
+        <w:t xml:space="preserve">Atualmente estou estudando Módulo 30 - AULA 136.</w:t>
+      </w:r>
+      <w:r>
+        <w:br/>
+      </w:r>
+    </w:p>
+    <w:bookmarkEnd w:id="193"/>
+    <w:bookmarkEnd w:id="194"/>
     <w:sectPr/>
   </w:body>
 </w:document>
@@ -36760,6 +37523,15 @@
     <w:abstractNumId w:val="991"/>
   </w:num>
   <w:num w:numId="1200">
+    <w:abstractNumId w:val="991"/>
+  </w:num>
+  <w:num w:numId="1201">
+    <w:abstractNumId w:val="991"/>
+  </w:num>
+  <w:num w:numId="1202">
+    <w:abstractNumId w:val="991"/>
+  </w:num>
+  <w:num w:numId="1203">
     <w:abstractNumId w:val="991"/>
   </w:num>
 </w:numbering>

</xml_diff>

<commit_message>
PROCEDURES, FUNCTIONS e TRIGGERS
</commit_message>
<xml_diff>
--- a/Readme.docx
+++ b/Readme.docx
@@ -49,7 +49,7 @@
         <w:pStyle w:val="Date"/>
       </w:pPr>
       <w:r>
-        <w:t xml:space="preserve">2022-11-02</w:t>
+        <w:t xml:space="preserve">2022-11-03</w:t>
       </w:r>
     </w:p>
     <w:sdt>
@@ -31396,7 +31396,7 @@
     </w:p>
     <w:bookmarkEnd w:id="169"/>
     <w:bookmarkEnd w:id="170"/>
-    <w:bookmarkStart w:id="188" w:name="X8734e48cd5fe18c7b86e7baf5d03f6038ff3a29"/>
+    <w:bookmarkStart w:id="182" w:name="X503d830ebd2317a6a183816d6ba2c2dc16b40d0"/>
     <w:p>
       <w:pPr>
         <w:pStyle w:val="Heading1"/>
@@ -31411,7 +31411,7 @@
         <w:tab/>
       </w:r>
       <w:r>
-        <w:t xml:space="preserve">Aulas 134 a 136 - Sincronizar tabelas com relatórios</w:t>
+        <w:t xml:space="preserve">Aulas 134 a 136 - Sincronizar tabelas com relatórios - Teoria</w:t>
       </w:r>
     </w:p>
     <w:bookmarkStart w:id="171" w:name="arquitetura-do-ambiente"/>
@@ -34649,40 +34649,23 @@
     </w:p>
     <w:bookmarkEnd w:id="180"/>
     <w:bookmarkEnd w:id="181"/>
-    <w:bookmarkStart w:id="187" w:name="Xc1ddb1177b37a1d796cfdf48a7d71178146b082"/>
-    <w:p>
-      <w:pPr>
-        <w:pStyle w:val="Heading2"/>
+    <w:bookmarkEnd w:id="182"/>
+    <w:bookmarkStart w:id="183" w:name="X75dd93a7a9522a68a43f81b7810a2cc40b53116"/>
+    <w:p>
+      <w:pPr>
+        <w:pStyle w:val="Heading1"/>
       </w:pPr>
       <w:r>
         <w:rPr>
           <w:rStyle w:val="SectionNumber"/>
         </w:rPr>
-        <w:t xml:space="preserve">15.4</w:t>
+        <w:t xml:space="preserve">16</w:t>
       </w:r>
       <w:r>
         <w:tab/>
       </w:r>
       <w:r>
-        <w:t xml:space="preserve">Atualizar tabela colunar (relatório) e arquivo</w:t>
-      </w:r>
-    </w:p>
-    <w:bookmarkStart w:id="182" w:name="Xb6a5090ca13ced33cdf54e3fc6042e7816c03a8"/>
-    <w:p>
-      <w:pPr>
-        <w:pStyle w:val="Heading3"/>
-      </w:pPr>
-      <w:r>
-        <w:rPr>
-          <w:rStyle w:val="SectionNumber"/>
-        </w:rPr>
-        <w:t xml:space="preserve">15.4.1</w:t>
-      </w:r>
-      <w:r>
-        <w:tab/>
-      </w:r>
-      <w:r>
-        <w:t xml:space="preserve">Atualização manual através de</w:t>
+        <w:t xml:space="preserve">Aulas 136 - Sincronizar tabelas com relatórios - Atualização manual através de</w:t>
       </w:r>
       <w:r>
         <w:t xml:space="preserve"> </w:t>
@@ -35417,78 +35400,177 @@
         <w:br w:type="page"/>
       </w:r>
     </w:p>
-    <w:bookmarkEnd w:id="182"/>
-    <w:bookmarkStart w:id="186" w:name="X24f2a4cbc72cb07b2cf83dacaaec15cbec02325"/>
-    <w:p>
-      <w:pPr>
-        <w:pStyle w:val="Heading3"/>
+    <w:bookmarkEnd w:id="183"/>
+    <w:bookmarkStart w:id="189" w:name="procedures"/>
+    <w:p>
+      <w:pPr>
+        <w:pStyle w:val="Heading1"/>
       </w:pPr>
       <w:r>
         <w:rPr>
           <w:rStyle w:val="SectionNumber"/>
         </w:rPr>
-        <w:t xml:space="preserve">15.4.2</w:t>
+        <w:t xml:space="preserve">17</w:t>
       </w:r>
       <w:r>
         <w:tab/>
       </w:r>
       <w:r>
-        <w:t xml:space="preserve">Atualização automática através de</w:t>
-      </w:r>
-      <w:r>
-        <w:t xml:space="preserve"> </w:t>
-      </w:r>
-      <w:r>
-        <w:rPr>
-          <w:bCs/>
-          <w:b/>
-        </w:rPr>
-        <w:t xml:space="preserve">TRIGGER</w:t>
-      </w:r>
-    </w:p>
-    <w:bookmarkStart w:id="183" w:name="function"/>
-    <w:p>
-      <w:pPr>
-        <w:pStyle w:val="Heading4"/>
+        <w:rPr>
+          <w:bCs/>
+          <w:b/>
+        </w:rPr>
+        <w:t xml:space="preserve">PROCEDURES</w:t>
+      </w:r>
+    </w:p>
+    <w:bookmarkStart w:id="184" w:name="teoria-4"/>
+    <w:p>
+      <w:pPr>
+        <w:pStyle w:val="Heading2"/>
       </w:pPr>
       <w:r>
         <w:rPr>
           <w:rStyle w:val="SectionNumber"/>
         </w:rPr>
-        <w:t xml:space="preserve">15.4.2.1</w:t>
+        <w:t xml:space="preserve">17.1</w:t>
       </w:r>
       <w:r>
         <w:tab/>
       </w:r>
       <w:r>
-        <w:rPr>
-          <w:bCs/>
-          <w:b/>
-        </w:rPr>
-        <w:t xml:space="preserve">FUNCTION</w:t>
-      </w:r>
-    </w:p>
-    <w:bookmarkEnd w:id="183"/>
-    <w:bookmarkStart w:id="184" w:name="trigger"/>
-    <w:p>
-      <w:pPr>
-        <w:pStyle w:val="Heading4"/>
+        <w:t xml:space="preserve">Teoria</w:t>
+      </w:r>
+    </w:p>
+    <w:bookmarkEnd w:id="184"/>
+    <w:bookmarkStart w:id="185" w:name="criando-uma-procedure"/>
+    <w:p>
+      <w:pPr>
+        <w:pStyle w:val="Heading2"/>
       </w:pPr>
       <w:r>
         <w:rPr>
           <w:rStyle w:val="SectionNumber"/>
         </w:rPr>
-        <w:t xml:space="preserve">15.4.2.2</w:t>
+        <w:t xml:space="preserve">17.2</w:t>
       </w:r>
       <w:r>
         <w:tab/>
       </w:r>
       <w:r>
-        <w:rPr>
-          <w:bCs/>
-          <w:b/>
-        </w:rPr>
-        <w:t xml:space="preserve">TRIGGER</w:t>
+        <w:t xml:space="preserve">Criando uma</w:t>
+      </w:r>
+      <w:r>
+        <w:t xml:space="preserve"> </w:t>
+      </w:r>
+      <w:r>
+        <w:rPr>
+          <w:bCs/>
+          <w:b/>
+        </w:rPr>
+        <w:t xml:space="preserve">PROCEDURE</w:t>
+      </w:r>
+    </w:p>
+    <w:bookmarkEnd w:id="185"/>
+    <w:bookmarkStart w:id="186" w:name="deletando-uma-procedure"/>
+    <w:p>
+      <w:pPr>
+        <w:pStyle w:val="Heading2"/>
+      </w:pPr>
+      <w:r>
+        <w:rPr>
+          <w:rStyle w:val="SectionNumber"/>
+        </w:rPr>
+        <w:t xml:space="preserve">17.3</w:t>
+      </w:r>
+      <w:r>
+        <w:tab/>
+      </w:r>
+      <w:r>
+        <w:t xml:space="preserve">Deletando uma</w:t>
+      </w:r>
+      <w:r>
+        <w:t xml:space="preserve"> </w:t>
+      </w:r>
+      <w:r>
+        <w:rPr>
+          <w:bCs/>
+          <w:b/>
+        </w:rPr>
+        <w:t xml:space="preserve">PROCEDURE</w:t>
+      </w:r>
+    </w:p>
+    <w:bookmarkEnd w:id="186"/>
+    <w:bookmarkStart w:id="187" w:name="chamando-uma-procedure"/>
+    <w:p>
+      <w:pPr>
+        <w:pStyle w:val="Heading2"/>
+      </w:pPr>
+      <w:r>
+        <w:rPr>
+          <w:rStyle w:val="SectionNumber"/>
+        </w:rPr>
+        <w:t xml:space="preserve">17.4</w:t>
+      </w:r>
+      <w:r>
+        <w:tab/>
+      </w:r>
+      <w:r>
+        <w:t xml:space="preserve">Chamando uma</w:t>
+      </w:r>
+      <w:r>
+        <w:t xml:space="preserve"> </w:t>
+      </w:r>
+      <w:r>
+        <w:rPr>
+          <w:bCs/>
+          <w:b/>
+        </w:rPr>
+        <w:t xml:space="preserve">PROCEDURE</w:t>
+      </w:r>
+    </w:p>
+    <w:bookmarkEnd w:id="187"/>
+    <w:bookmarkStart w:id="188" w:name="diferença-entre-functions-e-procedures"/>
+    <w:p>
+      <w:pPr>
+        <w:pStyle w:val="Heading2"/>
+      </w:pPr>
+      <w:r>
+        <w:rPr>
+          <w:rStyle w:val="SectionNumber"/>
+        </w:rPr>
+        <w:t xml:space="preserve">17.5</w:t>
+      </w:r>
+      <w:r>
+        <w:tab/>
+      </w:r>
+      <w:r>
+        <w:t xml:space="preserve">Diferença entre</w:t>
+      </w:r>
+      <w:r>
+        <w:t xml:space="preserve"> </w:t>
+      </w:r>
+      <w:r>
+        <w:rPr>
+          <w:bCs/>
+          <w:b/>
+        </w:rPr>
+        <w:t xml:space="preserve">FUNCTIONS</w:t>
+      </w:r>
+      <w:r>
+        <w:t xml:space="preserve"> </w:t>
+      </w:r>
+      <w:r>
+        <w:t xml:space="preserve">e</w:t>
+      </w:r>
+      <w:r>
+        <w:t xml:space="preserve"> </w:t>
+      </w:r>
+      <w:r>
+        <w:rPr>
+          <w:bCs/>
+          <w:b/>
+        </w:rPr>
+        <w:t xml:space="preserve">PROCEDURES</w:t>
       </w:r>
     </w:p>
     <w:p>
@@ -35510,133 +35592,10 @@
           <w:bCs/>
           <w:b/>
         </w:rPr>
-        <w:t xml:space="preserve">postgreSQL</w:t>
-      </w:r>
-      <w:r>
-        <w:t xml:space="preserve">, a</w:t>
-      </w:r>
-      <w:r>
-        <w:t xml:space="preserve"> </w:t>
-      </w:r>
-      <w:r>
-        <w:rPr>
-          <w:bCs/>
-          <w:b/>
-        </w:rPr>
-        <w:t xml:space="preserve">TRIGGER</w:t>
-      </w:r>
-      <w:r>
-        <w:t xml:space="preserve"> </w:t>
-      </w:r>
-      <w:r>
-        <w:t xml:space="preserve">tem um funcionamento diferente da</w:t>
-      </w:r>
-      <w:r>
-        <w:t xml:space="preserve"> </w:t>
-      </w:r>
-      <w:r>
-        <w:rPr>
-          <w:bCs/>
-          <w:b/>
-        </w:rPr>
-        <w:t xml:space="preserve">TRIGGER</w:t>
-      </w:r>
-      <w:r>
-        <w:t xml:space="preserve"> </w:t>
-      </w:r>
-      <w:r>
-        <w:t xml:space="preserve">em outros bancos de dados:</w:t>
-      </w:r>
-      <w:r>
-        <w:br/>
-      </w:r>
-    </w:p>
-    <w:p>
-      <w:pPr>
-        <w:numPr>
-          <w:ilvl w:val="1"/>
-          <w:numId w:val="1200"/>
-        </w:numPr>
-        <w:pStyle w:val="Compact"/>
-      </w:pPr>
-      <w:r>
-        <w:t xml:space="preserve">Em outros bancos de dados, a</w:t>
-      </w:r>
-      <w:r>
-        <w:t xml:space="preserve"> </w:t>
-      </w:r>
-      <w:r>
-        <w:rPr>
-          <w:bCs/>
-          <w:b/>
-        </w:rPr>
-        <w:t xml:space="preserve">TRIGGER</w:t>
-      </w:r>
-      <w:r>
-        <w:t xml:space="preserve"> </w:t>
-      </w:r>
-      <w:r>
-        <w:t xml:space="preserve">é um gatilho, que quando acionado, executa uma ação.</w:t>
-      </w:r>
-      <w:r>
-        <w:br/>
-      </w:r>
-    </w:p>
-    <w:p>
-      <w:pPr>
-        <w:numPr>
-          <w:ilvl w:val="1"/>
-          <w:numId w:val="1200"/>
-        </w:numPr>
-        <w:pStyle w:val="Compact"/>
-      </w:pPr>
-      <w:r>
-        <w:t xml:space="preserve">A</w:t>
-      </w:r>
-      <w:r>
-        <w:t xml:space="preserve"> </w:t>
-      </w:r>
-      <w:r>
-        <w:rPr>
-          <w:bCs/>
-          <w:b/>
-        </w:rPr>
-        <w:t xml:space="preserve">TRIGGER</w:t>
-      </w:r>
-      <w:r>
-        <w:t xml:space="preserve"> </w:t>
-      </w:r>
-      <w:r>
-        <w:t xml:space="preserve">no</w:t>
-      </w:r>
-      <w:r>
-        <w:t xml:space="preserve"> </w:t>
-      </w:r>
-      <w:r>
-        <w:rPr>
-          <w:bCs/>
-          <w:b/>
-        </w:rPr>
-        <w:t xml:space="preserve">postgreSQL</w:t>
-      </w:r>
-      <w:r>
-        <w:t xml:space="preserve">, é um gatilho de determinada ação, porém a</w:t>
-      </w:r>
-      <w:r>
-        <w:t xml:space="preserve"> </w:t>
-      </w:r>
-      <w:r>
-        <w:rPr>
-          <w:bCs/>
-          <w:b/>
-        </w:rPr>
-        <w:t xml:space="preserve">TRIGGER</w:t>
-      </w:r>
-      <w:r>
-        <w:t xml:space="preserve"> </w:t>
-      </w:r>
-      <w:r>
-        <w:t xml:space="preserve">chama uma função (</w:t>
+        <w:t xml:space="preserve">Postgres</w:t>
+      </w:r>
+      <w:r>
+        <w:t xml:space="preserve">, a principal diferença funcional entre uma função (</w:t>
       </w:r>
       <w:r>
         <w:rPr>
@@ -35646,23 +35605,17 @@
         <w:t xml:space="preserve">FUNCTION</w:t>
       </w:r>
       <w:r>
-        <w:t xml:space="preserve">), que executa ações. Ou seja, a</w:t>
-      </w:r>
-      <w:r>
-        <w:t xml:space="preserve"> </w:t>
-      </w:r>
-      <w:r>
-        <w:rPr>
-          <w:bCs/>
-          <w:b/>
-        </w:rPr>
-        <w:t xml:space="preserve">TRIGGER</w:t>
-      </w:r>
-      <w:r>
-        <w:t xml:space="preserve"> </w:t>
-      </w:r>
-      <w:r>
-        <w:t xml:space="preserve">por si só não é programada para executar a ação.</w:t>
+        <w:t xml:space="preserve">) e um procedimento armazenado (</w:t>
+      </w:r>
+      <w:r>
+        <w:rPr>
+          <w:bCs/>
+          <w:b/>
+        </w:rPr>
+        <w:t xml:space="preserve">STORED PROCEDURE</w:t>
+      </w:r>
+      <w:r>
+        <w:t xml:space="preserve">) é que uma função retorna um resultado, enquanto um procedimento armazenado não.</w:t>
       </w:r>
       <w:r>
         <w:br/>
@@ -35677,17 +35630,42 @@
         <w:pStyle w:val="Compact"/>
       </w:pPr>
       <w:r>
-        <w:t xml:space="preserve">Sintaxe, com comentários entre colchetes:</w:t>
-      </w:r>
-      <w:r>
-        <w:br/>
-      </w:r>
-      <w:r>
-        <w:rPr>
-          <w:bCs/>
-          <w:b/>
-        </w:rPr>
-        <w:t xml:space="preserve">CREATE TRIGGER</w:t>
+        <w:t xml:space="preserve">Isso ocorre porque a intenção por trás de um procedimento armazenado (</w:t>
+      </w:r>
+      <w:r>
+        <w:rPr>
+          <w:bCs/>
+          <w:b/>
+        </w:rPr>
+        <w:t xml:space="preserve">PROCEDURE</w:t>
+      </w:r>
+      <w:r>
+        <w:t xml:space="preserve">) é realizar algum tipo de atividade e depois terminar, o que retornaria o controle ao chamador.</w:t>
+      </w:r>
+      <w:r>
+        <w:br/>
+      </w:r>
+    </w:p>
+    <w:p>
+      <w:pPr>
+        <w:numPr>
+          <w:ilvl w:val="0"/>
+          <w:numId w:val="1199"/>
+        </w:numPr>
+        <w:pStyle w:val="Compact"/>
+      </w:pPr>
+      <w:r>
+        <w:t xml:space="preserve">Antes do</w:t>
+      </w:r>
+      <w:r>
+        <w:t xml:space="preserve"> </w:t>
+      </w:r>
+      <w:r>
+        <w:rPr>
+          <w:bCs/>
+          <w:b/>
+        </w:rPr>
+        <w:t xml:space="preserve">PostgreSQL</w:t>
       </w:r>
       <w:r>
         <w:t xml:space="preserve"> </w:t>
@@ -35697,67 +35675,553 @@
           <w:iCs/>
           <w:i/>
         </w:rPr>
-        <w:t xml:space="preserve">nome_trigger</w:t>
-      </w:r>
-      <w:r>
-        <w:br/>
-      </w:r>
-      <w:r>
-        <w:rPr>
-          <w:bCs/>
-          <w:b/>
-        </w:rPr>
-        <w:t xml:space="preserve">BEFORE</w:t>
-      </w:r>
-      <w:r>
-        <w:t xml:space="preserve">/</w:t>
-      </w:r>
-      <w:r>
-        <w:rPr>
-          <w:bCs/>
-          <w:b/>
-        </w:rPr>
-        <w:t xml:space="preserve">AFTER</w:t>
-      </w:r>
-      <w:r>
-        <w:t xml:space="preserve"> </w:t>
-      </w:r>
-      <w:r>
-        <w:rPr>
-          <w:bCs/>
-          <w:b/>
-        </w:rPr>
-        <w:t xml:space="preserve">INSERT</w:t>
-      </w:r>
-      <w:r>
-        <w:t xml:space="preserve">/</w:t>
-      </w:r>
-      <w:r>
-        <w:rPr>
-          <w:bCs/>
-          <w:b/>
-        </w:rPr>
-        <w:t xml:space="preserve">DELETE</w:t>
-      </w:r>
-      <w:r>
-        <w:t xml:space="preserve">/</w:t>
-      </w:r>
-      <w:r>
-        <w:rPr>
-          <w:bCs/>
-          <w:b/>
-        </w:rPr>
-        <w:t xml:space="preserve">UPDATE</w:t>
-      </w:r>
-      <w:r>
-        <w:t xml:space="preserve"> </w:t>
-      </w:r>
-      <w:r>
-        <w:rPr>
-          <w:bCs/>
-          <w:b/>
-        </w:rPr>
-        <w:t xml:space="preserve">ON</w:t>
+        <w:t xml:space="preserve">versão</w:t>
+      </w:r>
+      <w:r>
+        <w:t xml:space="preserve"> </w:t>
+      </w:r>
+      <w:r>
+        <w:t xml:space="preserve">11, os procedimentos armazenados (</w:t>
+      </w:r>
+      <w:r>
+        <w:rPr>
+          <w:bCs/>
+          <w:b/>
+        </w:rPr>
+        <w:t xml:space="preserve">PROCEDURES</w:t>
+      </w:r>
+      <w:r>
+        <w:t xml:space="preserve">) eram efetivamente funções que não retornavam dados. Mas agora existe uma maneira de declarar explicitamente os procedimentos armazenados, que também tem a vantagem de poder abrir uma nova transação, e agora eles também são chamados de forma diferente.</w:t>
+      </w:r>
+      <w:r>
+        <w:br/>
+      </w:r>
+    </w:p>
+    <w:p>
+      <w:r>
+        <w:br w:type="page"/>
+      </w:r>
+    </w:p>
+    <w:bookmarkEnd w:id="188"/>
+    <w:bookmarkEnd w:id="189"/>
+    <w:bookmarkStart w:id="195" w:name="functions"/>
+    <w:p>
+      <w:pPr>
+        <w:pStyle w:val="Heading1"/>
+      </w:pPr>
+      <w:r>
+        <w:rPr>
+          <w:rStyle w:val="SectionNumber"/>
+        </w:rPr>
+        <w:t xml:space="preserve">18</w:t>
+      </w:r>
+      <w:r>
+        <w:tab/>
+      </w:r>
+      <w:r>
+        <w:rPr>
+          <w:bCs/>
+          <w:b/>
+        </w:rPr>
+        <w:t xml:space="preserve">FUNCTIONS</w:t>
+      </w:r>
+    </w:p>
+    <w:bookmarkStart w:id="190" w:name="teoria-5"/>
+    <w:p>
+      <w:pPr>
+        <w:pStyle w:val="Heading2"/>
+      </w:pPr>
+      <w:r>
+        <w:rPr>
+          <w:rStyle w:val="SectionNumber"/>
+        </w:rPr>
+        <w:t xml:space="preserve">18.1</w:t>
+      </w:r>
+      <w:r>
+        <w:tab/>
+      </w:r>
+      <w:r>
+        <w:t xml:space="preserve">Teoria</w:t>
+      </w:r>
+    </w:p>
+    <w:bookmarkEnd w:id="190"/>
+    <w:bookmarkStart w:id="191" w:name="criando-uma-function"/>
+    <w:p>
+      <w:pPr>
+        <w:pStyle w:val="Heading2"/>
+      </w:pPr>
+      <w:r>
+        <w:rPr>
+          <w:rStyle w:val="SectionNumber"/>
+        </w:rPr>
+        <w:t xml:space="preserve">18.2</w:t>
+      </w:r>
+      <w:r>
+        <w:tab/>
+      </w:r>
+      <w:r>
+        <w:t xml:space="preserve">Criando uma</w:t>
+      </w:r>
+      <w:r>
+        <w:t xml:space="preserve"> </w:t>
+      </w:r>
+      <w:r>
+        <w:rPr>
+          <w:bCs/>
+          <w:b/>
+        </w:rPr>
+        <w:t xml:space="preserve">FUNCTION</w:t>
+      </w:r>
+    </w:p>
+    <w:bookmarkEnd w:id="191"/>
+    <w:bookmarkStart w:id="192" w:name="deletar-uma-function"/>
+    <w:p>
+      <w:pPr>
+        <w:pStyle w:val="Heading2"/>
+      </w:pPr>
+      <w:r>
+        <w:rPr>
+          <w:rStyle w:val="SectionNumber"/>
+        </w:rPr>
+        <w:t xml:space="preserve">18.3</w:t>
+      </w:r>
+      <w:r>
+        <w:tab/>
+      </w:r>
+      <w:r>
+        <w:t xml:space="preserve">Deletar uma</w:t>
+      </w:r>
+      <w:r>
+        <w:t xml:space="preserve"> </w:t>
+      </w:r>
+      <w:r>
+        <w:rPr>
+          <w:bCs/>
+          <w:b/>
+        </w:rPr>
+        <w:t xml:space="preserve">FUNCTION</w:t>
+      </w:r>
+    </w:p>
+    <w:bookmarkEnd w:id="192"/>
+    <w:bookmarkStart w:id="193" w:name="executando-uma-function"/>
+    <w:p>
+      <w:pPr>
+        <w:pStyle w:val="Heading2"/>
+      </w:pPr>
+      <w:r>
+        <w:rPr>
+          <w:rStyle w:val="SectionNumber"/>
+        </w:rPr>
+        <w:t xml:space="preserve">18.4</w:t>
+      </w:r>
+      <w:r>
+        <w:tab/>
+      </w:r>
+      <w:r>
+        <w:t xml:space="preserve">Executando uma</w:t>
+      </w:r>
+      <w:r>
+        <w:t xml:space="preserve"> </w:t>
+      </w:r>
+      <w:r>
+        <w:rPr>
+          <w:bCs/>
+          <w:b/>
+        </w:rPr>
+        <w:t xml:space="preserve">FUNCTION</w:t>
+      </w:r>
+    </w:p>
+    <w:bookmarkEnd w:id="193"/>
+    <w:bookmarkStart w:id="194" w:name="diferença-entre-functions-e-procedures-1"/>
+    <w:p>
+      <w:pPr>
+        <w:pStyle w:val="Heading2"/>
+      </w:pPr>
+      <w:r>
+        <w:rPr>
+          <w:rStyle w:val="SectionNumber"/>
+        </w:rPr>
+        <w:t xml:space="preserve">18.5</w:t>
+      </w:r>
+      <w:r>
+        <w:tab/>
+      </w:r>
+      <w:r>
+        <w:t xml:space="preserve">Diferença entre</w:t>
+      </w:r>
+      <w:r>
+        <w:t xml:space="preserve"> </w:t>
+      </w:r>
+      <w:r>
+        <w:rPr>
+          <w:bCs/>
+          <w:b/>
+        </w:rPr>
+        <w:t xml:space="preserve">FUNCTIONS</w:t>
+      </w:r>
+      <w:r>
+        <w:t xml:space="preserve"> </w:t>
+      </w:r>
+      <w:r>
+        <w:t xml:space="preserve">e</w:t>
+      </w:r>
+      <w:r>
+        <w:t xml:space="preserve"> </w:t>
+      </w:r>
+      <w:r>
+        <w:rPr>
+          <w:bCs/>
+          <w:b/>
+        </w:rPr>
+        <w:t xml:space="preserve">PROCEDURES</w:t>
+      </w:r>
+    </w:p>
+    <w:p>
+      <w:pPr>
+        <w:numPr>
+          <w:ilvl w:val="0"/>
+          <w:numId w:val="1200"/>
+        </w:numPr>
+        <w:pStyle w:val="Compact"/>
+      </w:pPr>
+      <w:r>
+        <w:t xml:space="preserve">No</w:t>
+      </w:r>
+      <w:r>
+        <w:t xml:space="preserve"> </w:t>
+      </w:r>
+      <w:r>
+        <w:rPr>
+          <w:bCs/>
+          <w:b/>
+        </w:rPr>
+        <w:t xml:space="preserve">Postgres</w:t>
+      </w:r>
+      <w:r>
+        <w:t xml:space="preserve">, a principal diferença funcional entre uma função (</w:t>
+      </w:r>
+      <w:r>
+        <w:rPr>
+          <w:bCs/>
+          <w:b/>
+        </w:rPr>
+        <w:t xml:space="preserve">FUNCTION</w:t>
+      </w:r>
+      <w:r>
+        <w:t xml:space="preserve">) e um procedimento armazenado (</w:t>
+      </w:r>
+      <w:r>
+        <w:rPr>
+          <w:bCs/>
+          <w:b/>
+        </w:rPr>
+        <w:t xml:space="preserve">STORED PROCEDURE</w:t>
+      </w:r>
+      <w:r>
+        <w:t xml:space="preserve">) é que uma função retorna um resultado, enquanto um procedimento armazenado não.</w:t>
+      </w:r>
+      <w:r>
+        <w:br/>
+      </w:r>
+    </w:p>
+    <w:p>
+      <w:pPr>
+        <w:numPr>
+          <w:ilvl w:val="0"/>
+          <w:numId w:val="1200"/>
+        </w:numPr>
+        <w:pStyle w:val="Compact"/>
+      </w:pPr>
+      <w:r>
+        <w:t xml:space="preserve">Isso ocorre porque a intenção por trás de um procedimento armazenado (</w:t>
+      </w:r>
+      <w:r>
+        <w:rPr>
+          <w:bCs/>
+          <w:b/>
+        </w:rPr>
+        <w:t xml:space="preserve">PROCEDURE</w:t>
+      </w:r>
+      <w:r>
+        <w:t xml:space="preserve">) é realizar algum tipo de atividade e depois terminar, o que retornaria o controle ao chamador.</w:t>
+      </w:r>
+      <w:r>
+        <w:br/>
+      </w:r>
+    </w:p>
+    <w:p>
+      <w:r>
+        <w:br w:type="page"/>
+      </w:r>
+    </w:p>
+    <w:bookmarkEnd w:id="194"/>
+    <w:bookmarkEnd w:id="195"/>
+    <w:bookmarkStart w:id="199" w:name="triggers"/>
+    <w:p>
+      <w:pPr>
+        <w:pStyle w:val="Heading1"/>
+      </w:pPr>
+      <w:r>
+        <w:rPr>
+          <w:rStyle w:val="SectionNumber"/>
+        </w:rPr>
+        <w:t xml:space="preserve">19</w:t>
+      </w:r>
+      <w:r>
+        <w:tab/>
+      </w:r>
+      <w:r>
+        <w:rPr>
+          <w:bCs/>
+          <w:b/>
+        </w:rPr>
+        <w:t xml:space="preserve">TRIGGERS</w:t>
+      </w:r>
+    </w:p>
+    <w:bookmarkStart w:id="196" w:name="teoria-6"/>
+    <w:p>
+      <w:pPr>
+        <w:pStyle w:val="Heading2"/>
+      </w:pPr>
+      <w:r>
+        <w:rPr>
+          <w:rStyle w:val="SectionNumber"/>
+        </w:rPr>
+        <w:t xml:space="preserve">19.1</w:t>
+      </w:r>
+      <w:r>
+        <w:tab/>
+      </w:r>
+      <w:r>
+        <w:t xml:space="preserve">Teoria</w:t>
+      </w:r>
+    </w:p>
+    <w:p>
+      <w:pPr>
+        <w:numPr>
+          <w:ilvl w:val="0"/>
+          <w:numId w:val="1201"/>
+        </w:numPr>
+        <w:pStyle w:val="Compact"/>
+      </w:pPr>
+      <w:r>
+        <w:t xml:space="preserve">No</w:t>
+      </w:r>
+      <w:r>
+        <w:t xml:space="preserve"> </w:t>
+      </w:r>
+      <w:r>
+        <w:rPr>
+          <w:bCs/>
+          <w:b/>
+        </w:rPr>
+        <w:t xml:space="preserve">postgreSQL</w:t>
+      </w:r>
+      <w:r>
+        <w:t xml:space="preserve">, a</w:t>
+      </w:r>
+      <w:r>
+        <w:t xml:space="preserve"> </w:t>
+      </w:r>
+      <w:r>
+        <w:rPr>
+          <w:bCs/>
+          <w:b/>
+        </w:rPr>
+        <w:t xml:space="preserve">TRIGGER</w:t>
+      </w:r>
+      <w:r>
+        <w:t xml:space="preserve"> </w:t>
+      </w:r>
+      <w:r>
+        <w:t xml:space="preserve">tem um funcionamento diferente da</w:t>
+      </w:r>
+      <w:r>
+        <w:t xml:space="preserve"> </w:t>
+      </w:r>
+      <w:r>
+        <w:rPr>
+          <w:bCs/>
+          <w:b/>
+        </w:rPr>
+        <w:t xml:space="preserve">TRIGGER</w:t>
+      </w:r>
+      <w:r>
+        <w:t xml:space="preserve"> </w:t>
+      </w:r>
+      <w:r>
+        <w:t xml:space="preserve">em outros bancos de dados:</w:t>
+      </w:r>
+      <w:r>
+        <w:br/>
+      </w:r>
+    </w:p>
+    <w:p>
+      <w:pPr>
+        <w:numPr>
+          <w:ilvl w:val="1"/>
+          <w:numId w:val="1202"/>
+        </w:numPr>
+        <w:pStyle w:val="Compact"/>
+      </w:pPr>
+      <w:r>
+        <w:t xml:space="preserve">Em outros bancos de dados, a</w:t>
+      </w:r>
+      <w:r>
+        <w:t xml:space="preserve"> </w:t>
+      </w:r>
+      <w:r>
+        <w:rPr>
+          <w:bCs/>
+          <w:b/>
+        </w:rPr>
+        <w:t xml:space="preserve">TRIGGER</w:t>
+      </w:r>
+      <w:r>
+        <w:t xml:space="preserve"> </w:t>
+      </w:r>
+      <w:r>
+        <w:t xml:space="preserve">é um gatilho, que quando acionado, executa uma ação.</w:t>
+      </w:r>
+      <w:r>
+        <w:br/>
+      </w:r>
+    </w:p>
+    <w:p>
+      <w:pPr>
+        <w:numPr>
+          <w:ilvl w:val="1"/>
+          <w:numId w:val="1202"/>
+        </w:numPr>
+        <w:pStyle w:val="Compact"/>
+      </w:pPr>
+      <w:r>
+        <w:t xml:space="preserve">A</w:t>
+      </w:r>
+      <w:r>
+        <w:t xml:space="preserve"> </w:t>
+      </w:r>
+      <w:r>
+        <w:rPr>
+          <w:bCs/>
+          <w:b/>
+        </w:rPr>
+        <w:t xml:space="preserve">TRIGGER</w:t>
+      </w:r>
+      <w:r>
+        <w:t xml:space="preserve"> </w:t>
+      </w:r>
+      <w:r>
+        <w:t xml:space="preserve">no</w:t>
+      </w:r>
+      <w:r>
+        <w:t xml:space="preserve"> </w:t>
+      </w:r>
+      <w:r>
+        <w:rPr>
+          <w:bCs/>
+          <w:b/>
+        </w:rPr>
+        <w:t xml:space="preserve">postgreSQL</w:t>
+      </w:r>
+      <w:r>
+        <w:t xml:space="preserve">, é um gatilho de determinada ação, porém a</w:t>
+      </w:r>
+      <w:r>
+        <w:t xml:space="preserve"> </w:t>
+      </w:r>
+      <w:r>
+        <w:rPr>
+          <w:bCs/>
+          <w:b/>
+        </w:rPr>
+        <w:t xml:space="preserve">TRIGGER</w:t>
+      </w:r>
+      <w:r>
+        <w:t xml:space="preserve"> </w:t>
+      </w:r>
+      <w:r>
+        <w:t xml:space="preserve">chama uma função (</w:t>
+      </w:r>
+      <w:r>
+        <w:rPr>
+          <w:bCs/>
+          <w:b/>
+        </w:rPr>
+        <w:t xml:space="preserve">FUNCTION</w:t>
+      </w:r>
+      <w:r>
+        <w:t xml:space="preserve">), que executa ações. Ou seja, a</w:t>
+      </w:r>
+      <w:r>
+        <w:t xml:space="preserve"> </w:t>
+      </w:r>
+      <w:r>
+        <w:rPr>
+          <w:bCs/>
+          <w:b/>
+        </w:rPr>
+        <w:t xml:space="preserve">TRIGGER</w:t>
+      </w:r>
+      <w:r>
+        <w:t xml:space="preserve"> </w:t>
+      </w:r>
+      <w:r>
+        <w:t xml:space="preserve">por si só não é programada para executar a ação.</w:t>
+      </w:r>
+      <w:r>
+        <w:br/>
+      </w:r>
+    </w:p>
+    <w:bookmarkEnd w:id="196"/>
+    <w:bookmarkStart w:id="197" w:name="criando-uma-trigger"/>
+    <w:p>
+      <w:pPr>
+        <w:pStyle w:val="Heading2"/>
+      </w:pPr>
+      <w:r>
+        <w:rPr>
+          <w:rStyle w:val="SectionNumber"/>
+        </w:rPr>
+        <w:t xml:space="preserve">19.2</w:t>
+      </w:r>
+      <w:r>
+        <w:tab/>
+      </w:r>
+      <w:r>
+        <w:t xml:space="preserve">Criando uma</w:t>
+      </w:r>
+      <w:r>
+        <w:t xml:space="preserve"> </w:t>
+      </w:r>
+      <w:r>
+        <w:rPr>
+          <w:bCs/>
+          <w:b/>
+        </w:rPr>
+        <w:t xml:space="preserve">TRIGGER</w:t>
+      </w:r>
+    </w:p>
+    <w:p>
+      <w:pPr>
+        <w:numPr>
+          <w:ilvl w:val="0"/>
+          <w:numId w:val="1203"/>
+        </w:numPr>
+        <w:pStyle w:val="Compact"/>
+      </w:pPr>
+      <w:r>
+        <w:t xml:space="preserve">Sintaxe, com comentários entre colchetes:</w:t>
+      </w:r>
+      <w:r>
+        <w:br/>
+      </w:r>
+      <w:r>
+        <w:rPr>
+          <w:bCs/>
+          <w:b/>
+        </w:rPr>
+        <w:t xml:space="preserve">CREATE TRIGGER</w:t>
       </w:r>
       <w:r>
         <w:t xml:space="preserve"> </w:t>
@@ -35767,63 +36231,67 @@
           <w:iCs/>
           <w:i/>
         </w:rPr>
-        <w:t xml:space="preserve">tabela_observada</w:t>
-      </w:r>
-      <w:r>
-        <w:br/>
-      </w:r>
-      <w:r>
-        <w:rPr>
-          <w:bCs/>
-          <w:b/>
-        </w:rPr>
-        <w:t xml:space="preserve">FOR</w:t>
-      </w:r>
-      <w:r>
-        <w:t xml:space="preserve"> </w:t>
-      </w:r>
-      <w:r>
-        <w:rPr>
-          <w:bCs/>
-          <w:b/>
-        </w:rPr>
-        <w:t xml:space="preserve">EACH</w:t>
-      </w:r>
-      <w:r>
-        <w:t xml:space="preserve"> </w:t>
-      </w:r>
-      <w:r>
-        <w:rPr>
-          <w:bCs/>
-          <w:b/>
-        </w:rPr>
-        <w:t xml:space="preserve">ROW</w:t>
-      </w:r>
-      <w:r>
-        <w:t xml:space="preserve"> </w:t>
-      </w:r>
-      <w:r>
-        <w:t xml:space="preserve">[Para cada linha (registro)]</w:t>
-      </w:r>
-      <w:r>
-        <w:br/>
-      </w:r>
-      <w:r>
-        <w:rPr>
-          <w:bCs/>
-          <w:b/>
-        </w:rPr>
-        <w:t xml:space="preserve">EXECUTE</w:t>
-      </w:r>
-      <w:r>
-        <w:t xml:space="preserve"> </w:t>
-      </w:r>
-      <w:r>
-        <w:rPr>
-          <w:bCs/>
-          <w:b/>
-        </w:rPr>
-        <w:t xml:space="preserve">PROCEDURE</w:t>
+        <w:t xml:space="preserve">nome_trigger</w:t>
+      </w:r>
+      <w:r>
+        <w:br/>
+      </w:r>
+      <w:r>
+        <w:rPr>
+          <w:bCs/>
+          <w:b/>
+        </w:rPr>
+        <w:t xml:space="preserve">BEFORE</w:t>
+      </w:r>
+      <w:r>
+        <w:t xml:space="preserve">/</w:t>
+      </w:r>
+      <w:r>
+        <w:rPr>
+          <w:bCs/>
+          <w:b/>
+        </w:rPr>
+        <w:t xml:space="preserve">AFTER</w:t>
+      </w:r>
+      <w:r>
+        <w:t xml:space="preserve"> </w:t>
+      </w:r>
+      <w:r>
+        <w:rPr>
+          <w:bCs/>
+          <w:b/>
+        </w:rPr>
+        <w:t xml:space="preserve">INSERT</w:t>
+      </w:r>
+      <w:r>
+        <w:t xml:space="preserve">/</w:t>
+      </w:r>
+      <w:r>
+        <w:rPr>
+          <w:bCs/>
+          <w:b/>
+        </w:rPr>
+        <w:t xml:space="preserve">DELETE</w:t>
+      </w:r>
+      <w:r>
+        <w:t xml:space="preserve">/</w:t>
+      </w:r>
+      <w:r>
+        <w:rPr>
+          <w:bCs/>
+          <w:b/>
+        </w:rPr>
+        <w:t xml:space="preserve">UPDATE</w:t>
+      </w:r>
+      <w:r>
+        <w:t xml:space="preserve"> </w:t>
+      </w:r>
+      <w:r>
+        <w:rPr>
+          <w:bCs/>
+          <w:b/>
+        </w:rPr>
+        <w:t xml:space="preserve">ON</w:t>
       </w:r>
       <w:r>
         <w:t xml:space="preserve"> </w:t>
@@ -35833,6 +36301,72 @@
           <w:iCs/>
           <w:i/>
         </w:rPr>
+        <w:t xml:space="preserve">tabela_observada</w:t>
+      </w:r>
+      <w:r>
+        <w:br/>
+      </w:r>
+      <w:r>
+        <w:rPr>
+          <w:bCs/>
+          <w:b/>
+        </w:rPr>
+        <w:t xml:space="preserve">FOR</w:t>
+      </w:r>
+      <w:r>
+        <w:t xml:space="preserve"> </w:t>
+      </w:r>
+      <w:r>
+        <w:rPr>
+          <w:bCs/>
+          <w:b/>
+        </w:rPr>
+        <w:t xml:space="preserve">EACH</w:t>
+      </w:r>
+      <w:r>
+        <w:t xml:space="preserve"> </w:t>
+      </w:r>
+      <w:r>
+        <w:rPr>
+          <w:bCs/>
+          <w:b/>
+        </w:rPr>
+        <w:t xml:space="preserve">ROW</w:t>
+      </w:r>
+      <w:r>
+        <w:t xml:space="preserve"> </w:t>
+      </w:r>
+      <w:r>
+        <w:t xml:space="preserve">[Para cada linha (registro)]</w:t>
+      </w:r>
+      <w:r>
+        <w:br/>
+      </w:r>
+      <w:r>
+        <w:rPr>
+          <w:bCs/>
+          <w:b/>
+        </w:rPr>
+        <w:t xml:space="preserve">EXECUTE</w:t>
+      </w:r>
+      <w:r>
+        <w:t xml:space="preserve"> </w:t>
+      </w:r>
+      <w:r>
+        <w:rPr>
+          <w:bCs/>
+          <w:b/>
+        </w:rPr>
+        <w:t xml:space="preserve">PROCEDURE</w:t>
+      </w:r>
+      <w:r>
+        <w:t xml:space="preserve"> </w:t>
+      </w:r>
+      <w:r>
+        <w:rPr>
+          <w:iCs/>
+          <w:i/>
+        </w:rPr>
         <w:t xml:space="preserve">nome_procedure</w:t>
       </w:r>
       <w:r>
@@ -35842,22 +36376,85 @@
         <w:br/>
       </w:r>
     </w:p>
-    <w:bookmarkEnd w:id="184"/>
-    <w:bookmarkStart w:id="185" w:name="Xd1e8a8e97019ed584a9e3227ba883a75e1585a9"/>
-    <w:p>
-      <w:pPr>
-        <w:pStyle w:val="Heading4"/>
+    <w:bookmarkEnd w:id="197"/>
+    <w:bookmarkStart w:id="198" w:name="deletando-uma-trigger"/>
+    <w:p>
+      <w:pPr>
+        <w:pStyle w:val="Heading2"/>
       </w:pPr>
       <w:r>
         <w:rPr>
           <w:rStyle w:val="SectionNumber"/>
         </w:rPr>
-        <w:t xml:space="preserve">15.4.2.3</w:t>
+        <w:t xml:space="preserve">19.3</w:t>
       </w:r>
       <w:r>
         <w:tab/>
       </w:r>
       <w:r>
+        <w:t xml:space="preserve">Deletando uma</w:t>
+      </w:r>
+      <w:r>
+        <w:t xml:space="preserve"> </w:t>
+      </w:r>
+      <w:r>
+        <w:rPr>
+          <w:bCs/>
+          <w:b/>
+        </w:rPr>
+        <w:t xml:space="preserve">TRIGGER</w:t>
+      </w:r>
+    </w:p>
+    <w:p>
+      <w:r>
+        <w:br w:type="page"/>
+      </w:r>
+    </w:p>
+    <w:bookmarkEnd w:id="198"/>
+    <w:bookmarkEnd w:id="199"/>
+    <w:bookmarkStart w:id="201" w:name="X80b649e1cdc78f1c957ac0ffb049c63cc71047a"/>
+    <w:p>
+      <w:pPr>
+        <w:pStyle w:val="Heading1"/>
+      </w:pPr>
+      <w:r>
+        <w:rPr>
+          <w:rStyle w:val="SectionNumber"/>
+        </w:rPr>
+        <w:t xml:space="preserve">20</w:t>
+      </w:r>
+      <w:r>
+        <w:tab/>
+      </w:r>
+      <w:r>
+        <w:t xml:space="preserve">Aulas 137 - Sincronizar tabelas com relatórios - Atualização automática através de</w:t>
+      </w:r>
+      <w:r>
+        <w:t xml:space="preserve"> </w:t>
+      </w:r>
+      <w:r>
+        <w:rPr>
+          <w:bCs/>
+          <w:b/>
+        </w:rPr>
+        <w:t xml:space="preserve">TRIGGER</w:t>
+      </w:r>
+    </w:p>
+    <w:bookmarkStart w:id="200" w:name="X24f2a4cbc72cb07b2cf83dacaaec15cbec02325"/>
+    <w:p>
+      <w:pPr>
+        <w:pStyle w:val="Heading2"/>
+      </w:pPr>
+      <w:r>
+        <w:rPr>
+          <w:rStyle w:val="SectionNumber"/>
+        </w:rPr>
+        <w:t xml:space="preserve">20.1</w:t>
+      </w:r>
+      <w:r>
+        <w:tab/>
+      </w:r>
+      <w:r>
         <w:t xml:space="preserve">Atualização automática através de</w:t>
       </w:r>
       <w:r>
@@ -35876,11 +36473,9 @@
         <w:br w:type="page"/>
       </w:r>
     </w:p>
-    <w:bookmarkEnd w:id="185"/>
-    <w:bookmarkEnd w:id="186"/>
-    <w:bookmarkEnd w:id="187"/>
-    <w:bookmarkEnd w:id="188"/>
-    <w:bookmarkStart w:id="193" w:name="observações"/>
+    <w:bookmarkEnd w:id="200"/>
+    <w:bookmarkEnd w:id="201"/>
+    <w:bookmarkStart w:id="206" w:name="observações"/>
     <w:p>
       <w:pPr>
         <w:pStyle w:val="Heading1"/>
@@ -35889,7 +36484,7 @@
         <w:rPr>
           <w:rStyle w:val="SectionNumber"/>
         </w:rPr>
-        <w:t xml:space="preserve">16</w:t>
+        <w:t xml:space="preserve">21</w:t>
       </w:r>
       <w:r>
         <w:tab/>
@@ -35898,7 +36493,7 @@
         <w:t xml:space="preserve">Observações</w:t>
       </w:r>
     </w:p>
-    <w:bookmarkStart w:id="190" w:name="Xe905c48ead57695f6acee3458bfda7f5825cda5"/>
+    <w:bookmarkStart w:id="203" w:name="Xe905c48ead57695f6acee3458bfda7f5825cda5"/>
     <w:p>
       <w:pPr>
         <w:pStyle w:val="Heading2"/>
@@ -35907,7 +36502,7 @@
         <w:rPr>
           <w:rStyle w:val="SectionNumber"/>
         </w:rPr>
-        <w:t xml:space="preserve">16.1</w:t>
+        <w:t xml:space="preserve">21.1</w:t>
       </w:r>
       <w:r>
         <w:tab/>
@@ -35930,7 +36525,7 @@
       <w:pPr>
         <w:pStyle w:val="FirstParagraph"/>
       </w:pPr>
-      <w:hyperlink r:id="rId189">
+      <w:hyperlink r:id="rId202">
         <w:r>
           <w:rPr>
             <w:rStyle w:val="Hyperlink"/>
@@ -35942,8 +36537,8 @@
         <w:br/>
       </w:r>
     </w:p>
-    <w:bookmarkEnd w:id="190"/>
-    <w:bookmarkStart w:id="191" w:name="exportação-de-dados"/>
+    <w:bookmarkEnd w:id="203"/>
+    <w:bookmarkStart w:id="204" w:name="exportação-de-dados"/>
     <w:p>
       <w:pPr>
         <w:pStyle w:val="Heading2"/>
@@ -35952,7 +36547,7 @@
         <w:rPr>
           <w:rStyle w:val="SectionNumber"/>
         </w:rPr>
-        <w:t xml:space="preserve">16.2</w:t>
+        <w:t xml:space="preserve">21.2</w:t>
       </w:r>
       <w:r>
         <w:tab/>
@@ -35965,7 +36560,7 @@
       <w:pPr>
         <w:numPr>
           <w:ilvl w:val="0"/>
-          <w:numId w:val="1201"/>
+          <w:numId w:val="1204"/>
         </w:numPr>
         <w:pStyle w:val="Compact"/>
       </w:pPr>
@@ -35995,7 +36590,7 @@
       <w:pPr>
         <w:numPr>
           <w:ilvl w:val="0"/>
-          <w:numId w:val="1201"/>
+          <w:numId w:val="1204"/>
         </w:numPr>
         <w:pStyle w:val="Compact"/>
       </w:pPr>
@@ -36041,7 +36636,7 @@
       <w:pPr>
         <w:numPr>
           <w:ilvl w:val="0"/>
-          <w:numId w:val="1201"/>
+          <w:numId w:val="1204"/>
         </w:numPr>
         <w:pStyle w:val="Compact"/>
       </w:pPr>
@@ -36056,7 +36651,7 @@
       <w:pPr>
         <w:numPr>
           <w:ilvl w:val="1"/>
-          <w:numId w:val="1202"/>
+          <w:numId w:val="1205"/>
         </w:numPr>
         <w:pStyle w:val="Compact"/>
       </w:pPr>
@@ -36090,7 +36685,7 @@
       <w:pPr>
         <w:numPr>
           <w:ilvl w:val="1"/>
-          <w:numId w:val="1202"/>
+          <w:numId w:val="1205"/>
         </w:numPr>
         <w:pStyle w:val="Compact"/>
       </w:pPr>
@@ -36121,7 +36716,7 @@
       <w:pPr>
         <w:numPr>
           <w:ilvl w:val="1"/>
-          <w:numId w:val="1202"/>
+          <w:numId w:val="1205"/>
         </w:numPr>
         <w:pStyle w:val="Compact"/>
       </w:pPr>
@@ -36173,7 +36768,7 @@
       <w:pPr>
         <w:numPr>
           <w:ilvl w:val="1"/>
-          <w:numId w:val="1202"/>
+          <w:numId w:val="1205"/>
         </w:numPr>
         <w:pStyle w:val="Compact"/>
       </w:pPr>
@@ -36218,8 +36813,8 @@
         <w:br/>
       </w:r>
     </w:p>
-    <w:bookmarkEnd w:id="191"/>
-    <w:bookmarkStart w:id="192" w:name="Xa8bf588064960458c5d85f6667a5ef7152c8394"/>
+    <w:bookmarkEnd w:id="204"/>
+    <w:bookmarkStart w:id="205" w:name="Xa8bf588064960458c5d85f6667a5ef7152c8394"/>
     <w:p>
       <w:pPr>
         <w:pStyle w:val="Heading2"/>
@@ -36228,7 +36823,7 @@
         <w:rPr>
           <w:rStyle w:val="SectionNumber"/>
         </w:rPr>
-        <w:t xml:space="preserve">16.3</w:t>
+        <w:t xml:space="preserve">21.3</w:t>
       </w:r>
       <w:r>
         <w:tab/>
@@ -36241,7 +36836,7 @@
       <w:pPr>
         <w:numPr>
           <w:ilvl w:val="0"/>
-          <w:numId w:val="1203"/>
+          <w:numId w:val="1206"/>
         </w:numPr>
         <w:pStyle w:val="Compact"/>
       </w:pPr>
@@ -36256,7 +36851,7 @@
       <w:pPr>
         <w:numPr>
           <w:ilvl w:val="1"/>
-          <w:numId w:val="1204"/>
+          <w:numId w:val="1207"/>
         </w:numPr>
         <w:pStyle w:val="Compact"/>
       </w:pPr>
@@ -36271,7 +36866,7 @@
       <w:pPr>
         <w:numPr>
           <w:ilvl w:val="0"/>
-          <w:numId w:val="1203"/>
+          <w:numId w:val="1206"/>
         </w:numPr>
         <w:pStyle w:val="Compact"/>
       </w:pPr>
@@ -36286,7 +36881,7 @@
       <w:pPr>
         <w:numPr>
           <w:ilvl w:val="1"/>
-          <w:numId w:val="1205"/>
+          <w:numId w:val="1208"/>
         </w:numPr>
         <w:pStyle w:val="Compact"/>
       </w:pPr>
@@ -36302,9 +36897,9 @@
         <w:br w:type="page"/>
       </w:r>
     </w:p>
-    <w:bookmarkEnd w:id="192"/>
-    <w:bookmarkEnd w:id="193"/>
-    <w:bookmarkStart w:id="195" w:name="andamento-dos-estudos"/>
+    <w:bookmarkEnd w:id="205"/>
+    <w:bookmarkEnd w:id="206"/>
+    <w:bookmarkStart w:id="208" w:name="andamento-dos-estudos"/>
     <w:p>
       <w:pPr>
         <w:pStyle w:val="Heading1"/>
@@ -36313,7 +36908,7 @@
         <w:rPr>
           <w:rStyle w:val="SectionNumber"/>
         </w:rPr>
-        <w:t xml:space="preserve">17</w:t>
+        <w:t xml:space="preserve">22</w:t>
       </w:r>
       <w:r>
         <w:tab/>
@@ -36322,7 +36917,7 @@
         <w:t xml:space="preserve">Andamento dos Estudos</w:t>
       </w:r>
     </w:p>
-    <w:bookmarkStart w:id="194" w:name="assunto-em-andamento"/>
+    <w:bookmarkStart w:id="207" w:name="assunto-em-andamento"/>
     <w:p>
       <w:pPr>
         <w:pStyle w:val="Heading2"/>
@@ -36331,7 +36926,7 @@
         <w:rPr>
           <w:rStyle w:val="SectionNumber"/>
         </w:rPr>
-        <w:t xml:space="preserve">17.1</w:t>
+        <w:t xml:space="preserve">22.1</w:t>
       </w:r>
       <w:r>
         <w:tab/>
@@ -36345,14 +36940,14 @@
         <w:pStyle w:val="FirstParagraph"/>
       </w:pPr>
       <w:r>
-        <w:t xml:space="preserve">Atualmente estou estudando Módulo 30 - AULA 136.</w:t>
-      </w:r>
-      <w:r>
-        <w:br/>
-      </w:r>
-    </w:p>
-    <w:bookmarkEnd w:id="194"/>
-    <w:bookmarkEnd w:id="195"/>
+        <w:t xml:space="preserve">Atualmente estou estudando Módulo 30 - AULA 137.</w:t>
+      </w:r>
+      <w:r>
+        <w:br/>
+      </w:r>
+    </w:p>
+    <w:bookmarkEnd w:id="207"/>
+    <w:bookmarkEnd w:id="208"/>
     <w:sectPr/>
   </w:body>
 </w:document>
@@ -37925,6 +38520,15 @@
   <w:num w:numId="1205">
     <w:abstractNumId w:val="991"/>
   </w:num>
+  <w:num w:numId="1206">
+    <w:abstractNumId w:val="991"/>
+  </w:num>
+  <w:num w:numId="1207">
+    <w:abstractNumId w:val="991"/>
+  </w:num>
+  <w:num w:numId="1208">
+    <w:abstractNumId w:val="991"/>
+  </w:num>
 </w:numbering>
 </file>
 

</xml_diff>

<commit_message>
PROCEDURE - Teoria, CREATE PROCEDURE, DROP PROCEDURE e CALL
</commit_message>
<xml_diff>
--- a/Readme.docx
+++ b/Readme.docx
@@ -49,7 +49,7 @@
         <w:pStyle w:val="Date"/>
       </w:pPr>
       <w:r>
-        <w:t xml:space="preserve">2022-11-03</w:t>
+        <w:t xml:space="preserve">2022-11-04</w:t>
       </w:r>
     </w:p>
     <w:sdt>
@@ -35441,6 +35441,49 @@
         <w:t xml:space="preserve">Teoria</w:t>
       </w:r>
     </w:p>
+    <w:p>
+      <w:pPr>
+        <w:numPr>
+          <w:ilvl w:val="0"/>
+          <w:numId w:val="1199"/>
+        </w:numPr>
+        <w:pStyle w:val="Compact"/>
+      </w:pPr>
+      <w:r>
+        <w:t xml:space="preserve">Um dos recursos mais utilizados pelos desenvolvedores em Banco de dados é a</w:t>
+      </w:r>
+      <w:r>
+        <w:t xml:space="preserve"> </w:t>
+      </w:r>
+      <w:r>
+        <w:rPr>
+          <w:bCs/>
+          <w:b/>
+        </w:rPr>
+        <w:t xml:space="preserve">Stored Procedure</w:t>
+      </w:r>
+      <w:r>
+        <w:t xml:space="preserve">, pois mantém concentrada a lógica necessária para determinadas funções, tendo assim uma maior agilidade no retorno de informações importantes.</w:t>
+      </w:r>
+      <w:r>
+        <w:br/>
+      </w:r>
+    </w:p>
+    <w:p>
+      <w:pPr>
+        <w:numPr>
+          <w:ilvl w:val="0"/>
+          <w:numId w:val="1199"/>
+        </w:numPr>
+        <w:pStyle w:val="Compact"/>
+      </w:pPr>
+      <w:r>
+        <w:t xml:space="preserve">Trabalhar com a criação destes pequenos trechos de código é, de certa forma, uma boa prática, pois podemos deixar códigos bastante complexos atuando do lado do servidor que poderão ser utilizados por várias aplicações, evitando assim a necessidade de replicá-los em cada uma dessas aplicações.</w:t>
+      </w:r>
+      <w:r>
+        <w:br/>
+      </w:r>
+    </w:p>
     <w:bookmarkEnd w:id="184"/>
     <w:bookmarkStart w:id="185" w:name="criando-uma-procedure"/>
     <w:p>
@@ -35470,6 +35513,816 @@
         <w:t xml:space="preserve">PROCEDURE</w:t>
       </w:r>
     </w:p>
+    <w:p>
+      <w:pPr>
+        <w:numPr>
+          <w:ilvl w:val="0"/>
+          <w:numId w:val="1200"/>
+        </w:numPr>
+        <w:pStyle w:val="Compact"/>
+      </w:pPr>
+      <w:r>
+        <w:rPr>
+          <w:bCs/>
+          <w:b/>
+        </w:rPr>
+        <w:t xml:space="preserve">CREATE PROCEDURE</w:t>
+      </w:r>
+      <w:r>
+        <w:t xml:space="preserve"> </w:t>
+      </w:r>
+      <w:r>
+        <w:t xml:space="preserve">define um novo procedimento.</w:t>
+      </w:r>
+      <w:r>
+        <w:br/>
+      </w:r>
+    </w:p>
+    <w:p>
+      <w:pPr>
+        <w:numPr>
+          <w:ilvl w:val="0"/>
+          <w:numId w:val="1200"/>
+        </w:numPr>
+        <w:pStyle w:val="Compact"/>
+      </w:pPr>
+      <w:r>
+        <w:rPr>
+          <w:bCs/>
+          <w:b/>
+        </w:rPr>
+        <w:t xml:space="preserve">CREATE OR REPLACE PROCEDURE</w:t>
+      </w:r>
+      <w:r>
+        <w:t xml:space="preserve"> </w:t>
+      </w:r>
+      <w:r>
+        <w:t xml:space="preserve">criará um novo procedimento ou substituirá uma definição existente.</w:t>
+      </w:r>
+      <w:r>
+        <w:br/>
+      </w:r>
+    </w:p>
+    <w:p>
+      <w:pPr>
+        <w:numPr>
+          <w:ilvl w:val="0"/>
+          <w:numId w:val="1200"/>
+        </w:numPr>
+        <w:pStyle w:val="Compact"/>
+      </w:pPr>
+      <w:r>
+        <w:t xml:space="preserve">Para poder definir um procedimento, o usuário deve ter o privilégio</w:t>
+      </w:r>
+      <w:r>
+        <w:t xml:space="preserve"> </w:t>
+      </w:r>
+      <w:r>
+        <w:rPr>
+          <w:bCs/>
+          <w:b/>
+        </w:rPr>
+        <w:t xml:space="preserve">USAGE</w:t>
+      </w:r>
+      <w:r>
+        <w:t xml:space="preserve"> </w:t>
+      </w:r>
+      <w:r>
+        <w:t xml:space="preserve">no idioma.</w:t>
+      </w:r>
+      <w:r>
+        <w:br/>
+      </w:r>
+    </w:p>
+    <w:p>
+      <w:pPr>
+        <w:numPr>
+          <w:ilvl w:val="0"/>
+          <w:numId w:val="1200"/>
+        </w:numPr>
+        <w:pStyle w:val="Compact"/>
+      </w:pPr>
+      <w:r>
+        <w:t xml:space="preserve">Se um nome de esquema (</w:t>
+      </w:r>
+      <w:r>
+        <w:rPr>
+          <w:bCs/>
+          <w:b/>
+        </w:rPr>
+        <w:t xml:space="preserve">SCHEMA</w:t>
+      </w:r>
+      <w:r>
+        <w:t xml:space="preserve">) for incluído, a</w:t>
+      </w:r>
+      <w:r>
+        <w:t xml:space="preserve"> </w:t>
+      </w:r>
+      <w:r>
+        <w:rPr>
+          <w:bCs/>
+          <w:b/>
+        </w:rPr>
+        <w:t xml:space="preserve">PROCEDURE</w:t>
+      </w:r>
+      <w:r>
+        <w:t xml:space="preserve"> </w:t>
+      </w:r>
+      <w:r>
+        <w:t xml:space="preserve">será criado no esquema especificado. Caso contrário, ele será criado no esquema atual.</w:t>
+      </w:r>
+      <w:r>
+        <w:br/>
+      </w:r>
+    </w:p>
+    <w:p>
+      <w:pPr>
+        <w:numPr>
+          <w:ilvl w:val="0"/>
+          <w:numId w:val="1200"/>
+        </w:numPr>
+        <w:pStyle w:val="Compact"/>
+      </w:pPr>
+      <w:r>
+        <w:t xml:space="preserve">Para substituir a definição atual de uma</w:t>
+      </w:r>
+      <w:r>
+        <w:t xml:space="preserve"> </w:t>
+      </w:r>
+      <w:r>
+        <w:rPr>
+          <w:bCs/>
+          <w:b/>
+        </w:rPr>
+        <w:t xml:space="preserve">PROCEDURE</w:t>
+      </w:r>
+      <w:r>
+        <w:t xml:space="preserve"> </w:t>
+      </w:r>
+      <w:r>
+        <w:t xml:space="preserve">existente, use</w:t>
+      </w:r>
+      <w:r>
+        <w:t xml:space="preserve"> </w:t>
+      </w:r>
+      <w:r>
+        <w:rPr>
+          <w:bCs/>
+          <w:b/>
+        </w:rPr>
+        <w:t xml:space="preserve">CREATE OR REPLACE PROCEDURE</w:t>
+      </w:r>
+      <w:r>
+        <w:t xml:space="preserve">. Não é possível alterar o nome ou os tipos de argumento de um procedimento dessa maneira (se você tentasse, na verdade estaria criando um procedimento novo e distinto).</w:t>
+      </w:r>
+      <w:r>
+        <w:br/>
+      </w:r>
+    </w:p>
+    <w:p>
+      <w:pPr>
+        <w:numPr>
+          <w:ilvl w:val="0"/>
+          <w:numId w:val="1200"/>
+        </w:numPr>
+        <w:pStyle w:val="Compact"/>
+      </w:pPr>
+      <w:r>
+        <w:t xml:space="preserve">Na estrutura do</w:t>
+      </w:r>
+      <w:r>
+        <w:t xml:space="preserve"> </w:t>
+      </w:r>
+      <w:r>
+        <w:rPr>
+          <w:bCs/>
+          <w:b/>
+        </w:rPr>
+        <w:t xml:space="preserve">CREATE PROCEDURE</w:t>
+      </w:r>
+      <w:r>
+        <w:t xml:space="preserve">, o comando</w:t>
+      </w:r>
+      <w:r>
+        <w:t xml:space="preserve"> </w:t>
+      </w:r>
+      <w:r>
+        <w:t xml:space="preserve">“</w:t>
+      </w:r>
+      <w:r>
+        <w:t xml:space="preserve">$$</w:t>
+      </w:r>
+      <w:r>
+        <w:t xml:space="preserve">”</w:t>
+      </w:r>
+      <w:r>
+        <w:t xml:space="preserve"> </w:t>
+      </w:r>
+      <w:r>
+        <w:t xml:space="preserve">serve para mudar o delimitador, ate que apareça outro comando</w:t>
+      </w:r>
+      <w:r>
+        <w:t xml:space="preserve"> </w:t>
+      </w:r>
+      <w:r>
+        <w:t xml:space="preserve">“</w:t>
+      </w:r>
+      <w:r>
+        <w:t xml:space="preserve">$$</w:t>
+      </w:r>
+      <w:r>
+        <w:t xml:space="preserve">”</w:t>
+      </w:r>
+      <w:r>
+        <w:t xml:space="preserve">, que retorna o delimitado para</w:t>
+      </w:r>
+      <w:r>
+        <w:t xml:space="preserve"> </w:t>
+      </w:r>
+      <w:r>
+        <w:t xml:space="preserve">“</w:t>
+      </w:r>
+      <w:r>
+        <w:t xml:space="preserve">;</w:t>
+      </w:r>
+      <w:r>
+        <w:t xml:space="preserve">”</w:t>
+      </w:r>
+      <w:r>
+        <w:t xml:space="preserve">. Possibilitando assim, programar em SQL dentro do</w:t>
+      </w:r>
+      <w:r>
+        <w:t xml:space="preserve"> </w:t>
+      </w:r>
+      <w:r>
+        <w:rPr>
+          <w:iCs/>
+          <w:i/>
+        </w:rPr>
+        <w:t xml:space="preserve">bloco de programação</w:t>
+      </w:r>
+      <w:r>
+        <w:t xml:space="preserve"> </w:t>
+      </w:r>
+      <w:r>
+        <w:t xml:space="preserve">do</w:t>
+      </w:r>
+      <w:r>
+        <w:t xml:space="preserve"> </w:t>
+      </w:r>
+      <w:r>
+        <w:rPr>
+          <w:bCs/>
+          <w:b/>
+        </w:rPr>
+        <w:t xml:space="preserve">CREATE PROCEDURE</w:t>
+      </w:r>
+      <w:r>
+        <w:t xml:space="preserve">, sem finalizar o comando.</w:t>
+      </w:r>
+      <w:r>
+        <w:br/>
+      </w:r>
+    </w:p>
+    <w:p>
+      <w:pPr>
+        <w:numPr>
+          <w:ilvl w:val="0"/>
+          <w:numId w:val="1200"/>
+        </w:numPr>
+        <w:pStyle w:val="Compact"/>
+      </w:pPr>
+      <w:r>
+        <w:t xml:space="preserve">Há também o parâmetro</w:t>
+      </w:r>
+      <w:r>
+        <w:t xml:space="preserve"> </w:t>
+      </w:r>
+      <w:r>
+        <w:rPr>
+          <w:bCs/>
+          <w:b/>
+        </w:rPr>
+        <w:t xml:space="preserve">OUT</w:t>
+      </w:r>
+      <w:r>
+        <w:t xml:space="preserve">, que pode ser usado junto dos argumentos, que é uma forma de produzir uma saída que retorna esses campos no resultado.</w:t>
+      </w:r>
+      <w:r>
+        <w:br/>
+      </w:r>
+    </w:p>
+    <w:p>
+      <w:pPr>
+        <w:numPr>
+          <w:ilvl w:val="0"/>
+          <w:numId w:val="1200"/>
+        </w:numPr>
+        <w:pStyle w:val="Compact"/>
+      </w:pPr>
+      <w:r>
+        <w:t xml:space="preserve">Linguagens aceitas na</w:t>
+      </w:r>
+      <w:r>
+        <w:t xml:space="preserve"> </w:t>
+      </w:r>
+      <w:r>
+        <w:rPr>
+          <w:bCs/>
+          <w:b/>
+        </w:rPr>
+        <w:t xml:space="preserve">PROCEDURE</w:t>
+      </w:r>
+      <w:r>
+        <w:t xml:space="preserve">:</w:t>
+      </w:r>
+      <w:r>
+        <w:br/>
+      </w:r>
+    </w:p>
+    <w:p>
+      <w:pPr>
+        <w:numPr>
+          <w:ilvl w:val="1"/>
+          <w:numId w:val="1201"/>
+        </w:numPr>
+        <w:pStyle w:val="Compact"/>
+      </w:pPr>
+      <w:r>
+        <w:rPr>
+          <w:iCs/>
+          <w:i/>
+        </w:rPr>
+        <w:t xml:space="preserve">plpgsql</w:t>
+      </w:r>
+      <w:r>
+        <w:br/>
+      </w:r>
+      <w:r>
+        <w:t xml:space="preserve">PostgreSQL.</w:t>
+      </w:r>
+      <w:r>
+        <w:br/>
+      </w:r>
+    </w:p>
+    <w:p>
+      <w:pPr>
+        <w:numPr>
+          <w:ilvl w:val="1"/>
+          <w:numId w:val="1201"/>
+        </w:numPr>
+        <w:pStyle w:val="Compact"/>
+      </w:pPr>
+      <w:r>
+        <w:rPr>
+          <w:iCs/>
+          <w:i/>
+        </w:rPr>
+        <w:t xml:space="preserve">pltcl</w:t>
+      </w:r>
+      <w:r>
+        <w:br/>
+      </w:r>
+      <w:r>
+        <w:t xml:space="preserve">TCL.</w:t>
+      </w:r>
+      <w:r>
+        <w:br/>
+      </w:r>
+    </w:p>
+    <w:p>
+      <w:pPr>
+        <w:numPr>
+          <w:ilvl w:val="1"/>
+          <w:numId w:val="1201"/>
+        </w:numPr>
+        <w:pStyle w:val="Compact"/>
+      </w:pPr>
+      <w:r>
+        <w:rPr>
+          <w:iCs/>
+          <w:i/>
+        </w:rPr>
+        <w:t xml:space="preserve">plperl</w:t>
+      </w:r>
+      <w:r>
+        <w:br/>
+      </w:r>
+      <w:r>
+        <w:t xml:space="preserve">Perl.</w:t>
+      </w:r>
+      <w:r>
+        <w:br/>
+      </w:r>
+    </w:p>
+    <w:p>
+      <w:pPr>
+        <w:numPr>
+          <w:ilvl w:val="1"/>
+          <w:numId w:val="1201"/>
+        </w:numPr>
+        <w:pStyle w:val="Compact"/>
+      </w:pPr>
+      <w:r>
+        <w:rPr>
+          <w:iCs/>
+          <w:i/>
+        </w:rPr>
+        <w:t xml:space="preserve">plpython3u</w:t>
+      </w:r>
+      <w:r>
+        <w:br/>
+      </w:r>
+      <w:r>
+        <w:t xml:space="preserve">Python versão 3.</w:t>
+      </w:r>
+      <w:r>
+        <w:br/>
+      </w:r>
+    </w:p>
+    <w:p>
+      <w:pPr>
+        <w:numPr>
+          <w:ilvl w:val="1"/>
+          <w:numId w:val="1201"/>
+        </w:numPr>
+        <w:pStyle w:val="Compact"/>
+      </w:pPr>
+      <w:r>
+        <w:rPr>
+          <w:iCs/>
+          <w:i/>
+        </w:rPr>
+        <w:t xml:space="preserve">plr</w:t>
+      </w:r>
+      <w:r>
+        <w:br/>
+      </w:r>
+      <w:r>
+        <w:t xml:space="preserve">R.</w:t>
+      </w:r>
+      <w:r>
+        <w:br/>
+      </w:r>
+    </w:p>
+    <w:p>
+      <w:pPr>
+        <w:numPr>
+          <w:ilvl w:val="1"/>
+          <w:numId w:val="1201"/>
+        </w:numPr>
+        <w:pStyle w:val="Compact"/>
+      </w:pPr>
+      <w:r>
+        <w:rPr>
+          <w:iCs/>
+          <w:i/>
+        </w:rPr>
+        <w:t xml:space="preserve">pljava</w:t>
+      </w:r>
+      <w:r>
+        <w:br/>
+      </w:r>
+      <w:r>
+        <w:t xml:space="preserve">Java.</w:t>
+      </w:r>
+      <w:r>
+        <w:br/>
+      </w:r>
+    </w:p>
+    <w:p>
+      <w:pPr>
+        <w:numPr>
+          <w:ilvl w:val="1"/>
+          <w:numId w:val="1201"/>
+        </w:numPr>
+        <w:pStyle w:val="Compact"/>
+      </w:pPr>
+      <w:r>
+        <w:rPr>
+          <w:iCs/>
+          <w:i/>
+        </w:rPr>
+        <w:t xml:space="preserve">plphp</w:t>
+      </w:r>
+      <w:r>
+        <w:br/>
+      </w:r>
+      <w:r>
+        <w:t xml:space="preserve">PHP.</w:t>
+      </w:r>
+      <w:r>
+        <w:br/>
+      </w:r>
+    </w:p>
+    <w:p>
+      <w:pPr>
+        <w:numPr>
+          <w:ilvl w:val="1"/>
+          <w:numId w:val="1201"/>
+        </w:numPr>
+        <w:pStyle w:val="Compact"/>
+      </w:pPr>
+      <w:r>
+        <w:rPr>
+          <w:iCs/>
+          <w:i/>
+        </w:rPr>
+        <w:t xml:space="preserve">plruby</w:t>
+      </w:r>
+      <w:r>
+        <w:br/>
+      </w:r>
+      <w:r>
+        <w:t xml:space="preserve">Ruby.</w:t>
+      </w:r>
+      <w:r>
+        <w:br/>
+      </w:r>
+    </w:p>
+    <w:p>
+      <w:pPr>
+        <w:numPr>
+          <w:ilvl w:val="1"/>
+          <w:numId w:val="1201"/>
+        </w:numPr>
+        <w:pStyle w:val="Compact"/>
+      </w:pPr>
+      <w:r>
+        <w:rPr>
+          <w:iCs/>
+          <w:i/>
+        </w:rPr>
+        <w:t xml:space="preserve">pllua-ng</w:t>
+      </w:r>
+      <w:r>
+        <w:br/>
+      </w:r>
+      <w:r>
+        <w:t xml:space="preserve">LUA.</w:t>
+      </w:r>
+      <w:r>
+        <w:br/>
+      </w:r>
+    </w:p>
+    <w:p>
+      <w:pPr>
+        <w:numPr>
+          <w:ilvl w:val="1"/>
+          <w:numId w:val="1201"/>
+        </w:numPr>
+        <w:pStyle w:val="Compact"/>
+      </w:pPr>
+      <w:r>
+        <w:rPr>
+          <w:iCs/>
+          <w:i/>
+        </w:rPr>
+        <w:t xml:space="preserve">plsh</w:t>
+      </w:r>
+      <w:r>
+        <w:br/>
+      </w:r>
+      <w:r>
+        <w:t xml:space="preserve">Shell.</w:t>
+      </w:r>
+      <w:r>
+        <w:br/>
+      </w:r>
+    </w:p>
+    <w:p>
+      <w:pPr>
+        <w:numPr>
+          <w:ilvl w:val="1"/>
+          <w:numId w:val="1201"/>
+        </w:numPr>
+        <w:pStyle w:val="Compact"/>
+      </w:pPr>
+      <w:r>
+        <w:rPr>
+          <w:iCs/>
+          <w:i/>
+        </w:rPr>
+        <w:t xml:space="preserve">plv8</w:t>
+      </w:r>
+      <w:r>
+        <w:br/>
+      </w:r>
+      <w:r>
+        <w:t xml:space="preserve">JavaScript</w:t>
+      </w:r>
+    </w:p>
+    <w:p>
+      <w:pPr>
+        <w:numPr>
+          <w:ilvl w:val="1"/>
+          <w:numId w:val="1201"/>
+        </w:numPr>
+        <w:pStyle w:val="Compact"/>
+      </w:pPr>
+      <w:r>
+        <w:rPr>
+          <w:iCs/>
+          <w:i/>
+        </w:rPr>
+        <w:t xml:space="preserve">C</w:t>
+      </w:r>
+      <w:r>
+        <w:br/>
+      </w:r>
+    </w:p>
+    <w:p>
+      <w:pPr>
+        <w:numPr>
+          <w:ilvl w:val="0"/>
+          <w:numId w:val="1200"/>
+        </w:numPr>
+        <w:pStyle w:val="Compact"/>
+      </w:pPr>
+      <w:r>
+        <w:t xml:space="preserve">Sintaxe:</w:t>
+      </w:r>
+      <w:r>
+        <w:br/>
+      </w:r>
+      <w:r>
+        <w:rPr>
+          <w:bCs/>
+          <w:b/>
+        </w:rPr>
+        <w:t xml:space="preserve">CREATE PROCEDURE</w:t>
+      </w:r>
+      <w:r>
+        <w:t xml:space="preserve"> </w:t>
+      </w:r>
+      <w:r>
+        <w:rPr>
+          <w:iCs/>
+          <w:i/>
+        </w:rPr>
+        <w:t xml:space="preserve">insert_data</w:t>
+      </w:r>
+      <w:r>
+        <w:t xml:space="preserve">(a integer, b integer)</w:t>
+      </w:r>
+      <w:r>
+        <w:br/>
+      </w:r>
+      <w:r>
+        <w:rPr>
+          <w:bCs/>
+          <w:b/>
+        </w:rPr>
+        <w:t xml:space="preserve">LANGUAGE</w:t>
+      </w:r>
+      <w:r>
+        <w:t xml:space="preserve"> </w:t>
+      </w:r>
+      <w:r>
+        <w:rPr>
+          <w:iCs/>
+          <w:i/>
+        </w:rPr>
+        <w:t xml:space="preserve">SQL</w:t>
+      </w:r>
+      <w:r>
+        <w:br/>
+      </w:r>
+      <w:r>
+        <w:rPr>
+          <w:bCs/>
+          <w:b/>
+        </w:rPr>
+        <w:t xml:space="preserve">AS</w:t>
+      </w:r>
+      <w:r>
+        <w:br/>
+      </w:r>
+      <w:r>
+        <w:t xml:space="preserve">$$</w:t>
+      </w:r>
+      <w:r>
+        <w:br/>
+      </w:r>
+      <w:r>
+        <w:rPr>
+          <w:bCs/>
+          <w:b/>
+        </w:rPr>
+        <w:t xml:space="preserve">BEGIN</w:t>
+      </w:r>
+      <w:r>
+        <w:br/>
+      </w:r>
+      <w:r>
+        <w:rPr>
+          <w:bCs/>
+          <w:b/>
+        </w:rPr>
+        <w:t xml:space="preserve">INSERT INTO</w:t>
+      </w:r>
+      <w:r>
+        <w:t xml:space="preserve"> </w:t>
+      </w:r>
+      <w:r>
+        <w:rPr>
+          <w:iCs/>
+          <w:i/>
+        </w:rPr>
+        <w:t xml:space="preserve">tbl</w:t>
+      </w:r>
+      <w:r>
+        <w:t xml:space="preserve"> </w:t>
+      </w:r>
+      <w:r>
+        <w:rPr>
+          <w:bCs/>
+          <w:b/>
+        </w:rPr>
+        <w:t xml:space="preserve">VALUES</w:t>
+      </w:r>
+      <w:r>
+        <w:t xml:space="preserve"> </w:t>
+      </w:r>
+      <w:r>
+        <w:t xml:space="preserve">(</w:t>
+      </w:r>
+      <w:r>
+        <w:rPr>
+          <w:iCs/>
+          <w:i/>
+        </w:rPr>
+        <w:t xml:space="preserve">a</w:t>
+      </w:r>
+      <w:r>
+        <w:t xml:space="preserve">);</w:t>
+      </w:r>
+      <w:r>
+        <w:br/>
+      </w:r>
+      <w:r>
+        <w:rPr>
+          <w:bCs/>
+          <w:b/>
+        </w:rPr>
+        <w:t xml:space="preserve">INSERT INTO</w:t>
+      </w:r>
+      <w:r>
+        <w:t xml:space="preserve"> </w:t>
+      </w:r>
+      <w:r>
+        <w:rPr>
+          <w:iCs/>
+          <w:i/>
+        </w:rPr>
+        <w:t xml:space="preserve">tbl</w:t>
+      </w:r>
+      <w:r>
+        <w:t xml:space="preserve"> </w:t>
+      </w:r>
+      <w:r>
+        <w:rPr>
+          <w:bCs/>
+          <w:b/>
+        </w:rPr>
+        <w:t xml:space="preserve">VALUES</w:t>
+      </w:r>
+      <w:r>
+        <w:t xml:space="preserve"> </w:t>
+      </w:r>
+      <w:r>
+        <w:t xml:space="preserve">(</w:t>
+      </w:r>
+      <w:r>
+        <w:rPr>
+          <w:iCs/>
+          <w:i/>
+        </w:rPr>
+        <w:t xml:space="preserve">b</w:t>
+      </w:r>
+      <w:r>
+        <w:t xml:space="preserve">);</w:t>
+      </w:r>
+      <w:r>
+        <w:br/>
+      </w:r>
+      <w:r>
+        <w:rPr>
+          <w:bCs/>
+          <w:b/>
+        </w:rPr>
+        <w:t xml:space="preserve">END</w:t>
+      </w:r>
+      <w:r>
+        <w:br/>
+      </w:r>
+      <w:r>
+        <w:t xml:space="preserve">$$;</w:t>
+      </w:r>
+      <w:r>
+        <w:br/>
+      </w:r>
+    </w:p>
     <w:bookmarkEnd w:id="185"/>
     <w:bookmarkStart w:id="186" w:name="deletando-uma-procedure"/>
     <w:p>
@@ -35499,6 +36352,215 @@
         <w:t xml:space="preserve">PROCEDURE</w:t>
       </w:r>
     </w:p>
+    <w:p>
+      <w:pPr>
+        <w:numPr>
+          <w:ilvl w:val="0"/>
+          <w:numId w:val="1202"/>
+        </w:numPr>
+        <w:pStyle w:val="Compact"/>
+      </w:pPr>
+      <w:r>
+        <w:t xml:space="preserve">O comando</w:t>
+      </w:r>
+      <w:r>
+        <w:t xml:space="preserve"> </w:t>
+      </w:r>
+      <w:r>
+        <w:rPr>
+          <w:bCs/>
+          <w:b/>
+        </w:rPr>
+        <w:t xml:space="preserve">DROP PROCEDURE</w:t>
+      </w:r>
+      <w:r>
+        <w:t xml:space="preserve"> </w:t>
+      </w:r>
+      <w:r>
+        <w:t xml:space="preserve">deleta uma</w:t>
+      </w:r>
+      <w:r>
+        <w:t xml:space="preserve"> </w:t>
+      </w:r>
+      <w:r>
+        <w:rPr>
+          <w:bCs/>
+          <w:b/>
+        </w:rPr>
+        <w:t xml:space="preserve">PROCEDURE</w:t>
+      </w:r>
+      <w:r>
+        <w:t xml:space="preserve">.</w:t>
+      </w:r>
+      <w:r>
+        <w:br/>
+      </w:r>
+    </w:p>
+    <w:p>
+      <w:pPr>
+        <w:numPr>
+          <w:ilvl w:val="0"/>
+          <w:numId w:val="1202"/>
+        </w:numPr>
+        <w:pStyle w:val="Compact"/>
+      </w:pPr>
+      <w:r>
+        <w:rPr>
+          <w:bCs/>
+          <w:b/>
+        </w:rPr>
+        <w:t xml:space="preserve">DROP PROCEDURE</w:t>
+      </w:r>
+      <w:r>
+        <w:t xml:space="preserve"> </w:t>
+      </w:r>
+      <w:r>
+        <w:t xml:space="preserve">remove a definição de um ou mais procedimentos existentes.</w:t>
+      </w:r>
+      <w:r>
+        <w:br/>
+      </w:r>
+    </w:p>
+    <w:p>
+      <w:pPr>
+        <w:numPr>
+          <w:ilvl w:val="0"/>
+          <w:numId w:val="1202"/>
+        </w:numPr>
+        <w:pStyle w:val="Compact"/>
+      </w:pPr>
+      <w:r>
+        <w:t xml:space="preserve">Para executar este comando o usuário deve ser o proprietário do(s)</w:t>
+      </w:r>
+      <w:r>
+        <w:t xml:space="preserve"> </w:t>
+      </w:r>
+      <w:r>
+        <w:rPr>
+          <w:bCs/>
+          <w:b/>
+        </w:rPr>
+        <w:t xml:space="preserve">PROCEDURE</w:t>
+      </w:r>
+      <w:r>
+        <w:t xml:space="preserve">(S).</w:t>
+      </w:r>
+      <w:r>
+        <w:br/>
+      </w:r>
+    </w:p>
+    <w:p>
+      <w:pPr>
+        <w:numPr>
+          <w:ilvl w:val="0"/>
+          <w:numId w:val="1202"/>
+        </w:numPr>
+        <w:pStyle w:val="Compact"/>
+      </w:pPr>
+      <w:r>
+        <w:t xml:space="preserve">Os tipos de argumento para o(s) procedimento(s) geralmente devem ser especificados, pois vários procedimentos diferentes podem existir com o mesmo nome e diferentes listas de argumentos.</w:t>
+      </w:r>
+      <w:r>
+        <w:br/>
+      </w:r>
+    </w:p>
+    <w:p>
+      <w:pPr>
+        <w:numPr>
+          <w:ilvl w:val="0"/>
+          <w:numId w:val="1202"/>
+        </w:numPr>
+        <w:pStyle w:val="Compact"/>
+      </w:pPr>
+      <w:r>
+        <w:t xml:space="preserve">Sintaxe:</w:t>
+      </w:r>
+      <w:r>
+        <w:br/>
+      </w:r>
+      <w:r>
+        <w:rPr>
+          <w:bCs/>
+          <w:b/>
+        </w:rPr>
+        <w:t xml:space="preserve">DROP PROCEDURE</w:t>
+      </w:r>
+      <w:r>
+        <w:t xml:space="preserve"> </w:t>
+      </w:r>
+      <w:r>
+        <w:t xml:space="preserve">[</w:t>
+      </w:r>
+      <w:r>
+        <w:rPr>
+          <w:bCs/>
+          <w:b/>
+        </w:rPr>
+        <w:t xml:space="preserve">IF EXISTS</w:t>
+      </w:r>
+      <w:r>
+        <w:t xml:space="preserve">]</w:t>
+      </w:r>
+      <w:r>
+        <w:t xml:space="preserve"> </w:t>
+      </w:r>
+      <w:r>
+        <w:rPr>
+          <w:iCs/>
+          <w:i/>
+        </w:rPr>
+        <w:t xml:space="preserve">nome_procedure</w:t>
+      </w:r>
+      <w:r>
+        <w:t xml:space="preserve">[(</w:t>
+      </w:r>
+      <w:r>
+        <w:rPr>
+          <w:iCs/>
+          <w:i/>
+        </w:rPr>
+        <w:t xml:space="preserve">argumento_1</w:t>
+      </w:r>
+      <w:r>
+        <w:t xml:space="preserve"> </w:t>
+      </w:r>
+      <w:r>
+        <w:rPr>
+          <w:iCs/>
+          <w:i/>
+        </w:rPr>
+        <w:t xml:space="preserve">tipo</w:t>
+      </w:r>
+      <w:r>
+        <w:t xml:space="preserve">,</w:t>
+      </w:r>
+      <w:r>
+        <w:t xml:space="preserve"> </w:t>
+      </w:r>
+      <w:r>
+        <w:rPr>
+          <w:iCs/>
+          <w:i/>
+        </w:rPr>
+        <w:t xml:space="preserve">argumento_2</w:t>
+      </w:r>
+      <w:r>
+        <w:t xml:space="preserve"> </w:t>
+      </w:r>
+      <w:r>
+        <w:rPr>
+          <w:iCs/>
+          <w:i/>
+        </w:rPr>
+        <w:t xml:space="preserve">tipo</w:t>
+      </w:r>
+      <w:r>
+        <w:t xml:space="preserve">, …)];</w:t>
+      </w:r>
+      <w:r>
+        <w:br/>
+      </w:r>
+    </w:p>
     <w:bookmarkEnd w:id="186"/>
     <w:bookmarkStart w:id="187" w:name="chamando-uma-procedure"/>
     <w:p>
@@ -35528,6 +36590,109 @@
         <w:t xml:space="preserve">PROCEDURE</w:t>
       </w:r>
     </w:p>
+    <w:p>
+      <w:pPr>
+        <w:numPr>
+          <w:ilvl w:val="0"/>
+          <w:numId w:val="1203"/>
+        </w:numPr>
+      </w:pPr>
+      <w:r>
+        <w:t xml:space="preserve">Use</w:t>
+      </w:r>
+      <w:r>
+        <w:t xml:space="preserve"> </w:t>
+      </w:r>
+      <w:r>
+        <w:rPr>
+          <w:bCs/>
+          <w:b/>
+        </w:rPr>
+        <w:t xml:space="preserve">CALL</w:t>
+      </w:r>
+      <w:r>
+        <w:t xml:space="preserve"> </w:t>
+      </w:r>
+      <w:r>
+        <w:t xml:space="preserve">para executar um</w:t>
+      </w:r>
+      <w:r>
+        <w:t xml:space="preserve"> </w:t>
+      </w:r>
+      <w:r>
+        <w:rPr>
+          <w:bCs/>
+          <w:b/>
+        </w:rPr>
+        <w:t xml:space="preserve">PROCEDURE</w:t>
+      </w:r>
+      <w:r>
+        <w:t xml:space="preserve">.</w:t>
+      </w:r>
+      <w:r>
+        <w:br/>
+      </w:r>
+    </w:p>
+    <w:p>
+      <w:pPr>
+        <w:numPr>
+          <w:ilvl w:val="0"/>
+          <w:numId w:val="1203"/>
+        </w:numPr>
+      </w:pPr>
+      <w:r>
+        <w:t xml:space="preserve">Sintaxe:</w:t>
+      </w:r>
+      <w:r>
+        <w:br/>
+      </w:r>
+      <w:r>
+        <w:rPr>
+          <w:bCs/>
+          <w:b/>
+        </w:rPr>
+        <w:t xml:space="preserve">CALL</w:t>
+      </w:r>
+      <w:r>
+        <w:t xml:space="preserve"> </w:t>
+      </w:r>
+      <w:r>
+        <w:rPr>
+          <w:iCs/>
+          <w:i/>
+        </w:rPr>
+        <w:t xml:space="preserve">nome_procedure</w:t>
+      </w:r>
+      <w:r>
+        <w:t xml:space="preserve">(</w:t>
+      </w:r>
+      <w:r>
+        <w:rPr>
+          <w:iCs/>
+          <w:i/>
+        </w:rPr>
+        <w:t xml:space="preserve">argumento_1</w:t>
+      </w:r>
+      <w:r>
+        <w:t xml:space="preserve">,</w:t>
+      </w:r>
+      <w:r>
+        <w:t xml:space="preserve"> </w:t>
+      </w:r>
+      <w:r>
+        <w:rPr>
+          <w:iCs/>
+          <w:i/>
+        </w:rPr>
+        <w:t xml:space="preserve">argumento_2</w:t>
+      </w:r>
+      <w:r>
+        <w:t xml:space="preserve">, …);</w:t>
+      </w:r>
+      <w:r>
+        <w:br/>
+      </w:r>
+    </w:p>
     <w:bookmarkEnd w:id="187"/>
     <w:bookmarkStart w:id="188" w:name="diferença-entre-functions-e-procedures"/>
     <w:p>
@@ -35577,7 +36742,7 @@
       <w:pPr>
         <w:numPr>
           <w:ilvl w:val="0"/>
-          <w:numId w:val="1199"/>
+          <w:numId w:val="1204"/>
         </w:numPr>
         <w:pStyle w:val="Compact"/>
       </w:pPr>
@@ -35625,7 +36790,7 @@
       <w:pPr>
         <w:numPr>
           <w:ilvl w:val="0"/>
-          <w:numId w:val="1199"/>
+          <w:numId w:val="1204"/>
         </w:numPr>
         <w:pStyle w:val="Compact"/>
       </w:pPr>
@@ -35650,7 +36815,7 @@
       <w:pPr>
         <w:numPr>
           <w:ilvl w:val="0"/>
-          <w:numId w:val="1199"/>
+          <w:numId w:val="1204"/>
         </w:numPr>
         <w:pStyle w:val="Compact"/>
       </w:pPr>
@@ -35880,7 +37045,7 @@
       <w:pPr>
         <w:numPr>
           <w:ilvl w:val="0"/>
-          <w:numId w:val="1200"/>
+          <w:numId w:val="1205"/>
         </w:numPr>
         <w:pStyle w:val="Compact"/>
       </w:pPr>
@@ -35928,7 +37093,7 @@
       <w:pPr>
         <w:numPr>
           <w:ilvl w:val="0"/>
-          <w:numId w:val="1200"/>
+          <w:numId w:val="1205"/>
         </w:numPr>
         <w:pStyle w:val="Compact"/>
       </w:pPr>
@@ -36000,7 +37165,7 @@
       <w:pPr>
         <w:numPr>
           <w:ilvl w:val="0"/>
-          <w:numId w:val="1201"/>
+          <w:numId w:val="1206"/>
         </w:numPr>
         <w:pStyle w:val="Compact"/>
       </w:pPr>
@@ -36060,7 +37225,7 @@
       <w:pPr>
         <w:numPr>
           <w:ilvl w:val="1"/>
-          <w:numId w:val="1202"/>
+          <w:numId w:val="1207"/>
         </w:numPr>
         <w:pStyle w:val="Compact"/>
       </w:pPr>
@@ -36091,7 +37256,7 @@
       <w:pPr>
         <w:numPr>
           <w:ilvl w:val="1"/>
-          <w:numId w:val="1202"/>
+          <w:numId w:val="1207"/>
         </w:numPr>
         <w:pStyle w:val="Compact"/>
       </w:pPr>
@@ -36206,7 +37371,7 @@
       <w:pPr>
         <w:numPr>
           <w:ilvl w:val="0"/>
-          <w:numId w:val="1203"/>
+          <w:numId w:val="1208"/>
         </w:numPr>
         <w:pStyle w:val="Compact"/>
       </w:pPr>
@@ -36560,7 +37725,7 @@
       <w:pPr>
         <w:numPr>
           <w:ilvl w:val="0"/>
-          <w:numId w:val="1204"/>
+          <w:numId w:val="1209"/>
         </w:numPr>
         <w:pStyle w:val="Compact"/>
       </w:pPr>
@@ -36590,7 +37755,7 @@
       <w:pPr>
         <w:numPr>
           <w:ilvl w:val="0"/>
-          <w:numId w:val="1204"/>
+          <w:numId w:val="1209"/>
         </w:numPr>
         <w:pStyle w:val="Compact"/>
       </w:pPr>
@@ -36636,7 +37801,7 @@
       <w:pPr>
         <w:numPr>
           <w:ilvl w:val="0"/>
-          <w:numId w:val="1204"/>
+          <w:numId w:val="1209"/>
         </w:numPr>
         <w:pStyle w:val="Compact"/>
       </w:pPr>
@@ -36651,7 +37816,7 @@
       <w:pPr>
         <w:numPr>
           <w:ilvl w:val="1"/>
-          <w:numId w:val="1205"/>
+          <w:numId w:val="1210"/>
         </w:numPr>
         <w:pStyle w:val="Compact"/>
       </w:pPr>
@@ -36685,7 +37850,7 @@
       <w:pPr>
         <w:numPr>
           <w:ilvl w:val="1"/>
-          <w:numId w:val="1205"/>
+          <w:numId w:val="1210"/>
         </w:numPr>
         <w:pStyle w:val="Compact"/>
       </w:pPr>
@@ -36716,7 +37881,7 @@
       <w:pPr>
         <w:numPr>
           <w:ilvl w:val="1"/>
-          <w:numId w:val="1205"/>
+          <w:numId w:val="1210"/>
         </w:numPr>
         <w:pStyle w:val="Compact"/>
       </w:pPr>
@@ -36768,7 +37933,7 @@
       <w:pPr>
         <w:numPr>
           <w:ilvl w:val="1"/>
-          <w:numId w:val="1205"/>
+          <w:numId w:val="1210"/>
         </w:numPr>
         <w:pStyle w:val="Compact"/>
       </w:pPr>
@@ -36836,7 +38001,7 @@
       <w:pPr>
         <w:numPr>
           <w:ilvl w:val="0"/>
-          <w:numId w:val="1206"/>
+          <w:numId w:val="1211"/>
         </w:numPr>
         <w:pStyle w:val="Compact"/>
       </w:pPr>
@@ -36851,7 +38016,7 @@
       <w:pPr>
         <w:numPr>
           <w:ilvl w:val="1"/>
-          <w:numId w:val="1207"/>
+          <w:numId w:val="1212"/>
         </w:numPr>
         <w:pStyle w:val="Compact"/>
       </w:pPr>
@@ -36866,7 +38031,7 @@
       <w:pPr>
         <w:numPr>
           <w:ilvl w:val="0"/>
-          <w:numId w:val="1206"/>
+          <w:numId w:val="1211"/>
         </w:numPr>
         <w:pStyle w:val="Compact"/>
       </w:pPr>
@@ -36881,7 +38046,7 @@
       <w:pPr>
         <w:numPr>
           <w:ilvl w:val="1"/>
-          <w:numId w:val="1208"/>
+          <w:numId w:val="1213"/>
         </w:numPr>
         <w:pStyle w:val="Compact"/>
       </w:pPr>
@@ -38529,6 +39694,21 @@
   <w:num w:numId="1208">
     <w:abstractNumId w:val="991"/>
   </w:num>
+  <w:num w:numId="1209">
+    <w:abstractNumId w:val="991"/>
+  </w:num>
+  <w:num w:numId="1210">
+    <w:abstractNumId w:val="991"/>
+  </w:num>
+  <w:num w:numId="1211">
+    <w:abstractNumId w:val="991"/>
+  </w:num>
+  <w:num w:numId="1212">
+    <w:abstractNumId w:val="991"/>
+  </w:num>
+  <w:num w:numId="1213">
+    <w:abstractNumId w:val="991"/>
+  </w:num>
 </w:numbering>
 </file>
 

</xml_diff>

<commit_message>
FUNCTIONS - CREATE FUNCTION, DROP FUNCTION
</commit_message>
<xml_diff>
--- a/Readme.docx
+++ b/Readme.docx
@@ -49,7 +49,7 @@
         <w:pStyle w:val="Date"/>
       </w:pPr>
       <w:r>
-        <w:t xml:space="preserve">2022-11-04</w:t>
+        <w:t xml:space="preserve">2022-11-06</w:t>
       </w:r>
     </w:p>
     <w:sdt>
@@ -35853,13 +35853,7 @@
           <w:iCs/>
           <w:i/>
         </w:rPr>
-        <w:t xml:space="preserve">plpgsql</w:t>
-      </w:r>
-      <w:r>
-        <w:br/>
-      </w:r>
-      <w:r>
-        <w:t xml:space="preserve">PostgreSQL.</w:t>
+        <w:t xml:space="preserve">SQL</w:t>
       </w:r>
       <w:r>
         <w:br/>
@@ -35878,13 +35872,13 @@
           <w:iCs/>
           <w:i/>
         </w:rPr>
-        <w:t xml:space="preserve">pltcl</w:t>
-      </w:r>
-      <w:r>
-        <w:br/>
-      </w:r>
-      <w:r>
-        <w:t xml:space="preserve">TCL.</w:t>
+        <w:t xml:space="preserve">plpgsql</w:t>
+      </w:r>
+      <w:r>
+        <w:br/>
+      </w:r>
+      <w:r>
+        <w:t xml:space="preserve">PostgreSQL.</w:t>
       </w:r>
       <w:r>
         <w:br/>
@@ -35903,13 +35897,13 @@
           <w:iCs/>
           <w:i/>
         </w:rPr>
-        <w:t xml:space="preserve">plperl</w:t>
-      </w:r>
-      <w:r>
-        <w:br/>
-      </w:r>
-      <w:r>
-        <w:t xml:space="preserve">Perl.</w:t>
+        <w:t xml:space="preserve">pltcl</w:t>
+      </w:r>
+      <w:r>
+        <w:br/>
+      </w:r>
+      <w:r>
+        <w:t xml:space="preserve">TCL.</w:t>
       </w:r>
       <w:r>
         <w:br/>
@@ -35928,13 +35922,13 @@
           <w:iCs/>
           <w:i/>
         </w:rPr>
-        <w:t xml:space="preserve">plpython3u</w:t>
-      </w:r>
-      <w:r>
-        <w:br/>
-      </w:r>
-      <w:r>
-        <w:t xml:space="preserve">Python versão 3.</w:t>
+        <w:t xml:space="preserve">plperl</w:t>
+      </w:r>
+      <w:r>
+        <w:br/>
+      </w:r>
+      <w:r>
+        <w:t xml:space="preserve">Perl.</w:t>
       </w:r>
       <w:r>
         <w:br/>
@@ -35953,13 +35947,13 @@
           <w:iCs/>
           <w:i/>
         </w:rPr>
-        <w:t xml:space="preserve">plr</w:t>
-      </w:r>
-      <w:r>
-        <w:br/>
-      </w:r>
-      <w:r>
-        <w:t xml:space="preserve">R.</w:t>
+        <w:t xml:space="preserve">plpython3u</w:t>
+      </w:r>
+      <w:r>
+        <w:br/>
+      </w:r>
+      <w:r>
+        <w:t xml:space="preserve">Python versão 3.</w:t>
       </w:r>
       <w:r>
         <w:br/>
@@ -35978,13 +35972,13 @@
           <w:iCs/>
           <w:i/>
         </w:rPr>
-        <w:t xml:space="preserve">pljava</w:t>
-      </w:r>
-      <w:r>
-        <w:br/>
-      </w:r>
-      <w:r>
-        <w:t xml:space="preserve">Java.</w:t>
+        <w:t xml:space="preserve">plr</w:t>
+      </w:r>
+      <w:r>
+        <w:br/>
+      </w:r>
+      <w:r>
+        <w:t xml:space="preserve">R.</w:t>
       </w:r>
       <w:r>
         <w:br/>
@@ -36003,13 +35997,13 @@
           <w:iCs/>
           <w:i/>
         </w:rPr>
-        <w:t xml:space="preserve">plphp</w:t>
-      </w:r>
-      <w:r>
-        <w:br/>
-      </w:r>
-      <w:r>
-        <w:t xml:space="preserve">PHP.</w:t>
+        <w:t xml:space="preserve">pljava</w:t>
+      </w:r>
+      <w:r>
+        <w:br/>
+      </w:r>
+      <w:r>
+        <w:t xml:space="preserve">Java.</w:t>
       </w:r>
       <w:r>
         <w:br/>
@@ -36028,13 +36022,13 @@
           <w:iCs/>
           <w:i/>
         </w:rPr>
-        <w:t xml:space="preserve">plruby</w:t>
-      </w:r>
-      <w:r>
-        <w:br/>
-      </w:r>
-      <w:r>
-        <w:t xml:space="preserve">Ruby.</w:t>
+        <w:t xml:space="preserve">plphp</w:t>
+      </w:r>
+      <w:r>
+        <w:br/>
+      </w:r>
+      <w:r>
+        <w:t xml:space="preserve">PHP.</w:t>
       </w:r>
       <w:r>
         <w:br/>
@@ -36053,13 +36047,13 @@
           <w:iCs/>
           <w:i/>
         </w:rPr>
-        <w:t xml:space="preserve">pllua-ng</w:t>
-      </w:r>
-      <w:r>
-        <w:br/>
-      </w:r>
-      <w:r>
-        <w:t xml:space="preserve">LUA.</w:t>
+        <w:t xml:space="preserve">plruby</w:t>
+      </w:r>
+      <w:r>
+        <w:br/>
+      </w:r>
+      <w:r>
+        <w:t xml:space="preserve">Ruby.</w:t>
       </w:r>
       <w:r>
         <w:br/>
@@ -36078,13 +36072,13 @@
           <w:iCs/>
           <w:i/>
         </w:rPr>
-        <w:t xml:space="preserve">plsh</w:t>
-      </w:r>
-      <w:r>
-        <w:br/>
-      </w:r>
-      <w:r>
-        <w:t xml:space="preserve">Shell.</w:t>
+        <w:t xml:space="preserve">pllua-ng</w:t>
+      </w:r>
+      <w:r>
+        <w:br/>
+      </w:r>
+      <w:r>
+        <w:t xml:space="preserve">LUA.</w:t>
       </w:r>
       <w:r>
         <w:br/>
@@ -36103,6 +36097,31 @@
           <w:iCs/>
           <w:i/>
         </w:rPr>
+        <w:t xml:space="preserve">plsh</w:t>
+      </w:r>
+      <w:r>
+        <w:br/>
+      </w:r>
+      <w:r>
+        <w:t xml:space="preserve">Shell.</w:t>
+      </w:r>
+      <w:r>
+        <w:br/>
+      </w:r>
+    </w:p>
+    <w:p>
+      <w:pPr>
+        <w:numPr>
+          <w:ilvl w:val="1"/>
+          <w:numId w:val="1201"/>
+        </w:numPr>
+        <w:pStyle w:val="Compact"/>
+      </w:pPr>
+      <w:r>
+        <w:rPr>
+          <w:iCs/>
+          <w:i/>
+        </w:rPr>
         <w:t xml:space="preserve">plv8</w:t>
       </w:r>
       <w:r>
@@ -36110,6 +36129,9 @@
       </w:r>
       <w:r>
         <w:t xml:space="preserve">JavaScript</w:t>
+      </w:r>
+      <w:r>
+        <w:br/>
       </w:r>
     </w:p>
     <w:p>
@@ -36938,6 +36960,1260 @@
         <w:t xml:space="preserve">FUNCTION</w:t>
       </w:r>
     </w:p>
+    <w:p>
+      <w:pPr>
+        <w:numPr>
+          <w:ilvl w:val="0"/>
+          <w:numId w:val="1205"/>
+        </w:numPr>
+      </w:pPr>
+      <w:r>
+        <w:t xml:space="preserve">A instrução</w:t>
+      </w:r>
+      <w:r>
+        <w:t xml:space="preserve"> </w:t>
+      </w:r>
+      <w:r>
+        <w:rPr>
+          <w:bCs/>
+          <w:b/>
+        </w:rPr>
+        <w:t xml:space="preserve">CREATE FUNCTION</w:t>
+      </w:r>
+      <w:r>
+        <w:t xml:space="preserve"> </w:t>
+      </w:r>
+      <w:r>
+        <w:t xml:space="preserve">define uma nova função, enquanto a instrução</w:t>
+      </w:r>
+      <w:r>
+        <w:t xml:space="preserve"> </w:t>
+      </w:r>
+      <w:r>
+        <w:rPr>
+          <w:bCs/>
+          <w:b/>
+        </w:rPr>
+        <w:t xml:space="preserve">CREATE OR REPLACE FUNCTION</w:t>
+      </w:r>
+      <w:r>
+        <w:t xml:space="preserve"> </w:t>
+      </w:r>
+      <w:r>
+        <w:t xml:space="preserve">criar uma nova função ou substitui uma função já existente. Além disso, temos a definição do nome do esquema, onde caso este seja incluído, a função será criada no esquema que foi especificado.</w:t>
+      </w:r>
+      <w:r>
+        <w:br/>
+      </w:r>
+    </w:p>
+    <w:p>
+      <w:pPr>
+        <w:numPr>
+          <w:ilvl w:val="1"/>
+          <w:numId w:val="1206"/>
+        </w:numPr>
+        <w:pStyle w:val="Compact"/>
+      </w:pPr>
+      <w:r>
+        <w:t xml:space="preserve">Devemos tomar cuidado na hora de atribuir o nome da nossa função, pois ela não deve corresponder a nenhuma função já existente com os mesmos tipos de argumentos de entrada presentes no mesmo esquema.</w:t>
+      </w:r>
+    </w:p>
+    <w:p>
+      <w:pPr>
+        <w:numPr>
+          <w:ilvl w:val="1"/>
+          <w:numId w:val="1206"/>
+        </w:numPr>
+        <w:pStyle w:val="Compact"/>
+      </w:pPr>
+      <w:r>
+        <w:t xml:space="preserve">O que difere as funções são os argumentos de tipos diferentes, pois estes podem compartilhar um mesmo nome, o que o torna uma função de sobrecarga.</w:t>
+      </w:r>
+      <w:r>
+        <w:br/>
+      </w:r>
+    </w:p>
+    <w:p>
+      <w:pPr>
+        <w:numPr>
+          <w:ilvl w:val="1"/>
+          <w:numId w:val="1206"/>
+        </w:numPr>
+        <w:pStyle w:val="Compact"/>
+      </w:pPr>
+      <w:r>
+        <w:t xml:space="preserve">Para substituir a definição atual de uma</w:t>
+      </w:r>
+      <w:r>
+        <w:t xml:space="preserve"> </w:t>
+      </w:r>
+      <w:r>
+        <w:rPr>
+          <w:bCs/>
+          <w:b/>
+        </w:rPr>
+        <w:t xml:space="preserve">FUNCTION</w:t>
+      </w:r>
+      <w:r>
+        <w:t xml:space="preserve"> </w:t>
+      </w:r>
+      <w:r>
+        <w:t xml:space="preserve">existente, use</w:t>
+      </w:r>
+      <w:r>
+        <w:t xml:space="preserve"> </w:t>
+      </w:r>
+      <w:r>
+        <w:rPr>
+          <w:bCs/>
+          <w:b/>
+        </w:rPr>
+        <w:t xml:space="preserve">CREATE OR REPLACE FUNCTION</w:t>
+      </w:r>
+      <w:r>
+        <w:t xml:space="preserve">. Não é possível alterar o nome ou os tipos de argumento de um procedimento dessa maneira (se você tentasse, na verdade estaria criando um procedimento novo e distinto).</w:t>
+      </w:r>
+      <w:r>
+        <w:br/>
+      </w:r>
+    </w:p>
+    <w:p>
+      <w:pPr>
+        <w:numPr>
+          <w:ilvl w:val="0"/>
+          <w:numId w:val="1205"/>
+        </w:numPr>
+      </w:pPr>
+      <w:r>
+        <w:t xml:space="preserve">Na estrutura do</w:t>
+      </w:r>
+      <w:r>
+        <w:t xml:space="preserve"> </w:t>
+      </w:r>
+      <w:r>
+        <w:rPr>
+          <w:bCs/>
+          <w:b/>
+        </w:rPr>
+        <w:t xml:space="preserve">CREATE FUNCTION</w:t>
+      </w:r>
+      <w:r>
+        <w:t xml:space="preserve">, o comando</w:t>
+      </w:r>
+      <w:r>
+        <w:t xml:space="preserve"> </w:t>
+      </w:r>
+      <w:r>
+        <w:t xml:space="preserve">“</w:t>
+      </w:r>
+      <w:r>
+        <w:t xml:space="preserve">$$</w:t>
+      </w:r>
+      <w:r>
+        <w:t xml:space="preserve">”</w:t>
+      </w:r>
+      <w:r>
+        <w:t xml:space="preserve"> </w:t>
+      </w:r>
+      <w:r>
+        <w:t xml:space="preserve">serve para mudar o delimitador, ate que apareça outro comando</w:t>
+      </w:r>
+      <w:r>
+        <w:t xml:space="preserve"> </w:t>
+      </w:r>
+      <w:r>
+        <w:t xml:space="preserve">“</w:t>
+      </w:r>
+      <w:r>
+        <w:t xml:space="preserve">$$</w:t>
+      </w:r>
+      <w:r>
+        <w:t xml:space="preserve">”</w:t>
+      </w:r>
+      <w:r>
+        <w:t xml:space="preserve">, que retorna o delimitado para</w:t>
+      </w:r>
+      <w:r>
+        <w:t xml:space="preserve"> </w:t>
+      </w:r>
+      <w:r>
+        <w:t xml:space="preserve">“</w:t>
+      </w:r>
+      <w:r>
+        <w:t xml:space="preserve">;</w:t>
+      </w:r>
+      <w:r>
+        <w:t xml:space="preserve">”</w:t>
+      </w:r>
+      <w:r>
+        <w:t xml:space="preserve">. Possibilitando assim, programar em SQL dentro do</w:t>
+      </w:r>
+      <w:r>
+        <w:t xml:space="preserve"> </w:t>
+      </w:r>
+      <w:r>
+        <w:rPr>
+          <w:iCs/>
+          <w:i/>
+        </w:rPr>
+        <w:t xml:space="preserve">bloco de programação</w:t>
+      </w:r>
+      <w:r>
+        <w:t xml:space="preserve"> </w:t>
+      </w:r>
+      <w:r>
+        <w:t xml:space="preserve">do</w:t>
+      </w:r>
+      <w:r>
+        <w:t xml:space="preserve"> </w:t>
+      </w:r>
+      <w:r>
+        <w:rPr>
+          <w:bCs/>
+          <w:b/>
+        </w:rPr>
+        <w:t xml:space="preserve">CREATE FUNCTION</w:t>
+      </w:r>
+      <w:r>
+        <w:t xml:space="preserve">, sem finalizar o comando.</w:t>
+      </w:r>
+      <w:r>
+        <w:br/>
+      </w:r>
+    </w:p>
+    <w:p>
+      <w:pPr>
+        <w:numPr>
+          <w:ilvl w:val="0"/>
+          <w:numId w:val="1205"/>
+        </w:numPr>
+      </w:pPr>
+      <w:r>
+        <w:t xml:space="preserve">Como</w:t>
+      </w:r>
+      <w:r>
+        <w:t xml:space="preserve"> </w:t>
+      </w:r>
+      <w:r>
+        <w:rPr>
+          <w:iCs/>
+          <w:i/>
+        </w:rPr>
+        <w:t xml:space="preserve">bloco de programação</w:t>
+      </w:r>
+      <w:r>
+        <w:t xml:space="preserve"> </w:t>
+      </w:r>
+      <w:r>
+        <w:t xml:space="preserve">é comum utilizar o</w:t>
+      </w:r>
+      <w:r>
+        <w:t xml:space="preserve"> </w:t>
+      </w:r>
+      <w:r>
+        <w:rPr>
+          <w:bCs/>
+          <w:b/>
+        </w:rPr>
+        <w:t xml:space="preserve">TSQL</w:t>
+      </w:r>
+      <w:r>
+        <w:t xml:space="preserve"> </w:t>
+      </w:r>
+      <w:r>
+        <w:t xml:space="preserve">(</w:t>
+      </w:r>
+      <w:r>
+        <w:rPr>
+          <w:bCs/>
+          <w:b/>
+        </w:rPr>
+        <w:t xml:space="preserve">BEGIN</w:t>
+      </w:r>
+      <w:r>
+        <w:t xml:space="preserve"> </w:t>
+      </w:r>
+      <w:r>
+        <w:t xml:space="preserve">e</w:t>
+      </w:r>
+      <w:r>
+        <w:t xml:space="preserve"> </w:t>
+      </w:r>
+      <w:r>
+        <w:rPr>
+          <w:bCs/>
+          <w:b/>
+        </w:rPr>
+        <w:t xml:space="preserve">END</w:t>
+      </w:r>
+      <w:r>
+        <w:t xml:space="preserve">) para que um grupo de instruções possa ser executado, linguagem de controle de fluxo. O</w:t>
+      </w:r>
+      <w:r>
+        <w:t xml:space="preserve"> </w:t>
+      </w:r>
+      <w:r>
+        <w:rPr>
+          <w:iCs/>
+          <w:i/>
+        </w:rPr>
+        <w:t xml:space="preserve">bloco de instruções</w:t>
+      </w:r>
+      <w:r>
+        <w:t xml:space="preserve">, por boas práticas, deve ser indentado dentro do</w:t>
+      </w:r>
+      <w:r>
+        <w:t xml:space="preserve"> </w:t>
+      </w:r>
+      <w:r>
+        <w:rPr>
+          <w:bCs/>
+          <w:b/>
+        </w:rPr>
+        <w:t xml:space="preserve">BEGIN</w:t>
+      </w:r>
+      <w:r>
+        <w:t xml:space="preserve"> </w:t>
+      </w:r>
+      <w:r>
+        <w:t xml:space="preserve">e</w:t>
+      </w:r>
+      <w:r>
+        <w:t xml:space="preserve"> </w:t>
+      </w:r>
+      <w:r>
+        <w:rPr>
+          <w:bCs/>
+          <w:b/>
+        </w:rPr>
+        <w:t xml:space="preserve">END</w:t>
+      </w:r>
+      <w:r>
+        <w:t xml:space="preserve">.</w:t>
+      </w:r>
+      <w:r>
+        <w:br/>
+      </w:r>
+    </w:p>
+    <w:p>
+      <w:pPr>
+        <w:numPr>
+          <w:ilvl w:val="0"/>
+          <w:numId w:val="1205"/>
+        </w:numPr>
+      </w:pPr>
+      <w:r>
+        <w:t xml:space="preserve">Em</w:t>
+      </w:r>
+      <w:r>
+        <w:t xml:space="preserve"> </w:t>
+      </w:r>
+      <w:r>
+        <w:rPr>
+          <w:bCs/>
+          <w:b/>
+        </w:rPr>
+        <w:t xml:space="preserve">RETURNS</w:t>
+      </w:r>
+      <w:r>
+        <w:t xml:space="preserve">:</w:t>
+      </w:r>
+      <w:r>
+        <w:br/>
+      </w:r>
+    </w:p>
+    <w:p>
+      <w:pPr>
+        <w:numPr>
+          <w:ilvl w:val="1"/>
+          <w:numId w:val="1207"/>
+        </w:numPr>
+        <w:pStyle w:val="Compact"/>
+      </w:pPr>
+      <w:r>
+        <w:t xml:space="preserve">O tipo de dados de retorno (</w:t>
+      </w:r>
+      <w:r>
+        <w:rPr>
+          <w:bCs/>
+          <w:b/>
+        </w:rPr>
+        <w:t xml:space="preserve">RETURNS</w:t>
+      </w:r>
+      <w:r>
+        <w:t xml:space="preserve">) (opcionalmente qualificado pelo esquema). O tipo de retorno faz referência ao tipo de uma coluna da tabela. Se a função não deve retornar um valor, especifique</w:t>
+      </w:r>
+      <w:r>
+        <w:t xml:space="preserve"> </w:t>
+      </w:r>
+      <w:r>
+        <w:rPr>
+          <w:bCs/>
+          <w:b/>
+        </w:rPr>
+        <w:t xml:space="preserve">VOID</w:t>
+      </w:r>
+      <w:r>
+        <w:t xml:space="preserve"> </w:t>
+      </w:r>
+      <w:r>
+        <w:t xml:space="preserve">como o tipo de retorno.</w:t>
+      </w:r>
+      <w:r>
+        <w:br/>
+      </w:r>
+    </w:p>
+    <w:p>
+      <w:pPr>
+        <w:numPr>
+          <w:ilvl w:val="1"/>
+          <w:numId w:val="1207"/>
+        </w:numPr>
+        <w:pStyle w:val="Compact"/>
+      </w:pPr>
+      <w:r>
+        <w:t xml:space="preserve">Quando temos especificado um parâmetro</w:t>
+      </w:r>
+      <w:r>
+        <w:t xml:space="preserve"> </w:t>
+      </w:r>
+      <w:r>
+        <w:rPr>
+          <w:bCs/>
+          <w:b/>
+        </w:rPr>
+        <w:t xml:space="preserve">OUT</w:t>
+      </w:r>
+      <w:r>
+        <w:t xml:space="preserve"> </w:t>
+      </w:r>
+      <w:r>
+        <w:t xml:space="preserve">ou</w:t>
+      </w:r>
+      <w:r>
+        <w:t xml:space="preserve"> </w:t>
+      </w:r>
+      <w:r>
+        <w:rPr>
+          <w:bCs/>
+          <w:b/>
+        </w:rPr>
+        <w:t xml:space="preserve">INOUT</w:t>
+      </w:r>
+      <w:r>
+        <w:t xml:space="preserve">, a cláusula</w:t>
+      </w:r>
+      <w:r>
+        <w:t xml:space="preserve"> </w:t>
+      </w:r>
+      <w:r>
+        <w:rPr>
+          <w:bCs/>
+          <w:b/>
+        </w:rPr>
+        <w:t xml:space="preserve">RETURNS</w:t>
+      </w:r>
+      <w:r>
+        <w:t xml:space="preserve"> </w:t>
+      </w:r>
+      <w:r>
+        <w:t xml:space="preserve">pode ser omitida.</w:t>
+      </w:r>
+      <w:r>
+        <w:br/>
+      </w:r>
+    </w:p>
+    <w:p>
+      <w:pPr>
+        <w:numPr>
+          <w:ilvl w:val="1"/>
+          <w:numId w:val="1207"/>
+        </w:numPr>
+        <w:pStyle w:val="Compact"/>
+      </w:pPr>
+      <w:r>
+        <w:t xml:space="preserve">Caso seja uma função para uma</w:t>
+      </w:r>
+      <w:r>
+        <w:t xml:space="preserve"> </w:t>
+      </w:r>
+      <w:r>
+        <w:rPr>
+          <w:bCs/>
+          <w:b/>
+        </w:rPr>
+        <w:t xml:space="preserve">TRIGGER</w:t>
+      </w:r>
+      <w:r>
+        <w:t xml:space="preserve">, dever ser especificado como</w:t>
+      </w:r>
+      <w:r>
+        <w:t xml:space="preserve"> </w:t>
+      </w:r>
+      <w:r>
+        <w:t xml:space="preserve">“</w:t>
+      </w:r>
+      <w:r>
+        <w:rPr>
+          <w:bCs/>
+          <w:b/>
+        </w:rPr>
+        <w:t xml:space="preserve">RETURNS TRIGGER</w:t>
+      </w:r>
+      <w:r>
+        <w:t xml:space="preserve">”</w:t>
+      </w:r>
+      <w:r>
+        <w:t xml:space="preserve">.</w:t>
+      </w:r>
+      <w:r>
+        <w:br/>
+      </w:r>
+    </w:p>
+    <w:p>
+      <w:pPr>
+        <w:numPr>
+          <w:ilvl w:val="0"/>
+          <w:numId w:val="1205"/>
+        </w:numPr>
+      </w:pPr>
+      <w:r>
+        <w:t xml:space="preserve">Em</w:t>
+      </w:r>
+      <w:r>
+        <w:t xml:space="preserve"> </w:t>
+      </w:r>
+      <w:r>
+        <w:rPr>
+          <w:bCs/>
+          <w:b/>
+        </w:rPr>
+        <w:t xml:space="preserve">RETURN</w:t>
+      </w:r>
+      <w:r>
+        <w:t xml:space="preserve">:</w:t>
+      </w:r>
+    </w:p>
+    <w:p>
+      <w:pPr>
+        <w:numPr>
+          <w:ilvl w:val="1"/>
+          <w:numId w:val="1208"/>
+        </w:numPr>
+        <w:pStyle w:val="Compact"/>
+      </w:pPr>
+      <w:r>
+        <w:t xml:space="preserve">O comando</w:t>
+      </w:r>
+      <w:r>
+        <w:t xml:space="preserve"> </w:t>
+      </w:r>
+      <w:r>
+        <w:rPr>
+          <w:bCs/>
+          <w:b/>
+        </w:rPr>
+        <w:t xml:space="preserve">RETURN</w:t>
+      </w:r>
+      <w:r>
+        <w:t xml:space="preserve"> </w:t>
+      </w:r>
+      <w:r>
+        <w:t xml:space="preserve">serve para retornar o valor de uma operção.</w:t>
+      </w:r>
+      <w:r>
+        <w:br/>
+      </w:r>
+    </w:p>
+    <w:p>
+      <w:pPr>
+        <w:numPr>
+          <w:ilvl w:val="1"/>
+          <w:numId w:val="1208"/>
+        </w:numPr>
+        <w:pStyle w:val="Compact"/>
+      </w:pPr>
+      <w:r>
+        <w:t xml:space="preserve">Argumento temporal como</w:t>
+      </w:r>
+      <w:r>
+        <w:t xml:space="preserve"> </w:t>
+      </w:r>
+      <w:r>
+        <w:rPr>
+          <w:bCs/>
+          <w:b/>
+        </w:rPr>
+        <w:t xml:space="preserve">OLD</w:t>
+      </w:r>
+      <w:r>
+        <w:t xml:space="preserve"> </w:t>
+      </w:r>
+      <w:r>
+        <w:t xml:space="preserve">ou</w:t>
+      </w:r>
+      <w:r>
+        <w:t xml:space="preserve"> </w:t>
+      </w:r>
+      <w:r>
+        <w:rPr>
+          <w:bCs/>
+          <w:b/>
+        </w:rPr>
+        <w:t xml:space="preserve">NEW</w:t>
+      </w:r>
+      <w:r>
+        <w:t xml:space="preserve"> </w:t>
+      </w:r>
+      <w:r>
+        <w:t xml:space="preserve">também são aceitos dependendo do tipo de instrução</w:t>
+      </w:r>
+      <w:r>
+        <w:t xml:space="preserve"> </w:t>
+      </w:r>
+      <w:r>
+        <w:rPr>
+          <w:bCs/>
+          <w:b/>
+        </w:rPr>
+        <w:t xml:space="preserve">DML</w:t>
+      </w:r>
+      <w:r>
+        <w:t xml:space="preserve"> </w:t>
+      </w:r>
+      <w:r>
+        <w:t xml:space="preserve">(</w:t>
+      </w:r>
+      <w:r>
+        <w:rPr>
+          <w:bCs/>
+          <w:b/>
+        </w:rPr>
+        <w:t xml:space="preserve">SELECT</w:t>
+      </w:r>
+      <w:r>
+        <w:t xml:space="preserve">,</w:t>
+      </w:r>
+      <w:r>
+        <w:t xml:space="preserve"> </w:t>
+      </w:r>
+      <w:r>
+        <w:rPr>
+          <w:bCs/>
+          <w:b/>
+        </w:rPr>
+        <w:t xml:space="preserve">INSERT</w:t>
+      </w:r>
+      <w:r>
+        <w:t xml:space="preserve">,</w:t>
+      </w:r>
+      <w:r>
+        <w:t xml:space="preserve"> </w:t>
+      </w:r>
+      <w:r>
+        <w:rPr>
+          <w:bCs/>
+          <w:b/>
+        </w:rPr>
+        <w:t xml:space="preserve">DELETE</w:t>
+      </w:r>
+      <w:r>
+        <w:t xml:space="preserve"> </w:t>
+      </w:r>
+      <w:r>
+        <w:t xml:space="preserve">e</w:t>
+      </w:r>
+      <w:r>
+        <w:t xml:space="preserve"> </w:t>
+      </w:r>
+      <w:r>
+        <w:rPr>
+          <w:bCs/>
+          <w:b/>
+        </w:rPr>
+        <w:t xml:space="preserve">UPDATE</w:t>
+      </w:r>
+      <w:r>
+        <w:t xml:space="preserve">).</w:t>
+      </w:r>
+      <w:r>
+        <w:br/>
+      </w:r>
+    </w:p>
+    <w:p>
+      <w:pPr>
+        <w:numPr>
+          <w:ilvl w:val="1"/>
+          <w:numId w:val="1208"/>
+        </w:numPr>
+        <w:pStyle w:val="Compact"/>
+      </w:pPr>
+      <w:r>
+        <w:t xml:space="preserve">Não confundir</w:t>
+      </w:r>
+      <w:r>
+        <w:t xml:space="preserve"> </w:t>
+      </w:r>
+      <w:r>
+        <w:rPr>
+          <w:bCs/>
+          <w:b/>
+        </w:rPr>
+        <w:t xml:space="preserve">RETURN</w:t>
+      </w:r>
+      <w:r>
+        <w:t xml:space="preserve"> </w:t>
+      </w:r>
+      <w:r>
+        <w:t xml:space="preserve">com</w:t>
+      </w:r>
+      <w:r>
+        <w:t xml:space="preserve"> </w:t>
+      </w:r>
+      <w:r>
+        <w:rPr>
+          <w:bCs/>
+          <w:b/>
+        </w:rPr>
+        <w:t xml:space="preserve">RETURNS</w:t>
+      </w:r>
+      <w:r>
+        <w:t xml:space="preserve">.</w:t>
+      </w:r>
+      <w:r>
+        <w:br/>
+      </w:r>
+    </w:p>
+    <w:p>
+      <w:pPr>
+        <w:numPr>
+          <w:ilvl w:val="0"/>
+          <w:numId w:val="1205"/>
+        </w:numPr>
+      </w:pPr>
+      <w:r>
+        <w:t xml:space="preserve">No</w:t>
+      </w:r>
+      <w:r>
+        <w:t xml:space="preserve"> </w:t>
+      </w:r>
+      <w:r>
+        <w:rPr>
+          <w:bCs/>
+          <w:b/>
+        </w:rPr>
+        <w:t xml:space="preserve">PostgreSQL</w:t>
+      </w:r>
+      <w:r>
+        <w:t xml:space="preserve"> </w:t>
+      </w:r>
+      <w:r>
+        <w:t xml:space="preserve">podemos informar para qual linguagem estamos escrevendo nossas funções. Linguagens aceitas na</w:t>
+      </w:r>
+      <w:r>
+        <w:t xml:space="preserve"> </w:t>
+      </w:r>
+      <w:r>
+        <w:rPr>
+          <w:bCs/>
+          <w:b/>
+        </w:rPr>
+        <w:t xml:space="preserve">FUNCTION</w:t>
+      </w:r>
+      <w:r>
+        <w:t xml:space="preserve">:</w:t>
+      </w:r>
+      <w:r>
+        <w:br/>
+      </w:r>
+    </w:p>
+    <w:p>
+      <w:pPr>
+        <w:numPr>
+          <w:ilvl w:val="1"/>
+          <w:numId w:val="1209"/>
+        </w:numPr>
+        <w:pStyle w:val="Compact"/>
+      </w:pPr>
+      <w:r>
+        <w:rPr>
+          <w:iCs/>
+          <w:i/>
+        </w:rPr>
+        <w:t xml:space="preserve">SQL</w:t>
+      </w:r>
+      <w:r>
+        <w:br/>
+      </w:r>
+    </w:p>
+    <w:p>
+      <w:pPr>
+        <w:numPr>
+          <w:ilvl w:val="1"/>
+          <w:numId w:val="1209"/>
+        </w:numPr>
+        <w:pStyle w:val="Compact"/>
+      </w:pPr>
+      <w:r>
+        <w:rPr>
+          <w:iCs/>
+          <w:i/>
+        </w:rPr>
+        <w:t xml:space="preserve">plpgsql</w:t>
+      </w:r>
+      <w:r>
+        <w:br/>
+      </w:r>
+      <w:r>
+        <w:t xml:space="preserve">PostgreSQL.</w:t>
+      </w:r>
+      <w:r>
+        <w:br/>
+      </w:r>
+    </w:p>
+    <w:p>
+      <w:pPr>
+        <w:numPr>
+          <w:ilvl w:val="1"/>
+          <w:numId w:val="1209"/>
+        </w:numPr>
+        <w:pStyle w:val="Compact"/>
+      </w:pPr>
+      <w:r>
+        <w:rPr>
+          <w:iCs/>
+          <w:i/>
+        </w:rPr>
+        <w:t xml:space="preserve">pltcl</w:t>
+      </w:r>
+      <w:r>
+        <w:br/>
+      </w:r>
+      <w:r>
+        <w:t xml:space="preserve">TCL.</w:t>
+      </w:r>
+      <w:r>
+        <w:br/>
+      </w:r>
+    </w:p>
+    <w:p>
+      <w:pPr>
+        <w:numPr>
+          <w:ilvl w:val="1"/>
+          <w:numId w:val="1209"/>
+        </w:numPr>
+        <w:pStyle w:val="Compact"/>
+      </w:pPr>
+      <w:r>
+        <w:rPr>
+          <w:iCs/>
+          <w:i/>
+        </w:rPr>
+        <w:t xml:space="preserve">plperl</w:t>
+      </w:r>
+      <w:r>
+        <w:br/>
+      </w:r>
+      <w:r>
+        <w:t xml:space="preserve">Perl.</w:t>
+      </w:r>
+      <w:r>
+        <w:br/>
+      </w:r>
+    </w:p>
+    <w:p>
+      <w:pPr>
+        <w:numPr>
+          <w:ilvl w:val="1"/>
+          <w:numId w:val="1209"/>
+        </w:numPr>
+        <w:pStyle w:val="Compact"/>
+      </w:pPr>
+      <w:r>
+        <w:rPr>
+          <w:iCs/>
+          <w:i/>
+        </w:rPr>
+        <w:t xml:space="preserve">plpython3u</w:t>
+      </w:r>
+      <w:r>
+        <w:br/>
+      </w:r>
+      <w:r>
+        <w:t xml:space="preserve">Python versão 3.</w:t>
+      </w:r>
+      <w:r>
+        <w:br/>
+      </w:r>
+    </w:p>
+    <w:p>
+      <w:pPr>
+        <w:numPr>
+          <w:ilvl w:val="1"/>
+          <w:numId w:val="1209"/>
+        </w:numPr>
+        <w:pStyle w:val="Compact"/>
+      </w:pPr>
+      <w:r>
+        <w:rPr>
+          <w:iCs/>
+          <w:i/>
+        </w:rPr>
+        <w:t xml:space="preserve">plr</w:t>
+      </w:r>
+      <w:r>
+        <w:br/>
+      </w:r>
+      <w:r>
+        <w:t xml:space="preserve">R.</w:t>
+      </w:r>
+      <w:r>
+        <w:br/>
+      </w:r>
+    </w:p>
+    <w:p>
+      <w:pPr>
+        <w:numPr>
+          <w:ilvl w:val="1"/>
+          <w:numId w:val="1209"/>
+        </w:numPr>
+        <w:pStyle w:val="Compact"/>
+      </w:pPr>
+      <w:r>
+        <w:rPr>
+          <w:iCs/>
+          <w:i/>
+        </w:rPr>
+        <w:t xml:space="preserve">pljava</w:t>
+      </w:r>
+      <w:r>
+        <w:br/>
+      </w:r>
+      <w:r>
+        <w:t xml:space="preserve">Java.</w:t>
+      </w:r>
+      <w:r>
+        <w:br/>
+      </w:r>
+    </w:p>
+    <w:p>
+      <w:pPr>
+        <w:numPr>
+          <w:ilvl w:val="1"/>
+          <w:numId w:val="1209"/>
+        </w:numPr>
+        <w:pStyle w:val="Compact"/>
+      </w:pPr>
+      <w:r>
+        <w:rPr>
+          <w:iCs/>
+          <w:i/>
+        </w:rPr>
+        <w:t xml:space="preserve">plphp</w:t>
+      </w:r>
+      <w:r>
+        <w:br/>
+      </w:r>
+      <w:r>
+        <w:t xml:space="preserve">PHP.</w:t>
+      </w:r>
+      <w:r>
+        <w:br/>
+      </w:r>
+    </w:p>
+    <w:p>
+      <w:pPr>
+        <w:numPr>
+          <w:ilvl w:val="1"/>
+          <w:numId w:val="1209"/>
+        </w:numPr>
+        <w:pStyle w:val="Compact"/>
+      </w:pPr>
+      <w:r>
+        <w:rPr>
+          <w:iCs/>
+          <w:i/>
+        </w:rPr>
+        <w:t xml:space="preserve">plruby</w:t>
+      </w:r>
+      <w:r>
+        <w:br/>
+      </w:r>
+      <w:r>
+        <w:t xml:space="preserve">Ruby.</w:t>
+      </w:r>
+      <w:r>
+        <w:br/>
+      </w:r>
+    </w:p>
+    <w:p>
+      <w:pPr>
+        <w:numPr>
+          <w:ilvl w:val="1"/>
+          <w:numId w:val="1209"/>
+        </w:numPr>
+        <w:pStyle w:val="Compact"/>
+      </w:pPr>
+      <w:r>
+        <w:rPr>
+          <w:iCs/>
+          <w:i/>
+        </w:rPr>
+        <w:t xml:space="preserve">pllua-ng</w:t>
+      </w:r>
+      <w:r>
+        <w:br/>
+      </w:r>
+      <w:r>
+        <w:t xml:space="preserve">LUA.</w:t>
+      </w:r>
+      <w:r>
+        <w:br/>
+      </w:r>
+    </w:p>
+    <w:p>
+      <w:pPr>
+        <w:numPr>
+          <w:ilvl w:val="1"/>
+          <w:numId w:val="1209"/>
+        </w:numPr>
+        <w:pStyle w:val="Compact"/>
+      </w:pPr>
+      <w:r>
+        <w:rPr>
+          <w:iCs/>
+          <w:i/>
+        </w:rPr>
+        <w:t xml:space="preserve">plsh</w:t>
+      </w:r>
+      <w:r>
+        <w:br/>
+      </w:r>
+      <w:r>
+        <w:t xml:space="preserve">Shell.</w:t>
+      </w:r>
+      <w:r>
+        <w:br/>
+      </w:r>
+    </w:p>
+    <w:p>
+      <w:pPr>
+        <w:numPr>
+          <w:ilvl w:val="1"/>
+          <w:numId w:val="1209"/>
+        </w:numPr>
+        <w:pStyle w:val="Compact"/>
+      </w:pPr>
+      <w:r>
+        <w:rPr>
+          <w:iCs/>
+          <w:i/>
+        </w:rPr>
+        <w:t xml:space="preserve">plv8</w:t>
+      </w:r>
+      <w:r>
+        <w:br/>
+      </w:r>
+      <w:r>
+        <w:t xml:space="preserve">JavaScript</w:t>
+      </w:r>
+      <w:r>
+        <w:br/>
+      </w:r>
+    </w:p>
+    <w:p>
+      <w:pPr>
+        <w:numPr>
+          <w:ilvl w:val="1"/>
+          <w:numId w:val="1209"/>
+        </w:numPr>
+        <w:pStyle w:val="Compact"/>
+      </w:pPr>
+      <w:r>
+        <w:rPr>
+          <w:iCs/>
+          <w:i/>
+        </w:rPr>
+        <w:t xml:space="preserve">C</w:t>
+      </w:r>
+      <w:r>
+        <w:br/>
+      </w:r>
+    </w:p>
+    <w:p>
+      <w:pPr>
+        <w:numPr>
+          <w:ilvl w:val="0"/>
+          <w:numId w:val="1205"/>
+        </w:numPr>
+      </w:pPr>
+      <w:r>
+        <w:t xml:space="preserve">Sintaxe:</w:t>
+      </w:r>
+      <w:r>
+        <w:br/>
+      </w:r>
+      <w:r>
+        <w:rPr>
+          <w:bCs/>
+          <w:b/>
+        </w:rPr>
+        <w:t xml:space="preserve">CREATE OR REPLACE FUNCTION</w:t>
+      </w:r>
+      <w:r>
+        <w:t xml:space="preserve"> </w:t>
+      </w:r>
+      <w:r>
+        <w:rPr>
+          <w:iCs/>
+          <w:i/>
+        </w:rPr>
+        <w:t xml:space="preserve">nome_function</w:t>
+      </w:r>
+      <w:r>
+        <w:t xml:space="preserve">(</w:t>
+      </w:r>
+      <w:r>
+        <w:rPr>
+          <w:iCs/>
+          <w:i/>
+        </w:rPr>
+        <w:t xml:space="preserve">variavel</w:t>
+      </w:r>
+      <w:r>
+        <w:t xml:space="preserve"> </w:t>
+      </w:r>
+      <w:r>
+        <w:rPr>
+          <w:iCs/>
+          <w:i/>
+        </w:rPr>
+        <w:t xml:space="preserve">tipo</w:t>
+      </w:r>
+      <w:r>
+        <w:t xml:space="preserve">, …)</w:t>
+      </w:r>
+      <w:r>
+        <w:br/>
+      </w:r>
+      <w:r>
+        <w:rPr>
+          <w:bCs/>
+          <w:b/>
+        </w:rPr>
+        <w:t xml:space="preserve">RETURNS</w:t>
+      </w:r>
+      <w:r>
+        <w:t xml:space="preserve"> </w:t>
+      </w:r>
+      <w:r>
+        <w:rPr>
+          <w:iCs/>
+          <w:i/>
+        </w:rPr>
+        <w:t xml:space="preserve">tipo</w:t>
+      </w:r>
+      <w:r>
+        <w:br/>
+      </w:r>
+      <w:r>
+        <w:rPr>
+          <w:bCs/>
+          <w:b/>
+        </w:rPr>
+        <w:t xml:space="preserve">AS</w:t>
+      </w:r>
+      <w:r>
+        <w:br/>
+      </w:r>
+      <w:r>
+        <w:t xml:space="preserve">$$</w:t>
+      </w:r>
+      <w:r>
+        <w:br/>
+      </w:r>
+      <w:r>
+        <w:rPr>
+          <w:bCs/>
+          <w:b/>
+        </w:rPr>
+        <w:t xml:space="preserve">BEGIN</w:t>
+      </w:r>
+      <w:r>
+        <w:br/>
+      </w:r>
+      <w:r>
+        <w:t xml:space="preserve">[Blocode programação]</w:t>
+      </w:r>
+      <w:r>
+        <w:t xml:space="preserve"> </w:t>
+      </w:r>
+      <w:r>
+        <w:rPr>
+          <w:bCs/>
+          <w:b/>
+        </w:rPr>
+        <w:t xml:space="preserve">RETURN</w:t>
+      </w:r>
+      <w:r>
+        <w:t xml:space="preserve"> </w:t>
+      </w:r>
+      <w:r>
+        <w:rPr>
+          <w:iCs/>
+          <w:i/>
+        </w:rPr>
+        <w:t xml:space="preserve">valor</w:t>
+      </w:r>
+      <w:r>
+        <w:t xml:space="preserve">;</w:t>
+      </w:r>
+      <w:r>
+        <w:br/>
+      </w:r>
+      <w:r>
+        <w:rPr>
+          <w:bCs/>
+          <w:b/>
+        </w:rPr>
+        <w:t xml:space="preserve">END</w:t>
+      </w:r>
+      <w:r>
+        <w:t xml:space="preserve">;</w:t>
+      </w:r>
+      <w:r>
+        <w:br/>
+      </w:r>
+      <w:r>
+        <w:t xml:space="preserve">$$</w:t>
+      </w:r>
+      <w:r>
+        <w:br/>
+      </w:r>
+      <w:r>
+        <w:rPr>
+          <w:bCs/>
+          <w:b/>
+        </w:rPr>
+        <w:t xml:space="preserve">LANGUAGE</w:t>
+      </w:r>
+      <w:r>
+        <w:t xml:space="preserve"> </w:t>
+      </w:r>
+      <w:r>
+        <w:rPr>
+          <w:iCs/>
+          <w:i/>
+        </w:rPr>
+        <w:t xml:space="preserve">plpgsql</w:t>
+      </w:r>
+      <w:r>
+        <w:t xml:space="preserve">;</w:t>
+      </w:r>
+      <w:r>
+        <w:br/>
+      </w:r>
+    </w:p>
     <w:bookmarkEnd w:id="191"/>
     <w:bookmarkStart w:id="192" w:name="deletar-uma-function"/>
     <w:p>
@@ -36967,6 +38243,215 @@
         <w:t xml:space="preserve">FUNCTION</w:t>
       </w:r>
     </w:p>
+    <w:p>
+      <w:pPr>
+        <w:numPr>
+          <w:ilvl w:val="0"/>
+          <w:numId w:val="1210"/>
+        </w:numPr>
+        <w:pStyle w:val="Compact"/>
+      </w:pPr>
+      <w:r>
+        <w:t xml:space="preserve">O comando</w:t>
+      </w:r>
+      <w:r>
+        <w:t xml:space="preserve"> </w:t>
+      </w:r>
+      <w:r>
+        <w:rPr>
+          <w:bCs/>
+          <w:b/>
+        </w:rPr>
+        <w:t xml:space="preserve">DROP FUNCTION</w:t>
+      </w:r>
+      <w:r>
+        <w:t xml:space="preserve"> </w:t>
+      </w:r>
+      <w:r>
+        <w:t xml:space="preserve">deleta uma</w:t>
+      </w:r>
+      <w:r>
+        <w:t xml:space="preserve"> </w:t>
+      </w:r>
+      <w:r>
+        <w:rPr>
+          <w:bCs/>
+          <w:b/>
+        </w:rPr>
+        <w:t xml:space="preserve">FUNCTION</w:t>
+      </w:r>
+      <w:r>
+        <w:t xml:space="preserve">.</w:t>
+      </w:r>
+      <w:r>
+        <w:br/>
+      </w:r>
+    </w:p>
+    <w:p>
+      <w:pPr>
+        <w:numPr>
+          <w:ilvl w:val="0"/>
+          <w:numId w:val="1210"/>
+        </w:numPr>
+        <w:pStyle w:val="Compact"/>
+      </w:pPr>
+      <w:r>
+        <w:rPr>
+          <w:bCs/>
+          <w:b/>
+        </w:rPr>
+        <w:t xml:space="preserve">DROP FUNCTION</w:t>
+      </w:r>
+      <w:r>
+        <w:t xml:space="preserve"> </w:t>
+      </w:r>
+      <w:r>
+        <w:t xml:space="preserve">remove a definição de uma, ou mais, funções existentes.</w:t>
+      </w:r>
+      <w:r>
+        <w:br/>
+      </w:r>
+    </w:p>
+    <w:p>
+      <w:pPr>
+        <w:numPr>
+          <w:ilvl w:val="0"/>
+          <w:numId w:val="1210"/>
+        </w:numPr>
+        <w:pStyle w:val="Compact"/>
+      </w:pPr>
+      <w:r>
+        <w:t xml:space="preserve">Para executar este comando o usuário deve ser o proprietário da(s)</w:t>
+      </w:r>
+      <w:r>
+        <w:t xml:space="preserve"> </w:t>
+      </w:r>
+      <w:r>
+        <w:rPr>
+          <w:bCs/>
+          <w:b/>
+        </w:rPr>
+        <w:t xml:space="preserve">FUNCTION</w:t>
+      </w:r>
+      <w:r>
+        <w:t xml:space="preserve">(S).</w:t>
+      </w:r>
+      <w:r>
+        <w:br/>
+      </w:r>
+    </w:p>
+    <w:p>
+      <w:pPr>
+        <w:numPr>
+          <w:ilvl w:val="0"/>
+          <w:numId w:val="1210"/>
+        </w:numPr>
+        <w:pStyle w:val="Compact"/>
+      </w:pPr>
+      <w:r>
+        <w:t xml:space="preserve">Os tipos de argumento para a função geralmente devem ser especificados, pois várias funções diferentes podem existir com o mesmo nome e diferentes listas de argumentos.</w:t>
+      </w:r>
+      <w:r>
+        <w:br/>
+      </w:r>
+    </w:p>
+    <w:p>
+      <w:pPr>
+        <w:numPr>
+          <w:ilvl w:val="0"/>
+          <w:numId w:val="1210"/>
+        </w:numPr>
+        <w:pStyle w:val="Compact"/>
+      </w:pPr>
+      <w:r>
+        <w:t xml:space="preserve">Sintaxe:</w:t>
+      </w:r>
+      <w:r>
+        <w:br/>
+      </w:r>
+      <w:r>
+        <w:rPr>
+          <w:bCs/>
+          <w:b/>
+        </w:rPr>
+        <w:t xml:space="preserve">DROP FUNCTION</w:t>
+      </w:r>
+      <w:r>
+        <w:t xml:space="preserve"> </w:t>
+      </w:r>
+      <w:r>
+        <w:t xml:space="preserve">[</w:t>
+      </w:r>
+      <w:r>
+        <w:rPr>
+          <w:bCs/>
+          <w:b/>
+        </w:rPr>
+        <w:t xml:space="preserve">IF EXISTS</w:t>
+      </w:r>
+      <w:r>
+        <w:t xml:space="preserve">]</w:t>
+      </w:r>
+      <w:r>
+        <w:t xml:space="preserve"> </w:t>
+      </w:r>
+      <w:r>
+        <w:rPr>
+          <w:iCs/>
+          <w:i/>
+        </w:rPr>
+        <w:t xml:space="preserve">nome_function</w:t>
+      </w:r>
+      <w:r>
+        <w:t xml:space="preserve">[(</w:t>
+      </w:r>
+      <w:r>
+        <w:rPr>
+          <w:iCs/>
+          <w:i/>
+        </w:rPr>
+        <w:t xml:space="preserve">argumento_1</w:t>
+      </w:r>
+      <w:r>
+        <w:t xml:space="preserve"> </w:t>
+      </w:r>
+      <w:r>
+        <w:rPr>
+          <w:iCs/>
+          <w:i/>
+        </w:rPr>
+        <w:t xml:space="preserve">tipo</w:t>
+      </w:r>
+      <w:r>
+        <w:t xml:space="preserve">,</w:t>
+      </w:r>
+      <w:r>
+        <w:t xml:space="preserve"> </w:t>
+      </w:r>
+      <w:r>
+        <w:rPr>
+          <w:iCs/>
+          <w:i/>
+        </w:rPr>
+        <w:t xml:space="preserve">argumento_2</w:t>
+      </w:r>
+      <w:r>
+        <w:t xml:space="preserve"> </w:t>
+      </w:r>
+      <w:r>
+        <w:rPr>
+          <w:iCs/>
+          <w:i/>
+        </w:rPr>
+        <w:t xml:space="preserve">tipo</w:t>
+      </w:r>
+      <w:r>
+        <w:t xml:space="preserve">, …)];</w:t>
+      </w:r>
+      <w:r>
+        <w:br/>
+      </w:r>
+    </w:p>
     <w:bookmarkEnd w:id="192"/>
     <w:bookmarkStart w:id="193" w:name="executando-uma-function"/>
     <w:p>
@@ -37045,7 +38530,7 @@
       <w:pPr>
         <w:numPr>
           <w:ilvl w:val="0"/>
-          <w:numId w:val="1205"/>
+          <w:numId w:val="1211"/>
         </w:numPr>
         <w:pStyle w:val="Compact"/>
       </w:pPr>
@@ -37093,7 +38578,7 @@
       <w:pPr>
         <w:numPr>
           <w:ilvl w:val="0"/>
-          <w:numId w:val="1205"/>
+          <w:numId w:val="1211"/>
         </w:numPr>
         <w:pStyle w:val="Compact"/>
       </w:pPr>
@@ -37165,7 +38650,7 @@
       <w:pPr>
         <w:numPr>
           <w:ilvl w:val="0"/>
-          <w:numId w:val="1206"/>
+          <w:numId w:val="1212"/>
         </w:numPr>
         <w:pStyle w:val="Compact"/>
       </w:pPr>
@@ -37225,7 +38710,7 @@
       <w:pPr>
         <w:numPr>
           <w:ilvl w:val="1"/>
-          <w:numId w:val="1207"/>
+          <w:numId w:val="1213"/>
         </w:numPr>
         <w:pStyle w:val="Compact"/>
       </w:pPr>
@@ -37256,7 +38741,7 @@
       <w:pPr>
         <w:numPr>
           <w:ilvl w:val="1"/>
-          <w:numId w:val="1207"/>
+          <w:numId w:val="1213"/>
         </w:numPr>
         <w:pStyle w:val="Compact"/>
       </w:pPr>
@@ -37371,7 +38856,7 @@
       <w:pPr>
         <w:numPr>
           <w:ilvl w:val="0"/>
-          <w:numId w:val="1208"/>
+          <w:numId w:val="1214"/>
         </w:numPr>
         <w:pStyle w:val="Compact"/>
       </w:pPr>
@@ -37725,7 +39210,7 @@
       <w:pPr>
         <w:numPr>
           <w:ilvl w:val="0"/>
-          <w:numId w:val="1209"/>
+          <w:numId w:val="1215"/>
         </w:numPr>
         <w:pStyle w:val="Compact"/>
       </w:pPr>
@@ -37755,7 +39240,7 @@
       <w:pPr>
         <w:numPr>
           <w:ilvl w:val="0"/>
-          <w:numId w:val="1209"/>
+          <w:numId w:val="1215"/>
         </w:numPr>
         <w:pStyle w:val="Compact"/>
       </w:pPr>
@@ -37801,7 +39286,7 @@
       <w:pPr>
         <w:numPr>
           <w:ilvl w:val="0"/>
-          <w:numId w:val="1209"/>
+          <w:numId w:val="1215"/>
         </w:numPr>
         <w:pStyle w:val="Compact"/>
       </w:pPr>
@@ -37816,7 +39301,7 @@
       <w:pPr>
         <w:numPr>
           <w:ilvl w:val="1"/>
-          <w:numId w:val="1210"/>
+          <w:numId w:val="1216"/>
         </w:numPr>
         <w:pStyle w:val="Compact"/>
       </w:pPr>
@@ -37850,7 +39335,7 @@
       <w:pPr>
         <w:numPr>
           <w:ilvl w:val="1"/>
-          <w:numId w:val="1210"/>
+          <w:numId w:val="1216"/>
         </w:numPr>
         <w:pStyle w:val="Compact"/>
       </w:pPr>
@@ -37881,7 +39366,7 @@
       <w:pPr>
         <w:numPr>
           <w:ilvl w:val="1"/>
-          <w:numId w:val="1210"/>
+          <w:numId w:val="1216"/>
         </w:numPr>
         <w:pStyle w:val="Compact"/>
       </w:pPr>
@@ -37933,7 +39418,7 @@
       <w:pPr>
         <w:numPr>
           <w:ilvl w:val="1"/>
-          <w:numId w:val="1210"/>
+          <w:numId w:val="1216"/>
         </w:numPr>
         <w:pStyle w:val="Compact"/>
       </w:pPr>
@@ -38001,7 +39486,7 @@
       <w:pPr>
         <w:numPr>
           <w:ilvl w:val="0"/>
-          <w:numId w:val="1211"/>
+          <w:numId w:val="1217"/>
         </w:numPr>
         <w:pStyle w:val="Compact"/>
       </w:pPr>
@@ -38016,7 +39501,7 @@
       <w:pPr>
         <w:numPr>
           <w:ilvl w:val="1"/>
-          <w:numId w:val="1212"/>
+          <w:numId w:val="1218"/>
         </w:numPr>
         <w:pStyle w:val="Compact"/>
       </w:pPr>
@@ -38031,7 +39516,7 @@
       <w:pPr>
         <w:numPr>
           <w:ilvl w:val="0"/>
-          <w:numId w:val="1211"/>
+          <w:numId w:val="1217"/>
         </w:numPr>
         <w:pStyle w:val="Compact"/>
       </w:pPr>
@@ -38046,7 +39531,7 @@
       <w:pPr>
         <w:numPr>
           <w:ilvl w:val="1"/>
-          <w:numId w:val="1213"/>
+          <w:numId w:val="1219"/>
         </w:numPr>
         <w:pStyle w:val="Compact"/>
       </w:pPr>
@@ -39709,6 +41194,24 @@
   <w:num w:numId="1213">
     <w:abstractNumId w:val="991"/>
   </w:num>
+  <w:num w:numId="1214">
+    <w:abstractNumId w:val="991"/>
+  </w:num>
+  <w:num w:numId="1215">
+    <w:abstractNumId w:val="991"/>
+  </w:num>
+  <w:num w:numId="1216">
+    <w:abstractNumId w:val="991"/>
+  </w:num>
+  <w:num w:numId="1217">
+    <w:abstractNumId w:val="991"/>
+  </w:num>
+  <w:num w:numId="1218">
+    <w:abstractNumId w:val="991"/>
+  </w:num>
+  <w:num w:numId="1219">
+    <w:abstractNumId w:val="991"/>
+  </w:num>
 </w:numbering>
 </file>
 

</xml_diff>

<commit_message>
FUNCTION - Chamando uma FUNCTION
</commit_message>
<xml_diff>
--- a/Readme.docx
+++ b/Readme.docx
@@ -49,7 +49,7 @@
         <w:pStyle w:val="Date"/>
       </w:pPr>
       <w:r>
-        <w:t xml:space="preserve">2022-11-06</w:t>
+        <w:t xml:space="preserve">2022-11-07</w:t>
       </w:r>
     </w:p>
     <w:sdt>
@@ -38481,6 +38481,245 @@
         <w:t xml:space="preserve">FUNCTION</w:t>
       </w:r>
     </w:p>
+    <w:p>
+      <w:pPr>
+        <w:numPr>
+          <w:ilvl w:val="0"/>
+          <w:numId w:val="1211"/>
+        </w:numPr>
+        <w:pStyle w:val="Compact"/>
+      </w:pPr>
+      <w:r>
+        <w:t xml:space="preserve">Para executar uma</w:t>
+      </w:r>
+      <w:r>
+        <w:t xml:space="preserve"> </w:t>
+      </w:r>
+      <w:r>
+        <w:rPr>
+          <w:bCs/>
+          <w:b/>
+        </w:rPr>
+        <w:t xml:space="preserve">FUNCTION</w:t>
+      </w:r>
+      <w:r>
+        <w:t xml:space="preserve">, basta chamar ela pelo</w:t>
+      </w:r>
+      <w:r>
+        <w:t xml:space="preserve"> </w:t>
+      </w:r>
+      <w:r>
+        <w:rPr>
+          <w:bCs/>
+          <w:b/>
+        </w:rPr>
+        <w:t xml:space="preserve">SELECT</w:t>
+      </w:r>
+      <w:r>
+        <w:t xml:space="preserve">.</w:t>
+      </w:r>
+      <w:r>
+        <w:br/>
+      </w:r>
+    </w:p>
+    <w:p>
+      <w:pPr>
+        <w:numPr>
+          <w:ilvl w:val="0"/>
+          <w:numId w:val="1211"/>
+        </w:numPr>
+        <w:pStyle w:val="Compact"/>
+      </w:pPr>
+      <w:r>
+        <w:t xml:space="preserve">No caso da</w:t>
+      </w:r>
+      <w:r>
+        <w:t xml:space="preserve"> </w:t>
+      </w:r>
+      <w:r>
+        <w:rPr>
+          <w:bCs/>
+          <w:b/>
+        </w:rPr>
+        <w:t xml:space="preserve">FUNCTION</w:t>
+      </w:r>
+      <w:r>
+        <w:t xml:space="preserve"> </w:t>
+      </w:r>
+      <w:r>
+        <w:t xml:space="preserve">ser executada dentro de uma</w:t>
+      </w:r>
+      <w:r>
+        <w:t xml:space="preserve"> </w:t>
+      </w:r>
+      <w:r>
+        <w:rPr>
+          <w:bCs/>
+          <w:b/>
+        </w:rPr>
+        <w:t xml:space="preserve">TRIGGER</w:t>
+      </w:r>
+      <w:r>
+        <w:t xml:space="preserve">, podemos usar o comando</w:t>
+      </w:r>
+      <w:r>
+        <w:t xml:space="preserve"> </w:t>
+      </w:r>
+      <w:r>
+        <w:rPr>
+          <w:bCs/>
+          <w:b/>
+        </w:rPr>
+        <w:t xml:space="preserve">EXECUTE FUNCTION</w:t>
+      </w:r>
+      <w:r>
+        <w:t xml:space="preserve">, ou</w:t>
+      </w:r>
+      <w:r>
+        <w:t xml:space="preserve"> </w:t>
+      </w:r>
+      <w:r>
+        <w:rPr>
+          <w:bCs/>
+          <w:b/>
+        </w:rPr>
+        <w:t xml:space="preserve">EXECUTE PROCEDURE</w:t>
+      </w:r>
+      <w:r>
+        <w:t xml:space="preserve">, somado ao nome da</w:t>
+      </w:r>
+      <w:r>
+        <w:t xml:space="preserve"> </w:t>
+      </w:r>
+      <w:r>
+        <w:rPr>
+          <w:bCs/>
+          <w:b/>
+        </w:rPr>
+        <w:t xml:space="preserve">FUNCTION</w:t>
+      </w:r>
+      <w:r>
+        <w:t xml:space="preserve"> </w:t>
+      </w:r>
+      <w:r>
+        <w:t xml:space="preserve">e seus respectivos parâmetros.</w:t>
+      </w:r>
+      <w:r>
+        <w:br/>
+      </w:r>
+    </w:p>
+    <w:p>
+      <w:pPr>
+        <w:numPr>
+          <w:ilvl w:val="0"/>
+          <w:numId w:val="1211"/>
+        </w:numPr>
+        <w:pStyle w:val="Compact"/>
+      </w:pPr>
+      <w:r>
+        <w:t xml:space="preserve">Sintaxe:</w:t>
+      </w:r>
+      <w:r>
+        <w:br/>
+      </w:r>
+      <w:r>
+        <w:rPr>
+          <w:bCs/>
+          <w:b/>
+        </w:rPr>
+        <w:t xml:space="preserve">SELECT</w:t>
+      </w:r>
+      <w:r>
+        <w:t xml:space="preserve"> </w:t>
+      </w:r>
+      <w:r>
+        <w:rPr>
+          <w:iCs/>
+          <w:i/>
+        </w:rPr>
+        <w:t xml:space="preserve">nome_function</w:t>
+      </w:r>
+      <w:r>
+        <w:t xml:space="preserve">(</w:t>
+      </w:r>
+      <w:r>
+        <w:rPr>
+          <w:iCs/>
+          <w:i/>
+        </w:rPr>
+        <w:t xml:space="preserve">valor_1</w:t>
+      </w:r>
+      <w:r>
+        <w:t xml:space="preserve">,</w:t>
+      </w:r>
+      <w:r>
+        <w:t xml:space="preserve"> </w:t>
+      </w:r>
+      <w:r>
+        <w:rPr>
+          <w:iCs/>
+          <w:i/>
+        </w:rPr>
+        <w:t xml:space="preserve">valor_2</w:t>
+      </w:r>
+      <w:r>
+        <w:t xml:space="preserve">, …);</w:t>
+      </w:r>
+      <w:r>
+        <w:br/>
+      </w:r>
+      <w:r>
+        <w:t xml:space="preserve">ou,</w:t>
+      </w:r>
+      <w:r>
+        <w:br/>
+      </w:r>
+      <w:r>
+        <w:rPr>
+          <w:bCs/>
+          <w:b/>
+        </w:rPr>
+        <w:t xml:space="preserve">CREATE TRIGGER</w:t>
+      </w:r>
+      <w:r>
+        <w:t xml:space="preserve"> </w:t>
+      </w:r>
+      <w:r>
+        <w:t xml:space="preserve">…</w:t>
+      </w:r>
+      <w:r>
+        <w:br/>
+      </w:r>
+      <w:r>
+        <w:t xml:space="preserve">…</w:t>
+      </w:r>
+      <w:r>
+        <w:br/>
+      </w:r>
+      <w:r>
+        <w:rPr>
+          <w:bCs/>
+          <w:b/>
+        </w:rPr>
+        <w:t xml:space="preserve">EXECUTE PROCEDURE</w:t>
+      </w:r>
+      <w:r>
+        <w:t xml:space="preserve"> </w:t>
+      </w:r>
+      <w:r>
+        <w:rPr>
+          <w:iCs/>
+          <w:i/>
+        </w:rPr>
+        <w:t xml:space="preserve">nome_function</w:t>
+      </w:r>
+      <w:r>
+        <w:t xml:space="preserve">();</w:t>
+      </w:r>
+      <w:r>
+        <w:br/>
+      </w:r>
+    </w:p>
     <w:bookmarkEnd w:id="193"/>
     <w:bookmarkStart w:id="194" w:name="diferença-entre-functions-e-procedures-1"/>
     <w:p>
@@ -38530,7 +38769,7 @@
       <w:pPr>
         <w:numPr>
           <w:ilvl w:val="0"/>
-          <w:numId w:val="1211"/>
+          <w:numId w:val="1212"/>
         </w:numPr>
         <w:pStyle w:val="Compact"/>
       </w:pPr>
@@ -38578,7 +38817,7 @@
       <w:pPr>
         <w:numPr>
           <w:ilvl w:val="0"/>
-          <w:numId w:val="1211"/>
+          <w:numId w:val="1212"/>
         </w:numPr>
         <w:pStyle w:val="Compact"/>
       </w:pPr>
@@ -38650,7 +38889,7 @@
       <w:pPr>
         <w:numPr>
           <w:ilvl w:val="0"/>
-          <w:numId w:val="1212"/>
+          <w:numId w:val="1213"/>
         </w:numPr>
         <w:pStyle w:val="Compact"/>
       </w:pPr>
@@ -38710,7 +38949,7 @@
       <w:pPr>
         <w:numPr>
           <w:ilvl w:val="1"/>
-          <w:numId w:val="1213"/>
+          <w:numId w:val="1214"/>
         </w:numPr>
         <w:pStyle w:val="Compact"/>
       </w:pPr>
@@ -38741,7 +38980,7 @@
       <w:pPr>
         <w:numPr>
           <w:ilvl w:val="1"/>
-          <w:numId w:val="1213"/>
+          <w:numId w:val="1214"/>
         </w:numPr>
         <w:pStyle w:val="Compact"/>
       </w:pPr>
@@ -38856,7 +39095,7 @@
       <w:pPr>
         <w:numPr>
           <w:ilvl w:val="0"/>
-          <w:numId w:val="1214"/>
+          <w:numId w:val="1215"/>
         </w:numPr>
         <w:pStyle w:val="Compact"/>
       </w:pPr>
@@ -39210,7 +39449,7 @@
       <w:pPr>
         <w:numPr>
           <w:ilvl w:val="0"/>
-          <w:numId w:val="1215"/>
+          <w:numId w:val="1216"/>
         </w:numPr>
         <w:pStyle w:val="Compact"/>
       </w:pPr>
@@ -39240,7 +39479,7 @@
       <w:pPr>
         <w:numPr>
           <w:ilvl w:val="0"/>
-          <w:numId w:val="1215"/>
+          <w:numId w:val="1216"/>
         </w:numPr>
         <w:pStyle w:val="Compact"/>
       </w:pPr>
@@ -39286,7 +39525,7 @@
       <w:pPr>
         <w:numPr>
           <w:ilvl w:val="0"/>
-          <w:numId w:val="1215"/>
+          <w:numId w:val="1216"/>
         </w:numPr>
         <w:pStyle w:val="Compact"/>
       </w:pPr>
@@ -39301,7 +39540,7 @@
       <w:pPr>
         <w:numPr>
           <w:ilvl w:val="1"/>
-          <w:numId w:val="1216"/>
+          <w:numId w:val="1217"/>
         </w:numPr>
         <w:pStyle w:val="Compact"/>
       </w:pPr>
@@ -39335,7 +39574,7 @@
       <w:pPr>
         <w:numPr>
           <w:ilvl w:val="1"/>
-          <w:numId w:val="1216"/>
+          <w:numId w:val="1217"/>
         </w:numPr>
         <w:pStyle w:val="Compact"/>
       </w:pPr>
@@ -39366,7 +39605,7 @@
       <w:pPr>
         <w:numPr>
           <w:ilvl w:val="1"/>
-          <w:numId w:val="1216"/>
+          <w:numId w:val="1217"/>
         </w:numPr>
         <w:pStyle w:val="Compact"/>
       </w:pPr>
@@ -39418,7 +39657,7 @@
       <w:pPr>
         <w:numPr>
           <w:ilvl w:val="1"/>
-          <w:numId w:val="1216"/>
+          <w:numId w:val="1217"/>
         </w:numPr>
         <w:pStyle w:val="Compact"/>
       </w:pPr>
@@ -39486,42 +39725,12 @@
       <w:pPr>
         <w:numPr>
           <w:ilvl w:val="0"/>
-          <w:numId w:val="1217"/>
+          <w:numId w:val="1218"/>
         </w:numPr>
         <w:pStyle w:val="Compact"/>
       </w:pPr>
       <w:r>
         <w:t xml:space="preserve">Business Intelligence (BI):</w:t>
-      </w:r>
-      <w:r>
-        <w:br/>
-      </w:r>
-    </w:p>
-    <w:p>
-      <w:pPr>
-        <w:numPr>
-          <w:ilvl w:val="1"/>
-          <w:numId w:val="1218"/>
-        </w:numPr>
-        <w:pStyle w:val="Compact"/>
-      </w:pPr>
-      <w:r>
-        <w:t xml:space="preserve">Esta preocupado com entender o que aconteceu no passado.</w:t>
-      </w:r>
-      <w:r>
-        <w:br/>
-      </w:r>
-    </w:p>
-    <w:p>
-      <w:pPr>
-        <w:numPr>
-          <w:ilvl w:val="0"/>
-          <w:numId w:val="1217"/>
-        </w:numPr>
-        <w:pStyle w:val="Compact"/>
-      </w:pPr>
-      <w:r>
-        <w:t xml:space="preserve">Data Science:</w:t>
       </w:r>
       <w:r>
         <w:br/>
@@ -39532,6 +39741,36 @@
         <w:numPr>
           <w:ilvl w:val="1"/>
           <w:numId w:val="1219"/>
+        </w:numPr>
+        <w:pStyle w:val="Compact"/>
+      </w:pPr>
+      <w:r>
+        <w:t xml:space="preserve">Esta preocupado com entender o que aconteceu no passado.</w:t>
+      </w:r>
+      <w:r>
+        <w:br/>
+      </w:r>
+    </w:p>
+    <w:p>
+      <w:pPr>
+        <w:numPr>
+          <w:ilvl w:val="0"/>
+          <w:numId w:val="1218"/>
+        </w:numPr>
+        <w:pStyle w:val="Compact"/>
+      </w:pPr>
+      <w:r>
+        <w:t xml:space="preserve">Data Science:</w:t>
+      </w:r>
+      <w:r>
+        <w:br/>
+      </w:r>
+    </w:p>
+    <w:p>
+      <w:pPr>
+        <w:numPr>
+          <w:ilvl w:val="1"/>
+          <w:numId w:val="1220"/>
         </w:numPr>
         <w:pStyle w:val="Compact"/>
       </w:pPr>
@@ -41212,6 +41451,9 @@
   <w:num w:numId="1219">
     <w:abstractNumId w:val="991"/>
   </w:num>
+  <w:num w:numId="1220">
+    <w:abstractNumId w:val="991"/>
+  </w:num>
 </w:numbering>
 </file>
 

</xml_diff>

<commit_message>
TRIGGER - CREATE TRIGGER
</commit_message>
<xml_diff>
--- a/Readme.docx
+++ b/Readme.docx
@@ -49,7 +49,7 @@
         <w:pStyle w:val="Date"/>
       </w:pPr>
       <w:r>
-        <w:t xml:space="preserve">2022-11-08</w:t>
+        <w:t xml:space="preserve">2022-11-10</w:t>
       </w:r>
     </w:p>
     <w:sdt>
@@ -38801,7 +38801,39 @@
           <w:bCs/>
           <w:b/>
         </w:rPr>
-        <w:t xml:space="preserve">EXECUTE PROCEDURE</w:t>
+        <w:t xml:space="preserve">EXECUTE</w:t>
+      </w:r>
+      <w:r>
+        <w:t xml:space="preserve"> </w:t>
+      </w:r>
+      <w:r>
+        <w:t xml:space="preserve">{</w:t>
+      </w:r>
+      <w:r>
+        <w:rPr>
+          <w:bCs/>
+          <w:b/>
+        </w:rPr>
+        <w:t xml:space="preserve">PROCEDURE</w:t>
+      </w:r>
+      <w:r>
+        <w:t xml:space="preserve"> </w:t>
+      </w:r>
+      <w:r>
+        <w:t xml:space="preserve">|</w:t>
+      </w:r>
+      <w:r>
+        <w:t xml:space="preserve"> </w:t>
+      </w:r>
+      <w:r>
+        <w:rPr>
+          <w:bCs/>
+          <w:b/>
+        </w:rPr>
+        <w:t xml:space="preserve">FUNCTION</w:t>
+      </w:r>
+      <w:r>
+        <w:t xml:space="preserve">}</w:t>
       </w:r>
       <w:r>
         <w:t xml:space="preserve"> </w:t>
@@ -39197,13 +39229,12 @@
           <w:ilvl w:val="0"/>
           <w:numId w:val="1216"/>
         </w:numPr>
-        <w:pStyle w:val="Compact"/>
-      </w:pPr>
-      <w:r>
-        <w:t xml:space="preserve">Sintaxe, com comentários entre colchetes:</w:t>
-      </w:r>
-      <w:r>
-        <w:br/>
+      </w:pPr>
+      <w:r>
+        <w:t xml:space="preserve">O comando</w:t>
+      </w:r>
+      <w:r>
+        <w:t xml:space="preserve"> </w:t>
       </w:r>
       <w:r>
         <w:rPr>
@@ -39214,6 +39245,38 @@
       </w:r>
       <w:r>
         <w:t xml:space="preserve"> </w:t>
+      </w:r>
+      <w:r>
+        <w:t xml:space="preserve">cria uma nova</w:t>
+      </w:r>
+      <w:r>
+        <w:t xml:space="preserve"> </w:t>
+      </w:r>
+      <w:r>
+        <w:rPr>
+          <w:bCs/>
+          <w:b/>
+        </w:rPr>
+        <w:t xml:space="preserve">TRIGGER</w:t>
+      </w:r>
+      <w:r>
+        <w:t xml:space="preserve">, o comando vem acompanhado do nome da nova</w:t>
+      </w:r>
+      <w:r>
+        <w:t xml:space="preserve"> </w:t>
+      </w:r>
+      <w:r>
+        <w:rPr>
+          <w:bCs/>
+          <w:b/>
+        </w:rPr>
+        <w:t xml:space="preserve">TRIGGER</w:t>
+      </w:r>
+      <w:r>
+        <w:t xml:space="preserve"> </w:t>
+      </w:r>
+      <w:r>
+        <w:t xml:space="preserve">(</w:t>
       </w:r>
       <w:r>
         <w:rPr>
@@ -39223,8 +39286,72 @@
         <w:t xml:space="preserve">nome_trigger</w:t>
       </w:r>
       <w:r>
-        <w:br/>
-      </w:r>
+        <w:t xml:space="preserve">).</w:t>
+      </w:r>
+      <w:r>
+        <w:br/>
+      </w:r>
+    </w:p>
+    <w:p>
+      <w:pPr>
+        <w:numPr>
+          <w:ilvl w:val="0"/>
+          <w:numId w:val="1216"/>
+        </w:numPr>
+      </w:pPr>
+      <w:r>
+        <w:rPr>
+          <w:bCs/>
+          <w:b/>
+        </w:rPr>
+        <w:t xml:space="preserve">CREATE OR REPLACE TRIGGER</w:t>
+      </w:r>
+      <w:r>
+        <w:t xml:space="preserve"> </w:t>
+      </w:r>
+      <w:r>
+        <w:t xml:space="preserve">cria uma nova</w:t>
+      </w:r>
+      <w:r>
+        <w:t xml:space="preserve"> </w:t>
+      </w:r>
+      <w:r>
+        <w:rPr>
+          <w:bCs/>
+          <w:b/>
+        </w:rPr>
+        <w:t xml:space="preserve">TRIGGER</w:t>
+      </w:r>
+      <w:r>
+        <w:t xml:space="preserve">, ou substitui uma</w:t>
+      </w:r>
+      <w:r>
+        <w:t xml:space="preserve"> </w:t>
+      </w:r>
+      <w:r>
+        <w:rPr>
+          <w:bCs/>
+          <w:b/>
+        </w:rPr>
+        <w:t xml:space="preserve">TRIGGER</w:t>
+      </w:r>
+      <w:r>
+        <w:t xml:space="preserve"> </w:t>
+      </w:r>
+      <w:r>
+        <w:t xml:space="preserve">existente.</w:t>
+      </w:r>
+      <w:r>
+        <w:br/>
+      </w:r>
+    </w:p>
+    <w:p>
+      <w:pPr>
+        <w:numPr>
+          <w:ilvl w:val="0"/>
+          <w:numId w:val="1216"/>
+        </w:numPr>
+      </w:pPr>
       <w:r>
         <w:rPr>
           <w:bCs/>
@@ -39233,7 +39360,13 @@
         <w:t xml:space="preserve">BEFORE</w:t>
       </w:r>
       <w:r>
-        <w:t xml:space="preserve">/</w:t>
+        <w:t xml:space="preserve"> </w:t>
+      </w:r>
+      <w:r>
+        <w:t xml:space="preserve">e</w:t>
+      </w:r>
+      <w:r>
+        <w:t xml:space="preserve"> </w:t>
       </w:r>
       <w:r>
         <w:rPr>
@@ -39243,6 +39376,40 @@
         <w:t xml:space="preserve">AFTER</w:t>
       </w:r>
       <w:r>
+        <w:t xml:space="preserve">:</w:t>
+      </w:r>
+      <w:r>
+        <w:br/>
+      </w:r>
+    </w:p>
+    <w:p>
+      <w:pPr>
+        <w:numPr>
+          <w:ilvl w:val="1"/>
+          <w:numId w:val="1217"/>
+        </w:numPr>
+        <w:pStyle w:val="Compact"/>
+      </w:pPr>
+      <w:r>
+        <w:t xml:space="preserve">Quando usado o comando</w:t>
+      </w:r>
+      <w:r>
+        <w:t xml:space="preserve"> </w:t>
+      </w:r>
+      <w:r>
+        <w:rPr>
+          <w:bCs/>
+          <w:b/>
+        </w:rPr>
+        <w:t xml:space="preserve">BEFORE</w:t>
+      </w:r>
+      <w:r>
+        <w:t xml:space="preserve"> </w:t>
+      </w:r>
+      <w:r>
+        <w:t xml:space="preserve">(antes) em conjunto com o</w:t>
+      </w:r>
+      <w:r>
         <w:t xml:space="preserve"> </w:t>
       </w:r>
       <w:r>
@@ -39253,34 +39420,48 @@
         <w:t xml:space="preserve">INSERT</w:t>
       </w:r>
       <w:r>
-        <w:t xml:space="preserve">/</w:t>
-      </w:r>
-      <w:r>
-        <w:rPr>
-          <w:bCs/>
-          <w:b/>
-        </w:rPr>
-        <w:t xml:space="preserve">DELETE</w:t>
-      </w:r>
-      <w:r>
-        <w:t xml:space="preserve">/</w:t>
-      </w:r>
-      <w:r>
-        <w:rPr>
-          <w:bCs/>
-          <w:b/>
-        </w:rPr>
-        <w:t xml:space="preserve">UPDATE</w:t>
-      </w:r>
-      <w:r>
-        <w:t xml:space="preserve"> </w:t>
-      </w:r>
-      <w:r>
-        <w:rPr>
-          <w:bCs/>
-          <w:b/>
-        </w:rPr>
-        <w:t xml:space="preserve">ON</w:t>
+        <w:t xml:space="preserve">, o</w:t>
+      </w:r>
+      <w:r>
+        <w:t xml:space="preserve"> </w:t>
+      </w:r>
+      <w:r>
+        <w:rPr>
+          <w:bCs/>
+          <w:b/>
+        </w:rPr>
+        <w:t xml:space="preserve">TRIGGER</w:t>
+      </w:r>
+      <w:r>
+        <w:t xml:space="preserve"> </w:t>
+      </w:r>
+      <w:r>
+        <w:t xml:space="preserve">pega o dado antes de ir para a tabela.</w:t>
+      </w:r>
+      <w:r>
+        <w:br/>
+      </w:r>
+    </w:p>
+    <w:p>
+      <w:pPr>
+        <w:numPr>
+          <w:ilvl w:val="1"/>
+          <w:numId w:val="1217"/>
+        </w:numPr>
+        <w:pStyle w:val="Compact"/>
+      </w:pPr>
+      <w:r>
+        <w:rPr>
+          <w:bCs/>
+          <w:b/>
+        </w:rPr>
+        <w:t xml:space="preserve">AFTER</w:t>
+      </w:r>
+      <w:r>
+        <w:t xml:space="preserve"> </w:t>
+      </w:r>
+      <w:r>
+        <w:t xml:space="preserve">pega os dados depois da ação</w:t>
       </w:r>
       <w:r>
         <w:t xml:space="preserve"> </w:t>
@@ -39290,6 +39471,844 @@
           <w:iCs/>
           <w:i/>
         </w:rPr>
+        <w:t xml:space="preserve">DML</w:t>
+      </w:r>
+      <w:r>
+        <w:t xml:space="preserve"> </w:t>
+      </w:r>
+      <w:r>
+        <w:t xml:space="preserve">ter sido executada. Pega os valores novos.</w:t>
+      </w:r>
+      <w:r>
+        <w:br/>
+      </w:r>
+    </w:p>
+    <w:p>
+      <w:pPr>
+        <w:numPr>
+          <w:ilvl w:val="1"/>
+          <w:numId w:val="1217"/>
+        </w:numPr>
+        <w:pStyle w:val="Compact"/>
+      </w:pPr>
+      <w:r>
+        <w:t xml:space="preserve">Para pegar o valor com</w:t>
+      </w:r>
+      <w:r>
+        <w:t xml:space="preserve"> </w:t>
+      </w:r>
+      <w:r>
+        <w:rPr>
+          <w:iCs/>
+          <w:i/>
+        </w:rPr>
+        <w:t xml:space="preserve">autoincrement</w:t>
+      </w:r>
+      <w:r>
+        <w:t xml:space="preserve"> </w:t>
+      </w:r>
+      <w:r>
+        <w:t xml:space="preserve">(</w:t>
+      </w:r>
+      <w:r>
+        <w:rPr>
+          <w:bCs/>
+          <w:b/>
+        </w:rPr>
+        <w:t xml:space="preserve">SERIAL</w:t>
+      </w:r>
+      <w:r>
+        <w:t xml:space="preserve"> </w:t>
+      </w:r>
+      <w:r>
+        <w:t xml:space="preserve">no</w:t>
+      </w:r>
+      <w:r>
+        <w:t xml:space="preserve"> </w:t>
+      </w:r>
+      <w:r>
+        <w:rPr>
+          <w:bCs/>
+          <w:b/>
+        </w:rPr>
+        <w:t xml:space="preserve">PostgreSQL</w:t>
+      </w:r>
+      <w:r>
+        <w:t xml:space="preserve">) no</w:t>
+      </w:r>
+      <w:r>
+        <w:t xml:space="preserve"> </w:t>
+      </w:r>
+      <w:r>
+        <w:rPr>
+          <w:bCs/>
+          <w:b/>
+        </w:rPr>
+        <w:t xml:space="preserve">INSERT</w:t>
+      </w:r>
+      <w:r>
+        <w:t xml:space="preserve">, pelo</w:t>
+      </w:r>
+      <w:r>
+        <w:t xml:space="preserve"> </w:t>
+      </w:r>
+      <w:r>
+        <w:rPr>
+          <w:bCs/>
+          <w:b/>
+        </w:rPr>
+        <w:t xml:space="preserve">TRIGGER</w:t>
+      </w:r>
+      <w:r>
+        <w:t xml:space="preserve">, basta usar o</w:t>
+      </w:r>
+      <w:r>
+        <w:t xml:space="preserve"> </w:t>
+      </w:r>
+      <w:r>
+        <w:rPr>
+          <w:bCs/>
+          <w:b/>
+        </w:rPr>
+        <w:t xml:space="preserve">AFTER</w:t>
+      </w:r>
+      <w:r>
+        <w:t xml:space="preserve"> </w:t>
+      </w:r>
+      <w:r>
+        <w:t xml:space="preserve">(depois), para pegar o novo valor. Pois os dados só são pegos pelo</w:t>
+      </w:r>
+      <w:r>
+        <w:t xml:space="preserve"> </w:t>
+      </w:r>
+      <w:r>
+        <w:rPr>
+          <w:bCs/>
+          <w:b/>
+        </w:rPr>
+        <w:t xml:space="preserve">TRIGGER</w:t>
+      </w:r>
+      <w:r>
+        <w:t xml:space="preserve"> </w:t>
+      </w:r>
+      <w:r>
+        <w:t xml:space="preserve">depois de os dados do</w:t>
+      </w:r>
+      <w:r>
+        <w:t xml:space="preserve"> </w:t>
+      </w:r>
+      <w:r>
+        <w:rPr>
+          <w:bCs/>
+          <w:b/>
+        </w:rPr>
+        <w:t xml:space="preserve">INSERT</w:t>
+      </w:r>
+      <w:r>
+        <w:t xml:space="preserve"> </w:t>
+      </w:r>
+      <w:r>
+        <w:t xml:space="preserve">terem entrado na tabela.</w:t>
+      </w:r>
+      <w:r>
+        <w:br/>
+      </w:r>
+    </w:p>
+    <w:p>
+      <w:pPr>
+        <w:numPr>
+          <w:ilvl w:val="1"/>
+          <w:numId w:val="1217"/>
+        </w:numPr>
+        <w:pStyle w:val="Compact"/>
+      </w:pPr>
+      <w:r>
+        <w:t xml:space="preserve">Os gatilhos</w:t>
+      </w:r>
+      <w:r>
+        <w:t xml:space="preserve"> </w:t>
+      </w:r>
+      <w:r>
+        <w:rPr>
+          <w:bCs/>
+          <w:b/>
+        </w:rPr>
+        <w:t xml:space="preserve">BEFORE</w:t>
+      </w:r>
+      <w:r>
+        <w:t xml:space="preserve"> </w:t>
+      </w:r>
+      <w:r>
+        <w:t xml:space="preserve">e</w:t>
+      </w:r>
+      <w:r>
+        <w:t xml:space="preserve"> </w:t>
+      </w:r>
+      <w:r>
+        <w:rPr>
+          <w:bCs/>
+          <w:b/>
+        </w:rPr>
+        <w:t xml:space="preserve">AFTER</w:t>
+      </w:r>
+      <w:r>
+        <w:t xml:space="preserve"> </w:t>
+      </w:r>
+      <w:r>
+        <w:t xml:space="preserve">em uma exibição devem ser marcados como</w:t>
+      </w:r>
+      <w:r>
+        <w:t xml:space="preserve"> </w:t>
+      </w:r>
+      <w:r>
+        <w:rPr>
+          <w:bCs/>
+          <w:b/>
+        </w:rPr>
+        <w:t xml:space="preserve">FOR EACH STATEMENT</w:t>
+      </w:r>
+      <w:r>
+        <w:t xml:space="preserve">.</w:t>
+      </w:r>
+      <w:r>
+        <w:br/>
+      </w:r>
+    </w:p>
+    <w:p>
+      <w:pPr>
+        <w:numPr>
+          <w:ilvl w:val="0"/>
+          <w:numId w:val="1216"/>
+        </w:numPr>
+      </w:pPr>
+      <w:r>
+        <w:t xml:space="preserve">Gatilhos</w:t>
+      </w:r>
+      <w:r>
+        <w:t xml:space="preserve"> </w:t>
+      </w:r>
+      <w:r>
+        <w:rPr>
+          <w:iCs/>
+          <w:i/>
+        </w:rPr>
+        <w:t xml:space="preserve">DML</w:t>
+      </w:r>
+      <w:r>
+        <w:t xml:space="preserve"> </w:t>
+      </w:r>
+      <w:r>
+        <w:t xml:space="preserve">disparadores de</w:t>
+      </w:r>
+      <w:r>
+        <w:t xml:space="preserve"> </w:t>
+      </w:r>
+      <w:r>
+        <w:rPr>
+          <w:bCs/>
+          <w:b/>
+        </w:rPr>
+        <w:t xml:space="preserve">TRIGGER</w:t>
+      </w:r>
+      <w:r>
+        <w:t xml:space="preserve">:</w:t>
+      </w:r>
+      <w:r>
+        <w:br/>
+      </w:r>
+    </w:p>
+    <w:p>
+      <w:pPr>
+        <w:numPr>
+          <w:ilvl w:val="1"/>
+          <w:numId w:val="1218"/>
+        </w:numPr>
+        <w:pStyle w:val="Compact"/>
+      </w:pPr>
+      <w:r>
+        <w:rPr>
+          <w:bCs/>
+          <w:b/>
+        </w:rPr>
+        <w:t xml:space="preserve">INSERT</w:t>
+      </w:r>
+      <w:r>
+        <w:br/>
+      </w:r>
+    </w:p>
+    <w:p>
+      <w:pPr>
+        <w:numPr>
+          <w:ilvl w:val="1"/>
+          <w:numId w:val="1218"/>
+        </w:numPr>
+        <w:pStyle w:val="Compact"/>
+      </w:pPr>
+      <w:r>
+        <w:rPr>
+          <w:bCs/>
+          <w:b/>
+        </w:rPr>
+        <w:t xml:space="preserve">DELETE</w:t>
+      </w:r>
+      <w:r>
+        <w:br/>
+      </w:r>
+    </w:p>
+    <w:p>
+      <w:pPr>
+        <w:numPr>
+          <w:ilvl w:val="1"/>
+          <w:numId w:val="1218"/>
+        </w:numPr>
+        <w:pStyle w:val="Compact"/>
+      </w:pPr>
+      <w:r>
+        <w:rPr>
+          <w:bCs/>
+          <w:b/>
+        </w:rPr>
+        <w:t xml:space="preserve">UPDATE</w:t>
+      </w:r>
+      <w:r>
+        <w:br/>
+      </w:r>
+    </w:p>
+    <w:p>
+      <w:pPr>
+        <w:numPr>
+          <w:ilvl w:val="0"/>
+          <w:numId w:val="1216"/>
+        </w:numPr>
+      </w:pPr>
+      <w:r>
+        <w:t xml:space="preserve">O comando</w:t>
+      </w:r>
+      <w:r>
+        <w:t xml:space="preserve"> </w:t>
+      </w:r>
+      <w:r>
+        <w:rPr>
+          <w:bCs/>
+          <w:b/>
+        </w:rPr>
+        <w:t xml:space="preserve">ON</w:t>
+      </w:r>
+      <w:r>
+        <w:t xml:space="preserve"> </w:t>
+      </w:r>
+      <w:r>
+        <w:t xml:space="preserve">define o</w:t>
+      </w:r>
+      <w:r>
+        <w:t xml:space="preserve"> </w:t>
+      </w:r>
+      <w:r>
+        <w:rPr>
+          <w:bCs/>
+          <w:b/>
+        </w:rPr>
+        <w:t xml:space="preserve">SCHEMA</w:t>
+      </w:r>
+      <w:r>
+        <w:t xml:space="preserve"> </w:t>
+      </w:r>
+      <w:r>
+        <w:t xml:space="preserve">e a tabela observada pela</w:t>
+      </w:r>
+      <w:r>
+        <w:t xml:space="preserve"> </w:t>
+      </w:r>
+      <w:r>
+        <w:rPr>
+          <w:bCs/>
+          <w:b/>
+        </w:rPr>
+        <w:t xml:space="preserve">TRIGGER</w:t>
+      </w:r>
+      <w:r>
+        <w:t xml:space="preserve">.</w:t>
+      </w:r>
+      <w:r>
+        <w:br/>
+      </w:r>
+    </w:p>
+    <w:p>
+      <w:pPr>
+        <w:numPr>
+          <w:ilvl w:val="0"/>
+          <w:numId w:val="1216"/>
+        </w:numPr>
+      </w:pPr>
+      <w:r>
+        <w:rPr>
+          <w:bCs/>
+          <w:b/>
+        </w:rPr>
+        <w:t xml:space="preserve">FOR EACH</w:t>
+      </w:r>
+      <w:r>
+        <w:t xml:space="preserve">:</w:t>
+      </w:r>
+      <w:r>
+        <w:br/>
+      </w:r>
+    </w:p>
+    <w:p>
+      <w:pPr>
+        <w:numPr>
+          <w:ilvl w:val="1"/>
+          <w:numId w:val="1219"/>
+        </w:numPr>
+        <w:pStyle w:val="Compact"/>
+      </w:pPr>
+      <w:r>
+        <w:t xml:space="preserve">O comando</w:t>
+      </w:r>
+      <w:r>
+        <w:t xml:space="preserve"> </w:t>
+      </w:r>
+      <w:r>
+        <w:rPr>
+          <w:bCs/>
+          <w:b/>
+        </w:rPr>
+        <w:t xml:space="preserve">FOR EACH ROW</w:t>
+      </w:r>
+      <w:r>
+        <w:t xml:space="preserve"> </w:t>
+      </w:r>
+      <w:r>
+        <w:t xml:space="preserve">aplica o gatilho para cada linha da tabela observada, separadamente. Um gatilho para cada linha modificada.</w:t>
+      </w:r>
+      <w:r>
+        <w:br/>
+      </w:r>
+    </w:p>
+    <w:p>
+      <w:pPr>
+        <w:numPr>
+          <w:ilvl w:val="1"/>
+          <w:numId w:val="1219"/>
+        </w:numPr>
+        <w:pStyle w:val="Compact"/>
+      </w:pPr>
+      <w:r>
+        <w:t xml:space="preserve">O comando</w:t>
+      </w:r>
+      <w:r>
+        <w:t xml:space="preserve"> </w:t>
+      </w:r>
+      <w:r>
+        <w:rPr>
+          <w:bCs/>
+          <w:b/>
+        </w:rPr>
+        <w:t xml:space="preserve">FOR EACH STATEMENT</w:t>
+      </w:r>
+      <w:r>
+        <w:t xml:space="preserve"> </w:t>
+      </w:r>
+      <w:r>
+        <w:t xml:space="preserve">é executado apenas uma vez para qualquer operação, independentemente de quantas linhas ele modifica (em particular, uma operação que modifica zero linhas ainda resultará na execução de qualquer gatilho</w:t>
+      </w:r>
+      <w:r>
+        <w:t xml:space="preserve"> </w:t>
+      </w:r>
+      <w:r>
+        <w:rPr>
+          <w:bCs/>
+          <w:b/>
+        </w:rPr>
+        <w:t xml:space="preserve">FOR EACH STATEMENT</w:t>
+      </w:r>
+      <w:r>
+        <w:t xml:space="preserve"> </w:t>
+      </w:r>
+      <w:r>
+        <w:t xml:space="preserve">aplicável).</w:t>
+      </w:r>
+      <w:r>
+        <w:br/>
+      </w:r>
+    </w:p>
+    <w:p>
+      <w:pPr>
+        <w:numPr>
+          <w:ilvl w:val="0"/>
+          <w:numId w:val="1216"/>
+        </w:numPr>
+      </w:pPr>
+      <w:r>
+        <w:t xml:space="preserve">O comando</w:t>
+      </w:r>
+      <w:r>
+        <w:t xml:space="preserve"> </w:t>
+      </w:r>
+      <w:r>
+        <w:rPr>
+          <w:bCs/>
+          <w:b/>
+        </w:rPr>
+        <w:t xml:space="preserve">WHEN</w:t>
+      </w:r>
+      <w:r>
+        <w:t xml:space="preserve"> </w:t>
+      </w:r>
+      <w:r>
+        <w:t xml:space="preserve">cria uma condição para o gatilho.</w:t>
+      </w:r>
+      <w:r>
+        <w:br/>
+      </w:r>
+    </w:p>
+    <w:p>
+      <w:pPr>
+        <w:numPr>
+          <w:ilvl w:val="0"/>
+          <w:numId w:val="1216"/>
+        </w:numPr>
+      </w:pPr>
+      <w:r>
+        <w:t xml:space="preserve">Conceito de</w:t>
+      </w:r>
+      <w:r>
+        <w:t xml:space="preserve"> </w:t>
+      </w:r>
+      <w:r>
+        <w:rPr>
+          <w:bCs/>
+          <w:b/>
+        </w:rPr>
+        <w:t xml:space="preserve">OLD</w:t>
+      </w:r>
+      <w:r>
+        <w:t xml:space="preserve"> </w:t>
+      </w:r>
+      <w:r>
+        <w:t xml:space="preserve">e</w:t>
+      </w:r>
+      <w:r>
+        <w:t xml:space="preserve"> </w:t>
+      </w:r>
+      <w:r>
+        <w:rPr>
+          <w:bCs/>
+          <w:b/>
+        </w:rPr>
+        <w:t xml:space="preserve">NEW</w:t>
+      </w:r>
+      <w:r>
+        <w:t xml:space="preserve">:</w:t>
+      </w:r>
+      <w:r>
+        <w:br/>
+      </w:r>
+    </w:p>
+    <w:p>
+      <w:pPr>
+        <w:numPr>
+          <w:ilvl w:val="1"/>
+          <w:numId w:val="1220"/>
+        </w:numPr>
+        <w:pStyle w:val="Compact"/>
+      </w:pPr>
+      <w:r>
+        <w:rPr>
+          <w:bCs/>
+          <w:b/>
+        </w:rPr>
+        <w:t xml:space="preserve">OLD</w:t>
+      </w:r>
+      <w:r>
+        <w:br/>
+      </w:r>
+      <w:r>
+        <w:t xml:space="preserve">Pega o valor antigo da coluna, ou tabela, indicada.</w:t>
+      </w:r>
+      <w:r>
+        <w:br/>
+      </w:r>
+      <w:r>
+        <w:t xml:space="preserve">Ex.:</w:t>
+      </w:r>
+      <w:r>
+        <w:t xml:space="preserve"> </w:t>
+      </w:r>
+      <w:r>
+        <w:rPr>
+          <w:bCs/>
+          <w:b/>
+        </w:rPr>
+        <w:t xml:space="preserve">OLD</w:t>
+      </w:r>
+      <w:r>
+        <w:t xml:space="preserve">.</w:t>
+      </w:r>
+      <w:r>
+        <w:rPr>
+          <w:iCs/>
+          <w:i/>
+        </w:rPr>
+        <w:t xml:space="preserve">coluna_1</w:t>
+      </w:r>
+      <w:r>
+        <w:br/>
+      </w:r>
+    </w:p>
+    <w:p>
+      <w:pPr>
+        <w:numPr>
+          <w:ilvl w:val="1"/>
+          <w:numId w:val="1220"/>
+        </w:numPr>
+        <w:pStyle w:val="Compact"/>
+      </w:pPr>
+      <w:r>
+        <w:rPr>
+          <w:bCs/>
+          <w:b/>
+        </w:rPr>
+        <w:t xml:space="preserve">NEW</w:t>
+      </w:r>
+      <w:r>
+        <w:br/>
+      </w:r>
+      <w:r>
+        <w:t xml:space="preserve">Pega o novo valor da coluna, ou tabela, indicada.</w:t>
+      </w:r>
+      <w:r>
+        <w:br/>
+      </w:r>
+      <w:r>
+        <w:t xml:space="preserve">Ex.:</w:t>
+      </w:r>
+      <w:r>
+        <w:t xml:space="preserve"> </w:t>
+      </w:r>
+      <w:r>
+        <w:rPr>
+          <w:bCs/>
+          <w:b/>
+        </w:rPr>
+        <w:t xml:space="preserve">NEW</w:t>
+      </w:r>
+      <w:r>
+        <w:t xml:space="preserve">.</w:t>
+      </w:r>
+      <w:r>
+        <w:rPr>
+          <w:iCs/>
+          <w:i/>
+        </w:rPr>
+        <w:t xml:space="preserve">coluna_1</w:t>
+      </w:r>
+      <w:r>
+        <w:br/>
+      </w:r>
+    </w:p>
+    <w:p>
+      <w:pPr>
+        <w:numPr>
+          <w:ilvl w:val="0"/>
+          <w:numId w:val="1216"/>
+        </w:numPr>
+      </w:pPr>
+      <w:r>
+        <w:t xml:space="preserve">No</w:t>
+      </w:r>
+      <w:r>
+        <w:t xml:space="preserve"> </w:t>
+      </w:r>
+      <w:r>
+        <w:rPr>
+          <w:bCs/>
+          <w:b/>
+        </w:rPr>
+        <w:t xml:space="preserve">PostgreSQL</w:t>
+      </w:r>
+      <w:r>
+        <w:t xml:space="preserve"> </w:t>
+      </w:r>
+      <w:r>
+        <w:t xml:space="preserve">a</w:t>
+      </w:r>
+      <w:r>
+        <w:t xml:space="preserve"> </w:t>
+      </w:r>
+      <w:r>
+        <w:rPr>
+          <w:bCs/>
+          <w:b/>
+        </w:rPr>
+        <w:t xml:space="preserve">TRIGGER</w:t>
+      </w:r>
+      <w:r>
+        <w:t xml:space="preserve">, chama uma função (</w:t>
+      </w:r>
+      <w:r>
+        <w:rPr>
+          <w:bCs/>
+          <w:b/>
+        </w:rPr>
+        <w:t xml:space="preserve">PROCEDURE</w:t>
+      </w:r>
+      <w:r>
+        <w:t xml:space="preserve"> </w:t>
+      </w:r>
+      <w:r>
+        <w:t xml:space="preserve">ou</w:t>
+      </w:r>
+      <w:r>
+        <w:t xml:space="preserve"> </w:t>
+      </w:r>
+      <w:r>
+        <w:rPr>
+          <w:bCs/>
+          <w:b/>
+        </w:rPr>
+        <w:t xml:space="preserve">FUNCTION</w:t>
+      </w:r>
+      <w:r>
+        <w:t xml:space="preserve">), previamente criada, que executa uma serie de comando sobre a tabela observada. O comando usado para chama a função é</w:t>
+      </w:r>
+      <w:r>
+        <w:t xml:space="preserve"> </w:t>
+      </w:r>
+      <w:r>
+        <w:rPr>
+          <w:bCs/>
+          <w:b/>
+        </w:rPr>
+        <w:t xml:space="preserve">EXECUTE PROCEDURE</w:t>
+      </w:r>
+      <w:r>
+        <w:t xml:space="preserve"> </w:t>
+      </w:r>
+      <w:r>
+        <w:t xml:space="preserve">ou</w:t>
+      </w:r>
+      <w:r>
+        <w:t xml:space="preserve"> </w:t>
+      </w:r>
+      <w:r>
+        <w:rPr>
+          <w:bCs/>
+          <w:b/>
+        </w:rPr>
+        <w:t xml:space="preserve">EXECUTE FUNCTION</w:t>
+      </w:r>
+      <w:r>
+        <w:t xml:space="preserve">.</w:t>
+      </w:r>
+      <w:r>
+        <w:br/>
+      </w:r>
+    </w:p>
+    <w:p>
+      <w:pPr>
+        <w:numPr>
+          <w:ilvl w:val="0"/>
+          <w:numId w:val="1216"/>
+        </w:numPr>
+      </w:pPr>
+      <w:r>
+        <w:t xml:space="preserve">Sintaxe, com comentários entre colchetes:</w:t>
+      </w:r>
+      <w:r>
+        <w:br/>
+      </w:r>
+      <w:r>
+        <w:rPr>
+          <w:bCs/>
+          <w:b/>
+        </w:rPr>
+        <w:t xml:space="preserve">CREATE TRIGGER</w:t>
+      </w:r>
+      <w:r>
+        <w:t xml:space="preserve"> </w:t>
+      </w:r>
+      <w:r>
+        <w:rPr>
+          <w:iCs/>
+          <w:i/>
+        </w:rPr>
+        <w:t xml:space="preserve">nome_trigger</w:t>
+      </w:r>
+      <w:r>
+        <w:br/>
+      </w:r>
+      <w:r>
+        <w:t xml:space="preserve">{</w:t>
+      </w:r>
+      <w:r>
+        <w:rPr>
+          <w:bCs/>
+          <w:b/>
+        </w:rPr>
+        <w:t xml:space="preserve">BEFORE</w:t>
+      </w:r>
+      <w:r>
+        <w:t xml:space="preserve">|</w:t>
+      </w:r>
+      <w:r>
+        <w:rPr>
+          <w:bCs/>
+          <w:b/>
+        </w:rPr>
+        <w:t xml:space="preserve">AFTER</w:t>
+      </w:r>
+      <w:r>
+        <w:t xml:space="preserve">} {</w:t>
+      </w:r>
+      <w:r>
+        <w:rPr>
+          <w:bCs/>
+          <w:b/>
+        </w:rPr>
+        <w:t xml:space="preserve">INSERT</w:t>
+      </w:r>
+      <w:r>
+        <w:t xml:space="preserve">|</w:t>
+      </w:r>
+      <w:r>
+        <w:rPr>
+          <w:bCs/>
+          <w:b/>
+        </w:rPr>
+        <w:t xml:space="preserve">DELETE</w:t>
+      </w:r>
+      <w:r>
+        <w:t xml:space="preserve">|</w:t>
+      </w:r>
+      <w:r>
+        <w:rPr>
+          <w:bCs/>
+          <w:b/>
+        </w:rPr>
+        <w:t xml:space="preserve">UPDATE</w:t>
+      </w:r>
+      <w:r>
+        <w:t xml:space="preserve">}</w:t>
+      </w:r>
+      <w:r>
+        <w:t xml:space="preserve"> </w:t>
+      </w:r>
+      <w:r>
+        <w:rPr>
+          <w:bCs/>
+          <w:b/>
+        </w:rPr>
+        <w:t xml:space="preserve">ON</w:t>
+      </w:r>
+      <w:r>
+        <w:t xml:space="preserve"> </w:t>
+      </w:r>
+      <w:r>
+        <w:rPr>
+          <w:iCs/>
+          <w:i/>
+        </w:rPr>
         <w:t xml:space="preserve">tabela_observada</w:t>
       </w:r>
       <w:r>
@@ -39336,17 +40355,125 @@
           <w:bCs/>
           <w:b/>
         </w:rPr>
+        <w:t xml:space="preserve">WHEN</w:t>
+      </w:r>
+      <w:r>
+        <w:t xml:space="preserve"> </w:t>
+      </w:r>
+      <w:r>
+        <w:t xml:space="preserve">(</w:t>
+      </w:r>
+      <w:r>
+        <w:rPr>
+          <w:bCs/>
+          <w:b/>
+        </w:rPr>
+        <w:t xml:space="preserve">OLD</w:t>
+      </w:r>
+      <w:r>
+        <w:t xml:space="preserve">.</w:t>
+      </w:r>
+      <w:r>
+        <w:rPr>
+          <w:iCs/>
+          <w:i/>
+        </w:rPr>
+        <w:t xml:space="preserve">tabela_obs</w:t>
+      </w:r>
+      <w:r>
+        <w:t xml:space="preserve"> </w:t>
+      </w:r>
+      <w:r>
+        <w:rPr>
+          <w:bCs/>
+          <w:b/>
+        </w:rPr>
+        <w:t xml:space="preserve">IS</w:t>
+      </w:r>
+      <w:r>
+        <w:t xml:space="preserve"> </w:t>
+      </w:r>
+      <w:r>
+        <w:rPr>
+          <w:bCs/>
+          <w:b/>
+        </w:rPr>
+        <w:t xml:space="preserve">DISTINCT</w:t>
+      </w:r>
+      <w:r>
+        <w:t xml:space="preserve"> </w:t>
+      </w:r>
+      <w:r>
+        <w:rPr>
+          <w:bCs/>
+          <w:b/>
+        </w:rPr>
+        <w:t xml:space="preserve">FROM</w:t>
+      </w:r>
+      <w:r>
+        <w:t xml:space="preserve"> </w:t>
+      </w:r>
+      <w:r>
+        <w:rPr>
+          <w:bCs/>
+          <w:b/>
+        </w:rPr>
+        <w:t xml:space="preserve">NEW</w:t>
+      </w:r>
+      <w:r>
+        <w:t xml:space="preserve">.</w:t>
+      </w:r>
+      <w:r>
+        <w:rPr>
+          <w:iCs/>
+          <w:i/>
+        </w:rPr>
+        <w:t xml:space="preserve">tabela_obs</w:t>
+      </w:r>
+      <w:r>
+        <w:t xml:space="preserve">) [Condição]</w:t>
+      </w:r>
+      <w:r>
+        <w:br/>
+      </w:r>
+      <w:r>
+        <w:rPr>
+          <w:bCs/>
+          <w:b/>
+        </w:rPr>
         <w:t xml:space="preserve">EXECUTE</w:t>
       </w:r>
       <w:r>
         <w:t xml:space="preserve"> </w:t>
       </w:r>
       <w:r>
+        <w:t xml:space="preserve">{</w:t>
+      </w:r>
+      <w:r>
         <w:rPr>
           <w:bCs/>
           <w:b/>
         </w:rPr>
         <w:t xml:space="preserve">PROCEDURE</w:t>
+      </w:r>
+      <w:r>
+        <w:t xml:space="preserve"> </w:t>
+      </w:r>
+      <w:r>
+        <w:t xml:space="preserve">|</w:t>
+      </w:r>
+      <w:r>
+        <w:t xml:space="preserve"> </w:t>
+      </w:r>
+      <w:r>
+        <w:rPr>
+          <w:bCs/>
+          <w:b/>
+        </w:rPr>
+        <w:t xml:space="preserve">FUNCTION</w:t>
+      </w:r>
+      <w:r>
+        <w:t xml:space="preserve">}</w:t>
       </w:r>
       <w:r>
         <w:t xml:space="preserve"> </w:t>
@@ -39549,7 +40676,7 @@
       <w:pPr>
         <w:numPr>
           <w:ilvl w:val="0"/>
-          <w:numId w:val="1217"/>
+          <w:numId w:val="1221"/>
         </w:numPr>
         <w:pStyle w:val="Compact"/>
       </w:pPr>
@@ -39579,7 +40706,7 @@
       <w:pPr>
         <w:numPr>
           <w:ilvl w:val="0"/>
-          <w:numId w:val="1217"/>
+          <w:numId w:val="1221"/>
         </w:numPr>
         <w:pStyle w:val="Compact"/>
       </w:pPr>
@@ -39625,7 +40752,7 @@
       <w:pPr>
         <w:numPr>
           <w:ilvl w:val="0"/>
-          <w:numId w:val="1217"/>
+          <w:numId w:val="1221"/>
         </w:numPr>
         <w:pStyle w:val="Compact"/>
       </w:pPr>
@@ -39640,7 +40767,7 @@
       <w:pPr>
         <w:numPr>
           <w:ilvl w:val="1"/>
-          <w:numId w:val="1218"/>
+          <w:numId w:val="1222"/>
         </w:numPr>
         <w:pStyle w:val="Compact"/>
       </w:pPr>
@@ -39674,7 +40801,7 @@
       <w:pPr>
         <w:numPr>
           <w:ilvl w:val="1"/>
-          <w:numId w:val="1218"/>
+          <w:numId w:val="1222"/>
         </w:numPr>
         <w:pStyle w:val="Compact"/>
       </w:pPr>
@@ -39705,7 +40832,7 @@
       <w:pPr>
         <w:numPr>
           <w:ilvl w:val="1"/>
-          <w:numId w:val="1218"/>
+          <w:numId w:val="1222"/>
         </w:numPr>
         <w:pStyle w:val="Compact"/>
       </w:pPr>
@@ -39757,7 +40884,7 @@
       <w:pPr>
         <w:numPr>
           <w:ilvl w:val="1"/>
-          <w:numId w:val="1218"/>
+          <w:numId w:val="1222"/>
         </w:numPr>
         <w:pStyle w:val="Compact"/>
       </w:pPr>
@@ -39825,7 +40952,7 @@
       <w:pPr>
         <w:numPr>
           <w:ilvl w:val="0"/>
-          <w:numId w:val="1219"/>
+          <w:numId w:val="1223"/>
         </w:numPr>
         <w:pStyle w:val="Compact"/>
       </w:pPr>
@@ -39840,7 +40967,7 @@
       <w:pPr>
         <w:numPr>
           <w:ilvl w:val="1"/>
-          <w:numId w:val="1220"/>
+          <w:numId w:val="1224"/>
         </w:numPr>
         <w:pStyle w:val="Compact"/>
       </w:pPr>
@@ -39855,7 +40982,7 @@
       <w:pPr>
         <w:numPr>
           <w:ilvl w:val="0"/>
-          <w:numId w:val="1219"/>
+          <w:numId w:val="1223"/>
         </w:numPr>
         <w:pStyle w:val="Compact"/>
       </w:pPr>
@@ -39870,7 +40997,7 @@
       <w:pPr>
         <w:numPr>
           <w:ilvl w:val="1"/>
-          <w:numId w:val="1221"/>
+          <w:numId w:val="1225"/>
         </w:numPr>
         <w:pStyle w:val="Compact"/>
       </w:pPr>
@@ -41557,6 +42684,18 @@
   <w:num w:numId="1221">
     <w:abstractNumId w:val="991"/>
   </w:num>
+  <w:num w:numId="1222">
+    <w:abstractNumId w:val="991"/>
+  </w:num>
+  <w:num w:numId="1223">
+    <w:abstractNumId w:val="991"/>
+  </w:num>
+  <w:num w:numId="1224">
+    <w:abstractNumId w:val="991"/>
+  </w:num>
+  <w:num w:numId="1225">
+    <w:abstractNumId w:val="991"/>
+  </w:num>
 </w:numbering>
 </file>
 

</xml_diff>

<commit_message>
TRIGGER - DROP TRIGGER
</commit_message>
<xml_diff>
--- a/Readme.docx
+++ b/Readme.docx
@@ -49,7 +49,7 @@
         <w:pStyle w:val="Date"/>
       </w:pPr>
       <w:r>
-        <w:t xml:space="preserve">2022-11-10</w:t>
+        <w:t xml:space="preserve">2022-11-11</w:t>
       </w:r>
     </w:p>
     <w:sdt>
@@ -40522,6 +40522,171 @@
       </w:r>
     </w:p>
     <w:p>
+      <w:pPr>
+        <w:numPr>
+          <w:ilvl w:val="0"/>
+          <w:numId w:val="1221"/>
+        </w:numPr>
+      </w:pPr>
+      <w:r>
+        <w:t xml:space="preserve">O comando</w:t>
+      </w:r>
+      <w:r>
+        <w:t xml:space="preserve"> </w:t>
+      </w:r>
+      <w:r>
+        <w:rPr>
+          <w:bCs/>
+          <w:b/>
+        </w:rPr>
+        <w:t xml:space="preserve">DROP TRIGGER</w:t>
+      </w:r>
+      <w:r>
+        <w:t xml:space="preserve">, deleta uma</w:t>
+      </w:r>
+      <w:r>
+        <w:t xml:space="preserve"> </w:t>
+      </w:r>
+      <w:r>
+        <w:rPr>
+          <w:bCs/>
+          <w:b/>
+        </w:rPr>
+        <w:t xml:space="preserve">TRIGGER</w:t>
+      </w:r>
+      <w:r>
+        <w:t xml:space="preserve">, especificada pelo nome e tabela a qual faz parte.</w:t>
+      </w:r>
+      <w:r>
+        <w:br/>
+      </w:r>
+    </w:p>
+    <w:p>
+      <w:pPr>
+        <w:numPr>
+          <w:ilvl w:val="0"/>
+          <w:numId w:val="1221"/>
+        </w:numPr>
+      </w:pPr>
+      <w:r>
+        <w:t xml:space="preserve">O comando</w:t>
+      </w:r>
+      <w:r>
+        <w:t xml:space="preserve"> </w:t>
+      </w:r>
+      <w:r>
+        <w:rPr>
+          <w:bCs/>
+          <w:b/>
+        </w:rPr>
+        <w:t xml:space="preserve">IF EXISTE</w:t>
+      </w:r>
+      <w:r>
+        <w:t xml:space="preserve"> </w:t>
+      </w:r>
+      <w:r>
+        <w:t xml:space="preserve">pode ser usado, deletando assim apenas se a</w:t>
+      </w:r>
+      <w:r>
+        <w:t xml:space="preserve"> </w:t>
+      </w:r>
+      <w:r>
+        <w:rPr>
+          <w:bCs/>
+          <w:b/>
+        </w:rPr>
+        <w:t xml:space="preserve">TRIGGER</w:t>
+      </w:r>
+      <w:r>
+        <w:t xml:space="preserve"> </w:t>
+      </w:r>
+      <w:r>
+        <w:t xml:space="preserve">existir.</w:t>
+      </w:r>
+      <w:r>
+        <w:br/>
+      </w:r>
+    </w:p>
+    <w:p>
+      <w:pPr>
+        <w:numPr>
+          <w:ilvl w:val="0"/>
+          <w:numId w:val="1221"/>
+        </w:numPr>
+      </w:pPr>
+      <w:r>
+        <w:t xml:space="preserve">Sintaxe:</w:t>
+      </w:r>
+      <w:r>
+        <w:br/>
+      </w:r>
+      <w:r>
+        <w:rPr>
+          <w:bCs/>
+          <w:b/>
+        </w:rPr>
+        <w:t xml:space="preserve">DROP TRIGGER</w:t>
+      </w:r>
+      <w:r>
+        <w:t xml:space="preserve"> </w:t>
+      </w:r>
+      <w:r>
+        <w:t xml:space="preserve">[</w:t>
+      </w:r>
+      <w:r>
+        <w:t xml:space="preserve"> </w:t>
+      </w:r>
+      <w:r>
+        <w:rPr>
+          <w:bCs/>
+          <w:b/>
+        </w:rPr>
+        <w:t xml:space="preserve">IF EXISTS</w:t>
+      </w:r>
+      <w:r>
+        <w:t xml:space="preserve"> </w:t>
+      </w:r>
+      <w:r>
+        <w:t xml:space="preserve">]</w:t>
+      </w:r>
+      <w:r>
+        <w:t xml:space="preserve"> </w:t>
+      </w:r>
+      <w:r>
+        <w:rPr>
+          <w:iCs/>
+          <w:i/>
+        </w:rPr>
+        <w:t xml:space="preserve">nome_trigger</w:t>
+      </w:r>
+      <w:r>
+        <w:t xml:space="preserve"> </w:t>
+      </w:r>
+      <w:r>
+        <w:rPr>
+          <w:bCs/>
+          <w:b/>
+        </w:rPr>
+        <w:t xml:space="preserve">ON</w:t>
+      </w:r>
+      <w:r>
+        <w:t xml:space="preserve"> </w:t>
+      </w:r>
+      <w:r>
+        <w:rPr>
+          <w:iCs/>
+          <w:i/>
+        </w:rPr>
+        <w:t xml:space="preserve">nome_tabela</w:t>
+      </w:r>
+      <w:r>
+        <w:t xml:space="preserve">;</w:t>
+      </w:r>
+      <w:r>
+        <w:br/>
+      </w:r>
+    </w:p>
+    <w:p>
       <w:r>
         <w:br w:type="page"/>
       </w:r>
@@ -40676,7 +40841,7 @@
       <w:pPr>
         <w:numPr>
           <w:ilvl w:val="0"/>
-          <w:numId w:val="1221"/>
+          <w:numId w:val="1222"/>
         </w:numPr>
         <w:pStyle w:val="Compact"/>
       </w:pPr>
@@ -40706,7 +40871,7 @@
       <w:pPr>
         <w:numPr>
           <w:ilvl w:val="0"/>
-          <w:numId w:val="1221"/>
+          <w:numId w:val="1222"/>
         </w:numPr>
         <w:pStyle w:val="Compact"/>
       </w:pPr>
@@ -40752,7 +40917,7 @@
       <w:pPr>
         <w:numPr>
           <w:ilvl w:val="0"/>
-          <w:numId w:val="1221"/>
+          <w:numId w:val="1222"/>
         </w:numPr>
         <w:pStyle w:val="Compact"/>
       </w:pPr>
@@ -40767,7 +40932,7 @@
       <w:pPr>
         <w:numPr>
           <w:ilvl w:val="1"/>
-          <w:numId w:val="1222"/>
+          <w:numId w:val="1223"/>
         </w:numPr>
         <w:pStyle w:val="Compact"/>
       </w:pPr>
@@ -40801,7 +40966,7 @@
       <w:pPr>
         <w:numPr>
           <w:ilvl w:val="1"/>
-          <w:numId w:val="1222"/>
+          <w:numId w:val="1223"/>
         </w:numPr>
         <w:pStyle w:val="Compact"/>
       </w:pPr>
@@ -40832,7 +40997,7 @@
       <w:pPr>
         <w:numPr>
           <w:ilvl w:val="1"/>
-          <w:numId w:val="1222"/>
+          <w:numId w:val="1223"/>
         </w:numPr>
         <w:pStyle w:val="Compact"/>
       </w:pPr>
@@ -40884,7 +41049,7 @@
       <w:pPr>
         <w:numPr>
           <w:ilvl w:val="1"/>
-          <w:numId w:val="1222"/>
+          <w:numId w:val="1223"/>
         </w:numPr>
         <w:pStyle w:val="Compact"/>
       </w:pPr>
@@ -40952,42 +41117,12 @@
       <w:pPr>
         <w:numPr>
           <w:ilvl w:val="0"/>
-          <w:numId w:val="1223"/>
+          <w:numId w:val="1224"/>
         </w:numPr>
         <w:pStyle w:val="Compact"/>
       </w:pPr>
       <w:r>
         <w:t xml:space="preserve">Business Intelligence (BI):</w:t>
-      </w:r>
-      <w:r>
-        <w:br/>
-      </w:r>
-    </w:p>
-    <w:p>
-      <w:pPr>
-        <w:numPr>
-          <w:ilvl w:val="1"/>
-          <w:numId w:val="1224"/>
-        </w:numPr>
-        <w:pStyle w:val="Compact"/>
-      </w:pPr>
-      <w:r>
-        <w:t xml:space="preserve">Esta preocupado com entender o que aconteceu no passado.</w:t>
-      </w:r>
-      <w:r>
-        <w:br/>
-      </w:r>
-    </w:p>
-    <w:p>
-      <w:pPr>
-        <w:numPr>
-          <w:ilvl w:val="0"/>
-          <w:numId w:val="1223"/>
-        </w:numPr>
-        <w:pStyle w:val="Compact"/>
-      </w:pPr>
-      <w:r>
-        <w:t xml:space="preserve">Data Science:</w:t>
       </w:r>
       <w:r>
         <w:br/>
@@ -40998,6 +41133,36 @@
         <w:numPr>
           <w:ilvl w:val="1"/>
           <w:numId w:val="1225"/>
+        </w:numPr>
+        <w:pStyle w:val="Compact"/>
+      </w:pPr>
+      <w:r>
+        <w:t xml:space="preserve">Esta preocupado com entender o que aconteceu no passado.</w:t>
+      </w:r>
+      <w:r>
+        <w:br/>
+      </w:r>
+    </w:p>
+    <w:p>
+      <w:pPr>
+        <w:numPr>
+          <w:ilvl w:val="0"/>
+          <w:numId w:val="1224"/>
+        </w:numPr>
+        <w:pStyle w:val="Compact"/>
+      </w:pPr>
+      <w:r>
+        <w:t xml:space="preserve">Data Science:</w:t>
+      </w:r>
+      <w:r>
+        <w:br/>
+      </w:r>
+    </w:p>
+    <w:p>
+      <w:pPr>
+        <w:numPr>
+          <w:ilvl w:val="1"/>
+          <w:numId w:val="1226"/>
         </w:numPr>
         <w:pStyle w:val="Compact"/>
       </w:pPr>
@@ -42696,6 +42861,9 @@
   <w:num w:numId="1225">
     <w:abstractNumId w:val="991"/>
   </w:num>
+  <w:num w:numId="1226">
+    <w:abstractNumId w:val="991"/>
+  </w:num>
 </w:numbering>
 </file>
 

</xml_diff>

<commit_message>
Atualização autómatica através de uma TRIGGER
</commit_message>
<xml_diff>
--- a/Readme.docx
+++ b/Readme.docx
@@ -49,7 +49,7 @@
         <w:pStyle w:val="Date"/>
       </w:pPr>
       <w:r>
-        <w:t xml:space="preserve">2022-11-11</w:t>
+        <w:t xml:space="preserve">2022-11-12</w:t>
       </w:r>
     </w:p>
     <w:sdt>
@@ -40527,6 +40527,7 @@
           <w:ilvl w:val="0"/>
           <w:numId w:val="1221"/>
         </w:numPr>
+        <w:pStyle w:val="Compact"/>
       </w:pPr>
       <w:r>
         <w:t xml:space="preserve">O comando</w:t>
@@ -40567,6 +40568,7 @@
           <w:ilvl w:val="0"/>
           <w:numId w:val="1221"/>
         </w:numPr>
+        <w:pStyle w:val="Compact"/>
       </w:pPr>
       <w:r>
         <w:t xml:space="preserve">O comando</w:t>
@@ -40613,6 +40615,7 @@
           <w:ilvl w:val="0"/>
           <w:numId w:val="1221"/>
         </w:numPr>
+        <w:pStyle w:val="Compact"/>
       </w:pPr>
       <w:r>
         <w:t xml:space="preserve">Sintaxe:</w:t>
@@ -40693,7 +40696,7 @@
     </w:p>
     <w:bookmarkEnd w:id="198"/>
     <w:bookmarkEnd w:id="199"/>
-    <w:bookmarkStart w:id="201" w:name="X80b649e1cdc78f1c957ac0ffb049c63cc71047a"/>
+    <w:bookmarkStart w:id="202" w:name="X80b649e1cdc78f1c957ac0ffb049c63cc71047a"/>
     <w:p>
       <w:pPr>
         <w:pStyle w:val="Heading1"/>
@@ -40750,13 +40753,1318 @@
       </w:r>
     </w:p>
     <w:p>
+      <w:pPr>
+        <w:numPr>
+          <w:ilvl w:val="0"/>
+          <w:numId w:val="1222"/>
+        </w:numPr>
+        <w:pStyle w:val="Compact"/>
+      </w:pPr>
+      <w:r>
+        <w:t xml:space="preserve">Usando a técnica apresentada anteriormente para</w:t>
+      </w:r>
+      <w:r>
+        <w:t xml:space="preserve"> </w:t>
+      </w:r>
+      <w:r>
+        <w:rPr>
+          <w:iCs/>
+          <w:i/>
+        </w:rPr>
+        <w:t xml:space="preserve">retornar</w:t>
+      </w:r>
+      <w:r>
+        <w:t xml:space="preserve"> </w:t>
+      </w:r>
+      <w:r>
+        <w:t xml:space="preserve">e</w:t>
+      </w:r>
+      <w:r>
+        <w:t xml:space="preserve"> </w:t>
+      </w:r>
+      <w:r>
+        <w:rPr>
+          <w:iCs/>
+          <w:i/>
+        </w:rPr>
+        <w:t xml:space="preserve">inserir</w:t>
+      </w:r>
+      <w:r>
+        <w:t xml:space="preserve"> </w:t>
+      </w:r>
+      <w:r>
+        <w:t xml:space="preserve">(atualizar) a diferença entre os registros de duas, ou mais, tabelas (usando a</w:t>
+      </w:r>
+      <w:r>
+        <w:t xml:space="preserve"> </w:t>
+      </w:r>
+      <w:r>
+        <w:rPr>
+          <w:bCs/>
+          <w:b/>
+        </w:rPr>
+        <w:t xml:space="preserve">flag</w:t>
+      </w:r>
+      <w:r>
+        <w:t xml:space="preserve"> </w:t>
+      </w:r>
+      <w:r>
+        <w:rPr>
+          <w:iCs/>
+          <w:i/>
+        </w:rPr>
+        <w:t xml:space="preserve">id</w:t>
+      </w:r>
+      <w:r>
+        <w:t xml:space="preserve">).</w:t>
+      </w:r>
+      <w:r>
+        <w:br/>
+      </w:r>
+    </w:p>
+    <w:p>
+      <w:pPr>
+        <w:numPr>
+          <w:ilvl w:val="0"/>
+          <w:numId w:val="1222"/>
+        </w:numPr>
+        <w:pStyle w:val="Compact"/>
+      </w:pPr>
+      <w:r>
+        <w:t xml:space="preserve">Podemos construir uma</w:t>
+      </w:r>
+      <w:r>
+        <w:t xml:space="preserve"> </w:t>
+      </w:r>
+      <w:r>
+        <w:rPr>
+          <w:bCs/>
+          <w:b/>
+        </w:rPr>
+        <w:t xml:space="preserve">FUNCTION</w:t>
+      </w:r>
+      <w:r>
+        <w:t xml:space="preserve"> </w:t>
+      </w:r>
+      <w:r>
+        <w:t xml:space="preserve">de</w:t>
+      </w:r>
+      <w:r>
+        <w:t xml:space="preserve"> </w:t>
+      </w:r>
+      <w:r>
+        <w:rPr>
+          <w:bCs/>
+          <w:b/>
+        </w:rPr>
+        <w:t xml:space="preserve">TRIGGER</w:t>
+      </w:r>
+      <w:r>
+        <w:t xml:space="preserve">, para automatizar o processo de inserir a diferença entre as tabelas e tabela relatório, assim atualizando a tabela relatório.</w:t>
+      </w:r>
+      <w:r>
+        <w:br/>
+      </w:r>
+    </w:p>
+    <w:p>
+      <w:pPr>
+        <w:numPr>
+          <w:ilvl w:val="0"/>
+          <w:numId w:val="1222"/>
+        </w:numPr>
+        <w:pStyle w:val="Compact"/>
+      </w:pPr>
+      <w:r>
+        <w:t xml:space="preserve">Na mesma</w:t>
+      </w:r>
+      <w:r>
+        <w:t xml:space="preserve"> </w:t>
+      </w:r>
+      <w:r>
+        <w:rPr>
+          <w:bCs/>
+          <w:b/>
+        </w:rPr>
+        <w:t xml:space="preserve">FUNCTION</w:t>
+      </w:r>
+      <w:r>
+        <w:t xml:space="preserve"> </w:t>
+      </w:r>
+      <w:r>
+        <w:t xml:space="preserve">da</w:t>
+      </w:r>
+      <w:r>
+        <w:t xml:space="preserve"> </w:t>
+      </w:r>
+      <w:r>
+        <w:rPr>
+          <w:bCs/>
+          <w:b/>
+        </w:rPr>
+        <w:t xml:space="preserve">TRIGGER</w:t>
+      </w:r>
+      <w:r>
+        <w:t xml:space="preserve">, programar que a</w:t>
+      </w:r>
+      <w:r>
+        <w:t xml:space="preserve"> </w:t>
+      </w:r>
+      <w:r>
+        <w:rPr>
+          <w:bCs/>
+          <w:b/>
+        </w:rPr>
+        <w:t xml:space="preserve">FUNCTION</w:t>
+      </w:r>
+      <w:r>
+        <w:t xml:space="preserve"> </w:t>
+      </w:r>
+      <w:r>
+        <w:t xml:space="preserve">atualize o arquivo gerado pela tabela relatório.</w:t>
+      </w:r>
+      <w:r>
+        <w:br/>
+      </w:r>
+    </w:p>
+    <w:p>
+      <w:pPr>
+        <w:numPr>
+          <w:ilvl w:val="0"/>
+          <w:numId w:val="1222"/>
+        </w:numPr>
+        <w:pStyle w:val="Compact"/>
+      </w:pPr>
+      <w:r>
+        <w:t xml:space="preserve">Por fim, criar uma</w:t>
+      </w:r>
+      <w:r>
+        <w:t xml:space="preserve"> </w:t>
+      </w:r>
+      <w:r>
+        <w:rPr>
+          <w:bCs/>
+          <w:b/>
+        </w:rPr>
+        <w:t xml:space="preserve">TRIGGER</w:t>
+      </w:r>
+      <w:r>
+        <w:t xml:space="preserve"> </w:t>
+      </w:r>
+      <w:r>
+        <w:t xml:space="preserve">que gere um gatilho para monitorar as mudanças nas tabelas, chamando a</w:t>
+      </w:r>
+      <w:r>
+        <w:t xml:space="preserve"> </w:t>
+      </w:r>
+      <w:r>
+        <w:rPr>
+          <w:bCs/>
+          <w:b/>
+        </w:rPr>
+        <w:t xml:space="preserve">FUNCTION</w:t>
+      </w:r>
+      <w:r>
+        <w:t xml:space="preserve"> </w:t>
+      </w:r>
+      <w:r>
+        <w:t xml:space="preserve">criada anteriormente.</w:t>
+      </w:r>
+      <w:r>
+        <w:br/>
+      </w:r>
+    </w:p>
+    <w:p>
+      <w:pPr>
+        <w:numPr>
+          <w:ilvl w:val="0"/>
+          <w:numId w:val="1222"/>
+        </w:numPr>
+        <w:pStyle w:val="Compact"/>
+      </w:pPr>
+      <w:r>
+        <w:t xml:space="preserve">O objetivo é atualizar na tabela relatório as mudanças nas outras tabelas e também atualizar o arquivo gerado a partir da tabela relatório.</w:t>
+      </w:r>
+      <w:r>
+        <w:br/>
+      </w:r>
+    </w:p>
+    <w:p>
       <w:r>
         <w:br w:type="page"/>
       </w:r>
     </w:p>
     <w:bookmarkEnd w:id="200"/>
+    <w:bookmarkStart w:id="201" w:name="X74009f914eaf14efa59f333b736a76e6d13fdaa"/>
+    <w:p>
+      <w:pPr>
+        <w:pStyle w:val="Heading2"/>
+      </w:pPr>
+      <w:r>
+        <w:rPr>
+          <w:rStyle w:val="SectionNumber"/>
+        </w:rPr>
+        <w:t xml:space="preserve">20.2</w:t>
+      </w:r>
+      <w:r>
+        <w:tab/>
+      </w:r>
+      <w:r>
+        <w:t xml:space="preserve">Exemplo de código - Atualização automática através de</w:t>
+      </w:r>
+      <w:r>
+        <w:t xml:space="preserve"> </w:t>
+      </w:r>
+      <w:r>
+        <w:rPr>
+          <w:bCs/>
+          <w:b/>
+        </w:rPr>
+        <w:t xml:space="preserve">TRIGGER</w:t>
+      </w:r>
+    </w:p>
+    <w:p>
+      <w:pPr>
+        <w:numPr>
+          <w:ilvl w:val="0"/>
+          <w:numId w:val="1223"/>
+        </w:numPr>
+        <w:pStyle w:val="Compact"/>
+      </w:pPr>
+      <w:r>
+        <w:t xml:space="preserve">Segue um exemplo de código, aplicando a técnica de</w:t>
+      </w:r>
+      <w:r>
+        <w:t xml:space="preserve"> </w:t>
+      </w:r>
+      <w:r>
+        <w:t xml:space="preserve">“</w:t>
+      </w:r>
+      <w:r>
+        <w:t xml:space="preserve">atualização autómatica através de</w:t>
+      </w:r>
+      <w:r>
+        <w:t xml:space="preserve"> </w:t>
+      </w:r>
+      <w:r>
+        <w:rPr>
+          <w:bCs/>
+          <w:b/>
+        </w:rPr>
+        <w:t xml:space="preserve">TRIGGER</w:t>
+      </w:r>
+      <w:r>
+        <w:t xml:space="preserve">”</w:t>
+      </w:r>
+      <w:r>
+        <w:t xml:space="preserve">.</w:t>
+      </w:r>
+      <w:r>
+        <w:br/>
+      </w:r>
+    </w:p>
+    <w:p>
+      <w:pPr>
+        <w:numPr>
+          <w:ilvl w:val="0"/>
+          <w:numId w:val="1223"/>
+        </w:numPr>
+        <w:pStyle w:val="Compact"/>
+      </w:pPr>
+      <w:r>
+        <w:t xml:space="preserve">Exemplo de código, com comentarios entre colchetes:</w:t>
+      </w:r>
+      <w:r>
+        <w:br/>
+      </w:r>
+    </w:p>
+    <w:p>
+      <w:pPr>
+        <w:pStyle w:val="FirstParagraph"/>
+      </w:pPr>
+      <w:r>
+        <w:t xml:space="preserve">[Criação da</w:t>
+      </w:r>
+      <w:r>
+        <w:t xml:space="preserve"> </w:t>
+      </w:r>
+      <w:r>
+        <w:rPr>
+          <w:bCs/>
+          <w:b/>
+        </w:rPr>
+        <w:t xml:space="preserve">FUNCTION</w:t>
+      </w:r>
+      <w:r>
+        <w:t xml:space="preserve">]</w:t>
+      </w:r>
+      <w:r>
+        <w:br/>
+      </w:r>
+      <w:r>
+        <w:t xml:space="preserve">[Cabeçalho]</w:t>
+      </w:r>
+      <w:r>
+        <w:br/>
+      </w:r>
+      <w:r>
+        <w:rPr>
+          <w:bCs/>
+          <w:b/>
+        </w:rPr>
+        <w:t xml:space="preserve">CREATE OR REPLACE FUNCTION</w:t>
+      </w:r>
+      <w:r>
+        <w:t xml:space="preserve"> </w:t>
+      </w:r>
+      <w:r>
+        <w:rPr>
+          <w:iCs/>
+          <w:i/>
+        </w:rPr>
+        <w:t xml:space="preserve">ATUALIZA_REL</w:t>
+      </w:r>
+      <w:r>
+        <w:t xml:space="preserve">() [Cria uma função, ou sobreescreve se a função já existir]</w:t>
+      </w:r>
+      <w:r>
+        <w:br/>
+      </w:r>
+      <w:r>
+        <w:rPr>
+          <w:bCs/>
+          <w:b/>
+        </w:rPr>
+        <w:t xml:space="preserve">RETURNS TRIGGER AS</w:t>
+      </w:r>
+      <w:r>
+        <w:t xml:space="preserve"> </w:t>
+      </w:r>
+      <w:r>
+        <w:t xml:space="preserve">[É uma função para uma</w:t>
+      </w:r>
+      <w:r>
+        <w:t xml:space="preserve"> </w:t>
+      </w:r>
+      <w:r>
+        <w:rPr>
+          <w:bCs/>
+          <w:b/>
+        </w:rPr>
+        <w:t xml:space="preserve">TRIGGER</w:t>
+      </w:r>
+      <w:r>
+        <w:t xml:space="preserve">. Retorno (</w:t>
+      </w:r>
+      <w:r>
+        <w:rPr>
+          <w:bCs/>
+          <w:b/>
+        </w:rPr>
+        <w:t xml:space="preserve">RETURNS</w:t>
+      </w:r>
+      <w:r>
+        <w:t xml:space="preserve">) de uma</w:t>
+      </w:r>
+      <w:r>
+        <w:t xml:space="preserve"> </w:t>
+      </w:r>
+      <w:r>
+        <w:rPr>
+          <w:bCs/>
+          <w:b/>
+        </w:rPr>
+        <w:t xml:space="preserve">TRIGGER</w:t>
+      </w:r>
+      <w:r>
+        <w:t xml:space="preserve">]</w:t>
+      </w:r>
+      <w:r>
+        <w:br/>
+      </w:r>
+      <w:r>
+        <w:t xml:space="preserve">$$ [Altera o delimitador para poder usar o</w:t>
+      </w:r>
+      <w:r>
+        <w:t xml:space="preserve"> </w:t>
+      </w:r>
+      <w:r>
+        <w:t xml:space="preserve">“</w:t>
+      </w:r>
+      <w:r>
+        <w:t xml:space="preserve">;</w:t>
+      </w:r>
+      <w:r>
+        <w:t xml:space="preserve">”</w:t>
+      </w:r>
+      <w:r>
+        <w:t xml:space="preserve"> </w:t>
+      </w:r>
+      <w:r>
+        <w:t xml:space="preserve">dentro do bloco de programação]</w:t>
+      </w:r>
+      <w:r>
+        <w:br/>
+      </w:r>
+    </w:p>
+    <w:p>
+      <w:pPr>
+        <w:pStyle w:val="BodyText"/>
+      </w:pPr>
+      <w:r>
+        <w:rPr>
+          <w:bCs/>
+          <w:b/>
+        </w:rPr>
+        <w:t xml:space="preserve">BEGIN</w:t>
+      </w:r>
+      <w:r>
+        <w:t xml:space="preserve"> </w:t>
+      </w:r>
+      <w:r>
+        <w:t xml:space="preserve">[Inicia o bloco de programação]</w:t>
+      </w:r>
+      <w:r>
+        <w:br/>
+      </w:r>
+    </w:p>
+    <w:p>
+      <w:pPr>
+        <w:pStyle w:val="BodyText"/>
+      </w:pPr>
+      <w:r>
+        <w:t xml:space="preserve">[Técnica para inserir diferença entre tabelas na tabela relatório. Atualiza tabela relatório]</w:t>
+      </w:r>
+      <w:r>
+        <w:br/>
+      </w:r>
+      <w:r>
+        <w:rPr>
+          <w:bCs/>
+          <w:b/>
+        </w:rPr>
+        <w:t xml:space="preserve">INSERT INTO</w:t>
+      </w:r>
+      <w:r>
+        <w:t xml:space="preserve"> </w:t>
+      </w:r>
+      <w:r>
+        <w:rPr>
+          <w:iCs/>
+          <w:i/>
+        </w:rPr>
+        <w:t xml:space="preserve">RELATORIO_LOCADORA</w:t>
+      </w:r>
+      <w:r>
+        <w:br/>
+      </w:r>
+      <w:r>
+        <w:rPr>
+          <w:bCs/>
+          <w:b/>
+        </w:rPr>
+        <w:t xml:space="preserve">SELECT</w:t>
+      </w:r>
+      <w:r>
+        <w:br/>
+      </w:r>
+      <w:r>
+        <w:rPr>
+          <w:bCs/>
+          <w:b/>
+        </w:rPr>
+        <w:t xml:space="preserve">L</w:t>
+      </w:r>
+      <w:r>
+        <w:t xml:space="preserve">.</w:t>
+      </w:r>
+      <w:r>
+        <w:rPr>
+          <w:iCs/>
+          <w:i/>
+        </w:rPr>
+        <w:t xml:space="preserve">IDLOCACAO</w:t>
+      </w:r>
+      <w:r>
+        <w:t xml:space="preserve">,</w:t>
+      </w:r>
+      <w:r>
+        <w:br/>
+      </w:r>
+      <w:r>
+        <w:rPr>
+          <w:bCs/>
+          <w:b/>
+        </w:rPr>
+        <w:t xml:space="preserve">F</w:t>
+      </w:r>
+      <w:r>
+        <w:t xml:space="preserve">.</w:t>
+      </w:r>
+      <w:r>
+        <w:rPr>
+          <w:iCs/>
+          <w:i/>
+        </w:rPr>
+        <w:t xml:space="preserve">NOME</w:t>
+      </w:r>
+      <w:r>
+        <w:t xml:space="preserve"> </w:t>
+      </w:r>
+      <w:r>
+        <w:rPr>
+          <w:bCs/>
+          <w:b/>
+        </w:rPr>
+        <w:t xml:space="preserve">AS</w:t>
+      </w:r>
+      <w:r>
+        <w:t xml:space="preserve"> </w:t>
+      </w:r>
+      <w:r>
+        <w:t xml:space="preserve">FILME,</w:t>
+      </w:r>
+      <w:r>
+        <w:br/>
+      </w:r>
+      <w:r>
+        <w:rPr>
+          <w:bCs/>
+          <w:b/>
+        </w:rPr>
+        <w:t xml:space="preserve">G</w:t>
+      </w:r>
+      <w:r>
+        <w:t xml:space="preserve">.</w:t>
+      </w:r>
+      <w:r>
+        <w:rPr>
+          <w:iCs/>
+          <w:i/>
+        </w:rPr>
+        <w:t xml:space="preserve">NOME</w:t>
+      </w:r>
+      <w:r>
+        <w:t xml:space="preserve"> </w:t>
+      </w:r>
+      <w:r>
+        <w:rPr>
+          <w:bCs/>
+          <w:b/>
+        </w:rPr>
+        <w:t xml:space="preserve">AS</w:t>
+      </w:r>
+      <w:r>
+        <w:t xml:space="preserve"> </w:t>
+      </w:r>
+      <w:r>
+        <w:t xml:space="preserve">GENERO,</w:t>
+      </w:r>
+      <w:r>
+        <w:br/>
+      </w:r>
+      <w:r>
+        <w:rPr>
+          <w:bCs/>
+          <w:b/>
+        </w:rPr>
+        <w:t xml:space="preserve">L</w:t>
+      </w:r>
+      <w:r>
+        <w:t xml:space="preserve">.</w:t>
+      </w:r>
+      <w:r>
+        <w:rPr>
+          <w:iCs/>
+          <w:i/>
+        </w:rPr>
+        <w:t xml:space="preserve">DATA</w:t>
+      </w:r>
+      <w:r>
+        <w:t xml:space="preserve"> </w:t>
+      </w:r>
+      <w:r>
+        <w:rPr>
+          <w:bCs/>
+          <w:b/>
+        </w:rPr>
+        <w:t xml:space="preserve">AS</w:t>
+      </w:r>
+      <w:r>
+        <w:t xml:space="preserve"> </w:t>
+      </w:r>
+      <w:r>
+        <w:t xml:space="preserve">DATA,</w:t>
+      </w:r>
+      <w:r>
+        <w:br/>
+      </w:r>
+      <w:r>
+        <w:rPr>
+          <w:bCs/>
+          <w:b/>
+        </w:rPr>
+        <w:t xml:space="preserve">L</w:t>
+      </w:r>
+      <w:r>
+        <w:t xml:space="preserve">.</w:t>
+      </w:r>
+      <w:r>
+        <w:rPr>
+          <w:iCs/>
+          <w:i/>
+        </w:rPr>
+        <w:t xml:space="preserve">DIAS</w:t>
+      </w:r>
+      <w:r>
+        <w:t xml:space="preserve"> </w:t>
+      </w:r>
+      <w:r>
+        <w:rPr>
+          <w:bCs/>
+          <w:b/>
+        </w:rPr>
+        <w:t xml:space="preserve">AS</w:t>
+      </w:r>
+      <w:r>
+        <w:t xml:space="preserve"> </w:t>
+      </w:r>
+      <w:r>
+        <w:t xml:space="preserve">DIAS,</w:t>
+      </w:r>
+      <w:r>
+        <w:br/>
+      </w:r>
+      <w:r>
+        <w:rPr>
+          <w:bCs/>
+          <w:b/>
+        </w:rPr>
+        <w:t xml:space="preserve">L</w:t>
+      </w:r>
+      <w:r>
+        <w:t xml:space="preserve">.</w:t>
+      </w:r>
+      <w:r>
+        <w:rPr>
+          <w:iCs/>
+          <w:i/>
+        </w:rPr>
+        <w:t xml:space="preserve">MIDIA</w:t>
+      </w:r>
+      <w:r>
+        <w:t xml:space="preserve"> </w:t>
+      </w:r>
+      <w:r>
+        <w:rPr>
+          <w:bCs/>
+          <w:b/>
+        </w:rPr>
+        <w:t xml:space="preserve">AS</w:t>
+      </w:r>
+      <w:r>
+        <w:t xml:space="preserve"> </w:t>
+      </w:r>
+      <w:r>
+        <w:t xml:space="preserve">MIDIA</w:t>
+      </w:r>
+      <w:r>
+        <w:br/>
+      </w:r>
+      <w:r>
+        <w:rPr>
+          <w:bCs/>
+          <w:b/>
+        </w:rPr>
+        <w:t xml:space="preserve">FROM</w:t>
+      </w:r>
+      <w:r>
+        <w:t xml:space="preserve"> </w:t>
+      </w:r>
+      <w:r>
+        <w:t xml:space="preserve">GENERO</w:t>
+      </w:r>
+      <w:r>
+        <w:t xml:space="preserve"> </w:t>
+      </w:r>
+      <w:r>
+        <w:rPr>
+          <w:bCs/>
+          <w:b/>
+        </w:rPr>
+        <w:t xml:space="preserve">G</w:t>
+      </w:r>
+      <w:r>
+        <w:br/>
+      </w:r>
+      <w:r>
+        <w:rPr>
+          <w:bCs/>
+          <w:b/>
+        </w:rPr>
+        <w:t xml:space="preserve">INNER JOIN</w:t>
+      </w:r>
+      <w:r>
+        <w:t xml:space="preserve"> </w:t>
+      </w:r>
+      <w:r>
+        <w:t xml:space="preserve">FILME</w:t>
+      </w:r>
+      <w:r>
+        <w:t xml:space="preserve"> </w:t>
+      </w:r>
+      <w:r>
+        <w:rPr>
+          <w:bCs/>
+          <w:b/>
+        </w:rPr>
+        <w:t xml:space="preserve">F</w:t>
+      </w:r>
+      <w:r>
+        <w:br/>
+      </w:r>
+      <w:r>
+        <w:rPr>
+          <w:bCs/>
+          <w:b/>
+        </w:rPr>
+        <w:t xml:space="preserve">ON</w:t>
+      </w:r>
+      <w:r>
+        <w:t xml:space="preserve"> </w:t>
+      </w:r>
+      <w:r>
+        <w:rPr>
+          <w:bCs/>
+          <w:b/>
+        </w:rPr>
+        <w:t xml:space="preserve">G</w:t>
+      </w:r>
+      <w:r>
+        <w:t xml:space="preserve">.</w:t>
+      </w:r>
+      <w:r>
+        <w:rPr>
+          <w:iCs/>
+          <w:i/>
+        </w:rPr>
+        <w:t xml:space="preserve">IDGENERO</w:t>
+      </w:r>
+      <w:r>
+        <w:t xml:space="preserve"> </w:t>
+      </w:r>
+      <w:r>
+        <w:t xml:space="preserve">=</w:t>
+      </w:r>
+      <w:r>
+        <w:t xml:space="preserve"> </w:t>
+      </w:r>
+      <w:r>
+        <w:rPr>
+          <w:bCs/>
+          <w:b/>
+        </w:rPr>
+        <w:t xml:space="preserve">F</w:t>
+      </w:r>
+      <w:r>
+        <w:t xml:space="preserve">.</w:t>
+      </w:r>
+      <w:r>
+        <w:rPr>
+          <w:iCs/>
+          <w:i/>
+        </w:rPr>
+        <w:t xml:space="preserve">ID_GENERO</w:t>
+      </w:r>
+      <w:r>
+        <w:br/>
+      </w:r>
+      <w:r>
+        <w:rPr>
+          <w:bCs/>
+          <w:b/>
+        </w:rPr>
+        <w:t xml:space="preserve">INNER JOIN</w:t>
+      </w:r>
+      <w:r>
+        <w:t xml:space="preserve"> </w:t>
+      </w:r>
+      <w:r>
+        <w:t xml:space="preserve">LOCACAO</w:t>
+      </w:r>
+      <w:r>
+        <w:t xml:space="preserve"> </w:t>
+      </w:r>
+      <w:r>
+        <w:rPr>
+          <w:bCs/>
+          <w:b/>
+        </w:rPr>
+        <w:t xml:space="preserve">L</w:t>
+      </w:r>
+      <w:r>
+        <w:br/>
+      </w:r>
+      <w:r>
+        <w:rPr>
+          <w:bCs/>
+          <w:b/>
+        </w:rPr>
+        <w:t xml:space="preserve">ON</w:t>
+      </w:r>
+      <w:r>
+        <w:t xml:space="preserve"> </w:t>
+      </w:r>
+      <w:r>
+        <w:rPr>
+          <w:bCs/>
+          <w:b/>
+        </w:rPr>
+        <w:t xml:space="preserve">L</w:t>
+      </w:r>
+      <w:r>
+        <w:t xml:space="preserve">.</w:t>
+      </w:r>
+      <w:r>
+        <w:rPr>
+          <w:iCs/>
+          <w:i/>
+        </w:rPr>
+        <w:t xml:space="preserve">ID_FILME</w:t>
+      </w:r>
+      <w:r>
+        <w:t xml:space="preserve"> </w:t>
+      </w:r>
+      <w:r>
+        <w:t xml:space="preserve">=</w:t>
+      </w:r>
+      <w:r>
+        <w:t xml:space="preserve"> </w:t>
+      </w:r>
+      <w:r>
+        <w:rPr>
+          <w:bCs/>
+          <w:b/>
+        </w:rPr>
+        <w:t xml:space="preserve">F</w:t>
+      </w:r>
+      <w:r>
+        <w:t xml:space="preserve">.</w:t>
+      </w:r>
+      <w:r>
+        <w:rPr>
+          <w:iCs/>
+          <w:i/>
+        </w:rPr>
+        <w:t xml:space="preserve">IDFILME</w:t>
+      </w:r>
+      <w:r>
+        <w:br/>
+      </w:r>
+      <w:r>
+        <w:rPr>
+          <w:bCs/>
+          <w:b/>
+        </w:rPr>
+        <w:t xml:space="preserve">WHERE</w:t>
+      </w:r>
+      <w:r>
+        <w:t xml:space="preserve"> </w:t>
+      </w:r>
+      <w:r>
+        <w:rPr>
+          <w:iCs/>
+          <w:i/>
+        </w:rPr>
+        <w:t xml:space="preserve">IDLOCACAO</w:t>
+      </w:r>
+      <w:r>
+        <w:t xml:space="preserve"> </w:t>
+      </w:r>
+      <w:r>
+        <w:rPr>
+          <w:bCs/>
+          <w:b/>
+        </w:rPr>
+        <w:t xml:space="preserve">NOT IN</w:t>
+      </w:r>
+      <w:r>
+        <w:t xml:space="preserve"> </w:t>
+      </w:r>
+      <w:r>
+        <w:t xml:space="preserve">(</w:t>
+      </w:r>
+      <w:r>
+        <w:rPr>
+          <w:bCs/>
+          <w:b/>
+        </w:rPr>
+        <w:t xml:space="preserve">SELECT</w:t>
+      </w:r>
+      <w:r>
+        <w:t xml:space="preserve"> </w:t>
+      </w:r>
+      <w:r>
+        <w:rPr>
+          <w:iCs/>
+          <w:i/>
+        </w:rPr>
+        <w:t xml:space="preserve">IDLOCACAO</w:t>
+      </w:r>
+      <w:r>
+        <w:t xml:space="preserve"> </w:t>
+      </w:r>
+      <w:r>
+        <w:rPr>
+          <w:bCs/>
+          <w:b/>
+        </w:rPr>
+        <w:t xml:space="preserve">FROM</w:t>
+      </w:r>
+      <w:r>
+        <w:t xml:space="preserve"> </w:t>
+      </w:r>
+      <w:r>
+        <w:rPr>
+          <w:iCs/>
+          <w:i/>
+        </w:rPr>
+        <w:t xml:space="preserve">RELATORIO_LOCADORA</w:t>
+      </w:r>
+      <w:r>
+        <w:t xml:space="preserve">); [Subquery e retorna diferença entre tabelas]</w:t>
+      </w:r>
+      <w:r>
+        <w:br/>
+      </w:r>
+    </w:p>
+    <w:p>
+      <w:pPr>
+        <w:pStyle w:val="BodyText"/>
+      </w:pPr>
+      <w:r>
+        <w:t xml:space="preserve">[Sobreescreve o arquivo criado anteriormente, se existir]</w:t>
+      </w:r>
+      <w:r>
+        <w:br/>
+      </w:r>
+      <w:r>
+        <w:rPr>
+          <w:bCs/>
+          <w:b/>
+        </w:rPr>
+        <w:t xml:space="preserve">COPY</w:t>
+      </w:r>
+      <w:r>
+        <w:t xml:space="preserve"> </w:t>
+      </w:r>
+      <w:r>
+        <w:rPr>
+          <w:iCs/>
+          <w:i/>
+        </w:rPr>
+        <w:t xml:space="preserve">RELATORIO_LOCADORA</w:t>
+      </w:r>
+      <w:r>
+        <w:t xml:space="preserve"> </w:t>
+      </w:r>
+      <w:r>
+        <w:rPr>
+          <w:bCs/>
+          <w:b/>
+        </w:rPr>
+        <w:t xml:space="preserve">TO</w:t>
+      </w:r>
+      <w:r>
+        <w:br/>
+      </w:r>
+      <w:r>
+        <w:t xml:space="preserve">‘</w:t>
+      </w:r>
+      <w:r>
+        <w:t xml:space="preserve">/home/…/RELATORIO_LOCADORA.csv</w:t>
+      </w:r>
+      <w:r>
+        <w:t xml:space="preserve">’</w:t>
+      </w:r>
+      <w:r>
+        <w:t xml:space="preserve"> </w:t>
+      </w:r>
+      <w:r>
+        <w:t xml:space="preserve">[Caminho onde o arquvio é salvo]</w:t>
+      </w:r>
+      <w:r>
+        <w:br/>
+      </w:r>
+      <w:r>
+        <w:rPr>
+          <w:bCs/>
+          <w:b/>
+        </w:rPr>
+        <w:t xml:space="preserve">DELIMITER</w:t>
+      </w:r>
+      <w:r>
+        <w:t xml:space="preserve"> </w:t>
+      </w:r>
+      <w:r>
+        <w:t xml:space="preserve">‘</w:t>
+      </w:r>
+      <w:r>
+        <w:t xml:space="preserve">;</w:t>
+      </w:r>
+      <w:r>
+        <w:t xml:space="preserve">’</w:t>
+      </w:r>
+      <w:r>
+        <w:br/>
+      </w:r>
+      <w:r>
+        <w:rPr>
+          <w:bCs/>
+          <w:b/>
+        </w:rPr>
+        <w:t xml:space="preserve">CSV HEADER</w:t>
+      </w:r>
+      <w:r>
+        <w:t xml:space="preserve">;</w:t>
+      </w:r>
+      <w:r>
+        <w:br/>
+      </w:r>
+    </w:p>
+    <w:p>
+      <w:pPr>
+        <w:pStyle w:val="BodyText"/>
+      </w:pPr>
+      <w:r>
+        <w:rPr>
+          <w:bCs/>
+          <w:b/>
+        </w:rPr>
+        <w:t xml:space="preserve">RETURN</w:t>
+      </w:r>
+      <w:r>
+        <w:t xml:space="preserve"> </w:t>
+      </w:r>
+      <w:r>
+        <w:rPr>
+          <w:iCs/>
+          <w:i/>
+        </w:rPr>
+        <w:t xml:space="preserve">NEW</w:t>
+      </w:r>
+      <w:r>
+        <w:t xml:space="preserve">; [Argumento temporal (</w:t>
+      </w:r>
+      <w:r>
+        <w:rPr>
+          <w:iCs/>
+          <w:i/>
+        </w:rPr>
+        <w:t xml:space="preserve">NEW</w:t>
+      </w:r>
+      <w:r>
+        <w:t xml:space="preserve">,</w:t>
+      </w:r>
+      <w:r>
+        <w:t xml:space="preserve"> </w:t>
+      </w:r>
+      <w:r>
+        <w:rPr>
+          <w:iCs/>
+          <w:i/>
+        </w:rPr>
+        <w:t xml:space="preserve">OLD</w:t>
+      </w:r>
+      <w:r>
+        <w:t xml:space="preserve">)]</w:t>
+      </w:r>
+      <w:r>
+        <w:br/>
+      </w:r>
+      <w:r>
+        <w:rPr>
+          <w:bCs/>
+          <w:b/>
+        </w:rPr>
+        <w:t xml:space="preserve">END</w:t>
+      </w:r>
+      <w:r>
+        <w:t xml:space="preserve">; [Encerra o bloco de programação]</w:t>
+      </w:r>
+      <w:r>
+        <w:br/>
+      </w:r>
+      <w:r>
+        <w:t xml:space="preserve">$$ [Finaliza a mudança do delimitador]</w:t>
+      </w:r>
+      <w:r>
+        <w:br/>
+      </w:r>
+      <w:r>
+        <w:rPr>
+          <w:bCs/>
+          <w:b/>
+        </w:rPr>
+        <w:t xml:space="preserve">LANGUAGE</w:t>
+      </w:r>
+      <w:r>
+        <w:t xml:space="preserve"> </w:t>
+      </w:r>
+      <w:r>
+        <w:rPr>
+          <w:iCs/>
+          <w:i/>
+        </w:rPr>
+        <w:t xml:space="preserve">PLPGSQL</w:t>
+      </w:r>
+      <w:r>
+        <w:t xml:space="preserve">; [Define a linguagem que foi usada no bloco de programação]</w:t>
+      </w:r>
+      <w:r>
+        <w:br/>
+      </w:r>
+    </w:p>
+    <w:p>
+      <w:pPr>
+        <w:pStyle w:val="BodyText"/>
+      </w:pPr>
+      <w:r>
+        <w:t xml:space="preserve">[Criação de</w:t>
+      </w:r>
+      <w:r>
+        <w:t xml:space="preserve"> </w:t>
+      </w:r>
+      <w:r>
+        <w:rPr>
+          <w:bCs/>
+          <w:b/>
+        </w:rPr>
+        <w:t xml:space="preserve">TRIGGER</w:t>
+      </w:r>
+      <w:r>
+        <w:t xml:space="preserve">]</w:t>
+      </w:r>
+      <w:r>
+        <w:br/>
+      </w:r>
+      <w:r>
+        <w:rPr>
+          <w:bCs/>
+          <w:b/>
+        </w:rPr>
+        <w:t xml:space="preserve">CREATE TRIGGER</w:t>
+      </w:r>
+      <w:r>
+        <w:t xml:space="preserve"> </w:t>
+      </w:r>
+      <w:r>
+        <w:rPr>
+          <w:iCs/>
+          <w:i/>
+        </w:rPr>
+        <w:t xml:space="preserve">TG_RELATORIO</w:t>
+      </w:r>
+      <w:r>
+        <w:br/>
+      </w:r>
+      <w:r>
+        <w:rPr>
+          <w:bCs/>
+          <w:b/>
+        </w:rPr>
+        <w:t xml:space="preserve">AFTER</w:t>
+      </w:r>
+      <w:r>
+        <w:t xml:space="preserve"> </w:t>
+      </w:r>
+      <w:r>
+        <w:rPr>
+          <w:bCs/>
+          <w:b/>
+        </w:rPr>
+        <w:t xml:space="preserve">INSERT</w:t>
+      </w:r>
+      <w:r>
+        <w:t xml:space="preserve"> </w:t>
+      </w:r>
+      <w:r>
+        <w:rPr>
+          <w:bCs/>
+          <w:b/>
+        </w:rPr>
+        <w:t xml:space="preserve">ON</w:t>
+      </w:r>
+      <w:r>
+        <w:t xml:space="preserve"> </w:t>
+      </w:r>
+      <w:r>
+        <w:rPr>
+          <w:iCs/>
+          <w:i/>
+        </w:rPr>
+        <w:t xml:space="preserve">LOCACAO</w:t>
+      </w:r>
+      <w:r>
+        <w:br/>
+      </w:r>
+      <w:r>
+        <w:rPr>
+          <w:bCs/>
+          <w:b/>
+        </w:rPr>
+        <w:t xml:space="preserve">FOR EACH ROW</w:t>
+      </w:r>
+      <w:r>
+        <w:t xml:space="preserve"> </w:t>
+      </w:r>
+      <w:r>
+        <w:t xml:space="preserve">[Para cada linha (registro)]</w:t>
+      </w:r>
+      <w:r>
+        <w:br/>
+      </w:r>
+      <w:r>
+        <w:rPr>
+          <w:bCs/>
+          <w:b/>
+        </w:rPr>
+        <w:t xml:space="preserve">EXECUTE</w:t>
+      </w:r>
+      <w:r>
+        <w:t xml:space="preserve"> </w:t>
+      </w:r>
+      <w:r>
+        <w:rPr>
+          <w:bCs/>
+          <w:b/>
+        </w:rPr>
+        <w:t xml:space="preserve">PROCEDURE</w:t>
+      </w:r>
+      <w:r>
+        <w:t xml:space="preserve"> </w:t>
+      </w:r>
+      <w:r>
+        <w:rPr>
+          <w:iCs/>
+          <w:i/>
+        </w:rPr>
+        <w:t xml:space="preserve">ATUALIZA_REL</w:t>
+      </w:r>
+      <w:r>
+        <w:t xml:space="preserve">(); [Chama a função]</w:t>
+      </w:r>
+      <w:r>
+        <w:br/>
+      </w:r>
+    </w:p>
+    <w:p>
+      <w:r>
+        <w:br w:type="page"/>
+      </w:r>
+    </w:p>
     <w:bookmarkEnd w:id="201"/>
-    <w:bookmarkStart w:id="206" w:name="observações"/>
+    <w:bookmarkEnd w:id="202"/>
+    <w:bookmarkStart w:id="207" w:name="observações"/>
     <w:p>
       <w:pPr>
         <w:pStyle w:val="Heading1"/>
@@ -40774,7 +42082,7 @@
         <w:t xml:space="preserve">Observações</w:t>
       </w:r>
     </w:p>
-    <w:bookmarkStart w:id="203" w:name="Xe905c48ead57695f6acee3458bfda7f5825cda5"/>
+    <w:bookmarkStart w:id="204" w:name="Xe905c48ead57695f6acee3458bfda7f5825cda5"/>
     <w:p>
       <w:pPr>
         <w:pStyle w:val="Heading2"/>
@@ -40806,7 +42114,7 @@
       <w:pPr>
         <w:pStyle w:val="FirstParagraph"/>
       </w:pPr>
-      <w:hyperlink r:id="rId202">
+      <w:hyperlink r:id="rId203">
         <w:r>
           <w:rPr>
             <w:rStyle w:val="Hyperlink"/>
@@ -40818,8 +42126,8 @@
         <w:br/>
       </w:r>
     </w:p>
-    <w:bookmarkEnd w:id="203"/>
-    <w:bookmarkStart w:id="204" w:name="exportação-de-dados"/>
+    <w:bookmarkEnd w:id="204"/>
+    <w:bookmarkStart w:id="205" w:name="exportação-de-dados"/>
     <w:p>
       <w:pPr>
         <w:pStyle w:val="Heading2"/>
@@ -40841,7 +42149,7 @@
       <w:pPr>
         <w:numPr>
           <w:ilvl w:val="0"/>
-          <w:numId w:val="1222"/>
+          <w:numId w:val="1224"/>
         </w:numPr>
         <w:pStyle w:val="Compact"/>
       </w:pPr>
@@ -40871,7 +42179,7 @@
       <w:pPr>
         <w:numPr>
           <w:ilvl w:val="0"/>
-          <w:numId w:val="1222"/>
+          <w:numId w:val="1224"/>
         </w:numPr>
         <w:pStyle w:val="Compact"/>
       </w:pPr>
@@ -40917,7 +42225,7 @@
       <w:pPr>
         <w:numPr>
           <w:ilvl w:val="0"/>
-          <w:numId w:val="1222"/>
+          <w:numId w:val="1224"/>
         </w:numPr>
         <w:pStyle w:val="Compact"/>
       </w:pPr>
@@ -40932,7 +42240,7 @@
       <w:pPr>
         <w:numPr>
           <w:ilvl w:val="1"/>
-          <w:numId w:val="1223"/>
+          <w:numId w:val="1225"/>
         </w:numPr>
         <w:pStyle w:val="Compact"/>
       </w:pPr>
@@ -40966,7 +42274,7 @@
       <w:pPr>
         <w:numPr>
           <w:ilvl w:val="1"/>
-          <w:numId w:val="1223"/>
+          <w:numId w:val="1225"/>
         </w:numPr>
         <w:pStyle w:val="Compact"/>
       </w:pPr>
@@ -40997,7 +42305,7 @@
       <w:pPr>
         <w:numPr>
           <w:ilvl w:val="1"/>
-          <w:numId w:val="1223"/>
+          <w:numId w:val="1225"/>
         </w:numPr>
         <w:pStyle w:val="Compact"/>
       </w:pPr>
@@ -41049,7 +42357,7 @@
       <w:pPr>
         <w:numPr>
           <w:ilvl w:val="1"/>
-          <w:numId w:val="1223"/>
+          <w:numId w:val="1225"/>
         </w:numPr>
         <w:pStyle w:val="Compact"/>
       </w:pPr>
@@ -41094,8 +42402,8 @@
         <w:br/>
       </w:r>
     </w:p>
-    <w:bookmarkEnd w:id="204"/>
-    <w:bookmarkStart w:id="205" w:name="Xa8bf588064960458c5d85f6667a5ef7152c8394"/>
+    <w:bookmarkEnd w:id="205"/>
+    <w:bookmarkStart w:id="206" w:name="Xa8bf588064960458c5d85f6667a5ef7152c8394"/>
     <w:p>
       <w:pPr>
         <w:pStyle w:val="Heading2"/>
@@ -41117,7 +42425,7 @@
       <w:pPr>
         <w:numPr>
           <w:ilvl w:val="0"/>
-          <w:numId w:val="1224"/>
+          <w:numId w:val="1226"/>
         </w:numPr>
         <w:pStyle w:val="Compact"/>
       </w:pPr>
@@ -41132,7 +42440,7 @@
       <w:pPr>
         <w:numPr>
           <w:ilvl w:val="1"/>
-          <w:numId w:val="1225"/>
+          <w:numId w:val="1227"/>
         </w:numPr>
         <w:pStyle w:val="Compact"/>
       </w:pPr>
@@ -41147,7 +42455,7 @@
       <w:pPr>
         <w:numPr>
           <w:ilvl w:val="0"/>
-          <w:numId w:val="1224"/>
+          <w:numId w:val="1226"/>
         </w:numPr>
         <w:pStyle w:val="Compact"/>
       </w:pPr>
@@ -41162,7 +42470,7 @@
       <w:pPr>
         <w:numPr>
           <w:ilvl w:val="1"/>
-          <w:numId w:val="1226"/>
+          <w:numId w:val="1228"/>
         </w:numPr>
         <w:pStyle w:val="Compact"/>
       </w:pPr>
@@ -41178,9 +42486,9 @@
         <w:br w:type="page"/>
       </w:r>
     </w:p>
-    <w:bookmarkEnd w:id="205"/>
     <w:bookmarkEnd w:id="206"/>
-    <w:bookmarkStart w:id="208" w:name="andamento-dos-estudos"/>
+    <w:bookmarkEnd w:id="207"/>
+    <w:bookmarkStart w:id="209" w:name="andamento-dos-estudos"/>
     <w:p>
       <w:pPr>
         <w:pStyle w:val="Heading1"/>
@@ -41198,7 +42506,7 @@
         <w:t xml:space="preserve">Andamento dos Estudos</w:t>
       </w:r>
     </w:p>
-    <w:bookmarkStart w:id="207" w:name="assunto-em-andamento"/>
+    <w:bookmarkStart w:id="208" w:name="assunto-em-andamento"/>
     <w:p>
       <w:pPr>
         <w:pStyle w:val="Heading2"/>
@@ -41227,8 +42535,8 @@
         <w:br/>
       </w:r>
     </w:p>
-    <w:bookmarkEnd w:id="207"/>
     <w:bookmarkEnd w:id="208"/>
+    <w:bookmarkEnd w:id="209"/>
     <w:sectPr/>
   </w:body>
 </w:document>
@@ -42864,6 +44172,12 @@
   <w:num w:numId="1226">
     <w:abstractNumId w:val="991"/>
   </w:num>
+  <w:num w:numId="1227">
+    <w:abstractNumId w:val="991"/>
+  </w:num>
+  <w:num w:numId="1228">
+    <w:abstractNumId w:val="991"/>
+  </w:num>
 </w:numbering>
 </file>
 

</xml_diff>

<commit_message>
Sincronizar registros deletados - Exemplo de código - Atualização automática de dados deletados através de TRIGGER
</commit_message>
<xml_diff>
--- a/Readme.docx
+++ b/Readme.docx
@@ -49,7 +49,7 @@
         <w:pStyle w:val="Date"/>
       </w:pPr>
       <w:r>
-        <w:t xml:space="preserve">2022-11-15</w:t>
+        <w:t xml:space="preserve">2022-11-19</w:t>
       </w:r>
     </w:p>
     <w:sdt>
@@ -33382,7 +33382,11 @@
     </w:p>
     <w:p>
       <w:pPr>
-        <w:pStyle w:val="FirstParagraph"/>
+        <w:numPr>
+          <w:ilvl w:val="0"/>
+          <w:numId w:val="1192"/>
+        </w:numPr>
+        <w:pStyle w:val="Compact"/>
       </w:pPr>
       <w:r>
         <w:t xml:space="preserve">A propriedade</w:t>
@@ -33395,7 +33399,7 @@
           <w:bCs/>
           <w:b/>
         </w:rPr>
-        <w:t xml:space="preserve">Identity</w:t>
+        <w:t xml:space="preserve">IDENTITY</w:t>
       </w:r>
       <w:r>
         <w:t xml:space="preserve">, no</w:t>
@@ -33428,6 +33432,158 @@
       </w:r>
       <w:r>
         <w:t xml:space="preserve">é um objeto de banco de dados definido pelo usuário e não está vinculada a nenhuma tabela específica, o que significa que seu valor pode ser compartilhado por várias tabelas.</w:t>
+      </w:r>
+      <w:r>
+        <w:br/>
+      </w:r>
+    </w:p>
+    <w:p>
+      <w:pPr>
+        <w:numPr>
+          <w:ilvl w:val="0"/>
+          <w:numId w:val="1192"/>
+        </w:numPr>
+        <w:pStyle w:val="Compact"/>
+      </w:pPr>
+      <w:r>
+        <w:t xml:space="preserve">No</w:t>
+      </w:r>
+      <w:r>
+        <w:t xml:space="preserve"> </w:t>
+      </w:r>
+      <w:r>
+        <w:rPr>
+          <w:bCs/>
+          <w:b/>
+        </w:rPr>
+        <w:t xml:space="preserve">PostgreSQL</w:t>
+      </w:r>
+      <w:r>
+        <w:t xml:space="preserve"> </w:t>
+      </w:r>
+      <w:r>
+        <w:t xml:space="preserve">o equivalente ao comando</w:t>
+      </w:r>
+      <w:r>
+        <w:t xml:space="preserve"> </w:t>
+      </w:r>
+      <w:r>
+        <w:rPr>
+          <w:bCs/>
+          <w:b/>
+        </w:rPr>
+        <w:t xml:space="preserve">IDENTITY</w:t>
+      </w:r>
+      <w:r>
+        <w:t xml:space="preserve">, no</w:t>
+      </w:r>
+      <w:r>
+        <w:t xml:space="preserve"> </w:t>
+      </w:r>
+      <w:r>
+        <w:rPr>
+          <w:bCs/>
+          <w:b/>
+        </w:rPr>
+        <w:t xml:space="preserve">SQL Server</w:t>
+      </w:r>
+      <w:r>
+        <w:t xml:space="preserve">, é o comando</w:t>
+      </w:r>
+      <w:r>
+        <w:t xml:space="preserve"> </w:t>
+      </w:r>
+      <w:r>
+        <w:rPr>
+          <w:bCs/>
+          <w:b/>
+        </w:rPr>
+        <w:t xml:space="preserve">SERIAL</w:t>
+      </w:r>
+      <w:r>
+        <w:t xml:space="preserve">.</w:t>
+      </w:r>
+      <w:r>
+        <w:br/>
+      </w:r>
+    </w:p>
+    <w:p>
+      <w:pPr>
+        <w:numPr>
+          <w:ilvl w:val="1"/>
+          <w:numId w:val="1193"/>
+        </w:numPr>
+        <w:pStyle w:val="Compact"/>
+      </w:pPr>
+      <w:r>
+        <w:t xml:space="preserve">Sintaxe:</w:t>
+      </w:r>
+      <w:r>
+        <w:br/>
+      </w:r>
+      <w:r>
+        <w:rPr>
+          <w:bCs/>
+          <w:b/>
+        </w:rPr>
+        <w:t xml:space="preserve">CREATE TABLE</w:t>
+      </w:r>
+      <w:r>
+        <w:t xml:space="preserve"> </w:t>
+      </w:r>
+      <w:r>
+        <w:rPr>
+          <w:iCs/>
+          <w:i/>
+        </w:rPr>
+        <w:t xml:space="preserve">tabela</w:t>
+      </w:r>
+      <w:r>
+        <w:t xml:space="preserve"> </w:t>
+      </w:r>
+      <w:r>
+        <w:t xml:space="preserve">(</w:t>
+      </w:r>
+      <w:r>
+        <w:br/>
+      </w:r>
+      <w:r>
+        <w:t xml:space="preserve">IDCOLUNA</w:t>
+      </w:r>
+      <w:r>
+        <w:t xml:space="preserve"> </w:t>
+      </w:r>
+      <w:r>
+        <w:rPr>
+          <w:bCs/>
+          <w:b/>
+        </w:rPr>
+        <w:t xml:space="preserve">SERIAL</w:t>
+      </w:r>
+      <w:r>
+        <w:t xml:space="preserve"> </w:t>
+      </w:r>
+      <w:r>
+        <w:rPr>
+          <w:bCs/>
+          <w:b/>
+        </w:rPr>
+        <w:t xml:space="preserve">PRIMARY KEY</w:t>
+      </w:r>
+      <w:r>
+        <w:t xml:space="preserve">,</w:t>
+      </w:r>
+      <w:r>
+        <w:br/>
+      </w:r>
+      <w:r>
+        <w:t xml:space="preserve">…</w:t>
+      </w:r>
+      <w:r>
+        <w:br/>
+      </w:r>
+      <w:r>
+        <w:t xml:space="preserve">);</w:t>
       </w:r>
       <w:r>
         <w:br/>
@@ -33488,7 +33644,7 @@
       <w:pPr>
         <w:numPr>
           <w:ilvl w:val="0"/>
-          <w:numId w:val="1192"/>
+          <w:numId w:val="1194"/>
         </w:numPr>
       </w:pPr>
       <w:r>
@@ -33512,7 +33668,7 @@
       <w:pPr>
         <w:numPr>
           <w:ilvl w:val="0"/>
-          <w:numId w:val="1192"/>
+          <w:numId w:val="1194"/>
         </w:numPr>
       </w:pPr>
       <w:r>
@@ -33539,7 +33695,7 @@
       <w:pPr>
         <w:numPr>
           <w:ilvl w:val="0"/>
-          <w:numId w:val="1192"/>
+          <w:numId w:val="1194"/>
         </w:numPr>
       </w:pPr>
       <w:r>
@@ -33701,7 +33857,7 @@
       <w:pPr>
         <w:numPr>
           <w:ilvl w:val="0"/>
-          <w:numId w:val="1193"/>
+          <w:numId w:val="1195"/>
         </w:numPr>
         <w:pStyle w:val="Compact"/>
       </w:pPr>
@@ -33716,7 +33872,7 @@
       <w:pPr>
         <w:numPr>
           <w:ilvl w:val="0"/>
-          <w:numId w:val="1193"/>
+          <w:numId w:val="1195"/>
         </w:numPr>
         <w:pStyle w:val="Compact"/>
       </w:pPr>
@@ -33731,7 +33887,7 @@
       <w:pPr>
         <w:numPr>
           <w:ilvl w:val="0"/>
-          <w:numId w:val="1193"/>
+          <w:numId w:val="1195"/>
         </w:numPr>
         <w:pStyle w:val="Compact"/>
       </w:pPr>
@@ -33746,7 +33902,7 @@
       <w:pPr>
         <w:numPr>
           <w:ilvl w:val="0"/>
-          <w:numId w:val="1193"/>
+          <w:numId w:val="1195"/>
         </w:numPr>
         <w:pStyle w:val="Compact"/>
       </w:pPr>
@@ -33774,7 +33930,7 @@
       <w:pPr>
         <w:numPr>
           <w:ilvl w:val="1"/>
-          <w:numId w:val="1194"/>
+          <w:numId w:val="1196"/>
         </w:numPr>
         <w:pStyle w:val="Compact"/>
       </w:pPr>
@@ -33841,7 +33997,7 @@
       <w:pPr>
         <w:numPr>
           <w:ilvl w:val="1"/>
-          <w:numId w:val="1194"/>
+          <w:numId w:val="1196"/>
         </w:numPr>
         <w:pStyle w:val="Compact"/>
       </w:pPr>
@@ -33879,7 +34035,7 @@
       <w:pPr>
         <w:numPr>
           <w:ilvl w:val="1"/>
-          <w:numId w:val="1194"/>
+          <w:numId w:val="1196"/>
         </w:numPr>
         <w:pStyle w:val="Compact"/>
       </w:pPr>
@@ -33955,7 +34111,7 @@
       <w:pPr>
         <w:numPr>
           <w:ilvl w:val="0"/>
-          <w:numId w:val="1193"/>
+          <w:numId w:val="1195"/>
         </w:numPr>
         <w:pStyle w:val="Compact"/>
       </w:pPr>
@@ -34161,7 +34317,7 @@
       <w:pPr>
         <w:numPr>
           <w:ilvl w:val="0"/>
-          <w:numId w:val="1195"/>
+          <w:numId w:val="1197"/>
         </w:numPr>
         <w:pStyle w:val="Compact"/>
       </w:pPr>
@@ -34199,7 +34355,7 @@
       <w:pPr>
         <w:numPr>
           <w:ilvl w:val="0"/>
-          <w:numId w:val="1195"/>
+          <w:numId w:val="1197"/>
         </w:numPr>
         <w:pStyle w:val="Compact"/>
       </w:pPr>
@@ -34214,7 +34370,7 @@
       <w:pPr>
         <w:numPr>
           <w:ilvl w:val="0"/>
-          <w:numId w:val="1195"/>
+          <w:numId w:val="1197"/>
         </w:numPr>
         <w:pStyle w:val="Compact"/>
       </w:pPr>
@@ -34229,7 +34385,7 @@
       <w:pPr>
         <w:numPr>
           <w:ilvl w:val="1"/>
-          <w:numId w:val="1196"/>
+          <w:numId w:val="1198"/>
         </w:numPr>
         <w:pStyle w:val="Compact"/>
       </w:pPr>
@@ -34358,7 +34514,7 @@
       <w:pPr>
         <w:numPr>
           <w:ilvl w:val="1"/>
-          <w:numId w:val="1196"/>
+          <w:numId w:val="1198"/>
         </w:numPr>
         <w:pStyle w:val="Compact"/>
       </w:pPr>
@@ -34415,7 +34571,7 @@
       <w:pPr>
         <w:numPr>
           <w:ilvl w:val="1"/>
-          <w:numId w:val="1196"/>
+          <w:numId w:val="1198"/>
         </w:numPr>
         <w:pStyle w:val="Compact"/>
       </w:pPr>
@@ -34430,7 +34586,7 @@
       <w:pPr>
         <w:numPr>
           <w:ilvl w:val="0"/>
-          <w:numId w:val="1195"/>
+          <w:numId w:val="1197"/>
         </w:numPr>
         <w:pStyle w:val="Compact"/>
       </w:pPr>
@@ -34877,7 +35033,7 @@
       <w:pPr>
         <w:numPr>
           <w:ilvl w:val="0"/>
-          <w:numId w:val="1197"/>
+          <w:numId w:val="1199"/>
         </w:numPr>
         <w:pStyle w:val="Compact"/>
       </w:pPr>
@@ -34892,7 +35048,7 @@
       <w:pPr>
         <w:numPr>
           <w:ilvl w:val="1"/>
-          <w:numId w:val="1198"/>
+          <w:numId w:val="1200"/>
         </w:numPr>
         <w:pStyle w:val="Compact"/>
       </w:pPr>
@@ -34988,7 +35144,7 @@
       <w:pPr>
         <w:numPr>
           <w:ilvl w:val="1"/>
-          <w:numId w:val="1198"/>
+          <w:numId w:val="1200"/>
         </w:numPr>
         <w:pStyle w:val="Compact"/>
       </w:pPr>
@@ -35055,7 +35211,7 @@
       <w:pPr>
         <w:numPr>
           <w:ilvl w:val="0"/>
-          <w:numId w:val="1197"/>
+          <w:numId w:val="1199"/>
         </w:numPr>
         <w:pStyle w:val="Compact"/>
       </w:pPr>
@@ -35099,69 +35255,69 @@
       <w:pPr>
         <w:numPr>
           <w:ilvl w:val="1"/>
+          <w:numId w:val="1201"/>
+        </w:numPr>
+        <w:pStyle w:val="Compact"/>
+      </w:pPr>
+      <w:r>
+        <w:t xml:space="preserve">Caso a</w:t>
+      </w:r>
+      <w:r>
+        <w:t xml:space="preserve"> </w:t>
+      </w:r>
+      <w:r>
+        <w:rPr>
+          <w:bCs/>
+          <w:b/>
+        </w:rPr>
+        <w:t xml:space="preserve">query</w:t>
+      </w:r>
+      <w:r>
+        <w:t xml:space="preserve"> </w:t>
+      </w:r>
+      <w:r>
+        <w:t xml:space="preserve">não retorne nenhum valor (registro), significa que os registros da tabela colunar já estão sincronizados com os dados das tabelas originais, logo nada é inserido na tabela colunar.</w:t>
+      </w:r>
+      <w:r>
+        <w:br/>
+      </w:r>
+    </w:p>
+    <w:p>
+      <w:pPr>
+        <w:numPr>
+          <w:ilvl w:val="1"/>
+          <w:numId w:val="1201"/>
+        </w:numPr>
+        <w:pStyle w:val="Compact"/>
+      </w:pPr>
+      <w:r>
+        <w:t xml:space="preserve">Caso a</w:t>
+      </w:r>
+      <w:r>
+        <w:t xml:space="preserve"> </w:t>
+      </w:r>
+      <w:r>
+        <w:rPr>
+          <w:bCs/>
+          <w:b/>
+        </w:rPr>
+        <w:t xml:space="preserve">query</w:t>
+      </w:r>
+      <w:r>
+        <w:t xml:space="preserve"> </w:t>
+      </w:r>
+      <w:r>
+        <w:t xml:space="preserve">retorne registros, significa que os registros da tabela colunar não estão sincronizados com os dados das tabelas originais, logo estes são inseridos na tabela colunar.</w:t>
+      </w:r>
+      <w:r>
+        <w:br/>
+      </w:r>
+    </w:p>
+    <w:p>
+      <w:pPr>
+        <w:numPr>
+          <w:ilvl w:val="0"/>
           <w:numId w:val="1199"/>
-        </w:numPr>
-        <w:pStyle w:val="Compact"/>
-      </w:pPr>
-      <w:r>
-        <w:t xml:space="preserve">Caso a</w:t>
-      </w:r>
-      <w:r>
-        <w:t xml:space="preserve"> </w:t>
-      </w:r>
-      <w:r>
-        <w:rPr>
-          <w:bCs/>
-          <w:b/>
-        </w:rPr>
-        <w:t xml:space="preserve">query</w:t>
-      </w:r>
-      <w:r>
-        <w:t xml:space="preserve"> </w:t>
-      </w:r>
-      <w:r>
-        <w:t xml:space="preserve">não retorne nenhum valor (registro), significa que os registros da tabela colunar já estão sincronizados com os dados das tabelas originais, logo nada é inserido na tabela colunar.</w:t>
-      </w:r>
-      <w:r>
-        <w:br/>
-      </w:r>
-    </w:p>
-    <w:p>
-      <w:pPr>
-        <w:numPr>
-          <w:ilvl w:val="1"/>
-          <w:numId w:val="1199"/>
-        </w:numPr>
-        <w:pStyle w:val="Compact"/>
-      </w:pPr>
-      <w:r>
-        <w:t xml:space="preserve">Caso a</w:t>
-      </w:r>
-      <w:r>
-        <w:t xml:space="preserve"> </w:t>
-      </w:r>
-      <w:r>
-        <w:rPr>
-          <w:bCs/>
-          <w:b/>
-        </w:rPr>
-        <w:t xml:space="preserve">query</w:t>
-      </w:r>
-      <w:r>
-        <w:t xml:space="preserve"> </w:t>
-      </w:r>
-      <w:r>
-        <w:t xml:space="preserve">retorne registros, significa que os registros da tabela colunar não estão sincronizados com os dados das tabelas originais, logo estes são inseridos na tabela colunar.</w:t>
-      </w:r>
-      <w:r>
-        <w:br/>
-      </w:r>
-    </w:p>
-    <w:p>
-      <w:pPr>
-        <w:numPr>
-          <w:ilvl w:val="0"/>
-          <w:numId w:val="1197"/>
         </w:numPr>
         <w:pStyle w:val="Compact"/>
       </w:pPr>
@@ -35640,7 +35796,7 @@
       <w:pPr>
         <w:numPr>
           <w:ilvl w:val="0"/>
-          <w:numId w:val="1200"/>
+          <w:numId w:val="1202"/>
         </w:numPr>
         <w:pStyle w:val="Compact"/>
       </w:pPr>
@@ -35668,7 +35824,7 @@
       <w:pPr>
         <w:numPr>
           <w:ilvl w:val="0"/>
-          <w:numId w:val="1200"/>
+          <w:numId w:val="1202"/>
         </w:numPr>
         <w:pStyle w:val="Compact"/>
       </w:pPr>
@@ -35712,7 +35868,7 @@
       <w:pPr>
         <w:numPr>
           <w:ilvl w:val="0"/>
-          <w:numId w:val="1201"/>
+          <w:numId w:val="1203"/>
         </w:numPr>
         <w:pStyle w:val="Compact"/>
       </w:pPr>
@@ -35737,7 +35893,7 @@
       <w:pPr>
         <w:numPr>
           <w:ilvl w:val="0"/>
-          <w:numId w:val="1201"/>
+          <w:numId w:val="1203"/>
         </w:numPr>
         <w:pStyle w:val="Compact"/>
       </w:pPr>
@@ -35762,7 +35918,7 @@
       <w:pPr>
         <w:numPr>
           <w:ilvl w:val="0"/>
-          <w:numId w:val="1201"/>
+          <w:numId w:val="1203"/>
         </w:numPr>
         <w:pStyle w:val="Compact"/>
       </w:pPr>
@@ -35793,7 +35949,7 @@
       <w:pPr>
         <w:numPr>
           <w:ilvl w:val="0"/>
-          <w:numId w:val="1201"/>
+          <w:numId w:val="1203"/>
         </w:numPr>
         <w:pStyle w:val="Compact"/>
       </w:pPr>
@@ -35834,7 +35990,7 @@
       <w:pPr>
         <w:numPr>
           <w:ilvl w:val="0"/>
-          <w:numId w:val="1201"/>
+          <w:numId w:val="1203"/>
         </w:numPr>
         <w:pStyle w:val="Compact"/>
       </w:pPr>
@@ -35878,7 +36034,7 @@
       <w:pPr>
         <w:numPr>
           <w:ilvl w:val="0"/>
-          <w:numId w:val="1201"/>
+          <w:numId w:val="1203"/>
         </w:numPr>
         <w:pStyle w:val="Compact"/>
       </w:pPr>
@@ -35983,7 +36139,7 @@
       <w:pPr>
         <w:numPr>
           <w:ilvl w:val="0"/>
-          <w:numId w:val="1201"/>
+          <w:numId w:val="1203"/>
         </w:numPr>
         <w:pStyle w:val="Compact"/>
       </w:pPr>
@@ -36011,7 +36167,7 @@
       <w:pPr>
         <w:numPr>
           <w:ilvl w:val="0"/>
-          <w:numId w:val="1201"/>
+          <w:numId w:val="1203"/>
         </w:numPr>
         <w:pStyle w:val="Compact"/>
       </w:pPr>
@@ -36039,7 +36195,7 @@
       <w:pPr>
         <w:numPr>
           <w:ilvl w:val="1"/>
-          <w:numId w:val="1202"/>
+          <w:numId w:val="1204"/>
         </w:numPr>
         <w:pStyle w:val="Compact"/>
       </w:pPr>
@@ -36058,7 +36214,7 @@
       <w:pPr>
         <w:numPr>
           <w:ilvl w:val="1"/>
-          <w:numId w:val="1202"/>
+          <w:numId w:val="1204"/>
         </w:numPr>
         <w:pStyle w:val="Compact"/>
       </w:pPr>
@@ -36083,7 +36239,7 @@
       <w:pPr>
         <w:numPr>
           <w:ilvl w:val="1"/>
-          <w:numId w:val="1202"/>
+          <w:numId w:val="1204"/>
         </w:numPr>
         <w:pStyle w:val="Compact"/>
       </w:pPr>
@@ -36108,7 +36264,7 @@
       <w:pPr>
         <w:numPr>
           <w:ilvl w:val="1"/>
-          <w:numId w:val="1202"/>
+          <w:numId w:val="1204"/>
         </w:numPr>
         <w:pStyle w:val="Compact"/>
       </w:pPr>
@@ -36133,7 +36289,7 @@
       <w:pPr>
         <w:numPr>
           <w:ilvl w:val="1"/>
-          <w:numId w:val="1202"/>
+          <w:numId w:val="1204"/>
         </w:numPr>
         <w:pStyle w:val="Compact"/>
       </w:pPr>
@@ -36158,7 +36314,7 @@
       <w:pPr>
         <w:numPr>
           <w:ilvl w:val="1"/>
-          <w:numId w:val="1202"/>
+          <w:numId w:val="1204"/>
         </w:numPr>
         <w:pStyle w:val="Compact"/>
       </w:pPr>
@@ -36183,7 +36339,7 @@
       <w:pPr>
         <w:numPr>
           <w:ilvl w:val="1"/>
-          <w:numId w:val="1202"/>
+          <w:numId w:val="1204"/>
         </w:numPr>
         <w:pStyle w:val="Compact"/>
       </w:pPr>
@@ -36208,7 +36364,7 @@
       <w:pPr>
         <w:numPr>
           <w:ilvl w:val="1"/>
-          <w:numId w:val="1202"/>
+          <w:numId w:val="1204"/>
         </w:numPr>
         <w:pStyle w:val="Compact"/>
       </w:pPr>
@@ -36233,7 +36389,7 @@
       <w:pPr>
         <w:numPr>
           <w:ilvl w:val="1"/>
-          <w:numId w:val="1202"/>
+          <w:numId w:val="1204"/>
         </w:numPr>
         <w:pStyle w:val="Compact"/>
       </w:pPr>
@@ -36258,7 +36414,7 @@
       <w:pPr>
         <w:numPr>
           <w:ilvl w:val="1"/>
-          <w:numId w:val="1202"/>
+          <w:numId w:val="1204"/>
         </w:numPr>
         <w:pStyle w:val="Compact"/>
       </w:pPr>
@@ -36283,7 +36439,7 @@
       <w:pPr>
         <w:numPr>
           <w:ilvl w:val="1"/>
-          <w:numId w:val="1202"/>
+          <w:numId w:val="1204"/>
         </w:numPr>
         <w:pStyle w:val="Compact"/>
       </w:pPr>
@@ -36308,7 +36464,7 @@
       <w:pPr>
         <w:numPr>
           <w:ilvl w:val="1"/>
-          <w:numId w:val="1202"/>
+          <w:numId w:val="1204"/>
         </w:numPr>
         <w:pStyle w:val="Compact"/>
       </w:pPr>
@@ -36333,7 +36489,7 @@
       <w:pPr>
         <w:numPr>
           <w:ilvl w:val="1"/>
-          <w:numId w:val="1202"/>
+          <w:numId w:val="1204"/>
         </w:numPr>
         <w:pStyle w:val="Compact"/>
       </w:pPr>
@@ -36352,7 +36508,7 @@
       <w:pPr>
         <w:numPr>
           <w:ilvl w:val="0"/>
-          <w:numId w:val="1201"/>
+          <w:numId w:val="1203"/>
         </w:numPr>
         <w:pStyle w:val="Compact"/>
       </w:pPr>
@@ -36573,7 +36729,7 @@
       <w:pPr>
         <w:numPr>
           <w:ilvl w:val="0"/>
-          <w:numId w:val="1203"/>
+          <w:numId w:val="1205"/>
         </w:numPr>
         <w:pStyle w:val="Compact"/>
       </w:pPr>
@@ -36617,7 +36773,7 @@
       <w:pPr>
         <w:numPr>
           <w:ilvl w:val="0"/>
-          <w:numId w:val="1203"/>
+          <w:numId w:val="1205"/>
         </w:numPr>
         <w:pStyle w:val="Compact"/>
       </w:pPr>
@@ -36642,7 +36798,7 @@
       <w:pPr>
         <w:numPr>
           <w:ilvl w:val="0"/>
-          <w:numId w:val="1203"/>
+          <w:numId w:val="1205"/>
         </w:numPr>
         <w:pStyle w:val="Compact"/>
       </w:pPr>
@@ -36670,7 +36826,7 @@
       <w:pPr>
         <w:numPr>
           <w:ilvl w:val="0"/>
-          <w:numId w:val="1203"/>
+          <w:numId w:val="1205"/>
         </w:numPr>
         <w:pStyle w:val="Compact"/>
       </w:pPr>
@@ -36685,7 +36841,7 @@
       <w:pPr>
         <w:numPr>
           <w:ilvl w:val="0"/>
-          <w:numId w:val="1203"/>
+          <w:numId w:val="1205"/>
         </w:numPr>
         <w:pStyle w:val="Compact"/>
       </w:pPr>
@@ -36811,7 +36967,7 @@
       <w:pPr>
         <w:numPr>
           <w:ilvl w:val="0"/>
-          <w:numId w:val="1204"/>
+          <w:numId w:val="1206"/>
         </w:numPr>
       </w:pPr>
       <w:r>
@@ -36854,7 +37010,7 @@
       <w:pPr>
         <w:numPr>
           <w:ilvl w:val="0"/>
-          <w:numId w:val="1204"/>
+          <w:numId w:val="1206"/>
         </w:numPr>
       </w:pPr>
       <w:r>
@@ -36959,7 +37115,7 @@
       <w:pPr>
         <w:numPr>
           <w:ilvl w:val="0"/>
-          <w:numId w:val="1205"/>
+          <w:numId w:val="1207"/>
         </w:numPr>
         <w:pStyle w:val="Compact"/>
       </w:pPr>
@@ -37007,7 +37163,7 @@
       <w:pPr>
         <w:numPr>
           <w:ilvl w:val="0"/>
-          <w:numId w:val="1205"/>
+          <w:numId w:val="1207"/>
         </w:numPr>
         <w:pStyle w:val="Compact"/>
       </w:pPr>
@@ -37032,7 +37188,7 @@
       <w:pPr>
         <w:numPr>
           <w:ilvl w:val="0"/>
-          <w:numId w:val="1205"/>
+          <w:numId w:val="1207"/>
         </w:numPr>
         <w:pStyle w:val="Compact"/>
       </w:pPr>
@@ -37130,7 +37286,7 @@
       <w:pPr>
         <w:numPr>
           <w:ilvl w:val="0"/>
-          <w:numId w:val="1206"/>
+          <w:numId w:val="1208"/>
         </w:numPr>
         <w:pStyle w:val="Compact"/>
       </w:pPr>
@@ -37158,7 +37314,7 @@
       <w:pPr>
         <w:numPr>
           <w:ilvl w:val="0"/>
-          <w:numId w:val="1206"/>
+          <w:numId w:val="1208"/>
         </w:numPr>
         <w:pStyle w:val="Compact"/>
       </w:pPr>
@@ -37215,7 +37371,7 @@
       <w:pPr>
         <w:numPr>
           <w:ilvl w:val="0"/>
-          <w:numId w:val="1206"/>
+          <w:numId w:val="1208"/>
         </w:numPr>
         <w:pStyle w:val="Compact"/>
       </w:pPr>
@@ -37259,7 +37415,7 @@
       <w:pPr>
         <w:numPr>
           <w:ilvl w:val="0"/>
-          <w:numId w:val="1207"/>
+          <w:numId w:val="1209"/>
         </w:numPr>
       </w:pPr>
       <w:r>
@@ -37305,7 +37461,7 @@
       <w:pPr>
         <w:numPr>
           <w:ilvl w:val="1"/>
-          <w:numId w:val="1208"/>
+          <w:numId w:val="1210"/>
         </w:numPr>
         <w:pStyle w:val="Compact"/>
       </w:pPr>
@@ -37317,7 +37473,7 @@
       <w:pPr>
         <w:numPr>
           <w:ilvl w:val="1"/>
-          <w:numId w:val="1208"/>
+          <w:numId w:val="1210"/>
         </w:numPr>
         <w:pStyle w:val="Compact"/>
       </w:pPr>
@@ -37332,7 +37488,7 @@
       <w:pPr>
         <w:numPr>
           <w:ilvl w:val="1"/>
-          <w:numId w:val="1208"/>
+          <w:numId w:val="1210"/>
         </w:numPr>
         <w:pStyle w:val="Compact"/>
       </w:pPr>
@@ -37376,7 +37532,7 @@
       <w:pPr>
         <w:numPr>
           <w:ilvl w:val="0"/>
-          <w:numId w:val="1207"/>
+          <w:numId w:val="1209"/>
         </w:numPr>
       </w:pPr>
       <w:r>
@@ -37480,7 +37636,7 @@
       <w:pPr>
         <w:numPr>
           <w:ilvl w:val="0"/>
-          <w:numId w:val="1207"/>
+          <w:numId w:val="1209"/>
         </w:numPr>
       </w:pPr>
       <w:r>
@@ -37594,7 +37750,7 @@
       <w:pPr>
         <w:numPr>
           <w:ilvl w:val="0"/>
-          <w:numId w:val="1207"/>
+          <w:numId w:val="1209"/>
         </w:numPr>
       </w:pPr>
       <w:r>
@@ -37609,411 +37765,6 @@
           <w:b/>
         </w:rPr>
         <w:t xml:space="preserve">RETURNS</w:t>
-      </w:r>
-      <w:r>
-        <w:t xml:space="preserve">:</w:t>
-      </w:r>
-      <w:r>
-        <w:br/>
-      </w:r>
-    </w:p>
-    <w:p>
-      <w:pPr>
-        <w:numPr>
-          <w:ilvl w:val="1"/>
-          <w:numId w:val="1209"/>
-        </w:numPr>
-        <w:pStyle w:val="Compact"/>
-      </w:pPr>
-      <w:r>
-        <w:t xml:space="preserve">O tipo de dados de retorno (</w:t>
-      </w:r>
-      <w:r>
-        <w:rPr>
-          <w:bCs/>
-          <w:b/>
-        </w:rPr>
-        <w:t xml:space="preserve">RETURNS</w:t>
-      </w:r>
-      <w:r>
-        <w:t xml:space="preserve">) (opcionalmente qualificado pelo esquema). O tipo de retorno faz referência ao tipo de uma coluna da tabela. Se a função não deve retornar um valor, especifique</w:t>
-      </w:r>
-      <w:r>
-        <w:t xml:space="preserve"> </w:t>
-      </w:r>
-      <w:r>
-        <w:rPr>
-          <w:bCs/>
-          <w:b/>
-        </w:rPr>
-        <w:t xml:space="preserve">VOID</w:t>
-      </w:r>
-      <w:r>
-        <w:t xml:space="preserve"> </w:t>
-      </w:r>
-      <w:r>
-        <w:t xml:space="preserve">como o tipo de retorno.</w:t>
-      </w:r>
-      <w:r>
-        <w:br/>
-      </w:r>
-    </w:p>
-    <w:p>
-      <w:pPr>
-        <w:numPr>
-          <w:ilvl w:val="1"/>
-          <w:numId w:val="1209"/>
-        </w:numPr>
-        <w:pStyle w:val="Compact"/>
-      </w:pPr>
-      <w:r>
-        <w:t xml:space="preserve">Quando temos especificado um parâmetro</w:t>
-      </w:r>
-      <w:r>
-        <w:t xml:space="preserve"> </w:t>
-      </w:r>
-      <w:r>
-        <w:rPr>
-          <w:bCs/>
-          <w:b/>
-        </w:rPr>
-        <w:t xml:space="preserve">OUT</w:t>
-      </w:r>
-      <w:r>
-        <w:t xml:space="preserve"> </w:t>
-      </w:r>
-      <w:r>
-        <w:t xml:space="preserve">ou</w:t>
-      </w:r>
-      <w:r>
-        <w:t xml:space="preserve"> </w:t>
-      </w:r>
-      <w:r>
-        <w:rPr>
-          <w:bCs/>
-          <w:b/>
-        </w:rPr>
-        <w:t xml:space="preserve">INOUT</w:t>
-      </w:r>
-      <w:r>
-        <w:t xml:space="preserve">, a cláusula</w:t>
-      </w:r>
-      <w:r>
-        <w:t xml:space="preserve"> </w:t>
-      </w:r>
-      <w:r>
-        <w:rPr>
-          <w:bCs/>
-          <w:b/>
-        </w:rPr>
-        <w:t xml:space="preserve">RETURNS</w:t>
-      </w:r>
-      <w:r>
-        <w:t xml:space="preserve"> </w:t>
-      </w:r>
-      <w:r>
-        <w:t xml:space="preserve">pode ser omitida.</w:t>
-      </w:r>
-      <w:r>
-        <w:br/>
-      </w:r>
-    </w:p>
-    <w:p>
-      <w:pPr>
-        <w:numPr>
-          <w:ilvl w:val="1"/>
-          <w:numId w:val="1209"/>
-        </w:numPr>
-        <w:pStyle w:val="Compact"/>
-      </w:pPr>
-      <w:r>
-        <w:t xml:space="preserve">Caso seja uma função para uma</w:t>
-      </w:r>
-      <w:r>
-        <w:t xml:space="preserve"> </w:t>
-      </w:r>
-      <w:r>
-        <w:rPr>
-          <w:bCs/>
-          <w:b/>
-        </w:rPr>
-        <w:t xml:space="preserve">TRIGGER</w:t>
-      </w:r>
-      <w:r>
-        <w:t xml:space="preserve">, dever ser especificado como</w:t>
-      </w:r>
-      <w:r>
-        <w:t xml:space="preserve"> </w:t>
-      </w:r>
-      <w:r>
-        <w:t xml:space="preserve">“</w:t>
-      </w:r>
-      <w:r>
-        <w:rPr>
-          <w:bCs/>
-          <w:b/>
-        </w:rPr>
-        <w:t xml:space="preserve">RETURNS TRIGGER</w:t>
-      </w:r>
-      <w:r>
-        <w:t xml:space="preserve">”</w:t>
-      </w:r>
-      <w:r>
-        <w:t xml:space="preserve">.</w:t>
-      </w:r>
-      <w:r>
-        <w:br/>
-      </w:r>
-    </w:p>
-    <w:p>
-      <w:pPr>
-        <w:numPr>
-          <w:ilvl w:val="0"/>
-          <w:numId w:val="1207"/>
-        </w:numPr>
-      </w:pPr>
-      <w:r>
-        <w:t xml:space="preserve">Em</w:t>
-      </w:r>
-      <w:r>
-        <w:t xml:space="preserve"> </w:t>
-      </w:r>
-      <w:r>
-        <w:rPr>
-          <w:bCs/>
-          <w:b/>
-        </w:rPr>
-        <w:t xml:space="preserve">RETURN</w:t>
-      </w:r>
-      <w:r>
-        <w:t xml:space="preserve">:</w:t>
-      </w:r>
-    </w:p>
-    <w:p>
-      <w:pPr>
-        <w:numPr>
-          <w:ilvl w:val="1"/>
-          <w:numId w:val="1210"/>
-        </w:numPr>
-        <w:pStyle w:val="Compact"/>
-      </w:pPr>
-      <w:r>
-        <w:t xml:space="preserve">O comando</w:t>
-      </w:r>
-      <w:r>
-        <w:t xml:space="preserve"> </w:t>
-      </w:r>
-      <w:r>
-        <w:rPr>
-          <w:bCs/>
-          <w:b/>
-        </w:rPr>
-        <w:t xml:space="preserve">RETURN</w:t>
-      </w:r>
-      <w:r>
-        <w:t xml:space="preserve"> </w:t>
-      </w:r>
-      <w:r>
-        <w:t xml:space="preserve">serve para retornar o valor de uma operção.</w:t>
-      </w:r>
-      <w:r>
-        <w:br/>
-      </w:r>
-    </w:p>
-    <w:p>
-      <w:pPr>
-        <w:numPr>
-          <w:ilvl w:val="1"/>
-          <w:numId w:val="1210"/>
-        </w:numPr>
-        <w:pStyle w:val="Compact"/>
-      </w:pPr>
-      <w:r>
-        <w:t xml:space="preserve">Argumento temporal como</w:t>
-      </w:r>
-      <w:r>
-        <w:t xml:space="preserve"> </w:t>
-      </w:r>
-      <w:r>
-        <w:rPr>
-          <w:bCs/>
-          <w:b/>
-        </w:rPr>
-        <w:t xml:space="preserve">OLD</w:t>
-      </w:r>
-      <w:r>
-        <w:t xml:space="preserve"> </w:t>
-      </w:r>
-      <w:r>
-        <w:t xml:space="preserve">ou</w:t>
-      </w:r>
-      <w:r>
-        <w:t xml:space="preserve"> </w:t>
-      </w:r>
-      <w:r>
-        <w:rPr>
-          <w:bCs/>
-          <w:b/>
-        </w:rPr>
-        <w:t xml:space="preserve">NEW</w:t>
-      </w:r>
-      <w:r>
-        <w:t xml:space="preserve"> </w:t>
-      </w:r>
-      <w:r>
-        <w:t xml:space="preserve">também são aceitos dependendo do tipo de instrução</w:t>
-      </w:r>
-      <w:r>
-        <w:t xml:space="preserve"> </w:t>
-      </w:r>
-      <w:r>
-        <w:rPr>
-          <w:bCs/>
-          <w:b/>
-        </w:rPr>
-        <w:t xml:space="preserve">DML</w:t>
-      </w:r>
-      <w:r>
-        <w:t xml:space="preserve"> </w:t>
-      </w:r>
-      <w:r>
-        <w:t xml:space="preserve">(</w:t>
-      </w:r>
-      <w:r>
-        <w:rPr>
-          <w:bCs/>
-          <w:b/>
-        </w:rPr>
-        <w:t xml:space="preserve">SELECT</w:t>
-      </w:r>
-      <w:r>
-        <w:t xml:space="preserve">,</w:t>
-      </w:r>
-      <w:r>
-        <w:t xml:space="preserve"> </w:t>
-      </w:r>
-      <w:r>
-        <w:rPr>
-          <w:bCs/>
-          <w:b/>
-        </w:rPr>
-        <w:t xml:space="preserve">INSERT</w:t>
-      </w:r>
-      <w:r>
-        <w:t xml:space="preserve">,</w:t>
-      </w:r>
-      <w:r>
-        <w:t xml:space="preserve"> </w:t>
-      </w:r>
-      <w:r>
-        <w:rPr>
-          <w:bCs/>
-          <w:b/>
-        </w:rPr>
-        <w:t xml:space="preserve">DELETE</w:t>
-      </w:r>
-      <w:r>
-        <w:t xml:space="preserve"> </w:t>
-      </w:r>
-      <w:r>
-        <w:t xml:space="preserve">e</w:t>
-      </w:r>
-      <w:r>
-        <w:t xml:space="preserve"> </w:t>
-      </w:r>
-      <w:r>
-        <w:rPr>
-          <w:bCs/>
-          <w:b/>
-        </w:rPr>
-        <w:t xml:space="preserve">UPDATE</w:t>
-      </w:r>
-      <w:r>
-        <w:t xml:space="preserve">).</w:t>
-      </w:r>
-      <w:r>
-        <w:br/>
-      </w:r>
-    </w:p>
-    <w:p>
-      <w:pPr>
-        <w:numPr>
-          <w:ilvl w:val="1"/>
-          <w:numId w:val="1210"/>
-        </w:numPr>
-        <w:pStyle w:val="Compact"/>
-      </w:pPr>
-      <w:r>
-        <w:t xml:space="preserve">Não confundir</w:t>
-      </w:r>
-      <w:r>
-        <w:t xml:space="preserve"> </w:t>
-      </w:r>
-      <w:r>
-        <w:rPr>
-          <w:bCs/>
-          <w:b/>
-        </w:rPr>
-        <w:t xml:space="preserve">RETURN</w:t>
-      </w:r>
-      <w:r>
-        <w:t xml:space="preserve"> </w:t>
-      </w:r>
-      <w:r>
-        <w:t xml:space="preserve">com</w:t>
-      </w:r>
-      <w:r>
-        <w:t xml:space="preserve"> </w:t>
-      </w:r>
-      <w:r>
-        <w:rPr>
-          <w:bCs/>
-          <w:b/>
-        </w:rPr>
-        <w:t xml:space="preserve">RETURNS</w:t>
-      </w:r>
-      <w:r>
-        <w:t xml:space="preserve">.</w:t>
-      </w:r>
-      <w:r>
-        <w:br/>
-      </w:r>
-    </w:p>
-    <w:p>
-      <w:pPr>
-        <w:numPr>
-          <w:ilvl w:val="0"/>
-          <w:numId w:val="1207"/>
-        </w:numPr>
-      </w:pPr>
-      <w:r>
-        <w:t xml:space="preserve">No</w:t>
-      </w:r>
-      <w:r>
-        <w:t xml:space="preserve"> </w:t>
-      </w:r>
-      <w:r>
-        <w:rPr>
-          <w:bCs/>
-          <w:b/>
-        </w:rPr>
-        <w:t xml:space="preserve">PostgreSQL</w:t>
-      </w:r>
-      <w:r>
-        <w:t xml:space="preserve"> </w:t>
-      </w:r>
-      <w:r>
-        <w:t xml:space="preserve">podemos informar para qual linguagem estamos escrevendo nossas funções. Linguagens aceitas na</w:t>
-      </w:r>
-      <w:r>
-        <w:t xml:space="preserve"> </w:t>
-      </w:r>
-      <w:r>
-        <w:rPr>
-          <w:bCs/>
-          <w:b/>
-        </w:rPr>
-        <w:t xml:space="preserve">FUNCTION</w:t>
       </w:r>
       <w:r>
         <w:t xml:space="preserve">:</w:t>
@@ -38031,6 +37782,411 @@
         <w:pStyle w:val="Compact"/>
       </w:pPr>
       <w:r>
+        <w:t xml:space="preserve">O tipo de dados de retorno (</w:t>
+      </w:r>
+      <w:r>
+        <w:rPr>
+          <w:bCs/>
+          <w:b/>
+        </w:rPr>
+        <w:t xml:space="preserve">RETURNS</w:t>
+      </w:r>
+      <w:r>
+        <w:t xml:space="preserve">) (opcionalmente qualificado pelo esquema). O tipo de retorno faz referência ao tipo de uma coluna da tabela. Se a função não deve retornar um valor, especifique</w:t>
+      </w:r>
+      <w:r>
+        <w:t xml:space="preserve"> </w:t>
+      </w:r>
+      <w:r>
+        <w:rPr>
+          <w:bCs/>
+          <w:b/>
+        </w:rPr>
+        <w:t xml:space="preserve">VOID</w:t>
+      </w:r>
+      <w:r>
+        <w:t xml:space="preserve"> </w:t>
+      </w:r>
+      <w:r>
+        <w:t xml:space="preserve">como o tipo de retorno.</w:t>
+      </w:r>
+      <w:r>
+        <w:br/>
+      </w:r>
+    </w:p>
+    <w:p>
+      <w:pPr>
+        <w:numPr>
+          <w:ilvl w:val="1"/>
+          <w:numId w:val="1211"/>
+        </w:numPr>
+        <w:pStyle w:val="Compact"/>
+      </w:pPr>
+      <w:r>
+        <w:t xml:space="preserve">Quando temos especificado um parâmetro</w:t>
+      </w:r>
+      <w:r>
+        <w:t xml:space="preserve"> </w:t>
+      </w:r>
+      <w:r>
+        <w:rPr>
+          <w:bCs/>
+          <w:b/>
+        </w:rPr>
+        <w:t xml:space="preserve">OUT</w:t>
+      </w:r>
+      <w:r>
+        <w:t xml:space="preserve"> </w:t>
+      </w:r>
+      <w:r>
+        <w:t xml:space="preserve">ou</w:t>
+      </w:r>
+      <w:r>
+        <w:t xml:space="preserve"> </w:t>
+      </w:r>
+      <w:r>
+        <w:rPr>
+          <w:bCs/>
+          <w:b/>
+        </w:rPr>
+        <w:t xml:space="preserve">INOUT</w:t>
+      </w:r>
+      <w:r>
+        <w:t xml:space="preserve">, a cláusula</w:t>
+      </w:r>
+      <w:r>
+        <w:t xml:space="preserve"> </w:t>
+      </w:r>
+      <w:r>
+        <w:rPr>
+          <w:bCs/>
+          <w:b/>
+        </w:rPr>
+        <w:t xml:space="preserve">RETURNS</w:t>
+      </w:r>
+      <w:r>
+        <w:t xml:space="preserve"> </w:t>
+      </w:r>
+      <w:r>
+        <w:t xml:space="preserve">pode ser omitida.</w:t>
+      </w:r>
+      <w:r>
+        <w:br/>
+      </w:r>
+    </w:p>
+    <w:p>
+      <w:pPr>
+        <w:numPr>
+          <w:ilvl w:val="1"/>
+          <w:numId w:val="1211"/>
+        </w:numPr>
+        <w:pStyle w:val="Compact"/>
+      </w:pPr>
+      <w:r>
+        <w:t xml:space="preserve">Caso seja uma função para uma</w:t>
+      </w:r>
+      <w:r>
+        <w:t xml:space="preserve"> </w:t>
+      </w:r>
+      <w:r>
+        <w:rPr>
+          <w:bCs/>
+          <w:b/>
+        </w:rPr>
+        <w:t xml:space="preserve">TRIGGER</w:t>
+      </w:r>
+      <w:r>
+        <w:t xml:space="preserve">, dever ser especificado como</w:t>
+      </w:r>
+      <w:r>
+        <w:t xml:space="preserve"> </w:t>
+      </w:r>
+      <w:r>
+        <w:t xml:space="preserve">“</w:t>
+      </w:r>
+      <w:r>
+        <w:rPr>
+          <w:bCs/>
+          <w:b/>
+        </w:rPr>
+        <w:t xml:space="preserve">RETURNS TRIGGER</w:t>
+      </w:r>
+      <w:r>
+        <w:t xml:space="preserve">”</w:t>
+      </w:r>
+      <w:r>
+        <w:t xml:space="preserve">.</w:t>
+      </w:r>
+      <w:r>
+        <w:br/>
+      </w:r>
+    </w:p>
+    <w:p>
+      <w:pPr>
+        <w:numPr>
+          <w:ilvl w:val="0"/>
+          <w:numId w:val="1209"/>
+        </w:numPr>
+      </w:pPr>
+      <w:r>
+        <w:t xml:space="preserve">Em</w:t>
+      </w:r>
+      <w:r>
+        <w:t xml:space="preserve"> </w:t>
+      </w:r>
+      <w:r>
+        <w:rPr>
+          <w:bCs/>
+          <w:b/>
+        </w:rPr>
+        <w:t xml:space="preserve">RETURN</w:t>
+      </w:r>
+      <w:r>
+        <w:t xml:space="preserve">:</w:t>
+      </w:r>
+    </w:p>
+    <w:p>
+      <w:pPr>
+        <w:numPr>
+          <w:ilvl w:val="1"/>
+          <w:numId w:val="1212"/>
+        </w:numPr>
+        <w:pStyle w:val="Compact"/>
+      </w:pPr>
+      <w:r>
+        <w:t xml:space="preserve">O comando</w:t>
+      </w:r>
+      <w:r>
+        <w:t xml:space="preserve"> </w:t>
+      </w:r>
+      <w:r>
+        <w:rPr>
+          <w:bCs/>
+          <w:b/>
+        </w:rPr>
+        <w:t xml:space="preserve">RETURN</w:t>
+      </w:r>
+      <w:r>
+        <w:t xml:space="preserve"> </w:t>
+      </w:r>
+      <w:r>
+        <w:t xml:space="preserve">serve para retornar o valor de uma operção.</w:t>
+      </w:r>
+      <w:r>
+        <w:br/>
+      </w:r>
+    </w:p>
+    <w:p>
+      <w:pPr>
+        <w:numPr>
+          <w:ilvl w:val="1"/>
+          <w:numId w:val="1212"/>
+        </w:numPr>
+        <w:pStyle w:val="Compact"/>
+      </w:pPr>
+      <w:r>
+        <w:t xml:space="preserve">Argumento temporal como</w:t>
+      </w:r>
+      <w:r>
+        <w:t xml:space="preserve"> </w:t>
+      </w:r>
+      <w:r>
+        <w:rPr>
+          <w:bCs/>
+          <w:b/>
+        </w:rPr>
+        <w:t xml:space="preserve">OLD</w:t>
+      </w:r>
+      <w:r>
+        <w:t xml:space="preserve"> </w:t>
+      </w:r>
+      <w:r>
+        <w:t xml:space="preserve">ou</w:t>
+      </w:r>
+      <w:r>
+        <w:t xml:space="preserve"> </w:t>
+      </w:r>
+      <w:r>
+        <w:rPr>
+          <w:bCs/>
+          <w:b/>
+        </w:rPr>
+        <w:t xml:space="preserve">NEW</w:t>
+      </w:r>
+      <w:r>
+        <w:t xml:space="preserve"> </w:t>
+      </w:r>
+      <w:r>
+        <w:t xml:space="preserve">também são aceitos dependendo do tipo de instrução</w:t>
+      </w:r>
+      <w:r>
+        <w:t xml:space="preserve"> </w:t>
+      </w:r>
+      <w:r>
+        <w:rPr>
+          <w:bCs/>
+          <w:b/>
+        </w:rPr>
+        <w:t xml:space="preserve">DML</w:t>
+      </w:r>
+      <w:r>
+        <w:t xml:space="preserve"> </w:t>
+      </w:r>
+      <w:r>
+        <w:t xml:space="preserve">(</w:t>
+      </w:r>
+      <w:r>
+        <w:rPr>
+          <w:bCs/>
+          <w:b/>
+        </w:rPr>
+        <w:t xml:space="preserve">SELECT</w:t>
+      </w:r>
+      <w:r>
+        <w:t xml:space="preserve">,</w:t>
+      </w:r>
+      <w:r>
+        <w:t xml:space="preserve"> </w:t>
+      </w:r>
+      <w:r>
+        <w:rPr>
+          <w:bCs/>
+          <w:b/>
+        </w:rPr>
+        <w:t xml:space="preserve">INSERT</w:t>
+      </w:r>
+      <w:r>
+        <w:t xml:space="preserve">,</w:t>
+      </w:r>
+      <w:r>
+        <w:t xml:space="preserve"> </w:t>
+      </w:r>
+      <w:r>
+        <w:rPr>
+          <w:bCs/>
+          <w:b/>
+        </w:rPr>
+        <w:t xml:space="preserve">DELETE</w:t>
+      </w:r>
+      <w:r>
+        <w:t xml:space="preserve"> </w:t>
+      </w:r>
+      <w:r>
+        <w:t xml:space="preserve">e</w:t>
+      </w:r>
+      <w:r>
+        <w:t xml:space="preserve"> </w:t>
+      </w:r>
+      <w:r>
+        <w:rPr>
+          <w:bCs/>
+          <w:b/>
+        </w:rPr>
+        <w:t xml:space="preserve">UPDATE</w:t>
+      </w:r>
+      <w:r>
+        <w:t xml:space="preserve">).</w:t>
+      </w:r>
+      <w:r>
+        <w:br/>
+      </w:r>
+    </w:p>
+    <w:p>
+      <w:pPr>
+        <w:numPr>
+          <w:ilvl w:val="1"/>
+          <w:numId w:val="1212"/>
+        </w:numPr>
+        <w:pStyle w:val="Compact"/>
+      </w:pPr>
+      <w:r>
+        <w:t xml:space="preserve">Não confundir</w:t>
+      </w:r>
+      <w:r>
+        <w:t xml:space="preserve"> </w:t>
+      </w:r>
+      <w:r>
+        <w:rPr>
+          <w:bCs/>
+          <w:b/>
+        </w:rPr>
+        <w:t xml:space="preserve">RETURN</w:t>
+      </w:r>
+      <w:r>
+        <w:t xml:space="preserve"> </w:t>
+      </w:r>
+      <w:r>
+        <w:t xml:space="preserve">com</w:t>
+      </w:r>
+      <w:r>
+        <w:t xml:space="preserve"> </w:t>
+      </w:r>
+      <w:r>
+        <w:rPr>
+          <w:bCs/>
+          <w:b/>
+        </w:rPr>
+        <w:t xml:space="preserve">RETURNS</w:t>
+      </w:r>
+      <w:r>
+        <w:t xml:space="preserve">.</w:t>
+      </w:r>
+      <w:r>
+        <w:br/>
+      </w:r>
+    </w:p>
+    <w:p>
+      <w:pPr>
+        <w:numPr>
+          <w:ilvl w:val="0"/>
+          <w:numId w:val="1209"/>
+        </w:numPr>
+      </w:pPr>
+      <w:r>
+        <w:t xml:space="preserve">No</w:t>
+      </w:r>
+      <w:r>
+        <w:t xml:space="preserve"> </w:t>
+      </w:r>
+      <w:r>
+        <w:rPr>
+          <w:bCs/>
+          <w:b/>
+        </w:rPr>
+        <w:t xml:space="preserve">PostgreSQL</w:t>
+      </w:r>
+      <w:r>
+        <w:t xml:space="preserve"> </w:t>
+      </w:r>
+      <w:r>
+        <w:t xml:space="preserve">podemos informar para qual linguagem estamos escrevendo nossas funções. Linguagens aceitas na</w:t>
+      </w:r>
+      <w:r>
+        <w:t xml:space="preserve"> </w:t>
+      </w:r>
+      <w:r>
+        <w:rPr>
+          <w:bCs/>
+          <w:b/>
+        </w:rPr>
+        <w:t xml:space="preserve">FUNCTION</w:t>
+      </w:r>
+      <w:r>
+        <w:t xml:space="preserve">:</w:t>
+      </w:r>
+      <w:r>
+        <w:br/>
+      </w:r>
+    </w:p>
+    <w:p>
+      <w:pPr>
+        <w:numPr>
+          <w:ilvl w:val="1"/>
+          <w:numId w:val="1213"/>
+        </w:numPr>
+        <w:pStyle w:val="Compact"/>
+      </w:pPr>
+      <w:r>
         <w:rPr>
           <w:iCs/>
           <w:i/>
@@ -38045,7 +38201,7 @@
       <w:pPr>
         <w:numPr>
           <w:ilvl w:val="1"/>
-          <w:numId w:val="1211"/>
+          <w:numId w:val="1213"/>
         </w:numPr>
         <w:pStyle w:val="Compact"/>
       </w:pPr>
@@ -38070,7 +38226,7 @@
       <w:pPr>
         <w:numPr>
           <w:ilvl w:val="1"/>
-          <w:numId w:val="1211"/>
+          <w:numId w:val="1213"/>
         </w:numPr>
         <w:pStyle w:val="Compact"/>
       </w:pPr>
@@ -38095,7 +38251,7 @@
       <w:pPr>
         <w:numPr>
           <w:ilvl w:val="1"/>
-          <w:numId w:val="1211"/>
+          <w:numId w:val="1213"/>
         </w:numPr>
         <w:pStyle w:val="Compact"/>
       </w:pPr>
@@ -38120,7 +38276,7 @@
       <w:pPr>
         <w:numPr>
           <w:ilvl w:val="1"/>
-          <w:numId w:val="1211"/>
+          <w:numId w:val="1213"/>
         </w:numPr>
         <w:pStyle w:val="Compact"/>
       </w:pPr>
@@ -38145,7 +38301,7 @@
       <w:pPr>
         <w:numPr>
           <w:ilvl w:val="1"/>
-          <w:numId w:val="1211"/>
+          <w:numId w:val="1213"/>
         </w:numPr>
         <w:pStyle w:val="Compact"/>
       </w:pPr>
@@ -38170,7 +38326,7 @@
       <w:pPr>
         <w:numPr>
           <w:ilvl w:val="1"/>
-          <w:numId w:val="1211"/>
+          <w:numId w:val="1213"/>
         </w:numPr>
         <w:pStyle w:val="Compact"/>
       </w:pPr>
@@ -38195,7 +38351,7 @@
       <w:pPr>
         <w:numPr>
           <w:ilvl w:val="1"/>
-          <w:numId w:val="1211"/>
+          <w:numId w:val="1213"/>
         </w:numPr>
         <w:pStyle w:val="Compact"/>
       </w:pPr>
@@ -38220,7 +38376,7 @@
       <w:pPr>
         <w:numPr>
           <w:ilvl w:val="1"/>
-          <w:numId w:val="1211"/>
+          <w:numId w:val="1213"/>
         </w:numPr>
         <w:pStyle w:val="Compact"/>
       </w:pPr>
@@ -38245,7 +38401,7 @@
       <w:pPr>
         <w:numPr>
           <w:ilvl w:val="1"/>
-          <w:numId w:val="1211"/>
+          <w:numId w:val="1213"/>
         </w:numPr>
         <w:pStyle w:val="Compact"/>
       </w:pPr>
@@ -38270,7 +38426,7 @@
       <w:pPr>
         <w:numPr>
           <w:ilvl w:val="1"/>
-          <w:numId w:val="1211"/>
+          <w:numId w:val="1213"/>
         </w:numPr>
         <w:pStyle w:val="Compact"/>
       </w:pPr>
@@ -38295,7 +38451,7 @@
       <w:pPr>
         <w:numPr>
           <w:ilvl w:val="1"/>
-          <w:numId w:val="1211"/>
+          <w:numId w:val="1213"/>
         </w:numPr>
         <w:pStyle w:val="Compact"/>
       </w:pPr>
@@ -38320,7 +38476,7 @@
       <w:pPr>
         <w:numPr>
           <w:ilvl w:val="1"/>
-          <w:numId w:val="1211"/>
+          <w:numId w:val="1213"/>
         </w:numPr>
         <w:pStyle w:val="Compact"/>
       </w:pPr>
@@ -38339,7 +38495,7 @@
       <w:pPr>
         <w:numPr>
           <w:ilvl w:val="0"/>
-          <w:numId w:val="1207"/>
+          <w:numId w:val="1209"/>
         </w:numPr>
       </w:pPr>
       <w:r>
@@ -38542,7 +38698,7 @@
       <w:pPr>
         <w:numPr>
           <w:ilvl w:val="0"/>
-          <w:numId w:val="1212"/>
+          <w:numId w:val="1214"/>
         </w:numPr>
         <w:pStyle w:val="Compact"/>
       </w:pPr>
@@ -38586,7 +38742,7 @@
       <w:pPr>
         <w:numPr>
           <w:ilvl w:val="0"/>
-          <w:numId w:val="1212"/>
+          <w:numId w:val="1214"/>
         </w:numPr>
         <w:pStyle w:val="Compact"/>
       </w:pPr>
@@ -38611,7 +38767,7 @@
       <w:pPr>
         <w:numPr>
           <w:ilvl w:val="0"/>
-          <w:numId w:val="1212"/>
+          <w:numId w:val="1214"/>
         </w:numPr>
         <w:pStyle w:val="Compact"/>
       </w:pPr>
@@ -38639,7 +38795,7 @@
       <w:pPr>
         <w:numPr>
           <w:ilvl w:val="0"/>
-          <w:numId w:val="1212"/>
+          <w:numId w:val="1214"/>
         </w:numPr>
         <w:pStyle w:val="Compact"/>
       </w:pPr>
@@ -38654,7 +38810,7 @@
       <w:pPr>
         <w:numPr>
           <w:ilvl w:val="0"/>
-          <w:numId w:val="1212"/>
+          <w:numId w:val="1214"/>
         </w:numPr>
         <w:pStyle w:val="Compact"/>
       </w:pPr>
@@ -38780,7 +38936,7 @@
       <w:pPr>
         <w:numPr>
           <w:ilvl w:val="0"/>
-          <w:numId w:val="1213"/>
+          <w:numId w:val="1215"/>
         </w:numPr>
         <w:pStyle w:val="Compact"/>
       </w:pPr>
@@ -38821,7 +38977,7 @@
       <w:pPr>
         <w:numPr>
           <w:ilvl w:val="0"/>
-          <w:numId w:val="1213"/>
+          <w:numId w:val="1215"/>
         </w:numPr>
         <w:pStyle w:val="Compact"/>
       </w:pPr>
@@ -38907,7 +39063,7 @@
       <w:pPr>
         <w:numPr>
           <w:ilvl w:val="0"/>
-          <w:numId w:val="1213"/>
+          <w:numId w:val="1215"/>
         </w:numPr>
         <w:pStyle w:val="Compact"/>
       </w:pPr>
@@ -39096,7 +39252,7 @@
       <w:pPr>
         <w:numPr>
           <w:ilvl w:val="0"/>
-          <w:numId w:val="1214"/>
+          <w:numId w:val="1216"/>
         </w:numPr>
         <w:pStyle w:val="Compact"/>
       </w:pPr>
@@ -39144,7 +39300,7 @@
       <w:pPr>
         <w:numPr>
           <w:ilvl w:val="0"/>
-          <w:numId w:val="1214"/>
+          <w:numId w:val="1216"/>
         </w:numPr>
         <w:pStyle w:val="Compact"/>
       </w:pPr>
@@ -39216,7 +39372,7 @@
       <w:pPr>
         <w:numPr>
           <w:ilvl w:val="0"/>
-          <w:numId w:val="1215"/>
+          <w:numId w:val="1217"/>
         </w:numPr>
       </w:pPr>
       <w:r>
@@ -39246,7 +39402,7 @@
       <w:pPr>
         <w:numPr>
           <w:ilvl w:val="0"/>
-          <w:numId w:val="1215"/>
+          <w:numId w:val="1217"/>
         </w:numPr>
       </w:pPr>
       <w:r>
@@ -39276,7 +39432,7 @@
       <w:pPr>
         <w:numPr>
           <w:ilvl w:val="1"/>
-          <w:numId w:val="1216"/>
+          <w:numId w:val="1218"/>
         </w:numPr>
         <w:pStyle w:val="Compact"/>
       </w:pPr>
@@ -39295,7 +39451,7 @@
       <w:pPr>
         <w:numPr>
           <w:ilvl w:val="1"/>
-          <w:numId w:val="1216"/>
+          <w:numId w:val="1218"/>
         </w:numPr>
         <w:pStyle w:val="Compact"/>
       </w:pPr>
@@ -39314,7 +39470,7 @@
       <w:pPr>
         <w:numPr>
           <w:ilvl w:val="1"/>
-          <w:numId w:val="1216"/>
+          <w:numId w:val="1218"/>
         </w:numPr>
         <w:pStyle w:val="Compact"/>
       </w:pPr>
@@ -39333,7 +39489,7 @@
       <w:pPr>
         <w:numPr>
           <w:ilvl w:val="0"/>
-          <w:numId w:val="1215"/>
+          <w:numId w:val="1217"/>
         </w:numPr>
       </w:pPr>
       <w:r>
@@ -39399,7 +39555,7 @@
       <w:pPr>
         <w:numPr>
           <w:ilvl w:val="0"/>
-          <w:numId w:val="1215"/>
+          <w:numId w:val="1217"/>
         </w:numPr>
       </w:pPr>
       <w:r>
@@ -39458,124 +39614,124 @@
       <w:pPr>
         <w:numPr>
           <w:ilvl w:val="1"/>
+          <w:numId w:val="1219"/>
+        </w:numPr>
+        <w:pStyle w:val="Compact"/>
+      </w:pPr>
+      <w:r>
+        <w:t xml:space="preserve">Em outros bancos de dados, a</w:t>
+      </w:r>
+      <w:r>
+        <w:t xml:space="preserve"> </w:t>
+      </w:r>
+      <w:r>
+        <w:rPr>
+          <w:bCs/>
+          <w:b/>
+        </w:rPr>
+        <w:t xml:space="preserve">TRIGGER</w:t>
+      </w:r>
+      <w:r>
+        <w:t xml:space="preserve"> </w:t>
+      </w:r>
+      <w:r>
+        <w:t xml:space="preserve">é um gatilho, que quando acionado, executa uma ação.</w:t>
+      </w:r>
+      <w:r>
+        <w:br/>
+      </w:r>
+    </w:p>
+    <w:p>
+      <w:pPr>
+        <w:numPr>
+          <w:ilvl w:val="1"/>
+          <w:numId w:val="1219"/>
+        </w:numPr>
+        <w:pStyle w:val="Compact"/>
+      </w:pPr>
+      <w:r>
+        <w:t xml:space="preserve">A</w:t>
+      </w:r>
+      <w:r>
+        <w:t xml:space="preserve"> </w:t>
+      </w:r>
+      <w:r>
+        <w:rPr>
+          <w:bCs/>
+          <w:b/>
+        </w:rPr>
+        <w:t xml:space="preserve">TRIGGER</w:t>
+      </w:r>
+      <w:r>
+        <w:t xml:space="preserve"> </w:t>
+      </w:r>
+      <w:r>
+        <w:t xml:space="preserve">no</w:t>
+      </w:r>
+      <w:r>
+        <w:t xml:space="preserve"> </w:t>
+      </w:r>
+      <w:r>
+        <w:rPr>
+          <w:bCs/>
+          <w:b/>
+        </w:rPr>
+        <w:t xml:space="preserve">postgreSQL</w:t>
+      </w:r>
+      <w:r>
+        <w:t xml:space="preserve">, é um gatilho de determinada ação, porém a</w:t>
+      </w:r>
+      <w:r>
+        <w:t xml:space="preserve"> </w:t>
+      </w:r>
+      <w:r>
+        <w:rPr>
+          <w:bCs/>
+          <w:b/>
+        </w:rPr>
+        <w:t xml:space="preserve">TRIGGER</w:t>
+      </w:r>
+      <w:r>
+        <w:t xml:space="preserve"> </w:t>
+      </w:r>
+      <w:r>
+        <w:t xml:space="preserve">chama uma função (</w:t>
+      </w:r>
+      <w:r>
+        <w:rPr>
+          <w:bCs/>
+          <w:b/>
+        </w:rPr>
+        <w:t xml:space="preserve">FUNCTION</w:t>
+      </w:r>
+      <w:r>
+        <w:t xml:space="preserve">), que executa ações. Ou seja, a</w:t>
+      </w:r>
+      <w:r>
+        <w:t xml:space="preserve"> </w:t>
+      </w:r>
+      <w:r>
+        <w:rPr>
+          <w:bCs/>
+          <w:b/>
+        </w:rPr>
+        <w:t xml:space="preserve">TRIGGER</w:t>
+      </w:r>
+      <w:r>
+        <w:t xml:space="preserve"> </w:t>
+      </w:r>
+      <w:r>
+        <w:t xml:space="preserve">por si só não é programada para executar a ação.</w:t>
+      </w:r>
+      <w:r>
+        <w:br/>
+      </w:r>
+    </w:p>
+    <w:p>
+      <w:pPr>
+        <w:numPr>
+          <w:ilvl w:val="0"/>
           <w:numId w:val="1217"/>
-        </w:numPr>
-        <w:pStyle w:val="Compact"/>
-      </w:pPr>
-      <w:r>
-        <w:t xml:space="preserve">Em outros bancos de dados, a</w:t>
-      </w:r>
-      <w:r>
-        <w:t xml:space="preserve"> </w:t>
-      </w:r>
-      <w:r>
-        <w:rPr>
-          <w:bCs/>
-          <w:b/>
-        </w:rPr>
-        <w:t xml:space="preserve">TRIGGER</w:t>
-      </w:r>
-      <w:r>
-        <w:t xml:space="preserve"> </w:t>
-      </w:r>
-      <w:r>
-        <w:t xml:space="preserve">é um gatilho, que quando acionado, executa uma ação.</w:t>
-      </w:r>
-      <w:r>
-        <w:br/>
-      </w:r>
-    </w:p>
-    <w:p>
-      <w:pPr>
-        <w:numPr>
-          <w:ilvl w:val="1"/>
-          <w:numId w:val="1217"/>
-        </w:numPr>
-        <w:pStyle w:val="Compact"/>
-      </w:pPr>
-      <w:r>
-        <w:t xml:space="preserve">A</w:t>
-      </w:r>
-      <w:r>
-        <w:t xml:space="preserve"> </w:t>
-      </w:r>
-      <w:r>
-        <w:rPr>
-          <w:bCs/>
-          <w:b/>
-        </w:rPr>
-        <w:t xml:space="preserve">TRIGGER</w:t>
-      </w:r>
-      <w:r>
-        <w:t xml:space="preserve"> </w:t>
-      </w:r>
-      <w:r>
-        <w:t xml:space="preserve">no</w:t>
-      </w:r>
-      <w:r>
-        <w:t xml:space="preserve"> </w:t>
-      </w:r>
-      <w:r>
-        <w:rPr>
-          <w:bCs/>
-          <w:b/>
-        </w:rPr>
-        <w:t xml:space="preserve">postgreSQL</w:t>
-      </w:r>
-      <w:r>
-        <w:t xml:space="preserve">, é um gatilho de determinada ação, porém a</w:t>
-      </w:r>
-      <w:r>
-        <w:t xml:space="preserve"> </w:t>
-      </w:r>
-      <w:r>
-        <w:rPr>
-          <w:bCs/>
-          <w:b/>
-        </w:rPr>
-        <w:t xml:space="preserve">TRIGGER</w:t>
-      </w:r>
-      <w:r>
-        <w:t xml:space="preserve"> </w:t>
-      </w:r>
-      <w:r>
-        <w:t xml:space="preserve">chama uma função (</w:t>
-      </w:r>
-      <w:r>
-        <w:rPr>
-          <w:bCs/>
-          <w:b/>
-        </w:rPr>
-        <w:t xml:space="preserve">FUNCTION</w:t>
-      </w:r>
-      <w:r>
-        <w:t xml:space="preserve">), que executa ações. Ou seja, a</w:t>
-      </w:r>
-      <w:r>
-        <w:t xml:space="preserve"> </w:t>
-      </w:r>
-      <w:r>
-        <w:rPr>
-          <w:bCs/>
-          <w:b/>
-        </w:rPr>
-        <w:t xml:space="preserve">TRIGGER</w:t>
-      </w:r>
-      <w:r>
-        <w:t xml:space="preserve"> </w:t>
-      </w:r>
-      <w:r>
-        <w:t xml:space="preserve">por si só não é programada para executar a ação.</w:t>
-      </w:r>
-      <w:r>
-        <w:br/>
-      </w:r>
-    </w:p>
-    <w:p>
-      <w:pPr>
-        <w:numPr>
-          <w:ilvl w:val="0"/>
-          <w:numId w:val="1215"/>
         </w:numPr>
       </w:pPr>
       <w:r>
@@ -39725,7 +39881,7 @@
       <w:pPr>
         <w:numPr>
           <w:ilvl w:val="0"/>
-          <w:numId w:val="1218"/>
+          <w:numId w:val="1220"/>
         </w:numPr>
       </w:pPr>
       <w:r>
@@ -39794,7 +39950,7 @@
       <w:pPr>
         <w:numPr>
           <w:ilvl w:val="0"/>
-          <w:numId w:val="1218"/>
+          <w:numId w:val="1220"/>
         </w:numPr>
       </w:pPr>
       <w:r>
@@ -39847,7 +40003,7 @@
       <w:pPr>
         <w:numPr>
           <w:ilvl w:val="0"/>
-          <w:numId w:val="1218"/>
+          <w:numId w:val="1220"/>
         </w:numPr>
       </w:pPr>
       <w:r>
@@ -39884,7 +40040,7 @@
       <w:pPr>
         <w:numPr>
           <w:ilvl w:val="1"/>
-          <w:numId w:val="1219"/>
+          <w:numId w:val="1221"/>
         </w:numPr>
         <w:pStyle w:val="Compact"/>
       </w:pPr>
@@ -39944,7 +40100,7 @@
       <w:pPr>
         <w:numPr>
           <w:ilvl w:val="1"/>
-          <w:numId w:val="1219"/>
+          <w:numId w:val="1221"/>
         </w:numPr>
         <w:pStyle w:val="Compact"/>
       </w:pPr>
@@ -39985,7 +40141,7 @@
       <w:pPr>
         <w:numPr>
           <w:ilvl w:val="1"/>
-          <w:numId w:val="1219"/>
+          <w:numId w:val="1221"/>
         </w:numPr>
         <w:pStyle w:val="Compact"/>
       </w:pPr>
@@ -40116,7 +40272,7 @@
       <w:pPr>
         <w:numPr>
           <w:ilvl w:val="1"/>
-          <w:numId w:val="1219"/>
+          <w:numId w:val="1221"/>
         </w:numPr>
         <w:pStyle w:val="Compact"/>
       </w:pPr>
@@ -40176,7 +40332,7 @@
       <w:pPr>
         <w:numPr>
           <w:ilvl w:val="0"/>
-          <w:numId w:val="1218"/>
+          <w:numId w:val="1220"/>
         </w:numPr>
       </w:pPr>
       <w:r>
@@ -40219,7 +40375,7 @@
       <w:pPr>
         <w:numPr>
           <w:ilvl w:val="1"/>
-          <w:numId w:val="1220"/>
+          <w:numId w:val="1222"/>
         </w:numPr>
         <w:pStyle w:val="Compact"/>
       </w:pPr>
@@ -40229,275 +40385,6 @@
           <w:b/>
         </w:rPr>
         <w:t xml:space="preserve">INSERT</w:t>
-      </w:r>
-      <w:r>
-        <w:br/>
-      </w:r>
-    </w:p>
-    <w:p>
-      <w:pPr>
-        <w:numPr>
-          <w:ilvl w:val="1"/>
-          <w:numId w:val="1220"/>
-        </w:numPr>
-        <w:pStyle w:val="Compact"/>
-      </w:pPr>
-      <w:r>
-        <w:rPr>
-          <w:bCs/>
-          <w:b/>
-        </w:rPr>
-        <w:t xml:space="preserve">DELETE</w:t>
-      </w:r>
-      <w:r>
-        <w:br/>
-      </w:r>
-    </w:p>
-    <w:p>
-      <w:pPr>
-        <w:numPr>
-          <w:ilvl w:val="1"/>
-          <w:numId w:val="1220"/>
-        </w:numPr>
-        <w:pStyle w:val="Compact"/>
-      </w:pPr>
-      <w:r>
-        <w:rPr>
-          <w:bCs/>
-          <w:b/>
-        </w:rPr>
-        <w:t xml:space="preserve">UPDATE</w:t>
-      </w:r>
-      <w:r>
-        <w:br/>
-      </w:r>
-    </w:p>
-    <w:p>
-      <w:pPr>
-        <w:numPr>
-          <w:ilvl w:val="0"/>
-          <w:numId w:val="1218"/>
-        </w:numPr>
-      </w:pPr>
-      <w:r>
-        <w:t xml:space="preserve">O comando</w:t>
-      </w:r>
-      <w:r>
-        <w:t xml:space="preserve"> </w:t>
-      </w:r>
-      <w:r>
-        <w:rPr>
-          <w:bCs/>
-          <w:b/>
-        </w:rPr>
-        <w:t xml:space="preserve">ON</w:t>
-      </w:r>
-      <w:r>
-        <w:t xml:space="preserve"> </w:t>
-      </w:r>
-      <w:r>
-        <w:t xml:space="preserve">define o</w:t>
-      </w:r>
-      <w:r>
-        <w:t xml:space="preserve"> </w:t>
-      </w:r>
-      <w:r>
-        <w:rPr>
-          <w:bCs/>
-          <w:b/>
-        </w:rPr>
-        <w:t xml:space="preserve">SCHEMA</w:t>
-      </w:r>
-      <w:r>
-        <w:t xml:space="preserve"> </w:t>
-      </w:r>
-      <w:r>
-        <w:t xml:space="preserve">e a tabela observada pela</w:t>
-      </w:r>
-      <w:r>
-        <w:t xml:space="preserve"> </w:t>
-      </w:r>
-      <w:r>
-        <w:rPr>
-          <w:bCs/>
-          <w:b/>
-        </w:rPr>
-        <w:t xml:space="preserve">TRIGGER</w:t>
-      </w:r>
-      <w:r>
-        <w:t xml:space="preserve">.</w:t>
-      </w:r>
-      <w:r>
-        <w:br/>
-      </w:r>
-    </w:p>
-    <w:p>
-      <w:pPr>
-        <w:numPr>
-          <w:ilvl w:val="0"/>
-          <w:numId w:val="1218"/>
-        </w:numPr>
-      </w:pPr>
-      <w:r>
-        <w:rPr>
-          <w:bCs/>
-          <w:b/>
-        </w:rPr>
-        <w:t xml:space="preserve">FOR EACH</w:t>
-      </w:r>
-      <w:r>
-        <w:t xml:space="preserve">:</w:t>
-      </w:r>
-      <w:r>
-        <w:br/>
-      </w:r>
-    </w:p>
-    <w:p>
-      <w:pPr>
-        <w:numPr>
-          <w:ilvl w:val="1"/>
-          <w:numId w:val="1221"/>
-        </w:numPr>
-        <w:pStyle w:val="Compact"/>
-      </w:pPr>
-      <w:r>
-        <w:t xml:space="preserve">O comando</w:t>
-      </w:r>
-      <w:r>
-        <w:t xml:space="preserve"> </w:t>
-      </w:r>
-      <w:r>
-        <w:rPr>
-          <w:bCs/>
-          <w:b/>
-        </w:rPr>
-        <w:t xml:space="preserve">FOR EACH ROW</w:t>
-      </w:r>
-      <w:r>
-        <w:t xml:space="preserve"> </w:t>
-      </w:r>
-      <w:r>
-        <w:t xml:space="preserve">aplica o gatilho para cada linha da tabela observada, separadamente. Um gatilho para cada linha modificada.</w:t>
-      </w:r>
-      <w:r>
-        <w:br/>
-      </w:r>
-    </w:p>
-    <w:p>
-      <w:pPr>
-        <w:numPr>
-          <w:ilvl w:val="1"/>
-          <w:numId w:val="1221"/>
-        </w:numPr>
-        <w:pStyle w:val="Compact"/>
-      </w:pPr>
-      <w:r>
-        <w:t xml:space="preserve">O comando</w:t>
-      </w:r>
-      <w:r>
-        <w:t xml:space="preserve"> </w:t>
-      </w:r>
-      <w:r>
-        <w:rPr>
-          <w:bCs/>
-          <w:b/>
-        </w:rPr>
-        <w:t xml:space="preserve">FOR EACH STATEMENT</w:t>
-      </w:r>
-      <w:r>
-        <w:t xml:space="preserve"> </w:t>
-      </w:r>
-      <w:r>
-        <w:t xml:space="preserve">é executado apenas uma vez para qualquer operação, independentemente de quantas linhas ele modifica (em particular, uma operação que modifica zero linhas ainda resultará na execução de qualquer gatilho</w:t>
-      </w:r>
-      <w:r>
-        <w:t xml:space="preserve"> </w:t>
-      </w:r>
-      <w:r>
-        <w:rPr>
-          <w:bCs/>
-          <w:b/>
-        </w:rPr>
-        <w:t xml:space="preserve">FOR EACH STATEMENT</w:t>
-      </w:r>
-      <w:r>
-        <w:t xml:space="preserve"> </w:t>
-      </w:r>
-      <w:r>
-        <w:t xml:space="preserve">aplicável).</w:t>
-      </w:r>
-      <w:r>
-        <w:br/>
-      </w:r>
-    </w:p>
-    <w:p>
-      <w:pPr>
-        <w:numPr>
-          <w:ilvl w:val="0"/>
-          <w:numId w:val="1218"/>
-        </w:numPr>
-      </w:pPr>
-      <w:r>
-        <w:t xml:space="preserve">O comando</w:t>
-      </w:r>
-      <w:r>
-        <w:t xml:space="preserve"> </w:t>
-      </w:r>
-      <w:r>
-        <w:rPr>
-          <w:bCs/>
-          <w:b/>
-        </w:rPr>
-        <w:t xml:space="preserve">WHEN</w:t>
-      </w:r>
-      <w:r>
-        <w:t xml:space="preserve"> </w:t>
-      </w:r>
-      <w:r>
-        <w:t xml:space="preserve">cria uma condição para o gatilho.</w:t>
-      </w:r>
-      <w:r>
-        <w:br/>
-      </w:r>
-    </w:p>
-    <w:p>
-      <w:pPr>
-        <w:numPr>
-          <w:ilvl w:val="0"/>
-          <w:numId w:val="1218"/>
-        </w:numPr>
-      </w:pPr>
-      <w:r>
-        <w:t xml:space="preserve">Conceito de</w:t>
-      </w:r>
-      <w:r>
-        <w:t xml:space="preserve"> </w:t>
-      </w:r>
-      <w:r>
-        <w:rPr>
-          <w:bCs/>
-          <w:b/>
-        </w:rPr>
-        <w:t xml:space="preserve">OLD</w:t>
-      </w:r>
-      <w:r>
-        <w:t xml:space="preserve"> </w:t>
-      </w:r>
-      <w:r>
-        <w:t xml:space="preserve">e</w:t>
-      </w:r>
-      <w:r>
-        <w:t xml:space="preserve"> </w:t>
-      </w:r>
-      <w:r>
-        <w:rPr>
-          <w:bCs/>
-          <w:b/>
-        </w:rPr>
-        <w:t xml:space="preserve">NEW</w:t>
-      </w:r>
-      <w:r>
-        <w:t xml:space="preserve">:</w:t>
       </w:r>
       <w:r>
         <w:br/>
@@ -40516,6 +40403,275 @@
           <w:bCs/>
           <w:b/>
         </w:rPr>
+        <w:t xml:space="preserve">DELETE</w:t>
+      </w:r>
+      <w:r>
+        <w:br/>
+      </w:r>
+    </w:p>
+    <w:p>
+      <w:pPr>
+        <w:numPr>
+          <w:ilvl w:val="1"/>
+          <w:numId w:val="1222"/>
+        </w:numPr>
+        <w:pStyle w:val="Compact"/>
+      </w:pPr>
+      <w:r>
+        <w:rPr>
+          <w:bCs/>
+          <w:b/>
+        </w:rPr>
+        <w:t xml:space="preserve">UPDATE</w:t>
+      </w:r>
+      <w:r>
+        <w:br/>
+      </w:r>
+    </w:p>
+    <w:p>
+      <w:pPr>
+        <w:numPr>
+          <w:ilvl w:val="0"/>
+          <w:numId w:val="1220"/>
+        </w:numPr>
+      </w:pPr>
+      <w:r>
+        <w:t xml:space="preserve">O comando</w:t>
+      </w:r>
+      <w:r>
+        <w:t xml:space="preserve"> </w:t>
+      </w:r>
+      <w:r>
+        <w:rPr>
+          <w:bCs/>
+          <w:b/>
+        </w:rPr>
+        <w:t xml:space="preserve">ON</w:t>
+      </w:r>
+      <w:r>
+        <w:t xml:space="preserve"> </w:t>
+      </w:r>
+      <w:r>
+        <w:t xml:space="preserve">define o</w:t>
+      </w:r>
+      <w:r>
+        <w:t xml:space="preserve"> </w:t>
+      </w:r>
+      <w:r>
+        <w:rPr>
+          <w:bCs/>
+          <w:b/>
+        </w:rPr>
+        <w:t xml:space="preserve">SCHEMA</w:t>
+      </w:r>
+      <w:r>
+        <w:t xml:space="preserve"> </w:t>
+      </w:r>
+      <w:r>
+        <w:t xml:space="preserve">e a tabela observada pela</w:t>
+      </w:r>
+      <w:r>
+        <w:t xml:space="preserve"> </w:t>
+      </w:r>
+      <w:r>
+        <w:rPr>
+          <w:bCs/>
+          <w:b/>
+        </w:rPr>
+        <w:t xml:space="preserve">TRIGGER</w:t>
+      </w:r>
+      <w:r>
+        <w:t xml:space="preserve">.</w:t>
+      </w:r>
+      <w:r>
+        <w:br/>
+      </w:r>
+    </w:p>
+    <w:p>
+      <w:pPr>
+        <w:numPr>
+          <w:ilvl w:val="0"/>
+          <w:numId w:val="1220"/>
+        </w:numPr>
+      </w:pPr>
+      <w:r>
+        <w:rPr>
+          <w:bCs/>
+          <w:b/>
+        </w:rPr>
+        <w:t xml:space="preserve">FOR EACH</w:t>
+      </w:r>
+      <w:r>
+        <w:t xml:space="preserve">:</w:t>
+      </w:r>
+      <w:r>
+        <w:br/>
+      </w:r>
+    </w:p>
+    <w:p>
+      <w:pPr>
+        <w:numPr>
+          <w:ilvl w:val="1"/>
+          <w:numId w:val="1223"/>
+        </w:numPr>
+        <w:pStyle w:val="Compact"/>
+      </w:pPr>
+      <w:r>
+        <w:t xml:space="preserve">O comando</w:t>
+      </w:r>
+      <w:r>
+        <w:t xml:space="preserve"> </w:t>
+      </w:r>
+      <w:r>
+        <w:rPr>
+          <w:bCs/>
+          <w:b/>
+        </w:rPr>
+        <w:t xml:space="preserve">FOR EACH ROW</w:t>
+      </w:r>
+      <w:r>
+        <w:t xml:space="preserve"> </w:t>
+      </w:r>
+      <w:r>
+        <w:t xml:space="preserve">aplica o gatilho para cada linha da tabela observada, separadamente. Um gatilho para cada linha modificada.</w:t>
+      </w:r>
+      <w:r>
+        <w:br/>
+      </w:r>
+    </w:p>
+    <w:p>
+      <w:pPr>
+        <w:numPr>
+          <w:ilvl w:val="1"/>
+          <w:numId w:val="1223"/>
+        </w:numPr>
+        <w:pStyle w:val="Compact"/>
+      </w:pPr>
+      <w:r>
+        <w:t xml:space="preserve">O comando</w:t>
+      </w:r>
+      <w:r>
+        <w:t xml:space="preserve"> </w:t>
+      </w:r>
+      <w:r>
+        <w:rPr>
+          <w:bCs/>
+          <w:b/>
+        </w:rPr>
+        <w:t xml:space="preserve">FOR EACH STATEMENT</w:t>
+      </w:r>
+      <w:r>
+        <w:t xml:space="preserve"> </w:t>
+      </w:r>
+      <w:r>
+        <w:t xml:space="preserve">é executado apenas uma vez para qualquer operação, independentemente de quantas linhas ele modifica (em particular, uma operação que modifica zero linhas ainda resultará na execução de qualquer gatilho</w:t>
+      </w:r>
+      <w:r>
+        <w:t xml:space="preserve"> </w:t>
+      </w:r>
+      <w:r>
+        <w:rPr>
+          <w:bCs/>
+          <w:b/>
+        </w:rPr>
+        <w:t xml:space="preserve">FOR EACH STATEMENT</w:t>
+      </w:r>
+      <w:r>
+        <w:t xml:space="preserve"> </w:t>
+      </w:r>
+      <w:r>
+        <w:t xml:space="preserve">aplicável).</w:t>
+      </w:r>
+      <w:r>
+        <w:br/>
+      </w:r>
+    </w:p>
+    <w:p>
+      <w:pPr>
+        <w:numPr>
+          <w:ilvl w:val="0"/>
+          <w:numId w:val="1220"/>
+        </w:numPr>
+      </w:pPr>
+      <w:r>
+        <w:t xml:space="preserve">O comando</w:t>
+      </w:r>
+      <w:r>
+        <w:t xml:space="preserve"> </w:t>
+      </w:r>
+      <w:r>
+        <w:rPr>
+          <w:bCs/>
+          <w:b/>
+        </w:rPr>
+        <w:t xml:space="preserve">WHEN</w:t>
+      </w:r>
+      <w:r>
+        <w:t xml:space="preserve"> </w:t>
+      </w:r>
+      <w:r>
+        <w:t xml:space="preserve">cria uma condição para o gatilho.</w:t>
+      </w:r>
+      <w:r>
+        <w:br/>
+      </w:r>
+    </w:p>
+    <w:p>
+      <w:pPr>
+        <w:numPr>
+          <w:ilvl w:val="0"/>
+          <w:numId w:val="1220"/>
+        </w:numPr>
+      </w:pPr>
+      <w:r>
+        <w:t xml:space="preserve">Conceito de</w:t>
+      </w:r>
+      <w:r>
+        <w:t xml:space="preserve"> </w:t>
+      </w:r>
+      <w:r>
+        <w:rPr>
+          <w:bCs/>
+          <w:b/>
+        </w:rPr>
+        <w:t xml:space="preserve">OLD</w:t>
+      </w:r>
+      <w:r>
+        <w:t xml:space="preserve"> </w:t>
+      </w:r>
+      <w:r>
+        <w:t xml:space="preserve">e</w:t>
+      </w:r>
+      <w:r>
+        <w:t xml:space="preserve"> </w:t>
+      </w:r>
+      <w:r>
+        <w:rPr>
+          <w:bCs/>
+          <w:b/>
+        </w:rPr>
+        <w:t xml:space="preserve">NEW</w:t>
+      </w:r>
+      <w:r>
+        <w:t xml:space="preserve">:</w:t>
+      </w:r>
+      <w:r>
+        <w:br/>
+      </w:r>
+    </w:p>
+    <w:p>
+      <w:pPr>
+        <w:numPr>
+          <w:ilvl w:val="1"/>
+          <w:numId w:val="1224"/>
+        </w:numPr>
+        <w:pStyle w:val="Compact"/>
+      </w:pPr>
+      <w:r>
+        <w:rPr>
+          <w:bCs/>
+          <w:b/>
+        </w:rPr>
         <w:t xml:space="preserve">OLD</w:t>
       </w:r>
       <w:r>
@@ -40558,7 +40714,7 @@
       <w:pPr>
         <w:numPr>
           <w:ilvl w:val="1"/>
-          <w:numId w:val="1222"/>
+          <w:numId w:val="1224"/>
         </w:numPr>
         <w:pStyle w:val="Compact"/>
       </w:pPr>
@@ -40609,7 +40765,7 @@
       <w:pPr>
         <w:numPr>
           <w:ilvl w:val="0"/>
-          <w:numId w:val="1218"/>
+          <w:numId w:val="1220"/>
         </w:numPr>
       </w:pPr>
       <w:r>
@@ -40707,7 +40863,7 @@
       <w:pPr>
         <w:numPr>
           <w:ilvl w:val="0"/>
-          <w:numId w:val="1218"/>
+          <w:numId w:val="1220"/>
         </w:numPr>
       </w:pPr>
       <w:r>
@@ -41023,7 +41179,7 @@
       <w:pPr>
         <w:numPr>
           <w:ilvl w:val="0"/>
-          <w:numId w:val="1223"/>
+          <w:numId w:val="1225"/>
         </w:numPr>
         <w:pStyle w:val="Compact"/>
       </w:pPr>
@@ -41064,7 +41220,7 @@
       <w:pPr>
         <w:numPr>
           <w:ilvl w:val="0"/>
-          <w:numId w:val="1223"/>
+          <w:numId w:val="1225"/>
         </w:numPr>
         <w:pStyle w:val="Compact"/>
       </w:pPr>
@@ -41111,7 +41267,7 @@
       <w:pPr>
         <w:numPr>
           <w:ilvl w:val="0"/>
-          <w:numId w:val="1223"/>
+          <w:numId w:val="1225"/>
         </w:numPr>
         <w:pStyle w:val="Compact"/>
       </w:pPr>
@@ -41254,7 +41410,7 @@
       <w:pPr>
         <w:numPr>
           <w:ilvl w:val="0"/>
-          <w:numId w:val="1224"/>
+          <w:numId w:val="1226"/>
         </w:numPr>
         <w:pStyle w:val="Compact"/>
       </w:pPr>
@@ -41324,7 +41480,7 @@
       <w:pPr>
         <w:numPr>
           <w:ilvl w:val="0"/>
-          <w:numId w:val="1224"/>
+          <w:numId w:val="1226"/>
         </w:numPr>
         <w:pStyle w:val="Compact"/>
       </w:pPr>
@@ -41368,7 +41524,7 @@
       <w:pPr>
         <w:numPr>
           <w:ilvl w:val="0"/>
-          <w:numId w:val="1224"/>
+          <w:numId w:val="1226"/>
         </w:numPr>
         <w:pStyle w:val="Compact"/>
       </w:pPr>
@@ -41428,7 +41584,7 @@
       <w:pPr>
         <w:numPr>
           <w:ilvl w:val="0"/>
-          <w:numId w:val="1224"/>
+          <w:numId w:val="1226"/>
         </w:numPr>
         <w:pStyle w:val="Compact"/>
       </w:pPr>
@@ -41475,7 +41631,7 @@
       <w:pPr>
         <w:numPr>
           <w:ilvl w:val="0"/>
-          <w:numId w:val="1224"/>
+          <w:numId w:val="1226"/>
         </w:numPr>
         <w:pStyle w:val="Compact"/>
       </w:pPr>
@@ -41524,7 +41680,7 @@
       <w:pPr>
         <w:numPr>
           <w:ilvl w:val="0"/>
-          <w:numId w:val="1225"/>
+          <w:numId w:val="1227"/>
         </w:numPr>
         <w:pStyle w:val="Compact"/>
       </w:pPr>
@@ -41564,7 +41720,7 @@
       <w:pPr>
         <w:numPr>
           <w:ilvl w:val="0"/>
-          <w:numId w:val="1225"/>
+          <w:numId w:val="1227"/>
         </w:numPr>
         <w:pStyle w:val="Compact"/>
       </w:pPr>
@@ -42562,7 +42718,7 @@
     </w:p>
     <w:bookmarkEnd w:id="202"/>
     <w:bookmarkEnd w:id="203"/>
-    <w:bookmarkStart w:id="204" w:name="X0278ce07282967ff62d93b2f687cda4efe96296"/>
+    <w:bookmarkStart w:id="208" w:name="X0278ce07282967ff62d93b2f687cda4efe96296"/>
     <w:p>
       <w:pPr>
         <w:pStyle w:val="Heading1"/>
@@ -42580,13 +42736,648 @@
         <w:t xml:space="preserve">Aula 138 - Sincronizar registros deletados</w:t>
       </w:r>
     </w:p>
+    <w:bookmarkStart w:id="206" w:name="X08800f4ab65e0ac8304c12ba82dbf0d40f99a98"/>
+    <w:p>
+      <w:pPr>
+        <w:pStyle w:val="Heading2"/>
+      </w:pPr>
+      <w:r>
+        <w:rPr>
+          <w:rStyle w:val="SectionNumber"/>
+        </w:rPr>
+        <w:t xml:space="preserve">21.1</w:t>
+      </w:r>
+      <w:r>
+        <w:tab/>
+      </w:r>
+      <w:r>
+        <w:t xml:space="preserve">Atualização automática de dados deletados através de</w:t>
+      </w:r>
+      <w:r>
+        <w:t xml:space="preserve"> </w:t>
+      </w:r>
+      <w:r>
+        <w:rPr>
+          <w:bCs/>
+          <w:b/>
+        </w:rPr>
+        <w:t xml:space="preserve">TRIGGER</w:t>
+      </w:r>
+    </w:p>
+    <w:bookmarkStart w:id="204" w:name="teoria-7"/>
+    <w:p>
+      <w:pPr>
+        <w:pStyle w:val="Heading3"/>
+      </w:pPr>
+      <w:r>
+        <w:rPr>
+          <w:rStyle w:val="SectionNumber"/>
+        </w:rPr>
+        <w:t xml:space="preserve">21.1.1</w:t>
+      </w:r>
+      <w:r>
+        <w:tab/>
+      </w:r>
+      <w:r>
+        <w:t xml:space="preserve">Teoria</w:t>
+      </w:r>
+    </w:p>
+    <w:bookmarkEnd w:id="204"/>
+    <w:bookmarkStart w:id="205" w:name="parâmetros"/>
+    <w:p>
+      <w:pPr>
+        <w:pStyle w:val="Heading3"/>
+      </w:pPr>
+      <w:r>
+        <w:rPr>
+          <w:rStyle w:val="SectionNumber"/>
+        </w:rPr>
+        <w:t xml:space="preserve">21.1.2</w:t>
+      </w:r>
+      <w:r>
+        <w:tab/>
+      </w:r>
+      <w:r>
+        <w:t xml:space="preserve">Parâmetros</w:t>
+      </w:r>
+    </w:p>
+    <w:bookmarkEnd w:id="205"/>
+    <w:bookmarkEnd w:id="206"/>
+    <w:bookmarkStart w:id="207" w:name="Xa67c8c50af21389395a14bb2921592d1d74faff"/>
+    <w:p>
+      <w:pPr>
+        <w:pStyle w:val="Heading2"/>
+      </w:pPr>
+      <w:r>
+        <w:rPr>
+          <w:rStyle w:val="SectionNumber"/>
+        </w:rPr>
+        <w:t xml:space="preserve">21.2</w:t>
+      </w:r>
+      <w:r>
+        <w:tab/>
+      </w:r>
+      <w:r>
+        <w:t xml:space="preserve">Exemplo de código - Atualização automática de dados deletados através de</w:t>
+      </w:r>
+      <w:r>
+        <w:t xml:space="preserve"> </w:t>
+      </w:r>
+      <w:r>
+        <w:rPr>
+          <w:bCs/>
+          <w:b/>
+        </w:rPr>
+        <w:t xml:space="preserve">TRIGGER</w:t>
+      </w:r>
+    </w:p>
+    <w:p>
+      <w:pPr>
+        <w:numPr>
+          <w:ilvl w:val="0"/>
+          <w:numId w:val="1228"/>
+        </w:numPr>
+        <w:pStyle w:val="Compact"/>
+      </w:pPr>
+      <w:r>
+        <w:t xml:space="preserve">Segue um exemplo de código, aplicando a técnica de</w:t>
+      </w:r>
+      <w:r>
+        <w:t xml:space="preserve"> </w:t>
+      </w:r>
+      <w:r>
+        <w:t xml:space="preserve">“</w:t>
+      </w:r>
+      <w:r>
+        <w:t xml:space="preserve">atualização autómatica de dados deletados através de</w:t>
+      </w:r>
+      <w:r>
+        <w:t xml:space="preserve"> </w:t>
+      </w:r>
+      <w:r>
+        <w:rPr>
+          <w:bCs/>
+          <w:b/>
+        </w:rPr>
+        <w:t xml:space="preserve">TRIGGER</w:t>
+      </w:r>
+      <w:r>
+        <w:t xml:space="preserve">”</w:t>
+      </w:r>
+      <w:r>
+        <w:t xml:space="preserve">.</w:t>
+      </w:r>
+      <w:r>
+        <w:br/>
+      </w:r>
+    </w:p>
+    <w:p>
+      <w:pPr>
+        <w:numPr>
+          <w:ilvl w:val="0"/>
+          <w:numId w:val="1228"/>
+        </w:numPr>
+        <w:pStyle w:val="Compact"/>
+      </w:pPr>
+      <w:r>
+        <w:t xml:space="preserve">Exemplo de código, com comentarios entre colchetes:</w:t>
+      </w:r>
+      <w:r>
+        <w:br/>
+      </w:r>
+    </w:p>
+    <w:p>
+      <w:pPr>
+        <w:pStyle w:val="FirstParagraph"/>
+      </w:pPr>
+      <w:r>
+        <w:t xml:space="preserve">[Criação da</w:t>
+      </w:r>
+      <w:r>
+        <w:t xml:space="preserve"> </w:t>
+      </w:r>
+      <w:r>
+        <w:rPr>
+          <w:bCs/>
+          <w:b/>
+        </w:rPr>
+        <w:t xml:space="preserve">FUNCTION</w:t>
+      </w:r>
+      <w:r>
+        <w:t xml:space="preserve">, para sincronizar registros deletados]</w:t>
+      </w:r>
+      <w:r>
+        <w:br/>
+      </w:r>
+      <w:r>
+        <w:rPr>
+          <w:bCs/>
+          <w:b/>
+        </w:rPr>
+        <w:t xml:space="preserve">CREATE OR REPLACE</w:t>
+      </w:r>
+      <w:r>
+        <w:t xml:space="preserve"> </w:t>
+      </w:r>
+      <w:r>
+        <w:rPr>
+          <w:bCs/>
+          <w:b/>
+        </w:rPr>
+        <w:t xml:space="preserve">FUNCTION</w:t>
+      </w:r>
+      <w:r>
+        <w:t xml:space="preserve"> </w:t>
+      </w:r>
+      <w:r>
+        <w:t xml:space="preserve">DELETE_LOCACAO()</w:t>
+      </w:r>
+      <w:r>
+        <w:br/>
+      </w:r>
+      <w:r>
+        <w:rPr>
+          <w:bCs/>
+          <w:b/>
+        </w:rPr>
+        <w:t xml:space="preserve">RETURNS TRIGGER</w:t>
+      </w:r>
+      <w:r>
+        <w:t xml:space="preserve"> </w:t>
+      </w:r>
+      <w:r>
+        <w:t xml:space="preserve">[</w:t>
+      </w:r>
+      <w:r>
+        <w:rPr>
+          <w:bCs/>
+          <w:b/>
+        </w:rPr>
+        <w:t xml:space="preserve">FUNCTION</w:t>
+      </w:r>
+      <w:r>
+        <w:t xml:space="preserve"> </w:t>
+      </w:r>
+      <w:r>
+        <w:t xml:space="preserve">para uma</w:t>
+      </w:r>
+      <w:r>
+        <w:t xml:space="preserve"> </w:t>
+      </w:r>
+      <w:r>
+        <w:rPr>
+          <w:bCs/>
+          <w:b/>
+        </w:rPr>
+        <w:t xml:space="preserve">TRIGGER</w:t>
+      </w:r>
+      <w:r>
+        <w:t xml:space="preserve">]</w:t>
+      </w:r>
+      <w:r>
+        <w:br/>
+      </w:r>
+      <w:r>
+        <w:rPr>
+          <w:bCs/>
+          <w:b/>
+        </w:rPr>
+        <w:t xml:space="preserve">AS</w:t>
+      </w:r>
+      <w:r>
+        <w:br/>
+      </w:r>
+      <w:r>
+        <w:t xml:space="preserve">$$ [Altera o delimitador]</w:t>
+      </w:r>
+      <w:r>
+        <w:br/>
+      </w:r>
+      <w:r>
+        <w:rPr>
+          <w:bCs/>
+          <w:b/>
+        </w:rPr>
+        <w:t xml:space="preserve">BEGIN</w:t>
+      </w:r>
+      <w:r>
+        <w:t xml:space="preserve"> </w:t>
+      </w:r>
+      <w:r>
+        <w:t xml:space="preserve">[Inicia o bloco de programação]</w:t>
+      </w:r>
+      <w:r>
+        <w:br/>
+      </w:r>
+      <w:r>
+        <w:t xml:space="preserve">[Deleta o mesmo registro das tabelas de origem na registro na tabela relatório]</w:t>
+      </w:r>
+      <w:r>
+        <w:br/>
+      </w:r>
+      <w:r>
+        <w:rPr>
+          <w:bCs/>
+          <w:b/>
+        </w:rPr>
+        <w:t xml:space="preserve">DELETE</w:t>
+      </w:r>
+      <w:r>
+        <w:t xml:space="preserve"> </w:t>
+      </w:r>
+      <w:r>
+        <w:rPr>
+          <w:bCs/>
+          <w:b/>
+        </w:rPr>
+        <w:t xml:space="preserve">FROM</w:t>
+      </w:r>
+      <w:r>
+        <w:t xml:space="preserve"> </w:t>
+      </w:r>
+      <w:r>
+        <w:t xml:space="preserve">RELATORIO_LOCADORA</w:t>
+      </w:r>
+      <w:r>
+        <w:br/>
+      </w:r>
+      <w:r>
+        <w:rPr>
+          <w:bCs/>
+          <w:b/>
+        </w:rPr>
+        <w:t xml:space="preserve">WHERE</w:t>
+      </w:r>
+      <w:r>
+        <w:t xml:space="preserve"> </w:t>
+      </w:r>
+      <w:r>
+        <w:t xml:space="preserve">IDLOCACAO =</w:t>
+      </w:r>
+      <w:r>
+        <w:t xml:space="preserve"> </w:t>
+      </w:r>
+      <w:r>
+        <w:rPr>
+          <w:bCs/>
+          <w:b/>
+        </w:rPr>
+        <w:t xml:space="preserve">OLD</w:t>
+      </w:r>
+      <w:r>
+        <w:t xml:space="preserve">.IDLOCACAO; [Pega o número do id deletado na tabela de origem]</w:t>
+      </w:r>
+      <w:r>
+        <w:br/>
+      </w:r>
+      <w:r>
+        <w:t xml:space="preserve">[Atualiza o arquivo com base na tabela relatório]</w:t>
+      </w:r>
+      <w:r>
+        <w:br/>
+      </w:r>
+      <w:r>
+        <w:rPr>
+          <w:bCs/>
+          <w:b/>
+        </w:rPr>
+        <w:t xml:space="preserve">COPY</w:t>
+      </w:r>
+      <w:r>
+        <w:t xml:space="preserve"> </w:t>
+      </w:r>
+      <w:r>
+        <w:t xml:space="preserve">RELATORIO_LOCADORA</w:t>
+      </w:r>
+      <w:r>
+        <w:t xml:space="preserve"> </w:t>
+      </w:r>
+      <w:r>
+        <w:rPr>
+          <w:bCs/>
+          <w:b/>
+        </w:rPr>
+        <w:t xml:space="preserve">TO</w:t>
+      </w:r>
+      <w:r>
+        <w:br/>
+      </w:r>
+      <w:r>
+        <w:t xml:space="preserve">‘</w:t>
+      </w:r>
+      <w:r>
+        <w:t xml:space="preserve">/home/serigo/DB/PostgreSQL/Export_dados/RELATORIO_LOCADORA.csv</w:t>
+      </w:r>
+      <w:r>
+        <w:t xml:space="preserve">’</w:t>
+      </w:r>
+      <w:r>
+        <w:br/>
+      </w:r>
+      <w:r>
+        <w:rPr>
+          <w:bCs/>
+          <w:b/>
+        </w:rPr>
+        <w:t xml:space="preserve">DELIMITER</w:t>
+      </w:r>
+      <w:r>
+        <w:t xml:space="preserve"> </w:t>
+      </w:r>
+      <w:r>
+        <w:t xml:space="preserve">‘</w:t>
+      </w:r>
+      <w:r>
+        <w:t xml:space="preserve">;</w:t>
+      </w:r>
+      <w:r>
+        <w:t xml:space="preserve">’</w:t>
+      </w:r>
+      <w:r>
+        <w:br/>
+      </w:r>
+      <w:r>
+        <w:rPr>
+          <w:bCs/>
+          <w:b/>
+        </w:rPr>
+        <w:t xml:space="preserve">CSV HEADER</w:t>
+      </w:r>
+      <w:r>
+        <w:t xml:space="preserve">;</w:t>
+      </w:r>
+      <w:r>
+        <w:br/>
+      </w:r>
+      <w:r>
+        <w:rPr>
+          <w:bCs/>
+          <w:b/>
+        </w:rPr>
+        <w:t xml:space="preserve">RETURN</w:t>
+      </w:r>
+      <w:r>
+        <w:t xml:space="preserve"> </w:t>
+      </w:r>
+      <w:r>
+        <w:rPr>
+          <w:bCs/>
+          <w:b/>
+        </w:rPr>
+        <w:t xml:space="preserve">OLD</w:t>
+      </w:r>
+      <w:r>
+        <w:t xml:space="preserve">;[Retorna o valor id deletado]</w:t>
+      </w:r>
+      <w:r>
+        <w:br/>
+      </w:r>
+      <w:r>
+        <w:rPr>
+          <w:bCs/>
+          <w:b/>
+        </w:rPr>
+        <w:t xml:space="preserve">END</w:t>
+      </w:r>
+      <w:r>
+        <w:t xml:space="preserve">; [Encerra o bloco de programação]</w:t>
+      </w:r>
+      <w:r>
+        <w:br/>
+      </w:r>
+      <w:r>
+        <w:t xml:space="preserve">$$ [Retorna o delimitador para</w:t>
+      </w:r>
+      <w:r>
+        <w:t xml:space="preserve"> </w:t>
+      </w:r>
+      <w:r>
+        <w:t xml:space="preserve">“</w:t>
+      </w:r>
+      <w:r>
+        <w:t xml:space="preserve">;</w:t>
+      </w:r>
+      <w:r>
+        <w:t xml:space="preserve">”</w:t>
+      </w:r>
+      <w:r>
+        <w:t xml:space="preserve">]</w:t>
+      </w:r>
+      <w:r>
+        <w:br/>
+      </w:r>
+      <w:r>
+        <w:rPr>
+          <w:bCs/>
+          <w:b/>
+        </w:rPr>
+        <w:t xml:space="preserve">LANGUAGE</w:t>
+      </w:r>
+      <w:r>
+        <w:t xml:space="preserve"> </w:t>
+      </w:r>
+      <w:r>
+        <w:rPr>
+          <w:bCs/>
+          <w:b/>
+        </w:rPr>
+        <w:t xml:space="preserve">PLPGSQL</w:t>
+      </w:r>
+      <w:r>
+        <w:t xml:space="preserve">; [Linguagem usada no bloco de programação]</w:t>
+      </w:r>
+      <w:r>
+        <w:br/>
+      </w:r>
+    </w:p>
+    <w:p>
+      <w:pPr>
+        <w:pStyle w:val="BodyText"/>
+      </w:pPr>
+      <w:r>
+        <w:t xml:space="preserve">[</w:t>
+      </w:r>
+      <w:r>
+        <w:rPr>
+          <w:bCs/>
+          <w:b/>
+        </w:rPr>
+        <w:t xml:space="preserve">TRIGGER</w:t>
+      </w:r>
+      <w:r>
+        <w:t xml:space="preserve"> </w:t>
+      </w:r>
+      <w:r>
+        <w:t xml:space="preserve">para registros deletados]</w:t>
+      </w:r>
+      <w:r>
+        <w:br/>
+      </w:r>
+      <w:r>
+        <w:rPr>
+          <w:bCs/>
+          <w:b/>
+        </w:rPr>
+        <w:t xml:space="preserve">CREATE TRIGGER</w:t>
+      </w:r>
+      <w:r>
+        <w:t xml:space="preserve"> </w:t>
+      </w:r>
+      <w:r>
+        <w:t xml:space="preserve">DELETE_REG</w:t>
+      </w:r>
+      <w:r>
+        <w:br/>
+      </w:r>
+      <w:r>
+        <w:rPr>
+          <w:bCs/>
+          <w:b/>
+        </w:rPr>
+        <w:t xml:space="preserve">BEFORE</w:t>
+      </w:r>
+      <w:r>
+        <w:t xml:space="preserve"> </w:t>
+      </w:r>
+      <w:r>
+        <w:rPr>
+          <w:bCs/>
+          <w:b/>
+        </w:rPr>
+        <w:t xml:space="preserve">DELETE</w:t>
+      </w:r>
+      <w:r>
+        <w:t xml:space="preserve"> </w:t>
+      </w:r>
+      <w:r>
+        <w:rPr>
+          <w:bCs/>
+          <w:b/>
+        </w:rPr>
+        <w:t xml:space="preserve">ON</w:t>
+      </w:r>
+      <w:r>
+        <w:t xml:space="preserve"> </w:t>
+      </w:r>
+      <w:r>
+        <w:t xml:space="preserve">LOCACAO</w:t>
+      </w:r>
+      <w:r>
+        <w:br/>
+      </w:r>
+      <w:r>
+        <w:t xml:space="preserve">[</w:t>
+      </w:r>
+      <w:r>
+        <w:rPr>
+          <w:bCs/>
+          <w:b/>
+        </w:rPr>
+        <w:t xml:space="preserve">BEFORE</w:t>
+      </w:r>
+      <w:r>
+        <w:t xml:space="preserve"> </w:t>
+      </w:r>
+      <w:r>
+        <w:t xml:space="preserve">é importante, para conseguir pegar o id antes de deletar o registro]</w:t>
+      </w:r>
+      <w:r>
+        <w:br/>
+      </w:r>
+      <w:r>
+        <w:rPr>
+          <w:bCs/>
+          <w:b/>
+        </w:rPr>
+        <w:t xml:space="preserve">FOR EACH ROW</w:t>
+      </w:r>
+      <w:r>
+        <w:t xml:space="preserve"> </w:t>
+      </w:r>
+      <w:r>
+        <w:t xml:space="preserve">[O gatilho é disparado para cada linha deletada]</w:t>
+      </w:r>
+      <w:r>
+        <w:br/>
+      </w:r>
+      <w:r>
+        <w:rPr>
+          <w:bCs/>
+          <w:b/>
+        </w:rPr>
+        <w:t xml:space="preserve">EXECUTE PROCEDURE</w:t>
+      </w:r>
+      <w:r>
+        <w:t xml:space="preserve"> </w:t>
+      </w:r>
+      <w:r>
+        <w:t xml:space="preserve">DELETE_LOCACAO(); [Executa/chama a</w:t>
+      </w:r>
+      <w:r>
+        <w:t xml:space="preserve"> </w:t>
+      </w:r>
+      <w:r>
+        <w:rPr>
+          <w:bCs/>
+          <w:b/>
+        </w:rPr>
+        <w:t xml:space="preserve">FUNCTION</w:t>
+      </w:r>
+      <w:r>
+        <w:t xml:space="preserve">]</w:t>
+      </w:r>
+      <w:r>
+        <w:br/>
+      </w:r>
+    </w:p>
     <w:p>
       <w:r>
         <w:br w:type="page"/>
       </w:r>
     </w:p>
-    <w:bookmarkEnd w:id="204"/>
-    <w:bookmarkStart w:id="209" w:name="observações"/>
+    <w:bookmarkEnd w:id="207"/>
+    <w:bookmarkEnd w:id="208"/>
+    <w:bookmarkStart w:id="213" w:name="observações"/>
     <w:p>
       <w:pPr>
         <w:pStyle w:val="Heading1"/>
@@ -42604,7 +43395,7 @@
         <w:t xml:space="preserve">Observações</w:t>
       </w:r>
     </w:p>
-    <w:bookmarkStart w:id="206" w:name="Xe905c48ead57695f6acee3458bfda7f5825cda5"/>
+    <w:bookmarkStart w:id="210" w:name="Xe905c48ead57695f6acee3458bfda7f5825cda5"/>
     <w:p>
       <w:pPr>
         <w:pStyle w:val="Heading2"/>
@@ -42636,7 +43427,7 @@
       <w:pPr>
         <w:pStyle w:val="FirstParagraph"/>
       </w:pPr>
-      <w:hyperlink r:id="rId205">
+      <w:hyperlink r:id="rId209">
         <w:r>
           <w:rPr>
             <w:rStyle w:val="Hyperlink"/>
@@ -42648,8 +43439,8 @@
         <w:br/>
       </w:r>
     </w:p>
-    <w:bookmarkEnd w:id="206"/>
-    <w:bookmarkStart w:id="207" w:name="exportação-de-dados"/>
+    <w:bookmarkEnd w:id="210"/>
+    <w:bookmarkStart w:id="211" w:name="exportação-de-dados"/>
     <w:p>
       <w:pPr>
         <w:pStyle w:val="Heading2"/>
@@ -42671,7 +43462,7 @@
       <w:pPr>
         <w:numPr>
           <w:ilvl w:val="0"/>
-          <w:numId w:val="1226"/>
+          <w:numId w:val="1229"/>
         </w:numPr>
         <w:pStyle w:val="Compact"/>
       </w:pPr>
@@ -42701,7 +43492,7 @@
       <w:pPr>
         <w:numPr>
           <w:ilvl w:val="0"/>
-          <w:numId w:val="1226"/>
+          <w:numId w:val="1229"/>
         </w:numPr>
         <w:pStyle w:val="Compact"/>
       </w:pPr>
@@ -42747,7 +43538,7 @@
       <w:pPr>
         <w:numPr>
           <w:ilvl w:val="0"/>
-          <w:numId w:val="1226"/>
+          <w:numId w:val="1229"/>
         </w:numPr>
         <w:pStyle w:val="Compact"/>
       </w:pPr>
@@ -42762,7 +43553,7 @@
       <w:pPr>
         <w:numPr>
           <w:ilvl w:val="1"/>
-          <w:numId w:val="1227"/>
+          <w:numId w:val="1230"/>
         </w:numPr>
         <w:pStyle w:val="Compact"/>
       </w:pPr>
@@ -42796,7 +43587,7 @@
       <w:pPr>
         <w:numPr>
           <w:ilvl w:val="1"/>
-          <w:numId w:val="1227"/>
+          <w:numId w:val="1230"/>
         </w:numPr>
         <w:pStyle w:val="Compact"/>
       </w:pPr>
@@ -42827,7 +43618,7 @@
       <w:pPr>
         <w:numPr>
           <w:ilvl w:val="1"/>
-          <w:numId w:val="1227"/>
+          <w:numId w:val="1230"/>
         </w:numPr>
         <w:pStyle w:val="Compact"/>
       </w:pPr>
@@ -42879,7 +43670,7 @@
       <w:pPr>
         <w:numPr>
           <w:ilvl w:val="1"/>
-          <w:numId w:val="1227"/>
+          <w:numId w:val="1230"/>
         </w:numPr>
         <w:pStyle w:val="Compact"/>
       </w:pPr>
@@ -42924,8 +43715,8 @@
         <w:br/>
       </w:r>
     </w:p>
-    <w:bookmarkEnd w:id="207"/>
-    <w:bookmarkStart w:id="208" w:name="Xa8bf588064960458c5d85f6667a5ef7152c8394"/>
+    <w:bookmarkEnd w:id="211"/>
+    <w:bookmarkStart w:id="212" w:name="Xa8bf588064960458c5d85f6667a5ef7152c8394"/>
     <w:p>
       <w:pPr>
         <w:pStyle w:val="Heading2"/>
@@ -42947,7 +43738,7 @@
       <w:pPr>
         <w:numPr>
           <w:ilvl w:val="0"/>
-          <w:numId w:val="1228"/>
+          <w:numId w:val="1231"/>
         </w:numPr>
         <w:pStyle w:val="Compact"/>
       </w:pPr>
@@ -42962,7 +43753,7 @@
       <w:pPr>
         <w:numPr>
           <w:ilvl w:val="1"/>
-          <w:numId w:val="1229"/>
+          <w:numId w:val="1232"/>
         </w:numPr>
         <w:pStyle w:val="Compact"/>
       </w:pPr>
@@ -42977,7 +43768,7 @@
       <w:pPr>
         <w:numPr>
           <w:ilvl w:val="0"/>
-          <w:numId w:val="1228"/>
+          <w:numId w:val="1231"/>
         </w:numPr>
         <w:pStyle w:val="Compact"/>
       </w:pPr>
@@ -42992,7 +43783,7 @@
       <w:pPr>
         <w:numPr>
           <w:ilvl w:val="1"/>
-          <w:numId w:val="1230"/>
+          <w:numId w:val="1233"/>
         </w:numPr>
         <w:pStyle w:val="Compact"/>
       </w:pPr>
@@ -43008,9 +43799,9 @@
         <w:br w:type="page"/>
       </w:r>
     </w:p>
-    <w:bookmarkEnd w:id="208"/>
-    <w:bookmarkEnd w:id="209"/>
-    <w:bookmarkStart w:id="211" w:name="andamento-dos-estudos"/>
+    <w:bookmarkEnd w:id="212"/>
+    <w:bookmarkEnd w:id="213"/>
+    <w:bookmarkStart w:id="215" w:name="andamento-dos-estudos"/>
     <w:p>
       <w:pPr>
         <w:pStyle w:val="Heading1"/>
@@ -43028,7 +43819,7 @@
         <w:t xml:space="preserve">Andamento dos Estudos</w:t>
       </w:r>
     </w:p>
-    <w:bookmarkStart w:id="210" w:name="assunto-em-andamento"/>
+    <w:bookmarkStart w:id="214" w:name="assunto-em-andamento"/>
     <w:p>
       <w:pPr>
         <w:pStyle w:val="Heading2"/>
@@ -43057,8 +43848,8 @@
         <w:br/>
       </w:r>
     </w:p>
-    <w:bookmarkEnd w:id="210"/>
-    <w:bookmarkEnd w:id="211"/>
+    <w:bookmarkEnd w:id="214"/>
+    <w:bookmarkEnd w:id="215"/>
     <w:sectPr/>
   </w:body>
 </w:document>
@@ -44706,6 +45497,15 @@
   <w:num w:numId="1230">
     <w:abstractNumId w:val="991"/>
   </w:num>
+  <w:num w:numId="1231">
+    <w:abstractNumId w:val="991"/>
+  </w:num>
+  <w:num w:numId="1232">
+    <w:abstractNumId w:val="991"/>
+  </w:num>
+  <w:num w:numId="1233">
+    <w:abstractNumId w:val="991"/>
+  </w:num>
 </w:numbering>
 </file>
 

</xml_diff>

<commit_message>
Sincronizar registros deletados - Atualização automática de dados deletados através de TRIGGER - Teoria
</commit_message>
<xml_diff>
--- a/Readme.docx
+++ b/Readme.docx
@@ -49,7 +49,7 @@
         <w:pStyle w:val="Date"/>
       </w:pPr>
       <w:r>
-        <w:t xml:space="preserve">2022-11-19</w:t>
+        <w:t xml:space="preserve">2022-11-20</w:t>
       </w:r>
     </w:p>
     <w:sdt>
@@ -42782,6 +42782,182 @@
         <w:t xml:space="preserve">Teoria</w:t>
       </w:r>
     </w:p>
+    <w:p>
+      <w:pPr>
+        <w:numPr>
+          <w:ilvl w:val="0"/>
+          <w:numId w:val="1228"/>
+        </w:numPr>
+        <w:pStyle w:val="Compact"/>
+      </w:pPr>
+      <w:r>
+        <w:t xml:space="preserve">De maneira semelhante a técnica de</w:t>
+      </w:r>
+      <w:r>
+        <w:t xml:space="preserve"> </w:t>
+      </w:r>
+      <w:r>
+        <w:t xml:space="preserve">“</w:t>
+      </w:r>
+      <w:r>
+        <w:t xml:space="preserve">sincronizar tabelas com relatório</w:t>
+      </w:r>
+      <w:r>
+        <w:t xml:space="preserve">”</w:t>
+      </w:r>
+      <w:r>
+        <w:t xml:space="preserve">, automaticamente através de</w:t>
+      </w:r>
+      <w:r>
+        <w:t xml:space="preserve"> </w:t>
+      </w:r>
+      <w:r>
+        <w:rPr>
+          <w:bCs/>
+          <w:b/>
+        </w:rPr>
+        <w:t xml:space="preserve">TRIGGER</w:t>
+      </w:r>
+      <w:r>
+        <w:t xml:space="preserve">, a técnica de</w:t>
+      </w:r>
+      <w:r>
+        <w:t xml:space="preserve"> </w:t>
+      </w:r>
+      <w:r>
+        <w:t xml:space="preserve">“</w:t>
+      </w:r>
+      <w:r>
+        <w:t xml:space="preserve">sincronizar registros deletados</w:t>
+      </w:r>
+      <w:r>
+        <w:t xml:space="preserve">”</w:t>
+      </w:r>
+      <w:r>
+        <w:t xml:space="preserve"> </w:t>
+      </w:r>
+      <w:r>
+        <w:t xml:space="preserve">segue a mesma lógica.</w:t>
+      </w:r>
+      <w:r>
+        <w:br/>
+      </w:r>
+    </w:p>
+    <w:p>
+      <w:pPr>
+        <w:numPr>
+          <w:ilvl w:val="0"/>
+          <w:numId w:val="1228"/>
+        </w:numPr>
+        <w:pStyle w:val="Compact"/>
+      </w:pPr>
+      <w:r>
+        <w:t xml:space="preserve">Procedimentos:</w:t>
+      </w:r>
+      <w:r>
+        <w:br/>
+      </w:r>
+    </w:p>
+    <w:p>
+      <w:pPr>
+        <w:numPr>
+          <w:ilvl w:val="1"/>
+          <w:numId w:val="1229"/>
+        </w:numPr>
+        <w:pStyle w:val="Compact"/>
+      </w:pPr>
+      <w:r>
+        <w:t xml:space="preserve">Programar uma</w:t>
+      </w:r>
+      <w:r>
+        <w:t xml:space="preserve"> </w:t>
+      </w:r>
+      <w:r>
+        <w:rPr>
+          <w:bCs/>
+          <w:b/>
+        </w:rPr>
+        <w:t xml:space="preserve">FUNCTION</w:t>
+      </w:r>
+      <w:r>
+        <w:t xml:space="preserve"> </w:t>
+      </w:r>
+      <w:r>
+        <w:t xml:space="preserve">que pegue o número dos id’s dos registros deletados das tabelas de origem e com base neles delete os registros correspondentes na tabela relatório.</w:t>
+      </w:r>
+      <w:r>
+        <w:br/>
+      </w:r>
+    </w:p>
+    <w:p>
+      <w:pPr>
+        <w:numPr>
+          <w:ilvl w:val="1"/>
+          <w:numId w:val="1229"/>
+        </w:numPr>
+        <w:pStyle w:val="Compact"/>
+      </w:pPr>
+      <w:r>
+        <w:t xml:space="preserve">Sincronizar a tabela relatório com o arquivo</w:t>
+      </w:r>
+      <w:r>
+        <w:t xml:space="preserve"> </w:t>
+      </w:r>
+      <w:r>
+        <w:rPr>
+          <w:bCs/>
+          <w:b/>
+        </w:rPr>
+        <w:t xml:space="preserve">CSV</w:t>
+      </w:r>
+      <w:r>
+        <w:t xml:space="preserve">.</w:t>
+      </w:r>
+      <w:r>
+        <w:br/>
+      </w:r>
+    </w:p>
+    <w:p>
+      <w:pPr>
+        <w:numPr>
+          <w:ilvl w:val="1"/>
+          <w:numId w:val="1229"/>
+        </w:numPr>
+        <w:pStyle w:val="Compact"/>
+      </w:pPr>
+      <w:r>
+        <w:t xml:space="preserve">Preparar um gatilho (</w:t>
+      </w:r>
+      <w:r>
+        <w:rPr>
+          <w:bCs/>
+          <w:b/>
+        </w:rPr>
+        <w:t xml:space="preserve">TRIGGER</w:t>
+      </w:r>
+      <w:r>
+        <w:t xml:space="preserve">) para disparar essa</w:t>
+      </w:r>
+      <w:r>
+        <w:t xml:space="preserve"> </w:t>
+      </w:r>
+      <w:r>
+        <w:rPr>
+          <w:bCs/>
+          <w:b/>
+        </w:rPr>
+        <w:t xml:space="preserve">FUNCTION</w:t>
+      </w:r>
+      <w:r>
+        <w:t xml:space="preserve"> </w:t>
+      </w:r>
+      <w:r>
+        <w:t xml:space="preserve">sempre que um registro for deletado, automatizando assim o processo.</w:t>
+      </w:r>
+      <w:r>
+        <w:br/>
+      </w:r>
+    </w:p>
     <w:bookmarkEnd w:id="204"/>
     <w:bookmarkStart w:id="205" w:name="parâmetros"/>
     <w:p>
@@ -42835,7 +43011,7 @@
       <w:pPr>
         <w:numPr>
           <w:ilvl w:val="0"/>
-          <w:numId w:val="1228"/>
+          <w:numId w:val="1230"/>
         </w:numPr>
         <w:pStyle w:val="Compact"/>
       </w:pPr>
@@ -42875,7 +43051,7 @@
       <w:pPr>
         <w:numPr>
           <w:ilvl w:val="0"/>
-          <w:numId w:val="1228"/>
+          <w:numId w:val="1230"/>
         </w:numPr>
         <w:pStyle w:val="Compact"/>
       </w:pPr>
@@ -43462,7 +43638,7 @@
       <w:pPr>
         <w:numPr>
           <w:ilvl w:val="0"/>
-          <w:numId w:val="1229"/>
+          <w:numId w:val="1231"/>
         </w:numPr>
         <w:pStyle w:val="Compact"/>
       </w:pPr>
@@ -43492,7 +43668,7 @@
       <w:pPr>
         <w:numPr>
           <w:ilvl w:val="0"/>
-          <w:numId w:val="1229"/>
+          <w:numId w:val="1231"/>
         </w:numPr>
         <w:pStyle w:val="Compact"/>
       </w:pPr>
@@ -43538,7 +43714,7 @@
       <w:pPr>
         <w:numPr>
           <w:ilvl w:val="0"/>
-          <w:numId w:val="1229"/>
+          <w:numId w:val="1231"/>
         </w:numPr>
         <w:pStyle w:val="Compact"/>
       </w:pPr>
@@ -43553,7 +43729,7 @@
       <w:pPr>
         <w:numPr>
           <w:ilvl w:val="1"/>
-          <w:numId w:val="1230"/>
+          <w:numId w:val="1232"/>
         </w:numPr>
         <w:pStyle w:val="Compact"/>
       </w:pPr>
@@ -43587,7 +43763,7 @@
       <w:pPr>
         <w:numPr>
           <w:ilvl w:val="1"/>
-          <w:numId w:val="1230"/>
+          <w:numId w:val="1232"/>
         </w:numPr>
         <w:pStyle w:val="Compact"/>
       </w:pPr>
@@ -43618,7 +43794,7 @@
       <w:pPr>
         <w:numPr>
           <w:ilvl w:val="1"/>
-          <w:numId w:val="1230"/>
+          <w:numId w:val="1232"/>
         </w:numPr>
         <w:pStyle w:val="Compact"/>
       </w:pPr>
@@ -43670,7 +43846,7 @@
       <w:pPr>
         <w:numPr>
           <w:ilvl w:val="1"/>
-          <w:numId w:val="1230"/>
+          <w:numId w:val="1232"/>
         </w:numPr>
         <w:pStyle w:val="Compact"/>
       </w:pPr>
@@ -43738,7 +43914,7 @@
       <w:pPr>
         <w:numPr>
           <w:ilvl w:val="0"/>
-          <w:numId w:val="1231"/>
+          <w:numId w:val="1233"/>
         </w:numPr>
         <w:pStyle w:val="Compact"/>
       </w:pPr>
@@ -43753,7 +43929,7 @@
       <w:pPr>
         <w:numPr>
           <w:ilvl w:val="1"/>
-          <w:numId w:val="1232"/>
+          <w:numId w:val="1234"/>
         </w:numPr>
         <w:pStyle w:val="Compact"/>
       </w:pPr>
@@ -43768,7 +43944,7 @@
       <w:pPr>
         <w:numPr>
           <w:ilvl w:val="0"/>
-          <w:numId w:val="1231"/>
+          <w:numId w:val="1233"/>
         </w:numPr>
         <w:pStyle w:val="Compact"/>
       </w:pPr>
@@ -43783,7 +43959,7 @@
       <w:pPr>
         <w:numPr>
           <w:ilvl w:val="1"/>
-          <w:numId w:val="1233"/>
+          <w:numId w:val="1235"/>
         </w:numPr>
         <w:pStyle w:val="Compact"/>
       </w:pPr>
@@ -45506,6 +45682,12 @@
   <w:num w:numId="1233">
     <w:abstractNumId w:val="991"/>
   </w:num>
+  <w:num w:numId="1234">
+    <w:abstractNumId w:val="991"/>
+  </w:num>
+  <w:num w:numId="1235">
+    <w:abstractNumId w:val="991"/>
+  </w:num>
 </w:numbering>
 </file>
 

</xml_diff>

<commit_message>
Sincronizar registros deletados - Parâmetros - FUNCTION
</commit_message>
<xml_diff>
--- a/Readme.docx
+++ b/Readme.docx
@@ -49,7 +49,7 @@
         <w:pStyle w:val="Date"/>
       </w:pPr>
       <w:r>
-        <w:t xml:space="preserve">2022-11-20</w:t>
+        <w:t xml:space="preserve">2022-11-21</w:t>
       </w:r>
     </w:p>
     <w:sdt>
@@ -42718,7 +42718,7 @@
     </w:p>
     <w:bookmarkEnd w:id="202"/>
     <w:bookmarkEnd w:id="203"/>
-    <w:bookmarkStart w:id="208" w:name="X0278ce07282967ff62d93b2f687cda4efe96296"/>
+    <w:bookmarkStart w:id="210" w:name="X0278ce07282967ff62d93b2f687cda4efe96296"/>
     <w:p>
       <w:pPr>
         <w:pStyle w:val="Heading1"/>
@@ -42736,7 +42736,7 @@
         <w:t xml:space="preserve">Aula 138 - Sincronizar registros deletados</w:t>
       </w:r>
     </w:p>
-    <w:bookmarkStart w:id="206" w:name="X08800f4ab65e0ac8304c12ba82dbf0d40f99a98"/>
+    <w:bookmarkStart w:id="208" w:name="X08800f4ab65e0ac8304c12ba82dbf0d40f99a98"/>
     <w:p>
       <w:pPr>
         <w:pStyle w:val="Heading2"/>
@@ -42806,7 +42806,10 @@
         <w:t xml:space="preserve">”</w:t>
       </w:r>
       <w:r>
-        <w:t xml:space="preserve">, automaticamente através de</w:t>
+        <w:t xml:space="preserve"> </w:t>
+      </w:r>
+      <w:r>
+        <w:t xml:space="preserve">de maneira automática através de</w:t>
       </w:r>
       <w:r>
         <w:t xml:space="preserve"> </w:t>
@@ -42819,7 +42822,7 @@
         <w:t xml:space="preserve">TRIGGER</w:t>
       </w:r>
       <w:r>
-        <w:t xml:space="preserve">, a técnica de</w:t>
+        <w:t xml:space="preserve">. A técnica de</w:t>
       </w:r>
       <w:r>
         <w:t xml:space="preserve"> </w:t>
@@ -42883,7 +42886,7 @@
         <w:t xml:space="preserve"> </w:t>
       </w:r>
       <w:r>
-        <w:t xml:space="preserve">que pegue o número dos id’s dos registros deletados das tabelas de origem e com base neles delete os registros correspondentes na tabela relatório.</w:t>
+        <w:t xml:space="preserve">que pegue o número dos id’s, dos registros deletados, das tabelas de origem, e com base neles, delete os registros correspondentes na tabela relatório.</w:t>
       </w:r>
       <w:r>
         <w:br/>
@@ -42959,7 +42962,7 @@
       </w:r>
     </w:p>
     <w:bookmarkEnd w:id="204"/>
-    <w:bookmarkStart w:id="205" w:name="parâmetros"/>
+    <w:bookmarkStart w:id="207" w:name="parâmetros"/>
     <w:p>
       <w:pPr>
         <w:pStyle w:val="Heading3"/>
@@ -42977,34 +42980,26 @@
         <w:t xml:space="preserve">Parâmetros</w:t>
       </w:r>
     </w:p>
-    <w:bookmarkEnd w:id="205"/>
-    <w:bookmarkEnd w:id="206"/>
-    <w:bookmarkStart w:id="207" w:name="Xa67c8c50af21389395a14bb2921592d1d74faff"/>
-    <w:p>
-      <w:pPr>
-        <w:pStyle w:val="Heading2"/>
+    <w:bookmarkStart w:id="205" w:name="fuction"/>
+    <w:p>
+      <w:pPr>
+        <w:pStyle w:val="Heading4"/>
       </w:pPr>
       <w:r>
         <w:rPr>
           <w:rStyle w:val="SectionNumber"/>
         </w:rPr>
-        <w:t xml:space="preserve">21.2</w:t>
+        <w:t xml:space="preserve">21.1.2.1</w:t>
       </w:r>
       <w:r>
         <w:tab/>
       </w:r>
       <w:r>
-        <w:t xml:space="preserve">Exemplo de código - Atualização automática de dados deletados através de</w:t>
-      </w:r>
-      <w:r>
-        <w:t xml:space="preserve"> </w:t>
-      </w:r>
-      <w:r>
-        <w:rPr>
-          <w:bCs/>
-          <w:b/>
-        </w:rPr>
-        <w:t xml:space="preserve">TRIGGER</w:t>
+        <w:rPr>
+          <w:bCs/>
+          <w:b/>
+        </w:rPr>
+        <w:t xml:space="preserve">FUCTION</w:t>
       </w:r>
     </w:p>
     <w:p>
@@ -43013,35 +43008,19 @@
           <w:ilvl w:val="0"/>
           <w:numId w:val="1230"/>
         </w:numPr>
-        <w:pStyle w:val="Compact"/>
-      </w:pPr>
-      <w:r>
-        <w:t xml:space="preserve">Segue um exemplo de código, aplicando a técnica de</w:t>
-      </w:r>
-      <w:r>
-        <w:t xml:space="preserve"> </w:t>
-      </w:r>
-      <w:r>
-        <w:t xml:space="preserve">“</w:t>
-      </w:r>
-      <w:r>
-        <w:t xml:space="preserve">atualização autómatica de dados deletados através de</w:t>
-      </w:r>
-      <w:r>
-        <w:t xml:space="preserve"> </w:t>
-      </w:r>
-      <w:r>
-        <w:rPr>
-          <w:bCs/>
-          <w:b/>
-        </w:rPr>
-        <w:t xml:space="preserve">TRIGGER</w:t>
-      </w:r>
-      <w:r>
-        <w:t xml:space="preserve">”</w:t>
-      </w:r>
-      <w:r>
-        <w:t xml:space="preserve">.</w:t>
+      </w:pPr>
+      <w:r>
+        <w:rPr>
+          <w:bCs/>
+          <w:b/>
+        </w:rPr>
+        <w:t xml:space="preserve">CREATE OR REPLACE FUNCTION</w:t>
+      </w:r>
+      <w:r>
+        <w:t xml:space="preserve"> </w:t>
+      </w:r>
+      <w:r>
+        <w:t xml:space="preserve">criará uma nova função ou substituirá uma definição existente.</w:t>
       </w:r>
       <w:r>
         <w:br/>
@@ -43053,21 +43032,82 @@
           <w:ilvl w:val="0"/>
           <w:numId w:val="1230"/>
         </w:numPr>
-        <w:pStyle w:val="Compact"/>
-      </w:pPr>
-      <w:r>
-        <w:t xml:space="preserve">Exemplo de código, com comentarios entre colchetes:</w:t>
-      </w:r>
-      <w:r>
-        <w:br/>
-      </w:r>
-    </w:p>
-    <w:p>
-      <w:pPr>
-        <w:pStyle w:val="FirstParagraph"/>
-      </w:pPr>
-      <w:r>
-        <w:t xml:space="preserve">[Criação da</w:t>
+      </w:pPr>
+      <w:r>
+        <w:rPr>
+          <w:bCs/>
+          <w:b/>
+        </w:rPr>
+        <w:t xml:space="preserve">RETURNS TRIGGER</w:t>
+      </w:r>
+      <w:r>
+        <w:t xml:space="preserve"> </w:t>
+      </w:r>
+      <w:r>
+        <w:t xml:space="preserve">define que é um função de uma</w:t>
+      </w:r>
+      <w:r>
+        <w:t xml:space="preserve"> </w:t>
+      </w:r>
+      <w:r>
+        <w:rPr>
+          <w:bCs/>
+          <w:b/>
+        </w:rPr>
+        <w:t xml:space="preserve">TRIGGER</w:t>
+      </w:r>
+      <w:r>
+        <w:t xml:space="preserve">.</w:t>
+      </w:r>
+      <w:r>
+        <w:br/>
+      </w:r>
+    </w:p>
+    <w:p>
+      <w:pPr>
+        <w:numPr>
+          <w:ilvl w:val="0"/>
+          <w:numId w:val="1230"/>
+        </w:numPr>
+      </w:pPr>
+      <w:r>
+        <w:rPr>
+          <w:bCs/>
+          <w:b/>
+        </w:rPr>
+        <w:t xml:space="preserve">AS</w:t>
+      </w:r>
+      <w:r>
+        <w:t xml:space="preserve"> </w:t>
+      </w:r>
+      <w:r>
+        <w:t xml:space="preserve">inicia a definição da função, a programação do que ela vai fazer.</w:t>
+      </w:r>
+      <w:r>
+        <w:br/>
+      </w:r>
+    </w:p>
+    <w:p>
+      <w:pPr>
+        <w:numPr>
+          <w:ilvl w:val="0"/>
+          <w:numId w:val="1230"/>
+        </w:numPr>
+      </w:pPr>
+      <w:r>
+        <w:t xml:space="preserve">“</w:t>
+      </w:r>
+      <w:r>
+        <w:t xml:space="preserve">$$</w:t>
+      </w:r>
+      <w:r>
+        <w:t xml:space="preserve">”</w:t>
+      </w:r>
+      <w:r>
+        <w:t xml:space="preserve"> </w:t>
+      </w:r>
+      <w:r>
+        <w:t xml:space="preserve">altera o delimitador (inicia e finaliza) para não finalizar a</w:t>
       </w:r>
       <w:r>
         <w:t xml:space="preserve"> </w:t>
@@ -43080,65 +43120,248 @@
         <w:t xml:space="preserve">FUNCTION</w:t>
       </w:r>
       <w:r>
-        <w:t xml:space="preserve">, para sincronizar registros deletados]</w:t>
-      </w:r>
-      <w:r>
-        <w:br/>
-      </w:r>
-      <w:r>
-        <w:rPr>
-          <w:bCs/>
-          <w:b/>
-        </w:rPr>
-        <w:t xml:space="preserve">CREATE OR REPLACE</w:t>
-      </w:r>
-      <w:r>
-        <w:t xml:space="preserve"> </w:t>
-      </w:r>
-      <w:r>
-        <w:rPr>
-          <w:bCs/>
-          <w:b/>
-        </w:rPr>
-        <w:t xml:space="preserve">FUNCTION</w:t>
-      </w:r>
-      <w:r>
-        <w:t xml:space="preserve"> </w:t>
-      </w:r>
-      <w:r>
-        <w:t xml:space="preserve">DELETE_LOCACAO()</w:t>
-      </w:r>
-      <w:r>
-        <w:br/>
-      </w:r>
-      <w:r>
-        <w:rPr>
-          <w:bCs/>
-          <w:b/>
-        </w:rPr>
-        <w:t xml:space="preserve">RETURNS TRIGGER</w:t>
-      </w:r>
-      <w:r>
-        <w:t xml:space="preserve"> </w:t>
-      </w:r>
-      <w:r>
-        <w:t xml:space="preserve">[</w:t>
-      </w:r>
-      <w:r>
-        <w:rPr>
-          <w:bCs/>
-          <w:b/>
-        </w:rPr>
-        <w:t xml:space="preserve">FUNCTION</w:t>
-      </w:r>
-      <w:r>
-        <w:t xml:space="preserve"> </w:t>
-      </w:r>
-      <w:r>
-        <w:t xml:space="preserve">para uma</w:t>
-      </w:r>
-      <w:r>
-        <w:t xml:space="preserve"> </w:t>
+        <w:t xml:space="preserve"> </w:t>
+      </w:r>
+      <w:r>
+        <w:t xml:space="preserve">ao usar</w:t>
+      </w:r>
+      <w:r>
+        <w:t xml:space="preserve"> </w:t>
+      </w:r>
+      <w:r>
+        <w:t xml:space="preserve">“</w:t>
+      </w:r>
+      <w:r>
+        <w:t xml:space="preserve">;</w:t>
+      </w:r>
+      <w:r>
+        <w:t xml:space="preserve">”</w:t>
+      </w:r>
+      <w:r>
+        <w:t xml:space="preserve"> </w:t>
+      </w:r>
+      <w:r>
+        <w:t xml:space="preserve">ao final de cada linha de comando no</w:t>
+      </w:r>
+      <w:r>
+        <w:t xml:space="preserve"> </w:t>
+      </w:r>
+      <w:r>
+        <w:rPr>
+          <w:iCs/>
+          <w:i/>
+        </w:rPr>
+        <w:t xml:space="preserve">bloco de programação</w:t>
+      </w:r>
+      <w:r>
+        <w:t xml:space="preserve">.</w:t>
+      </w:r>
+      <w:r>
+        <w:br/>
+      </w:r>
+    </w:p>
+    <w:p>
+      <w:pPr>
+        <w:numPr>
+          <w:ilvl w:val="0"/>
+          <w:numId w:val="1230"/>
+        </w:numPr>
+      </w:pPr>
+      <w:r>
+        <w:rPr>
+          <w:bCs/>
+          <w:b/>
+        </w:rPr>
+        <w:t xml:space="preserve">BEGIN</w:t>
+      </w:r>
+      <w:r>
+        <w:t xml:space="preserve"> </w:t>
+      </w:r>
+      <w:r>
+        <w:t xml:space="preserve">e</w:t>
+      </w:r>
+      <w:r>
+        <w:t xml:space="preserve"> </w:t>
+      </w:r>
+      <w:r>
+        <w:rPr>
+          <w:bCs/>
+          <w:b/>
+        </w:rPr>
+        <w:t xml:space="preserve">END</w:t>
+      </w:r>
+      <w:r>
+        <w:t xml:space="preserve">, inicia e encerra o</w:t>
+      </w:r>
+      <w:r>
+        <w:t xml:space="preserve"> </w:t>
+      </w:r>
+      <w:r>
+        <w:rPr>
+          <w:iCs/>
+          <w:i/>
+        </w:rPr>
+        <w:t xml:space="preserve">bloco de programação</w:t>
+      </w:r>
+      <w:r>
+        <w:t xml:space="preserve">.</w:t>
+      </w:r>
+      <w:r>
+        <w:br/>
+      </w:r>
+    </w:p>
+    <w:p>
+      <w:pPr>
+        <w:numPr>
+          <w:ilvl w:val="0"/>
+          <w:numId w:val="1230"/>
+        </w:numPr>
+      </w:pPr>
+      <w:r>
+        <w:t xml:space="preserve">O comando</w:t>
+      </w:r>
+      <w:r>
+        <w:t xml:space="preserve"> </w:t>
+      </w:r>
+      <w:r>
+        <w:rPr>
+          <w:bCs/>
+          <w:b/>
+        </w:rPr>
+        <w:t xml:space="preserve">DELETE FROM</w:t>
+      </w:r>
+      <w:r>
+        <w:t xml:space="preserve"> </w:t>
+      </w:r>
+      <w:r>
+        <w:t xml:space="preserve">vai apagar na tabela relatório o mesmo id do registro que foi deletado nas tabelas de origem. Para pegar o número de id, acompanha o comando</w:t>
+      </w:r>
+      <w:r>
+        <w:t xml:space="preserve"> </w:t>
+      </w:r>
+      <w:r>
+        <w:t xml:space="preserve">“</w:t>
+      </w:r>
+      <w:r>
+        <w:rPr>
+          <w:bCs/>
+          <w:b/>
+        </w:rPr>
+        <w:t xml:space="preserve">WHERE</w:t>
+      </w:r>
+      <w:r>
+        <w:t xml:space="preserve"> </w:t>
+      </w:r>
+      <w:r>
+        <w:t xml:space="preserve">coluna_id_tabela_relatório =</w:t>
+      </w:r>
+      <w:r>
+        <w:t xml:space="preserve"> </w:t>
+      </w:r>
+      <w:r>
+        <w:rPr>
+          <w:bCs/>
+          <w:b/>
+        </w:rPr>
+        <w:t xml:space="preserve">OLD</w:t>
+      </w:r>
+      <w:r>
+        <w:t xml:space="preserve">.coluna_id_tabela_origem</w:t>
+      </w:r>
+      <w:r>
+        <w:t xml:space="preserve">”</w:t>
+      </w:r>
+      <w:r>
+        <w:t xml:space="preserve">. O parametro</w:t>
+      </w:r>
+      <w:r>
+        <w:t xml:space="preserve"> </w:t>
+      </w:r>
+      <w:r>
+        <w:rPr>
+          <w:bCs/>
+          <w:b/>
+        </w:rPr>
+        <w:t xml:space="preserve">OLD</w:t>
+      </w:r>
+      <w:r>
+        <w:t xml:space="preserve"> </w:t>
+      </w:r>
+      <w:r>
+        <w:t xml:space="preserve">pega o número que acabou de ser apagado.</w:t>
+      </w:r>
+      <w:r>
+        <w:br/>
+      </w:r>
+    </w:p>
+    <w:p>
+      <w:pPr>
+        <w:numPr>
+          <w:ilvl w:val="0"/>
+          <w:numId w:val="1230"/>
+        </w:numPr>
+      </w:pPr>
+      <w:r>
+        <w:t xml:space="preserve">Comando</w:t>
+      </w:r>
+      <w:r>
+        <w:t xml:space="preserve"> </w:t>
+      </w:r>
+      <w:r>
+        <w:rPr>
+          <w:bCs/>
+          <w:b/>
+        </w:rPr>
+        <w:t xml:space="preserve">COPY TO</w:t>
+      </w:r>
+      <w:r>
+        <w:t xml:space="preserve"> </w:t>
+      </w:r>
+      <w:r>
+        <w:t xml:space="preserve">para escrever, ou modificar, um arquivo.</w:t>
+      </w:r>
+      <w:r>
+        <w:br/>
+      </w:r>
+    </w:p>
+    <w:p>
+      <w:pPr>
+        <w:numPr>
+          <w:ilvl w:val="0"/>
+          <w:numId w:val="1230"/>
+        </w:numPr>
+      </w:pPr>
+      <w:r>
+        <w:rPr>
+          <w:bCs/>
+          <w:b/>
+        </w:rPr>
+        <w:t xml:space="preserve">RETURN OLD</w:t>
+      </w:r>
+      <w:r>
+        <w:t xml:space="preserve"> </w:t>
+      </w:r>
+      <w:r>
+        <w:t xml:space="preserve">para pegar o número antigo (recentemente modificado) guardado na memória.</w:t>
+      </w:r>
+      <w:r>
+        <w:br/>
+      </w:r>
+    </w:p>
+    <w:bookmarkEnd w:id="205"/>
+    <w:bookmarkStart w:id="206" w:name="trigger"/>
+    <w:p>
+      <w:pPr>
+        <w:pStyle w:val="Heading4"/>
+      </w:pPr>
+      <w:r>
+        <w:rPr>
+          <w:rStyle w:val="SectionNumber"/>
+        </w:rPr>
+        <w:t xml:space="preserve">21.1.2.2</w:t>
+      </w:r>
+      <w:r>
+        <w:tab/>
       </w:r>
       <w:r>
         <w:rPr>
@@ -43147,413 +43370,585 @@
         </w:rPr>
         <w:t xml:space="preserve">TRIGGER</w:t>
       </w:r>
-      <w:r>
-        <w:t xml:space="preserve">]</w:t>
-      </w:r>
-      <w:r>
-        <w:br/>
-      </w:r>
-      <w:r>
-        <w:rPr>
-          <w:bCs/>
-          <w:b/>
-        </w:rPr>
-        <w:t xml:space="preserve">AS</w:t>
-      </w:r>
-      <w:r>
-        <w:br/>
-      </w:r>
-      <w:r>
-        <w:t xml:space="preserve">$$ [Altera o delimitador]</w:t>
-      </w:r>
-      <w:r>
-        <w:br/>
-      </w:r>
-      <w:r>
-        <w:rPr>
-          <w:bCs/>
-          <w:b/>
-        </w:rPr>
-        <w:t xml:space="preserve">BEGIN</w:t>
-      </w:r>
-      <w:r>
-        <w:t xml:space="preserve"> </w:t>
-      </w:r>
-      <w:r>
-        <w:t xml:space="preserve">[Inicia o bloco de programação]</w:t>
-      </w:r>
-      <w:r>
-        <w:br/>
-      </w:r>
-      <w:r>
-        <w:t xml:space="preserve">[Deleta o mesmo registro das tabelas de origem na registro na tabela relatório]</w:t>
-      </w:r>
-      <w:r>
-        <w:br/>
-      </w:r>
-      <w:r>
-        <w:rPr>
-          <w:bCs/>
-          <w:b/>
-        </w:rPr>
-        <w:t xml:space="preserve">DELETE</w:t>
-      </w:r>
-      <w:r>
-        <w:t xml:space="preserve"> </w:t>
-      </w:r>
-      <w:r>
-        <w:rPr>
-          <w:bCs/>
-          <w:b/>
-        </w:rPr>
-        <w:t xml:space="preserve">FROM</w:t>
-      </w:r>
-      <w:r>
-        <w:t xml:space="preserve"> </w:t>
-      </w:r>
-      <w:r>
-        <w:t xml:space="preserve">RELATORIO_LOCADORA</w:t>
-      </w:r>
-      <w:r>
-        <w:br/>
-      </w:r>
-      <w:r>
-        <w:rPr>
-          <w:bCs/>
-          <w:b/>
-        </w:rPr>
-        <w:t xml:space="preserve">WHERE</w:t>
-      </w:r>
-      <w:r>
-        <w:t xml:space="preserve"> </w:t>
-      </w:r>
-      <w:r>
-        <w:t xml:space="preserve">IDLOCACAO =</w:t>
-      </w:r>
-      <w:r>
-        <w:t xml:space="preserve"> </w:t>
-      </w:r>
-      <w:r>
-        <w:rPr>
-          <w:bCs/>
-          <w:b/>
-        </w:rPr>
-        <w:t xml:space="preserve">OLD</w:t>
-      </w:r>
-      <w:r>
-        <w:t xml:space="preserve">.IDLOCACAO; [Pega o número do id deletado na tabela de origem]</w:t>
-      </w:r>
-      <w:r>
-        <w:br/>
-      </w:r>
-      <w:r>
-        <w:t xml:space="preserve">[Atualiza o arquivo com base na tabela relatório]</w:t>
-      </w:r>
-      <w:r>
-        <w:br/>
-      </w:r>
-      <w:r>
-        <w:rPr>
-          <w:bCs/>
-          <w:b/>
-        </w:rPr>
-        <w:t xml:space="preserve">COPY</w:t>
-      </w:r>
-      <w:r>
-        <w:t xml:space="preserve"> </w:t>
-      </w:r>
-      <w:r>
-        <w:t xml:space="preserve">RELATORIO_LOCADORA</w:t>
-      </w:r>
-      <w:r>
-        <w:t xml:space="preserve"> </w:t>
-      </w:r>
-      <w:r>
-        <w:rPr>
-          <w:bCs/>
-          <w:b/>
-        </w:rPr>
-        <w:t xml:space="preserve">TO</w:t>
-      </w:r>
-      <w:r>
-        <w:br/>
-      </w:r>
-      <w:r>
-        <w:t xml:space="preserve">‘</w:t>
-      </w:r>
-      <w:r>
-        <w:t xml:space="preserve">/home/serigo/DB/PostgreSQL/Export_dados/RELATORIO_LOCADORA.csv</w:t>
-      </w:r>
-      <w:r>
-        <w:t xml:space="preserve">’</w:t>
-      </w:r>
-      <w:r>
-        <w:br/>
-      </w:r>
-      <w:r>
-        <w:rPr>
-          <w:bCs/>
-          <w:b/>
-        </w:rPr>
-        <w:t xml:space="preserve">DELIMITER</w:t>
-      </w:r>
-      <w:r>
-        <w:t xml:space="preserve"> </w:t>
-      </w:r>
-      <w:r>
-        <w:t xml:space="preserve">‘</w:t>
-      </w:r>
-      <w:r>
-        <w:t xml:space="preserve">;</w:t>
-      </w:r>
-      <w:r>
-        <w:t xml:space="preserve">’</w:t>
-      </w:r>
-      <w:r>
-        <w:br/>
-      </w:r>
-      <w:r>
-        <w:rPr>
-          <w:bCs/>
-          <w:b/>
-        </w:rPr>
-        <w:t xml:space="preserve">CSV HEADER</w:t>
-      </w:r>
-      <w:r>
-        <w:t xml:space="preserve">;</w:t>
-      </w:r>
-      <w:r>
-        <w:br/>
-      </w:r>
-      <w:r>
-        <w:rPr>
-          <w:bCs/>
-          <w:b/>
-        </w:rPr>
-        <w:t xml:space="preserve">RETURN</w:t>
-      </w:r>
-      <w:r>
-        <w:t xml:space="preserve"> </w:t>
-      </w:r>
-      <w:r>
-        <w:rPr>
-          <w:bCs/>
-          <w:b/>
-        </w:rPr>
-        <w:t xml:space="preserve">OLD</w:t>
-      </w:r>
-      <w:r>
-        <w:t xml:space="preserve">;[Retorna o valor id deletado]</w:t>
-      </w:r>
-      <w:r>
-        <w:br/>
-      </w:r>
-      <w:r>
-        <w:rPr>
-          <w:bCs/>
-          <w:b/>
-        </w:rPr>
-        <w:t xml:space="preserve">END</w:t>
-      </w:r>
-      <w:r>
-        <w:t xml:space="preserve">; [Encerra o bloco de programação]</w:t>
-      </w:r>
-      <w:r>
-        <w:br/>
-      </w:r>
-      <w:r>
-        <w:t xml:space="preserve">$$ [Retorna o delimitador para</w:t>
-      </w:r>
-      <w:r>
-        <w:t xml:space="preserve"> </w:t>
-      </w:r>
-      <w:r>
-        <w:t xml:space="preserve">“</w:t>
-      </w:r>
-      <w:r>
-        <w:t xml:space="preserve">;</w:t>
-      </w:r>
-      <w:r>
-        <w:t xml:space="preserve">”</w:t>
-      </w:r>
-      <w:r>
-        <w:t xml:space="preserve">]</w:t>
-      </w:r>
-      <w:r>
-        <w:br/>
-      </w:r>
-      <w:r>
-        <w:rPr>
-          <w:bCs/>
-          <w:b/>
-        </w:rPr>
-        <w:t xml:space="preserve">LANGUAGE</w:t>
-      </w:r>
-      <w:r>
-        <w:t xml:space="preserve"> </w:t>
-      </w:r>
-      <w:r>
-        <w:rPr>
-          <w:bCs/>
-          <w:b/>
-        </w:rPr>
-        <w:t xml:space="preserve">PLPGSQL</w:t>
-      </w:r>
-      <w:r>
-        <w:t xml:space="preserve">; [Linguagem usada no bloco de programação]</w:t>
-      </w:r>
-      <w:r>
-        <w:br/>
-      </w:r>
-    </w:p>
-    <w:p>
-      <w:pPr>
-        <w:pStyle w:val="BodyText"/>
-      </w:pPr>
-      <w:r>
-        <w:t xml:space="preserve">[</w:t>
-      </w:r>
-      <w:r>
-        <w:rPr>
-          <w:bCs/>
-          <w:b/>
-        </w:rPr>
-        <w:t xml:space="preserve">TRIGGER</w:t>
-      </w:r>
-      <w:r>
-        <w:t xml:space="preserve"> </w:t>
-      </w:r>
-      <w:r>
-        <w:t xml:space="preserve">para registros deletados]</w:t>
-      </w:r>
-      <w:r>
-        <w:br/>
-      </w:r>
-      <w:r>
-        <w:rPr>
-          <w:bCs/>
-          <w:b/>
-        </w:rPr>
-        <w:t xml:space="preserve">CREATE TRIGGER</w:t>
-      </w:r>
-      <w:r>
-        <w:t xml:space="preserve"> </w:t>
-      </w:r>
-      <w:r>
-        <w:t xml:space="preserve">DELETE_REG</w:t>
-      </w:r>
-      <w:r>
-        <w:br/>
-      </w:r>
-      <w:r>
-        <w:rPr>
-          <w:bCs/>
-          <w:b/>
-        </w:rPr>
-        <w:t xml:space="preserve">BEFORE</w:t>
-      </w:r>
-      <w:r>
-        <w:t xml:space="preserve"> </w:t>
-      </w:r>
-      <w:r>
-        <w:rPr>
-          <w:bCs/>
-          <w:b/>
-        </w:rPr>
-        <w:t xml:space="preserve">DELETE</w:t>
-      </w:r>
-      <w:r>
-        <w:t xml:space="preserve"> </w:t>
-      </w:r>
-      <w:r>
-        <w:rPr>
-          <w:bCs/>
-          <w:b/>
-        </w:rPr>
-        <w:t xml:space="preserve">ON</w:t>
-      </w:r>
-      <w:r>
-        <w:t xml:space="preserve"> </w:t>
-      </w:r>
-      <w:r>
-        <w:t xml:space="preserve">LOCACAO</w:t>
-      </w:r>
-      <w:r>
-        <w:br/>
-      </w:r>
-      <w:r>
-        <w:t xml:space="preserve">[</w:t>
-      </w:r>
-      <w:r>
-        <w:rPr>
-          <w:bCs/>
-          <w:b/>
-        </w:rPr>
-        <w:t xml:space="preserve">BEFORE</w:t>
-      </w:r>
-      <w:r>
-        <w:t xml:space="preserve"> </w:t>
-      </w:r>
-      <w:r>
-        <w:t xml:space="preserve">é importante, para conseguir pegar o id antes de deletar o registro]</w:t>
-      </w:r>
-      <w:r>
-        <w:br/>
-      </w:r>
-      <w:r>
-        <w:rPr>
-          <w:bCs/>
-          <w:b/>
-        </w:rPr>
-        <w:t xml:space="preserve">FOR EACH ROW</w:t>
-      </w:r>
-      <w:r>
-        <w:t xml:space="preserve"> </w:t>
-      </w:r>
-      <w:r>
-        <w:t xml:space="preserve">[O gatilho é disparado para cada linha deletada]</w:t>
-      </w:r>
-      <w:r>
-        <w:br/>
-      </w:r>
-      <w:r>
-        <w:rPr>
-          <w:bCs/>
-          <w:b/>
-        </w:rPr>
-        <w:t xml:space="preserve">EXECUTE PROCEDURE</w:t>
-      </w:r>
-      <w:r>
-        <w:t xml:space="preserve"> </w:t>
-      </w:r>
-      <w:r>
-        <w:t xml:space="preserve">DELETE_LOCACAO(); [Executa/chama a</w:t>
-      </w:r>
-      <w:r>
-        <w:t xml:space="preserve"> </w:t>
-      </w:r>
-      <w:r>
-        <w:rPr>
-          <w:bCs/>
-          <w:b/>
-        </w:rPr>
-        <w:t xml:space="preserve">FUNCTION</w:t>
-      </w:r>
-      <w:r>
-        <w:t xml:space="preserve">]</w:t>
-      </w:r>
-      <w:r>
-        <w:br/>
-      </w:r>
-    </w:p>
-    <w:p>
-      <w:r>
-        <w:br w:type="page"/>
-      </w:r>
-    </w:p>
+    </w:p>
+    <w:bookmarkEnd w:id="206"/>
     <w:bookmarkEnd w:id="207"/>
     <w:bookmarkEnd w:id="208"/>
-    <w:bookmarkStart w:id="213" w:name="observações"/>
+    <w:bookmarkStart w:id="209" w:name="Xa67c8c50af21389395a14bb2921592d1d74faff"/>
+    <w:p>
+      <w:pPr>
+        <w:pStyle w:val="Heading2"/>
+      </w:pPr>
+      <w:r>
+        <w:rPr>
+          <w:rStyle w:val="SectionNumber"/>
+        </w:rPr>
+        <w:t xml:space="preserve">21.2</w:t>
+      </w:r>
+      <w:r>
+        <w:tab/>
+      </w:r>
+      <w:r>
+        <w:t xml:space="preserve">Exemplo de código - Atualização automática de dados deletados através de</w:t>
+      </w:r>
+      <w:r>
+        <w:t xml:space="preserve"> </w:t>
+      </w:r>
+      <w:r>
+        <w:rPr>
+          <w:bCs/>
+          <w:b/>
+        </w:rPr>
+        <w:t xml:space="preserve">TRIGGER</w:t>
+      </w:r>
+    </w:p>
+    <w:p>
+      <w:pPr>
+        <w:numPr>
+          <w:ilvl w:val="0"/>
+          <w:numId w:val="1231"/>
+        </w:numPr>
+        <w:pStyle w:val="Compact"/>
+      </w:pPr>
+      <w:r>
+        <w:t xml:space="preserve">Segue um exemplo de código, aplicando a técnica de</w:t>
+      </w:r>
+      <w:r>
+        <w:t xml:space="preserve"> </w:t>
+      </w:r>
+      <w:r>
+        <w:t xml:space="preserve">“</w:t>
+      </w:r>
+      <w:r>
+        <w:t xml:space="preserve">atualização autómatica de dados deletados através de</w:t>
+      </w:r>
+      <w:r>
+        <w:t xml:space="preserve"> </w:t>
+      </w:r>
+      <w:r>
+        <w:rPr>
+          <w:bCs/>
+          <w:b/>
+        </w:rPr>
+        <w:t xml:space="preserve">TRIGGER</w:t>
+      </w:r>
+      <w:r>
+        <w:t xml:space="preserve">”</w:t>
+      </w:r>
+      <w:r>
+        <w:t xml:space="preserve">.</w:t>
+      </w:r>
+      <w:r>
+        <w:br/>
+      </w:r>
+    </w:p>
+    <w:p>
+      <w:pPr>
+        <w:numPr>
+          <w:ilvl w:val="0"/>
+          <w:numId w:val="1231"/>
+        </w:numPr>
+        <w:pStyle w:val="Compact"/>
+      </w:pPr>
+      <w:r>
+        <w:t xml:space="preserve">Exemplo de código, com comentarios entre colchetes:</w:t>
+      </w:r>
+      <w:r>
+        <w:br/>
+      </w:r>
+    </w:p>
+    <w:p>
+      <w:pPr>
+        <w:pStyle w:val="FirstParagraph"/>
+      </w:pPr>
+      <w:r>
+        <w:t xml:space="preserve">[Criação da</w:t>
+      </w:r>
+      <w:r>
+        <w:t xml:space="preserve"> </w:t>
+      </w:r>
+      <w:r>
+        <w:rPr>
+          <w:bCs/>
+          <w:b/>
+        </w:rPr>
+        <w:t xml:space="preserve">FUNCTION</w:t>
+      </w:r>
+      <w:r>
+        <w:t xml:space="preserve">, para sincronizar registros deletados]</w:t>
+      </w:r>
+      <w:r>
+        <w:br/>
+      </w:r>
+      <w:r>
+        <w:rPr>
+          <w:bCs/>
+          <w:b/>
+        </w:rPr>
+        <w:t xml:space="preserve">CREATE OR REPLACE</w:t>
+      </w:r>
+      <w:r>
+        <w:t xml:space="preserve"> </w:t>
+      </w:r>
+      <w:r>
+        <w:rPr>
+          <w:bCs/>
+          <w:b/>
+        </w:rPr>
+        <w:t xml:space="preserve">FUNCTION</w:t>
+      </w:r>
+      <w:r>
+        <w:t xml:space="preserve"> </w:t>
+      </w:r>
+      <w:r>
+        <w:t xml:space="preserve">DELETE_LOCACAO()</w:t>
+      </w:r>
+      <w:r>
+        <w:br/>
+      </w:r>
+      <w:r>
+        <w:rPr>
+          <w:bCs/>
+          <w:b/>
+        </w:rPr>
+        <w:t xml:space="preserve">RETURNS TRIGGER</w:t>
+      </w:r>
+      <w:r>
+        <w:t xml:space="preserve"> </w:t>
+      </w:r>
+      <w:r>
+        <w:t xml:space="preserve">[</w:t>
+      </w:r>
+      <w:r>
+        <w:rPr>
+          <w:bCs/>
+          <w:b/>
+        </w:rPr>
+        <w:t xml:space="preserve">FUNCTION</w:t>
+      </w:r>
+      <w:r>
+        <w:t xml:space="preserve"> </w:t>
+      </w:r>
+      <w:r>
+        <w:t xml:space="preserve">para uma</w:t>
+      </w:r>
+      <w:r>
+        <w:t xml:space="preserve"> </w:t>
+      </w:r>
+      <w:r>
+        <w:rPr>
+          <w:bCs/>
+          <w:b/>
+        </w:rPr>
+        <w:t xml:space="preserve">TRIGGER</w:t>
+      </w:r>
+      <w:r>
+        <w:t xml:space="preserve">]</w:t>
+      </w:r>
+      <w:r>
+        <w:br/>
+      </w:r>
+      <w:r>
+        <w:rPr>
+          <w:bCs/>
+          <w:b/>
+        </w:rPr>
+        <w:t xml:space="preserve">AS</w:t>
+      </w:r>
+      <w:r>
+        <w:br/>
+      </w:r>
+      <w:r>
+        <w:t xml:space="preserve">$$ [Altera o delimitador]</w:t>
+      </w:r>
+      <w:r>
+        <w:br/>
+      </w:r>
+      <w:r>
+        <w:rPr>
+          <w:bCs/>
+          <w:b/>
+        </w:rPr>
+        <w:t xml:space="preserve">BEGIN</w:t>
+      </w:r>
+      <w:r>
+        <w:t xml:space="preserve"> </w:t>
+      </w:r>
+      <w:r>
+        <w:t xml:space="preserve">[Inicia o bloco de programação]</w:t>
+      </w:r>
+      <w:r>
+        <w:br/>
+      </w:r>
+      <w:r>
+        <w:t xml:space="preserve">[Deleta o mesmo registro das tabelas de origem na registro na tabela relatório]</w:t>
+      </w:r>
+      <w:r>
+        <w:br/>
+      </w:r>
+      <w:r>
+        <w:rPr>
+          <w:bCs/>
+          <w:b/>
+        </w:rPr>
+        <w:t xml:space="preserve">DELETE</w:t>
+      </w:r>
+      <w:r>
+        <w:t xml:space="preserve"> </w:t>
+      </w:r>
+      <w:r>
+        <w:rPr>
+          <w:bCs/>
+          <w:b/>
+        </w:rPr>
+        <w:t xml:space="preserve">FROM</w:t>
+      </w:r>
+      <w:r>
+        <w:t xml:space="preserve"> </w:t>
+      </w:r>
+      <w:r>
+        <w:t xml:space="preserve">RELATORIO_LOCADORA</w:t>
+      </w:r>
+      <w:r>
+        <w:br/>
+      </w:r>
+      <w:r>
+        <w:rPr>
+          <w:bCs/>
+          <w:b/>
+        </w:rPr>
+        <w:t xml:space="preserve">WHERE</w:t>
+      </w:r>
+      <w:r>
+        <w:t xml:space="preserve"> </w:t>
+      </w:r>
+      <w:r>
+        <w:t xml:space="preserve">IDLOCACAO =</w:t>
+      </w:r>
+      <w:r>
+        <w:t xml:space="preserve"> </w:t>
+      </w:r>
+      <w:r>
+        <w:rPr>
+          <w:bCs/>
+          <w:b/>
+        </w:rPr>
+        <w:t xml:space="preserve">OLD</w:t>
+      </w:r>
+      <w:r>
+        <w:t xml:space="preserve">.IDLOCACAO; [Pega o número do id deletado na tabela de origem]</w:t>
+      </w:r>
+      <w:r>
+        <w:br/>
+      </w:r>
+      <w:r>
+        <w:t xml:space="preserve">[Atualiza o arquivo com base na tabela relatório]</w:t>
+      </w:r>
+      <w:r>
+        <w:br/>
+      </w:r>
+      <w:r>
+        <w:rPr>
+          <w:bCs/>
+          <w:b/>
+        </w:rPr>
+        <w:t xml:space="preserve">COPY</w:t>
+      </w:r>
+      <w:r>
+        <w:t xml:space="preserve"> </w:t>
+      </w:r>
+      <w:r>
+        <w:t xml:space="preserve">RELATORIO_LOCADORA</w:t>
+      </w:r>
+      <w:r>
+        <w:t xml:space="preserve"> </w:t>
+      </w:r>
+      <w:r>
+        <w:rPr>
+          <w:bCs/>
+          <w:b/>
+        </w:rPr>
+        <w:t xml:space="preserve">TO</w:t>
+      </w:r>
+      <w:r>
+        <w:br/>
+      </w:r>
+      <w:r>
+        <w:t xml:space="preserve">‘</w:t>
+      </w:r>
+      <w:r>
+        <w:t xml:space="preserve">/home/serigo/DB/PostgreSQL/Export_dados/RELATORIO_LOCADORA.csv</w:t>
+      </w:r>
+      <w:r>
+        <w:t xml:space="preserve">’</w:t>
+      </w:r>
+      <w:r>
+        <w:br/>
+      </w:r>
+      <w:r>
+        <w:rPr>
+          <w:bCs/>
+          <w:b/>
+        </w:rPr>
+        <w:t xml:space="preserve">DELIMITER</w:t>
+      </w:r>
+      <w:r>
+        <w:t xml:space="preserve"> </w:t>
+      </w:r>
+      <w:r>
+        <w:t xml:space="preserve">‘</w:t>
+      </w:r>
+      <w:r>
+        <w:t xml:space="preserve">;</w:t>
+      </w:r>
+      <w:r>
+        <w:t xml:space="preserve">’</w:t>
+      </w:r>
+      <w:r>
+        <w:br/>
+      </w:r>
+      <w:r>
+        <w:rPr>
+          <w:bCs/>
+          <w:b/>
+        </w:rPr>
+        <w:t xml:space="preserve">CSV HEADER</w:t>
+      </w:r>
+      <w:r>
+        <w:t xml:space="preserve">;</w:t>
+      </w:r>
+      <w:r>
+        <w:br/>
+      </w:r>
+      <w:r>
+        <w:rPr>
+          <w:bCs/>
+          <w:b/>
+        </w:rPr>
+        <w:t xml:space="preserve">RETURN</w:t>
+      </w:r>
+      <w:r>
+        <w:t xml:space="preserve"> </w:t>
+      </w:r>
+      <w:r>
+        <w:rPr>
+          <w:bCs/>
+          <w:b/>
+        </w:rPr>
+        <w:t xml:space="preserve">OLD</w:t>
+      </w:r>
+      <w:r>
+        <w:t xml:space="preserve">;[Retorna o valor id deletado]</w:t>
+      </w:r>
+      <w:r>
+        <w:br/>
+      </w:r>
+      <w:r>
+        <w:rPr>
+          <w:bCs/>
+          <w:b/>
+        </w:rPr>
+        <w:t xml:space="preserve">END</w:t>
+      </w:r>
+      <w:r>
+        <w:t xml:space="preserve">; [Encerra o bloco de programação]</w:t>
+      </w:r>
+      <w:r>
+        <w:br/>
+      </w:r>
+      <w:r>
+        <w:t xml:space="preserve">$$ [Retorna o delimitador para</w:t>
+      </w:r>
+      <w:r>
+        <w:t xml:space="preserve"> </w:t>
+      </w:r>
+      <w:r>
+        <w:t xml:space="preserve">“</w:t>
+      </w:r>
+      <w:r>
+        <w:t xml:space="preserve">;</w:t>
+      </w:r>
+      <w:r>
+        <w:t xml:space="preserve">”</w:t>
+      </w:r>
+      <w:r>
+        <w:t xml:space="preserve">]</w:t>
+      </w:r>
+      <w:r>
+        <w:br/>
+      </w:r>
+      <w:r>
+        <w:rPr>
+          <w:bCs/>
+          <w:b/>
+        </w:rPr>
+        <w:t xml:space="preserve">LANGUAGE</w:t>
+      </w:r>
+      <w:r>
+        <w:t xml:space="preserve"> </w:t>
+      </w:r>
+      <w:r>
+        <w:rPr>
+          <w:bCs/>
+          <w:b/>
+        </w:rPr>
+        <w:t xml:space="preserve">PLPGSQL</w:t>
+      </w:r>
+      <w:r>
+        <w:t xml:space="preserve">; [Linguagem usada no bloco de programação]</w:t>
+      </w:r>
+      <w:r>
+        <w:br/>
+      </w:r>
+    </w:p>
+    <w:p>
+      <w:pPr>
+        <w:pStyle w:val="BodyText"/>
+      </w:pPr>
+      <w:r>
+        <w:t xml:space="preserve">[</w:t>
+      </w:r>
+      <w:r>
+        <w:rPr>
+          <w:bCs/>
+          <w:b/>
+        </w:rPr>
+        <w:t xml:space="preserve">TRIGGER</w:t>
+      </w:r>
+      <w:r>
+        <w:t xml:space="preserve"> </w:t>
+      </w:r>
+      <w:r>
+        <w:t xml:space="preserve">para registros deletados]</w:t>
+      </w:r>
+      <w:r>
+        <w:br/>
+      </w:r>
+      <w:r>
+        <w:rPr>
+          <w:bCs/>
+          <w:b/>
+        </w:rPr>
+        <w:t xml:space="preserve">CREATE TRIGGER</w:t>
+      </w:r>
+      <w:r>
+        <w:t xml:space="preserve"> </w:t>
+      </w:r>
+      <w:r>
+        <w:t xml:space="preserve">DELETE_REG</w:t>
+      </w:r>
+      <w:r>
+        <w:br/>
+      </w:r>
+      <w:r>
+        <w:rPr>
+          <w:bCs/>
+          <w:b/>
+        </w:rPr>
+        <w:t xml:space="preserve">BEFORE</w:t>
+      </w:r>
+      <w:r>
+        <w:t xml:space="preserve"> </w:t>
+      </w:r>
+      <w:r>
+        <w:rPr>
+          <w:bCs/>
+          <w:b/>
+        </w:rPr>
+        <w:t xml:space="preserve">DELETE</w:t>
+      </w:r>
+      <w:r>
+        <w:t xml:space="preserve"> </w:t>
+      </w:r>
+      <w:r>
+        <w:rPr>
+          <w:bCs/>
+          <w:b/>
+        </w:rPr>
+        <w:t xml:space="preserve">ON</w:t>
+      </w:r>
+      <w:r>
+        <w:t xml:space="preserve"> </w:t>
+      </w:r>
+      <w:r>
+        <w:t xml:space="preserve">LOCACAO</w:t>
+      </w:r>
+      <w:r>
+        <w:br/>
+      </w:r>
+      <w:r>
+        <w:t xml:space="preserve">[</w:t>
+      </w:r>
+      <w:r>
+        <w:rPr>
+          <w:bCs/>
+          <w:b/>
+        </w:rPr>
+        <w:t xml:space="preserve">BEFORE</w:t>
+      </w:r>
+      <w:r>
+        <w:t xml:space="preserve"> </w:t>
+      </w:r>
+      <w:r>
+        <w:t xml:space="preserve">é importante, para conseguir pegar o id antes de deletar o registro]</w:t>
+      </w:r>
+      <w:r>
+        <w:br/>
+      </w:r>
+      <w:r>
+        <w:rPr>
+          <w:bCs/>
+          <w:b/>
+        </w:rPr>
+        <w:t xml:space="preserve">FOR EACH ROW</w:t>
+      </w:r>
+      <w:r>
+        <w:t xml:space="preserve"> </w:t>
+      </w:r>
+      <w:r>
+        <w:t xml:space="preserve">[O gatilho é disparado para cada linha deletada]</w:t>
+      </w:r>
+      <w:r>
+        <w:br/>
+      </w:r>
+      <w:r>
+        <w:rPr>
+          <w:bCs/>
+          <w:b/>
+        </w:rPr>
+        <w:t xml:space="preserve">EXECUTE PROCEDURE</w:t>
+      </w:r>
+      <w:r>
+        <w:t xml:space="preserve"> </w:t>
+      </w:r>
+      <w:r>
+        <w:t xml:space="preserve">DELETE_LOCACAO(); [Executa/chama a</w:t>
+      </w:r>
+      <w:r>
+        <w:t xml:space="preserve"> </w:t>
+      </w:r>
+      <w:r>
+        <w:rPr>
+          <w:bCs/>
+          <w:b/>
+        </w:rPr>
+        <w:t xml:space="preserve">FUNCTION</w:t>
+      </w:r>
+      <w:r>
+        <w:t xml:space="preserve">]</w:t>
+      </w:r>
+      <w:r>
+        <w:br/>
+      </w:r>
+    </w:p>
+    <w:p>
+      <w:r>
+        <w:br w:type="page"/>
+      </w:r>
+    </w:p>
+    <w:bookmarkEnd w:id="209"/>
+    <w:bookmarkEnd w:id="210"/>
+    <w:bookmarkStart w:id="215" w:name="observações"/>
     <w:p>
       <w:pPr>
         <w:pStyle w:val="Heading1"/>
@@ -43571,7 +43966,7 @@
         <w:t xml:space="preserve">Observações</w:t>
       </w:r>
     </w:p>
-    <w:bookmarkStart w:id="210" w:name="Xe905c48ead57695f6acee3458bfda7f5825cda5"/>
+    <w:bookmarkStart w:id="212" w:name="Xe905c48ead57695f6acee3458bfda7f5825cda5"/>
     <w:p>
       <w:pPr>
         <w:pStyle w:val="Heading2"/>
@@ -43603,7 +43998,7 @@
       <w:pPr>
         <w:pStyle w:val="FirstParagraph"/>
       </w:pPr>
-      <w:hyperlink r:id="rId209">
+      <w:hyperlink r:id="rId211">
         <w:r>
           <w:rPr>
             <w:rStyle w:val="Hyperlink"/>
@@ -43615,8 +44010,8 @@
         <w:br/>
       </w:r>
     </w:p>
-    <w:bookmarkEnd w:id="210"/>
-    <w:bookmarkStart w:id="211" w:name="exportação-de-dados"/>
+    <w:bookmarkEnd w:id="212"/>
+    <w:bookmarkStart w:id="213" w:name="exportação-de-dados"/>
     <w:p>
       <w:pPr>
         <w:pStyle w:val="Heading2"/>
@@ -43638,7 +44033,7 @@
       <w:pPr>
         <w:numPr>
           <w:ilvl w:val="0"/>
-          <w:numId w:val="1231"/>
+          <w:numId w:val="1232"/>
         </w:numPr>
         <w:pStyle w:val="Compact"/>
       </w:pPr>
@@ -43668,7 +44063,7 @@
       <w:pPr>
         <w:numPr>
           <w:ilvl w:val="0"/>
-          <w:numId w:val="1231"/>
+          <w:numId w:val="1232"/>
         </w:numPr>
         <w:pStyle w:val="Compact"/>
       </w:pPr>
@@ -43714,7 +44109,7 @@
       <w:pPr>
         <w:numPr>
           <w:ilvl w:val="0"/>
-          <w:numId w:val="1231"/>
+          <w:numId w:val="1232"/>
         </w:numPr>
         <w:pStyle w:val="Compact"/>
       </w:pPr>
@@ -43729,7 +44124,7 @@
       <w:pPr>
         <w:numPr>
           <w:ilvl w:val="1"/>
-          <w:numId w:val="1232"/>
+          <w:numId w:val="1233"/>
         </w:numPr>
         <w:pStyle w:val="Compact"/>
       </w:pPr>
@@ -43763,7 +44158,7 @@
       <w:pPr>
         <w:numPr>
           <w:ilvl w:val="1"/>
-          <w:numId w:val="1232"/>
+          <w:numId w:val="1233"/>
         </w:numPr>
         <w:pStyle w:val="Compact"/>
       </w:pPr>
@@ -43794,7 +44189,7 @@
       <w:pPr>
         <w:numPr>
           <w:ilvl w:val="1"/>
-          <w:numId w:val="1232"/>
+          <w:numId w:val="1233"/>
         </w:numPr>
         <w:pStyle w:val="Compact"/>
       </w:pPr>
@@ -43846,7 +44241,7 @@
       <w:pPr>
         <w:numPr>
           <w:ilvl w:val="1"/>
-          <w:numId w:val="1232"/>
+          <w:numId w:val="1233"/>
         </w:numPr>
         <w:pStyle w:val="Compact"/>
       </w:pPr>
@@ -43891,8 +44286,8 @@
         <w:br/>
       </w:r>
     </w:p>
-    <w:bookmarkEnd w:id="211"/>
-    <w:bookmarkStart w:id="212" w:name="Xa8bf588064960458c5d85f6667a5ef7152c8394"/>
+    <w:bookmarkEnd w:id="213"/>
+    <w:bookmarkStart w:id="214" w:name="Xa8bf588064960458c5d85f6667a5ef7152c8394"/>
     <w:p>
       <w:pPr>
         <w:pStyle w:val="Heading2"/>
@@ -43914,42 +44309,12 @@
       <w:pPr>
         <w:numPr>
           <w:ilvl w:val="0"/>
-          <w:numId w:val="1233"/>
+          <w:numId w:val="1234"/>
         </w:numPr>
         <w:pStyle w:val="Compact"/>
       </w:pPr>
       <w:r>
         <w:t xml:space="preserve">Business Intelligence (BI):</w:t>
-      </w:r>
-      <w:r>
-        <w:br/>
-      </w:r>
-    </w:p>
-    <w:p>
-      <w:pPr>
-        <w:numPr>
-          <w:ilvl w:val="1"/>
-          <w:numId w:val="1234"/>
-        </w:numPr>
-        <w:pStyle w:val="Compact"/>
-      </w:pPr>
-      <w:r>
-        <w:t xml:space="preserve">Esta preocupado com entender o que aconteceu no passado.</w:t>
-      </w:r>
-      <w:r>
-        <w:br/>
-      </w:r>
-    </w:p>
-    <w:p>
-      <w:pPr>
-        <w:numPr>
-          <w:ilvl w:val="0"/>
-          <w:numId w:val="1233"/>
-        </w:numPr>
-        <w:pStyle w:val="Compact"/>
-      </w:pPr>
-      <w:r>
-        <w:t xml:space="preserve">Data Science:</w:t>
       </w:r>
       <w:r>
         <w:br/>
@@ -43964,6 +44329,36 @@
         <w:pStyle w:val="Compact"/>
       </w:pPr>
       <w:r>
+        <w:t xml:space="preserve">Esta preocupado com entender o que aconteceu no passado.</w:t>
+      </w:r>
+      <w:r>
+        <w:br/>
+      </w:r>
+    </w:p>
+    <w:p>
+      <w:pPr>
+        <w:numPr>
+          <w:ilvl w:val="0"/>
+          <w:numId w:val="1234"/>
+        </w:numPr>
+        <w:pStyle w:val="Compact"/>
+      </w:pPr>
+      <w:r>
+        <w:t xml:space="preserve">Data Science:</w:t>
+      </w:r>
+      <w:r>
+        <w:br/>
+      </w:r>
+    </w:p>
+    <w:p>
+      <w:pPr>
+        <w:numPr>
+          <w:ilvl w:val="1"/>
+          <w:numId w:val="1236"/>
+        </w:numPr>
+        <w:pStyle w:val="Compact"/>
+      </w:pPr>
+      <w:r>
         <w:t xml:space="preserve">Através dos dados, tentar prever tendências futuras.</w:t>
       </w:r>
       <w:r>
@@ -43973,59 +44368,59 @@
     <w:p>
       <w:r>
         <w:br w:type="page"/>
-      </w:r>
-    </w:p>
-    <w:bookmarkEnd w:id="212"/>
-    <w:bookmarkEnd w:id="213"/>
-    <w:bookmarkStart w:id="215" w:name="andamento-dos-estudos"/>
-    <w:p>
-      <w:pPr>
-        <w:pStyle w:val="Heading1"/>
-      </w:pPr>
-      <w:r>
-        <w:rPr>
-          <w:rStyle w:val="SectionNumber"/>
-        </w:rPr>
-        <w:t xml:space="preserve">23</w:t>
-      </w:r>
-      <w:r>
-        <w:tab/>
-      </w:r>
-      <w:r>
-        <w:t xml:space="preserve">Andamento dos Estudos</w:t>
-      </w:r>
-    </w:p>
-    <w:bookmarkStart w:id="214" w:name="assunto-em-andamento"/>
-    <w:p>
-      <w:pPr>
-        <w:pStyle w:val="Heading2"/>
-      </w:pPr>
-      <w:r>
-        <w:rPr>
-          <w:rStyle w:val="SectionNumber"/>
-        </w:rPr>
-        <w:t xml:space="preserve">23.1</w:t>
-      </w:r>
-      <w:r>
-        <w:tab/>
-      </w:r>
-      <w:r>
-        <w:t xml:space="preserve">Assunto em andamento</w:t>
-      </w:r>
-    </w:p>
-    <w:p>
-      <w:pPr>
-        <w:pStyle w:val="FirstParagraph"/>
-      </w:pPr>
-      <w:r>
-        <w:t xml:space="preserve">Atualmente estou estudando Módulo 30 - AULA 138.</w:t>
-      </w:r>
-      <w:r>
-        <w:br/>
       </w:r>
     </w:p>
     <w:bookmarkEnd w:id="214"/>
     <w:bookmarkEnd w:id="215"/>
+    <w:bookmarkStart w:id="217" w:name="andamento-dos-estudos"/>
+    <w:p>
+      <w:pPr>
+        <w:pStyle w:val="Heading1"/>
+      </w:pPr>
+      <w:r>
+        <w:rPr>
+          <w:rStyle w:val="SectionNumber"/>
+        </w:rPr>
+        <w:t xml:space="preserve">23</w:t>
+      </w:r>
+      <w:r>
+        <w:tab/>
+      </w:r>
+      <w:r>
+        <w:t xml:space="preserve">Andamento dos Estudos</w:t>
+      </w:r>
+    </w:p>
+    <w:bookmarkStart w:id="216" w:name="assunto-em-andamento"/>
+    <w:p>
+      <w:pPr>
+        <w:pStyle w:val="Heading2"/>
+      </w:pPr>
+      <w:r>
+        <w:rPr>
+          <w:rStyle w:val="SectionNumber"/>
+        </w:rPr>
+        <w:t xml:space="preserve">23.1</w:t>
+      </w:r>
+      <w:r>
+        <w:tab/>
+      </w:r>
+      <w:r>
+        <w:t xml:space="preserve">Assunto em andamento</w:t>
+      </w:r>
+    </w:p>
+    <w:p>
+      <w:pPr>
+        <w:pStyle w:val="FirstParagraph"/>
+      </w:pPr>
+      <w:r>
+        <w:t xml:space="preserve">Atualmente estou estudando Módulo 30 - AULA 138.</w:t>
+      </w:r>
+      <w:r>
+        <w:br/>
+      </w:r>
+    </w:p>
+    <w:bookmarkEnd w:id="216"/>
+    <w:bookmarkEnd w:id="217"/>
     <w:sectPr/>
   </w:body>
 </w:document>
@@ -45688,6 +46083,9 @@
   <w:num w:numId="1235">
     <w:abstractNumId w:val="991"/>
   </w:num>
+  <w:num w:numId="1236">
+    <w:abstractNumId w:val="991"/>
+  </w:num>
 </w:numbering>
 </file>
 

</xml_diff>

<commit_message>
Sincronização registros deletados - Parâmetros - TRIGGER
</commit_message>
<xml_diff>
--- a/Readme.docx
+++ b/Readme.docx
@@ -49,7 +49,7 @@
         <w:pStyle w:val="Date"/>
       </w:pPr>
       <w:r>
-        <w:t xml:space="preserve">2022-11-21</w:t>
+        <w:t xml:space="preserve">2022-11-22</w:t>
       </w:r>
     </w:p>
     <w:sdt>
@@ -43371,10 +43371,249 @@
         <w:t xml:space="preserve">TRIGGER</w:t>
       </w:r>
     </w:p>
+    <w:p>
+      <w:pPr>
+        <w:numPr>
+          <w:ilvl w:val="0"/>
+          <w:numId w:val="1231"/>
+        </w:numPr>
+        <w:pStyle w:val="Compact"/>
+      </w:pPr>
+      <w:r>
+        <w:rPr>
+          <w:bCs/>
+          <w:b/>
+        </w:rPr>
+        <w:t xml:space="preserve">CREATE TRIGGER</w:t>
+      </w:r>
+      <w:r>
+        <w:t xml:space="preserve"> </w:t>
+      </w:r>
+      <w:r>
+        <w:t xml:space="preserve">cria uma</w:t>
+      </w:r>
+      <w:r>
+        <w:t xml:space="preserve"> </w:t>
+      </w:r>
+      <w:r>
+        <w:rPr>
+          <w:bCs/>
+          <w:b/>
+        </w:rPr>
+        <w:t xml:space="preserve">TRIGGER</w:t>
+      </w:r>
+      <w:r>
+        <w:t xml:space="preserve">.</w:t>
+      </w:r>
+      <w:r>
+        <w:br/>
+      </w:r>
+    </w:p>
+    <w:p>
+      <w:pPr>
+        <w:numPr>
+          <w:ilvl w:val="0"/>
+          <w:numId w:val="1231"/>
+        </w:numPr>
+        <w:pStyle w:val="Compact"/>
+      </w:pPr>
+      <w:r>
+        <w:t xml:space="preserve">O comando</w:t>
+      </w:r>
+      <w:r>
+        <w:t xml:space="preserve"> </w:t>
+      </w:r>
+      <w:r>
+        <w:rPr>
+          <w:bCs/>
+          <w:b/>
+        </w:rPr>
+        <w:t xml:space="preserve">BEFORE</w:t>
+      </w:r>
+      <w:r>
+        <w:t xml:space="preserve"> </w:t>
+      </w:r>
+      <w:r>
+        <w:t xml:space="preserve">define que será pego um dado antes que o comando que dispara a</w:t>
+      </w:r>
+      <w:r>
+        <w:t xml:space="preserve"> </w:t>
+      </w:r>
+      <w:r>
+        <w:rPr>
+          <w:bCs/>
+          <w:b/>
+        </w:rPr>
+        <w:t xml:space="preserve">TRIGGER</w:t>
+      </w:r>
+      <w:r>
+        <w:t xml:space="preserve"> </w:t>
+      </w:r>
+      <w:r>
+        <w:t xml:space="preserve">seja executado, no caso o id apagado pelo comando gatilho</w:t>
+      </w:r>
+      <w:r>
+        <w:t xml:space="preserve"> </w:t>
+      </w:r>
+      <w:r>
+        <w:rPr>
+          <w:bCs/>
+          <w:b/>
+        </w:rPr>
+        <w:t xml:space="preserve">DELETE</w:t>
+      </w:r>
+      <w:r>
+        <w:t xml:space="preserve"> </w:t>
+      </w:r>
+      <w:r>
+        <w:t xml:space="preserve">na tabela de origem.</w:t>
+      </w:r>
+      <w:r>
+        <w:br/>
+      </w:r>
+    </w:p>
+    <w:p>
+      <w:pPr>
+        <w:numPr>
+          <w:ilvl w:val="0"/>
+          <w:numId w:val="1231"/>
+        </w:numPr>
+        <w:pStyle w:val="Compact"/>
+      </w:pPr>
+      <w:r>
+        <w:rPr>
+          <w:bCs/>
+          <w:b/>
+        </w:rPr>
+        <w:t xml:space="preserve">DELETE</w:t>
+      </w:r>
+      <w:r>
+        <w:t xml:space="preserve"> </w:t>
+      </w:r>
+      <w:r>
+        <w:rPr>
+          <w:bCs/>
+          <w:b/>
+        </w:rPr>
+        <w:t xml:space="preserve">ON</w:t>
+      </w:r>
+      <w:r>
+        <w:t xml:space="preserve">, define que o gatilho vai ser disparado quando usado o comando</w:t>
+      </w:r>
+      <w:r>
+        <w:t xml:space="preserve"> </w:t>
+      </w:r>
+      <w:r>
+        <w:rPr>
+          <w:bCs/>
+          <w:b/>
+        </w:rPr>
+        <w:t xml:space="preserve">DELETE</w:t>
+      </w:r>
+      <w:r>
+        <w:t xml:space="preserve"> </w:t>
+      </w:r>
+      <w:r>
+        <w:t xml:space="preserve">na tabela de origem determinada.</w:t>
+      </w:r>
+      <w:r>
+        <w:br/>
+      </w:r>
+    </w:p>
+    <w:p>
+      <w:pPr>
+        <w:numPr>
+          <w:ilvl w:val="0"/>
+          <w:numId w:val="1231"/>
+        </w:numPr>
+        <w:pStyle w:val="Compact"/>
+      </w:pPr>
+      <w:r>
+        <w:t xml:space="preserve">O comando</w:t>
+      </w:r>
+      <w:r>
+        <w:t xml:space="preserve"> </w:t>
+      </w:r>
+      <w:r>
+        <w:rPr>
+          <w:bCs/>
+          <w:b/>
+        </w:rPr>
+        <w:t xml:space="preserve">FOR EACH ROW</w:t>
+      </w:r>
+      <w:r>
+        <w:t xml:space="preserve"> </w:t>
+      </w:r>
+      <w:r>
+        <w:t xml:space="preserve">define que o gatilho é disparado para cada linha deletada.</w:t>
+      </w:r>
+      <w:r>
+        <w:br/>
+      </w:r>
+    </w:p>
+    <w:p>
+      <w:pPr>
+        <w:numPr>
+          <w:ilvl w:val="0"/>
+          <w:numId w:val="1231"/>
+        </w:numPr>
+        <w:pStyle w:val="Compact"/>
+      </w:pPr>
+      <w:r>
+        <w:rPr>
+          <w:bCs/>
+          <w:b/>
+        </w:rPr>
+        <w:t xml:space="preserve">EXECUTE PROCEDURE</w:t>
+      </w:r>
+      <w:r>
+        <w:t xml:space="preserve"> </w:t>
+      </w:r>
+      <w:r>
+        <w:t xml:space="preserve">executa/chama a</w:t>
+      </w:r>
+      <w:r>
+        <w:t xml:space="preserve"> </w:t>
+      </w:r>
+      <w:r>
+        <w:rPr>
+          <w:bCs/>
+          <w:b/>
+        </w:rPr>
+        <w:t xml:space="preserve">FUNCTION</w:t>
+      </w:r>
+      <w:r>
+        <w:t xml:space="preserve"> </w:t>
+      </w:r>
+      <w:r>
+        <w:t xml:space="preserve">da</w:t>
+      </w:r>
+      <w:r>
+        <w:t xml:space="preserve"> </w:t>
+      </w:r>
+      <w:r>
+        <w:rPr>
+          <w:bCs/>
+          <w:b/>
+        </w:rPr>
+        <w:t xml:space="preserve">TRIGGER</w:t>
+      </w:r>
+      <w:r>
+        <w:t xml:space="preserve">.</w:t>
+      </w:r>
+      <w:r>
+        <w:br/>
+      </w:r>
+    </w:p>
+    <w:p>
+      <w:r>
+        <w:br w:type="page"/>
+      </w:r>
+    </w:p>
     <w:bookmarkEnd w:id="206"/>
     <w:bookmarkEnd w:id="207"/>
     <w:bookmarkEnd w:id="208"/>
-    <w:bookmarkStart w:id="209" w:name="Xa67c8c50af21389395a14bb2921592d1d74faff"/>
+    <w:bookmarkStart w:id="209" w:name="X7e462f05d04360415fbc59876aaa8eb443aa745"/>
     <w:p>
       <w:pPr>
         <w:pStyle w:val="Heading2"/>
@@ -43389,7 +43628,7 @@
         <w:tab/>
       </w:r>
       <w:r>
-        <w:t xml:space="preserve">Exemplo de código - Atualização automática de dados deletados através de</w:t>
+        <w:t xml:space="preserve">Exemplo de código - Atualização automática de registros deletados através de</w:t>
       </w:r>
       <w:r>
         <w:t xml:space="preserve"> </w:t>
@@ -43406,7 +43645,7 @@
       <w:pPr>
         <w:numPr>
           <w:ilvl w:val="0"/>
-          <w:numId w:val="1231"/>
+          <w:numId w:val="1232"/>
         </w:numPr>
         <w:pStyle w:val="Compact"/>
       </w:pPr>
@@ -43446,7 +43685,7 @@
       <w:pPr>
         <w:numPr>
           <w:ilvl w:val="0"/>
-          <w:numId w:val="1231"/>
+          <w:numId w:val="1232"/>
         </w:numPr>
         <w:pStyle w:val="Compact"/>
       </w:pPr>
@@ -44033,7 +44272,7 @@
       <w:pPr>
         <w:numPr>
           <w:ilvl w:val="0"/>
-          <w:numId w:val="1232"/>
+          <w:numId w:val="1233"/>
         </w:numPr>
         <w:pStyle w:val="Compact"/>
       </w:pPr>
@@ -44063,7 +44302,7 @@
       <w:pPr>
         <w:numPr>
           <w:ilvl w:val="0"/>
-          <w:numId w:val="1232"/>
+          <w:numId w:val="1233"/>
         </w:numPr>
         <w:pStyle w:val="Compact"/>
       </w:pPr>
@@ -44109,7 +44348,7 @@
       <w:pPr>
         <w:numPr>
           <w:ilvl w:val="0"/>
-          <w:numId w:val="1232"/>
+          <w:numId w:val="1233"/>
         </w:numPr>
         <w:pStyle w:val="Compact"/>
       </w:pPr>
@@ -44124,7 +44363,7 @@
       <w:pPr>
         <w:numPr>
           <w:ilvl w:val="1"/>
-          <w:numId w:val="1233"/>
+          <w:numId w:val="1234"/>
         </w:numPr>
         <w:pStyle w:val="Compact"/>
       </w:pPr>
@@ -44158,7 +44397,7 @@
       <w:pPr>
         <w:numPr>
           <w:ilvl w:val="1"/>
-          <w:numId w:val="1233"/>
+          <w:numId w:val="1234"/>
         </w:numPr>
         <w:pStyle w:val="Compact"/>
       </w:pPr>
@@ -44189,7 +44428,7 @@
       <w:pPr>
         <w:numPr>
           <w:ilvl w:val="1"/>
-          <w:numId w:val="1233"/>
+          <w:numId w:val="1234"/>
         </w:numPr>
         <w:pStyle w:val="Compact"/>
       </w:pPr>
@@ -44241,7 +44480,7 @@
       <w:pPr>
         <w:numPr>
           <w:ilvl w:val="1"/>
-          <w:numId w:val="1233"/>
+          <w:numId w:val="1234"/>
         </w:numPr>
         <w:pStyle w:val="Compact"/>
       </w:pPr>
@@ -44309,42 +44548,12 @@
       <w:pPr>
         <w:numPr>
           <w:ilvl w:val="0"/>
-          <w:numId w:val="1234"/>
+          <w:numId w:val="1235"/>
         </w:numPr>
         <w:pStyle w:val="Compact"/>
       </w:pPr>
       <w:r>
         <w:t xml:space="preserve">Business Intelligence (BI):</w:t>
-      </w:r>
-      <w:r>
-        <w:br/>
-      </w:r>
-    </w:p>
-    <w:p>
-      <w:pPr>
-        <w:numPr>
-          <w:ilvl w:val="1"/>
-          <w:numId w:val="1235"/>
-        </w:numPr>
-        <w:pStyle w:val="Compact"/>
-      </w:pPr>
-      <w:r>
-        <w:t xml:space="preserve">Esta preocupado com entender o que aconteceu no passado.</w:t>
-      </w:r>
-      <w:r>
-        <w:br/>
-      </w:r>
-    </w:p>
-    <w:p>
-      <w:pPr>
-        <w:numPr>
-          <w:ilvl w:val="0"/>
-          <w:numId w:val="1234"/>
-        </w:numPr>
-        <w:pStyle w:val="Compact"/>
-      </w:pPr>
-      <w:r>
-        <w:t xml:space="preserve">Data Science:</w:t>
       </w:r>
       <w:r>
         <w:br/>
@@ -44355,6 +44564,36 @@
         <w:numPr>
           <w:ilvl w:val="1"/>
           <w:numId w:val="1236"/>
+        </w:numPr>
+        <w:pStyle w:val="Compact"/>
+      </w:pPr>
+      <w:r>
+        <w:t xml:space="preserve">Esta preocupado com entender o que aconteceu no passado.</w:t>
+      </w:r>
+      <w:r>
+        <w:br/>
+      </w:r>
+    </w:p>
+    <w:p>
+      <w:pPr>
+        <w:numPr>
+          <w:ilvl w:val="0"/>
+          <w:numId w:val="1235"/>
+        </w:numPr>
+        <w:pStyle w:val="Compact"/>
+      </w:pPr>
+      <w:r>
+        <w:t xml:space="preserve">Data Science:</w:t>
+      </w:r>
+      <w:r>
+        <w:br/>
+      </w:r>
+    </w:p>
+    <w:p>
+      <w:pPr>
+        <w:numPr>
+          <w:ilvl w:val="1"/>
+          <w:numId w:val="1237"/>
         </w:numPr>
         <w:pStyle w:val="Compact"/>
       </w:pPr>
@@ -46086,6 +46325,9 @@
   <w:num w:numId="1236">
     <w:abstractNumId w:val="991"/>
   </w:num>
+  <w:num w:numId="1237">
+    <w:abstractNumId w:val="991"/>
+  </w:num>
 </w:numbering>
 </file>
 

</xml_diff>

<commit_message>
Rascunho CASE, Projeção de booleanos, Machine Learning e Dummy
</commit_message>
<xml_diff>
--- a/Readme.docx
+++ b/Readme.docx
@@ -49,7 +49,7 @@
         <w:pStyle w:val="Date"/>
       </w:pPr>
       <w:r>
-        <w:t xml:space="preserve">2022-11-22</w:t>
+        <w:t xml:space="preserve">2022-11-28</w:t>
       </w:r>
     </w:p>
     <w:sdt>
@@ -44187,7 +44187,7 @@
     </w:p>
     <w:bookmarkEnd w:id="209"/>
     <w:bookmarkEnd w:id="210"/>
-    <w:bookmarkStart w:id="215" w:name="observações"/>
+    <w:bookmarkStart w:id="211" w:name="case"/>
     <w:p>
       <w:pPr>
         <w:pStyle w:val="Heading1"/>
@@ -44202,10 +44202,134 @@
         <w:tab/>
       </w:r>
       <w:r>
+        <w:rPr>
+          <w:bCs/>
+          <w:b/>
+        </w:rPr>
+        <w:t xml:space="preserve">CASE</w:t>
+      </w:r>
+    </w:p>
+    <w:p>
+      <w:r>
+        <w:br w:type="page"/>
+      </w:r>
+    </w:p>
+    <w:bookmarkEnd w:id="211"/>
+    <w:bookmarkStart w:id="212" w:name="projeção-de-booleanos"/>
+    <w:p>
+      <w:pPr>
+        <w:pStyle w:val="Heading1"/>
+      </w:pPr>
+      <w:r>
+        <w:rPr>
+          <w:rStyle w:val="SectionNumber"/>
+        </w:rPr>
+        <w:t xml:space="preserve">23</w:t>
+      </w:r>
+      <w:r>
+        <w:tab/>
+      </w:r>
+      <w:r>
+        <w:t xml:space="preserve">Projeção de</w:t>
+      </w:r>
+      <w:r>
+        <w:t xml:space="preserve"> </w:t>
+      </w:r>
+      <w:r>
+        <w:rPr>
+          <w:bCs/>
+          <w:b/>
+        </w:rPr>
+        <w:t xml:space="preserve">Booleanos</w:t>
+      </w:r>
+    </w:p>
+    <w:p>
+      <w:r>
+        <w:br w:type="page"/>
+      </w:r>
+    </w:p>
+    <w:bookmarkEnd w:id="212"/>
+    <w:bookmarkStart w:id="215" w:name="aula-140---machine-learning-e-dummy"/>
+    <w:p>
+      <w:pPr>
+        <w:pStyle w:val="Heading1"/>
+      </w:pPr>
+      <w:r>
+        <w:rPr>
+          <w:rStyle w:val="SectionNumber"/>
+        </w:rPr>
+        <w:t xml:space="preserve">24</w:t>
+      </w:r>
+      <w:r>
+        <w:tab/>
+      </w:r>
+      <w:r>
+        <w:t xml:space="preserve">Aula 140 - Machine Learning e Dummy</w:t>
+      </w:r>
+    </w:p>
+    <w:bookmarkStart w:id="213" w:name="machine-learning"/>
+    <w:p>
+      <w:pPr>
+        <w:pStyle w:val="Heading2"/>
+      </w:pPr>
+      <w:r>
+        <w:rPr>
+          <w:rStyle w:val="SectionNumber"/>
+        </w:rPr>
+        <w:t xml:space="preserve">24.1</w:t>
+      </w:r>
+      <w:r>
+        <w:tab/>
+      </w:r>
+      <w:r>
+        <w:t xml:space="preserve">Machine Learning</w:t>
+      </w:r>
+    </w:p>
+    <w:bookmarkEnd w:id="213"/>
+    <w:bookmarkStart w:id="214" w:name="colunas-dummy"/>
+    <w:p>
+      <w:pPr>
+        <w:pStyle w:val="Heading2"/>
+      </w:pPr>
+      <w:r>
+        <w:rPr>
+          <w:rStyle w:val="SectionNumber"/>
+        </w:rPr>
+        <w:t xml:space="preserve">24.2</w:t>
+      </w:r>
+      <w:r>
+        <w:tab/>
+      </w:r>
+      <w:r>
+        <w:t xml:space="preserve">Colunas Dummy</w:t>
+      </w:r>
+    </w:p>
+    <w:p>
+      <w:r>
+        <w:br w:type="page"/>
+      </w:r>
+    </w:p>
+    <w:bookmarkEnd w:id="214"/>
+    <w:bookmarkEnd w:id="215"/>
+    <w:bookmarkStart w:id="220" w:name="observações"/>
+    <w:p>
+      <w:pPr>
+        <w:pStyle w:val="Heading1"/>
+      </w:pPr>
+      <w:r>
+        <w:rPr>
+          <w:rStyle w:val="SectionNumber"/>
+        </w:rPr>
+        <w:t xml:space="preserve">25</w:t>
+      </w:r>
+      <w:r>
+        <w:tab/>
+      </w:r>
+      <w:r>
         <w:t xml:space="preserve">Observações</w:t>
       </w:r>
     </w:p>
-    <w:bookmarkStart w:id="212" w:name="Xe905c48ead57695f6acee3458bfda7f5825cda5"/>
+    <w:bookmarkStart w:id="217" w:name="Xe905c48ead57695f6acee3458bfda7f5825cda5"/>
     <w:p>
       <w:pPr>
         <w:pStyle w:val="Heading2"/>
@@ -44214,7 +44338,7 @@
         <w:rPr>
           <w:rStyle w:val="SectionNumber"/>
         </w:rPr>
-        <w:t xml:space="preserve">22.1</w:t>
+        <w:t xml:space="preserve">25.1</w:t>
       </w:r>
       <w:r>
         <w:tab/>
@@ -44237,7 +44361,7 @@
       <w:pPr>
         <w:pStyle w:val="FirstParagraph"/>
       </w:pPr>
-      <w:hyperlink r:id="rId211">
+      <w:hyperlink r:id="rId216">
         <w:r>
           <w:rPr>
             <w:rStyle w:val="Hyperlink"/>
@@ -44249,8 +44373,8 @@
         <w:br/>
       </w:r>
     </w:p>
-    <w:bookmarkEnd w:id="212"/>
-    <w:bookmarkStart w:id="213" w:name="exportação-de-dados"/>
+    <w:bookmarkEnd w:id="217"/>
+    <w:bookmarkStart w:id="218" w:name="exportação-de-dados"/>
     <w:p>
       <w:pPr>
         <w:pStyle w:val="Heading2"/>
@@ -44259,7 +44383,7 @@
         <w:rPr>
           <w:rStyle w:val="SectionNumber"/>
         </w:rPr>
-        <w:t xml:space="preserve">22.2</w:t>
+        <w:t xml:space="preserve">25.2</w:t>
       </w:r>
       <w:r>
         <w:tab/>
@@ -44525,8 +44649,8 @@
         <w:br/>
       </w:r>
     </w:p>
-    <w:bookmarkEnd w:id="213"/>
-    <w:bookmarkStart w:id="214" w:name="Xa8bf588064960458c5d85f6667a5ef7152c8394"/>
+    <w:bookmarkEnd w:id="218"/>
+    <w:bookmarkStart w:id="219" w:name="Xa8bf588064960458c5d85f6667a5ef7152c8394"/>
     <w:p>
       <w:pPr>
         <w:pStyle w:val="Heading2"/>
@@ -44535,7 +44659,7 @@
         <w:rPr>
           <w:rStyle w:val="SectionNumber"/>
         </w:rPr>
-        <w:t xml:space="preserve">22.3</w:t>
+        <w:t xml:space="preserve">25.3</w:t>
       </w:r>
       <w:r>
         <w:tab/>
@@ -44609,9 +44733,9 @@
         <w:br w:type="page"/>
       </w:r>
     </w:p>
-    <w:bookmarkEnd w:id="214"/>
-    <w:bookmarkEnd w:id="215"/>
-    <w:bookmarkStart w:id="217" w:name="andamento-dos-estudos"/>
+    <w:bookmarkEnd w:id="219"/>
+    <w:bookmarkEnd w:id="220"/>
+    <w:bookmarkStart w:id="222" w:name="andamento-dos-estudos"/>
     <w:p>
       <w:pPr>
         <w:pStyle w:val="Heading1"/>
@@ -44620,7 +44744,7 @@
         <w:rPr>
           <w:rStyle w:val="SectionNumber"/>
         </w:rPr>
-        <w:t xml:space="preserve">23</w:t>
+        <w:t xml:space="preserve">26</w:t>
       </w:r>
       <w:r>
         <w:tab/>
@@ -44629,7 +44753,7 @@
         <w:t xml:space="preserve">Andamento dos Estudos</w:t>
       </w:r>
     </w:p>
-    <w:bookmarkStart w:id="216" w:name="assunto-em-andamento"/>
+    <w:bookmarkStart w:id="221" w:name="assunto-em-andamento"/>
     <w:p>
       <w:pPr>
         <w:pStyle w:val="Heading2"/>
@@ -44638,7 +44762,7 @@
         <w:rPr>
           <w:rStyle w:val="SectionNumber"/>
         </w:rPr>
-        <w:t xml:space="preserve">23.1</w:t>
+        <w:t xml:space="preserve">26.1</w:t>
       </w:r>
       <w:r>
         <w:tab/>
@@ -44652,14 +44776,14 @@
         <w:pStyle w:val="FirstParagraph"/>
       </w:pPr>
       <w:r>
-        <w:t xml:space="preserve">Atualmente estou estudando Módulo 30 - AULA 138.</w:t>
-      </w:r>
-      <w:r>
-        <w:br/>
-      </w:r>
-    </w:p>
-    <w:bookmarkEnd w:id="216"/>
-    <w:bookmarkEnd w:id="217"/>
+        <w:t xml:space="preserve">Atualmente estou estudando Módulo 30 - AULA 140.</w:t>
+      </w:r>
+      <w:r>
+        <w:br/>
+      </w:r>
+    </w:p>
+    <w:bookmarkEnd w:id="221"/>
+    <w:bookmarkEnd w:id="222"/>
     <w:sectPr/>
   </w:body>
 </w:document>

</xml_diff>

<commit_message>
CASE - Primeiro caso
</commit_message>
<xml_diff>
--- a/Readme.docx
+++ b/Readme.docx
@@ -49,7 +49,7 @@
         <w:pStyle w:val="Date"/>
       </w:pPr>
       <w:r>
-        <w:t xml:space="preserve">2022-12-04</w:t>
+        <w:t xml:space="preserve">2022-12-05</w:t>
       </w:r>
     </w:p>
     <w:sdt>
@@ -46957,6 +46957,361 @@
         <w:t xml:space="preserve">END CASE</w:t>
       </w:r>
     </w:p>
+    <w:p>
+      <w:pPr>
+        <w:numPr>
+          <w:ilvl w:val="0"/>
+          <w:numId w:val="1243"/>
+        </w:numPr>
+      </w:pPr>
+      <w:r>
+        <w:t xml:space="preserve">A forma simples de</w:t>
+      </w:r>
+      <w:r>
+        <w:t xml:space="preserve"> </w:t>
+      </w:r>
+      <w:r>
+        <w:rPr>
+          <w:bCs/>
+          <w:b/>
+        </w:rPr>
+        <w:t xml:space="preserve">CASE</w:t>
+      </w:r>
+      <w:r>
+        <w:t xml:space="preserve"> </w:t>
+      </w:r>
+      <w:r>
+        <w:t xml:space="preserve">fornece execução condicional com base na igualdade de operandos.</w:t>
+      </w:r>
+      <w:r>
+        <w:br/>
+      </w:r>
+    </w:p>
+    <w:p>
+      <w:pPr>
+        <w:numPr>
+          <w:ilvl w:val="0"/>
+          <w:numId w:val="1243"/>
+        </w:numPr>
+      </w:pPr>
+      <w:r>
+        <w:t xml:space="preserve">A expressão de pesquisa é avaliada (uma vez) e comparada sucessivamente a cada expressão nas cláusulas</w:t>
+      </w:r>
+      <w:r>
+        <w:t xml:space="preserve"> </w:t>
+      </w:r>
+      <w:r>
+        <w:rPr>
+          <w:bCs/>
+          <w:b/>
+        </w:rPr>
+        <w:t xml:space="preserve">WHEN</w:t>
+      </w:r>
+      <w:r>
+        <w:t xml:space="preserve">.</w:t>
+      </w:r>
+      <w:r>
+        <w:br/>
+      </w:r>
+    </w:p>
+    <w:p>
+      <w:pPr>
+        <w:numPr>
+          <w:ilvl w:val="0"/>
+          <w:numId w:val="1243"/>
+        </w:numPr>
+      </w:pPr>
+      <w:r>
+        <w:t xml:space="preserve">Se uma correspondência for encontrada, as instruções correspondentes serão executadas e o controle passará para a próxima instrução após</w:t>
+      </w:r>
+      <w:r>
+        <w:t xml:space="preserve"> </w:t>
+      </w:r>
+      <w:r>
+        <w:rPr>
+          <w:bCs/>
+          <w:b/>
+        </w:rPr>
+        <w:t xml:space="preserve">END CASE</w:t>
+      </w:r>
+      <w:r>
+        <w:t xml:space="preserve">. (As expressões</w:t>
+      </w:r>
+      <w:r>
+        <w:t xml:space="preserve"> </w:t>
+      </w:r>
+      <w:r>
+        <w:rPr>
+          <w:bCs/>
+          <w:b/>
+        </w:rPr>
+        <w:t xml:space="preserve">WHEN</w:t>
+      </w:r>
+      <w:r>
+        <w:t xml:space="preserve"> </w:t>
+      </w:r>
+      <w:r>
+        <w:t xml:space="preserve">subseqüentes não são avaliadas.)</w:t>
+      </w:r>
+      <w:r>
+        <w:br/>
+      </w:r>
+    </w:p>
+    <w:p>
+      <w:pPr>
+        <w:numPr>
+          <w:ilvl w:val="0"/>
+          <w:numId w:val="1243"/>
+        </w:numPr>
+      </w:pPr>
+      <w:r>
+        <w:t xml:space="preserve">Se nenhuma correspondência for encontrada, a instrução</w:t>
+      </w:r>
+      <w:r>
+        <w:t xml:space="preserve"> </w:t>
+      </w:r>
+      <w:r>
+        <w:rPr>
+          <w:bCs/>
+          <w:b/>
+        </w:rPr>
+        <w:t xml:space="preserve">ELSE</w:t>
+      </w:r>
+      <w:r>
+        <w:t xml:space="preserve"> </w:t>
+      </w:r>
+      <w:r>
+        <w:t xml:space="preserve">será executada, mas se</w:t>
+      </w:r>
+      <w:r>
+        <w:t xml:space="preserve"> </w:t>
+      </w:r>
+      <w:r>
+        <w:rPr>
+          <w:bCs/>
+          <w:b/>
+        </w:rPr>
+        <w:t xml:space="preserve">ELSE</w:t>
+      </w:r>
+      <w:r>
+        <w:t xml:space="preserve"> </w:t>
+      </w:r>
+      <w:r>
+        <w:t xml:space="preserve">não estiver presente, uma exceção</w:t>
+      </w:r>
+      <w:r>
+        <w:t xml:space="preserve"> </w:t>
+      </w:r>
+      <w:r>
+        <w:rPr>
+          <w:bCs/>
+          <w:b/>
+        </w:rPr>
+        <w:t xml:space="preserve">CASE_NOT_FOUND</w:t>
+      </w:r>
+      <w:r>
+        <w:t xml:space="preserve"> </w:t>
+      </w:r>
+      <w:r>
+        <w:t xml:space="preserve">será lançada.</w:t>
+      </w:r>
+      <w:r>
+        <w:br/>
+      </w:r>
+    </w:p>
+    <w:p>
+      <w:pPr>
+        <w:numPr>
+          <w:ilvl w:val="0"/>
+          <w:numId w:val="1243"/>
+        </w:numPr>
+      </w:pPr>
+      <w:r>
+        <w:t xml:space="preserve">Sintaxe:</w:t>
+      </w:r>
+      <w:r>
+        <w:br/>
+      </w:r>
+      <w:r>
+        <w:rPr>
+          <w:bCs/>
+          <w:b/>
+        </w:rPr>
+        <w:t xml:space="preserve">SELECT</w:t>
+      </w:r>
+      <w:r>
+        <w:br/>
+      </w:r>
+      <w:r>
+        <w:rPr>
+          <w:bCs/>
+          <w:b/>
+        </w:rPr>
+        <w:t xml:space="preserve">CASE</w:t>
+      </w:r>
+      <w:r>
+        <w:br/>
+      </w:r>
+      <w:r>
+        <w:rPr>
+          <w:bCs/>
+          <w:b/>
+        </w:rPr>
+        <w:t xml:space="preserve">WHEN</w:t>
+      </w:r>
+      <w:r>
+        <w:t xml:space="preserve"> </w:t>
+      </w:r>
+      <w:r>
+        <w:rPr>
+          <w:iCs/>
+          <w:i/>
+        </w:rPr>
+        <w:t xml:space="preserve">expressão_booleana_1</w:t>
+      </w:r>
+      <w:r>
+        <w:t xml:space="preserve"> </w:t>
+      </w:r>
+      <w:r>
+        <w:rPr>
+          <w:bCs/>
+          <w:b/>
+        </w:rPr>
+        <w:t xml:space="preserve">THEN</w:t>
+      </w:r>
+      <w:r>
+        <w:t xml:space="preserve"> </w:t>
+      </w:r>
+      <w:r>
+        <w:rPr>
+          <w:iCs/>
+          <w:i/>
+        </w:rPr>
+        <w:t xml:space="preserve">ação_1</w:t>
+      </w:r>
+      <w:r>
+        <w:br/>
+      </w:r>
+      <w:r>
+        <w:rPr>
+          <w:bCs/>
+          <w:b/>
+        </w:rPr>
+        <w:t xml:space="preserve">WHEN</w:t>
+      </w:r>
+      <w:r>
+        <w:t xml:space="preserve"> </w:t>
+      </w:r>
+      <w:r>
+        <w:rPr>
+          <w:iCs/>
+          <w:i/>
+        </w:rPr>
+        <w:t xml:space="preserve">expressão_booleana_2</w:t>
+      </w:r>
+      <w:r>
+        <w:t xml:space="preserve"> </w:t>
+      </w:r>
+      <w:r>
+        <w:rPr>
+          <w:bCs/>
+          <w:b/>
+        </w:rPr>
+        <w:t xml:space="preserve">THEN</w:t>
+      </w:r>
+      <w:r>
+        <w:t xml:space="preserve"> </w:t>
+      </w:r>
+      <w:r>
+        <w:rPr>
+          <w:iCs/>
+          <w:i/>
+        </w:rPr>
+        <w:t xml:space="preserve">ação_2</w:t>
+      </w:r>
+      <w:r>
+        <w:br/>
+      </w:r>
+      <w:r>
+        <w:t xml:space="preserve">…</w:t>
+      </w:r>
+      <w:r>
+        <w:br/>
+      </w:r>
+      <w:r>
+        <w:rPr>
+          <w:bCs/>
+          <w:b/>
+        </w:rPr>
+        <w:t xml:space="preserve">ELSE</w:t>
+      </w:r>
+      <w:r>
+        <w:br/>
+      </w:r>
+      <w:r>
+        <w:rPr>
+          <w:iCs/>
+          <w:i/>
+        </w:rPr>
+        <w:t xml:space="preserve">ação_3</w:t>
+      </w:r>
+      <w:r>
+        <w:br/>
+      </w:r>
+      <w:r>
+        <w:rPr>
+          <w:bCs/>
+          <w:b/>
+        </w:rPr>
+        <w:t xml:space="preserve">END</w:t>
+      </w:r>
+      <w:r>
+        <w:t xml:space="preserve"> </w:t>
+      </w:r>
+      <w:r>
+        <w:rPr>
+          <w:bCs/>
+          <w:b/>
+        </w:rPr>
+        <w:t xml:space="preserve">AS</w:t>
+      </w:r>
+      <w:r>
+        <w:t xml:space="preserve"> </w:t>
+      </w:r>
+      <w:r>
+        <w:rPr>
+          <w:iCs/>
+          <w:i/>
+        </w:rPr>
+        <w:t xml:space="preserve">alias</w:t>
+      </w:r>
+      <w:r>
+        <w:br/>
+      </w:r>
+      <w:r>
+        <w:rPr>
+          <w:bCs/>
+          <w:b/>
+        </w:rPr>
+        <w:t xml:space="preserve">FROM</w:t>
+      </w:r>
+      <w:r>
+        <w:t xml:space="preserve"> </w:t>
+      </w:r>
+      <w:r>
+        <w:rPr>
+          <w:iCs/>
+          <w:i/>
+        </w:rPr>
+        <w:t xml:space="preserve">tabela</w:t>
+      </w:r>
+      <w:r>
+        <w:t xml:space="preserve">;</w:t>
+      </w:r>
+      <w:r>
+        <w:br/>
+      </w:r>
+    </w:p>
     <w:bookmarkEnd w:id="219"/>
     <w:bookmarkStart w:id="220" w:name="º-forma-case-when-then-else-end-case-1"/>
     <w:p>
@@ -47316,7 +47671,7 @@
       <w:pPr>
         <w:numPr>
           <w:ilvl w:val="0"/>
-          <w:numId w:val="1243"/>
+          <w:numId w:val="1244"/>
         </w:numPr>
         <w:pStyle w:val="Compact"/>
       </w:pPr>
@@ -47347,7 +47702,7 @@
       <w:pPr>
         <w:numPr>
           <w:ilvl w:val="0"/>
-          <w:numId w:val="1243"/>
+          <w:numId w:val="1244"/>
         </w:numPr>
         <w:pStyle w:val="Compact"/>
       </w:pPr>
@@ -47362,7 +47717,7 @@
       <w:pPr>
         <w:numPr>
           <w:ilvl w:val="0"/>
-          <w:numId w:val="1243"/>
+          <w:numId w:val="1244"/>
         </w:numPr>
         <w:pStyle w:val="Compact"/>
       </w:pPr>
@@ -47377,7 +47732,7 @@
       <w:pPr>
         <w:numPr>
           <w:ilvl w:val="0"/>
-          <w:numId w:val="1243"/>
+          <w:numId w:val="1244"/>
         </w:numPr>
         <w:pStyle w:val="Compact"/>
       </w:pPr>
@@ -47392,7 +47747,7 @@
       <w:pPr>
         <w:numPr>
           <w:ilvl w:val="0"/>
-          <w:numId w:val="1243"/>
+          <w:numId w:val="1244"/>
         </w:numPr>
         <w:pStyle w:val="Compact"/>
       </w:pPr>
@@ -47436,7 +47791,7 @@
       <w:pPr>
         <w:numPr>
           <w:ilvl w:val="0"/>
-          <w:numId w:val="1243"/>
+          <w:numId w:val="1244"/>
         </w:numPr>
         <w:pStyle w:val="Compact"/>
       </w:pPr>
@@ -47493,7 +47848,7 @@
       <w:pPr>
         <w:numPr>
           <w:ilvl w:val="0"/>
-          <w:numId w:val="1244"/>
+          <w:numId w:val="1245"/>
         </w:numPr>
       </w:pPr>
       <w:r>
@@ -47565,7 +47920,7 @@
       <w:pPr>
         <w:numPr>
           <w:ilvl w:val="0"/>
-          <w:numId w:val="1244"/>
+          <w:numId w:val="1245"/>
         </w:numPr>
       </w:pPr>
       <w:r>
@@ -47595,7 +47950,7 @@
       <w:pPr>
         <w:numPr>
           <w:ilvl w:val="0"/>
-          <w:numId w:val="1244"/>
+          <w:numId w:val="1245"/>
         </w:numPr>
       </w:pPr>
       <w:r>
@@ -47741,7 +48096,7 @@
       <w:pPr>
         <w:numPr>
           <w:ilvl w:val="0"/>
-          <w:numId w:val="1244"/>
+          <w:numId w:val="1245"/>
         </w:numPr>
       </w:pPr>
       <w:r>
@@ -47836,7 +48191,7 @@
       <w:pPr>
         <w:numPr>
           <w:ilvl w:val="0"/>
-          <w:numId w:val="1244"/>
+          <w:numId w:val="1245"/>
         </w:numPr>
       </w:pPr>
       <w:r>
@@ -48173,7 +48528,7 @@
       <w:pPr>
         <w:numPr>
           <w:ilvl w:val="0"/>
-          <w:numId w:val="1245"/>
+          <w:numId w:val="1246"/>
         </w:numPr>
         <w:pStyle w:val="Compact"/>
       </w:pPr>
@@ -48204,7 +48559,7 @@
       <w:pPr>
         <w:numPr>
           <w:ilvl w:val="0"/>
-          <w:numId w:val="1245"/>
+          <w:numId w:val="1246"/>
         </w:numPr>
         <w:pStyle w:val="Compact"/>
       </w:pPr>
@@ -48235,7 +48590,7 @@
       <w:pPr>
         <w:numPr>
           <w:ilvl w:val="0"/>
-          <w:numId w:val="1245"/>
+          <w:numId w:val="1246"/>
         </w:numPr>
         <w:pStyle w:val="Compact"/>
       </w:pPr>
@@ -48354,7 +48709,7 @@
       <w:pPr>
         <w:numPr>
           <w:ilvl w:val="0"/>
-          <w:numId w:val="1246"/>
+          <w:numId w:val="1247"/>
         </w:numPr>
         <w:pStyle w:val="Compact"/>
       </w:pPr>
@@ -48384,7 +48739,7 @@
       <w:pPr>
         <w:numPr>
           <w:ilvl w:val="0"/>
-          <w:numId w:val="1246"/>
+          <w:numId w:val="1247"/>
         </w:numPr>
         <w:pStyle w:val="Compact"/>
       </w:pPr>
@@ -48430,7 +48785,7 @@
       <w:pPr>
         <w:numPr>
           <w:ilvl w:val="0"/>
-          <w:numId w:val="1246"/>
+          <w:numId w:val="1247"/>
         </w:numPr>
         <w:pStyle w:val="Compact"/>
       </w:pPr>
@@ -48445,7 +48800,7 @@
       <w:pPr>
         <w:numPr>
           <w:ilvl w:val="1"/>
-          <w:numId w:val="1247"/>
+          <w:numId w:val="1248"/>
         </w:numPr>
         <w:pStyle w:val="Compact"/>
       </w:pPr>
@@ -48479,7 +48834,7 @@
       <w:pPr>
         <w:numPr>
           <w:ilvl w:val="1"/>
-          <w:numId w:val="1247"/>
+          <w:numId w:val="1248"/>
         </w:numPr>
         <w:pStyle w:val="Compact"/>
       </w:pPr>
@@ -48510,7 +48865,7 @@
       <w:pPr>
         <w:numPr>
           <w:ilvl w:val="1"/>
-          <w:numId w:val="1247"/>
+          <w:numId w:val="1248"/>
         </w:numPr>
         <w:pStyle w:val="Compact"/>
       </w:pPr>
@@ -48562,7 +48917,7 @@
       <w:pPr>
         <w:numPr>
           <w:ilvl w:val="1"/>
-          <w:numId w:val="1247"/>
+          <w:numId w:val="1248"/>
         </w:numPr>
         <w:pStyle w:val="Compact"/>
       </w:pPr>
@@ -48630,42 +48985,12 @@
       <w:pPr>
         <w:numPr>
           <w:ilvl w:val="0"/>
-          <w:numId w:val="1248"/>
+          <w:numId w:val="1249"/>
         </w:numPr>
         <w:pStyle w:val="Compact"/>
       </w:pPr>
       <w:r>
         <w:t xml:space="preserve">Business Intelligence (BI):</w:t>
-      </w:r>
-      <w:r>
-        <w:br/>
-      </w:r>
-    </w:p>
-    <w:p>
-      <w:pPr>
-        <w:numPr>
-          <w:ilvl w:val="1"/>
-          <w:numId w:val="1249"/>
-        </w:numPr>
-        <w:pStyle w:val="Compact"/>
-      </w:pPr>
-      <w:r>
-        <w:t xml:space="preserve">Esta preocupado com entender o que aconteceu no passado.</w:t>
-      </w:r>
-      <w:r>
-        <w:br/>
-      </w:r>
-    </w:p>
-    <w:p>
-      <w:pPr>
-        <w:numPr>
-          <w:ilvl w:val="0"/>
-          <w:numId w:val="1248"/>
-        </w:numPr>
-        <w:pStyle w:val="Compact"/>
-      </w:pPr>
-      <w:r>
-        <w:t xml:space="preserve">Data Science:</w:t>
       </w:r>
       <w:r>
         <w:br/>
@@ -48676,6 +49001,36 @@
         <w:numPr>
           <w:ilvl w:val="1"/>
           <w:numId w:val="1250"/>
+        </w:numPr>
+        <w:pStyle w:val="Compact"/>
+      </w:pPr>
+      <w:r>
+        <w:t xml:space="preserve">Esta preocupado com entender o que aconteceu no passado.</w:t>
+      </w:r>
+      <w:r>
+        <w:br/>
+      </w:r>
+    </w:p>
+    <w:p>
+      <w:pPr>
+        <w:numPr>
+          <w:ilvl w:val="0"/>
+          <w:numId w:val="1249"/>
+        </w:numPr>
+        <w:pStyle w:val="Compact"/>
+      </w:pPr>
+      <w:r>
+        <w:t xml:space="preserve">Data Science:</w:t>
+      </w:r>
+      <w:r>
+        <w:br/>
+      </w:r>
+    </w:p>
+    <w:p>
+      <w:pPr>
+        <w:numPr>
+          <w:ilvl w:val="1"/>
+          <w:numId w:val="1251"/>
         </w:numPr>
         <w:pStyle w:val="Compact"/>
       </w:pPr>
@@ -50449,6 +50804,9 @@
   <w:num w:numId="1250">
     <w:abstractNumId w:val="991"/>
   </w:num>
+  <w:num w:numId="1251">
+    <w:abstractNumId w:val="991"/>
+  </w:num>
 </w:numbering>
 </file>
 

</xml_diff>

<commit_message>
CASE - Segunda forma
</commit_message>
<xml_diff>
--- a/Readme.docx
+++ b/Readme.docx
@@ -49,7 +49,7 @@
         <w:pStyle w:val="Date"/>
       </w:pPr>
       <w:r>
-        <w:t xml:space="preserve">2022-12-05</w:t>
+        <w:t xml:space="preserve">2022-12-06</w:t>
       </w:r>
     </w:p>
     <w:sdt>
@@ -46965,7 +46965,7 @@
         </w:numPr>
       </w:pPr>
       <w:r>
-        <w:t xml:space="preserve">A forma simples de</w:t>
+        <w:t xml:space="preserve">A forma pesquisada de</w:t>
       </w:r>
       <w:r>
         <w:t xml:space="preserve"> </w:t>
@@ -46981,7 +46981,7 @@
         <w:t xml:space="preserve"> </w:t>
       </w:r>
       <w:r>
-        <w:t xml:space="preserve">fornece execução condicional com base na igualdade de operandos.</w:t>
+        <w:t xml:space="preserve">fornece execução condicional com base na verdade de expressões booleanas.</w:t>
       </w:r>
       <w:r>
         <w:br/>
@@ -46995,7 +46995,7 @@
         </w:numPr>
       </w:pPr>
       <w:r>
-        <w:t xml:space="preserve">A expressão de pesquisa é avaliada (uma vez) e comparada sucessivamente a cada expressão nas cláusulas</w:t>
+        <w:t xml:space="preserve">Cada expressão booleana da cláusula</w:t>
       </w:r>
       <w:r>
         <w:t xml:space="preserve"> </w:t>
@@ -47008,7 +47008,52 @@
         <w:t xml:space="preserve">WHEN</w:t>
       </w:r>
       <w:r>
-        <w:t xml:space="preserve">.</w:t>
+        <w:t xml:space="preserve"> </w:t>
+      </w:r>
+      <w:r>
+        <w:t xml:space="preserve">é avaliada sucessivamente, até que seja encontrada uma que resulte em</w:t>
+      </w:r>
+      <w:r>
+        <w:t xml:space="preserve"> </w:t>
+      </w:r>
+      <w:r>
+        <w:rPr>
+          <w:bCs/>
+          <w:b/>
+        </w:rPr>
+        <w:t xml:space="preserve">true</w:t>
+      </w:r>
+      <w:r>
+        <w:t xml:space="preserve">. Em seguida, as instruções correspondentes são executadas e o controle passa para a próxima instrução após</w:t>
+      </w:r>
+      <w:r>
+        <w:t xml:space="preserve"> </w:t>
+      </w:r>
+      <w:r>
+        <w:rPr>
+          <w:bCs/>
+          <w:b/>
+        </w:rPr>
+        <w:t xml:space="preserve">END CASE</w:t>
+      </w:r>
+      <w:r>
+        <w:t xml:space="preserve">. (As expressões</w:t>
+      </w:r>
+      <w:r>
+        <w:t xml:space="preserve"> </w:t>
+      </w:r>
+      <w:r>
+        <w:rPr>
+          <w:bCs/>
+          <w:b/>
+        </w:rPr>
+        <w:t xml:space="preserve">WHEN</w:t>
+      </w:r>
+      <w:r>
+        <w:t xml:space="preserve"> </w:t>
+      </w:r>
+      <w:r>
+        <w:t xml:space="preserve">subseqüentes não são avaliadas.)</w:t>
       </w:r>
       <w:r>
         <w:br/>
@@ -47022,36 +47067,39 @@
         </w:numPr>
       </w:pPr>
       <w:r>
-        <w:t xml:space="preserve">Se uma correspondência for encontrada, as instruções correspondentes serão executadas e o controle passará para a próxima instrução após</w:t>
-      </w:r>
-      <w:r>
-        <w:t xml:space="preserve"> </w:t>
-      </w:r>
-      <w:r>
-        <w:rPr>
-          <w:bCs/>
-          <w:b/>
-        </w:rPr>
-        <w:t xml:space="preserve">END CASE</w:t>
-      </w:r>
-      <w:r>
-        <w:t xml:space="preserve">. (As expressões</w:t>
-      </w:r>
-      <w:r>
-        <w:t xml:space="preserve"> </w:t>
-      </w:r>
-      <w:r>
-        <w:rPr>
-          <w:bCs/>
-          <w:b/>
-        </w:rPr>
-        <w:t xml:space="preserve">WHEN</w:t>
-      </w:r>
-      <w:r>
-        <w:t xml:space="preserve"> </w:t>
-      </w:r>
-      <w:r>
-        <w:t xml:space="preserve">subseqüentes não são avaliadas.)</w:t>
+        <w:t xml:space="preserve">Se nenhum resultado verdadeiro for encontrado, as instruções</w:t>
+      </w:r>
+      <w:r>
+        <w:t xml:space="preserve"> </w:t>
+      </w:r>
+      <w:r>
+        <w:rPr>
+          <w:bCs/>
+          <w:b/>
+        </w:rPr>
+        <w:t xml:space="preserve">ELSE</w:t>
+      </w:r>
+      <w:r>
+        <w:t xml:space="preserve"> </w:t>
+      </w:r>
+      <w:r>
+        <w:t xml:space="preserve">serão executadas; mas se ELSE não estiver presente, uma exceção</w:t>
+      </w:r>
+      <w:r>
+        <w:t xml:space="preserve"> </w:t>
+      </w:r>
+      <w:r>
+        <w:rPr>
+          <w:bCs/>
+          <w:b/>
+        </w:rPr>
+        <w:t xml:space="preserve">CASE_NOT_FOUND</w:t>
+      </w:r>
+      <w:r>
+        <w:t xml:space="preserve"> </w:t>
+      </w:r>
+      <w:r>
+        <w:t xml:space="preserve">será lançada.</w:t>
       </w:r>
       <w:r>
         <w:br/>
@@ -47065,68 +47113,6 @@
         </w:numPr>
       </w:pPr>
       <w:r>
-        <w:t xml:space="preserve">Se nenhuma correspondência for encontrada, a instrução</w:t>
-      </w:r>
-      <w:r>
-        <w:t xml:space="preserve"> </w:t>
-      </w:r>
-      <w:r>
-        <w:rPr>
-          <w:bCs/>
-          <w:b/>
-        </w:rPr>
-        <w:t xml:space="preserve">ELSE</w:t>
-      </w:r>
-      <w:r>
-        <w:t xml:space="preserve"> </w:t>
-      </w:r>
-      <w:r>
-        <w:t xml:space="preserve">será executada, mas se</w:t>
-      </w:r>
-      <w:r>
-        <w:t xml:space="preserve"> </w:t>
-      </w:r>
-      <w:r>
-        <w:rPr>
-          <w:bCs/>
-          <w:b/>
-        </w:rPr>
-        <w:t xml:space="preserve">ELSE</w:t>
-      </w:r>
-      <w:r>
-        <w:t xml:space="preserve"> </w:t>
-      </w:r>
-      <w:r>
-        <w:t xml:space="preserve">não estiver presente, uma exceção</w:t>
-      </w:r>
-      <w:r>
-        <w:t xml:space="preserve"> </w:t>
-      </w:r>
-      <w:r>
-        <w:rPr>
-          <w:bCs/>
-          <w:b/>
-        </w:rPr>
-        <w:t xml:space="preserve">CASE_NOT_FOUND</w:t>
-      </w:r>
-      <w:r>
-        <w:t xml:space="preserve"> </w:t>
-      </w:r>
-      <w:r>
-        <w:t xml:space="preserve">será lançada.</w:t>
-      </w:r>
-      <w:r>
-        <w:br/>
-      </w:r>
-    </w:p>
-    <w:p>
-      <w:pPr>
-        <w:numPr>
-          <w:ilvl w:val="0"/>
-          <w:numId w:val="1243"/>
-        </w:numPr>
-      </w:pPr>
-      <w:r>
         <w:t xml:space="preserve">Sintaxe:</w:t>
       </w:r>
       <w:r>
@@ -47406,8 +47392,665 @@
       </w:r>
     </w:p>
     <w:p>
-      <w:r>
-        <w:br w:type="page"/>
+      <w:pPr>
+        <w:numPr>
+          <w:ilvl w:val="0"/>
+          <w:numId w:val="1244"/>
+        </w:numPr>
+      </w:pPr>
+      <w:r>
+        <w:t xml:space="preserve">A forma simples de</w:t>
+      </w:r>
+      <w:r>
+        <w:t xml:space="preserve"> </w:t>
+      </w:r>
+      <w:r>
+        <w:rPr>
+          <w:bCs/>
+          <w:b/>
+        </w:rPr>
+        <w:t xml:space="preserve">CASE</w:t>
+      </w:r>
+      <w:r>
+        <w:t xml:space="preserve"> </w:t>
+      </w:r>
+      <w:r>
+        <w:t xml:space="preserve">fornece execução condicional com base na igualdade de operandos.</w:t>
+      </w:r>
+      <w:r>
+        <w:br/>
+      </w:r>
+    </w:p>
+    <w:p>
+      <w:pPr>
+        <w:numPr>
+          <w:ilvl w:val="0"/>
+          <w:numId w:val="1244"/>
+        </w:numPr>
+      </w:pPr>
+      <w:r>
+        <w:t xml:space="preserve">A</w:t>
+      </w:r>
+      <w:r>
+        <w:t xml:space="preserve"> </w:t>
+      </w:r>
+      <w:r>
+        <w:rPr>
+          <w:iCs/>
+          <w:i/>
+        </w:rPr>
+        <w:t xml:space="preserve">expressão</w:t>
+      </w:r>
+      <w:r>
+        <w:t xml:space="preserve"> </w:t>
+      </w:r>
+      <w:r>
+        <w:t xml:space="preserve">de pesquisa é avaliada (uma vez) e comparada sucessivamente a cada</w:t>
+      </w:r>
+      <w:r>
+        <w:t xml:space="preserve"> </w:t>
+      </w:r>
+      <w:r>
+        <w:rPr>
+          <w:iCs/>
+          <w:i/>
+        </w:rPr>
+        <w:t xml:space="preserve">expressão Booleana</w:t>
+      </w:r>
+      <w:r>
+        <w:t xml:space="preserve"> </w:t>
+      </w:r>
+      <w:r>
+        <w:t xml:space="preserve">nas cláusulas</w:t>
+      </w:r>
+      <w:r>
+        <w:t xml:space="preserve"> </w:t>
+      </w:r>
+      <w:r>
+        <w:rPr>
+          <w:bCs/>
+          <w:b/>
+        </w:rPr>
+        <w:t xml:space="preserve">WHEN</w:t>
+      </w:r>
+      <w:r>
+        <w:t xml:space="preserve">.</w:t>
+      </w:r>
+      <w:r>
+        <w:br/>
+      </w:r>
+    </w:p>
+    <w:p>
+      <w:pPr>
+        <w:numPr>
+          <w:ilvl w:val="1"/>
+          <w:numId w:val="1245"/>
+        </w:numPr>
+      </w:pPr>
+      <w:r>
+        <w:t xml:space="preserve">O</w:t>
+      </w:r>
+      <w:r>
+        <w:t xml:space="preserve"> </w:t>
+      </w:r>
+      <w:r>
+        <w:rPr>
+          <w:bCs/>
+          <w:b/>
+        </w:rPr>
+        <w:t xml:space="preserve">CASE</w:t>
+      </w:r>
+      <w:r>
+        <w:t xml:space="preserve"> </w:t>
+      </w:r>
+      <w:r>
+        <w:t xml:space="preserve">primeiro avalia a</w:t>
+      </w:r>
+      <w:r>
+        <w:t xml:space="preserve"> </w:t>
+      </w:r>
+      <w:r>
+        <w:rPr>
+          <w:iCs/>
+          <w:i/>
+        </w:rPr>
+        <w:t xml:space="preserve">expressão</w:t>
+      </w:r>
+      <w:r>
+        <w:t xml:space="preserve"> </w:t>
+      </w:r>
+      <w:r>
+        <w:t xml:space="preserve">e compara o resultado com cada</w:t>
+      </w:r>
+      <w:r>
+        <w:t xml:space="preserve"> </w:t>
+      </w:r>
+      <w:r>
+        <w:rPr>
+          <w:iCs/>
+          <w:i/>
+        </w:rPr>
+        <w:t xml:space="preserve">expressão Booleana</w:t>
+      </w:r>
+      <w:r>
+        <w:t xml:space="preserve"> </w:t>
+      </w:r>
+      <w:r>
+        <w:t xml:space="preserve">(</w:t>
+      </w:r>
+      <w:r>
+        <w:rPr>
+          <w:iCs/>
+          <w:i/>
+        </w:rPr>
+        <w:t xml:space="preserve">expressão_booleana_1</w:t>
+      </w:r>
+      <w:r>
+        <w:t xml:space="preserve">,</w:t>
+      </w:r>
+      <w:r>
+        <w:t xml:space="preserve"> </w:t>
+      </w:r>
+      <w:r>
+        <w:rPr>
+          <w:iCs/>
+          <w:i/>
+        </w:rPr>
+        <w:t xml:space="preserve">expressão_booleana_2</w:t>
+      </w:r>
+      <w:r>
+        <w:t xml:space="preserve">, …) nas cláusulas</w:t>
+      </w:r>
+      <w:r>
+        <w:t xml:space="preserve"> </w:t>
+      </w:r>
+      <w:r>
+        <w:rPr>
+          <w:bCs/>
+          <w:b/>
+        </w:rPr>
+        <w:t xml:space="preserve">WHEN</w:t>
+      </w:r>
+      <w:r>
+        <w:t xml:space="preserve"> </w:t>
+      </w:r>
+      <w:r>
+        <w:t xml:space="preserve">sequencialmente até encontrar a correspondência.</w:t>
+      </w:r>
+      <w:r>
+        <w:br/>
+      </w:r>
+    </w:p>
+    <w:p>
+      <w:pPr>
+        <w:numPr>
+          <w:ilvl w:val="1"/>
+          <w:numId w:val="1245"/>
+        </w:numPr>
+      </w:pPr>
+      <w:r>
+        <w:t xml:space="preserve">Assim que o resultado da</w:t>
+      </w:r>
+      <w:r>
+        <w:t xml:space="preserve"> </w:t>
+      </w:r>
+      <w:r>
+        <w:rPr>
+          <w:iCs/>
+          <w:i/>
+        </w:rPr>
+        <w:t xml:space="preserve">expressão</w:t>
+      </w:r>
+      <w:r>
+        <w:t xml:space="preserve"> </w:t>
+      </w:r>
+      <w:r>
+        <w:t xml:space="preserve">for igual a uma</w:t>
+      </w:r>
+      <w:r>
+        <w:t xml:space="preserve"> </w:t>
+      </w:r>
+      <w:r>
+        <w:rPr>
+          <w:iCs/>
+          <w:i/>
+        </w:rPr>
+        <w:t xml:space="preserve">expressão Booleana</w:t>
+      </w:r>
+      <w:r>
+        <w:t xml:space="preserve"> </w:t>
+      </w:r>
+      <w:r>
+        <w:t xml:space="preserve">(</w:t>
+      </w:r>
+      <w:r>
+        <w:rPr>
+          <w:iCs/>
+          <w:i/>
+        </w:rPr>
+        <w:t xml:space="preserve">expressão_booleana_1</w:t>
+      </w:r>
+      <w:r>
+        <w:t xml:space="preserve">,</w:t>
+      </w:r>
+      <w:r>
+        <w:t xml:space="preserve"> </w:t>
+      </w:r>
+      <w:r>
+        <w:rPr>
+          <w:iCs/>
+          <w:i/>
+        </w:rPr>
+        <w:t xml:space="preserve">expressão_booleana_2</w:t>
+      </w:r>
+      <w:r>
+        <w:t xml:space="preserve">, etc.) em uma cláusula</w:t>
+      </w:r>
+      <w:r>
+        <w:t xml:space="preserve"> </w:t>
+      </w:r>
+      <w:r>
+        <w:rPr>
+          <w:bCs/>
+          <w:b/>
+        </w:rPr>
+        <w:t xml:space="preserve">WHEN</w:t>
+      </w:r>
+      <w:r>
+        <w:t xml:space="preserve">, o</w:t>
+      </w:r>
+      <w:r>
+        <w:t xml:space="preserve"> </w:t>
+      </w:r>
+      <w:r>
+        <w:rPr>
+          <w:bCs/>
+          <w:b/>
+        </w:rPr>
+        <w:t xml:space="preserve">CASE</w:t>
+      </w:r>
+      <w:r>
+        <w:t xml:space="preserve"> </w:t>
+      </w:r>
+      <w:r>
+        <w:t xml:space="preserve">retorna o resultado correspondente na cláusula</w:t>
+      </w:r>
+      <w:r>
+        <w:t xml:space="preserve"> </w:t>
+      </w:r>
+      <w:r>
+        <w:rPr>
+          <w:bCs/>
+          <w:b/>
+        </w:rPr>
+        <w:t xml:space="preserve">THEN</w:t>
+      </w:r>
+      <w:r>
+        <w:t xml:space="preserve">.</w:t>
+      </w:r>
+      <w:r>
+        <w:br/>
+      </w:r>
+    </w:p>
+    <w:p>
+      <w:pPr>
+        <w:numPr>
+          <w:ilvl w:val="1"/>
+          <w:numId w:val="1245"/>
+        </w:numPr>
+      </w:pPr>
+      <w:r>
+        <w:t xml:space="preserve">Ou seja, de maneira geral, a</w:t>
+      </w:r>
+      <w:r>
+        <w:t xml:space="preserve"> </w:t>
+      </w:r>
+      <w:r>
+        <w:rPr>
+          <w:iCs/>
+          <w:i/>
+        </w:rPr>
+        <w:t xml:space="preserve">expressão</w:t>
+      </w:r>
+      <w:r>
+        <w:t xml:space="preserve"> </w:t>
+      </w:r>
+      <w:r>
+        <w:t xml:space="preserve">pode ser usada para determinar a coluna que será trabalhada nas cláusulas</w:t>
+      </w:r>
+      <w:r>
+        <w:t xml:space="preserve"> </w:t>
+      </w:r>
+      <w:r>
+        <w:rPr>
+          <w:bCs/>
+          <w:b/>
+        </w:rPr>
+        <w:t xml:space="preserve">WHEN</w:t>
+      </w:r>
+      <w:r>
+        <w:t xml:space="preserve">.</w:t>
+      </w:r>
+      <w:r>
+        <w:br/>
+      </w:r>
+    </w:p>
+    <w:p>
+      <w:pPr>
+        <w:numPr>
+          <w:ilvl w:val="0"/>
+          <w:numId w:val="1244"/>
+        </w:numPr>
+      </w:pPr>
+      <w:r>
+        <w:t xml:space="preserve">Se uma correspondência for encontrada, as instruções correspondentes serão executadas e o controle passará para a próxima instrução após</w:t>
+      </w:r>
+      <w:r>
+        <w:t xml:space="preserve"> </w:t>
+      </w:r>
+      <w:r>
+        <w:rPr>
+          <w:bCs/>
+          <w:b/>
+        </w:rPr>
+        <w:t xml:space="preserve">END CASE</w:t>
+      </w:r>
+      <w:r>
+        <w:t xml:space="preserve">. (As expressões</w:t>
+      </w:r>
+      <w:r>
+        <w:t xml:space="preserve"> </w:t>
+      </w:r>
+      <w:r>
+        <w:rPr>
+          <w:bCs/>
+          <w:b/>
+        </w:rPr>
+        <w:t xml:space="preserve">WHEN</w:t>
+      </w:r>
+      <w:r>
+        <w:t xml:space="preserve"> </w:t>
+      </w:r>
+      <w:r>
+        <w:t xml:space="preserve">subseqüentes não são avaliadas.)</w:t>
+      </w:r>
+      <w:r>
+        <w:br/>
+      </w:r>
+    </w:p>
+    <w:p>
+      <w:pPr>
+        <w:numPr>
+          <w:ilvl w:val="0"/>
+          <w:numId w:val="1244"/>
+        </w:numPr>
+      </w:pPr>
+      <w:r>
+        <w:t xml:space="preserve">Se nenhuma correspondência for encontrada, a instrução</w:t>
+      </w:r>
+      <w:r>
+        <w:t xml:space="preserve"> </w:t>
+      </w:r>
+      <w:r>
+        <w:rPr>
+          <w:bCs/>
+          <w:b/>
+        </w:rPr>
+        <w:t xml:space="preserve">ELSE</w:t>
+      </w:r>
+      <w:r>
+        <w:t xml:space="preserve"> </w:t>
+      </w:r>
+      <w:r>
+        <w:t xml:space="preserve">será executada, mas se</w:t>
+      </w:r>
+      <w:r>
+        <w:t xml:space="preserve"> </w:t>
+      </w:r>
+      <w:r>
+        <w:rPr>
+          <w:bCs/>
+          <w:b/>
+        </w:rPr>
+        <w:t xml:space="preserve">ELSE</w:t>
+      </w:r>
+      <w:r>
+        <w:t xml:space="preserve"> </w:t>
+      </w:r>
+      <w:r>
+        <w:t xml:space="preserve">não estiver presente, uma exceção</w:t>
+      </w:r>
+      <w:r>
+        <w:t xml:space="preserve"> </w:t>
+      </w:r>
+      <w:r>
+        <w:rPr>
+          <w:bCs/>
+          <w:b/>
+        </w:rPr>
+        <w:t xml:space="preserve">CASE_NOT_FOUND</w:t>
+      </w:r>
+      <w:r>
+        <w:t xml:space="preserve"> </w:t>
+      </w:r>
+      <w:r>
+        <w:t xml:space="preserve">será lançada.</w:t>
+      </w:r>
+      <w:r>
+        <w:br/>
+      </w:r>
+    </w:p>
+    <w:p>
+      <w:pPr>
+        <w:numPr>
+          <w:ilvl w:val="0"/>
+          <w:numId w:val="1244"/>
+        </w:numPr>
+      </w:pPr>
+      <w:r>
+        <w:t xml:space="preserve">Sintaxe:</w:t>
+      </w:r>
+      <w:r>
+        <w:br/>
+      </w:r>
+      <w:r>
+        <w:rPr>
+          <w:bCs/>
+          <w:b/>
+        </w:rPr>
+        <w:t xml:space="preserve">SELECT</w:t>
+      </w:r>
+      <w:r>
+        <w:br/>
+      </w:r>
+      <w:r>
+        <w:rPr>
+          <w:bCs/>
+          <w:b/>
+        </w:rPr>
+        <w:t xml:space="preserve">CASE</w:t>
+      </w:r>
+      <w:r>
+        <w:t xml:space="preserve"> </w:t>
+      </w:r>
+      <w:r>
+        <w:rPr>
+          <w:iCs/>
+          <w:i/>
+        </w:rPr>
+        <w:t xml:space="preserve">expressão</w:t>
+      </w:r>
+      <w:r>
+        <w:t xml:space="preserve">/</w:t>
+      </w:r>
+      <w:r>
+        <w:rPr>
+          <w:iCs/>
+          <w:i/>
+        </w:rPr>
+        <w:t xml:space="preserve">coluna</w:t>
+      </w:r>
+      <w:r>
+        <w:br/>
+      </w:r>
+      <w:r>
+        <w:rPr>
+          <w:bCs/>
+          <w:b/>
+        </w:rPr>
+        <w:t xml:space="preserve">WHEN</w:t>
+      </w:r>
+      <w:r>
+        <w:t xml:space="preserve"> </w:t>
+      </w:r>
+      <w:r>
+        <w:rPr>
+          <w:iCs/>
+          <w:i/>
+        </w:rPr>
+        <w:t xml:space="preserve">expressão_booleana_1</w:t>
+      </w:r>
+      <w:r>
+        <w:t xml:space="preserve"> </w:t>
+      </w:r>
+      <w:r>
+        <w:rPr>
+          <w:bCs/>
+          <w:b/>
+        </w:rPr>
+        <w:t xml:space="preserve">THEN</w:t>
+      </w:r>
+      <w:r>
+        <w:t xml:space="preserve"> </w:t>
+      </w:r>
+      <w:r>
+        <w:rPr>
+          <w:iCs/>
+          <w:i/>
+        </w:rPr>
+        <w:t xml:space="preserve">ação_1</w:t>
+      </w:r>
+      <w:r>
+        <w:br/>
+      </w:r>
+      <w:r>
+        <w:rPr>
+          <w:bCs/>
+          <w:b/>
+        </w:rPr>
+        <w:t xml:space="preserve">WHEN</w:t>
+      </w:r>
+      <w:r>
+        <w:t xml:space="preserve"> </w:t>
+      </w:r>
+      <w:r>
+        <w:rPr>
+          <w:iCs/>
+          <w:i/>
+        </w:rPr>
+        <w:t xml:space="preserve">expressão_booleana_2</w:t>
+      </w:r>
+      <w:r>
+        <w:t xml:space="preserve"> </w:t>
+      </w:r>
+      <w:r>
+        <w:rPr>
+          <w:bCs/>
+          <w:b/>
+        </w:rPr>
+        <w:t xml:space="preserve">THEN</w:t>
+      </w:r>
+      <w:r>
+        <w:t xml:space="preserve"> </w:t>
+      </w:r>
+      <w:r>
+        <w:rPr>
+          <w:iCs/>
+          <w:i/>
+        </w:rPr>
+        <w:t xml:space="preserve">ação_2</w:t>
+      </w:r>
+      <w:r>
+        <w:br/>
+      </w:r>
+      <w:r>
+        <w:t xml:space="preserve">…</w:t>
+      </w:r>
+      <w:r>
+        <w:br/>
+      </w:r>
+      <w:r>
+        <w:rPr>
+          <w:bCs/>
+          <w:b/>
+        </w:rPr>
+        <w:t xml:space="preserve">ELSE</w:t>
+      </w:r>
+      <w:r>
+        <w:br/>
+      </w:r>
+      <w:r>
+        <w:rPr>
+          <w:iCs/>
+          <w:i/>
+        </w:rPr>
+        <w:t xml:space="preserve">ação_3</w:t>
+      </w:r>
+      <w:r>
+        <w:br/>
+      </w:r>
+      <w:r>
+        <w:rPr>
+          <w:bCs/>
+          <w:b/>
+        </w:rPr>
+        <w:t xml:space="preserve">END</w:t>
+      </w:r>
+      <w:r>
+        <w:t xml:space="preserve"> </w:t>
+      </w:r>
+      <w:r>
+        <w:rPr>
+          <w:bCs/>
+          <w:b/>
+        </w:rPr>
+        <w:t xml:space="preserve">AS</w:t>
+      </w:r>
+      <w:r>
+        <w:t xml:space="preserve"> </w:t>
+      </w:r>
+      <w:r>
+        <w:rPr>
+          <w:iCs/>
+          <w:i/>
+        </w:rPr>
+        <w:t xml:space="preserve">alias</w:t>
+      </w:r>
+      <w:r>
+        <w:br/>
+      </w:r>
+      <w:r>
+        <w:rPr>
+          <w:bCs/>
+          <w:b/>
+        </w:rPr>
+        <w:t xml:space="preserve">FROM</w:t>
+      </w:r>
+      <w:r>
+        <w:t xml:space="preserve"> </w:t>
+      </w:r>
+      <w:r>
+        <w:rPr>
+          <w:iCs/>
+          <w:i/>
+        </w:rPr>
+        <w:t xml:space="preserve">tabela</w:t>
+      </w:r>
+      <w:r>
+        <w:t xml:space="preserve">;</w:t>
+      </w:r>
+      <w:r>
+        <w:br/>
       </w:r>
     </w:p>
     <w:bookmarkEnd w:id="220"/>
@@ -47671,7 +48314,7 @@
       <w:pPr>
         <w:numPr>
           <w:ilvl w:val="0"/>
-          <w:numId w:val="1244"/>
+          <w:numId w:val="1246"/>
         </w:numPr>
         <w:pStyle w:val="Compact"/>
       </w:pPr>
@@ -47702,7 +48345,7 @@
       <w:pPr>
         <w:numPr>
           <w:ilvl w:val="0"/>
-          <w:numId w:val="1244"/>
+          <w:numId w:val="1246"/>
         </w:numPr>
         <w:pStyle w:val="Compact"/>
       </w:pPr>
@@ -47717,7 +48360,7 @@
       <w:pPr>
         <w:numPr>
           <w:ilvl w:val="0"/>
-          <w:numId w:val="1244"/>
+          <w:numId w:val="1246"/>
         </w:numPr>
         <w:pStyle w:val="Compact"/>
       </w:pPr>
@@ -47732,7 +48375,7 @@
       <w:pPr>
         <w:numPr>
           <w:ilvl w:val="0"/>
-          <w:numId w:val="1244"/>
+          <w:numId w:val="1246"/>
         </w:numPr>
         <w:pStyle w:val="Compact"/>
       </w:pPr>
@@ -47747,7 +48390,7 @@
       <w:pPr>
         <w:numPr>
           <w:ilvl w:val="0"/>
-          <w:numId w:val="1244"/>
+          <w:numId w:val="1246"/>
         </w:numPr>
         <w:pStyle w:val="Compact"/>
       </w:pPr>
@@ -47791,7 +48434,7 @@
       <w:pPr>
         <w:numPr>
           <w:ilvl w:val="0"/>
-          <w:numId w:val="1244"/>
+          <w:numId w:val="1246"/>
         </w:numPr>
         <w:pStyle w:val="Compact"/>
       </w:pPr>
@@ -47848,7 +48491,7 @@
       <w:pPr>
         <w:numPr>
           <w:ilvl w:val="0"/>
-          <w:numId w:val="1245"/>
+          <w:numId w:val="1247"/>
         </w:numPr>
       </w:pPr>
       <w:r>
@@ -47920,7 +48563,7 @@
       <w:pPr>
         <w:numPr>
           <w:ilvl w:val="0"/>
-          <w:numId w:val="1245"/>
+          <w:numId w:val="1247"/>
         </w:numPr>
       </w:pPr>
       <w:r>
@@ -47950,7 +48593,7 @@
       <w:pPr>
         <w:numPr>
           <w:ilvl w:val="0"/>
-          <w:numId w:val="1245"/>
+          <w:numId w:val="1247"/>
         </w:numPr>
       </w:pPr>
       <w:r>
@@ -48096,7 +48739,7 @@
       <w:pPr>
         <w:numPr>
           <w:ilvl w:val="0"/>
-          <w:numId w:val="1245"/>
+          <w:numId w:val="1247"/>
         </w:numPr>
       </w:pPr>
       <w:r>
@@ -48191,7 +48834,7 @@
       <w:pPr>
         <w:numPr>
           <w:ilvl w:val="0"/>
-          <w:numId w:val="1245"/>
+          <w:numId w:val="1247"/>
         </w:numPr>
       </w:pPr>
       <w:r>
@@ -48528,7 +49171,7 @@
       <w:pPr>
         <w:numPr>
           <w:ilvl w:val="0"/>
-          <w:numId w:val="1246"/>
+          <w:numId w:val="1248"/>
         </w:numPr>
         <w:pStyle w:val="Compact"/>
       </w:pPr>
@@ -48559,7 +49202,7 @@
       <w:pPr>
         <w:numPr>
           <w:ilvl w:val="0"/>
-          <w:numId w:val="1246"/>
+          <w:numId w:val="1248"/>
         </w:numPr>
         <w:pStyle w:val="Compact"/>
       </w:pPr>
@@ -48590,7 +49233,7 @@
       <w:pPr>
         <w:numPr>
           <w:ilvl w:val="0"/>
-          <w:numId w:val="1246"/>
+          <w:numId w:val="1248"/>
         </w:numPr>
         <w:pStyle w:val="Compact"/>
       </w:pPr>
@@ -48709,7 +49352,7 @@
       <w:pPr>
         <w:numPr>
           <w:ilvl w:val="0"/>
-          <w:numId w:val="1247"/>
+          <w:numId w:val="1249"/>
         </w:numPr>
         <w:pStyle w:val="Compact"/>
       </w:pPr>
@@ -48739,7 +49382,7 @@
       <w:pPr>
         <w:numPr>
           <w:ilvl w:val="0"/>
-          <w:numId w:val="1247"/>
+          <w:numId w:val="1249"/>
         </w:numPr>
         <w:pStyle w:val="Compact"/>
       </w:pPr>
@@ -48785,7 +49428,7 @@
       <w:pPr>
         <w:numPr>
           <w:ilvl w:val="0"/>
-          <w:numId w:val="1247"/>
+          <w:numId w:val="1249"/>
         </w:numPr>
         <w:pStyle w:val="Compact"/>
       </w:pPr>
@@ -48800,7 +49443,7 @@
       <w:pPr>
         <w:numPr>
           <w:ilvl w:val="1"/>
-          <w:numId w:val="1248"/>
+          <w:numId w:val="1250"/>
         </w:numPr>
         <w:pStyle w:val="Compact"/>
       </w:pPr>
@@ -48834,7 +49477,7 @@
       <w:pPr>
         <w:numPr>
           <w:ilvl w:val="1"/>
-          <w:numId w:val="1248"/>
+          <w:numId w:val="1250"/>
         </w:numPr>
         <w:pStyle w:val="Compact"/>
       </w:pPr>
@@ -48865,7 +49508,7 @@
       <w:pPr>
         <w:numPr>
           <w:ilvl w:val="1"/>
-          <w:numId w:val="1248"/>
+          <w:numId w:val="1250"/>
         </w:numPr>
         <w:pStyle w:val="Compact"/>
       </w:pPr>
@@ -48917,7 +49560,7 @@
       <w:pPr>
         <w:numPr>
           <w:ilvl w:val="1"/>
-          <w:numId w:val="1248"/>
+          <w:numId w:val="1250"/>
         </w:numPr>
         <w:pStyle w:val="Compact"/>
       </w:pPr>
@@ -48985,7 +49628,7 @@
       <w:pPr>
         <w:numPr>
           <w:ilvl w:val="0"/>
-          <w:numId w:val="1249"/>
+          <w:numId w:val="1251"/>
         </w:numPr>
         <w:pStyle w:val="Compact"/>
       </w:pPr>
@@ -49000,7 +49643,7 @@
       <w:pPr>
         <w:numPr>
           <w:ilvl w:val="1"/>
-          <w:numId w:val="1250"/>
+          <w:numId w:val="1252"/>
         </w:numPr>
         <w:pStyle w:val="Compact"/>
       </w:pPr>
@@ -49015,7 +49658,7 @@
       <w:pPr>
         <w:numPr>
           <w:ilvl w:val="0"/>
-          <w:numId w:val="1249"/>
+          <w:numId w:val="1251"/>
         </w:numPr>
         <w:pStyle w:val="Compact"/>
       </w:pPr>
@@ -49030,7 +49673,7 @@
       <w:pPr>
         <w:numPr>
           <w:ilvl w:val="1"/>
-          <w:numId w:val="1251"/>
+          <w:numId w:val="1253"/>
         </w:numPr>
         <w:pStyle w:val="Compact"/>
       </w:pPr>
@@ -50807,6 +51450,12 @@
   <w:num w:numId="1251">
     <w:abstractNumId w:val="991"/>
   </w:num>
+  <w:num w:numId="1252">
+    <w:abstractNumId w:val="991"/>
+  </w:num>
+  <w:num w:numId="1253">
+    <w:abstractNumId w:val="991"/>
+  </w:num>
 </w:numbering>
 </file>
 

</xml_diff>

<commit_message>
Loops - laço e EXIT
</commit_message>
<xml_diff>
--- a/Readme.docx
+++ b/Readme.docx
@@ -48982,7 +48982,7 @@
       </w:r>
     </w:p>
     <w:bookmarkEnd w:id="223"/>
-    <w:bookmarkStart w:id="230" w:name="laços---loop-while-e-for"/>
+    <w:bookmarkStart w:id="232" w:name="laços---loop-while-e-for"/>
     <w:p>
       <w:pPr>
         <w:pStyle w:val="Heading1"/>
@@ -49063,10 +49063,9 @@
           <w:ilvl w:val="0"/>
           <w:numId w:val="1248"/>
         </w:numPr>
-        <w:pStyle w:val="Compact"/>
-      </w:pPr>
-      <w:r>
-        <w:t xml:space="preserve">Com as instruções</w:t>
+      </w:pPr>
+      <w:r>
+        <w:t xml:space="preserve">Com as instruções de laço</w:t>
       </w:r>
       <w:r>
         <w:t xml:space="preserve"> </w:t>
@@ -49105,7 +49104,10 @@
         <w:t xml:space="preserve">FOR</w:t>
       </w:r>
       <w:r>
-        <w:t xml:space="preserve">,</w:t>
+        <w:t xml:space="preserve"> </w:t>
+      </w:r>
+      <w:r>
+        <w:t xml:space="preserve">e</w:t>
       </w:r>
       <w:r>
         <w:t xml:space="preserve"> </w:t>
@@ -49118,7 +49120,50 @@
         <w:t xml:space="preserve">FOREACH</w:t>
       </w:r>
       <w:r>
-        <w:t xml:space="preserve">,</w:t>
+        <w:t xml:space="preserve"> </w:t>
+      </w:r>
+      <w:r>
+        <w:t xml:space="preserve">podemos fazer com que uma função, ou script,</w:t>
+      </w:r>
+      <w:r>
+        <w:t xml:space="preserve"> </w:t>
+      </w:r>
+      <w:r>
+        <w:rPr>
+          <w:bCs/>
+          <w:b/>
+        </w:rPr>
+        <w:t xml:space="preserve">PL</w:t>
+      </w:r>
+      <w:r>
+        <w:t xml:space="preserve">/</w:t>
+      </w:r>
+      <w:r>
+        <w:rPr>
+          <w:bCs/>
+          <w:b/>
+        </w:rPr>
+        <w:t xml:space="preserve">pgSQL</w:t>
+      </w:r>
+      <w:r>
+        <w:t xml:space="preserve"> </w:t>
+      </w:r>
+      <w:r>
+        <w:t xml:space="preserve">repita uma série de comandos.</w:t>
+      </w:r>
+      <w:r>
+        <w:br/>
+      </w:r>
+    </w:p>
+    <w:p>
+      <w:pPr>
+        <w:numPr>
+          <w:ilvl w:val="0"/>
+          <w:numId w:val="1248"/>
+        </w:numPr>
+      </w:pPr>
+      <w:r>
+        <w:t xml:space="preserve">Os comandos</w:t>
       </w:r>
       <w:r>
         <w:t xml:space="preserve"> </w:t>
@@ -49150,14 +49195,14 @@
         <w:t xml:space="preserve"> </w:t>
       </w:r>
       <w:r>
-        <w:t xml:space="preserve">podemos fazer com que sua função PL/pgSQL repita uma série de comandos.</w:t>
+        <w:t xml:space="preserve">servem para controlar as iterações do laço.</w:t>
       </w:r>
       <w:r>
         <w:br/>
       </w:r>
     </w:p>
     <w:bookmarkEnd w:id="224"/>
-    <w:bookmarkStart w:id="225" w:name="instruções-exit-e-continue"/>
+    <w:bookmarkStart w:id="227" w:name="instruções-exit-e-continue"/>
     <w:p>
       <w:pPr>
         <w:pStyle w:val="Heading2"/>
@@ -49201,17 +49246,16 @@
         <w:t xml:space="preserve">CONTINUE</w:t>
       </w:r>
     </w:p>
-    <w:bookmarkEnd w:id="225"/>
-    <w:bookmarkStart w:id="226" w:name="loop"/>
-    <w:p>
-      <w:pPr>
-        <w:pStyle w:val="Heading2"/>
+    <w:bookmarkStart w:id="225" w:name="exit"/>
+    <w:p>
+      <w:pPr>
+        <w:pStyle w:val="Heading3"/>
       </w:pPr>
       <w:r>
         <w:rPr>
           <w:rStyle w:val="SectionNumber"/>
         </w:rPr>
-        <w:t xml:space="preserve">25.3</w:t>
+        <w:t xml:space="preserve">25.2.1</w:t>
       </w:r>
       <w:r>
         <w:tab/>
@@ -49221,7 +49265,7 @@
           <w:bCs/>
           <w:b/>
         </w:rPr>
-        <w:t xml:space="preserve">LOOP</w:t>
+        <w:t xml:space="preserve">EXIT</w:t>
       </w:r>
     </w:p>
     <w:p>
@@ -49232,28 +49276,6 @@
         </w:numPr>
       </w:pPr>
       <w:r>
-        <w:t xml:space="preserve">O</w:t>
-      </w:r>
-      <w:r>
-        <w:t xml:space="preserve"> </w:t>
-      </w:r>
-      <w:r>
-        <w:rPr>
-          <w:bCs/>
-          <w:b/>
-        </w:rPr>
-        <w:t xml:space="preserve">LOOP</w:t>
-      </w:r>
-      <w:r>
-        <w:t xml:space="preserve"> </w:t>
-      </w:r>
-      <w:r>
-        <w:t xml:space="preserve">define um loop incondicional que é repedito indefinidamente até ser encerrado por uma instrução</w:t>
-      </w:r>
-      <w:r>
-        <w:t xml:space="preserve"> </w:t>
-      </w:r>
-      <w:r>
         <w:rPr>
           <w:bCs/>
           <w:b/>
@@ -49264,7 +49286,7 @@
         <w:t xml:space="preserve"> </w:t>
       </w:r>
       <w:r>
-        <w:t xml:space="preserve">ou RETURN.</w:t>
+        <w:t xml:space="preserve">é uma instrução que encerra o loop, quando executada.</w:t>
       </w:r>
       <w:r>
         <w:br/>
@@ -49278,79 +49300,269 @@
         </w:numPr>
       </w:pPr>
       <w:r>
-        <w:t xml:space="preserve">O rótulo opcional (</w:t>
+        <w:t xml:space="preserve">A instrução</w:t>
+      </w:r>
+      <w:r>
+        <w:t xml:space="preserve"> </w:t>
+      </w:r>
+      <w:r>
+        <w:rPr>
+          <w:bCs/>
+          <w:b/>
+        </w:rPr>
+        <w:t xml:space="preserve">EXIT</w:t>
+      </w:r>
+      <w:r>
+        <w:t xml:space="preserve"> </w:t>
+      </w:r>
+      <w:r>
+        <w:t xml:space="preserve">apresenta duas formas:</w:t>
+      </w:r>
+      <w:r>
+        <w:br/>
+      </w:r>
+    </w:p>
+    <w:p>
+      <w:pPr>
+        <w:numPr>
+          <w:ilvl w:val="1"/>
+          <w:numId w:val="1250"/>
+        </w:numPr>
+        <w:pStyle w:val="Compact"/>
+      </w:pPr>
+      <w:r>
+        <w:rPr>
+          <w:bCs/>
+          <w:b/>
+        </w:rPr>
+        <w:t xml:space="preserve">EXIT</w:t>
+      </w:r>
+      <w:r>
+        <w:br/>
+      </w:r>
+      <w:r>
+        <w:t xml:space="preserve">Esta é a forma mais simples, normalmente esta associada a um</w:t>
+      </w:r>
+      <w:r>
+        <w:t xml:space="preserve"> </w:t>
+      </w:r>
+      <w:r>
+        <w:rPr>
+          <w:bCs/>
+          <w:b/>
+        </w:rPr>
+        <w:t xml:space="preserve">IF</w:t>
+      </w:r>
+      <w:r>
+        <w:t xml:space="preserve">, que serve como condição para aplicação do</w:t>
+      </w:r>
+      <w:r>
+        <w:t xml:space="preserve"> </w:t>
+      </w:r>
+      <w:r>
+        <w:rPr>
+          <w:bCs/>
+          <w:b/>
+        </w:rPr>
+        <w:t xml:space="preserve">EXIT</w:t>
+      </w:r>
+      <w:r>
+        <w:t xml:space="preserve">.</w:t>
+      </w:r>
+      <w:r>
+        <w:br/>
+      </w:r>
+    </w:p>
+    <w:p>
+      <w:pPr>
+        <w:numPr>
+          <w:ilvl w:val="1"/>
+          <w:numId w:val="1250"/>
+        </w:numPr>
+        <w:pStyle w:val="Compact"/>
+      </w:pPr>
+      <w:r>
+        <w:rPr>
+          <w:bCs/>
+          <w:b/>
+        </w:rPr>
+        <w:t xml:space="preserve">EXIT WHEN</w:t>
+      </w:r>
+      <w:r>
+        <w:t xml:space="preserve"> </w:t>
+      </w:r>
+      <w:r>
+        <w:t xml:space="preserve">[</w:t>
       </w:r>
       <w:r>
         <w:rPr>
           <w:iCs/>
           <w:i/>
         </w:rPr>
-        <w:t xml:space="preserve">label</w:t>
-      </w:r>
-      <w:r>
-        <w:t xml:space="preserve">) pode ser usado pelas instruções</w:t>
-      </w:r>
-      <w:r>
-        <w:t xml:space="preserve"> </w:t>
-      </w:r>
-      <w:r>
-        <w:rPr>
-          <w:bCs/>
-          <w:b/>
-        </w:rPr>
-        <w:t xml:space="preserve">EXIT</w:t>
-      </w:r>
-      <w:r>
-        <w:t xml:space="preserve"> </w:t>
-      </w:r>
-      <w:r>
-        <w:t xml:space="preserve">e</w:t>
-      </w:r>
-      <w:r>
-        <w:t xml:space="preserve"> </w:t>
-      </w:r>
-      <w:r>
-        <w:rPr>
-          <w:bCs/>
-          <w:b/>
-        </w:rPr>
-        <w:t xml:space="preserve">CONTINUE</w:t>
-      </w:r>
-      <w:r>
-        <w:t xml:space="preserve"> </w:t>
-      </w:r>
-      <w:r>
-        <w:t xml:space="preserve">dentro de loops aninhados para especificar a qual loop essas instruções se referem.</w:t>
-      </w:r>
-      <w:r>
-        <w:br/>
-      </w:r>
-    </w:p>
-    <w:p>
-      <w:pPr>
-        <w:numPr>
-          <w:ilvl w:val="0"/>
-          <w:numId w:val="1249"/>
-        </w:numPr>
-      </w:pPr>
-      <w:r>
-        <w:t xml:space="preserve">Sintaxe:</w:t>
-      </w:r>
-      <w:r>
-        <w:br/>
-      </w:r>
-      <w:r>
-        <w:t xml:space="preserve">[</w:t>
+        <w:t xml:space="preserve">critério</w:t>
+      </w:r>
+      <w:r>
+        <w:t xml:space="preserve">]</w:t>
+      </w:r>
+      <w:r>
+        <w:br/>
+      </w:r>
+      <w:r>
+        <w:t xml:space="preserve">Nesta forma, o</w:t>
+      </w:r>
+      <w:r>
+        <w:t xml:space="preserve"> </w:t>
+      </w:r>
+      <w:r>
+        <w:rPr>
+          <w:bCs/>
+          <w:b/>
+        </w:rPr>
+        <w:t xml:space="preserve">WHEN</w:t>
+      </w:r>
+      <w:r>
+        <w:t xml:space="preserve"> </w:t>
+      </w:r>
+      <w:r>
+        <w:t xml:space="preserve">indica o</w:t>
+      </w:r>
+      <w:r>
+        <w:t xml:space="preserve"> </w:t>
       </w:r>
       <w:r>
         <w:rPr>
           <w:iCs/>
           <w:i/>
         </w:rPr>
-        <w:t xml:space="preserve">label</w:t>
-      </w:r>
-      <w:r>
-        <w:t xml:space="preserve">]</w:t>
+        <w:t xml:space="preserve">critério</w:t>
+      </w:r>
+      <w:r>
+        <w:t xml:space="preserve"> </w:t>
+      </w:r>
+      <w:r>
+        <w:t xml:space="preserve">que deve ser obedecido para execução do</w:t>
+      </w:r>
+      <w:r>
+        <w:t xml:space="preserve"> </w:t>
+      </w:r>
+      <w:r>
+        <w:rPr>
+          <w:bCs/>
+          <w:b/>
+        </w:rPr>
+        <w:t xml:space="preserve">EXIT</w:t>
+      </w:r>
+      <w:r>
+        <w:t xml:space="preserve">.</w:t>
+      </w:r>
+      <w:r>
+        <w:br/>
+      </w:r>
+    </w:p>
+    <w:p>
+      <w:r>
+        <w:br w:type="page"/>
+      </w:r>
+    </w:p>
+    <w:p>
+      <w:pPr>
+        <w:numPr>
+          <w:ilvl w:val="0"/>
+          <w:numId w:val="1251"/>
+        </w:numPr>
+        <w:pStyle w:val="Compact"/>
+      </w:pPr>
+      <w:r>
+        <w:t xml:space="preserve">Exemplos:</w:t>
+      </w:r>
+      <w:r>
+        <w:br/>
+      </w:r>
+    </w:p>
+    <w:p>
+      <w:pPr>
+        <w:numPr>
+          <w:ilvl w:val="1"/>
+          <w:numId w:val="1252"/>
+        </w:numPr>
+      </w:pPr>
+      <w:r>
+        <w:rPr>
+          <w:bCs/>
+          <w:b/>
+        </w:rPr>
+        <w:t xml:space="preserve">IF</w:t>
+      </w:r>
+      <w:r>
+        <w:t xml:space="preserve"> </w:t>
+      </w:r>
+      <w:r>
+        <w:rPr>
+          <w:bCs/>
+          <w:b/>
+        </w:rPr>
+        <w:t xml:space="preserve">EXIT</w:t>
+      </w:r>
+      <w:r>
+        <w:t xml:space="preserve">:</w:t>
+      </w:r>
+      <w:r>
+        <w:br/>
+      </w:r>
+      <w:r>
+        <w:rPr>
+          <w:bCs/>
+          <w:b/>
+        </w:rPr>
+        <w:t xml:space="preserve">DO</w:t>
+      </w:r>
+      <w:r>
+        <w:br/>
+      </w:r>
+      <w:r>
+        <w:t xml:space="preserve">$$</w:t>
+      </w:r>
+      <w:r>
+        <w:br/>
+      </w:r>
+      <w:r>
+        <w:rPr>
+          <w:bCs/>
+          <w:b/>
+        </w:rPr>
+        <w:t xml:space="preserve">DECLARE</w:t>
+      </w:r>
+      <w:r>
+        <w:t xml:space="preserve"> </w:t>
+      </w:r>
+      <w:r>
+        <w:t xml:space="preserve">CONTADOR</w:t>
+      </w:r>
+      <w:r>
+        <w:t xml:space="preserve"> </w:t>
+      </w:r>
+      <w:r>
+        <w:rPr>
+          <w:bCs/>
+          <w:b/>
+        </w:rPr>
+        <w:t xml:space="preserve">INTEGER</w:t>
+      </w:r>
+      <w:r>
+        <w:t xml:space="preserve"> </w:t>
+      </w:r>
+      <w:r>
+        <w:t xml:space="preserve">= 0;</w:t>
+      </w:r>
+      <w:r>
+        <w:br/>
+      </w:r>
+      <w:r>
+        <w:rPr>
+          <w:bCs/>
+          <w:b/>
+        </w:rPr>
+        <w:t xml:space="preserve">BEGIN</w:t>
       </w:r>
       <w:r>
         <w:br/>
@@ -49366,17 +49578,699 @@
         <w:br/>
       </w:r>
       <w:r>
-        <w:t xml:space="preserve">[bloco de programação]</w:t>
-      </w:r>
-      <w:r>
-        <w:br/>
-      </w:r>
-      <w:r>
         <w:rPr>
           <w:bCs/>
           <w:b/>
         </w:rPr>
         <w:t xml:space="preserve">IF</w:t>
+      </w:r>
+      <w:r>
+        <w:t xml:space="preserve"> </w:t>
+      </w:r>
+      <w:r>
+        <w:t xml:space="preserve">CONTADOR &gt; 5</w:t>
+      </w:r>
+      <w:r>
+        <w:t xml:space="preserve"> </w:t>
+      </w:r>
+      <w:r>
+        <w:rPr>
+          <w:bCs/>
+          <w:b/>
+        </w:rPr>
+        <w:t xml:space="preserve">THEN</w:t>
+      </w:r>
+      <w:r>
+        <w:br/>
+      </w:r>
+      <w:r>
+        <w:rPr>
+          <w:bCs/>
+          <w:b/>
+        </w:rPr>
+        <w:t xml:space="preserve">EXIT</w:t>
+      </w:r>
+      <w:r>
+        <w:t xml:space="preserve">;</w:t>
+      </w:r>
+      <w:r>
+        <w:br/>
+      </w:r>
+      <w:r>
+        <w:rPr>
+          <w:bCs/>
+          <w:b/>
+        </w:rPr>
+        <w:t xml:space="preserve">END IF</w:t>
+      </w:r>
+      <w:r>
+        <w:t xml:space="preserve">;</w:t>
+      </w:r>
+      <w:r>
+        <w:br/>
+      </w:r>
+      <w:r>
+        <w:rPr>
+          <w:bCs/>
+          <w:b/>
+        </w:rPr>
+        <w:t xml:space="preserve">RAISE NOTICE</w:t>
+      </w:r>
+      <w:r>
+        <w:t xml:space="preserve"> </w:t>
+      </w:r>
+      <w:r>
+        <w:t xml:space="preserve">‘</w:t>
+      </w:r>
+      <w:r>
+        <w:t xml:space="preserve">CONTADOR É %</w:t>
+      </w:r>
+      <w:r>
+        <w:t xml:space="preserve">’</w:t>
+      </w:r>
+      <w:r>
+        <w:t xml:space="preserve">, CONTADOR;</w:t>
+      </w:r>
+      <w:r>
+        <w:br/>
+      </w:r>
+      <w:r>
+        <w:t xml:space="preserve">CONTADOR = CONTADOR + 1;</w:t>
+      </w:r>
+      <w:r>
+        <w:br/>
+      </w:r>
+      <w:r>
+        <w:rPr>
+          <w:bCs/>
+          <w:b/>
+        </w:rPr>
+        <w:t xml:space="preserve">END LOOP</w:t>
+      </w:r>
+      <w:r>
+        <w:t xml:space="preserve">;</w:t>
+      </w:r>
+      <w:r>
+        <w:br/>
+      </w:r>
+      <w:r>
+        <w:rPr>
+          <w:bCs/>
+          <w:b/>
+        </w:rPr>
+        <w:t xml:space="preserve">END</w:t>
+      </w:r>
+      <w:r>
+        <w:t xml:space="preserve">;</w:t>
+      </w:r>
+      <w:r>
+        <w:br/>
+      </w:r>
+      <w:r>
+        <w:t xml:space="preserve">$$</w:t>
+      </w:r>
+      <w:r>
+        <w:br/>
+      </w:r>
+    </w:p>
+    <w:p>
+      <w:pPr>
+        <w:numPr>
+          <w:ilvl w:val="1"/>
+          <w:numId w:val="1252"/>
+        </w:numPr>
+      </w:pPr>
+      <w:r>
+        <w:rPr>
+          <w:bCs/>
+          <w:b/>
+        </w:rPr>
+        <w:t xml:space="preserve">EXIT WHEN</w:t>
+      </w:r>
+      <w:r>
+        <w:t xml:space="preserve">:</w:t>
+      </w:r>
+      <w:r>
+        <w:br/>
+      </w:r>
+      <w:r>
+        <w:rPr>
+          <w:bCs/>
+          <w:b/>
+        </w:rPr>
+        <w:t xml:space="preserve">CREATE PROCEDURE</w:t>
+      </w:r>
+      <w:r>
+        <w:t xml:space="preserve"> </w:t>
+      </w:r>
+      <w:r>
+        <w:t xml:space="preserve">contador_loop_exit_when()</w:t>
+      </w:r>
+      <w:r>
+        <w:br/>
+      </w:r>
+      <w:r>
+        <w:rPr>
+          <w:bCs/>
+          <w:b/>
+        </w:rPr>
+        <w:t xml:space="preserve">LANGUAGE</w:t>
+      </w:r>
+      <w:r>
+        <w:t xml:space="preserve"> </w:t>
+      </w:r>
+      <w:r>
+        <w:t xml:space="preserve">plpgsql</w:t>
+      </w:r>
+      <w:r>
+        <w:br/>
+      </w:r>
+      <w:r>
+        <w:rPr>
+          <w:bCs/>
+          <w:b/>
+        </w:rPr>
+        <w:t xml:space="preserve">AS</w:t>
+      </w:r>
+      <w:r>
+        <w:br/>
+      </w:r>
+      <w:r>
+        <w:t xml:space="preserve">$$</w:t>
+      </w:r>
+      <w:r>
+        <w:br/>
+      </w:r>
+      <w:r>
+        <w:rPr>
+          <w:bCs/>
+          <w:b/>
+        </w:rPr>
+        <w:t xml:space="preserve">DECLARE</w:t>
+      </w:r>
+      <w:r>
+        <w:t xml:space="preserve"> </w:t>
+      </w:r>
+      <w:r>
+        <w:t xml:space="preserve">counter</w:t>
+      </w:r>
+      <w:r>
+        <w:t xml:space="preserve"> </w:t>
+      </w:r>
+      <w:r>
+        <w:rPr>
+          <w:bCs/>
+          <w:b/>
+        </w:rPr>
+        <w:t xml:space="preserve">INTEGER</w:t>
+      </w:r>
+      <w:r>
+        <w:t xml:space="preserve"> </w:t>
+      </w:r>
+      <w:r>
+        <w:t xml:space="preserve">= 0;</w:t>
+      </w:r>
+      <w:r>
+        <w:br/>
+      </w:r>
+      <w:r>
+        <w:rPr>
+          <w:bCs/>
+          <w:b/>
+        </w:rPr>
+        <w:t xml:space="preserve">BEGIN</w:t>
+      </w:r>
+      <w:r>
+        <w:br/>
+      </w:r>
+      <w:r>
+        <w:rPr>
+          <w:bCs/>
+          <w:b/>
+        </w:rPr>
+        <w:t xml:space="preserve">LOOP</w:t>
+      </w:r>
+      <w:r>
+        <w:br/>
+      </w:r>
+      <w:r>
+        <w:rPr>
+          <w:bCs/>
+          <w:b/>
+        </w:rPr>
+        <w:t xml:space="preserve">EXIT WHEN</w:t>
+      </w:r>
+      <w:r>
+        <w:t xml:space="preserve"> </w:t>
+      </w:r>
+      <w:r>
+        <w:t xml:space="preserve">counter = 5;</w:t>
+      </w:r>
+      <w:r>
+        <w:br/>
+      </w:r>
+      <w:r>
+        <w:t xml:space="preserve">counter = counter + 1;</w:t>
+      </w:r>
+      <w:r>
+        <w:br/>
+      </w:r>
+      <w:r>
+        <w:rPr>
+          <w:bCs/>
+          <w:b/>
+        </w:rPr>
+        <w:t xml:space="preserve">RAISE NOTICE</w:t>
+      </w:r>
+      <w:r>
+        <w:t xml:space="preserve"> </w:t>
+      </w:r>
+      <w:r>
+        <w:t xml:space="preserve">‘</w:t>
+      </w:r>
+      <w:r>
+        <w:t xml:space="preserve">Counter %</w:t>
+      </w:r>
+      <w:r>
+        <w:t xml:space="preserve">’</w:t>
+      </w:r>
+      <w:r>
+        <w:t xml:space="preserve">, counter;</w:t>
+      </w:r>
+      <w:r>
+        <w:br/>
+      </w:r>
+      <w:r>
+        <w:rPr>
+          <w:bCs/>
+          <w:b/>
+        </w:rPr>
+        <w:t xml:space="preserve">END LOOP</w:t>
+      </w:r>
+      <w:r>
+        <w:t xml:space="preserve">;</w:t>
+      </w:r>
+      <w:r>
+        <w:br/>
+      </w:r>
+      <w:r>
+        <w:rPr>
+          <w:bCs/>
+          <w:b/>
+        </w:rPr>
+        <w:t xml:space="preserve">END</w:t>
+      </w:r>
+      <w:r>
+        <w:t xml:space="preserve">;</w:t>
+      </w:r>
+      <w:r>
+        <w:br/>
+      </w:r>
+      <w:r>
+        <w:t xml:space="preserve">$$</w:t>
+      </w:r>
+      <w:r>
+        <w:br/>
+      </w:r>
+    </w:p>
+    <w:p>
+      <w:pPr>
+        <w:numPr>
+          <w:ilvl w:val="0"/>
+          <w:numId w:val="1251"/>
+        </w:numPr>
+        <w:pStyle w:val="Compact"/>
+      </w:pPr>
+      <w:r>
+        <w:t xml:space="preserve">Observações:</w:t>
+      </w:r>
+      <w:r>
+        <w:br/>
+      </w:r>
+    </w:p>
+    <w:p>
+      <w:pPr>
+        <w:numPr>
+          <w:ilvl w:val="1"/>
+          <w:numId w:val="1253"/>
+        </w:numPr>
+        <w:pStyle w:val="Compact"/>
+      </w:pPr>
+      <w:r>
+        <w:t xml:space="preserve">A declaração de variáveis (</w:t>
+      </w:r>
+      <w:r>
+        <w:rPr>
+          <w:bCs/>
+          <w:b/>
+        </w:rPr>
+        <w:t xml:space="preserve">DECLARE</w:t>
+      </w:r>
+      <w:r>
+        <w:t xml:space="preserve">) vem antes do</w:t>
+      </w:r>
+      <w:r>
+        <w:t xml:space="preserve"> </w:t>
+      </w:r>
+      <w:r>
+        <w:rPr>
+          <w:bCs/>
+          <w:b/>
+        </w:rPr>
+        <w:t xml:space="preserve">BEGIN</w:t>
+      </w:r>
+      <w:r>
+        <w:t xml:space="preserve">.</w:t>
+      </w:r>
+      <w:r>
+        <w:br/>
+      </w:r>
+    </w:p>
+    <w:p>
+      <w:pPr>
+        <w:numPr>
+          <w:ilvl w:val="1"/>
+          <w:numId w:val="1253"/>
+        </w:numPr>
+        <w:pStyle w:val="Compact"/>
+      </w:pPr>
+      <w:r>
+        <w:t xml:space="preserve">Ao declarar as variáveis é necessario tipificar elas (</w:t>
+      </w:r>
+      <w:r>
+        <w:rPr>
+          <w:bCs/>
+          <w:b/>
+        </w:rPr>
+        <w:t xml:space="preserve">INTEGER</w:t>
+      </w:r>
+      <w:r>
+        <w:t xml:space="preserve">,</w:t>
+      </w:r>
+      <w:r>
+        <w:t xml:space="preserve"> </w:t>
+      </w:r>
+      <w:r>
+        <w:rPr>
+          <w:bCs/>
+          <w:b/>
+        </w:rPr>
+        <w:t xml:space="preserve">CHAR</w:t>
+      </w:r>
+      <w:r>
+        <w:t xml:space="preserve">,</w:t>
+      </w:r>
+      <w:r>
+        <w:t xml:space="preserve"> </w:t>
+      </w:r>
+      <w:r>
+        <w:rPr>
+          <w:bCs/>
+          <w:b/>
+        </w:rPr>
+        <w:t xml:space="preserve">VARCHAR</w:t>
+      </w:r>
+      <w:r>
+        <w:t xml:space="preserve">, …).</w:t>
+      </w:r>
+      <w:r>
+        <w:br/>
+      </w:r>
+    </w:p>
+    <w:p>
+      <w:pPr>
+        <w:numPr>
+          <w:ilvl w:val="1"/>
+          <w:numId w:val="1253"/>
+        </w:numPr>
+        <w:pStyle w:val="Compact"/>
+      </w:pPr>
+      <w:r>
+        <w:t xml:space="preserve">Lembrar de fechar os condiciais (</w:t>
+      </w:r>
+      <w:r>
+        <w:rPr>
+          <w:bCs/>
+          <w:b/>
+        </w:rPr>
+        <w:t xml:space="preserve">IF</w:t>
+      </w:r>
+      <w:r>
+        <w:t xml:space="preserve">) com</w:t>
+      </w:r>
+      <w:r>
+        <w:t xml:space="preserve"> </w:t>
+      </w:r>
+      <w:r>
+        <w:rPr>
+          <w:bCs/>
+          <w:b/>
+        </w:rPr>
+        <w:t xml:space="preserve">END IF</w:t>
+      </w:r>
+      <w:r>
+        <w:t xml:space="preserve">.</w:t>
+      </w:r>
+      <w:r>
+        <w:br/>
+      </w:r>
+    </w:p>
+    <w:p>
+      <w:pPr>
+        <w:numPr>
+          <w:ilvl w:val="1"/>
+          <w:numId w:val="1253"/>
+        </w:numPr>
+        <w:pStyle w:val="Compact"/>
+      </w:pPr>
+      <w:r>
+        <w:t xml:space="preserve">Lembrar de fechar os loops com</w:t>
+      </w:r>
+      <w:r>
+        <w:t xml:space="preserve"> </w:t>
+      </w:r>
+      <w:r>
+        <w:rPr>
+          <w:bCs/>
+          <w:b/>
+        </w:rPr>
+        <w:t xml:space="preserve">END LOOP</w:t>
+      </w:r>
+      <w:r>
+        <w:t xml:space="preserve">.</w:t>
+      </w:r>
+      <w:r>
+        <w:br/>
+      </w:r>
+    </w:p>
+    <w:p>
+      <w:pPr>
+        <w:numPr>
+          <w:ilvl w:val="1"/>
+          <w:numId w:val="1253"/>
+        </w:numPr>
+        <w:pStyle w:val="Compact"/>
+      </w:pPr>
+      <w:r>
+        <w:t xml:space="preserve">Tudo depois do modificador de delimitador ($$) pode ser fechado com</w:t>
+      </w:r>
+      <w:r>
+        <w:t xml:space="preserve"> </w:t>
+      </w:r>
+      <w:r>
+        <w:t xml:space="preserve">“</w:t>
+      </w:r>
+      <w:r>
+        <w:t xml:space="preserve">;</w:t>
+      </w:r>
+      <w:r>
+        <w:t xml:space="preserve">”</w:t>
+      </w:r>
+      <w:r>
+        <w:t xml:space="preserve">.</w:t>
+      </w:r>
+      <w:r>
+        <w:br/>
+      </w:r>
+    </w:p>
+    <w:p>
+      <w:r>
+        <w:br w:type="page"/>
+      </w:r>
+    </w:p>
+    <w:bookmarkEnd w:id="225"/>
+    <w:bookmarkStart w:id="226" w:name="continue"/>
+    <w:p>
+      <w:pPr>
+        <w:pStyle w:val="Heading3"/>
+      </w:pPr>
+      <w:r>
+        <w:rPr>
+          <w:rStyle w:val="SectionNumber"/>
+        </w:rPr>
+        <w:t xml:space="preserve">25.2.2</w:t>
+      </w:r>
+      <w:r>
+        <w:tab/>
+      </w:r>
+      <w:r>
+        <w:rPr>
+          <w:bCs/>
+          <w:b/>
+        </w:rPr>
+        <w:t xml:space="preserve">CONTINUE</w:t>
+      </w:r>
+    </w:p>
+    <w:p>
+      <w:pPr>
+        <w:numPr>
+          <w:ilvl w:val="0"/>
+          <w:numId w:val="1254"/>
+        </w:numPr>
+      </w:pPr>
+      <w:r>
+        <w:rPr>
+          <w:bCs/>
+          <w:b/>
+        </w:rPr>
+        <w:t xml:space="preserve">CONTINUE</w:t>
+      </w:r>
+      <w:r>
+        <w:t xml:space="preserve"> </w:t>
+      </w:r>
+      <w:r>
+        <w:t xml:space="preserve">é uma instrução que faz o loop encerrar a iteração e ir para a proxima iteração do laço.</w:t>
+      </w:r>
+      <w:r>
+        <w:br/>
+      </w:r>
+    </w:p>
+    <w:p>
+      <w:pPr>
+        <w:numPr>
+          <w:ilvl w:val="0"/>
+          <w:numId w:val="1254"/>
+        </w:numPr>
+      </w:pPr>
+      <w:r>
+        <w:t xml:space="preserve">A instrução</w:t>
+      </w:r>
+      <w:r>
+        <w:t xml:space="preserve"> </w:t>
+      </w:r>
+      <w:r>
+        <w:rPr>
+          <w:bCs/>
+          <w:b/>
+        </w:rPr>
+        <w:t xml:space="preserve">CONTINUE</w:t>
+      </w:r>
+      <w:r>
+        <w:t xml:space="preserve"> </w:t>
+      </w:r>
+      <w:r>
+        <w:t xml:space="preserve">apresenta duas formas:</w:t>
+      </w:r>
+      <w:r>
+        <w:br/>
+      </w:r>
+    </w:p>
+    <w:p>
+      <w:pPr>
+        <w:numPr>
+          <w:ilvl w:val="1"/>
+          <w:numId w:val="1255"/>
+        </w:numPr>
+        <w:pStyle w:val="Compact"/>
+      </w:pPr>
+      <w:r>
+        <w:rPr>
+          <w:bCs/>
+          <w:b/>
+        </w:rPr>
+        <w:t xml:space="preserve">CONTINUE</w:t>
+      </w:r>
+      <w:r>
+        <w:br/>
+      </w:r>
+      <w:r>
+        <w:t xml:space="preserve">Esta forma mais simples normalmente esta associada a um</w:t>
+      </w:r>
+      <w:r>
+        <w:t xml:space="preserve"> </w:t>
+      </w:r>
+      <w:r>
+        <w:rPr>
+          <w:bCs/>
+          <w:b/>
+        </w:rPr>
+        <w:t xml:space="preserve">IF</w:t>
+      </w:r>
+      <w:r>
+        <w:t xml:space="preserve"> </w:t>
+      </w:r>
+      <w:r>
+        <w:t xml:space="preserve">que serve como condição para aplicação do</w:t>
+      </w:r>
+      <w:r>
+        <w:t xml:space="preserve"> </w:t>
+      </w:r>
+      <w:r>
+        <w:rPr>
+          <w:bCs/>
+          <w:b/>
+        </w:rPr>
+        <w:t xml:space="preserve">CONTINUE</w:t>
+      </w:r>
+      <w:r>
+        <w:t xml:space="preserve">.</w:t>
+      </w:r>
+      <w:r>
+        <w:br/>
+      </w:r>
+    </w:p>
+    <w:p>
+      <w:pPr>
+        <w:numPr>
+          <w:ilvl w:val="1"/>
+          <w:numId w:val="1255"/>
+        </w:numPr>
+        <w:pStyle w:val="Compact"/>
+      </w:pPr>
+      <w:r>
+        <w:rPr>
+          <w:bCs/>
+          <w:b/>
+        </w:rPr>
+        <w:t xml:space="preserve">CONTINUE WHEN</w:t>
+      </w:r>
+      <w:r>
+        <w:t xml:space="preserve"> </w:t>
+      </w:r>
+      <w:r>
+        <w:t xml:space="preserve">[critério]</w:t>
+      </w:r>
+      <w:r>
+        <w:br/>
+      </w:r>
+      <w:r>
+        <w:t xml:space="preserve">Nesta forma após o</w:t>
+      </w:r>
+      <w:r>
+        <w:t xml:space="preserve"> </w:t>
+      </w:r>
+      <w:r>
+        <w:rPr>
+          <w:bCs/>
+          <w:b/>
+        </w:rPr>
+        <w:t xml:space="preserve">WHEN</w:t>
+      </w:r>
+      <w:r>
+        <w:t xml:space="preserve"> </w:t>
+      </w:r>
+      <w:r>
+        <w:t xml:space="preserve">segue o</w:t>
       </w:r>
       <w:r>
         <w:t xml:space="preserve"> </w:t>
@@ -49386,17 +50280,80 @@
           <w:iCs/>
           <w:i/>
         </w:rPr>
-        <w:t xml:space="preserve">expressão</w:t>
-      </w:r>
-      <w:r>
-        <w:t xml:space="preserve"> </w:t>
-      </w:r>
-      <w:r>
-        <w:rPr>
-          <w:bCs/>
-          <w:b/>
-        </w:rPr>
-        <w:t xml:space="preserve">THEN</w:t>
+        <w:t xml:space="preserve">critério</w:t>
+      </w:r>
+      <w:r>
+        <w:t xml:space="preserve"> </w:t>
+      </w:r>
+      <w:r>
+        <w:t xml:space="preserve">que deve ser cumprido para execução do</w:t>
+      </w:r>
+      <w:r>
+        <w:t xml:space="preserve"> </w:t>
+      </w:r>
+      <w:r>
+        <w:rPr>
+          <w:bCs/>
+          <w:b/>
+        </w:rPr>
+        <w:t xml:space="preserve">CONTINUE</w:t>
+      </w:r>
+      <w:r>
+        <w:t xml:space="preserve">.</w:t>
+      </w:r>
+      <w:r>
+        <w:br/>
+      </w:r>
+    </w:p>
+    <w:bookmarkEnd w:id="226"/>
+    <w:bookmarkEnd w:id="227"/>
+    <w:bookmarkStart w:id="228" w:name="loop"/>
+    <w:p>
+      <w:pPr>
+        <w:pStyle w:val="Heading2"/>
+      </w:pPr>
+      <w:r>
+        <w:rPr>
+          <w:rStyle w:val="SectionNumber"/>
+        </w:rPr>
+        <w:t xml:space="preserve">25.3</w:t>
+      </w:r>
+      <w:r>
+        <w:tab/>
+      </w:r>
+      <w:r>
+        <w:rPr>
+          <w:bCs/>
+          <w:b/>
+        </w:rPr>
+        <w:t xml:space="preserve">LOOP</w:t>
+      </w:r>
+    </w:p>
+    <w:p>
+      <w:pPr>
+        <w:numPr>
+          <w:ilvl w:val="0"/>
+          <w:numId w:val="1256"/>
+        </w:numPr>
+      </w:pPr>
+      <w:r>
+        <w:t xml:space="preserve">O</w:t>
+      </w:r>
+      <w:r>
+        <w:t xml:space="preserve"> </w:t>
+      </w:r>
+      <w:r>
+        <w:rPr>
+          <w:bCs/>
+          <w:b/>
+        </w:rPr>
+        <w:t xml:space="preserve">LOOP</w:t>
+      </w:r>
+      <w:r>
+        <w:t xml:space="preserve"> </w:t>
+      </w:r>
+      <w:r>
+        <w:t xml:space="preserve">define um loop incondicional que é repedito indefinidamente até ser encerrado por uma instrução</w:t>
       </w:r>
       <w:r>
         <w:t xml:space="preserve"> </w:t>
@@ -49409,10 +50366,86 @@
         <w:t xml:space="preserve">EXIT</w:t>
       </w:r>
       <w:r>
-        <w:t xml:space="preserve">; [Mecanismo de saída do</w:t>
-      </w:r>
-      <w:r>
-        <w:t xml:space="preserve"> </w:t>
+        <w:t xml:space="preserve"> </w:t>
+      </w:r>
+      <w:r>
+        <w:t xml:space="preserve">ou</w:t>
+      </w:r>
+      <w:r>
+        <w:t xml:space="preserve"> </w:t>
+      </w:r>
+      <w:r>
+        <w:rPr>
+          <w:bCs/>
+          <w:b/>
+        </w:rPr>
+        <w:t xml:space="preserve">RETURN</w:t>
+      </w:r>
+      <w:r>
+        <w:t xml:space="preserve">.</w:t>
+      </w:r>
+      <w:r>
+        <w:br/>
+      </w:r>
+    </w:p>
+    <w:p>
+      <w:pPr>
+        <w:numPr>
+          <w:ilvl w:val="0"/>
+          <w:numId w:val="1256"/>
+        </w:numPr>
+      </w:pPr>
+      <w:r>
+        <w:t xml:space="preserve">As instruções</w:t>
+      </w:r>
+      <w:r>
+        <w:t xml:space="preserve"> </w:t>
+      </w:r>
+      <w:r>
+        <w:rPr>
+          <w:bCs/>
+          <w:b/>
+        </w:rPr>
+        <w:t xml:space="preserve">EXIT</w:t>
+      </w:r>
+      <w:r>
+        <w:t xml:space="preserve"> </w:t>
+      </w:r>
+      <w:r>
+        <w:t xml:space="preserve">e</w:t>
+      </w:r>
+      <w:r>
+        <w:t xml:space="preserve"> </w:t>
+      </w:r>
+      <w:r>
+        <w:rPr>
+          <w:bCs/>
+          <w:b/>
+        </w:rPr>
+        <w:t xml:space="preserve">CONTINUE</w:t>
+      </w:r>
+      <w:r>
+        <w:t xml:space="preserve"> </w:t>
+      </w:r>
+      <w:r>
+        <w:t xml:space="preserve">dentro de loops aninhados para especificar a qual loop essas instruções se referem.</w:t>
+      </w:r>
+      <w:r>
+        <w:br/>
+      </w:r>
+    </w:p>
+    <w:p>
+      <w:pPr>
+        <w:numPr>
+          <w:ilvl w:val="0"/>
+          <w:numId w:val="1256"/>
+        </w:numPr>
+      </w:pPr>
+      <w:r>
+        <w:t xml:space="preserve">Sintaxe:</w:t>
+      </w:r>
+      <w:r>
+        <w:br/>
       </w:r>
       <w:r>
         <w:rPr>
@@ -49422,40 +50455,63 @@
         <w:t xml:space="preserve">LOOP</w:t>
       </w:r>
       <w:r>
-        <w:t xml:space="preserve">]</w:t>
-      </w:r>
-      <w:r>
-        <w:br/>
-      </w:r>
-      <w:r>
-        <w:rPr>
-          <w:bCs/>
-          <w:b/>
-        </w:rPr>
-        <w:t xml:space="preserve">END IF</w:t>
-      </w:r>
-      <w:r>
-        <w:br/>
-      </w:r>
-      <w:r>
-        <w:rPr>
-          <w:bCs/>
-          <w:b/>
-        </w:rPr>
-        <w:t xml:space="preserve">END LOOP</w:t>
-      </w:r>
-      <w:r>
-        <w:t xml:space="preserve"> </w:t>
-      </w:r>
-      <w:r>
-        <w:t xml:space="preserve">[</w:t>
+        <w:br/>
+      </w:r>
+      <w:r>
+        <w:t xml:space="preserve">[bloco de programação]</w:t>
+      </w:r>
+      <w:r>
+        <w:br/>
+      </w:r>
+      <w:r>
+        <w:rPr>
+          <w:bCs/>
+          <w:b/>
+        </w:rPr>
+        <w:t xml:space="preserve">IF</w:t>
+      </w:r>
+      <w:r>
+        <w:t xml:space="preserve"> </w:t>
       </w:r>
       <w:r>
         <w:rPr>
           <w:iCs/>
           <w:i/>
         </w:rPr>
-        <w:t xml:space="preserve">label</w:t>
+        <w:t xml:space="preserve">expressão</w:t>
+      </w:r>
+      <w:r>
+        <w:t xml:space="preserve"> </w:t>
+      </w:r>
+      <w:r>
+        <w:rPr>
+          <w:bCs/>
+          <w:b/>
+        </w:rPr>
+        <w:t xml:space="preserve">THEN</w:t>
+      </w:r>
+      <w:r>
+        <w:t xml:space="preserve"> </w:t>
+      </w:r>
+      <w:r>
+        <w:rPr>
+          <w:bCs/>
+          <w:b/>
+        </w:rPr>
+        <w:t xml:space="preserve">EXIT</w:t>
+      </w:r>
+      <w:r>
+        <w:t xml:space="preserve">; [Mecanismo de saída do</w:t>
+      </w:r>
+      <w:r>
+        <w:t xml:space="preserve"> </w:t>
+      </w:r>
+      <w:r>
+        <w:rPr>
+          <w:bCs/>
+          <w:b/>
+        </w:rPr>
+        <w:t xml:space="preserve">LOOP</w:t>
       </w:r>
       <w:r>
         <w:t xml:space="preserve">]</w:t>
@@ -49463,9 +50519,29 @@
       <w:r>
         <w:br/>
       </w:r>
-    </w:p>
-    <w:bookmarkEnd w:id="226"/>
-    <w:bookmarkStart w:id="227" w:name="while"/>
+      <w:r>
+        <w:rPr>
+          <w:bCs/>
+          <w:b/>
+        </w:rPr>
+        <w:t xml:space="preserve">END IF</w:t>
+      </w:r>
+      <w:r>
+        <w:br/>
+      </w:r>
+      <w:r>
+        <w:rPr>
+          <w:bCs/>
+          <w:b/>
+        </w:rPr>
+        <w:t xml:space="preserve">END LOOP</w:t>
+      </w:r>
+      <w:r>
+        <w:br/>
+      </w:r>
+    </w:p>
+    <w:bookmarkEnd w:id="228"/>
+    <w:bookmarkStart w:id="229" w:name="while"/>
     <w:p>
       <w:pPr>
         <w:pStyle w:val="Heading2"/>
@@ -49487,8 +50563,8 @@
         <w:t xml:space="preserve">WHILE</w:t>
       </w:r>
     </w:p>
-    <w:bookmarkEnd w:id="227"/>
-    <w:bookmarkStart w:id="228" w:name="for"/>
+    <w:bookmarkEnd w:id="229"/>
+    <w:bookmarkStart w:id="230" w:name="for"/>
     <w:p>
       <w:pPr>
         <w:pStyle w:val="Heading2"/>
@@ -49510,8 +50586,8 @@
         <w:t xml:space="preserve">FOR</w:t>
       </w:r>
     </w:p>
-    <w:bookmarkEnd w:id="228"/>
-    <w:bookmarkStart w:id="229" w:name="foreach"/>
+    <w:bookmarkEnd w:id="230"/>
+    <w:bookmarkStart w:id="231" w:name="foreach"/>
     <w:p>
       <w:pPr>
         <w:pStyle w:val="Heading2"/>
@@ -49538,9 +50614,9 @@
         <w:br w:type="page"/>
       </w:r>
     </w:p>
-    <w:bookmarkEnd w:id="229"/>
-    <w:bookmarkEnd w:id="230"/>
-    <w:bookmarkStart w:id="235" w:name="Xf340e8f3dbf8a3ec7c4c12d9f99fa2796659cce"/>
+    <w:bookmarkEnd w:id="231"/>
+    <w:bookmarkEnd w:id="232"/>
+    <w:bookmarkStart w:id="237" w:name="Xf340e8f3dbf8a3ec7c4c12d9f99fa2796659cce"/>
     <w:p>
       <w:pPr>
         <w:pStyle w:val="Heading1"/>
@@ -49587,7 +50663,7 @@
         <w:t xml:space="preserve">) e Machine Learning</w:t>
       </w:r>
     </w:p>
-    <w:bookmarkStart w:id="233" w:name="colunas-dummy"/>
+    <w:bookmarkStart w:id="235" w:name="colunas-dummy"/>
     <w:p>
       <w:pPr>
         <w:pStyle w:val="Heading2"/>
@@ -49615,7 +50691,7 @@
         <w:t xml:space="preserve">Dummy</w:t>
       </w:r>
     </w:p>
-    <w:bookmarkStart w:id="231" w:name="teoria-variáveis-dummy"/>
+    <w:bookmarkStart w:id="233" w:name="teoria-variáveis-dummy"/>
     <w:p>
       <w:pPr>
         <w:pStyle w:val="Heading3"/>
@@ -49647,7 +50723,7 @@
       <w:pPr>
         <w:numPr>
           <w:ilvl w:val="0"/>
-          <w:numId w:val="1250"/>
+          <w:numId w:val="1257"/>
         </w:numPr>
         <w:pStyle w:val="Compact"/>
       </w:pPr>
@@ -49678,7 +50754,7 @@
       <w:pPr>
         <w:numPr>
           <w:ilvl w:val="0"/>
-          <w:numId w:val="1250"/>
+          <w:numId w:val="1257"/>
         </w:numPr>
         <w:pStyle w:val="Compact"/>
       </w:pPr>
@@ -49693,7 +50769,7 @@
       <w:pPr>
         <w:numPr>
           <w:ilvl w:val="0"/>
-          <w:numId w:val="1250"/>
+          <w:numId w:val="1257"/>
         </w:numPr>
         <w:pStyle w:val="Compact"/>
       </w:pPr>
@@ -49708,7 +50784,7 @@
       <w:pPr>
         <w:numPr>
           <w:ilvl w:val="0"/>
-          <w:numId w:val="1250"/>
+          <w:numId w:val="1257"/>
         </w:numPr>
         <w:pStyle w:val="Compact"/>
       </w:pPr>
@@ -49723,7 +50799,7 @@
       <w:pPr>
         <w:numPr>
           <w:ilvl w:val="0"/>
-          <w:numId w:val="1250"/>
+          <w:numId w:val="1257"/>
         </w:numPr>
         <w:pStyle w:val="Compact"/>
       </w:pPr>
@@ -49767,7 +50843,7 @@
       <w:pPr>
         <w:numPr>
           <w:ilvl w:val="0"/>
-          <w:numId w:val="1250"/>
+          <w:numId w:val="1257"/>
         </w:numPr>
         <w:pStyle w:val="Compact"/>
       </w:pPr>
@@ -49791,8 +50867,8 @@
         <w:br/>
       </w:r>
     </w:p>
-    <w:bookmarkEnd w:id="231"/>
-    <w:bookmarkStart w:id="232" w:name="técnica-para-fazer-colunas-dummy"/>
+    <w:bookmarkEnd w:id="233"/>
+    <w:bookmarkStart w:id="234" w:name="técnica-para-fazer-colunas-dummy"/>
     <w:p>
       <w:pPr>
         <w:pStyle w:val="Heading3"/>
@@ -49824,7 +50900,7 @@
       <w:pPr>
         <w:numPr>
           <w:ilvl w:val="0"/>
-          <w:numId w:val="1251"/>
+          <w:numId w:val="1258"/>
         </w:numPr>
       </w:pPr>
       <w:r>
@@ -49896,7 +50972,7 @@
       <w:pPr>
         <w:numPr>
           <w:ilvl w:val="0"/>
-          <w:numId w:val="1251"/>
+          <w:numId w:val="1258"/>
         </w:numPr>
       </w:pPr>
       <w:r>
@@ -49926,7 +51002,7 @@
       <w:pPr>
         <w:numPr>
           <w:ilvl w:val="0"/>
-          <w:numId w:val="1251"/>
+          <w:numId w:val="1258"/>
         </w:numPr>
       </w:pPr>
       <w:r>
@@ -50072,7 +51148,7 @@
       <w:pPr>
         <w:numPr>
           <w:ilvl w:val="0"/>
-          <w:numId w:val="1251"/>
+          <w:numId w:val="1258"/>
         </w:numPr>
       </w:pPr>
       <w:r>
@@ -50167,7 +51243,7 @@
       <w:pPr>
         <w:numPr>
           <w:ilvl w:val="0"/>
-          <w:numId w:val="1251"/>
+          <w:numId w:val="1258"/>
         </w:numPr>
       </w:pPr>
       <w:r>
@@ -50454,9 +51530,9 @@
         <w:br/>
       </w:r>
     </w:p>
-    <w:bookmarkEnd w:id="232"/>
-    <w:bookmarkEnd w:id="233"/>
-    <w:bookmarkStart w:id="234" w:name="variáveis-dummy-e-machine-learning"/>
+    <w:bookmarkEnd w:id="234"/>
+    <w:bookmarkEnd w:id="235"/>
+    <w:bookmarkStart w:id="236" w:name="variáveis-dummy-e-machine-learning"/>
     <w:p>
       <w:pPr>
         <w:pStyle w:val="Heading2"/>
@@ -50504,7 +51580,7 @@
       <w:pPr>
         <w:numPr>
           <w:ilvl w:val="0"/>
-          <w:numId w:val="1252"/>
+          <w:numId w:val="1259"/>
         </w:numPr>
         <w:pStyle w:val="Compact"/>
       </w:pPr>
@@ -50535,7 +51611,7 @@
       <w:pPr>
         <w:numPr>
           <w:ilvl w:val="0"/>
-          <w:numId w:val="1252"/>
+          <w:numId w:val="1259"/>
         </w:numPr>
         <w:pStyle w:val="Compact"/>
       </w:pPr>
@@ -50566,7 +51642,7 @@
       <w:pPr>
         <w:numPr>
           <w:ilvl w:val="0"/>
-          <w:numId w:val="1252"/>
+          <w:numId w:val="1259"/>
         </w:numPr>
         <w:pStyle w:val="Compact"/>
       </w:pPr>
@@ -50598,9 +51674,9 @@
         <w:br w:type="page"/>
       </w:r>
     </w:p>
-    <w:bookmarkEnd w:id="234"/>
-    <w:bookmarkEnd w:id="235"/>
-    <w:bookmarkStart w:id="240" w:name="observações"/>
+    <w:bookmarkEnd w:id="236"/>
+    <w:bookmarkEnd w:id="237"/>
+    <w:bookmarkStart w:id="242" w:name="observações"/>
     <w:p>
       <w:pPr>
         <w:pStyle w:val="Heading1"/>
@@ -50618,7 +51694,7 @@
         <w:t xml:space="preserve">Observações</w:t>
       </w:r>
     </w:p>
-    <w:bookmarkStart w:id="237" w:name="Xe905c48ead57695f6acee3458bfda7f5825cda5"/>
+    <w:bookmarkStart w:id="239" w:name="Xe905c48ead57695f6acee3458bfda7f5825cda5"/>
     <w:p>
       <w:pPr>
         <w:pStyle w:val="Heading2"/>
@@ -50650,7 +51726,7 @@
       <w:pPr>
         <w:pStyle w:val="FirstParagraph"/>
       </w:pPr>
-      <w:hyperlink r:id="rId236">
+      <w:hyperlink r:id="rId238">
         <w:r>
           <w:rPr>
             <w:rStyle w:val="Hyperlink"/>
@@ -50662,8 +51738,8 @@
         <w:br/>
       </w:r>
     </w:p>
-    <w:bookmarkEnd w:id="237"/>
-    <w:bookmarkStart w:id="238" w:name="exportação-de-dados"/>
+    <w:bookmarkEnd w:id="239"/>
+    <w:bookmarkStart w:id="240" w:name="exportação-de-dados"/>
     <w:p>
       <w:pPr>
         <w:pStyle w:val="Heading2"/>
@@ -50685,7 +51761,7 @@
       <w:pPr>
         <w:numPr>
           <w:ilvl w:val="0"/>
-          <w:numId w:val="1253"/>
+          <w:numId w:val="1260"/>
         </w:numPr>
         <w:pStyle w:val="Compact"/>
       </w:pPr>
@@ -50715,7 +51791,7 @@
       <w:pPr>
         <w:numPr>
           <w:ilvl w:val="0"/>
-          <w:numId w:val="1253"/>
+          <w:numId w:val="1260"/>
         </w:numPr>
         <w:pStyle w:val="Compact"/>
       </w:pPr>
@@ -50761,7 +51837,7 @@
       <w:pPr>
         <w:numPr>
           <w:ilvl w:val="0"/>
-          <w:numId w:val="1253"/>
+          <w:numId w:val="1260"/>
         </w:numPr>
         <w:pStyle w:val="Compact"/>
       </w:pPr>
@@ -50776,7 +51852,7 @@
       <w:pPr>
         <w:numPr>
           <w:ilvl w:val="1"/>
-          <w:numId w:val="1254"/>
+          <w:numId w:val="1261"/>
         </w:numPr>
         <w:pStyle w:val="Compact"/>
       </w:pPr>
@@ -50810,7 +51886,7 @@
       <w:pPr>
         <w:numPr>
           <w:ilvl w:val="1"/>
-          <w:numId w:val="1254"/>
+          <w:numId w:val="1261"/>
         </w:numPr>
         <w:pStyle w:val="Compact"/>
       </w:pPr>
@@ -50841,7 +51917,7 @@
       <w:pPr>
         <w:numPr>
           <w:ilvl w:val="1"/>
-          <w:numId w:val="1254"/>
+          <w:numId w:val="1261"/>
         </w:numPr>
         <w:pStyle w:val="Compact"/>
       </w:pPr>
@@ -50893,7 +51969,7 @@
       <w:pPr>
         <w:numPr>
           <w:ilvl w:val="1"/>
-          <w:numId w:val="1254"/>
+          <w:numId w:val="1261"/>
         </w:numPr>
         <w:pStyle w:val="Compact"/>
       </w:pPr>
@@ -50938,8 +52014,8 @@
         <w:br/>
       </w:r>
     </w:p>
-    <w:bookmarkEnd w:id="238"/>
-    <w:bookmarkStart w:id="239" w:name="Xa8bf588064960458c5d85f6667a5ef7152c8394"/>
+    <w:bookmarkEnd w:id="240"/>
+    <w:bookmarkStart w:id="241" w:name="Xa8bf588064960458c5d85f6667a5ef7152c8394"/>
     <w:p>
       <w:pPr>
         <w:pStyle w:val="Heading2"/>
@@ -50961,7 +52037,7 @@
       <w:pPr>
         <w:numPr>
           <w:ilvl w:val="0"/>
-          <w:numId w:val="1255"/>
+          <w:numId w:val="1262"/>
         </w:numPr>
         <w:pStyle w:val="Compact"/>
       </w:pPr>
@@ -50976,7 +52052,7 @@
       <w:pPr>
         <w:numPr>
           <w:ilvl w:val="1"/>
-          <w:numId w:val="1256"/>
+          <w:numId w:val="1263"/>
         </w:numPr>
         <w:pStyle w:val="Compact"/>
       </w:pPr>
@@ -50991,7 +52067,7 @@
       <w:pPr>
         <w:numPr>
           <w:ilvl w:val="0"/>
-          <w:numId w:val="1255"/>
+          <w:numId w:val="1262"/>
         </w:numPr>
         <w:pStyle w:val="Compact"/>
       </w:pPr>
@@ -51006,7 +52082,7 @@
       <w:pPr>
         <w:numPr>
           <w:ilvl w:val="1"/>
-          <w:numId w:val="1257"/>
+          <w:numId w:val="1264"/>
         </w:numPr>
         <w:pStyle w:val="Compact"/>
       </w:pPr>
@@ -51020,59 +52096,59 @@
     <w:p>
       <w:r>
         <w:br w:type="page"/>
-      </w:r>
-    </w:p>
-    <w:bookmarkEnd w:id="239"/>
-    <w:bookmarkEnd w:id="240"/>
-    <w:bookmarkStart w:id="242" w:name="andamento-dos-estudos"/>
-    <w:p>
-      <w:pPr>
-        <w:pStyle w:val="Heading1"/>
-      </w:pPr>
-      <w:r>
-        <w:rPr>
-          <w:rStyle w:val="SectionNumber"/>
-        </w:rPr>
-        <w:t xml:space="preserve">28</w:t>
-      </w:r>
-      <w:r>
-        <w:tab/>
-      </w:r>
-      <w:r>
-        <w:t xml:space="preserve">Andamento dos Estudos</w:t>
-      </w:r>
-    </w:p>
-    <w:bookmarkStart w:id="241" w:name="assunto-em-andamento"/>
-    <w:p>
-      <w:pPr>
-        <w:pStyle w:val="Heading2"/>
-      </w:pPr>
-      <w:r>
-        <w:rPr>
-          <w:rStyle w:val="SectionNumber"/>
-        </w:rPr>
-        <w:t xml:space="preserve">28.1</w:t>
-      </w:r>
-      <w:r>
-        <w:tab/>
-      </w:r>
-      <w:r>
-        <w:t xml:space="preserve">Assunto em andamento</w:t>
-      </w:r>
-    </w:p>
-    <w:p>
-      <w:pPr>
-        <w:pStyle w:val="FirstParagraph"/>
-      </w:pPr>
-      <w:r>
-        <w:t xml:space="preserve">Atualmente estou estudando Módulo 30 - AULA 140.</w:t>
-      </w:r>
-      <w:r>
-        <w:br/>
       </w:r>
     </w:p>
     <w:bookmarkEnd w:id="241"/>
     <w:bookmarkEnd w:id="242"/>
+    <w:bookmarkStart w:id="244" w:name="andamento-dos-estudos"/>
+    <w:p>
+      <w:pPr>
+        <w:pStyle w:val="Heading1"/>
+      </w:pPr>
+      <w:r>
+        <w:rPr>
+          <w:rStyle w:val="SectionNumber"/>
+        </w:rPr>
+        <w:t xml:space="preserve">28</w:t>
+      </w:r>
+      <w:r>
+        <w:tab/>
+      </w:r>
+      <w:r>
+        <w:t xml:space="preserve">Andamento dos Estudos</w:t>
+      </w:r>
+    </w:p>
+    <w:bookmarkStart w:id="243" w:name="assunto-em-andamento"/>
+    <w:p>
+      <w:pPr>
+        <w:pStyle w:val="Heading2"/>
+      </w:pPr>
+      <w:r>
+        <w:rPr>
+          <w:rStyle w:val="SectionNumber"/>
+        </w:rPr>
+        <w:t xml:space="preserve">28.1</w:t>
+      </w:r>
+      <w:r>
+        <w:tab/>
+      </w:r>
+      <w:r>
+        <w:t xml:space="preserve">Assunto em andamento</w:t>
+      </w:r>
+    </w:p>
+    <w:p>
+      <w:pPr>
+        <w:pStyle w:val="FirstParagraph"/>
+      </w:pPr>
+      <w:r>
+        <w:t xml:space="preserve">Atualmente estou estudando Módulo 30 - AULA 140.</w:t>
+      </w:r>
+      <w:r>
+        <w:br/>
+      </w:r>
+    </w:p>
+    <w:bookmarkEnd w:id="243"/>
+    <w:bookmarkEnd w:id="244"/>
     <w:sectPr/>
   </w:body>
 </w:document>
@@ -52801,6 +53877,27 @@
   <w:num w:numId="1257">
     <w:abstractNumId w:val="991"/>
   </w:num>
+  <w:num w:numId="1258">
+    <w:abstractNumId w:val="991"/>
+  </w:num>
+  <w:num w:numId="1259">
+    <w:abstractNumId w:val="991"/>
+  </w:num>
+  <w:num w:numId="1260">
+    <w:abstractNumId w:val="991"/>
+  </w:num>
+  <w:num w:numId="1261">
+    <w:abstractNumId w:val="991"/>
+  </w:num>
+  <w:num w:numId="1262">
+    <w:abstractNumId w:val="991"/>
+  </w:num>
+  <w:num w:numId="1263">
+    <w:abstractNumId w:val="991"/>
+  </w:num>
+  <w:num w:numId="1264">
+    <w:abstractNumId w:val="991"/>
+  </w:num>
 </w:numbering>
 </file>
 

</xml_diff>

<commit_message>
Loops - LOOP (revisão) e WHILE
</commit_message>
<xml_diff>
--- a/Readme.docx
+++ b/Readme.docx
@@ -49,7 +49,7 @@
         <w:pStyle w:val="Date"/>
       </w:pPr>
       <w:r>
-        <w:t xml:space="preserve">2022-12-20</w:t>
+        <w:t xml:space="preserve">2022-12-21</w:t>
       </w:r>
     </w:p>
     <w:sdt>
@@ -51009,7 +51009,7 @@
         <w:t xml:space="preserve"> </w:t>
       </w:r>
       <w:r>
-        <w:t xml:space="preserve">define um loop incondicional que é repedito indefinidamente até ser encerrado por uma instrução</w:t>
+        <w:t xml:space="preserve">define um laço incondicional que é repedito indefinidamente, até ser encerrado por uma instrução</w:t>
       </w:r>
       <w:r>
         <w:t xml:space="preserve"> </w:t>
@@ -51052,7 +51052,7 @@
         </w:numPr>
       </w:pPr>
       <w:r>
-        <w:t xml:space="preserve">As instruções</w:t>
+        <w:t xml:space="preserve">A indentação das instruções</w:t>
       </w:r>
       <w:r>
         <w:t xml:space="preserve"> </w:t>
@@ -51081,10 +51081,7 @@
         <w:t xml:space="preserve">CONTINUE</w:t>
       </w:r>
       <w:r>
-        <w:t xml:space="preserve"> </w:t>
-      </w:r>
-      <w:r>
-        <w:t xml:space="preserve">dentro de loops aninhados para especificar a qual loop essas instruções se referem.</w:t>
+        <w:t xml:space="preserve">, dentro de laços, ajuda a especificar a qual laço essas instruções se referem.</w:t>
       </w:r>
       <w:r>
         <w:br/>
@@ -51196,6 +51193,208 @@
         <w:br/>
       </w:r>
     </w:p>
+    <w:p>
+      <w:pPr>
+        <w:numPr>
+          <w:ilvl w:val="0"/>
+          <w:numId w:val="1259"/>
+        </w:numPr>
+      </w:pPr>
+      <w:r>
+        <w:t xml:space="preserve">Exemplo:</w:t>
+      </w:r>
+      <w:r>
+        <w:br/>
+      </w:r>
+      <w:r>
+        <w:rPr>
+          <w:bCs/>
+          <w:b/>
+        </w:rPr>
+        <w:t xml:space="preserve">DO</w:t>
+      </w:r>
+      <w:r>
+        <w:br/>
+      </w:r>
+      <w:r>
+        <w:t xml:space="preserve">$$</w:t>
+      </w:r>
+      <w:r>
+        <w:br/>
+      </w:r>
+      <w:r>
+        <w:rPr>
+          <w:bCs/>
+          <w:b/>
+        </w:rPr>
+        <w:t xml:space="preserve">DECLARE</w:t>
+      </w:r>
+      <w:r>
+        <w:t xml:space="preserve"> </w:t>
+      </w:r>
+      <w:r>
+        <w:t xml:space="preserve">CONTADOR</w:t>
+      </w:r>
+      <w:r>
+        <w:t xml:space="preserve"> </w:t>
+      </w:r>
+      <w:r>
+        <w:rPr>
+          <w:bCs/>
+          <w:b/>
+        </w:rPr>
+        <w:t xml:space="preserve">INTEGER</w:t>
+      </w:r>
+      <w:r>
+        <w:t xml:space="preserve"> </w:t>
+      </w:r>
+      <w:r>
+        <w:t xml:space="preserve">= 0;</w:t>
+      </w:r>
+      <w:r>
+        <w:br/>
+      </w:r>
+      <w:r>
+        <w:rPr>
+          <w:bCs/>
+          <w:b/>
+        </w:rPr>
+        <w:t xml:space="preserve">BEGIN</w:t>
+      </w:r>
+      <w:r>
+        <w:br/>
+      </w:r>
+      <w:r>
+        <w:rPr>
+          <w:bCs/>
+          <w:b/>
+        </w:rPr>
+        <w:t xml:space="preserve">LOOP</w:t>
+      </w:r>
+      <w:r>
+        <w:br/>
+      </w:r>
+      <w:r>
+        <w:rPr>
+          <w:bCs/>
+          <w:b/>
+        </w:rPr>
+        <w:t xml:space="preserve">IF</w:t>
+      </w:r>
+      <w:r>
+        <w:t xml:space="preserve"> </w:t>
+      </w:r>
+      <w:r>
+        <w:t xml:space="preserve">CONTADOR &gt; 5</w:t>
+      </w:r>
+      <w:r>
+        <w:t xml:space="preserve"> </w:t>
+      </w:r>
+      <w:r>
+        <w:rPr>
+          <w:bCs/>
+          <w:b/>
+        </w:rPr>
+        <w:t xml:space="preserve">THEN</w:t>
+      </w:r>
+      <w:r>
+        <w:br/>
+      </w:r>
+      <w:r>
+        <w:rPr>
+          <w:bCs/>
+          <w:b/>
+        </w:rPr>
+        <w:t xml:space="preserve">EXIT</w:t>
+      </w:r>
+      <w:r>
+        <w:t xml:space="preserve">;</w:t>
+      </w:r>
+      <w:r>
+        <w:br/>
+      </w:r>
+      <w:r>
+        <w:rPr>
+          <w:bCs/>
+          <w:b/>
+        </w:rPr>
+        <w:t xml:space="preserve">END IF</w:t>
+      </w:r>
+      <w:r>
+        <w:t xml:space="preserve">;</w:t>
+      </w:r>
+      <w:r>
+        <w:br/>
+      </w:r>
+      <w:r>
+        <w:rPr>
+          <w:bCs/>
+          <w:b/>
+        </w:rPr>
+        <w:t xml:space="preserve">RAISE NOTICE</w:t>
+      </w:r>
+      <w:r>
+        <w:t xml:space="preserve"> </w:t>
+      </w:r>
+      <w:r>
+        <w:t xml:space="preserve">‘</w:t>
+      </w:r>
+      <w:r>
+        <w:t xml:space="preserve">CONTADOR É %</w:t>
+      </w:r>
+      <w:r>
+        <w:t xml:space="preserve">’</w:t>
+      </w:r>
+      <w:r>
+        <w:t xml:space="preserve">, CONTADOR;</w:t>
+      </w:r>
+      <w:r>
+        <w:br/>
+      </w:r>
+      <w:r>
+        <w:t xml:space="preserve">CONTADOR = CONTADOR + 1;</w:t>
+      </w:r>
+      <w:r>
+        <w:br/>
+      </w:r>
+      <w:r>
+        <w:rPr>
+          <w:bCs/>
+          <w:b/>
+        </w:rPr>
+        <w:t xml:space="preserve">END LOOP</w:t>
+      </w:r>
+      <w:r>
+        <w:t xml:space="preserve">;</w:t>
+      </w:r>
+      <w:r>
+        <w:br/>
+      </w:r>
+      <w:r>
+        <w:rPr>
+          <w:bCs/>
+          <w:b/>
+        </w:rPr>
+        <w:t xml:space="preserve">END</w:t>
+      </w:r>
+      <w:r>
+        <w:t xml:space="preserve">;</w:t>
+      </w:r>
+      <w:r>
+        <w:br/>
+      </w:r>
+      <w:r>
+        <w:t xml:space="preserve">$$</w:t>
+      </w:r>
+      <w:r>
+        <w:br/>
+      </w:r>
+    </w:p>
+    <w:p>
+      <w:r>
+        <w:br w:type="page"/>
+      </w:r>
+    </w:p>
     <w:bookmarkEnd w:id="228"/>
     <w:bookmarkStart w:id="229" w:name="while"/>
     <w:p>
@@ -51219,6 +51418,473 @@
         <w:t xml:space="preserve">WHILE</w:t>
       </w:r>
     </w:p>
+    <w:p>
+      <w:pPr>
+        <w:numPr>
+          <w:ilvl w:val="0"/>
+          <w:numId w:val="1260"/>
+        </w:numPr>
+      </w:pPr>
+      <w:r>
+        <w:t xml:space="preserve">O laço</w:t>
+      </w:r>
+      <w:r>
+        <w:t xml:space="preserve"> </w:t>
+      </w:r>
+      <w:r>
+        <w:rPr>
+          <w:bCs/>
+          <w:b/>
+        </w:rPr>
+        <w:t xml:space="preserve">WHILE</w:t>
+      </w:r>
+      <w:r>
+        <w:t xml:space="preserve"> </w:t>
+      </w:r>
+      <w:r>
+        <w:t xml:space="preserve">executa um loop enquanto determina</w:t>
+      </w:r>
+      <w:r>
+        <w:t xml:space="preserve"> </w:t>
+      </w:r>
+      <w:r>
+        <w:rPr>
+          <w:iCs/>
+          <w:i/>
+        </w:rPr>
+        <w:t xml:space="preserve">expressão</w:t>
+      </w:r>
+      <w:r>
+        <w:t xml:space="preserve"> </w:t>
+      </w:r>
+      <w:r>
+        <w:t xml:space="preserve">for verdadeira.</w:t>
+      </w:r>
+      <w:r>
+        <w:br/>
+      </w:r>
+    </w:p>
+    <w:p>
+      <w:pPr>
+        <w:numPr>
+          <w:ilvl w:val="0"/>
+          <w:numId w:val="1260"/>
+        </w:numPr>
+      </w:pPr>
+      <w:r>
+        <w:t xml:space="preserve">A expressão é apresentada entre parênteses</w:t>
+      </w:r>
+      <w:r>
+        <w:t xml:space="preserve"> </w:t>
+      </w:r>
+      <w:r>
+        <w:t xml:space="preserve">“</w:t>
+      </w:r>
+      <w:r>
+        <w:t xml:space="preserve">()</w:t>
+      </w:r>
+      <w:r>
+        <w:t xml:space="preserve">”</w:t>
+      </w:r>
+      <w:r>
+        <w:t xml:space="preserve">, pois assim é valiada de forma booleana.</w:t>
+      </w:r>
+      <w:r>
+        <w:br/>
+      </w:r>
+    </w:p>
+    <w:p>
+      <w:pPr>
+        <w:numPr>
+          <w:ilvl w:val="0"/>
+          <w:numId w:val="1260"/>
+        </w:numPr>
+      </w:pPr>
+      <w:r>
+        <w:t xml:space="preserve">Lembrar de finalizar o</w:t>
+      </w:r>
+      <w:r>
+        <w:t xml:space="preserve"> </w:t>
+      </w:r>
+      <w:r>
+        <w:rPr>
+          <w:bCs/>
+          <w:b/>
+        </w:rPr>
+        <w:t xml:space="preserve">WHILE</w:t>
+      </w:r>
+      <w:r>
+        <w:t xml:space="preserve"> </w:t>
+      </w:r>
+      <w:r>
+        <w:t xml:space="preserve">com</w:t>
+      </w:r>
+      <w:r>
+        <w:t xml:space="preserve"> </w:t>
+      </w:r>
+      <w:r>
+        <w:rPr>
+          <w:bCs/>
+          <w:b/>
+        </w:rPr>
+        <w:t xml:space="preserve">END LOOP</w:t>
+      </w:r>
+      <w:r>
+        <w:t xml:space="preserve">.</w:t>
+      </w:r>
+      <w:r>
+        <w:br/>
+      </w:r>
+    </w:p>
+    <w:p>
+      <w:pPr>
+        <w:numPr>
+          <w:ilvl w:val="0"/>
+          <w:numId w:val="1260"/>
+        </w:numPr>
+      </w:pPr>
+      <w:r>
+        <w:t xml:space="preserve">Os comandos</w:t>
+      </w:r>
+      <w:r>
+        <w:t xml:space="preserve"> </w:t>
+      </w:r>
+      <w:r>
+        <w:rPr>
+          <w:bCs/>
+          <w:b/>
+        </w:rPr>
+        <w:t xml:space="preserve">EXIT</w:t>
+      </w:r>
+      <w:r>
+        <w:t xml:space="preserve"> </w:t>
+      </w:r>
+      <w:r>
+        <w:t xml:space="preserve">e</w:t>
+      </w:r>
+      <w:r>
+        <w:t xml:space="preserve"> </w:t>
+      </w:r>
+      <w:r>
+        <w:rPr>
+          <w:bCs/>
+          <w:b/>
+        </w:rPr>
+        <w:t xml:space="preserve">CONTINUE</w:t>
+      </w:r>
+      <w:r>
+        <w:t xml:space="preserve"> </w:t>
+      </w:r>
+      <w:r>
+        <w:t xml:space="preserve">são válidos.</w:t>
+      </w:r>
+      <w:r>
+        <w:br/>
+      </w:r>
+    </w:p>
+    <w:p>
+      <w:pPr>
+        <w:numPr>
+          <w:ilvl w:val="0"/>
+          <w:numId w:val="1260"/>
+        </w:numPr>
+      </w:pPr>
+      <w:r>
+        <w:t xml:space="preserve">Sintaxe:</w:t>
+      </w:r>
+      <w:r>
+        <w:br/>
+      </w:r>
+      <w:r>
+        <w:rPr>
+          <w:bCs/>
+          <w:b/>
+        </w:rPr>
+        <w:t xml:space="preserve">WHILE</w:t>
+      </w:r>
+      <w:r>
+        <w:t xml:space="preserve"> </w:t>
+      </w:r>
+      <w:r>
+        <w:t xml:space="preserve">(</w:t>
+      </w:r>
+      <w:r>
+        <w:rPr>
+          <w:iCs/>
+          <w:i/>
+        </w:rPr>
+        <w:t xml:space="preserve">expressão</w:t>
+      </w:r>
+      <w:r>
+        <w:t xml:space="preserve">)</w:t>
+      </w:r>
+      <w:r>
+        <w:t xml:space="preserve"> </w:t>
+      </w:r>
+      <w:r>
+        <w:rPr>
+          <w:bCs/>
+          <w:b/>
+        </w:rPr>
+        <w:t xml:space="preserve">LOOP</w:t>
+      </w:r>
+      <w:r>
+        <w:br/>
+      </w:r>
+      <w:r>
+        <w:t xml:space="preserve">[Bloco de programação];</w:t>
+      </w:r>
+      <w:r>
+        <w:br/>
+      </w:r>
+      <w:r>
+        <w:rPr>
+          <w:bCs/>
+          <w:b/>
+        </w:rPr>
+        <w:t xml:space="preserve">END LOOP</w:t>
+      </w:r>
+      <w:r>
+        <w:t xml:space="preserve">;</w:t>
+      </w:r>
+      <w:r>
+        <w:br/>
+      </w:r>
+    </w:p>
+    <w:p>
+      <w:pPr>
+        <w:numPr>
+          <w:ilvl w:val="0"/>
+          <w:numId w:val="1260"/>
+        </w:numPr>
+      </w:pPr>
+      <w:r>
+        <w:t xml:space="preserve">Exemplo:</w:t>
+      </w:r>
+      <w:r>
+        <w:br/>
+      </w:r>
+      <w:r>
+        <w:rPr>
+          <w:bCs/>
+          <w:b/>
+        </w:rPr>
+        <w:t xml:space="preserve">CREATE PROCEDURE</w:t>
+      </w:r>
+      <w:r>
+        <w:t xml:space="preserve"> </w:t>
+      </w:r>
+      <w:r>
+        <w:t xml:space="preserve">contador_while()</w:t>
+      </w:r>
+      <w:r>
+        <w:br/>
+      </w:r>
+      <w:r>
+        <w:rPr>
+          <w:bCs/>
+          <w:b/>
+        </w:rPr>
+        <w:t xml:space="preserve">LANGUAGE</w:t>
+      </w:r>
+      <w:r>
+        <w:t xml:space="preserve"> </w:t>
+      </w:r>
+      <w:r>
+        <w:rPr>
+          <w:iCs/>
+          <w:i/>
+        </w:rPr>
+        <w:t xml:space="preserve">plpgsql</w:t>
+      </w:r>
+      <w:r>
+        <w:br/>
+      </w:r>
+      <w:r>
+        <w:rPr>
+          <w:bCs/>
+          <w:b/>
+        </w:rPr>
+        <w:t xml:space="preserve">AS</w:t>
+      </w:r>
+      <w:r>
+        <w:br/>
+      </w:r>
+      <w:r>
+        <w:t xml:space="preserve">$$</w:t>
+      </w:r>
+      <w:r>
+        <w:br/>
+      </w:r>
+      <w:r>
+        <w:rPr>
+          <w:bCs/>
+          <w:b/>
+        </w:rPr>
+        <w:t xml:space="preserve">DECLARE</w:t>
+      </w:r>
+      <w:r>
+        <w:t xml:space="preserve"> </w:t>
+      </w:r>
+      <w:r>
+        <w:t xml:space="preserve">counter</w:t>
+      </w:r>
+      <w:r>
+        <w:t xml:space="preserve"> </w:t>
+      </w:r>
+      <w:r>
+        <w:rPr>
+          <w:bCs/>
+          <w:b/>
+        </w:rPr>
+        <w:t xml:space="preserve">INTEGER</w:t>
+      </w:r>
+      <w:r>
+        <w:t xml:space="preserve"> </w:t>
+      </w:r>
+      <w:r>
+        <w:t xml:space="preserve">= 0;</w:t>
+      </w:r>
+      <w:r>
+        <w:br/>
+      </w:r>
+      <w:r>
+        <w:rPr>
+          <w:bCs/>
+          <w:b/>
+        </w:rPr>
+        <w:t xml:space="preserve">BEGIN</w:t>
+      </w:r>
+      <w:r>
+        <w:br/>
+      </w:r>
+      <w:r>
+        <w:rPr>
+          <w:bCs/>
+          <w:b/>
+        </w:rPr>
+        <w:t xml:space="preserve">WHILE</w:t>
+      </w:r>
+      <w:r>
+        <w:t xml:space="preserve"> </w:t>
+      </w:r>
+      <w:r>
+        <w:t xml:space="preserve">(counter &lt; 5)</w:t>
+      </w:r>
+      <w:r>
+        <w:t xml:space="preserve"> </w:t>
+      </w:r>
+      <w:r>
+        <w:rPr>
+          <w:bCs/>
+          <w:b/>
+        </w:rPr>
+        <w:t xml:space="preserve">LOOP</w:t>
+      </w:r>
+      <w:r>
+        <w:br/>
+      </w:r>
+      <w:r>
+        <w:t xml:space="preserve">counter = counter + 1;</w:t>
+      </w:r>
+      <w:r>
+        <w:br/>
+      </w:r>
+      <w:r>
+        <w:rPr>
+          <w:bCs/>
+          <w:b/>
+        </w:rPr>
+        <w:t xml:space="preserve">RAISE NOTIC